<commit_message>
added ability to start a new Set after a unusual long break (eg lunch time)
</commit_message>
<xml_diff>
--- a/doc/User guides/myAgilePomodoro_4.0.0.docx
+++ b/doc/User guides/myAgilePomodoro_4.0.0.docx
@@ -321,7 +321,7 @@
             </w:rPr>
             <w:fldChar w:fldCharType="separate"/>
           </w:r>
-          <w:hyperlink w:anchor="_Toc415416400" w:history="1">
+          <w:hyperlink w:anchor="_Toc415481224" w:history="1">
             <w:r>
               <w:rPr>
                 <w:rStyle w:val="Hyperlink"/>
@@ -348,7 +348,7 @@
                 <w:noProof/>
                 <w:webHidden/>
               </w:rPr>
-              <w:instrText xml:space="preserve"> PAGEREF _Toc415416400 \h </w:instrText>
+              <w:instrText xml:space="preserve"> PAGEREF _Toc415481224 \h </w:instrText>
             </w:r>
             <w:r>
               <w:rPr>
@@ -391,7 +391,7 @@
               <w:lang w:val="fr-FR" w:eastAsia="fr-FR"/>
             </w:rPr>
           </w:pPr>
-          <w:hyperlink w:anchor="_Toc415416401" w:history="1">
+          <w:hyperlink w:anchor="_Toc415481225" w:history="1">
             <w:r>
               <w:rPr>
                 <w:rStyle w:val="Hyperlink"/>
@@ -418,7 +418,7 @@
                 <w:noProof/>
                 <w:webHidden/>
               </w:rPr>
-              <w:instrText xml:space="preserve"> PAGEREF _Toc415416401 \h </w:instrText>
+              <w:instrText xml:space="preserve"> PAGEREF _Toc415481225 \h </w:instrText>
             </w:r>
             <w:r>
               <w:rPr>
@@ -461,7 +461,7 @@
               <w:lang w:val="fr-FR" w:eastAsia="fr-FR"/>
             </w:rPr>
           </w:pPr>
-          <w:hyperlink w:anchor="_Toc415416402" w:history="1">
+          <w:hyperlink w:anchor="_Toc415481226" w:history="1">
             <w:r>
               <w:rPr>
                 <w:rStyle w:val="Hyperlink"/>
@@ -488,7 +488,7 @@
                 <w:noProof/>
                 <w:webHidden/>
               </w:rPr>
-              <w:instrText xml:space="preserve"> PAGEREF _Toc415416402 \h </w:instrText>
+              <w:instrText xml:space="preserve"> PAGEREF _Toc415481226 \h </w:instrText>
             </w:r>
             <w:r>
               <w:rPr>
@@ -531,7 +531,7 @@
               <w:lang w:val="fr-FR" w:eastAsia="fr-FR"/>
             </w:rPr>
           </w:pPr>
-          <w:hyperlink w:anchor="_Toc415416403" w:history="1">
+          <w:hyperlink w:anchor="_Toc415481227" w:history="1">
             <w:r>
               <w:rPr>
                 <w:rStyle w:val="Hyperlink"/>
@@ -558,7 +558,7 @@
                 <w:noProof/>
                 <w:webHidden/>
               </w:rPr>
-              <w:instrText xml:space="preserve"> PAGEREF _Toc415416403 \h </w:instrText>
+              <w:instrText xml:space="preserve"> PAGEREF _Toc415481227 \h </w:instrText>
             </w:r>
             <w:r>
               <w:rPr>
@@ -601,7 +601,7 @@
               <w:lang w:val="fr-FR" w:eastAsia="fr-FR"/>
             </w:rPr>
           </w:pPr>
-          <w:hyperlink w:anchor="_Toc415416404" w:history="1">
+          <w:hyperlink w:anchor="_Toc415481228" w:history="1">
             <w:r>
               <w:rPr>
                 <w:rStyle w:val="Hyperlink"/>
@@ -628,7 +628,7 @@
                 <w:noProof/>
                 <w:webHidden/>
               </w:rPr>
-              <w:instrText xml:space="preserve"> PAGEREF _Toc415416404 \h </w:instrText>
+              <w:instrText xml:space="preserve"> PAGEREF _Toc415481228 \h </w:instrText>
             </w:r>
             <w:r>
               <w:rPr>
@@ -648,7 +648,7 @@
                 <w:noProof/>
                 <w:webHidden/>
               </w:rPr>
-              <w:t>4</w:t>
+              <w:t>5</w:t>
             </w:r>
             <w:r>
               <w:rPr>
@@ -668,7 +668,7 @@
               <w:lang w:val="fr-FR" w:eastAsia="fr-FR"/>
             </w:rPr>
           </w:pPr>
-          <w:hyperlink w:anchor="_Toc415416405" w:history="1">
+          <w:hyperlink w:anchor="_Toc415481229" w:history="1">
             <w:r>
               <w:rPr>
                 <w:rStyle w:val="Hyperlink"/>
@@ -695,7 +695,7 @@
                 <w:noProof/>
                 <w:webHidden/>
               </w:rPr>
-              <w:instrText xml:space="preserve"> PAGEREF _Toc415416405 \h </w:instrText>
+              <w:instrText xml:space="preserve"> PAGEREF _Toc415481229 \h </w:instrText>
             </w:r>
             <w:r>
               <w:rPr>
@@ -735,7 +735,7 @@
               <w:lang w:val="fr-FR" w:eastAsia="fr-FR"/>
             </w:rPr>
           </w:pPr>
-          <w:hyperlink w:anchor="_Toc415416406" w:history="1">
+          <w:hyperlink w:anchor="_Toc415481230" w:history="1">
             <w:r>
               <w:rPr>
                 <w:rStyle w:val="Hyperlink"/>
@@ -762,7 +762,7 @@
                 <w:noProof/>
                 <w:webHidden/>
               </w:rPr>
-              <w:instrText xml:space="preserve"> PAGEREF _Toc415416406 \h </w:instrText>
+              <w:instrText xml:space="preserve"> PAGEREF _Toc415481230 \h </w:instrText>
             </w:r>
             <w:r>
               <w:rPr>
@@ -802,7 +802,7 @@
               <w:lang w:val="fr-FR" w:eastAsia="fr-FR"/>
             </w:rPr>
           </w:pPr>
-          <w:hyperlink w:anchor="_Toc415416407" w:history="1">
+          <w:hyperlink w:anchor="_Toc415481231" w:history="1">
             <w:r>
               <w:rPr>
                 <w:rStyle w:val="Hyperlink"/>
@@ -829,7 +829,7 @@
                 <w:noProof/>
                 <w:webHidden/>
               </w:rPr>
-              <w:instrText xml:space="preserve"> PAGEREF _Toc415416407 \h </w:instrText>
+              <w:instrText xml:space="preserve"> PAGEREF _Toc415481231 \h </w:instrText>
             </w:r>
             <w:r>
               <w:rPr>
@@ -872,7 +872,7 @@
               <w:lang w:val="fr-FR" w:eastAsia="fr-FR"/>
             </w:rPr>
           </w:pPr>
-          <w:hyperlink w:anchor="_Toc415416408" w:history="1">
+          <w:hyperlink w:anchor="_Toc415481232" w:history="1">
             <w:r>
               <w:rPr>
                 <w:rStyle w:val="Hyperlink"/>
@@ -899,7 +899,7 @@
                 <w:noProof/>
                 <w:webHidden/>
               </w:rPr>
-              <w:instrText xml:space="preserve"> PAGEREF _Toc415416408 \h </w:instrText>
+              <w:instrText xml:space="preserve"> PAGEREF _Toc415481232 \h </w:instrText>
             </w:r>
             <w:r>
               <w:rPr>
@@ -939,7 +939,7 @@
               <w:lang w:val="fr-FR" w:eastAsia="fr-FR"/>
             </w:rPr>
           </w:pPr>
-          <w:hyperlink w:anchor="_Toc415416409" w:history="1">
+          <w:hyperlink w:anchor="_Toc415481233" w:history="1">
             <w:r>
               <w:rPr>
                 <w:rStyle w:val="Hyperlink"/>
@@ -966,7 +966,7 @@
                 <w:noProof/>
                 <w:webHidden/>
               </w:rPr>
-              <w:instrText xml:space="preserve"> PAGEREF _Toc415416409 \h </w:instrText>
+              <w:instrText xml:space="preserve"> PAGEREF _Toc415481233 \h </w:instrText>
             </w:r>
             <w:r>
               <w:rPr>
@@ -1009,7 +1009,7 @@
               <w:lang w:val="fr-FR" w:eastAsia="fr-FR"/>
             </w:rPr>
           </w:pPr>
-          <w:hyperlink w:anchor="_Toc415416410" w:history="1">
+          <w:hyperlink w:anchor="_Toc415481234" w:history="1">
             <w:r>
               <w:rPr>
                 <w:rStyle w:val="Hyperlink"/>
@@ -1036,7 +1036,7 @@
                 <w:noProof/>
                 <w:webHidden/>
               </w:rPr>
-              <w:instrText xml:space="preserve"> PAGEREF _Toc415416410 \h </w:instrText>
+              <w:instrText xml:space="preserve"> PAGEREF _Toc415481234 \h </w:instrText>
             </w:r>
             <w:r>
               <w:rPr>
@@ -1079,7 +1079,7 @@
               <w:lang w:val="fr-FR" w:eastAsia="fr-FR"/>
             </w:rPr>
           </w:pPr>
-          <w:hyperlink w:anchor="_Toc415416411" w:history="1">
+          <w:hyperlink w:anchor="_Toc415481235" w:history="1">
             <w:r>
               <w:rPr>
                 <w:rStyle w:val="Hyperlink"/>
@@ -1106,7 +1106,7 @@
                 <w:noProof/>
                 <w:webHidden/>
               </w:rPr>
-              <w:instrText xml:space="preserve"> PAGEREF _Toc415416411 \h </w:instrText>
+              <w:instrText xml:space="preserve"> PAGEREF _Toc415481235 \h </w:instrText>
             </w:r>
             <w:r>
               <w:rPr>
@@ -1149,7 +1149,7 @@
               <w:lang w:val="fr-FR" w:eastAsia="fr-FR"/>
             </w:rPr>
           </w:pPr>
-          <w:hyperlink w:anchor="_Toc415416412" w:history="1">
+          <w:hyperlink w:anchor="_Toc415481236" w:history="1">
             <w:r>
               <w:rPr>
                 <w:rStyle w:val="Hyperlink"/>
@@ -1176,7 +1176,7 @@
                 <w:noProof/>
                 <w:webHidden/>
               </w:rPr>
-              <w:instrText xml:space="preserve"> PAGEREF _Toc415416412 \h </w:instrText>
+              <w:instrText xml:space="preserve"> PAGEREF _Toc415481236 \h </w:instrText>
             </w:r>
             <w:r>
               <w:rPr>
@@ -1219,7 +1219,7 @@
               <w:lang w:val="fr-FR" w:eastAsia="fr-FR"/>
             </w:rPr>
           </w:pPr>
-          <w:hyperlink w:anchor="_Toc415416413" w:history="1">
+          <w:hyperlink w:anchor="_Toc415481237" w:history="1">
             <w:r>
               <w:rPr>
                 <w:rStyle w:val="Hyperlink"/>
@@ -1246,7 +1246,7 @@
                 <w:noProof/>
                 <w:webHidden/>
               </w:rPr>
-              <w:instrText xml:space="preserve"> PAGEREF _Toc415416413 \h </w:instrText>
+              <w:instrText xml:space="preserve"> PAGEREF _Toc415481237 \h </w:instrText>
             </w:r>
             <w:r>
               <w:rPr>
@@ -1286,7 +1286,7 @@
               <w:lang w:val="fr-FR" w:eastAsia="fr-FR"/>
             </w:rPr>
           </w:pPr>
-          <w:hyperlink w:anchor="_Toc415416414" w:history="1">
+          <w:hyperlink w:anchor="_Toc415481238" w:history="1">
             <w:r>
               <w:rPr>
                 <w:rStyle w:val="Hyperlink"/>
@@ -1313,7 +1313,7 @@
                 <w:noProof/>
                 <w:webHidden/>
               </w:rPr>
-              <w:instrText xml:space="preserve"> PAGEREF _Toc415416414 \h </w:instrText>
+              <w:instrText xml:space="preserve"> PAGEREF _Toc415481238 \h </w:instrText>
             </w:r>
             <w:r>
               <w:rPr>
@@ -1356,7 +1356,7 @@
               <w:lang w:val="fr-FR" w:eastAsia="fr-FR"/>
             </w:rPr>
           </w:pPr>
-          <w:hyperlink w:anchor="_Toc415416415" w:history="1">
+          <w:hyperlink w:anchor="_Toc415481239" w:history="1">
             <w:r>
               <w:rPr>
                 <w:rStyle w:val="Hyperlink"/>
@@ -1383,7 +1383,7 @@
                 <w:noProof/>
                 <w:webHidden/>
               </w:rPr>
-              <w:instrText xml:space="preserve"> PAGEREF _Toc415416415 \h </w:instrText>
+              <w:instrText xml:space="preserve"> PAGEREF _Toc415481239 \h </w:instrText>
             </w:r>
             <w:r>
               <w:rPr>
@@ -1426,7 +1426,7 @@
               <w:lang w:val="fr-FR" w:eastAsia="fr-FR"/>
             </w:rPr>
           </w:pPr>
-          <w:hyperlink w:anchor="_Toc415416416" w:history="1">
+          <w:hyperlink w:anchor="_Toc415481240" w:history="1">
             <w:r>
               <w:rPr>
                 <w:rStyle w:val="Hyperlink"/>
@@ -1453,7 +1453,7 @@
                 <w:noProof/>
                 <w:webHidden/>
               </w:rPr>
-              <w:instrText xml:space="preserve"> PAGEREF _Toc415416416 \h </w:instrText>
+              <w:instrText xml:space="preserve"> PAGEREF _Toc415481240 \h </w:instrText>
             </w:r>
             <w:r>
               <w:rPr>
@@ -1493,7 +1493,7 @@
               <w:lang w:val="fr-FR" w:eastAsia="fr-FR"/>
             </w:rPr>
           </w:pPr>
-          <w:hyperlink w:anchor="_Toc415416417" w:history="1">
+          <w:hyperlink w:anchor="_Toc415481241" w:history="1">
             <w:r>
               <w:rPr>
                 <w:rStyle w:val="Hyperlink"/>
@@ -1520,7 +1520,7 @@
                 <w:noProof/>
                 <w:webHidden/>
               </w:rPr>
-              <w:instrText xml:space="preserve"> PAGEREF _Toc415416417 \h </w:instrText>
+              <w:instrText xml:space="preserve"> PAGEREF _Toc415481241 \h </w:instrText>
             </w:r>
             <w:r>
               <w:rPr>
@@ -1563,7 +1563,7 @@
               <w:lang w:val="fr-FR" w:eastAsia="fr-FR"/>
             </w:rPr>
           </w:pPr>
-          <w:hyperlink w:anchor="_Toc415416418" w:history="1">
+          <w:hyperlink w:anchor="_Toc415481242" w:history="1">
             <w:r>
               <w:rPr>
                 <w:rStyle w:val="Hyperlink"/>
@@ -1590,7 +1590,7 @@
                 <w:noProof/>
                 <w:webHidden/>
               </w:rPr>
-              <w:instrText xml:space="preserve"> PAGEREF _Toc415416418 \h </w:instrText>
+              <w:instrText xml:space="preserve"> PAGEREF _Toc415481242 \h </w:instrText>
             </w:r>
             <w:r>
               <w:rPr>
@@ -1633,7 +1633,7 @@
               <w:lang w:val="fr-FR" w:eastAsia="fr-FR"/>
             </w:rPr>
           </w:pPr>
-          <w:hyperlink w:anchor="_Toc415416419" w:history="1">
+          <w:hyperlink w:anchor="_Toc415481243" w:history="1">
             <w:r>
               <w:rPr>
                 <w:rStyle w:val="Hyperlink"/>
@@ -1660,7 +1660,7 @@
                 <w:noProof/>
                 <w:webHidden/>
               </w:rPr>
-              <w:instrText xml:space="preserve"> PAGEREF _Toc415416419 \h </w:instrText>
+              <w:instrText xml:space="preserve"> PAGEREF _Toc415481243 \h </w:instrText>
             </w:r>
             <w:r>
               <w:rPr>
@@ -1703,7 +1703,7 @@
               <w:lang w:val="fr-FR" w:eastAsia="fr-FR"/>
             </w:rPr>
           </w:pPr>
-          <w:hyperlink w:anchor="_Toc415416420" w:history="1">
+          <w:hyperlink w:anchor="_Toc415481244" w:history="1">
             <w:r>
               <w:rPr>
                 <w:rStyle w:val="Hyperlink"/>
@@ -1730,7 +1730,7 @@
                 <w:noProof/>
                 <w:webHidden/>
               </w:rPr>
-              <w:instrText xml:space="preserve"> PAGEREF _Toc415416420 \h </w:instrText>
+              <w:instrText xml:space="preserve"> PAGEREF _Toc415481244 \h </w:instrText>
             </w:r>
             <w:r>
               <w:rPr>
@@ -1773,7 +1773,7 @@
               <w:lang w:val="fr-FR" w:eastAsia="fr-FR"/>
             </w:rPr>
           </w:pPr>
-          <w:hyperlink w:anchor="_Toc415416421" w:history="1">
+          <w:hyperlink w:anchor="_Toc415481245" w:history="1">
             <w:r>
               <w:rPr>
                 <w:rStyle w:val="Hyperlink"/>
@@ -1800,7 +1800,7 @@
                 <w:noProof/>
                 <w:webHidden/>
               </w:rPr>
-              <w:instrText xml:space="preserve"> PAGEREF _Toc415416421 \h </w:instrText>
+              <w:instrText xml:space="preserve"> PAGEREF _Toc415481245 \h </w:instrText>
             </w:r>
             <w:r>
               <w:rPr>
@@ -1843,7 +1843,7 @@
               <w:lang w:val="fr-FR" w:eastAsia="fr-FR"/>
             </w:rPr>
           </w:pPr>
-          <w:hyperlink w:anchor="_Toc415416422" w:history="1">
+          <w:hyperlink w:anchor="_Toc415481246" w:history="1">
             <w:r>
               <w:rPr>
                 <w:rStyle w:val="Hyperlink"/>
@@ -1870,7 +1870,7 @@
                 <w:noProof/>
                 <w:webHidden/>
               </w:rPr>
-              <w:instrText xml:space="preserve"> PAGEREF _Toc415416422 \h </w:instrText>
+              <w:instrText xml:space="preserve"> PAGEREF _Toc415481246 \h </w:instrText>
             </w:r>
             <w:r>
               <w:rPr>
@@ -1913,7 +1913,7 @@
               <w:lang w:val="fr-FR" w:eastAsia="fr-FR"/>
             </w:rPr>
           </w:pPr>
-          <w:hyperlink w:anchor="_Toc415416423" w:history="1">
+          <w:hyperlink w:anchor="_Toc415481247" w:history="1">
             <w:r>
               <w:rPr>
                 <w:rStyle w:val="Hyperlink"/>
@@ -1940,7 +1940,7 @@
                 <w:noProof/>
                 <w:webHidden/>
               </w:rPr>
-              <w:instrText xml:space="preserve"> PAGEREF _Toc415416423 \h </w:instrText>
+              <w:instrText xml:space="preserve"> PAGEREF _Toc415481247 \h </w:instrText>
             </w:r>
             <w:r>
               <w:rPr>
@@ -1980,7 +1980,7 @@
               <w:lang w:val="fr-FR" w:eastAsia="fr-FR"/>
             </w:rPr>
           </w:pPr>
-          <w:hyperlink w:anchor="_Toc415416424" w:history="1">
+          <w:hyperlink w:anchor="_Toc415481248" w:history="1">
             <w:r>
               <w:rPr>
                 <w:rStyle w:val="Hyperlink"/>
@@ -2007,7 +2007,7 @@
                 <w:noProof/>
                 <w:webHidden/>
               </w:rPr>
-              <w:instrText xml:space="preserve"> PAGEREF _Toc415416424 \h </w:instrText>
+              <w:instrText xml:space="preserve"> PAGEREF _Toc415481248 \h </w:instrText>
             </w:r>
             <w:r>
               <w:rPr>
@@ -2050,7 +2050,7 @@
               <w:lang w:val="fr-FR" w:eastAsia="fr-FR"/>
             </w:rPr>
           </w:pPr>
-          <w:hyperlink w:anchor="_Toc415416425" w:history="1">
+          <w:hyperlink w:anchor="_Toc415481249" w:history="1">
             <w:r>
               <w:rPr>
                 <w:rStyle w:val="Hyperlink"/>
@@ -2077,7 +2077,7 @@
                 <w:noProof/>
                 <w:webHidden/>
               </w:rPr>
-              <w:instrText xml:space="preserve"> PAGEREF _Toc415416425 \h </w:instrText>
+              <w:instrText xml:space="preserve"> PAGEREF _Toc415481249 \h </w:instrText>
             </w:r>
             <w:r>
               <w:rPr>
@@ -2120,7 +2120,7 @@
               <w:lang w:val="fr-FR" w:eastAsia="fr-FR"/>
             </w:rPr>
           </w:pPr>
-          <w:hyperlink w:anchor="_Toc415416426" w:history="1">
+          <w:hyperlink w:anchor="_Toc415481250" w:history="1">
             <w:r>
               <w:rPr>
                 <w:rStyle w:val="Hyperlink"/>
@@ -2147,7 +2147,7 @@
                 <w:noProof/>
                 <w:webHidden/>
               </w:rPr>
-              <w:instrText xml:space="preserve"> PAGEREF _Toc415416426 \h </w:instrText>
+              <w:instrText xml:space="preserve"> PAGEREF _Toc415481250 \h </w:instrText>
             </w:r>
             <w:r>
               <w:rPr>
@@ -2190,7 +2190,7 @@
               <w:lang w:val="fr-FR" w:eastAsia="fr-FR"/>
             </w:rPr>
           </w:pPr>
-          <w:hyperlink w:anchor="_Toc415416427" w:history="1">
+          <w:hyperlink w:anchor="_Toc415481251" w:history="1">
             <w:r>
               <w:rPr>
                 <w:rStyle w:val="Hyperlink"/>
@@ -2217,7 +2217,7 @@
                 <w:noProof/>
                 <w:webHidden/>
               </w:rPr>
-              <w:instrText xml:space="preserve"> PAGEREF _Toc415416427 \h </w:instrText>
+              <w:instrText xml:space="preserve"> PAGEREF _Toc415481251 \h </w:instrText>
             </w:r>
             <w:r>
               <w:rPr>
@@ -2260,7 +2260,7 @@
               <w:lang w:val="fr-FR" w:eastAsia="fr-FR"/>
             </w:rPr>
           </w:pPr>
-          <w:hyperlink w:anchor="_Toc415416428" w:history="1">
+          <w:hyperlink w:anchor="_Toc415481252" w:history="1">
             <w:r>
               <w:rPr>
                 <w:rStyle w:val="Hyperlink"/>
@@ -2287,7 +2287,7 @@
                 <w:noProof/>
                 <w:webHidden/>
               </w:rPr>
-              <w:instrText xml:space="preserve"> PAGEREF _Toc415416428 \h </w:instrText>
+              <w:instrText xml:space="preserve"> PAGEREF _Toc415481252 \h </w:instrText>
             </w:r>
             <w:r>
               <w:rPr>
@@ -2330,7 +2330,7 @@
               <w:lang w:val="fr-FR" w:eastAsia="fr-FR"/>
             </w:rPr>
           </w:pPr>
-          <w:hyperlink w:anchor="_Toc415416429" w:history="1">
+          <w:hyperlink w:anchor="_Toc415481253" w:history="1">
             <w:r>
               <w:rPr>
                 <w:rStyle w:val="Hyperlink"/>
@@ -2357,7 +2357,7 @@
                 <w:noProof/>
                 <w:webHidden/>
               </w:rPr>
-              <w:instrText xml:space="preserve"> PAGEREF _Toc415416429 \h </w:instrText>
+              <w:instrText xml:space="preserve"> PAGEREF _Toc415481253 \h </w:instrText>
             </w:r>
             <w:r>
               <w:rPr>
@@ -2400,7 +2400,7 @@
               <w:lang w:val="fr-FR" w:eastAsia="fr-FR"/>
             </w:rPr>
           </w:pPr>
-          <w:hyperlink w:anchor="_Toc415416430" w:history="1">
+          <w:hyperlink w:anchor="_Toc415481254" w:history="1">
             <w:r>
               <w:rPr>
                 <w:rStyle w:val="Hyperlink"/>
@@ -2427,7 +2427,7 @@
                 <w:noProof/>
                 <w:webHidden/>
               </w:rPr>
-              <w:instrText xml:space="preserve"> PAGEREF _Toc415416430 \h </w:instrText>
+              <w:instrText xml:space="preserve"> PAGEREF _Toc415481254 \h </w:instrText>
             </w:r>
             <w:r>
               <w:rPr>
@@ -2470,7 +2470,7 @@
               <w:lang w:val="fr-FR" w:eastAsia="fr-FR"/>
             </w:rPr>
           </w:pPr>
-          <w:hyperlink w:anchor="_Toc415416431" w:history="1">
+          <w:hyperlink w:anchor="_Toc415481255" w:history="1">
             <w:r>
               <w:rPr>
                 <w:rStyle w:val="Hyperlink"/>
@@ -2497,7 +2497,7 @@
                 <w:noProof/>
                 <w:webHidden/>
               </w:rPr>
-              <w:instrText xml:space="preserve"> PAGEREF _Toc415416431 \h </w:instrText>
+              <w:instrText xml:space="preserve"> PAGEREF _Toc415481255 \h </w:instrText>
             </w:r>
             <w:r>
               <w:rPr>
@@ -2540,7 +2540,7 @@
               <w:lang w:val="fr-FR" w:eastAsia="fr-FR"/>
             </w:rPr>
           </w:pPr>
-          <w:hyperlink w:anchor="_Toc415416432" w:history="1">
+          <w:hyperlink w:anchor="_Toc415481256" w:history="1">
             <w:r>
               <w:rPr>
                 <w:rStyle w:val="Hyperlink"/>
@@ -2567,7 +2567,7 @@
                 <w:noProof/>
                 <w:webHidden/>
               </w:rPr>
-              <w:instrText xml:space="preserve"> PAGEREF _Toc415416432 \h </w:instrText>
+              <w:instrText xml:space="preserve"> PAGEREF _Toc415481256 \h </w:instrText>
             </w:r>
             <w:r>
               <w:rPr>
@@ -2610,7 +2610,7 @@
               <w:lang w:val="fr-FR" w:eastAsia="fr-FR"/>
             </w:rPr>
           </w:pPr>
-          <w:hyperlink w:anchor="_Toc415416433" w:history="1">
+          <w:hyperlink w:anchor="_Toc415481257" w:history="1">
             <w:r>
               <w:rPr>
                 <w:rStyle w:val="Hyperlink"/>
@@ -2637,7 +2637,7 @@
                 <w:noProof/>
                 <w:webHidden/>
               </w:rPr>
-              <w:instrText xml:space="preserve"> PAGEREF _Toc415416433 \h </w:instrText>
+              <w:instrText xml:space="preserve"> PAGEREF _Toc415481257 \h </w:instrText>
             </w:r>
             <w:r>
               <w:rPr>
@@ -2677,7 +2677,7 @@
               <w:lang w:val="fr-FR" w:eastAsia="fr-FR"/>
             </w:rPr>
           </w:pPr>
-          <w:hyperlink w:anchor="_Toc415416434" w:history="1">
+          <w:hyperlink w:anchor="_Toc415481258" w:history="1">
             <w:r>
               <w:rPr>
                 <w:rStyle w:val="Hyperlink"/>
@@ -2704,7 +2704,7 @@
                 <w:noProof/>
                 <w:webHidden/>
               </w:rPr>
-              <w:instrText xml:space="preserve"> PAGEREF _Toc415416434 \h </w:instrText>
+              <w:instrText xml:space="preserve"> PAGEREF _Toc415481258 \h </w:instrText>
             </w:r>
             <w:r>
               <w:rPr>
@@ -2747,7 +2747,7 @@
               <w:lang w:val="fr-FR" w:eastAsia="fr-FR"/>
             </w:rPr>
           </w:pPr>
-          <w:hyperlink w:anchor="_Toc415416435" w:history="1">
+          <w:hyperlink w:anchor="_Toc415481259" w:history="1">
             <w:r>
               <w:rPr>
                 <w:rStyle w:val="Hyperlink"/>
@@ -2774,7 +2774,7 @@
                 <w:noProof/>
                 <w:webHidden/>
               </w:rPr>
-              <w:instrText xml:space="preserve"> PAGEREF _Toc415416435 \h </w:instrText>
+              <w:instrText xml:space="preserve"> PAGEREF _Toc415481259 \h </w:instrText>
             </w:r>
             <w:r>
               <w:rPr>
@@ -2817,7 +2817,7 @@
               <w:lang w:val="fr-FR" w:eastAsia="fr-FR"/>
             </w:rPr>
           </w:pPr>
-          <w:hyperlink w:anchor="_Toc415416436" w:history="1">
+          <w:hyperlink w:anchor="_Toc415481260" w:history="1">
             <w:r>
               <w:rPr>
                 <w:rStyle w:val="Hyperlink"/>
@@ -2844,7 +2844,7 @@
                 <w:noProof/>
                 <w:webHidden/>
               </w:rPr>
-              <w:instrText xml:space="preserve"> PAGEREF _Toc415416436 \h </w:instrText>
+              <w:instrText xml:space="preserve"> PAGEREF _Toc415481260 \h </w:instrText>
             </w:r>
             <w:r>
               <w:rPr>
@@ -2887,7 +2887,7 @@
               <w:lang w:val="fr-FR" w:eastAsia="fr-FR"/>
             </w:rPr>
           </w:pPr>
-          <w:hyperlink w:anchor="_Toc415416437" w:history="1">
+          <w:hyperlink w:anchor="_Toc415481261" w:history="1">
             <w:r>
               <w:rPr>
                 <w:rStyle w:val="Hyperlink"/>
@@ -2914,7 +2914,7 @@
                 <w:noProof/>
                 <w:webHidden/>
               </w:rPr>
-              <w:instrText xml:space="preserve"> PAGEREF _Toc415416437 \h </w:instrText>
+              <w:instrText xml:space="preserve"> PAGEREF _Toc415481261 \h </w:instrText>
             </w:r>
             <w:r>
               <w:rPr>
@@ -2954,7 +2954,7 @@
               <w:lang w:val="fr-FR" w:eastAsia="fr-FR"/>
             </w:rPr>
           </w:pPr>
-          <w:hyperlink w:anchor="_Toc415416438" w:history="1">
+          <w:hyperlink w:anchor="_Toc415481262" w:history="1">
             <w:r>
               <w:rPr>
                 <w:rStyle w:val="Hyperlink"/>
@@ -2981,7 +2981,7 @@
                 <w:noProof/>
                 <w:webHidden/>
               </w:rPr>
-              <w:instrText xml:space="preserve"> PAGEREF _Toc415416438 \h </w:instrText>
+              <w:instrText xml:space="preserve"> PAGEREF _Toc415481262 \h </w:instrText>
             </w:r>
             <w:r>
               <w:rPr>
@@ -3024,7 +3024,7 @@
               <w:lang w:val="fr-FR" w:eastAsia="fr-FR"/>
             </w:rPr>
           </w:pPr>
-          <w:hyperlink w:anchor="_Toc415416439" w:history="1">
+          <w:hyperlink w:anchor="_Toc415481263" w:history="1">
             <w:r>
               <w:rPr>
                 <w:rStyle w:val="Hyperlink"/>
@@ -3051,7 +3051,7 @@
                 <w:noProof/>
                 <w:webHidden/>
               </w:rPr>
-              <w:instrText xml:space="preserve"> PAGEREF _Toc415416439 \h </w:instrText>
+              <w:instrText xml:space="preserve"> PAGEREF _Toc415481263 \h </w:instrText>
             </w:r>
             <w:r>
               <w:rPr>
@@ -3094,7 +3094,7 @@
               <w:lang w:val="fr-FR" w:eastAsia="fr-FR"/>
             </w:rPr>
           </w:pPr>
-          <w:hyperlink w:anchor="_Toc415416440" w:history="1">
+          <w:hyperlink w:anchor="_Toc415481264" w:history="1">
             <w:r>
               <w:rPr>
                 <w:rStyle w:val="Hyperlink"/>
@@ -3121,7 +3121,7 @@
                 <w:noProof/>
                 <w:webHidden/>
               </w:rPr>
-              <w:instrText xml:space="preserve"> PAGEREF _Toc415416440 \h </w:instrText>
+              <w:instrText xml:space="preserve"> PAGEREF _Toc415481264 \h </w:instrText>
             </w:r>
             <w:r>
               <w:rPr>
@@ -3161,7 +3161,7 @@
               <w:lang w:val="fr-FR" w:eastAsia="fr-FR"/>
             </w:rPr>
           </w:pPr>
-          <w:hyperlink w:anchor="_Toc415416441" w:history="1">
+          <w:hyperlink w:anchor="_Toc415481265" w:history="1">
             <w:r>
               <w:rPr>
                 <w:rStyle w:val="Hyperlink"/>
@@ -3188,7 +3188,7 @@
                 <w:noProof/>
                 <w:webHidden/>
               </w:rPr>
-              <w:instrText xml:space="preserve"> PAGEREF _Toc415416441 \h </w:instrText>
+              <w:instrText xml:space="preserve"> PAGEREF _Toc415481265 \h </w:instrText>
             </w:r>
             <w:r>
               <w:rPr>
@@ -3228,7 +3228,7 @@
               <w:lang w:val="fr-FR" w:eastAsia="fr-FR"/>
             </w:rPr>
           </w:pPr>
-          <w:hyperlink w:anchor="_Toc415416442" w:history="1">
+          <w:hyperlink w:anchor="_Toc415481266" w:history="1">
             <w:r>
               <w:rPr>
                 <w:rStyle w:val="Hyperlink"/>
@@ -3255,7 +3255,7 @@
                 <w:noProof/>
                 <w:webHidden/>
               </w:rPr>
-              <w:instrText xml:space="preserve"> PAGEREF _Toc415416442 \h </w:instrText>
+              <w:instrText xml:space="preserve"> PAGEREF _Toc415481266 \h </w:instrText>
             </w:r>
             <w:r>
               <w:rPr>
@@ -3301,7 +3301,7 @@
       <w:pPr>
         <w:pStyle w:val="Heading1"/>
       </w:pPr>
-      <w:bookmarkStart w:id="2" w:name="_Toc415416400"/>
+      <w:bookmarkStart w:id="2" w:name="_Toc415481224"/>
       <w:r>
         <w:t>About</w:t>
       </w:r>
@@ -3418,7 +3418,7 @@
       <w:pPr>
         <w:pStyle w:val="Heading1"/>
       </w:pPr>
-      <w:bookmarkStart w:id="3" w:name="_Toc415416401"/>
+      <w:bookmarkStart w:id="3" w:name="_Toc415481225"/>
       <w:r>
         <w:t>Application</w:t>
       </w:r>
@@ -3636,7 +3636,7 @@
       <w:pPr>
         <w:pStyle w:val="Heading1"/>
       </w:pPr>
-      <w:bookmarkStart w:id="4" w:name="_Toc415416402"/>
+      <w:bookmarkStart w:id="4" w:name="_Toc415481226"/>
       <w:r>
         <w:t>License</w:t>
       </w:r>
@@ -3748,7 +3748,7 @@
       <w:pPr>
         <w:pStyle w:val="Heading1"/>
       </w:pPr>
-      <w:bookmarkStart w:id="5" w:name="_Toc415416403"/>
+      <w:bookmarkStart w:id="5" w:name="_Toc415481227"/>
       <w:r>
         <w:lastRenderedPageBreak/>
         <w:t xml:space="preserve">The </w:t>
@@ -3988,15 +3988,23 @@
           </w:p>
           <w:p>
             <w:proofErr w:type="spellStart"/>
+            <w:proofErr w:type="gramStart"/>
             <w:r>
               <w:t>mAP</w:t>
             </w:r>
             <w:proofErr w:type="spellEnd"/>
+            <w:proofErr w:type="gramEnd"/>
             <w:r>
               <w:t xml:space="preserve"> allows </w:t>
             </w:r>
             <w:r>
               <w:t>stopping</w:t>
+            </w:r>
+            <w:r>
+              <w:t xml:space="preserve"> </w:t>
+            </w:r>
+            <w:r>
+              <w:t>automatically</w:t>
             </w:r>
             <w:r>
               <w:t xml:space="preserve"> the </w:t>
@@ -4078,10 +4086,12 @@
           </w:p>
           <w:p>
             <w:proofErr w:type="spellStart"/>
+            <w:proofErr w:type="gramStart"/>
             <w:r>
               <w:t>mAP</w:t>
             </w:r>
             <w:proofErr w:type="spellEnd"/>
+            <w:proofErr w:type="gramEnd"/>
             <w:r>
               <w:t xml:space="preserve"> allows shortening / </w:t>
             </w:r>
@@ -4096,6 +4106,21 @@
             </w:r>
             <w:r>
               <w:t xml:space="preserve"> long breaks.</w:t>
+            </w:r>
+          </w:p>
+          <w:p>
+            <w:proofErr w:type="spellStart"/>
+            <w:proofErr w:type="gramStart"/>
+            <w:r>
+              <w:t>mAP</w:t>
+            </w:r>
+            <w:proofErr w:type="spellEnd"/>
+            <w:proofErr w:type="gramEnd"/>
+            <w:r>
+              <w:t xml:space="preserve"> allows restarting a Set after stopping the timer</w:t>
+            </w:r>
+            <w:r>
+              <w:t>.</w:t>
             </w:r>
           </w:p>
         </w:tc>
@@ -4659,8 +4684,9 @@
       <w:pPr>
         <w:pStyle w:val="Heading1"/>
       </w:pPr>
-      <w:bookmarkStart w:id="6" w:name="_Toc415416404"/>
-      <w:r>
+      <w:bookmarkStart w:id="6" w:name="_Toc415481228"/>
+      <w:r>
+        <w:lastRenderedPageBreak/>
         <w:t>Configuration</w:t>
       </w:r>
       <w:bookmarkEnd w:id="6"/>
@@ -4704,7 +4730,6 @@
         <w:rPr>
           <w:b/>
         </w:rPr>
-        <w:lastRenderedPageBreak/>
         <w:t>Local database</w:t>
       </w:r>
       <w:r>
@@ -5030,7 +5055,7 @@
       <w:pPr>
         <w:pStyle w:val="Heading2"/>
       </w:pPr>
-      <w:bookmarkStart w:id="7" w:name="_Toc415416405"/>
+      <w:bookmarkStart w:id="7" w:name="_Toc415481229"/>
       <w:proofErr w:type="spellStart"/>
       <w:r>
         <w:t>MySQL</w:t>
@@ -5680,7 +5705,7 @@
       <w:pPr>
         <w:pStyle w:val="Heading2"/>
       </w:pPr>
-      <w:bookmarkStart w:id="8" w:name="_Toc415416406"/>
+      <w:bookmarkStart w:id="8" w:name="_Toc415481230"/>
       <w:r>
         <w:t>Logger</w:t>
       </w:r>
@@ -5838,7 +5863,7 @@
       <w:pPr>
         <w:pStyle w:val="Heading2"/>
       </w:pPr>
-      <w:bookmarkStart w:id="9" w:name="_Toc415416407"/>
+      <w:bookmarkStart w:id="9" w:name="_Toc415481231"/>
       <w:r>
         <w:t>Google Drive configuration</w:t>
       </w:r>
@@ -6043,7 +6068,7 @@
       <w:pPr>
         <w:pStyle w:val="Heading1"/>
       </w:pPr>
-      <w:bookmarkStart w:id="10" w:name="_Toc415416408"/>
+      <w:bookmarkStart w:id="10" w:name="_Toc415481232"/>
       <w:proofErr w:type="spellStart"/>
       <w:proofErr w:type="gramStart"/>
       <w:r>
@@ -6063,7 +6088,7 @@
       <w:pPr>
         <w:pStyle w:val="Heading2"/>
       </w:pPr>
-      <w:bookmarkStart w:id="11" w:name="_Toc415416409"/>
+      <w:bookmarkStart w:id="11" w:name="_Toc415481233"/>
       <w:r>
         <w:t>P</w:t>
       </w:r>
@@ -6081,7 +6106,7 @@
       <w:pPr>
         <w:pStyle w:val="Heading3"/>
       </w:pPr>
-      <w:bookmarkStart w:id="12" w:name="_Toc415416410"/>
+      <w:bookmarkStart w:id="12" w:name="_Toc415481234"/>
       <w:r>
         <w:t>How to set the preferences</w:t>
       </w:r>
@@ -8913,7 +8938,7 @@
       <w:pPr>
         <w:pStyle w:val="Heading1"/>
       </w:pPr>
-      <w:bookmarkStart w:id="32" w:name="_Toc415416411"/>
+      <w:bookmarkStart w:id="32" w:name="_Toc415481235"/>
       <w:r>
         <w:t>Getting Started</w:t>
       </w:r>
@@ -8988,7 +9013,7 @@
       <w:pPr>
         <w:pStyle w:val="Heading3"/>
       </w:pPr>
-      <w:bookmarkStart w:id="33" w:name="_Toc415416412"/>
+      <w:bookmarkStart w:id="33" w:name="_Toc415481236"/>
       <w:r>
         <w:t>One</w:t>
       </w:r>
@@ -9801,7 +9826,7 @@
       <w:pPr>
         <w:pStyle w:val="Heading3"/>
       </w:pPr>
-      <w:bookmarkStart w:id="36" w:name="_Toc415416413"/>
+      <w:bookmarkStart w:id="36" w:name="_Toc415481237"/>
       <w:r>
         <w:lastRenderedPageBreak/>
         <w:t xml:space="preserve">How to </w:t>
@@ -12136,7 +12161,7 @@
           </wp:anchor>
         </w:drawing>
       </w:r>
-      <w:bookmarkStart w:id="37" w:name="_Toc415416414"/>
+      <w:bookmarkStart w:id="37" w:name="_Toc415481238"/>
       <w:r>
         <w:t>New</w:t>
       </w:r>
@@ -12160,7 +12185,7 @@
       <w:pPr>
         <w:pStyle w:val="Heading3"/>
       </w:pPr>
-      <w:bookmarkStart w:id="38" w:name="_Toc415416415"/>
+      <w:bookmarkStart w:id="38" w:name="_Toc415481239"/>
       <w:r>
         <w:t>How to c</w:t>
       </w:r>
@@ -12325,7 +12350,7 @@
       <w:pPr>
         <w:pStyle w:val="Heading3"/>
       </w:pPr>
-      <w:bookmarkStart w:id="39" w:name="_Toc415416416"/>
+      <w:bookmarkStart w:id="39" w:name="_Toc415481240"/>
       <w:r>
         <w:t>How to use the</w:t>
       </w:r>
@@ -12852,7 +12877,7 @@
           </wp:anchor>
         </w:drawing>
       </w:r>
-      <w:bookmarkStart w:id="50" w:name="_Toc415416417"/>
+      <w:bookmarkStart w:id="50" w:name="_Toc415481241"/>
       <w:r>
         <w:t>Ac</w:t>
       </w:r>
@@ -12882,7 +12907,7 @@
       <w:pPr>
         <w:pStyle w:val="Heading3"/>
       </w:pPr>
-      <w:bookmarkStart w:id="51" w:name="_Toc415416418"/>
+      <w:bookmarkStart w:id="51" w:name="_Toc415481242"/>
       <w:r>
         <w:t>How to read the table</w:t>
       </w:r>
@@ -13192,7 +13217,7 @@
       <w:pPr>
         <w:pStyle w:val="Heading3"/>
       </w:pPr>
-      <w:bookmarkStart w:id="52" w:name="_Toc415416419"/>
+      <w:bookmarkStart w:id="52" w:name="_Toc415481243"/>
       <w:r>
         <w:t>How to</w:t>
       </w:r>
@@ -13707,7 +13732,7 @@
       <w:pPr>
         <w:pStyle w:val="Heading3"/>
       </w:pPr>
-      <w:bookmarkStart w:id="53" w:name="_Toc415416420"/>
+      <w:bookmarkStart w:id="53" w:name="_Toc415481244"/>
       <w:r>
         <w:t>How to use a task as template</w:t>
       </w:r>
@@ -13783,7 +13808,7 @@
       <w:pPr>
         <w:pStyle w:val="Heading3"/>
       </w:pPr>
-      <w:bookmarkStart w:id="54" w:name="_Toc415416421"/>
+      <w:bookmarkStart w:id="54" w:name="_Toc415481245"/>
       <w:r>
         <w:t>How to edit a task</w:t>
       </w:r>
@@ -14088,7 +14113,7 @@
       <w:pPr>
         <w:pStyle w:val="Heading3"/>
       </w:pPr>
-      <w:bookmarkStart w:id="55" w:name="_Toc415416422"/>
+      <w:bookmarkStart w:id="55" w:name="_Toc415481246"/>
       <w:r>
         <w:t>How to export data</w:t>
       </w:r>
@@ -14971,7 +14996,7 @@
       <w:pPr>
         <w:pStyle w:val="Heading3"/>
       </w:pPr>
-      <w:bookmarkStart w:id="62" w:name="_Toc415416423"/>
+      <w:bookmarkStart w:id="62" w:name="_Toc415481247"/>
       <w:r>
         <w:t>How to impor</w:t>
       </w:r>
@@ -15182,7 +15207,7 @@
           </wp:anchor>
         </w:drawing>
       </w:r>
-      <w:bookmarkStart w:id="63" w:name="_Toc415416424"/>
+      <w:bookmarkStart w:id="63" w:name="_Toc415481248"/>
       <w:proofErr w:type="spellStart"/>
       <w:r>
         <w:t>ToDo</w:t>
@@ -15231,7 +15256,7 @@
       <w:pPr>
         <w:pStyle w:val="Heading3"/>
       </w:pPr>
-      <w:bookmarkStart w:id="64" w:name="_Toc415416425"/>
+      <w:bookmarkStart w:id="64" w:name="_Toc415481249"/>
       <w:r>
         <w:t>How to read the table</w:t>
       </w:r>
@@ -15484,7 +15509,7 @@
       <w:pPr>
         <w:pStyle w:val="Heading3"/>
       </w:pPr>
-      <w:bookmarkStart w:id="65" w:name="_Toc415416426"/>
+      <w:bookmarkStart w:id="65" w:name="_Toc415481250"/>
       <w:r>
         <w:t>How to p</w:t>
       </w:r>
@@ -15545,7 +15570,7 @@
       <w:pPr>
         <w:pStyle w:val="Heading3"/>
       </w:pPr>
-      <w:bookmarkStart w:id="66" w:name="_Toc415416427"/>
+      <w:bookmarkStart w:id="66" w:name="_Toc415481251"/>
       <w:r>
         <w:t>How to</w:t>
       </w:r>
@@ -16525,7 +16550,7 @@
       <w:pPr>
         <w:pStyle w:val="Heading3"/>
       </w:pPr>
-      <w:bookmarkStart w:id="67" w:name="_Toc415416428"/>
+      <w:bookmarkStart w:id="67" w:name="_Toc415481252"/>
       <w:r>
         <w:t>How to</w:t>
       </w:r>
@@ -17141,7 +17166,7 @@
       <w:pPr>
         <w:pStyle w:val="Heading3"/>
       </w:pPr>
-      <w:bookmarkStart w:id="68" w:name="_Toc415416429"/>
+      <w:bookmarkStart w:id="68" w:name="_Toc415481253"/>
       <w:r>
         <w:t>How to</w:t>
       </w:r>
@@ -17886,7 +17911,7 @@
       <w:pPr>
         <w:pStyle w:val="Heading3"/>
       </w:pPr>
-      <w:bookmarkStart w:id="69" w:name="_Toc415416430"/>
+      <w:bookmarkStart w:id="69" w:name="_Toc415481254"/>
       <w:r>
         <w:t>How to w</w:t>
       </w:r>
@@ -17921,7 +17946,10 @@
         </w:numPr>
       </w:pPr>
       <w:r>
-        <w:t xml:space="preserve">Start the timer. </w:t>
+        <w:t>Start the timer</w:t>
+      </w:r>
+      <w:r>
+        <w:t xml:space="preserve"> </w:t>
       </w:r>
     </w:p>
     <w:p>
@@ -17929,10 +17957,74 @@
         <w:pStyle w:val="ListParagraph"/>
         <w:numPr>
           <w:ilvl w:val="1"/>
-          <w:numId w:val="19"/>
+          <w:numId w:val="43"/>
         </w:numPr>
       </w:pPr>
       <w:r>
+        <w:t>I</w:t>
+      </w:r>
+      <w:r>
+        <w:t xml:space="preserve">f the selected task is </w:t>
+      </w:r>
+      <w:r>
+        <w:rPr>
+          <w:color w:val="00B050"/>
+          <w:sz w:val="20"/>
+          <w:szCs w:val="20"/>
+        </w:rPr>
+        <w:t>finished</w:t>
+      </w:r>
+      <w:r>
+        <w:t xml:space="preserve"> </w:t>
+      </w:r>
+      <w:r>
+        <w:sym w:font="Wingdings" w:char="F0E0"/>
+      </w:r>
+      <w:r>
+        <w:t xml:space="preserve"> S</w:t>
+      </w:r>
+      <w:r>
+        <w:t>tep 1</w:t>
+      </w:r>
+      <w:r>
+        <w:t>.</w:t>
+      </w:r>
+    </w:p>
+    <w:p>
+      <w:pPr>
+        <w:pStyle w:val="ListParagraph"/>
+        <w:numPr>
+          <w:ilvl w:val="1"/>
+          <w:numId w:val="43"/>
+        </w:numPr>
+      </w:pPr>
+      <w:r>
+        <w:t>O</w:t>
+      </w:r>
+      <w:r>
+        <w:t xml:space="preserve">r overestimate it </w:t>
+      </w:r>
+      <w:r>
+        <w:sym w:font="Wingdings" w:char="F0E0"/>
+      </w:r>
+      <w:r>
+        <w:t xml:space="preserve"> </w:t>
+      </w:r>
+      <w:r>
+        <w:t>S</w:t>
+      </w:r>
+      <w:r>
+        <w:t>tep 2</w:t>
+      </w:r>
+      <w:r>
+        <w:t>.</w:t>
+      </w:r>
+    </w:p>
+    <w:p>
+      <w:pPr>
+        <w:ind w:left="1080"/>
+      </w:pPr>
+      <w:r>
         <w:t>(</w:t>
       </w:r>
       <w:r>
@@ -17943,17 +18035,41 @@
       </w:r>
       <w:r>
         <w:t xml:space="preserve">) </w:t>
+      </w:r>
+      <w:r>
+        <w:t>By the time</w:t>
+      </w:r>
+      <w:r>
+        <w:t xml:space="preserve">, if the task has been changed by someone else, </w:t>
+      </w:r>
+      <w:proofErr w:type="spellStart"/>
+      <w:r>
+        <w:t>mAP</w:t>
+      </w:r>
+      <w:proofErr w:type="spellEnd"/>
+      <w:r>
+        <w:t xml:space="preserve"> will ask you to update the list</w:t>
       </w:r>
       <w:r>
         <w:rPr>
           <w:noProof/>
           <w:lang w:val="fr-FR" w:eastAsia="fr-FR"/>
         </w:rPr>
+        <w:t xml:space="preserve"> </w:t>
+      </w:r>
+      <w:r>
+        <w:rPr>
+          <w:noProof/>
+          <w:lang w:val="fr-FR" w:eastAsia="fr-FR"/>
+        </w:rPr>
+        <w:t>(</w:t>
+      </w:r>
+      <w:r>
         <w:drawing>
           <wp:inline distT="0" distB="0" distL="0" distR="0">
             <wp:extent cx="209579" cy="209579"/>
             <wp:effectExtent l="19050" t="0" r="0" b="0"/>
-            <wp:docPr id="21" name="Picture 17" descr="refresh.png"/>
+            <wp:docPr id="27" name="Picture 17" descr="refresh.png"/>
             <wp:cNvGraphicFramePr>
               <a:graphicFrameLocks xmlns:a="http://schemas.openxmlformats.org/drawingml/2006/main" noChangeAspect="1"/>
             </wp:cNvGraphicFramePr>
@@ -17986,21 +18102,14 @@
         </w:drawing>
       </w:r>
       <w:r>
-        <w:t xml:space="preserve"> </w:t>
-      </w:r>
-      <w:r>
-        <w:t>By the time</w:t>
-      </w:r>
-      <w:r>
-        <w:t xml:space="preserve">, if the task has been changed by someone else, </w:t>
-      </w:r>
-      <w:proofErr w:type="spellStart"/>
-      <w:r>
-        <w:t>mAP</w:t>
-      </w:r>
-      <w:proofErr w:type="spellEnd"/>
-      <w:r>
-        <w:t xml:space="preserve"> will ask you to update the list.</w:t>
+        <w:rPr>
+          <w:noProof/>
+          <w:lang w:val="fr-FR" w:eastAsia="fr-FR"/>
+        </w:rPr>
+        <w:t>)</w:t>
+      </w:r>
+      <w:r>
+        <w:t>.</w:t>
       </w:r>
     </w:p>
     <w:p>
@@ -18012,7 +18121,40 @@
         </w:numPr>
       </w:pPr>
       <w:r>
-        <w:t>Work on the task.</w:t>
+        <w:t>Work on the task</w:t>
+      </w:r>
+      <w:r>
+        <w:t xml:space="preserve"> </w:t>
+      </w:r>
+    </w:p>
+    <w:p>
+      <w:pPr>
+        <w:pStyle w:val="ListParagraph"/>
+        <w:numPr>
+          <w:ilvl w:val="1"/>
+          <w:numId w:val="7"/>
+        </w:numPr>
+      </w:pPr>
+      <w:r>
+        <w:t>I</w:t>
+      </w:r>
+      <w:r>
+        <w:t xml:space="preserve">f the selected task is voided </w:t>
+      </w:r>
+      <w:r>
+        <w:sym w:font="Wingdings" w:char="F0E0"/>
+      </w:r>
+      <w:r>
+        <w:t xml:space="preserve"> </w:t>
+      </w:r>
+      <w:r>
+        <w:t>S</w:t>
+      </w:r>
+      <w:r>
+        <w:t>tep 1</w:t>
+      </w:r>
+      <w:r>
+        <w:t>.</w:t>
       </w:r>
     </w:p>
     <w:p>
@@ -18024,13 +18166,10 @@
         </w:numPr>
       </w:pPr>
       <w:r>
-        <w:t xml:space="preserve">You </w:t>
-      </w:r>
-      <w:r>
-        <w:t>may</w:t>
-      </w:r>
-      <w:r>
-        <w:t xml:space="preserve"> </w:t>
+        <w:t>If y</w:t>
+      </w:r>
+      <w:r>
+        <w:t xml:space="preserve">ou </w:t>
       </w:r>
       <w:bookmarkStart w:id="72" w:name="OLE_LINK103"/>
       <w:bookmarkStart w:id="73" w:name="OLE_LINK104"/>
@@ -18038,25 +18177,16 @@
         <w:t xml:space="preserve">create </w:t>
       </w:r>
       <w:r>
-        <w:t>internal or external interruptions</w:t>
-      </w:r>
-      <w:r>
-        <w:t xml:space="preserve"> task</w:t>
-      </w:r>
-      <w:r>
-        <w:t>s</w:t>
-      </w:r>
-      <w:r>
-        <w:t xml:space="preserve"> to handle interruption</w:t>
-      </w:r>
-      <w:r>
-        <w:t xml:space="preserve">s. </w:t>
-      </w:r>
-      <w:r>
-        <w:t>I</w:t>
-      </w:r>
-      <w:r>
-        <w:t>f the interruption is urgent, stop the timer and</w:t>
+        <w:t xml:space="preserve">an urgent </w:t>
+      </w:r>
+      <w:r>
+        <w:t>in</w:t>
+      </w:r>
+      <w:r>
+        <w:t>ternal or external interruption</w:t>
+      </w:r>
+      <w:r>
+        <w:t>, stop the timer and</w:t>
       </w:r>
       <w:r>
         <w:t xml:space="preserve"> </w:t>
@@ -18074,7 +18204,13 @@
         <w:t xml:space="preserve"> </w:t>
       </w:r>
       <w:r>
-        <w:t>step 2</w:t>
+        <w:t>S</w:t>
+      </w:r>
+      <w:r>
+        <w:t xml:space="preserve">tep </w:t>
+      </w:r>
+      <w:r>
+        <w:t>1</w:t>
       </w:r>
       <w:r>
         <w:t>.</w:t>
@@ -18084,11 +18220,7 @@
     </w:p>
     <w:p>
       <w:pPr>
-        <w:pStyle w:val="ListParagraph"/>
-        <w:numPr>
-          <w:ilvl w:val="1"/>
-          <w:numId w:val="20"/>
-        </w:numPr>
+        <w:ind w:left="1080"/>
       </w:pPr>
       <w:r>
         <w:t>Y</w:t>
@@ -18142,60 +18274,42 @@
       <w:r>
         <w:t>)</w:t>
       </w:r>
-      <w:r>
-        <w:t xml:space="preserve"> (if the workflow has been discontinued </w:t>
-      </w:r>
-      <w:r>
-        <w:sym w:font="Wingdings" w:char="F0E0"/>
-      </w:r>
-      <w:r>
-        <w:t xml:space="preserve"> step 2</w:t>
-      </w:r>
-      <w:r>
-        <w:t xml:space="preserve">; </w:t>
-      </w:r>
-      <w:r>
-        <w:t xml:space="preserve">if the workflow has been discontinued and </w:t>
-      </w:r>
-      <w:r>
-        <w:t xml:space="preserve">the selected task is </w:t>
-      </w:r>
-      <w:r>
-        <w:rPr>
-          <w:color w:val="00B050"/>
-          <w:sz w:val="20"/>
-          <w:szCs w:val="20"/>
-        </w:rPr>
-        <w:t>finished</w:t>
-      </w:r>
-      <w:r>
-        <w:t xml:space="preserve"> </w:t>
-      </w:r>
-      <w:r>
-        <w:sym w:font="Wingdings" w:char="F0E0"/>
-      </w:r>
-      <w:r>
-        <w:t xml:space="preserve"> step 1</w:t>
-      </w:r>
-      <w:r>
-        <w:t>)</w:t>
-      </w:r>
-      <w:r>
-        <w:t>.</w:t>
-      </w:r>
-      <w:r>
-        <w:t xml:space="preserve"> </w:t>
-      </w:r>
     </w:p>
     <w:p>
       <w:pPr>
         <w:pStyle w:val="ListParagraph"/>
         <w:numPr>
           <w:ilvl w:val="1"/>
-          <w:numId w:val="21"/>
+          <w:numId w:val="7"/>
         </w:numPr>
       </w:pPr>
       <w:r>
+        <w:t>I</w:t>
+      </w:r>
+      <w:r>
+        <w:t xml:space="preserve">f the workflow has been discontinued </w:t>
+      </w:r>
+      <w:r>
+        <w:sym w:font="Wingdings" w:char="F0E0"/>
+      </w:r>
+      <w:r>
+        <w:t xml:space="preserve"> </w:t>
+      </w:r>
+      <w:r>
+        <w:t>S</w:t>
+      </w:r>
+      <w:r>
+        <w:t>tep 2</w:t>
+      </w:r>
+      <w:r>
+        <w:t>.</w:t>
+      </w:r>
+    </w:p>
+    <w:p>
+      <w:pPr>
+        <w:ind w:left="1080"/>
+      </w:pPr>
+      <w:r>
         <w:t>(</w:t>
       </w:r>
       <w:r>
@@ -18208,50 +18322,6 @@
         <w:t xml:space="preserve">) </w:t>
       </w:r>
       <w:r>
-        <w:rPr>
-          <w:noProof/>
-          <w:lang w:val="fr-FR" w:eastAsia="fr-FR"/>
-        </w:rPr>
-        <w:drawing>
-          <wp:inline distT="0" distB="0" distL="0" distR="0">
-            <wp:extent cx="209579" cy="209579"/>
-            <wp:effectExtent l="19050" t="0" r="0" b="0"/>
-            <wp:docPr id="25" name="Picture 17" descr="refresh.png"/>
-            <wp:cNvGraphicFramePr>
-              <a:graphicFrameLocks xmlns:a="http://schemas.openxmlformats.org/drawingml/2006/main" noChangeAspect="1"/>
-            </wp:cNvGraphicFramePr>
-            <a:graphic xmlns:a="http://schemas.openxmlformats.org/drawingml/2006/main">
-              <a:graphicData uri="http://schemas.openxmlformats.org/drawingml/2006/picture">
-                <pic:pic xmlns:pic="http://schemas.openxmlformats.org/drawingml/2006/picture">
-                  <pic:nvPicPr>
-                    <pic:cNvPr id="0" name="refresh.png"/>
-                    <pic:cNvPicPr/>
-                  </pic:nvPicPr>
-                  <pic:blipFill>
-                    <a:blip r:embed="rId19" cstate="print"/>
-                    <a:stretch>
-                      <a:fillRect/>
-                    </a:stretch>
-                  </pic:blipFill>
-                  <pic:spPr>
-                    <a:xfrm>
-                      <a:off x="0" y="0"/>
-                      <a:ext cx="209579" cy="209579"/>
-                    </a:xfrm>
-                    <a:prstGeom prst="rect">
-                      <a:avLst/>
-                    </a:prstGeom>
-                  </pic:spPr>
-                </pic:pic>
-              </a:graphicData>
-            </a:graphic>
-          </wp:inline>
-        </w:drawing>
-      </w:r>
-      <w:r>
-        <w:t xml:space="preserve"> </w:t>
-      </w:r>
-      <w:r>
         <w:t xml:space="preserve">By the time, if the task has been changed by someone else, </w:t>
       </w:r>
       <w:proofErr w:type="spellStart"/>
@@ -18265,14 +18335,9 @@
     </w:p>
     <w:p>
       <w:pPr>
-        <w:pStyle w:val="ListParagraph"/>
-        <w:numPr>
-          <w:ilvl w:val="1"/>
-          <w:numId w:val="21"/>
-        </w:numPr>
-      </w:pPr>
-      <w:r>
-        <w:lastRenderedPageBreak/>
+        <w:ind w:left="1080"/>
+      </w:pPr>
+      <w:r>
         <w:t>(</w:t>
       </w:r>
       <w:r>
@@ -18283,50 +18348,6 @@
       </w:r>
       <w:r>
         <w:t xml:space="preserve">) </w:t>
-      </w:r>
-      <w:r>
-        <w:rPr>
-          <w:noProof/>
-          <w:lang w:val="fr-FR" w:eastAsia="fr-FR"/>
-        </w:rPr>
-        <w:drawing>
-          <wp:inline distT="0" distB="0" distL="0" distR="0">
-            <wp:extent cx="209579" cy="209579"/>
-            <wp:effectExtent l="19050" t="0" r="0" b="0"/>
-            <wp:docPr id="26" name="Picture 17" descr="refresh.png"/>
-            <wp:cNvGraphicFramePr>
-              <a:graphicFrameLocks xmlns:a="http://schemas.openxmlformats.org/drawingml/2006/main" noChangeAspect="1"/>
-            </wp:cNvGraphicFramePr>
-            <a:graphic xmlns:a="http://schemas.openxmlformats.org/drawingml/2006/main">
-              <a:graphicData uri="http://schemas.openxmlformats.org/drawingml/2006/picture">
-                <pic:pic xmlns:pic="http://schemas.openxmlformats.org/drawingml/2006/picture">
-                  <pic:nvPicPr>
-                    <pic:cNvPr id="0" name="refresh.png"/>
-                    <pic:cNvPicPr/>
-                  </pic:nvPicPr>
-                  <pic:blipFill>
-                    <a:blip r:embed="rId19" cstate="print"/>
-                    <a:stretch>
-                      <a:fillRect/>
-                    </a:stretch>
-                  </pic:blipFill>
-                  <pic:spPr>
-                    <a:xfrm>
-                      <a:off x="0" y="0"/>
-                      <a:ext cx="209579" cy="209579"/>
-                    </a:xfrm>
-                    <a:prstGeom prst="rect">
-                      <a:avLst/>
-                    </a:prstGeom>
-                  </pic:spPr>
-                </pic:pic>
-              </a:graphicData>
-            </a:graphic>
-          </wp:inline>
-        </w:drawing>
-      </w:r>
-      <w:r>
-        <w:t xml:space="preserve"> </w:t>
       </w:r>
       <w:r>
         <w:t xml:space="preserve">By the time, if the task has been </w:t>
@@ -18377,6 +18398,7 @@
         </w:numPr>
       </w:pPr>
       <w:r>
+        <w:lastRenderedPageBreak/>
         <w:t xml:space="preserve">Take a </w:t>
       </w:r>
       <w:r>
@@ -18385,25 +18407,79 @@
       <w:bookmarkEnd w:id="70"/>
       <w:bookmarkEnd w:id="71"/>
       <w:r>
-        <w:t>:</w:t>
-      </w:r>
-      <w:r>
         <w:t xml:space="preserve"> </w:t>
       </w:r>
+    </w:p>
+    <w:p>
+      <w:pPr>
+        <w:pStyle w:val="ListParagraph"/>
+        <w:numPr>
+          <w:ilvl w:val="1"/>
+          <w:numId w:val="7"/>
+        </w:numPr>
+      </w:pPr>
+      <w:r>
+        <w:t>I</w:t>
+      </w:r>
+      <w:r>
+        <w:t xml:space="preserve">f the break is stopped </w:t>
+      </w:r>
       <w:r>
         <w:sym w:font="Wingdings" w:char="F0E0"/>
       </w:r>
       <w:r>
-        <w:t xml:space="preserve"> step 1 or </w:t>
+        <w:t xml:space="preserve"> </w:t>
+      </w:r>
+      <w:r>
+        <w:t>S</w:t>
+      </w:r>
+      <w:r>
+        <w:t xml:space="preserve">tep 1 or </w:t>
+      </w:r>
+      <w:r>
+        <w:t>S</w:t>
+      </w:r>
+      <w:r>
+        <w:t>tep 2.</w:t>
+      </w:r>
+    </w:p>
+    <w:p>
+      <w:pPr>
+        <w:pStyle w:val="ListParagraph"/>
+        <w:numPr>
+          <w:ilvl w:val="1"/>
+          <w:numId w:val="7"/>
+        </w:numPr>
+      </w:pPr>
+      <w:r>
+        <w:t xml:space="preserve">If </w:t>
+      </w:r>
+      <w:r>
+        <w:t>working on a different</w:t>
+      </w:r>
+      <w:r>
+        <w:t xml:space="preserve"> task </w:t>
+      </w:r>
+      <w:r>
+        <w:t xml:space="preserve">is </w:t>
+      </w:r>
+      <w:r>
+        <w:t xml:space="preserve">needed </w:t>
       </w:r>
       <w:r>
         <w:sym w:font="Wingdings" w:char="F0E0"/>
       </w:r>
       <w:r>
-        <w:t xml:space="preserve"> step 6</w:t>
+        <w:t xml:space="preserve"> Step 1</w:t>
+      </w:r>
+      <w:r>
+        <w:t xml:space="preserve"> then Step 6</w:t>
       </w:r>
       <w:r>
         <w:t>.</w:t>
+      </w:r>
+      <w:r>
+        <w:t xml:space="preserve"> </w:t>
       </w:r>
     </w:p>
     <w:p>
@@ -18439,10 +18515,22 @@
         <w:t xml:space="preserve"> </w:t>
       </w:r>
       <w:r>
-        <w:t>step 3</w:t>
-      </w:r>
-      <w:r>
-        <w:t xml:space="preserve"> (if the selected task is </w:t>
+        <w:t>Step 3.</w:t>
+      </w:r>
+    </w:p>
+    <w:p>
+      <w:pPr>
+        <w:pStyle w:val="ListParagraph"/>
+        <w:numPr>
+          <w:ilvl w:val="1"/>
+          <w:numId w:val="7"/>
+        </w:numPr>
+      </w:pPr>
+      <w:r>
+        <w:t>I</w:t>
+      </w:r>
+      <w:r>
+        <w:t xml:space="preserve">f the selected task is </w:t>
       </w:r>
       <w:r>
         <w:rPr>
@@ -18471,19 +18559,24 @@
         <w:sym w:font="Wingdings" w:char="F0E0"/>
       </w:r>
       <w:r>
-        <w:t xml:space="preserve"> step 1</w:t>
-      </w:r>
-      <w:r>
-        <w:t>).</w:t>
-      </w:r>
-    </w:p>
-    <w:p>
-      <w:pPr>
-        <w:pStyle w:val="ListParagraph"/>
-        <w:numPr>
-          <w:ilvl w:val="1"/>
-          <w:numId w:val="23"/>
-        </w:numPr>
+        <w:t xml:space="preserve"> </w:t>
+      </w:r>
+      <w:r>
+        <w:t>S</w:t>
+      </w:r>
+      <w:r>
+        <w:t xml:space="preserve">tep </w:t>
+      </w:r>
+      <w:r>
+        <w:t>2</w:t>
+      </w:r>
+      <w:r>
+        <w:t>.</w:t>
+      </w:r>
+    </w:p>
+    <w:p>
+      <w:pPr>
+        <w:ind w:left="1080"/>
       </w:pPr>
       <w:r>
         <w:t>(</w:t>
@@ -18496,50 +18589,6 @@
       </w:r>
       <w:r>
         <w:t xml:space="preserve">) </w:t>
-      </w:r>
-      <w:r>
-        <w:rPr>
-          <w:noProof/>
-          <w:lang w:val="fr-FR" w:eastAsia="fr-FR"/>
-        </w:rPr>
-        <w:drawing>
-          <wp:inline distT="0" distB="0" distL="0" distR="0">
-            <wp:extent cx="209579" cy="209579"/>
-            <wp:effectExtent l="19050" t="0" r="0" b="0"/>
-            <wp:docPr id="24" name="Picture 17" descr="refresh.png"/>
-            <wp:cNvGraphicFramePr>
-              <a:graphicFrameLocks xmlns:a="http://schemas.openxmlformats.org/drawingml/2006/main" noChangeAspect="1"/>
-            </wp:cNvGraphicFramePr>
-            <a:graphic xmlns:a="http://schemas.openxmlformats.org/drawingml/2006/main">
-              <a:graphicData uri="http://schemas.openxmlformats.org/drawingml/2006/picture">
-                <pic:pic xmlns:pic="http://schemas.openxmlformats.org/drawingml/2006/picture">
-                  <pic:nvPicPr>
-                    <pic:cNvPr id="0" name="refresh.png"/>
-                    <pic:cNvPicPr/>
-                  </pic:nvPicPr>
-                  <pic:blipFill>
-                    <a:blip r:embed="rId19" cstate="print"/>
-                    <a:stretch>
-                      <a:fillRect/>
-                    </a:stretch>
-                  </pic:blipFill>
-                  <pic:spPr>
-                    <a:xfrm>
-                      <a:off x="0" y="0"/>
-                      <a:ext cx="209579" cy="209579"/>
-                    </a:xfrm>
-                    <a:prstGeom prst="rect">
-                      <a:avLst/>
-                    </a:prstGeom>
-                  </pic:spPr>
-                </pic:pic>
-              </a:graphicData>
-            </a:graphic>
-          </wp:inline>
-        </w:drawing>
-      </w:r>
-      <w:r>
-        <w:t xml:space="preserve"> </w:t>
       </w:r>
       <w:r>
         <w:t xml:space="preserve">By the </w:t>
@@ -19015,7 +19064,7 @@
       <w:pPr>
         <w:pStyle w:val="Heading3"/>
       </w:pPr>
-      <w:bookmarkStart w:id="75" w:name="_Toc415416431"/>
+      <w:bookmarkStart w:id="75" w:name="_Toc415481255"/>
       <w:r>
         <w:t xml:space="preserve">How to </w:t>
       </w:r>
@@ -19377,7 +19426,7 @@
       <w:pPr>
         <w:pStyle w:val="Heading3"/>
       </w:pPr>
-      <w:bookmarkStart w:id="78" w:name="_Toc415416432"/>
+      <w:bookmarkStart w:id="78" w:name="_Toc415481256"/>
       <w:r>
         <w:t xml:space="preserve">How to </w:t>
       </w:r>
@@ -19762,7 +19811,7 @@
       <w:pPr>
         <w:pStyle w:val="Heading3"/>
       </w:pPr>
-      <w:bookmarkStart w:id="79" w:name="_Toc415416433"/>
+      <w:bookmarkStart w:id="79" w:name="_Toc415481257"/>
       <w:r>
         <w:t xml:space="preserve">How to </w:t>
       </w:r>
@@ -19981,7 +20030,7 @@
           </wp:anchor>
         </w:drawing>
       </w:r>
-      <w:bookmarkStart w:id="80" w:name="_Toc415416434"/>
+      <w:bookmarkStart w:id="80" w:name="_Toc415481258"/>
       <w:r>
         <w:t>Report List / Release Backlog</w:t>
       </w:r>
@@ -20016,7 +20065,7 @@
       <w:pPr>
         <w:pStyle w:val="Heading3"/>
       </w:pPr>
-      <w:bookmarkStart w:id="81" w:name="_Toc415416435"/>
+      <w:bookmarkStart w:id="81" w:name="_Toc415481259"/>
       <w:r>
         <w:t>How to read the table’s border</w:t>
       </w:r>
@@ -20293,7 +20342,7 @@
       <w:pPr>
         <w:pStyle w:val="Heading3"/>
       </w:pPr>
-      <w:bookmarkStart w:id="82" w:name="_Toc415416436"/>
+      <w:bookmarkStart w:id="82" w:name="_Toc415481260"/>
       <w:r>
         <w:t xml:space="preserve">How to </w:t>
       </w:r>
@@ -20827,7 +20876,7 @@
       <w:pPr>
         <w:pStyle w:val="Heading3"/>
       </w:pPr>
-      <w:bookmarkStart w:id="97" w:name="_Toc415416437"/>
+      <w:bookmarkStart w:id="97" w:name="_Toc415481261"/>
       <w:r>
         <w:t>How to</w:t>
       </w:r>
@@ -21290,7 +21339,7 @@
           </wp:anchor>
         </w:drawing>
       </w:r>
-      <w:bookmarkStart w:id="98" w:name="_Toc415416438"/>
+      <w:bookmarkStart w:id="98" w:name="_Toc415481262"/>
       <w:proofErr w:type="spellStart"/>
       <w:r>
         <w:t>Burndown</w:t>
@@ -21331,7 +21380,7 @@
       <w:pPr>
         <w:pStyle w:val="Heading3"/>
       </w:pPr>
-      <w:bookmarkStart w:id="99" w:name="_Toc415416439"/>
+      <w:bookmarkStart w:id="99" w:name="_Toc415481263"/>
       <w:r>
         <w:t xml:space="preserve">How to </w:t>
       </w:r>
@@ -22439,7 +22488,7 @@
       <w:pPr>
         <w:pStyle w:val="Heading1"/>
       </w:pPr>
-      <w:bookmarkStart w:id="100" w:name="_Toc415416440"/>
+      <w:bookmarkStart w:id="100" w:name="_Toc415481264"/>
       <w:r>
         <w:t>Annex</w:t>
       </w:r>
@@ -22449,7 +22498,7 @@
       <w:pPr>
         <w:pStyle w:val="Heading2"/>
       </w:pPr>
-      <w:bookmarkStart w:id="101" w:name="_Toc415416441"/>
+      <w:bookmarkStart w:id="101" w:name="_Toc415481265"/>
       <w:r>
         <w:t>Themes</w:t>
       </w:r>
@@ -22717,7 +22766,7 @@
       <w:pPr>
         <w:pStyle w:val="Heading2"/>
       </w:pPr>
-      <w:bookmarkStart w:id="102" w:name="_Toc415416442"/>
+      <w:bookmarkStart w:id="102" w:name="_Toc415481266"/>
       <w:r>
         <w:t>Libraries</w:t>
       </w:r>
@@ -22898,7 +22947,7 @@
             <w:rPr>
               <w:noProof/>
             </w:rPr>
-            <w:t>2</w:t>
+            <w:t>4</w:t>
           </w:r>
         </w:fldSimple>
       </w:p>
@@ -22954,7 +23003,7 @@
         <v:path o:extrusionok="f" gradientshapeok="t" o:connecttype="rect"/>
         <o:lock v:ext="edit" aspectratio="t"/>
       </v:shapetype>
-      <v:shape id="_x0000_i1035" type="#_x0000_t75" alt="pomodoro16.png" style="width:16.3pt;height:16.3pt;visibility:visible;mso-wrap-style:square" o:bullet="t">
+      <v:shape id="_x0000_i1068" type="#_x0000_t75" alt="pomodoro16.png" style="width:16.3pt;height:16.3pt;visibility:visible;mso-wrap-style:square" o:bullet="t">
         <v:imagedata r:id="rId1" o:title="pomodoro16"/>
       </v:shape>
     </w:pict>
@@ -24543,7 +24592,7 @@
   <w:abstractNum w:abstractNumId="15">
     <w:nsid w:val="37550953"/>
     <w:multiLevelType w:val="hybridMultilevel"/>
-    <w:tmpl w:val="D916A60A"/>
+    <w:tmpl w:val="3D845544"/>
     <w:lvl w:ilvl="0" w:tplc="0809000F">
       <w:start w:val="1"/>
       <w:numFmt w:val="decimal"/>
@@ -24553,16 +24602,16 @@
         <w:ind w:left="720" w:hanging="360"/>
       </w:pPr>
     </w:lvl>
-    <w:lvl w:ilvl="1" w:tplc="08090001">
+    <w:lvl w:ilvl="1" w:tplc="08090003">
       <w:start w:val="1"/>
       <w:numFmt w:val="bullet"/>
-      <w:lvlText w:val=""/>
+      <w:lvlText w:val="o"/>
       <w:lvlJc w:val="left"/>
       <w:pPr>
         <w:ind w:left="1440" w:hanging="360"/>
       </w:pPr>
       <w:rPr>
-        <w:rFonts w:ascii="Symbol" w:hAnsi="Symbol" w:hint="default"/>
+        <w:rFonts w:ascii="Courier New" w:hAnsi="Courier New" w:cs="Courier New" w:hint="default"/>
       </w:rPr>
     </w:lvl>
     <w:lvl w:ilvl="2" w:tplc="0809001B" w:tentative="1">
@@ -25997,6 +26046,95 @@
     </w:lvl>
   </w:abstractNum>
   <w:abstractNum w:abstractNumId="29">
+    <w:nsid w:val="5B947B3B"/>
+    <w:multiLevelType w:val="hybridMultilevel"/>
+    <w:tmpl w:val="C96837AE"/>
+    <w:lvl w:ilvl="0" w:tplc="0809000F">
+      <w:start w:val="1"/>
+      <w:numFmt w:val="decimal"/>
+      <w:lvlText w:val="%1."/>
+      <w:lvlJc w:val="left"/>
+      <w:pPr>
+        <w:ind w:left="720" w:hanging="360"/>
+      </w:pPr>
+    </w:lvl>
+    <w:lvl w:ilvl="1" w:tplc="08090003">
+      <w:start w:val="1"/>
+      <w:numFmt w:val="bullet"/>
+      <w:lvlText w:val="o"/>
+      <w:lvlJc w:val="left"/>
+      <w:pPr>
+        <w:ind w:left="1440" w:hanging="360"/>
+      </w:pPr>
+      <w:rPr>
+        <w:rFonts w:ascii="Courier New" w:hAnsi="Courier New" w:cs="Courier New" w:hint="default"/>
+      </w:rPr>
+    </w:lvl>
+    <w:lvl w:ilvl="2" w:tplc="0809001B" w:tentative="1">
+      <w:start w:val="1"/>
+      <w:numFmt w:val="lowerRoman"/>
+      <w:lvlText w:val="%3."/>
+      <w:lvlJc w:val="right"/>
+      <w:pPr>
+        <w:ind w:left="2160" w:hanging="180"/>
+      </w:pPr>
+    </w:lvl>
+    <w:lvl w:ilvl="3" w:tplc="0809000F" w:tentative="1">
+      <w:start w:val="1"/>
+      <w:numFmt w:val="decimal"/>
+      <w:lvlText w:val="%4."/>
+      <w:lvlJc w:val="left"/>
+      <w:pPr>
+        <w:ind w:left="2880" w:hanging="360"/>
+      </w:pPr>
+    </w:lvl>
+    <w:lvl w:ilvl="4" w:tplc="08090019" w:tentative="1">
+      <w:start w:val="1"/>
+      <w:numFmt w:val="lowerLetter"/>
+      <w:lvlText w:val="%5."/>
+      <w:lvlJc w:val="left"/>
+      <w:pPr>
+        <w:ind w:left="3600" w:hanging="360"/>
+      </w:pPr>
+    </w:lvl>
+    <w:lvl w:ilvl="5" w:tplc="0809001B" w:tentative="1">
+      <w:start w:val="1"/>
+      <w:numFmt w:val="lowerRoman"/>
+      <w:lvlText w:val="%6."/>
+      <w:lvlJc w:val="right"/>
+      <w:pPr>
+        <w:ind w:left="4320" w:hanging="180"/>
+      </w:pPr>
+    </w:lvl>
+    <w:lvl w:ilvl="6" w:tplc="0809000F" w:tentative="1">
+      <w:start w:val="1"/>
+      <w:numFmt w:val="decimal"/>
+      <w:lvlText w:val="%7."/>
+      <w:lvlJc w:val="left"/>
+      <w:pPr>
+        <w:ind w:left="5040" w:hanging="360"/>
+      </w:pPr>
+    </w:lvl>
+    <w:lvl w:ilvl="7" w:tplc="08090019" w:tentative="1">
+      <w:start w:val="1"/>
+      <w:numFmt w:val="lowerLetter"/>
+      <w:lvlText w:val="%8."/>
+      <w:lvlJc w:val="left"/>
+      <w:pPr>
+        <w:ind w:left="5760" w:hanging="360"/>
+      </w:pPr>
+    </w:lvl>
+    <w:lvl w:ilvl="8" w:tplc="0809001B" w:tentative="1">
+      <w:start w:val="1"/>
+      <w:numFmt w:val="lowerRoman"/>
+      <w:lvlText w:val="%9."/>
+      <w:lvlJc w:val="right"/>
+      <w:pPr>
+        <w:ind w:left="6480" w:hanging="180"/>
+      </w:pPr>
+    </w:lvl>
+  </w:abstractNum>
+  <w:abstractNum w:abstractNumId="30">
     <w:nsid w:val="5D9B4E24"/>
     <w:multiLevelType w:val="hybridMultilevel"/>
     <w:tmpl w:val="1EBED18C"/>
@@ -26082,7 +26220,7 @@
       </w:pPr>
     </w:lvl>
   </w:abstractNum>
-  <w:abstractNum w:abstractNumId="30">
+  <w:abstractNum w:abstractNumId="31">
     <w:nsid w:val="5EB1055E"/>
     <w:multiLevelType w:val="hybridMultilevel"/>
     <w:tmpl w:val="AE74272A"/>
@@ -26171,7 +26309,7 @@
       </w:pPr>
     </w:lvl>
   </w:abstractNum>
-  <w:abstractNum w:abstractNumId="31">
+  <w:abstractNum w:abstractNumId="32">
     <w:nsid w:val="61D4434F"/>
     <w:multiLevelType w:val="hybridMultilevel"/>
     <w:tmpl w:val="CFD6E1BE"/>
@@ -26260,7 +26398,7 @@
       </w:pPr>
     </w:lvl>
   </w:abstractNum>
-  <w:abstractNum w:abstractNumId="32">
+  <w:abstractNum w:abstractNumId="33">
     <w:nsid w:val="61D873E9"/>
     <w:multiLevelType w:val="hybridMultilevel"/>
     <w:tmpl w:val="1C984580"/>
@@ -26373,7 +26511,7 @@
       </w:rPr>
     </w:lvl>
   </w:abstractNum>
-  <w:abstractNum w:abstractNumId="33">
+  <w:abstractNum w:abstractNumId="34">
     <w:nsid w:val="6FED201C"/>
     <w:multiLevelType w:val="hybridMultilevel"/>
     <w:tmpl w:val="4C08579C"/>
@@ -26462,7 +26600,7 @@
       </w:pPr>
     </w:lvl>
   </w:abstractNum>
-  <w:abstractNum w:abstractNumId="34">
+  <w:abstractNum w:abstractNumId="35">
     <w:nsid w:val="70BB0C2A"/>
     <w:multiLevelType w:val="hybridMultilevel"/>
     <w:tmpl w:val="B296BA7A"/>
@@ -26551,7 +26689,7 @@
       </w:pPr>
     </w:lvl>
   </w:abstractNum>
-  <w:abstractNum w:abstractNumId="35">
+  <w:abstractNum w:abstractNumId="36">
     <w:nsid w:val="7225446E"/>
     <w:multiLevelType w:val="hybridMultilevel"/>
     <w:tmpl w:val="F092A674"/>
@@ -26640,7 +26778,7 @@
       </w:pPr>
     </w:lvl>
   </w:abstractNum>
-  <w:abstractNum w:abstractNumId="36">
+  <w:abstractNum w:abstractNumId="37">
     <w:nsid w:val="72725359"/>
     <w:multiLevelType w:val="hybridMultilevel"/>
     <w:tmpl w:val="99E8069C"/>
@@ -26729,7 +26867,7 @@
       </w:pPr>
     </w:lvl>
   </w:abstractNum>
-  <w:abstractNum w:abstractNumId="37">
+  <w:abstractNum w:abstractNumId="38">
     <w:nsid w:val="73F01247"/>
     <w:multiLevelType w:val="hybridMultilevel"/>
     <w:tmpl w:val="D234C21E"/>
@@ -26842,7 +26980,7 @@
       </w:rPr>
     </w:lvl>
   </w:abstractNum>
-  <w:abstractNum w:abstractNumId="38">
+  <w:abstractNum w:abstractNumId="39">
     <w:nsid w:val="74CE4C23"/>
     <w:multiLevelType w:val="hybridMultilevel"/>
     <w:tmpl w:val="2F1CC2E4"/>
@@ -26931,7 +27069,7 @@
       </w:pPr>
     </w:lvl>
   </w:abstractNum>
-  <w:abstractNum w:abstractNumId="39">
+  <w:abstractNum w:abstractNumId="40">
     <w:nsid w:val="795C03CB"/>
     <w:multiLevelType w:val="hybridMultilevel"/>
     <w:tmpl w:val="3F5C0DB2"/>
@@ -27043,7 +27181,7 @@
       </w:rPr>
     </w:lvl>
   </w:abstractNum>
-  <w:abstractNum w:abstractNumId="40">
+  <w:abstractNum w:abstractNumId="41">
     <w:nsid w:val="79B972B0"/>
     <w:multiLevelType w:val="hybridMultilevel"/>
     <w:tmpl w:val="37BA4948"/>
@@ -27132,7 +27270,7 @@
       </w:pPr>
     </w:lvl>
   </w:abstractNum>
-  <w:abstractNum w:abstractNumId="41">
+  <w:abstractNum w:abstractNumId="42">
     <w:nsid w:val="7DE74A8B"/>
     <w:multiLevelType w:val="hybridMultilevel"/>
     <w:tmpl w:val="F19CA4EC"/>
@@ -27294,31 +27432,31 @@
     <w:abstractNumId w:val="10"/>
   </w:num>
   <w:num w:numId="17">
-    <w:abstractNumId w:val="35"/>
+    <w:abstractNumId w:val="36"/>
   </w:num>
   <w:num w:numId="18">
     <w:abstractNumId w:val="5"/>
   </w:num>
   <w:num w:numId="19">
-    <w:abstractNumId w:val="31"/>
+    <w:abstractNumId w:val="32"/>
   </w:num>
   <w:num w:numId="20">
     <w:abstractNumId w:val="3"/>
   </w:num>
   <w:num w:numId="21">
-    <w:abstractNumId w:val="36"/>
+    <w:abstractNumId w:val="37"/>
   </w:num>
   <w:num w:numId="22">
     <w:abstractNumId w:val="4"/>
   </w:num>
   <w:num w:numId="23">
-    <w:abstractNumId w:val="34"/>
+    <w:abstractNumId w:val="35"/>
   </w:num>
   <w:num w:numId="24">
-    <w:abstractNumId w:val="40"/>
+    <w:abstractNumId w:val="41"/>
   </w:num>
   <w:num w:numId="25">
-    <w:abstractNumId w:val="30"/>
+    <w:abstractNumId w:val="31"/>
   </w:num>
   <w:num w:numId="26">
     <w:abstractNumId w:val="25"/>
@@ -27330,16 +27468,16 @@
     <w:abstractNumId w:val="28"/>
   </w:num>
   <w:num w:numId="29">
-    <w:abstractNumId w:val="29"/>
+    <w:abstractNumId w:val="30"/>
   </w:num>
   <w:num w:numId="30">
-    <w:abstractNumId w:val="38"/>
+    <w:abstractNumId w:val="39"/>
   </w:num>
   <w:num w:numId="31">
-    <w:abstractNumId w:val="39"/>
+    <w:abstractNumId w:val="40"/>
   </w:num>
   <w:num w:numId="32">
-    <w:abstractNumId w:val="33"/>
+    <w:abstractNumId w:val="34"/>
   </w:num>
   <w:num w:numId="33">
     <w:abstractNumId w:val="22"/>
@@ -27354,7 +27492,7 @@
     <w:abstractNumId w:val="20"/>
   </w:num>
   <w:num w:numId="37">
-    <w:abstractNumId w:val="41"/>
+    <w:abstractNumId w:val="42"/>
   </w:num>
   <w:num w:numId="38">
     <w:abstractNumId w:val="12"/>
@@ -27363,13 +27501,16 @@
     <w:abstractNumId w:val="0"/>
   </w:num>
   <w:num w:numId="40">
-    <w:abstractNumId w:val="37"/>
+    <w:abstractNumId w:val="38"/>
   </w:num>
   <w:num w:numId="41">
     <w:abstractNumId w:val="2"/>
   </w:num>
   <w:num w:numId="42">
-    <w:abstractNumId w:val="32"/>
+    <w:abstractNumId w:val="33"/>
+  </w:num>
+  <w:num w:numId="43">
+    <w:abstractNumId w:val="29"/>
   </w:num>
   <w:numIdMacAtCleanup w:val="26"/>
 </w:numbering>
@@ -28205,7 +28346,7 @@
 </file>
 
 <file path=customXml/itemProps1.xml><?xml version="1.0" encoding="utf-8"?>
-<ds:datastoreItem xmlns:ds="http://schemas.openxmlformats.org/officeDocument/2006/customXml" ds:itemID="{12A1E2F1-631B-44BC-A346-CA0CE6162F71}">
+<ds:datastoreItem xmlns:ds="http://schemas.openxmlformats.org/officeDocument/2006/customXml" ds:itemID="{F04A5E39-59C1-4113-BCEB-8F9387910772}">
   <ds:schemaRefs>
     <ds:schemaRef ds:uri="http://schemas.openxmlformats.org/officeDocument/2006/bibliography"/>
   </ds:schemaRefs>

</xml_diff>

<commit_message>
added tooltip to Pomodoro image with task name, next break and long break times
</commit_message>
<xml_diff>
--- a/doc/User guides/myAgilePomodoro_4.0.0.docx
+++ b/doc/User guides/myAgilePomodoro_4.0.0.docx
@@ -17893,6 +17893,36 @@
             </w:r>
           </w:p>
           <w:p>
+            <w:proofErr w:type="spellStart"/>
+            <w:proofErr w:type="gramStart"/>
+            <w:r>
+              <w:t>mAP</w:t>
+            </w:r>
+            <w:proofErr w:type="spellEnd"/>
+            <w:proofErr w:type="gramEnd"/>
+            <w:r>
+              <w:t xml:space="preserve"> </w:t>
+            </w:r>
+            <w:r>
+              <w:t xml:space="preserve">will </w:t>
+            </w:r>
+            <w:r>
+              <w:t>keep track of the button</w:t>
+            </w:r>
+            <w:r>
+              <w:t xml:space="preserve">’s location </w:t>
+            </w:r>
+            <w:r>
+              <w:t xml:space="preserve"> and move the cursor</w:t>
+            </w:r>
+            <w:r>
+              <w:t xml:space="preserve"> accordingly</w:t>
+            </w:r>
+            <w:r>
+              <w:t>.</w:t>
+            </w:r>
+          </w:p>
+          <w:p>
             <w:pPr>
               <w:rPr>
                 <w:sz w:val="20"/>
@@ -18065,6 +18095,10 @@
         <w:t>(</w:t>
       </w:r>
       <w:r>
+        <w:rPr>
+          <w:noProof/>
+          <w:lang w:val="fr-FR" w:eastAsia="fr-FR"/>
+        </w:rPr>
         <w:drawing>
           <wp:inline distT="0" distB="0" distL="0" distR="0">
             <wp:extent cx="209579" cy="209579"/>
@@ -18310,6 +18344,7 @@
         <w:ind w:left="1080"/>
       </w:pPr>
       <w:r>
+        <w:lastRenderedPageBreak/>
         <w:t>(</w:t>
       </w:r>
       <w:r>
@@ -18398,7 +18433,6 @@
         </w:numPr>
       </w:pPr>
       <w:r>
-        <w:lastRenderedPageBreak/>
         <w:t xml:space="preserve">Take a </w:t>
       </w:r>
       <w:r>
@@ -19610,6 +19644,7 @@
         </w:numPr>
       </w:pPr>
       <w:r>
+        <w:lastRenderedPageBreak/>
         <w:t>If t</w:t>
       </w:r>
       <w:r>
@@ -19663,7 +19698,6 @@
           <w:noProof/>
           <w:lang w:val="fr-FR" w:eastAsia="fr-FR"/>
         </w:rPr>
-        <w:lastRenderedPageBreak/>
         <w:drawing>
           <wp:inline distT="0" distB="0" distL="0" distR="0">
             <wp:extent cx="203246" cy="203246"/>
@@ -21186,6 +21220,7 @@
               <w:t xml:space="preserve">with </w:t>
             </w:r>
             <w:r>
+              <w:lastRenderedPageBreak/>
               <w:t>"</w:t>
             </w:r>
             <w:r>
@@ -21203,11 +21238,7 @@
             </w:r>
             <w:proofErr w:type="spellEnd"/>
             <w:r>
-              <w:t xml:space="preserve"> </w:t>
-            </w:r>
-            <w:r>
-              <w:lastRenderedPageBreak/>
-              <w:t>reset to 0, iteration removed</w:t>
+              <w:t xml:space="preserve"> reset to 0, iteration removed</w:t>
             </w:r>
             <w:r>
               <w:t xml:space="preserve"> </w:t>
@@ -22188,6 +22219,7 @@
         <w:rPr>
           <w:b/>
         </w:rPr>
+        <w:lastRenderedPageBreak/>
         <w:t>ToDo</w:t>
       </w:r>
       <w:proofErr w:type="spellEnd"/>
@@ -22299,7 +22331,6 @@
         <w:rPr>
           <w:b/>
         </w:rPr>
-        <w:lastRenderedPageBreak/>
         <w:t>Dimension</w:t>
       </w:r>
       <w:r>
@@ -22947,7 +22978,7 @@
             <w:rPr>
               <w:noProof/>
             </w:rPr>
-            <w:t>4</w:t>
+            <w:t>14</w:t>
           </w:r>
         </w:fldSimple>
       </w:p>
@@ -23003,7 +23034,7 @@
         <v:path o:extrusionok="f" gradientshapeok="t" o:connecttype="rect"/>
         <o:lock v:ext="edit" aspectratio="t"/>
       </v:shapetype>
-      <v:shape id="_x0000_i1068" type="#_x0000_t75" alt="pomodoro16.png" style="width:16.3pt;height:16.3pt;visibility:visible;mso-wrap-style:square" o:bullet="t">
+      <v:shape id="_x0000_i1031" type="#_x0000_t75" alt="pomodoro16.png" style="width:16.3pt;height:16.3pt;visibility:visible;mso-wrap-style:square" o:bullet="t">
         <v:imagedata r:id="rId1" o:title="pomodoro16"/>
       </v:shape>
     </w:pict>
@@ -28346,7 +28377,7 @@
 </file>
 
 <file path=customXml/itemProps1.xml><?xml version="1.0" encoding="utf-8"?>
-<ds:datastoreItem xmlns:ds="http://schemas.openxmlformats.org/officeDocument/2006/customXml" ds:itemID="{F04A5E39-59C1-4113-BCEB-8F9387910772}">
+<ds:datastoreItem xmlns:ds="http://schemas.openxmlformats.org/officeDocument/2006/customXml" ds:itemID="{5E359D11-0A6A-4451-AE28-8561FB1DECD5}">
   <ds:schemaRefs>
     <ds:schemaRef ds:uri="http://schemas.openxmlformats.org/officeDocument/2006/bibliography"/>
   </ds:schemaRefs>

</xml_diff>

<commit_message>
improved double-click action on tabbed pane + refactored table headers
</commit_message>
<xml_diff>
--- a/doc/User guides/myAgilePomodoro_4.0.0.docx
+++ b/doc/User guides/myAgilePomodoro_4.0.0.docx
@@ -14043,7 +14043,10 @@
         <w:t xml:space="preserve"> </w:t>
       </w:r>
       <w:r>
-        <w:t xml:space="preserve">The </w:t>
+        <w:t>The</w:t>
+      </w:r>
+      <w:r>
+        <w:t xml:space="preserve"> </w:t>
       </w:r>
       <w:r>
         <w:t>"</w:t>
@@ -14064,46 +14067,16 @@
         <w:t xml:space="preserve"> (like any other tab)</w:t>
       </w:r>
       <w:r>
-        <w:t xml:space="preserve"> can be </w:t>
+        <w:t xml:space="preserve"> </w:t>
+      </w:r>
+      <w:r>
+        <w:t>may be double-clicked to</w:t>
+      </w:r>
+      <w:r>
+        <w:t xml:space="preserve"> be </w:t>
       </w:r>
       <w:r>
         <w:t>maximized/minimized</w:t>
-      </w:r>
-      <w:r>
-        <w:t xml:space="preserve"> with</w:t>
-      </w:r>
-      <w:r>
-        <w:t xml:space="preserve"> </w:t>
-      </w:r>
-      <w:r>
-        <w:t>single</w:t>
-      </w:r>
-      <w:r>
-        <w:t>-</w:t>
-      </w:r>
-      <w:r>
-        <w:t>click</w:t>
-      </w:r>
-      <w:r>
-        <w:t xml:space="preserve"> </w:t>
-      </w:r>
-      <w:r>
-        <w:t xml:space="preserve">if it is </w:t>
-      </w:r>
-      <w:r>
-        <w:t>currently</w:t>
-      </w:r>
-      <w:r>
-        <w:t xml:space="preserve"> </w:t>
-      </w:r>
-      <w:r>
-        <w:t>selected; double-click</w:t>
-      </w:r>
-      <w:r>
-        <w:t xml:space="preserve"> </w:t>
-      </w:r>
-      <w:r>
-        <w:t>otherwise</w:t>
       </w:r>
       <w:r>
         <w:t>.</w:t>
@@ -21655,7 +21628,10 @@
         <w:t xml:space="preserve"> </w:t>
       </w:r>
       <w:r>
-        <w:t>Click to change.</w:t>
+        <w:t>Press</w:t>
+      </w:r>
+      <w:r>
+        <w:t xml:space="preserve"> to change.</w:t>
       </w:r>
     </w:p>
     <w:p>
@@ -21882,7 +21858,13 @@
         <w:t xml:space="preserve"> color of the chart.</w:t>
       </w:r>
       <w:r>
-        <w:t xml:space="preserve"> Click to change.</w:t>
+        <w:t xml:space="preserve"> </w:t>
+      </w:r>
+      <w:r>
+        <w:t>Press</w:t>
+      </w:r>
+      <w:r>
+        <w:t xml:space="preserve"> to change.</w:t>
       </w:r>
     </w:p>
     <w:p>
@@ -22008,7 +21990,13 @@
         <w:t xml:space="preserve"> line.</w:t>
       </w:r>
       <w:r>
-        <w:t xml:space="preserve"> Click to change.</w:t>
+        <w:t xml:space="preserve"> </w:t>
+      </w:r>
+      <w:r>
+        <w:t>Press</w:t>
+      </w:r>
+      <w:r>
+        <w:t xml:space="preserve"> to change.</w:t>
       </w:r>
     </w:p>
     <w:p>
@@ -22978,7 +22966,7 @@
             <w:rPr>
               <w:noProof/>
             </w:rPr>
-            <w:t>14</w:t>
+            <w:t>12</w:t>
           </w:r>
         </w:fldSimple>
       </w:p>
@@ -23034,7 +23022,7 @@
         <v:path o:extrusionok="f" gradientshapeok="t" o:connecttype="rect"/>
         <o:lock v:ext="edit" aspectratio="t"/>
       </v:shapetype>
-      <v:shape id="_x0000_i1031" type="#_x0000_t75" alt="pomodoro16.png" style="width:16.3pt;height:16.3pt;visibility:visible;mso-wrap-style:square" o:bullet="t">
+      <v:shape id="_x0000_i1033" type="#_x0000_t75" alt="pomodoro16.png" style="width:16.3pt;height:16.3pt;visibility:visible;mso-wrap-style:square" o:bullet="t">
         <v:imagedata r:id="rId1" o:title="pomodoro16"/>
       </v:shape>
     </w:pict>
@@ -28377,7 +28365,7 @@
 </file>
 
 <file path=customXml/itemProps1.xml><?xml version="1.0" encoding="utf-8"?>
-<ds:datastoreItem xmlns:ds="http://schemas.openxmlformats.org/officeDocument/2006/customXml" ds:itemID="{5E359D11-0A6A-4451-AE28-8561FB1DECD5}">
+<ds:datastoreItem xmlns:ds="http://schemas.openxmlformats.org/officeDocument/2006/customXml" ds:itemID="{1503E657-93E2-4A82-88EB-630966985168}">
   <ds:schemaRefs>
     <ds:schemaRef ds:uri="http://schemas.openxmlformats.org/officeDocument/2006/bibliography"/>
   </ds:schemaRefs>

</xml_diff>

<commit_message>
improved rendering of estimated column (Activity and ToDo List)
</commit_message>
<xml_diff>
--- a/doc/User guides/myAgilePomodoro_4.0.0.docx
+++ b/doc/User guides/myAgilePomodoro_4.0.0.docx
@@ -288,6 +288,7 @@
             <w:t xml:space="preserve"> Contents</w:t>
           </w:r>
         </w:p>
+        <w:p/>
         <w:p>
           <w:pPr>
             <w:pStyle w:val="TOC1"/>
@@ -321,7 +322,7 @@
             </w:rPr>
             <w:fldChar w:fldCharType="separate"/>
           </w:r>
-          <w:hyperlink w:anchor="_Toc415481224" w:history="1">
+          <w:hyperlink w:anchor="_Toc416429041" w:history="1">
             <w:r>
               <w:rPr>
                 <w:rStyle w:val="Hyperlink"/>
@@ -348,7 +349,7 @@
                 <w:noProof/>
                 <w:webHidden/>
               </w:rPr>
-              <w:instrText xml:space="preserve"> PAGEREF _Toc415481224 \h </w:instrText>
+              <w:instrText xml:space="preserve"> PAGEREF _Toc416429041 \h </w:instrText>
             </w:r>
             <w:r>
               <w:rPr>
@@ -391,7 +392,7 @@
               <w:lang w:val="fr-FR" w:eastAsia="fr-FR"/>
             </w:rPr>
           </w:pPr>
-          <w:hyperlink w:anchor="_Toc415481225" w:history="1">
+          <w:hyperlink w:anchor="_Toc416429042" w:history="1">
             <w:r>
               <w:rPr>
                 <w:rStyle w:val="Hyperlink"/>
@@ -418,7 +419,7 @@
                 <w:noProof/>
                 <w:webHidden/>
               </w:rPr>
-              <w:instrText xml:space="preserve"> PAGEREF _Toc415481225 \h </w:instrText>
+              <w:instrText xml:space="preserve"> PAGEREF _Toc416429042 \h </w:instrText>
             </w:r>
             <w:r>
               <w:rPr>
@@ -461,7 +462,7 @@
               <w:lang w:val="fr-FR" w:eastAsia="fr-FR"/>
             </w:rPr>
           </w:pPr>
-          <w:hyperlink w:anchor="_Toc415481226" w:history="1">
+          <w:hyperlink w:anchor="_Toc416429043" w:history="1">
             <w:r>
               <w:rPr>
                 <w:rStyle w:val="Hyperlink"/>
@@ -488,7 +489,7 @@
                 <w:noProof/>
                 <w:webHidden/>
               </w:rPr>
-              <w:instrText xml:space="preserve"> PAGEREF _Toc415481226 \h </w:instrText>
+              <w:instrText xml:space="preserve"> PAGEREF _Toc416429043 \h </w:instrText>
             </w:r>
             <w:r>
               <w:rPr>
@@ -531,7 +532,7 @@
               <w:lang w:val="fr-FR" w:eastAsia="fr-FR"/>
             </w:rPr>
           </w:pPr>
-          <w:hyperlink w:anchor="_Toc415481227" w:history="1">
+          <w:hyperlink w:anchor="_Toc416429044" w:history="1">
             <w:r>
               <w:rPr>
                 <w:rStyle w:val="Hyperlink"/>
@@ -558,7 +559,7 @@
                 <w:noProof/>
                 <w:webHidden/>
               </w:rPr>
-              <w:instrText xml:space="preserve"> PAGEREF _Toc415481227 \h </w:instrText>
+              <w:instrText xml:space="preserve"> PAGEREF _Toc416429044 \h </w:instrText>
             </w:r>
             <w:r>
               <w:rPr>
@@ -601,7 +602,7 @@
               <w:lang w:val="fr-FR" w:eastAsia="fr-FR"/>
             </w:rPr>
           </w:pPr>
-          <w:hyperlink w:anchor="_Toc415481228" w:history="1">
+          <w:hyperlink w:anchor="_Toc416429045" w:history="1">
             <w:r>
               <w:rPr>
                 <w:rStyle w:val="Hyperlink"/>
@@ -628,7 +629,7 @@
                 <w:noProof/>
                 <w:webHidden/>
               </w:rPr>
-              <w:instrText xml:space="preserve"> PAGEREF _Toc415481228 \h </w:instrText>
+              <w:instrText xml:space="preserve"> PAGEREF _Toc416429045 \h </w:instrText>
             </w:r>
             <w:r>
               <w:rPr>
@@ -668,7 +669,7 @@
               <w:lang w:val="fr-FR" w:eastAsia="fr-FR"/>
             </w:rPr>
           </w:pPr>
-          <w:hyperlink w:anchor="_Toc415481229" w:history="1">
+          <w:hyperlink w:anchor="_Toc416429046" w:history="1">
             <w:r>
               <w:rPr>
                 <w:rStyle w:val="Hyperlink"/>
@@ -695,7 +696,7 @@
                 <w:noProof/>
                 <w:webHidden/>
               </w:rPr>
-              <w:instrText xml:space="preserve"> PAGEREF _Toc415481229 \h </w:instrText>
+              <w:instrText xml:space="preserve"> PAGEREF _Toc416429046 \h </w:instrText>
             </w:r>
             <w:r>
               <w:rPr>
@@ -735,7 +736,7 @@
               <w:lang w:val="fr-FR" w:eastAsia="fr-FR"/>
             </w:rPr>
           </w:pPr>
-          <w:hyperlink w:anchor="_Toc415481230" w:history="1">
+          <w:hyperlink w:anchor="_Toc416429047" w:history="1">
             <w:r>
               <w:rPr>
                 <w:rStyle w:val="Hyperlink"/>
@@ -762,7 +763,7 @@
                 <w:noProof/>
                 <w:webHidden/>
               </w:rPr>
-              <w:instrText xml:space="preserve"> PAGEREF _Toc415481230 \h </w:instrText>
+              <w:instrText xml:space="preserve"> PAGEREF _Toc416429047 \h </w:instrText>
             </w:r>
             <w:r>
               <w:rPr>
@@ -802,7 +803,7 @@
               <w:lang w:val="fr-FR" w:eastAsia="fr-FR"/>
             </w:rPr>
           </w:pPr>
-          <w:hyperlink w:anchor="_Toc415481231" w:history="1">
+          <w:hyperlink w:anchor="_Toc416429048" w:history="1">
             <w:r>
               <w:rPr>
                 <w:rStyle w:val="Hyperlink"/>
@@ -829,7 +830,7 @@
                 <w:noProof/>
                 <w:webHidden/>
               </w:rPr>
-              <w:instrText xml:space="preserve"> PAGEREF _Toc415481231 \h </w:instrText>
+              <w:instrText xml:space="preserve"> PAGEREF _Toc416429048 \h </w:instrText>
             </w:r>
             <w:r>
               <w:rPr>
@@ -872,7 +873,7 @@
               <w:lang w:val="fr-FR" w:eastAsia="fr-FR"/>
             </w:rPr>
           </w:pPr>
-          <w:hyperlink w:anchor="_Toc415481232" w:history="1">
+          <w:hyperlink w:anchor="_Toc416429049" w:history="1">
             <w:r>
               <w:rPr>
                 <w:rStyle w:val="Hyperlink"/>
@@ -899,7 +900,7 @@
                 <w:noProof/>
                 <w:webHidden/>
               </w:rPr>
-              <w:instrText xml:space="preserve"> PAGEREF _Toc415481232 \h </w:instrText>
+              <w:instrText xml:space="preserve"> PAGEREF _Toc416429049 \h </w:instrText>
             </w:r>
             <w:r>
               <w:rPr>
@@ -939,7 +940,7 @@
               <w:lang w:val="fr-FR" w:eastAsia="fr-FR"/>
             </w:rPr>
           </w:pPr>
-          <w:hyperlink w:anchor="_Toc415481233" w:history="1">
+          <w:hyperlink w:anchor="_Toc416429050" w:history="1">
             <w:r>
               <w:rPr>
                 <w:rStyle w:val="Hyperlink"/>
@@ -966,7 +967,7 @@
                 <w:noProof/>
                 <w:webHidden/>
               </w:rPr>
-              <w:instrText xml:space="preserve"> PAGEREF _Toc415481233 \h </w:instrText>
+              <w:instrText xml:space="preserve"> PAGEREF _Toc416429050 \h </w:instrText>
             </w:r>
             <w:r>
               <w:rPr>
@@ -1009,7 +1010,7 @@
               <w:lang w:val="fr-FR" w:eastAsia="fr-FR"/>
             </w:rPr>
           </w:pPr>
-          <w:hyperlink w:anchor="_Toc415481234" w:history="1">
+          <w:hyperlink w:anchor="_Toc416429051" w:history="1">
             <w:r>
               <w:rPr>
                 <w:rStyle w:val="Hyperlink"/>
@@ -1036,7 +1037,7 @@
                 <w:noProof/>
                 <w:webHidden/>
               </w:rPr>
-              <w:instrText xml:space="preserve"> PAGEREF _Toc415481234 \h </w:instrText>
+              <w:instrText xml:space="preserve"> PAGEREF _Toc416429051 \h </w:instrText>
             </w:r>
             <w:r>
               <w:rPr>
@@ -1079,7 +1080,7 @@
               <w:lang w:val="fr-FR" w:eastAsia="fr-FR"/>
             </w:rPr>
           </w:pPr>
-          <w:hyperlink w:anchor="_Toc415481235" w:history="1">
+          <w:hyperlink w:anchor="_Toc416429052" w:history="1">
             <w:r>
               <w:rPr>
                 <w:rStyle w:val="Hyperlink"/>
@@ -1106,7 +1107,7 @@
                 <w:noProof/>
                 <w:webHidden/>
               </w:rPr>
-              <w:instrText xml:space="preserve"> PAGEREF _Toc415481235 \h </w:instrText>
+              <w:instrText xml:space="preserve"> PAGEREF _Toc416429052 \h </w:instrText>
             </w:r>
             <w:r>
               <w:rPr>
@@ -1149,7 +1150,7 @@
               <w:lang w:val="fr-FR" w:eastAsia="fr-FR"/>
             </w:rPr>
           </w:pPr>
-          <w:hyperlink w:anchor="_Toc415481236" w:history="1">
+          <w:hyperlink w:anchor="_Toc416429053" w:history="1">
             <w:r>
               <w:rPr>
                 <w:rStyle w:val="Hyperlink"/>
@@ -1176,7 +1177,7 @@
                 <w:noProof/>
                 <w:webHidden/>
               </w:rPr>
-              <w:instrText xml:space="preserve"> PAGEREF _Toc415481236 \h </w:instrText>
+              <w:instrText xml:space="preserve"> PAGEREF _Toc416429053 \h </w:instrText>
             </w:r>
             <w:r>
               <w:rPr>
@@ -1219,7 +1220,7 @@
               <w:lang w:val="fr-FR" w:eastAsia="fr-FR"/>
             </w:rPr>
           </w:pPr>
-          <w:hyperlink w:anchor="_Toc415481237" w:history="1">
+          <w:hyperlink w:anchor="_Toc416429054" w:history="1">
             <w:r>
               <w:rPr>
                 <w:rStyle w:val="Hyperlink"/>
@@ -1246,7 +1247,7 @@
                 <w:noProof/>
                 <w:webHidden/>
               </w:rPr>
-              <w:instrText xml:space="preserve"> PAGEREF _Toc415481237 \h </w:instrText>
+              <w:instrText xml:space="preserve"> PAGEREF _Toc416429054 \h </w:instrText>
             </w:r>
             <w:r>
               <w:rPr>
@@ -1286,7 +1287,7 @@
               <w:lang w:val="fr-FR" w:eastAsia="fr-FR"/>
             </w:rPr>
           </w:pPr>
-          <w:hyperlink w:anchor="_Toc415481238" w:history="1">
+          <w:hyperlink w:anchor="_Toc416429055" w:history="1">
             <w:r>
               <w:rPr>
                 <w:rStyle w:val="Hyperlink"/>
@@ -1313,7 +1314,7 @@
                 <w:noProof/>
                 <w:webHidden/>
               </w:rPr>
-              <w:instrText xml:space="preserve"> PAGEREF _Toc415481238 \h </w:instrText>
+              <w:instrText xml:space="preserve"> PAGEREF _Toc416429055 \h </w:instrText>
             </w:r>
             <w:r>
               <w:rPr>
@@ -1356,7 +1357,7 @@
               <w:lang w:val="fr-FR" w:eastAsia="fr-FR"/>
             </w:rPr>
           </w:pPr>
-          <w:hyperlink w:anchor="_Toc415481239" w:history="1">
+          <w:hyperlink w:anchor="_Toc416429056" w:history="1">
             <w:r>
               <w:rPr>
                 <w:rStyle w:val="Hyperlink"/>
@@ -1383,7 +1384,7 @@
                 <w:noProof/>
                 <w:webHidden/>
               </w:rPr>
-              <w:instrText xml:space="preserve"> PAGEREF _Toc415481239 \h </w:instrText>
+              <w:instrText xml:space="preserve"> PAGEREF _Toc416429056 \h </w:instrText>
             </w:r>
             <w:r>
               <w:rPr>
@@ -1426,7 +1427,7 @@
               <w:lang w:val="fr-FR" w:eastAsia="fr-FR"/>
             </w:rPr>
           </w:pPr>
-          <w:hyperlink w:anchor="_Toc415481240" w:history="1">
+          <w:hyperlink w:anchor="_Toc416429057" w:history="1">
             <w:r>
               <w:rPr>
                 <w:rStyle w:val="Hyperlink"/>
@@ -1453,7 +1454,7 @@
                 <w:noProof/>
                 <w:webHidden/>
               </w:rPr>
-              <w:instrText xml:space="preserve"> PAGEREF _Toc415481240 \h </w:instrText>
+              <w:instrText xml:space="preserve"> PAGEREF _Toc416429057 \h </w:instrText>
             </w:r>
             <w:r>
               <w:rPr>
@@ -1473,7 +1474,7 @@
                 <w:noProof/>
                 <w:webHidden/>
               </w:rPr>
-              <w:t>10</w:t>
+              <w:t>11</w:t>
             </w:r>
             <w:r>
               <w:rPr>
@@ -1493,7 +1494,7 @@
               <w:lang w:val="fr-FR" w:eastAsia="fr-FR"/>
             </w:rPr>
           </w:pPr>
-          <w:hyperlink w:anchor="_Toc415481241" w:history="1">
+          <w:hyperlink w:anchor="_Toc416429058" w:history="1">
             <w:r>
               <w:rPr>
                 <w:rStyle w:val="Hyperlink"/>
@@ -1520,7 +1521,7 @@
                 <w:noProof/>
                 <w:webHidden/>
               </w:rPr>
-              <w:instrText xml:space="preserve"> PAGEREF _Toc415481241 \h </w:instrText>
+              <w:instrText xml:space="preserve"> PAGEREF _Toc416429058 \h </w:instrText>
             </w:r>
             <w:r>
               <w:rPr>
@@ -1563,7 +1564,7 @@
               <w:lang w:val="fr-FR" w:eastAsia="fr-FR"/>
             </w:rPr>
           </w:pPr>
-          <w:hyperlink w:anchor="_Toc415481242" w:history="1">
+          <w:hyperlink w:anchor="_Toc416429059" w:history="1">
             <w:r>
               <w:rPr>
                 <w:rStyle w:val="Hyperlink"/>
@@ -1590,7 +1591,7 @@
                 <w:noProof/>
                 <w:webHidden/>
               </w:rPr>
-              <w:instrText xml:space="preserve"> PAGEREF _Toc415481242 \h </w:instrText>
+              <w:instrText xml:space="preserve"> PAGEREF _Toc416429059 \h </w:instrText>
             </w:r>
             <w:r>
               <w:rPr>
@@ -1633,7 +1634,7 @@
               <w:lang w:val="fr-FR" w:eastAsia="fr-FR"/>
             </w:rPr>
           </w:pPr>
-          <w:hyperlink w:anchor="_Toc415481243" w:history="1">
+          <w:hyperlink w:anchor="_Toc416429060" w:history="1">
             <w:r>
               <w:rPr>
                 <w:rStyle w:val="Hyperlink"/>
@@ -1660,7 +1661,7 @@
                 <w:noProof/>
                 <w:webHidden/>
               </w:rPr>
-              <w:instrText xml:space="preserve"> PAGEREF _Toc415481243 \h </w:instrText>
+              <w:instrText xml:space="preserve"> PAGEREF _Toc416429060 \h </w:instrText>
             </w:r>
             <w:r>
               <w:rPr>
@@ -1703,7 +1704,7 @@
               <w:lang w:val="fr-FR" w:eastAsia="fr-FR"/>
             </w:rPr>
           </w:pPr>
-          <w:hyperlink w:anchor="_Toc415481244" w:history="1">
+          <w:hyperlink w:anchor="_Toc416429061" w:history="1">
             <w:r>
               <w:rPr>
                 <w:rStyle w:val="Hyperlink"/>
@@ -1730,7 +1731,7 @@
                 <w:noProof/>
                 <w:webHidden/>
               </w:rPr>
-              <w:instrText xml:space="preserve"> PAGEREF _Toc415481244 \h </w:instrText>
+              <w:instrText xml:space="preserve"> PAGEREF _Toc416429061 \h </w:instrText>
             </w:r>
             <w:r>
               <w:rPr>
@@ -1773,7 +1774,7 @@
               <w:lang w:val="fr-FR" w:eastAsia="fr-FR"/>
             </w:rPr>
           </w:pPr>
-          <w:hyperlink w:anchor="_Toc415481245" w:history="1">
+          <w:hyperlink w:anchor="_Toc416429062" w:history="1">
             <w:r>
               <w:rPr>
                 <w:rStyle w:val="Hyperlink"/>
@@ -1800,7 +1801,7 @@
                 <w:noProof/>
                 <w:webHidden/>
               </w:rPr>
-              <w:instrText xml:space="preserve"> PAGEREF _Toc415481245 \h </w:instrText>
+              <w:instrText xml:space="preserve"> PAGEREF _Toc416429062 \h </w:instrText>
             </w:r>
             <w:r>
               <w:rPr>
@@ -1843,7 +1844,7 @@
               <w:lang w:val="fr-FR" w:eastAsia="fr-FR"/>
             </w:rPr>
           </w:pPr>
-          <w:hyperlink w:anchor="_Toc415481246" w:history="1">
+          <w:hyperlink w:anchor="_Toc416429063" w:history="1">
             <w:r>
               <w:rPr>
                 <w:rStyle w:val="Hyperlink"/>
@@ -1870,7 +1871,7 @@
                 <w:noProof/>
                 <w:webHidden/>
               </w:rPr>
-              <w:instrText xml:space="preserve"> PAGEREF _Toc415481246 \h </w:instrText>
+              <w:instrText xml:space="preserve"> PAGEREF _Toc416429063 \h </w:instrText>
             </w:r>
             <w:r>
               <w:rPr>
@@ -1913,7 +1914,7 @@
               <w:lang w:val="fr-FR" w:eastAsia="fr-FR"/>
             </w:rPr>
           </w:pPr>
-          <w:hyperlink w:anchor="_Toc415481247" w:history="1">
+          <w:hyperlink w:anchor="_Toc416429064" w:history="1">
             <w:r>
               <w:rPr>
                 <w:rStyle w:val="Hyperlink"/>
@@ -1940,7 +1941,7 @@
                 <w:noProof/>
                 <w:webHidden/>
               </w:rPr>
-              <w:instrText xml:space="preserve"> PAGEREF _Toc415481247 \h </w:instrText>
+              <w:instrText xml:space="preserve"> PAGEREF _Toc416429064 \h </w:instrText>
             </w:r>
             <w:r>
               <w:rPr>
@@ -1980,7 +1981,7 @@
               <w:lang w:val="fr-FR" w:eastAsia="fr-FR"/>
             </w:rPr>
           </w:pPr>
-          <w:hyperlink w:anchor="_Toc415481248" w:history="1">
+          <w:hyperlink w:anchor="_Toc416429065" w:history="1">
             <w:r>
               <w:rPr>
                 <w:rStyle w:val="Hyperlink"/>
@@ -2007,7 +2008,7 @@
                 <w:noProof/>
                 <w:webHidden/>
               </w:rPr>
-              <w:instrText xml:space="preserve"> PAGEREF _Toc415481248 \h </w:instrText>
+              <w:instrText xml:space="preserve"> PAGEREF _Toc416429065 \h </w:instrText>
             </w:r>
             <w:r>
               <w:rPr>
@@ -2050,7 +2051,7 @@
               <w:lang w:val="fr-FR" w:eastAsia="fr-FR"/>
             </w:rPr>
           </w:pPr>
-          <w:hyperlink w:anchor="_Toc415481249" w:history="1">
+          <w:hyperlink w:anchor="_Toc416429066" w:history="1">
             <w:r>
               <w:rPr>
                 <w:rStyle w:val="Hyperlink"/>
@@ -2077,7 +2078,7 @@
                 <w:noProof/>
                 <w:webHidden/>
               </w:rPr>
-              <w:instrText xml:space="preserve"> PAGEREF _Toc415481249 \h </w:instrText>
+              <w:instrText xml:space="preserve"> PAGEREF _Toc416429066 \h </w:instrText>
             </w:r>
             <w:r>
               <w:rPr>
@@ -2120,7 +2121,7 @@
               <w:lang w:val="fr-FR" w:eastAsia="fr-FR"/>
             </w:rPr>
           </w:pPr>
-          <w:hyperlink w:anchor="_Toc415481250" w:history="1">
+          <w:hyperlink w:anchor="_Toc416429067" w:history="1">
             <w:r>
               <w:rPr>
                 <w:rStyle w:val="Hyperlink"/>
@@ -2147,7 +2148,7 @@
                 <w:noProof/>
                 <w:webHidden/>
               </w:rPr>
-              <w:instrText xml:space="preserve"> PAGEREF _Toc415481250 \h </w:instrText>
+              <w:instrText xml:space="preserve"> PAGEREF _Toc416429067 \h </w:instrText>
             </w:r>
             <w:r>
               <w:rPr>
@@ -2190,7 +2191,7 @@
               <w:lang w:val="fr-FR" w:eastAsia="fr-FR"/>
             </w:rPr>
           </w:pPr>
-          <w:hyperlink w:anchor="_Toc415481251" w:history="1">
+          <w:hyperlink w:anchor="_Toc416429068" w:history="1">
             <w:r>
               <w:rPr>
                 <w:rStyle w:val="Hyperlink"/>
@@ -2217,7 +2218,7 @@
                 <w:noProof/>
                 <w:webHidden/>
               </w:rPr>
-              <w:instrText xml:space="preserve"> PAGEREF _Toc415481251 \h </w:instrText>
+              <w:instrText xml:space="preserve"> PAGEREF _Toc416429068 \h </w:instrText>
             </w:r>
             <w:r>
               <w:rPr>
@@ -2260,7 +2261,7 @@
               <w:lang w:val="fr-FR" w:eastAsia="fr-FR"/>
             </w:rPr>
           </w:pPr>
-          <w:hyperlink w:anchor="_Toc415481252" w:history="1">
+          <w:hyperlink w:anchor="_Toc416429069" w:history="1">
             <w:r>
               <w:rPr>
                 <w:rStyle w:val="Hyperlink"/>
@@ -2287,7 +2288,7 @@
                 <w:noProof/>
                 <w:webHidden/>
               </w:rPr>
-              <w:instrText xml:space="preserve"> PAGEREF _Toc415481252 \h </w:instrText>
+              <w:instrText xml:space="preserve"> PAGEREF _Toc416429069 \h </w:instrText>
             </w:r>
             <w:r>
               <w:rPr>
@@ -2330,7 +2331,7 @@
               <w:lang w:val="fr-FR" w:eastAsia="fr-FR"/>
             </w:rPr>
           </w:pPr>
-          <w:hyperlink w:anchor="_Toc415481253" w:history="1">
+          <w:hyperlink w:anchor="_Toc416429070" w:history="1">
             <w:r>
               <w:rPr>
                 <w:rStyle w:val="Hyperlink"/>
@@ -2357,7 +2358,7 @@
                 <w:noProof/>
                 <w:webHidden/>
               </w:rPr>
-              <w:instrText xml:space="preserve"> PAGEREF _Toc415481253 \h </w:instrText>
+              <w:instrText xml:space="preserve"> PAGEREF _Toc416429070 \h </w:instrText>
             </w:r>
             <w:r>
               <w:rPr>
@@ -2400,7 +2401,7 @@
               <w:lang w:val="fr-FR" w:eastAsia="fr-FR"/>
             </w:rPr>
           </w:pPr>
-          <w:hyperlink w:anchor="_Toc415481254" w:history="1">
+          <w:hyperlink w:anchor="_Toc416429071" w:history="1">
             <w:r>
               <w:rPr>
                 <w:rStyle w:val="Hyperlink"/>
@@ -2427,7 +2428,7 @@
                 <w:noProof/>
                 <w:webHidden/>
               </w:rPr>
-              <w:instrText xml:space="preserve"> PAGEREF _Toc415481254 \h </w:instrText>
+              <w:instrText xml:space="preserve"> PAGEREF _Toc416429071 \h </w:instrText>
             </w:r>
             <w:r>
               <w:rPr>
@@ -2470,7 +2471,7 @@
               <w:lang w:val="fr-FR" w:eastAsia="fr-FR"/>
             </w:rPr>
           </w:pPr>
-          <w:hyperlink w:anchor="_Toc415481255" w:history="1">
+          <w:hyperlink w:anchor="_Toc416429072" w:history="1">
             <w:r>
               <w:rPr>
                 <w:rStyle w:val="Hyperlink"/>
@@ -2497,7 +2498,7 @@
                 <w:noProof/>
                 <w:webHidden/>
               </w:rPr>
-              <w:instrText xml:space="preserve"> PAGEREF _Toc415481255 \h </w:instrText>
+              <w:instrText xml:space="preserve"> PAGEREF _Toc416429072 \h </w:instrText>
             </w:r>
             <w:r>
               <w:rPr>
@@ -2540,7 +2541,7 @@
               <w:lang w:val="fr-FR" w:eastAsia="fr-FR"/>
             </w:rPr>
           </w:pPr>
-          <w:hyperlink w:anchor="_Toc415481256" w:history="1">
+          <w:hyperlink w:anchor="_Toc416429073" w:history="1">
             <w:r>
               <w:rPr>
                 <w:rStyle w:val="Hyperlink"/>
@@ -2567,7 +2568,7 @@
                 <w:noProof/>
                 <w:webHidden/>
               </w:rPr>
-              <w:instrText xml:space="preserve"> PAGEREF _Toc415481256 \h </w:instrText>
+              <w:instrText xml:space="preserve"> PAGEREF _Toc416429073 \h </w:instrText>
             </w:r>
             <w:r>
               <w:rPr>
@@ -2610,7 +2611,7 @@
               <w:lang w:val="fr-FR" w:eastAsia="fr-FR"/>
             </w:rPr>
           </w:pPr>
-          <w:hyperlink w:anchor="_Toc415481257" w:history="1">
+          <w:hyperlink w:anchor="_Toc416429074" w:history="1">
             <w:r>
               <w:rPr>
                 <w:rStyle w:val="Hyperlink"/>
@@ -2637,7 +2638,7 @@
                 <w:noProof/>
                 <w:webHidden/>
               </w:rPr>
-              <w:instrText xml:space="preserve"> PAGEREF _Toc415481257 \h </w:instrText>
+              <w:instrText xml:space="preserve"> PAGEREF _Toc416429074 \h </w:instrText>
             </w:r>
             <w:r>
               <w:rPr>
@@ -2677,7 +2678,7 @@
               <w:lang w:val="fr-FR" w:eastAsia="fr-FR"/>
             </w:rPr>
           </w:pPr>
-          <w:hyperlink w:anchor="_Toc415481258" w:history="1">
+          <w:hyperlink w:anchor="_Toc416429075" w:history="1">
             <w:r>
               <w:rPr>
                 <w:rStyle w:val="Hyperlink"/>
@@ -2704,7 +2705,7 @@
                 <w:noProof/>
                 <w:webHidden/>
               </w:rPr>
-              <w:instrText xml:space="preserve"> PAGEREF _Toc415481258 \h </w:instrText>
+              <w:instrText xml:space="preserve"> PAGEREF _Toc416429075 \h </w:instrText>
             </w:r>
             <w:r>
               <w:rPr>
@@ -2747,7 +2748,7 @@
               <w:lang w:val="fr-FR" w:eastAsia="fr-FR"/>
             </w:rPr>
           </w:pPr>
-          <w:hyperlink w:anchor="_Toc415481259" w:history="1">
+          <w:hyperlink w:anchor="_Toc416429076" w:history="1">
             <w:r>
               <w:rPr>
                 <w:rStyle w:val="Hyperlink"/>
@@ -2774,7 +2775,7 @@
                 <w:noProof/>
                 <w:webHidden/>
               </w:rPr>
-              <w:instrText xml:space="preserve"> PAGEREF _Toc415481259 \h </w:instrText>
+              <w:instrText xml:space="preserve"> PAGEREF _Toc416429076 \h </w:instrText>
             </w:r>
             <w:r>
               <w:rPr>
@@ -2817,7 +2818,7 @@
               <w:lang w:val="fr-FR" w:eastAsia="fr-FR"/>
             </w:rPr>
           </w:pPr>
-          <w:hyperlink w:anchor="_Toc415481260" w:history="1">
+          <w:hyperlink w:anchor="_Toc416429077" w:history="1">
             <w:r>
               <w:rPr>
                 <w:rStyle w:val="Hyperlink"/>
@@ -2844,7 +2845,7 @@
                 <w:noProof/>
                 <w:webHidden/>
               </w:rPr>
-              <w:instrText xml:space="preserve"> PAGEREF _Toc415481260 \h </w:instrText>
+              <w:instrText xml:space="preserve"> PAGEREF _Toc416429077 \h </w:instrText>
             </w:r>
             <w:r>
               <w:rPr>
@@ -2887,7 +2888,7 @@
               <w:lang w:val="fr-FR" w:eastAsia="fr-FR"/>
             </w:rPr>
           </w:pPr>
-          <w:hyperlink w:anchor="_Toc415481261" w:history="1">
+          <w:hyperlink w:anchor="_Toc416429078" w:history="1">
             <w:r>
               <w:rPr>
                 <w:rStyle w:val="Hyperlink"/>
@@ -2914,7 +2915,7 @@
                 <w:noProof/>
                 <w:webHidden/>
               </w:rPr>
-              <w:instrText xml:space="preserve"> PAGEREF _Toc415481261 \h </w:instrText>
+              <w:instrText xml:space="preserve"> PAGEREF _Toc416429078 \h </w:instrText>
             </w:r>
             <w:r>
               <w:rPr>
@@ -2954,7 +2955,7 @@
               <w:lang w:val="fr-FR" w:eastAsia="fr-FR"/>
             </w:rPr>
           </w:pPr>
-          <w:hyperlink w:anchor="_Toc415481262" w:history="1">
+          <w:hyperlink w:anchor="_Toc416429079" w:history="1">
             <w:r>
               <w:rPr>
                 <w:rStyle w:val="Hyperlink"/>
@@ -2981,7 +2982,7 @@
                 <w:noProof/>
                 <w:webHidden/>
               </w:rPr>
-              <w:instrText xml:space="preserve"> PAGEREF _Toc415481262 \h </w:instrText>
+              <w:instrText xml:space="preserve"> PAGEREF _Toc416429079 \h </w:instrText>
             </w:r>
             <w:r>
               <w:rPr>
@@ -3024,7 +3025,7 @@
               <w:lang w:val="fr-FR" w:eastAsia="fr-FR"/>
             </w:rPr>
           </w:pPr>
-          <w:hyperlink w:anchor="_Toc415481263" w:history="1">
+          <w:hyperlink w:anchor="_Toc416429080" w:history="1">
             <w:r>
               <w:rPr>
                 <w:rStyle w:val="Hyperlink"/>
@@ -3051,7 +3052,7 @@
                 <w:noProof/>
                 <w:webHidden/>
               </w:rPr>
-              <w:instrText xml:space="preserve"> PAGEREF _Toc415481263 \h </w:instrText>
+              <w:instrText xml:space="preserve"> PAGEREF _Toc416429080 \h </w:instrText>
             </w:r>
             <w:r>
               <w:rPr>
@@ -3094,7 +3095,7 @@
               <w:lang w:val="fr-FR" w:eastAsia="fr-FR"/>
             </w:rPr>
           </w:pPr>
-          <w:hyperlink w:anchor="_Toc415481264" w:history="1">
+          <w:hyperlink w:anchor="_Toc416429081" w:history="1">
             <w:r>
               <w:rPr>
                 <w:rStyle w:val="Hyperlink"/>
@@ -3121,7 +3122,7 @@
                 <w:noProof/>
                 <w:webHidden/>
               </w:rPr>
-              <w:instrText xml:space="preserve"> PAGEREF _Toc415481264 \h </w:instrText>
+              <w:instrText xml:space="preserve"> PAGEREF _Toc416429081 \h </w:instrText>
             </w:r>
             <w:r>
               <w:rPr>
@@ -3161,7 +3162,7 @@
               <w:lang w:val="fr-FR" w:eastAsia="fr-FR"/>
             </w:rPr>
           </w:pPr>
-          <w:hyperlink w:anchor="_Toc415481265" w:history="1">
+          <w:hyperlink w:anchor="_Toc416429082" w:history="1">
             <w:r>
               <w:rPr>
                 <w:rStyle w:val="Hyperlink"/>
@@ -3188,7 +3189,7 @@
                 <w:noProof/>
                 <w:webHidden/>
               </w:rPr>
-              <w:instrText xml:space="preserve"> PAGEREF _Toc415481265 \h </w:instrText>
+              <w:instrText xml:space="preserve"> PAGEREF _Toc416429082 \h </w:instrText>
             </w:r>
             <w:r>
               <w:rPr>
@@ -3228,7 +3229,7 @@
               <w:lang w:val="fr-FR" w:eastAsia="fr-FR"/>
             </w:rPr>
           </w:pPr>
-          <w:hyperlink w:anchor="_Toc415481266" w:history="1">
+          <w:hyperlink w:anchor="_Toc416429083" w:history="1">
             <w:r>
               <w:rPr>
                 <w:rStyle w:val="Hyperlink"/>
@@ -3255,7 +3256,7 @@
                 <w:noProof/>
                 <w:webHidden/>
               </w:rPr>
-              <w:instrText xml:space="preserve"> PAGEREF _Toc415481266 \h </w:instrText>
+              <w:instrText xml:space="preserve"> PAGEREF _Toc416429083 \h </w:instrText>
             </w:r>
             <w:r>
               <w:rPr>
@@ -3301,7 +3302,7 @@
       <w:pPr>
         <w:pStyle w:val="Heading1"/>
       </w:pPr>
-      <w:bookmarkStart w:id="2" w:name="_Toc415481224"/>
+      <w:bookmarkStart w:id="2" w:name="_Toc416429041"/>
       <w:r>
         <w:t>About</w:t>
       </w:r>
@@ -3418,7 +3419,7 @@
       <w:pPr>
         <w:pStyle w:val="Heading1"/>
       </w:pPr>
-      <w:bookmarkStart w:id="3" w:name="_Toc415481225"/>
+      <w:bookmarkStart w:id="3" w:name="_Toc416429042"/>
       <w:r>
         <w:t>Application</w:t>
       </w:r>
@@ -3636,7 +3637,7 @@
       <w:pPr>
         <w:pStyle w:val="Heading1"/>
       </w:pPr>
-      <w:bookmarkStart w:id="4" w:name="_Toc415481226"/>
+      <w:bookmarkStart w:id="4" w:name="_Toc416429043"/>
       <w:r>
         <w:t>License</w:t>
       </w:r>
@@ -3748,7 +3749,7 @@
       <w:pPr>
         <w:pStyle w:val="Heading1"/>
       </w:pPr>
-      <w:bookmarkStart w:id="5" w:name="_Toc415481227"/>
+      <w:bookmarkStart w:id="5" w:name="_Toc416429044"/>
       <w:r>
         <w:lastRenderedPageBreak/>
         <w:t xml:space="preserve">The </w:t>
@@ -3860,7 +3861,58 @@
       <w:r>
         <w:t>.</w:t>
       </w:r>
-    </w:p>
+      <w:r>
+        <w:t xml:space="preserve"> </w:t>
+      </w:r>
+      <w:r>
+        <w:t xml:space="preserve">Features </w:t>
+      </w:r>
+      <w:r>
+        <w:t xml:space="preserve">not </w:t>
+      </w:r>
+      <w:r>
+        <w:t>"</w:t>
+      </w:r>
+      <w:r>
+        <w:t>compatible</w:t>
+      </w:r>
+      <w:r>
+        <w:t>"</w:t>
+      </w:r>
+      <w:r>
+        <w:t xml:space="preserve"> with the </w:t>
+      </w:r>
+      <w:proofErr w:type="spellStart"/>
+      <w:r>
+        <w:t>Pomodoro</w:t>
+      </w:r>
+      <w:proofErr w:type="spellEnd"/>
+      <w:r>
+        <w:t xml:space="preserve"> Technique</w:t>
+      </w:r>
+      <w:r>
+        <w:t>®</w:t>
+      </w:r>
+      <w:r>
+        <w:t xml:space="preserve"> are </w:t>
+      </w:r>
+      <w:r>
+        <w:t>highlighted</w:t>
+      </w:r>
+      <w:r>
+        <w:t xml:space="preserve"> in </w:t>
+      </w:r>
+      <w:r>
+        <w:rPr>
+          <w:color w:val="E36C0A" w:themeColor="accent6" w:themeShade="BF"/>
+        </w:rPr>
+        <w:t>orange</w:t>
+      </w:r>
+      <w:r>
+        <w:t>.</w:t>
+      </w:r>
+    </w:p>
+    <w:p/>
     <w:p/>
     <w:tbl>
       <w:tblPr>
@@ -3960,16 +4012,31 @@
             <w:proofErr w:type="spellEnd"/>
             <w:proofErr w:type="gramEnd"/>
             <w:r>
-              <w:t xml:space="preserve"> allows shortening / </w:t>
-            </w:r>
-            <w:r>
-              <w:t>lengthen</w:t>
-            </w:r>
-            <w:r>
-              <w:t>ing</w:t>
-            </w:r>
-            <w:r>
-              <w:t xml:space="preserve"> / pausing</w:t>
+              <w:t xml:space="preserve"> allows </w:t>
+            </w:r>
+            <w:r>
+              <w:rPr>
+                <w:color w:val="E36C0A" w:themeColor="accent6" w:themeShade="BF"/>
+              </w:rPr>
+              <w:t>shortening</w:t>
+            </w:r>
+            <w:r>
+              <w:t xml:space="preserve"> / </w:t>
+            </w:r>
+            <w:r>
+              <w:rPr>
+                <w:color w:val="E36C0A" w:themeColor="accent6" w:themeShade="BF"/>
+              </w:rPr>
+              <w:t>lengthening</w:t>
+            </w:r>
+            <w:r>
+              <w:t xml:space="preserve"> / </w:t>
+            </w:r>
+            <w:r>
+              <w:rPr>
+                <w:color w:val="E36C0A" w:themeColor="accent6" w:themeShade="BF"/>
+              </w:rPr>
+              <w:t>pausing</w:t>
             </w:r>
             <w:r>
               <w:t xml:space="preserve"> </w:t>
@@ -3998,13 +4065,16 @@
               <w:t xml:space="preserve"> allows </w:t>
             </w:r>
             <w:r>
+              <w:rPr>
+                <w:color w:val="E36C0A" w:themeColor="accent6" w:themeShade="BF"/>
+              </w:rPr>
               <w:t>stopping</w:t>
             </w:r>
             <w:r>
-              <w:t xml:space="preserve"> </w:t>
-            </w:r>
-            <w:r>
-              <w:t>automatically</w:t>
+              <w:rPr>
+                <w:color w:val="E36C0A" w:themeColor="accent6" w:themeShade="BF"/>
+              </w:rPr>
+              <w:t xml:space="preserve"> automatically</w:t>
             </w:r>
             <w:r>
               <w:t xml:space="preserve"> the </w:t>
@@ -4093,16 +4163,31 @@
             <w:proofErr w:type="spellEnd"/>
             <w:proofErr w:type="gramEnd"/>
             <w:r>
-              <w:t xml:space="preserve"> allows shortening / </w:t>
-            </w:r>
-            <w:r>
-              <w:t>lengthen</w:t>
-            </w:r>
-            <w:r>
-              <w:t>ing</w:t>
-            </w:r>
-            <w:r>
-              <w:t xml:space="preserve"> / pausing</w:t>
+              <w:t xml:space="preserve"> allows </w:t>
+            </w:r>
+            <w:r>
+              <w:rPr>
+                <w:color w:val="E36C0A" w:themeColor="accent6" w:themeShade="BF"/>
+              </w:rPr>
+              <w:t>shortening</w:t>
+            </w:r>
+            <w:r>
+              <w:t xml:space="preserve"> / </w:t>
+            </w:r>
+            <w:r>
+              <w:rPr>
+                <w:color w:val="E36C0A" w:themeColor="accent6" w:themeShade="BF"/>
+              </w:rPr>
+              <w:t>lengthening</w:t>
+            </w:r>
+            <w:r>
+              <w:t xml:space="preserve"> / </w:t>
+            </w:r>
+            <w:r>
+              <w:rPr>
+                <w:color w:val="E36C0A" w:themeColor="accent6" w:themeShade="BF"/>
+              </w:rPr>
+              <w:t>pausing</w:t>
             </w:r>
             <w:r>
               <w:t xml:space="preserve"> long breaks.</w:t>
@@ -4117,7 +4202,16 @@
             <w:proofErr w:type="spellEnd"/>
             <w:proofErr w:type="gramEnd"/>
             <w:r>
-              <w:t xml:space="preserve"> allows restarting a Set after stopping the timer</w:t>
+              <w:t xml:space="preserve"> allows </w:t>
+            </w:r>
+            <w:r>
+              <w:rPr>
+                <w:color w:val="E36C0A" w:themeColor="accent6" w:themeShade="BF"/>
+              </w:rPr>
+              <w:t>restarting a Set</w:t>
+            </w:r>
+            <w:r>
+              <w:t xml:space="preserve"> after stopping the timer</w:t>
             </w:r>
             <w:r>
               <w:t>.</w:t>
@@ -4168,6 +4262,9 @@
               <w:t xml:space="preserve"> allows </w:t>
             </w:r>
             <w:r>
+              <w:rPr>
+                <w:color w:val="E36C0A" w:themeColor="accent6" w:themeShade="BF"/>
+              </w:rPr>
               <w:t>shortening</w:t>
             </w:r>
             <w:r>
@@ -4340,6 +4437,9 @@
               <w:t xml:space="preserve"> allows </w:t>
             </w:r>
             <w:r>
+              <w:rPr>
+                <w:color w:val="E36C0A" w:themeColor="accent6" w:themeShade="BF"/>
+              </w:rPr>
               <w:t>shortening</w:t>
             </w:r>
             <w:r>
@@ -4518,9 +4618,18 @@
             <w:proofErr w:type="spellEnd"/>
             <w:proofErr w:type="gramEnd"/>
             <w:r>
-              <w:t xml:space="preserve"> allows starting tasks with no </w:t>
-            </w:r>
-            <w:r>
+              <w:t xml:space="preserve"> allows</w:t>
+            </w:r>
+            <w:r>
+              <w:rPr>
+                <w:color w:val="E36C0A" w:themeColor="accent6" w:themeShade="BF"/>
+              </w:rPr>
+              <w:t xml:space="preserve"> starting tasks with no </w:t>
+            </w:r>
+            <w:r>
+              <w:rPr>
+                <w:color w:val="E36C0A" w:themeColor="accent6" w:themeShade="BF"/>
+              </w:rPr>
               <w:t>estimation</w:t>
             </w:r>
             <w:r>
@@ -4684,7 +4793,7 @@
       <w:pPr>
         <w:pStyle w:val="Heading1"/>
       </w:pPr>
-      <w:bookmarkStart w:id="6" w:name="_Toc415481228"/>
+      <w:bookmarkStart w:id="6" w:name="_Toc416429045"/>
       <w:r>
         <w:lastRenderedPageBreak/>
         <w:t>Configuration</w:t>
@@ -5055,7 +5164,7 @@
       <w:pPr>
         <w:pStyle w:val="Heading2"/>
       </w:pPr>
-      <w:bookmarkStart w:id="7" w:name="_Toc415481229"/>
+      <w:bookmarkStart w:id="7" w:name="_Toc416429046"/>
       <w:proofErr w:type="spellStart"/>
       <w:r>
         <w:t>MySQL</w:t>
@@ -5705,7 +5814,7 @@
       <w:pPr>
         <w:pStyle w:val="Heading2"/>
       </w:pPr>
-      <w:bookmarkStart w:id="8" w:name="_Toc415481230"/>
+      <w:bookmarkStart w:id="8" w:name="_Toc416429047"/>
       <w:r>
         <w:t>Logger</w:t>
       </w:r>
@@ -5863,7 +5972,7 @@
       <w:pPr>
         <w:pStyle w:val="Heading2"/>
       </w:pPr>
-      <w:bookmarkStart w:id="9" w:name="_Toc415481231"/>
+      <w:bookmarkStart w:id="9" w:name="_Toc416429048"/>
       <w:r>
         <w:t>Google Drive configuration</w:t>
       </w:r>
@@ -6068,7 +6177,7 @@
       <w:pPr>
         <w:pStyle w:val="Heading1"/>
       </w:pPr>
-      <w:bookmarkStart w:id="10" w:name="_Toc415481232"/>
+      <w:bookmarkStart w:id="10" w:name="_Toc416429049"/>
       <w:proofErr w:type="spellStart"/>
       <w:proofErr w:type="gramStart"/>
       <w:r>
@@ -6088,7 +6197,7 @@
       <w:pPr>
         <w:pStyle w:val="Heading2"/>
       </w:pPr>
-      <w:bookmarkStart w:id="11" w:name="_Toc415481233"/>
+      <w:bookmarkStart w:id="11" w:name="_Toc416429050"/>
       <w:r>
         <w:t>P</w:t>
       </w:r>
@@ -6106,7 +6215,7 @@
       <w:pPr>
         <w:pStyle w:val="Heading3"/>
       </w:pPr>
-      <w:bookmarkStart w:id="12" w:name="_Toc415481234"/>
+      <w:bookmarkStart w:id="12" w:name="_Toc416429051"/>
       <w:r>
         <w:t>How to set the preferences</w:t>
       </w:r>
@@ -8938,7 +9047,7 @@
       <w:pPr>
         <w:pStyle w:val="Heading1"/>
       </w:pPr>
-      <w:bookmarkStart w:id="32" w:name="_Toc415481235"/>
+      <w:bookmarkStart w:id="32" w:name="_Toc416429052"/>
       <w:r>
         <w:t>Getting Started</w:t>
       </w:r>
@@ -9013,7 +9122,7 @@
       <w:pPr>
         <w:pStyle w:val="Heading3"/>
       </w:pPr>
-      <w:bookmarkStart w:id="33" w:name="_Toc415481236"/>
+      <w:bookmarkStart w:id="33" w:name="_Toc416429053"/>
       <w:r>
         <w:t>One</w:t>
       </w:r>
@@ -9826,7 +9935,7 @@
       <w:pPr>
         <w:pStyle w:val="Heading3"/>
       </w:pPr>
-      <w:bookmarkStart w:id="36" w:name="_Toc415481237"/>
+      <w:bookmarkStart w:id="36" w:name="_Toc416429054"/>
       <w:r>
         <w:lastRenderedPageBreak/>
         <w:t xml:space="preserve">How to </w:t>
@@ -10698,6 +10807,9 @@
       <w:r>
         <w:t>.</w:t>
       </w:r>
+      <w:r>
+        <w:t xml:space="preserve"> Subtasks aren’t duplicated.</w:t>
+      </w:r>
     </w:p>
     <w:p>
       <w:pPr>
@@ -11268,6 +11380,9 @@
       <w:r>
         <w:t>.</w:t>
       </w:r>
+      <w:r>
+        <w:t xml:space="preserve"> Subtasks aren’t duplicated.</w:t>
+      </w:r>
     </w:p>
     <w:p>
       <w:pPr>
@@ -11278,6 +11393,7 @@
         </w:numPr>
       </w:pPr>
       <w:r>
+        <w:lastRenderedPageBreak/>
         <w:t xml:space="preserve">SHIFT + &gt;: complete </w:t>
       </w:r>
       <w:r>
@@ -11329,7 +11445,6 @@
         </w:numPr>
       </w:pPr>
       <w:r>
-        <w:lastRenderedPageBreak/>
         <w:t xml:space="preserve">SHIFT + &lt;: </w:t>
       </w:r>
       <w:r>
@@ -11516,6 +11631,9 @@
       </w:r>
       <w:r>
         <w:t>.</w:t>
+      </w:r>
+      <w:r>
+        <w:t xml:space="preserve"> Subtasks aren’t duplicated.</w:t>
       </w:r>
     </w:p>
     <w:p>
@@ -12161,7 +12279,7 @@
           </wp:anchor>
         </w:drawing>
       </w:r>
-      <w:bookmarkStart w:id="37" w:name="_Toc415481238"/>
+      <w:bookmarkStart w:id="37" w:name="_Toc416429055"/>
       <w:r>
         <w:t>New</w:t>
       </w:r>
@@ -12185,7 +12303,7 @@
       <w:pPr>
         <w:pStyle w:val="Heading3"/>
       </w:pPr>
-      <w:bookmarkStart w:id="38" w:name="_Toc415481239"/>
+      <w:bookmarkStart w:id="38" w:name="_Toc416429056"/>
       <w:r>
         <w:t>How to c</w:t>
       </w:r>
@@ -12350,8 +12468,9 @@
       <w:pPr>
         <w:pStyle w:val="Heading3"/>
       </w:pPr>
-      <w:bookmarkStart w:id="39" w:name="_Toc415481240"/>
-      <w:r>
+      <w:bookmarkStart w:id="39" w:name="_Toc416429057"/>
+      <w:r>
+        <w:lastRenderedPageBreak/>
         <w:t>How to use the</w:t>
       </w:r>
       <w:r>
@@ -12432,7 +12551,6 @@
         <w:rPr>
           <w:b/>
         </w:rPr>
-        <w:lastRenderedPageBreak/>
         <w:t>Title</w:t>
       </w:r>
       <w:r>
@@ -12796,6 +12914,9 @@
       </w:r>
       <w:r>
         <w:t xml:space="preserve"> in case the title isn’t self-explanatory.</w:t>
+      </w:r>
+      <w:r>
+        <w:t xml:space="preserve"> HTML 3.2 may be used.</w:t>
       </w:r>
     </w:p>
     <w:p/>
@@ -12877,7 +12998,7 @@
           </wp:anchor>
         </w:drawing>
       </w:r>
-      <w:bookmarkStart w:id="50" w:name="_Toc415481241"/>
+      <w:bookmarkStart w:id="50" w:name="_Toc416429058"/>
       <w:r>
         <w:t>Ac</w:t>
       </w:r>
@@ -12907,7 +13028,7 @@
       <w:pPr>
         <w:pStyle w:val="Heading3"/>
       </w:pPr>
-      <w:bookmarkStart w:id="51" w:name="_Toc415481242"/>
+      <w:bookmarkStart w:id="51" w:name="_Toc416429059"/>
       <w:r>
         <w:t>How to read the table</w:t>
       </w:r>
@@ -13217,7 +13338,7 @@
       <w:pPr>
         <w:pStyle w:val="Heading3"/>
       </w:pPr>
-      <w:bookmarkStart w:id="52" w:name="_Toc415481243"/>
+      <w:bookmarkStart w:id="52" w:name="_Toc416429060"/>
       <w:r>
         <w:t>How to</w:t>
       </w:r>
@@ -13660,6 +13781,9 @@
             <w:r>
               <w:t>and date set to today.</w:t>
             </w:r>
+            <w:r>
+              <w:t xml:space="preserve"> Subtasks aren’t duplicated.</w:t>
+            </w:r>
           </w:p>
         </w:tc>
         <w:tc>
@@ -13732,7 +13856,7 @@
       <w:pPr>
         <w:pStyle w:val="Heading3"/>
       </w:pPr>
-      <w:bookmarkStart w:id="53" w:name="_Toc415481244"/>
+      <w:bookmarkStart w:id="53" w:name="_Toc416429061"/>
       <w:r>
         <w:t>How to use a task as template</w:t>
       </w:r>
@@ -13808,7 +13932,7 @@
       <w:pPr>
         <w:pStyle w:val="Heading3"/>
       </w:pPr>
-      <w:bookmarkStart w:id="54" w:name="_Toc415481245"/>
+      <w:bookmarkStart w:id="54" w:name="_Toc416429062"/>
       <w:r>
         <w:t>How to edit a task</w:t>
       </w:r>
@@ -14043,7 +14167,16 @@
         <w:t xml:space="preserve"> </w:t>
       </w:r>
       <w:r>
-        <w:t>The</w:t>
+        <w:t>Double</w:t>
+      </w:r>
+      <w:r>
+        <w:t>-</w:t>
+      </w:r>
+      <w:r>
+        <w:t>clicking t</w:t>
+      </w:r>
+      <w:r>
+        <w:t>he</w:t>
       </w:r>
       <w:r>
         <w:t xml:space="preserve"> </w:t>
@@ -14064,21 +14197,33 @@
         <w:t>tab</w:t>
       </w:r>
       <w:r>
-        <w:t xml:space="preserve"> (like any other tab)</w:t>
+        <w:t xml:space="preserve"> (</w:t>
+      </w:r>
+      <w:r>
+        <w:t>as</w:t>
       </w:r>
       <w:r>
         <w:t xml:space="preserve"> </w:t>
       </w:r>
       <w:r>
-        <w:t>may be double-clicked to</w:t>
-      </w:r>
-      <w:r>
-        <w:t xml:space="preserve"> be </w:t>
+        <w:t xml:space="preserve">for </w:t>
+      </w:r>
+      <w:r>
+        <w:t>any other tab)</w:t>
+      </w:r>
+      <w:r>
+        <w:t xml:space="preserve"> </w:t>
+      </w:r>
+      <w:r>
+        <w:t xml:space="preserve">will </w:t>
       </w:r>
       <w:r>
         <w:t>maximized/minimized</w:t>
       </w:r>
       <w:r>
+        <w:t xml:space="preserve"> the tab</w:t>
+      </w:r>
+      <w:r>
         <w:t>.</w:t>
       </w:r>
     </w:p>
@@ -14086,7 +14231,7 @@
       <w:pPr>
         <w:pStyle w:val="Heading3"/>
       </w:pPr>
-      <w:bookmarkStart w:id="55" w:name="_Toc415481246"/>
+      <w:bookmarkStart w:id="55" w:name="_Toc416429063"/>
       <w:r>
         <w:t>How to export data</w:t>
       </w:r>
@@ -14802,7 +14947,6 @@
           <w:noProof/>
           <w:lang w:val="fr-FR" w:eastAsia="fr-FR"/>
         </w:rPr>
-        <w:lastRenderedPageBreak/>
         <w:drawing>
           <wp:inline distT="0" distB="0" distL="0" distR="0">
             <wp:extent cx="203246" cy="203246"/>
@@ -14969,7 +15113,7 @@
       <w:pPr>
         <w:pStyle w:val="Heading3"/>
       </w:pPr>
-      <w:bookmarkStart w:id="62" w:name="_Toc415481247"/>
+      <w:bookmarkStart w:id="62" w:name="_Toc416429064"/>
       <w:r>
         <w:t>How to impor</w:t>
       </w:r>
@@ -15180,7 +15324,7 @@
           </wp:anchor>
         </w:drawing>
       </w:r>
-      <w:bookmarkStart w:id="63" w:name="_Toc415481248"/>
+      <w:bookmarkStart w:id="63" w:name="_Toc416429065"/>
       <w:proofErr w:type="spellStart"/>
       <w:r>
         <w:t>ToDo</w:t>
@@ -15229,7 +15373,7 @@
       <w:pPr>
         <w:pStyle w:val="Heading3"/>
       </w:pPr>
-      <w:bookmarkStart w:id="64" w:name="_Toc415481249"/>
+      <w:bookmarkStart w:id="64" w:name="_Toc416429066"/>
       <w:r>
         <w:t>How to read the table</w:t>
       </w:r>
@@ -15482,7 +15626,7 @@
       <w:pPr>
         <w:pStyle w:val="Heading3"/>
       </w:pPr>
-      <w:bookmarkStart w:id="65" w:name="_Toc415481250"/>
+      <w:bookmarkStart w:id="65" w:name="_Toc416429067"/>
       <w:r>
         <w:t>How to p</w:t>
       </w:r>
@@ -15543,7 +15687,7 @@
       <w:pPr>
         <w:pStyle w:val="Heading3"/>
       </w:pPr>
-      <w:bookmarkStart w:id="66" w:name="_Toc415481251"/>
+      <w:bookmarkStart w:id="66" w:name="_Toc416429068"/>
       <w:r>
         <w:t>How to</w:t>
       </w:r>
@@ -16230,7 +16374,7 @@
                 <w:sz w:val="20"/>
                 <w:szCs w:val="20"/>
               </w:rPr>
-              <w:t xml:space="preserve"> or is already </w:t>
+              <w:t xml:space="preserve"> or </w:t>
             </w:r>
             <w:r>
               <w:rPr>
@@ -16238,7 +16382,7 @@
                 <w:szCs w:val="20"/>
               </w:rPr>
               <w:lastRenderedPageBreak/>
-              <w:t>overestimated.</w:t>
+              <w:t>is already overestimated.</w:t>
             </w:r>
           </w:p>
         </w:tc>
@@ -16297,17 +16441,20 @@
             </w:r>
             <w:proofErr w:type="spellEnd"/>
             <w:r>
-              <w:t xml:space="preserve"> reset to 0, </w:t>
+              <w:t xml:space="preserve"> </w:t>
             </w:r>
             <w:r>
               <w:lastRenderedPageBreak/>
-              <w:t>iteration removed</w:t>
+              <w:t>reset to 0, iteration removed</w:t>
             </w:r>
             <w:r>
               <w:t xml:space="preserve"> </w:t>
             </w:r>
             <w:r>
               <w:t xml:space="preserve">and date set to today. </w:t>
+            </w:r>
+            <w:r>
+              <w:t>Subtasks aren’t duplicated.</w:t>
             </w:r>
           </w:p>
         </w:tc>
@@ -16398,6 +16545,7 @@
               </w:rPr>
             </w:pPr>
             <w:r>
+              <w:lastRenderedPageBreak/>
               <w:t xml:space="preserve"> </w:t>
             </w:r>
           </w:p>
@@ -16418,6 +16566,7 @@
                 <w:sz w:val="20"/>
                 <w:szCs w:val="20"/>
               </w:rPr>
+              <w:lastRenderedPageBreak/>
               <w:t>Create an external interruption</w:t>
             </w:r>
             <w:r>
@@ -16523,7 +16672,7 @@
       <w:pPr>
         <w:pStyle w:val="Heading3"/>
       </w:pPr>
-      <w:bookmarkStart w:id="67" w:name="_Toc415481252"/>
+      <w:bookmarkStart w:id="67" w:name="_Toc416429069"/>
       <w:r>
         <w:t>How to</w:t>
       </w:r>
@@ -17139,7 +17288,7 @@
       <w:pPr>
         <w:pStyle w:val="Heading3"/>
       </w:pPr>
-      <w:bookmarkStart w:id="68" w:name="_Toc415481253"/>
+      <w:bookmarkStart w:id="68" w:name="_Toc416429070"/>
       <w:r>
         <w:t>How to</w:t>
       </w:r>
@@ -17914,7 +18063,7 @@
       <w:pPr>
         <w:pStyle w:val="Heading3"/>
       </w:pPr>
-      <w:bookmarkStart w:id="69" w:name="_Toc415481254"/>
+      <w:bookmarkStart w:id="69" w:name="_Toc416429071"/>
       <w:r>
         <w:t>How to w</w:t>
       </w:r>
@@ -18265,6 +18414,7 @@
         </w:numPr>
       </w:pPr>
       <w:r>
+        <w:lastRenderedPageBreak/>
         <w:t>W</w:t>
       </w:r>
       <w:r>
@@ -18317,7 +18467,6 @@
         <w:ind w:left="1080"/>
       </w:pPr>
       <w:r>
-        <w:lastRenderedPageBreak/>
         <w:t>(</w:t>
       </w:r>
       <w:r>
@@ -19071,7 +19220,7 @@
       <w:pPr>
         <w:pStyle w:val="Heading3"/>
       </w:pPr>
-      <w:bookmarkStart w:id="75" w:name="_Toc415481255"/>
+      <w:bookmarkStart w:id="75" w:name="_Toc416429072"/>
       <w:r>
         <w:t xml:space="preserve">How to </w:t>
       </w:r>
@@ -19433,7 +19582,7 @@
       <w:pPr>
         <w:pStyle w:val="Heading3"/>
       </w:pPr>
-      <w:bookmarkStart w:id="78" w:name="_Toc415481256"/>
+      <w:bookmarkStart w:id="78" w:name="_Toc416429073"/>
       <w:r>
         <w:t xml:space="preserve">How to </w:t>
       </w:r>
@@ -19564,6 +19713,7 @@
         <w:rPr>
           <w:b/>
         </w:rPr>
+        <w:lastRenderedPageBreak/>
         <w:t>Date</w:t>
       </w:r>
       <w:r>
@@ -19617,7 +19767,6 @@
         </w:numPr>
       </w:pPr>
       <w:r>
-        <w:lastRenderedPageBreak/>
         <w:t>If t</w:t>
       </w:r>
       <w:r>
@@ -19818,7 +19967,7 @@
       <w:pPr>
         <w:pStyle w:val="Heading3"/>
       </w:pPr>
-      <w:bookmarkStart w:id="79" w:name="_Toc415481257"/>
+      <w:bookmarkStart w:id="79" w:name="_Toc416429074"/>
       <w:r>
         <w:t xml:space="preserve">How to </w:t>
       </w:r>
@@ -20037,7 +20186,7 @@
           </wp:anchor>
         </w:drawing>
       </w:r>
-      <w:bookmarkStart w:id="80" w:name="_Toc415481258"/>
+      <w:bookmarkStart w:id="80" w:name="_Toc416429075"/>
       <w:r>
         <w:t>Report List / Release Backlog</w:t>
       </w:r>
@@ -20072,7 +20221,7 @@
       <w:pPr>
         <w:pStyle w:val="Heading3"/>
       </w:pPr>
-      <w:bookmarkStart w:id="81" w:name="_Toc415481259"/>
+      <w:bookmarkStart w:id="81" w:name="_Toc416429076"/>
       <w:r>
         <w:t>How to read the table’s border</w:t>
       </w:r>
@@ -20349,7 +20498,7 @@
       <w:pPr>
         <w:pStyle w:val="Heading3"/>
       </w:pPr>
-      <w:bookmarkStart w:id="82" w:name="_Toc415481260"/>
+      <w:bookmarkStart w:id="82" w:name="_Toc416429077"/>
       <w:r>
         <w:t xml:space="preserve">How to </w:t>
       </w:r>
@@ -20883,7 +21032,7 @@
       <w:pPr>
         <w:pStyle w:val="Heading3"/>
       </w:pPr>
-      <w:bookmarkStart w:id="97" w:name="_Toc415481261"/>
+      <w:bookmarkStart w:id="97" w:name="_Toc416429078"/>
       <w:r>
         <w:t>How to</w:t>
       </w:r>
@@ -21139,7 +21288,11 @@
               <w:t xml:space="preserve">Scroll </w:t>
             </w:r>
             <w:r>
-              <w:t>to the selected task.</w:t>
+              <w:t xml:space="preserve">to the selected </w:t>
+            </w:r>
+            <w:r>
+              <w:lastRenderedPageBreak/>
+              <w:t>task.</w:t>
             </w:r>
           </w:p>
           <w:p/>
@@ -21172,7 +21325,15 @@
                 <w:szCs w:val="20"/>
               </w:rPr>
               <w:lastRenderedPageBreak/>
-              <w:t xml:space="preserve">Duplicate the selected task </w:t>
+              <w:t xml:space="preserve">Duplicate the selected </w:t>
+            </w:r>
+            <w:r>
+              <w:rPr>
+                <w:sz w:val="20"/>
+                <w:szCs w:val="20"/>
+              </w:rPr>
+              <w:lastRenderedPageBreak/>
+              <w:t xml:space="preserve">task </w:t>
             </w:r>
             <w:r>
               <w:t xml:space="preserve">in the </w:t>
@@ -21193,7 +21354,6 @@
               <w:t xml:space="preserve">with </w:t>
             </w:r>
             <w:r>
-              <w:lastRenderedPageBreak/>
               <w:t>"</w:t>
             </w:r>
             <w:r>
@@ -21218,6 +21378,9 @@
             </w:r>
             <w:r>
               <w:t>and date set to today.</w:t>
+            </w:r>
+            <w:r>
+              <w:t xml:space="preserve"> Subtasks aren’t duplicated.</w:t>
             </w:r>
           </w:p>
         </w:tc>
@@ -21254,6 +21417,7 @@
               </w:rPr>
             </w:pPr>
             <w:r>
+              <w:lastRenderedPageBreak/>
               <w:t xml:space="preserve">Update </w:t>
             </w:r>
             <w:r>
@@ -21343,7 +21507,7 @@
           </wp:anchor>
         </w:drawing>
       </w:r>
-      <w:bookmarkStart w:id="98" w:name="_Toc415481262"/>
+      <w:bookmarkStart w:id="98" w:name="_Toc416429079"/>
       <w:proofErr w:type="spellStart"/>
       <w:r>
         <w:t>Burndown</w:t>
@@ -21384,7 +21548,7 @@
       <w:pPr>
         <w:pStyle w:val="Heading3"/>
       </w:pPr>
-      <w:bookmarkStart w:id="99" w:name="_Toc415481263"/>
+      <w:bookmarkStart w:id="99" w:name="_Toc416429080"/>
       <w:r>
         <w:t xml:space="preserve">How to </w:t>
       </w:r>
@@ -22161,6 +22325,7 @@
         <w:rPr>
           <w:b/>
         </w:rPr>
+        <w:lastRenderedPageBreak/>
         <w:t>Saturdays</w:t>
       </w:r>
       <w:r>
@@ -22207,7 +22372,6 @@
         <w:rPr>
           <w:b/>
         </w:rPr>
-        <w:lastRenderedPageBreak/>
         <w:t>ToDo</w:t>
       </w:r>
       <w:proofErr w:type="spellEnd"/>
@@ -22507,7 +22671,7 @@
       <w:pPr>
         <w:pStyle w:val="Heading1"/>
       </w:pPr>
-      <w:bookmarkStart w:id="100" w:name="_Toc415481264"/>
+      <w:bookmarkStart w:id="100" w:name="_Toc416429081"/>
       <w:r>
         <w:t>Annex</w:t>
       </w:r>
@@ -22517,7 +22681,7 @@
       <w:pPr>
         <w:pStyle w:val="Heading2"/>
       </w:pPr>
-      <w:bookmarkStart w:id="101" w:name="_Toc415481265"/>
+      <w:bookmarkStart w:id="101" w:name="_Toc416429082"/>
       <w:r>
         <w:t>Themes</w:t>
       </w:r>
@@ -22785,7 +22949,7 @@
       <w:pPr>
         <w:pStyle w:val="Heading2"/>
       </w:pPr>
-      <w:bookmarkStart w:id="102" w:name="_Toc415481266"/>
+      <w:bookmarkStart w:id="102" w:name="_Toc416429083"/>
       <w:r>
         <w:t>Libraries</w:t>
       </w:r>
@@ -22893,6 +23057,7 @@
         </w:numPr>
       </w:pPr>
       <w:r>
+        <w:lastRenderedPageBreak/>
         <w:t>Google Drive API</w:t>
       </w:r>
     </w:p>
@@ -22966,7 +23131,7 @@
             <w:rPr>
               <w:noProof/>
             </w:rPr>
-            <w:t>12</w:t>
+            <w:t>2</w:t>
           </w:r>
         </w:fldSimple>
       </w:p>
@@ -23022,7 +23187,7 @@
         <v:path o:extrusionok="f" gradientshapeok="t" o:connecttype="rect"/>
         <o:lock v:ext="edit" aspectratio="t"/>
       </v:shapetype>
-      <v:shape id="_x0000_i1033" type="#_x0000_t75" alt="pomodoro16.png" style="width:16.3pt;height:16.3pt;visibility:visible;mso-wrap-style:square" o:bullet="t">
+      <v:shape id="_x0000_i1046" type="#_x0000_t75" alt="pomodoro16.png" style="width:16.3pt;height:16.3pt;visibility:visible;mso-wrap-style:square" o:bullet="t">
         <v:imagedata r:id="rId1" o:title="pomodoro16"/>
       </v:shape>
     </w:pict>
@@ -28365,7 +28530,7 @@
 </file>
 
 <file path=customXml/itemProps1.xml><?xml version="1.0" encoding="utf-8"?>
-<ds:datastoreItem xmlns:ds="http://schemas.openxmlformats.org/officeDocument/2006/customXml" ds:itemID="{1503E657-93E2-4A82-88EB-630966985168}">
+<ds:datastoreItem xmlns:ds="http://schemas.openxmlformats.org/officeDocument/2006/customXml" ds:itemID="{8EA1BF66-0CA4-4705-980F-6AC24D2F2A01}">
   <ds:schemaRefs>
     <ds:schemaRef ds:uri="http://schemas.openxmlformats.org/officeDocument/2006/bibliography"/>
   </ds:schemaRefs>

</xml_diff>

<commit_message>
added duplication with subtasks + remove duplication for reports + improved test data + updated user guide
</commit_message>
<xml_diff>
--- a/doc/User guides/myAgilePomodoro_4.0.0.docx
+++ b/doc/User guides/myAgilePomodoro_4.0.0.docx
@@ -322,7 +322,7 @@
             </w:rPr>
             <w:fldChar w:fldCharType="separate"/>
           </w:r>
-          <w:hyperlink w:anchor="_Toc416429041" w:history="1">
+          <w:hyperlink w:anchor="_Toc416789428" w:history="1">
             <w:r>
               <w:rPr>
                 <w:rStyle w:val="Hyperlink"/>
@@ -349,7 +349,7 @@
                 <w:noProof/>
                 <w:webHidden/>
               </w:rPr>
-              <w:instrText xml:space="preserve"> PAGEREF _Toc416429041 \h </w:instrText>
+              <w:instrText xml:space="preserve"> PAGEREF _Toc416789428 \h </w:instrText>
             </w:r>
             <w:r>
               <w:rPr>
@@ -392,7 +392,7 @@
               <w:lang w:val="fr-FR" w:eastAsia="fr-FR"/>
             </w:rPr>
           </w:pPr>
-          <w:hyperlink w:anchor="_Toc416429042" w:history="1">
+          <w:hyperlink w:anchor="_Toc416789429" w:history="1">
             <w:r>
               <w:rPr>
                 <w:rStyle w:val="Hyperlink"/>
@@ -419,7 +419,7 @@
                 <w:noProof/>
                 <w:webHidden/>
               </w:rPr>
-              <w:instrText xml:space="preserve"> PAGEREF _Toc416429042 \h </w:instrText>
+              <w:instrText xml:space="preserve"> PAGEREF _Toc416789429 \h </w:instrText>
             </w:r>
             <w:r>
               <w:rPr>
@@ -462,7 +462,7 @@
               <w:lang w:val="fr-FR" w:eastAsia="fr-FR"/>
             </w:rPr>
           </w:pPr>
-          <w:hyperlink w:anchor="_Toc416429043" w:history="1">
+          <w:hyperlink w:anchor="_Toc416789430" w:history="1">
             <w:r>
               <w:rPr>
                 <w:rStyle w:val="Hyperlink"/>
@@ -489,7 +489,7 @@
                 <w:noProof/>
                 <w:webHidden/>
               </w:rPr>
-              <w:instrText xml:space="preserve"> PAGEREF _Toc416429043 \h </w:instrText>
+              <w:instrText xml:space="preserve"> PAGEREF _Toc416789430 \h </w:instrText>
             </w:r>
             <w:r>
               <w:rPr>
@@ -532,7 +532,7 @@
               <w:lang w:val="fr-FR" w:eastAsia="fr-FR"/>
             </w:rPr>
           </w:pPr>
-          <w:hyperlink w:anchor="_Toc416429044" w:history="1">
+          <w:hyperlink w:anchor="_Toc416789431" w:history="1">
             <w:r>
               <w:rPr>
                 <w:rStyle w:val="Hyperlink"/>
@@ -559,7 +559,7 @@
                 <w:noProof/>
                 <w:webHidden/>
               </w:rPr>
-              <w:instrText xml:space="preserve"> PAGEREF _Toc416429044 \h </w:instrText>
+              <w:instrText xml:space="preserve"> PAGEREF _Toc416789431 \h </w:instrText>
             </w:r>
             <w:r>
               <w:rPr>
@@ -602,7 +602,7 @@
               <w:lang w:val="fr-FR" w:eastAsia="fr-FR"/>
             </w:rPr>
           </w:pPr>
-          <w:hyperlink w:anchor="_Toc416429045" w:history="1">
+          <w:hyperlink w:anchor="_Toc416789432" w:history="1">
             <w:r>
               <w:rPr>
                 <w:rStyle w:val="Hyperlink"/>
@@ -629,7 +629,7 @@
                 <w:noProof/>
                 <w:webHidden/>
               </w:rPr>
-              <w:instrText xml:space="preserve"> PAGEREF _Toc416429045 \h </w:instrText>
+              <w:instrText xml:space="preserve"> PAGEREF _Toc416789432 \h </w:instrText>
             </w:r>
             <w:r>
               <w:rPr>
@@ -669,7 +669,7 @@
               <w:lang w:val="fr-FR" w:eastAsia="fr-FR"/>
             </w:rPr>
           </w:pPr>
-          <w:hyperlink w:anchor="_Toc416429046" w:history="1">
+          <w:hyperlink w:anchor="_Toc416789433" w:history="1">
             <w:r>
               <w:rPr>
                 <w:rStyle w:val="Hyperlink"/>
@@ -696,7 +696,7 @@
                 <w:noProof/>
                 <w:webHidden/>
               </w:rPr>
-              <w:instrText xml:space="preserve"> PAGEREF _Toc416429046 \h </w:instrText>
+              <w:instrText xml:space="preserve"> PAGEREF _Toc416789433 \h </w:instrText>
             </w:r>
             <w:r>
               <w:rPr>
@@ -736,7 +736,7 @@
               <w:lang w:val="fr-FR" w:eastAsia="fr-FR"/>
             </w:rPr>
           </w:pPr>
-          <w:hyperlink w:anchor="_Toc416429047" w:history="1">
+          <w:hyperlink w:anchor="_Toc416789434" w:history="1">
             <w:r>
               <w:rPr>
                 <w:rStyle w:val="Hyperlink"/>
@@ -763,7 +763,7 @@
                 <w:noProof/>
                 <w:webHidden/>
               </w:rPr>
-              <w:instrText xml:space="preserve"> PAGEREF _Toc416429047 \h </w:instrText>
+              <w:instrText xml:space="preserve"> PAGEREF _Toc416789434 \h </w:instrText>
             </w:r>
             <w:r>
               <w:rPr>
@@ -803,7 +803,7 @@
               <w:lang w:val="fr-FR" w:eastAsia="fr-FR"/>
             </w:rPr>
           </w:pPr>
-          <w:hyperlink w:anchor="_Toc416429048" w:history="1">
+          <w:hyperlink w:anchor="_Toc416789435" w:history="1">
             <w:r>
               <w:rPr>
                 <w:rStyle w:val="Hyperlink"/>
@@ -830,7 +830,7 @@
                 <w:noProof/>
                 <w:webHidden/>
               </w:rPr>
-              <w:instrText xml:space="preserve"> PAGEREF _Toc416429048 \h </w:instrText>
+              <w:instrText xml:space="preserve"> PAGEREF _Toc416789435 \h </w:instrText>
             </w:r>
             <w:r>
               <w:rPr>
@@ -873,7 +873,7 @@
               <w:lang w:val="fr-FR" w:eastAsia="fr-FR"/>
             </w:rPr>
           </w:pPr>
-          <w:hyperlink w:anchor="_Toc416429049" w:history="1">
+          <w:hyperlink w:anchor="_Toc416789436" w:history="1">
             <w:r>
               <w:rPr>
                 <w:rStyle w:val="Hyperlink"/>
@@ -900,7 +900,7 @@
                 <w:noProof/>
                 <w:webHidden/>
               </w:rPr>
-              <w:instrText xml:space="preserve"> PAGEREF _Toc416429049 \h </w:instrText>
+              <w:instrText xml:space="preserve"> PAGEREF _Toc416789436 \h </w:instrText>
             </w:r>
             <w:r>
               <w:rPr>
@@ -940,7 +940,7 @@
               <w:lang w:val="fr-FR" w:eastAsia="fr-FR"/>
             </w:rPr>
           </w:pPr>
-          <w:hyperlink w:anchor="_Toc416429050" w:history="1">
+          <w:hyperlink w:anchor="_Toc416789437" w:history="1">
             <w:r>
               <w:rPr>
                 <w:rStyle w:val="Hyperlink"/>
@@ -967,7 +967,7 @@
                 <w:noProof/>
                 <w:webHidden/>
               </w:rPr>
-              <w:instrText xml:space="preserve"> PAGEREF _Toc416429050 \h </w:instrText>
+              <w:instrText xml:space="preserve"> PAGEREF _Toc416789437 \h </w:instrText>
             </w:r>
             <w:r>
               <w:rPr>
@@ -1010,7 +1010,7 @@
               <w:lang w:val="fr-FR" w:eastAsia="fr-FR"/>
             </w:rPr>
           </w:pPr>
-          <w:hyperlink w:anchor="_Toc416429051" w:history="1">
+          <w:hyperlink w:anchor="_Toc416789438" w:history="1">
             <w:r>
               <w:rPr>
                 <w:rStyle w:val="Hyperlink"/>
@@ -1037,7 +1037,7 @@
                 <w:noProof/>
                 <w:webHidden/>
               </w:rPr>
-              <w:instrText xml:space="preserve"> PAGEREF _Toc416429051 \h </w:instrText>
+              <w:instrText xml:space="preserve"> PAGEREF _Toc416789438 \h </w:instrText>
             </w:r>
             <w:r>
               <w:rPr>
@@ -1080,7 +1080,7 @@
               <w:lang w:val="fr-FR" w:eastAsia="fr-FR"/>
             </w:rPr>
           </w:pPr>
-          <w:hyperlink w:anchor="_Toc416429052" w:history="1">
+          <w:hyperlink w:anchor="_Toc416789439" w:history="1">
             <w:r>
               <w:rPr>
                 <w:rStyle w:val="Hyperlink"/>
@@ -1107,7 +1107,7 @@
                 <w:noProof/>
                 <w:webHidden/>
               </w:rPr>
-              <w:instrText xml:space="preserve"> PAGEREF _Toc416429052 \h </w:instrText>
+              <w:instrText xml:space="preserve"> PAGEREF _Toc416789439 \h </w:instrText>
             </w:r>
             <w:r>
               <w:rPr>
@@ -1150,7 +1150,7 @@
               <w:lang w:val="fr-FR" w:eastAsia="fr-FR"/>
             </w:rPr>
           </w:pPr>
-          <w:hyperlink w:anchor="_Toc416429053" w:history="1">
+          <w:hyperlink w:anchor="_Toc416789440" w:history="1">
             <w:r>
               <w:rPr>
                 <w:rStyle w:val="Hyperlink"/>
@@ -1177,7 +1177,7 @@
                 <w:noProof/>
                 <w:webHidden/>
               </w:rPr>
-              <w:instrText xml:space="preserve"> PAGEREF _Toc416429053 \h </w:instrText>
+              <w:instrText xml:space="preserve"> PAGEREF _Toc416789440 \h </w:instrText>
             </w:r>
             <w:r>
               <w:rPr>
@@ -1220,7 +1220,7 @@
               <w:lang w:val="fr-FR" w:eastAsia="fr-FR"/>
             </w:rPr>
           </w:pPr>
-          <w:hyperlink w:anchor="_Toc416429054" w:history="1">
+          <w:hyperlink w:anchor="_Toc416789441" w:history="1">
             <w:r>
               <w:rPr>
                 <w:rStyle w:val="Hyperlink"/>
@@ -1247,7 +1247,7 @@
                 <w:noProof/>
                 <w:webHidden/>
               </w:rPr>
-              <w:instrText xml:space="preserve"> PAGEREF _Toc416429054 \h </w:instrText>
+              <w:instrText xml:space="preserve"> PAGEREF _Toc416789441 \h </w:instrText>
             </w:r>
             <w:r>
               <w:rPr>
@@ -1287,7 +1287,7 @@
               <w:lang w:val="fr-FR" w:eastAsia="fr-FR"/>
             </w:rPr>
           </w:pPr>
-          <w:hyperlink w:anchor="_Toc416429055" w:history="1">
+          <w:hyperlink w:anchor="_Toc416789442" w:history="1">
             <w:r>
               <w:rPr>
                 <w:rStyle w:val="Hyperlink"/>
@@ -1314,7 +1314,7 @@
                 <w:noProof/>
                 <w:webHidden/>
               </w:rPr>
-              <w:instrText xml:space="preserve"> PAGEREF _Toc416429055 \h </w:instrText>
+              <w:instrText xml:space="preserve"> PAGEREF _Toc416789442 \h </w:instrText>
             </w:r>
             <w:r>
               <w:rPr>
@@ -1357,7 +1357,7 @@
               <w:lang w:val="fr-FR" w:eastAsia="fr-FR"/>
             </w:rPr>
           </w:pPr>
-          <w:hyperlink w:anchor="_Toc416429056" w:history="1">
+          <w:hyperlink w:anchor="_Toc416789443" w:history="1">
             <w:r>
               <w:rPr>
                 <w:rStyle w:val="Hyperlink"/>
@@ -1384,7 +1384,7 @@
                 <w:noProof/>
                 <w:webHidden/>
               </w:rPr>
-              <w:instrText xml:space="preserve"> PAGEREF _Toc416429056 \h </w:instrText>
+              <w:instrText xml:space="preserve"> PAGEREF _Toc416789443 \h </w:instrText>
             </w:r>
             <w:r>
               <w:rPr>
@@ -1427,7 +1427,7 @@
               <w:lang w:val="fr-FR" w:eastAsia="fr-FR"/>
             </w:rPr>
           </w:pPr>
-          <w:hyperlink w:anchor="_Toc416429057" w:history="1">
+          <w:hyperlink w:anchor="_Toc416789444" w:history="1">
             <w:r>
               <w:rPr>
                 <w:rStyle w:val="Hyperlink"/>
@@ -1454,7 +1454,7 @@
                 <w:noProof/>
                 <w:webHidden/>
               </w:rPr>
-              <w:instrText xml:space="preserve"> PAGEREF _Toc416429057 \h </w:instrText>
+              <w:instrText xml:space="preserve"> PAGEREF _Toc416789444 \h </w:instrText>
             </w:r>
             <w:r>
               <w:rPr>
@@ -1474,7 +1474,7 @@
                 <w:noProof/>
                 <w:webHidden/>
               </w:rPr>
-              <w:t>11</w:t>
+              <w:t>10</w:t>
             </w:r>
             <w:r>
               <w:rPr>
@@ -1494,7 +1494,7 @@
               <w:lang w:val="fr-FR" w:eastAsia="fr-FR"/>
             </w:rPr>
           </w:pPr>
-          <w:hyperlink w:anchor="_Toc416429058" w:history="1">
+          <w:hyperlink w:anchor="_Toc416789445" w:history="1">
             <w:r>
               <w:rPr>
                 <w:rStyle w:val="Hyperlink"/>
@@ -1521,7 +1521,7 @@
                 <w:noProof/>
                 <w:webHidden/>
               </w:rPr>
-              <w:instrText xml:space="preserve"> PAGEREF _Toc416429058 \h </w:instrText>
+              <w:instrText xml:space="preserve"> PAGEREF _Toc416789445 \h </w:instrText>
             </w:r>
             <w:r>
               <w:rPr>
@@ -1564,7 +1564,7 @@
               <w:lang w:val="fr-FR" w:eastAsia="fr-FR"/>
             </w:rPr>
           </w:pPr>
-          <w:hyperlink w:anchor="_Toc416429059" w:history="1">
+          <w:hyperlink w:anchor="_Toc416789446" w:history="1">
             <w:r>
               <w:rPr>
                 <w:rStyle w:val="Hyperlink"/>
@@ -1591,7 +1591,7 @@
                 <w:noProof/>
                 <w:webHidden/>
               </w:rPr>
-              <w:instrText xml:space="preserve"> PAGEREF _Toc416429059 \h </w:instrText>
+              <w:instrText xml:space="preserve"> PAGEREF _Toc416789446 \h </w:instrText>
             </w:r>
             <w:r>
               <w:rPr>
@@ -1634,7 +1634,7 @@
               <w:lang w:val="fr-FR" w:eastAsia="fr-FR"/>
             </w:rPr>
           </w:pPr>
-          <w:hyperlink w:anchor="_Toc416429060" w:history="1">
+          <w:hyperlink w:anchor="_Toc416789447" w:history="1">
             <w:r>
               <w:rPr>
                 <w:rStyle w:val="Hyperlink"/>
@@ -1661,7 +1661,7 @@
                 <w:noProof/>
                 <w:webHidden/>
               </w:rPr>
-              <w:instrText xml:space="preserve"> PAGEREF _Toc416429060 \h </w:instrText>
+              <w:instrText xml:space="preserve"> PAGEREF _Toc416789447 \h </w:instrText>
             </w:r>
             <w:r>
               <w:rPr>
@@ -1704,7 +1704,7 @@
               <w:lang w:val="fr-FR" w:eastAsia="fr-FR"/>
             </w:rPr>
           </w:pPr>
-          <w:hyperlink w:anchor="_Toc416429061" w:history="1">
+          <w:hyperlink w:anchor="_Toc416789448" w:history="1">
             <w:r>
               <w:rPr>
                 <w:rStyle w:val="Hyperlink"/>
@@ -1731,7 +1731,7 @@
                 <w:noProof/>
                 <w:webHidden/>
               </w:rPr>
-              <w:instrText xml:space="preserve"> PAGEREF _Toc416429061 \h </w:instrText>
+              <w:instrText xml:space="preserve"> PAGEREF _Toc416789448 \h </w:instrText>
             </w:r>
             <w:r>
               <w:rPr>
@@ -1774,7 +1774,7 @@
               <w:lang w:val="fr-FR" w:eastAsia="fr-FR"/>
             </w:rPr>
           </w:pPr>
-          <w:hyperlink w:anchor="_Toc416429062" w:history="1">
+          <w:hyperlink w:anchor="_Toc416789449" w:history="1">
             <w:r>
               <w:rPr>
                 <w:rStyle w:val="Hyperlink"/>
@@ -1801,7 +1801,7 @@
                 <w:noProof/>
                 <w:webHidden/>
               </w:rPr>
-              <w:instrText xml:space="preserve"> PAGEREF _Toc416429062 \h </w:instrText>
+              <w:instrText xml:space="preserve"> PAGEREF _Toc416789449 \h </w:instrText>
             </w:r>
             <w:r>
               <w:rPr>
@@ -1844,7 +1844,7 @@
               <w:lang w:val="fr-FR" w:eastAsia="fr-FR"/>
             </w:rPr>
           </w:pPr>
-          <w:hyperlink w:anchor="_Toc416429063" w:history="1">
+          <w:hyperlink w:anchor="_Toc416789450" w:history="1">
             <w:r>
               <w:rPr>
                 <w:rStyle w:val="Hyperlink"/>
@@ -1871,7 +1871,7 @@
                 <w:noProof/>
                 <w:webHidden/>
               </w:rPr>
-              <w:instrText xml:space="preserve"> PAGEREF _Toc416429063 \h </w:instrText>
+              <w:instrText xml:space="preserve"> PAGEREF _Toc416789450 \h </w:instrText>
             </w:r>
             <w:r>
               <w:rPr>
@@ -1914,7 +1914,7 @@
               <w:lang w:val="fr-FR" w:eastAsia="fr-FR"/>
             </w:rPr>
           </w:pPr>
-          <w:hyperlink w:anchor="_Toc416429064" w:history="1">
+          <w:hyperlink w:anchor="_Toc416789451" w:history="1">
             <w:r>
               <w:rPr>
                 <w:rStyle w:val="Hyperlink"/>
@@ -1941,7 +1941,7 @@
                 <w:noProof/>
                 <w:webHidden/>
               </w:rPr>
-              <w:instrText xml:space="preserve"> PAGEREF _Toc416429064 \h </w:instrText>
+              <w:instrText xml:space="preserve"> PAGEREF _Toc416789451 \h </w:instrText>
             </w:r>
             <w:r>
               <w:rPr>
@@ -1981,7 +1981,7 @@
               <w:lang w:val="fr-FR" w:eastAsia="fr-FR"/>
             </w:rPr>
           </w:pPr>
-          <w:hyperlink w:anchor="_Toc416429065" w:history="1">
+          <w:hyperlink w:anchor="_Toc416789452" w:history="1">
             <w:r>
               <w:rPr>
                 <w:rStyle w:val="Hyperlink"/>
@@ -2008,7 +2008,7 @@
                 <w:noProof/>
                 <w:webHidden/>
               </w:rPr>
-              <w:instrText xml:space="preserve"> PAGEREF _Toc416429065 \h </w:instrText>
+              <w:instrText xml:space="preserve"> PAGEREF _Toc416789452 \h </w:instrText>
             </w:r>
             <w:r>
               <w:rPr>
@@ -2051,7 +2051,7 @@
               <w:lang w:val="fr-FR" w:eastAsia="fr-FR"/>
             </w:rPr>
           </w:pPr>
-          <w:hyperlink w:anchor="_Toc416429066" w:history="1">
+          <w:hyperlink w:anchor="_Toc416789453" w:history="1">
             <w:r>
               <w:rPr>
                 <w:rStyle w:val="Hyperlink"/>
@@ -2078,7 +2078,7 @@
                 <w:noProof/>
                 <w:webHidden/>
               </w:rPr>
-              <w:instrText xml:space="preserve"> PAGEREF _Toc416429066 \h </w:instrText>
+              <w:instrText xml:space="preserve"> PAGEREF _Toc416789453 \h </w:instrText>
             </w:r>
             <w:r>
               <w:rPr>
@@ -2121,7 +2121,7 @@
               <w:lang w:val="fr-FR" w:eastAsia="fr-FR"/>
             </w:rPr>
           </w:pPr>
-          <w:hyperlink w:anchor="_Toc416429067" w:history="1">
+          <w:hyperlink w:anchor="_Toc416789454" w:history="1">
             <w:r>
               <w:rPr>
                 <w:rStyle w:val="Hyperlink"/>
@@ -2148,7 +2148,7 @@
                 <w:noProof/>
                 <w:webHidden/>
               </w:rPr>
-              <w:instrText xml:space="preserve"> PAGEREF _Toc416429067 \h </w:instrText>
+              <w:instrText xml:space="preserve"> PAGEREF _Toc416789454 \h </w:instrText>
             </w:r>
             <w:r>
               <w:rPr>
@@ -2191,7 +2191,7 @@
               <w:lang w:val="fr-FR" w:eastAsia="fr-FR"/>
             </w:rPr>
           </w:pPr>
-          <w:hyperlink w:anchor="_Toc416429068" w:history="1">
+          <w:hyperlink w:anchor="_Toc416789455" w:history="1">
             <w:r>
               <w:rPr>
                 <w:rStyle w:val="Hyperlink"/>
@@ -2218,7 +2218,7 @@
                 <w:noProof/>
                 <w:webHidden/>
               </w:rPr>
-              <w:instrText xml:space="preserve"> PAGEREF _Toc416429068 \h </w:instrText>
+              <w:instrText xml:space="preserve"> PAGEREF _Toc416789455 \h </w:instrText>
             </w:r>
             <w:r>
               <w:rPr>
@@ -2261,7 +2261,7 @@
               <w:lang w:val="fr-FR" w:eastAsia="fr-FR"/>
             </w:rPr>
           </w:pPr>
-          <w:hyperlink w:anchor="_Toc416429069" w:history="1">
+          <w:hyperlink w:anchor="_Toc416789456" w:history="1">
             <w:r>
               <w:rPr>
                 <w:rStyle w:val="Hyperlink"/>
@@ -2288,7 +2288,7 @@
                 <w:noProof/>
                 <w:webHidden/>
               </w:rPr>
-              <w:instrText xml:space="preserve"> PAGEREF _Toc416429069 \h </w:instrText>
+              <w:instrText xml:space="preserve"> PAGEREF _Toc416789456 \h </w:instrText>
             </w:r>
             <w:r>
               <w:rPr>
@@ -2331,7 +2331,7 @@
               <w:lang w:val="fr-FR" w:eastAsia="fr-FR"/>
             </w:rPr>
           </w:pPr>
-          <w:hyperlink w:anchor="_Toc416429070" w:history="1">
+          <w:hyperlink w:anchor="_Toc416789457" w:history="1">
             <w:r>
               <w:rPr>
                 <w:rStyle w:val="Hyperlink"/>
@@ -2358,7 +2358,7 @@
                 <w:noProof/>
                 <w:webHidden/>
               </w:rPr>
-              <w:instrText xml:space="preserve"> PAGEREF _Toc416429070 \h </w:instrText>
+              <w:instrText xml:space="preserve"> PAGEREF _Toc416789457 \h </w:instrText>
             </w:r>
             <w:r>
               <w:rPr>
@@ -2401,7 +2401,7 @@
               <w:lang w:val="fr-FR" w:eastAsia="fr-FR"/>
             </w:rPr>
           </w:pPr>
-          <w:hyperlink w:anchor="_Toc416429071" w:history="1">
+          <w:hyperlink w:anchor="_Toc416789458" w:history="1">
             <w:r>
               <w:rPr>
                 <w:rStyle w:val="Hyperlink"/>
@@ -2428,7 +2428,7 @@
                 <w:noProof/>
                 <w:webHidden/>
               </w:rPr>
-              <w:instrText xml:space="preserve"> PAGEREF _Toc416429071 \h </w:instrText>
+              <w:instrText xml:space="preserve"> PAGEREF _Toc416789458 \h </w:instrText>
             </w:r>
             <w:r>
               <w:rPr>
@@ -2471,7 +2471,7 @@
               <w:lang w:val="fr-FR" w:eastAsia="fr-FR"/>
             </w:rPr>
           </w:pPr>
-          <w:hyperlink w:anchor="_Toc416429072" w:history="1">
+          <w:hyperlink w:anchor="_Toc416789459" w:history="1">
             <w:r>
               <w:rPr>
                 <w:rStyle w:val="Hyperlink"/>
@@ -2498,7 +2498,7 @@
                 <w:noProof/>
                 <w:webHidden/>
               </w:rPr>
-              <w:instrText xml:space="preserve"> PAGEREF _Toc416429072 \h </w:instrText>
+              <w:instrText xml:space="preserve"> PAGEREF _Toc416789459 \h </w:instrText>
             </w:r>
             <w:r>
               <w:rPr>
@@ -2541,7 +2541,7 @@
               <w:lang w:val="fr-FR" w:eastAsia="fr-FR"/>
             </w:rPr>
           </w:pPr>
-          <w:hyperlink w:anchor="_Toc416429073" w:history="1">
+          <w:hyperlink w:anchor="_Toc416789460" w:history="1">
             <w:r>
               <w:rPr>
                 <w:rStyle w:val="Hyperlink"/>
@@ -2568,7 +2568,7 @@
                 <w:noProof/>
                 <w:webHidden/>
               </w:rPr>
-              <w:instrText xml:space="preserve"> PAGEREF _Toc416429073 \h </w:instrText>
+              <w:instrText xml:space="preserve"> PAGEREF _Toc416789460 \h </w:instrText>
             </w:r>
             <w:r>
               <w:rPr>
@@ -2611,7 +2611,7 @@
               <w:lang w:val="fr-FR" w:eastAsia="fr-FR"/>
             </w:rPr>
           </w:pPr>
-          <w:hyperlink w:anchor="_Toc416429074" w:history="1">
+          <w:hyperlink w:anchor="_Toc416789461" w:history="1">
             <w:r>
               <w:rPr>
                 <w:rStyle w:val="Hyperlink"/>
@@ -2638,7 +2638,7 @@
                 <w:noProof/>
                 <w:webHidden/>
               </w:rPr>
-              <w:instrText xml:space="preserve"> PAGEREF _Toc416429074 \h </w:instrText>
+              <w:instrText xml:space="preserve"> PAGEREF _Toc416789461 \h </w:instrText>
             </w:r>
             <w:r>
               <w:rPr>
@@ -2678,7 +2678,7 @@
               <w:lang w:val="fr-FR" w:eastAsia="fr-FR"/>
             </w:rPr>
           </w:pPr>
-          <w:hyperlink w:anchor="_Toc416429075" w:history="1">
+          <w:hyperlink w:anchor="_Toc416789462" w:history="1">
             <w:r>
               <w:rPr>
                 <w:rStyle w:val="Hyperlink"/>
@@ -2705,7 +2705,7 @@
                 <w:noProof/>
                 <w:webHidden/>
               </w:rPr>
-              <w:instrText xml:space="preserve"> PAGEREF _Toc416429075 \h </w:instrText>
+              <w:instrText xml:space="preserve"> PAGEREF _Toc416789462 \h </w:instrText>
             </w:r>
             <w:r>
               <w:rPr>
@@ -2748,7 +2748,7 @@
               <w:lang w:val="fr-FR" w:eastAsia="fr-FR"/>
             </w:rPr>
           </w:pPr>
-          <w:hyperlink w:anchor="_Toc416429076" w:history="1">
+          <w:hyperlink w:anchor="_Toc416789463" w:history="1">
             <w:r>
               <w:rPr>
                 <w:rStyle w:val="Hyperlink"/>
@@ -2775,7 +2775,7 @@
                 <w:noProof/>
                 <w:webHidden/>
               </w:rPr>
-              <w:instrText xml:space="preserve"> PAGEREF _Toc416429076 \h </w:instrText>
+              <w:instrText xml:space="preserve"> PAGEREF _Toc416789463 \h </w:instrText>
             </w:r>
             <w:r>
               <w:rPr>
@@ -2818,7 +2818,7 @@
               <w:lang w:val="fr-FR" w:eastAsia="fr-FR"/>
             </w:rPr>
           </w:pPr>
-          <w:hyperlink w:anchor="_Toc416429077" w:history="1">
+          <w:hyperlink w:anchor="_Toc416789464" w:history="1">
             <w:r>
               <w:rPr>
                 <w:rStyle w:val="Hyperlink"/>
@@ -2845,7 +2845,7 @@
                 <w:noProof/>
                 <w:webHidden/>
               </w:rPr>
-              <w:instrText xml:space="preserve"> PAGEREF _Toc416429077 \h </w:instrText>
+              <w:instrText xml:space="preserve"> PAGEREF _Toc416789464 \h </w:instrText>
             </w:r>
             <w:r>
               <w:rPr>
@@ -2888,7 +2888,7 @@
               <w:lang w:val="fr-FR" w:eastAsia="fr-FR"/>
             </w:rPr>
           </w:pPr>
-          <w:hyperlink w:anchor="_Toc416429078" w:history="1">
+          <w:hyperlink w:anchor="_Toc416789465" w:history="1">
             <w:r>
               <w:rPr>
                 <w:rStyle w:val="Hyperlink"/>
@@ -2915,7 +2915,7 @@
                 <w:noProof/>
                 <w:webHidden/>
               </w:rPr>
-              <w:instrText xml:space="preserve"> PAGEREF _Toc416429078 \h </w:instrText>
+              <w:instrText xml:space="preserve"> PAGEREF _Toc416789465 \h </w:instrText>
             </w:r>
             <w:r>
               <w:rPr>
@@ -2955,7 +2955,7 @@
               <w:lang w:val="fr-FR" w:eastAsia="fr-FR"/>
             </w:rPr>
           </w:pPr>
-          <w:hyperlink w:anchor="_Toc416429079" w:history="1">
+          <w:hyperlink w:anchor="_Toc416789466" w:history="1">
             <w:r>
               <w:rPr>
                 <w:rStyle w:val="Hyperlink"/>
@@ -2982,7 +2982,7 @@
                 <w:noProof/>
                 <w:webHidden/>
               </w:rPr>
-              <w:instrText xml:space="preserve"> PAGEREF _Toc416429079 \h </w:instrText>
+              <w:instrText xml:space="preserve"> PAGEREF _Toc416789466 \h </w:instrText>
             </w:r>
             <w:r>
               <w:rPr>
@@ -3025,7 +3025,7 @@
               <w:lang w:val="fr-FR" w:eastAsia="fr-FR"/>
             </w:rPr>
           </w:pPr>
-          <w:hyperlink w:anchor="_Toc416429080" w:history="1">
+          <w:hyperlink w:anchor="_Toc416789467" w:history="1">
             <w:r>
               <w:rPr>
                 <w:rStyle w:val="Hyperlink"/>
@@ -3052,7 +3052,7 @@
                 <w:noProof/>
                 <w:webHidden/>
               </w:rPr>
-              <w:instrText xml:space="preserve"> PAGEREF _Toc416429080 \h </w:instrText>
+              <w:instrText xml:space="preserve"> PAGEREF _Toc416789467 \h </w:instrText>
             </w:r>
             <w:r>
               <w:rPr>
@@ -3095,7 +3095,7 @@
               <w:lang w:val="fr-FR" w:eastAsia="fr-FR"/>
             </w:rPr>
           </w:pPr>
-          <w:hyperlink w:anchor="_Toc416429081" w:history="1">
+          <w:hyperlink w:anchor="_Toc416789468" w:history="1">
             <w:r>
               <w:rPr>
                 <w:rStyle w:val="Hyperlink"/>
@@ -3122,7 +3122,7 @@
                 <w:noProof/>
                 <w:webHidden/>
               </w:rPr>
-              <w:instrText xml:space="preserve"> PAGEREF _Toc416429081 \h </w:instrText>
+              <w:instrText xml:space="preserve"> PAGEREF _Toc416789468 \h </w:instrText>
             </w:r>
             <w:r>
               <w:rPr>
@@ -3162,7 +3162,7 @@
               <w:lang w:val="fr-FR" w:eastAsia="fr-FR"/>
             </w:rPr>
           </w:pPr>
-          <w:hyperlink w:anchor="_Toc416429082" w:history="1">
+          <w:hyperlink w:anchor="_Toc416789469" w:history="1">
             <w:r>
               <w:rPr>
                 <w:rStyle w:val="Hyperlink"/>
@@ -3189,7 +3189,7 @@
                 <w:noProof/>
                 <w:webHidden/>
               </w:rPr>
-              <w:instrText xml:space="preserve"> PAGEREF _Toc416429082 \h </w:instrText>
+              <w:instrText xml:space="preserve"> PAGEREF _Toc416789469 \h </w:instrText>
             </w:r>
             <w:r>
               <w:rPr>
@@ -3229,7 +3229,7 @@
               <w:lang w:val="fr-FR" w:eastAsia="fr-FR"/>
             </w:rPr>
           </w:pPr>
-          <w:hyperlink w:anchor="_Toc416429083" w:history="1">
+          <w:hyperlink w:anchor="_Toc416789470" w:history="1">
             <w:r>
               <w:rPr>
                 <w:rStyle w:val="Hyperlink"/>
@@ -3256,7 +3256,7 @@
                 <w:noProof/>
                 <w:webHidden/>
               </w:rPr>
-              <w:instrText xml:space="preserve"> PAGEREF _Toc416429083 \h </w:instrText>
+              <w:instrText xml:space="preserve"> PAGEREF _Toc416789470 \h </w:instrText>
             </w:r>
             <w:r>
               <w:rPr>
@@ -3302,7 +3302,7 @@
       <w:pPr>
         <w:pStyle w:val="Heading1"/>
       </w:pPr>
-      <w:bookmarkStart w:id="2" w:name="_Toc416429041"/>
+      <w:bookmarkStart w:id="2" w:name="_Toc416789428"/>
       <w:r>
         <w:t>About</w:t>
       </w:r>
@@ -3419,7 +3419,7 @@
       <w:pPr>
         <w:pStyle w:val="Heading1"/>
       </w:pPr>
-      <w:bookmarkStart w:id="3" w:name="_Toc416429042"/>
+      <w:bookmarkStart w:id="3" w:name="_Toc416789429"/>
       <w:r>
         <w:t>Application</w:t>
       </w:r>
@@ -3637,7 +3637,7 @@
       <w:pPr>
         <w:pStyle w:val="Heading1"/>
       </w:pPr>
-      <w:bookmarkStart w:id="4" w:name="_Toc416429043"/>
+      <w:bookmarkStart w:id="4" w:name="_Toc416789430"/>
       <w:r>
         <w:t>License</w:t>
       </w:r>
@@ -3749,7 +3749,7 @@
       <w:pPr>
         <w:pStyle w:val="Heading1"/>
       </w:pPr>
-      <w:bookmarkStart w:id="5" w:name="_Toc416429044"/>
+      <w:bookmarkStart w:id="5" w:name="_Toc416789431"/>
       <w:r>
         <w:lastRenderedPageBreak/>
         <w:t xml:space="preserve">The </w:t>
@@ -3815,6 +3815,33 @@
       <w:bookmarkEnd w:id="5"/>
       <w:proofErr w:type="spellEnd"/>
     </w:p>
+    <w:p>
+      <w:r>
+        <w:t xml:space="preserve">* </w:t>
+      </w:r>
+      <w:proofErr w:type="gramStart"/>
+      <w:r>
+        <w:t>as</w:t>
+      </w:r>
+      <w:proofErr w:type="gramEnd"/>
+      <w:r>
+        <w:t xml:space="preserve"> per the official book of the </w:t>
+      </w:r>
+      <w:proofErr w:type="spellStart"/>
+      <w:r>
+        <w:t>Pomodoro</w:t>
+      </w:r>
+      <w:proofErr w:type="spellEnd"/>
+      <w:r>
+        <w:t xml:space="preserve"> Technique</w:t>
+      </w:r>
+      <w:r>
+        <w:t>®</w:t>
+      </w:r>
+      <w:r>
+        <w:t>.</w:t>
+      </w:r>
+    </w:p>
     <w:p/>
     <w:p>
       <w:r>
@@ -3864,17 +3891,19 @@
       <w:r>
         <w:t xml:space="preserve"> </w:t>
       </w:r>
+    </w:p>
+    <w:p>
       <w:r>
         <w:t xml:space="preserve">Features </w:t>
       </w:r>
       <w:r>
-        <w:t xml:space="preserve">not </w:t>
-      </w:r>
-      <w:r>
         <w:t>"</w:t>
       </w:r>
       <w:r>
-        <w:t>compatible</w:t>
+        <w:rPr>
+          <w:color w:val="E36C0A" w:themeColor="accent6" w:themeShade="BF"/>
+        </w:rPr>
+        <w:t>not compatible</w:t>
       </w:r>
       <w:r>
         <w:t>"</w:t>
@@ -3912,7 +3941,6 @@
         <w:t>.</w:t>
       </w:r>
     </w:p>
-    <w:p/>
     <w:p/>
     <w:tbl>
       <w:tblPr>
@@ -4759,41 +4787,12 @@
         </w:tc>
       </w:tr>
     </w:tbl>
-    <w:p>
-      <w:r>
-        <w:t xml:space="preserve">* </w:t>
-      </w:r>
-      <w:proofErr w:type="gramStart"/>
-      <w:r>
-        <w:t>as</w:t>
-      </w:r>
-      <w:proofErr w:type="gramEnd"/>
-      <w:r>
-        <w:t xml:space="preserve"> per the </w:t>
-      </w:r>
-      <w:r>
-        <w:t xml:space="preserve">official book of the </w:t>
-      </w:r>
-      <w:proofErr w:type="spellStart"/>
-      <w:r>
-        <w:t>Pomodoro</w:t>
-      </w:r>
-      <w:proofErr w:type="spellEnd"/>
-      <w:r>
-        <w:t xml:space="preserve"> Technique</w:t>
-      </w:r>
-      <w:r>
-        <w:t>®</w:t>
-      </w:r>
-      <w:r>
-        <w:t>.</w:t>
-      </w:r>
-    </w:p>
+    <w:p/>
     <w:p>
       <w:pPr>
         <w:pStyle w:val="Heading1"/>
       </w:pPr>
-      <w:bookmarkStart w:id="6" w:name="_Toc416429045"/>
+      <w:bookmarkStart w:id="6" w:name="_Toc416789432"/>
       <w:r>
         <w:lastRenderedPageBreak/>
         <w:t>Configuration</w:t>
@@ -5164,7 +5163,7 @@
       <w:pPr>
         <w:pStyle w:val="Heading2"/>
       </w:pPr>
-      <w:bookmarkStart w:id="7" w:name="_Toc416429046"/>
+      <w:bookmarkStart w:id="7" w:name="_Toc416789433"/>
       <w:proofErr w:type="spellStart"/>
       <w:r>
         <w:t>MySQL</w:t>
@@ -5814,7 +5813,7 @@
       <w:pPr>
         <w:pStyle w:val="Heading2"/>
       </w:pPr>
-      <w:bookmarkStart w:id="8" w:name="_Toc416429047"/>
+      <w:bookmarkStart w:id="8" w:name="_Toc416789434"/>
       <w:r>
         <w:t>Logger</w:t>
       </w:r>
@@ -5972,7 +5971,7 @@
       <w:pPr>
         <w:pStyle w:val="Heading2"/>
       </w:pPr>
-      <w:bookmarkStart w:id="9" w:name="_Toc416429048"/>
+      <w:bookmarkStart w:id="9" w:name="_Toc416789435"/>
       <w:r>
         <w:t>Google Drive configuration</w:t>
       </w:r>
@@ -6177,7 +6176,7 @@
       <w:pPr>
         <w:pStyle w:val="Heading1"/>
       </w:pPr>
-      <w:bookmarkStart w:id="10" w:name="_Toc416429049"/>
+      <w:bookmarkStart w:id="10" w:name="_Toc416789436"/>
       <w:proofErr w:type="spellStart"/>
       <w:proofErr w:type="gramStart"/>
       <w:r>
@@ -6197,7 +6196,7 @@
       <w:pPr>
         <w:pStyle w:val="Heading2"/>
       </w:pPr>
-      <w:bookmarkStart w:id="11" w:name="_Toc416429050"/>
+      <w:bookmarkStart w:id="11" w:name="_Toc416789437"/>
       <w:r>
         <w:t>P</w:t>
       </w:r>
@@ -6215,7 +6214,7 @@
       <w:pPr>
         <w:pStyle w:val="Heading3"/>
       </w:pPr>
-      <w:bookmarkStart w:id="12" w:name="_Toc416429051"/>
+      <w:bookmarkStart w:id="12" w:name="_Toc416789438"/>
       <w:r>
         <w:t>How to set the preferences</w:t>
       </w:r>
@@ -9047,7 +9046,7 @@
       <w:pPr>
         <w:pStyle w:val="Heading1"/>
       </w:pPr>
-      <w:bookmarkStart w:id="32" w:name="_Toc416429052"/>
+      <w:bookmarkStart w:id="32" w:name="_Toc416789439"/>
       <w:r>
         <w:t>Getting Started</w:t>
       </w:r>
@@ -9122,7 +9121,7 @@
       <w:pPr>
         <w:pStyle w:val="Heading3"/>
       </w:pPr>
-      <w:bookmarkStart w:id="33" w:name="_Toc416429053"/>
+      <w:bookmarkStart w:id="33" w:name="_Toc416789440"/>
       <w:r>
         <w:t>One</w:t>
       </w:r>
@@ -9935,7 +9934,7 @@
       <w:pPr>
         <w:pStyle w:val="Heading3"/>
       </w:pPr>
-      <w:bookmarkStart w:id="36" w:name="_Toc416429054"/>
+      <w:bookmarkStart w:id="36" w:name="_Toc416789441"/>
       <w:r>
         <w:lastRenderedPageBreak/>
         <w:t xml:space="preserve">How to </w:t>
@@ -10693,10 +10692,52 @@
         <w:t xml:space="preserve"> + T: </w:t>
       </w:r>
       <w:r>
-        <w:t>create a new task with</w:t>
-      </w:r>
-      <w:r>
+        <w:t xml:space="preserve">create a new task with </w:t>
+      </w:r>
+      <w:r>
+        <w:rPr>
+          <w:noProof/>
+          <w:sz w:val="20"/>
+          <w:szCs w:val="20"/>
+          <w:lang w:val="fr-FR" w:eastAsia="fr-FR"/>
+        </w:rPr>
+        <w:t xml:space="preserve">default </w:t>
+      </w:r>
+      <w:r>
+        <w:rPr>
+          <w:noProof/>
+          <w:sz w:val="20"/>
+          <w:szCs w:val="20"/>
+          <w:lang w:val="fr-FR" w:eastAsia="fr-FR"/>
+        </w:rPr>
+        <w:t>title</w:t>
+      </w:r>
+      <w:r>
+        <w:rPr>
+          <w:noProof/>
+          <w:sz w:val="20"/>
+          <w:szCs w:val="20"/>
+          <w:lang w:val="fr-FR" w:eastAsia="fr-FR"/>
+        </w:rPr>
         <w:t xml:space="preserve"> </w:t>
+      </w:r>
+      <w:r>
+        <w:t>"</w:t>
+      </w:r>
+      <w:r>
+        <w:rPr>
+          <w:noProof/>
+          <w:sz w:val="20"/>
+          <w:szCs w:val="20"/>
+          <w:lang w:val="fr-FR" w:eastAsia="fr-FR"/>
+        </w:rPr>
+        <w:t>(N) New task</w:t>
+      </w:r>
+      <w:r>
+        <w:t>"</w:t>
+      </w:r>
+      <w:r>
+        <w:t xml:space="preserve">, </w:t>
       </w:r>
       <w:r>
         <w:t>estimated</w:t>
@@ -10758,6 +10799,13 @@
         <w:t xml:space="preserve"> task</w:t>
       </w:r>
       <w:r>
+        <w:rPr>
+          <w:sz w:val="20"/>
+          <w:szCs w:val="20"/>
+        </w:rPr>
+        <w:t>, and subtasks,</w:t>
+      </w:r>
+      <w:r>
         <w:t xml:space="preserve"> with </w:t>
       </w:r>
       <w:r>
@@ -10806,9 +10854,6 @@
       </w:r>
       <w:r>
         <w:t>.</w:t>
-      </w:r>
-      <w:r>
-        <w:t xml:space="preserve"> Subtasks aren’t duplicated.</w:t>
       </w:r>
     </w:p>
     <w:p>
@@ -11307,7 +11352,17 @@
         <w:t>create</w:t>
       </w:r>
       <w:r>
-        <w:t xml:space="preserve"> a duplicate of the selected task </w:t>
+        <w:t xml:space="preserve"> a duplicate of the selected task</w:t>
+      </w:r>
+      <w:r>
+        <w:rPr>
+          <w:sz w:val="20"/>
+          <w:szCs w:val="20"/>
+        </w:rPr>
+        <w:t>, and subtasks,</w:t>
+      </w:r>
+      <w:r>
+        <w:t xml:space="preserve"> </w:t>
       </w:r>
       <w:r>
         <w:t>in</w:t>
@@ -11379,9 +11434,6 @@
       </w:r>
       <w:r>
         <w:t>.</w:t>
-      </w:r>
-      <w:r>
-        <w:t xml:space="preserve"> Subtasks aren’t duplicated.</w:t>
       </w:r>
     </w:p>
     <w:p>
@@ -11562,28 +11614,28 @@
         </w:numPr>
       </w:pPr>
       <w:r>
-        <w:t>CTRL</w:t>
-      </w:r>
-      <w:r>
-        <w:t xml:space="preserve"> + D: </w:t>
-      </w:r>
-      <w:r>
-        <w:t>create</w:t>
-      </w:r>
-      <w:r>
-        <w:t xml:space="preserve"> a duplicate of the selected task </w:t>
-      </w:r>
-      <w:r>
-        <w:t>in</w:t>
-      </w:r>
-      <w:r>
-        <w:t xml:space="preserve"> the </w:t>
-      </w:r>
-      <w:r>
-        <w:rPr>
-          <w:b/>
-        </w:rPr>
-        <w:t>Activity List / Backlog</w:t>
+        <w:t>SHIFT + &lt;:</w:t>
+      </w:r>
+      <w:r>
+        <w:t xml:space="preserve"> reopen / move</w:t>
+      </w:r>
+      <w:r>
+        <w:t xml:space="preserve"> selected tasks back to </w:t>
+      </w:r>
+      <w:r>
+        <w:rPr>
+          <w:b/>
+        </w:rPr>
+        <w:t>Activity List</w:t>
+      </w:r>
+      <w:r>
+        <w:t xml:space="preserve"> / </w:t>
+      </w:r>
+      <w:r>
+        <w:rPr>
+          <w:b/>
+        </w:rPr>
+        <w:t>Backlog</w:t>
       </w:r>
       <w:r>
         <w:rPr>
@@ -11598,80 +11650,15 @@
         <w:t>"</w:t>
       </w:r>
       <w:r>
-        <w:t>(D)</w:t>
+        <w:t>(R)</w:t>
       </w:r>
       <w:r>
         <w:t>"</w:t>
       </w:r>
       <w:r>
-        <w:t xml:space="preserve"> in front of</w:t>
-      </w:r>
-      <w:r>
-        <w:t xml:space="preserve"> the title</w:t>
-      </w:r>
-      <w:r>
-        <w:t xml:space="preserve">, overestimated and real </w:t>
-      </w:r>
-      <w:proofErr w:type="spellStart"/>
-      <w:r>
-        <w:t>pomodoros</w:t>
-      </w:r>
-      <w:proofErr w:type="spellEnd"/>
-      <w:r>
-        <w:t xml:space="preserve"> reset to 0</w:t>
-      </w:r>
-      <w:r>
-        <w:t>, iteration removed</w:t>
-      </w:r>
-      <w:r>
-        <w:t xml:space="preserve"> </w:t>
-      </w:r>
-      <w:r>
-        <w:t>and date set to today</w:t>
-      </w:r>
-      <w:r>
-        <w:t>.</w:t>
-      </w:r>
-      <w:r>
-        <w:t xml:space="preserve"> Subtasks aren’t duplicated.</w:t>
-      </w:r>
-    </w:p>
-    <w:p>
-      <w:pPr>
-        <w:pStyle w:val="ListParagraph"/>
-        <w:numPr>
-          <w:ilvl w:val="1"/>
-          <w:numId w:val="14"/>
-        </w:numPr>
-      </w:pPr>
-      <w:r>
-        <w:t>SHIFT + &lt;:</w:t>
-      </w:r>
-      <w:r>
-        <w:t xml:space="preserve"> reopen / move</w:t>
-      </w:r>
-      <w:r>
-        <w:t xml:space="preserve"> selected tasks back to </w:t>
-      </w:r>
-      <w:r>
-        <w:rPr>
-          <w:b/>
-        </w:rPr>
-        <w:t>Activity List</w:t>
-      </w:r>
-      <w:r>
-        <w:t xml:space="preserve"> / </w:t>
-      </w:r>
-      <w:r>
-        <w:rPr>
-          <w:b/>
-        </w:rPr>
-        <w:t>Backlog</w:t>
-      </w:r>
-      <w:r>
-        <w:rPr>
-          <w:b/>
-        </w:rPr>
+        <w:t xml:space="preserve"> added to the title</w:t>
+      </w:r>
+      <w:r>
         <w:t xml:space="preserve"> </w:t>
       </w:r>
       <w:r>
@@ -12279,7 +12266,7 @@
           </wp:anchor>
         </w:drawing>
       </w:r>
-      <w:bookmarkStart w:id="37" w:name="_Toc416429055"/>
+      <w:bookmarkStart w:id="37" w:name="_Toc416789442"/>
       <w:r>
         <w:t>New</w:t>
       </w:r>
@@ -12303,7 +12290,7 @@
       <w:pPr>
         <w:pStyle w:val="Heading3"/>
       </w:pPr>
-      <w:bookmarkStart w:id="38" w:name="_Toc416429056"/>
+      <w:bookmarkStart w:id="38" w:name="_Toc416789443"/>
       <w:r>
         <w:t>How to c</w:t>
       </w:r>
@@ -12326,7 +12313,7 @@
         <w:pStyle w:val="ListParagraph"/>
         <w:numPr>
           <w:ilvl w:val="0"/>
-          <w:numId w:val="3"/>
+          <w:numId w:val="44"/>
         </w:numPr>
       </w:pPr>
       <w:r>
@@ -12347,17 +12334,26 @@
         <w:pStyle w:val="ListParagraph"/>
         <w:numPr>
           <w:ilvl w:val="0"/>
-          <w:numId w:val="3"/>
+          <w:numId w:val="44"/>
         </w:numPr>
       </w:pPr>
       <w:r>
-        <w:t>Use the quick create button</w:t>
+        <w:t xml:space="preserve">Use the quick </w:t>
+      </w:r>
+      <w:r>
+        <w:t>button</w:t>
+      </w:r>
+      <w:r>
+        <w:t>s</w:t>
       </w:r>
       <w:r>
         <w:t xml:space="preserve"> </w:t>
       </w:r>
       <w:r>
         <w:t>(</w:t>
+      </w:r>
+      <w:r>
+        <w:t>create</w:t>
       </w:r>
       <w:r>
         <w:rPr>
@@ -12401,6 +12397,46 @@
         </w:drawing>
       </w:r>
       <w:r>
+        <w:t>, duplicate</w:t>
+      </w:r>
+      <w:r>
+        <w:drawing>
+          <wp:inline distT="0" distB="0" distL="0" distR="0">
+            <wp:extent cx="152421" cy="152421"/>
+            <wp:effectExtent l="19050" t="0" r="0" b="0"/>
+            <wp:docPr id="26" name="Picture 24" descr="duplicate.png"/>
+            <wp:cNvGraphicFramePr>
+              <a:graphicFrameLocks xmlns:a="http://schemas.openxmlformats.org/drawingml/2006/main" noChangeAspect="1"/>
+            </wp:cNvGraphicFramePr>
+            <a:graphic xmlns:a="http://schemas.openxmlformats.org/drawingml/2006/main">
+              <a:graphicData uri="http://schemas.openxmlformats.org/drawingml/2006/picture">
+                <pic:pic xmlns:pic="http://schemas.openxmlformats.org/drawingml/2006/picture">
+                  <pic:nvPicPr>
+                    <pic:cNvPr id="0" name="duplicate.png"/>
+                    <pic:cNvPicPr/>
+                  </pic:nvPicPr>
+                  <pic:blipFill>
+                    <a:blip r:embed="rId16" cstate="print"/>
+                    <a:stretch>
+                      <a:fillRect/>
+                    </a:stretch>
+                  </pic:blipFill>
+                  <pic:spPr>
+                    <a:xfrm>
+                      <a:off x="0" y="0"/>
+                      <a:ext cx="152421" cy="152421"/>
+                    </a:xfrm>
+                    <a:prstGeom prst="rect">
+                      <a:avLst/>
+                    </a:prstGeom>
+                  </pic:spPr>
+                </pic:pic>
+              </a:graphicData>
+            </a:graphic>
+          </wp:inline>
+        </w:drawing>
+      </w:r>
+      <w:r>
         <w:t>)</w:t>
       </w:r>
       <w:r>
@@ -12412,7 +12448,7 @@
         <w:pStyle w:val="ListParagraph"/>
         <w:numPr>
           <w:ilvl w:val="0"/>
-          <w:numId w:val="3"/>
+          <w:numId w:val="44"/>
         </w:numPr>
       </w:pPr>
       <w:r>
@@ -12427,7 +12463,7 @@
         <w:pStyle w:val="ListParagraph"/>
         <w:numPr>
           <w:ilvl w:val="0"/>
-          <w:numId w:val="3"/>
+          <w:numId w:val="44"/>
         </w:numPr>
       </w:pPr>
       <w:r>
@@ -12442,7 +12478,7 @@
         <w:pStyle w:val="ListParagraph"/>
         <w:numPr>
           <w:ilvl w:val="1"/>
-          <w:numId w:val="3"/>
+          <w:numId w:val="44"/>
         </w:numPr>
       </w:pPr>
       <w:r>
@@ -12454,7 +12490,7 @@
         <w:pStyle w:val="ListParagraph"/>
         <w:numPr>
           <w:ilvl w:val="0"/>
-          <w:numId w:val="3"/>
+          <w:numId w:val="44"/>
         </w:numPr>
       </w:pPr>
       <w:r>
@@ -12468,9 +12504,8 @@
       <w:pPr>
         <w:pStyle w:val="Heading3"/>
       </w:pPr>
-      <w:bookmarkStart w:id="39" w:name="_Toc416429057"/>
-      <w:r>
-        <w:lastRenderedPageBreak/>
+      <w:bookmarkStart w:id="39" w:name="_Toc416789444"/>
+      <w:r>
         <w:t>How to use the</w:t>
       </w:r>
       <w:r>
@@ -12580,6 +12615,7 @@
         <w:rPr>
           <w:b/>
         </w:rPr>
+        <w:lastRenderedPageBreak/>
         <w:t xml:space="preserve">Estimated </w:t>
       </w:r>
       <w:proofErr w:type="spellStart"/>
@@ -12978,7 +13014,7 @@
                     <pic:cNvPicPr/>
                   </pic:nvPicPr>
                   <pic:blipFill>
-                    <a:blip r:embed="rId16" cstate="print"/>
+                    <a:blip r:embed="rId17" cstate="print"/>
                     <a:stretch>
                       <a:fillRect/>
                     </a:stretch>
@@ -12998,7 +13034,7 @@
           </wp:anchor>
         </w:drawing>
       </w:r>
-      <w:bookmarkStart w:id="50" w:name="_Toc416429058"/>
+      <w:bookmarkStart w:id="50" w:name="_Toc416789445"/>
       <w:r>
         <w:t>Ac</w:t>
       </w:r>
@@ -13028,7 +13064,7 @@
       <w:pPr>
         <w:pStyle w:val="Heading3"/>
       </w:pPr>
-      <w:bookmarkStart w:id="51" w:name="_Toc416429059"/>
+      <w:bookmarkStart w:id="51" w:name="_Toc416789446"/>
       <w:r>
         <w:t>How to read the table</w:t>
       </w:r>
@@ -13338,7 +13374,7 @@
       <w:pPr>
         <w:pStyle w:val="Heading3"/>
       </w:pPr>
-      <w:bookmarkStart w:id="52" w:name="_Toc416429060"/>
+      <w:bookmarkStart w:id="52" w:name="_Toc416789447"/>
       <w:r>
         <w:t>How to</w:t>
       </w:r>
@@ -13361,15 +13397,15 @@
         <w:tblLook w:val="04A0"/>
       </w:tblPr>
       <w:tblGrid>
-        <w:gridCol w:w="2093"/>
-        <w:gridCol w:w="2093"/>
-        <w:gridCol w:w="2551"/>
-        <w:gridCol w:w="2018"/>
+        <w:gridCol w:w="1668"/>
+        <w:gridCol w:w="2268"/>
+        <w:gridCol w:w="2835"/>
+        <w:gridCol w:w="1984"/>
       </w:tblGrid>
       <w:tr>
         <w:tc>
           <w:tcPr>
-            <w:tcW w:w="2093" w:type="dxa"/>
+            <w:tcW w:w="1668" w:type="dxa"/>
             <w:shd w:val="pct5" w:color="auto" w:fill="auto"/>
           </w:tcPr>
           <w:p>
@@ -13401,7 +13437,7 @@
                           <pic:cNvPicPr/>
                         </pic:nvPicPr>
                         <pic:blipFill>
-                          <a:blip r:embed="rId17" cstate="print"/>
+                          <a:blip r:embed="rId18" cstate="print"/>
                           <a:stretch>
                             <a:fillRect/>
                           </a:stretch>
@@ -13425,7 +13461,7 @@
         </w:tc>
         <w:tc>
           <w:tcPr>
-            <w:tcW w:w="2093" w:type="dxa"/>
+            <w:tcW w:w="2268" w:type="dxa"/>
             <w:shd w:val="pct5" w:color="auto" w:fill="auto"/>
           </w:tcPr>
           <w:p>
@@ -13477,7 +13513,7 @@
         </w:tc>
         <w:tc>
           <w:tcPr>
-            <w:tcW w:w="2551" w:type="dxa"/>
+            <w:tcW w:w="2835" w:type="dxa"/>
             <w:shd w:val="pct5" w:color="auto" w:fill="auto"/>
           </w:tcPr>
           <w:p>
@@ -13505,7 +13541,7 @@
                           <pic:cNvPicPr/>
                         </pic:nvPicPr>
                         <pic:blipFill>
-                          <a:blip r:embed="rId18" cstate="print"/>
+                          <a:blip r:embed="rId16" cstate="print"/>
                           <a:stretch>
                             <a:fillRect/>
                           </a:stretch>
@@ -13529,7 +13565,7 @@
         </w:tc>
         <w:tc>
           <w:tcPr>
-            <w:tcW w:w="2018" w:type="dxa"/>
+            <w:tcW w:w="1984" w:type="dxa"/>
             <w:shd w:val="pct5" w:color="auto" w:fill="auto"/>
           </w:tcPr>
           <w:p>
@@ -13587,7 +13623,7 @@
       <w:tr>
         <w:tc>
           <w:tcPr>
-            <w:tcW w:w="2093" w:type="dxa"/>
+            <w:tcW w:w="1668" w:type="dxa"/>
             <w:shd w:val="pct5" w:color="auto" w:fill="auto"/>
           </w:tcPr>
           <w:p>
@@ -13605,7 +13641,7 @@
         </w:tc>
         <w:tc>
           <w:tcPr>
-            <w:tcW w:w="2093" w:type="dxa"/>
+            <w:tcW w:w="2268" w:type="dxa"/>
             <w:shd w:val="pct5" w:color="auto" w:fill="auto"/>
           </w:tcPr>
           <w:p>
@@ -13623,7 +13659,7 @@
         </w:tc>
         <w:tc>
           <w:tcPr>
-            <w:tcW w:w="2551" w:type="dxa"/>
+            <w:tcW w:w="2835" w:type="dxa"/>
             <w:shd w:val="pct5" w:color="auto" w:fill="auto"/>
           </w:tcPr>
           <w:p>
@@ -13641,7 +13677,7 @@
         </w:tc>
         <w:tc>
           <w:tcPr>
-            <w:tcW w:w="2018" w:type="dxa"/>
+            <w:tcW w:w="1984" w:type="dxa"/>
             <w:shd w:val="pct5" w:color="auto" w:fill="auto"/>
           </w:tcPr>
           <w:p>
@@ -13658,7 +13694,7 @@
       <w:tr>
         <w:tc>
           <w:tcPr>
-            <w:tcW w:w="2093" w:type="dxa"/>
+            <w:tcW w:w="1668" w:type="dxa"/>
           </w:tcPr>
           <w:p>
             <w:r>
@@ -13688,7 +13724,7 @@
         </w:tc>
         <w:tc>
           <w:tcPr>
-            <w:tcW w:w="2093" w:type="dxa"/>
+            <w:tcW w:w="2268" w:type="dxa"/>
           </w:tcPr>
           <w:p>
             <w:pPr>
@@ -13718,7 +13754,55 @@
               <w:t xml:space="preserve"> </w:t>
             </w:r>
             <w:r>
-              <w:t xml:space="preserve">with estimated </w:t>
+              <w:t xml:space="preserve">with </w:t>
+            </w:r>
+            <w:r>
+              <w:rPr>
+                <w:noProof/>
+                <w:sz w:val="20"/>
+                <w:szCs w:val="20"/>
+                <w:lang w:val="fr-FR" w:eastAsia="fr-FR"/>
+              </w:rPr>
+              <w:t xml:space="preserve">default </w:t>
+            </w:r>
+            <w:r>
+              <w:rPr>
+                <w:noProof/>
+                <w:sz w:val="20"/>
+                <w:szCs w:val="20"/>
+                <w:lang w:val="fr-FR" w:eastAsia="fr-FR"/>
+              </w:rPr>
+              <w:t>title</w:t>
+            </w:r>
+            <w:r>
+              <w:rPr>
+                <w:noProof/>
+                <w:sz w:val="20"/>
+                <w:szCs w:val="20"/>
+                <w:lang w:val="fr-FR" w:eastAsia="fr-FR"/>
+              </w:rPr>
+              <w:t xml:space="preserve"> </w:t>
+            </w:r>
+            <w:r>
+              <w:t>"</w:t>
+            </w:r>
+            <w:r>
+              <w:rPr>
+                <w:noProof/>
+                <w:sz w:val="20"/>
+                <w:szCs w:val="20"/>
+                <w:lang w:val="fr-FR" w:eastAsia="fr-FR"/>
+              </w:rPr>
+              <w:t>(N) New task</w:t>
+            </w:r>
+            <w:r>
+              <w:t>"</w:t>
+            </w:r>
+            <w:r>
+              <w:t xml:space="preserve">, </w:t>
+            </w:r>
+            <w:r>
+              <w:t xml:space="preserve">estimated </w:t>
             </w:r>
             <w:proofErr w:type="spellStart"/>
             <w:r>
@@ -13741,31 +13825,54 @@
         </w:tc>
         <w:tc>
           <w:tcPr>
-            <w:tcW w:w="2551" w:type="dxa"/>
+            <w:tcW w:w="2835" w:type="dxa"/>
           </w:tcPr>
           <w:p>
-            <w:pPr>
+            <w:r>
               <w:rPr>
                 <w:sz w:val="20"/>
                 <w:szCs w:val="20"/>
               </w:rPr>
-            </w:pPr>
+              <w:t xml:space="preserve">Duplicate the selected </w:t>
+            </w:r>
             <w:r>
               <w:rPr>
                 <w:sz w:val="20"/>
                 <w:szCs w:val="20"/>
               </w:rPr>
-              <w:t xml:space="preserve">Duplicate the selected </w:t>
+              <w:t>task</w:t>
             </w:r>
             <w:r>
               <w:rPr>
                 <w:sz w:val="20"/>
                 <w:szCs w:val="20"/>
               </w:rPr>
-              <w:t xml:space="preserve">task </w:t>
-            </w:r>
-            <w:r>
-              <w:t xml:space="preserve">with overestimated and real </w:t>
+              <w:t>, and subtasks,</w:t>
+            </w:r>
+            <w:r>
+              <w:rPr>
+                <w:sz w:val="20"/>
+                <w:szCs w:val="20"/>
+              </w:rPr>
+              <w:t xml:space="preserve"> </w:t>
+            </w:r>
+            <w:r>
+              <w:t xml:space="preserve">with </w:t>
+            </w:r>
+            <w:r>
+              <w:t>"</w:t>
+            </w:r>
+            <w:r>
+              <w:t>(D)</w:t>
+            </w:r>
+            <w:r>
+              <w:t>"</w:t>
+            </w:r>
+            <w:r>
+              <w:t xml:space="preserve"> added to the title,</w:t>
+            </w:r>
+            <w:r>
+              <w:t xml:space="preserve"> overestimated and real </w:t>
             </w:r>
             <w:proofErr w:type="spellStart"/>
             <w:r>
@@ -13780,15 +13887,12 @@
             </w:r>
             <w:r>
               <w:t>and date set to today.</w:t>
-            </w:r>
-            <w:r>
-              <w:t xml:space="preserve"> Subtasks aren’t duplicated.</w:t>
             </w:r>
           </w:p>
         </w:tc>
         <w:tc>
           <w:tcPr>
-            <w:tcW w:w="2018" w:type="dxa"/>
+            <w:tcW w:w="1984" w:type="dxa"/>
           </w:tcPr>
           <w:p>
             <w:pPr>
@@ -13856,7 +13960,7 @@
       <w:pPr>
         <w:pStyle w:val="Heading3"/>
       </w:pPr>
-      <w:bookmarkStart w:id="53" w:name="_Toc416429061"/>
+      <w:bookmarkStart w:id="53" w:name="_Toc416789448"/>
       <w:r>
         <w:t>How to use a task as template</w:t>
       </w:r>
@@ -13932,7 +14036,7 @@
       <w:pPr>
         <w:pStyle w:val="Heading3"/>
       </w:pPr>
-      <w:bookmarkStart w:id="54" w:name="_Toc416429062"/>
+      <w:bookmarkStart w:id="54" w:name="_Toc416789449"/>
       <w:r>
         <w:t>How to edit a task</w:t>
       </w:r>
@@ -14231,7 +14335,7 @@
       <w:pPr>
         <w:pStyle w:val="Heading3"/>
       </w:pPr>
-      <w:bookmarkStart w:id="55" w:name="_Toc416429063"/>
+      <w:bookmarkStart w:id="55" w:name="_Toc416789450"/>
       <w:r>
         <w:t>How to export data</w:t>
       </w:r>
@@ -14947,6 +15051,7 @@
           <w:noProof/>
           <w:lang w:val="fr-FR" w:eastAsia="fr-FR"/>
         </w:rPr>
+        <w:lastRenderedPageBreak/>
         <w:drawing>
           <wp:inline distT="0" distB="0" distL="0" distR="0">
             <wp:extent cx="203246" cy="203246"/>
@@ -15113,7 +15218,7 @@
       <w:pPr>
         <w:pStyle w:val="Heading3"/>
       </w:pPr>
-      <w:bookmarkStart w:id="62" w:name="_Toc416429064"/>
+      <w:bookmarkStart w:id="62" w:name="_Toc416789451"/>
       <w:r>
         <w:t>How to impor</w:t>
       </w:r>
@@ -15324,7 +15429,7 @@
           </wp:anchor>
         </w:drawing>
       </w:r>
-      <w:bookmarkStart w:id="63" w:name="_Toc416429065"/>
+      <w:bookmarkStart w:id="63" w:name="_Toc416789452"/>
       <w:proofErr w:type="spellStart"/>
       <w:r>
         <w:t>ToDo</w:t>
@@ -15373,7 +15478,7 @@
       <w:pPr>
         <w:pStyle w:val="Heading3"/>
       </w:pPr>
-      <w:bookmarkStart w:id="64" w:name="_Toc416429066"/>
+      <w:bookmarkStart w:id="64" w:name="_Toc416789453"/>
       <w:r>
         <w:t>How to read the table</w:t>
       </w:r>
@@ -15626,7 +15731,7 @@
       <w:pPr>
         <w:pStyle w:val="Heading3"/>
       </w:pPr>
-      <w:bookmarkStart w:id="65" w:name="_Toc416429067"/>
+      <w:bookmarkStart w:id="65" w:name="_Toc416789454"/>
       <w:r>
         <w:t>How to p</w:t>
       </w:r>
@@ -15687,7 +15792,7 @@
       <w:pPr>
         <w:pStyle w:val="Heading3"/>
       </w:pPr>
-      <w:bookmarkStart w:id="66" w:name="_Toc416429068"/>
+      <w:bookmarkStart w:id="66" w:name="_Toc416789455"/>
       <w:r>
         <w:t>How to</w:t>
       </w:r>
@@ -15753,7 +15858,7 @@
                           <pic:cNvPicPr/>
                         </pic:nvPicPr>
                         <pic:blipFill>
-                          <a:blip r:embed="rId17" cstate="print"/>
+                          <a:blip r:embed="rId18" cstate="print"/>
                           <a:stretch>
                             <a:fillRect/>
                           </a:stretch>
@@ -15861,7 +15966,7 @@
                           <pic:cNvPicPr/>
                         </pic:nvPicPr>
                         <pic:blipFill>
-                          <a:blip r:embed="rId18" cstate="print"/>
+                          <a:blip r:embed="rId16" cstate="print"/>
                           <a:stretch>
                             <a:fillRect/>
                           </a:stretch>
@@ -16374,7 +16479,7 @@
                 <w:sz w:val="20"/>
                 <w:szCs w:val="20"/>
               </w:rPr>
-              <w:t xml:space="preserve"> or </w:t>
+              <w:t xml:space="preserve"> or is already </w:t>
             </w:r>
             <w:r>
               <w:rPr>
@@ -16382,7 +16487,7 @@
                 <w:szCs w:val="20"/>
               </w:rPr>
               <w:lastRenderedPageBreak/>
-              <w:t>is already overestimated.</w:t>
+              <w:t>overestimated.</w:t>
             </w:r>
           </w:p>
         </w:tc>
@@ -16403,7 +16508,21 @@
                 <w:szCs w:val="20"/>
               </w:rPr>
               <w:lastRenderedPageBreak/>
-              <w:t xml:space="preserve">Duplicate the selected task </w:t>
+              <w:t>Duplicate the selected task</w:t>
+            </w:r>
+            <w:r>
+              <w:rPr>
+                <w:sz w:val="20"/>
+                <w:szCs w:val="20"/>
+              </w:rPr>
+              <w:t>, and subtasks,</w:t>
+            </w:r>
+            <w:r>
+              <w:rPr>
+                <w:sz w:val="20"/>
+                <w:szCs w:val="20"/>
+              </w:rPr>
+              <w:t xml:space="preserve"> </w:t>
             </w:r>
             <w:r>
               <w:t xml:space="preserve">in the </w:t>
@@ -16433,7 +16552,10 @@
               <w:t>"</w:t>
             </w:r>
             <w:r>
-              <w:t xml:space="preserve"> in front of the title, overestimated and real </w:t>
+              <w:t xml:space="preserve"> added to the title,</w:t>
+            </w:r>
+            <w:r>
+              <w:t xml:space="preserve"> overestimated and real </w:t>
             </w:r>
             <w:proofErr w:type="spellStart"/>
             <w:r>
@@ -16451,10 +16573,7 @@
               <w:t xml:space="preserve"> </w:t>
             </w:r>
             <w:r>
-              <w:t xml:space="preserve">and date set to today. </w:t>
-            </w:r>
-            <w:r>
-              <w:t>Subtasks aren’t duplicated.</w:t>
+              <w:t>and date set to today.</w:t>
             </w:r>
           </w:p>
         </w:tc>
@@ -16545,7 +16664,6 @@
               </w:rPr>
             </w:pPr>
             <w:r>
-              <w:lastRenderedPageBreak/>
               <w:t xml:space="preserve"> </w:t>
             </w:r>
           </w:p>
@@ -16566,7 +16684,6 @@
                 <w:sz w:val="20"/>
                 <w:szCs w:val="20"/>
               </w:rPr>
-              <w:lastRenderedPageBreak/>
               <w:t>Create an external interruption</w:t>
             </w:r>
             <w:r>
@@ -16672,7 +16789,7 @@
       <w:pPr>
         <w:pStyle w:val="Heading3"/>
       </w:pPr>
-      <w:bookmarkStart w:id="67" w:name="_Toc416429069"/>
+      <w:bookmarkStart w:id="67" w:name="_Toc416789456"/>
       <w:r>
         <w:t>How to</w:t>
       </w:r>
@@ -17288,7 +17405,7 @@
       <w:pPr>
         <w:pStyle w:val="Heading3"/>
       </w:pPr>
-      <w:bookmarkStart w:id="68" w:name="_Toc416429070"/>
+      <w:bookmarkStart w:id="68" w:name="_Toc416789457"/>
       <w:r>
         <w:t>How to</w:t>
       </w:r>
@@ -18063,7 +18180,7 @@
       <w:pPr>
         <w:pStyle w:val="Heading3"/>
       </w:pPr>
-      <w:bookmarkStart w:id="69" w:name="_Toc416429071"/>
+      <w:bookmarkStart w:id="69" w:name="_Toc416789458"/>
       <w:r>
         <w:t>How to w</w:t>
       </w:r>
@@ -18414,7 +18531,6 @@
         </w:numPr>
       </w:pPr>
       <w:r>
-        <w:lastRenderedPageBreak/>
         <w:t>W</w:t>
       </w:r>
       <w:r>
@@ -18467,6 +18583,7 @@
         <w:ind w:left="1080"/>
       </w:pPr>
       <w:r>
+        <w:lastRenderedPageBreak/>
         <w:t>(</w:t>
       </w:r>
       <w:r>
@@ -19204,13 +19321,11 @@
       <w:r>
         <w:t xml:space="preserve">all </w:t>
       </w:r>
-      <w:proofErr w:type="spellStart"/>
-      <w:r>
-        <w:t>pomodoros</w:t>
-      </w:r>
-      <w:proofErr w:type="spellEnd"/>
-      <w:r>
-        <w:t xml:space="preserve"> done</w:t>
+      <w:r>
+        <w:t xml:space="preserve">estimated and overestimated </w:t>
+      </w:r>
+      <w:r>
+        <w:t>pomodoros done</w:t>
       </w:r>
       <w:r>
         <w:t>)</w:t>
@@ -19220,7 +19335,7 @@
       <w:pPr>
         <w:pStyle w:val="Heading3"/>
       </w:pPr>
-      <w:bookmarkStart w:id="75" w:name="_Toc416429072"/>
+      <w:bookmarkStart w:id="75" w:name="_Toc416789459"/>
       <w:r>
         <w:t xml:space="preserve">How to </w:t>
       </w:r>
@@ -19582,7 +19697,7 @@
       <w:pPr>
         <w:pStyle w:val="Heading3"/>
       </w:pPr>
-      <w:bookmarkStart w:id="78" w:name="_Toc416429073"/>
+      <w:bookmarkStart w:id="78" w:name="_Toc416789460"/>
       <w:r>
         <w:t xml:space="preserve">How to </w:t>
       </w:r>
@@ -19713,7 +19828,6 @@
         <w:rPr>
           <w:b/>
         </w:rPr>
-        <w:lastRenderedPageBreak/>
         <w:t>Date</w:t>
       </w:r>
       <w:r>
@@ -19767,6 +19881,7 @@
         </w:numPr>
       </w:pPr>
       <w:r>
+        <w:lastRenderedPageBreak/>
         <w:t>If t</w:t>
       </w:r>
       <w:r>
@@ -19967,7 +20082,7 @@
       <w:pPr>
         <w:pStyle w:val="Heading3"/>
       </w:pPr>
-      <w:bookmarkStart w:id="79" w:name="_Toc416429074"/>
+      <w:bookmarkStart w:id="79" w:name="_Toc416789461"/>
       <w:r>
         <w:t xml:space="preserve">How to </w:t>
       </w:r>
@@ -20186,7 +20301,7 @@
           </wp:anchor>
         </w:drawing>
       </w:r>
-      <w:bookmarkStart w:id="80" w:name="_Toc416429075"/>
+      <w:bookmarkStart w:id="80" w:name="_Toc416789462"/>
       <w:r>
         <w:t>Report List / Release Backlog</w:t>
       </w:r>
@@ -20221,7 +20336,7 @@
       <w:pPr>
         <w:pStyle w:val="Heading3"/>
       </w:pPr>
-      <w:bookmarkStart w:id="81" w:name="_Toc416429076"/>
+      <w:bookmarkStart w:id="81" w:name="_Toc416789463"/>
       <w:r>
         <w:t>How to read the table’s border</w:t>
       </w:r>
@@ -20498,7 +20613,7 @@
       <w:pPr>
         <w:pStyle w:val="Heading3"/>
       </w:pPr>
-      <w:bookmarkStart w:id="82" w:name="_Toc416429077"/>
+      <w:bookmarkStart w:id="82" w:name="_Toc416789464"/>
       <w:r>
         <w:t xml:space="preserve">How to </w:t>
       </w:r>
@@ -21032,7 +21147,7 @@
       <w:pPr>
         <w:pStyle w:val="Heading3"/>
       </w:pPr>
-      <w:bookmarkStart w:id="97" w:name="_Toc416429078"/>
+      <w:bookmarkStart w:id="97" w:name="_Toc416789465"/>
       <w:r>
         <w:t>How to</w:t>
       </w:r>
@@ -21050,19 +21165,18 @@
     <w:tbl>
       <w:tblPr>
         <w:tblStyle w:val="TableGrid"/>
-        <w:tblW w:w="7162" w:type="dxa"/>
+        <w:tblW w:w="5495" w:type="dxa"/>
         <w:tblLayout w:type="fixed"/>
         <w:tblLook w:val="04A0"/>
       </w:tblPr>
       <w:tblGrid>
-        <w:gridCol w:w="2376"/>
-        <w:gridCol w:w="2376"/>
-        <w:gridCol w:w="2410"/>
+        <w:gridCol w:w="2802"/>
+        <w:gridCol w:w="2693"/>
       </w:tblGrid>
       <w:tr>
         <w:tc>
           <w:tcPr>
-            <w:tcW w:w="2376" w:type="dxa"/>
+            <w:tcW w:w="2802" w:type="dxa"/>
             <w:shd w:val="pct5" w:color="auto" w:fill="auto"/>
           </w:tcPr>
           <w:p>
@@ -21082,7 +21196,7 @@
                 <wp:inline distT="0" distB="0" distL="0" distR="0">
                   <wp:extent cx="250166" cy="250166"/>
                   <wp:effectExtent l="19050" t="0" r="0" b="0"/>
-                  <wp:docPr id="66" name="Picture 65" descr="selected.png"/>
+                  <wp:docPr id="21" name="Picture 65" descr="selected.png"/>
                   <wp:cNvGraphicFramePr>
                     <a:graphicFrameLocks xmlns:a="http://schemas.openxmlformats.org/drawingml/2006/main" noChangeAspect="1"/>
                   </wp:cNvGraphicFramePr>
@@ -21094,7 +21208,7 @@
                           <pic:cNvPicPr/>
                         </pic:nvPicPr>
                         <pic:blipFill>
-                          <a:blip r:embed="rId17" cstate="print"/>
+                          <a:blip r:embed="rId18" cstate="print"/>
                           <a:stretch>
                             <a:fillRect/>
                           </a:stretch>
@@ -21118,12 +21232,16 @@
         </w:tc>
         <w:tc>
           <w:tcPr>
-            <w:tcW w:w="2376" w:type="dxa"/>
+            <w:tcW w:w="2693" w:type="dxa"/>
             <w:shd w:val="pct5" w:color="auto" w:fill="auto"/>
           </w:tcPr>
           <w:p>
             <w:pPr>
               <w:jc w:val="center"/>
+              <w:rPr>
+                <w:noProof/>
+                <w:lang w:val="fr-FR" w:eastAsia="fr-FR"/>
+              </w:rPr>
             </w:pPr>
             <w:r>
               <w:rPr>
@@ -21134,63 +21252,7 @@
                 <wp:inline distT="0" distB="0" distL="0" distR="0">
                   <wp:extent cx="284672" cy="284672"/>
                   <wp:effectExtent l="19050" t="0" r="1078" b="0"/>
-                  <wp:docPr id="64" name="Picture 51" descr="duplicate.png"/>
-                  <wp:cNvGraphicFramePr>
-                    <a:graphicFrameLocks xmlns:a="http://schemas.openxmlformats.org/drawingml/2006/main" noChangeAspect="1"/>
-                  </wp:cNvGraphicFramePr>
-                  <a:graphic xmlns:a="http://schemas.openxmlformats.org/drawingml/2006/main">
-                    <a:graphicData uri="http://schemas.openxmlformats.org/drawingml/2006/picture">
-                      <pic:pic xmlns:pic="http://schemas.openxmlformats.org/drawingml/2006/picture">
-                        <pic:nvPicPr>
-                          <pic:cNvPr id="0" name="duplicate.png"/>
-                          <pic:cNvPicPr/>
-                        </pic:nvPicPr>
-                        <pic:blipFill>
-                          <a:blip r:embed="rId18" cstate="print"/>
-                          <a:stretch>
-                            <a:fillRect/>
-                          </a:stretch>
-                        </pic:blipFill>
-                        <pic:spPr>
-                          <a:xfrm>
-                            <a:off x="0" y="0"/>
-                            <a:ext cx="282713" cy="282713"/>
-                          </a:xfrm>
-                          <a:prstGeom prst="rect">
-                            <a:avLst/>
-                          </a:prstGeom>
-                        </pic:spPr>
-                      </pic:pic>
-                    </a:graphicData>
-                  </a:graphic>
-                </wp:inline>
-              </w:drawing>
-            </w:r>
-          </w:p>
-        </w:tc>
-        <w:tc>
-          <w:tcPr>
-            <w:tcW w:w="2410" w:type="dxa"/>
-            <w:shd w:val="pct5" w:color="auto" w:fill="auto"/>
-          </w:tcPr>
-          <w:p>
-            <w:pPr>
-              <w:jc w:val="center"/>
-              <w:rPr>
-                <w:noProof/>
-                <w:lang w:val="fr-FR" w:eastAsia="fr-FR"/>
-              </w:rPr>
-            </w:pPr>
-            <w:r>
-              <w:rPr>
-                <w:noProof/>
-                <w:lang w:val="fr-FR" w:eastAsia="fr-FR"/>
-              </w:rPr>
-              <w:drawing>
-                <wp:inline distT="0" distB="0" distL="0" distR="0">
-                  <wp:extent cx="284672" cy="284672"/>
-                  <wp:effectExtent l="19050" t="0" r="1078" b="0"/>
-                  <wp:docPr id="65" name="Picture 17" descr="refresh.png"/>
+                  <wp:docPr id="24" name="Picture 17" descr="refresh.png"/>
                   <wp:cNvGraphicFramePr>
                     <a:graphicFrameLocks xmlns:a="http://schemas.openxmlformats.org/drawingml/2006/main" noChangeAspect="1"/>
                   </wp:cNvGraphicFramePr>
@@ -21228,7 +21290,7 @@
       <w:tr>
         <w:tc>
           <w:tcPr>
-            <w:tcW w:w="2376" w:type="dxa"/>
+            <w:tcW w:w="2802" w:type="dxa"/>
             <w:shd w:val="pct5" w:color="auto" w:fill="auto"/>
           </w:tcPr>
           <w:p>
@@ -21246,25 +21308,7 @@
         </w:tc>
         <w:tc>
           <w:tcPr>
-            <w:tcW w:w="2376" w:type="dxa"/>
-            <w:shd w:val="pct5" w:color="auto" w:fill="auto"/>
-          </w:tcPr>
-          <w:p>
-            <w:pPr>
-              <w:jc w:val="center"/>
-              <w:rPr>
-                <w:noProof/>
-                <w:lang w:val="fr-FR" w:eastAsia="fr-FR"/>
-              </w:rPr>
-            </w:pPr>
-            <w:r>
-              <w:t>CTRL + D</w:t>
-            </w:r>
-          </w:p>
-        </w:tc>
-        <w:tc>
-          <w:tcPr>
-            <w:tcW w:w="2410" w:type="dxa"/>
+            <w:tcW w:w="2693" w:type="dxa"/>
             <w:shd w:val="pct5" w:color="auto" w:fill="auto"/>
           </w:tcPr>
           <w:p>
@@ -21281,18 +21325,11 @@
       <w:tr>
         <w:tc>
           <w:tcPr>
-            <w:tcW w:w="2376" w:type="dxa"/>
+            <w:tcW w:w="2802" w:type="dxa"/>
           </w:tcPr>
           <w:p>
             <w:r>
-              <w:t xml:space="preserve">Scroll </w:t>
-            </w:r>
-            <w:r>
-              <w:t xml:space="preserve">to the selected </w:t>
-            </w:r>
-            <w:r>
-              <w:lastRenderedPageBreak/>
-              <w:t>task.</w:t>
+              <w:t>Scroll to the selected task.</w:t>
             </w:r>
           </w:p>
           <w:p/>
@@ -21310,7 +21347,7 @@
         </w:tc>
         <w:tc>
           <w:tcPr>
-            <w:tcW w:w="2376" w:type="dxa"/>
+            <w:tcW w:w="2693" w:type="dxa"/>
           </w:tcPr>
           <w:p>
             <w:pPr>
@@ -21320,82 +21357,6 @@
               </w:rPr>
             </w:pPr>
             <w:r>
-              <w:rPr>
-                <w:sz w:val="20"/>
-                <w:szCs w:val="20"/>
-              </w:rPr>
-              <w:lastRenderedPageBreak/>
-              <w:t xml:space="preserve">Duplicate the selected </w:t>
-            </w:r>
-            <w:r>
-              <w:rPr>
-                <w:sz w:val="20"/>
-                <w:szCs w:val="20"/>
-              </w:rPr>
-              <w:lastRenderedPageBreak/>
-              <w:t xml:space="preserve">task </w:t>
-            </w:r>
-            <w:r>
-              <w:t xml:space="preserve">in the </w:t>
-            </w:r>
-            <w:r>
-              <w:rPr>
-                <w:b/>
-              </w:rPr>
-              <w:t>Activity List / Backlog</w:t>
-            </w:r>
-            <w:r>
-              <w:rPr>
-                <w:b/>
-              </w:rPr>
-              <w:t xml:space="preserve"> </w:t>
-            </w:r>
-            <w:r>
-              <w:t xml:space="preserve">with </w:t>
-            </w:r>
-            <w:r>
-              <w:t>"</w:t>
-            </w:r>
-            <w:r>
-              <w:t>(D)</w:t>
-            </w:r>
-            <w:r>
-              <w:t>"</w:t>
-            </w:r>
-            <w:r>
-              <w:t xml:space="preserve"> in front of the title, overestimated and real </w:t>
-            </w:r>
-            <w:proofErr w:type="spellStart"/>
-            <w:r>
-              <w:t>pomodoros</w:t>
-            </w:r>
-            <w:proofErr w:type="spellEnd"/>
-            <w:r>
-              <w:t xml:space="preserve"> reset to 0, iteration removed</w:t>
-            </w:r>
-            <w:r>
-              <w:t xml:space="preserve"> </w:t>
-            </w:r>
-            <w:r>
-              <w:t>and date set to today.</w:t>
-            </w:r>
-            <w:r>
-              <w:t xml:space="preserve"> Subtasks aren’t duplicated.</w:t>
-            </w:r>
-          </w:p>
-        </w:tc>
-        <w:tc>
-          <w:tcPr>
-            <w:tcW w:w="2410" w:type="dxa"/>
-          </w:tcPr>
-          <w:p>
-            <w:pPr>
-              <w:rPr>
-                <w:sz w:val="20"/>
-                <w:szCs w:val="20"/>
-              </w:rPr>
-            </w:pPr>
-            <w:r>
               <w:lastRenderedPageBreak/>
               <w:t>(</w:t>
             </w:r>
@@ -21417,7 +21378,6 @@
               </w:rPr>
             </w:pPr>
             <w:r>
-              <w:lastRenderedPageBreak/>
               <w:t xml:space="preserve">Update </w:t>
             </w:r>
             <w:r>
@@ -21507,7 +21467,7 @@
           </wp:anchor>
         </w:drawing>
       </w:r>
-      <w:bookmarkStart w:id="98" w:name="_Toc416429079"/>
+      <w:bookmarkStart w:id="98" w:name="_Toc416789466"/>
       <w:proofErr w:type="spellStart"/>
       <w:r>
         <w:t>Burndown</w:t>
@@ -21548,7 +21508,7 @@
       <w:pPr>
         <w:pStyle w:val="Heading3"/>
       </w:pPr>
-      <w:bookmarkStart w:id="99" w:name="_Toc416429080"/>
+      <w:bookmarkStart w:id="99" w:name="_Toc416789467"/>
       <w:r>
         <w:t xml:space="preserve">How to </w:t>
       </w:r>
@@ -22325,7 +22285,6 @@
         <w:rPr>
           <w:b/>
         </w:rPr>
-        <w:lastRenderedPageBreak/>
         <w:t>Saturdays</w:t>
       </w:r>
       <w:r>
@@ -22483,6 +22442,7 @@
         <w:rPr>
           <w:b/>
         </w:rPr>
+        <w:lastRenderedPageBreak/>
         <w:t>Dimension</w:t>
       </w:r>
       <w:r>
@@ -22671,7 +22631,7 @@
       <w:pPr>
         <w:pStyle w:val="Heading1"/>
       </w:pPr>
-      <w:bookmarkStart w:id="100" w:name="_Toc416429081"/>
+      <w:bookmarkStart w:id="100" w:name="_Toc416789468"/>
       <w:r>
         <w:t>Annex</w:t>
       </w:r>
@@ -22681,7 +22641,7 @@
       <w:pPr>
         <w:pStyle w:val="Heading2"/>
       </w:pPr>
-      <w:bookmarkStart w:id="101" w:name="_Toc416429082"/>
+      <w:bookmarkStart w:id="101" w:name="_Toc416789469"/>
       <w:r>
         <w:t>Themes</w:t>
       </w:r>
@@ -22949,7 +22909,7 @@
       <w:pPr>
         <w:pStyle w:val="Heading2"/>
       </w:pPr>
-      <w:bookmarkStart w:id="102" w:name="_Toc416429083"/>
+      <w:bookmarkStart w:id="102" w:name="_Toc416789470"/>
       <w:r>
         <w:t>Libraries</w:t>
       </w:r>
@@ -23057,7 +23017,6 @@
         </w:numPr>
       </w:pPr>
       <w:r>
-        <w:lastRenderedPageBreak/>
         <w:t>Google Drive API</w:t>
       </w:r>
     </w:p>
@@ -23131,7 +23090,7 @@
             <w:rPr>
               <w:noProof/>
             </w:rPr>
-            <w:t>2</w:t>
+            <w:t>15</w:t>
           </w:r>
         </w:fldSimple>
       </w:p>
@@ -23187,7 +23146,7 @@
         <v:path o:extrusionok="f" gradientshapeok="t" o:connecttype="rect"/>
         <o:lock v:ext="edit" aspectratio="t"/>
       </v:shapetype>
-      <v:shape id="_x0000_i1046" type="#_x0000_t75" alt="pomodoro16.png" style="width:16.3pt;height:16.3pt;visibility:visible;mso-wrap-style:square" o:bullet="t">
+      <v:shape id="_x0000_i1071" type="#_x0000_t75" alt="pomodoro16.png" style="width:16.3pt;height:16.3pt;visibility:visible;mso-wrap-style:square" o:bullet="t">
         <v:imagedata r:id="rId1" o:title="pomodoro16"/>
       </v:shape>
     </w:pict>
@@ -24774,6 +24733,92 @@
     </w:lvl>
   </w:abstractNum>
   <w:abstractNum w:abstractNumId="15">
+    <w:nsid w:val="34974EBF"/>
+    <w:multiLevelType w:val="hybridMultilevel"/>
+    <w:tmpl w:val="88583796"/>
+    <w:lvl w:ilvl="0" w:tplc="0809000F">
+      <w:start w:val="1"/>
+      <w:numFmt w:val="decimal"/>
+      <w:lvlText w:val="%1."/>
+      <w:lvlJc w:val="left"/>
+      <w:pPr>
+        <w:ind w:left="720" w:hanging="360"/>
+      </w:pPr>
+    </w:lvl>
+    <w:lvl w:ilvl="1" w:tplc="040C0019">
+      <w:start w:val="1"/>
+      <w:numFmt w:val="lowerLetter"/>
+      <w:lvlText w:val="%2."/>
+      <w:lvlJc w:val="left"/>
+      <w:pPr>
+        <w:ind w:left="1440" w:hanging="360"/>
+      </w:pPr>
+    </w:lvl>
+    <w:lvl w:ilvl="2" w:tplc="040C001B" w:tentative="1">
+      <w:start w:val="1"/>
+      <w:numFmt w:val="lowerRoman"/>
+      <w:lvlText w:val="%3."/>
+      <w:lvlJc w:val="right"/>
+      <w:pPr>
+        <w:ind w:left="2160" w:hanging="180"/>
+      </w:pPr>
+    </w:lvl>
+    <w:lvl w:ilvl="3" w:tplc="040C000F" w:tentative="1">
+      <w:start w:val="1"/>
+      <w:numFmt w:val="decimal"/>
+      <w:lvlText w:val="%4."/>
+      <w:lvlJc w:val="left"/>
+      <w:pPr>
+        <w:ind w:left="2880" w:hanging="360"/>
+      </w:pPr>
+    </w:lvl>
+    <w:lvl w:ilvl="4" w:tplc="040C0019" w:tentative="1">
+      <w:start w:val="1"/>
+      <w:numFmt w:val="lowerLetter"/>
+      <w:lvlText w:val="%5."/>
+      <w:lvlJc w:val="left"/>
+      <w:pPr>
+        <w:ind w:left="3600" w:hanging="360"/>
+      </w:pPr>
+    </w:lvl>
+    <w:lvl w:ilvl="5" w:tplc="040C001B" w:tentative="1">
+      <w:start w:val="1"/>
+      <w:numFmt w:val="lowerRoman"/>
+      <w:lvlText w:val="%6."/>
+      <w:lvlJc w:val="right"/>
+      <w:pPr>
+        <w:ind w:left="4320" w:hanging="180"/>
+      </w:pPr>
+    </w:lvl>
+    <w:lvl w:ilvl="6" w:tplc="040C000F" w:tentative="1">
+      <w:start w:val="1"/>
+      <w:numFmt w:val="decimal"/>
+      <w:lvlText w:val="%7."/>
+      <w:lvlJc w:val="left"/>
+      <w:pPr>
+        <w:ind w:left="5040" w:hanging="360"/>
+      </w:pPr>
+    </w:lvl>
+    <w:lvl w:ilvl="7" w:tplc="040C0019" w:tentative="1">
+      <w:start w:val="1"/>
+      <w:numFmt w:val="lowerLetter"/>
+      <w:lvlText w:val="%8."/>
+      <w:lvlJc w:val="left"/>
+      <w:pPr>
+        <w:ind w:left="5760" w:hanging="360"/>
+      </w:pPr>
+    </w:lvl>
+    <w:lvl w:ilvl="8" w:tplc="040C001B" w:tentative="1">
+      <w:start w:val="1"/>
+      <w:numFmt w:val="lowerRoman"/>
+      <w:lvlText w:val="%9."/>
+      <w:lvlJc w:val="right"/>
+      <w:pPr>
+        <w:ind w:left="6480" w:hanging="180"/>
+      </w:pPr>
+    </w:lvl>
+  </w:abstractNum>
+  <w:abstractNum w:abstractNumId="16">
     <w:nsid w:val="37550953"/>
     <w:multiLevelType w:val="hybridMultilevel"/>
     <w:tmpl w:val="3D845544"/>
@@ -24862,7 +24907,7 @@
       </w:pPr>
     </w:lvl>
   </w:abstractNum>
-  <w:abstractNum w:abstractNumId="16">
+  <w:abstractNum w:abstractNumId="17">
     <w:nsid w:val="3C5C49F8"/>
     <w:multiLevelType w:val="hybridMultilevel"/>
     <w:tmpl w:val="DC261ADC"/>
@@ -24975,7 +25020,7 @@
       </w:rPr>
     </w:lvl>
   </w:abstractNum>
-  <w:abstractNum w:abstractNumId="17">
+  <w:abstractNum w:abstractNumId="18">
     <w:nsid w:val="3ED65EEF"/>
     <w:multiLevelType w:val="hybridMultilevel"/>
     <w:tmpl w:val="9084B152"/>
@@ -25088,7 +25133,7 @@
       </w:rPr>
     </w:lvl>
   </w:abstractNum>
-  <w:abstractNum w:abstractNumId="18">
+  <w:abstractNum w:abstractNumId="19">
     <w:nsid w:val="40FF3FE6"/>
     <w:multiLevelType w:val="hybridMultilevel"/>
     <w:tmpl w:val="AC0A8746"/>
@@ -25177,7 +25222,7 @@
       </w:pPr>
     </w:lvl>
   </w:abstractNum>
-  <w:abstractNum w:abstractNumId="19">
+  <w:abstractNum w:abstractNumId="20">
     <w:nsid w:val="418142BC"/>
     <w:multiLevelType w:val="hybridMultilevel"/>
     <w:tmpl w:val="E0DE6920"/>
@@ -25290,7 +25335,7 @@
       </w:rPr>
     </w:lvl>
   </w:abstractNum>
-  <w:abstractNum w:abstractNumId="20">
+  <w:abstractNum w:abstractNumId="21">
     <w:nsid w:val="42AB66B9"/>
     <w:multiLevelType w:val="hybridMultilevel"/>
     <w:tmpl w:val="1CAEC254"/>
@@ -25403,7 +25448,7 @@
       </w:rPr>
     </w:lvl>
   </w:abstractNum>
-  <w:abstractNum w:abstractNumId="21">
+  <w:abstractNum w:abstractNumId="22">
     <w:nsid w:val="45A33DDB"/>
     <w:multiLevelType w:val="hybridMultilevel"/>
     <w:tmpl w:val="8BAAA564"/>
@@ -25516,7 +25561,7 @@
       </w:rPr>
     </w:lvl>
   </w:abstractNum>
-  <w:abstractNum w:abstractNumId="22">
+  <w:abstractNum w:abstractNumId="23">
     <w:nsid w:val="4630582D"/>
     <w:multiLevelType w:val="hybridMultilevel"/>
     <w:tmpl w:val="ED58E846"/>
@@ -25602,7 +25647,7 @@
       </w:pPr>
     </w:lvl>
   </w:abstractNum>
-  <w:abstractNum w:abstractNumId="23">
+  <w:abstractNum w:abstractNumId="24">
     <w:nsid w:val="47AA0F19"/>
     <w:multiLevelType w:val="hybridMultilevel"/>
     <w:tmpl w:val="EC54EFB4"/>
@@ -25715,7 +25760,7 @@
       </w:rPr>
     </w:lvl>
   </w:abstractNum>
-  <w:abstractNum w:abstractNumId="24">
+  <w:abstractNum w:abstractNumId="25">
     <w:nsid w:val="4E50124E"/>
     <w:multiLevelType w:val="hybridMultilevel"/>
     <w:tmpl w:val="FCA0464E"/>
@@ -25828,7 +25873,7 @@
       </w:rPr>
     </w:lvl>
   </w:abstractNum>
-  <w:abstractNum w:abstractNumId="25">
+  <w:abstractNum w:abstractNumId="26">
     <w:nsid w:val="5903095E"/>
     <w:multiLevelType w:val="hybridMultilevel"/>
     <w:tmpl w:val="FD343836"/>
@@ -25917,7 +25962,7 @@
       </w:pPr>
     </w:lvl>
   </w:abstractNum>
-  <w:abstractNum w:abstractNumId="26">
+  <w:abstractNum w:abstractNumId="27">
     <w:nsid w:val="59415815"/>
     <w:multiLevelType w:val="hybridMultilevel"/>
     <w:tmpl w:val="A8ECE13E"/>
@@ -26030,7 +26075,7 @@
       </w:rPr>
     </w:lvl>
   </w:abstractNum>
-  <w:abstractNum w:abstractNumId="27">
+  <w:abstractNum w:abstractNumId="28">
     <w:nsid w:val="5B2A1822"/>
     <w:multiLevelType w:val="hybridMultilevel"/>
     <w:tmpl w:val="254A15B2"/>
@@ -26143,7 +26188,7 @@
       </w:rPr>
     </w:lvl>
   </w:abstractNum>
-  <w:abstractNum w:abstractNumId="28">
+  <w:abstractNum w:abstractNumId="29">
     <w:nsid w:val="5B6B594D"/>
     <w:multiLevelType w:val="hybridMultilevel"/>
     <w:tmpl w:val="4E206F50"/>
@@ -26229,7 +26274,7 @@
       </w:pPr>
     </w:lvl>
   </w:abstractNum>
-  <w:abstractNum w:abstractNumId="29">
+  <w:abstractNum w:abstractNumId="30">
     <w:nsid w:val="5B947B3B"/>
     <w:multiLevelType w:val="hybridMultilevel"/>
     <w:tmpl w:val="C96837AE"/>
@@ -26318,7 +26363,7 @@
       </w:pPr>
     </w:lvl>
   </w:abstractNum>
-  <w:abstractNum w:abstractNumId="30">
+  <w:abstractNum w:abstractNumId="31">
     <w:nsid w:val="5D9B4E24"/>
     <w:multiLevelType w:val="hybridMultilevel"/>
     <w:tmpl w:val="1EBED18C"/>
@@ -26404,7 +26449,7 @@
       </w:pPr>
     </w:lvl>
   </w:abstractNum>
-  <w:abstractNum w:abstractNumId="31">
+  <w:abstractNum w:abstractNumId="32">
     <w:nsid w:val="5EB1055E"/>
     <w:multiLevelType w:val="hybridMultilevel"/>
     <w:tmpl w:val="AE74272A"/>
@@ -26493,7 +26538,7 @@
       </w:pPr>
     </w:lvl>
   </w:abstractNum>
-  <w:abstractNum w:abstractNumId="32">
+  <w:abstractNum w:abstractNumId="33">
     <w:nsid w:val="61D4434F"/>
     <w:multiLevelType w:val="hybridMultilevel"/>
     <w:tmpl w:val="CFD6E1BE"/>
@@ -26582,7 +26627,7 @@
       </w:pPr>
     </w:lvl>
   </w:abstractNum>
-  <w:abstractNum w:abstractNumId="33">
+  <w:abstractNum w:abstractNumId="34">
     <w:nsid w:val="61D873E9"/>
     <w:multiLevelType w:val="hybridMultilevel"/>
     <w:tmpl w:val="1C984580"/>
@@ -26695,7 +26740,7 @@
       </w:rPr>
     </w:lvl>
   </w:abstractNum>
-  <w:abstractNum w:abstractNumId="34">
+  <w:abstractNum w:abstractNumId="35">
     <w:nsid w:val="6FED201C"/>
     <w:multiLevelType w:val="hybridMultilevel"/>
     <w:tmpl w:val="4C08579C"/>
@@ -26784,7 +26829,7 @@
       </w:pPr>
     </w:lvl>
   </w:abstractNum>
-  <w:abstractNum w:abstractNumId="35">
+  <w:abstractNum w:abstractNumId="36">
     <w:nsid w:val="70BB0C2A"/>
     <w:multiLevelType w:val="hybridMultilevel"/>
     <w:tmpl w:val="B296BA7A"/>
@@ -26873,7 +26918,7 @@
       </w:pPr>
     </w:lvl>
   </w:abstractNum>
-  <w:abstractNum w:abstractNumId="36">
+  <w:abstractNum w:abstractNumId="37">
     <w:nsid w:val="7225446E"/>
     <w:multiLevelType w:val="hybridMultilevel"/>
     <w:tmpl w:val="F092A674"/>
@@ -26962,7 +27007,7 @@
       </w:pPr>
     </w:lvl>
   </w:abstractNum>
-  <w:abstractNum w:abstractNumId="37">
+  <w:abstractNum w:abstractNumId="38">
     <w:nsid w:val="72725359"/>
     <w:multiLevelType w:val="hybridMultilevel"/>
     <w:tmpl w:val="99E8069C"/>
@@ -27051,7 +27096,7 @@
       </w:pPr>
     </w:lvl>
   </w:abstractNum>
-  <w:abstractNum w:abstractNumId="38">
+  <w:abstractNum w:abstractNumId="39">
     <w:nsid w:val="73F01247"/>
     <w:multiLevelType w:val="hybridMultilevel"/>
     <w:tmpl w:val="D234C21E"/>
@@ -27164,7 +27209,7 @@
       </w:rPr>
     </w:lvl>
   </w:abstractNum>
-  <w:abstractNum w:abstractNumId="39">
+  <w:abstractNum w:abstractNumId="40">
     <w:nsid w:val="74CE4C23"/>
     <w:multiLevelType w:val="hybridMultilevel"/>
     <w:tmpl w:val="2F1CC2E4"/>
@@ -27253,7 +27298,7 @@
       </w:pPr>
     </w:lvl>
   </w:abstractNum>
-  <w:abstractNum w:abstractNumId="40">
+  <w:abstractNum w:abstractNumId="41">
     <w:nsid w:val="795C03CB"/>
     <w:multiLevelType w:val="hybridMultilevel"/>
     <w:tmpl w:val="3F5C0DB2"/>
@@ -27365,7 +27410,7 @@
       </w:rPr>
     </w:lvl>
   </w:abstractNum>
-  <w:abstractNum w:abstractNumId="41">
+  <w:abstractNum w:abstractNumId="42">
     <w:nsid w:val="79B972B0"/>
     <w:multiLevelType w:val="hybridMultilevel"/>
     <w:tmpl w:val="37BA4948"/>
@@ -27454,7 +27499,7 @@
       </w:pPr>
     </w:lvl>
   </w:abstractNum>
-  <w:abstractNum w:abstractNumId="42">
+  <w:abstractNum w:abstractNumId="43">
     <w:nsid w:val="7DE74A8B"/>
     <w:multiLevelType w:val="hybridMultilevel"/>
     <w:tmpl w:val="F19CA4EC"/>
@@ -27568,25 +27613,25 @@
     </w:lvl>
   </w:abstractNum>
   <w:num w:numId="1">
+    <w:abstractNumId w:val="28"/>
+  </w:num>
+  <w:num w:numId="2">
+    <w:abstractNumId w:val="24"/>
+  </w:num>
+  <w:num w:numId="3">
+    <w:abstractNumId w:val="20"/>
+  </w:num>
+  <w:num w:numId="4">
+    <w:abstractNumId w:val="19"/>
+  </w:num>
+  <w:num w:numId="5">
     <w:abstractNumId w:val="27"/>
   </w:num>
-  <w:num w:numId="2">
-    <w:abstractNumId w:val="23"/>
-  </w:num>
-  <w:num w:numId="3">
-    <w:abstractNumId w:val="19"/>
-  </w:num>
-  <w:num w:numId="4">
-    <w:abstractNumId w:val="18"/>
-  </w:num>
-  <w:num w:numId="5">
-    <w:abstractNumId w:val="26"/>
-  </w:num>
   <w:num w:numId="6">
-    <w:abstractNumId w:val="21"/>
+    <w:abstractNumId w:val="22"/>
   </w:num>
   <w:num w:numId="7">
-    <w:abstractNumId w:val="15"/>
+    <w:abstractNumId w:val="16"/>
   </w:num>
   <w:num w:numId="8">
     <w:abstractNumId w:val="13"/>
@@ -27607,76 +27652,76 @@
     <w:abstractNumId w:val="11"/>
   </w:num>
   <w:num w:numId="14">
-    <w:abstractNumId w:val="24"/>
+    <w:abstractNumId w:val="25"/>
   </w:num>
   <w:num w:numId="15">
-    <w:abstractNumId w:val="16"/>
+    <w:abstractNumId w:val="17"/>
   </w:num>
   <w:num w:numId="16">
     <w:abstractNumId w:val="10"/>
   </w:num>
   <w:num w:numId="17">
-    <w:abstractNumId w:val="36"/>
+    <w:abstractNumId w:val="37"/>
   </w:num>
   <w:num w:numId="18">
     <w:abstractNumId w:val="5"/>
   </w:num>
   <w:num w:numId="19">
-    <w:abstractNumId w:val="32"/>
+    <w:abstractNumId w:val="33"/>
   </w:num>
   <w:num w:numId="20">
     <w:abstractNumId w:val="3"/>
   </w:num>
   <w:num w:numId="21">
-    <w:abstractNumId w:val="37"/>
+    <w:abstractNumId w:val="38"/>
   </w:num>
   <w:num w:numId="22">
     <w:abstractNumId w:val="4"/>
   </w:num>
   <w:num w:numId="23">
-    <w:abstractNumId w:val="35"/>
+    <w:abstractNumId w:val="36"/>
   </w:num>
   <w:num w:numId="24">
-    <w:abstractNumId w:val="41"/>
+    <w:abstractNumId w:val="42"/>
   </w:num>
   <w:num w:numId="25">
-    <w:abstractNumId w:val="31"/>
+    <w:abstractNumId w:val="32"/>
   </w:num>
   <w:num w:numId="26">
-    <w:abstractNumId w:val="25"/>
+    <w:abstractNumId w:val="26"/>
   </w:num>
   <w:num w:numId="27">
     <w:abstractNumId w:val="7"/>
   </w:num>
   <w:num w:numId="28">
-    <w:abstractNumId w:val="28"/>
+    <w:abstractNumId w:val="29"/>
   </w:num>
   <w:num w:numId="29">
-    <w:abstractNumId w:val="30"/>
+    <w:abstractNumId w:val="31"/>
   </w:num>
   <w:num w:numId="30">
-    <w:abstractNumId w:val="39"/>
+    <w:abstractNumId w:val="40"/>
   </w:num>
   <w:num w:numId="31">
-    <w:abstractNumId w:val="40"/>
+    <w:abstractNumId w:val="41"/>
   </w:num>
   <w:num w:numId="32">
-    <w:abstractNumId w:val="34"/>
+    <w:abstractNumId w:val="35"/>
   </w:num>
   <w:num w:numId="33">
-    <w:abstractNumId w:val="22"/>
+    <w:abstractNumId w:val="23"/>
   </w:num>
   <w:num w:numId="34">
-    <w:abstractNumId w:val="17"/>
+    <w:abstractNumId w:val="18"/>
   </w:num>
   <w:num w:numId="35">
     <w:abstractNumId w:val="14"/>
   </w:num>
   <w:num w:numId="36">
-    <w:abstractNumId w:val="20"/>
+    <w:abstractNumId w:val="21"/>
   </w:num>
   <w:num w:numId="37">
-    <w:abstractNumId w:val="42"/>
+    <w:abstractNumId w:val="43"/>
   </w:num>
   <w:num w:numId="38">
     <w:abstractNumId w:val="12"/>
@@ -27685,16 +27730,19 @@
     <w:abstractNumId w:val="0"/>
   </w:num>
   <w:num w:numId="40">
-    <w:abstractNumId w:val="38"/>
+    <w:abstractNumId w:val="39"/>
   </w:num>
   <w:num w:numId="41">
     <w:abstractNumId w:val="2"/>
   </w:num>
   <w:num w:numId="42">
-    <w:abstractNumId w:val="33"/>
+    <w:abstractNumId w:val="34"/>
   </w:num>
   <w:num w:numId="43">
-    <w:abstractNumId w:val="29"/>
+    <w:abstractNumId w:val="30"/>
+  </w:num>
+  <w:num w:numId="44">
+    <w:abstractNumId w:val="15"/>
   </w:num>
   <w:numIdMacAtCleanup w:val="26"/>
 </w:numbering>
@@ -28530,7 +28578,7 @@
 </file>
 
 <file path=customXml/itemProps1.xml><?xml version="1.0" encoding="utf-8"?>
-<ds:datastoreItem xmlns:ds="http://schemas.openxmlformats.org/officeDocument/2006/customXml" ds:itemID="{8EA1BF66-0CA4-4705-980F-6AC24D2F2A01}">
+<ds:datastoreItem xmlns:ds="http://schemas.openxmlformats.org/officeDocument/2006/customXml" ds:itemID="{27EAE599-CCC6-4E0D-8CE8-1A6C245B8EE1}">
   <ds:schemaRefs>
     <ds:schemaRef ds:uri="http://schemas.openxmlformats.org/officeDocument/2006/bibliography"/>
   </ds:schemaRefs>

</xml_diff>

<commit_message>
refactored checkPanel and table
</commit_message>
<xml_diff>
--- a/doc/User guides/myAgilePomodoro_4.0.0.docx
+++ b/doc/User guides/myAgilePomodoro_4.0.0.docx
@@ -322,7 +322,7 @@
             </w:rPr>
             <w:fldChar w:fldCharType="separate"/>
           </w:r>
-          <w:hyperlink w:anchor="_Toc416789428" w:history="1">
+          <w:hyperlink w:anchor="_Toc417546030" w:history="1">
             <w:r>
               <w:rPr>
                 <w:rStyle w:val="Hyperlink"/>
@@ -349,7 +349,7 @@
                 <w:noProof/>
                 <w:webHidden/>
               </w:rPr>
-              <w:instrText xml:space="preserve"> PAGEREF _Toc416789428 \h </w:instrText>
+              <w:instrText xml:space="preserve"> PAGEREF _Toc417546030 \h </w:instrText>
             </w:r>
             <w:r>
               <w:rPr>
@@ -392,7 +392,7 @@
               <w:lang w:val="fr-FR" w:eastAsia="fr-FR"/>
             </w:rPr>
           </w:pPr>
-          <w:hyperlink w:anchor="_Toc416789429" w:history="1">
+          <w:hyperlink w:anchor="_Toc417546031" w:history="1">
             <w:r>
               <w:rPr>
                 <w:rStyle w:val="Hyperlink"/>
@@ -419,7 +419,7 @@
                 <w:noProof/>
                 <w:webHidden/>
               </w:rPr>
-              <w:instrText xml:space="preserve"> PAGEREF _Toc416789429 \h </w:instrText>
+              <w:instrText xml:space="preserve"> PAGEREF _Toc417546031 \h </w:instrText>
             </w:r>
             <w:r>
               <w:rPr>
@@ -462,7 +462,7 @@
               <w:lang w:val="fr-FR" w:eastAsia="fr-FR"/>
             </w:rPr>
           </w:pPr>
-          <w:hyperlink w:anchor="_Toc416789430" w:history="1">
+          <w:hyperlink w:anchor="_Toc417546032" w:history="1">
             <w:r>
               <w:rPr>
                 <w:rStyle w:val="Hyperlink"/>
@@ -489,7 +489,7 @@
                 <w:noProof/>
                 <w:webHidden/>
               </w:rPr>
-              <w:instrText xml:space="preserve"> PAGEREF _Toc416789430 \h </w:instrText>
+              <w:instrText xml:space="preserve"> PAGEREF _Toc417546032 \h </w:instrText>
             </w:r>
             <w:r>
               <w:rPr>
@@ -532,7 +532,7 @@
               <w:lang w:val="fr-FR" w:eastAsia="fr-FR"/>
             </w:rPr>
           </w:pPr>
-          <w:hyperlink w:anchor="_Toc416789431" w:history="1">
+          <w:hyperlink w:anchor="_Toc417546033" w:history="1">
             <w:r>
               <w:rPr>
                 <w:rStyle w:val="Hyperlink"/>
@@ -559,7 +559,7 @@
                 <w:noProof/>
                 <w:webHidden/>
               </w:rPr>
-              <w:instrText xml:space="preserve"> PAGEREF _Toc416789431 \h </w:instrText>
+              <w:instrText xml:space="preserve"> PAGEREF _Toc417546033 \h </w:instrText>
             </w:r>
             <w:r>
               <w:rPr>
@@ -602,7 +602,7 @@
               <w:lang w:val="fr-FR" w:eastAsia="fr-FR"/>
             </w:rPr>
           </w:pPr>
-          <w:hyperlink w:anchor="_Toc416789432" w:history="1">
+          <w:hyperlink w:anchor="_Toc417546034" w:history="1">
             <w:r>
               <w:rPr>
                 <w:rStyle w:val="Hyperlink"/>
@@ -629,7 +629,7 @@
                 <w:noProof/>
                 <w:webHidden/>
               </w:rPr>
-              <w:instrText xml:space="preserve"> PAGEREF _Toc416789432 \h </w:instrText>
+              <w:instrText xml:space="preserve"> PAGEREF _Toc417546034 \h </w:instrText>
             </w:r>
             <w:r>
               <w:rPr>
@@ -669,7 +669,7 @@
               <w:lang w:val="fr-FR" w:eastAsia="fr-FR"/>
             </w:rPr>
           </w:pPr>
-          <w:hyperlink w:anchor="_Toc416789433" w:history="1">
+          <w:hyperlink w:anchor="_Toc417546035" w:history="1">
             <w:r>
               <w:rPr>
                 <w:rStyle w:val="Hyperlink"/>
@@ -696,7 +696,7 @@
                 <w:noProof/>
                 <w:webHidden/>
               </w:rPr>
-              <w:instrText xml:space="preserve"> PAGEREF _Toc416789433 \h </w:instrText>
+              <w:instrText xml:space="preserve"> PAGEREF _Toc417546035 \h </w:instrText>
             </w:r>
             <w:r>
               <w:rPr>
@@ -736,7 +736,7 @@
               <w:lang w:val="fr-FR" w:eastAsia="fr-FR"/>
             </w:rPr>
           </w:pPr>
-          <w:hyperlink w:anchor="_Toc416789434" w:history="1">
+          <w:hyperlink w:anchor="_Toc417546036" w:history="1">
             <w:r>
               <w:rPr>
                 <w:rStyle w:val="Hyperlink"/>
@@ -763,7 +763,7 @@
                 <w:noProof/>
                 <w:webHidden/>
               </w:rPr>
-              <w:instrText xml:space="preserve"> PAGEREF _Toc416789434 \h </w:instrText>
+              <w:instrText xml:space="preserve"> PAGEREF _Toc417546036 \h </w:instrText>
             </w:r>
             <w:r>
               <w:rPr>
@@ -803,7 +803,7 @@
               <w:lang w:val="fr-FR" w:eastAsia="fr-FR"/>
             </w:rPr>
           </w:pPr>
-          <w:hyperlink w:anchor="_Toc416789435" w:history="1">
+          <w:hyperlink w:anchor="_Toc417546037" w:history="1">
             <w:r>
               <w:rPr>
                 <w:rStyle w:val="Hyperlink"/>
@@ -830,7 +830,7 @@
                 <w:noProof/>
                 <w:webHidden/>
               </w:rPr>
-              <w:instrText xml:space="preserve"> PAGEREF _Toc416789435 \h </w:instrText>
+              <w:instrText xml:space="preserve"> PAGEREF _Toc417546037 \h </w:instrText>
             </w:r>
             <w:r>
               <w:rPr>
@@ -873,7 +873,7 @@
               <w:lang w:val="fr-FR" w:eastAsia="fr-FR"/>
             </w:rPr>
           </w:pPr>
-          <w:hyperlink w:anchor="_Toc416789436" w:history="1">
+          <w:hyperlink w:anchor="_Toc417546038" w:history="1">
             <w:r>
               <w:rPr>
                 <w:rStyle w:val="Hyperlink"/>
@@ -900,7 +900,7 @@
                 <w:noProof/>
                 <w:webHidden/>
               </w:rPr>
-              <w:instrText xml:space="preserve"> PAGEREF _Toc416789436 \h </w:instrText>
+              <w:instrText xml:space="preserve"> PAGEREF _Toc417546038 \h </w:instrText>
             </w:r>
             <w:r>
               <w:rPr>
@@ -940,7 +940,7 @@
               <w:lang w:val="fr-FR" w:eastAsia="fr-FR"/>
             </w:rPr>
           </w:pPr>
-          <w:hyperlink w:anchor="_Toc416789437" w:history="1">
+          <w:hyperlink w:anchor="_Toc417546039" w:history="1">
             <w:r>
               <w:rPr>
                 <w:rStyle w:val="Hyperlink"/>
@@ -967,7 +967,7 @@
                 <w:noProof/>
                 <w:webHidden/>
               </w:rPr>
-              <w:instrText xml:space="preserve"> PAGEREF _Toc416789437 \h </w:instrText>
+              <w:instrText xml:space="preserve"> PAGEREF _Toc417546039 \h </w:instrText>
             </w:r>
             <w:r>
               <w:rPr>
@@ -1010,7 +1010,7 @@
               <w:lang w:val="fr-FR" w:eastAsia="fr-FR"/>
             </w:rPr>
           </w:pPr>
-          <w:hyperlink w:anchor="_Toc416789438" w:history="1">
+          <w:hyperlink w:anchor="_Toc417546040" w:history="1">
             <w:r>
               <w:rPr>
                 <w:rStyle w:val="Hyperlink"/>
@@ -1037,7 +1037,7 @@
                 <w:noProof/>
                 <w:webHidden/>
               </w:rPr>
-              <w:instrText xml:space="preserve"> PAGEREF _Toc416789438 \h </w:instrText>
+              <w:instrText xml:space="preserve"> PAGEREF _Toc417546040 \h </w:instrText>
             </w:r>
             <w:r>
               <w:rPr>
@@ -1080,7 +1080,7 @@
               <w:lang w:val="fr-FR" w:eastAsia="fr-FR"/>
             </w:rPr>
           </w:pPr>
-          <w:hyperlink w:anchor="_Toc416789439" w:history="1">
+          <w:hyperlink w:anchor="_Toc417546041" w:history="1">
             <w:r>
               <w:rPr>
                 <w:rStyle w:val="Hyperlink"/>
@@ -1107,7 +1107,7 @@
                 <w:noProof/>
                 <w:webHidden/>
               </w:rPr>
-              <w:instrText xml:space="preserve"> PAGEREF _Toc416789439 \h </w:instrText>
+              <w:instrText xml:space="preserve"> PAGEREF _Toc417546041 \h </w:instrText>
             </w:r>
             <w:r>
               <w:rPr>
@@ -1150,7 +1150,7 @@
               <w:lang w:val="fr-FR" w:eastAsia="fr-FR"/>
             </w:rPr>
           </w:pPr>
-          <w:hyperlink w:anchor="_Toc416789440" w:history="1">
+          <w:hyperlink w:anchor="_Toc417546042" w:history="1">
             <w:r>
               <w:rPr>
                 <w:rStyle w:val="Hyperlink"/>
@@ -1177,7 +1177,7 @@
                 <w:noProof/>
                 <w:webHidden/>
               </w:rPr>
-              <w:instrText xml:space="preserve"> PAGEREF _Toc416789440 \h </w:instrText>
+              <w:instrText xml:space="preserve"> PAGEREF _Toc417546042 \h </w:instrText>
             </w:r>
             <w:r>
               <w:rPr>
@@ -1220,7 +1220,7 @@
               <w:lang w:val="fr-FR" w:eastAsia="fr-FR"/>
             </w:rPr>
           </w:pPr>
-          <w:hyperlink w:anchor="_Toc416789441" w:history="1">
+          <w:hyperlink w:anchor="_Toc417546043" w:history="1">
             <w:r>
               <w:rPr>
                 <w:rStyle w:val="Hyperlink"/>
@@ -1247,7 +1247,7 @@
                 <w:noProof/>
                 <w:webHidden/>
               </w:rPr>
-              <w:instrText xml:space="preserve"> PAGEREF _Toc416789441 \h </w:instrText>
+              <w:instrText xml:space="preserve"> PAGEREF _Toc417546043 \h </w:instrText>
             </w:r>
             <w:r>
               <w:rPr>
@@ -1287,7 +1287,7 @@
               <w:lang w:val="fr-FR" w:eastAsia="fr-FR"/>
             </w:rPr>
           </w:pPr>
-          <w:hyperlink w:anchor="_Toc416789442" w:history="1">
+          <w:hyperlink w:anchor="_Toc417546044" w:history="1">
             <w:r>
               <w:rPr>
                 <w:rStyle w:val="Hyperlink"/>
@@ -1314,7 +1314,7 @@
                 <w:noProof/>
                 <w:webHidden/>
               </w:rPr>
-              <w:instrText xml:space="preserve"> PAGEREF _Toc416789442 \h </w:instrText>
+              <w:instrText xml:space="preserve"> PAGEREF _Toc417546044 \h </w:instrText>
             </w:r>
             <w:r>
               <w:rPr>
@@ -1357,7 +1357,7 @@
               <w:lang w:val="fr-FR" w:eastAsia="fr-FR"/>
             </w:rPr>
           </w:pPr>
-          <w:hyperlink w:anchor="_Toc416789443" w:history="1">
+          <w:hyperlink w:anchor="_Toc417546045" w:history="1">
             <w:r>
               <w:rPr>
                 <w:rStyle w:val="Hyperlink"/>
@@ -1384,7 +1384,7 @@
                 <w:noProof/>
                 <w:webHidden/>
               </w:rPr>
-              <w:instrText xml:space="preserve"> PAGEREF _Toc416789443 \h </w:instrText>
+              <w:instrText xml:space="preserve"> PAGEREF _Toc417546045 \h </w:instrText>
             </w:r>
             <w:r>
               <w:rPr>
@@ -1427,7 +1427,7 @@
               <w:lang w:val="fr-FR" w:eastAsia="fr-FR"/>
             </w:rPr>
           </w:pPr>
-          <w:hyperlink w:anchor="_Toc416789444" w:history="1">
+          <w:hyperlink w:anchor="_Toc417546046" w:history="1">
             <w:r>
               <w:rPr>
                 <w:rStyle w:val="Hyperlink"/>
@@ -1454,7 +1454,7 @@
                 <w:noProof/>
                 <w:webHidden/>
               </w:rPr>
-              <w:instrText xml:space="preserve"> PAGEREF _Toc416789444 \h </w:instrText>
+              <w:instrText xml:space="preserve"> PAGEREF _Toc417546046 \h </w:instrText>
             </w:r>
             <w:r>
               <w:rPr>
@@ -1494,7 +1494,7 @@
               <w:lang w:val="fr-FR" w:eastAsia="fr-FR"/>
             </w:rPr>
           </w:pPr>
-          <w:hyperlink w:anchor="_Toc416789445" w:history="1">
+          <w:hyperlink w:anchor="_Toc417546047" w:history="1">
             <w:r>
               <w:rPr>
                 <w:rStyle w:val="Hyperlink"/>
@@ -1521,7 +1521,7 @@
                 <w:noProof/>
                 <w:webHidden/>
               </w:rPr>
-              <w:instrText xml:space="preserve"> PAGEREF _Toc416789445 \h </w:instrText>
+              <w:instrText xml:space="preserve"> PAGEREF _Toc417546047 \h </w:instrText>
             </w:r>
             <w:r>
               <w:rPr>
@@ -1564,7 +1564,7 @@
               <w:lang w:val="fr-FR" w:eastAsia="fr-FR"/>
             </w:rPr>
           </w:pPr>
-          <w:hyperlink w:anchor="_Toc416789446" w:history="1">
+          <w:hyperlink w:anchor="_Toc417546048" w:history="1">
             <w:r>
               <w:rPr>
                 <w:rStyle w:val="Hyperlink"/>
@@ -1591,7 +1591,7 @@
                 <w:noProof/>
                 <w:webHidden/>
               </w:rPr>
-              <w:instrText xml:space="preserve"> PAGEREF _Toc416789446 \h </w:instrText>
+              <w:instrText xml:space="preserve"> PAGEREF _Toc417546048 \h </w:instrText>
             </w:r>
             <w:r>
               <w:rPr>
@@ -1634,7 +1634,7 @@
               <w:lang w:val="fr-FR" w:eastAsia="fr-FR"/>
             </w:rPr>
           </w:pPr>
-          <w:hyperlink w:anchor="_Toc416789447" w:history="1">
+          <w:hyperlink w:anchor="_Toc417546049" w:history="1">
             <w:r>
               <w:rPr>
                 <w:rStyle w:val="Hyperlink"/>
@@ -1661,7 +1661,7 @@
                 <w:noProof/>
                 <w:webHidden/>
               </w:rPr>
-              <w:instrText xml:space="preserve"> PAGEREF _Toc416789447 \h </w:instrText>
+              <w:instrText xml:space="preserve"> PAGEREF _Toc417546049 \h </w:instrText>
             </w:r>
             <w:r>
               <w:rPr>
@@ -1704,7 +1704,7 @@
               <w:lang w:val="fr-FR" w:eastAsia="fr-FR"/>
             </w:rPr>
           </w:pPr>
-          <w:hyperlink w:anchor="_Toc416789448" w:history="1">
+          <w:hyperlink w:anchor="_Toc417546050" w:history="1">
             <w:r>
               <w:rPr>
                 <w:rStyle w:val="Hyperlink"/>
@@ -1731,7 +1731,7 @@
                 <w:noProof/>
                 <w:webHidden/>
               </w:rPr>
-              <w:instrText xml:space="preserve"> PAGEREF _Toc416789448 \h </w:instrText>
+              <w:instrText xml:space="preserve"> PAGEREF _Toc417546050 \h </w:instrText>
             </w:r>
             <w:r>
               <w:rPr>
@@ -1774,7 +1774,7 @@
               <w:lang w:val="fr-FR" w:eastAsia="fr-FR"/>
             </w:rPr>
           </w:pPr>
-          <w:hyperlink w:anchor="_Toc416789449" w:history="1">
+          <w:hyperlink w:anchor="_Toc417546051" w:history="1">
             <w:r>
               <w:rPr>
                 <w:rStyle w:val="Hyperlink"/>
@@ -1801,7 +1801,7 @@
                 <w:noProof/>
                 <w:webHidden/>
               </w:rPr>
-              <w:instrText xml:space="preserve"> PAGEREF _Toc416789449 \h </w:instrText>
+              <w:instrText xml:space="preserve"> PAGEREF _Toc417546051 \h </w:instrText>
             </w:r>
             <w:r>
               <w:rPr>
@@ -1844,7 +1844,7 @@
               <w:lang w:val="fr-FR" w:eastAsia="fr-FR"/>
             </w:rPr>
           </w:pPr>
-          <w:hyperlink w:anchor="_Toc416789450" w:history="1">
+          <w:hyperlink w:anchor="_Toc417546052" w:history="1">
             <w:r>
               <w:rPr>
                 <w:rStyle w:val="Hyperlink"/>
@@ -1871,7 +1871,7 @@
                 <w:noProof/>
                 <w:webHidden/>
               </w:rPr>
-              <w:instrText xml:space="preserve"> PAGEREF _Toc416789450 \h </w:instrText>
+              <w:instrText xml:space="preserve"> PAGEREF _Toc417546052 \h </w:instrText>
             </w:r>
             <w:r>
               <w:rPr>
@@ -1914,7 +1914,7 @@
               <w:lang w:val="fr-FR" w:eastAsia="fr-FR"/>
             </w:rPr>
           </w:pPr>
-          <w:hyperlink w:anchor="_Toc416789451" w:history="1">
+          <w:hyperlink w:anchor="_Toc417546053" w:history="1">
             <w:r>
               <w:rPr>
                 <w:rStyle w:val="Hyperlink"/>
@@ -1941,7 +1941,7 @@
                 <w:noProof/>
                 <w:webHidden/>
               </w:rPr>
-              <w:instrText xml:space="preserve"> PAGEREF _Toc416789451 \h </w:instrText>
+              <w:instrText xml:space="preserve"> PAGEREF _Toc417546053 \h </w:instrText>
             </w:r>
             <w:r>
               <w:rPr>
@@ -1981,7 +1981,7 @@
               <w:lang w:val="fr-FR" w:eastAsia="fr-FR"/>
             </w:rPr>
           </w:pPr>
-          <w:hyperlink w:anchor="_Toc416789452" w:history="1">
+          <w:hyperlink w:anchor="_Toc417546054" w:history="1">
             <w:r>
               <w:rPr>
                 <w:rStyle w:val="Hyperlink"/>
@@ -2008,7 +2008,7 @@
                 <w:noProof/>
                 <w:webHidden/>
               </w:rPr>
-              <w:instrText xml:space="preserve"> PAGEREF _Toc416789452 \h </w:instrText>
+              <w:instrText xml:space="preserve"> PAGEREF _Toc417546054 \h </w:instrText>
             </w:r>
             <w:r>
               <w:rPr>
@@ -2051,7 +2051,7 @@
               <w:lang w:val="fr-FR" w:eastAsia="fr-FR"/>
             </w:rPr>
           </w:pPr>
-          <w:hyperlink w:anchor="_Toc416789453" w:history="1">
+          <w:hyperlink w:anchor="_Toc417546055" w:history="1">
             <w:r>
               <w:rPr>
                 <w:rStyle w:val="Hyperlink"/>
@@ -2078,7 +2078,7 @@
                 <w:noProof/>
                 <w:webHidden/>
               </w:rPr>
-              <w:instrText xml:space="preserve"> PAGEREF _Toc416789453 \h </w:instrText>
+              <w:instrText xml:space="preserve"> PAGEREF _Toc417546055 \h </w:instrText>
             </w:r>
             <w:r>
               <w:rPr>
@@ -2121,7 +2121,7 @@
               <w:lang w:val="fr-FR" w:eastAsia="fr-FR"/>
             </w:rPr>
           </w:pPr>
-          <w:hyperlink w:anchor="_Toc416789454" w:history="1">
+          <w:hyperlink w:anchor="_Toc417546056" w:history="1">
             <w:r>
               <w:rPr>
                 <w:rStyle w:val="Hyperlink"/>
@@ -2148,7 +2148,7 @@
                 <w:noProof/>
                 <w:webHidden/>
               </w:rPr>
-              <w:instrText xml:space="preserve"> PAGEREF _Toc416789454 \h </w:instrText>
+              <w:instrText xml:space="preserve"> PAGEREF _Toc417546056 \h </w:instrText>
             </w:r>
             <w:r>
               <w:rPr>
@@ -2191,7 +2191,7 @@
               <w:lang w:val="fr-FR" w:eastAsia="fr-FR"/>
             </w:rPr>
           </w:pPr>
-          <w:hyperlink w:anchor="_Toc416789455" w:history="1">
+          <w:hyperlink w:anchor="_Toc417546057" w:history="1">
             <w:r>
               <w:rPr>
                 <w:rStyle w:val="Hyperlink"/>
@@ -2218,7 +2218,7 @@
                 <w:noProof/>
                 <w:webHidden/>
               </w:rPr>
-              <w:instrText xml:space="preserve"> PAGEREF _Toc416789455 \h </w:instrText>
+              <w:instrText xml:space="preserve"> PAGEREF _Toc417546057 \h </w:instrText>
             </w:r>
             <w:r>
               <w:rPr>
@@ -2261,7 +2261,7 @@
               <w:lang w:val="fr-FR" w:eastAsia="fr-FR"/>
             </w:rPr>
           </w:pPr>
-          <w:hyperlink w:anchor="_Toc416789456" w:history="1">
+          <w:hyperlink w:anchor="_Toc417546058" w:history="1">
             <w:r>
               <w:rPr>
                 <w:rStyle w:val="Hyperlink"/>
@@ -2288,7 +2288,7 @@
                 <w:noProof/>
                 <w:webHidden/>
               </w:rPr>
-              <w:instrText xml:space="preserve"> PAGEREF _Toc416789456 \h </w:instrText>
+              <w:instrText xml:space="preserve"> PAGEREF _Toc417546058 \h </w:instrText>
             </w:r>
             <w:r>
               <w:rPr>
@@ -2331,7 +2331,7 @@
               <w:lang w:val="fr-FR" w:eastAsia="fr-FR"/>
             </w:rPr>
           </w:pPr>
-          <w:hyperlink w:anchor="_Toc416789457" w:history="1">
+          <w:hyperlink w:anchor="_Toc417546059" w:history="1">
             <w:r>
               <w:rPr>
                 <w:rStyle w:val="Hyperlink"/>
@@ -2358,7 +2358,7 @@
                 <w:noProof/>
                 <w:webHidden/>
               </w:rPr>
-              <w:instrText xml:space="preserve"> PAGEREF _Toc416789457 \h </w:instrText>
+              <w:instrText xml:space="preserve"> PAGEREF _Toc417546059 \h </w:instrText>
             </w:r>
             <w:r>
               <w:rPr>
@@ -2401,7 +2401,7 @@
               <w:lang w:val="fr-FR" w:eastAsia="fr-FR"/>
             </w:rPr>
           </w:pPr>
-          <w:hyperlink w:anchor="_Toc416789458" w:history="1">
+          <w:hyperlink w:anchor="_Toc417546060" w:history="1">
             <w:r>
               <w:rPr>
                 <w:rStyle w:val="Hyperlink"/>
@@ -2428,7 +2428,7 @@
                 <w:noProof/>
                 <w:webHidden/>
               </w:rPr>
-              <w:instrText xml:space="preserve"> PAGEREF _Toc416789458 \h </w:instrText>
+              <w:instrText xml:space="preserve"> PAGEREF _Toc417546060 \h </w:instrText>
             </w:r>
             <w:r>
               <w:rPr>
@@ -2471,7 +2471,7 @@
               <w:lang w:val="fr-FR" w:eastAsia="fr-FR"/>
             </w:rPr>
           </w:pPr>
-          <w:hyperlink w:anchor="_Toc416789459" w:history="1">
+          <w:hyperlink w:anchor="_Toc417546061" w:history="1">
             <w:r>
               <w:rPr>
                 <w:rStyle w:val="Hyperlink"/>
@@ -2498,7 +2498,7 @@
                 <w:noProof/>
                 <w:webHidden/>
               </w:rPr>
-              <w:instrText xml:space="preserve"> PAGEREF _Toc416789459 \h </w:instrText>
+              <w:instrText xml:space="preserve"> PAGEREF _Toc417546061 \h </w:instrText>
             </w:r>
             <w:r>
               <w:rPr>
@@ -2541,7 +2541,7 @@
               <w:lang w:val="fr-FR" w:eastAsia="fr-FR"/>
             </w:rPr>
           </w:pPr>
-          <w:hyperlink w:anchor="_Toc416789460" w:history="1">
+          <w:hyperlink w:anchor="_Toc417546062" w:history="1">
             <w:r>
               <w:rPr>
                 <w:rStyle w:val="Hyperlink"/>
@@ -2568,7 +2568,7 @@
                 <w:noProof/>
                 <w:webHidden/>
               </w:rPr>
-              <w:instrText xml:space="preserve"> PAGEREF _Toc416789460 \h </w:instrText>
+              <w:instrText xml:space="preserve"> PAGEREF _Toc417546062 \h </w:instrText>
             </w:r>
             <w:r>
               <w:rPr>
@@ -2611,7 +2611,7 @@
               <w:lang w:val="fr-FR" w:eastAsia="fr-FR"/>
             </w:rPr>
           </w:pPr>
-          <w:hyperlink w:anchor="_Toc416789461" w:history="1">
+          <w:hyperlink w:anchor="_Toc417546063" w:history="1">
             <w:r>
               <w:rPr>
                 <w:rStyle w:val="Hyperlink"/>
@@ -2638,7 +2638,7 @@
                 <w:noProof/>
                 <w:webHidden/>
               </w:rPr>
-              <w:instrText xml:space="preserve"> PAGEREF _Toc416789461 \h </w:instrText>
+              <w:instrText xml:space="preserve"> PAGEREF _Toc417546063 \h </w:instrText>
             </w:r>
             <w:r>
               <w:rPr>
@@ -2678,7 +2678,7 @@
               <w:lang w:val="fr-FR" w:eastAsia="fr-FR"/>
             </w:rPr>
           </w:pPr>
-          <w:hyperlink w:anchor="_Toc416789462" w:history="1">
+          <w:hyperlink w:anchor="_Toc417546064" w:history="1">
             <w:r>
               <w:rPr>
                 <w:rStyle w:val="Hyperlink"/>
@@ -2705,7 +2705,7 @@
                 <w:noProof/>
                 <w:webHidden/>
               </w:rPr>
-              <w:instrText xml:space="preserve"> PAGEREF _Toc416789462 \h </w:instrText>
+              <w:instrText xml:space="preserve"> PAGEREF _Toc417546064 \h </w:instrText>
             </w:r>
             <w:r>
               <w:rPr>
@@ -2748,7 +2748,7 @@
               <w:lang w:val="fr-FR" w:eastAsia="fr-FR"/>
             </w:rPr>
           </w:pPr>
-          <w:hyperlink w:anchor="_Toc416789463" w:history="1">
+          <w:hyperlink w:anchor="_Toc417546065" w:history="1">
             <w:r>
               <w:rPr>
                 <w:rStyle w:val="Hyperlink"/>
@@ -2775,7 +2775,7 @@
                 <w:noProof/>
                 <w:webHidden/>
               </w:rPr>
-              <w:instrText xml:space="preserve"> PAGEREF _Toc416789463 \h </w:instrText>
+              <w:instrText xml:space="preserve"> PAGEREF _Toc417546065 \h </w:instrText>
             </w:r>
             <w:r>
               <w:rPr>
@@ -2818,7 +2818,7 @@
               <w:lang w:val="fr-FR" w:eastAsia="fr-FR"/>
             </w:rPr>
           </w:pPr>
-          <w:hyperlink w:anchor="_Toc416789464" w:history="1">
+          <w:hyperlink w:anchor="_Toc417546066" w:history="1">
             <w:r>
               <w:rPr>
                 <w:rStyle w:val="Hyperlink"/>
@@ -2845,7 +2845,7 @@
                 <w:noProof/>
                 <w:webHidden/>
               </w:rPr>
-              <w:instrText xml:space="preserve"> PAGEREF _Toc416789464 \h </w:instrText>
+              <w:instrText xml:space="preserve"> PAGEREF _Toc417546066 \h </w:instrText>
             </w:r>
             <w:r>
               <w:rPr>
@@ -2888,7 +2888,7 @@
               <w:lang w:val="fr-FR" w:eastAsia="fr-FR"/>
             </w:rPr>
           </w:pPr>
-          <w:hyperlink w:anchor="_Toc416789465" w:history="1">
+          <w:hyperlink w:anchor="_Toc417546067" w:history="1">
             <w:r>
               <w:rPr>
                 <w:rStyle w:val="Hyperlink"/>
@@ -2915,7 +2915,7 @@
                 <w:noProof/>
                 <w:webHidden/>
               </w:rPr>
-              <w:instrText xml:space="preserve"> PAGEREF _Toc416789465 \h </w:instrText>
+              <w:instrText xml:space="preserve"> PAGEREF _Toc417546067 \h </w:instrText>
             </w:r>
             <w:r>
               <w:rPr>
@@ -2955,7 +2955,7 @@
               <w:lang w:val="fr-FR" w:eastAsia="fr-FR"/>
             </w:rPr>
           </w:pPr>
-          <w:hyperlink w:anchor="_Toc416789466" w:history="1">
+          <w:hyperlink w:anchor="_Toc417546068" w:history="1">
             <w:r>
               <w:rPr>
                 <w:rStyle w:val="Hyperlink"/>
@@ -2982,7 +2982,7 @@
                 <w:noProof/>
                 <w:webHidden/>
               </w:rPr>
-              <w:instrText xml:space="preserve"> PAGEREF _Toc416789466 \h </w:instrText>
+              <w:instrText xml:space="preserve"> PAGEREF _Toc417546068 \h </w:instrText>
             </w:r>
             <w:r>
               <w:rPr>
@@ -3025,7 +3025,7 @@
               <w:lang w:val="fr-FR" w:eastAsia="fr-FR"/>
             </w:rPr>
           </w:pPr>
-          <w:hyperlink w:anchor="_Toc416789467" w:history="1">
+          <w:hyperlink w:anchor="_Toc417546069" w:history="1">
             <w:r>
               <w:rPr>
                 <w:rStyle w:val="Hyperlink"/>
@@ -3052,7 +3052,7 @@
                 <w:noProof/>
                 <w:webHidden/>
               </w:rPr>
-              <w:instrText xml:space="preserve"> PAGEREF _Toc416789467 \h </w:instrText>
+              <w:instrText xml:space="preserve"> PAGEREF _Toc417546069 \h </w:instrText>
             </w:r>
             <w:r>
               <w:rPr>
@@ -3095,7 +3095,7 @@
               <w:lang w:val="fr-FR" w:eastAsia="fr-FR"/>
             </w:rPr>
           </w:pPr>
-          <w:hyperlink w:anchor="_Toc416789468" w:history="1">
+          <w:hyperlink w:anchor="_Toc417546070" w:history="1">
             <w:r>
               <w:rPr>
                 <w:rStyle w:val="Hyperlink"/>
@@ -3122,7 +3122,7 @@
                 <w:noProof/>
                 <w:webHidden/>
               </w:rPr>
-              <w:instrText xml:space="preserve"> PAGEREF _Toc416789468 \h </w:instrText>
+              <w:instrText xml:space="preserve"> PAGEREF _Toc417546070 \h </w:instrText>
             </w:r>
             <w:r>
               <w:rPr>
@@ -3162,7 +3162,7 @@
               <w:lang w:val="fr-FR" w:eastAsia="fr-FR"/>
             </w:rPr>
           </w:pPr>
-          <w:hyperlink w:anchor="_Toc416789469" w:history="1">
+          <w:hyperlink w:anchor="_Toc417546071" w:history="1">
             <w:r>
               <w:rPr>
                 <w:rStyle w:val="Hyperlink"/>
@@ -3189,7 +3189,7 @@
                 <w:noProof/>
                 <w:webHidden/>
               </w:rPr>
-              <w:instrText xml:space="preserve"> PAGEREF _Toc416789469 \h </w:instrText>
+              <w:instrText xml:space="preserve"> PAGEREF _Toc417546071 \h </w:instrText>
             </w:r>
             <w:r>
               <w:rPr>
@@ -3229,7 +3229,7 @@
               <w:lang w:val="fr-FR" w:eastAsia="fr-FR"/>
             </w:rPr>
           </w:pPr>
-          <w:hyperlink w:anchor="_Toc416789470" w:history="1">
+          <w:hyperlink w:anchor="_Toc417546072" w:history="1">
             <w:r>
               <w:rPr>
                 <w:rStyle w:val="Hyperlink"/>
@@ -3256,7 +3256,7 @@
                 <w:noProof/>
                 <w:webHidden/>
               </w:rPr>
-              <w:instrText xml:space="preserve"> PAGEREF _Toc416789470 \h </w:instrText>
+              <w:instrText xml:space="preserve"> PAGEREF _Toc417546072 \h </w:instrText>
             </w:r>
             <w:r>
               <w:rPr>
@@ -3302,7 +3302,7 @@
       <w:pPr>
         <w:pStyle w:val="Heading1"/>
       </w:pPr>
-      <w:bookmarkStart w:id="2" w:name="_Toc416789428"/>
+      <w:bookmarkStart w:id="2" w:name="_Toc417546030"/>
       <w:r>
         <w:t>About</w:t>
       </w:r>
@@ -3419,7 +3419,7 @@
       <w:pPr>
         <w:pStyle w:val="Heading1"/>
       </w:pPr>
-      <w:bookmarkStart w:id="3" w:name="_Toc416789429"/>
+      <w:bookmarkStart w:id="3" w:name="_Toc417546031"/>
       <w:r>
         <w:t>Application</w:t>
       </w:r>
@@ -3637,7 +3637,7 @@
       <w:pPr>
         <w:pStyle w:val="Heading1"/>
       </w:pPr>
-      <w:bookmarkStart w:id="4" w:name="_Toc416789430"/>
+      <w:bookmarkStart w:id="4" w:name="_Toc417546032"/>
       <w:r>
         <w:t>License</w:t>
       </w:r>
@@ -3749,7 +3749,7 @@
       <w:pPr>
         <w:pStyle w:val="Heading1"/>
       </w:pPr>
-      <w:bookmarkStart w:id="5" w:name="_Toc416789431"/>
+      <w:bookmarkStart w:id="5" w:name="_Toc417546033"/>
       <w:r>
         <w:lastRenderedPageBreak/>
         <w:t xml:space="preserve">The </w:t>
@@ -4792,7 +4792,7 @@
       <w:pPr>
         <w:pStyle w:val="Heading1"/>
       </w:pPr>
-      <w:bookmarkStart w:id="6" w:name="_Toc416789432"/>
+      <w:bookmarkStart w:id="6" w:name="_Toc417546034"/>
       <w:r>
         <w:lastRenderedPageBreak/>
         <w:t>Configuration</w:t>
@@ -5163,7 +5163,7 @@
       <w:pPr>
         <w:pStyle w:val="Heading2"/>
       </w:pPr>
-      <w:bookmarkStart w:id="7" w:name="_Toc416789433"/>
+      <w:bookmarkStart w:id="7" w:name="_Toc417546035"/>
       <w:proofErr w:type="spellStart"/>
       <w:r>
         <w:t>MySQL</w:t>
@@ -5813,7 +5813,7 @@
       <w:pPr>
         <w:pStyle w:val="Heading2"/>
       </w:pPr>
-      <w:bookmarkStart w:id="8" w:name="_Toc416789434"/>
+      <w:bookmarkStart w:id="8" w:name="_Toc417546036"/>
       <w:r>
         <w:t>Logger</w:t>
       </w:r>
@@ -5971,7 +5971,7 @@
       <w:pPr>
         <w:pStyle w:val="Heading2"/>
       </w:pPr>
-      <w:bookmarkStart w:id="9" w:name="_Toc416789435"/>
+      <w:bookmarkStart w:id="9" w:name="_Toc417546037"/>
       <w:r>
         <w:t>Google Drive configuration</w:t>
       </w:r>
@@ -6176,7 +6176,7 @@
       <w:pPr>
         <w:pStyle w:val="Heading1"/>
       </w:pPr>
-      <w:bookmarkStart w:id="10" w:name="_Toc416789436"/>
+      <w:bookmarkStart w:id="10" w:name="_Toc417546038"/>
       <w:proofErr w:type="spellStart"/>
       <w:proofErr w:type="gramStart"/>
       <w:r>
@@ -6196,7 +6196,7 @@
       <w:pPr>
         <w:pStyle w:val="Heading2"/>
       </w:pPr>
-      <w:bookmarkStart w:id="11" w:name="_Toc416789437"/>
+      <w:bookmarkStart w:id="11" w:name="_Toc417546039"/>
       <w:r>
         <w:t>P</w:t>
       </w:r>
@@ -6214,7 +6214,7 @@
       <w:pPr>
         <w:pStyle w:val="Heading3"/>
       </w:pPr>
-      <w:bookmarkStart w:id="12" w:name="_Toc416789438"/>
+      <w:bookmarkStart w:id="12" w:name="_Toc417546040"/>
       <w:r>
         <w:t>How to set the preferences</w:t>
       </w:r>
@@ -9046,7 +9046,7 @@
       <w:pPr>
         <w:pStyle w:val="Heading1"/>
       </w:pPr>
-      <w:bookmarkStart w:id="32" w:name="_Toc416789439"/>
+      <w:bookmarkStart w:id="32" w:name="_Toc417546041"/>
       <w:r>
         <w:t>Getting Started</w:t>
       </w:r>
@@ -9121,7 +9121,7 @@
       <w:pPr>
         <w:pStyle w:val="Heading3"/>
       </w:pPr>
-      <w:bookmarkStart w:id="33" w:name="_Toc416789440"/>
+      <w:bookmarkStart w:id="33" w:name="_Toc417546042"/>
       <w:r>
         <w:t>One</w:t>
       </w:r>
@@ -9934,7 +9934,7 @@
       <w:pPr>
         <w:pStyle w:val="Heading3"/>
       </w:pPr>
-      <w:bookmarkStart w:id="36" w:name="_Toc416789441"/>
+      <w:bookmarkStart w:id="36" w:name="_Toc417546043"/>
       <w:r>
         <w:lastRenderedPageBreak/>
         <w:t xml:space="preserve">How to </w:t>
@@ -12266,7 +12266,7 @@
           </wp:anchor>
         </w:drawing>
       </w:r>
-      <w:bookmarkStart w:id="37" w:name="_Toc416789442"/>
+      <w:bookmarkStart w:id="37" w:name="_Toc417546044"/>
       <w:r>
         <w:t>New</w:t>
       </w:r>
@@ -12290,7 +12290,7 @@
       <w:pPr>
         <w:pStyle w:val="Heading3"/>
       </w:pPr>
-      <w:bookmarkStart w:id="38" w:name="_Toc416789443"/>
+      <w:bookmarkStart w:id="38" w:name="_Toc417546045"/>
       <w:r>
         <w:t>How to c</w:t>
       </w:r>
@@ -12400,6 +12400,10 @@
         <w:t>, duplicate</w:t>
       </w:r>
       <w:r>
+        <w:rPr>
+          <w:noProof/>
+          <w:lang w:val="fr-FR" w:eastAsia="fr-FR"/>
+        </w:rPr>
         <w:drawing>
           <wp:inline distT="0" distB="0" distL="0" distR="0">
             <wp:extent cx="152421" cy="152421"/>
@@ -12504,7 +12508,7 @@
       <w:pPr>
         <w:pStyle w:val="Heading3"/>
       </w:pPr>
-      <w:bookmarkStart w:id="39" w:name="_Toc416789444"/>
+      <w:bookmarkStart w:id="39" w:name="_Toc417546046"/>
       <w:r>
         <w:t>How to use the</w:t>
       </w:r>
@@ -13034,7 +13038,7 @@
           </wp:anchor>
         </w:drawing>
       </w:r>
-      <w:bookmarkStart w:id="50" w:name="_Toc416789445"/>
+      <w:bookmarkStart w:id="50" w:name="_Toc417546047"/>
       <w:r>
         <w:t>Ac</w:t>
       </w:r>
@@ -13064,7 +13068,7 @@
       <w:pPr>
         <w:pStyle w:val="Heading3"/>
       </w:pPr>
-      <w:bookmarkStart w:id="51" w:name="_Toc416789446"/>
+      <w:bookmarkStart w:id="51" w:name="_Toc417546048"/>
       <w:r>
         <w:t>How to read the table</w:t>
       </w:r>
@@ -13374,7 +13378,7 @@
       <w:pPr>
         <w:pStyle w:val="Heading3"/>
       </w:pPr>
-      <w:bookmarkStart w:id="52" w:name="_Toc416789447"/>
+      <w:bookmarkStart w:id="52" w:name="_Toc417546049"/>
       <w:r>
         <w:t>How to</w:t>
       </w:r>
@@ -13960,7 +13964,7 @@
       <w:pPr>
         <w:pStyle w:val="Heading3"/>
       </w:pPr>
-      <w:bookmarkStart w:id="53" w:name="_Toc416789448"/>
+      <w:bookmarkStart w:id="53" w:name="_Toc417546050"/>
       <w:r>
         <w:t>How to use a task as template</w:t>
       </w:r>
@@ -14036,7 +14040,7 @@
       <w:pPr>
         <w:pStyle w:val="Heading3"/>
       </w:pPr>
-      <w:bookmarkStart w:id="54" w:name="_Toc416789449"/>
+      <w:bookmarkStart w:id="54" w:name="_Toc417546051"/>
       <w:r>
         <w:t>How to edit a task</w:t>
       </w:r>
@@ -14335,7 +14339,7 @@
       <w:pPr>
         <w:pStyle w:val="Heading3"/>
       </w:pPr>
-      <w:bookmarkStart w:id="55" w:name="_Toc416789450"/>
+      <w:bookmarkStart w:id="55" w:name="_Toc417546052"/>
       <w:r>
         <w:t>How to export data</w:t>
       </w:r>
@@ -15218,7 +15222,7 @@
       <w:pPr>
         <w:pStyle w:val="Heading3"/>
       </w:pPr>
-      <w:bookmarkStart w:id="62" w:name="_Toc416789451"/>
+      <w:bookmarkStart w:id="62" w:name="_Toc417546053"/>
       <w:r>
         <w:t>How to impor</w:t>
       </w:r>
@@ -15429,7 +15433,7 @@
           </wp:anchor>
         </w:drawing>
       </w:r>
-      <w:bookmarkStart w:id="63" w:name="_Toc416789452"/>
+      <w:bookmarkStart w:id="63" w:name="_Toc417546054"/>
       <w:proofErr w:type="spellStart"/>
       <w:r>
         <w:t>ToDo</w:t>
@@ -15478,7 +15482,7 @@
       <w:pPr>
         <w:pStyle w:val="Heading3"/>
       </w:pPr>
-      <w:bookmarkStart w:id="64" w:name="_Toc416789453"/>
+      <w:bookmarkStart w:id="64" w:name="_Toc417546055"/>
       <w:r>
         <w:t>How to read the table</w:t>
       </w:r>
@@ -15731,7 +15735,7 @@
       <w:pPr>
         <w:pStyle w:val="Heading3"/>
       </w:pPr>
-      <w:bookmarkStart w:id="65" w:name="_Toc416789454"/>
+      <w:bookmarkStart w:id="65" w:name="_Toc417546056"/>
       <w:r>
         <w:t>How to p</w:t>
       </w:r>
@@ -15792,7 +15796,7 @@
       <w:pPr>
         <w:pStyle w:val="Heading3"/>
       </w:pPr>
-      <w:bookmarkStart w:id="66" w:name="_Toc416789455"/>
+      <w:bookmarkStart w:id="66" w:name="_Toc417546057"/>
       <w:r>
         <w:t>How to</w:t>
       </w:r>
@@ -16789,7 +16793,7 @@
       <w:pPr>
         <w:pStyle w:val="Heading3"/>
       </w:pPr>
-      <w:bookmarkStart w:id="67" w:name="_Toc416789456"/>
+      <w:bookmarkStart w:id="67" w:name="_Toc417546058"/>
       <w:r>
         <w:t>How to</w:t>
       </w:r>
@@ -17405,7 +17409,7 @@
       <w:pPr>
         <w:pStyle w:val="Heading3"/>
       </w:pPr>
-      <w:bookmarkStart w:id="68" w:name="_Toc416789457"/>
+      <w:bookmarkStart w:id="68" w:name="_Toc417546059"/>
       <w:r>
         <w:t>How to</w:t>
       </w:r>
@@ -18180,7 +18184,7 @@
       <w:pPr>
         <w:pStyle w:val="Heading3"/>
       </w:pPr>
-      <w:bookmarkStart w:id="69" w:name="_Toc416789458"/>
+      <w:bookmarkStart w:id="69" w:name="_Toc417546060"/>
       <w:r>
         <w:t>How to w</w:t>
       </w:r>
@@ -19335,7 +19339,7 @@
       <w:pPr>
         <w:pStyle w:val="Heading3"/>
       </w:pPr>
-      <w:bookmarkStart w:id="75" w:name="_Toc416789459"/>
+      <w:bookmarkStart w:id="75" w:name="_Toc417546061"/>
       <w:r>
         <w:t xml:space="preserve">How to </w:t>
       </w:r>
@@ -19697,7 +19701,7 @@
       <w:pPr>
         <w:pStyle w:val="Heading3"/>
       </w:pPr>
-      <w:bookmarkStart w:id="78" w:name="_Toc416789460"/>
+      <w:bookmarkStart w:id="78" w:name="_Toc417546062"/>
       <w:r>
         <w:t xml:space="preserve">How to </w:t>
       </w:r>
@@ -20082,7 +20086,7 @@
       <w:pPr>
         <w:pStyle w:val="Heading3"/>
       </w:pPr>
-      <w:bookmarkStart w:id="79" w:name="_Toc416789461"/>
+      <w:bookmarkStart w:id="79" w:name="_Toc417546063"/>
       <w:r>
         <w:t xml:space="preserve">How to </w:t>
       </w:r>
@@ -20301,7 +20305,7 @@
           </wp:anchor>
         </w:drawing>
       </w:r>
-      <w:bookmarkStart w:id="80" w:name="_Toc416789462"/>
+      <w:bookmarkStart w:id="80" w:name="_Toc417546064"/>
       <w:r>
         <w:t>Report List / Release Backlog</w:t>
       </w:r>
@@ -20336,7 +20340,7 @@
       <w:pPr>
         <w:pStyle w:val="Heading3"/>
       </w:pPr>
-      <w:bookmarkStart w:id="81" w:name="_Toc416789463"/>
+      <w:bookmarkStart w:id="81" w:name="_Toc417546065"/>
       <w:r>
         <w:t>How to read the table’s border</w:t>
       </w:r>
@@ -20613,7 +20617,7 @@
       <w:pPr>
         <w:pStyle w:val="Heading3"/>
       </w:pPr>
-      <w:bookmarkStart w:id="82" w:name="_Toc416789464"/>
+      <w:bookmarkStart w:id="82" w:name="_Toc417546066"/>
       <w:r>
         <w:t xml:space="preserve">How to </w:t>
       </w:r>
@@ -20996,7 +21000,10 @@
         <w:t>d</w:t>
       </w:r>
       <w:r>
-        <w:t xml:space="preserve"> (+ overestimated)</w:t>
+        <w:t xml:space="preserve"> </w:t>
+      </w:r>
+      <w:r>
+        <w:t>and overestimated</w:t>
       </w:r>
       <w:r>
         <w:t xml:space="preserve"> </w:t>
@@ -21147,7 +21154,7 @@
       <w:pPr>
         <w:pStyle w:val="Heading3"/>
       </w:pPr>
-      <w:bookmarkStart w:id="97" w:name="_Toc416789465"/>
+      <w:bookmarkStart w:id="97" w:name="_Toc417546067"/>
       <w:r>
         <w:t>How to</w:t>
       </w:r>
@@ -21467,7 +21474,7 @@
           </wp:anchor>
         </w:drawing>
       </w:r>
-      <w:bookmarkStart w:id="98" w:name="_Toc416789466"/>
+      <w:bookmarkStart w:id="98" w:name="_Toc417546068"/>
       <w:proofErr w:type="spellStart"/>
       <w:r>
         <w:t>Burndown</w:t>
@@ -21508,7 +21515,7 @@
       <w:pPr>
         <w:pStyle w:val="Heading3"/>
       </w:pPr>
-      <w:bookmarkStart w:id="99" w:name="_Toc416789467"/>
+      <w:bookmarkStart w:id="99" w:name="_Toc417546069"/>
       <w:r>
         <w:t xml:space="preserve">How to </w:t>
       </w:r>
@@ -22520,6 +22527,11 @@
       <w:r>
         <w:t>.</w:t>
       </w:r>
+    </w:p>
+    <w:p>
+      <w:pPr>
+        <w:pStyle w:val="ListParagraph"/>
+      </w:pPr>
     </w:p>
     <w:p>
       <w:r>
@@ -22631,7 +22643,7 @@
       <w:pPr>
         <w:pStyle w:val="Heading1"/>
       </w:pPr>
-      <w:bookmarkStart w:id="100" w:name="_Toc416789468"/>
+      <w:bookmarkStart w:id="100" w:name="_Toc417546070"/>
       <w:r>
         <w:t>Annex</w:t>
       </w:r>
@@ -22641,7 +22653,7 @@
       <w:pPr>
         <w:pStyle w:val="Heading2"/>
       </w:pPr>
-      <w:bookmarkStart w:id="101" w:name="_Toc416789469"/>
+      <w:bookmarkStart w:id="101" w:name="_Toc417546071"/>
       <w:r>
         <w:t>Themes</w:t>
       </w:r>
@@ -22909,7 +22921,7 @@
       <w:pPr>
         <w:pStyle w:val="Heading2"/>
       </w:pPr>
-      <w:bookmarkStart w:id="102" w:name="_Toc416789470"/>
+      <w:bookmarkStart w:id="102" w:name="_Toc417546072"/>
       <w:r>
         <w:t>Libraries</w:t>
       </w:r>
@@ -23090,7 +23102,7 @@
             <w:rPr>
               <w:noProof/>
             </w:rPr>
-            <w:t>15</w:t>
+            <w:t>4</w:t>
           </w:r>
         </w:fldSimple>
       </w:p>
@@ -23146,7 +23158,7 @@
         <v:path o:extrusionok="f" gradientshapeok="t" o:connecttype="rect"/>
         <o:lock v:ext="edit" aspectratio="t"/>
       </v:shapetype>
-      <v:shape id="_x0000_i1071" type="#_x0000_t75" alt="pomodoro16.png" style="width:16.3pt;height:16.3pt;visibility:visible;mso-wrap-style:square" o:bullet="t">
+      <v:shape id="_x0000_i1028" type="#_x0000_t75" alt="pomodoro16.png" style="width:16.3pt;height:16.3pt;visibility:visible;mso-wrap-style:square" o:bullet="t">
         <v:imagedata r:id="rId1" o:title="pomodoro16"/>
       </v:shape>
     </w:pict>
@@ -28578,7 +28590,7 @@
 </file>
 
 <file path=customXml/itemProps1.xml><?xml version="1.0" encoding="utf-8"?>
-<ds:datastoreItem xmlns:ds="http://schemas.openxmlformats.org/officeDocument/2006/customXml" ds:itemID="{27EAE599-CCC6-4E0D-8CE8-1A6C245B8EE1}">
+<ds:datastoreItem xmlns:ds="http://schemas.openxmlformats.org/officeDocument/2006/customXml" ds:itemID="{069CD082-4B04-4805-B583-021F7B8133E6}">
   <ds:schemaRefs>
     <ds:schemaRef ds:uri="http://schemas.openxmlformats.org/officeDocument/2006/bibliography"/>
   </ds:schemaRefs>

</xml_diff>

<commit_message>
added subtasks to ToDo panel (not finished)
</commit_message>
<xml_diff>
--- a/doc/User guides/myAgilePomodoro_4.0.0.docx
+++ b/doc/User guides/myAgilePomodoro_4.0.0.docx
@@ -322,7 +322,7 @@
             </w:rPr>
             <w:fldChar w:fldCharType="separate"/>
           </w:r>
-          <w:hyperlink w:anchor="_Toc417546030" w:history="1">
+          <w:hyperlink w:anchor="_Toc417636399" w:history="1">
             <w:r>
               <w:rPr>
                 <w:rStyle w:val="Hyperlink"/>
@@ -349,7 +349,7 @@
                 <w:noProof/>
                 <w:webHidden/>
               </w:rPr>
-              <w:instrText xml:space="preserve"> PAGEREF _Toc417546030 \h </w:instrText>
+              <w:instrText xml:space="preserve"> PAGEREF _Toc417636399 \h </w:instrText>
             </w:r>
             <w:r>
               <w:rPr>
@@ -392,7 +392,7 @@
               <w:lang w:val="fr-FR" w:eastAsia="fr-FR"/>
             </w:rPr>
           </w:pPr>
-          <w:hyperlink w:anchor="_Toc417546031" w:history="1">
+          <w:hyperlink w:anchor="_Toc417636400" w:history="1">
             <w:r>
               <w:rPr>
                 <w:rStyle w:val="Hyperlink"/>
@@ -419,7 +419,7 @@
                 <w:noProof/>
                 <w:webHidden/>
               </w:rPr>
-              <w:instrText xml:space="preserve"> PAGEREF _Toc417546031 \h </w:instrText>
+              <w:instrText xml:space="preserve"> PAGEREF _Toc417636400 \h </w:instrText>
             </w:r>
             <w:r>
               <w:rPr>
@@ -462,7 +462,7 @@
               <w:lang w:val="fr-FR" w:eastAsia="fr-FR"/>
             </w:rPr>
           </w:pPr>
-          <w:hyperlink w:anchor="_Toc417546032" w:history="1">
+          <w:hyperlink w:anchor="_Toc417636401" w:history="1">
             <w:r>
               <w:rPr>
                 <w:rStyle w:val="Hyperlink"/>
@@ -489,7 +489,7 @@
                 <w:noProof/>
                 <w:webHidden/>
               </w:rPr>
-              <w:instrText xml:space="preserve"> PAGEREF _Toc417546032 \h </w:instrText>
+              <w:instrText xml:space="preserve"> PAGEREF _Toc417636401 \h </w:instrText>
             </w:r>
             <w:r>
               <w:rPr>
@@ -532,7 +532,7 @@
               <w:lang w:val="fr-FR" w:eastAsia="fr-FR"/>
             </w:rPr>
           </w:pPr>
-          <w:hyperlink w:anchor="_Toc417546033" w:history="1">
+          <w:hyperlink w:anchor="_Toc417636402" w:history="1">
             <w:r>
               <w:rPr>
                 <w:rStyle w:val="Hyperlink"/>
@@ -559,7 +559,7 @@
                 <w:noProof/>
                 <w:webHidden/>
               </w:rPr>
-              <w:instrText xml:space="preserve"> PAGEREF _Toc417546033 \h </w:instrText>
+              <w:instrText xml:space="preserve"> PAGEREF _Toc417636402 \h </w:instrText>
             </w:r>
             <w:r>
               <w:rPr>
@@ -602,7 +602,7 @@
               <w:lang w:val="fr-FR" w:eastAsia="fr-FR"/>
             </w:rPr>
           </w:pPr>
-          <w:hyperlink w:anchor="_Toc417546034" w:history="1">
+          <w:hyperlink w:anchor="_Toc417636403" w:history="1">
             <w:r>
               <w:rPr>
                 <w:rStyle w:val="Hyperlink"/>
@@ -629,7 +629,7 @@
                 <w:noProof/>
                 <w:webHidden/>
               </w:rPr>
-              <w:instrText xml:space="preserve"> PAGEREF _Toc417546034 \h </w:instrText>
+              <w:instrText xml:space="preserve"> PAGEREF _Toc417636403 \h </w:instrText>
             </w:r>
             <w:r>
               <w:rPr>
@@ -669,7 +669,7 @@
               <w:lang w:val="fr-FR" w:eastAsia="fr-FR"/>
             </w:rPr>
           </w:pPr>
-          <w:hyperlink w:anchor="_Toc417546035" w:history="1">
+          <w:hyperlink w:anchor="_Toc417636404" w:history="1">
             <w:r>
               <w:rPr>
                 <w:rStyle w:val="Hyperlink"/>
@@ -696,7 +696,7 @@
                 <w:noProof/>
                 <w:webHidden/>
               </w:rPr>
-              <w:instrText xml:space="preserve"> PAGEREF _Toc417546035 \h </w:instrText>
+              <w:instrText xml:space="preserve"> PAGEREF _Toc417636404 \h </w:instrText>
             </w:r>
             <w:r>
               <w:rPr>
@@ -736,7 +736,7 @@
               <w:lang w:val="fr-FR" w:eastAsia="fr-FR"/>
             </w:rPr>
           </w:pPr>
-          <w:hyperlink w:anchor="_Toc417546036" w:history="1">
+          <w:hyperlink w:anchor="_Toc417636405" w:history="1">
             <w:r>
               <w:rPr>
                 <w:rStyle w:val="Hyperlink"/>
@@ -763,7 +763,7 @@
                 <w:noProof/>
                 <w:webHidden/>
               </w:rPr>
-              <w:instrText xml:space="preserve"> PAGEREF _Toc417546036 \h </w:instrText>
+              <w:instrText xml:space="preserve"> PAGEREF _Toc417636405 \h </w:instrText>
             </w:r>
             <w:r>
               <w:rPr>
@@ -803,7 +803,7 @@
               <w:lang w:val="fr-FR" w:eastAsia="fr-FR"/>
             </w:rPr>
           </w:pPr>
-          <w:hyperlink w:anchor="_Toc417546037" w:history="1">
+          <w:hyperlink w:anchor="_Toc417636406" w:history="1">
             <w:r>
               <w:rPr>
                 <w:rStyle w:val="Hyperlink"/>
@@ -830,7 +830,7 @@
                 <w:noProof/>
                 <w:webHidden/>
               </w:rPr>
-              <w:instrText xml:space="preserve"> PAGEREF _Toc417546037 \h </w:instrText>
+              <w:instrText xml:space="preserve"> PAGEREF _Toc417636406 \h </w:instrText>
             </w:r>
             <w:r>
               <w:rPr>
@@ -873,7 +873,7 @@
               <w:lang w:val="fr-FR" w:eastAsia="fr-FR"/>
             </w:rPr>
           </w:pPr>
-          <w:hyperlink w:anchor="_Toc417546038" w:history="1">
+          <w:hyperlink w:anchor="_Toc417636407" w:history="1">
             <w:r>
               <w:rPr>
                 <w:rStyle w:val="Hyperlink"/>
@@ -900,7 +900,7 @@
                 <w:noProof/>
                 <w:webHidden/>
               </w:rPr>
-              <w:instrText xml:space="preserve"> PAGEREF _Toc417546038 \h </w:instrText>
+              <w:instrText xml:space="preserve"> PAGEREF _Toc417636407 \h </w:instrText>
             </w:r>
             <w:r>
               <w:rPr>
@@ -940,7 +940,7 @@
               <w:lang w:val="fr-FR" w:eastAsia="fr-FR"/>
             </w:rPr>
           </w:pPr>
-          <w:hyperlink w:anchor="_Toc417546039" w:history="1">
+          <w:hyperlink w:anchor="_Toc417636408" w:history="1">
             <w:r>
               <w:rPr>
                 <w:rStyle w:val="Hyperlink"/>
@@ -967,7 +967,7 @@
                 <w:noProof/>
                 <w:webHidden/>
               </w:rPr>
-              <w:instrText xml:space="preserve"> PAGEREF _Toc417546039 \h </w:instrText>
+              <w:instrText xml:space="preserve"> PAGEREF _Toc417636408 \h </w:instrText>
             </w:r>
             <w:r>
               <w:rPr>
@@ -1010,7 +1010,7 @@
               <w:lang w:val="fr-FR" w:eastAsia="fr-FR"/>
             </w:rPr>
           </w:pPr>
-          <w:hyperlink w:anchor="_Toc417546040" w:history="1">
+          <w:hyperlink w:anchor="_Toc417636409" w:history="1">
             <w:r>
               <w:rPr>
                 <w:rStyle w:val="Hyperlink"/>
@@ -1037,7 +1037,7 @@
                 <w:noProof/>
                 <w:webHidden/>
               </w:rPr>
-              <w:instrText xml:space="preserve"> PAGEREF _Toc417546040 \h </w:instrText>
+              <w:instrText xml:space="preserve"> PAGEREF _Toc417636409 \h </w:instrText>
             </w:r>
             <w:r>
               <w:rPr>
@@ -1080,7 +1080,7 @@
               <w:lang w:val="fr-FR" w:eastAsia="fr-FR"/>
             </w:rPr>
           </w:pPr>
-          <w:hyperlink w:anchor="_Toc417546041" w:history="1">
+          <w:hyperlink w:anchor="_Toc417636410" w:history="1">
             <w:r>
               <w:rPr>
                 <w:rStyle w:val="Hyperlink"/>
@@ -1107,7 +1107,7 @@
                 <w:noProof/>
                 <w:webHidden/>
               </w:rPr>
-              <w:instrText xml:space="preserve"> PAGEREF _Toc417546041 \h </w:instrText>
+              <w:instrText xml:space="preserve"> PAGEREF _Toc417636410 \h </w:instrText>
             </w:r>
             <w:r>
               <w:rPr>
@@ -1150,7 +1150,7 @@
               <w:lang w:val="fr-FR" w:eastAsia="fr-FR"/>
             </w:rPr>
           </w:pPr>
-          <w:hyperlink w:anchor="_Toc417546042" w:history="1">
+          <w:hyperlink w:anchor="_Toc417636411" w:history="1">
             <w:r>
               <w:rPr>
                 <w:rStyle w:val="Hyperlink"/>
@@ -1177,7 +1177,7 @@
                 <w:noProof/>
                 <w:webHidden/>
               </w:rPr>
-              <w:instrText xml:space="preserve"> PAGEREF _Toc417546042 \h </w:instrText>
+              <w:instrText xml:space="preserve"> PAGEREF _Toc417636411 \h </w:instrText>
             </w:r>
             <w:r>
               <w:rPr>
@@ -1220,7 +1220,7 @@
               <w:lang w:val="fr-FR" w:eastAsia="fr-FR"/>
             </w:rPr>
           </w:pPr>
-          <w:hyperlink w:anchor="_Toc417546043" w:history="1">
+          <w:hyperlink w:anchor="_Toc417636412" w:history="1">
             <w:r>
               <w:rPr>
                 <w:rStyle w:val="Hyperlink"/>
@@ -1247,7 +1247,7 @@
                 <w:noProof/>
                 <w:webHidden/>
               </w:rPr>
-              <w:instrText xml:space="preserve"> PAGEREF _Toc417546043 \h </w:instrText>
+              <w:instrText xml:space="preserve"> PAGEREF _Toc417636412 \h </w:instrText>
             </w:r>
             <w:r>
               <w:rPr>
@@ -1287,7 +1287,7 @@
               <w:lang w:val="fr-FR" w:eastAsia="fr-FR"/>
             </w:rPr>
           </w:pPr>
-          <w:hyperlink w:anchor="_Toc417546044" w:history="1">
+          <w:hyperlink w:anchor="_Toc417636413" w:history="1">
             <w:r>
               <w:rPr>
                 <w:rStyle w:val="Hyperlink"/>
@@ -1314,7 +1314,7 @@
                 <w:noProof/>
                 <w:webHidden/>
               </w:rPr>
-              <w:instrText xml:space="preserve"> PAGEREF _Toc417546044 \h </w:instrText>
+              <w:instrText xml:space="preserve"> PAGEREF _Toc417636413 \h </w:instrText>
             </w:r>
             <w:r>
               <w:rPr>
@@ -1357,7 +1357,7 @@
               <w:lang w:val="fr-FR" w:eastAsia="fr-FR"/>
             </w:rPr>
           </w:pPr>
-          <w:hyperlink w:anchor="_Toc417546045" w:history="1">
+          <w:hyperlink w:anchor="_Toc417636414" w:history="1">
             <w:r>
               <w:rPr>
                 <w:rStyle w:val="Hyperlink"/>
@@ -1384,7 +1384,7 @@
                 <w:noProof/>
                 <w:webHidden/>
               </w:rPr>
-              <w:instrText xml:space="preserve"> PAGEREF _Toc417546045 \h </w:instrText>
+              <w:instrText xml:space="preserve"> PAGEREF _Toc417636414 \h </w:instrText>
             </w:r>
             <w:r>
               <w:rPr>
@@ -1427,7 +1427,7 @@
               <w:lang w:val="fr-FR" w:eastAsia="fr-FR"/>
             </w:rPr>
           </w:pPr>
-          <w:hyperlink w:anchor="_Toc417546046" w:history="1">
+          <w:hyperlink w:anchor="_Toc417636415" w:history="1">
             <w:r>
               <w:rPr>
                 <w:rStyle w:val="Hyperlink"/>
@@ -1454,7 +1454,7 @@
                 <w:noProof/>
                 <w:webHidden/>
               </w:rPr>
-              <w:instrText xml:space="preserve"> PAGEREF _Toc417546046 \h </w:instrText>
+              <w:instrText xml:space="preserve"> PAGEREF _Toc417636415 \h </w:instrText>
             </w:r>
             <w:r>
               <w:rPr>
@@ -1494,7 +1494,7 @@
               <w:lang w:val="fr-FR" w:eastAsia="fr-FR"/>
             </w:rPr>
           </w:pPr>
-          <w:hyperlink w:anchor="_Toc417546047" w:history="1">
+          <w:hyperlink w:anchor="_Toc417636416" w:history="1">
             <w:r>
               <w:rPr>
                 <w:rStyle w:val="Hyperlink"/>
@@ -1521,7 +1521,7 @@
                 <w:noProof/>
                 <w:webHidden/>
               </w:rPr>
-              <w:instrText xml:space="preserve"> PAGEREF _Toc417546047 \h </w:instrText>
+              <w:instrText xml:space="preserve"> PAGEREF _Toc417636416 \h </w:instrText>
             </w:r>
             <w:r>
               <w:rPr>
@@ -1564,7 +1564,7 @@
               <w:lang w:val="fr-FR" w:eastAsia="fr-FR"/>
             </w:rPr>
           </w:pPr>
-          <w:hyperlink w:anchor="_Toc417546048" w:history="1">
+          <w:hyperlink w:anchor="_Toc417636417" w:history="1">
             <w:r>
               <w:rPr>
                 <w:rStyle w:val="Hyperlink"/>
@@ -1591,7 +1591,7 @@
                 <w:noProof/>
                 <w:webHidden/>
               </w:rPr>
-              <w:instrText xml:space="preserve"> PAGEREF _Toc417546048 \h </w:instrText>
+              <w:instrText xml:space="preserve"> PAGEREF _Toc417636417 \h </w:instrText>
             </w:r>
             <w:r>
               <w:rPr>
@@ -1634,7 +1634,7 @@
               <w:lang w:val="fr-FR" w:eastAsia="fr-FR"/>
             </w:rPr>
           </w:pPr>
-          <w:hyperlink w:anchor="_Toc417546049" w:history="1">
+          <w:hyperlink w:anchor="_Toc417636418" w:history="1">
             <w:r>
               <w:rPr>
                 <w:rStyle w:val="Hyperlink"/>
@@ -1661,7 +1661,7 @@
                 <w:noProof/>
                 <w:webHidden/>
               </w:rPr>
-              <w:instrText xml:space="preserve"> PAGEREF _Toc417546049 \h </w:instrText>
+              <w:instrText xml:space="preserve"> PAGEREF _Toc417636418 \h </w:instrText>
             </w:r>
             <w:r>
               <w:rPr>
@@ -1704,7 +1704,7 @@
               <w:lang w:val="fr-FR" w:eastAsia="fr-FR"/>
             </w:rPr>
           </w:pPr>
-          <w:hyperlink w:anchor="_Toc417546050" w:history="1">
+          <w:hyperlink w:anchor="_Toc417636419" w:history="1">
             <w:r>
               <w:rPr>
                 <w:rStyle w:val="Hyperlink"/>
@@ -1731,7 +1731,7 @@
                 <w:noProof/>
                 <w:webHidden/>
               </w:rPr>
-              <w:instrText xml:space="preserve"> PAGEREF _Toc417546050 \h </w:instrText>
+              <w:instrText xml:space="preserve"> PAGEREF _Toc417636419 \h </w:instrText>
             </w:r>
             <w:r>
               <w:rPr>
@@ -1774,7 +1774,7 @@
               <w:lang w:val="fr-FR" w:eastAsia="fr-FR"/>
             </w:rPr>
           </w:pPr>
-          <w:hyperlink w:anchor="_Toc417546051" w:history="1">
+          <w:hyperlink w:anchor="_Toc417636420" w:history="1">
             <w:r>
               <w:rPr>
                 <w:rStyle w:val="Hyperlink"/>
@@ -1801,7 +1801,7 @@
                 <w:noProof/>
                 <w:webHidden/>
               </w:rPr>
-              <w:instrText xml:space="preserve"> PAGEREF _Toc417546051 \h </w:instrText>
+              <w:instrText xml:space="preserve"> PAGEREF _Toc417636420 \h </w:instrText>
             </w:r>
             <w:r>
               <w:rPr>
@@ -1844,7 +1844,7 @@
               <w:lang w:val="fr-FR" w:eastAsia="fr-FR"/>
             </w:rPr>
           </w:pPr>
-          <w:hyperlink w:anchor="_Toc417546052" w:history="1">
+          <w:hyperlink w:anchor="_Toc417636421" w:history="1">
             <w:r>
               <w:rPr>
                 <w:rStyle w:val="Hyperlink"/>
@@ -1871,7 +1871,7 @@
                 <w:noProof/>
                 <w:webHidden/>
               </w:rPr>
-              <w:instrText xml:space="preserve"> PAGEREF _Toc417546052 \h </w:instrText>
+              <w:instrText xml:space="preserve"> PAGEREF _Toc417636421 \h </w:instrText>
             </w:r>
             <w:r>
               <w:rPr>
@@ -1914,7 +1914,7 @@
               <w:lang w:val="fr-FR" w:eastAsia="fr-FR"/>
             </w:rPr>
           </w:pPr>
-          <w:hyperlink w:anchor="_Toc417546053" w:history="1">
+          <w:hyperlink w:anchor="_Toc417636422" w:history="1">
             <w:r>
               <w:rPr>
                 <w:rStyle w:val="Hyperlink"/>
@@ -1941,7 +1941,7 @@
                 <w:noProof/>
                 <w:webHidden/>
               </w:rPr>
-              <w:instrText xml:space="preserve"> PAGEREF _Toc417546053 \h </w:instrText>
+              <w:instrText xml:space="preserve"> PAGEREF _Toc417636422 \h </w:instrText>
             </w:r>
             <w:r>
               <w:rPr>
@@ -1981,7 +1981,7 @@
               <w:lang w:val="fr-FR" w:eastAsia="fr-FR"/>
             </w:rPr>
           </w:pPr>
-          <w:hyperlink w:anchor="_Toc417546054" w:history="1">
+          <w:hyperlink w:anchor="_Toc417636423" w:history="1">
             <w:r>
               <w:rPr>
                 <w:rStyle w:val="Hyperlink"/>
@@ -2008,7 +2008,7 @@
                 <w:noProof/>
                 <w:webHidden/>
               </w:rPr>
-              <w:instrText xml:space="preserve"> PAGEREF _Toc417546054 \h </w:instrText>
+              <w:instrText xml:space="preserve"> PAGEREF _Toc417636423 \h </w:instrText>
             </w:r>
             <w:r>
               <w:rPr>
@@ -2051,7 +2051,7 @@
               <w:lang w:val="fr-FR" w:eastAsia="fr-FR"/>
             </w:rPr>
           </w:pPr>
-          <w:hyperlink w:anchor="_Toc417546055" w:history="1">
+          <w:hyperlink w:anchor="_Toc417636424" w:history="1">
             <w:r>
               <w:rPr>
                 <w:rStyle w:val="Hyperlink"/>
@@ -2078,7 +2078,7 @@
                 <w:noProof/>
                 <w:webHidden/>
               </w:rPr>
-              <w:instrText xml:space="preserve"> PAGEREF _Toc417546055 \h </w:instrText>
+              <w:instrText xml:space="preserve"> PAGEREF _Toc417636424 \h </w:instrText>
             </w:r>
             <w:r>
               <w:rPr>
@@ -2121,7 +2121,7 @@
               <w:lang w:val="fr-FR" w:eastAsia="fr-FR"/>
             </w:rPr>
           </w:pPr>
-          <w:hyperlink w:anchor="_Toc417546056" w:history="1">
+          <w:hyperlink w:anchor="_Toc417636425" w:history="1">
             <w:r>
               <w:rPr>
                 <w:rStyle w:val="Hyperlink"/>
@@ -2148,7 +2148,7 @@
                 <w:noProof/>
                 <w:webHidden/>
               </w:rPr>
-              <w:instrText xml:space="preserve"> PAGEREF _Toc417546056 \h </w:instrText>
+              <w:instrText xml:space="preserve"> PAGEREF _Toc417636425 \h </w:instrText>
             </w:r>
             <w:r>
               <w:rPr>
@@ -2191,7 +2191,7 @@
               <w:lang w:val="fr-FR" w:eastAsia="fr-FR"/>
             </w:rPr>
           </w:pPr>
-          <w:hyperlink w:anchor="_Toc417546057" w:history="1">
+          <w:hyperlink w:anchor="_Toc417636426" w:history="1">
             <w:r>
               <w:rPr>
                 <w:rStyle w:val="Hyperlink"/>
@@ -2218,7 +2218,7 @@
                 <w:noProof/>
                 <w:webHidden/>
               </w:rPr>
-              <w:instrText xml:space="preserve"> PAGEREF _Toc417546057 \h </w:instrText>
+              <w:instrText xml:space="preserve"> PAGEREF _Toc417636426 \h </w:instrText>
             </w:r>
             <w:r>
               <w:rPr>
@@ -2261,7 +2261,7 @@
               <w:lang w:val="fr-FR" w:eastAsia="fr-FR"/>
             </w:rPr>
           </w:pPr>
-          <w:hyperlink w:anchor="_Toc417546058" w:history="1">
+          <w:hyperlink w:anchor="_Toc417636427" w:history="1">
             <w:r>
               <w:rPr>
                 <w:rStyle w:val="Hyperlink"/>
@@ -2288,7 +2288,7 @@
                 <w:noProof/>
                 <w:webHidden/>
               </w:rPr>
-              <w:instrText xml:space="preserve"> PAGEREF _Toc417546058 \h </w:instrText>
+              <w:instrText xml:space="preserve"> PAGEREF _Toc417636427 \h </w:instrText>
             </w:r>
             <w:r>
               <w:rPr>
@@ -2331,7 +2331,7 @@
               <w:lang w:val="fr-FR" w:eastAsia="fr-FR"/>
             </w:rPr>
           </w:pPr>
-          <w:hyperlink w:anchor="_Toc417546059" w:history="1">
+          <w:hyperlink w:anchor="_Toc417636428" w:history="1">
             <w:r>
               <w:rPr>
                 <w:rStyle w:val="Hyperlink"/>
@@ -2358,7 +2358,7 @@
                 <w:noProof/>
                 <w:webHidden/>
               </w:rPr>
-              <w:instrText xml:space="preserve"> PAGEREF _Toc417546059 \h </w:instrText>
+              <w:instrText xml:space="preserve"> PAGEREF _Toc417636428 \h </w:instrText>
             </w:r>
             <w:r>
               <w:rPr>
@@ -2401,7 +2401,7 @@
               <w:lang w:val="fr-FR" w:eastAsia="fr-FR"/>
             </w:rPr>
           </w:pPr>
-          <w:hyperlink w:anchor="_Toc417546060" w:history="1">
+          <w:hyperlink w:anchor="_Toc417636429" w:history="1">
             <w:r>
               <w:rPr>
                 <w:rStyle w:val="Hyperlink"/>
@@ -2428,7 +2428,7 @@
                 <w:noProof/>
                 <w:webHidden/>
               </w:rPr>
-              <w:instrText xml:space="preserve"> PAGEREF _Toc417546060 \h </w:instrText>
+              <w:instrText xml:space="preserve"> PAGEREF _Toc417636429 \h </w:instrText>
             </w:r>
             <w:r>
               <w:rPr>
@@ -2471,7 +2471,7 @@
               <w:lang w:val="fr-FR" w:eastAsia="fr-FR"/>
             </w:rPr>
           </w:pPr>
-          <w:hyperlink w:anchor="_Toc417546061" w:history="1">
+          <w:hyperlink w:anchor="_Toc417636430" w:history="1">
             <w:r>
               <w:rPr>
                 <w:rStyle w:val="Hyperlink"/>
@@ -2498,7 +2498,7 @@
                 <w:noProof/>
                 <w:webHidden/>
               </w:rPr>
-              <w:instrText xml:space="preserve"> PAGEREF _Toc417546061 \h </w:instrText>
+              <w:instrText xml:space="preserve"> PAGEREF _Toc417636430 \h </w:instrText>
             </w:r>
             <w:r>
               <w:rPr>
@@ -2541,7 +2541,7 @@
               <w:lang w:val="fr-FR" w:eastAsia="fr-FR"/>
             </w:rPr>
           </w:pPr>
-          <w:hyperlink w:anchor="_Toc417546062" w:history="1">
+          <w:hyperlink w:anchor="_Toc417636431" w:history="1">
             <w:r>
               <w:rPr>
                 <w:rStyle w:val="Hyperlink"/>
@@ -2568,7 +2568,7 @@
                 <w:noProof/>
                 <w:webHidden/>
               </w:rPr>
-              <w:instrText xml:space="preserve"> PAGEREF _Toc417546062 \h </w:instrText>
+              <w:instrText xml:space="preserve"> PAGEREF _Toc417636431 \h </w:instrText>
             </w:r>
             <w:r>
               <w:rPr>
@@ -2611,7 +2611,7 @@
               <w:lang w:val="fr-FR" w:eastAsia="fr-FR"/>
             </w:rPr>
           </w:pPr>
-          <w:hyperlink w:anchor="_Toc417546063" w:history="1">
+          <w:hyperlink w:anchor="_Toc417636432" w:history="1">
             <w:r>
               <w:rPr>
                 <w:rStyle w:val="Hyperlink"/>
@@ -2638,7 +2638,7 @@
                 <w:noProof/>
                 <w:webHidden/>
               </w:rPr>
-              <w:instrText xml:space="preserve"> PAGEREF _Toc417546063 \h </w:instrText>
+              <w:instrText xml:space="preserve"> PAGEREF _Toc417636432 \h </w:instrText>
             </w:r>
             <w:r>
               <w:rPr>
@@ -2678,7 +2678,7 @@
               <w:lang w:val="fr-FR" w:eastAsia="fr-FR"/>
             </w:rPr>
           </w:pPr>
-          <w:hyperlink w:anchor="_Toc417546064" w:history="1">
+          <w:hyperlink w:anchor="_Toc417636433" w:history="1">
             <w:r>
               <w:rPr>
                 <w:rStyle w:val="Hyperlink"/>
@@ -2705,7 +2705,7 @@
                 <w:noProof/>
                 <w:webHidden/>
               </w:rPr>
-              <w:instrText xml:space="preserve"> PAGEREF _Toc417546064 \h </w:instrText>
+              <w:instrText xml:space="preserve"> PAGEREF _Toc417636433 \h </w:instrText>
             </w:r>
             <w:r>
               <w:rPr>
@@ -2748,7 +2748,7 @@
               <w:lang w:val="fr-FR" w:eastAsia="fr-FR"/>
             </w:rPr>
           </w:pPr>
-          <w:hyperlink w:anchor="_Toc417546065" w:history="1">
+          <w:hyperlink w:anchor="_Toc417636434" w:history="1">
             <w:r>
               <w:rPr>
                 <w:rStyle w:val="Hyperlink"/>
@@ -2775,7 +2775,7 @@
                 <w:noProof/>
                 <w:webHidden/>
               </w:rPr>
-              <w:instrText xml:space="preserve"> PAGEREF _Toc417546065 \h </w:instrText>
+              <w:instrText xml:space="preserve"> PAGEREF _Toc417636434 \h </w:instrText>
             </w:r>
             <w:r>
               <w:rPr>
@@ -2818,7 +2818,7 @@
               <w:lang w:val="fr-FR" w:eastAsia="fr-FR"/>
             </w:rPr>
           </w:pPr>
-          <w:hyperlink w:anchor="_Toc417546066" w:history="1">
+          <w:hyperlink w:anchor="_Toc417636435" w:history="1">
             <w:r>
               <w:rPr>
                 <w:rStyle w:val="Hyperlink"/>
@@ -2845,7 +2845,7 @@
                 <w:noProof/>
                 <w:webHidden/>
               </w:rPr>
-              <w:instrText xml:space="preserve"> PAGEREF _Toc417546066 \h </w:instrText>
+              <w:instrText xml:space="preserve"> PAGEREF _Toc417636435 \h </w:instrText>
             </w:r>
             <w:r>
               <w:rPr>
@@ -2888,7 +2888,7 @@
               <w:lang w:val="fr-FR" w:eastAsia="fr-FR"/>
             </w:rPr>
           </w:pPr>
-          <w:hyperlink w:anchor="_Toc417546067" w:history="1">
+          <w:hyperlink w:anchor="_Toc417636436" w:history="1">
             <w:r>
               <w:rPr>
                 <w:rStyle w:val="Hyperlink"/>
@@ -2915,7 +2915,7 @@
                 <w:noProof/>
                 <w:webHidden/>
               </w:rPr>
-              <w:instrText xml:space="preserve"> PAGEREF _Toc417546067 \h </w:instrText>
+              <w:instrText xml:space="preserve"> PAGEREF _Toc417636436 \h </w:instrText>
             </w:r>
             <w:r>
               <w:rPr>
@@ -2955,7 +2955,7 @@
               <w:lang w:val="fr-FR" w:eastAsia="fr-FR"/>
             </w:rPr>
           </w:pPr>
-          <w:hyperlink w:anchor="_Toc417546068" w:history="1">
+          <w:hyperlink w:anchor="_Toc417636437" w:history="1">
             <w:r>
               <w:rPr>
                 <w:rStyle w:val="Hyperlink"/>
@@ -2982,7 +2982,7 @@
                 <w:noProof/>
                 <w:webHidden/>
               </w:rPr>
-              <w:instrText xml:space="preserve"> PAGEREF _Toc417546068 \h </w:instrText>
+              <w:instrText xml:space="preserve"> PAGEREF _Toc417636437 \h </w:instrText>
             </w:r>
             <w:r>
               <w:rPr>
@@ -3025,7 +3025,7 @@
               <w:lang w:val="fr-FR" w:eastAsia="fr-FR"/>
             </w:rPr>
           </w:pPr>
-          <w:hyperlink w:anchor="_Toc417546069" w:history="1">
+          <w:hyperlink w:anchor="_Toc417636438" w:history="1">
             <w:r>
               <w:rPr>
                 <w:rStyle w:val="Hyperlink"/>
@@ -3052,7 +3052,7 @@
                 <w:noProof/>
                 <w:webHidden/>
               </w:rPr>
-              <w:instrText xml:space="preserve"> PAGEREF _Toc417546069 \h </w:instrText>
+              <w:instrText xml:space="preserve"> PAGEREF _Toc417636438 \h </w:instrText>
             </w:r>
             <w:r>
               <w:rPr>
@@ -3095,7 +3095,7 @@
               <w:lang w:val="fr-FR" w:eastAsia="fr-FR"/>
             </w:rPr>
           </w:pPr>
-          <w:hyperlink w:anchor="_Toc417546070" w:history="1">
+          <w:hyperlink w:anchor="_Toc417636439" w:history="1">
             <w:r>
               <w:rPr>
                 <w:rStyle w:val="Hyperlink"/>
@@ -3122,7 +3122,7 @@
                 <w:noProof/>
                 <w:webHidden/>
               </w:rPr>
-              <w:instrText xml:space="preserve"> PAGEREF _Toc417546070 \h </w:instrText>
+              <w:instrText xml:space="preserve"> PAGEREF _Toc417636439 \h </w:instrText>
             </w:r>
             <w:r>
               <w:rPr>
@@ -3162,7 +3162,7 @@
               <w:lang w:val="fr-FR" w:eastAsia="fr-FR"/>
             </w:rPr>
           </w:pPr>
-          <w:hyperlink w:anchor="_Toc417546071" w:history="1">
+          <w:hyperlink w:anchor="_Toc417636440" w:history="1">
             <w:r>
               <w:rPr>
                 <w:rStyle w:val="Hyperlink"/>
@@ -3189,7 +3189,7 @@
                 <w:noProof/>
                 <w:webHidden/>
               </w:rPr>
-              <w:instrText xml:space="preserve"> PAGEREF _Toc417546071 \h </w:instrText>
+              <w:instrText xml:space="preserve"> PAGEREF _Toc417636440 \h </w:instrText>
             </w:r>
             <w:r>
               <w:rPr>
@@ -3229,7 +3229,7 @@
               <w:lang w:val="fr-FR" w:eastAsia="fr-FR"/>
             </w:rPr>
           </w:pPr>
-          <w:hyperlink w:anchor="_Toc417546072" w:history="1">
+          <w:hyperlink w:anchor="_Toc417636441" w:history="1">
             <w:r>
               <w:rPr>
                 <w:rStyle w:val="Hyperlink"/>
@@ -3256,7 +3256,7 @@
                 <w:noProof/>
                 <w:webHidden/>
               </w:rPr>
-              <w:instrText xml:space="preserve"> PAGEREF _Toc417546072 \h </w:instrText>
+              <w:instrText xml:space="preserve"> PAGEREF _Toc417636441 \h </w:instrText>
             </w:r>
             <w:r>
               <w:rPr>
@@ -3302,7 +3302,7 @@
       <w:pPr>
         <w:pStyle w:val="Heading1"/>
       </w:pPr>
-      <w:bookmarkStart w:id="2" w:name="_Toc417546030"/>
+      <w:bookmarkStart w:id="2" w:name="_Toc417636399"/>
       <w:r>
         <w:t>About</w:t>
       </w:r>
@@ -3419,7 +3419,7 @@
       <w:pPr>
         <w:pStyle w:val="Heading1"/>
       </w:pPr>
-      <w:bookmarkStart w:id="3" w:name="_Toc417546031"/>
+      <w:bookmarkStart w:id="3" w:name="_Toc417636400"/>
       <w:r>
         <w:t>Application</w:t>
       </w:r>
@@ -3637,7 +3637,7 @@
       <w:pPr>
         <w:pStyle w:val="Heading1"/>
       </w:pPr>
-      <w:bookmarkStart w:id="4" w:name="_Toc417546032"/>
+      <w:bookmarkStart w:id="4" w:name="_Toc417636401"/>
       <w:r>
         <w:t>License</w:t>
       </w:r>
@@ -3749,7 +3749,7 @@
       <w:pPr>
         <w:pStyle w:val="Heading1"/>
       </w:pPr>
-      <w:bookmarkStart w:id="5" w:name="_Toc417546033"/>
+      <w:bookmarkStart w:id="5" w:name="_Toc417636402"/>
       <w:r>
         <w:lastRenderedPageBreak/>
         <w:t xml:space="preserve">The </w:t>
@@ -4792,7 +4792,7 @@
       <w:pPr>
         <w:pStyle w:val="Heading1"/>
       </w:pPr>
-      <w:bookmarkStart w:id="6" w:name="_Toc417546034"/>
+      <w:bookmarkStart w:id="6" w:name="_Toc417636403"/>
       <w:r>
         <w:lastRenderedPageBreak/>
         <w:t>Configuration</w:t>
@@ -5163,7 +5163,7 @@
       <w:pPr>
         <w:pStyle w:val="Heading2"/>
       </w:pPr>
-      <w:bookmarkStart w:id="7" w:name="_Toc417546035"/>
+      <w:bookmarkStart w:id="7" w:name="_Toc417636404"/>
       <w:proofErr w:type="spellStart"/>
       <w:r>
         <w:t>MySQL</w:t>
@@ -5813,7 +5813,7 @@
       <w:pPr>
         <w:pStyle w:val="Heading2"/>
       </w:pPr>
-      <w:bookmarkStart w:id="8" w:name="_Toc417546036"/>
+      <w:bookmarkStart w:id="8" w:name="_Toc417636405"/>
       <w:r>
         <w:t>Logger</w:t>
       </w:r>
@@ -5971,7 +5971,7 @@
       <w:pPr>
         <w:pStyle w:val="Heading2"/>
       </w:pPr>
-      <w:bookmarkStart w:id="9" w:name="_Toc417546037"/>
+      <w:bookmarkStart w:id="9" w:name="_Toc417636406"/>
       <w:r>
         <w:t>Google Drive configuration</w:t>
       </w:r>
@@ -6176,7 +6176,7 @@
       <w:pPr>
         <w:pStyle w:val="Heading1"/>
       </w:pPr>
-      <w:bookmarkStart w:id="10" w:name="_Toc417546038"/>
+      <w:bookmarkStart w:id="10" w:name="_Toc417636407"/>
       <w:proofErr w:type="spellStart"/>
       <w:proofErr w:type="gramStart"/>
       <w:r>
@@ -6196,7 +6196,7 @@
       <w:pPr>
         <w:pStyle w:val="Heading2"/>
       </w:pPr>
-      <w:bookmarkStart w:id="11" w:name="_Toc417546039"/>
+      <w:bookmarkStart w:id="11" w:name="_Toc417636408"/>
       <w:r>
         <w:t>P</w:t>
       </w:r>
@@ -6214,7 +6214,7 @@
       <w:pPr>
         <w:pStyle w:val="Heading3"/>
       </w:pPr>
-      <w:bookmarkStart w:id="12" w:name="_Toc417546040"/>
+      <w:bookmarkStart w:id="12" w:name="_Toc417636409"/>
       <w:r>
         <w:t>How to set the preferences</w:t>
       </w:r>
@@ -9046,7 +9046,7 @@
       <w:pPr>
         <w:pStyle w:val="Heading1"/>
       </w:pPr>
-      <w:bookmarkStart w:id="32" w:name="_Toc417546041"/>
+      <w:bookmarkStart w:id="32" w:name="_Toc417636410"/>
       <w:r>
         <w:t>Getting Started</w:t>
       </w:r>
@@ -9121,7 +9121,7 @@
       <w:pPr>
         <w:pStyle w:val="Heading3"/>
       </w:pPr>
-      <w:bookmarkStart w:id="33" w:name="_Toc417546042"/>
+      <w:bookmarkStart w:id="33" w:name="_Toc417636411"/>
       <w:r>
         <w:t>One</w:t>
       </w:r>
@@ -9934,7 +9934,7 @@
       <w:pPr>
         <w:pStyle w:val="Heading3"/>
       </w:pPr>
-      <w:bookmarkStart w:id="36" w:name="_Toc417546043"/>
+      <w:bookmarkStart w:id="36" w:name="_Toc417636412"/>
       <w:r>
         <w:lastRenderedPageBreak/>
         <w:t xml:space="preserve">How to </w:t>
@@ -11097,7 +11097,40 @@
         <w:t>unplanned task</w:t>
       </w:r>
       <w:r>
-        <w:t xml:space="preserve"> with </w:t>
+        <w:t xml:space="preserve"> </w:t>
+      </w:r>
+      <w:r>
+        <w:t xml:space="preserve">with </w:t>
+      </w:r>
+      <w:r>
+        <w:rPr>
+          <w:noProof/>
+          <w:sz w:val="20"/>
+          <w:szCs w:val="20"/>
+          <w:lang w:val="fr-FR" w:eastAsia="fr-FR"/>
+        </w:rPr>
+        <w:t xml:space="preserve">default title </w:t>
+      </w:r>
+      <w:r>
+        <w:t>"</w:t>
+      </w:r>
+      <w:r>
+        <w:rPr>
+          <w:noProof/>
+          <w:sz w:val="20"/>
+          <w:szCs w:val="20"/>
+          <w:lang w:val="fr-FR" w:eastAsia="fr-FR"/>
+        </w:rPr>
+        <w:t>(U) Unplanned</w:t>
+      </w:r>
+      <w:r>
+        <w:t>"</w:t>
+      </w:r>
+      <w:r>
+        <w:t>,</w:t>
+      </w:r>
+      <w:r>
+        <w:t xml:space="preserve"> </w:t>
       </w:r>
       <w:r>
         <w:t>estimated</w:t>
@@ -11198,7 +11231,40 @@
         <w:t>for the running task</w:t>
       </w:r>
       <w:r>
-        <w:t xml:space="preserve"> with </w:t>
+        <w:t xml:space="preserve"> </w:t>
+      </w:r>
+      <w:r>
+        <w:t xml:space="preserve">with </w:t>
+      </w:r>
+      <w:r>
+        <w:rPr>
+          <w:noProof/>
+          <w:sz w:val="20"/>
+          <w:szCs w:val="20"/>
+          <w:lang w:val="fr-FR" w:eastAsia="fr-FR"/>
+        </w:rPr>
+        <w:t xml:space="preserve">default title </w:t>
+      </w:r>
+      <w:r>
+        <w:t>"</w:t>
+      </w:r>
+      <w:r>
+        <w:rPr>
+          <w:noProof/>
+          <w:sz w:val="20"/>
+          <w:szCs w:val="20"/>
+          <w:lang w:val="fr-FR" w:eastAsia="fr-FR"/>
+        </w:rPr>
+        <w:t>(I) Internal</w:t>
+      </w:r>
+      <w:r>
+        <w:t>"</w:t>
+      </w:r>
+      <w:r>
+        <w:t>,</w:t>
+      </w:r>
+      <w:r>
+        <w:t xml:space="preserve"> </w:t>
       </w:r>
       <w:r>
         <w:t xml:space="preserve">estimated </w:t>
@@ -11284,7 +11350,37 @@
         <w:t>for the running task</w:t>
       </w:r>
       <w:r>
-        <w:t xml:space="preserve"> with </w:t>
+        <w:t xml:space="preserve"> </w:t>
+      </w:r>
+      <w:r>
+        <w:t xml:space="preserve">with </w:t>
+      </w:r>
+      <w:r>
+        <w:rPr>
+          <w:noProof/>
+          <w:sz w:val="20"/>
+          <w:szCs w:val="20"/>
+          <w:lang w:val="fr-FR" w:eastAsia="fr-FR"/>
+        </w:rPr>
+        <w:t xml:space="preserve">default title </w:t>
+      </w:r>
+      <w:r>
+        <w:t>"</w:t>
+      </w:r>
+      <w:r>
+        <w:rPr>
+          <w:noProof/>
+          <w:sz w:val="20"/>
+          <w:szCs w:val="20"/>
+          <w:lang w:val="fr-FR" w:eastAsia="fr-FR"/>
+        </w:rPr>
+        <w:t>(E) External</w:t>
+      </w:r>
+      <w:r>
+        <w:t>"</w:t>
+      </w:r>
+      <w:r>
+        <w:t xml:space="preserve">, </w:t>
       </w:r>
       <w:r>
         <w:t xml:space="preserve">estimated </w:t>
@@ -12266,7 +12362,7 @@
           </wp:anchor>
         </w:drawing>
       </w:r>
-      <w:bookmarkStart w:id="37" w:name="_Toc417546044"/>
+      <w:bookmarkStart w:id="37" w:name="_Toc417636413"/>
       <w:r>
         <w:t>New</w:t>
       </w:r>
@@ -12290,7 +12386,7 @@
       <w:pPr>
         <w:pStyle w:val="Heading3"/>
       </w:pPr>
-      <w:bookmarkStart w:id="38" w:name="_Toc417546045"/>
+      <w:bookmarkStart w:id="38" w:name="_Toc417636414"/>
       <w:r>
         <w:t>How to c</w:t>
       </w:r>
@@ -12508,7 +12604,7 @@
       <w:pPr>
         <w:pStyle w:val="Heading3"/>
       </w:pPr>
-      <w:bookmarkStart w:id="39" w:name="_Toc417546046"/>
+      <w:bookmarkStart w:id="39" w:name="_Toc417636415"/>
       <w:r>
         <w:t>How to use the</w:t>
       </w:r>
@@ -13038,7 +13134,7 @@
           </wp:anchor>
         </w:drawing>
       </w:r>
-      <w:bookmarkStart w:id="50" w:name="_Toc417546047"/>
+      <w:bookmarkStart w:id="50" w:name="_Toc417636416"/>
       <w:r>
         <w:t>Ac</w:t>
       </w:r>
@@ -13068,7 +13164,7 @@
       <w:pPr>
         <w:pStyle w:val="Heading3"/>
       </w:pPr>
-      <w:bookmarkStart w:id="51" w:name="_Toc417546048"/>
+      <w:bookmarkStart w:id="51" w:name="_Toc417636417"/>
       <w:r>
         <w:t>How to read the table</w:t>
       </w:r>
@@ -13378,7 +13474,7 @@
       <w:pPr>
         <w:pStyle w:val="Heading3"/>
       </w:pPr>
-      <w:bookmarkStart w:id="52" w:name="_Toc417546049"/>
+      <w:bookmarkStart w:id="52" w:name="_Toc417636418"/>
       <w:r>
         <w:t>How to</w:t>
       </w:r>
@@ -13964,7 +14060,7 @@
       <w:pPr>
         <w:pStyle w:val="Heading3"/>
       </w:pPr>
-      <w:bookmarkStart w:id="53" w:name="_Toc417546050"/>
+      <w:bookmarkStart w:id="53" w:name="_Toc417636419"/>
       <w:r>
         <w:t>How to use a task as template</w:t>
       </w:r>
@@ -14040,7 +14136,7 @@
       <w:pPr>
         <w:pStyle w:val="Heading3"/>
       </w:pPr>
-      <w:bookmarkStart w:id="54" w:name="_Toc417546051"/>
+      <w:bookmarkStart w:id="54" w:name="_Toc417636420"/>
       <w:r>
         <w:t>How to edit a task</w:t>
       </w:r>
@@ -14339,7 +14435,7 @@
       <w:pPr>
         <w:pStyle w:val="Heading3"/>
       </w:pPr>
-      <w:bookmarkStart w:id="55" w:name="_Toc417546052"/>
+      <w:bookmarkStart w:id="55" w:name="_Toc417636421"/>
       <w:r>
         <w:t>How to export data</w:t>
       </w:r>
@@ -15222,7 +15318,7 @@
       <w:pPr>
         <w:pStyle w:val="Heading3"/>
       </w:pPr>
-      <w:bookmarkStart w:id="62" w:name="_Toc417546053"/>
+      <w:bookmarkStart w:id="62" w:name="_Toc417636422"/>
       <w:r>
         <w:t>How to impor</w:t>
       </w:r>
@@ -15433,7 +15529,7 @@
           </wp:anchor>
         </w:drawing>
       </w:r>
-      <w:bookmarkStart w:id="63" w:name="_Toc417546054"/>
+      <w:bookmarkStart w:id="63" w:name="_Toc417636423"/>
       <w:proofErr w:type="spellStart"/>
       <w:r>
         <w:t>ToDo</w:t>
@@ -15482,7 +15578,7 @@
       <w:pPr>
         <w:pStyle w:val="Heading3"/>
       </w:pPr>
-      <w:bookmarkStart w:id="64" w:name="_Toc417546055"/>
+      <w:bookmarkStart w:id="64" w:name="_Toc417636424"/>
       <w:r>
         <w:t>How to read the table</w:t>
       </w:r>
@@ -15735,7 +15831,7 @@
       <w:pPr>
         <w:pStyle w:val="Heading3"/>
       </w:pPr>
-      <w:bookmarkStart w:id="65" w:name="_Toc417546056"/>
+      <w:bookmarkStart w:id="65" w:name="_Toc417636425"/>
       <w:r>
         <w:t>How to p</w:t>
       </w:r>
@@ -15796,7 +15892,7 @@
       <w:pPr>
         <w:pStyle w:val="Heading3"/>
       </w:pPr>
-      <w:bookmarkStart w:id="66" w:name="_Toc417546057"/>
+      <w:bookmarkStart w:id="66" w:name="_Toc417636426"/>
       <w:r>
         <w:t>How to</w:t>
       </w:r>
@@ -16068,9 +16164,9 @@
               </w:rPr>
               <w:drawing>
                 <wp:inline distT="0" distB="0" distL="0" distR="0">
-                  <wp:extent cx="250166" cy="250166"/>
+                  <wp:extent cx="256995" cy="256995"/>
                   <wp:effectExtent l="19050" t="0" r="0" b="0"/>
-                  <wp:docPr id="42" name="Picture 76" descr="internal.png"/>
+                  <wp:docPr id="25" name="Picture 24" descr="internal.png"/>
                   <wp:cNvGraphicFramePr>
                     <a:graphicFrameLocks xmlns:a="http://schemas.openxmlformats.org/drawingml/2006/main" noChangeAspect="1"/>
                   </wp:cNvGraphicFramePr>
@@ -16090,7 +16186,7 @@
                         <pic:spPr>
                           <a:xfrm>
                             <a:off x="0" y="0"/>
-                            <a:ext cx="248443" cy="248443"/>
+                            <a:ext cx="259589" cy="259589"/>
                           </a:xfrm>
                           <a:prstGeom prst="rect">
                             <a:avLst/>
@@ -16126,7 +16222,7 @@
                 <wp:inline distT="0" distB="0" distL="0" distR="0">
                   <wp:extent cx="250166" cy="250166"/>
                   <wp:effectExtent l="19050" t="0" r="0" b="0"/>
-                  <wp:docPr id="43" name="Picture 75" descr="external.png"/>
+                  <wp:docPr id="40" name="Picture 39" descr="external.png"/>
                   <wp:cNvGraphicFramePr>
                     <a:graphicFrameLocks xmlns:a="http://schemas.openxmlformats.org/drawingml/2006/main" noChangeAspect="1"/>
                   </wp:cNvGraphicFramePr>
@@ -16379,7 +16475,7 @@
                 <wp:inline distT="0" distB="0" distL="0" distR="0">
                   <wp:extent cx="152421" cy="152421"/>
                   <wp:effectExtent l="19050" t="0" r="0" b="0"/>
-                  <wp:docPr id="39" name="Picture 38" descr="running.png"/>
+                  <wp:docPr id="41" name="Picture 40" descr="running.png"/>
                   <wp:cNvGraphicFramePr>
                     <a:graphicFrameLocks xmlns:a="http://schemas.openxmlformats.org/drawingml/2006/main" noChangeAspect="1"/>
                   </wp:cNvGraphicFramePr>
@@ -16601,7 +16697,37 @@
               <w:t>Create an unplanned task</w:t>
             </w:r>
             <w:r>
-              <w:t xml:space="preserve"> with estimated </w:t>
+              <w:t xml:space="preserve"> with</w:t>
+            </w:r>
+            <w:r>
+              <w:rPr>
+                <w:noProof/>
+                <w:sz w:val="20"/>
+                <w:szCs w:val="20"/>
+                <w:lang w:val="fr-FR" w:eastAsia="fr-FR"/>
+              </w:rPr>
+              <w:t xml:space="preserve"> default title </w:t>
+            </w:r>
+            <w:r>
+              <w:t>"</w:t>
+            </w:r>
+            <w:r>
+              <w:rPr>
+                <w:noProof/>
+                <w:sz w:val="20"/>
+                <w:szCs w:val="20"/>
+                <w:lang w:val="fr-FR" w:eastAsia="fr-FR"/>
+              </w:rPr>
+              <w:t>(U) Unplanned</w:t>
+            </w:r>
+            <w:r>
+              <w:t>"</w:t>
+            </w:r>
+            <w:r>
+              <w:t>,</w:t>
+            </w:r>
+            <w:r>
+              <w:t xml:space="preserve"> estimated </w:t>
             </w:r>
             <w:proofErr w:type="spellStart"/>
             <w:r>
@@ -16638,10 +16764,44 @@
                 <w:sz w:val="20"/>
                 <w:szCs w:val="20"/>
               </w:rPr>
+              <w:lastRenderedPageBreak/>
               <w:t>Create an internal interruption</w:t>
             </w:r>
             <w:r>
-              <w:t xml:space="preserve"> with estimated </w:t>
+              <w:t xml:space="preserve"> </w:t>
+            </w:r>
+            <w:r>
+              <w:t xml:space="preserve">with </w:t>
+            </w:r>
+            <w:r>
+              <w:rPr>
+                <w:noProof/>
+                <w:sz w:val="20"/>
+                <w:szCs w:val="20"/>
+                <w:lang w:val="fr-FR" w:eastAsia="fr-FR"/>
+              </w:rPr>
+              <w:t xml:space="preserve">default title </w:t>
+            </w:r>
+            <w:r>
+              <w:t>"</w:t>
+            </w:r>
+            <w:r>
+              <w:rPr>
+                <w:noProof/>
+                <w:sz w:val="20"/>
+                <w:szCs w:val="20"/>
+                <w:lang w:val="fr-FR" w:eastAsia="fr-FR"/>
+              </w:rPr>
+              <w:t>(I) Internal</w:t>
+            </w:r>
+            <w:r>
+              <w:t>"</w:t>
+            </w:r>
+            <w:r>
+              <w:t xml:space="preserve">, </w:t>
+            </w:r>
+            <w:r>
+              <w:t xml:space="preserve">estimated </w:t>
             </w:r>
             <w:proofErr w:type="spellStart"/>
             <w:r>
@@ -16688,10 +16848,44 @@
                 <w:sz w:val="20"/>
                 <w:szCs w:val="20"/>
               </w:rPr>
+              <w:lastRenderedPageBreak/>
               <w:t>Create an external interruption</w:t>
             </w:r>
             <w:r>
-              <w:t xml:space="preserve"> with estimated </w:t>
+              <w:t xml:space="preserve"> </w:t>
+            </w:r>
+            <w:r>
+              <w:t xml:space="preserve">with </w:t>
+            </w:r>
+            <w:r>
+              <w:rPr>
+                <w:noProof/>
+                <w:sz w:val="20"/>
+                <w:szCs w:val="20"/>
+                <w:lang w:val="fr-FR" w:eastAsia="fr-FR"/>
+              </w:rPr>
+              <w:t xml:space="preserve">default title </w:t>
+            </w:r>
+            <w:r>
+              <w:t>"</w:t>
+            </w:r>
+            <w:r>
+              <w:rPr>
+                <w:noProof/>
+                <w:sz w:val="20"/>
+                <w:szCs w:val="20"/>
+                <w:lang w:val="fr-FR" w:eastAsia="fr-FR"/>
+              </w:rPr>
+              <w:t>(E) External</w:t>
+            </w:r>
+            <w:r>
+              <w:t>"</w:t>
+            </w:r>
+            <w:r>
+              <w:t xml:space="preserve">, </w:t>
+            </w:r>
+            <w:r>
+              <w:t xml:space="preserve">estimated </w:t>
             </w:r>
             <w:proofErr w:type="spellStart"/>
             <w:r>
@@ -16724,6 +16918,7 @@
               </w:rPr>
             </w:pPr>
             <w:r>
+              <w:lastRenderedPageBreak/>
               <w:t xml:space="preserve"> </w:t>
             </w:r>
           </w:p>
@@ -16740,6 +16935,7 @@
               </w:rPr>
             </w:pPr>
             <w:r>
+              <w:lastRenderedPageBreak/>
               <w:t>(</w:t>
             </w:r>
             <w:r>
@@ -16793,7 +16989,7 @@
       <w:pPr>
         <w:pStyle w:val="Heading3"/>
       </w:pPr>
-      <w:bookmarkStart w:id="67" w:name="_Toc417546058"/>
+      <w:bookmarkStart w:id="67" w:name="_Toc417636427"/>
       <w:r>
         <w:t>How to</w:t>
       </w:r>
@@ -17409,7 +17605,7 @@
       <w:pPr>
         <w:pStyle w:val="Heading3"/>
       </w:pPr>
-      <w:bookmarkStart w:id="68" w:name="_Toc417546059"/>
+      <w:bookmarkStart w:id="68" w:name="_Toc417636428"/>
       <w:r>
         <w:t>How to</w:t>
       </w:r>
@@ -18184,7 +18380,7 @@
       <w:pPr>
         <w:pStyle w:val="Heading3"/>
       </w:pPr>
-      <w:bookmarkStart w:id="69" w:name="_Toc417546060"/>
+      <w:bookmarkStart w:id="69" w:name="_Toc417636429"/>
       <w:r>
         <w:t>How to w</w:t>
       </w:r>
@@ -19339,7 +19535,7 @@
       <w:pPr>
         <w:pStyle w:val="Heading3"/>
       </w:pPr>
-      <w:bookmarkStart w:id="75" w:name="_Toc417546061"/>
+      <w:bookmarkStart w:id="75" w:name="_Toc417636430"/>
       <w:r>
         <w:t xml:space="preserve">How to </w:t>
       </w:r>
@@ -19701,7 +19897,7 @@
       <w:pPr>
         <w:pStyle w:val="Heading3"/>
       </w:pPr>
-      <w:bookmarkStart w:id="78" w:name="_Toc417546062"/>
+      <w:bookmarkStart w:id="78" w:name="_Toc417636431"/>
       <w:r>
         <w:t xml:space="preserve">How to </w:t>
       </w:r>
@@ -20086,7 +20282,7 @@
       <w:pPr>
         <w:pStyle w:val="Heading3"/>
       </w:pPr>
-      <w:bookmarkStart w:id="79" w:name="_Toc417546063"/>
+      <w:bookmarkStart w:id="79" w:name="_Toc417636432"/>
       <w:r>
         <w:t xml:space="preserve">How to </w:t>
       </w:r>
@@ -20305,7 +20501,7 @@
           </wp:anchor>
         </w:drawing>
       </w:r>
-      <w:bookmarkStart w:id="80" w:name="_Toc417546064"/>
+      <w:bookmarkStart w:id="80" w:name="_Toc417636433"/>
       <w:r>
         <w:t>Report List / Release Backlog</w:t>
       </w:r>
@@ -20340,7 +20536,7 @@
       <w:pPr>
         <w:pStyle w:val="Heading3"/>
       </w:pPr>
-      <w:bookmarkStart w:id="81" w:name="_Toc417546065"/>
+      <w:bookmarkStart w:id="81" w:name="_Toc417636434"/>
       <w:r>
         <w:t>How to read the table’s border</w:t>
       </w:r>
@@ -20617,7 +20813,7 @@
       <w:pPr>
         <w:pStyle w:val="Heading3"/>
       </w:pPr>
-      <w:bookmarkStart w:id="82" w:name="_Toc417546066"/>
+      <w:bookmarkStart w:id="82" w:name="_Toc417636435"/>
       <w:r>
         <w:t xml:space="preserve">How to </w:t>
       </w:r>
@@ -21154,7 +21350,7 @@
       <w:pPr>
         <w:pStyle w:val="Heading3"/>
       </w:pPr>
-      <w:bookmarkStart w:id="97" w:name="_Toc417546067"/>
+      <w:bookmarkStart w:id="97" w:name="_Toc417636436"/>
       <w:r>
         <w:t>How to</w:t>
       </w:r>
@@ -21474,7 +21670,7 @@
           </wp:anchor>
         </w:drawing>
       </w:r>
-      <w:bookmarkStart w:id="98" w:name="_Toc417546068"/>
+      <w:bookmarkStart w:id="98" w:name="_Toc417636437"/>
       <w:proofErr w:type="spellStart"/>
       <w:r>
         <w:t>Burndown</w:t>
@@ -21515,7 +21711,7 @@
       <w:pPr>
         <w:pStyle w:val="Heading3"/>
       </w:pPr>
-      <w:bookmarkStart w:id="99" w:name="_Toc417546069"/>
+      <w:bookmarkStart w:id="99" w:name="_Toc417636438"/>
       <w:r>
         <w:t xml:space="preserve">How to </w:t>
       </w:r>
@@ -22643,7 +22839,7 @@
       <w:pPr>
         <w:pStyle w:val="Heading1"/>
       </w:pPr>
-      <w:bookmarkStart w:id="100" w:name="_Toc417546070"/>
+      <w:bookmarkStart w:id="100" w:name="_Toc417636439"/>
       <w:r>
         <w:t>Annex</w:t>
       </w:r>
@@ -22653,7 +22849,7 @@
       <w:pPr>
         <w:pStyle w:val="Heading2"/>
       </w:pPr>
-      <w:bookmarkStart w:id="101" w:name="_Toc417546071"/>
+      <w:bookmarkStart w:id="101" w:name="_Toc417636440"/>
       <w:r>
         <w:t>Themes</w:t>
       </w:r>
@@ -22921,7 +23117,7 @@
       <w:pPr>
         <w:pStyle w:val="Heading2"/>
       </w:pPr>
-      <w:bookmarkStart w:id="102" w:name="_Toc417546072"/>
+      <w:bookmarkStart w:id="102" w:name="_Toc417636441"/>
       <w:r>
         <w:t>Libraries</w:t>
       </w:r>
@@ -23102,7 +23298,7 @@
             <w:rPr>
               <w:noProof/>
             </w:rPr>
-            <w:t>4</w:t>
+            <w:t>2</w:t>
           </w:r>
         </w:fldSimple>
       </w:p>
@@ -23158,7 +23354,7 @@
         <v:path o:extrusionok="f" gradientshapeok="t" o:connecttype="rect"/>
         <o:lock v:ext="edit" aspectratio="t"/>
       </v:shapetype>
-      <v:shape id="_x0000_i1028" type="#_x0000_t75" alt="pomodoro16.png" style="width:16.3pt;height:16.3pt;visibility:visible;mso-wrap-style:square" o:bullet="t">
+      <v:shape id="_x0000_i1033" type="#_x0000_t75" alt="pomodoro16.png" style="width:16.3pt;height:16.3pt;visibility:visible;mso-wrap-style:square" o:bullet="t">
         <v:imagedata r:id="rId1" o:title="pomodoro16"/>
       </v:shape>
     </w:pict>
@@ -28590,7 +28786,7 @@
 </file>
 
 <file path=customXml/itemProps1.xml><?xml version="1.0" encoding="utf-8"?>
-<ds:datastoreItem xmlns:ds="http://schemas.openxmlformats.org/officeDocument/2006/customXml" ds:itemID="{069CD082-4B04-4805-B583-021F7B8133E6}">
+<ds:datastoreItem xmlns:ds="http://schemas.openxmlformats.org/officeDocument/2006/customXml" ds:itemID="{91675330-1E7B-44F5-99D8-89949514B1E7}">
   <ds:schemaRefs>
     <ds:schemaRef ds:uri="http://schemas.openxmlformats.org/officeDocument/2006/bibliography"/>
   </ds:schemaRefs>

</xml_diff>

<commit_message>
refactoring + bug fixing
</commit_message>
<xml_diff>
--- a/doc/User guides/myAgilePomodoro_4.0.0.docx
+++ b/doc/User guides/myAgilePomodoro_4.0.0.docx
@@ -322,7 +322,7 @@
             </w:rPr>
             <w:fldChar w:fldCharType="separate"/>
           </w:r>
-          <w:hyperlink w:anchor="_Toc417636399" w:history="1">
+          <w:hyperlink w:anchor="_Toc418078304" w:history="1">
             <w:r>
               <w:rPr>
                 <w:rStyle w:val="Hyperlink"/>
@@ -349,7 +349,7 @@
                 <w:noProof/>
                 <w:webHidden/>
               </w:rPr>
-              <w:instrText xml:space="preserve"> PAGEREF _Toc417636399 \h </w:instrText>
+              <w:instrText xml:space="preserve"> PAGEREF _Toc418078304 \h </w:instrText>
             </w:r>
             <w:r>
               <w:rPr>
@@ -392,7 +392,7 @@
               <w:lang w:val="fr-FR" w:eastAsia="fr-FR"/>
             </w:rPr>
           </w:pPr>
-          <w:hyperlink w:anchor="_Toc417636400" w:history="1">
+          <w:hyperlink w:anchor="_Toc418078305" w:history="1">
             <w:r>
               <w:rPr>
                 <w:rStyle w:val="Hyperlink"/>
@@ -419,7 +419,7 @@
                 <w:noProof/>
                 <w:webHidden/>
               </w:rPr>
-              <w:instrText xml:space="preserve"> PAGEREF _Toc417636400 \h </w:instrText>
+              <w:instrText xml:space="preserve"> PAGEREF _Toc418078305 \h </w:instrText>
             </w:r>
             <w:r>
               <w:rPr>
@@ -462,7 +462,7 @@
               <w:lang w:val="fr-FR" w:eastAsia="fr-FR"/>
             </w:rPr>
           </w:pPr>
-          <w:hyperlink w:anchor="_Toc417636401" w:history="1">
+          <w:hyperlink w:anchor="_Toc418078306" w:history="1">
             <w:r>
               <w:rPr>
                 <w:rStyle w:val="Hyperlink"/>
@@ -489,7 +489,7 @@
                 <w:noProof/>
                 <w:webHidden/>
               </w:rPr>
-              <w:instrText xml:space="preserve"> PAGEREF _Toc417636401 \h </w:instrText>
+              <w:instrText xml:space="preserve"> PAGEREF _Toc418078306 \h </w:instrText>
             </w:r>
             <w:r>
               <w:rPr>
@@ -532,7 +532,7 @@
               <w:lang w:val="fr-FR" w:eastAsia="fr-FR"/>
             </w:rPr>
           </w:pPr>
-          <w:hyperlink w:anchor="_Toc417636402" w:history="1">
+          <w:hyperlink w:anchor="_Toc418078307" w:history="1">
             <w:r>
               <w:rPr>
                 <w:rStyle w:val="Hyperlink"/>
@@ -559,7 +559,7 @@
                 <w:noProof/>
                 <w:webHidden/>
               </w:rPr>
-              <w:instrText xml:space="preserve"> PAGEREF _Toc417636402 \h </w:instrText>
+              <w:instrText xml:space="preserve"> PAGEREF _Toc418078307 \h </w:instrText>
             </w:r>
             <w:r>
               <w:rPr>
@@ -602,7 +602,7 @@
               <w:lang w:val="fr-FR" w:eastAsia="fr-FR"/>
             </w:rPr>
           </w:pPr>
-          <w:hyperlink w:anchor="_Toc417636403" w:history="1">
+          <w:hyperlink w:anchor="_Toc418078308" w:history="1">
             <w:r>
               <w:rPr>
                 <w:rStyle w:val="Hyperlink"/>
@@ -629,7 +629,7 @@
                 <w:noProof/>
                 <w:webHidden/>
               </w:rPr>
-              <w:instrText xml:space="preserve"> PAGEREF _Toc417636403 \h </w:instrText>
+              <w:instrText xml:space="preserve"> PAGEREF _Toc418078308 \h </w:instrText>
             </w:r>
             <w:r>
               <w:rPr>
@@ -669,7 +669,7 @@
               <w:lang w:val="fr-FR" w:eastAsia="fr-FR"/>
             </w:rPr>
           </w:pPr>
-          <w:hyperlink w:anchor="_Toc417636404" w:history="1">
+          <w:hyperlink w:anchor="_Toc418078309" w:history="1">
             <w:r>
               <w:rPr>
                 <w:rStyle w:val="Hyperlink"/>
@@ -696,7 +696,7 @@
                 <w:noProof/>
                 <w:webHidden/>
               </w:rPr>
-              <w:instrText xml:space="preserve"> PAGEREF _Toc417636404 \h </w:instrText>
+              <w:instrText xml:space="preserve"> PAGEREF _Toc418078309 \h </w:instrText>
             </w:r>
             <w:r>
               <w:rPr>
@@ -736,7 +736,7 @@
               <w:lang w:val="fr-FR" w:eastAsia="fr-FR"/>
             </w:rPr>
           </w:pPr>
-          <w:hyperlink w:anchor="_Toc417636405" w:history="1">
+          <w:hyperlink w:anchor="_Toc418078310" w:history="1">
             <w:r>
               <w:rPr>
                 <w:rStyle w:val="Hyperlink"/>
@@ -763,7 +763,7 @@
                 <w:noProof/>
                 <w:webHidden/>
               </w:rPr>
-              <w:instrText xml:space="preserve"> PAGEREF _Toc417636405 \h </w:instrText>
+              <w:instrText xml:space="preserve"> PAGEREF _Toc418078310 \h </w:instrText>
             </w:r>
             <w:r>
               <w:rPr>
@@ -803,7 +803,7 @@
               <w:lang w:val="fr-FR" w:eastAsia="fr-FR"/>
             </w:rPr>
           </w:pPr>
-          <w:hyperlink w:anchor="_Toc417636406" w:history="1">
+          <w:hyperlink w:anchor="_Toc418078311" w:history="1">
             <w:r>
               <w:rPr>
                 <w:rStyle w:val="Hyperlink"/>
@@ -830,7 +830,7 @@
                 <w:noProof/>
                 <w:webHidden/>
               </w:rPr>
-              <w:instrText xml:space="preserve"> PAGEREF _Toc417636406 \h </w:instrText>
+              <w:instrText xml:space="preserve"> PAGEREF _Toc418078311 \h </w:instrText>
             </w:r>
             <w:r>
               <w:rPr>
@@ -873,7 +873,7 @@
               <w:lang w:val="fr-FR" w:eastAsia="fr-FR"/>
             </w:rPr>
           </w:pPr>
-          <w:hyperlink w:anchor="_Toc417636407" w:history="1">
+          <w:hyperlink w:anchor="_Toc418078312" w:history="1">
             <w:r>
               <w:rPr>
                 <w:rStyle w:val="Hyperlink"/>
@@ -900,7 +900,7 @@
                 <w:noProof/>
                 <w:webHidden/>
               </w:rPr>
-              <w:instrText xml:space="preserve"> PAGEREF _Toc417636407 \h </w:instrText>
+              <w:instrText xml:space="preserve"> PAGEREF _Toc418078312 \h </w:instrText>
             </w:r>
             <w:r>
               <w:rPr>
@@ -940,7 +940,7 @@
               <w:lang w:val="fr-FR" w:eastAsia="fr-FR"/>
             </w:rPr>
           </w:pPr>
-          <w:hyperlink w:anchor="_Toc417636408" w:history="1">
+          <w:hyperlink w:anchor="_Toc418078313" w:history="1">
             <w:r>
               <w:rPr>
                 <w:rStyle w:val="Hyperlink"/>
@@ -967,7 +967,7 @@
                 <w:noProof/>
                 <w:webHidden/>
               </w:rPr>
-              <w:instrText xml:space="preserve"> PAGEREF _Toc417636408 \h </w:instrText>
+              <w:instrText xml:space="preserve"> PAGEREF _Toc418078313 \h </w:instrText>
             </w:r>
             <w:r>
               <w:rPr>
@@ -1010,7 +1010,7 @@
               <w:lang w:val="fr-FR" w:eastAsia="fr-FR"/>
             </w:rPr>
           </w:pPr>
-          <w:hyperlink w:anchor="_Toc417636409" w:history="1">
+          <w:hyperlink w:anchor="_Toc418078314" w:history="1">
             <w:r>
               <w:rPr>
                 <w:rStyle w:val="Hyperlink"/>
@@ -1037,7 +1037,7 @@
                 <w:noProof/>
                 <w:webHidden/>
               </w:rPr>
-              <w:instrText xml:space="preserve"> PAGEREF _Toc417636409 \h </w:instrText>
+              <w:instrText xml:space="preserve"> PAGEREF _Toc418078314 \h </w:instrText>
             </w:r>
             <w:r>
               <w:rPr>
@@ -1080,7 +1080,7 @@
               <w:lang w:val="fr-FR" w:eastAsia="fr-FR"/>
             </w:rPr>
           </w:pPr>
-          <w:hyperlink w:anchor="_Toc417636410" w:history="1">
+          <w:hyperlink w:anchor="_Toc418078315" w:history="1">
             <w:r>
               <w:rPr>
                 <w:rStyle w:val="Hyperlink"/>
@@ -1107,7 +1107,7 @@
                 <w:noProof/>
                 <w:webHidden/>
               </w:rPr>
-              <w:instrText xml:space="preserve"> PAGEREF _Toc417636410 \h </w:instrText>
+              <w:instrText xml:space="preserve"> PAGEREF _Toc418078315 \h </w:instrText>
             </w:r>
             <w:r>
               <w:rPr>
@@ -1150,7 +1150,7 @@
               <w:lang w:val="fr-FR" w:eastAsia="fr-FR"/>
             </w:rPr>
           </w:pPr>
-          <w:hyperlink w:anchor="_Toc417636411" w:history="1">
+          <w:hyperlink w:anchor="_Toc418078316" w:history="1">
             <w:r>
               <w:rPr>
                 <w:rStyle w:val="Hyperlink"/>
@@ -1177,7 +1177,7 @@
                 <w:noProof/>
                 <w:webHidden/>
               </w:rPr>
-              <w:instrText xml:space="preserve"> PAGEREF _Toc417636411 \h </w:instrText>
+              <w:instrText xml:space="preserve"> PAGEREF _Toc418078316 \h </w:instrText>
             </w:r>
             <w:r>
               <w:rPr>
@@ -1220,7 +1220,7 @@
               <w:lang w:val="fr-FR" w:eastAsia="fr-FR"/>
             </w:rPr>
           </w:pPr>
-          <w:hyperlink w:anchor="_Toc417636412" w:history="1">
+          <w:hyperlink w:anchor="_Toc418078317" w:history="1">
             <w:r>
               <w:rPr>
                 <w:rStyle w:val="Hyperlink"/>
@@ -1247,7 +1247,7 @@
                 <w:noProof/>
                 <w:webHidden/>
               </w:rPr>
-              <w:instrText xml:space="preserve"> PAGEREF _Toc417636412 \h </w:instrText>
+              <w:instrText xml:space="preserve"> PAGEREF _Toc418078317 \h </w:instrText>
             </w:r>
             <w:r>
               <w:rPr>
@@ -1287,7 +1287,7 @@
               <w:lang w:val="fr-FR" w:eastAsia="fr-FR"/>
             </w:rPr>
           </w:pPr>
-          <w:hyperlink w:anchor="_Toc417636413" w:history="1">
+          <w:hyperlink w:anchor="_Toc418078318" w:history="1">
             <w:r>
               <w:rPr>
                 <w:rStyle w:val="Hyperlink"/>
@@ -1314,7 +1314,7 @@
                 <w:noProof/>
                 <w:webHidden/>
               </w:rPr>
-              <w:instrText xml:space="preserve"> PAGEREF _Toc417636413 \h </w:instrText>
+              <w:instrText xml:space="preserve"> PAGEREF _Toc418078318 \h </w:instrText>
             </w:r>
             <w:r>
               <w:rPr>
@@ -1357,7 +1357,7 @@
               <w:lang w:val="fr-FR" w:eastAsia="fr-FR"/>
             </w:rPr>
           </w:pPr>
-          <w:hyperlink w:anchor="_Toc417636414" w:history="1">
+          <w:hyperlink w:anchor="_Toc418078319" w:history="1">
             <w:r>
               <w:rPr>
                 <w:rStyle w:val="Hyperlink"/>
@@ -1384,7 +1384,7 @@
                 <w:noProof/>
                 <w:webHidden/>
               </w:rPr>
-              <w:instrText xml:space="preserve"> PAGEREF _Toc417636414 \h </w:instrText>
+              <w:instrText xml:space="preserve"> PAGEREF _Toc418078319 \h </w:instrText>
             </w:r>
             <w:r>
               <w:rPr>
@@ -1427,7 +1427,7 @@
               <w:lang w:val="fr-FR" w:eastAsia="fr-FR"/>
             </w:rPr>
           </w:pPr>
-          <w:hyperlink w:anchor="_Toc417636415" w:history="1">
+          <w:hyperlink w:anchor="_Toc418078320" w:history="1">
             <w:r>
               <w:rPr>
                 <w:rStyle w:val="Hyperlink"/>
@@ -1454,7 +1454,7 @@
                 <w:noProof/>
                 <w:webHidden/>
               </w:rPr>
-              <w:instrText xml:space="preserve"> PAGEREF _Toc417636415 \h </w:instrText>
+              <w:instrText xml:space="preserve"> PAGEREF _Toc418078320 \h </w:instrText>
             </w:r>
             <w:r>
               <w:rPr>
@@ -1494,7 +1494,7 @@
               <w:lang w:val="fr-FR" w:eastAsia="fr-FR"/>
             </w:rPr>
           </w:pPr>
-          <w:hyperlink w:anchor="_Toc417636416" w:history="1">
+          <w:hyperlink w:anchor="_Toc418078321" w:history="1">
             <w:r>
               <w:rPr>
                 <w:rStyle w:val="Hyperlink"/>
@@ -1521,7 +1521,7 @@
                 <w:noProof/>
                 <w:webHidden/>
               </w:rPr>
-              <w:instrText xml:space="preserve"> PAGEREF _Toc417636416 \h </w:instrText>
+              <w:instrText xml:space="preserve"> PAGEREF _Toc418078321 \h </w:instrText>
             </w:r>
             <w:r>
               <w:rPr>
@@ -1564,7 +1564,7 @@
               <w:lang w:val="fr-FR" w:eastAsia="fr-FR"/>
             </w:rPr>
           </w:pPr>
-          <w:hyperlink w:anchor="_Toc417636417" w:history="1">
+          <w:hyperlink w:anchor="_Toc418078322" w:history="1">
             <w:r>
               <w:rPr>
                 <w:rStyle w:val="Hyperlink"/>
@@ -1591,7 +1591,7 @@
                 <w:noProof/>
                 <w:webHidden/>
               </w:rPr>
-              <w:instrText xml:space="preserve"> PAGEREF _Toc417636417 \h </w:instrText>
+              <w:instrText xml:space="preserve"> PAGEREF _Toc418078322 \h </w:instrText>
             </w:r>
             <w:r>
               <w:rPr>
@@ -1634,7 +1634,7 @@
               <w:lang w:val="fr-FR" w:eastAsia="fr-FR"/>
             </w:rPr>
           </w:pPr>
-          <w:hyperlink w:anchor="_Toc417636418" w:history="1">
+          <w:hyperlink w:anchor="_Toc418078323" w:history="1">
             <w:r>
               <w:rPr>
                 <w:rStyle w:val="Hyperlink"/>
@@ -1661,7 +1661,7 @@
                 <w:noProof/>
                 <w:webHidden/>
               </w:rPr>
-              <w:instrText xml:space="preserve"> PAGEREF _Toc417636418 \h </w:instrText>
+              <w:instrText xml:space="preserve"> PAGEREF _Toc418078323 \h </w:instrText>
             </w:r>
             <w:r>
               <w:rPr>
@@ -1704,7 +1704,7 @@
               <w:lang w:val="fr-FR" w:eastAsia="fr-FR"/>
             </w:rPr>
           </w:pPr>
-          <w:hyperlink w:anchor="_Toc417636419" w:history="1">
+          <w:hyperlink w:anchor="_Toc418078324" w:history="1">
             <w:r>
               <w:rPr>
                 <w:rStyle w:val="Hyperlink"/>
@@ -1731,7 +1731,7 @@
                 <w:noProof/>
                 <w:webHidden/>
               </w:rPr>
-              <w:instrText xml:space="preserve"> PAGEREF _Toc417636419 \h </w:instrText>
+              <w:instrText xml:space="preserve"> PAGEREF _Toc418078324 \h </w:instrText>
             </w:r>
             <w:r>
               <w:rPr>
@@ -1774,7 +1774,7 @@
               <w:lang w:val="fr-FR" w:eastAsia="fr-FR"/>
             </w:rPr>
           </w:pPr>
-          <w:hyperlink w:anchor="_Toc417636420" w:history="1">
+          <w:hyperlink w:anchor="_Toc418078325" w:history="1">
             <w:r>
               <w:rPr>
                 <w:rStyle w:val="Hyperlink"/>
@@ -1801,7 +1801,7 @@
                 <w:noProof/>
                 <w:webHidden/>
               </w:rPr>
-              <w:instrText xml:space="preserve"> PAGEREF _Toc417636420 \h </w:instrText>
+              <w:instrText xml:space="preserve"> PAGEREF _Toc418078325 \h </w:instrText>
             </w:r>
             <w:r>
               <w:rPr>
@@ -1844,7 +1844,7 @@
               <w:lang w:val="fr-FR" w:eastAsia="fr-FR"/>
             </w:rPr>
           </w:pPr>
-          <w:hyperlink w:anchor="_Toc417636421" w:history="1">
+          <w:hyperlink w:anchor="_Toc418078326" w:history="1">
             <w:r>
               <w:rPr>
                 <w:rStyle w:val="Hyperlink"/>
@@ -1871,7 +1871,7 @@
                 <w:noProof/>
                 <w:webHidden/>
               </w:rPr>
-              <w:instrText xml:space="preserve"> PAGEREF _Toc417636421 \h </w:instrText>
+              <w:instrText xml:space="preserve"> PAGEREF _Toc418078326 \h </w:instrText>
             </w:r>
             <w:r>
               <w:rPr>
@@ -1914,7 +1914,7 @@
               <w:lang w:val="fr-FR" w:eastAsia="fr-FR"/>
             </w:rPr>
           </w:pPr>
-          <w:hyperlink w:anchor="_Toc417636422" w:history="1">
+          <w:hyperlink w:anchor="_Toc418078327" w:history="1">
             <w:r>
               <w:rPr>
                 <w:rStyle w:val="Hyperlink"/>
@@ -1941,7 +1941,7 @@
                 <w:noProof/>
                 <w:webHidden/>
               </w:rPr>
-              <w:instrText xml:space="preserve"> PAGEREF _Toc417636422 \h </w:instrText>
+              <w:instrText xml:space="preserve"> PAGEREF _Toc418078327 \h </w:instrText>
             </w:r>
             <w:r>
               <w:rPr>
@@ -1981,7 +1981,7 @@
               <w:lang w:val="fr-FR" w:eastAsia="fr-FR"/>
             </w:rPr>
           </w:pPr>
-          <w:hyperlink w:anchor="_Toc417636423" w:history="1">
+          <w:hyperlink w:anchor="_Toc418078328" w:history="1">
             <w:r>
               <w:rPr>
                 <w:rStyle w:val="Hyperlink"/>
@@ -2008,7 +2008,7 @@
                 <w:noProof/>
                 <w:webHidden/>
               </w:rPr>
-              <w:instrText xml:space="preserve"> PAGEREF _Toc417636423 \h </w:instrText>
+              <w:instrText xml:space="preserve"> PAGEREF _Toc418078328 \h </w:instrText>
             </w:r>
             <w:r>
               <w:rPr>
@@ -2051,7 +2051,7 @@
               <w:lang w:val="fr-FR" w:eastAsia="fr-FR"/>
             </w:rPr>
           </w:pPr>
-          <w:hyperlink w:anchor="_Toc417636424" w:history="1">
+          <w:hyperlink w:anchor="_Toc418078329" w:history="1">
             <w:r>
               <w:rPr>
                 <w:rStyle w:val="Hyperlink"/>
@@ -2078,7 +2078,7 @@
                 <w:noProof/>
                 <w:webHidden/>
               </w:rPr>
-              <w:instrText xml:space="preserve"> PAGEREF _Toc417636424 \h </w:instrText>
+              <w:instrText xml:space="preserve"> PAGEREF _Toc418078329 \h </w:instrText>
             </w:r>
             <w:r>
               <w:rPr>
@@ -2121,7 +2121,7 @@
               <w:lang w:val="fr-FR" w:eastAsia="fr-FR"/>
             </w:rPr>
           </w:pPr>
-          <w:hyperlink w:anchor="_Toc417636425" w:history="1">
+          <w:hyperlink w:anchor="_Toc418078330" w:history="1">
             <w:r>
               <w:rPr>
                 <w:rStyle w:val="Hyperlink"/>
@@ -2148,7 +2148,7 @@
                 <w:noProof/>
                 <w:webHidden/>
               </w:rPr>
-              <w:instrText xml:space="preserve"> PAGEREF _Toc417636425 \h </w:instrText>
+              <w:instrText xml:space="preserve"> PAGEREF _Toc418078330 \h </w:instrText>
             </w:r>
             <w:r>
               <w:rPr>
@@ -2191,7 +2191,7 @@
               <w:lang w:val="fr-FR" w:eastAsia="fr-FR"/>
             </w:rPr>
           </w:pPr>
-          <w:hyperlink w:anchor="_Toc417636426" w:history="1">
+          <w:hyperlink w:anchor="_Toc418078331" w:history="1">
             <w:r>
               <w:rPr>
                 <w:rStyle w:val="Hyperlink"/>
@@ -2218,7 +2218,7 @@
                 <w:noProof/>
                 <w:webHidden/>
               </w:rPr>
-              <w:instrText xml:space="preserve"> PAGEREF _Toc417636426 \h </w:instrText>
+              <w:instrText xml:space="preserve"> PAGEREF _Toc418078331 \h </w:instrText>
             </w:r>
             <w:r>
               <w:rPr>
@@ -2261,7 +2261,7 @@
               <w:lang w:val="fr-FR" w:eastAsia="fr-FR"/>
             </w:rPr>
           </w:pPr>
-          <w:hyperlink w:anchor="_Toc417636427" w:history="1">
+          <w:hyperlink w:anchor="_Toc418078332" w:history="1">
             <w:r>
               <w:rPr>
                 <w:rStyle w:val="Hyperlink"/>
@@ -2288,7 +2288,7 @@
                 <w:noProof/>
                 <w:webHidden/>
               </w:rPr>
-              <w:instrText xml:space="preserve"> PAGEREF _Toc417636427 \h </w:instrText>
+              <w:instrText xml:space="preserve"> PAGEREF _Toc418078332 \h </w:instrText>
             </w:r>
             <w:r>
               <w:rPr>
@@ -2331,7 +2331,7 @@
               <w:lang w:val="fr-FR" w:eastAsia="fr-FR"/>
             </w:rPr>
           </w:pPr>
-          <w:hyperlink w:anchor="_Toc417636428" w:history="1">
+          <w:hyperlink w:anchor="_Toc418078333" w:history="1">
             <w:r>
               <w:rPr>
                 <w:rStyle w:val="Hyperlink"/>
@@ -2358,7 +2358,7 @@
                 <w:noProof/>
                 <w:webHidden/>
               </w:rPr>
-              <w:instrText xml:space="preserve"> PAGEREF _Toc417636428 \h </w:instrText>
+              <w:instrText xml:space="preserve"> PAGEREF _Toc418078333 \h </w:instrText>
             </w:r>
             <w:r>
               <w:rPr>
@@ -2401,7 +2401,7 @@
               <w:lang w:val="fr-FR" w:eastAsia="fr-FR"/>
             </w:rPr>
           </w:pPr>
-          <w:hyperlink w:anchor="_Toc417636429" w:history="1">
+          <w:hyperlink w:anchor="_Toc418078334" w:history="1">
             <w:r>
               <w:rPr>
                 <w:rStyle w:val="Hyperlink"/>
@@ -2428,7 +2428,7 @@
                 <w:noProof/>
                 <w:webHidden/>
               </w:rPr>
-              <w:instrText xml:space="preserve"> PAGEREF _Toc417636429 \h </w:instrText>
+              <w:instrText xml:space="preserve"> PAGEREF _Toc418078334 \h </w:instrText>
             </w:r>
             <w:r>
               <w:rPr>
@@ -2471,7 +2471,7 @@
               <w:lang w:val="fr-FR" w:eastAsia="fr-FR"/>
             </w:rPr>
           </w:pPr>
-          <w:hyperlink w:anchor="_Toc417636430" w:history="1">
+          <w:hyperlink w:anchor="_Toc418078335" w:history="1">
             <w:r>
               <w:rPr>
                 <w:rStyle w:val="Hyperlink"/>
@@ -2498,7 +2498,7 @@
                 <w:noProof/>
                 <w:webHidden/>
               </w:rPr>
-              <w:instrText xml:space="preserve"> PAGEREF _Toc417636430 \h </w:instrText>
+              <w:instrText xml:space="preserve"> PAGEREF _Toc418078335 \h </w:instrText>
             </w:r>
             <w:r>
               <w:rPr>
@@ -2541,7 +2541,7 @@
               <w:lang w:val="fr-FR" w:eastAsia="fr-FR"/>
             </w:rPr>
           </w:pPr>
-          <w:hyperlink w:anchor="_Toc417636431" w:history="1">
+          <w:hyperlink w:anchor="_Toc418078336" w:history="1">
             <w:r>
               <w:rPr>
                 <w:rStyle w:val="Hyperlink"/>
@@ -2568,7 +2568,7 @@
                 <w:noProof/>
                 <w:webHidden/>
               </w:rPr>
-              <w:instrText xml:space="preserve"> PAGEREF _Toc417636431 \h </w:instrText>
+              <w:instrText xml:space="preserve"> PAGEREF _Toc418078336 \h </w:instrText>
             </w:r>
             <w:r>
               <w:rPr>
@@ -2611,7 +2611,7 @@
               <w:lang w:val="fr-FR" w:eastAsia="fr-FR"/>
             </w:rPr>
           </w:pPr>
-          <w:hyperlink w:anchor="_Toc417636432" w:history="1">
+          <w:hyperlink w:anchor="_Toc418078337" w:history="1">
             <w:r>
               <w:rPr>
                 <w:rStyle w:val="Hyperlink"/>
@@ -2638,7 +2638,7 @@
                 <w:noProof/>
                 <w:webHidden/>
               </w:rPr>
-              <w:instrText xml:space="preserve"> PAGEREF _Toc417636432 \h </w:instrText>
+              <w:instrText xml:space="preserve"> PAGEREF _Toc418078337 \h </w:instrText>
             </w:r>
             <w:r>
               <w:rPr>
@@ -2678,7 +2678,7 @@
               <w:lang w:val="fr-FR" w:eastAsia="fr-FR"/>
             </w:rPr>
           </w:pPr>
-          <w:hyperlink w:anchor="_Toc417636433" w:history="1">
+          <w:hyperlink w:anchor="_Toc418078338" w:history="1">
             <w:r>
               <w:rPr>
                 <w:rStyle w:val="Hyperlink"/>
@@ -2705,7 +2705,7 @@
                 <w:noProof/>
                 <w:webHidden/>
               </w:rPr>
-              <w:instrText xml:space="preserve"> PAGEREF _Toc417636433 \h </w:instrText>
+              <w:instrText xml:space="preserve"> PAGEREF _Toc418078338 \h </w:instrText>
             </w:r>
             <w:r>
               <w:rPr>
@@ -2748,7 +2748,7 @@
               <w:lang w:val="fr-FR" w:eastAsia="fr-FR"/>
             </w:rPr>
           </w:pPr>
-          <w:hyperlink w:anchor="_Toc417636434" w:history="1">
+          <w:hyperlink w:anchor="_Toc418078339" w:history="1">
             <w:r>
               <w:rPr>
                 <w:rStyle w:val="Hyperlink"/>
@@ -2775,7 +2775,7 @@
                 <w:noProof/>
                 <w:webHidden/>
               </w:rPr>
-              <w:instrText xml:space="preserve"> PAGEREF _Toc417636434 \h </w:instrText>
+              <w:instrText xml:space="preserve"> PAGEREF _Toc418078339 \h </w:instrText>
             </w:r>
             <w:r>
               <w:rPr>
@@ -2818,7 +2818,7 @@
               <w:lang w:val="fr-FR" w:eastAsia="fr-FR"/>
             </w:rPr>
           </w:pPr>
-          <w:hyperlink w:anchor="_Toc417636435" w:history="1">
+          <w:hyperlink w:anchor="_Toc418078340" w:history="1">
             <w:r>
               <w:rPr>
                 <w:rStyle w:val="Hyperlink"/>
@@ -2845,7 +2845,7 @@
                 <w:noProof/>
                 <w:webHidden/>
               </w:rPr>
-              <w:instrText xml:space="preserve"> PAGEREF _Toc417636435 \h </w:instrText>
+              <w:instrText xml:space="preserve"> PAGEREF _Toc418078340 \h </w:instrText>
             </w:r>
             <w:r>
               <w:rPr>
@@ -2888,7 +2888,7 @@
               <w:lang w:val="fr-FR" w:eastAsia="fr-FR"/>
             </w:rPr>
           </w:pPr>
-          <w:hyperlink w:anchor="_Toc417636436" w:history="1">
+          <w:hyperlink w:anchor="_Toc418078341" w:history="1">
             <w:r>
               <w:rPr>
                 <w:rStyle w:val="Hyperlink"/>
@@ -2915,7 +2915,7 @@
                 <w:noProof/>
                 <w:webHidden/>
               </w:rPr>
-              <w:instrText xml:space="preserve"> PAGEREF _Toc417636436 \h </w:instrText>
+              <w:instrText xml:space="preserve"> PAGEREF _Toc418078341 \h </w:instrText>
             </w:r>
             <w:r>
               <w:rPr>
@@ -2955,7 +2955,7 @@
               <w:lang w:val="fr-FR" w:eastAsia="fr-FR"/>
             </w:rPr>
           </w:pPr>
-          <w:hyperlink w:anchor="_Toc417636437" w:history="1">
+          <w:hyperlink w:anchor="_Toc418078342" w:history="1">
             <w:r>
               <w:rPr>
                 <w:rStyle w:val="Hyperlink"/>
@@ -2982,7 +2982,7 @@
                 <w:noProof/>
                 <w:webHidden/>
               </w:rPr>
-              <w:instrText xml:space="preserve"> PAGEREF _Toc417636437 \h </w:instrText>
+              <w:instrText xml:space="preserve"> PAGEREF _Toc418078342 \h </w:instrText>
             </w:r>
             <w:r>
               <w:rPr>
@@ -3025,7 +3025,7 @@
               <w:lang w:val="fr-FR" w:eastAsia="fr-FR"/>
             </w:rPr>
           </w:pPr>
-          <w:hyperlink w:anchor="_Toc417636438" w:history="1">
+          <w:hyperlink w:anchor="_Toc418078343" w:history="1">
             <w:r>
               <w:rPr>
                 <w:rStyle w:val="Hyperlink"/>
@@ -3052,7 +3052,7 @@
                 <w:noProof/>
                 <w:webHidden/>
               </w:rPr>
-              <w:instrText xml:space="preserve"> PAGEREF _Toc417636438 \h </w:instrText>
+              <w:instrText xml:space="preserve"> PAGEREF _Toc418078343 \h </w:instrText>
             </w:r>
             <w:r>
               <w:rPr>
@@ -3095,7 +3095,7 @@
               <w:lang w:val="fr-FR" w:eastAsia="fr-FR"/>
             </w:rPr>
           </w:pPr>
-          <w:hyperlink w:anchor="_Toc417636439" w:history="1">
+          <w:hyperlink w:anchor="_Toc418078344" w:history="1">
             <w:r>
               <w:rPr>
                 <w:rStyle w:val="Hyperlink"/>
@@ -3122,7 +3122,7 @@
                 <w:noProof/>
                 <w:webHidden/>
               </w:rPr>
-              <w:instrText xml:space="preserve"> PAGEREF _Toc417636439 \h </w:instrText>
+              <w:instrText xml:space="preserve"> PAGEREF _Toc418078344 \h </w:instrText>
             </w:r>
             <w:r>
               <w:rPr>
@@ -3162,7 +3162,7 @@
               <w:lang w:val="fr-FR" w:eastAsia="fr-FR"/>
             </w:rPr>
           </w:pPr>
-          <w:hyperlink w:anchor="_Toc417636440" w:history="1">
+          <w:hyperlink w:anchor="_Toc418078345" w:history="1">
             <w:r>
               <w:rPr>
                 <w:rStyle w:val="Hyperlink"/>
@@ -3189,7 +3189,7 @@
                 <w:noProof/>
                 <w:webHidden/>
               </w:rPr>
-              <w:instrText xml:space="preserve"> PAGEREF _Toc417636440 \h </w:instrText>
+              <w:instrText xml:space="preserve"> PAGEREF _Toc418078345 \h </w:instrText>
             </w:r>
             <w:r>
               <w:rPr>
@@ -3229,7 +3229,7 @@
               <w:lang w:val="fr-FR" w:eastAsia="fr-FR"/>
             </w:rPr>
           </w:pPr>
-          <w:hyperlink w:anchor="_Toc417636441" w:history="1">
+          <w:hyperlink w:anchor="_Toc418078346" w:history="1">
             <w:r>
               <w:rPr>
                 <w:rStyle w:val="Hyperlink"/>
@@ -3256,7 +3256,7 @@
                 <w:noProof/>
                 <w:webHidden/>
               </w:rPr>
-              <w:instrText xml:space="preserve"> PAGEREF _Toc417636441 \h </w:instrText>
+              <w:instrText xml:space="preserve"> PAGEREF _Toc418078346 \h </w:instrText>
             </w:r>
             <w:r>
               <w:rPr>
@@ -3302,7 +3302,7 @@
       <w:pPr>
         <w:pStyle w:val="Heading1"/>
       </w:pPr>
-      <w:bookmarkStart w:id="2" w:name="_Toc417636399"/>
+      <w:bookmarkStart w:id="2" w:name="_Toc418078304"/>
       <w:r>
         <w:t>About</w:t>
       </w:r>
@@ -3419,7 +3419,7 @@
       <w:pPr>
         <w:pStyle w:val="Heading1"/>
       </w:pPr>
-      <w:bookmarkStart w:id="3" w:name="_Toc417636400"/>
+      <w:bookmarkStart w:id="3" w:name="_Toc418078305"/>
       <w:r>
         <w:t>Application</w:t>
       </w:r>
@@ -3637,7 +3637,7 @@
       <w:pPr>
         <w:pStyle w:val="Heading1"/>
       </w:pPr>
-      <w:bookmarkStart w:id="4" w:name="_Toc417636401"/>
+      <w:bookmarkStart w:id="4" w:name="_Toc418078306"/>
       <w:r>
         <w:t>License</w:t>
       </w:r>
@@ -3749,7 +3749,7 @@
       <w:pPr>
         <w:pStyle w:val="Heading1"/>
       </w:pPr>
-      <w:bookmarkStart w:id="5" w:name="_Toc417636402"/>
+      <w:bookmarkStart w:id="5" w:name="_Toc418078307"/>
       <w:r>
         <w:lastRenderedPageBreak/>
         <w:t xml:space="preserve">The </w:t>
@@ -4443,7 +4443,19 @@
               <w:t xml:space="preserve"> allows creating</w:t>
             </w:r>
             <w:r>
-              <w:t xml:space="preserve"> unplanned tasks nonetheless.</w:t>
+              <w:t xml:space="preserve"> unplanned tasks</w:t>
+            </w:r>
+            <w:r>
+              <w:t xml:space="preserve"> and </w:t>
+            </w:r>
+            <w:r>
+              <w:rPr>
+                <w:color w:val="E36C0A" w:themeColor="accent6" w:themeShade="BF"/>
+              </w:rPr>
+              <w:t>subtasks</w:t>
+            </w:r>
+            <w:r>
+              <w:t xml:space="preserve"> nonetheless.</w:t>
             </w:r>
           </w:p>
           <w:p>
@@ -4525,7 +4537,19 @@
               <w:t>ing</w:t>
             </w:r>
             <w:r>
-              <w:t xml:space="preserve"> unplanned tasks at any time and </w:t>
+              <w:t xml:space="preserve"> unplanned tasks</w:t>
+            </w:r>
+            <w:r>
+              <w:t xml:space="preserve"> and </w:t>
+            </w:r>
+            <w:r>
+              <w:rPr>
+                <w:color w:val="E36C0A" w:themeColor="accent6" w:themeShade="BF"/>
+              </w:rPr>
+              <w:t>subtasks</w:t>
+            </w:r>
+            <w:r>
+              <w:t xml:space="preserve"> at any time and </w:t>
             </w:r>
             <w:r>
               <w:t xml:space="preserve">internal and external </w:t>
@@ -4534,7 +4558,22 @@
               <w:t>interruption</w:t>
             </w:r>
             <w:r>
-              <w:t xml:space="preserve">s </w:t>
+              <w:t xml:space="preserve"> ta</w:t>
+            </w:r>
+            <w:r>
+              <w:t>s</w:t>
+            </w:r>
+            <w:r>
+              <w:t xml:space="preserve">ks and </w:t>
+            </w:r>
+            <w:r>
+              <w:rPr>
+                <w:color w:val="E36C0A" w:themeColor="accent6" w:themeShade="BF"/>
+              </w:rPr>
+              <w:t>subtasks</w:t>
+            </w:r>
+            <w:r>
+              <w:t xml:space="preserve"> </w:t>
             </w:r>
             <w:r>
               <w:t xml:space="preserve">during </w:t>
@@ -4652,7 +4691,13 @@
               <w:rPr>
                 <w:color w:val="E36C0A" w:themeColor="accent6" w:themeShade="BF"/>
               </w:rPr>
-              <w:t xml:space="preserve"> starting tasks with no </w:t>
+              <w:t xml:space="preserve"> </w:t>
+            </w:r>
+            <w:r>
+              <w:rPr>
+                <w:color w:val="E36C0A" w:themeColor="accent6" w:themeShade="BF"/>
+              </w:rPr>
+              <w:t xml:space="preserve">starting tasks with no </w:t>
             </w:r>
             <w:r>
               <w:rPr>
@@ -4792,7 +4837,7 @@
       <w:pPr>
         <w:pStyle w:val="Heading1"/>
       </w:pPr>
-      <w:bookmarkStart w:id="6" w:name="_Toc417636403"/>
+      <w:bookmarkStart w:id="6" w:name="_Toc418078308"/>
       <w:r>
         <w:lastRenderedPageBreak/>
         <w:t>Configuration</w:t>
@@ -5163,7 +5208,7 @@
       <w:pPr>
         <w:pStyle w:val="Heading2"/>
       </w:pPr>
-      <w:bookmarkStart w:id="7" w:name="_Toc417636404"/>
+      <w:bookmarkStart w:id="7" w:name="_Toc418078309"/>
       <w:proofErr w:type="spellStart"/>
       <w:r>
         <w:t>MySQL</w:t>
@@ -5813,7 +5858,7 @@
       <w:pPr>
         <w:pStyle w:val="Heading2"/>
       </w:pPr>
-      <w:bookmarkStart w:id="8" w:name="_Toc417636405"/>
+      <w:bookmarkStart w:id="8" w:name="_Toc418078310"/>
       <w:r>
         <w:t>Logger</w:t>
       </w:r>
@@ -5971,7 +6016,7 @@
       <w:pPr>
         <w:pStyle w:val="Heading2"/>
       </w:pPr>
-      <w:bookmarkStart w:id="9" w:name="_Toc417636406"/>
+      <w:bookmarkStart w:id="9" w:name="_Toc418078311"/>
       <w:r>
         <w:t>Google Drive configuration</w:t>
       </w:r>
@@ -6176,7 +6221,7 @@
       <w:pPr>
         <w:pStyle w:val="Heading1"/>
       </w:pPr>
-      <w:bookmarkStart w:id="10" w:name="_Toc417636407"/>
+      <w:bookmarkStart w:id="10" w:name="_Toc418078312"/>
       <w:proofErr w:type="spellStart"/>
       <w:proofErr w:type="gramStart"/>
       <w:r>
@@ -6196,7 +6241,7 @@
       <w:pPr>
         <w:pStyle w:val="Heading2"/>
       </w:pPr>
-      <w:bookmarkStart w:id="11" w:name="_Toc417636408"/>
+      <w:bookmarkStart w:id="11" w:name="_Toc418078313"/>
       <w:r>
         <w:t>P</w:t>
       </w:r>
@@ -6214,7 +6259,7 @@
       <w:pPr>
         <w:pStyle w:val="Heading3"/>
       </w:pPr>
-      <w:bookmarkStart w:id="12" w:name="_Toc417636409"/>
+      <w:bookmarkStart w:id="12" w:name="_Toc418078314"/>
       <w:r>
         <w:t>How to set the preferences</w:t>
       </w:r>
@@ -9046,7 +9091,7 @@
       <w:pPr>
         <w:pStyle w:val="Heading1"/>
       </w:pPr>
-      <w:bookmarkStart w:id="32" w:name="_Toc417636410"/>
+      <w:bookmarkStart w:id="32" w:name="_Toc418078315"/>
       <w:r>
         <w:t>Getting Started</w:t>
       </w:r>
@@ -9121,7 +9166,7 @@
       <w:pPr>
         <w:pStyle w:val="Heading3"/>
       </w:pPr>
-      <w:bookmarkStart w:id="33" w:name="_Toc417636411"/>
+      <w:bookmarkStart w:id="33" w:name="_Toc418078316"/>
       <w:r>
         <w:t>One</w:t>
       </w:r>
@@ -9934,7 +9979,7 @@
       <w:pPr>
         <w:pStyle w:val="Heading3"/>
       </w:pPr>
-      <w:bookmarkStart w:id="36" w:name="_Toc417636412"/>
+      <w:bookmarkStart w:id="36" w:name="_Toc418078317"/>
       <w:r>
         <w:lastRenderedPageBreak/>
         <w:t xml:space="preserve">How to </w:t>
@@ -12362,7 +12407,7 @@
           </wp:anchor>
         </w:drawing>
       </w:r>
-      <w:bookmarkStart w:id="37" w:name="_Toc417636413"/>
+      <w:bookmarkStart w:id="37" w:name="_Toc418078318"/>
       <w:r>
         <w:t>New</w:t>
       </w:r>
@@ -12386,7 +12431,7 @@
       <w:pPr>
         <w:pStyle w:val="Heading3"/>
       </w:pPr>
-      <w:bookmarkStart w:id="38" w:name="_Toc417636414"/>
+      <w:bookmarkStart w:id="38" w:name="_Toc418078319"/>
       <w:r>
         <w:t>How to c</w:t>
       </w:r>
@@ -12604,7 +12649,7 @@
       <w:pPr>
         <w:pStyle w:val="Heading3"/>
       </w:pPr>
-      <w:bookmarkStart w:id="39" w:name="_Toc417636415"/>
+      <w:bookmarkStart w:id="39" w:name="_Toc418078320"/>
       <w:r>
         <w:t>How to use the</w:t>
       </w:r>
@@ -13134,7 +13179,7 @@
           </wp:anchor>
         </w:drawing>
       </w:r>
-      <w:bookmarkStart w:id="50" w:name="_Toc417636416"/>
+      <w:bookmarkStart w:id="50" w:name="_Toc418078321"/>
       <w:r>
         <w:t>Ac</w:t>
       </w:r>
@@ -13164,7 +13209,7 @@
       <w:pPr>
         <w:pStyle w:val="Heading3"/>
       </w:pPr>
-      <w:bookmarkStart w:id="51" w:name="_Toc417636417"/>
+      <w:bookmarkStart w:id="51" w:name="_Toc418078322"/>
       <w:r>
         <w:t>How to read the table</w:t>
       </w:r>
@@ -13474,7 +13519,7 @@
       <w:pPr>
         <w:pStyle w:val="Heading3"/>
       </w:pPr>
-      <w:bookmarkStart w:id="52" w:name="_Toc417636418"/>
+      <w:bookmarkStart w:id="52" w:name="_Toc418078323"/>
       <w:r>
         <w:t>How to</w:t>
       </w:r>
@@ -14060,7 +14105,7 @@
       <w:pPr>
         <w:pStyle w:val="Heading3"/>
       </w:pPr>
-      <w:bookmarkStart w:id="53" w:name="_Toc417636419"/>
+      <w:bookmarkStart w:id="53" w:name="_Toc418078324"/>
       <w:r>
         <w:t>How to use a task as template</w:t>
       </w:r>
@@ -14136,7 +14181,7 @@
       <w:pPr>
         <w:pStyle w:val="Heading3"/>
       </w:pPr>
-      <w:bookmarkStart w:id="54" w:name="_Toc417636420"/>
+      <w:bookmarkStart w:id="54" w:name="_Toc418078325"/>
       <w:r>
         <w:t>How to edit a task</w:t>
       </w:r>
@@ -14435,7 +14480,7 @@
       <w:pPr>
         <w:pStyle w:val="Heading3"/>
       </w:pPr>
-      <w:bookmarkStart w:id="55" w:name="_Toc417636421"/>
+      <w:bookmarkStart w:id="55" w:name="_Toc418078326"/>
       <w:r>
         <w:t>How to export data</w:t>
       </w:r>
@@ -15318,7 +15363,7 @@
       <w:pPr>
         <w:pStyle w:val="Heading3"/>
       </w:pPr>
-      <w:bookmarkStart w:id="62" w:name="_Toc417636422"/>
+      <w:bookmarkStart w:id="62" w:name="_Toc418078327"/>
       <w:r>
         <w:t>How to impor</w:t>
       </w:r>
@@ -15410,6 +15455,59 @@
       </w:r>
       <w:r>
         <w:t>.</w:t>
+      </w:r>
+      <w:r>
+        <w:t xml:space="preserve"> </w:t>
+      </w:r>
+    </w:p>
+    <w:p/>
+    <w:p>
+      <w:r>
+        <w:rPr>
+          <w:noProof/>
+          <w:lang w:val="fr-FR" w:eastAsia="fr-FR"/>
+        </w:rPr>
+        <w:drawing>
+          <wp:inline distT="0" distB="0" distL="0" distR="0">
+            <wp:extent cx="203246" cy="203246"/>
+            <wp:effectExtent l="19050" t="0" r="6304" b="0"/>
+            <wp:docPr id="39" name="Picture 1"/>
+            <wp:cNvGraphicFramePr>
+              <a:graphicFrameLocks xmlns:a="http://schemas.openxmlformats.org/drawingml/2006/main" noChangeAspect="1"/>
+            </wp:cNvGraphicFramePr>
+            <a:graphic xmlns:a="http://schemas.openxmlformats.org/drawingml/2006/main">
+              <a:graphicData uri="http://schemas.openxmlformats.org/drawingml/2006/picture">
+                <pic:pic xmlns:pic="http://schemas.openxmlformats.org/drawingml/2006/picture">
+                  <pic:nvPicPr>
+                    <pic:cNvPr id="0" name="pomodoro16.png"/>
+                    <pic:cNvPicPr/>
+                  </pic:nvPicPr>
+                  <pic:blipFill>
+                    <a:blip r:embed="rId9" cstate="print"/>
+                    <a:stretch>
+                      <a:fillRect/>
+                    </a:stretch>
+                  </pic:blipFill>
+                  <pic:spPr>
+                    <a:xfrm>
+                      <a:off x="0" y="0"/>
+                      <a:ext cx="203246" cy="203246"/>
+                    </a:xfrm>
+                    <a:prstGeom prst="rect">
+                      <a:avLst/>
+                    </a:prstGeom>
+                  </pic:spPr>
+                </pic:pic>
+              </a:graphicData>
+            </a:graphic>
+          </wp:inline>
+        </w:drawing>
+      </w:r>
+      <w:r>
+        <w:t xml:space="preserve"> </w:t>
+      </w:r>
+      <w:r>
+        <w:t>Tasks are imported in the main table.</w:t>
       </w:r>
     </w:p>
     <w:p/>
@@ -15529,7 +15627,7 @@
           </wp:anchor>
         </w:drawing>
       </w:r>
-      <w:bookmarkStart w:id="63" w:name="_Toc417636423"/>
+      <w:bookmarkStart w:id="63" w:name="_Toc418078328"/>
       <w:proofErr w:type="spellStart"/>
       <w:r>
         <w:t>ToDo</w:t>
@@ -15578,7 +15676,7 @@
       <w:pPr>
         <w:pStyle w:val="Heading3"/>
       </w:pPr>
-      <w:bookmarkStart w:id="64" w:name="_Toc417636424"/>
+      <w:bookmarkStart w:id="64" w:name="_Toc418078329"/>
       <w:r>
         <w:t>How to read the table</w:t>
       </w:r>
@@ -15831,7 +15929,7 @@
       <w:pPr>
         <w:pStyle w:val="Heading3"/>
       </w:pPr>
-      <w:bookmarkStart w:id="65" w:name="_Toc417636425"/>
+      <w:bookmarkStart w:id="65" w:name="_Toc418078330"/>
       <w:r>
         <w:t>How to p</w:t>
       </w:r>
@@ -15892,7 +15990,7 @@
       <w:pPr>
         <w:pStyle w:val="Heading3"/>
       </w:pPr>
-      <w:bookmarkStart w:id="66" w:name="_Toc417636426"/>
+      <w:bookmarkStart w:id="66" w:name="_Toc418078331"/>
       <w:r>
         <w:t>How to</w:t>
       </w:r>
@@ -16564,7 +16662,15 @@
                 <w:sz w:val="20"/>
                 <w:szCs w:val="20"/>
               </w:rPr>
-              <w:t xml:space="preserve">. Overestimation is only possible when the task is </w:t>
+              <w:t xml:space="preserve">. Overestimation is only possible when the </w:t>
+            </w:r>
+            <w:r>
+              <w:rPr>
+                <w:sz w:val="20"/>
+                <w:szCs w:val="20"/>
+              </w:rPr>
+              <w:lastRenderedPageBreak/>
+              <w:t xml:space="preserve">task is </w:t>
             </w:r>
             <w:r>
               <w:rPr>
@@ -16579,15 +16685,7 @@
                 <w:sz w:val="20"/>
                 <w:szCs w:val="20"/>
               </w:rPr>
-              <w:t xml:space="preserve"> or is already </w:t>
-            </w:r>
-            <w:r>
-              <w:rPr>
-                <w:sz w:val="20"/>
-                <w:szCs w:val="20"/>
-              </w:rPr>
-              <w:lastRenderedPageBreak/>
-              <w:t>overestimated.</w:t>
+              <w:t xml:space="preserve"> or is already overestimated.</w:t>
             </w:r>
           </w:p>
         </w:tc>
@@ -16655,7 +16753,11 @@
               <w:t xml:space="preserve"> added to the title,</w:t>
             </w:r>
             <w:r>
-              <w:t xml:space="preserve"> overestimated and real </w:t>
+              <w:t xml:space="preserve"> overestimated </w:t>
+            </w:r>
+            <w:r>
+              <w:lastRenderedPageBreak/>
+              <w:t xml:space="preserve">and real </w:t>
             </w:r>
             <w:proofErr w:type="spellStart"/>
             <w:r>
@@ -16663,11 +16765,7 @@
             </w:r>
             <w:proofErr w:type="spellEnd"/>
             <w:r>
-              <w:t xml:space="preserve"> </w:t>
-            </w:r>
-            <w:r>
-              <w:lastRenderedPageBreak/>
-              <w:t>reset to 0, iteration removed</w:t>
+              <w:t xml:space="preserve"> reset to 0, iteration removed</w:t>
             </w:r>
             <w:r>
               <w:t xml:space="preserve"> </w:t>
@@ -16735,7 +16833,11 @@
             </w:r>
             <w:proofErr w:type="spellEnd"/>
             <w:r>
-              <w:t xml:space="preserve"> set to 0 and date set to today</w:t>
+              <w:t xml:space="preserve"> set to 0 and </w:t>
+            </w:r>
+            <w:r>
+              <w:lastRenderedPageBreak/>
+              <w:t>date set to today</w:t>
             </w:r>
             <w:r>
               <w:rPr>
@@ -16809,7 +16911,11 @@
             </w:r>
             <w:proofErr w:type="spellEnd"/>
             <w:r>
-              <w:t xml:space="preserve"> set to 0 and date set to today</w:t>
+              <w:t xml:space="preserve"> set to 0 and </w:t>
+            </w:r>
+            <w:r>
+              <w:lastRenderedPageBreak/>
+              <w:t>date set to today</w:t>
             </w:r>
             <w:r>
               <w:rPr>
@@ -16893,7 +16999,11 @@
             </w:r>
             <w:proofErr w:type="spellEnd"/>
             <w:r>
-              <w:t xml:space="preserve"> set to 0 and date set to today</w:t>
+              <w:t xml:space="preserve"> set to 0 and </w:t>
+            </w:r>
+            <w:r>
+              <w:lastRenderedPageBreak/>
+              <w:t>date set to today</w:t>
             </w:r>
             <w:r>
               <w:rPr>
@@ -16918,7 +17028,6 @@
               </w:rPr>
             </w:pPr>
             <w:r>
-              <w:lastRenderedPageBreak/>
               <w:t xml:space="preserve"> </w:t>
             </w:r>
           </w:p>
@@ -16989,7 +17098,7 @@
       <w:pPr>
         <w:pStyle w:val="Heading3"/>
       </w:pPr>
-      <w:bookmarkStart w:id="67" w:name="_Toc417636427"/>
+      <w:bookmarkStart w:id="67" w:name="_Toc418078332"/>
       <w:r>
         <w:t>How to</w:t>
       </w:r>
@@ -17605,7 +17714,7 @@
       <w:pPr>
         <w:pStyle w:val="Heading3"/>
       </w:pPr>
-      <w:bookmarkStart w:id="68" w:name="_Toc417636428"/>
+      <w:bookmarkStart w:id="68" w:name="_Toc418078333"/>
       <w:r>
         <w:t>How to</w:t>
       </w:r>
@@ -18380,7 +18489,7 @@
       <w:pPr>
         <w:pStyle w:val="Heading3"/>
       </w:pPr>
-      <w:bookmarkStart w:id="69" w:name="_Toc417636429"/>
+      <w:bookmarkStart w:id="69" w:name="_Toc418078334"/>
       <w:r>
         <w:t>How to w</w:t>
       </w:r>
@@ -18731,6 +18840,7 @@
         </w:numPr>
       </w:pPr>
       <w:r>
+        <w:lastRenderedPageBreak/>
         <w:t>W</w:t>
       </w:r>
       <w:r>
@@ -18783,7 +18893,6 @@
         <w:ind w:left="1080"/>
       </w:pPr>
       <w:r>
-        <w:lastRenderedPageBreak/>
         <w:t>(</w:t>
       </w:r>
       <w:r>
@@ -19535,7 +19644,7 @@
       <w:pPr>
         <w:pStyle w:val="Heading3"/>
       </w:pPr>
-      <w:bookmarkStart w:id="75" w:name="_Toc417636430"/>
+      <w:bookmarkStart w:id="75" w:name="_Toc418078335"/>
       <w:r>
         <w:t xml:space="preserve">How to </w:t>
       </w:r>
@@ -19897,7 +20006,7 @@
       <w:pPr>
         <w:pStyle w:val="Heading3"/>
       </w:pPr>
-      <w:bookmarkStart w:id="78" w:name="_Toc417636431"/>
+      <w:bookmarkStart w:id="78" w:name="_Toc418078336"/>
       <w:r>
         <w:t xml:space="preserve">How to </w:t>
       </w:r>
@@ -20028,6 +20137,7 @@
         <w:rPr>
           <w:b/>
         </w:rPr>
+        <w:lastRenderedPageBreak/>
         <w:t>Date</w:t>
       </w:r>
       <w:r>
@@ -20081,7 +20191,6 @@
         </w:numPr>
       </w:pPr>
       <w:r>
-        <w:lastRenderedPageBreak/>
         <w:t>If t</w:t>
       </w:r>
       <w:r>
@@ -20282,7 +20391,7 @@
       <w:pPr>
         <w:pStyle w:val="Heading3"/>
       </w:pPr>
-      <w:bookmarkStart w:id="79" w:name="_Toc417636432"/>
+      <w:bookmarkStart w:id="79" w:name="_Toc418078337"/>
       <w:r>
         <w:t xml:space="preserve">How to </w:t>
       </w:r>
@@ -20501,7 +20610,7 @@
           </wp:anchor>
         </w:drawing>
       </w:r>
-      <w:bookmarkStart w:id="80" w:name="_Toc417636433"/>
+      <w:bookmarkStart w:id="80" w:name="_Toc418078338"/>
       <w:r>
         <w:t>Report List / Release Backlog</w:t>
       </w:r>
@@ -20536,7 +20645,7 @@
       <w:pPr>
         <w:pStyle w:val="Heading3"/>
       </w:pPr>
-      <w:bookmarkStart w:id="81" w:name="_Toc417636434"/>
+      <w:bookmarkStart w:id="81" w:name="_Toc418078339"/>
       <w:r>
         <w:t>How to read the table’s border</w:t>
       </w:r>
@@ -20813,7 +20922,7 @@
       <w:pPr>
         <w:pStyle w:val="Heading3"/>
       </w:pPr>
-      <w:bookmarkStart w:id="82" w:name="_Toc417636435"/>
+      <w:bookmarkStart w:id="82" w:name="_Toc418078340"/>
       <w:r>
         <w:t xml:space="preserve">How to </w:t>
       </w:r>
@@ -21350,7 +21459,7 @@
       <w:pPr>
         <w:pStyle w:val="Heading3"/>
       </w:pPr>
-      <w:bookmarkStart w:id="97" w:name="_Toc417636436"/>
+      <w:bookmarkStart w:id="97" w:name="_Toc418078341"/>
       <w:r>
         <w:t>How to</w:t>
       </w:r>
@@ -21581,6 +21690,7 @@
               </w:rPr>
             </w:pPr>
             <w:r>
+              <w:lastRenderedPageBreak/>
               <w:t xml:space="preserve">Update </w:t>
             </w:r>
             <w:r>
@@ -21670,7 +21780,7 @@
           </wp:anchor>
         </w:drawing>
       </w:r>
-      <w:bookmarkStart w:id="98" w:name="_Toc417636437"/>
+      <w:bookmarkStart w:id="98" w:name="_Toc418078342"/>
       <w:proofErr w:type="spellStart"/>
       <w:r>
         <w:t>Burndown</w:t>
@@ -21711,7 +21821,7 @@
       <w:pPr>
         <w:pStyle w:val="Heading3"/>
       </w:pPr>
-      <w:bookmarkStart w:id="99" w:name="_Toc417636438"/>
+      <w:bookmarkStart w:id="99" w:name="_Toc418078343"/>
       <w:r>
         <w:t xml:space="preserve">How to </w:t>
       </w:r>
@@ -22594,6 +22704,7 @@
         <w:rPr>
           <w:b/>
         </w:rPr>
+        <w:lastRenderedPageBreak/>
         <w:t>Iterations</w:t>
       </w:r>
       <w:r>
@@ -22645,7 +22756,6 @@
         <w:rPr>
           <w:b/>
         </w:rPr>
-        <w:lastRenderedPageBreak/>
         <w:t>Dimension</w:t>
       </w:r>
       <w:r>
@@ -22839,7 +22949,7 @@
       <w:pPr>
         <w:pStyle w:val="Heading1"/>
       </w:pPr>
-      <w:bookmarkStart w:id="100" w:name="_Toc417636439"/>
+      <w:bookmarkStart w:id="100" w:name="_Toc418078344"/>
       <w:r>
         <w:t>Annex</w:t>
       </w:r>
@@ -22849,7 +22959,7 @@
       <w:pPr>
         <w:pStyle w:val="Heading2"/>
       </w:pPr>
-      <w:bookmarkStart w:id="101" w:name="_Toc417636440"/>
+      <w:bookmarkStart w:id="101" w:name="_Toc418078345"/>
       <w:r>
         <w:t>Themes</w:t>
       </w:r>
@@ -23117,7 +23227,7 @@
       <w:pPr>
         <w:pStyle w:val="Heading2"/>
       </w:pPr>
-      <w:bookmarkStart w:id="102" w:name="_Toc417636441"/>
+      <w:bookmarkStart w:id="102" w:name="_Toc418078346"/>
       <w:r>
         <w:t>Libraries</w:t>
       </w:r>
@@ -23354,7 +23464,7 @@
         <v:path o:extrusionok="f" gradientshapeok="t" o:connecttype="rect"/>
         <o:lock v:ext="edit" aspectratio="t"/>
       </v:shapetype>
-      <v:shape id="_x0000_i1033" type="#_x0000_t75" alt="pomodoro16.png" style="width:16.3pt;height:16.3pt;visibility:visible;mso-wrap-style:square" o:bullet="t">
+      <v:shape id="_x0000_i1040" type="#_x0000_t75" alt="pomodoro16.png" style="width:16.3pt;height:16.3pt;visibility:visible;mso-wrap-style:square" o:bullet="t">
         <v:imagedata r:id="rId1" o:title="pomodoro16"/>
       </v:shape>
     </w:pict>
@@ -28115,7 +28225,7 @@
   <w:style w:type="paragraph" w:default="1" w:styleId="Normal">
     <w:name w:val="Normal"/>
     <w:qFormat/>
-    <w:rsid w:val="00483A78"/>
+    <w:rsid w:val="00360353"/>
     <w:pPr>
       <w:spacing w:after="0" w:line="240" w:lineRule="auto"/>
     </w:pPr>
@@ -28786,7 +28896,7 @@
 </file>
 
 <file path=customXml/itemProps1.xml><?xml version="1.0" encoding="utf-8"?>
-<ds:datastoreItem xmlns:ds="http://schemas.openxmlformats.org/officeDocument/2006/customXml" ds:itemID="{91675330-1E7B-44F5-99D8-89949514B1E7}">
+<ds:datastoreItem xmlns:ds="http://schemas.openxmlformats.org/officeDocument/2006/customXml" ds:itemID="{887ABF00-FA86-4E7A-B31F-AE5956BBDEB6}">
   <ds:schemaRefs>
     <ds:schemaRef ds:uri="http://schemas.openxmlformats.org/officeDocument/2006/bibliography"/>
   </ds:schemaRefs>

</xml_diff>

<commit_message>
fixed inline change of subtasks + refactoring
</commit_message>
<xml_diff>
--- a/doc/User guides/myAgilePomodoro_4.0.0.docx
+++ b/doc/User guides/myAgilePomodoro_4.0.0.docx
@@ -322,7 +322,7 @@
             </w:rPr>
             <w:fldChar w:fldCharType="separate"/>
           </w:r>
-          <w:hyperlink w:anchor="_Toc418078304" w:history="1">
+          <w:hyperlink w:anchor="_Toc418512237" w:history="1">
             <w:r>
               <w:rPr>
                 <w:rStyle w:val="Hyperlink"/>
@@ -349,7 +349,7 @@
                 <w:noProof/>
                 <w:webHidden/>
               </w:rPr>
-              <w:instrText xml:space="preserve"> PAGEREF _Toc418078304 \h </w:instrText>
+              <w:instrText xml:space="preserve"> PAGEREF _Toc418512237 \h </w:instrText>
             </w:r>
             <w:r>
               <w:rPr>
@@ -392,7 +392,7 @@
               <w:lang w:val="fr-FR" w:eastAsia="fr-FR"/>
             </w:rPr>
           </w:pPr>
-          <w:hyperlink w:anchor="_Toc418078305" w:history="1">
+          <w:hyperlink w:anchor="_Toc418512238" w:history="1">
             <w:r>
               <w:rPr>
                 <w:rStyle w:val="Hyperlink"/>
@@ -419,7 +419,7 @@
                 <w:noProof/>
                 <w:webHidden/>
               </w:rPr>
-              <w:instrText xml:space="preserve"> PAGEREF _Toc418078305 \h </w:instrText>
+              <w:instrText xml:space="preserve"> PAGEREF _Toc418512238 \h </w:instrText>
             </w:r>
             <w:r>
               <w:rPr>
@@ -462,7 +462,7 @@
               <w:lang w:val="fr-FR" w:eastAsia="fr-FR"/>
             </w:rPr>
           </w:pPr>
-          <w:hyperlink w:anchor="_Toc418078306" w:history="1">
+          <w:hyperlink w:anchor="_Toc418512239" w:history="1">
             <w:r>
               <w:rPr>
                 <w:rStyle w:val="Hyperlink"/>
@@ -489,7 +489,7 @@
                 <w:noProof/>
                 <w:webHidden/>
               </w:rPr>
-              <w:instrText xml:space="preserve"> PAGEREF _Toc418078306 \h </w:instrText>
+              <w:instrText xml:space="preserve"> PAGEREF _Toc418512239 \h </w:instrText>
             </w:r>
             <w:r>
               <w:rPr>
@@ -532,7 +532,7 @@
               <w:lang w:val="fr-FR" w:eastAsia="fr-FR"/>
             </w:rPr>
           </w:pPr>
-          <w:hyperlink w:anchor="_Toc418078307" w:history="1">
+          <w:hyperlink w:anchor="_Toc418512240" w:history="1">
             <w:r>
               <w:rPr>
                 <w:rStyle w:val="Hyperlink"/>
@@ -559,7 +559,7 @@
                 <w:noProof/>
                 <w:webHidden/>
               </w:rPr>
-              <w:instrText xml:space="preserve"> PAGEREF _Toc418078307 \h </w:instrText>
+              <w:instrText xml:space="preserve"> PAGEREF _Toc418512240 \h </w:instrText>
             </w:r>
             <w:r>
               <w:rPr>
@@ -602,7 +602,7 @@
               <w:lang w:val="fr-FR" w:eastAsia="fr-FR"/>
             </w:rPr>
           </w:pPr>
-          <w:hyperlink w:anchor="_Toc418078308" w:history="1">
+          <w:hyperlink w:anchor="_Toc418512241" w:history="1">
             <w:r>
               <w:rPr>
                 <w:rStyle w:val="Hyperlink"/>
@@ -629,7 +629,7 @@
                 <w:noProof/>
                 <w:webHidden/>
               </w:rPr>
-              <w:instrText xml:space="preserve"> PAGEREF _Toc418078308 \h </w:instrText>
+              <w:instrText xml:space="preserve"> PAGEREF _Toc418512241 \h </w:instrText>
             </w:r>
             <w:r>
               <w:rPr>
@@ -669,7 +669,7 @@
               <w:lang w:val="fr-FR" w:eastAsia="fr-FR"/>
             </w:rPr>
           </w:pPr>
-          <w:hyperlink w:anchor="_Toc418078309" w:history="1">
+          <w:hyperlink w:anchor="_Toc418512242" w:history="1">
             <w:r>
               <w:rPr>
                 <w:rStyle w:val="Hyperlink"/>
@@ -696,7 +696,7 @@
                 <w:noProof/>
                 <w:webHidden/>
               </w:rPr>
-              <w:instrText xml:space="preserve"> PAGEREF _Toc418078309 \h </w:instrText>
+              <w:instrText xml:space="preserve"> PAGEREF _Toc418512242 \h </w:instrText>
             </w:r>
             <w:r>
               <w:rPr>
@@ -736,7 +736,7 @@
               <w:lang w:val="fr-FR" w:eastAsia="fr-FR"/>
             </w:rPr>
           </w:pPr>
-          <w:hyperlink w:anchor="_Toc418078310" w:history="1">
+          <w:hyperlink w:anchor="_Toc418512243" w:history="1">
             <w:r>
               <w:rPr>
                 <w:rStyle w:val="Hyperlink"/>
@@ -763,7 +763,7 @@
                 <w:noProof/>
                 <w:webHidden/>
               </w:rPr>
-              <w:instrText xml:space="preserve"> PAGEREF _Toc418078310 \h </w:instrText>
+              <w:instrText xml:space="preserve"> PAGEREF _Toc418512243 \h </w:instrText>
             </w:r>
             <w:r>
               <w:rPr>
@@ -803,7 +803,7 @@
               <w:lang w:val="fr-FR" w:eastAsia="fr-FR"/>
             </w:rPr>
           </w:pPr>
-          <w:hyperlink w:anchor="_Toc418078311" w:history="1">
+          <w:hyperlink w:anchor="_Toc418512244" w:history="1">
             <w:r>
               <w:rPr>
                 <w:rStyle w:val="Hyperlink"/>
@@ -830,7 +830,7 @@
                 <w:noProof/>
                 <w:webHidden/>
               </w:rPr>
-              <w:instrText xml:space="preserve"> PAGEREF _Toc418078311 \h </w:instrText>
+              <w:instrText xml:space="preserve"> PAGEREF _Toc418512244 \h </w:instrText>
             </w:r>
             <w:r>
               <w:rPr>
@@ -873,7 +873,7 @@
               <w:lang w:val="fr-FR" w:eastAsia="fr-FR"/>
             </w:rPr>
           </w:pPr>
-          <w:hyperlink w:anchor="_Toc418078312" w:history="1">
+          <w:hyperlink w:anchor="_Toc418512245" w:history="1">
             <w:r>
               <w:rPr>
                 <w:rStyle w:val="Hyperlink"/>
@@ -900,7 +900,7 @@
                 <w:noProof/>
                 <w:webHidden/>
               </w:rPr>
-              <w:instrText xml:space="preserve"> PAGEREF _Toc418078312 \h </w:instrText>
+              <w:instrText xml:space="preserve"> PAGEREF _Toc418512245 \h </w:instrText>
             </w:r>
             <w:r>
               <w:rPr>
@@ -940,7 +940,7 @@
               <w:lang w:val="fr-FR" w:eastAsia="fr-FR"/>
             </w:rPr>
           </w:pPr>
-          <w:hyperlink w:anchor="_Toc418078313" w:history="1">
+          <w:hyperlink w:anchor="_Toc418512246" w:history="1">
             <w:r>
               <w:rPr>
                 <w:rStyle w:val="Hyperlink"/>
@@ -967,7 +967,7 @@
                 <w:noProof/>
                 <w:webHidden/>
               </w:rPr>
-              <w:instrText xml:space="preserve"> PAGEREF _Toc418078313 \h </w:instrText>
+              <w:instrText xml:space="preserve"> PAGEREF _Toc418512246 \h </w:instrText>
             </w:r>
             <w:r>
               <w:rPr>
@@ -1010,7 +1010,7 @@
               <w:lang w:val="fr-FR" w:eastAsia="fr-FR"/>
             </w:rPr>
           </w:pPr>
-          <w:hyperlink w:anchor="_Toc418078314" w:history="1">
+          <w:hyperlink w:anchor="_Toc418512247" w:history="1">
             <w:r>
               <w:rPr>
                 <w:rStyle w:val="Hyperlink"/>
@@ -1037,7 +1037,7 @@
                 <w:noProof/>
                 <w:webHidden/>
               </w:rPr>
-              <w:instrText xml:space="preserve"> PAGEREF _Toc418078314 \h </w:instrText>
+              <w:instrText xml:space="preserve"> PAGEREF _Toc418512247 \h </w:instrText>
             </w:r>
             <w:r>
               <w:rPr>
@@ -1080,7 +1080,7 @@
               <w:lang w:val="fr-FR" w:eastAsia="fr-FR"/>
             </w:rPr>
           </w:pPr>
-          <w:hyperlink w:anchor="_Toc418078315" w:history="1">
+          <w:hyperlink w:anchor="_Toc418512248" w:history="1">
             <w:r>
               <w:rPr>
                 <w:rStyle w:val="Hyperlink"/>
@@ -1107,7 +1107,7 @@
                 <w:noProof/>
                 <w:webHidden/>
               </w:rPr>
-              <w:instrText xml:space="preserve"> PAGEREF _Toc418078315 \h </w:instrText>
+              <w:instrText xml:space="preserve"> PAGEREF _Toc418512248 \h </w:instrText>
             </w:r>
             <w:r>
               <w:rPr>
@@ -1150,7 +1150,7 @@
               <w:lang w:val="fr-FR" w:eastAsia="fr-FR"/>
             </w:rPr>
           </w:pPr>
-          <w:hyperlink w:anchor="_Toc418078316" w:history="1">
+          <w:hyperlink w:anchor="_Toc418512249" w:history="1">
             <w:r>
               <w:rPr>
                 <w:rStyle w:val="Hyperlink"/>
@@ -1177,7 +1177,7 @@
                 <w:noProof/>
                 <w:webHidden/>
               </w:rPr>
-              <w:instrText xml:space="preserve"> PAGEREF _Toc418078316 \h </w:instrText>
+              <w:instrText xml:space="preserve"> PAGEREF _Toc418512249 \h </w:instrText>
             </w:r>
             <w:r>
               <w:rPr>
@@ -1220,7 +1220,7 @@
               <w:lang w:val="fr-FR" w:eastAsia="fr-FR"/>
             </w:rPr>
           </w:pPr>
-          <w:hyperlink w:anchor="_Toc418078317" w:history="1">
+          <w:hyperlink w:anchor="_Toc418512250" w:history="1">
             <w:r>
               <w:rPr>
                 <w:rStyle w:val="Hyperlink"/>
@@ -1247,7 +1247,7 @@
                 <w:noProof/>
                 <w:webHidden/>
               </w:rPr>
-              <w:instrText xml:space="preserve"> PAGEREF _Toc418078317 \h </w:instrText>
+              <w:instrText xml:space="preserve"> PAGEREF _Toc418512250 \h </w:instrText>
             </w:r>
             <w:r>
               <w:rPr>
@@ -1287,7 +1287,7 @@
               <w:lang w:val="fr-FR" w:eastAsia="fr-FR"/>
             </w:rPr>
           </w:pPr>
-          <w:hyperlink w:anchor="_Toc418078318" w:history="1">
+          <w:hyperlink w:anchor="_Toc418512251" w:history="1">
             <w:r>
               <w:rPr>
                 <w:rStyle w:val="Hyperlink"/>
@@ -1314,7 +1314,7 @@
                 <w:noProof/>
                 <w:webHidden/>
               </w:rPr>
-              <w:instrText xml:space="preserve"> PAGEREF _Toc418078318 \h </w:instrText>
+              <w:instrText xml:space="preserve"> PAGEREF _Toc418512251 \h </w:instrText>
             </w:r>
             <w:r>
               <w:rPr>
@@ -1357,7 +1357,7 @@
               <w:lang w:val="fr-FR" w:eastAsia="fr-FR"/>
             </w:rPr>
           </w:pPr>
-          <w:hyperlink w:anchor="_Toc418078319" w:history="1">
+          <w:hyperlink w:anchor="_Toc418512252" w:history="1">
             <w:r>
               <w:rPr>
                 <w:rStyle w:val="Hyperlink"/>
@@ -1384,7 +1384,7 @@
                 <w:noProof/>
                 <w:webHidden/>
               </w:rPr>
-              <w:instrText xml:space="preserve"> PAGEREF _Toc418078319 \h </w:instrText>
+              <w:instrText xml:space="preserve"> PAGEREF _Toc418512252 \h </w:instrText>
             </w:r>
             <w:r>
               <w:rPr>
@@ -1427,7 +1427,7 @@
               <w:lang w:val="fr-FR" w:eastAsia="fr-FR"/>
             </w:rPr>
           </w:pPr>
-          <w:hyperlink w:anchor="_Toc418078320" w:history="1">
+          <w:hyperlink w:anchor="_Toc418512253" w:history="1">
             <w:r>
               <w:rPr>
                 <w:rStyle w:val="Hyperlink"/>
@@ -1454,7 +1454,7 @@
                 <w:noProof/>
                 <w:webHidden/>
               </w:rPr>
-              <w:instrText xml:space="preserve"> PAGEREF _Toc418078320 \h </w:instrText>
+              <w:instrText xml:space="preserve"> PAGEREF _Toc418512253 \h </w:instrText>
             </w:r>
             <w:r>
               <w:rPr>
@@ -1494,7 +1494,7 @@
               <w:lang w:val="fr-FR" w:eastAsia="fr-FR"/>
             </w:rPr>
           </w:pPr>
-          <w:hyperlink w:anchor="_Toc418078321" w:history="1">
+          <w:hyperlink w:anchor="_Toc418512254" w:history="1">
             <w:r>
               <w:rPr>
                 <w:rStyle w:val="Hyperlink"/>
@@ -1521,7 +1521,7 @@
                 <w:noProof/>
                 <w:webHidden/>
               </w:rPr>
-              <w:instrText xml:space="preserve"> PAGEREF _Toc418078321 \h </w:instrText>
+              <w:instrText xml:space="preserve"> PAGEREF _Toc418512254 \h </w:instrText>
             </w:r>
             <w:r>
               <w:rPr>
@@ -1564,7 +1564,7 @@
               <w:lang w:val="fr-FR" w:eastAsia="fr-FR"/>
             </w:rPr>
           </w:pPr>
-          <w:hyperlink w:anchor="_Toc418078322" w:history="1">
+          <w:hyperlink w:anchor="_Toc418512255" w:history="1">
             <w:r>
               <w:rPr>
                 <w:rStyle w:val="Hyperlink"/>
@@ -1591,7 +1591,7 @@
                 <w:noProof/>
                 <w:webHidden/>
               </w:rPr>
-              <w:instrText xml:space="preserve"> PAGEREF _Toc418078322 \h </w:instrText>
+              <w:instrText xml:space="preserve"> PAGEREF _Toc418512255 \h </w:instrText>
             </w:r>
             <w:r>
               <w:rPr>
@@ -1634,7 +1634,7 @@
               <w:lang w:val="fr-FR" w:eastAsia="fr-FR"/>
             </w:rPr>
           </w:pPr>
-          <w:hyperlink w:anchor="_Toc418078323" w:history="1">
+          <w:hyperlink w:anchor="_Toc418512256" w:history="1">
             <w:r>
               <w:rPr>
                 <w:rStyle w:val="Hyperlink"/>
@@ -1661,7 +1661,7 @@
                 <w:noProof/>
                 <w:webHidden/>
               </w:rPr>
-              <w:instrText xml:space="preserve"> PAGEREF _Toc418078323 \h </w:instrText>
+              <w:instrText xml:space="preserve"> PAGEREF _Toc418512256 \h </w:instrText>
             </w:r>
             <w:r>
               <w:rPr>
@@ -1704,7 +1704,7 @@
               <w:lang w:val="fr-FR" w:eastAsia="fr-FR"/>
             </w:rPr>
           </w:pPr>
-          <w:hyperlink w:anchor="_Toc418078324" w:history="1">
+          <w:hyperlink w:anchor="_Toc418512257" w:history="1">
             <w:r>
               <w:rPr>
                 <w:rStyle w:val="Hyperlink"/>
@@ -1731,7 +1731,7 @@
                 <w:noProof/>
                 <w:webHidden/>
               </w:rPr>
-              <w:instrText xml:space="preserve"> PAGEREF _Toc418078324 \h </w:instrText>
+              <w:instrText xml:space="preserve"> PAGEREF _Toc418512257 \h </w:instrText>
             </w:r>
             <w:r>
               <w:rPr>
@@ -1774,7 +1774,7 @@
               <w:lang w:val="fr-FR" w:eastAsia="fr-FR"/>
             </w:rPr>
           </w:pPr>
-          <w:hyperlink w:anchor="_Toc418078325" w:history="1">
+          <w:hyperlink w:anchor="_Toc418512258" w:history="1">
             <w:r>
               <w:rPr>
                 <w:rStyle w:val="Hyperlink"/>
@@ -1801,7 +1801,7 @@
                 <w:noProof/>
                 <w:webHidden/>
               </w:rPr>
-              <w:instrText xml:space="preserve"> PAGEREF _Toc418078325 \h </w:instrText>
+              <w:instrText xml:space="preserve"> PAGEREF _Toc418512258 \h </w:instrText>
             </w:r>
             <w:r>
               <w:rPr>
@@ -1844,7 +1844,7 @@
               <w:lang w:val="fr-FR" w:eastAsia="fr-FR"/>
             </w:rPr>
           </w:pPr>
-          <w:hyperlink w:anchor="_Toc418078326" w:history="1">
+          <w:hyperlink w:anchor="_Toc418512259" w:history="1">
             <w:r>
               <w:rPr>
                 <w:rStyle w:val="Hyperlink"/>
@@ -1871,7 +1871,7 @@
                 <w:noProof/>
                 <w:webHidden/>
               </w:rPr>
-              <w:instrText xml:space="preserve"> PAGEREF _Toc418078326 \h </w:instrText>
+              <w:instrText xml:space="preserve"> PAGEREF _Toc418512259 \h </w:instrText>
             </w:r>
             <w:r>
               <w:rPr>
@@ -1914,7 +1914,7 @@
               <w:lang w:val="fr-FR" w:eastAsia="fr-FR"/>
             </w:rPr>
           </w:pPr>
-          <w:hyperlink w:anchor="_Toc418078327" w:history="1">
+          <w:hyperlink w:anchor="_Toc418512260" w:history="1">
             <w:r>
               <w:rPr>
                 <w:rStyle w:val="Hyperlink"/>
@@ -1941,7 +1941,7 @@
                 <w:noProof/>
                 <w:webHidden/>
               </w:rPr>
-              <w:instrText xml:space="preserve"> PAGEREF _Toc418078327 \h </w:instrText>
+              <w:instrText xml:space="preserve"> PAGEREF _Toc418512260 \h </w:instrText>
             </w:r>
             <w:r>
               <w:rPr>
@@ -1981,7 +1981,7 @@
               <w:lang w:val="fr-FR" w:eastAsia="fr-FR"/>
             </w:rPr>
           </w:pPr>
-          <w:hyperlink w:anchor="_Toc418078328" w:history="1">
+          <w:hyperlink w:anchor="_Toc418512261" w:history="1">
             <w:r>
               <w:rPr>
                 <w:rStyle w:val="Hyperlink"/>
@@ -2008,7 +2008,7 @@
                 <w:noProof/>
                 <w:webHidden/>
               </w:rPr>
-              <w:instrText xml:space="preserve"> PAGEREF _Toc418078328 \h </w:instrText>
+              <w:instrText xml:space="preserve"> PAGEREF _Toc418512261 \h </w:instrText>
             </w:r>
             <w:r>
               <w:rPr>
@@ -2051,7 +2051,7 @@
               <w:lang w:val="fr-FR" w:eastAsia="fr-FR"/>
             </w:rPr>
           </w:pPr>
-          <w:hyperlink w:anchor="_Toc418078329" w:history="1">
+          <w:hyperlink w:anchor="_Toc418512262" w:history="1">
             <w:r>
               <w:rPr>
                 <w:rStyle w:val="Hyperlink"/>
@@ -2078,7 +2078,7 @@
                 <w:noProof/>
                 <w:webHidden/>
               </w:rPr>
-              <w:instrText xml:space="preserve"> PAGEREF _Toc418078329 \h </w:instrText>
+              <w:instrText xml:space="preserve"> PAGEREF _Toc418512262 \h </w:instrText>
             </w:r>
             <w:r>
               <w:rPr>
@@ -2121,7 +2121,7 @@
               <w:lang w:val="fr-FR" w:eastAsia="fr-FR"/>
             </w:rPr>
           </w:pPr>
-          <w:hyperlink w:anchor="_Toc418078330" w:history="1">
+          <w:hyperlink w:anchor="_Toc418512263" w:history="1">
             <w:r>
               <w:rPr>
                 <w:rStyle w:val="Hyperlink"/>
@@ -2148,7 +2148,7 @@
                 <w:noProof/>
                 <w:webHidden/>
               </w:rPr>
-              <w:instrText xml:space="preserve"> PAGEREF _Toc418078330 \h </w:instrText>
+              <w:instrText xml:space="preserve"> PAGEREF _Toc418512263 \h </w:instrText>
             </w:r>
             <w:r>
               <w:rPr>
@@ -2191,7 +2191,7 @@
               <w:lang w:val="fr-FR" w:eastAsia="fr-FR"/>
             </w:rPr>
           </w:pPr>
-          <w:hyperlink w:anchor="_Toc418078331" w:history="1">
+          <w:hyperlink w:anchor="_Toc418512264" w:history="1">
             <w:r>
               <w:rPr>
                 <w:rStyle w:val="Hyperlink"/>
@@ -2218,7 +2218,7 @@
                 <w:noProof/>
                 <w:webHidden/>
               </w:rPr>
-              <w:instrText xml:space="preserve"> PAGEREF _Toc418078331 \h </w:instrText>
+              <w:instrText xml:space="preserve"> PAGEREF _Toc418512264 \h </w:instrText>
             </w:r>
             <w:r>
               <w:rPr>
@@ -2261,7 +2261,7 @@
               <w:lang w:val="fr-FR" w:eastAsia="fr-FR"/>
             </w:rPr>
           </w:pPr>
-          <w:hyperlink w:anchor="_Toc418078332" w:history="1">
+          <w:hyperlink w:anchor="_Toc418512265" w:history="1">
             <w:r>
               <w:rPr>
                 <w:rStyle w:val="Hyperlink"/>
@@ -2288,7 +2288,7 @@
                 <w:noProof/>
                 <w:webHidden/>
               </w:rPr>
-              <w:instrText xml:space="preserve"> PAGEREF _Toc418078332 \h </w:instrText>
+              <w:instrText xml:space="preserve"> PAGEREF _Toc418512265 \h </w:instrText>
             </w:r>
             <w:r>
               <w:rPr>
@@ -2331,7 +2331,7 @@
               <w:lang w:val="fr-FR" w:eastAsia="fr-FR"/>
             </w:rPr>
           </w:pPr>
-          <w:hyperlink w:anchor="_Toc418078333" w:history="1">
+          <w:hyperlink w:anchor="_Toc418512266" w:history="1">
             <w:r>
               <w:rPr>
                 <w:rStyle w:val="Hyperlink"/>
@@ -2358,7 +2358,7 @@
                 <w:noProof/>
                 <w:webHidden/>
               </w:rPr>
-              <w:instrText xml:space="preserve"> PAGEREF _Toc418078333 \h </w:instrText>
+              <w:instrText xml:space="preserve"> PAGEREF _Toc418512266 \h </w:instrText>
             </w:r>
             <w:r>
               <w:rPr>
@@ -2401,7 +2401,7 @@
               <w:lang w:val="fr-FR" w:eastAsia="fr-FR"/>
             </w:rPr>
           </w:pPr>
-          <w:hyperlink w:anchor="_Toc418078334" w:history="1">
+          <w:hyperlink w:anchor="_Toc418512267" w:history="1">
             <w:r>
               <w:rPr>
                 <w:rStyle w:val="Hyperlink"/>
@@ -2428,7 +2428,7 @@
                 <w:noProof/>
                 <w:webHidden/>
               </w:rPr>
-              <w:instrText xml:space="preserve"> PAGEREF _Toc418078334 \h </w:instrText>
+              <w:instrText xml:space="preserve"> PAGEREF _Toc418512267 \h </w:instrText>
             </w:r>
             <w:r>
               <w:rPr>
@@ -2471,7 +2471,7 @@
               <w:lang w:val="fr-FR" w:eastAsia="fr-FR"/>
             </w:rPr>
           </w:pPr>
-          <w:hyperlink w:anchor="_Toc418078335" w:history="1">
+          <w:hyperlink w:anchor="_Toc418512268" w:history="1">
             <w:r>
               <w:rPr>
                 <w:rStyle w:val="Hyperlink"/>
@@ -2498,7 +2498,7 @@
                 <w:noProof/>
                 <w:webHidden/>
               </w:rPr>
-              <w:instrText xml:space="preserve"> PAGEREF _Toc418078335 \h </w:instrText>
+              <w:instrText xml:space="preserve"> PAGEREF _Toc418512268 \h </w:instrText>
             </w:r>
             <w:r>
               <w:rPr>
@@ -2541,7 +2541,7 @@
               <w:lang w:val="fr-FR" w:eastAsia="fr-FR"/>
             </w:rPr>
           </w:pPr>
-          <w:hyperlink w:anchor="_Toc418078336" w:history="1">
+          <w:hyperlink w:anchor="_Toc418512269" w:history="1">
             <w:r>
               <w:rPr>
                 <w:rStyle w:val="Hyperlink"/>
@@ -2568,7 +2568,7 @@
                 <w:noProof/>
                 <w:webHidden/>
               </w:rPr>
-              <w:instrText xml:space="preserve"> PAGEREF _Toc418078336 \h </w:instrText>
+              <w:instrText xml:space="preserve"> PAGEREF _Toc418512269 \h </w:instrText>
             </w:r>
             <w:r>
               <w:rPr>
@@ -2611,7 +2611,7 @@
               <w:lang w:val="fr-FR" w:eastAsia="fr-FR"/>
             </w:rPr>
           </w:pPr>
-          <w:hyperlink w:anchor="_Toc418078337" w:history="1">
+          <w:hyperlink w:anchor="_Toc418512270" w:history="1">
             <w:r>
               <w:rPr>
                 <w:rStyle w:val="Hyperlink"/>
@@ -2638,7 +2638,7 @@
                 <w:noProof/>
                 <w:webHidden/>
               </w:rPr>
-              <w:instrText xml:space="preserve"> PAGEREF _Toc418078337 \h </w:instrText>
+              <w:instrText xml:space="preserve"> PAGEREF _Toc418512270 \h </w:instrText>
             </w:r>
             <w:r>
               <w:rPr>
@@ -2678,7 +2678,7 @@
               <w:lang w:val="fr-FR" w:eastAsia="fr-FR"/>
             </w:rPr>
           </w:pPr>
-          <w:hyperlink w:anchor="_Toc418078338" w:history="1">
+          <w:hyperlink w:anchor="_Toc418512271" w:history="1">
             <w:r>
               <w:rPr>
                 <w:rStyle w:val="Hyperlink"/>
@@ -2705,7 +2705,7 @@
                 <w:noProof/>
                 <w:webHidden/>
               </w:rPr>
-              <w:instrText xml:space="preserve"> PAGEREF _Toc418078338 \h </w:instrText>
+              <w:instrText xml:space="preserve"> PAGEREF _Toc418512271 \h </w:instrText>
             </w:r>
             <w:r>
               <w:rPr>
@@ -2748,7 +2748,7 @@
               <w:lang w:val="fr-FR" w:eastAsia="fr-FR"/>
             </w:rPr>
           </w:pPr>
-          <w:hyperlink w:anchor="_Toc418078339" w:history="1">
+          <w:hyperlink w:anchor="_Toc418512272" w:history="1">
             <w:r>
               <w:rPr>
                 <w:rStyle w:val="Hyperlink"/>
@@ -2775,7 +2775,7 @@
                 <w:noProof/>
                 <w:webHidden/>
               </w:rPr>
-              <w:instrText xml:space="preserve"> PAGEREF _Toc418078339 \h </w:instrText>
+              <w:instrText xml:space="preserve"> PAGEREF _Toc418512272 \h </w:instrText>
             </w:r>
             <w:r>
               <w:rPr>
@@ -2818,7 +2818,7 @@
               <w:lang w:val="fr-FR" w:eastAsia="fr-FR"/>
             </w:rPr>
           </w:pPr>
-          <w:hyperlink w:anchor="_Toc418078340" w:history="1">
+          <w:hyperlink w:anchor="_Toc418512273" w:history="1">
             <w:r>
               <w:rPr>
                 <w:rStyle w:val="Hyperlink"/>
@@ -2845,7 +2845,7 @@
                 <w:noProof/>
                 <w:webHidden/>
               </w:rPr>
-              <w:instrText xml:space="preserve"> PAGEREF _Toc418078340 \h </w:instrText>
+              <w:instrText xml:space="preserve"> PAGEREF _Toc418512273 \h </w:instrText>
             </w:r>
             <w:r>
               <w:rPr>
@@ -2888,7 +2888,7 @@
               <w:lang w:val="fr-FR" w:eastAsia="fr-FR"/>
             </w:rPr>
           </w:pPr>
-          <w:hyperlink w:anchor="_Toc418078341" w:history="1">
+          <w:hyperlink w:anchor="_Toc418512274" w:history="1">
             <w:r>
               <w:rPr>
                 <w:rStyle w:val="Hyperlink"/>
@@ -2915,7 +2915,7 @@
                 <w:noProof/>
                 <w:webHidden/>
               </w:rPr>
-              <w:instrText xml:space="preserve"> PAGEREF _Toc418078341 \h </w:instrText>
+              <w:instrText xml:space="preserve"> PAGEREF _Toc418512274 \h </w:instrText>
             </w:r>
             <w:r>
               <w:rPr>
@@ -2955,7 +2955,7 @@
               <w:lang w:val="fr-FR" w:eastAsia="fr-FR"/>
             </w:rPr>
           </w:pPr>
-          <w:hyperlink w:anchor="_Toc418078342" w:history="1">
+          <w:hyperlink w:anchor="_Toc418512275" w:history="1">
             <w:r>
               <w:rPr>
                 <w:rStyle w:val="Hyperlink"/>
@@ -2982,7 +2982,7 @@
                 <w:noProof/>
                 <w:webHidden/>
               </w:rPr>
-              <w:instrText xml:space="preserve"> PAGEREF _Toc418078342 \h </w:instrText>
+              <w:instrText xml:space="preserve"> PAGEREF _Toc418512275 \h </w:instrText>
             </w:r>
             <w:r>
               <w:rPr>
@@ -3025,7 +3025,7 @@
               <w:lang w:val="fr-FR" w:eastAsia="fr-FR"/>
             </w:rPr>
           </w:pPr>
-          <w:hyperlink w:anchor="_Toc418078343" w:history="1">
+          <w:hyperlink w:anchor="_Toc418512276" w:history="1">
             <w:r>
               <w:rPr>
                 <w:rStyle w:val="Hyperlink"/>
@@ -3052,7 +3052,7 @@
                 <w:noProof/>
                 <w:webHidden/>
               </w:rPr>
-              <w:instrText xml:space="preserve"> PAGEREF _Toc418078343 \h </w:instrText>
+              <w:instrText xml:space="preserve"> PAGEREF _Toc418512276 \h </w:instrText>
             </w:r>
             <w:r>
               <w:rPr>
@@ -3095,7 +3095,7 @@
               <w:lang w:val="fr-FR" w:eastAsia="fr-FR"/>
             </w:rPr>
           </w:pPr>
-          <w:hyperlink w:anchor="_Toc418078344" w:history="1">
+          <w:hyperlink w:anchor="_Toc418512277" w:history="1">
             <w:r>
               <w:rPr>
                 <w:rStyle w:val="Hyperlink"/>
@@ -3122,7 +3122,7 @@
                 <w:noProof/>
                 <w:webHidden/>
               </w:rPr>
-              <w:instrText xml:space="preserve"> PAGEREF _Toc418078344 \h </w:instrText>
+              <w:instrText xml:space="preserve"> PAGEREF _Toc418512277 \h </w:instrText>
             </w:r>
             <w:r>
               <w:rPr>
@@ -3162,7 +3162,7 @@
               <w:lang w:val="fr-FR" w:eastAsia="fr-FR"/>
             </w:rPr>
           </w:pPr>
-          <w:hyperlink w:anchor="_Toc418078345" w:history="1">
+          <w:hyperlink w:anchor="_Toc418512278" w:history="1">
             <w:r>
               <w:rPr>
                 <w:rStyle w:val="Hyperlink"/>
@@ -3189,7 +3189,7 @@
                 <w:noProof/>
                 <w:webHidden/>
               </w:rPr>
-              <w:instrText xml:space="preserve"> PAGEREF _Toc418078345 \h </w:instrText>
+              <w:instrText xml:space="preserve"> PAGEREF _Toc418512278 \h </w:instrText>
             </w:r>
             <w:r>
               <w:rPr>
@@ -3229,7 +3229,7 @@
               <w:lang w:val="fr-FR" w:eastAsia="fr-FR"/>
             </w:rPr>
           </w:pPr>
-          <w:hyperlink w:anchor="_Toc418078346" w:history="1">
+          <w:hyperlink w:anchor="_Toc418512279" w:history="1">
             <w:r>
               <w:rPr>
                 <w:rStyle w:val="Hyperlink"/>
@@ -3256,7 +3256,7 @@
                 <w:noProof/>
                 <w:webHidden/>
               </w:rPr>
-              <w:instrText xml:space="preserve"> PAGEREF _Toc418078346 \h </w:instrText>
+              <w:instrText xml:space="preserve"> PAGEREF _Toc418512279 \h </w:instrText>
             </w:r>
             <w:r>
               <w:rPr>
@@ -3302,7 +3302,7 @@
       <w:pPr>
         <w:pStyle w:val="Heading1"/>
       </w:pPr>
-      <w:bookmarkStart w:id="2" w:name="_Toc418078304"/>
+      <w:bookmarkStart w:id="2" w:name="_Toc418512237"/>
       <w:r>
         <w:t>About</w:t>
       </w:r>
@@ -3419,7 +3419,7 @@
       <w:pPr>
         <w:pStyle w:val="Heading1"/>
       </w:pPr>
-      <w:bookmarkStart w:id="3" w:name="_Toc418078305"/>
+      <w:bookmarkStart w:id="3" w:name="_Toc418512238"/>
       <w:r>
         <w:t>Application</w:t>
       </w:r>
@@ -3637,7 +3637,7 @@
       <w:pPr>
         <w:pStyle w:val="Heading1"/>
       </w:pPr>
-      <w:bookmarkStart w:id="4" w:name="_Toc418078306"/>
+      <w:bookmarkStart w:id="4" w:name="_Toc418512239"/>
       <w:r>
         <w:t>License</w:t>
       </w:r>
@@ -3749,7 +3749,7 @@
       <w:pPr>
         <w:pStyle w:val="Heading1"/>
       </w:pPr>
-      <w:bookmarkStart w:id="5" w:name="_Toc418078307"/>
+      <w:bookmarkStart w:id="5" w:name="_Toc418512240"/>
       <w:r>
         <w:lastRenderedPageBreak/>
         <w:t xml:space="preserve">The </w:t>
@@ -4837,7 +4837,7 @@
       <w:pPr>
         <w:pStyle w:val="Heading1"/>
       </w:pPr>
-      <w:bookmarkStart w:id="6" w:name="_Toc418078308"/>
+      <w:bookmarkStart w:id="6" w:name="_Toc418512241"/>
       <w:r>
         <w:lastRenderedPageBreak/>
         <w:t>Configuration</w:t>
@@ -5208,7 +5208,7 @@
       <w:pPr>
         <w:pStyle w:val="Heading2"/>
       </w:pPr>
-      <w:bookmarkStart w:id="7" w:name="_Toc418078309"/>
+      <w:bookmarkStart w:id="7" w:name="_Toc418512242"/>
       <w:proofErr w:type="spellStart"/>
       <w:r>
         <w:t>MySQL</w:t>
@@ -5858,7 +5858,7 @@
       <w:pPr>
         <w:pStyle w:val="Heading2"/>
       </w:pPr>
-      <w:bookmarkStart w:id="8" w:name="_Toc418078310"/>
+      <w:bookmarkStart w:id="8" w:name="_Toc418512243"/>
       <w:r>
         <w:t>Logger</w:t>
       </w:r>
@@ -6016,7 +6016,7 @@
       <w:pPr>
         <w:pStyle w:val="Heading2"/>
       </w:pPr>
-      <w:bookmarkStart w:id="9" w:name="_Toc418078311"/>
+      <w:bookmarkStart w:id="9" w:name="_Toc418512244"/>
       <w:r>
         <w:t>Google Drive configuration</w:t>
       </w:r>
@@ -6221,7 +6221,7 @@
       <w:pPr>
         <w:pStyle w:val="Heading1"/>
       </w:pPr>
-      <w:bookmarkStart w:id="10" w:name="_Toc418078312"/>
+      <w:bookmarkStart w:id="10" w:name="_Toc418512245"/>
       <w:proofErr w:type="spellStart"/>
       <w:proofErr w:type="gramStart"/>
       <w:r>
@@ -6241,7 +6241,7 @@
       <w:pPr>
         <w:pStyle w:val="Heading2"/>
       </w:pPr>
-      <w:bookmarkStart w:id="11" w:name="_Toc418078313"/>
+      <w:bookmarkStart w:id="11" w:name="_Toc418512246"/>
       <w:r>
         <w:t>P</w:t>
       </w:r>
@@ -6259,7 +6259,7 @@
       <w:pPr>
         <w:pStyle w:val="Heading3"/>
       </w:pPr>
-      <w:bookmarkStart w:id="12" w:name="_Toc418078314"/>
+      <w:bookmarkStart w:id="12" w:name="_Toc418512247"/>
       <w:r>
         <w:t>How to set the preferences</w:t>
       </w:r>
@@ -9091,7 +9091,7 @@
       <w:pPr>
         <w:pStyle w:val="Heading1"/>
       </w:pPr>
-      <w:bookmarkStart w:id="32" w:name="_Toc418078315"/>
+      <w:bookmarkStart w:id="32" w:name="_Toc418512248"/>
       <w:r>
         <w:t>Getting Started</w:t>
       </w:r>
@@ -9166,7 +9166,7 @@
       <w:pPr>
         <w:pStyle w:val="Heading3"/>
       </w:pPr>
-      <w:bookmarkStart w:id="33" w:name="_Toc418078316"/>
+      <w:bookmarkStart w:id="33" w:name="_Toc418512249"/>
       <w:r>
         <w:t>One</w:t>
       </w:r>
@@ -9979,7 +9979,7 @@
       <w:pPr>
         <w:pStyle w:val="Heading3"/>
       </w:pPr>
-      <w:bookmarkStart w:id="36" w:name="_Toc418078317"/>
+      <w:bookmarkStart w:id="36" w:name="_Toc418512250"/>
       <w:r>
         <w:lastRenderedPageBreak/>
         <w:t xml:space="preserve">How to </w:t>
@@ -12407,7 +12407,7 @@
           </wp:anchor>
         </w:drawing>
       </w:r>
-      <w:bookmarkStart w:id="37" w:name="_Toc418078318"/>
+      <w:bookmarkStart w:id="37" w:name="_Toc418512251"/>
       <w:r>
         <w:t>New</w:t>
       </w:r>
@@ -12431,7 +12431,7 @@
       <w:pPr>
         <w:pStyle w:val="Heading3"/>
       </w:pPr>
-      <w:bookmarkStart w:id="38" w:name="_Toc418078319"/>
+      <w:bookmarkStart w:id="38" w:name="_Toc418512252"/>
       <w:r>
         <w:t>How to c</w:t>
       </w:r>
@@ -12649,7 +12649,7 @@
       <w:pPr>
         <w:pStyle w:val="Heading3"/>
       </w:pPr>
-      <w:bookmarkStart w:id="39" w:name="_Toc418078320"/>
+      <w:bookmarkStart w:id="39" w:name="_Toc418512253"/>
       <w:r>
         <w:t>How to use the</w:t>
       </w:r>
@@ -13179,7 +13179,7 @@
           </wp:anchor>
         </w:drawing>
       </w:r>
-      <w:bookmarkStart w:id="50" w:name="_Toc418078321"/>
+      <w:bookmarkStart w:id="50" w:name="_Toc418512254"/>
       <w:r>
         <w:t>Ac</w:t>
       </w:r>
@@ -13209,7 +13209,7 @@
       <w:pPr>
         <w:pStyle w:val="Heading3"/>
       </w:pPr>
-      <w:bookmarkStart w:id="51" w:name="_Toc418078322"/>
+      <w:bookmarkStart w:id="51" w:name="_Toc418512255"/>
       <w:r>
         <w:t>How to read the table</w:t>
       </w:r>
@@ -13519,7 +13519,7 @@
       <w:pPr>
         <w:pStyle w:val="Heading3"/>
       </w:pPr>
-      <w:bookmarkStart w:id="52" w:name="_Toc418078323"/>
+      <w:bookmarkStart w:id="52" w:name="_Toc418512256"/>
       <w:r>
         <w:t>How to</w:t>
       </w:r>
@@ -14105,7 +14105,7 @@
       <w:pPr>
         <w:pStyle w:val="Heading3"/>
       </w:pPr>
-      <w:bookmarkStart w:id="53" w:name="_Toc418078324"/>
+      <w:bookmarkStart w:id="53" w:name="_Toc418512257"/>
       <w:r>
         <w:t>How to use a task as template</w:t>
       </w:r>
@@ -14181,7 +14181,7 @@
       <w:pPr>
         <w:pStyle w:val="Heading3"/>
       </w:pPr>
-      <w:bookmarkStart w:id="54" w:name="_Toc418078325"/>
+      <w:bookmarkStart w:id="54" w:name="_Toc418512258"/>
       <w:r>
         <w:t>How to edit a task</w:t>
       </w:r>
@@ -14480,7 +14480,7 @@
       <w:pPr>
         <w:pStyle w:val="Heading3"/>
       </w:pPr>
-      <w:bookmarkStart w:id="55" w:name="_Toc418078326"/>
+      <w:bookmarkStart w:id="55" w:name="_Toc418512259"/>
       <w:r>
         <w:t>How to export data</w:t>
       </w:r>
@@ -14499,6 +14499,9 @@
       </w:r>
       <w:r>
         <w:t>s</w:t>
+      </w:r>
+      <w:r>
+        <w:t xml:space="preserve"> or subtasks</w:t>
       </w:r>
       <w:r>
         <w:t xml:space="preserve"> to export.</w:t>
@@ -15363,7 +15366,7 @@
       <w:pPr>
         <w:pStyle w:val="Heading3"/>
       </w:pPr>
-      <w:bookmarkStart w:id="62" w:name="_Toc418078327"/>
+      <w:bookmarkStart w:id="62" w:name="_Toc418512260"/>
       <w:r>
         <w:t>How to impor</w:t>
       </w:r>
@@ -15508,6 +15511,9 @@
       </w:r>
       <w:r>
         <w:t>Tasks are imported in the main table.</w:t>
+      </w:r>
+      <w:r>
+        <w:t xml:space="preserve"> There is no way to import subtasks alongside tasks.</w:t>
       </w:r>
     </w:p>
     <w:p/>
@@ -15627,7 +15633,7 @@
           </wp:anchor>
         </w:drawing>
       </w:r>
-      <w:bookmarkStart w:id="63" w:name="_Toc418078328"/>
+      <w:bookmarkStart w:id="63" w:name="_Toc418512261"/>
       <w:proofErr w:type="spellStart"/>
       <w:r>
         <w:t>ToDo</w:t>
@@ -15676,7 +15682,7 @@
       <w:pPr>
         <w:pStyle w:val="Heading3"/>
       </w:pPr>
-      <w:bookmarkStart w:id="64" w:name="_Toc418078329"/>
+      <w:bookmarkStart w:id="64" w:name="_Toc418512262"/>
       <w:r>
         <w:t>How to read the table</w:t>
       </w:r>
@@ -15929,7 +15935,7 @@
       <w:pPr>
         <w:pStyle w:val="Heading3"/>
       </w:pPr>
-      <w:bookmarkStart w:id="65" w:name="_Toc418078330"/>
+      <w:bookmarkStart w:id="65" w:name="_Toc418512263"/>
       <w:r>
         <w:t>How to p</w:t>
       </w:r>
@@ -15990,7 +15996,7 @@
       <w:pPr>
         <w:pStyle w:val="Heading3"/>
       </w:pPr>
-      <w:bookmarkStart w:id="66" w:name="_Toc418078331"/>
+      <w:bookmarkStart w:id="66" w:name="_Toc418512264"/>
       <w:r>
         <w:t>How to</w:t>
       </w:r>
@@ -16662,7 +16668,7 @@
                 <w:sz w:val="20"/>
                 <w:szCs w:val="20"/>
               </w:rPr>
-              <w:t xml:space="preserve">. Overestimation is only possible when the </w:t>
+              <w:t xml:space="preserve">. Overestimation is only possible </w:t>
             </w:r>
             <w:r>
               <w:rPr>
@@ -16670,7 +16676,7 @@
                 <w:szCs w:val="20"/>
               </w:rPr>
               <w:lastRenderedPageBreak/>
-              <w:t xml:space="preserve">task is </w:t>
+              <w:t xml:space="preserve">when the task is </w:t>
             </w:r>
             <w:r>
               <w:rPr>
@@ -16753,11 +16759,11 @@
               <w:t xml:space="preserve"> added to the title,</w:t>
             </w:r>
             <w:r>
-              <w:t xml:space="preserve"> overestimated </w:t>
+              <w:t xml:space="preserve"> </w:t>
             </w:r>
             <w:r>
               <w:lastRenderedPageBreak/>
-              <w:t xml:space="preserve">and real </w:t>
+              <w:t xml:space="preserve">overestimated and real </w:t>
             </w:r>
             <w:proofErr w:type="spellStart"/>
             <w:r>
@@ -16833,11 +16839,11 @@
             </w:r>
             <w:proofErr w:type="spellEnd"/>
             <w:r>
-              <w:t xml:space="preserve"> set to 0 and </w:t>
+              <w:t xml:space="preserve"> </w:t>
             </w:r>
             <w:r>
               <w:lastRenderedPageBreak/>
-              <w:t>date set to today</w:t>
+              <w:t>set to 0 and date set to today</w:t>
             </w:r>
             <w:r>
               <w:rPr>
@@ -16911,11 +16917,11 @@
             </w:r>
             <w:proofErr w:type="spellEnd"/>
             <w:r>
-              <w:t xml:space="preserve"> set to 0 and </w:t>
+              <w:t xml:space="preserve"> </w:t>
             </w:r>
             <w:r>
               <w:lastRenderedPageBreak/>
-              <w:t>date set to today</w:t>
+              <w:t>set to 0 and date set to today</w:t>
             </w:r>
             <w:r>
               <w:rPr>
@@ -16999,11 +17005,11 @@
             </w:r>
             <w:proofErr w:type="spellEnd"/>
             <w:r>
-              <w:t xml:space="preserve"> set to 0 and </w:t>
+              <w:t xml:space="preserve"> </w:t>
             </w:r>
             <w:r>
               <w:lastRenderedPageBreak/>
-              <w:t>date set to today</w:t>
+              <w:t>set to 0 and date set to today</w:t>
             </w:r>
             <w:r>
               <w:rPr>
@@ -17098,7 +17104,7 @@
       <w:pPr>
         <w:pStyle w:val="Heading3"/>
       </w:pPr>
-      <w:bookmarkStart w:id="67" w:name="_Toc418078332"/>
+      <w:bookmarkStart w:id="67" w:name="_Toc418512265"/>
       <w:r>
         <w:t>How to</w:t>
       </w:r>
@@ -17714,7 +17720,7 @@
       <w:pPr>
         <w:pStyle w:val="Heading3"/>
       </w:pPr>
-      <w:bookmarkStart w:id="68" w:name="_Toc418078333"/>
+      <w:bookmarkStart w:id="68" w:name="_Toc418512266"/>
       <w:r>
         <w:t>How to</w:t>
       </w:r>
@@ -18489,7 +18495,7 @@
       <w:pPr>
         <w:pStyle w:val="Heading3"/>
       </w:pPr>
-      <w:bookmarkStart w:id="69" w:name="_Toc418078334"/>
+      <w:bookmarkStart w:id="69" w:name="_Toc418512267"/>
       <w:r>
         <w:t>How to w</w:t>
       </w:r>
@@ -18805,6 +18811,7 @@
         <w:ind w:left="1080"/>
       </w:pPr>
       <w:r>
+        <w:lastRenderedPageBreak/>
         <w:t>Y</w:t>
       </w:r>
       <w:r>
@@ -18840,7 +18847,6 @@
         </w:numPr>
       </w:pPr>
       <w:r>
-        <w:lastRenderedPageBreak/>
         <w:t>W</w:t>
       </w:r>
       <w:r>
@@ -19644,7 +19650,7 @@
       <w:pPr>
         <w:pStyle w:val="Heading3"/>
       </w:pPr>
-      <w:bookmarkStart w:id="75" w:name="_Toc418078335"/>
+      <w:bookmarkStart w:id="75" w:name="_Toc418512268"/>
       <w:r>
         <w:t xml:space="preserve">How to </w:t>
       </w:r>
@@ -20006,7 +20012,7 @@
       <w:pPr>
         <w:pStyle w:val="Heading3"/>
       </w:pPr>
-      <w:bookmarkStart w:id="78" w:name="_Toc418078336"/>
+      <w:bookmarkStart w:id="78" w:name="_Toc418512269"/>
       <w:r>
         <w:t xml:space="preserve">How to </w:t>
       </w:r>
@@ -20111,6 +20117,7 @@
         </w:numPr>
       </w:pPr>
       <w:r>
+        <w:lastRenderedPageBreak/>
         <w:t>T</w:t>
       </w:r>
       <w:r>
@@ -20137,7 +20144,6 @@
         <w:rPr>
           <w:b/>
         </w:rPr>
-        <w:lastRenderedPageBreak/>
         <w:t>Date</w:t>
       </w:r>
       <w:r>
@@ -20391,7 +20397,7 @@
       <w:pPr>
         <w:pStyle w:val="Heading3"/>
       </w:pPr>
-      <w:bookmarkStart w:id="79" w:name="_Toc418078337"/>
+      <w:bookmarkStart w:id="79" w:name="_Toc418512270"/>
       <w:r>
         <w:t xml:space="preserve">How to </w:t>
       </w:r>
@@ -20610,7 +20616,7 @@
           </wp:anchor>
         </w:drawing>
       </w:r>
-      <w:bookmarkStart w:id="80" w:name="_Toc418078338"/>
+      <w:bookmarkStart w:id="80" w:name="_Toc418512271"/>
       <w:r>
         <w:t>Report List / Release Backlog</w:t>
       </w:r>
@@ -20645,7 +20651,7 @@
       <w:pPr>
         <w:pStyle w:val="Heading3"/>
       </w:pPr>
-      <w:bookmarkStart w:id="81" w:name="_Toc418078339"/>
+      <w:bookmarkStart w:id="81" w:name="_Toc418512272"/>
       <w:r>
         <w:t>How to read the table’s border</w:t>
       </w:r>
@@ -20922,7 +20928,7 @@
       <w:pPr>
         <w:pStyle w:val="Heading3"/>
       </w:pPr>
-      <w:bookmarkStart w:id="82" w:name="_Toc418078340"/>
+      <w:bookmarkStart w:id="82" w:name="_Toc418512273"/>
       <w:r>
         <w:t xml:space="preserve">How to </w:t>
       </w:r>
@@ -21459,7 +21465,7 @@
       <w:pPr>
         <w:pStyle w:val="Heading3"/>
       </w:pPr>
-      <w:bookmarkStart w:id="97" w:name="_Toc418078341"/>
+      <w:bookmarkStart w:id="97" w:name="_Toc418512274"/>
       <w:r>
         <w:t>How to</w:t>
       </w:r>
@@ -21641,6 +21647,7 @@
           </w:tcPr>
           <w:p>
             <w:r>
+              <w:lastRenderedPageBreak/>
               <w:t>Scroll to the selected task.</w:t>
             </w:r>
           </w:p>
@@ -21669,7 +21676,6 @@
               </w:rPr>
             </w:pPr>
             <w:r>
-              <w:lastRenderedPageBreak/>
               <w:t>(</w:t>
             </w:r>
             <w:r>
@@ -21690,7 +21696,6 @@
               </w:rPr>
             </w:pPr>
             <w:r>
-              <w:lastRenderedPageBreak/>
               <w:t xml:space="preserve">Update </w:t>
             </w:r>
             <w:r>
@@ -21780,7 +21785,7 @@
           </wp:anchor>
         </w:drawing>
       </w:r>
-      <w:bookmarkStart w:id="98" w:name="_Toc418078342"/>
+      <w:bookmarkStart w:id="98" w:name="_Toc418512275"/>
       <w:proofErr w:type="spellStart"/>
       <w:r>
         <w:t>Burndown</w:t>
@@ -21821,7 +21826,7 @@
       <w:pPr>
         <w:pStyle w:val="Heading3"/>
       </w:pPr>
-      <w:bookmarkStart w:id="99" w:name="_Toc418078343"/>
+      <w:bookmarkStart w:id="99" w:name="_Toc418512276"/>
       <w:r>
         <w:t xml:space="preserve">How to </w:t>
       </w:r>
@@ -22644,6 +22649,7 @@
         <w:rPr>
           <w:b/>
         </w:rPr>
+        <w:lastRenderedPageBreak/>
         <w:t>ToDo</w:t>
       </w:r>
       <w:proofErr w:type="spellEnd"/>
@@ -22704,7 +22710,6 @@
         <w:rPr>
           <w:b/>
         </w:rPr>
-        <w:lastRenderedPageBreak/>
         <w:t>Iterations</w:t>
       </w:r>
       <w:r>
@@ -22949,7 +22954,7 @@
       <w:pPr>
         <w:pStyle w:val="Heading1"/>
       </w:pPr>
-      <w:bookmarkStart w:id="100" w:name="_Toc418078344"/>
+      <w:bookmarkStart w:id="100" w:name="_Toc418512277"/>
       <w:r>
         <w:t>Annex</w:t>
       </w:r>
@@ -22959,7 +22964,7 @@
       <w:pPr>
         <w:pStyle w:val="Heading2"/>
       </w:pPr>
-      <w:bookmarkStart w:id="101" w:name="_Toc418078345"/>
+      <w:bookmarkStart w:id="101" w:name="_Toc418512278"/>
       <w:r>
         <w:t>Themes</w:t>
       </w:r>
@@ -23227,7 +23232,7 @@
       <w:pPr>
         <w:pStyle w:val="Heading2"/>
       </w:pPr>
-      <w:bookmarkStart w:id="102" w:name="_Toc418078346"/>
+      <w:bookmarkStart w:id="102" w:name="_Toc418512279"/>
       <w:r>
         <w:t>Libraries</w:t>
       </w:r>
@@ -23348,6 +23353,7 @@
       </w:pPr>
       <w:proofErr w:type="spellStart"/>
       <w:r>
+        <w:lastRenderedPageBreak/>
         <w:t>JS</w:t>
       </w:r>
       <w:r>
@@ -23464,7 +23470,7 @@
         <v:path o:extrusionok="f" gradientshapeok="t" o:connecttype="rect"/>
         <o:lock v:ext="edit" aspectratio="t"/>
       </v:shapetype>
-      <v:shape id="_x0000_i1040" type="#_x0000_t75" alt="pomodoro16.png" style="width:16.3pt;height:16.3pt;visibility:visible;mso-wrap-style:square" o:bullet="t">
+      <v:shape id="_x0000_i1029" type="#_x0000_t75" alt="pomodoro16.png" style="width:16.3pt;height:16.3pt;visibility:visible;mso-wrap-style:square" o:bullet="t">
         <v:imagedata r:id="rId1" o:title="pomodoro16"/>
       </v:shape>
     </w:pict>
@@ -28896,7 +28902,7 @@
 </file>
 
 <file path=customXml/itemProps1.xml><?xml version="1.0" encoding="utf-8"?>
-<ds:datastoreItem xmlns:ds="http://schemas.openxmlformats.org/officeDocument/2006/customXml" ds:itemID="{887ABF00-FA86-4E7A-B31F-AE5956BBDEB6}">
+<ds:datastoreItem xmlns:ds="http://schemas.openxmlformats.org/officeDocument/2006/customXml" ds:itemID="{78E72F14-B2F8-4D08-9136-DE7E2794A2FF}">
   <ds:schemaRefs>
     <ds:schemaRef ds:uri="http://schemas.openxmlformats.org/officeDocument/2006/bibliography"/>
   </ds:schemaRefs>

</xml_diff>

<commit_message>
fixed merging (not finished) + refactoring
</commit_message>
<xml_diff>
--- a/doc/User guides/myAgilePomodoro_4.0.0.docx
+++ b/doc/User guides/myAgilePomodoro_4.0.0.docx
@@ -19679,7 +19679,31 @@
         <w:t xml:space="preserve"> the</w:t>
       </w:r>
       <w:r>
-        <w:t xml:space="preserve"> tasks to merge (excluding current running task).</w:t>
+        <w:t xml:space="preserve"> tasks</w:t>
+      </w:r>
+      <w:r>
+        <w:t xml:space="preserve"> or subtasks</w:t>
+      </w:r>
+      <w:r>
+        <w:t xml:space="preserve"> to merge (excluding </w:t>
+      </w:r>
+      <w:r>
+        <w:t xml:space="preserve">currently </w:t>
+      </w:r>
+      <w:r>
+        <w:t>running task</w:t>
+      </w:r>
+      <w:r>
+        <w:t xml:space="preserve"> </w:t>
+      </w:r>
+      <w:r>
+        <w:t>/</w:t>
+      </w:r>
+      <w:r>
+        <w:t xml:space="preserve"> subtask</w:t>
+      </w:r>
+      <w:r>
+        <w:t>).</w:t>
       </w:r>
     </w:p>
     <w:p>
@@ -19714,6 +19738,12 @@
         <w:t>set the details of the new task</w:t>
       </w:r>
       <w:r>
+        <w:t xml:space="preserve"> </w:t>
+      </w:r>
+      <w:r>
+        <w:t>/ subtask</w:t>
+      </w:r>
+      <w:r>
         <w:t xml:space="preserve"> and s</w:t>
       </w:r>
       <w:r>
@@ -19732,7 +19762,16 @@
         </w:numPr>
       </w:pPr>
       <w:r>
-        <w:t>As a result, the selected tasks are deleted and t</w:t>
+        <w:t>As a result, the selected tasks</w:t>
+      </w:r>
+      <w:r>
+        <w:t xml:space="preserve"> </w:t>
+      </w:r>
+      <w:r>
+        <w:t>/ subtasks</w:t>
+      </w:r>
+      <w:r>
+        <w:t xml:space="preserve"> are deleted and t</w:t>
       </w:r>
       <w:r>
         <w:t xml:space="preserve">he new </w:t>
@@ -19741,7 +19780,18 @@
         <w:t>task</w:t>
       </w:r>
       <w:r>
-        <w:t xml:space="preserve"> is </w:t>
+        <w:t xml:space="preserve"> / subtask</w:t>
+      </w:r>
+      <w:r>
+        <w:t xml:space="preserve"> </w:t>
+      </w:r>
+      <w:proofErr w:type="gramStart"/>
+      <w:r>
+        <w:t>is</w:t>
+      </w:r>
+      <w:proofErr w:type="gramEnd"/>
+      <w:r>
+        <w:t xml:space="preserve"> </w:t>
       </w:r>
       <w:r>
         <w:t xml:space="preserve">added to the </w:t>
@@ -19761,63 +19811,22 @@
         <w:t xml:space="preserve"> List</w:t>
       </w:r>
       <w:r>
-        <w:t xml:space="preserve"> </w:t>
-      </w:r>
-      <w:r>
-        <w:t xml:space="preserve">if the </w:t>
-      </w:r>
-      <w:r>
-        <w:t xml:space="preserve">start </w:t>
-      </w:r>
-      <w:r>
-        <w:t>date is today</w:t>
-      </w:r>
-      <w:r>
-        <w:t xml:space="preserve"> (</w:t>
-      </w:r>
-      <w:proofErr w:type="spellStart"/>
-      <w:r>
-        <w:rPr>
-          <w:b/>
-        </w:rPr>
-        <w:t>Pomodoro</w:t>
-      </w:r>
-      <w:proofErr w:type="spellEnd"/>
-      <w:r>
-        <w:rPr>
-          <w:b/>
-        </w:rPr>
-        <w:t xml:space="preserve"> Mode</w:t>
-      </w:r>
-      <w:r>
-        <w:t>)</w:t>
-      </w:r>
-      <w:r>
-        <w:t xml:space="preserve"> </w:t>
-      </w:r>
-      <w:r>
-        <w:t>otherwise</w:t>
-      </w:r>
-      <w:r>
-        <w:t xml:space="preserve"> </w:t>
-      </w:r>
-      <w:r>
-        <w:t xml:space="preserve">to the </w:t>
-      </w:r>
-      <w:r>
-        <w:rPr>
-          <w:b/>
-        </w:rPr>
-        <w:t>Activity List</w:t>
-      </w:r>
-      <w:r>
-        <w:t xml:space="preserve"> / </w:t>
-      </w:r>
-      <w:r>
-        <w:rPr>
-          <w:b/>
-        </w:rPr>
-        <w:t>Backlog</w:t>
+        <w:rPr>
+          <w:b/>
+        </w:rPr>
+        <w:t xml:space="preserve"> / Iteration</w:t>
+      </w:r>
+      <w:r>
+        <w:t xml:space="preserve"> </w:t>
+      </w:r>
+      <w:r>
+        <w:t>main</w:t>
+      </w:r>
+      <w:r>
+        <w:t xml:space="preserve"> table </w:t>
+      </w:r>
+      <w:r>
+        <w:t>/ sub table</w:t>
       </w:r>
       <w:r>
         <w:t>.</w:t>
@@ -19835,7 +19844,13 @@
         <w:t>R</w:t>
       </w:r>
       <w:r>
-        <w:t xml:space="preserve">eal </w:t>
+        <w:t>eal</w:t>
+      </w:r>
+      <w:r>
+        <w:t>, estimated and overestimated</w:t>
+      </w:r>
+      <w:r>
+        <w:t xml:space="preserve"> </w:t>
       </w:r>
       <w:proofErr w:type="spellStart"/>
       <w:r>
@@ -19849,7 +19864,13 @@
         <w:t>summ</w:t>
       </w:r>
       <w:r>
-        <w:t>ed.</w:t>
+        <w:t>ed</w:t>
+      </w:r>
+      <w:r>
+        <w:t xml:space="preserve"> up</w:t>
+      </w:r>
+      <w:r>
+        <w:t>.</w:t>
       </w:r>
     </w:p>
     <w:p>
@@ -19889,6 +19910,91 @@
       </w:r>
       <w:r>
         <w:t xml:space="preserve"> with reference to their original task</w:t>
+      </w:r>
+      <w:r>
+        <w:t>.</w:t>
+      </w:r>
+    </w:p>
+    <w:p>
+      <w:pPr>
+        <w:pStyle w:val="ListParagraph"/>
+        <w:numPr>
+          <w:ilvl w:val="1"/>
+          <w:numId w:val="25"/>
+        </w:numPr>
+      </w:pPr>
+      <w:r>
+        <w:t xml:space="preserve">Subtasks are </w:t>
+      </w:r>
+      <w:r>
+        <w:t>aggregated</w:t>
+      </w:r>
+      <w:r>
+        <w:t xml:space="preserve"> if any</w:t>
+      </w:r>
+      <w:r>
+        <w:t>.</w:t>
+      </w:r>
+    </w:p>
+    <w:p>
+      <w:pPr>
+        <w:pStyle w:val="ListParagraph"/>
+      </w:pPr>
+      <w:r>
+        <w:t>(</w:t>
+      </w:r>
+      <w:proofErr w:type="spellStart"/>
+      <w:r>
+        <w:rPr>
+          <w:b/>
+        </w:rPr>
+        <w:t>Pomodoro</w:t>
+      </w:r>
+      <w:proofErr w:type="spellEnd"/>
+      <w:r>
+        <w:rPr>
+          <w:b/>
+        </w:rPr>
+        <w:t xml:space="preserve"> Mode</w:t>
+      </w:r>
+      <w:r>
+        <w:t>) If</w:t>
+      </w:r>
+      <w:r>
+        <w:t xml:space="preserve"> the </w:t>
+      </w:r>
+      <w:r>
+        <w:t xml:space="preserve">start </w:t>
+      </w:r>
+      <w:r>
+        <w:t>date</w:t>
+      </w:r>
+      <w:r>
+        <w:t xml:space="preserve"> of the new task</w:t>
+      </w:r>
+      <w:r>
+        <w:t xml:space="preserve"> is</w:t>
+      </w:r>
+      <w:r>
+        <w:t>n’t</w:t>
+      </w:r>
+      <w:r>
+        <w:t xml:space="preserve"> today</w:t>
+      </w:r>
+      <w:r>
+        <w:t xml:space="preserve"> the new task is added </w:t>
+      </w:r>
+      <w:r>
+        <w:t xml:space="preserve">to </w:t>
+      </w:r>
+      <w:r>
+        <w:t xml:space="preserve">the </w:t>
+      </w:r>
+      <w:r>
+        <w:rPr>
+          <w:b/>
+        </w:rPr>
+        <w:t>Activity List</w:t>
       </w:r>
       <w:r>
         <w:t>.</w:t>
@@ -20066,6 +20172,7 @@
         </w:numPr>
       </w:pPr>
       <w:r>
+        <w:lastRenderedPageBreak/>
         <w:t>Whenever an interruption happens, c</w:t>
       </w:r>
       <w:r>
@@ -20117,7 +20224,6 @@
         </w:numPr>
       </w:pPr>
       <w:r>
-        <w:lastRenderedPageBreak/>
         <w:t>T</w:t>
       </w:r>
       <w:r>
@@ -21467,6 +21573,7 @@
       </w:pPr>
       <w:bookmarkStart w:id="97" w:name="_Toc418512274"/>
       <w:r>
+        <w:lastRenderedPageBreak/>
         <w:t>How to</w:t>
       </w:r>
       <w:r>
@@ -21647,7 +21754,6 @@
           </w:tcPr>
           <w:p>
             <w:r>
-              <w:lastRenderedPageBreak/>
               <w:t>Scroll to the selected task.</w:t>
             </w:r>
           </w:p>
@@ -22603,6 +22709,7 @@
         <w:rPr>
           <w:b/>
         </w:rPr>
+        <w:lastRenderedPageBreak/>
         <w:t>Saturdays</w:t>
       </w:r>
       <w:r>
@@ -22649,7 +22756,6 @@
         <w:rPr>
           <w:b/>
         </w:rPr>
-        <w:lastRenderedPageBreak/>
         <w:t>ToDo</w:t>
       </w:r>
       <w:proofErr w:type="spellEnd"/>
@@ -23324,6 +23430,7 @@
       </w:pPr>
       <w:proofErr w:type="spellStart"/>
       <w:r>
+        <w:lastRenderedPageBreak/>
         <w:t>Joda</w:t>
       </w:r>
       <w:proofErr w:type="spellEnd"/>
@@ -23353,7 +23460,6 @@
       </w:pPr>
       <w:proofErr w:type="spellStart"/>
       <w:r>
-        <w:lastRenderedPageBreak/>
         <w:t>JS</w:t>
       </w:r>
       <w:r>
@@ -23414,7 +23520,7 @@
             <w:rPr>
               <w:noProof/>
             </w:rPr>
-            <w:t>2</w:t>
+            <w:t>15</w:t>
           </w:r>
         </w:fldSimple>
       </w:p>
@@ -23470,7 +23576,7 @@
         <v:path o:extrusionok="f" gradientshapeok="t" o:connecttype="rect"/>
         <o:lock v:ext="edit" aspectratio="t"/>
       </v:shapetype>
-      <v:shape id="_x0000_i1029" type="#_x0000_t75" alt="pomodoro16.png" style="width:16.3pt;height:16.3pt;visibility:visible;mso-wrap-style:square" o:bullet="t">
+      <v:shape id="_x0000_i1070" type="#_x0000_t75" alt="pomodoro16.png" style="width:16.3pt;height:16.3pt;visibility:visible;mso-wrap-style:square" o:bullet="t">
         <v:imagedata r:id="rId1" o:title="pomodoro16"/>
       </v:shape>
     </w:pict>
@@ -28902,7 +29008,7 @@
 </file>
 
 <file path=customXml/itemProps1.xml><?xml version="1.0" encoding="utf-8"?>
-<ds:datastoreItem xmlns:ds="http://schemas.openxmlformats.org/officeDocument/2006/customXml" ds:itemID="{78E72F14-B2F8-4D08-9136-DE7E2794A2FF}">
+<ds:datastoreItem xmlns:ds="http://schemas.openxmlformats.org/officeDocument/2006/customXml" ds:itemID="{1CE63AF3-17B5-46A6-8169-BC56708A15C0}">
   <ds:schemaRefs>
     <ds:schemaRef ds:uri="http://schemas.openxmlformats.org/officeDocument/2006/bibliography"/>
   </ds:schemaRefs>

</xml_diff>

<commit_message>
fixed switch of task / subtask + fixed rendering in todo list + refactoring
</commit_message>
<xml_diff>
--- a/doc/User guides/myAgilePomodoro_4.0.0.docx
+++ b/doc/User guides/myAgilePomodoro_4.0.0.docx
@@ -322,7 +322,7 @@
             </w:rPr>
             <w:fldChar w:fldCharType="separate"/>
           </w:r>
-          <w:hyperlink w:anchor="_Toc418512237" w:history="1">
+          <w:hyperlink w:anchor="_Toc418766402" w:history="1">
             <w:r>
               <w:rPr>
                 <w:rStyle w:val="Hyperlink"/>
@@ -349,7 +349,7 @@
                 <w:noProof/>
                 <w:webHidden/>
               </w:rPr>
-              <w:instrText xml:space="preserve"> PAGEREF _Toc418512237 \h </w:instrText>
+              <w:instrText xml:space="preserve"> PAGEREF _Toc418766402 \h </w:instrText>
             </w:r>
             <w:r>
               <w:rPr>
@@ -392,7 +392,7 @@
               <w:lang w:val="fr-FR" w:eastAsia="fr-FR"/>
             </w:rPr>
           </w:pPr>
-          <w:hyperlink w:anchor="_Toc418512238" w:history="1">
+          <w:hyperlink w:anchor="_Toc418766403" w:history="1">
             <w:r>
               <w:rPr>
                 <w:rStyle w:val="Hyperlink"/>
@@ -419,7 +419,7 @@
                 <w:noProof/>
                 <w:webHidden/>
               </w:rPr>
-              <w:instrText xml:space="preserve"> PAGEREF _Toc418512238 \h </w:instrText>
+              <w:instrText xml:space="preserve"> PAGEREF _Toc418766403 \h </w:instrText>
             </w:r>
             <w:r>
               <w:rPr>
@@ -462,7 +462,7 @@
               <w:lang w:val="fr-FR" w:eastAsia="fr-FR"/>
             </w:rPr>
           </w:pPr>
-          <w:hyperlink w:anchor="_Toc418512239" w:history="1">
+          <w:hyperlink w:anchor="_Toc418766404" w:history="1">
             <w:r>
               <w:rPr>
                 <w:rStyle w:val="Hyperlink"/>
@@ -489,7 +489,7 @@
                 <w:noProof/>
                 <w:webHidden/>
               </w:rPr>
-              <w:instrText xml:space="preserve"> PAGEREF _Toc418512239 \h </w:instrText>
+              <w:instrText xml:space="preserve"> PAGEREF _Toc418766404 \h </w:instrText>
             </w:r>
             <w:r>
               <w:rPr>
@@ -532,7 +532,7 @@
               <w:lang w:val="fr-FR" w:eastAsia="fr-FR"/>
             </w:rPr>
           </w:pPr>
-          <w:hyperlink w:anchor="_Toc418512240" w:history="1">
+          <w:hyperlink w:anchor="_Toc418766405" w:history="1">
             <w:r>
               <w:rPr>
                 <w:rStyle w:val="Hyperlink"/>
@@ -559,7 +559,7 @@
                 <w:noProof/>
                 <w:webHidden/>
               </w:rPr>
-              <w:instrText xml:space="preserve"> PAGEREF _Toc418512240 \h </w:instrText>
+              <w:instrText xml:space="preserve"> PAGEREF _Toc418766405 \h </w:instrText>
             </w:r>
             <w:r>
               <w:rPr>
@@ -602,7 +602,7 @@
               <w:lang w:val="fr-FR" w:eastAsia="fr-FR"/>
             </w:rPr>
           </w:pPr>
-          <w:hyperlink w:anchor="_Toc418512241" w:history="1">
+          <w:hyperlink w:anchor="_Toc418766406" w:history="1">
             <w:r>
               <w:rPr>
                 <w:rStyle w:val="Hyperlink"/>
@@ -629,7 +629,7 @@
                 <w:noProof/>
                 <w:webHidden/>
               </w:rPr>
-              <w:instrText xml:space="preserve"> PAGEREF _Toc418512241 \h </w:instrText>
+              <w:instrText xml:space="preserve"> PAGEREF _Toc418766406 \h </w:instrText>
             </w:r>
             <w:r>
               <w:rPr>
@@ -669,7 +669,7 @@
               <w:lang w:val="fr-FR" w:eastAsia="fr-FR"/>
             </w:rPr>
           </w:pPr>
-          <w:hyperlink w:anchor="_Toc418512242" w:history="1">
+          <w:hyperlink w:anchor="_Toc418766407" w:history="1">
             <w:r>
               <w:rPr>
                 <w:rStyle w:val="Hyperlink"/>
@@ -696,7 +696,7 @@
                 <w:noProof/>
                 <w:webHidden/>
               </w:rPr>
-              <w:instrText xml:space="preserve"> PAGEREF _Toc418512242 \h </w:instrText>
+              <w:instrText xml:space="preserve"> PAGEREF _Toc418766407 \h </w:instrText>
             </w:r>
             <w:r>
               <w:rPr>
@@ -736,7 +736,7 @@
               <w:lang w:val="fr-FR" w:eastAsia="fr-FR"/>
             </w:rPr>
           </w:pPr>
-          <w:hyperlink w:anchor="_Toc418512243" w:history="1">
+          <w:hyperlink w:anchor="_Toc418766408" w:history="1">
             <w:r>
               <w:rPr>
                 <w:rStyle w:val="Hyperlink"/>
@@ -763,7 +763,7 @@
                 <w:noProof/>
                 <w:webHidden/>
               </w:rPr>
-              <w:instrText xml:space="preserve"> PAGEREF _Toc418512243 \h </w:instrText>
+              <w:instrText xml:space="preserve"> PAGEREF _Toc418766408 \h </w:instrText>
             </w:r>
             <w:r>
               <w:rPr>
@@ -803,7 +803,7 @@
               <w:lang w:val="fr-FR" w:eastAsia="fr-FR"/>
             </w:rPr>
           </w:pPr>
-          <w:hyperlink w:anchor="_Toc418512244" w:history="1">
+          <w:hyperlink w:anchor="_Toc418766409" w:history="1">
             <w:r>
               <w:rPr>
                 <w:rStyle w:val="Hyperlink"/>
@@ -830,7 +830,7 @@
                 <w:noProof/>
                 <w:webHidden/>
               </w:rPr>
-              <w:instrText xml:space="preserve"> PAGEREF _Toc418512244 \h </w:instrText>
+              <w:instrText xml:space="preserve"> PAGEREF _Toc418766409 \h </w:instrText>
             </w:r>
             <w:r>
               <w:rPr>
@@ -873,7 +873,7 @@
               <w:lang w:val="fr-FR" w:eastAsia="fr-FR"/>
             </w:rPr>
           </w:pPr>
-          <w:hyperlink w:anchor="_Toc418512245" w:history="1">
+          <w:hyperlink w:anchor="_Toc418766410" w:history="1">
             <w:r>
               <w:rPr>
                 <w:rStyle w:val="Hyperlink"/>
@@ -900,7 +900,7 @@
                 <w:noProof/>
                 <w:webHidden/>
               </w:rPr>
-              <w:instrText xml:space="preserve"> PAGEREF _Toc418512245 \h </w:instrText>
+              <w:instrText xml:space="preserve"> PAGEREF _Toc418766410 \h </w:instrText>
             </w:r>
             <w:r>
               <w:rPr>
@@ -940,7 +940,7 @@
               <w:lang w:val="fr-FR" w:eastAsia="fr-FR"/>
             </w:rPr>
           </w:pPr>
-          <w:hyperlink w:anchor="_Toc418512246" w:history="1">
+          <w:hyperlink w:anchor="_Toc418766411" w:history="1">
             <w:r>
               <w:rPr>
                 <w:rStyle w:val="Hyperlink"/>
@@ -967,7 +967,7 @@
                 <w:noProof/>
                 <w:webHidden/>
               </w:rPr>
-              <w:instrText xml:space="preserve"> PAGEREF _Toc418512246 \h </w:instrText>
+              <w:instrText xml:space="preserve"> PAGEREF _Toc418766411 \h </w:instrText>
             </w:r>
             <w:r>
               <w:rPr>
@@ -1010,7 +1010,7 @@
               <w:lang w:val="fr-FR" w:eastAsia="fr-FR"/>
             </w:rPr>
           </w:pPr>
-          <w:hyperlink w:anchor="_Toc418512247" w:history="1">
+          <w:hyperlink w:anchor="_Toc418766412" w:history="1">
             <w:r>
               <w:rPr>
                 <w:rStyle w:val="Hyperlink"/>
@@ -1037,7 +1037,7 @@
                 <w:noProof/>
                 <w:webHidden/>
               </w:rPr>
-              <w:instrText xml:space="preserve"> PAGEREF _Toc418512247 \h </w:instrText>
+              <w:instrText xml:space="preserve"> PAGEREF _Toc418766412 \h </w:instrText>
             </w:r>
             <w:r>
               <w:rPr>
@@ -1080,7 +1080,7 @@
               <w:lang w:val="fr-FR" w:eastAsia="fr-FR"/>
             </w:rPr>
           </w:pPr>
-          <w:hyperlink w:anchor="_Toc418512248" w:history="1">
+          <w:hyperlink w:anchor="_Toc418766413" w:history="1">
             <w:r>
               <w:rPr>
                 <w:rStyle w:val="Hyperlink"/>
@@ -1107,7 +1107,7 @@
                 <w:noProof/>
                 <w:webHidden/>
               </w:rPr>
-              <w:instrText xml:space="preserve"> PAGEREF _Toc418512248 \h </w:instrText>
+              <w:instrText xml:space="preserve"> PAGEREF _Toc418766413 \h </w:instrText>
             </w:r>
             <w:r>
               <w:rPr>
@@ -1150,7 +1150,7 @@
               <w:lang w:val="fr-FR" w:eastAsia="fr-FR"/>
             </w:rPr>
           </w:pPr>
-          <w:hyperlink w:anchor="_Toc418512249" w:history="1">
+          <w:hyperlink w:anchor="_Toc418766414" w:history="1">
             <w:r>
               <w:rPr>
                 <w:rStyle w:val="Hyperlink"/>
@@ -1177,7 +1177,7 @@
                 <w:noProof/>
                 <w:webHidden/>
               </w:rPr>
-              <w:instrText xml:space="preserve"> PAGEREF _Toc418512249 \h </w:instrText>
+              <w:instrText xml:space="preserve"> PAGEREF _Toc418766414 \h </w:instrText>
             </w:r>
             <w:r>
               <w:rPr>
@@ -1220,7 +1220,7 @@
               <w:lang w:val="fr-FR" w:eastAsia="fr-FR"/>
             </w:rPr>
           </w:pPr>
-          <w:hyperlink w:anchor="_Toc418512250" w:history="1">
+          <w:hyperlink w:anchor="_Toc418766415" w:history="1">
             <w:r>
               <w:rPr>
                 <w:rStyle w:val="Hyperlink"/>
@@ -1247,7 +1247,7 @@
                 <w:noProof/>
                 <w:webHidden/>
               </w:rPr>
-              <w:instrText xml:space="preserve"> PAGEREF _Toc418512250 \h </w:instrText>
+              <w:instrText xml:space="preserve"> PAGEREF _Toc418766415 \h </w:instrText>
             </w:r>
             <w:r>
               <w:rPr>
@@ -1287,7 +1287,7 @@
               <w:lang w:val="fr-FR" w:eastAsia="fr-FR"/>
             </w:rPr>
           </w:pPr>
-          <w:hyperlink w:anchor="_Toc418512251" w:history="1">
+          <w:hyperlink w:anchor="_Toc418766416" w:history="1">
             <w:r>
               <w:rPr>
                 <w:rStyle w:val="Hyperlink"/>
@@ -1314,7 +1314,7 @@
                 <w:noProof/>
                 <w:webHidden/>
               </w:rPr>
-              <w:instrText xml:space="preserve"> PAGEREF _Toc418512251 \h </w:instrText>
+              <w:instrText xml:space="preserve"> PAGEREF _Toc418766416 \h </w:instrText>
             </w:r>
             <w:r>
               <w:rPr>
@@ -1357,7 +1357,7 @@
               <w:lang w:val="fr-FR" w:eastAsia="fr-FR"/>
             </w:rPr>
           </w:pPr>
-          <w:hyperlink w:anchor="_Toc418512252" w:history="1">
+          <w:hyperlink w:anchor="_Toc418766417" w:history="1">
             <w:r>
               <w:rPr>
                 <w:rStyle w:val="Hyperlink"/>
@@ -1384,7 +1384,7 @@
                 <w:noProof/>
                 <w:webHidden/>
               </w:rPr>
-              <w:instrText xml:space="preserve"> PAGEREF _Toc418512252 \h </w:instrText>
+              <w:instrText xml:space="preserve"> PAGEREF _Toc418766417 \h </w:instrText>
             </w:r>
             <w:r>
               <w:rPr>
@@ -1427,7 +1427,7 @@
               <w:lang w:val="fr-FR" w:eastAsia="fr-FR"/>
             </w:rPr>
           </w:pPr>
-          <w:hyperlink w:anchor="_Toc418512253" w:history="1">
+          <w:hyperlink w:anchor="_Toc418766418" w:history="1">
             <w:r>
               <w:rPr>
                 <w:rStyle w:val="Hyperlink"/>
@@ -1454,7 +1454,7 @@
                 <w:noProof/>
                 <w:webHidden/>
               </w:rPr>
-              <w:instrText xml:space="preserve"> PAGEREF _Toc418512253 \h </w:instrText>
+              <w:instrText xml:space="preserve"> PAGEREF _Toc418766418 \h </w:instrText>
             </w:r>
             <w:r>
               <w:rPr>
@@ -1474,7 +1474,7 @@
                 <w:noProof/>
                 <w:webHidden/>
               </w:rPr>
-              <w:t>10</w:t>
+              <w:t>11</w:t>
             </w:r>
             <w:r>
               <w:rPr>
@@ -1494,7 +1494,7 @@
               <w:lang w:val="fr-FR" w:eastAsia="fr-FR"/>
             </w:rPr>
           </w:pPr>
-          <w:hyperlink w:anchor="_Toc418512254" w:history="1">
+          <w:hyperlink w:anchor="_Toc418766419" w:history="1">
             <w:r>
               <w:rPr>
                 <w:rStyle w:val="Hyperlink"/>
@@ -1521,7 +1521,7 @@
                 <w:noProof/>
                 <w:webHidden/>
               </w:rPr>
-              <w:instrText xml:space="preserve"> PAGEREF _Toc418512254 \h </w:instrText>
+              <w:instrText xml:space="preserve"> PAGEREF _Toc418766419 \h </w:instrText>
             </w:r>
             <w:r>
               <w:rPr>
@@ -1564,7 +1564,7 @@
               <w:lang w:val="fr-FR" w:eastAsia="fr-FR"/>
             </w:rPr>
           </w:pPr>
-          <w:hyperlink w:anchor="_Toc418512255" w:history="1">
+          <w:hyperlink w:anchor="_Toc418766420" w:history="1">
             <w:r>
               <w:rPr>
                 <w:rStyle w:val="Hyperlink"/>
@@ -1591,7 +1591,7 @@
                 <w:noProof/>
                 <w:webHidden/>
               </w:rPr>
-              <w:instrText xml:space="preserve"> PAGEREF _Toc418512255 \h </w:instrText>
+              <w:instrText xml:space="preserve"> PAGEREF _Toc418766420 \h </w:instrText>
             </w:r>
             <w:r>
               <w:rPr>
@@ -1634,7 +1634,7 @@
               <w:lang w:val="fr-FR" w:eastAsia="fr-FR"/>
             </w:rPr>
           </w:pPr>
-          <w:hyperlink w:anchor="_Toc418512256" w:history="1">
+          <w:hyperlink w:anchor="_Toc418766421" w:history="1">
             <w:r>
               <w:rPr>
                 <w:rStyle w:val="Hyperlink"/>
@@ -1661,7 +1661,7 @@
                 <w:noProof/>
                 <w:webHidden/>
               </w:rPr>
-              <w:instrText xml:space="preserve"> PAGEREF _Toc418512256 \h </w:instrText>
+              <w:instrText xml:space="preserve"> PAGEREF _Toc418766421 \h </w:instrText>
             </w:r>
             <w:r>
               <w:rPr>
@@ -1704,7 +1704,7 @@
               <w:lang w:val="fr-FR" w:eastAsia="fr-FR"/>
             </w:rPr>
           </w:pPr>
-          <w:hyperlink w:anchor="_Toc418512257" w:history="1">
+          <w:hyperlink w:anchor="_Toc418766422" w:history="1">
             <w:r>
               <w:rPr>
                 <w:rStyle w:val="Hyperlink"/>
@@ -1731,7 +1731,7 @@
                 <w:noProof/>
                 <w:webHidden/>
               </w:rPr>
-              <w:instrText xml:space="preserve"> PAGEREF _Toc418512257 \h </w:instrText>
+              <w:instrText xml:space="preserve"> PAGEREF _Toc418766422 \h </w:instrText>
             </w:r>
             <w:r>
               <w:rPr>
@@ -1774,7 +1774,7 @@
               <w:lang w:val="fr-FR" w:eastAsia="fr-FR"/>
             </w:rPr>
           </w:pPr>
-          <w:hyperlink w:anchor="_Toc418512258" w:history="1">
+          <w:hyperlink w:anchor="_Toc418766423" w:history="1">
             <w:r>
               <w:rPr>
                 <w:rStyle w:val="Hyperlink"/>
@@ -1801,7 +1801,7 @@
                 <w:noProof/>
                 <w:webHidden/>
               </w:rPr>
-              <w:instrText xml:space="preserve"> PAGEREF _Toc418512258 \h </w:instrText>
+              <w:instrText xml:space="preserve"> PAGEREF _Toc418766423 \h </w:instrText>
             </w:r>
             <w:r>
               <w:rPr>
@@ -1844,7 +1844,7 @@
               <w:lang w:val="fr-FR" w:eastAsia="fr-FR"/>
             </w:rPr>
           </w:pPr>
-          <w:hyperlink w:anchor="_Toc418512259" w:history="1">
+          <w:hyperlink w:anchor="_Toc418766424" w:history="1">
             <w:r>
               <w:rPr>
                 <w:rStyle w:val="Hyperlink"/>
@@ -1871,7 +1871,7 @@
                 <w:noProof/>
                 <w:webHidden/>
               </w:rPr>
-              <w:instrText xml:space="preserve"> PAGEREF _Toc418512259 \h </w:instrText>
+              <w:instrText xml:space="preserve"> PAGEREF _Toc418766424 \h </w:instrText>
             </w:r>
             <w:r>
               <w:rPr>
@@ -1914,7 +1914,7 @@
               <w:lang w:val="fr-FR" w:eastAsia="fr-FR"/>
             </w:rPr>
           </w:pPr>
-          <w:hyperlink w:anchor="_Toc418512260" w:history="1">
+          <w:hyperlink w:anchor="_Toc418766425" w:history="1">
             <w:r>
               <w:rPr>
                 <w:rStyle w:val="Hyperlink"/>
@@ -1941,7 +1941,7 @@
                 <w:noProof/>
                 <w:webHidden/>
               </w:rPr>
-              <w:instrText xml:space="preserve"> PAGEREF _Toc418512260 \h </w:instrText>
+              <w:instrText xml:space="preserve"> PAGEREF _Toc418766425 \h </w:instrText>
             </w:r>
             <w:r>
               <w:rPr>
@@ -1981,7 +1981,7 @@
               <w:lang w:val="fr-FR" w:eastAsia="fr-FR"/>
             </w:rPr>
           </w:pPr>
-          <w:hyperlink w:anchor="_Toc418512261" w:history="1">
+          <w:hyperlink w:anchor="_Toc418766426" w:history="1">
             <w:r>
               <w:rPr>
                 <w:rStyle w:val="Hyperlink"/>
@@ -2008,7 +2008,7 @@
                 <w:noProof/>
                 <w:webHidden/>
               </w:rPr>
-              <w:instrText xml:space="preserve"> PAGEREF _Toc418512261 \h </w:instrText>
+              <w:instrText xml:space="preserve"> PAGEREF _Toc418766426 \h </w:instrText>
             </w:r>
             <w:r>
               <w:rPr>
@@ -2051,7 +2051,7 @@
               <w:lang w:val="fr-FR" w:eastAsia="fr-FR"/>
             </w:rPr>
           </w:pPr>
-          <w:hyperlink w:anchor="_Toc418512262" w:history="1">
+          <w:hyperlink w:anchor="_Toc418766427" w:history="1">
             <w:r>
               <w:rPr>
                 <w:rStyle w:val="Hyperlink"/>
@@ -2078,7 +2078,7 @@
                 <w:noProof/>
                 <w:webHidden/>
               </w:rPr>
-              <w:instrText xml:space="preserve"> PAGEREF _Toc418512262 \h </w:instrText>
+              <w:instrText xml:space="preserve"> PAGEREF _Toc418766427 \h </w:instrText>
             </w:r>
             <w:r>
               <w:rPr>
@@ -2121,7 +2121,7 @@
               <w:lang w:val="fr-FR" w:eastAsia="fr-FR"/>
             </w:rPr>
           </w:pPr>
-          <w:hyperlink w:anchor="_Toc418512263" w:history="1">
+          <w:hyperlink w:anchor="_Toc418766428" w:history="1">
             <w:r>
               <w:rPr>
                 <w:rStyle w:val="Hyperlink"/>
@@ -2148,7 +2148,7 @@
                 <w:noProof/>
                 <w:webHidden/>
               </w:rPr>
-              <w:instrText xml:space="preserve"> PAGEREF _Toc418512263 \h </w:instrText>
+              <w:instrText xml:space="preserve"> PAGEREF _Toc418766428 \h </w:instrText>
             </w:r>
             <w:r>
               <w:rPr>
@@ -2191,7 +2191,7 @@
               <w:lang w:val="fr-FR" w:eastAsia="fr-FR"/>
             </w:rPr>
           </w:pPr>
-          <w:hyperlink w:anchor="_Toc418512264" w:history="1">
+          <w:hyperlink w:anchor="_Toc418766429" w:history="1">
             <w:r>
               <w:rPr>
                 <w:rStyle w:val="Hyperlink"/>
@@ -2218,7 +2218,7 @@
                 <w:noProof/>
                 <w:webHidden/>
               </w:rPr>
-              <w:instrText xml:space="preserve"> PAGEREF _Toc418512264 \h </w:instrText>
+              <w:instrText xml:space="preserve"> PAGEREF _Toc418766429 \h </w:instrText>
             </w:r>
             <w:r>
               <w:rPr>
@@ -2261,7 +2261,7 @@
               <w:lang w:val="fr-FR" w:eastAsia="fr-FR"/>
             </w:rPr>
           </w:pPr>
-          <w:hyperlink w:anchor="_Toc418512265" w:history="1">
+          <w:hyperlink w:anchor="_Toc418766430" w:history="1">
             <w:r>
               <w:rPr>
                 <w:rStyle w:val="Hyperlink"/>
@@ -2288,7 +2288,7 @@
                 <w:noProof/>
                 <w:webHidden/>
               </w:rPr>
-              <w:instrText xml:space="preserve"> PAGEREF _Toc418512265 \h </w:instrText>
+              <w:instrText xml:space="preserve"> PAGEREF _Toc418766430 \h </w:instrText>
             </w:r>
             <w:r>
               <w:rPr>
@@ -2331,7 +2331,7 @@
               <w:lang w:val="fr-FR" w:eastAsia="fr-FR"/>
             </w:rPr>
           </w:pPr>
-          <w:hyperlink w:anchor="_Toc418512266" w:history="1">
+          <w:hyperlink w:anchor="_Toc418766431" w:history="1">
             <w:r>
               <w:rPr>
                 <w:rStyle w:val="Hyperlink"/>
@@ -2358,7 +2358,7 @@
                 <w:noProof/>
                 <w:webHidden/>
               </w:rPr>
-              <w:instrText xml:space="preserve"> PAGEREF _Toc418512266 \h </w:instrText>
+              <w:instrText xml:space="preserve"> PAGEREF _Toc418766431 \h </w:instrText>
             </w:r>
             <w:r>
               <w:rPr>
@@ -2401,7 +2401,7 @@
               <w:lang w:val="fr-FR" w:eastAsia="fr-FR"/>
             </w:rPr>
           </w:pPr>
-          <w:hyperlink w:anchor="_Toc418512267" w:history="1">
+          <w:hyperlink w:anchor="_Toc418766432" w:history="1">
             <w:r>
               <w:rPr>
                 <w:rStyle w:val="Hyperlink"/>
@@ -2428,7 +2428,7 @@
                 <w:noProof/>
                 <w:webHidden/>
               </w:rPr>
-              <w:instrText xml:space="preserve"> PAGEREF _Toc418512267 \h </w:instrText>
+              <w:instrText xml:space="preserve"> PAGEREF _Toc418766432 \h </w:instrText>
             </w:r>
             <w:r>
               <w:rPr>
@@ -2471,7 +2471,7 @@
               <w:lang w:val="fr-FR" w:eastAsia="fr-FR"/>
             </w:rPr>
           </w:pPr>
-          <w:hyperlink w:anchor="_Toc418512268" w:history="1">
+          <w:hyperlink w:anchor="_Toc418766433" w:history="1">
             <w:r>
               <w:rPr>
                 <w:rStyle w:val="Hyperlink"/>
@@ -2498,7 +2498,7 @@
                 <w:noProof/>
                 <w:webHidden/>
               </w:rPr>
-              <w:instrText xml:space="preserve"> PAGEREF _Toc418512268 \h </w:instrText>
+              <w:instrText xml:space="preserve"> PAGEREF _Toc418766433 \h </w:instrText>
             </w:r>
             <w:r>
               <w:rPr>
@@ -2541,7 +2541,7 @@
               <w:lang w:val="fr-FR" w:eastAsia="fr-FR"/>
             </w:rPr>
           </w:pPr>
-          <w:hyperlink w:anchor="_Toc418512269" w:history="1">
+          <w:hyperlink w:anchor="_Toc418766434" w:history="1">
             <w:r>
               <w:rPr>
                 <w:rStyle w:val="Hyperlink"/>
@@ -2568,7 +2568,7 @@
                 <w:noProof/>
                 <w:webHidden/>
               </w:rPr>
-              <w:instrText xml:space="preserve"> PAGEREF _Toc418512269 \h </w:instrText>
+              <w:instrText xml:space="preserve"> PAGEREF _Toc418766434 \h </w:instrText>
             </w:r>
             <w:r>
               <w:rPr>
@@ -2611,7 +2611,7 @@
               <w:lang w:val="fr-FR" w:eastAsia="fr-FR"/>
             </w:rPr>
           </w:pPr>
-          <w:hyperlink w:anchor="_Toc418512270" w:history="1">
+          <w:hyperlink w:anchor="_Toc418766435" w:history="1">
             <w:r>
               <w:rPr>
                 <w:rStyle w:val="Hyperlink"/>
@@ -2638,7 +2638,7 @@
                 <w:noProof/>
                 <w:webHidden/>
               </w:rPr>
-              <w:instrText xml:space="preserve"> PAGEREF _Toc418512270 \h </w:instrText>
+              <w:instrText xml:space="preserve"> PAGEREF _Toc418766435 \h </w:instrText>
             </w:r>
             <w:r>
               <w:rPr>
@@ -2678,7 +2678,7 @@
               <w:lang w:val="fr-FR" w:eastAsia="fr-FR"/>
             </w:rPr>
           </w:pPr>
-          <w:hyperlink w:anchor="_Toc418512271" w:history="1">
+          <w:hyperlink w:anchor="_Toc418766436" w:history="1">
             <w:r>
               <w:rPr>
                 <w:rStyle w:val="Hyperlink"/>
@@ -2705,7 +2705,7 @@
                 <w:noProof/>
                 <w:webHidden/>
               </w:rPr>
-              <w:instrText xml:space="preserve"> PAGEREF _Toc418512271 \h </w:instrText>
+              <w:instrText xml:space="preserve"> PAGEREF _Toc418766436 \h </w:instrText>
             </w:r>
             <w:r>
               <w:rPr>
@@ -2748,7 +2748,7 @@
               <w:lang w:val="fr-FR" w:eastAsia="fr-FR"/>
             </w:rPr>
           </w:pPr>
-          <w:hyperlink w:anchor="_Toc418512272" w:history="1">
+          <w:hyperlink w:anchor="_Toc418766437" w:history="1">
             <w:r>
               <w:rPr>
                 <w:rStyle w:val="Hyperlink"/>
@@ -2775,7 +2775,7 @@
                 <w:noProof/>
                 <w:webHidden/>
               </w:rPr>
-              <w:instrText xml:space="preserve"> PAGEREF _Toc418512272 \h </w:instrText>
+              <w:instrText xml:space="preserve"> PAGEREF _Toc418766437 \h </w:instrText>
             </w:r>
             <w:r>
               <w:rPr>
@@ -2818,7 +2818,7 @@
               <w:lang w:val="fr-FR" w:eastAsia="fr-FR"/>
             </w:rPr>
           </w:pPr>
-          <w:hyperlink w:anchor="_Toc418512273" w:history="1">
+          <w:hyperlink w:anchor="_Toc418766438" w:history="1">
             <w:r>
               <w:rPr>
                 <w:rStyle w:val="Hyperlink"/>
@@ -2845,7 +2845,7 @@
                 <w:noProof/>
                 <w:webHidden/>
               </w:rPr>
-              <w:instrText xml:space="preserve"> PAGEREF _Toc418512273 \h </w:instrText>
+              <w:instrText xml:space="preserve"> PAGEREF _Toc418766438 \h </w:instrText>
             </w:r>
             <w:r>
               <w:rPr>
@@ -2888,7 +2888,7 @@
               <w:lang w:val="fr-FR" w:eastAsia="fr-FR"/>
             </w:rPr>
           </w:pPr>
-          <w:hyperlink w:anchor="_Toc418512274" w:history="1">
+          <w:hyperlink w:anchor="_Toc418766439" w:history="1">
             <w:r>
               <w:rPr>
                 <w:rStyle w:val="Hyperlink"/>
@@ -2915,7 +2915,7 @@
                 <w:noProof/>
                 <w:webHidden/>
               </w:rPr>
-              <w:instrText xml:space="preserve"> PAGEREF _Toc418512274 \h </w:instrText>
+              <w:instrText xml:space="preserve"> PAGEREF _Toc418766439 \h </w:instrText>
             </w:r>
             <w:r>
               <w:rPr>
@@ -2935,7 +2935,7 @@
                 <w:noProof/>
                 <w:webHidden/>
               </w:rPr>
-              <w:t>16</w:t>
+              <w:t>17</w:t>
             </w:r>
             <w:r>
               <w:rPr>
@@ -2955,7 +2955,7 @@
               <w:lang w:val="fr-FR" w:eastAsia="fr-FR"/>
             </w:rPr>
           </w:pPr>
-          <w:hyperlink w:anchor="_Toc418512275" w:history="1">
+          <w:hyperlink w:anchor="_Toc418766440" w:history="1">
             <w:r>
               <w:rPr>
                 <w:rStyle w:val="Hyperlink"/>
@@ -2982,7 +2982,7 @@
                 <w:noProof/>
                 <w:webHidden/>
               </w:rPr>
-              <w:instrText xml:space="preserve"> PAGEREF _Toc418512275 \h </w:instrText>
+              <w:instrText xml:space="preserve"> PAGEREF _Toc418766440 \h </w:instrText>
             </w:r>
             <w:r>
               <w:rPr>
@@ -3025,7 +3025,7 @@
               <w:lang w:val="fr-FR" w:eastAsia="fr-FR"/>
             </w:rPr>
           </w:pPr>
-          <w:hyperlink w:anchor="_Toc418512276" w:history="1">
+          <w:hyperlink w:anchor="_Toc418766441" w:history="1">
             <w:r>
               <w:rPr>
                 <w:rStyle w:val="Hyperlink"/>
@@ -3052,7 +3052,7 @@
                 <w:noProof/>
                 <w:webHidden/>
               </w:rPr>
-              <w:instrText xml:space="preserve"> PAGEREF _Toc418512276 \h </w:instrText>
+              <w:instrText xml:space="preserve"> PAGEREF _Toc418766441 \h </w:instrText>
             </w:r>
             <w:r>
               <w:rPr>
@@ -3095,7 +3095,7 @@
               <w:lang w:val="fr-FR" w:eastAsia="fr-FR"/>
             </w:rPr>
           </w:pPr>
-          <w:hyperlink w:anchor="_Toc418512277" w:history="1">
+          <w:hyperlink w:anchor="_Toc418766442" w:history="1">
             <w:r>
               <w:rPr>
                 <w:rStyle w:val="Hyperlink"/>
@@ -3122,7 +3122,7 @@
                 <w:noProof/>
                 <w:webHidden/>
               </w:rPr>
-              <w:instrText xml:space="preserve"> PAGEREF _Toc418512277 \h </w:instrText>
+              <w:instrText xml:space="preserve"> PAGEREF _Toc418766442 \h </w:instrText>
             </w:r>
             <w:r>
               <w:rPr>
@@ -3162,7 +3162,7 @@
               <w:lang w:val="fr-FR" w:eastAsia="fr-FR"/>
             </w:rPr>
           </w:pPr>
-          <w:hyperlink w:anchor="_Toc418512278" w:history="1">
+          <w:hyperlink w:anchor="_Toc418766443" w:history="1">
             <w:r>
               <w:rPr>
                 <w:rStyle w:val="Hyperlink"/>
@@ -3189,7 +3189,7 @@
                 <w:noProof/>
                 <w:webHidden/>
               </w:rPr>
-              <w:instrText xml:space="preserve"> PAGEREF _Toc418512278 \h </w:instrText>
+              <w:instrText xml:space="preserve"> PAGEREF _Toc418766443 \h </w:instrText>
             </w:r>
             <w:r>
               <w:rPr>
@@ -3229,7 +3229,7 @@
               <w:lang w:val="fr-FR" w:eastAsia="fr-FR"/>
             </w:rPr>
           </w:pPr>
-          <w:hyperlink w:anchor="_Toc418512279" w:history="1">
+          <w:hyperlink w:anchor="_Toc418766444" w:history="1">
             <w:r>
               <w:rPr>
                 <w:rStyle w:val="Hyperlink"/>
@@ -3256,7 +3256,7 @@
                 <w:noProof/>
                 <w:webHidden/>
               </w:rPr>
-              <w:instrText xml:space="preserve"> PAGEREF _Toc418512279 \h </w:instrText>
+              <w:instrText xml:space="preserve"> PAGEREF _Toc418766444 \h </w:instrText>
             </w:r>
             <w:r>
               <w:rPr>
@@ -3302,7 +3302,7 @@
       <w:pPr>
         <w:pStyle w:val="Heading1"/>
       </w:pPr>
-      <w:bookmarkStart w:id="2" w:name="_Toc418512237"/>
+      <w:bookmarkStart w:id="2" w:name="_Toc418766402"/>
       <w:r>
         <w:t>About</w:t>
       </w:r>
@@ -3419,7 +3419,7 @@
       <w:pPr>
         <w:pStyle w:val="Heading1"/>
       </w:pPr>
-      <w:bookmarkStart w:id="3" w:name="_Toc418512238"/>
+      <w:bookmarkStart w:id="3" w:name="_Toc418766403"/>
       <w:r>
         <w:t>Application</w:t>
       </w:r>
@@ -3637,7 +3637,7 @@
       <w:pPr>
         <w:pStyle w:val="Heading1"/>
       </w:pPr>
-      <w:bookmarkStart w:id="4" w:name="_Toc418512239"/>
+      <w:bookmarkStart w:id="4" w:name="_Toc418766404"/>
       <w:r>
         <w:t>License</w:t>
       </w:r>
@@ -3749,7 +3749,7 @@
       <w:pPr>
         <w:pStyle w:val="Heading1"/>
       </w:pPr>
-      <w:bookmarkStart w:id="5" w:name="_Toc418512240"/>
+      <w:bookmarkStart w:id="5" w:name="_Toc418766405"/>
       <w:r>
         <w:lastRenderedPageBreak/>
         <w:t xml:space="preserve">The </w:t>
@@ -4837,7 +4837,7 @@
       <w:pPr>
         <w:pStyle w:val="Heading1"/>
       </w:pPr>
-      <w:bookmarkStart w:id="6" w:name="_Toc418512241"/>
+      <w:bookmarkStart w:id="6" w:name="_Toc418766406"/>
       <w:r>
         <w:lastRenderedPageBreak/>
         <w:t>Configuration</w:t>
@@ -5208,7 +5208,7 @@
       <w:pPr>
         <w:pStyle w:val="Heading2"/>
       </w:pPr>
-      <w:bookmarkStart w:id="7" w:name="_Toc418512242"/>
+      <w:bookmarkStart w:id="7" w:name="_Toc418766407"/>
       <w:proofErr w:type="spellStart"/>
       <w:r>
         <w:t>MySQL</w:t>
@@ -5858,7 +5858,7 @@
       <w:pPr>
         <w:pStyle w:val="Heading2"/>
       </w:pPr>
-      <w:bookmarkStart w:id="8" w:name="_Toc418512243"/>
+      <w:bookmarkStart w:id="8" w:name="_Toc418766408"/>
       <w:r>
         <w:t>Logger</w:t>
       </w:r>
@@ -6016,7 +6016,7 @@
       <w:pPr>
         <w:pStyle w:val="Heading2"/>
       </w:pPr>
-      <w:bookmarkStart w:id="9" w:name="_Toc418512244"/>
+      <w:bookmarkStart w:id="9" w:name="_Toc418766409"/>
       <w:r>
         <w:t>Google Drive configuration</w:t>
       </w:r>
@@ -6221,7 +6221,7 @@
       <w:pPr>
         <w:pStyle w:val="Heading1"/>
       </w:pPr>
-      <w:bookmarkStart w:id="10" w:name="_Toc418512245"/>
+      <w:bookmarkStart w:id="10" w:name="_Toc418766410"/>
       <w:proofErr w:type="spellStart"/>
       <w:proofErr w:type="gramStart"/>
       <w:r>
@@ -6241,7 +6241,7 @@
       <w:pPr>
         <w:pStyle w:val="Heading2"/>
       </w:pPr>
-      <w:bookmarkStart w:id="11" w:name="_Toc418512246"/>
+      <w:bookmarkStart w:id="11" w:name="_Toc418766411"/>
       <w:r>
         <w:t>P</w:t>
       </w:r>
@@ -6259,7 +6259,7 @@
       <w:pPr>
         <w:pStyle w:val="Heading3"/>
       </w:pPr>
-      <w:bookmarkStart w:id="12" w:name="_Toc418512247"/>
+      <w:bookmarkStart w:id="12" w:name="_Toc418766412"/>
       <w:r>
         <w:t>How to set the preferences</w:t>
       </w:r>
@@ -9091,7 +9091,7 @@
       <w:pPr>
         <w:pStyle w:val="Heading1"/>
       </w:pPr>
-      <w:bookmarkStart w:id="32" w:name="_Toc418512248"/>
+      <w:bookmarkStart w:id="32" w:name="_Toc418766413"/>
       <w:r>
         <w:t>Getting Started</w:t>
       </w:r>
@@ -9166,7 +9166,7 @@
       <w:pPr>
         <w:pStyle w:val="Heading3"/>
       </w:pPr>
-      <w:bookmarkStart w:id="33" w:name="_Toc418512249"/>
+      <w:bookmarkStart w:id="33" w:name="_Toc418766414"/>
       <w:r>
         <w:t>One</w:t>
       </w:r>
@@ -9320,16 +9320,22 @@
         <w:t xml:space="preserve"> be</w:t>
       </w:r>
       <w:r>
-        <w:t xml:space="preserve"> duplicated, the first tasks </w:t>
-      </w:r>
-      <w:r>
-        <w:t>might</w:t>
-      </w:r>
-      <w:r>
-        <w:t xml:space="preserve"> be </w:t>
-      </w:r>
-      <w:r>
-        <w:t>templates</w:t>
+        <w:t xml:space="preserve"> duplicated, </w:t>
+      </w:r>
+      <w:r>
+        <w:t xml:space="preserve">tasks </w:t>
+      </w:r>
+      <w:r>
+        <w:t>may</w:t>
+      </w:r>
+      <w:r>
+        <w:t xml:space="preserve"> be</w:t>
+      </w:r>
+      <w:r>
+        <w:t xml:space="preserve"> </w:t>
+      </w:r>
+      <w:r>
+        <w:t>used as templates</w:t>
       </w:r>
       <w:r>
         <w:t>.</w:t>
@@ -9413,161 +9419,15 @@
       <w:pPr>
         <w:pStyle w:val="ListParagraph"/>
         <w:numPr>
-          <w:ilvl w:val="0"/>
+          <w:ilvl w:val="1"/>
           <w:numId w:val="4"/>
         </w:numPr>
       </w:pPr>
       <w:r>
-        <w:t>Move</w:t>
-      </w:r>
-      <w:r>
-        <w:t xml:space="preserve"> (</w:t>
-      </w:r>
-      <w:r>
-        <w:rPr>
-          <w:rFonts w:ascii="Arial Unicode MS" w:eastAsia="Arial Unicode MS" w:hAnsi="Arial Unicode MS" w:cs="Arial Unicode MS"/>
-        </w:rPr>
-        <w:t>&gt;&gt;</w:t>
-      </w:r>
-      <w:r>
-        <w:t>)</w:t>
-      </w:r>
-      <w:r>
-        <w:t xml:space="preserve"> tasks to the </w:t>
-      </w:r>
-      <w:proofErr w:type="spellStart"/>
-      <w:r>
-        <w:rPr>
-          <w:b/>
-        </w:rPr>
-        <w:t>ToDo</w:t>
-      </w:r>
-      <w:proofErr w:type="spellEnd"/>
-      <w:r>
-        <w:rPr>
-          <w:b/>
-        </w:rPr>
-        <w:t xml:space="preserve"> </w:t>
-      </w:r>
-      <w:r>
-        <w:rPr>
-          <w:b/>
-        </w:rPr>
-        <w:t>L</w:t>
-      </w:r>
-      <w:r>
-        <w:rPr>
-          <w:b/>
-        </w:rPr>
-        <w:t>ist</w:t>
-      </w:r>
-      <w:r>
-        <w:t xml:space="preserve"> </w:t>
-      </w:r>
-      <w:r>
-        <w:t>/</w:t>
-      </w:r>
-      <w:r>
-        <w:t xml:space="preserve"> </w:t>
-      </w:r>
-      <w:r>
-        <w:rPr>
-          <w:b/>
-        </w:rPr>
-        <w:t>Iteration Backlog</w:t>
-      </w:r>
-      <w:r>
-        <w:t xml:space="preserve"> (</w:t>
-      </w:r>
-      <w:r>
-        <w:t xml:space="preserve">also </w:t>
-      </w:r>
-      <w:r>
-        <w:t xml:space="preserve">known as </w:t>
-      </w:r>
-      <w:r>
-        <w:t>"</w:t>
-      </w:r>
-      <w:proofErr w:type="spellStart"/>
-      <w:r>
-        <w:t>ToDo</w:t>
-      </w:r>
-      <w:proofErr w:type="spellEnd"/>
-      <w:r>
-        <w:t xml:space="preserve"> Today Sheet</w:t>
-      </w:r>
-      <w:r>
-        <w:t>"</w:t>
-      </w:r>
-      <w:r>
-        <w:t xml:space="preserve"> in the </w:t>
-      </w:r>
-      <w:proofErr w:type="spellStart"/>
-      <w:r>
-        <w:t>Pomodoro</w:t>
-      </w:r>
-      <w:proofErr w:type="spellEnd"/>
-      <w:r>
-        <w:t xml:space="preserve"> Technique®)</w:t>
-      </w:r>
-      <w:r>
-        <w:t>.</w:t>
-      </w:r>
-      <w:r>
-        <w:t xml:space="preserve"> Write </w:t>
-      </w:r>
-      <w:r>
-        <w:t>a c</w:t>
-      </w:r>
-      <w:r>
-        <w:t>omment</w:t>
-      </w:r>
-      <w:r>
-        <w:t xml:space="preserve"> (</w:t>
-      </w:r>
-      <w:proofErr w:type="spellStart"/>
-      <w:r>
-        <w:rPr>
-          <w:b/>
-        </w:rPr>
-        <w:t>Pomodoro</w:t>
-      </w:r>
-      <w:proofErr w:type="spellEnd"/>
-      <w:r>
-        <w:rPr>
-          <w:b/>
-        </w:rPr>
-        <w:t xml:space="preserve"> Mode</w:t>
-      </w:r>
-      <w:r>
-        <w:t>)</w:t>
-      </w:r>
-      <w:r>
-        <w:t xml:space="preserve"> / </w:t>
-      </w:r>
-      <w:r>
-        <w:t>s</w:t>
-      </w:r>
-      <w:r>
-        <w:t>tory</w:t>
-      </w:r>
-      <w:r>
-        <w:t xml:space="preserve"> (</w:t>
-      </w:r>
-      <w:r>
-        <w:rPr>
-          <w:b/>
-        </w:rPr>
-        <w:t>Agile</w:t>
-      </w:r>
-      <w:r>
-        <w:rPr>
-          <w:b/>
-        </w:rPr>
-        <w:t xml:space="preserve"> Mode</w:t>
-      </w:r>
-      <w:r>
-        <w:t>)</w:t>
+        <w:t>Add subtasks</w:t>
+      </w:r>
+      <w:r>
+        <w:t xml:space="preserve"> (optional)</w:t>
       </w:r>
       <w:r>
         <w:t>.</w:t>
@@ -9582,7 +9442,22 @@
         </w:numPr>
       </w:pPr>
       <w:r>
-        <w:t xml:space="preserve">Prioritize the </w:t>
+        <w:t>Move</w:t>
+      </w:r>
+      <w:r>
+        <w:t xml:space="preserve"> (</w:t>
+      </w:r>
+      <w:r>
+        <w:rPr>
+          <w:rFonts w:ascii="Arial Unicode MS" w:eastAsia="Arial Unicode MS" w:hAnsi="Arial Unicode MS" w:cs="Arial Unicode MS"/>
+        </w:rPr>
+        <w:t>&gt;&gt;</w:t>
+      </w:r>
+      <w:r>
+        <w:t>)</w:t>
+      </w:r>
+      <w:r>
+        <w:t xml:space="preserve"> tasks to the </w:t>
       </w:r>
       <w:proofErr w:type="spellStart"/>
       <w:r>
@@ -9626,31 +9501,100 @@
         <w:t>Iteration Backlog</w:t>
       </w:r>
       <w:r>
+        <w:t xml:space="preserve"> (</w:t>
+      </w:r>
+      <w:r>
+        <w:t xml:space="preserve">also </w:t>
+      </w:r>
+      <w:r>
+        <w:t xml:space="preserve">known as </w:t>
+      </w:r>
+      <w:r>
+        <w:t>"</w:t>
+      </w:r>
+      <w:proofErr w:type="spellStart"/>
+      <w:r>
+        <w:t>ToDo</w:t>
+      </w:r>
+      <w:proofErr w:type="spellEnd"/>
+      <w:r>
+        <w:t xml:space="preserve"> Today Sheet</w:t>
+      </w:r>
+      <w:r>
+        <w:t>"</w:t>
+      </w:r>
+      <w:r>
+        <w:t xml:space="preserve"> in the </w:t>
+      </w:r>
+      <w:proofErr w:type="spellStart"/>
+      <w:r>
+        <w:t>Pomodoro</w:t>
+      </w:r>
+      <w:proofErr w:type="spellEnd"/>
+      <w:r>
+        <w:t xml:space="preserve"> Technique®)</w:t>
+      </w:r>
+      <w:r>
         <w:t>.</w:t>
       </w:r>
       <w:r>
-        <w:t xml:space="preserve"> </w:t>
-      </w:r>
-      <w:r>
-        <w:t>Remove (</w:t>
-      </w:r>
-      <w:r>
-        <w:rPr>
-          <w:rFonts w:ascii="Arial Unicode MS" w:eastAsia="Arial Unicode MS" w:hAnsi="Arial Unicode MS" w:cs="Arial Unicode MS"/>
-        </w:rPr>
-        <w:t>&lt;&lt;</w:t>
+        <w:t xml:space="preserve"> Write </w:t>
+      </w:r>
+      <w:r>
+        <w:t>a c</w:t>
+      </w:r>
+      <w:r>
+        <w:t>omment</w:t>
+      </w:r>
+      <w:r>
+        <w:t xml:space="preserve"> (</w:t>
+      </w:r>
+      <w:proofErr w:type="spellStart"/>
+      <w:r>
+        <w:rPr>
+          <w:b/>
+        </w:rPr>
+        <w:t>Pomodoro</w:t>
+      </w:r>
+      <w:proofErr w:type="spellEnd"/>
+      <w:r>
+        <w:rPr>
+          <w:b/>
+        </w:rPr>
+        <w:t xml:space="preserve"> Mode</w:t>
       </w:r>
       <w:r>
         <w:t>)</w:t>
       </w:r>
       <w:r>
-        <w:t xml:space="preserve"> tasks</w:t>
-      </w:r>
-      <w:r>
-        <w:t xml:space="preserve"> considered </w:t>
-      </w:r>
-      <w:r>
-        <w:t xml:space="preserve">out of scope. </w:t>
+        <w:t xml:space="preserve"> / </w:t>
+      </w:r>
+      <w:r>
+        <w:t>s</w:t>
+      </w:r>
+      <w:r>
+        <w:t>tory</w:t>
+      </w:r>
+      <w:r>
+        <w:t xml:space="preserve"> (</w:t>
+      </w:r>
+      <w:r>
+        <w:rPr>
+          <w:b/>
+        </w:rPr>
+        <w:t>Agile</w:t>
+      </w:r>
+      <w:r>
+        <w:rPr>
+          <w:b/>
+        </w:rPr>
+        <w:t xml:space="preserve"> Mode</w:t>
+      </w:r>
+      <w:r>
+        <w:t>)</w:t>
+      </w:r>
+      <w:r>
+        <w:t>.</w:t>
       </w:r>
     </w:p>
     <w:p>
@@ -9662,48 +9606,87 @@
         </w:numPr>
       </w:pPr>
       <w:r>
-        <w:t>Work on tasks using</w:t>
-      </w:r>
-      <w:r>
-        <w:t xml:space="preserve"> </w:t>
-      </w:r>
-      <w:r>
-        <w:t>(</w:t>
-      </w:r>
-      <w:r>
-        <w:t>or not using</w:t>
+        <w:t xml:space="preserve">Prioritize the </w:t>
+      </w:r>
+      <w:proofErr w:type="spellStart"/>
+      <w:r>
+        <w:rPr>
+          <w:b/>
+        </w:rPr>
+        <w:t>ToDo</w:t>
+      </w:r>
+      <w:proofErr w:type="spellEnd"/>
+      <w:r>
+        <w:rPr>
+          <w:b/>
+        </w:rPr>
+        <w:t xml:space="preserve"> </w:t>
+      </w:r>
+      <w:r>
+        <w:rPr>
+          <w:b/>
+        </w:rPr>
+        <w:t>L</w:t>
+      </w:r>
+      <w:r>
+        <w:rPr>
+          <w:b/>
+        </w:rPr>
+        <w:t>ist</w:t>
+      </w:r>
+      <w:r>
+        <w:t xml:space="preserve"> </w:t>
+      </w:r>
+      <w:r>
+        <w:t>/</w:t>
+      </w:r>
+      <w:r>
+        <w:t xml:space="preserve"> </w:t>
+      </w:r>
+      <w:r>
+        <w:rPr>
+          <w:b/>
+        </w:rPr>
+        <w:t>Iteration Backlog</w:t>
+      </w:r>
+      <w:r>
+        <w:t>.</w:t>
+      </w:r>
+      <w:r>
+        <w:t xml:space="preserve"> </w:t>
+      </w:r>
+      <w:r>
+        <w:t>Remove (</w:t>
+      </w:r>
+      <w:r>
+        <w:rPr>
+          <w:rFonts w:ascii="Arial Unicode MS" w:eastAsia="Arial Unicode MS" w:hAnsi="Arial Unicode MS" w:cs="Arial Unicode MS"/>
+        </w:rPr>
+        <w:t>&lt;&lt;</w:t>
       </w:r>
       <w:r>
         <w:t>)</w:t>
       </w:r>
       <w:r>
-        <w:t xml:space="preserve"> the timer</w:t>
-      </w:r>
-      <w:r>
-        <w:t xml:space="preserve"> </w:t>
-      </w:r>
-      <w:r>
-        <w:t>/</w:t>
-      </w:r>
-      <w:r>
-        <w:t xml:space="preserve"> </w:t>
-      </w:r>
-      <w:r>
-        <w:t xml:space="preserve">the </w:t>
-      </w:r>
-      <w:proofErr w:type="spellStart"/>
-      <w:r>
-        <w:t>Pomodoro</w:t>
-      </w:r>
-      <w:proofErr w:type="spellEnd"/>
-      <w:r>
-        <w:t xml:space="preserve"> T</w:t>
-      </w:r>
-      <w:r>
-        <w:t>echnique</w:t>
-      </w:r>
-      <w:r>
-        <w:t>®</w:t>
+        <w:t xml:space="preserve"> tasks</w:t>
+      </w:r>
+      <w:r>
+        <w:t xml:space="preserve"> considered </w:t>
+      </w:r>
+      <w:r>
+        <w:t xml:space="preserve">out of scope. </w:t>
+      </w:r>
+    </w:p>
+    <w:p>
+      <w:pPr>
+        <w:pStyle w:val="ListParagraph"/>
+        <w:numPr>
+          <w:ilvl w:val="1"/>
+          <w:numId w:val="4"/>
+        </w:numPr>
+      </w:pPr>
+      <w:r>
+        <w:t>Prioritize subtasks</w:t>
       </w:r>
       <w:r>
         <w:t>.</w:t>
@@ -9718,72 +9701,54 @@
         </w:numPr>
       </w:pPr>
       <w:r>
-        <w:t>Complete</w:t>
-      </w:r>
-      <w:r>
-        <w:t xml:space="preserve"> (</w:t>
+        <w:t xml:space="preserve">Work on </w:t>
+      </w:r>
+      <w:r>
+        <w:t>sub</w:t>
+      </w:r>
+      <w:r>
+        <w:t>tasks using</w:t>
+      </w:r>
+      <w:r>
+        <w:t xml:space="preserve"> </w:t>
+      </w:r>
+      <w:r>
+        <w:t>(</w:t>
+      </w:r>
+      <w:r>
+        <w:t>or not using</w:t>
+      </w:r>
+      <w:r>
+        <w:t>)</w:t>
+      </w:r>
+      <w:r>
+        <w:t xml:space="preserve"> the timer</w:t>
+      </w:r>
+      <w:r>
+        <w:t xml:space="preserve"> </w:t>
+      </w:r>
+      <w:r>
+        <w:t>/</w:t>
+      </w:r>
+      <w:r>
+        <w:t xml:space="preserve"> </w:t>
+      </w:r>
+      <w:r>
+        <w:t xml:space="preserve">the </w:t>
       </w:r>
       <w:proofErr w:type="spellStart"/>
       <w:r>
-        <w:rPr>
-          <w:b/>
-        </w:rPr>
         <w:t>Pomodoro</w:t>
       </w:r>
       <w:proofErr w:type="spellEnd"/>
       <w:r>
-        <w:rPr>
-          <w:b/>
-        </w:rPr>
-        <w:t xml:space="preserve"> Mode</w:t>
-      </w:r>
-      <w:r>
-        <w:t>)</w:t>
-      </w:r>
-      <w:r>
-        <w:t xml:space="preserve"> </w:t>
-      </w:r>
-      <w:r>
-        <w:t>/</w:t>
-      </w:r>
-      <w:r>
-        <w:t xml:space="preserve"> </w:t>
-      </w:r>
-      <w:r>
-        <w:t xml:space="preserve">Set as </w:t>
-      </w:r>
-      <w:r>
-        <w:t>"</w:t>
-      </w:r>
-      <w:r>
-        <w:t>Done</w:t>
-      </w:r>
-      <w:r>
-        <w:t>"</w:t>
-      </w:r>
-      <w:r>
-        <w:t xml:space="preserve"> </w:t>
-      </w:r>
-      <w:r>
-        <w:t>(</w:t>
-      </w:r>
-      <w:r>
-        <w:rPr>
-          <w:b/>
-        </w:rPr>
-        <w:t>Agile</w:t>
-      </w:r>
-      <w:r>
-        <w:rPr>
-          <w:b/>
-        </w:rPr>
-        <w:t xml:space="preserve"> Mode</w:t>
-      </w:r>
-      <w:r>
-        <w:t>)</w:t>
-      </w:r>
-      <w:r>
-        <w:t xml:space="preserve"> tasks</w:t>
+        <w:t xml:space="preserve"> T</w:t>
+      </w:r>
+      <w:r>
+        <w:t>echnique</w:t>
+      </w:r>
+      <w:r>
+        <w:t>®</w:t>
       </w:r>
       <w:r>
         <w:t>.</w:t>
@@ -9798,99 +9763,61 @@
         </w:numPr>
       </w:pPr>
       <w:r>
-        <w:t xml:space="preserve">Make reports using </w:t>
-      </w:r>
-      <w:r>
-        <w:t xml:space="preserve">the </w:t>
-      </w:r>
-      <w:r>
-        <w:rPr>
-          <w:b/>
-        </w:rPr>
-        <w:t>Report List</w:t>
-      </w:r>
-      <w:r>
-        <w:t xml:space="preserve"> / </w:t>
-      </w:r>
-      <w:r>
-        <w:rPr>
-          <w:b/>
-        </w:rPr>
-        <w:t>Release B</w:t>
-      </w:r>
-      <w:r>
-        <w:rPr>
-          <w:b/>
-        </w:rPr>
-        <w:t>a</w:t>
-      </w:r>
-      <w:r>
-        <w:rPr>
-          <w:b/>
-        </w:rPr>
-        <w:t>cklog</w:t>
+        <w:t>Complete</w:t>
       </w:r>
       <w:r>
         <w:t xml:space="preserve"> (</w:t>
       </w:r>
-      <w:r>
-        <w:t xml:space="preserve">also </w:t>
-      </w:r>
-      <w:r>
-        <w:t xml:space="preserve">known as </w:t>
+      <w:proofErr w:type="spellStart"/>
+      <w:r>
+        <w:rPr>
+          <w:b/>
+        </w:rPr>
+        <w:t>Pomodoro</w:t>
+      </w:r>
+      <w:proofErr w:type="spellEnd"/>
+      <w:r>
+        <w:rPr>
+          <w:b/>
+        </w:rPr>
+        <w:t xml:space="preserve"> Mode</w:t>
+      </w:r>
+      <w:r>
+        <w:t>)</w:t>
+      </w:r>
+      <w:r>
+        <w:t xml:space="preserve"> </w:t>
+      </w:r>
+      <w:r>
+        <w:t>/</w:t>
+      </w:r>
+      <w:r>
+        <w:t xml:space="preserve"> </w:t>
+      </w:r>
+      <w:r>
+        <w:t xml:space="preserve">Set as </w:t>
       </w:r>
       <w:r>
         <w:t>"</w:t>
       </w:r>
       <w:r>
-        <w:t>Records Sheet</w:t>
+        <w:t>Done</w:t>
       </w:r>
       <w:r>
         <w:t>"</w:t>
       </w:r>
       <w:r>
-        <w:t xml:space="preserve"> in the </w:t>
-      </w:r>
-      <w:proofErr w:type="spellStart"/>
-      <w:r>
-        <w:t>Pomodoro</w:t>
-      </w:r>
-      <w:proofErr w:type="spellEnd"/>
-      <w:r>
-        <w:t xml:space="preserve"> Technique®)</w:t>
-      </w:r>
-      <w:r>
-        <w:t>.</w:t>
-      </w:r>
-      <w:r>
-        <w:t xml:space="preserve"> </w:t>
-      </w:r>
-      <w:r>
-        <w:t xml:space="preserve">Reopen tasks considered </w:t>
-      </w:r>
-      <w:r>
-        <w:t xml:space="preserve">as </w:t>
-      </w:r>
-      <w:r>
-        <w:t>not</w:t>
-      </w:r>
-      <w:r>
-        <w:t xml:space="preserve"> </w:t>
-      </w:r>
-      <w:r>
-        <w:t>completed</w:t>
-      </w:r>
-      <w:r>
-        <w:t xml:space="preserve"> (</w:t>
-      </w:r>
-      <w:proofErr w:type="spellStart"/>
-      <w:r>
-        <w:rPr>
-          <w:b/>
-        </w:rPr>
-        <w:t>Pomodoro</w:t>
-      </w:r>
-      <w:proofErr w:type="spellEnd"/>
+        <w:t xml:space="preserve"> </w:t>
+      </w:r>
+      <w:r>
+        <w:t>(</w:t>
+      </w:r>
+      <w:r>
+        <w:rPr>
+          <w:b/>
+        </w:rPr>
+        <w:t>Agile</w:t>
+      </w:r>
       <w:r>
         <w:rPr>
           <w:b/>
@@ -9901,31 +9828,7 @@
         <w:t>)</w:t>
       </w:r>
       <w:r>
-        <w:t xml:space="preserve"> / </w:t>
-      </w:r>
-      <w:r>
-        <w:t xml:space="preserve">not </w:t>
-      </w:r>
-      <w:r>
-        <w:t>"Done Done"</w:t>
-      </w:r>
-      <w:r>
-        <w:t xml:space="preserve"> (</w:t>
-      </w:r>
-      <w:r>
-        <w:rPr>
-          <w:b/>
-        </w:rPr>
-        <w:t>Agile</w:t>
-      </w:r>
-      <w:r>
-        <w:rPr>
-          <w:b/>
-        </w:rPr>
-        <w:t xml:space="preserve"> Mode</w:t>
-      </w:r>
-      <w:r>
-        <w:t>)</w:t>
+        <w:t xml:space="preserve"> tasks</w:t>
       </w:r>
       <w:r>
         <w:t>.</w:t>
@@ -9940,6 +9843,149 @@
         </w:numPr>
       </w:pPr>
       <w:r>
+        <w:t xml:space="preserve">Make reports using </w:t>
+      </w:r>
+      <w:r>
+        <w:t xml:space="preserve">the </w:t>
+      </w:r>
+      <w:r>
+        <w:rPr>
+          <w:b/>
+        </w:rPr>
+        <w:t>Report List</w:t>
+      </w:r>
+      <w:r>
+        <w:t xml:space="preserve"> / </w:t>
+      </w:r>
+      <w:r>
+        <w:rPr>
+          <w:b/>
+        </w:rPr>
+        <w:t>Release B</w:t>
+      </w:r>
+      <w:r>
+        <w:rPr>
+          <w:b/>
+        </w:rPr>
+        <w:t>a</w:t>
+      </w:r>
+      <w:r>
+        <w:rPr>
+          <w:b/>
+        </w:rPr>
+        <w:t>cklog</w:t>
+      </w:r>
+      <w:r>
+        <w:t xml:space="preserve"> (</w:t>
+      </w:r>
+      <w:r>
+        <w:t xml:space="preserve">also </w:t>
+      </w:r>
+      <w:r>
+        <w:t xml:space="preserve">known as </w:t>
+      </w:r>
+      <w:r>
+        <w:t>"</w:t>
+      </w:r>
+      <w:r>
+        <w:t>Records Sheet</w:t>
+      </w:r>
+      <w:r>
+        <w:t>"</w:t>
+      </w:r>
+      <w:r>
+        <w:t xml:space="preserve"> in the </w:t>
+      </w:r>
+      <w:proofErr w:type="spellStart"/>
+      <w:r>
+        <w:t>Pomodoro</w:t>
+      </w:r>
+      <w:proofErr w:type="spellEnd"/>
+      <w:r>
+        <w:t xml:space="preserve"> Technique®)</w:t>
+      </w:r>
+      <w:r>
+        <w:t>.</w:t>
+      </w:r>
+      <w:r>
+        <w:t xml:space="preserve"> </w:t>
+      </w:r>
+      <w:r>
+        <w:t xml:space="preserve">Reopen tasks considered </w:t>
+      </w:r>
+      <w:r>
+        <w:t xml:space="preserve">as </w:t>
+      </w:r>
+      <w:r>
+        <w:t>not</w:t>
+      </w:r>
+      <w:r>
+        <w:t xml:space="preserve"> </w:t>
+      </w:r>
+      <w:r>
+        <w:t>completed</w:t>
+      </w:r>
+      <w:r>
+        <w:t xml:space="preserve"> (</w:t>
+      </w:r>
+      <w:proofErr w:type="spellStart"/>
+      <w:r>
+        <w:rPr>
+          <w:b/>
+        </w:rPr>
+        <w:t>Pomodoro</w:t>
+      </w:r>
+      <w:proofErr w:type="spellEnd"/>
+      <w:r>
+        <w:rPr>
+          <w:b/>
+        </w:rPr>
+        <w:t xml:space="preserve"> Mode</w:t>
+      </w:r>
+      <w:r>
+        <w:t>)</w:t>
+      </w:r>
+      <w:r>
+        <w:t xml:space="preserve"> / </w:t>
+      </w:r>
+      <w:r>
+        <w:t xml:space="preserve">not </w:t>
+      </w:r>
+      <w:r>
+        <w:t>"Done Done"</w:t>
+      </w:r>
+      <w:r>
+        <w:t xml:space="preserve"> (</w:t>
+      </w:r>
+      <w:r>
+        <w:rPr>
+          <w:b/>
+        </w:rPr>
+        <w:t>Agile</w:t>
+      </w:r>
+      <w:r>
+        <w:rPr>
+          <w:b/>
+        </w:rPr>
+        <w:t xml:space="preserve"> Mode</w:t>
+      </w:r>
+      <w:r>
+        <w:t>)</w:t>
+      </w:r>
+      <w:r>
+        <w:t>.</w:t>
+      </w:r>
+    </w:p>
+    <w:p>
+      <w:pPr>
+        <w:pStyle w:val="ListParagraph"/>
+        <w:numPr>
+          <w:ilvl w:val="0"/>
+          <w:numId w:val="4"/>
+        </w:numPr>
+      </w:pPr>
+      <w:r>
+        <w:lastRenderedPageBreak/>
         <w:t>Create</w:t>
       </w:r>
       <w:r>
@@ -9979,9 +10025,8 @@
       <w:pPr>
         <w:pStyle w:val="Heading3"/>
       </w:pPr>
-      <w:bookmarkStart w:id="36" w:name="_Toc418512250"/>
-      <w:r>
-        <w:lastRenderedPageBreak/>
+      <w:bookmarkStart w:id="36" w:name="_Toc418766415"/>
+      <w:r>
         <w:t xml:space="preserve">How to </w:t>
       </w:r>
       <w:r>
@@ -10290,6 +10335,18 @@
         <w:t>Iteration</w:t>
       </w:r>
       <w:r>
+        <w:rPr>
+          <w:b/>
+        </w:rPr>
+        <w:t xml:space="preserve"> </w:t>
+      </w:r>
+      <w:r>
+        <w:rPr>
+          <w:b/>
+        </w:rPr>
+        <w:t>Backlog</w:t>
+      </w:r>
+      <w:r>
         <w:t xml:space="preserve"> panel</w:t>
       </w:r>
     </w:p>
@@ -10680,6 +10737,18 @@
         <w:t>Iteration</w:t>
       </w:r>
       <w:r>
+        <w:rPr>
+          <w:b/>
+        </w:rPr>
+        <w:t xml:space="preserve"> </w:t>
+      </w:r>
+      <w:r>
+        <w:rPr>
+          <w:b/>
+        </w:rPr>
+        <w:t>Backlog</w:t>
+      </w:r>
+      <w:r>
         <w:t xml:space="preserve"> </w:t>
       </w:r>
       <w:r>
@@ -10954,6 +11023,18 @@
         <w:t>Iteration</w:t>
       </w:r>
       <w:r>
+        <w:rPr>
+          <w:b/>
+        </w:rPr>
+        <w:t xml:space="preserve"> </w:t>
+      </w:r>
+      <w:r>
+        <w:rPr>
+          <w:b/>
+        </w:rPr>
+        <w:t>Backlog</w:t>
+      </w:r>
+      <w:r>
         <w:t xml:space="preserve"> (</w:t>
       </w:r>
       <w:r>
@@ -11061,6 +11142,18 @@
         <w:t>Iteration</w:t>
       </w:r>
       <w:r>
+        <w:rPr>
+          <w:b/>
+        </w:rPr>
+        <w:t xml:space="preserve"> </w:t>
+      </w:r>
+      <w:r>
+        <w:rPr>
+          <w:b/>
+        </w:rPr>
+        <w:t>Backlog</w:t>
+      </w:r>
+      <w:r>
         <w:t xml:space="preserve"> </w:t>
       </w:r>
       <w:r>
@@ -11484,6 +11577,7 @@
         </w:numPr>
       </w:pPr>
       <w:r>
+        <w:lastRenderedPageBreak/>
         <w:t>CTRL</w:t>
       </w:r>
       <w:r>
@@ -11586,7 +11680,6 @@
         </w:numPr>
       </w:pPr>
       <w:r>
-        <w:lastRenderedPageBreak/>
         <w:t xml:space="preserve">SHIFT + &gt;: complete </w:t>
       </w:r>
       <w:r>
@@ -12407,7 +12500,7 @@
           </wp:anchor>
         </w:drawing>
       </w:r>
-      <w:bookmarkStart w:id="37" w:name="_Toc418512251"/>
+      <w:bookmarkStart w:id="37" w:name="_Toc418766416"/>
       <w:r>
         <w:t>New</w:t>
       </w:r>
@@ -12431,7 +12524,7 @@
       <w:pPr>
         <w:pStyle w:val="Heading3"/>
       </w:pPr>
-      <w:bookmarkStart w:id="38" w:name="_Toc418512252"/>
+      <w:bookmarkStart w:id="38" w:name="_Toc418766417"/>
       <w:r>
         <w:t>How to c</w:t>
       </w:r>
@@ -12582,6 +12675,143 @@
         </w:drawing>
       </w:r>
       <w:r>
+        <w:t>, unplanned</w:t>
+      </w:r>
+      <w:r>
+        <w:rPr>
+          <w:noProof/>
+          <w:lang w:val="fr-FR" w:eastAsia="fr-FR"/>
+        </w:rPr>
+        <w:drawing>
+          <wp:inline distT="0" distB="0" distL="0" distR="0">
+            <wp:extent cx="152421" cy="152421"/>
+            <wp:effectExtent l="19050" t="0" r="0" b="0"/>
+            <wp:docPr id="45" name="Picture 44" descr="unplanned.png"/>
+            <wp:cNvGraphicFramePr>
+              <a:graphicFrameLocks xmlns:a="http://schemas.openxmlformats.org/drawingml/2006/main" noChangeAspect="1"/>
+            </wp:cNvGraphicFramePr>
+            <a:graphic xmlns:a="http://schemas.openxmlformats.org/drawingml/2006/main">
+              <a:graphicData uri="http://schemas.openxmlformats.org/drawingml/2006/picture">
+                <pic:pic xmlns:pic="http://schemas.openxmlformats.org/drawingml/2006/picture">
+                  <pic:nvPicPr>
+                    <pic:cNvPr id="0" name="unplanned.png"/>
+                    <pic:cNvPicPr/>
+                  </pic:nvPicPr>
+                  <pic:blipFill>
+                    <a:blip r:embed="rId17" cstate="print"/>
+                    <a:stretch>
+                      <a:fillRect/>
+                    </a:stretch>
+                  </pic:blipFill>
+                  <pic:spPr>
+                    <a:xfrm>
+                      <a:off x="0" y="0"/>
+                      <a:ext cx="152421" cy="152421"/>
+                    </a:xfrm>
+                    <a:prstGeom prst="rect">
+                      <a:avLst/>
+                    </a:prstGeom>
+                  </pic:spPr>
+                </pic:pic>
+              </a:graphicData>
+            </a:graphic>
+          </wp:inline>
+        </w:drawing>
+      </w:r>
+      <w:r>
+        <w:t>, interruptions</w:t>
+      </w:r>
+      <w:r>
+        <w:rPr>
+          <w:noProof/>
+          <w:lang w:val="fr-FR" w:eastAsia="fr-FR"/>
+        </w:rPr>
+        <w:drawing>
+          <wp:inline distT="0" distB="0" distL="0" distR="0">
+            <wp:extent cx="152421" cy="152421"/>
+            <wp:effectExtent l="19050" t="0" r="0" b="0"/>
+            <wp:docPr id="46" name="Picture 45" descr="internal.png"/>
+            <wp:cNvGraphicFramePr>
+              <a:graphicFrameLocks xmlns:a="http://schemas.openxmlformats.org/drawingml/2006/main" noChangeAspect="1"/>
+            </wp:cNvGraphicFramePr>
+            <a:graphic xmlns:a="http://schemas.openxmlformats.org/drawingml/2006/main">
+              <a:graphicData uri="http://schemas.openxmlformats.org/drawingml/2006/picture">
+                <pic:pic xmlns:pic="http://schemas.openxmlformats.org/drawingml/2006/picture">
+                  <pic:nvPicPr>
+                    <pic:cNvPr id="0" name="internal.png"/>
+                    <pic:cNvPicPr/>
+                  </pic:nvPicPr>
+                  <pic:blipFill>
+                    <a:blip r:embed="rId18" cstate="print"/>
+                    <a:stretch>
+                      <a:fillRect/>
+                    </a:stretch>
+                  </pic:blipFill>
+                  <pic:spPr>
+                    <a:xfrm>
+                      <a:off x="0" y="0"/>
+                      <a:ext cx="152421" cy="152421"/>
+                    </a:xfrm>
+                    <a:prstGeom prst="rect">
+                      <a:avLst/>
+                    </a:prstGeom>
+                  </pic:spPr>
+                </pic:pic>
+              </a:graphicData>
+            </a:graphic>
+          </wp:inline>
+        </w:drawing>
+      </w:r>
+      <w:proofErr w:type="gramStart"/>
+      <w:r>
+        <w:t xml:space="preserve"> </w:t>
+      </w:r>
+      <w:proofErr w:type="gramEnd"/>
+      <w:r>
+        <w:rPr>
+          <w:noProof/>
+          <w:lang w:val="fr-FR" w:eastAsia="fr-FR"/>
+        </w:rPr>
+        <w:drawing>
+          <wp:inline distT="0" distB="0" distL="0" distR="0">
+            <wp:extent cx="152421" cy="152421"/>
+            <wp:effectExtent l="19050" t="0" r="0" b="0"/>
+            <wp:docPr id="47" name="Picture 46" descr="external.png"/>
+            <wp:cNvGraphicFramePr>
+              <a:graphicFrameLocks xmlns:a="http://schemas.openxmlformats.org/drawingml/2006/main" noChangeAspect="1"/>
+            </wp:cNvGraphicFramePr>
+            <a:graphic xmlns:a="http://schemas.openxmlformats.org/drawingml/2006/main">
+              <a:graphicData uri="http://schemas.openxmlformats.org/drawingml/2006/picture">
+                <pic:pic xmlns:pic="http://schemas.openxmlformats.org/drawingml/2006/picture">
+                  <pic:nvPicPr>
+                    <pic:cNvPr id="0" name="external.png"/>
+                    <pic:cNvPicPr/>
+                  </pic:nvPicPr>
+                  <pic:blipFill>
+                    <a:blip r:embed="rId19" cstate="print"/>
+                    <a:stretch>
+                      <a:fillRect/>
+                    </a:stretch>
+                  </pic:blipFill>
+                  <pic:spPr>
+                    <a:xfrm>
+                      <a:off x="0" y="0"/>
+                      <a:ext cx="152421" cy="152421"/>
+                    </a:xfrm>
+                    <a:prstGeom prst="rect">
+                      <a:avLst/>
+                    </a:prstGeom>
+                  </pic:spPr>
+                </pic:pic>
+              </a:graphicData>
+            </a:graphic>
+          </wp:inline>
+        </w:drawing>
+      </w:r>
+      <w:r>
+        <w:t xml:space="preserve"> </w:t>
+      </w:r>
+      <w:r>
         <w:t>)</w:t>
       </w:r>
       <w:r>
@@ -12649,7 +12879,319 @@
       <w:pPr>
         <w:pStyle w:val="Heading3"/>
       </w:pPr>
-      <w:bookmarkStart w:id="39" w:name="_Toc418512253"/>
+      <w:bookmarkStart w:id="39" w:name="_Toc418766418"/>
+      <w:r>
+        <w:lastRenderedPageBreak/>
+        <w:t xml:space="preserve">How to create </w:t>
+      </w:r>
+      <w:r>
+        <w:t>sub</w:t>
+      </w:r>
+      <w:r>
+        <w:t>tasks</w:t>
+      </w:r>
+      <w:r>
+        <w:t xml:space="preserve"> (</w:t>
+      </w:r>
+      <w:r>
+        <w:t>3</w:t>
+      </w:r>
+      <w:r>
+        <w:t xml:space="preserve"> ways)</w:t>
+      </w:r>
+    </w:p>
+    <w:p>
+      <w:pPr>
+        <w:pStyle w:val="ListParagraph"/>
+        <w:numPr>
+          <w:ilvl w:val="0"/>
+          <w:numId w:val="45"/>
+        </w:numPr>
+      </w:pPr>
+      <w:r>
+        <w:t xml:space="preserve">Use the quick buttons </w:t>
+      </w:r>
+      <w:r>
+        <w:t>(create</w:t>
+      </w:r>
+      <w:r>
+        <w:rPr>
+          <w:noProof/>
+          <w:lang w:val="fr-FR" w:eastAsia="fr-FR"/>
+        </w:rPr>
+        <w:drawing>
+          <wp:inline distT="0" distB="0" distL="0" distR="0">
+            <wp:extent cx="152421" cy="152421"/>
+            <wp:effectExtent l="19050" t="0" r="0" b="0"/>
+            <wp:docPr id="48" name="Picture 43" descr="create.png"/>
+            <wp:cNvGraphicFramePr>
+              <a:graphicFrameLocks xmlns:a="http://schemas.openxmlformats.org/drawingml/2006/main" noChangeAspect="1"/>
+            </wp:cNvGraphicFramePr>
+            <a:graphic xmlns:a="http://schemas.openxmlformats.org/drawingml/2006/main">
+              <a:graphicData uri="http://schemas.openxmlformats.org/drawingml/2006/picture">
+                <pic:pic xmlns:pic="http://schemas.openxmlformats.org/drawingml/2006/picture">
+                  <pic:nvPicPr>
+                    <pic:cNvPr id="0" name="create.png"/>
+                    <pic:cNvPicPr/>
+                  </pic:nvPicPr>
+                  <pic:blipFill>
+                    <a:blip r:embed="rId15" cstate="print"/>
+                    <a:stretch>
+                      <a:fillRect/>
+                    </a:stretch>
+                  </pic:blipFill>
+                  <pic:spPr>
+                    <a:xfrm>
+                      <a:off x="0" y="0"/>
+                      <a:ext cx="152421" cy="152421"/>
+                    </a:xfrm>
+                    <a:prstGeom prst="rect">
+                      <a:avLst/>
+                    </a:prstGeom>
+                  </pic:spPr>
+                </pic:pic>
+              </a:graphicData>
+            </a:graphic>
+          </wp:inline>
+        </w:drawing>
+      </w:r>
+      <w:r>
+        <w:t>, duplicate</w:t>
+      </w:r>
+      <w:r>
+        <w:rPr>
+          <w:noProof/>
+          <w:lang w:val="fr-FR" w:eastAsia="fr-FR"/>
+        </w:rPr>
+        <w:drawing>
+          <wp:inline distT="0" distB="0" distL="0" distR="0">
+            <wp:extent cx="152421" cy="152421"/>
+            <wp:effectExtent l="19050" t="0" r="0" b="0"/>
+            <wp:docPr id="49" name="Picture 24" descr="duplicate.png"/>
+            <wp:cNvGraphicFramePr>
+              <a:graphicFrameLocks xmlns:a="http://schemas.openxmlformats.org/drawingml/2006/main" noChangeAspect="1"/>
+            </wp:cNvGraphicFramePr>
+            <a:graphic xmlns:a="http://schemas.openxmlformats.org/drawingml/2006/main">
+              <a:graphicData uri="http://schemas.openxmlformats.org/drawingml/2006/picture">
+                <pic:pic xmlns:pic="http://schemas.openxmlformats.org/drawingml/2006/picture">
+                  <pic:nvPicPr>
+                    <pic:cNvPr id="0" name="duplicate.png"/>
+                    <pic:cNvPicPr/>
+                  </pic:nvPicPr>
+                  <pic:blipFill>
+                    <a:blip r:embed="rId16" cstate="print"/>
+                    <a:stretch>
+                      <a:fillRect/>
+                    </a:stretch>
+                  </pic:blipFill>
+                  <pic:spPr>
+                    <a:xfrm>
+                      <a:off x="0" y="0"/>
+                      <a:ext cx="152421" cy="152421"/>
+                    </a:xfrm>
+                    <a:prstGeom prst="rect">
+                      <a:avLst/>
+                    </a:prstGeom>
+                  </pic:spPr>
+                </pic:pic>
+              </a:graphicData>
+            </a:graphic>
+          </wp:inline>
+        </w:drawing>
+      </w:r>
+      <w:r>
+        <w:t>, unplanned</w:t>
+      </w:r>
+      <w:r>
+        <w:rPr>
+          <w:noProof/>
+          <w:lang w:val="fr-FR" w:eastAsia="fr-FR"/>
+        </w:rPr>
+        <w:drawing>
+          <wp:inline distT="0" distB="0" distL="0" distR="0">
+            <wp:extent cx="152421" cy="152421"/>
+            <wp:effectExtent l="19050" t="0" r="0" b="0"/>
+            <wp:docPr id="50" name="Picture 44" descr="unplanned.png"/>
+            <wp:cNvGraphicFramePr>
+              <a:graphicFrameLocks xmlns:a="http://schemas.openxmlformats.org/drawingml/2006/main" noChangeAspect="1"/>
+            </wp:cNvGraphicFramePr>
+            <a:graphic xmlns:a="http://schemas.openxmlformats.org/drawingml/2006/main">
+              <a:graphicData uri="http://schemas.openxmlformats.org/drawingml/2006/picture">
+                <pic:pic xmlns:pic="http://schemas.openxmlformats.org/drawingml/2006/picture">
+                  <pic:nvPicPr>
+                    <pic:cNvPr id="0" name="unplanned.png"/>
+                    <pic:cNvPicPr/>
+                  </pic:nvPicPr>
+                  <pic:blipFill>
+                    <a:blip r:embed="rId17" cstate="print"/>
+                    <a:stretch>
+                      <a:fillRect/>
+                    </a:stretch>
+                  </pic:blipFill>
+                  <pic:spPr>
+                    <a:xfrm>
+                      <a:off x="0" y="0"/>
+                      <a:ext cx="152421" cy="152421"/>
+                    </a:xfrm>
+                    <a:prstGeom prst="rect">
+                      <a:avLst/>
+                    </a:prstGeom>
+                  </pic:spPr>
+                </pic:pic>
+              </a:graphicData>
+            </a:graphic>
+          </wp:inline>
+        </w:drawing>
+      </w:r>
+      <w:r>
+        <w:t>, interruptions</w:t>
+      </w:r>
+      <w:r>
+        <w:rPr>
+          <w:noProof/>
+          <w:lang w:val="fr-FR" w:eastAsia="fr-FR"/>
+        </w:rPr>
+        <w:drawing>
+          <wp:inline distT="0" distB="0" distL="0" distR="0">
+            <wp:extent cx="152421" cy="152421"/>
+            <wp:effectExtent l="19050" t="0" r="0" b="0"/>
+            <wp:docPr id="51" name="Picture 45" descr="internal.png"/>
+            <wp:cNvGraphicFramePr>
+              <a:graphicFrameLocks xmlns:a="http://schemas.openxmlformats.org/drawingml/2006/main" noChangeAspect="1"/>
+            </wp:cNvGraphicFramePr>
+            <a:graphic xmlns:a="http://schemas.openxmlformats.org/drawingml/2006/main">
+              <a:graphicData uri="http://schemas.openxmlformats.org/drawingml/2006/picture">
+                <pic:pic xmlns:pic="http://schemas.openxmlformats.org/drawingml/2006/picture">
+                  <pic:nvPicPr>
+                    <pic:cNvPr id="0" name="internal.png"/>
+                    <pic:cNvPicPr/>
+                  </pic:nvPicPr>
+                  <pic:blipFill>
+                    <a:blip r:embed="rId18" cstate="print"/>
+                    <a:stretch>
+                      <a:fillRect/>
+                    </a:stretch>
+                  </pic:blipFill>
+                  <pic:spPr>
+                    <a:xfrm>
+                      <a:off x="0" y="0"/>
+                      <a:ext cx="152421" cy="152421"/>
+                    </a:xfrm>
+                    <a:prstGeom prst="rect">
+                      <a:avLst/>
+                    </a:prstGeom>
+                  </pic:spPr>
+                </pic:pic>
+              </a:graphicData>
+            </a:graphic>
+          </wp:inline>
+        </w:drawing>
+      </w:r>
+      <w:proofErr w:type="gramStart"/>
+      <w:r>
+        <w:t xml:space="preserve"> </w:t>
+      </w:r>
+      <w:proofErr w:type="gramEnd"/>
+      <w:r>
+        <w:rPr>
+          <w:noProof/>
+          <w:lang w:val="fr-FR" w:eastAsia="fr-FR"/>
+        </w:rPr>
+        <w:drawing>
+          <wp:inline distT="0" distB="0" distL="0" distR="0">
+            <wp:extent cx="152421" cy="152421"/>
+            <wp:effectExtent l="19050" t="0" r="0" b="0"/>
+            <wp:docPr id="52" name="Picture 46" descr="external.png"/>
+            <wp:cNvGraphicFramePr>
+              <a:graphicFrameLocks xmlns:a="http://schemas.openxmlformats.org/drawingml/2006/main" noChangeAspect="1"/>
+            </wp:cNvGraphicFramePr>
+            <a:graphic xmlns:a="http://schemas.openxmlformats.org/drawingml/2006/main">
+              <a:graphicData uri="http://schemas.openxmlformats.org/drawingml/2006/picture">
+                <pic:pic xmlns:pic="http://schemas.openxmlformats.org/drawingml/2006/picture">
+                  <pic:nvPicPr>
+                    <pic:cNvPr id="0" name="external.png"/>
+                    <pic:cNvPicPr/>
+                  </pic:nvPicPr>
+                  <pic:blipFill>
+                    <a:blip r:embed="rId19" cstate="print"/>
+                    <a:stretch>
+                      <a:fillRect/>
+                    </a:stretch>
+                  </pic:blipFill>
+                  <pic:spPr>
+                    <a:xfrm>
+                      <a:off x="0" y="0"/>
+                      <a:ext cx="152421" cy="152421"/>
+                    </a:xfrm>
+                    <a:prstGeom prst="rect">
+                      <a:avLst/>
+                    </a:prstGeom>
+                  </pic:spPr>
+                </pic:pic>
+              </a:graphicData>
+            </a:graphic>
+          </wp:inline>
+        </w:drawing>
+      </w:r>
+      <w:r>
+        <w:t xml:space="preserve"> )</w:t>
+      </w:r>
+      <w:r>
+        <w:t>.</w:t>
+      </w:r>
+    </w:p>
+    <w:p>
+      <w:pPr>
+        <w:pStyle w:val="ListParagraph"/>
+        <w:numPr>
+          <w:ilvl w:val="0"/>
+          <w:numId w:val="45"/>
+        </w:numPr>
+      </w:pPr>
+      <w:r>
+        <w:t>Use shortcuts (create, duplicate, unplanned, interruptions)</w:t>
+      </w:r>
+    </w:p>
+    <w:p>
+      <w:pPr>
+        <w:pStyle w:val="ListParagraph"/>
+        <w:numPr>
+          <w:ilvl w:val="0"/>
+          <w:numId w:val="45"/>
+        </w:numPr>
+      </w:pPr>
+      <w:r>
+        <w:t xml:space="preserve">Create </w:t>
+      </w:r>
+      <w:r>
+        <w:t xml:space="preserve">test data </w:t>
+      </w:r>
+    </w:p>
+    <w:p>
+      <w:pPr>
+        <w:pStyle w:val="ListParagraph"/>
+        <w:numPr>
+          <w:ilvl w:val="1"/>
+          <w:numId w:val="45"/>
+        </w:numPr>
+      </w:pPr>
+      <w:r>
+        <w:t>Data &gt; Generate Test Data</w:t>
+      </w:r>
+      <w:r>
+        <w:t xml:space="preserve"> </w:t>
+      </w:r>
+      <w:r>
+        <w:rPr>
+          <w:i/>
+        </w:rPr>
+        <w:t>with subtasks</w:t>
+      </w:r>
+    </w:p>
+    <w:p>
+      <w:pPr>
+        <w:pStyle w:val="Heading3"/>
+      </w:pPr>
       <w:r>
         <w:t>How to use the</w:t>
       </w:r>
@@ -12760,7 +13302,6 @@
         <w:rPr>
           <w:b/>
         </w:rPr>
-        <w:lastRenderedPageBreak/>
         <w:t xml:space="preserve">Estimated </w:t>
       </w:r>
       <w:proofErr w:type="spellStart"/>
@@ -13159,7 +13700,7 @@
                     <pic:cNvPicPr/>
                   </pic:nvPicPr>
                   <pic:blipFill>
-                    <a:blip r:embed="rId17" cstate="print"/>
+                    <a:blip r:embed="rId20" cstate="print"/>
                     <a:stretch>
                       <a:fillRect/>
                     </a:stretch>
@@ -13179,7 +13720,7 @@
           </wp:anchor>
         </w:drawing>
       </w:r>
-      <w:bookmarkStart w:id="50" w:name="_Toc418512254"/>
+      <w:bookmarkStart w:id="50" w:name="_Toc418766419"/>
       <w:r>
         <w:t>Ac</w:t>
       </w:r>
@@ -13209,11 +13750,20 @@
       <w:pPr>
         <w:pStyle w:val="Heading3"/>
       </w:pPr>
-      <w:bookmarkStart w:id="51" w:name="_Toc418512255"/>
-      <w:r>
-        <w:t>How to read the table</w:t>
+      <w:bookmarkStart w:id="51" w:name="_Toc418766420"/>
+      <w:r>
+        <w:t xml:space="preserve">How to read the </w:t>
+      </w:r>
+      <w:r>
+        <w:t xml:space="preserve">main and sub </w:t>
+      </w:r>
+      <w:r>
+        <w:t>table</w:t>
       </w:r>
       <w:bookmarkEnd w:id="51"/>
+      <w:r>
+        <w:t>s</w:t>
+      </w:r>
     </w:p>
     <w:p>
       <w:pPr>
@@ -13463,6 +14013,9 @@
         </w:numPr>
       </w:pPr>
       <w:r>
+        <w:t xml:space="preserve">(main table) </w:t>
+      </w:r>
+      <w:r>
         <w:rPr>
           <w:b/>
         </w:rPr>
@@ -13490,6 +14043,9 @@
         </w:numPr>
       </w:pPr>
       <w:r>
+        <w:t xml:space="preserve">(main table) </w:t>
+      </w:r>
+      <w:r>
         <w:rPr>
           <w:b/>
         </w:rPr>
@@ -13519,7 +14075,7 @@
       <w:pPr>
         <w:pStyle w:val="Heading3"/>
       </w:pPr>
-      <w:bookmarkStart w:id="52" w:name="_Toc418512256"/>
+      <w:bookmarkStart w:id="52" w:name="_Toc418766421"/>
       <w:r>
         <w:t>How to</w:t>
       </w:r>
@@ -13543,8 +14099,8 @@
       </w:tblPr>
       <w:tblGrid>
         <w:gridCol w:w="1668"/>
-        <w:gridCol w:w="2268"/>
-        <w:gridCol w:w="2835"/>
+        <w:gridCol w:w="2551"/>
+        <w:gridCol w:w="2552"/>
         <w:gridCol w:w="1984"/>
       </w:tblGrid>
       <w:tr>
@@ -13582,7 +14138,7 @@
                           <pic:cNvPicPr/>
                         </pic:nvPicPr>
                         <pic:blipFill>
-                          <a:blip r:embed="rId18" cstate="print"/>
+                          <a:blip r:embed="rId21" cstate="print"/>
                           <a:stretch>
                             <a:fillRect/>
                           </a:stretch>
@@ -13606,7 +14162,7 @@
         </w:tc>
         <w:tc>
           <w:tcPr>
-            <w:tcW w:w="2268" w:type="dxa"/>
+            <w:tcW w:w="2551" w:type="dxa"/>
             <w:shd w:val="pct5" w:color="auto" w:fill="auto"/>
           </w:tcPr>
           <w:p>
@@ -13614,15 +14170,59 @@
               <w:jc w:val="center"/>
             </w:pPr>
             <w:r>
-              <w:rPr>
-                <w:noProof/>
-                <w:lang w:val="fr-FR" w:eastAsia="fr-FR"/>
-              </w:rPr>
               <w:drawing>
                 <wp:inline distT="0" distB="0" distL="0" distR="0">
                   <wp:extent cx="241540" cy="241540"/>
                   <wp:effectExtent l="19050" t="0" r="6110" b="0"/>
-                  <wp:docPr id="18" name="Picture 50" descr="create.png"/>
+                  <wp:docPr id="53" name="Picture 51" descr="duplicate.png"/>
+                  <wp:cNvGraphicFramePr>
+                    <a:graphicFrameLocks xmlns:a="http://schemas.openxmlformats.org/drawingml/2006/main" noChangeAspect="1"/>
+                  </wp:cNvGraphicFramePr>
+                  <a:graphic xmlns:a="http://schemas.openxmlformats.org/drawingml/2006/main">
+                    <a:graphicData uri="http://schemas.openxmlformats.org/drawingml/2006/picture">
+                      <pic:pic xmlns:pic="http://schemas.openxmlformats.org/drawingml/2006/picture">
+                        <pic:nvPicPr>
+                          <pic:cNvPr id="0" name="duplicate.png"/>
+                          <pic:cNvPicPr/>
+                        </pic:nvPicPr>
+                        <pic:blipFill>
+                          <a:blip r:embed="rId16" cstate="print"/>
+                          <a:stretch>
+                            <a:fillRect/>
+                          </a:stretch>
+                        </pic:blipFill>
+                        <pic:spPr>
+                          <a:xfrm>
+                            <a:off x="0" y="0"/>
+                            <a:ext cx="239877" cy="239877"/>
+                          </a:xfrm>
+                          <a:prstGeom prst="rect">
+                            <a:avLst/>
+                          </a:prstGeom>
+                        </pic:spPr>
+                      </pic:pic>
+                    </a:graphicData>
+                  </a:graphic>
+                </wp:inline>
+              </w:drawing>
+            </w:r>
+          </w:p>
+        </w:tc>
+        <w:tc>
+          <w:tcPr>
+            <w:tcW w:w="2552" w:type="dxa"/>
+            <w:shd w:val="pct5" w:color="auto" w:fill="auto"/>
+          </w:tcPr>
+          <w:p>
+            <w:pPr>
+              <w:jc w:val="center"/>
+            </w:pPr>
+            <w:r>
+              <w:drawing>
+                <wp:inline distT="0" distB="0" distL="0" distR="0">
+                  <wp:extent cx="241540" cy="241540"/>
+                  <wp:effectExtent l="19050" t="0" r="6110" b="0"/>
+                  <wp:docPr id="54" name="Picture 50" descr="create.png"/>
                   <wp:cNvGraphicFramePr>
                     <a:graphicFrameLocks xmlns:a="http://schemas.openxmlformats.org/drawingml/2006/main" noChangeAspect="1"/>
                   </wp:cNvGraphicFramePr>
@@ -13658,58 +14258,6 @@
         </w:tc>
         <w:tc>
           <w:tcPr>
-            <w:tcW w:w="2835" w:type="dxa"/>
-            <w:shd w:val="pct5" w:color="auto" w:fill="auto"/>
-          </w:tcPr>
-          <w:p>
-            <w:pPr>
-              <w:jc w:val="center"/>
-            </w:pPr>
-            <w:r>
-              <w:rPr>
-                <w:noProof/>
-                <w:lang w:val="fr-FR" w:eastAsia="fr-FR"/>
-              </w:rPr>
-              <w:drawing>
-                <wp:inline distT="0" distB="0" distL="0" distR="0">
-                  <wp:extent cx="241540" cy="241540"/>
-                  <wp:effectExtent l="19050" t="0" r="6110" b="0"/>
-                  <wp:docPr id="19" name="Picture 51" descr="duplicate.png"/>
-                  <wp:cNvGraphicFramePr>
-                    <a:graphicFrameLocks xmlns:a="http://schemas.openxmlformats.org/drawingml/2006/main" noChangeAspect="1"/>
-                  </wp:cNvGraphicFramePr>
-                  <a:graphic xmlns:a="http://schemas.openxmlformats.org/drawingml/2006/main">
-                    <a:graphicData uri="http://schemas.openxmlformats.org/drawingml/2006/picture">
-                      <pic:pic xmlns:pic="http://schemas.openxmlformats.org/drawingml/2006/picture">
-                        <pic:nvPicPr>
-                          <pic:cNvPr id="0" name="duplicate.png"/>
-                          <pic:cNvPicPr/>
-                        </pic:nvPicPr>
-                        <pic:blipFill>
-                          <a:blip r:embed="rId16" cstate="print"/>
-                          <a:stretch>
-                            <a:fillRect/>
-                          </a:stretch>
-                        </pic:blipFill>
-                        <pic:spPr>
-                          <a:xfrm>
-                            <a:off x="0" y="0"/>
-                            <a:ext cx="239877" cy="239877"/>
-                          </a:xfrm>
-                          <a:prstGeom prst="rect">
-                            <a:avLst/>
-                          </a:prstGeom>
-                        </pic:spPr>
-                      </pic:pic>
-                    </a:graphicData>
-                  </a:graphic>
-                </wp:inline>
-              </w:drawing>
-            </w:r>
-          </w:p>
-        </w:tc>
-        <w:tc>
-          <w:tcPr>
             <w:tcW w:w="1984" w:type="dxa"/>
             <w:shd w:val="pct5" w:color="auto" w:fill="auto"/>
           </w:tcPr>
@@ -13742,7 +14290,7 @@
                           <pic:cNvPicPr/>
                         </pic:nvPicPr>
                         <pic:blipFill>
-                          <a:blip r:embed="rId19" cstate="print"/>
+                          <a:blip r:embed="rId22" cstate="print"/>
                           <a:stretch>
                             <a:fillRect/>
                           </a:stretch>
@@ -13786,7 +14334,7 @@
         </w:tc>
         <w:tc>
           <w:tcPr>
-            <w:tcW w:w="2268" w:type="dxa"/>
+            <w:tcW w:w="2551" w:type="dxa"/>
             <w:shd w:val="pct5" w:color="auto" w:fill="auto"/>
           </w:tcPr>
           <w:p>
@@ -13798,13 +14346,16 @@
               </w:rPr>
             </w:pPr>
             <w:r>
-              <w:t>CTRL + T</w:t>
+              <w:t xml:space="preserve">CTRL + </w:t>
+            </w:r>
+            <w:r>
+              <w:t>D</w:t>
             </w:r>
           </w:p>
         </w:tc>
         <w:tc>
           <w:tcPr>
-            <w:tcW w:w="2835" w:type="dxa"/>
+            <w:tcW w:w="2552" w:type="dxa"/>
             <w:shd w:val="pct5" w:color="auto" w:fill="auto"/>
           </w:tcPr>
           <w:p>
@@ -13816,7 +14367,10 @@
               </w:rPr>
             </w:pPr>
             <w:r>
-              <w:t>CTRL + D</w:t>
+              <w:t xml:space="preserve">CTRL + </w:t>
+            </w:r>
+            <w:r>
+              <w:t>T</w:t>
             </w:r>
           </w:p>
         </w:tc>
@@ -13852,7 +14406,11 @@
               <w:t xml:space="preserve"> </w:t>
             </w:r>
             <w:r>
-              <w:t>the selected task.</w:t>
+              <w:t xml:space="preserve">the </w:t>
+            </w:r>
+            <w:r>
+              <w:lastRenderedPageBreak/>
+              <w:t>selected task.</w:t>
             </w:r>
           </w:p>
           <w:p/>
@@ -13869,7 +14427,7 @@
         </w:tc>
         <w:tc>
           <w:tcPr>
-            <w:tcW w:w="2268" w:type="dxa"/>
+            <w:tcW w:w="2551" w:type="dxa"/>
           </w:tcPr>
           <w:p>
             <w:pPr>
@@ -13882,158 +14440,133 @@
             </w:pPr>
             <w:r>
               <w:rPr>
-                <w:noProof/>
                 <w:sz w:val="20"/>
                 <w:szCs w:val="20"/>
-                <w:lang w:val="fr-FR" w:eastAsia="fr-FR"/>
-              </w:rPr>
-              <w:t>Create a task</w:t>
-            </w:r>
-            <w:r>
-              <w:rPr>
-                <w:noProof/>
+              </w:rPr>
+              <w:lastRenderedPageBreak/>
+              <w:t xml:space="preserve">Duplicate the selected </w:t>
+            </w:r>
+            <w:r>
+              <w:rPr>
                 <w:sz w:val="20"/>
                 <w:szCs w:val="20"/>
-                <w:lang w:val="fr-FR" w:eastAsia="fr-FR"/>
-              </w:rPr>
+              </w:rPr>
+              <w:lastRenderedPageBreak/>
+              <w:t xml:space="preserve">task, and subtasks, </w:t>
+            </w:r>
+            <w:r>
+              <w:t xml:space="preserve">with </w:t>
+            </w:r>
+            <w:r>
+              <w:t>"</w:t>
+            </w:r>
+            <w:r>
+              <w:t>(D)</w:t>
+            </w:r>
+            <w:r>
+              <w:t>"</w:t>
+            </w:r>
+            <w:r>
+              <w:t xml:space="preserve"> added to the title, overestimated and real </w:t>
+            </w:r>
+            <w:proofErr w:type="spellStart"/>
+            <w:r>
+              <w:t>pomodoros</w:t>
+            </w:r>
+            <w:proofErr w:type="spellEnd"/>
+            <w:r>
+              <w:t xml:space="preserve"> reset to 0, iteration removed</w:t>
+            </w:r>
+            <w:r>
               <w:t xml:space="preserve"> </w:t>
             </w:r>
             <w:r>
-              <w:t xml:space="preserve">with </w:t>
-            </w:r>
-            <w:r>
-              <w:rPr>
-                <w:noProof/>
-                <w:sz w:val="20"/>
-                <w:szCs w:val="20"/>
-                <w:lang w:val="fr-FR" w:eastAsia="fr-FR"/>
-              </w:rPr>
-              <w:t xml:space="preserve">default </w:t>
-            </w:r>
-            <w:r>
-              <w:rPr>
-                <w:noProof/>
-                <w:sz w:val="20"/>
-                <w:szCs w:val="20"/>
-                <w:lang w:val="fr-FR" w:eastAsia="fr-FR"/>
-              </w:rPr>
-              <w:t>title</w:t>
-            </w:r>
-            <w:r>
-              <w:rPr>
-                <w:noProof/>
-                <w:sz w:val="20"/>
-                <w:szCs w:val="20"/>
-                <w:lang w:val="fr-FR" w:eastAsia="fr-FR"/>
-              </w:rPr>
-              <w:t xml:space="preserve"> </w:t>
-            </w:r>
-            <w:r>
-              <w:t>"</w:t>
-            </w:r>
-            <w:r>
-              <w:rPr>
-                <w:noProof/>
-                <w:sz w:val="20"/>
-                <w:szCs w:val="20"/>
-                <w:lang w:val="fr-FR" w:eastAsia="fr-FR"/>
-              </w:rPr>
-              <w:t>(N) New task</w:t>
-            </w:r>
-            <w:r>
-              <w:t>"</w:t>
-            </w:r>
-            <w:r>
-              <w:t xml:space="preserve">, </w:t>
-            </w:r>
-            <w:r>
-              <w:t xml:space="preserve">estimated </w:t>
-            </w:r>
-            <w:proofErr w:type="spellStart"/>
-            <w:r>
-              <w:t>pomodoro</w:t>
-            </w:r>
-            <w:proofErr w:type="spellEnd"/>
-            <w:r>
-              <w:t xml:space="preserve"> set to 0 and date set to today</w:t>
-            </w:r>
-            <w:r>
-              <w:rPr>
-                <w:noProof/>
-                <w:sz w:val="20"/>
-                <w:szCs w:val="20"/>
-                <w:lang w:val="fr-FR" w:eastAsia="fr-FR"/>
-              </w:rPr>
-              <w:t>.</w:t>
+              <w:t>and date set to today.</w:t>
             </w:r>
           </w:p>
         </w:tc>
         <w:tc>
           <w:tcPr>
-            <w:tcW w:w="2835" w:type="dxa"/>
+            <w:tcW w:w="2552" w:type="dxa"/>
           </w:tcPr>
           <w:p>
-            <w:r>
-              <w:rPr>
+            <w:pPr>
+              <w:rPr>
+                <w:noProof/>
                 <w:sz w:val="20"/>
                 <w:szCs w:val="20"/>
-              </w:rPr>
-              <w:t xml:space="preserve">Duplicate the selected </w:t>
-            </w:r>
-            <w:r>
-              <w:rPr>
+                <w:lang w:val="fr-FR" w:eastAsia="fr-FR"/>
+              </w:rPr>
+            </w:pPr>
+            <w:r>
+              <w:rPr>
+                <w:noProof/>
                 <w:sz w:val="20"/>
                 <w:szCs w:val="20"/>
-              </w:rPr>
-              <w:t>task</w:t>
-            </w:r>
-            <w:r>
-              <w:rPr>
+                <w:lang w:val="fr-FR" w:eastAsia="fr-FR"/>
+              </w:rPr>
+              <w:lastRenderedPageBreak/>
+              <w:t xml:space="preserve">Create a task </w:t>
+            </w:r>
+            <w:r>
+              <w:t xml:space="preserve">with </w:t>
+            </w:r>
+            <w:r>
+              <w:rPr>
+                <w:noProof/>
                 <w:sz w:val="20"/>
                 <w:szCs w:val="20"/>
-              </w:rPr>
-              <w:t>, and subtasks,</w:t>
-            </w:r>
-            <w:r>
-              <w:rPr>
+                <w:lang w:val="fr-FR" w:eastAsia="fr-FR"/>
+              </w:rPr>
+              <w:t xml:space="preserve">default </w:t>
+            </w:r>
+            <w:r>
+              <w:rPr>
+                <w:noProof/>
                 <w:sz w:val="20"/>
                 <w:szCs w:val="20"/>
-              </w:rPr>
-              <w:t xml:space="preserve"> </w:t>
-            </w:r>
-            <w:r>
-              <w:t xml:space="preserve">with </w:t>
+                <w:lang w:val="fr-FR" w:eastAsia="fr-FR"/>
+              </w:rPr>
+              <w:lastRenderedPageBreak/>
+              <w:t xml:space="preserve">title </w:t>
             </w:r>
             <w:r>
               <w:t>"</w:t>
             </w:r>
             <w:r>
-              <w:t>(D)</w:t>
+              <w:rPr>
+                <w:noProof/>
+                <w:sz w:val="20"/>
+                <w:szCs w:val="20"/>
+                <w:lang w:val="fr-FR" w:eastAsia="fr-FR"/>
+              </w:rPr>
+              <w:t>(N) New task</w:t>
             </w:r>
             <w:r>
               <w:t>"</w:t>
             </w:r>
             <w:r>
-              <w:t xml:space="preserve"> added to the title,</w:t>
-            </w:r>
-            <w:r>
-              <w:t xml:space="preserve"> overestimated and real </w:t>
+              <w:t xml:space="preserve">, estimated </w:t>
             </w:r>
             <w:proofErr w:type="spellStart"/>
             <w:r>
-              <w:t>pomodoros</w:t>
+              <w:t>pomodoro</w:t>
             </w:r>
             <w:proofErr w:type="spellEnd"/>
             <w:r>
-              <w:t xml:space="preserve"> reset to 0, iteration removed</w:t>
-            </w:r>
-            <w:r>
-              <w:t xml:space="preserve"> </w:t>
-            </w:r>
-            <w:r>
-              <w:t>and date set to today.</w:t>
+              <w:t xml:space="preserve"> set to 0 and date set to today</w:t>
+            </w:r>
+            <w:r>
+              <w:rPr>
+                <w:noProof/>
+                <w:sz w:val="20"/>
+                <w:szCs w:val="20"/>
+                <w:lang w:val="fr-FR" w:eastAsia="fr-FR"/>
+              </w:rPr>
+              <w:t>.</w:t>
             </w:r>
           </w:p>
+          <w:p/>
         </w:tc>
         <w:tc>
           <w:tcPr>
@@ -14047,13 +14580,21 @@
               </w:rPr>
             </w:pPr>
             <w:r>
+              <w:lastRenderedPageBreak/>
               <w:t>(</w:t>
             </w:r>
             <w:r>
               <w:rPr>
                 <w:b/>
               </w:rPr>
-              <w:t>Remote database</w:t>
+              <w:t xml:space="preserve">Remote </w:t>
+            </w:r>
+            <w:r>
+              <w:rPr>
+                <w:b/>
+              </w:rPr>
+              <w:lastRenderedPageBreak/>
+              <w:t>database</w:t>
             </w:r>
             <w:r>
               <w:t>)</w:t>
@@ -14105,7 +14646,7 @@
       <w:pPr>
         <w:pStyle w:val="Heading3"/>
       </w:pPr>
-      <w:bookmarkStart w:id="53" w:name="_Toc418512257"/>
+      <w:bookmarkStart w:id="53" w:name="_Toc418766422"/>
       <w:r>
         <w:t>How to use a task as template</w:t>
       </w:r>
@@ -14181,7 +14722,7 @@
       <w:pPr>
         <w:pStyle w:val="Heading3"/>
       </w:pPr>
-      <w:bookmarkStart w:id="54" w:name="_Toc418512258"/>
+      <w:bookmarkStart w:id="54" w:name="_Toc418766423"/>
       <w:r>
         <w:t>How to edit a task</w:t>
       </w:r>
@@ -14243,7 +14784,7 @@
                     <pic:cNvPicPr/>
                   </pic:nvPicPr>
                   <pic:blipFill>
-                    <a:blip r:embed="rId19" cstate="print"/>
+                    <a:blip r:embed="rId22" cstate="print"/>
                     <a:stretch>
                       <a:fillRect/>
                     </a:stretch>
@@ -14480,7 +15021,7 @@
       <w:pPr>
         <w:pStyle w:val="Heading3"/>
       </w:pPr>
-      <w:bookmarkStart w:id="55" w:name="_Toc418512259"/>
+      <w:bookmarkStart w:id="55" w:name="_Toc418766424"/>
       <w:r>
         <w:t>How to export data</w:t>
       </w:r>
@@ -15120,6 +15661,7 @@
         <w:rPr>
           <w:b/>
         </w:rPr>
+        <w:lastRenderedPageBreak/>
         <w:t>Separator</w:t>
       </w:r>
       <w:r>
@@ -15199,7 +15741,6 @@
           <w:noProof/>
           <w:lang w:val="fr-FR" w:eastAsia="fr-FR"/>
         </w:rPr>
-        <w:lastRenderedPageBreak/>
         <w:drawing>
           <wp:inline distT="0" distB="0" distL="0" distR="0">
             <wp:extent cx="203246" cy="203246"/>
@@ -15284,7 +15825,7 @@
                     <pic:cNvPicPr/>
                   </pic:nvPicPr>
                   <pic:blipFill>
-                    <a:blip r:embed="rId20" cstate="print"/>
+                    <a:blip r:embed="rId23" cstate="print"/>
                     <a:stretch>
                       <a:fillRect/>
                     </a:stretch>
@@ -15366,7 +15907,7 @@
       <w:pPr>
         <w:pStyle w:val="Heading3"/>
       </w:pPr>
-      <w:bookmarkStart w:id="62" w:name="_Toc418512260"/>
+      <w:bookmarkStart w:id="62" w:name="_Toc418766425"/>
       <w:r>
         <w:t>How to impor</w:t>
       </w:r>
@@ -15613,7 +16154,7 @@
                     <pic:cNvPicPr/>
                   </pic:nvPicPr>
                   <pic:blipFill>
-                    <a:blip r:embed="rId21" cstate="print"/>
+                    <a:blip r:embed="rId24" cstate="print"/>
                     <a:stretch>
                       <a:fillRect/>
                     </a:stretch>
@@ -15633,7 +16174,7 @@
           </wp:anchor>
         </w:drawing>
       </w:r>
-      <w:bookmarkStart w:id="63" w:name="_Toc418512261"/>
+      <w:bookmarkStart w:id="63" w:name="_Toc418766426"/>
       <w:proofErr w:type="spellStart"/>
       <w:r>
         <w:t>ToDo</w:t>
@@ -15682,9 +16223,15 @@
       <w:pPr>
         <w:pStyle w:val="Heading3"/>
       </w:pPr>
-      <w:bookmarkStart w:id="64" w:name="_Toc418512262"/>
-      <w:r>
-        <w:t>How to read the table</w:t>
+      <w:bookmarkStart w:id="64" w:name="_Toc418766427"/>
+      <w:r>
+        <w:t xml:space="preserve">How to read the </w:t>
+      </w:r>
+      <w:r>
+        <w:t xml:space="preserve">main and sub </w:t>
+      </w:r>
+      <w:r>
+        <w:t>table</w:t>
       </w:r>
       <w:bookmarkEnd w:id="64"/>
     </w:p>
@@ -15886,6 +16433,15 @@
         </w:numPr>
       </w:pPr>
       <w:r>
+        <w:t>(main table)</w:t>
+      </w:r>
+      <w:r>
+        <w:rPr>
+          <w:b/>
+        </w:rPr>
+        <w:t xml:space="preserve"> </w:t>
+      </w:r>
+      <w:r>
         <w:rPr>
           <w:b/>
         </w:rPr>
@@ -15913,6 +16469,9 @@
         </w:numPr>
       </w:pPr>
       <w:r>
+        <w:t xml:space="preserve">(main table) </w:t>
+      </w:r>
+      <w:r>
         <w:rPr>
           <w:b/>
         </w:rPr>
@@ -15935,7 +16494,7 @@
       <w:pPr>
         <w:pStyle w:val="Heading3"/>
       </w:pPr>
-      <w:bookmarkStart w:id="65" w:name="_Toc418512263"/>
+      <w:bookmarkStart w:id="65" w:name="_Toc418766428"/>
       <w:r>
         <w:t>How to p</w:t>
       </w:r>
@@ -15996,7 +16555,7 @@
       <w:pPr>
         <w:pStyle w:val="Heading3"/>
       </w:pPr>
-      <w:bookmarkStart w:id="66" w:name="_Toc418512264"/>
+      <w:bookmarkStart w:id="66" w:name="_Toc418766429"/>
       <w:r>
         <w:t>How to</w:t>
       </w:r>
@@ -16010,6 +16569,9 @@
         <w:t>quick toolbar</w:t>
       </w:r>
       <w:bookmarkEnd w:id="66"/>
+      <w:r>
+        <w:t xml:space="preserve"> (main table)</w:t>
+      </w:r>
     </w:p>
     <w:tbl>
       <w:tblPr>
@@ -16062,7 +16624,7 @@
                           <pic:cNvPicPr/>
                         </pic:nvPicPr>
                         <pic:blipFill>
-                          <a:blip r:embed="rId18" cstate="print"/>
+                          <a:blip r:embed="rId21" cstate="print"/>
                           <a:stretch>
                             <a:fillRect/>
                           </a:stretch>
@@ -16118,7 +16680,7 @@
                           <pic:cNvPicPr/>
                         </pic:nvPicPr>
                         <pic:blipFill>
-                          <a:blip r:embed="rId22" cstate="print"/>
+                          <a:blip r:embed="rId25" cstate="print"/>
                           <a:stretch>
                             <a:fillRect/>
                           </a:stretch>
@@ -16226,7 +16788,7 @@
                           <pic:cNvPicPr/>
                         </pic:nvPicPr>
                         <pic:blipFill>
-                          <a:blip r:embed="rId23" cstate="print"/>
+                          <a:blip r:embed="rId17" cstate="print"/>
                           <a:stretch>
                             <a:fillRect/>
                           </a:stretch>
@@ -16282,7 +16844,7 @@
                           <pic:cNvPicPr/>
                         </pic:nvPicPr>
                         <pic:blipFill>
-                          <a:blip r:embed="rId24" cstate="print"/>
+                          <a:blip r:embed="rId18" cstate="print"/>
                           <a:stretch>
                             <a:fillRect/>
                           </a:stretch>
@@ -16338,7 +16900,7 @@
                           <pic:cNvPicPr/>
                         </pic:nvPicPr>
                         <pic:blipFill>
-                          <a:blip r:embed="rId25" cstate="print"/>
+                          <a:blip r:embed="rId19" cstate="print"/>
                           <a:stretch>
                             <a:fillRect/>
                           </a:stretch>
@@ -16394,7 +16956,7 @@
                           <pic:cNvPicPr/>
                         </pic:nvPicPr>
                         <pic:blipFill>
-                          <a:blip r:embed="rId19" cstate="print"/>
+                          <a:blip r:embed="rId22" cstate="print"/>
                           <a:stretch>
                             <a:fillRect/>
                           </a:stretch>
@@ -16432,6 +16994,7 @@
               </w:rPr>
             </w:pPr>
             <w:r>
+              <w:lastRenderedPageBreak/>
               <w:t>CTRL + G</w:t>
             </w:r>
           </w:p>
@@ -16651,7 +17214,6 @@
                 <w:sz w:val="20"/>
                 <w:szCs w:val="20"/>
               </w:rPr>
-              <w:lastRenderedPageBreak/>
               <w:t xml:space="preserve">Overestimate the selected task by one </w:t>
             </w:r>
             <w:proofErr w:type="spellStart"/>
@@ -16668,15 +17230,7 @@
                 <w:sz w:val="20"/>
                 <w:szCs w:val="20"/>
               </w:rPr>
-              <w:t xml:space="preserve">. Overestimation is only possible </w:t>
-            </w:r>
-            <w:r>
-              <w:rPr>
-                <w:sz w:val="20"/>
-                <w:szCs w:val="20"/>
-              </w:rPr>
-              <w:lastRenderedPageBreak/>
-              <w:t xml:space="preserve">when the task is </w:t>
+              <w:t xml:space="preserve">. Overestimation is only possible when the task is </w:t>
             </w:r>
             <w:r>
               <w:rPr>
@@ -16711,7 +17265,6 @@
                 <w:sz w:val="20"/>
                 <w:szCs w:val="20"/>
               </w:rPr>
-              <w:lastRenderedPageBreak/>
               <w:t>Duplicate the selected task</w:t>
             </w:r>
             <w:r>
@@ -16759,11 +17312,7 @@
               <w:t xml:space="preserve"> added to the title,</w:t>
             </w:r>
             <w:r>
-              <w:t xml:space="preserve"> </w:t>
-            </w:r>
-            <w:r>
-              <w:lastRenderedPageBreak/>
-              <w:t xml:space="preserve">overestimated and real </w:t>
+              <w:t xml:space="preserve"> overestimated and real </w:t>
             </w:r>
             <w:proofErr w:type="spellStart"/>
             <w:r>
@@ -16797,7 +17346,6 @@
                 <w:sz w:val="20"/>
                 <w:szCs w:val="20"/>
               </w:rPr>
-              <w:lastRenderedPageBreak/>
               <w:t>Create an unplanned task</w:t>
             </w:r>
             <w:r>
@@ -16839,11 +17387,7 @@
             </w:r>
             <w:proofErr w:type="spellEnd"/>
             <w:r>
-              <w:t xml:space="preserve"> </w:t>
-            </w:r>
-            <w:r>
-              <w:lastRenderedPageBreak/>
-              <w:t>set to 0 and date set to today</w:t>
+              <w:t xml:space="preserve"> set to 0 and date set to today</w:t>
             </w:r>
             <w:r>
               <w:rPr>
@@ -16872,7 +17416,6 @@
                 <w:sz w:val="20"/>
                 <w:szCs w:val="20"/>
               </w:rPr>
-              <w:lastRenderedPageBreak/>
               <w:t>Create an internal interruption</w:t>
             </w:r>
             <w:r>
@@ -16917,11 +17460,7 @@
             </w:r>
             <w:proofErr w:type="spellEnd"/>
             <w:r>
-              <w:t xml:space="preserve"> </w:t>
-            </w:r>
-            <w:r>
-              <w:lastRenderedPageBreak/>
-              <w:t>set to 0 and date set to today</w:t>
+              <w:t xml:space="preserve"> set to 0 and date set to today</w:t>
             </w:r>
             <w:r>
               <w:rPr>
@@ -16960,7 +17499,6 @@
                 <w:sz w:val="20"/>
                 <w:szCs w:val="20"/>
               </w:rPr>
-              <w:lastRenderedPageBreak/>
               <w:t>Create an external interruption</w:t>
             </w:r>
             <w:r>
@@ -17005,11 +17543,7 @@
             </w:r>
             <w:proofErr w:type="spellEnd"/>
             <w:r>
-              <w:t xml:space="preserve"> </w:t>
-            </w:r>
-            <w:r>
-              <w:lastRenderedPageBreak/>
-              <w:t>set to 0 and date set to today</w:t>
+              <w:t xml:space="preserve"> set to 0 and date set to today</w:t>
             </w:r>
             <w:r>
               <w:rPr>
@@ -17050,7 +17584,6 @@
               </w:rPr>
             </w:pPr>
             <w:r>
-              <w:lastRenderedPageBreak/>
               <w:t>(</w:t>
             </w:r>
             <w:r>
@@ -17104,7 +17637,549 @@
       <w:pPr>
         <w:pStyle w:val="Heading3"/>
       </w:pPr>
-      <w:bookmarkStart w:id="67" w:name="_Toc418512265"/>
+      <w:r>
+        <w:t>How to</w:t>
+      </w:r>
+      <w:r>
+        <w:t xml:space="preserve"> use</w:t>
+      </w:r>
+      <w:r>
+        <w:t xml:space="preserve"> the </w:t>
+      </w:r>
+      <w:r>
+        <w:t>quick toolbar (sub-table)</w:t>
+      </w:r>
+    </w:p>
+    <w:tbl>
+      <w:tblPr>
+        <w:tblStyle w:val="TableGrid"/>
+        <w:tblW w:w="10030" w:type="dxa"/>
+        <w:tblLayout w:type="fixed"/>
+        <w:tblLook w:val="04A0"/>
+      </w:tblPr>
+      <w:tblGrid>
+        <w:gridCol w:w="1384"/>
+        <w:gridCol w:w="1276"/>
+        <w:gridCol w:w="1701"/>
+        <w:gridCol w:w="1417"/>
+        <w:gridCol w:w="1417"/>
+        <w:gridCol w:w="1417"/>
+        <w:gridCol w:w="1418"/>
+      </w:tblGrid>
+      <w:tr>
+        <w:tc>
+          <w:tcPr>
+            <w:tcW w:w="1384" w:type="dxa"/>
+            <w:shd w:val="pct5" w:color="auto" w:fill="auto"/>
+          </w:tcPr>
+          <w:p>
+            <w:pPr>
+              <w:jc w:val="center"/>
+              <w:rPr>
+                <w:noProof/>
+                <w:lang w:val="fr-FR" w:eastAsia="fr-FR"/>
+              </w:rPr>
+            </w:pPr>
+            <w:r>
+              <w:rPr>
+                <w:noProof/>
+                <w:lang w:val="fr-FR" w:eastAsia="fr-FR"/>
+              </w:rPr>
+              <w:drawing>
+                <wp:inline distT="0" distB="0" distL="0" distR="0">
+                  <wp:extent cx="241539" cy="241539"/>
+                  <wp:effectExtent l="19050" t="0" r="6111" b="0"/>
+                  <wp:docPr id="77" name="Picture 62" descr="selected.png"/>
+                  <wp:cNvGraphicFramePr>
+                    <a:graphicFrameLocks xmlns:a="http://schemas.openxmlformats.org/drawingml/2006/main" noChangeAspect="1"/>
+                  </wp:cNvGraphicFramePr>
+                  <a:graphic xmlns:a="http://schemas.openxmlformats.org/drawingml/2006/main">
+                    <a:graphicData uri="http://schemas.openxmlformats.org/drawingml/2006/picture">
+                      <pic:pic xmlns:pic="http://schemas.openxmlformats.org/drawingml/2006/picture">
+                        <pic:nvPicPr>
+                          <pic:cNvPr id="0" name="selected.png"/>
+                          <pic:cNvPicPr/>
+                        </pic:nvPicPr>
+                        <pic:blipFill>
+                          <a:blip r:embed="rId21" cstate="print"/>
+                          <a:stretch>
+                            <a:fillRect/>
+                          </a:stretch>
+                        </pic:blipFill>
+                        <pic:spPr>
+                          <a:xfrm>
+                            <a:off x="0" y="0"/>
+                            <a:ext cx="239940" cy="239940"/>
+                          </a:xfrm>
+                          <a:prstGeom prst="rect">
+                            <a:avLst/>
+                          </a:prstGeom>
+                        </pic:spPr>
+                      </pic:pic>
+                    </a:graphicData>
+                  </a:graphic>
+                </wp:inline>
+              </w:drawing>
+            </w:r>
+          </w:p>
+        </w:tc>
+        <w:tc>
+          <w:tcPr>
+            <w:tcW w:w="1276" w:type="dxa"/>
+            <w:shd w:val="pct5" w:color="auto" w:fill="auto"/>
+          </w:tcPr>
+          <w:p>
+            <w:pPr>
+              <w:jc w:val="center"/>
+              <w:rPr>
+                <w:noProof/>
+                <w:lang w:val="fr-FR" w:eastAsia="fr-FR"/>
+              </w:rPr>
+            </w:pPr>
+            <w:r>
+              <w:rPr>
+                <w:noProof/>
+                <w:lang w:val="fr-FR" w:eastAsia="fr-FR"/>
+              </w:rPr>
+              <w:drawing>
+                <wp:inline distT="0" distB="0" distL="0" distR="0">
+                  <wp:extent cx="215661" cy="215661"/>
+                  <wp:effectExtent l="19050" t="0" r="0" b="0"/>
+                  <wp:docPr id="80" name="Picture 42" descr="plusone.png"/>
+                  <wp:cNvGraphicFramePr>
+                    <a:graphicFrameLocks xmlns:a="http://schemas.openxmlformats.org/drawingml/2006/main" noChangeAspect="1"/>
+                  </wp:cNvGraphicFramePr>
+                  <a:graphic xmlns:a="http://schemas.openxmlformats.org/drawingml/2006/main">
+                    <a:graphicData uri="http://schemas.openxmlformats.org/drawingml/2006/picture">
+                      <pic:pic xmlns:pic="http://schemas.openxmlformats.org/drawingml/2006/picture">
+                        <pic:nvPicPr>
+                          <pic:cNvPr id="0" name="plusone.png"/>
+                          <pic:cNvPicPr/>
+                        </pic:nvPicPr>
+                        <pic:blipFill>
+                          <a:blip r:embed="rId25" cstate="print"/>
+                          <a:stretch>
+                            <a:fillRect/>
+                          </a:stretch>
+                        </pic:blipFill>
+                        <pic:spPr>
+                          <a:xfrm>
+                            <a:off x="0" y="0"/>
+                            <a:ext cx="211697" cy="211697"/>
+                          </a:xfrm>
+                          <a:prstGeom prst="rect">
+                            <a:avLst/>
+                          </a:prstGeom>
+                        </pic:spPr>
+                      </pic:pic>
+                    </a:graphicData>
+                  </a:graphic>
+                </wp:inline>
+              </w:drawing>
+            </w:r>
+          </w:p>
+        </w:tc>
+        <w:tc>
+          <w:tcPr>
+            <w:tcW w:w="1701" w:type="dxa"/>
+            <w:shd w:val="pct5" w:color="auto" w:fill="auto"/>
+          </w:tcPr>
+          <w:p>
+            <w:pPr>
+              <w:jc w:val="center"/>
+            </w:pPr>
+            <w:r>
+              <w:rPr>
+                <w:noProof/>
+                <w:lang w:val="fr-FR" w:eastAsia="fr-FR"/>
+              </w:rPr>
+              <w:drawing>
+                <wp:inline distT="0" distB="0" distL="0" distR="0">
+                  <wp:extent cx="241540" cy="241540"/>
+                  <wp:effectExtent l="19050" t="0" r="6110" b="0"/>
+                  <wp:docPr id="81" name="Picture 51" descr="duplicate.png"/>
+                  <wp:cNvGraphicFramePr>
+                    <a:graphicFrameLocks xmlns:a="http://schemas.openxmlformats.org/drawingml/2006/main" noChangeAspect="1"/>
+                  </wp:cNvGraphicFramePr>
+                  <a:graphic xmlns:a="http://schemas.openxmlformats.org/drawingml/2006/main">
+                    <a:graphicData uri="http://schemas.openxmlformats.org/drawingml/2006/picture">
+                      <pic:pic xmlns:pic="http://schemas.openxmlformats.org/drawingml/2006/picture">
+                        <pic:nvPicPr>
+                          <pic:cNvPr id="0" name="duplicate.png"/>
+                          <pic:cNvPicPr/>
+                        </pic:nvPicPr>
+                        <pic:blipFill>
+                          <a:blip r:embed="rId16" cstate="print"/>
+                          <a:stretch>
+                            <a:fillRect/>
+                          </a:stretch>
+                        </pic:blipFill>
+                        <pic:spPr>
+                          <a:xfrm>
+                            <a:off x="0" y="0"/>
+                            <a:ext cx="239877" cy="239877"/>
+                          </a:xfrm>
+                          <a:prstGeom prst="rect">
+                            <a:avLst/>
+                          </a:prstGeom>
+                        </pic:spPr>
+                      </pic:pic>
+                    </a:graphicData>
+                  </a:graphic>
+                </wp:inline>
+              </w:drawing>
+            </w:r>
+          </w:p>
+        </w:tc>
+        <w:tc>
+          <w:tcPr>
+            <w:tcW w:w="1417" w:type="dxa"/>
+            <w:shd w:val="pct5" w:color="auto" w:fill="auto"/>
+          </w:tcPr>
+          <w:p>
+            <w:pPr>
+              <w:jc w:val="center"/>
+              <w:rPr>
+                <w:noProof/>
+                <w:lang w:val="fr-FR" w:eastAsia="fr-FR"/>
+              </w:rPr>
+            </w:pPr>
+            <w:r>
+              <w:rPr>
+                <w:noProof/>
+                <w:lang w:val="fr-FR" w:eastAsia="fr-FR"/>
+              </w:rPr>
+              <w:drawing>
+                <wp:inline distT="0" distB="0" distL="0" distR="0">
+                  <wp:extent cx="241540" cy="241540"/>
+                  <wp:effectExtent l="19050" t="0" r="6110" b="0"/>
+                  <wp:docPr id="86" name="Picture 50" descr="create.png"/>
+                  <wp:cNvGraphicFramePr>
+                    <a:graphicFrameLocks xmlns:a="http://schemas.openxmlformats.org/drawingml/2006/main" noChangeAspect="1"/>
+                  </wp:cNvGraphicFramePr>
+                  <a:graphic xmlns:a="http://schemas.openxmlformats.org/drawingml/2006/main">
+                    <a:graphicData uri="http://schemas.openxmlformats.org/drawingml/2006/picture">
+                      <pic:pic xmlns:pic="http://schemas.openxmlformats.org/drawingml/2006/picture">
+                        <pic:nvPicPr>
+                          <pic:cNvPr id="0" name="create.png"/>
+                          <pic:cNvPicPr/>
+                        </pic:nvPicPr>
+                        <pic:blipFill>
+                          <a:blip r:embed="rId15" cstate="print"/>
+                          <a:stretch>
+                            <a:fillRect/>
+                          </a:stretch>
+                        </pic:blipFill>
+                        <pic:spPr>
+                          <a:xfrm>
+                            <a:off x="0" y="0"/>
+                            <a:ext cx="243622" cy="243622"/>
+                          </a:xfrm>
+                          <a:prstGeom prst="rect">
+                            <a:avLst/>
+                          </a:prstGeom>
+                        </pic:spPr>
+                      </pic:pic>
+                    </a:graphicData>
+                  </a:graphic>
+                </wp:inline>
+              </w:drawing>
+            </w:r>
+          </w:p>
+        </w:tc>
+        <w:tc>
+          <w:tcPr>
+            <w:tcW w:w="1417" w:type="dxa"/>
+            <w:shd w:val="pct5" w:color="auto" w:fill="auto"/>
+          </w:tcPr>
+          <w:p>
+            <w:pPr>
+              <w:jc w:val="center"/>
+              <w:rPr>
+                <w:noProof/>
+                <w:lang w:val="fr-FR" w:eastAsia="fr-FR"/>
+              </w:rPr>
+            </w:pPr>
+            <w:r>
+              <w:rPr>
+                <w:noProof/>
+                <w:lang w:val="fr-FR" w:eastAsia="fr-FR"/>
+              </w:rPr>
+              <w:drawing>
+                <wp:inline distT="0" distB="0" distL="0" distR="0">
+                  <wp:extent cx="250166" cy="250166"/>
+                  <wp:effectExtent l="19050" t="0" r="0" b="0"/>
+                  <wp:docPr id="82" name="Picture 78" descr="unplanned.png"/>
+                  <wp:cNvGraphicFramePr>
+                    <a:graphicFrameLocks xmlns:a="http://schemas.openxmlformats.org/drawingml/2006/main" noChangeAspect="1"/>
+                  </wp:cNvGraphicFramePr>
+                  <a:graphic xmlns:a="http://schemas.openxmlformats.org/drawingml/2006/main">
+                    <a:graphicData uri="http://schemas.openxmlformats.org/drawingml/2006/picture">
+                      <pic:pic xmlns:pic="http://schemas.openxmlformats.org/drawingml/2006/picture">
+                        <pic:nvPicPr>
+                          <pic:cNvPr id="0" name="unplanned.png"/>
+                          <pic:cNvPicPr/>
+                        </pic:nvPicPr>
+                        <pic:blipFill>
+                          <a:blip r:embed="rId17" cstate="print"/>
+                          <a:stretch>
+                            <a:fillRect/>
+                          </a:stretch>
+                        </pic:blipFill>
+                        <pic:spPr>
+                          <a:xfrm>
+                            <a:off x="0" y="0"/>
+                            <a:ext cx="248441" cy="248441"/>
+                          </a:xfrm>
+                          <a:prstGeom prst="rect">
+                            <a:avLst/>
+                          </a:prstGeom>
+                        </pic:spPr>
+                      </pic:pic>
+                    </a:graphicData>
+                  </a:graphic>
+                </wp:inline>
+              </w:drawing>
+            </w:r>
+          </w:p>
+        </w:tc>
+        <w:tc>
+          <w:tcPr>
+            <w:tcW w:w="1417" w:type="dxa"/>
+            <w:shd w:val="pct5" w:color="auto" w:fill="auto"/>
+          </w:tcPr>
+          <w:p>
+            <w:pPr>
+              <w:jc w:val="center"/>
+              <w:rPr>
+                <w:noProof/>
+                <w:lang w:val="fr-FR" w:eastAsia="fr-FR"/>
+              </w:rPr>
+            </w:pPr>
+            <w:r>
+              <w:rPr>
+                <w:noProof/>
+                <w:lang w:val="fr-FR" w:eastAsia="fr-FR"/>
+              </w:rPr>
+              <w:drawing>
+                <wp:inline distT="0" distB="0" distL="0" distR="0">
+                  <wp:extent cx="256995" cy="256995"/>
+                  <wp:effectExtent l="19050" t="0" r="0" b="0"/>
+                  <wp:docPr id="83" name="Picture 24" descr="internal.png"/>
+                  <wp:cNvGraphicFramePr>
+                    <a:graphicFrameLocks xmlns:a="http://schemas.openxmlformats.org/drawingml/2006/main" noChangeAspect="1"/>
+                  </wp:cNvGraphicFramePr>
+                  <a:graphic xmlns:a="http://schemas.openxmlformats.org/drawingml/2006/main">
+                    <a:graphicData uri="http://schemas.openxmlformats.org/drawingml/2006/picture">
+                      <pic:pic xmlns:pic="http://schemas.openxmlformats.org/drawingml/2006/picture">
+                        <pic:nvPicPr>
+                          <pic:cNvPr id="0" name="internal.png"/>
+                          <pic:cNvPicPr/>
+                        </pic:nvPicPr>
+                        <pic:blipFill>
+                          <a:blip r:embed="rId18" cstate="print"/>
+                          <a:stretch>
+                            <a:fillRect/>
+                          </a:stretch>
+                        </pic:blipFill>
+                        <pic:spPr>
+                          <a:xfrm>
+                            <a:off x="0" y="0"/>
+                            <a:ext cx="259589" cy="259589"/>
+                          </a:xfrm>
+                          <a:prstGeom prst="rect">
+                            <a:avLst/>
+                          </a:prstGeom>
+                        </pic:spPr>
+                      </pic:pic>
+                    </a:graphicData>
+                  </a:graphic>
+                </wp:inline>
+              </w:drawing>
+            </w:r>
+          </w:p>
+        </w:tc>
+        <w:tc>
+          <w:tcPr>
+            <w:tcW w:w="1418" w:type="dxa"/>
+            <w:shd w:val="pct5" w:color="auto" w:fill="auto"/>
+          </w:tcPr>
+          <w:p>
+            <w:pPr>
+              <w:jc w:val="center"/>
+              <w:rPr>
+                <w:noProof/>
+                <w:lang w:val="fr-FR" w:eastAsia="fr-FR"/>
+              </w:rPr>
+            </w:pPr>
+            <w:r>
+              <w:rPr>
+                <w:noProof/>
+                <w:lang w:val="fr-FR" w:eastAsia="fr-FR"/>
+              </w:rPr>
+              <w:drawing>
+                <wp:inline distT="0" distB="0" distL="0" distR="0">
+                  <wp:extent cx="250166" cy="250166"/>
+                  <wp:effectExtent l="19050" t="0" r="0" b="0"/>
+                  <wp:docPr id="84" name="Picture 39" descr="external.png"/>
+                  <wp:cNvGraphicFramePr>
+                    <a:graphicFrameLocks xmlns:a="http://schemas.openxmlformats.org/drawingml/2006/main" noChangeAspect="1"/>
+                  </wp:cNvGraphicFramePr>
+                  <a:graphic xmlns:a="http://schemas.openxmlformats.org/drawingml/2006/main">
+                    <a:graphicData uri="http://schemas.openxmlformats.org/drawingml/2006/picture">
+                      <pic:pic xmlns:pic="http://schemas.openxmlformats.org/drawingml/2006/picture">
+                        <pic:nvPicPr>
+                          <pic:cNvPr id="0" name="external.png"/>
+                          <pic:cNvPicPr/>
+                        </pic:nvPicPr>
+                        <pic:blipFill>
+                          <a:blip r:embed="rId19" cstate="print"/>
+                          <a:stretch>
+                            <a:fillRect/>
+                          </a:stretch>
+                        </pic:blipFill>
+                        <pic:spPr>
+                          <a:xfrm>
+                            <a:off x="0" y="0"/>
+                            <a:ext cx="248443" cy="248443"/>
+                          </a:xfrm>
+                          <a:prstGeom prst="rect">
+                            <a:avLst/>
+                          </a:prstGeom>
+                        </pic:spPr>
+                      </pic:pic>
+                    </a:graphicData>
+                  </a:graphic>
+                </wp:inline>
+              </w:drawing>
+            </w:r>
+          </w:p>
+        </w:tc>
+      </w:tr>
+      <w:tr>
+        <w:tc>
+          <w:tcPr>
+            <w:tcW w:w="1384" w:type="dxa"/>
+            <w:shd w:val="pct5" w:color="auto" w:fill="auto"/>
+          </w:tcPr>
+          <w:p>
+            <w:pPr>
+              <w:jc w:val="center"/>
+              <w:rPr>
+                <w:noProof/>
+                <w:lang w:val="fr-FR" w:eastAsia="fr-FR"/>
+              </w:rPr>
+            </w:pPr>
+            <w:r>
+              <w:t>CTRL + G</w:t>
+            </w:r>
+          </w:p>
+        </w:tc>
+        <w:tc>
+          <w:tcPr>
+            <w:tcW w:w="1276" w:type="dxa"/>
+            <w:shd w:val="pct5" w:color="auto" w:fill="auto"/>
+          </w:tcPr>
+          <w:p>
+            <w:pPr>
+              <w:jc w:val="center"/>
+              <w:rPr>
+                <w:noProof/>
+                <w:lang w:val="fr-FR" w:eastAsia="fr-FR"/>
+              </w:rPr>
+            </w:pPr>
+          </w:p>
+        </w:tc>
+        <w:tc>
+          <w:tcPr>
+            <w:tcW w:w="1701" w:type="dxa"/>
+            <w:shd w:val="pct5" w:color="auto" w:fill="auto"/>
+          </w:tcPr>
+          <w:p>
+            <w:pPr>
+              <w:jc w:val="center"/>
+              <w:rPr>
+                <w:noProof/>
+                <w:lang w:val="fr-FR" w:eastAsia="fr-FR"/>
+              </w:rPr>
+            </w:pPr>
+            <w:r>
+              <w:t>CTRL + D</w:t>
+            </w:r>
+          </w:p>
+        </w:tc>
+        <w:tc>
+          <w:tcPr>
+            <w:tcW w:w="1417" w:type="dxa"/>
+            <w:shd w:val="pct5" w:color="auto" w:fill="auto"/>
+          </w:tcPr>
+          <w:p>
+            <w:pPr>
+              <w:jc w:val="center"/>
+            </w:pPr>
+            <w:r>
+              <w:t>CTRL + T</w:t>
+            </w:r>
+          </w:p>
+        </w:tc>
+        <w:tc>
+          <w:tcPr>
+            <w:tcW w:w="1417" w:type="dxa"/>
+            <w:shd w:val="pct5" w:color="auto" w:fill="auto"/>
+          </w:tcPr>
+          <w:p>
+            <w:pPr>
+              <w:jc w:val="center"/>
+            </w:pPr>
+            <w:r>
+              <w:t>CTRL + U</w:t>
+            </w:r>
+          </w:p>
+        </w:tc>
+        <w:tc>
+          <w:tcPr>
+            <w:tcW w:w="1417" w:type="dxa"/>
+            <w:shd w:val="pct5" w:color="auto" w:fill="auto"/>
+          </w:tcPr>
+          <w:p>
+            <w:pPr>
+              <w:jc w:val="center"/>
+              <w:rPr>
+                <w:noProof/>
+                <w:lang w:val="fr-FR" w:eastAsia="fr-FR"/>
+              </w:rPr>
+            </w:pPr>
+            <w:r>
+              <w:t>CTRL + I</w:t>
+            </w:r>
+          </w:p>
+        </w:tc>
+        <w:tc>
+          <w:tcPr>
+            <w:tcW w:w="1418" w:type="dxa"/>
+            <w:shd w:val="pct5" w:color="auto" w:fill="auto"/>
+          </w:tcPr>
+          <w:p>
+            <w:pPr>
+              <w:jc w:val="center"/>
+              <w:rPr>
+                <w:noProof/>
+                <w:lang w:val="fr-FR" w:eastAsia="fr-FR"/>
+              </w:rPr>
+            </w:pPr>
+            <w:r>
+              <w:t>CTRL +E</w:t>
+            </w:r>
+          </w:p>
+        </w:tc>
+      </w:tr>
+    </w:tbl>
+    <w:p/>
+    <w:p>
+      <w:pPr>
+        <w:pStyle w:val="Heading3"/>
+      </w:pPr>
+      <w:bookmarkStart w:id="67" w:name="_Toc418766430"/>
       <w:r>
         <w:t>How to</w:t>
       </w:r>
@@ -17720,7 +18795,7 @@
       <w:pPr>
         <w:pStyle w:val="Heading3"/>
       </w:pPr>
-      <w:bookmarkStart w:id="68" w:name="_Toc418512266"/>
+      <w:bookmarkStart w:id="68" w:name="_Toc418766431"/>
       <w:r>
         <w:t>How to</w:t>
       </w:r>
@@ -18387,6 +19462,12 @@
             </w:r>
             <w:r>
               <w:rPr>
+                <w:b/>
+              </w:rPr>
+              <w:t xml:space="preserve"> Backlog</w:t>
+            </w:r>
+            <w:r>
+              <w:rPr>
                 <w:sz w:val="20"/>
                 <w:szCs w:val="20"/>
               </w:rPr>
@@ -18470,7 +19551,11 @@
               <w:t xml:space="preserve"> and move the cursor</w:t>
             </w:r>
             <w:r>
-              <w:t xml:space="preserve"> accordingly</w:t>
+              <w:t xml:space="preserve"> </w:t>
+            </w:r>
+            <w:r>
+              <w:lastRenderedPageBreak/>
+              <w:t>accordingly</w:t>
             </w:r>
             <w:r>
               <w:t>.</w:t>
@@ -18495,7 +19580,7 @@
       <w:pPr>
         <w:pStyle w:val="Heading3"/>
       </w:pPr>
-      <w:bookmarkStart w:id="69" w:name="_Toc418512267"/>
+      <w:bookmarkStart w:id="69" w:name="_Toc418766432"/>
       <w:r>
         <w:t>How to w</w:t>
       </w:r>
@@ -18669,7 +19754,7 @@
                     <pic:cNvPicPr/>
                   </pic:nvPicPr>
                   <pic:blipFill>
-                    <a:blip r:embed="rId19" cstate="print"/>
+                    <a:blip r:embed="rId22" cstate="print"/>
                     <a:stretch>
                       <a:fillRect/>
                     </a:stretch>
@@ -18811,7 +19896,6 @@
         <w:ind w:left="1080"/>
       </w:pPr>
       <w:r>
-        <w:lastRenderedPageBreak/>
         <w:t>Y</w:t>
       </w:r>
       <w:r>
@@ -19650,7 +20734,7 @@
       <w:pPr>
         <w:pStyle w:val="Heading3"/>
       </w:pPr>
-      <w:bookmarkStart w:id="75" w:name="_Toc418512268"/>
+      <w:bookmarkStart w:id="75" w:name="_Toc418766433"/>
       <w:r>
         <w:t xml:space="preserve">How to </w:t>
       </w:r>
@@ -19762,6 +20846,7 @@
         </w:numPr>
       </w:pPr>
       <w:r>
+        <w:lastRenderedPageBreak/>
         <w:t>As a result, the selected tasks</w:t>
       </w:r>
       <w:r>
@@ -19815,6 +20900,18 @@
           <w:b/>
         </w:rPr>
         <w:t xml:space="preserve"> / Iteration</w:t>
+      </w:r>
+      <w:r>
+        <w:rPr>
+          <w:b/>
+        </w:rPr>
+        <w:t xml:space="preserve"> </w:t>
+      </w:r>
+      <w:r>
+        <w:rPr>
+          <w:b/>
+        </w:rPr>
+        <w:t>Backlog</w:t>
       </w:r>
       <w:r>
         <w:t xml:space="preserve"> </w:t>
@@ -20118,7 +21215,7 @@
       <w:pPr>
         <w:pStyle w:val="Heading3"/>
       </w:pPr>
-      <w:bookmarkStart w:id="78" w:name="_Toc418512269"/>
+      <w:bookmarkStart w:id="78" w:name="_Toc418766434"/>
       <w:r>
         <w:t xml:space="preserve">How to </w:t>
       </w:r>
@@ -20172,7 +21269,6 @@
         </w:numPr>
       </w:pPr>
       <w:r>
-        <w:lastRenderedPageBreak/>
         <w:t>Whenever an interruption happens, c</w:t>
       </w:r>
       <w:r>
@@ -20503,7 +21599,7 @@
       <w:pPr>
         <w:pStyle w:val="Heading3"/>
       </w:pPr>
-      <w:bookmarkStart w:id="79" w:name="_Toc418512270"/>
+      <w:bookmarkStart w:id="79" w:name="_Toc418766435"/>
       <w:r>
         <w:t xml:space="preserve">How to </w:t>
       </w:r>
@@ -20722,7 +21818,7 @@
           </wp:anchor>
         </w:drawing>
       </w:r>
-      <w:bookmarkStart w:id="80" w:name="_Toc418512271"/>
+      <w:bookmarkStart w:id="80" w:name="_Toc418766436"/>
       <w:r>
         <w:t>Report List / Release Backlog</w:t>
       </w:r>
@@ -20757,11 +21853,20 @@
       <w:pPr>
         <w:pStyle w:val="Heading3"/>
       </w:pPr>
-      <w:bookmarkStart w:id="81" w:name="_Toc418512272"/>
-      <w:r>
-        <w:t>How to read the table’s border</w:t>
+      <w:bookmarkStart w:id="81" w:name="_Toc418766437"/>
+      <w:r>
+        <w:t xml:space="preserve">How to read the </w:t>
+      </w:r>
+      <w:r>
+        <w:t xml:space="preserve">main </w:t>
+      </w:r>
+      <w:r>
+        <w:t xml:space="preserve">table’s </w:t>
       </w:r>
       <w:bookmarkEnd w:id="81"/>
+      <w:r>
+        <w:t>header</w:t>
+      </w:r>
     </w:p>
     <w:p>
       <w:pPr>
@@ -20958,6 +22063,7 @@
         </w:numPr>
       </w:pPr>
       <w:r>
+        <w:lastRenderedPageBreak/>
         <w:t>(</w:t>
       </w:r>
       <w:r>
@@ -21034,14 +22140,26 @@
       <w:pPr>
         <w:pStyle w:val="Heading3"/>
       </w:pPr>
-      <w:bookmarkStart w:id="82" w:name="_Toc418512273"/>
+      <w:bookmarkStart w:id="82" w:name="_Toc418766438"/>
       <w:r>
         <w:t xml:space="preserve">How to </w:t>
       </w:r>
       <w:r>
-        <w:t>read the table</w:t>
+        <w:t>read the</w:t>
+      </w:r>
+      <w:r>
+        <w:t xml:space="preserve"> </w:t>
+      </w:r>
+      <w:r>
+        <w:t>main and sub</w:t>
+      </w:r>
+      <w:r>
+        <w:t xml:space="preserve"> table</w:t>
       </w:r>
       <w:bookmarkEnd w:id="82"/>
+      <w:r>
+        <w:t>s</w:t>
+      </w:r>
     </w:p>
     <w:p>
       <w:pPr>
@@ -21522,6 +22640,9 @@
         </w:numPr>
       </w:pPr>
       <w:r>
+        <w:t xml:space="preserve">(main table) </w:t>
+      </w:r>
+      <w:r>
         <w:rPr>
           <w:b/>
         </w:rPr>
@@ -21549,6 +22670,9 @@
         </w:numPr>
       </w:pPr>
       <w:r>
+        <w:t xml:space="preserve">(main table) </w:t>
+      </w:r>
+      <w:r>
         <w:rPr>
           <w:b/>
         </w:rPr>
@@ -21571,9 +22695,8 @@
       <w:pPr>
         <w:pStyle w:val="Heading3"/>
       </w:pPr>
-      <w:bookmarkStart w:id="97" w:name="_Toc418512274"/>
-      <w:r>
-        <w:lastRenderedPageBreak/>
+      <w:bookmarkStart w:id="97" w:name="_Toc418766439"/>
+      <w:r>
         <w:t>How to</w:t>
       </w:r>
       <w:r>
@@ -21633,7 +22756,7 @@
                           <pic:cNvPicPr/>
                         </pic:nvPicPr>
                         <pic:blipFill>
-                          <a:blip r:embed="rId18" cstate="print"/>
+                          <a:blip r:embed="rId21" cstate="print"/>
                           <a:stretch>
                             <a:fillRect/>
                           </a:stretch>
@@ -21689,7 +22812,7 @@
                           <pic:cNvPicPr/>
                         </pic:nvPicPr>
                         <pic:blipFill>
-                          <a:blip r:embed="rId19" cstate="print"/>
+                          <a:blip r:embed="rId22" cstate="print"/>
                           <a:stretch>
                             <a:fillRect/>
                           </a:stretch>
@@ -21758,9 +22881,6 @@
             </w:r>
           </w:p>
           <w:p/>
-          <w:p/>
-          <w:p/>
-          <w:p/>
           <w:p>
             <w:pPr>
               <w:rPr>
@@ -21821,14 +22941,6 @@
               </w:rPr>
               <w:t xml:space="preserve"> </w:t>
             </w:r>
-          </w:p>
-          <w:p>
-            <w:pPr>
-              <w:rPr>
-                <w:sz w:val="20"/>
-                <w:szCs w:val="20"/>
-              </w:rPr>
-            </w:pPr>
           </w:p>
         </w:tc>
       </w:tr>
@@ -21891,7 +23003,7 @@
           </wp:anchor>
         </w:drawing>
       </w:r>
-      <w:bookmarkStart w:id="98" w:name="_Toc418512275"/>
+      <w:bookmarkStart w:id="98" w:name="_Toc418766440"/>
       <w:proofErr w:type="spellStart"/>
       <w:r>
         <w:t>Burndown</w:t>
@@ -21932,7 +23044,7 @@
       <w:pPr>
         <w:pStyle w:val="Heading3"/>
       </w:pPr>
-      <w:bookmarkStart w:id="99" w:name="_Toc418512276"/>
+      <w:bookmarkStart w:id="99" w:name="_Toc418766441"/>
       <w:r>
         <w:t xml:space="preserve">How to </w:t>
       </w:r>
@@ -22326,6 +23438,7 @@
         <w:rPr>
           <w:b/>
         </w:rPr>
+        <w:lastRenderedPageBreak/>
         <w:t>Y-Legend</w:t>
       </w:r>
       <w:r>
@@ -22709,7 +23822,6 @@
         <w:rPr>
           <w:b/>
         </w:rPr>
-        <w:lastRenderedPageBreak/>
         <w:t>Saturdays</w:t>
       </w:r>
       <w:r>
@@ -23060,7 +24172,7 @@
       <w:pPr>
         <w:pStyle w:val="Heading1"/>
       </w:pPr>
-      <w:bookmarkStart w:id="100" w:name="_Toc418512277"/>
+      <w:bookmarkStart w:id="100" w:name="_Toc418766442"/>
       <w:r>
         <w:t>Annex</w:t>
       </w:r>
@@ -23070,7 +24182,7 @@
       <w:pPr>
         <w:pStyle w:val="Heading2"/>
       </w:pPr>
-      <w:bookmarkStart w:id="101" w:name="_Toc418512278"/>
+      <w:bookmarkStart w:id="101" w:name="_Toc418766443"/>
       <w:r>
         <w:t>Themes</w:t>
       </w:r>
@@ -23243,6 +24355,7 @@
         </w:numPr>
       </w:pPr>
       <w:r>
+        <w:lastRenderedPageBreak/>
         <w:t>http://www.pagosoft.com/projects/pgslookandfeel</w:t>
       </w:r>
     </w:p>
@@ -23338,7 +24451,7 @@
       <w:pPr>
         <w:pStyle w:val="Heading2"/>
       </w:pPr>
-      <w:bookmarkStart w:id="102" w:name="_Toc418512279"/>
+      <w:bookmarkStart w:id="102" w:name="_Toc418766444"/>
       <w:r>
         <w:t>Libraries</w:t>
       </w:r>
@@ -23430,7 +24543,6 @@
       </w:pPr>
       <w:proofErr w:type="spellStart"/>
       <w:r>
-        <w:lastRenderedPageBreak/>
         <w:t>Joda</w:t>
       </w:r>
       <w:proofErr w:type="spellEnd"/>
@@ -23520,7 +24632,7 @@
             <w:rPr>
               <w:noProof/>
             </w:rPr>
-            <w:t>15</w:t>
+            <w:t>17</w:t>
           </w:r>
         </w:fldSimple>
       </w:p>
@@ -23576,7 +24688,7 @@
         <v:path o:extrusionok="f" gradientshapeok="t" o:connecttype="rect"/>
         <o:lock v:ext="edit" aspectratio="t"/>
       </v:shapetype>
-      <v:shape id="_x0000_i1070" type="#_x0000_t75" alt="pomodoro16.png" style="width:16.3pt;height:16.3pt;visibility:visible;mso-wrap-style:square" o:bullet="t">
+      <v:shape id="_x0000_i1061" type="#_x0000_t75" alt="pomodoro16.png" style="width:16.3pt;height:16.3pt;visibility:visible;mso-wrap-style:square" o:bullet="t">
         <v:imagedata r:id="rId1" o:title="pomodoro16"/>
       </v:shape>
     </w:pict>
@@ -24414,6 +25526,92 @@
     </w:lvl>
   </w:abstractNum>
   <w:abstractNum w:abstractNumId="8">
+    <w:nsid w:val="236D39FA"/>
+    <w:multiLevelType w:val="hybridMultilevel"/>
+    <w:tmpl w:val="88583796"/>
+    <w:lvl w:ilvl="0" w:tplc="0809000F">
+      <w:start w:val="1"/>
+      <w:numFmt w:val="decimal"/>
+      <w:lvlText w:val="%1."/>
+      <w:lvlJc w:val="left"/>
+      <w:pPr>
+        <w:ind w:left="720" w:hanging="360"/>
+      </w:pPr>
+    </w:lvl>
+    <w:lvl w:ilvl="1" w:tplc="040C0019">
+      <w:start w:val="1"/>
+      <w:numFmt w:val="lowerLetter"/>
+      <w:lvlText w:val="%2."/>
+      <w:lvlJc w:val="left"/>
+      <w:pPr>
+        <w:ind w:left="1440" w:hanging="360"/>
+      </w:pPr>
+    </w:lvl>
+    <w:lvl w:ilvl="2" w:tplc="040C001B" w:tentative="1">
+      <w:start w:val="1"/>
+      <w:numFmt w:val="lowerRoman"/>
+      <w:lvlText w:val="%3."/>
+      <w:lvlJc w:val="right"/>
+      <w:pPr>
+        <w:ind w:left="2160" w:hanging="180"/>
+      </w:pPr>
+    </w:lvl>
+    <w:lvl w:ilvl="3" w:tplc="040C000F" w:tentative="1">
+      <w:start w:val="1"/>
+      <w:numFmt w:val="decimal"/>
+      <w:lvlText w:val="%4."/>
+      <w:lvlJc w:val="left"/>
+      <w:pPr>
+        <w:ind w:left="2880" w:hanging="360"/>
+      </w:pPr>
+    </w:lvl>
+    <w:lvl w:ilvl="4" w:tplc="040C0019" w:tentative="1">
+      <w:start w:val="1"/>
+      <w:numFmt w:val="lowerLetter"/>
+      <w:lvlText w:val="%5."/>
+      <w:lvlJc w:val="left"/>
+      <w:pPr>
+        <w:ind w:left="3600" w:hanging="360"/>
+      </w:pPr>
+    </w:lvl>
+    <w:lvl w:ilvl="5" w:tplc="040C001B" w:tentative="1">
+      <w:start w:val="1"/>
+      <w:numFmt w:val="lowerRoman"/>
+      <w:lvlText w:val="%6."/>
+      <w:lvlJc w:val="right"/>
+      <w:pPr>
+        <w:ind w:left="4320" w:hanging="180"/>
+      </w:pPr>
+    </w:lvl>
+    <w:lvl w:ilvl="6" w:tplc="040C000F" w:tentative="1">
+      <w:start w:val="1"/>
+      <w:numFmt w:val="decimal"/>
+      <w:lvlText w:val="%7."/>
+      <w:lvlJc w:val="left"/>
+      <w:pPr>
+        <w:ind w:left="5040" w:hanging="360"/>
+      </w:pPr>
+    </w:lvl>
+    <w:lvl w:ilvl="7" w:tplc="040C0019" w:tentative="1">
+      <w:start w:val="1"/>
+      <w:numFmt w:val="lowerLetter"/>
+      <w:lvlText w:val="%8."/>
+      <w:lvlJc w:val="left"/>
+      <w:pPr>
+        <w:ind w:left="5760" w:hanging="360"/>
+      </w:pPr>
+    </w:lvl>
+    <w:lvl w:ilvl="8" w:tplc="040C001B" w:tentative="1">
+      <w:start w:val="1"/>
+      <w:numFmt w:val="lowerRoman"/>
+      <w:lvlText w:val="%9."/>
+      <w:lvlJc w:val="right"/>
+      <w:pPr>
+        <w:ind w:left="6480" w:hanging="180"/>
+      </w:pPr>
+    </w:lvl>
+  </w:abstractNum>
+  <w:abstractNum w:abstractNumId="9">
     <w:nsid w:val="23C900FB"/>
     <w:multiLevelType w:val="hybridMultilevel"/>
     <w:tmpl w:val="DEB8EDE6"/>
@@ -24502,7 +25700,7 @@
       </w:pPr>
     </w:lvl>
   </w:abstractNum>
-  <w:abstractNum w:abstractNumId="9">
+  <w:abstractNum w:abstractNumId="10">
     <w:nsid w:val="23D9773F"/>
     <w:multiLevelType w:val="hybridMultilevel"/>
     <w:tmpl w:val="50AAEFC4"/>
@@ -24615,7 +25813,7 @@
       </w:rPr>
     </w:lvl>
   </w:abstractNum>
-  <w:abstractNum w:abstractNumId="10">
+  <w:abstractNum w:abstractNumId="11">
     <w:nsid w:val="25AA21E3"/>
     <w:multiLevelType w:val="hybridMultilevel"/>
     <w:tmpl w:val="6B68D32C"/>
@@ -24728,7 +25926,7 @@
       </w:rPr>
     </w:lvl>
   </w:abstractNum>
-  <w:abstractNum w:abstractNumId="11">
+  <w:abstractNum w:abstractNumId="12">
     <w:nsid w:val="292658F0"/>
     <w:multiLevelType w:val="hybridMultilevel"/>
     <w:tmpl w:val="B27E0A42"/>
@@ -24823,7 +26021,7 @@
       </w:pPr>
     </w:lvl>
   </w:abstractNum>
-  <w:abstractNum w:abstractNumId="12">
+  <w:abstractNum w:abstractNumId="13">
     <w:nsid w:val="2A1C2D90"/>
     <w:multiLevelType w:val="hybridMultilevel"/>
     <w:tmpl w:val="DA5A4A78"/>
@@ -24936,7 +26134,7 @@
       </w:rPr>
     </w:lvl>
   </w:abstractNum>
-  <w:abstractNum w:abstractNumId="13">
+  <w:abstractNum w:abstractNumId="14">
     <w:nsid w:val="2B3F3FC0"/>
     <w:multiLevelType w:val="hybridMultilevel"/>
     <w:tmpl w:val="F796C12C"/>
@@ -25049,7 +26247,7 @@
       </w:rPr>
     </w:lvl>
   </w:abstractNum>
-  <w:abstractNum w:abstractNumId="14">
+  <w:abstractNum w:abstractNumId="15">
     <w:nsid w:val="2E5830B9"/>
     <w:multiLevelType w:val="hybridMultilevel"/>
     <w:tmpl w:val="B70AAA6E"/>
@@ -25162,7 +26360,7 @@
       </w:rPr>
     </w:lvl>
   </w:abstractNum>
-  <w:abstractNum w:abstractNumId="15">
+  <w:abstractNum w:abstractNumId="16">
     <w:nsid w:val="34974EBF"/>
     <w:multiLevelType w:val="hybridMultilevel"/>
     <w:tmpl w:val="88583796"/>
@@ -25248,7 +26446,7 @@
       </w:pPr>
     </w:lvl>
   </w:abstractNum>
-  <w:abstractNum w:abstractNumId="16">
+  <w:abstractNum w:abstractNumId="17">
     <w:nsid w:val="37550953"/>
     <w:multiLevelType w:val="hybridMultilevel"/>
     <w:tmpl w:val="3D845544"/>
@@ -25337,7 +26535,7 @@
       </w:pPr>
     </w:lvl>
   </w:abstractNum>
-  <w:abstractNum w:abstractNumId="17">
+  <w:abstractNum w:abstractNumId="18">
     <w:nsid w:val="3C5C49F8"/>
     <w:multiLevelType w:val="hybridMultilevel"/>
     <w:tmpl w:val="DC261ADC"/>
@@ -25450,7 +26648,7 @@
       </w:rPr>
     </w:lvl>
   </w:abstractNum>
-  <w:abstractNum w:abstractNumId="18">
+  <w:abstractNum w:abstractNumId="19">
     <w:nsid w:val="3ED65EEF"/>
     <w:multiLevelType w:val="hybridMultilevel"/>
     <w:tmpl w:val="9084B152"/>
@@ -25563,7 +26761,7 @@
       </w:rPr>
     </w:lvl>
   </w:abstractNum>
-  <w:abstractNum w:abstractNumId="19">
+  <w:abstractNum w:abstractNumId="20">
     <w:nsid w:val="40FF3FE6"/>
     <w:multiLevelType w:val="hybridMultilevel"/>
     <w:tmpl w:val="AC0A8746"/>
@@ -25652,7 +26850,7 @@
       </w:pPr>
     </w:lvl>
   </w:abstractNum>
-  <w:abstractNum w:abstractNumId="20">
+  <w:abstractNum w:abstractNumId="21">
     <w:nsid w:val="418142BC"/>
     <w:multiLevelType w:val="hybridMultilevel"/>
     <w:tmpl w:val="E0DE6920"/>
@@ -25765,7 +26963,7 @@
       </w:rPr>
     </w:lvl>
   </w:abstractNum>
-  <w:abstractNum w:abstractNumId="21">
+  <w:abstractNum w:abstractNumId="22">
     <w:nsid w:val="42AB66B9"/>
     <w:multiLevelType w:val="hybridMultilevel"/>
     <w:tmpl w:val="1CAEC254"/>
@@ -25878,7 +27076,7 @@
       </w:rPr>
     </w:lvl>
   </w:abstractNum>
-  <w:abstractNum w:abstractNumId="22">
+  <w:abstractNum w:abstractNumId="23">
     <w:nsid w:val="45A33DDB"/>
     <w:multiLevelType w:val="hybridMultilevel"/>
     <w:tmpl w:val="8BAAA564"/>
@@ -25991,7 +27189,7 @@
       </w:rPr>
     </w:lvl>
   </w:abstractNum>
-  <w:abstractNum w:abstractNumId="23">
+  <w:abstractNum w:abstractNumId="24">
     <w:nsid w:val="4630582D"/>
     <w:multiLevelType w:val="hybridMultilevel"/>
     <w:tmpl w:val="ED58E846"/>
@@ -26077,7 +27275,7 @@
       </w:pPr>
     </w:lvl>
   </w:abstractNum>
-  <w:abstractNum w:abstractNumId="24">
+  <w:abstractNum w:abstractNumId="25">
     <w:nsid w:val="47AA0F19"/>
     <w:multiLevelType w:val="hybridMultilevel"/>
     <w:tmpl w:val="EC54EFB4"/>
@@ -26190,7 +27388,7 @@
       </w:rPr>
     </w:lvl>
   </w:abstractNum>
-  <w:abstractNum w:abstractNumId="25">
+  <w:abstractNum w:abstractNumId="26">
     <w:nsid w:val="4E50124E"/>
     <w:multiLevelType w:val="hybridMultilevel"/>
     <w:tmpl w:val="FCA0464E"/>
@@ -26303,7 +27501,7 @@
       </w:rPr>
     </w:lvl>
   </w:abstractNum>
-  <w:abstractNum w:abstractNumId="26">
+  <w:abstractNum w:abstractNumId="27">
     <w:nsid w:val="5903095E"/>
     <w:multiLevelType w:val="hybridMultilevel"/>
     <w:tmpl w:val="FD343836"/>
@@ -26392,7 +27590,7 @@
       </w:pPr>
     </w:lvl>
   </w:abstractNum>
-  <w:abstractNum w:abstractNumId="27">
+  <w:abstractNum w:abstractNumId="28">
     <w:nsid w:val="59415815"/>
     <w:multiLevelType w:val="hybridMultilevel"/>
     <w:tmpl w:val="A8ECE13E"/>
@@ -26505,7 +27703,7 @@
       </w:rPr>
     </w:lvl>
   </w:abstractNum>
-  <w:abstractNum w:abstractNumId="28">
+  <w:abstractNum w:abstractNumId="29">
     <w:nsid w:val="5B2A1822"/>
     <w:multiLevelType w:val="hybridMultilevel"/>
     <w:tmpl w:val="254A15B2"/>
@@ -26618,7 +27816,7 @@
       </w:rPr>
     </w:lvl>
   </w:abstractNum>
-  <w:abstractNum w:abstractNumId="29">
+  <w:abstractNum w:abstractNumId="30">
     <w:nsid w:val="5B6B594D"/>
     <w:multiLevelType w:val="hybridMultilevel"/>
     <w:tmpl w:val="4E206F50"/>
@@ -26704,7 +27902,7 @@
       </w:pPr>
     </w:lvl>
   </w:abstractNum>
-  <w:abstractNum w:abstractNumId="30">
+  <w:abstractNum w:abstractNumId="31">
     <w:nsid w:val="5B947B3B"/>
     <w:multiLevelType w:val="hybridMultilevel"/>
     <w:tmpl w:val="C96837AE"/>
@@ -26793,7 +27991,7 @@
       </w:pPr>
     </w:lvl>
   </w:abstractNum>
-  <w:abstractNum w:abstractNumId="31">
+  <w:abstractNum w:abstractNumId="32">
     <w:nsid w:val="5D9B4E24"/>
     <w:multiLevelType w:val="hybridMultilevel"/>
     <w:tmpl w:val="1EBED18C"/>
@@ -26879,7 +28077,7 @@
       </w:pPr>
     </w:lvl>
   </w:abstractNum>
-  <w:abstractNum w:abstractNumId="32">
+  <w:abstractNum w:abstractNumId="33">
     <w:nsid w:val="5EB1055E"/>
     <w:multiLevelType w:val="hybridMultilevel"/>
     <w:tmpl w:val="AE74272A"/>
@@ -26968,7 +28166,7 @@
       </w:pPr>
     </w:lvl>
   </w:abstractNum>
-  <w:abstractNum w:abstractNumId="33">
+  <w:abstractNum w:abstractNumId="34">
     <w:nsid w:val="61D4434F"/>
     <w:multiLevelType w:val="hybridMultilevel"/>
     <w:tmpl w:val="CFD6E1BE"/>
@@ -27057,7 +28255,7 @@
       </w:pPr>
     </w:lvl>
   </w:abstractNum>
-  <w:abstractNum w:abstractNumId="34">
+  <w:abstractNum w:abstractNumId="35">
     <w:nsid w:val="61D873E9"/>
     <w:multiLevelType w:val="hybridMultilevel"/>
     <w:tmpl w:val="1C984580"/>
@@ -27170,7 +28368,7 @@
       </w:rPr>
     </w:lvl>
   </w:abstractNum>
-  <w:abstractNum w:abstractNumId="35">
+  <w:abstractNum w:abstractNumId="36">
     <w:nsid w:val="6FED201C"/>
     <w:multiLevelType w:val="hybridMultilevel"/>
     <w:tmpl w:val="4C08579C"/>
@@ -27259,7 +28457,7 @@
       </w:pPr>
     </w:lvl>
   </w:abstractNum>
-  <w:abstractNum w:abstractNumId="36">
+  <w:abstractNum w:abstractNumId="37">
     <w:nsid w:val="70BB0C2A"/>
     <w:multiLevelType w:val="hybridMultilevel"/>
     <w:tmpl w:val="B296BA7A"/>
@@ -27348,7 +28546,7 @@
       </w:pPr>
     </w:lvl>
   </w:abstractNum>
-  <w:abstractNum w:abstractNumId="37">
+  <w:abstractNum w:abstractNumId="38">
     <w:nsid w:val="7225446E"/>
     <w:multiLevelType w:val="hybridMultilevel"/>
     <w:tmpl w:val="F092A674"/>
@@ -27437,7 +28635,7 @@
       </w:pPr>
     </w:lvl>
   </w:abstractNum>
-  <w:abstractNum w:abstractNumId="38">
+  <w:abstractNum w:abstractNumId="39">
     <w:nsid w:val="72725359"/>
     <w:multiLevelType w:val="hybridMultilevel"/>
     <w:tmpl w:val="99E8069C"/>
@@ -27526,7 +28724,7 @@
       </w:pPr>
     </w:lvl>
   </w:abstractNum>
-  <w:abstractNum w:abstractNumId="39">
+  <w:abstractNum w:abstractNumId="40">
     <w:nsid w:val="73F01247"/>
     <w:multiLevelType w:val="hybridMultilevel"/>
     <w:tmpl w:val="D234C21E"/>
@@ -27639,7 +28837,7 @@
       </w:rPr>
     </w:lvl>
   </w:abstractNum>
-  <w:abstractNum w:abstractNumId="40">
+  <w:abstractNum w:abstractNumId="41">
     <w:nsid w:val="74CE4C23"/>
     <w:multiLevelType w:val="hybridMultilevel"/>
     <w:tmpl w:val="2F1CC2E4"/>
@@ -27728,7 +28926,7 @@
       </w:pPr>
     </w:lvl>
   </w:abstractNum>
-  <w:abstractNum w:abstractNumId="41">
+  <w:abstractNum w:abstractNumId="42">
     <w:nsid w:val="795C03CB"/>
     <w:multiLevelType w:val="hybridMultilevel"/>
     <w:tmpl w:val="3F5C0DB2"/>
@@ -27840,7 +29038,7 @@
       </w:rPr>
     </w:lvl>
   </w:abstractNum>
-  <w:abstractNum w:abstractNumId="42">
+  <w:abstractNum w:abstractNumId="43">
     <w:nsid w:val="79B972B0"/>
     <w:multiLevelType w:val="hybridMultilevel"/>
     <w:tmpl w:val="37BA4948"/>
@@ -27929,7 +29127,7 @@
       </w:pPr>
     </w:lvl>
   </w:abstractNum>
-  <w:abstractNum w:abstractNumId="43">
+  <w:abstractNum w:abstractNumId="44">
     <w:nsid w:val="7DE74A8B"/>
     <w:multiLevelType w:val="hybridMultilevel"/>
     <w:tmpl w:val="F19CA4EC"/>
@@ -28043,136 +29241,139 @@
     </w:lvl>
   </w:abstractNum>
   <w:num w:numId="1">
+    <w:abstractNumId w:val="29"/>
+  </w:num>
+  <w:num w:numId="2">
+    <w:abstractNumId w:val="25"/>
+  </w:num>
+  <w:num w:numId="3">
+    <w:abstractNumId w:val="21"/>
+  </w:num>
+  <w:num w:numId="4">
+    <w:abstractNumId w:val="20"/>
+  </w:num>
+  <w:num w:numId="5">
     <w:abstractNumId w:val="28"/>
   </w:num>
-  <w:num w:numId="2">
-    <w:abstractNumId w:val="24"/>
-  </w:num>
-  <w:num w:numId="3">
-    <w:abstractNumId w:val="20"/>
-  </w:num>
-  <w:num w:numId="4">
-    <w:abstractNumId w:val="19"/>
-  </w:num>
-  <w:num w:numId="5">
-    <w:abstractNumId w:val="27"/>
-  </w:num>
   <w:num w:numId="6">
-    <w:abstractNumId w:val="22"/>
+    <w:abstractNumId w:val="23"/>
   </w:num>
   <w:num w:numId="7">
-    <w:abstractNumId w:val="16"/>
+    <w:abstractNumId w:val="17"/>
   </w:num>
   <w:num w:numId="8">
-    <w:abstractNumId w:val="13"/>
+    <w:abstractNumId w:val="14"/>
   </w:num>
   <w:num w:numId="9">
-    <w:abstractNumId w:val="9"/>
+    <w:abstractNumId w:val="10"/>
   </w:num>
   <w:num w:numId="10">
     <w:abstractNumId w:val="6"/>
   </w:num>
   <w:num w:numId="11">
-    <w:abstractNumId w:val="8"/>
+    <w:abstractNumId w:val="9"/>
   </w:num>
   <w:num w:numId="12">
     <w:abstractNumId w:val="1"/>
   </w:num>
   <w:num w:numId="13">
+    <w:abstractNumId w:val="12"/>
+  </w:num>
+  <w:num w:numId="14">
+    <w:abstractNumId w:val="26"/>
+  </w:num>
+  <w:num w:numId="15">
+    <w:abstractNumId w:val="18"/>
+  </w:num>
+  <w:num w:numId="16">
     <w:abstractNumId w:val="11"/>
   </w:num>
-  <w:num w:numId="14">
-    <w:abstractNumId w:val="25"/>
-  </w:num>
-  <w:num w:numId="15">
-    <w:abstractNumId w:val="17"/>
-  </w:num>
-  <w:num w:numId="16">
-    <w:abstractNumId w:val="10"/>
-  </w:num>
   <w:num w:numId="17">
-    <w:abstractNumId w:val="37"/>
+    <w:abstractNumId w:val="38"/>
   </w:num>
   <w:num w:numId="18">
     <w:abstractNumId w:val="5"/>
   </w:num>
   <w:num w:numId="19">
-    <w:abstractNumId w:val="33"/>
+    <w:abstractNumId w:val="34"/>
   </w:num>
   <w:num w:numId="20">
     <w:abstractNumId w:val="3"/>
   </w:num>
   <w:num w:numId="21">
-    <w:abstractNumId w:val="38"/>
+    <w:abstractNumId w:val="39"/>
   </w:num>
   <w:num w:numId="22">
     <w:abstractNumId w:val="4"/>
   </w:num>
   <w:num w:numId="23">
-    <w:abstractNumId w:val="36"/>
+    <w:abstractNumId w:val="37"/>
   </w:num>
   <w:num w:numId="24">
-    <w:abstractNumId w:val="42"/>
+    <w:abstractNumId w:val="43"/>
   </w:num>
   <w:num w:numId="25">
-    <w:abstractNumId w:val="32"/>
+    <w:abstractNumId w:val="33"/>
   </w:num>
   <w:num w:numId="26">
-    <w:abstractNumId w:val="26"/>
+    <w:abstractNumId w:val="27"/>
   </w:num>
   <w:num w:numId="27">
     <w:abstractNumId w:val="7"/>
   </w:num>
   <w:num w:numId="28">
-    <w:abstractNumId w:val="29"/>
+    <w:abstractNumId w:val="30"/>
   </w:num>
   <w:num w:numId="29">
-    <w:abstractNumId w:val="31"/>
+    <w:abstractNumId w:val="32"/>
   </w:num>
   <w:num w:numId="30">
-    <w:abstractNumId w:val="40"/>
+    <w:abstractNumId w:val="41"/>
   </w:num>
   <w:num w:numId="31">
-    <w:abstractNumId w:val="41"/>
+    <w:abstractNumId w:val="42"/>
   </w:num>
   <w:num w:numId="32">
-    <w:abstractNumId w:val="35"/>
+    <w:abstractNumId w:val="36"/>
   </w:num>
   <w:num w:numId="33">
-    <w:abstractNumId w:val="23"/>
+    <w:abstractNumId w:val="24"/>
   </w:num>
   <w:num w:numId="34">
-    <w:abstractNumId w:val="18"/>
+    <w:abstractNumId w:val="19"/>
   </w:num>
   <w:num w:numId="35">
-    <w:abstractNumId w:val="14"/>
+    <w:abstractNumId w:val="15"/>
   </w:num>
   <w:num w:numId="36">
-    <w:abstractNumId w:val="21"/>
+    <w:abstractNumId w:val="22"/>
   </w:num>
   <w:num w:numId="37">
-    <w:abstractNumId w:val="43"/>
+    <w:abstractNumId w:val="44"/>
   </w:num>
   <w:num w:numId="38">
-    <w:abstractNumId w:val="12"/>
+    <w:abstractNumId w:val="13"/>
   </w:num>
   <w:num w:numId="39">
     <w:abstractNumId w:val="0"/>
   </w:num>
   <w:num w:numId="40">
-    <w:abstractNumId w:val="39"/>
+    <w:abstractNumId w:val="40"/>
   </w:num>
   <w:num w:numId="41">
     <w:abstractNumId w:val="2"/>
   </w:num>
   <w:num w:numId="42">
-    <w:abstractNumId w:val="34"/>
+    <w:abstractNumId w:val="35"/>
   </w:num>
   <w:num w:numId="43">
-    <w:abstractNumId w:val="30"/>
+    <w:abstractNumId w:val="31"/>
   </w:num>
   <w:num w:numId="44">
-    <w:abstractNumId w:val="15"/>
+    <w:abstractNumId w:val="16"/>
+  </w:num>
+  <w:num w:numId="45">
+    <w:abstractNumId w:val="8"/>
   </w:num>
   <w:numIdMacAtCleanup w:val="26"/>
 </w:numbering>
@@ -28337,7 +29538,7 @@
   <w:style w:type="paragraph" w:default="1" w:styleId="Normal">
     <w:name w:val="Normal"/>
     <w:qFormat/>
-    <w:rsid w:val="00360353"/>
+    <w:rsid w:val="00664B95"/>
     <w:pPr>
       <w:spacing w:after="0" w:line="240" w:lineRule="auto"/>
     </w:pPr>
@@ -29008,7 +30209,7 @@
 </file>
 
 <file path=customXml/itemProps1.xml><?xml version="1.0" encoding="utf-8"?>
-<ds:datastoreItem xmlns:ds="http://schemas.openxmlformats.org/officeDocument/2006/customXml" ds:itemID="{1CE63AF3-17B5-46A6-8169-BC56708A15C0}">
+<ds:datastoreItem xmlns:ds="http://schemas.openxmlformats.org/officeDocument/2006/customXml" ds:itemID="{E8D57CDD-F788-47DF-909E-66107B466357}">
   <ds:schemaRefs>
     <ds:schemaRef ds:uri="http://schemas.openxmlformats.org/officeDocument/2006/bibliography"/>
   </ds:schemaRefs>

</xml_diff>

<commit_message>
improved table and sub table title panels for ToDo list + fixed issues with rendering and logic
</commit_message>
<xml_diff>
--- a/doc/User guides/myAgilePomodoro_4.0.0.docx
+++ b/doc/User guides/myAgilePomodoro_4.0.0.docx
@@ -322,7 +322,7 @@
             </w:rPr>
             <w:fldChar w:fldCharType="separate"/>
           </w:r>
-          <w:hyperlink w:anchor="_Toc418766402" w:history="1">
+          <w:hyperlink w:anchor="_Toc419232215" w:history="1">
             <w:r>
               <w:rPr>
                 <w:rStyle w:val="Hyperlink"/>
@@ -349,7 +349,7 @@
                 <w:noProof/>
                 <w:webHidden/>
               </w:rPr>
-              <w:instrText xml:space="preserve"> PAGEREF _Toc418766402 \h </w:instrText>
+              <w:instrText xml:space="preserve"> PAGEREF _Toc419232215 \h </w:instrText>
             </w:r>
             <w:r>
               <w:rPr>
@@ -392,7 +392,7 @@
               <w:lang w:val="fr-FR" w:eastAsia="fr-FR"/>
             </w:rPr>
           </w:pPr>
-          <w:hyperlink w:anchor="_Toc418766403" w:history="1">
+          <w:hyperlink w:anchor="_Toc419232216" w:history="1">
             <w:r>
               <w:rPr>
                 <w:rStyle w:val="Hyperlink"/>
@@ -419,7 +419,7 @@
                 <w:noProof/>
                 <w:webHidden/>
               </w:rPr>
-              <w:instrText xml:space="preserve"> PAGEREF _Toc418766403 \h </w:instrText>
+              <w:instrText xml:space="preserve"> PAGEREF _Toc419232216 \h </w:instrText>
             </w:r>
             <w:r>
               <w:rPr>
@@ -462,7 +462,7 @@
               <w:lang w:val="fr-FR" w:eastAsia="fr-FR"/>
             </w:rPr>
           </w:pPr>
-          <w:hyperlink w:anchor="_Toc418766404" w:history="1">
+          <w:hyperlink w:anchor="_Toc419232217" w:history="1">
             <w:r>
               <w:rPr>
                 <w:rStyle w:val="Hyperlink"/>
@@ -489,7 +489,7 @@
                 <w:noProof/>
                 <w:webHidden/>
               </w:rPr>
-              <w:instrText xml:space="preserve"> PAGEREF _Toc418766404 \h </w:instrText>
+              <w:instrText xml:space="preserve"> PAGEREF _Toc419232217 \h </w:instrText>
             </w:r>
             <w:r>
               <w:rPr>
@@ -532,7 +532,7 @@
               <w:lang w:val="fr-FR" w:eastAsia="fr-FR"/>
             </w:rPr>
           </w:pPr>
-          <w:hyperlink w:anchor="_Toc418766405" w:history="1">
+          <w:hyperlink w:anchor="_Toc419232218" w:history="1">
             <w:r>
               <w:rPr>
                 <w:rStyle w:val="Hyperlink"/>
@@ -559,7 +559,7 @@
                 <w:noProof/>
                 <w:webHidden/>
               </w:rPr>
-              <w:instrText xml:space="preserve"> PAGEREF _Toc418766405 \h </w:instrText>
+              <w:instrText xml:space="preserve"> PAGEREF _Toc419232218 \h </w:instrText>
             </w:r>
             <w:r>
               <w:rPr>
@@ -602,7 +602,7 @@
               <w:lang w:val="fr-FR" w:eastAsia="fr-FR"/>
             </w:rPr>
           </w:pPr>
-          <w:hyperlink w:anchor="_Toc418766406" w:history="1">
+          <w:hyperlink w:anchor="_Toc419232219" w:history="1">
             <w:r>
               <w:rPr>
                 <w:rStyle w:val="Hyperlink"/>
@@ -629,7 +629,7 @@
                 <w:noProof/>
                 <w:webHidden/>
               </w:rPr>
-              <w:instrText xml:space="preserve"> PAGEREF _Toc418766406 \h </w:instrText>
+              <w:instrText xml:space="preserve"> PAGEREF _Toc419232219 \h </w:instrText>
             </w:r>
             <w:r>
               <w:rPr>
@@ -669,7 +669,7 @@
               <w:lang w:val="fr-FR" w:eastAsia="fr-FR"/>
             </w:rPr>
           </w:pPr>
-          <w:hyperlink w:anchor="_Toc418766407" w:history="1">
+          <w:hyperlink w:anchor="_Toc419232220" w:history="1">
             <w:r>
               <w:rPr>
                 <w:rStyle w:val="Hyperlink"/>
@@ -696,7 +696,7 @@
                 <w:noProof/>
                 <w:webHidden/>
               </w:rPr>
-              <w:instrText xml:space="preserve"> PAGEREF _Toc418766407 \h </w:instrText>
+              <w:instrText xml:space="preserve"> PAGEREF _Toc419232220 \h </w:instrText>
             </w:r>
             <w:r>
               <w:rPr>
@@ -736,7 +736,7 @@
               <w:lang w:val="fr-FR" w:eastAsia="fr-FR"/>
             </w:rPr>
           </w:pPr>
-          <w:hyperlink w:anchor="_Toc418766408" w:history="1">
+          <w:hyperlink w:anchor="_Toc419232221" w:history="1">
             <w:r>
               <w:rPr>
                 <w:rStyle w:val="Hyperlink"/>
@@ -763,7 +763,7 @@
                 <w:noProof/>
                 <w:webHidden/>
               </w:rPr>
-              <w:instrText xml:space="preserve"> PAGEREF _Toc418766408 \h </w:instrText>
+              <w:instrText xml:space="preserve"> PAGEREF _Toc419232221 \h </w:instrText>
             </w:r>
             <w:r>
               <w:rPr>
@@ -803,7 +803,7 @@
               <w:lang w:val="fr-FR" w:eastAsia="fr-FR"/>
             </w:rPr>
           </w:pPr>
-          <w:hyperlink w:anchor="_Toc418766409" w:history="1">
+          <w:hyperlink w:anchor="_Toc419232222" w:history="1">
             <w:r>
               <w:rPr>
                 <w:rStyle w:val="Hyperlink"/>
@@ -830,7 +830,7 @@
                 <w:noProof/>
                 <w:webHidden/>
               </w:rPr>
-              <w:instrText xml:space="preserve"> PAGEREF _Toc418766409 \h </w:instrText>
+              <w:instrText xml:space="preserve"> PAGEREF _Toc419232222 \h </w:instrText>
             </w:r>
             <w:r>
               <w:rPr>
@@ -873,7 +873,7 @@
               <w:lang w:val="fr-FR" w:eastAsia="fr-FR"/>
             </w:rPr>
           </w:pPr>
-          <w:hyperlink w:anchor="_Toc418766410" w:history="1">
+          <w:hyperlink w:anchor="_Toc419232223" w:history="1">
             <w:r>
               <w:rPr>
                 <w:rStyle w:val="Hyperlink"/>
@@ -900,7 +900,7 @@
                 <w:noProof/>
                 <w:webHidden/>
               </w:rPr>
-              <w:instrText xml:space="preserve"> PAGEREF _Toc418766410 \h </w:instrText>
+              <w:instrText xml:space="preserve"> PAGEREF _Toc419232223 \h </w:instrText>
             </w:r>
             <w:r>
               <w:rPr>
@@ -940,7 +940,7 @@
               <w:lang w:val="fr-FR" w:eastAsia="fr-FR"/>
             </w:rPr>
           </w:pPr>
-          <w:hyperlink w:anchor="_Toc418766411" w:history="1">
+          <w:hyperlink w:anchor="_Toc419232224" w:history="1">
             <w:r>
               <w:rPr>
                 <w:rStyle w:val="Hyperlink"/>
@@ -967,7 +967,7 @@
                 <w:noProof/>
                 <w:webHidden/>
               </w:rPr>
-              <w:instrText xml:space="preserve"> PAGEREF _Toc418766411 \h </w:instrText>
+              <w:instrText xml:space="preserve"> PAGEREF _Toc419232224 \h </w:instrText>
             </w:r>
             <w:r>
               <w:rPr>
@@ -1010,7 +1010,7 @@
               <w:lang w:val="fr-FR" w:eastAsia="fr-FR"/>
             </w:rPr>
           </w:pPr>
-          <w:hyperlink w:anchor="_Toc418766412" w:history="1">
+          <w:hyperlink w:anchor="_Toc419232225" w:history="1">
             <w:r>
               <w:rPr>
                 <w:rStyle w:val="Hyperlink"/>
@@ -1037,7 +1037,7 @@
                 <w:noProof/>
                 <w:webHidden/>
               </w:rPr>
-              <w:instrText xml:space="preserve"> PAGEREF _Toc418766412 \h </w:instrText>
+              <w:instrText xml:space="preserve"> PAGEREF _Toc419232225 \h </w:instrText>
             </w:r>
             <w:r>
               <w:rPr>
@@ -1080,7 +1080,7 @@
               <w:lang w:val="fr-FR" w:eastAsia="fr-FR"/>
             </w:rPr>
           </w:pPr>
-          <w:hyperlink w:anchor="_Toc418766413" w:history="1">
+          <w:hyperlink w:anchor="_Toc419232226" w:history="1">
             <w:r>
               <w:rPr>
                 <w:rStyle w:val="Hyperlink"/>
@@ -1107,7 +1107,7 @@
                 <w:noProof/>
                 <w:webHidden/>
               </w:rPr>
-              <w:instrText xml:space="preserve"> PAGEREF _Toc418766413 \h </w:instrText>
+              <w:instrText xml:space="preserve"> PAGEREF _Toc419232226 \h </w:instrText>
             </w:r>
             <w:r>
               <w:rPr>
@@ -1150,7 +1150,7 @@
               <w:lang w:val="fr-FR" w:eastAsia="fr-FR"/>
             </w:rPr>
           </w:pPr>
-          <w:hyperlink w:anchor="_Toc418766414" w:history="1">
+          <w:hyperlink w:anchor="_Toc419232227" w:history="1">
             <w:r>
               <w:rPr>
                 <w:rStyle w:val="Hyperlink"/>
@@ -1177,7 +1177,7 @@
                 <w:noProof/>
                 <w:webHidden/>
               </w:rPr>
-              <w:instrText xml:space="preserve"> PAGEREF _Toc418766414 \h </w:instrText>
+              <w:instrText xml:space="preserve"> PAGEREF _Toc419232227 \h </w:instrText>
             </w:r>
             <w:r>
               <w:rPr>
@@ -1220,7 +1220,7 @@
               <w:lang w:val="fr-FR" w:eastAsia="fr-FR"/>
             </w:rPr>
           </w:pPr>
-          <w:hyperlink w:anchor="_Toc418766415" w:history="1">
+          <w:hyperlink w:anchor="_Toc419232228" w:history="1">
             <w:r>
               <w:rPr>
                 <w:rStyle w:val="Hyperlink"/>
@@ -1247,7 +1247,7 @@
                 <w:noProof/>
                 <w:webHidden/>
               </w:rPr>
-              <w:instrText xml:space="preserve"> PAGEREF _Toc418766415 \h </w:instrText>
+              <w:instrText xml:space="preserve"> PAGEREF _Toc419232228 \h </w:instrText>
             </w:r>
             <w:r>
               <w:rPr>
@@ -1287,7 +1287,7 @@
               <w:lang w:val="fr-FR" w:eastAsia="fr-FR"/>
             </w:rPr>
           </w:pPr>
-          <w:hyperlink w:anchor="_Toc418766416" w:history="1">
+          <w:hyperlink w:anchor="_Toc419232229" w:history="1">
             <w:r>
               <w:rPr>
                 <w:rStyle w:val="Hyperlink"/>
@@ -1314,7 +1314,7 @@
                 <w:noProof/>
                 <w:webHidden/>
               </w:rPr>
-              <w:instrText xml:space="preserve"> PAGEREF _Toc418766416 \h </w:instrText>
+              <w:instrText xml:space="preserve"> PAGEREF _Toc419232229 \h </w:instrText>
             </w:r>
             <w:r>
               <w:rPr>
@@ -1357,7 +1357,7 @@
               <w:lang w:val="fr-FR" w:eastAsia="fr-FR"/>
             </w:rPr>
           </w:pPr>
-          <w:hyperlink w:anchor="_Toc418766417" w:history="1">
+          <w:hyperlink w:anchor="_Toc419232230" w:history="1">
             <w:r>
               <w:rPr>
                 <w:rStyle w:val="Hyperlink"/>
@@ -1384,7 +1384,7 @@
                 <w:noProof/>
                 <w:webHidden/>
               </w:rPr>
-              <w:instrText xml:space="preserve"> PAGEREF _Toc418766417 \h </w:instrText>
+              <w:instrText xml:space="preserve"> PAGEREF _Toc419232230 \h </w:instrText>
             </w:r>
             <w:r>
               <w:rPr>
@@ -1427,13 +1427,13 @@
               <w:lang w:val="fr-FR" w:eastAsia="fr-FR"/>
             </w:rPr>
           </w:pPr>
-          <w:hyperlink w:anchor="_Toc418766418" w:history="1">
+          <w:hyperlink w:anchor="_Toc419232231" w:history="1">
             <w:r>
               <w:rPr>
                 <w:rStyle w:val="Hyperlink"/>
                 <w:noProof/>
               </w:rPr>
-              <w:t>How to use the Create panel</w:t>
+              <w:t>How to create subtasks (3 ways)</w:t>
             </w:r>
             <w:r>
               <w:rPr>
@@ -1454,74 +1454,7 @@
                 <w:noProof/>
                 <w:webHidden/>
               </w:rPr>
-              <w:instrText xml:space="preserve"> PAGEREF _Toc418766418 \h </w:instrText>
-            </w:r>
-            <w:r>
-              <w:rPr>
-                <w:noProof/>
-                <w:webHidden/>
-              </w:rPr>
-            </w:r>
-            <w:r>
-              <w:rPr>
-                <w:noProof/>
-                <w:webHidden/>
-              </w:rPr>
-              <w:fldChar w:fldCharType="separate"/>
-            </w:r>
-            <w:r>
-              <w:rPr>
-                <w:noProof/>
-                <w:webHidden/>
-              </w:rPr>
-              <w:t>11</w:t>
-            </w:r>
-            <w:r>
-              <w:rPr>
-                <w:noProof/>
-                <w:webHidden/>
-              </w:rPr>
-              <w:fldChar w:fldCharType="end"/>
-            </w:r>
-          </w:hyperlink>
-        </w:p>
-        <w:p>
-          <w:pPr>
-            <w:pStyle w:val="TOC2"/>
-            <w:rPr>
-              <w:rFonts w:asciiTheme="minorHAnsi" w:eastAsiaTheme="minorEastAsia" w:hAnsiTheme="minorHAnsi" w:cstheme="minorBidi"/>
-              <w:noProof/>
-              <w:lang w:val="fr-FR" w:eastAsia="fr-FR"/>
-            </w:rPr>
-          </w:pPr>
-          <w:hyperlink w:anchor="_Toc418766419" w:history="1">
-            <w:r>
-              <w:rPr>
-                <w:rStyle w:val="Hyperlink"/>
-                <w:noProof/>
-              </w:rPr>
-              <w:t>Activity List / Backlog</w:t>
-            </w:r>
-            <w:r>
-              <w:rPr>
-                <w:noProof/>
-                <w:webHidden/>
-              </w:rPr>
-              <w:tab/>
-            </w:r>
-            <w:r>
-              <w:rPr>
-                <w:noProof/>
-                <w:webHidden/>
-              </w:rPr>
-              <w:fldChar w:fldCharType="begin"/>
-            </w:r>
-            <w:r>
-              <w:rPr>
-                <w:noProof/>
-                <w:webHidden/>
-              </w:rPr>
-              <w:instrText xml:space="preserve"> PAGEREF _Toc418766419 \h </w:instrText>
+              <w:instrText xml:space="preserve"> PAGEREF _Toc419232231 \h </w:instrText>
             </w:r>
             <w:r>
               <w:rPr>
@@ -1564,13 +1497,13 @@
               <w:lang w:val="fr-FR" w:eastAsia="fr-FR"/>
             </w:rPr>
           </w:pPr>
-          <w:hyperlink w:anchor="_Toc418766420" w:history="1">
+          <w:hyperlink w:anchor="_Toc419232232" w:history="1">
             <w:r>
               <w:rPr>
                 <w:rStyle w:val="Hyperlink"/>
                 <w:noProof/>
               </w:rPr>
-              <w:t>How to read the table</w:t>
+              <w:t>How to use the Create panel</w:t>
             </w:r>
             <w:r>
               <w:rPr>
@@ -1591,7 +1524,74 @@
                 <w:noProof/>
                 <w:webHidden/>
               </w:rPr>
-              <w:instrText xml:space="preserve"> PAGEREF _Toc418766420 \h </w:instrText>
+              <w:instrText xml:space="preserve"> PAGEREF _Toc419232232 \h </w:instrText>
+            </w:r>
+            <w:r>
+              <w:rPr>
+                <w:noProof/>
+                <w:webHidden/>
+              </w:rPr>
+            </w:r>
+            <w:r>
+              <w:rPr>
+                <w:noProof/>
+                <w:webHidden/>
+              </w:rPr>
+              <w:fldChar w:fldCharType="separate"/>
+            </w:r>
+            <w:r>
+              <w:rPr>
+                <w:noProof/>
+                <w:webHidden/>
+              </w:rPr>
+              <w:t>11</w:t>
+            </w:r>
+            <w:r>
+              <w:rPr>
+                <w:noProof/>
+                <w:webHidden/>
+              </w:rPr>
+              <w:fldChar w:fldCharType="end"/>
+            </w:r>
+          </w:hyperlink>
+        </w:p>
+        <w:p>
+          <w:pPr>
+            <w:pStyle w:val="TOC2"/>
+            <w:rPr>
+              <w:rFonts w:asciiTheme="minorHAnsi" w:eastAsiaTheme="minorEastAsia" w:hAnsiTheme="minorHAnsi" w:cstheme="minorBidi"/>
+              <w:noProof/>
+              <w:lang w:val="fr-FR" w:eastAsia="fr-FR"/>
+            </w:rPr>
+          </w:pPr>
+          <w:hyperlink w:anchor="_Toc419232233" w:history="1">
+            <w:r>
+              <w:rPr>
+                <w:rStyle w:val="Hyperlink"/>
+                <w:noProof/>
+              </w:rPr>
+              <w:t>Activity List / Backlog</w:t>
+            </w:r>
+            <w:r>
+              <w:rPr>
+                <w:noProof/>
+                <w:webHidden/>
+              </w:rPr>
+              <w:tab/>
+            </w:r>
+            <w:r>
+              <w:rPr>
+                <w:noProof/>
+                <w:webHidden/>
+              </w:rPr>
+              <w:fldChar w:fldCharType="begin"/>
+            </w:r>
+            <w:r>
+              <w:rPr>
+                <w:noProof/>
+                <w:webHidden/>
+              </w:rPr>
+              <w:instrText xml:space="preserve"> PAGEREF _Toc419232233 \h </w:instrText>
             </w:r>
             <w:r>
               <w:rPr>
@@ -1634,13 +1634,13 @@
               <w:lang w:val="fr-FR" w:eastAsia="fr-FR"/>
             </w:rPr>
           </w:pPr>
-          <w:hyperlink w:anchor="_Toc418766421" w:history="1">
+          <w:hyperlink w:anchor="_Toc419232234" w:history="1">
             <w:r>
               <w:rPr>
                 <w:rStyle w:val="Hyperlink"/>
                 <w:noProof/>
               </w:rPr>
-              <w:t>How to use the quick toolbar</w:t>
+              <w:t>How to read the main and sub tables</w:t>
             </w:r>
             <w:r>
               <w:rPr>
@@ -1661,7 +1661,7 @@
                 <w:noProof/>
                 <w:webHidden/>
               </w:rPr>
-              <w:instrText xml:space="preserve"> PAGEREF _Toc418766421 \h </w:instrText>
+              <w:instrText xml:space="preserve"> PAGEREF _Toc419232234 \h </w:instrText>
             </w:r>
             <w:r>
               <w:rPr>
@@ -1704,13 +1704,13 @@
               <w:lang w:val="fr-FR" w:eastAsia="fr-FR"/>
             </w:rPr>
           </w:pPr>
-          <w:hyperlink w:anchor="_Toc418766422" w:history="1">
+          <w:hyperlink w:anchor="_Toc419232235" w:history="1">
             <w:r>
               <w:rPr>
                 <w:rStyle w:val="Hyperlink"/>
                 <w:noProof/>
               </w:rPr>
-              <w:t>How to use a task as template</w:t>
+              <w:t>How to use the quick toolbar</w:t>
             </w:r>
             <w:r>
               <w:rPr>
@@ -1731,7 +1731,7 @@
                 <w:noProof/>
                 <w:webHidden/>
               </w:rPr>
-              <w:instrText xml:space="preserve"> PAGEREF _Toc418766422 \h </w:instrText>
+              <w:instrText xml:space="preserve"> PAGEREF _Toc419232235 \h </w:instrText>
             </w:r>
             <w:r>
               <w:rPr>
@@ -1774,13 +1774,13 @@
               <w:lang w:val="fr-FR" w:eastAsia="fr-FR"/>
             </w:rPr>
           </w:pPr>
-          <w:hyperlink w:anchor="_Toc418766423" w:history="1">
+          <w:hyperlink w:anchor="_Toc419232236" w:history="1">
             <w:r>
               <w:rPr>
                 <w:rStyle w:val="Hyperlink"/>
                 <w:noProof/>
               </w:rPr>
-              <w:t>How to edit a task</w:t>
+              <w:t>How to use a task as template</w:t>
             </w:r>
             <w:r>
               <w:rPr>
@@ -1801,7 +1801,7 @@
                 <w:noProof/>
                 <w:webHidden/>
               </w:rPr>
-              <w:instrText xml:space="preserve"> PAGEREF _Toc418766423 \h </w:instrText>
+              <w:instrText xml:space="preserve"> PAGEREF _Toc419232236 \h </w:instrText>
             </w:r>
             <w:r>
               <w:rPr>
@@ -1844,13 +1844,13 @@
               <w:lang w:val="fr-FR" w:eastAsia="fr-FR"/>
             </w:rPr>
           </w:pPr>
-          <w:hyperlink w:anchor="_Toc418766424" w:history="1">
+          <w:hyperlink w:anchor="_Toc419232237" w:history="1">
             <w:r>
               <w:rPr>
                 <w:rStyle w:val="Hyperlink"/>
                 <w:noProof/>
               </w:rPr>
-              <w:t>How to export data</w:t>
+              <w:t>How to edit a task</w:t>
             </w:r>
             <w:r>
               <w:rPr>
@@ -1871,7 +1871,7 @@
                 <w:noProof/>
                 <w:webHidden/>
               </w:rPr>
-              <w:instrText xml:space="preserve"> PAGEREF _Toc418766424 \h </w:instrText>
+              <w:instrText xml:space="preserve"> PAGEREF _Toc419232237 \h </w:instrText>
             </w:r>
             <w:r>
               <w:rPr>
@@ -1914,13 +1914,13 @@
               <w:lang w:val="fr-FR" w:eastAsia="fr-FR"/>
             </w:rPr>
           </w:pPr>
-          <w:hyperlink w:anchor="_Toc418766425" w:history="1">
+          <w:hyperlink w:anchor="_Toc419232238" w:history="1">
             <w:r>
               <w:rPr>
                 <w:rStyle w:val="Hyperlink"/>
                 <w:noProof/>
               </w:rPr>
-              <w:t>How to import data</w:t>
+              <w:t>How to export data</w:t>
             </w:r>
             <w:r>
               <w:rPr>
@@ -1941,7 +1941,7 @@
                 <w:noProof/>
                 <w:webHidden/>
               </w:rPr>
-              <w:instrText xml:space="preserve"> PAGEREF _Toc418766425 \h </w:instrText>
+              <w:instrText xml:space="preserve"> PAGEREF _Toc419232238 \h </w:instrText>
             </w:r>
             <w:r>
               <w:rPr>
@@ -1961,74 +1961,7 @@
                 <w:noProof/>
                 <w:webHidden/>
               </w:rPr>
-              <w:t>13</w:t>
-            </w:r>
-            <w:r>
-              <w:rPr>
-                <w:noProof/>
-                <w:webHidden/>
-              </w:rPr>
-              <w:fldChar w:fldCharType="end"/>
-            </w:r>
-          </w:hyperlink>
-        </w:p>
-        <w:p>
-          <w:pPr>
-            <w:pStyle w:val="TOC2"/>
-            <w:rPr>
-              <w:rFonts w:asciiTheme="minorHAnsi" w:eastAsiaTheme="minorEastAsia" w:hAnsiTheme="minorHAnsi" w:cstheme="minorBidi"/>
-              <w:noProof/>
-              <w:lang w:val="fr-FR" w:eastAsia="fr-FR"/>
-            </w:rPr>
-          </w:pPr>
-          <w:hyperlink w:anchor="_Toc418766426" w:history="1">
-            <w:r>
-              <w:rPr>
-                <w:rStyle w:val="Hyperlink"/>
-                <w:noProof/>
-              </w:rPr>
-              <w:t>ToDo List / Iteration Backlog</w:t>
-            </w:r>
-            <w:r>
-              <w:rPr>
-                <w:noProof/>
-                <w:webHidden/>
-              </w:rPr>
-              <w:tab/>
-            </w:r>
-            <w:r>
-              <w:rPr>
-                <w:noProof/>
-                <w:webHidden/>
-              </w:rPr>
-              <w:fldChar w:fldCharType="begin"/>
-            </w:r>
-            <w:r>
-              <w:rPr>
-                <w:noProof/>
-                <w:webHidden/>
-              </w:rPr>
-              <w:instrText xml:space="preserve"> PAGEREF _Toc418766426 \h </w:instrText>
-            </w:r>
-            <w:r>
-              <w:rPr>
-                <w:noProof/>
-                <w:webHidden/>
-              </w:rPr>
-            </w:r>
-            <w:r>
-              <w:rPr>
-                <w:noProof/>
-                <w:webHidden/>
-              </w:rPr>
-              <w:fldChar w:fldCharType="separate"/>
-            </w:r>
-            <w:r>
-              <w:rPr>
-                <w:noProof/>
-                <w:webHidden/>
-              </w:rPr>
-              <w:t>13</w:t>
+              <w:t>12</w:t>
             </w:r>
             <w:r>
               <w:rPr>
@@ -2051,13 +1984,13 @@
               <w:lang w:val="fr-FR" w:eastAsia="fr-FR"/>
             </w:rPr>
           </w:pPr>
-          <w:hyperlink w:anchor="_Toc418766427" w:history="1">
+          <w:hyperlink w:anchor="_Toc419232239" w:history="1">
             <w:r>
               <w:rPr>
                 <w:rStyle w:val="Hyperlink"/>
                 <w:noProof/>
               </w:rPr>
-              <w:t>How to read the table</w:t>
+              <w:t>How to import data</w:t>
             </w:r>
             <w:r>
               <w:rPr>
@@ -2078,7 +2011,74 @@
                 <w:noProof/>
                 <w:webHidden/>
               </w:rPr>
-              <w:instrText xml:space="preserve"> PAGEREF _Toc418766427 \h </w:instrText>
+              <w:instrText xml:space="preserve"> PAGEREF _Toc419232239 \h </w:instrText>
+            </w:r>
+            <w:r>
+              <w:rPr>
+                <w:noProof/>
+                <w:webHidden/>
+              </w:rPr>
+            </w:r>
+            <w:r>
+              <w:rPr>
+                <w:noProof/>
+                <w:webHidden/>
+              </w:rPr>
+              <w:fldChar w:fldCharType="separate"/>
+            </w:r>
+            <w:r>
+              <w:rPr>
+                <w:noProof/>
+                <w:webHidden/>
+              </w:rPr>
+              <w:t>13</w:t>
+            </w:r>
+            <w:r>
+              <w:rPr>
+                <w:noProof/>
+                <w:webHidden/>
+              </w:rPr>
+              <w:fldChar w:fldCharType="end"/>
+            </w:r>
+          </w:hyperlink>
+        </w:p>
+        <w:p>
+          <w:pPr>
+            <w:pStyle w:val="TOC2"/>
+            <w:rPr>
+              <w:rFonts w:asciiTheme="minorHAnsi" w:eastAsiaTheme="minorEastAsia" w:hAnsiTheme="minorHAnsi" w:cstheme="minorBidi"/>
+              <w:noProof/>
+              <w:lang w:val="fr-FR" w:eastAsia="fr-FR"/>
+            </w:rPr>
+          </w:pPr>
+          <w:hyperlink w:anchor="_Toc419232240" w:history="1">
+            <w:r>
+              <w:rPr>
+                <w:rStyle w:val="Hyperlink"/>
+                <w:noProof/>
+              </w:rPr>
+              <w:t>ToDo List / Iteration Backlog</w:t>
+            </w:r>
+            <w:r>
+              <w:rPr>
+                <w:noProof/>
+                <w:webHidden/>
+              </w:rPr>
+              <w:tab/>
+            </w:r>
+            <w:r>
+              <w:rPr>
+                <w:noProof/>
+                <w:webHidden/>
+              </w:rPr>
+              <w:fldChar w:fldCharType="begin"/>
+            </w:r>
+            <w:r>
+              <w:rPr>
+                <w:noProof/>
+                <w:webHidden/>
+              </w:rPr>
+              <w:instrText xml:space="preserve"> PAGEREF _Toc419232240 \h </w:instrText>
             </w:r>
             <w:r>
               <w:rPr>
@@ -2121,13 +2121,13 @@
               <w:lang w:val="fr-FR" w:eastAsia="fr-FR"/>
             </w:rPr>
           </w:pPr>
-          <w:hyperlink w:anchor="_Toc418766428" w:history="1">
+          <w:hyperlink w:anchor="_Toc419232241" w:history="1">
             <w:r>
               <w:rPr>
                 <w:rStyle w:val="Hyperlink"/>
                 <w:noProof/>
               </w:rPr>
-              <w:t>How to prioritize tasks</w:t>
+              <w:t>How to read the main and sub table</w:t>
             </w:r>
             <w:r>
               <w:rPr>
@@ -2148,7 +2148,7 @@
                 <w:noProof/>
                 <w:webHidden/>
               </w:rPr>
-              <w:instrText xml:space="preserve"> PAGEREF _Toc418766428 \h </w:instrText>
+              <w:instrText xml:space="preserve"> PAGEREF _Toc419232241 \h </w:instrText>
             </w:r>
             <w:r>
               <w:rPr>
@@ -2191,13 +2191,13 @@
               <w:lang w:val="fr-FR" w:eastAsia="fr-FR"/>
             </w:rPr>
           </w:pPr>
-          <w:hyperlink w:anchor="_Toc418766429" w:history="1">
+          <w:hyperlink w:anchor="_Toc419232242" w:history="1">
             <w:r>
               <w:rPr>
                 <w:rStyle w:val="Hyperlink"/>
                 <w:noProof/>
               </w:rPr>
-              <w:t>How to use the quick toolbar</w:t>
+              <w:t>How to prioritize tasks</w:t>
             </w:r>
             <w:r>
               <w:rPr>
@@ -2218,7 +2218,7 @@
                 <w:noProof/>
                 <w:webHidden/>
               </w:rPr>
-              <w:instrText xml:space="preserve"> PAGEREF _Toc418766429 \h </w:instrText>
+              <w:instrText xml:space="preserve"> PAGEREF _Toc419232242 \h </w:instrText>
             </w:r>
             <w:r>
               <w:rPr>
@@ -2261,13 +2261,13 @@
               <w:lang w:val="fr-FR" w:eastAsia="fr-FR"/>
             </w:rPr>
           </w:pPr>
-          <w:hyperlink w:anchor="_Toc418766430" w:history="1">
+          <w:hyperlink w:anchor="_Toc419232243" w:history="1">
             <w:r>
               <w:rPr>
                 <w:rStyle w:val="Hyperlink"/>
                 <w:noProof/>
               </w:rPr>
-              <w:t>How to use the timer</w:t>
+              <w:t>How to use the quick toolbar (main table)</w:t>
             </w:r>
             <w:r>
               <w:rPr>
@@ -2288,7 +2288,7 @@
                 <w:noProof/>
                 <w:webHidden/>
               </w:rPr>
-              <w:instrText xml:space="preserve"> PAGEREF _Toc418766430 \h </w:instrText>
+              <w:instrText xml:space="preserve"> PAGEREF _Toc419232243 \h </w:instrText>
             </w:r>
             <w:r>
               <w:rPr>
@@ -2331,13 +2331,13 @@
               <w:lang w:val="fr-FR" w:eastAsia="fr-FR"/>
             </w:rPr>
           </w:pPr>
-          <w:hyperlink w:anchor="_Toc418766431" w:history="1">
+          <w:hyperlink w:anchor="_Toc419232244" w:history="1">
             <w:r>
               <w:rPr>
                 <w:rStyle w:val="Hyperlink"/>
                 <w:noProof/>
               </w:rPr>
-              <w:t>How to use the timer’s toolbar</w:t>
+              <w:t>How to use the quick toolbar (sub-table)</w:t>
             </w:r>
             <w:r>
               <w:rPr>
@@ -2358,7 +2358,7 @@
                 <w:noProof/>
                 <w:webHidden/>
               </w:rPr>
-              <w:instrText xml:space="preserve"> PAGEREF _Toc418766431 \h </w:instrText>
+              <w:instrText xml:space="preserve"> PAGEREF _Toc419232244 \h </w:instrText>
             </w:r>
             <w:r>
               <w:rPr>
@@ -2401,13 +2401,13 @@
               <w:lang w:val="fr-FR" w:eastAsia="fr-FR"/>
             </w:rPr>
           </w:pPr>
-          <w:hyperlink w:anchor="_Toc418766432" w:history="1">
+          <w:hyperlink w:anchor="_Toc419232245" w:history="1">
             <w:r>
               <w:rPr>
                 <w:rStyle w:val="Hyperlink"/>
                 <w:noProof/>
               </w:rPr>
-              <w:t>How to work with the timer</w:t>
+              <w:t>How to use the timer</w:t>
             </w:r>
             <w:r>
               <w:rPr>
@@ -2428,7 +2428,7 @@
                 <w:noProof/>
                 <w:webHidden/>
               </w:rPr>
-              <w:instrText xml:space="preserve"> PAGEREF _Toc418766432 \h </w:instrText>
+              <w:instrText xml:space="preserve"> PAGEREF _Toc419232245 \h </w:instrText>
             </w:r>
             <w:r>
               <w:rPr>
@@ -2471,13 +2471,13 @@
               <w:lang w:val="fr-FR" w:eastAsia="fr-FR"/>
             </w:rPr>
           </w:pPr>
-          <w:hyperlink w:anchor="_Toc418766433" w:history="1">
+          <w:hyperlink w:anchor="_Toc419232246" w:history="1">
             <w:r>
               <w:rPr>
                 <w:rStyle w:val="Hyperlink"/>
                 <w:noProof/>
               </w:rPr>
-              <w:t>How to merge tasks</w:t>
+              <w:t>How to use the timer’s toolbar</w:t>
             </w:r>
             <w:r>
               <w:rPr>
@@ -2498,7 +2498,7 @@
                 <w:noProof/>
                 <w:webHidden/>
               </w:rPr>
-              <w:instrText xml:space="preserve"> PAGEREF _Toc418766433 \h </w:instrText>
+              <w:instrText xml:space="preserve"> PAGEREF _Toc419232246 \h </w:instrText>
             </w:r>
             <w:r>
               <w:rPr>
@@ -2518,7 +2518,7 @@
                 <w:noProof/>
                 <w:webHidden/>
               </w:rPr>
-              <w:t>15</w:t>
+              <w:t>14</w:t>
             </w:r>
             <w:r>
               <w:rPr>
@@ -2541,13 +2541,13 @@
               <w:lang w:val="fr-FR" w:eastAsia="fr-FR"/>
             </w:rPr>
           </w:pPr>
-          <w:hyperlink w:anchor="_Toc418766434" w:history="1">
+          <w:hyperlink w:anchor="_Toc419232247" w:history="1">
             <w:r>
               <w:rPr>
                 <w:rStyle w:val="Hyperlink"/>
                 <w:noProof/>
               </w:rPr>
-              <w:t>How to handle interruptions</w:t>
+              <w:t>How to work with the timer</w:t>
             </w:r>
             <w:r>
               <w:rPr>
@@ -2568,7 +2568,7 @@
                 <w:noProof/>
                 <w:webHidden/>
               </w:rPr>
-              <w:instrText xml:space="preserve"> PAGEREF _Toc418766434 \h </w:instrText>
+              <w:instrText xml:space="preserve"> PAGEREF _Toc419232247 \h </w:instrText>
             </w:r>
             <w:r>
               <w:rPr>
@@ -2611,13 +2611,13 @@
               <w:lang w:val="fr-FR" w:eastAsia="fr-FR"/>
             </w:rPr>
           </w:pPr>
-          <w:hyperlink w:anchor="_Toc418766435" w:history="1">
+          <w:hyperlink w:anchor="_Toc419232248" w:history="1">
             <w:r>
               <w:rPr>
                 <w:rStyle w:val="Hyperlink"/>
                 <w:noProof/>
               </w:rPr>
-              <w:t>How to customize sounds</w:t>
+              <w:t>How to merge tasks</w:t>
             </w:r>
             <w:r>
               <w:rPr>
@@ -2638,74 +2638,7 @@
                 <w:noProof/>
                 <w:webHidden/>
               </w:rPr>
-              <w:instrText xml:space="preserve"> PAGEREF _Toc418766435 \h </w:instrText>
-            </w:r>
-            <w:r>
-              <w:rPr>
-                <w:noProof/>
-                <w:webHidden/>
-              </w:rPr>
-            </w:r>
-            <w:r>
-              <w:rPr>
-                <w:noProof/>
-                <w:webHidden/>
-              </w:rPr>
-              <w:fldChar w:fldCharType="separate"/>
-            </w:r>
-            <w:r>
-              <w:rPr>
-                <w:noProof/>
-                <w:webHidden/>
-              </w:rPr>
-              <w:t>16</w:t>
-            </w:r>
-            <w:r>
-              <w:rPr>
-                <w:noProof/>
-                <w:webHidden/>
-              </w:rPr>
-              <w:fldChar w:fldCharType="end"/>
-            </w:r>
-          </w:hyperlink>
-        </w:p>
-        <w:p>
-          <w:pPr>
-            <w:pStyle w:val="TOC2"/>
-            <w:rPr>
-              <w:rFonts w:asciiTheme="minorHAnsi" w:eastAsiaTheme="minorEastAsia" w:hAnsiTheme="minorHAnsi" w:cstheme="minorBidi"/>
-              <w:noProof/>
-              <w:lang w:val="fr-FR" w:eastAsia="fr-FR"/>
-            </w:rPr>
-          </w:pPr>
-          <w:hyperlink w:anchor="_Toc418766436" w:history="1">
-            <w:r>
-              <w:rPr>
-                <w:rStyle w:val="Hyperlink"/>
-                <w:noProof/>
-              </w:rPr>
-              <w:t>Report List / Release Backlog</w:t>
-            </w:r>
-            <w:r>
-              <w:rPr>
-                <w:noProof/>
-                <w:webHidden/>
-              </w:rPr>
-              <w:tab/>
-            </w:r>
-            <w:r>
-              <w:rPr>
-                <w:noProof/>
-                <w:webHidden/>
-              </w:rPr>
-              <w:fldChar w:fldCharType="begin"/>
-            </w:r>
-            <w:r>
-              <w:rPr>
-                <w:noProof/>
-                <w:webHidden/>
-              </w:rPr>
-              <w:instrText xml:space="preserve"> PAGEREF _Toc418766436 \h </w:instrText>
+              <w:instrText xml:space="preserve"> PAGEREF _Toc419232248 \h </w:instrText>
             </w:r>
             <w:r>
               <w:rPr>
@@ -2748,13 +2681,13 @@
               <w:lang w:val="fr-FR" w:eastAsia="fr-FR"/>
             </w:rPr>
           </w:pPr>
-          <w:hyperlink w:anchor="_Toc418766437" w:history="1">
+          <w:hyperlink w:anchor="_Toc419232249" w:history="1">
             <w:r>
               <w:rPr>
                 <w:rStyle w:val="Hyperlink"/>
                 <w:noProof/>
               </w:rPr>
-              <w:t>How to read the table’s border</w:t>
+              <w:t>How to handle interruptions</w:t>
             </w:r>
             <w:r>
               <w:rPr>
@@ -2775,7 +2708,7 @@
                 <w:noProof/>
                 <w:webHidden/>
               </w:rPr>
-              <w:instrText xml:space="preserve"> PAGEREF _Toc418766437 \h </w:instrText>
+              <w:instrText xml:space="preserve"> PAGEREF _Toc419232249 \h </w:instrText>
             </w:r>
             <w:r>
               <w:rPr>
@@ -2818,13 +2751,13 @@
               <w:lang w:val="fr-FR" w:eastAsia="fr-FR"/>
             </w:rPr>
           </w:pPr>
-          <w:hyperlink w:anchor="_Toc418766438" w:history="1">
+          <w:hyperlink w:anchor="_Toc419232250" w:history="1">
             <w:r>
               <w:rPr>
                 <w:rStyle w:val="Hyperlink"/>
                 <w:noProof/>
               </w:rPr>
-              <w:t>How to read the table</w:t>
+              <w:t>How to customize sounds</w:t>
             </w:r>
             <w:r>
               <w:rPr>
@@ -2845,7 +2778,74 @@
                 <w:noProof/>
                 <w:webHidden/>
               </w:rPr>
-              <w:instrText xml:space="preserve"> PAGEREF _Toc418766438 \h </w:instrText>
+              <w:instrText xml:space="preserve"> PAGEREF _Toc419232250 \h </w:instrText>
+            </w:r>
+            <w:r>
+              <w:rPr>
+                <w:noProof/>
+                <w:webHidden/>
+              </w:rPr>
+            </w:r>
+            <w:r>
+              <w:rPr>
+                <w:noProof/>
+                <w:webHidden/>
+              </w:rPr>
+              <w:fldChar w:fldCharType="separate"/>
+            </w:r>
+            <w:r>
+              <w:rPr>
+                <w:noProof/>
+                <w:webHidden/>
+              </w:rPr>
+              <w:t>16</w:t>
+            </w:r>
+            <w:r>
+              <w:rPr>
+                <w:noProof/>
+                <w:webHidden/>
+              </w:rPr>
+              <w:fldChar w:fldCharType="end"/>
+            </w:r>
+          </w:hyperlink>
+        </w:p>
+        <w:p>
+          <w:pPr>
+            <w:pStyle w:val="TOC2"/>
+            <w:rPr>
+              <w:rFonts w:asciiTheme="minorHAnsi" w:eastAsiaTheme="minorEastAsia" w:hAnsiTheme="minorHAnsi" w:cstheme="minorBidi"/>
+              <w:noProof/>
+              <w:lang w:val="fr-FR" w:eastAsia="fr-FR"/>
+            </w:rPr>
+          </w:pPr>
+          <w:hyperlink w:anchor="_Toc419232251" w:history="1">
+            <w:r>
+              <w:rPr>
+                <w:rStyle w:val="Hyperlink"/>
+                <w:noProof/>
+              </w:rPr>
+              <w:t>Report List / Release Backlog</w:t>
+            </w:r>
+            <w:r>
+              <w:rPr>
+                <w:noProof/>
+                <w:webHidden/>
+              </w:rPr>
+              <w:tab/>
+            </w:r>
+            <w:r>
+              <w:rPr>
+                <w:noProof/>
+                <w:webHidden/>
+              </w:rPr>
+              <w:fldChar w:fldCharType="begin"/>
+            </w:r>
+            <w:r>
+              <w:rPr>
+                <w:noProof/>
+                <w:webHidden/>
+              </w:rPr>
+              <w:instrText xml:space="preserve"> PAGEREF _Toc419232251 \h </w:instrText>
             </w:r>
             <w:r>
               <w:rPr>
@@ -2888,13 +2888,13 @@
               <w:lang w:val="fr-FR" w:eastAsia="fr-FR"/>
             </w:rPr>
           </w:pPr>
-          <w:hyperlink w:anchor="_Toc418766439" w:history="1">
+          <w:hyperlink w:anchor="_Toc419232252" w:history="1">
             <w:r>
               <w:rPr>
                 <w:rStyle w:val="Hyperlink"/>
                 <w:noProof/>
               </w:rPr>
-              <w:t>How to use the quick toolbar</w:t>
+              <w:t>How to read the main table’s header</w:t>
             </w:r>
             <w:r>
               <w:rPr>
@@ -2915,7 +2915,7 @@
                 <w:noProof/>
                 <w:webHidden/>
               </w:rPr>
-              <w:instrText xml:space="preserve"> PAGEREF _Toc418766439 \h </w:instrText>
+              <w:instrText xml:space="preserve"> PAGEREF _Toc419232252 \h </w:instrText>
             </w:r>
             <w:r>
               <w:rPr>
@@ -2935,74 +2935,7 @@
                 <w:noProof/>
                 <w:webHidden/>
               </w:rPr>
-              <w:t>17</w:t>
-            </w:r>
-            <w:r>
-              <w:rPr>
-                <w:noProof/>
-                <w:webHidden/>
-              </w:rPr>
-              <w:fldChar w:fldCharType="end"/>
-            </w:r>
-          </w:hyperlink>
-        </w:p>
-        <w:p>
-          <w:pPr>
-            <w:pStyle w:val="TOC2"/>
-            <w:rPr>
-              <w:rFonts w:asciiTheme="minorHAnsi" w:eastAsiaTheme="minorEastAsia" w:hAnsiTheme="minorHAnsi" w:cstheme="minorBidi"/>
-              <w:noProof/>
-              <w:lang w:val="fr-FR" w:eastAsia="fr-FR"/>
-            </w:rPr>
-          </w:pPr>
-          <w:hyperlink w:anchor="_Toc418766440" w:history="1">
-            <w:r>
-              <w:rPr>
-                <w:rStyle w:val="Hyperlink"/>
-                <w:noProof/>
-              </w:rPr>
-              <w:t>Burndown / Burn-up Chart</w:t>
-            </w:r>
-            <w:r>
-              <w:rPr>
-                <w:noProof/>
-                <w:webHidden/>
-              </w:rPr>
-              <w:tab/>
-            </w:r>
-            <w:r>
-              <w:rPr>
-                <w:noProof/>
-                <w:webHidden/>
-              </w:rPr>
-              <w:fldChar w:fldCharType="begin"/>
-            </w:r>
-            <w:r>
-              <w:rPr>
-                <w:noProof/>
-                <w:webHidden/>
-              </w:rPr>
-              <w:instrText xml:space="preserve"> PAGEREF _Toc418766440 \h </w:instrText>
-            </w:r>
-            <w:r>
-              <w:rPr>
-                <w:noProof/>
-                <w:webHidden/>
-              </w:rPr>
-            </w:r>
-            <w:r>
-              <w:rPr>
-                <w:noProof/>
-                <w:webHidden/>
-              </w:rPr>
-              <w:fldChar w:fldCharType="separate"/>
-            </w:r>
-            <w:r>
-              <w:rPr>
-                <w:noProof/>
-                <w:webHidden/>
-              </w:rPr>
-              <w:t>17</w:t>
+              <w:t>16</w:t>
             </w:r>
             <w:r>
               <w:rPr>
@@ -3025,12 +2958,219 @@
               <w:lang w:val="fr-FR" w:eastAsia="fr-FR"/>
             </w:rPr>
           </w:pPr>
-          <w:hyperlink w:anchor="_Toc418766441" w:history="1">
+          <w:hyperlink w:anchor="_Toc419232253" w:history="1">
             <w:r>
               <w:rPr>
                 <w:rStyle w:val="Hyperlink"/>
                 <w:noProof/>
               </w:rPr>
+              <w:t>How to read the main and sub tables</w:t>
+            </w:r>
+            <w:r>
+              <w:rPr>
+                <w:noProof/>
+                <w:webHidden/>
+              </w:rPr>
+              <w:tab/>
+            </w:r>
+            <w:r>
+              <w:rPr>
+                <w:noProof/>
+                <w:webHidden/>
+              </w:rPr>
+              <w:fldChar w:fldCharType="begin"/>
+            </w:r>
+            <w:r>
+              <w:rPr>
+                <w:noProof/>
+                <w:webHidden/>
+              </w:rPr>
+              <w:instrText xml:space="preserve"> PAGEREF _Toc419232253 \h </w:instrText>
+            </w:r>
+            <w:r>
+              <w:rPr>
+                <w:noProof/>
+                <w:webHidden/>
+              </w:rPr>
+            </w:r>
+            <w:r>
+              <w:rPr>
+                <w:noProof/>
+                <w:webHidden/>
+              </w:rPr>
+              <w:fldChar w:fldCharType="separate"/>
+            </w:r>
+            <w:r>
+              <w:rPr>
+                <w:noProof/>
+                <w:webHidden/>
+              </w:rPr>
+              <w:t>17</w:t>
+            </w:r>
+            <w:r>
+              <w:rPr>
+                <w:noProof/>
+                <w:webHidden/>
+              </w:rPr>
+              <w:fldChar w:fldCharType="end"/>
+            </w:r>
+          </w:hyperlink>
+        </w:p>
+        <w:p>
+          <w:pPr>
+            <w:pStyle w:val="TOC3"/>
+            <w:tabs>
+              <w:tab w:val="right" w:leader="dot" w:pos="9016"/>
+            </w:tabs>
+            <w:rPr>
+              <w:rFonts w:asciiTheme="minorHAnsi" w:eastAsiaTheme="minorEastAsia" w:hAnsiTheme="minorHAnsi" w:cstheme="minorBidi"/>
+              <w:noProof/>
+              <w:lang w:val="fr-FR" w:eastAsia="fr-FR"/>
+            </w:rPr>
+          </w:pPr>
+          <w:hyperlink w:anchor="_Toc419232254" w:history="1">
+            <w:r>
+              <w:rPr>
+                <w:rStyle w:val="Hyperlink"/>
+                <w:noProof/>
+              </w:rPr>
+              <w:t>How to use the quick toolbar</w:t>
+            </w:r>
+            <w:r>
+              <w:rPr>
+                <w:noProof/>
+                <w:webHidden/>
+              </w:rPr>
+              <w:tab/>
+            </w:r>
+            <w:r>
+              <w:rPr>
+                <w:noProof/>
+                <w:webHidden/>
+              </w:rPr>
+              <w:fldChar w:fldCharType="begin"/>
+            </w:r>
+            <w:r>
+              <w:rPr>
+                <w:noProof/>
+                <w:webHidden/>
+              </w:rPr>
+              <w:instrText xml:space="preserve"> PAGEREF _Toc419232254 \h </w:instrText>
+            </w:r>
+            <w:r>
+              <w:rPr>
+                <w:noProof/>
+                <w:webHidden/>
+              </w:rPr>
+            </w:r>
+            <w:r>
+              <w:rPr>
+                <w:noProof/>
+                <w:webHidden/>
+              </w:rPr>
+              <w:fldChar w:fldCharType="separate"/>
+            </w:r>
+            <w:r>
+              <w:rPr>
+                <w:noProof/>
+                <w:webHidden/>
+              </w:rPr>
+              <w:t>17</w:t>
+            </w:r>
+            <w:r>
+              <w:rPr>
+                <w:noProof/>
+                <w:webHidden/>
+              </w:rPr>
+              <w:fldChar w:fldCharType="end"/>
+            </w:r>
+          </w:hyperlink>
+        </w:p>
+        <w:p>
+          <w:pPr>
+            <w:pStyle w:val="TOC2"/>
+            <w:rPr>
+              <w:rFonts w:asciiTheme="minorHAnsi" w:eastAsiaTheme="minorEastAsia" w:hAnsiTheme="minorHAnsi" w:cstheme="minorBidi"/>
+              <w:noProof/>
+              <w:lang w:val="fr-FR" w:eastAsia="fr-FR"/>
+            </w:rPr>
+          </w:pPr>
+          <w:hyperlink w:anchor="_Toc419232255" w:history="1">
+            <w:r>
+              <w:rPr>
+                <w:rStyle w:val="Hyperlink"/>
+                <w:noProof/>
+              </w:rPr>
+              <w:t>Burndown / Burn-up Chart</w:t>
+            </w:r>
+            <w:r>
+              <w:rPr>
+                <w:noProof/>
+                <w:webHidden/>
+              </w:rPr>
+              <w:tab/>
+            </w:r>
+            <w:r>
+              <w:rPr>
+                <w:noProof/>
+                <w:webHidden/>
+              </w:rPr>
+              <w:fldChar w:fldCharType="begin"/>
+            </w:r>
+            <w:r>
+              <w:rPr>
+                <w:noProof/>
+                <w:webHidden/>
+              </w:rPr>
+              <w:instrText xml:space="preserve"> PAGEREF _Toc419232255 \h </w:instrText>
+            </w:r>
+            <w:r>
+              <w:rPr>
+                <w:noProof/>
+                <w:webHidden/>
+              </w:rPr>
+            </w:r>
+            <w:r>
+              <w:rPr>
+                <w:noProof/>
+                <w:webHidden/>
+              </w:rPr>
+              <w:fldChar w:fldCharType="separate"/>
+            </w:r>
+            <w:r>
+              <w:rPr>
+                <w:noProof/>
+                <w:webHidden/>
+              </w:rPr>
+              <w:t>17</w:t>
+            </w:r>
+            <w:r>
+              <w:rPr>
+                <w:noProof/>
+                <w:webHidden/>
+              </w:rPr>
+              <w:fldChar w:fldCharType="end"/>
+            </w:r>
+          </w:hyperlink>
+        </w:p>
+        <w:p>
+          <w:pPr>
+            <w:pStyle w:val="TOC3"/>
+            <w:tabs>
+              <w:tab w:val="right" w:leader="dot" w:pos="9016"/>
+            </w:tabs>
+            <w:rPr>
+              <w:rFonts w:asciiTheme="minorHAnsi" w:eastAsiaTheme="minorEastAsia" w:hAnsiTheme="minorHAnsi" w:cstheme="minorBidi"/>
+              <w:noProof/>
+              <w:lang w:val="fr-FR" w:eastAsia="fr-FR"/>
+            </w:rPr>
+          </w:pPr>
+          <w:hyperlink w:anchor="_Toc419232256" w:history="1">
+            <w:r>
+              <w:rPr>
+                <w:rStyle w:val="Hyperlink"/>
+                <w:noProof/>
+              </w:rPr>
               <w:t>How to create charts</w:t>
             </w:r>
             <w:r>
@@ -3052,7 +3192,7 @@
                 <w:noProof/>
                 <w:webHidden/>
               </w:rPr>
-              <w:instrText xml:space="preserve"> PAGEREF _Toc418766441 \h </w:instrText>
+              <w:instrText xml:space="preserve"> PAGEREF _Toc419232256 \h </w:instrText>
             </w:r>
             <w:r>
               <w:rPr>
@@ -3095,7 +3235,7 @@
               <w:lang w:val="fr-FR" w:eastAsia="fr-FR"/>
             </w:rPr>
           </w:pPr>
-          <w:hyperlink w:anchor="_Toc418766442" w:history="1">
+          <w:hyperlink w:anchor="_Toc419232257" w:history="1">
             <w:r>
               <w:rPr>
                 <w:rStyle w:val="Hyperlink"/>
@@ -3122,7 +3262,7 @@
                 <w:noProof/>
                 <w:webHidden/>
               </w:rPr>
-              <w:instrText xml:space="preserve"> PAGEREF _Toc418766442 \h </w:instrText>
+              <w:instrText xml:space="preserve"> PAGEREF _Toc419232257 \h </w:instrText>
             </w:r>
             <w:r>
               <w:rPr>
@@ -3162,7 +3302,7 @@
               <w:lang w:val="fr-FR" w:eastAsia="fr-FR"/>
             </w:rPr>
           </w:pPr>
-          <w:hyperlink w:anchor="_Toc418766443" w:history="1">
+          <w:hyperlink w:anchor="_Toc419232258" w:history="1">
             <w:r>
               <w:rPr>
                 <w:rStyle w:val="Hyperlink"/>
@@ -3189,7 +3329,7 @@
                 <w:noProof/>
                 <w:webHidden/>
               </w:rPr>
-              <w:instrText xml:space="preserve"> PAGEREF _Toc418766443 \h </w:instrText>
+              <w:instrText xml:space="preserve"> PAGEREF _Toc419232258 \h </w:instrText>
             </w:r>
             <w:r>
               <w:rPr>
@@ -3229,7 +3369,7 @@
               <w:lang w:val="fr-FR" w:eastAsia="fr-FR"/>
             </w:rPr>
           </w:pPr>
-          <w:hyperlink w:anchor="_Toc418766444" w:history="1">
+          <w:hyperlink w:anchor="_Toc419232259" w:history="1">
             <w:r>
               <w:rPr>
                 <w:rStyle w:val="Hyperlink"/>
@@ -3256,7 +3396,7 @@
                 <w:noProof/>
                 <w:webHidden/>
               </w:rPr>
-              <w:instrText xml:space="preserve"> PAGEREF _Toc418766444 \h </w:instrText>
+              <w:instrText xml:space="preserve"> PAGEREF _Toc419232259 \h </w:instrText>
             </w:r>
             <w:r>
               <w:rPr>
@@ -3276,7 +3416,7 @@
                 <w:noProof/>
                 <w:webHidden/>
               </w:rPr>
-              <w:t>18</w:t>
+              <w:t>19</w:t>
             </w:r>
             <w:r>
               <w:rPr>
@@ -3302,7 +3442,7 @@
       <w:pPr>
         <w:pStyle w:val="Heading1"/>
       </w:pPr>
-      <w:bookmarkStart w:id="2" w:name="_Toc418766402"/>
+      <w:bookmarkStart w:id="2" w:name="_Toc419232215"/>
       <w:r>
         <w:t>About</w:t>
       </w:r>
@@ -3419,7 +3559,7 @@
       <w:pPr>
         <w:pStyle w:val="Heading1"/>
       </w:pPr>
-      <w:bookmarkStart w:id="3" w:name="_Toc418766403"/>
+      <w:bookmarkStart w:id="3" w:name="_Toc419232216"/>
       <w:r>
         <w:t>Application</w:t>
       </w:r>
@@ -3637,7 +3777,7 @@
       <w:pPr>
         <w:pStyle w:val="Heading1"/>
       </w:pPr>
-      <w:bookmarkStart w:id="4" w:name="_Toc418766404"/>
+      <w:bookmarkStart w:id="4" w:name="_Toc419232217"/>
       <w:r>
         <w:t>License</w:t>
       </w:r>
@@ -3697,6 +3837,7 @@
           <w:noProof/>
           <w:lang w:val="fr-FR" w:eastAsia="fr-FR"/>
         </w:rPr>
+        <w:lastRenderedPageBreak/>
         <w:drawing>
           <wp:inline distT="0" distB="0" distL="0" distR="0">
             <wp:extent cx="203246" cy="203246"/>
@@ -3749,9 +3890,8 @@
       <w:pPr>
         <w:pStyle w:val="Heading1"/>
       </w:pPr>
-      <w:bookmarkStart w:id="5" w:name="_Toc418766405"/>
-      <w:r>
-        <w:lastRenderedPageBreak/>
+      <w:bookmarkStart w:id="5" w:name="_Toc419232218"/>
+      <w:r>
         <w:t xml:space="preserve">The </w:t>
       </w:r>
       <w:proofErr w:type="spellStart"/>
@@ -4788,7 +4928,11 @@
             </w:r>
             <w:proofErr w:type="spellEnd"/>
             <w:r>
-              <w:t xml:space="preserve"> charts.</w:t>
+              <w:t xml:space="preserve"> </w:t>
+            </w:r>
+            <w:r>
+              <w:lastRenderedPageBreak/>
+              <w:t>charts.</w:t>
             </w:r>
           </w:p>
         </w:tc>
@@ -4800,6 +4944,7 @@
           </w:tcPr>
           <w:p>
             <w:r>
+              <w:lastRenderedPageBreak/>
               <w:t xml:space="preserve">The Next </w:t>
             </w:r>
             <w:proofErr w:type="spellStart"/>
@@ -4837,9 +4982,8 @@
       <w:pPr>
         <w:pStyle w:val="Heading1"/>
       </w:pPr>
-      <w:bookmarkStart w:id="6" w:name="_Toc418766406"/>
-      <w:r>
-        <w:lastRenderedPageBreak/>
+      <w:bookmarkStart w:id="6" w:name="_Toc419232219"/>
+      <w:r>
         <w:t>Configuration</w:t>
       </w:r>
       <w:bookmarkEnd w:id="6"/>
@@ -5208,7 +5352,7 @@
       <w:pPr>
         <w:pStyle w:val="Heading2"/>
       </w:pPr>
-      <w:bookmarkStart w:id="7" w:name="_Toc418766407"/>
+      <w:bookmarkStart w:id="7" w:name="_Toc419232220"/>
       <w:proofErr w:type="spellStart"/>
       <w:r>
         <w:t>MySQL</w:t>
@@ -5589,6 +5733,7 @@
         </w:numPr>
       </w:pPr>
       <w:r>
+        <w:lastRenderedPageBreak/>
         <w:t>Finally</w:t>
       </w:r>
       <w:r>
@@ -5709,7 +5854,6 @@
           <w:noProof/>
           <w:lang w:val="fr-FR" w:eastAsia="fr-FR"/>
         </w:rPr>
-        <w:lastRenderedPageBreak/>
         <w:drawing>
           <wp:inline distT="0" distB="0" distL="0" distR="0">
             <wp:extent cx="203246" cy="203246"/>
@@ -5858,7 +6002,7 @@
       <w:pPr>
         <w:pStyle w:val="Heading2"/>
       </w:pPr>
-      <w:bookmarkStart w:id="8" w:name="_Toc418766408"/>
+      <w:bookmarkStart w:id="8" w:name="_Toc419232221"/>
       <w:r>
         <w:t>Logger</w:t>
       </w:r>
@@ -6016,7 +6160,7 @@
       <w:pPr>
         <w:pStyle w:val="Heading2"/>
       </w:pPr>
-      <w:bookmarkStart w:id="9" w:name="_Toc418766409"/>
+      <w:bookmarkStart w:id="9" w:name="_Toc419232222"/>
       <w:r>
         <w:t>Google Drive configuration</w:t>
       </w:r>
@@ -6221,7 +6365,7 @@
       <w:pPr>
         <w:pStyle w:val="Heading1"/>
       </w:pPr>
-      <w:bookmarkStart w:id="10" w:name="_Toc418766410"/>
+      <w:bookmarkStart w:id="10" w:name="_Toc419232223"/>
       <w:proofErr w:type="spellStart"/>
       <w:proofErr w:type="gramStart"/>
       <w:r>
@@ -6241,7 +6385,7 @@
       <w:pPr>
         <w:pStyle w:val="Heading2"/>
       </w:pPr>
-      <w:bookmarkStart w:id="11" w:name="_Toc418766411"/>
+      <w:bookmarkStart w:id="11" w:name="_Toc419232224"/>
       <w:r>
         <w:t>P</w:t>
       </w:r>
@@ -6259,7 +6403,7 @@
       <w:pPr>
         <w:pStyle w:val="Heading3"/>
       </w:pPr>
-      <w:bookmarkStart w:id="12" w:name="_Toc418766412"/>
+      <w:bookmarkStart w:id="12" w:name="_Toc419232225"/>
       <w:r>
         <w:t>How to set the preferences</w:t>
       </w:r>
@@ -6324,6 +6468,7 @@
         </w:rPr>
       </w:pPr>
       <w:r>
+        <w:lastRenderedPageBreak/>
         <w:t>I</w:t>
       </w:r>
       <w:r>
@@ -6678,7 +6823,6 @@
         <w:rPr>
           <w:b/>
         </w:rPr>
-        <w:lastRenderedPageBreak/>
         <w:t>Short break length</w:t>
       </w:r>
       <w:r>
@@ -8217,6 +8361,7 @@
               <w:jc w:val="center"/>
             </w:pPr>
             <w:r>
+              <w:lastRenderedPageBreak/>
               <w:t>Long break length</w:t>
             </w:r>
           </w:p>
@@ -9004,6 +9149,9 @@
         <w:t xml:space="preserve">a task </w:t>
       </w:r>
       <w:r>
+        <w:rPr>
+          <w:color w:val="00B050"/>
+        </w:rPr>
         <w:t>finishes</w:t>
       </w:r>
       <w:r>
@@ -9027,7 +9175,16 @@
       </w:r>
       <w:proofErr w:type="spellEnd"/>
       <w:r>
-        <w:t xml:space="preserve"> is minimized, in the System tray or in the background</w:t>
+        <w:t xml:space="preserve"> is minimized</w:t>
+      </w:r>
+      <w:r>
+        <w:t xml:space="preserve"> in the System tray or</w:t>
+      </w:r>
+      <w:r>
+        <w:t xml:space="preserve"> hidden</w:t>
+      </w:r>
+      <w:r>
+        <w:t xml:space="preserve"> in the background</w:t>
       </w:r>
       <w:r>
         <w:t xml:space="preserve"> and the sound is </w:t>
@@ -9091,7 +9248,7 @@
       <w:pPr>
         <w:pStyle w:val="Heading1"/>
       </w:pPr>
-      <w:bookmarkStart w:id="32" w:name="_Toc418766413"/>
+      <w:bookmarkStart w:id="32" w:name="_Toc419232226"/>
       <w:r>
         <w:t>Getting Started</w:t>
       </w:r>
@@ -9166,7 +9323,7 @@
       <w:pPr>
         <w:pStyle w:val="Heading3"/>
       </w:pPr>
-      <w:bookmarkStart w:id="33" w:name="_Toc418766414"/>
+      <w:bookmarkStart w:id="33" w:name="_Toc419232227"/>
       <w:r>
         <w:t>One</w:t>
       </w:r>
@@ -9606,6 +9763,7 @@
         </w:numPr>
       </w:pPr>
       <w:r>
+        <w:lastRenderedPageBreak/>
         <w:t xml:space="preserve">Prioritize the </w:t>
       </w:r>
       <w:proofErr w:type="spellStart"/>
@@ -9985,7 +10143,6 @@
         </w:numPr>
       </w:pPr>
       <w:r>
-        <w:lastRenderedPageBreak/>
         <w:t>Create</w:t>
       </w:r>
       <w:r>
@@ -10025,7 +10182,7 @@
       <w:pPr>
         <w:pStyle w:val="Heading3"/>
       </w:pPr>
-      <w:bookmarkStart w:id="36" w:name="_Toc418766415"/>
+      <w:bookmarkStart w:id="36" w:name="_Toc419232228"/>
       <w:r>
         <w:t xml:space="preserve">How to </w:t>
       </w:r>
@@ -11345,6 +11502,7 @@
         </w:numPr>
       </w:pPr>
       <w:r>
+        <w:lastRenderedPageBreak/>
         <w:t>CTRL</w:t>
       </w:r>
       <w:r>
@@ -11577,7 +11735,6 @@
         </w:numPr>
       </w:pPr>
       <w:r>
-        <w:lastRenderedPageBreak/>
         <w:t>CTRL</w:t>
       </w:r>
       <w:r>
@@ -12500,7 +12657,7 @@
           </wp:anchor>
         </w:drawing>
       </w:r>
-      <w:bookmarkStart w:id="37" w:name="_Toc418766416"/>
+      <w:bookmarkStart w:id="37" w:name="_Toc419232229"/>
       <w:r>
         <w:t>New</w:t>
       </w:r>
@@ -12524,7 +12681,7 @@
       <w:pPr>
         <w:pStyle w:val="Heading3"/>
       </w:pPr>
-      <w:bookmarkStart w:id="38" w:name="_Toc418766417"/>
+      <w:bookmarkStart w:id="38" w:name="_Toc419232230"/>
       <w:r>
         <w:t>How to c</w:t>
       </w:r>
@@ -12572,6 +12729,7 @@
         </w:numPr>
       </w:pPr>
       <w:r>
+        <w:lastRenderedPageBreak/>
         <w:t xml:space="preserve">Use the quick </w:t>
       </w:r>
       <w:r>
@@ -12879,9 +13037,8 @@
       <w:pPr>
         <w:pStyle w:val="Heading3"/>
       </w:pPr>
-      <w:bookmarkStart w:id="39" w:name="_Toc418766418"/>
-      <w:r>
-        <w:lastRenderedPageBreak/>
+      <w:bookmarkStart w:id="39" w:name="_Toc419232231"/>
+      <w:r>
         <w:t xml:space="preserve">How to create </w:t>
       </w:r>
       <w:r>
@@ -12899,6 +13056,7 @@
       <w:r>
         <w:t xml:space="preserve"> ways)</w:t>
       </w:r>
+      <w:bookmarkEnd w:id="39"/>
     </w:p>
     <w:p>
       <w:pPr>
@@ -13192,13 +13350,14 @@
       <w:pPr>
         <w:pStyle w:val="Heading3"/>
       </w:pPr>
+      <w:bookmarkStart w:id="40" w:name="_Toc419232232"/>
       <w:r>
         <w:t>How to use the</w:t>
       </w:r>
       <w:r>
         <w:t xml:space="preserve"> Create panel</w:t>
       </w:r>
-      <w:bookmarkEnd w:id="39"/>
+      <w:bookmarkEnd w:id="40"/>
     </w:p>
     <w:p>
       <w:pPr>
@@ -13254,13 +13413,13 @@
       <w:r>
         <w:t xml:space="preserve"> date.</w:t>
       </w:r>
-      <w:bookmarkStart w:id="40" w:name="OLE_LINK145"/>
-      <w:bookmarkStart w:id="41" w:name="OLE_LINK146"/>
+      <w:bookmarkStart w:id="41" w:name="OLE_LINK145"/>
+      <w:bookmarkStart w:id="42" w:name="OLE_LINK146"/>
       <w:r>
         <w:t xml:space="preserve"> This field is mandatory.</w:t>
       </w:r>
-      <w:bookmarkEnd w:id="40"/>
       <w:bookmarkEnd w:id="41"/>
+      <w:bookmarkEnd w:id="42"/>
     </w:p>
     <w:p>
       <w:pPr>
@@ -13428,8 +13587,8 @@
       <w:r>
         <w:t xml:space="preserve">. </w:t>
       </w:r>
-      <w:bookmarkStart w:id="42" w:name="OLE_LINK33"/>
-      <w:bookmarkStart w:id="43" w:name="OLE_LINK34"/>
+      <w:bookmarkStart w:id="43" w:name="OLE_LINK33"/>
+      <w:bookmarkStart w:id="44" w:name="OLE_LINK34"/>
       <w:r>
         <w:t>This editable list is pre-filled with existing types. When creating / editing a</w:t>
       </w:r>
@@ -13439,8 +13598,8 @@
       <w:r>
         <w:t xml:space="preserve">, the list is updated. </w:t>
       </w:r>
-      <w:bookmarkEnd w:id="42"/>
       <w:bookmarkEnd w:id="43"/>
+      <w:bookmarkEnd w:id="44"/>
       <w:r>
         <w:t xml:space="preserve">Unused types are removed at </w:t>
       </w:r>
@@ -13527,29 +13686,29 @@
       <w:r>
         <w:t xml:space="preserve">: name of the author. </w:t>
       </w:r>
-      <w:bookmarkStart w:id="44" w:name="OLE_LINK45"/>
-      <w:bookmarkStart w:id="45" w:name="OLE_LINK49"/>
+      <w:bookmarkStart w:id="45" w:name="OLE_LINK45"/>
+      <w:bookmarkStart w:id="46" w:name="OLE_LINK49"/>
       <w:r>
         <w:t xml:space="preserve">This editable list is pre-filled with existing </w:t>
       </w:r>
-      <w:bookmarkStart w:id="46" w:name="OLE_LINK37"/>
-      <w:bookmarkStart w:id="47" w:name="OLE_LINK38"/>
+      <w:bookmarkStart w:id="47" w:name="OLE_LINK37"/>
+      <w:bookmarkStart w:id="48" w:name="OLE_LINK38"/>
       <w:r>
         <w:t>authors</w:t>
       </w:r>
+      <w:bookmarkEnd w:id="47"/>
+      <w:bookmarkEnd w:id="48"/>
+      <w:r>
+        <w:t>. When creating / editing a</w:t>
+      </w:r>
+      <w:r>
+        <w:t xml:space="preserve"> task</w:t>
+      </w:r>
+      <w:r>
+        <w:t xml:space="preserve">, the list updated. </w:t>
+      </w:r>
+      <w:bookmarkEnd w:id="45"/>
       <w:bookmarkEnd w:id="46"/>
-      <w:bookmarkEnd w:id="47"/>
-      <w:r>
-        <w:t>. When creating / editing a</w:t>
-      </w:r>
-      <w:r>
-        <w:t xml:space="preserve"> task</w:t>
-      </w:r>
-      <w:r>
-        <w:t xml:space="preserve">, the list updated. </w:t>
-      </w:r>
-      <w:bookmarkEnd w:id="44"/>
-      <w:bookmarkEnd w:id="45"/>
       <w:r>
         <w:t xml:space="preserve">Unused authors are removed </w:t>
       </w:r>
@@ -13588,13 +13747,13 @@
       <w:r>
         <w:t xml:space="preserve"> takes places. This editable list is pre-filled with existing </w:t>
       </w:r>
-      <w:bookmarkStart w:id="48" w:name="OLE_LINK50"/>
-      <w:bookmarkStart w:id="49" w:name="OLE_LINK53"/>
+      <w:bookmarkStart w:id="49" w:name="OLE_LINK50"/>
+      <w:bookmarkStart w:id="50" w:name="OLE_LINK53"/>
       <w:r>
         <w:t>places</w:t>
       </w:r>
-      <w:bookmarkEnd w:id="48"/>
       <w:bookmarkEnd w:id="49"/>
+      <w:bookmarkEnd w:id="50"/>
       <w:r>
         <w:t>. When creating / editing a task</w:t>
       </w:r>
@@ -13720,14 +13879,14 @@
           </wp:anchor>
         </w:drawing>
       </w:r>
-      <w:bookmarkStart w:id="50" w:name="_Toc418766419"/>
+      <w:bookmarkStart w:id="51" w:name="_Toc419232233"/>
       <w:r>
         <w:t>Ac</w:t>
       </w:r>
       <w:r>
         <w:t>tivity List / Backlog</w:t>
       </w:r>
-      <w:bookmarkEnd w:id="50"/>
+      <w:bookmarkEnd w:id="51"/>
     </w:p>
     <w:p>
       <w:r>
@@ -13750,7 +13909,7 @@
       <w:pPr>
         <w:pStyle w:val="Heading3"/>
       </w:pPr>
-      <w:bookmarkStart w:id="51" w:name="_Toc418766420"/>
+      <w:bookmarkStart w:id="52" w:name="_Toc419232234"/>
       <w:r>
         <w:t xml:space="preserve">How to read the </w:t>
       </w:r>
@@ -13760,10 +13919,10 @@
       <w:r>
         <w:t>table</w:t>
       </w:r>
-      <w:bookmarkEnd w:id="51"/>
       <w:r>
         <w:t>s</w:t>
       </w:r>
+      <w:bookmarkEnd w:id="52"/>
     </w:p>
     <w:p>
       <w:pPr>
@@ -14075,8 +14234,9 @@
       <w:pPr>
         <w:pStyle w:val="Heading3"/>
       </w:pPr>
-      <w:bookmarkStart w:id="52" w:name="_Toc418766421"/>
-      <w:r>
+      <w:bookmarkStart w:id="53" w:name="_Toc419232235"/>
+      <w:r>
+        <w:lastRenderedPageBreak/>
         <w:t>How to</w:t>
       </w:r>
       <w:r>
@@ -14088,7 +14248,7 @@
       <w:r>
         <w:t>quick toolbar</w:t>
       </w:r>
-      <w:bookmarkEnd w:id="52"/>
+      <w:bookmarkEnd w:id="53"/>
     </w:p>
     <w:tbl>
       <w:tblPr>
@@ -14170,6 +14330,10 @@
               <w:jc w:val="center"/>
             </w:pPr>
             <w:r>
+              <w:rPr>
+                <w:noProof/>
+                <w:lang w:val="fr-FR" w:eastAsia="fr-FR"/>
+              </w:rPr>
               <w:drawing>
                 <wp:inline distT="0" distB="0" distL="0" distR="0">
                   <wp:extent cx="241540" cy="241540"/>
@@ -14218,6 +14382,10 @@
               <w:jc w:val="center"/>
             </w:pPr>
             <w:r>
+              <w:rPr>
+                <w:noProof/>
+                <w:lang w:val="fr-FR" w:eastAsia="fr-FR"/>
+              </w:rPr>
               <w:drawing>
                 <wp:inline distT="0" distB="0" distL="0" distR="0">
                   <wp:extent cx="241540" cy="241540"/>
@@ -14406,11 +14574,7 @@
               <w:t xml:space="preserve"> </w:t>
             </w:r>
             <w:r>
-              <w:t xml:space="preserve">the </w:t>
-            </w:r>
-            <w:r>
-              <w:lastRenderedPageBreak/>
-              <w:t>selected task.</w:t>
+              <w:t>the selected task.</w:t>
             </w:r>
           </w:p>
           <w:p/>
@@ -14443,16 +14607,7 @@
                 <w:sz w:val="20"/>
                 <w:szCs w:val="20"/>
               </w:rPr>
-              <w:lastRenderedPageBreak/>
-              <w:t xml:space="preserve">Duplicate the selected </w:t>
-            </w:r>
-            <w:r>
-              <w:rPr>
-                <w:sz w:val="20"/>
-                <w:szCs w:val="20"/>
-              </w:rPr>
-              <w:lastRenderedPageBreak/>
-              <w:t xml:space="preserve">task, and subtasks, </w:t>
+              <w:t xml:space="preserve">Duplicate the selected task, and subtasks, </w:t>
             </w:r>
             <w:r>
               <w:t xml:space="preserve">with </w:t>
@@ -14505,7 +14660,6 @@
                 <w:szCs w:val="20"/>
                 <w:lang w:val="fr-FR" w:eastAsia="fr-FR"/>
               </w:rPr>
-              <w:lastRenderedPageBreak/>
               <w:t xml:space="preserve">Create a task </w:t>
             </w:r>
             <w:r>
@@ -14518,17 +14672,7 @@
                 <w:szCs w:val="20"/>
                 <w:lang w:val="fr-FR" w:eastAsia="fr-FR"/>
               </w:rPr>
-              <w:t xml:space="preserve">default </w:t>
-            </w:r>
-            <w:r>
-              <w:rPr>
-                <w:noProof/>
-                <w:sz w:val="20"/>
-                <w:szCs w:val="20"/>
-                <w:lang w:val="fr-FR" w:eastAsia="fr-FR"/>
-              </w:rPr>
-              <w:lastRenderedPageBreak/>
-              <w:t xml:space="preserve">title </w:t>
+              <w:t xml:space="preserve">default title </w:t>
             </w:r>
             <w:r>
               <w:t>"</w:t>
@@ -14580,21 +14724,13 @@
               </w:rPr>
             </w:pPr>
             <w:r>
-              <w:lastRenderedPageBreak/>
               <w:t>(</w:t>
             </w:r>
             <w:r>
               <w:rPr>
                 <w:b/>
               </w:rPr>
-              <w:t xml:space="preserve">Remote </w:t>
-            </w:r>
-            <w:r>
-              <w:rPr>
-                <w:b/>
-              </w:rPr>
-              <w:lastRenderedPageBreak/>
-              <w:t>database</w:t>
+              <w:t>Remote database</w:t>
             </w:r>
             <w:r>
               <w:t>)</w:t>
@@ -14646,11 +14782,11 @@
       <w:pPr>
         <w:pStyle w:val="Heading3"/>
       </w:pPr>
-      <w:bookmarkStart w:id="53" w:name="_Toc418766422"/>
+      <w:bookmarkStart w:id="54" w:name="_Toc419232236"/>
       <w:r>
         <w:t>How to use a task as template</w:t>
       </w:r>
-      <w:bookmarkEnd w:id="53"/>
+      <w:bookmarkEnd w:id="54"/>
     </w:p>
     <w:p>
       <w:pPr>
@@ -14722,11 +14858,11 @@
       <w:pPr>
         <w:pStyle w:val="Heading3"/>
       </w:pPr>
-      <w:bookmarkStart w:id="54" w:name="_Toc418766423"/>
+      <w:bookmarkStart w:id="55" w:name="_Toc419232237"/>
       <w:r>
         <w:t>How to edit a task</w:t>
       </w:r>
-      <w:bookmarkEnd w:id="54"/>
+      <w:bookmarkEnd w:id="55"/>
     </w:p>
     <w:p>
       <w:pPr>
@@ -15021,11 +15157,11 @@
       <w:pPr>
         <w:pStyle w:val="Heading3"/>
       </w:pPr>
-      <w:bookmarkStart w:id="55" w:name="_Toc418766424"/>
+      <w:bookmarkStart w:id="56" w:name="_Toc419232238"/>
       <w:r>
         <w:t>How to export data</w:t>
       </w:r>
-      <w:bookmarkEnd w:id="55"/>
+      <w:bookmarkEnd w:id="56"/>
     </w:p>
     <w:p>
       <w:pPr>
@@ -15113,37 +15249,37 @@
       <w:r>
         <w:t xml:space="preserve">name of the export file. This field is mandatory </w:t>
       </w:r>
-      <w:bookmarkStart w:id="56" w:name="OLE_LINK210"/>
-      <w:bookmarkStart w:id="57" w:name="OLE_LINK211"/>
+      <w:bookmarkStart w:id="57" w:name="OLE_LINK210"/>
+      <w:bookmarkStart w:id="58" w:name="OLE_LINK211"/>
       <w:r>
         <w:t>(</w:t>
       </w:r>
-      <w:bookmarkStart w:id="58" w:name="OLE_LINK212"/>
-      <w:bookmarkStart w:id="59" w:name="OLE_LINK213"/>
+      <w:bookmarkStart w:id="59" w:name="OLE_LINK212"/>
+      <w:bookmarkStart w:id="60" w:name="OLE_LINK213"/>
       <w:r>
         <w:t xml:space="preserve">if this field </w:t>
       </w:r>
+      <w:bookmarkEnd w:id="59"/>
+      <w:bookmarkEnd w:id="60"/>
+      <w:r>
+        <w:t>is left empty, default name "</w:t>
+      </w:r>
+      <w:proofErr w:type="spellStart"/>
+      <w:r>
+        <w:t>myAgilePomodoro</w:t>
+      </w:r>
+      <w:proofErr w:type="spellEnd"/>
+      <w:r>
+        <w:t xml:space="preserve">" is used; if this field contains some special characters not supported by the file system, the export </w:t>
+      </w:r>
+      <w:r>
+        <w:t>will fail</w:t>
+      </w:r>
+      <w:r>
+        <w:t>)</w:t>
+      </w:r>
+      <w:bookmarkEnd w:id="57"/>
       <w:bookmarkEnd w:id="58"/>
-      <w:bookmarkEnd w:id="59"/>
-      <w:r>
-        <w:t>is left empty, default name "</w:t>
-      </w:r>
-      <w:proofErr w:type="spellStart"/>
-      <w:r>
-        <w:t>myAgilePomodoro</w:t>
-      </w:r>
-      <w:proofErr w:type="spellEnd"/>
-      <w:r>
-        <w:t xml:space="preserve">" is used; if this field contains some special characters not supported by the file system, the export </w:t>
-      </w:r>
-      <w:r>
-        <w:t>will fail</w:t>
-      </w:r>
-      <w:r>
-        <w:t>)</w:t>
-      </w:r>
-      <w:bookmarkEnd w:id="56"/>
-      <w:bookmarkEnd w:id="57"/>
       <w:r>
         <w:t>.</w:t>
       </w:r>
@@ -15165,13 +15301,13 @@
       <w:r>
         <w:t xml:space="preserve">: set of supported file formats. </w:t>
       </w:r>
-      <w:bookmarkStart w:id="60" w:name="OLE_LINK206"/>
-      <w:bookmarkStart w:id="61" w:name="OLE_LINK207"/>
+      <w:bookmarkStart w:id="61" w:name="OLE_LINK206"/>
+      <w:bookmarkStart w:id="62" w:name="OLE_LINK207"/>
       <w:r>
         <w:t>This field is mandatory.</w:t>
       </w:r>
-      <w:bookmarkEnd w:id="60"/>
       <w:bookmarkEnd w:id="61"/>
+      <w:bookmarkEnd w:id="62"/>
     </w:p>
     <w:p>
       <w:pPr>
@@ -15661,7 +15797,6 @@
         <w:rPr>
           <w:b/>
         </w:rPr>
-        <w:lastRenderedPageBreak/>
         <w:t>Separator</w:t>
       </w:r>
       <w:r>
@@ -15907,14 +16042,14 @@
       <w:pPr>
         <w:pStyle w:val="Heading3"/>
       </w:pPr>
-      <w:bookmarkStart w:id="62" w:name="_Toc418766425"/>
+      <w:bookmarkStart w:id="63" w:name="_Toc419232239"/>
       <w:r>
         <w:t>How to impor</w:t>
       </w:r>
       <w:r>
         <w:t>t data</w:t>
       </w:r>
-      <w:bookmarkEnd w:id="62"/>
+      <w:bookmarkEnd w:id="63"/>
     </w:p>
     <w:p>
       <w:r>
@@ -16174,7 +16309,7 @@
           </wp:anchor>
         </w:drawing>
       </w:r>
-      <w:bookmarkStart w:id="63" w:name="_Toc418766426"/>
+      <w:bookmarkStart w:id="64" w:name="_Toc419232240"/>
       <w:proofErr w:type="spellStart"/>
       <w:r>
         <w:t>ToDo</w:t>
@@ -16189,7 +16324,7 @@
       <w:r>
         <w:t xml:space="preserve"> Backlog</w:t>
       </w:r>
-      <w:bookmarkEnd w:id="63"/>
+      <w:bookmarkEnd w:id="64"/>
     </w:p>
     <w:p>
       <w:r>
@@ -16223,7 +16358,7 @@
       <w:pPr>
         <w:pStyle w:val="Heading3"/>
       </w:pPr>
-      <w:bookmarkStart w:id="64" w:name="_Toc418766427"/>
+      <w:bookmarkStart w:id="65" w:name="_Toc419232241"/>
       <w:r>
         <w:t xml:space="preserve">How to read the </w:t>
       </w:r>
@@ -16233,7 +16368,7 @@
       <w:r>
         <w:t>table</w:t>
       </w:r>
-      <w:bookmarkEnd w:id="64"/>
+      <w:bookmarkEnd w:id="65"/>
     </w:p>
     <w:p>
       <w:pPr>
@@ -16494,7 +16629,7 @@
       <w:pPr>
         <w:pStyle w:val="Heading3"/>
       </w:pPr>
-      <w:bookmarkStart w:id="65" w:name="_Toc418766428"/>
+      <w:bookmarkStart w:id="66" w:name="_Toc419232242"/>
       <w:r>
         <w:t>How to p</w:t>
       </w:r>
@@ -16507,7 +16642,7 @@
       <w:r>
         <w:t xml:space="preserve"> tasks</w:t>
       </w:r>
-      <w:bookmarkEnd w:id="65"/>
+      <w:bookmarkEnd w:id="66"/>
     </w:p>
     <w:p>
       <w:pPr>
@@ -16542,6 +16677,7 @@
         </w:numPr>
       </w:pPr>
       <w:r>
+        <w:lastRenderedPageBreak/>
         <w:t xml:space="preserve">Wait for the progress bar to </w:t>
       </w:r>
       <w:r>
@@ -16555,7 +16691,7 @@
       <w:pPr>
         <w:pStyle w:val="Heading3"/>
       </w:pPr>
-      <w:bookmarkStart w:id="66" w:name="_Toc418766429"/>
+      <w:bookmarkStart w:id="67" w:name="_Toc419232243"/>
       <w:r>
         <w:t>How to</w:t>
       </w:r>
@@ -16568,10 +16704,10 @@
       <w:r>
         <w:t>quick toolbar</w:t>
       </w:r>
-      <w:bookmarkEnd w:id="66"/>
       <w:r>
         <w:t xml:space="preserve"> (main table)</w:t>
       </w:r>
+      <w:bookmarkEnd w:id="67"/>
     </w:p>
     <w:tbl>
       <w:tblPr>
@@ -16994,7 +17130,6 @@
               </w:rPr>
             </w:pPr>
             <w:r>
-              <w:lastRenderedPageBreak/>
               <w:t>CTRL + G</w:t>
             </w:r>
           </w:p>
@@ -17245,7 +17380,28 @@
                 <w:sz w:val="20"/>
                 <w:szCs w:val="20"/>
               </w:rPr>
-              <w:t xml:space="preserve"> or is already overestimated.</w:t>
+              <w:t xml:space="preserve"> or</w:t>
+            </w:r>
+            <w:r>
+              <w:rPr>
+                <w:sz w:val="20"/>
+                <w:szCs w:val="20"/>
+              </w:rPr>
+              <w:t xml:space="preserve"> is already overestimated</w:t>
+            </w:r>
+            <w:r>
+              <w:rPr>
+                <w:sz w:val="20"/>
+                <w:szCs w:val="20"/>
+              </w:rPr>
+              <w:t xml:space="preserve"> and has no subtasks</w:t>
+            </w:r>
+            <w:r>
+              <w:rPr>
+                <w:sz w:val="20"/>
+                <w:szCs w:val="20"/>
+              </w:rPr>
+              <w:t>.</w:t>
             </w:r>
           </w:p>
         </w:tc>
@@ -17637,6 +17793,7 @@
       <w:pPr>
         <w:pStyle w:val="Heading3"/>
       </w:pPr>
+      <w:bookmarkStart w:id="68" w:name="_Toc419232244"/>
       <w:r>
         <w:t>How to</w:t>
       </w:r>
@@ -17649,6 +17806,7 @@
       <w:r>
         <w:t>quick toolbar (sub-table)</w:t>
       </w:r>
+      <w:bookmarkEnd w:id="68"/>
     </w:p>
     <w:tbl>
       <w:tblPr>
@@ -18179,7 +18337,7 @@
       <w:pPr>
         <w:pStyle w:val="Heading3"/>
       </w:pPr>
-      <w:bookmarkStart w:id="67" w:name="_Toc418766430"/>
+      <w:bookmarkStart w:id="69" w:name="_Toc419232245"/>
       <w:r>
         <w:t>How to</w:t>
       </w:r>
@@ -18189,7 +18347,7 @@
       <w:r>
         <w:t xml:space="preserve"> the timer</w:t>
       </w:r>
-      <w:bookmarkEnd w:id="67"/>
+      <w:bookmarkEnd w:id="69"/>
     </w:p>
     <w:tbl>
       <w:tblPr>
@@ -18795,7 +18953,7 @@
       <w:pPr>
         <w:pStyle w:val="Heading3"/>
       </w:pPr>
-      <w:bookmarkStart w:id="68" w:name="_Toc418766431"/>
+      <w:bookmarkStart w:id="70" w:name="_Toc419232246"/>
       <w:r>
         <w:t>How to</w:t>
       </w:r>
@@ -18811,7 +18969,7 @@
       <w:r>
         <w:t>bar</w:t>
       </w:r>
-      <w:bookmarkEnd w:id="68"/>
+      <w:bookmarkEnd w:id="70"/>
     </w:p>
     <w:tbl>
       <w:tblPr>
@@ -19309,6 +19467,7 @@
                 <w:sz w:val="20"/>
                 <w:szCs w:val="20"/>
               </w:rPr>
+              <w:lastRenderedPageBreak/>
               <w:t>There is no ticking during breaks.</w:t>
             </w:r>
           </w:p>
@@ -19329,6 +19488,7 @@
                 <w:sz w:val="20"/>
                 <w:szCs w:val="20"/>
               </w:rPr>
+              <w:lastRenderedPageBreak/>
               <w:t xml:space="preserve">Set </w:t>
             </w:r>
             <w:proofErr w:type="spellStart"/>
@@ -19382,6 +19542,7 @@
                 <w:sz w:val="20"/>
                 <w:szCs w:val="20"/>
               </w:rPr>
+              <w:lastRenderedPageBreak/>
               <w:t>Preferences</w:t>
             </w:r>
             <w:r>
@@ -19409,6 +19570,7 @@
                 <w:sz w:val="20"/>
                 <w:szCs w:val="20"/>
               </w:rPr>
+              <w:lastRenderedPageBreak/>
               <w:t>Resize</w:t>
             </w:r>
             <w:r>
@@ -19524,7 +19686,11 @@
               <w:t xml:space="preserve">to previous </w:t>
             </w:r>
             <w:r>
-              <w:t>size and location.</w:t>
+              <w:t xml:space="preserve">size and </w:t>
+            </w:r>
+            <w:r>
+              <w:lastRenderedPageBreak/>
+              <w:t>location.</w:t>
             </w:r>
           </w:p>
           <w:p>
@@ -19551,11 +19717,7 @@
               <w:t xml:space="preserve"> and move the cursor</w:t>
             </w:r>
             <w:r>
-              <w:t xml:space="preserve"> </w:t>
-            </w:r>
-            <w:r>
-              <w:lastRenderedPageBreak/>
-              <w:t>accordingly</w:t>
+              <w:t xml:space="preserve"> accordingly</w:t>
             </w:r>
             <w:r>
               <w:t>.</w:t>
@@ -19580,16 +19742,16 @@
       <w:pPr>
         <w:pStyle w:val="Heading3"/>
       </w:pPr>
-      <w:bookmarkStart w:id="69" w:name="_Toc418766432"/>
+      <w:bookmarkStart w:id="71" w:name="_Toc419232247"/>
       <w:r>
         <w:t>How to w</w:t>
       </w:r>
       <w:r>
         <w:t>ork with the timer</w:t>
       </w:r>
-      <w:bookmarkStart w:id="70" w:name="OLE_LINK69"/>
-      <w:bookmarkStart w:id="71" w:name="OLE_LINK70"/>
-      <w:bookmarkEnd w:id="69"/>
+      <w:bookmarkStart w:id="72" w:name="OLE_LINK69"/>
+      <w:bookmarkStart w:id="73" w:name="OLE_LINK70"/>
+      <w:bookmarkEnd w:id="71"/>
     </w:p>
     <w:p>
       <w:pPr>
@@ -19844,8 +20006,8 @@
       <w:r>
         <w:t xml:space="preserve">ou </w:t>
       </w:r>
-      <w:bookmarkStart w:id="72" w:name="OLE_LINK103"/>
-      <w:bookmarkStart w:id="73" w:name="OLE_LINK104"/>
+      <w:bookmarkStart w:id="74" w:name="OLE_LINK103"/>
+      <w:bookmarkStart w:id="75" w:name="OLE_LINK104"/>
       <w:r>
         <w:t xml:space="preserve">create </w:t>
       </w:r>
@@ -19888,8 +20050,8 @@
       <w:r>
         <w:t>.</w:t>
       </w:r>
-      <w:bookmarkEnd w:id="72"/>
-      <w:bookmarkEnd w:id="73"/>
+      <w:bookmarkEnd w:id="74"/>
+      <w:bookmarkEnd w:id="75"/>
     </w:p>
     <w:p>
       <w:pPr>
@@ -20076,8 +20238,8 @@
       <w:r>
         <w:t>break</w:t>
       </w:r>
-      <w:bookmarkEnd w:id="70"/>
-      <w:bookmarkEnd w:id="71"/>
+      <w:bookmarkEnd w:id="72"/>
+      <w:bookmarkEnd w:id="73"/>
       <w:r>
         <w:t xml:space="preserve"> </w:t>
       </w:r>
@@ -20667,11 +20829,11 @@
       <w:r>
         <w:t xml:space="preserve">Black: </w:t>
       </w:r>
-      <w:bookmarkStart w:id="74" w:name="OLE_LINK266"/>
+      <w:bookmarkStart w:id="76" w:name="OLE_LINK266"/>
       <w:r>
         <w:t>not running</w:t>
       </w:r>
-      <w:bookmarkEnd w:id="74"/>
+      <w:bookmarkEnd w:id="76"/>
     </w:p>
     <w:p>
       <w:pPr>
@@ -20734,8 +20896,9 @@
       <w:pPr>
         <w:pStyle w:val="Heading3"/>
       </w:pPr>
-      <w:bookmarkStart w:id="75" w:name="_Toc418766433"/>
-      <w:r>
+      <w:bookmarkStart w:id="77" w:name="_Toc419232248"/>
+      <w:r>
+        <w:lastRenderedPageBreak/>
         <w:t xml:space="preserve">How to </w:t>
       </w:r>
       <w:r>
@@ -20744,7 +20907,7 @@
       <w:r>
         <w:t xml:space="preserve"> tasks</w:t>
       </w:r>
-      <w:bookmarkEnd w:id="75"/>
+      <w:bookmarkEnd w:id="77"/>
     </w:p>
     <w:p>
       <w:pPr>
@@ -20754,8 +20917,8 @@
           <w:numId w:val="25"/>
         </w:numPr>
       </w:pPr>
-      <w:bookmarkStart w:id="76" w:name="OLE_LINK260"/>
-      <w:bookmarkStart w:id="77" w:name="OLE_LINK261"/>
+      <w:bookmarkStart w:id="78" w:name="OLE_LINK260"/>
+      <w:bookmarkStart w:id="79" w:name="OLE_LINK261"/>
       <w:r>
         <w:t>Select</w:t>
       </w:r>
@@ -20846,7 +21009,6 @@
         </w:numPr>
       </w:pPr>
       <w:r>
-        <w:lastRenderedPageBreak/>
         <w:t>As a result, the selected tasks</w:t>
       </w:r>
       <w:r>
@@ -21215,14 +21377,14 @@
       <w:pPr>
         <w:pStyle w:val="Heading3"/>
       </w:pPr>
-      <w:bookmarkStart w:id="78" w:name="_Toc418766434"/>
+      <w:bookmarkStart w:id="80" w:name="_Toc419232249"/>
       <w:r>
         <w:t xml:space="preserve">How to </w:t>
       </w:r>
       <w:r>
         <w:t>handle interruptions</w:t>
       </w:r>
-      <w:bookmarkEnd w:id="78"/>
+      <w:bookmarkEnd w:id="80"/>
     </w:p>
     <w:p>
       <w:pPr>
@@ -21413,8 +21575,8 @@
       <w:r>
         <w:t>urgent</w:t>
       </w:r>
-      <w:bookmarkEnd w:id="76"/>
-      <w:bookmarkEnd w:id="77"/>
+      <w:bookmarkEnd w:id="78"/>
+      <w:bookmarkEnd w:id="79"/>
       <w:r>
         <w:t xml:space="preserve">: </w:t>
       </w:r>
@@ -21599,7 +21761,7 @@
       <w:pPr>
         <w:pStyle w:val="Heading3"/>
       </w:pPr>
-      <w:bookmarkStart w:id="79" w:name="_Toc418766435"/>
+      <w:bookmarkStart w:id="81" w:name="_Toc419232250"/>
       <w:r>
         <w:t xml:space="preserve">How to </w:t>
       </w:r>
@@ -21609,7 +21771,7 @@
       <w:r>
         <w:t>s</w:t>
       </w:r>
-      <w:bookmarkEnd w:id="79"/>
+      <w:bookmarkEnd w:id="81"/>
     </w:p>
     <w:p>
       <w:pPr>
@@ -21818,11 +21980,11 @@
           </wp:anchor>
         </w:drawing>
       </w:r>
-      <w:bookmarkStart w:id="80" w:name="_Toc418766436"/>
+      <w:bookmarkStart w:id="82" w:name="_Toc419232251"/>
       <w:r>
         <w:t>Report List / Release Backlog</w:t>
       </w:r>
-      <w:bookmarkEnd w:id="80"/>
+      <w:bookmarkEnd w:id="82"/>
     </w:p>
     <w:p>
       <w:r>
@@ -21853,7 +22015,7 @@
       <w:pPr>
         <w:pStyle w:val="Heading3"/>
       </w:pPr>
-      <w:bookmarkStart w:id="81" w:name="_Toc418766437"/>
+      <w:bookmarkStart w:id="83" w:name="_Toc419232252"/>
       <w:r>
         <w:t xml:space="preserve">How to read the </w:t>
       </w:r>
@@ -21863,10 +22025,10 @@
       <w:r>
         <w:t xml:space="preserve">table’s </w:t>
       </w:r>
-      <w:bookmarkEnd w:id="81"/>
       <w:r>
         <w:t>header</w:t>
       </w:r>
+      <w:bookmarkEnd w:id="83"/>
     </w:p>
     <w:p>
       <w:pPr>
@@ -21969,6 +22131,7 @@
         <w:rPr>
           <w:b/>
         </w:rPr>
+        <w:lastRenderedPageBreak/>
         <w:t>Accuracy</w:t>
       </w:r>
       <w:r>
@@ -22063,7 +22226,6 @@
         </w:numPr>
       </w:pPr>
       <w:r>
-        <w:lastRenderedPageBreak/>
         <w:t>(</w:t>
       </w:r>
       <w:r>
@@ -22140,7 +22302,7 @@
       <w:pPr>
         <w:pStyle w:val="Heading3"/>
       </w:pPr>
-      <w:bookmarkStart w:id="82" w:name="_Toc418766438"/>
+      <w:bookmarkStart w:id="84" w:name="_Toc419232253"/>
       <w:r>
         <w:t xml:space="preserve">How to </w:t>
       </w:r>
@@ -22156,10 +22318,10 @@
       <w:r>
         <w:t xml:space="preserve"> table</w:t>
       </w:r>
-      <w:bookmarkEnd w:id="82"/>
       <w:r>
         <w:t>s</w:t>
       </w:r>
+      <w:bookmarkEnd w:id="84"/>
     </w:p>
     <w:p>
       <w:pPr>
@@ -22169,8 +22331,8 @@
           <w:numId w:val="6"/>
         </w:numPr>
       </w:pPr>
-      <w:bookmarkStart w:id="83" w:name="OLE_LINK271"/>
-      <w:bookmarkStart w:id="84" w:name="OLE_LINK280"/>
+      <w:bookmarkStart w:id="85" w:name="OLE_LINK271"/>
+      <w:bookmarkStart w:id="86" w:name="OLE_LINK280"/>
       <w:r>
         <w:rPr>
           <w:b/>
@@ -22251,31 +22413,31 @@
       <w:r>
         <w:t xml:space="preserve">: </w:t>
       </w:r>
-      <w:bookmarkStart w:id="85" w:name="OLE_LINK79"/>
-      <w:bookmarkStart w:id="86" w:name="OLE_LINK80"/>
+      <w:bookmarkStart w:id="87" w:name="OLE_LINK79"/>
+      <w:bookmarkStart w:id="88" w:name="OLE_LINK80"/>
       <w:r>
         <w:t>d</w:t>
       </w:r>
       <w:r>
         <w:t xml:space="preserve">ate </w:t>
       </w:r>
-      <w:bookmarkStart w:id="87" w:name="OLE_LINK164"/>
-      <w:bookmarkStart w:id="88" w:name="OLE_LINK165"/>
+      <w:bookmarkStart w:id="89" w:name="OLE_LINK164"/>
+      <w:bookmarkStart w:id="90" w:name="OLE_LINK165"/>
       <w:r>
         <w:t xml:space="preserve">of </w:t>
       </w:r>
+      <w:bookmarkEnd w:id="89"/>
+      <w:bookmarkEnd w:id="90"/>
+      <w:r>
+        <w:t>completion</w:t>
+      </w:r>
+      <w:r>
+        <w:t>.</w:t>
+      </w:r>
+      <w:bookmarkEnd w:id="85"/>
+      <w:bookmarkEnd w:id="86"/>
       <w:bookmarkEnd w:id="87"/>
       <w:bookmarkEnd w:id="88"/>
-      <w:r>
-        <w:t>completion</w:t>
-      </w:r>
-      <w:r>
-        <w:t>.</w:t>
-      </w:r>
-      <w:bookmarkEnd w:id="83"/>
-      <w:bookmarkEnd w:id="84"/>
-      <w:bookmarkEnd w:id="85"/>
-      <w:bookmarkEnd w:id="86"/>
     </w:p>
     <w:p>
       <w:pPr>
@@ -22445,10 +22607,10 @@
       <w:r>
         <w:t xml:space="preserve"> (Diff I = </w:t>
       </w:r>
-      <w:bookmarkStart w:id="89" w:name="OLE_LINK89"/>
-      <w:bookmarkStart w:id="90" w:name="OLE_LINK90"/>
-      <w:bookmarkStart w:id="91" w:name="OLE_LINK113"/>
-      <w:bookmarkStart w:id="92" w:name="OLE_LINK114"/>
+      <w:bookmarkStart w:id="91" w:name="OLE_LINK89"/>
+      <w:bookmarkStart w:id="92" w:name="OLE_LINK90"/>
+      <w:bookmarkStart w:id="93" w:name="OLE_LINK113"/>
+      <w:bookmarkStart w:id="94" w:name="OLE_LINK114"/>
       <w:r>
         <w:rPr>
           <w:i/>
@@ -22473,10 +22635,10 @@
         </w:rPr>
         <w:t>stimated</w:t>
       </w:r>
-      <w:bookmarkEnd w:id="89"/>
-      <w:bookmarkEnd w:id="90"/>
       <w:bookmarkEnd w:id="91"/>
       <w:bookmarkEnd w:id="92"/>
+      <w:bookmarkEnd w:id="93"/>
+      <w:bookmarkEnd w:id="94"/>
       <w:r>
         <w:t>)</w:t>
       </w:r>
@@ -22551,8 +22713,8 @@
       <w:r>
         <w:t xml:space="preserve"> (Diff II = </w:t>
       </w:r>
-      <w:bookmarkStart w:id="93" w:name="OLE_LINK131"/>
-      <w:bookmarkStart w:id="94" w:name="OLE_LINK132"/>
+      <w:bookmarkStart w:id="95" w:name="OLE_LINK131"/>
+      <w:bookmarkStart w:id="96" w:name="OLE_LINK132"/>
       <w:r>
         <w:rPr>
           <w:i/>
@@ -22577,8 +22739,8 @@
         </w:rPr>
         <w:t xml:space="preserve"> </w:t>
       </w:r>
-      <w:bookmarkStart w:id="95" w:name="OLE_LINK111"/>
-      <w:bookmarkStart w:id="96" w:name="OLE_LINK112"/>
+      <w:bookmarkStart w:id="97" w:name="OLE_LINK111"/>
+      <w:bookmarkStart w:id="98" w:name="OLE_LINK112"/>
       <w:r>
         <w:rPr>
           <w:i/>
@@ -22609,10 +22771,10 @@
         </w:rPr>
         <w:t>verestimated</w:t>
       </w:r>
-      <w:bookmarkEnd w:id="93"/>
-      <w:bookmarkEnd w:id="94"/>
       <w:bookmarkEnd w:id="95"/>
       <w:bookmarkEnd w:id="96"/>
+      <w:bookmarkEnd w:id="97"/>
+      <w:bookmarkEnd w:id="98"/>
       <w:r>
         <w:t>)</w:t>
       </w:r>
@@ -22695,7 +22857,7 @@
       <w:pPr>
         <w:pStyle w:val="Heading3"/>
       </w:pPr>
-      <w:bookmarkStart w:id="97" w:name="_Toc418766439"/>
+      <w:bookmarkStart w:id="99" w:name="_Toc419232254"/>
       <w:r>
         <w:t>How to</w:t>
       </w:r>
@@ -22708,7 +22870,7 @@
       <w:r>
         <w:t>quick toolbar</w:t>
       </w:r>
-      <w:bookmarkEnd w:id="97"/>
+      <w:bookmarkEnd w:id="99"/>
     </w:p>
     <w:tbl>
       <w:tblPr>
@@ -23003,7 +23165,7 @@
           </wp:anchor>
         </w:drawing>
       </w:r>
-      <w:bookmarkStart w:id="98" w:name="_Toc418766440"/>
+      <w:bookmarkStart w:id="100" w:name="_Toc419232255"/>
       <w:proofErr w:type="spellStart"/>
       <w:r>
         <w:t>Burndown</w:t>
@@ -23024,7 +23186,7 @@
       <w:r>
         <w:t>Chart</w:t>
       </w:r>
-      <w:bookmarkEnd w:id="98"/>
+      <w:bookmarkEnd w:id="100"/>
     </w:p>
     <w:p>
       <w:r>
@@ -23044,14 +23206,14 @@
       <w:pPr>
         <w:pStyle w:val="Heading3"/>
       </w:pPr>
-      <w:bookmarkStart w:id="99" w:name="_Toc418766441"/>
+      <w:bookmarkStart w:id="101" w:name="_Toc419232256"/>
       <w:r>
         <w:t xml:space="preserve">How to </w:t>
       </w:r>
       <w:r>
         <w:t>create charts</w:t>
       </w:r>
-      <w:bookmarkEnd w:id="99"/>
+      <w:bookmarkEnd w:id="101"/>
     </w:p>
     <w:p>
       <w:pPr>
@@ -23396,6 +23558,7 @@
         <w:rPr>
           <w:b/>
         </w:rPr>
+        <w:lastRenderedPageBreak/>
         <w:t>%</w:t>
       </w:r>
       <w:r>
@@ -23438,7 +23601,6 @@
         <w:rPr>
           <w:b/>
         </w:rPr>
-        <w:lastRenderedPageBreak/>
         <w:t>Y-Legend</w:t>
       </w:r>
       <w:r>
@@ -24172,21 +24334,21 @@
       <w:pPr>
         <w:pStyle w:val="Heading1"/>
       </w:pPr>
-      <w:bookmarkStart w:id="100" w:name="_Toc418766442"/>
+      <w:bookmarkStart w:id="102" w:name="_Toc419232257"/>
       <w:r>
         <w:t>Annex</w:t>
       </w:r>
-      <w:bookmarkEnd w:id="100"/>
+      <w:bookmarkEnd w:id="102"/>
     </w:p>
     <w:p>
       <w:pPr>
         <w:pStyle w:val="Heading2"/>
       </w:pPr>
-      <w:bookmarkStart w:id="101" w:name="_Toc418766443"/>
+      <w:bookmarkStart w:id="103" w:name="_Toc419232258"/>
       <w:r>
         <w:t>Themes</w:t>
       </w:r>
-      <w:bookmarkEnd w:id="101"/>
+      <w:bookmarkEnd w:id="103"/>
     </w:p>
     <w:p>
       <w:r>
@@ -24331,6 +24493,7 @@
         </w:numPr>
       </w:pPr>
       <w:r>
+        <w:lastRenderedPageBreak/>
         <w:t>Pgs</w:t>
       </w:r>
     </w:p>
@@ -24355,7 +24518,6 @@
         </w:numPr>
       </w:pPr>
       <w:r>
-        <w:lastRenderedPageBreak/>
         <w:t>http://www.pagosoft.com/projects/pgslookandfeel</w:t>
       </w:r>
     </w:p>
@@ -24451,11 +24613,11 @@
       <w:pPr>
         <w:pStyle w:val="Heading2"/>
       </w:pPr>
-      <w:bookmarkStart w:id="102" w:name="_Toc418766444"/>
+      <w:bookmarkStart w:id="104" w:name="_Toc419232259"/>
       <w:r>
         <w:t>Libraries</w:t>
       </w:r>
-      <w:bookmarkEnd w:id="102"/>
+      <w:bookmarkEnd w:id="104"/>
     </w:p>
     <w:p>
       <w:r>
@@ -24632,7 +24794,7 @@
             <w:rPr>
               <w:noProof/>
             </w:rPr>
-            <w:t>17</w:t>
+            <w:t>2</w:t>
           </w:r>
         </w:fldSimple>
       </w:p>
@@ -24688,7 +24850,7 @@
         <v:path o:extrusionok="f" gradientshapeok="t" o:connecttype="rect"/>
         <o:lock v:ext="edit" aspectratio="t"/>
       </v:shapetype>
-      <v:shape id="_x0000_i1061" type="#_x0000_t75" alt="pomodoro16.png" style="width:16.3pt;height:16.3pt;visibility:visible;mso-wrap-style:square" o:bullet="t">
+      <v:shape id="_x0000_i1033" type="#_x0000_t75" alt="pomodoro16.png" style="width:16.3pt;height:16.3pt;visibility:visible;mso-wrap-style:square" o:bullet="t">
         <v:imagedata r:id="rId1" o:title="pomodoro16"/>
       </v:shape>
     </w:pict>
@@ -30209,7 +30371,7 @@
 </file>
 
 <file path=customXml/itemProps1.xml><?xml version="1.0" encoding="utf-8"?>
-<ds:datastoreItem xmlns:ds="http://schemas.openxmlformats.org/officeDocument/2006/customXml" ds:itemID="{E8D57CDD-F788-47DF-909E-66107B466357}">
+<ds:datastoreItem xmlns:ds="http://schemas.openxmlformats.org/officeDocument/2006/customXml" ds:itemID="{CBF2C7D0-E192-4A15-8330-4E53BA5911AA}">
   <ds:schemaRefs>
     <ds:schemaRef ds:uri="http://schemas.openxmlformats.org/officeDocument/2006/bibliography"/>
   </ds:schemaRefs>

</xml_diff>

<commit_message>
improved quick button and new task creation and merging
</commit_message>
<xml_diff>
--- a/doc/User guides/myAgilePomodoro_4.0.0.docx
+++ b/doc/User guides/myAgilePomodoro_4.0.0.docx
@@ -4324,12 +4324,10 @@
           </w:p>
           <w:p>
             <w:proofErr w:type="spellStart"/>
-            <w:proofErr w:type="gramStart"/>
             <w:r>
               <w:t>mAP</w:t>
             </w:r>
             <w:proofErr w:type="spellEnd"/>
-            <w:proofErr w:type="gramEnd"/>
             <w:r>
               <w:t xml:space="preserve"> allows </w:t>
             </w:r>
@@ -4363,12 +4361,10 @@
           </w:p>
           <w:p>
             <w:proofErr w:type="spellStart"/>
-            <w:proofErr w:type="gramStart"/>
             <w:r>
               <w:t>mAP</w:t>
             </w:r>
             <w:proofErr w:type="spellEnd"/>
-            <w:proofErr w:type="gramEnd"/>
             <w:r>
               <w:t xml:space="preserve"> allows </w:t>
             </w:r>
@@ -4420,12 +4416,10 @@
           </w:tcPr>
           <w:p>
             <w:proofErr w:type="spellStart"/>
-            <w:proofErr w:type="gramStart"/>
             <w:r>
               <w:t>mAP</w:t>
             </w:r>
             <w:proofErr w:type="spellEnd"/>
-            <w:proofErr w:type="gramEnd"/>
             <w:r>
               <w:t xml:space="preserve"> allows </w:t>
             </w:r>
@@ -4573,12 +4567,10 @@
               </w:numPr>
             </w:pPr>
             <w:proofErr w:type="spellStart"/>
-            <w:proofErr w:type="gramStart"/>
             <w:r>
               <w:t>mAP</w:t>
             </w:r>
             <w:proofErr w:type="spellEnd"/>
-            <w:proofErr w:type="gramEnd"/>
             <w:r>
               <w:t xml:space="preserve"> allows creating</w:t>
             </w:r>
@@ -4607,12 +4599,10 @@
               </w:numPr>
             </w:pPr>
             <w:proofErr w:type="spellStart"/>
-            <w:proofErr w:type="gramStart"/>
             <w:r>
               <w:t>mAP</w:t>
             </w:r>
             <w:proofErr w:type="spellEnd"/>
-            <w:proofErr w:type="gramEnd"/>
             <w:r>
               <w:t xml:space="preserve"> allows </w:t>
             </w:r>
@@ -4664,12 +4654,10 @@
           </w:tcPr>
           <w:p>
             <w:proofErr w:type="spellStart"/>
-            <w:proofErr w:type="gramStart"/>
             <w:r>
               <w:t>mAP</w:t>
             </w:r>
             <w:proofErr w:type="spellEnd"/>
-            <w:proofErr w:type="gramEnd"/>
             <w:r>
               <w:t xml:space="preserve"> allows creat</w:t>
             </w:r>
@@ -4754,12 +4742,10 @@
           </w:tcPr>
           <w:p>
             <w:proofErr w:type="spellStart"/>
-            <w:proofErr w:type="gramStart"/>
             <w:r>
               <w:t>mAP</w:t>
             </w:r>
             <w:proofErr w:type="spellEnd"/>
-            <w:proofErr w:type="gramEnd"/>
             <w:r>
               <w:t xml:space="preserve"> allows duplicat</w:t>
             </w:r>
@@ -4797,12 +4783,10 @@
           </w:tcPr>
           <w:p>
             <w:proofErr w:type="spellStart"/>
-            <w:proofErr w:type="gramStart"/>
             <w:r>
               <w:t>mAP</w:t>
             </w:r>
             <w:proofErr w:type="spellEnd"/>
-            <w:proofErr w:type="gramEnd"/>
             <w:r>
               <w:t xml:space="preserve"> allows merg</w:t>
             </w:r>
@@ -4818,12 +4802,10 @@
           </w:p>
           <w:p>
             <w:proofErr w:type="spellStart"/>
-            <w:proofErr w:type="gramStart"/>
             <w:r>
               <w:t>mAP</w:t>
             </w:r>
             <w:proofErr w:type="spellEnd"/>
-            <w:proofErr w:type="gramEnd"/>
             <w:r>
               <w:t xml:space="preserve"> allows</w:t>
             </w:r>
@@ -4895,24 +4877,20 @@
           </w:tcPr>
           <w:p>
             <w:proofErr w:type="spellStart"/>
-            <w:proofErr w:type="gramStart"/>
             <w:r>
               <w:t>mAP</w:t>
             </w:r>
             <w:proofErr w:type="spellEnd"/>
-            <w:proofErr w:type="gramEnd"/>
             <w:r>
               <w:t xml:space="preserve"> measures accuracy and analyses errors (diff). </w:t>
             </w:r>
           </w:p>
           <w:p>
             <w:proofErr w:type="spellStart"/>
-            <w:proofErr w:type="gramStart"/>
             <w:r>
               <w:t>mAP</w:t>
             </w:r>
             <w:proofErr w:type="spellEnd"/>
-            <w:proofErr w:type="gramEnd"/>
             <w:r>
               <w:t xml:space="preserve"> </w:t>
             </w:r>
@@ -4990,7 +4968,6 @@
     </w:p>
     <w:p>
       <w:proofErr w:type="spellStart"/>
-      <w:proofErr w:type="gramStart"/>
       <w:r>
         <w:t>m</w:t>
       </w:r>
@@ -4998,7 +4975,6 @@
         <w:t>AP</w:t>
       </w:r>
       <w:proofErr w:type="spellEnd"/>
-      <w:proofErr w:type="gramEnd"/>
       <w:r>
         <w:t xml:space="preserve"> </w:t>
       </w:r>
@@ -5126,7 +5102,6 @@
     <w:p/>
     <w:p>
       <w:proofErr w:type="spellStart"/>
-      <w:proofErr w:type="gramStart"/>
       <w:r>
         <w:t>m</w:t>
       </w:r>
@@ -5134,7 +5109,6 @@
         <w:t>AP</w:t>
       </w:r>
       <w:proofErr w:type="spellEnd"/>
-      <w:proofErr w:type="gramEnd"/>
       <w:r>
         <w:t xml:space="preserve"> </w:t>
       </w:r>
@@ -6032,7 +6006,6 @@
       <w:r>
         <w:t xml:space="preserve">omodoro.log). </w:t>
       </w:r>
-      <w:proofErr w:type="gramStart"/>
       <w:r>
         <w:t>Most of the time, w</w:t>
       </w:r>
@@ -6072,11 +6045,7 @@
         <w:t>the file</w:t>
       </w:r>
       <w:r>
-        <w:t>.</w:t>
-      </w:r>
-      <w:proofErr w:type="gramEnd"/>
-      <w:r>
-        <w:t xml:space="preserve"> </w:t>
+        <w:t xml:space="preserve">. </w:t>
       </w:r>
     </w:p>
     <w:p/>
@@ -6126,12 +6095,10 @@
         <w:t xml:space="preserve"> </w:t>
       </w:r>
       <w:proofErr w:type="spellStart"/>
-      <w:proofErr w:type="gramStart"/>
       <w:r>
         <w:t>mAP</w:t>
       </w:r>
       <w:proofErr w:type="spellEnd"/>
-      <w:proofErr w:type="gramEnd"/>
       <w:r>
         <w:t xml:space="preserve"> </w:t>
       </w:r>
@@ -6367,7 +6334,6 @@
       </w:pPr>
       <w:bookmarkStart w:id="10" w:name="_Toc419232223"/>
       <w:proofErr w:type="spellStart"/>
-      <w:proofErr w:type="gramStart"/>
       <w:r>
         <w:t>m</w:t>
       </w:r>
@@ -6375,7 +6341,6 @@
         <w:t>AP</w:t>
       </w:r>
       <w:proofErr w:type="spellEnd"/>
-      <w:proofErr w:type="gramEnd"/>
       <w:r>
         <w:t xml:space="preserve"> configuration</w:t>
       </w:r>
@@ -6472,15 +6437,7 @@
         <w:t>I</w:t>
       </w:r>
       <w:r>
-        <w:t xml:space="preserve">t is </w:t>
-      </w:r>
-      <w:proofErr w:type="gramStart"/>
-      <w:r>
-        <w:t>Agile</w:t>
-      </w:r>
-      <w:proofErr w:type="gramEnd"/>
-      <w:r>
-        <w:t xml:space="preserve"> common practice </w:t>
+        <w:t xml:space="preserve">t is Agile common practice </w:t>
       </w:r>
       <w:r>
         <w:t xml:space="preserve">for tasks </w:t>
@@ -7277,11 +7234,9 @@
       <w:r>
         <w:t xml:space="preserve">ong breaks </w:t>
       </w:r>
-      <w:proofErr w:type="gramStart"/>
       <w:r>
         <w:t>happen</w:t>
       </w:r>
-      <w:proofErr w:type="gramEnd"/>
       <w:r>
         <w:t xml:space="preserve"> every s</w:t>
       </w:r>
@@ -9256,12 +9211,10 @@
     </w:p>
     <w:p>
       <w:proofErr w:type="spellStart"/>
-      <w:proofErr w:type="gramStart"/>
       <w:r>
         <w:t>mAP</w:t>
       </w:r>
       <w:proofErr w:type="spellEnd"/>
-      <w:proofErr w:type="gramEnd"/>
       <w:r>
         <w:t xml:space="preserve"> makes the </w:t>
       </w:r>
@@ -10734,15 +10687,7 @@
         <w:t>CTRL</w:t>
       </w:r>
       <w:r>
-        <w:t xml:space="preserve"> + </w:t>
-      </w:r>
-      <w:proofErr w:type="gramStart"/>
-      <w:r>
-        <w:t>A</w:t>
-      </w:r>
-      <w:proofErr w:type="gramEnd"/>
-      <w:r>
-        <w:t>: select all</w:t>
+        <w:t xml:space="preserve"> + A: select all</w:t>
       </w:r>
       <w:r>
         <w:t xml:space="preserve"> tasks.</w:t>
@@ -10868,6 +10813,9 @@
         <w:t>to the selected task</w:t>
       </w:r>
       <w:r>
+        <w:t>(s)</w:t>
+      </w:r>
+      <w:r>
         <w:t xml:space="preserve"> (see </w:t>
       </w:r>
       <w:proofErr w:type="spellStart"/>
@@ -11720,7 +11668,13 @@
         <w:t xml:space="preserve">croll </w:t>
       </w:r>
       <w:r>
-        <w:t>to the selected task or the running task if any</w:t>
+        <w:t>to the selected task</w:t>
+      </w:r>
+      <w:r>
+        <w:t>(s)</w:t>
+      </w:r>
+      <w:r>
+        <w:t xml:space="preserve"> or the running task if any</w:t>
       </w:r>
       <w:r>
         <w:t>.</w:t>
@@ -14574,7 +14528,13 @@
               <w:t xml:space="preserve"> </w:t>
             </w:r>
             <w:r>
-              <w:t>the selected task.</w:t>
+              <w:t>the selected task</w:t>
+            </w:r>
+            <w:r>
+              <w:t>(s)</w:t>
+            </w:r>
+            <w:r>
+              <w:t>.</w:t>
             </w:r>
           </w:p>
           <w:p/>
@@ -17252,7 +17212,13 @@
               <w:t xml:space="preserve"> to the</w:t>
             </w:r>
             <w:r>
-              <w:t xml:space="preserve"> selected task or the </w:t>
+              <w:t xml:space="preserve"> selected task</w:t>
+            </w:r>
+            <w:r>
+              <w:t>(s)</w:t>
+            </w:r>
+            <w:r>
+              <w:t xml:space="preserve"> or the </w:t>
             </w:r>
             <w:r>
               <w:t>running task</w:t>
@@ -23039,7 +23005,13 @@
           </w:tcPr>
           <w:p>
             <w:r>
-              <w:t>Scroll to the selected task.</w:t>
+              <w:t>Scroll to the selected task</w:t>
+            </w:r>
+            <w:r>
+              <w:t>(s)</w:t>
+            </w:r>
+            <w:r>
+              <w:t>.</w:t>
             </w:r>
           </w:p>
           <w:p/>
@@ -23543,6 +23515,7 @@
         </w:numPr>
       </w:pPr>
       <w:r>
+        <w:lastRenderedPageBreak/>
         <w:t>Type: type of data</w:t>
       </w:r>
     </w:p>
@@ -23558,7 +23531,6 @@
         <w:rPr>
           <w:b/>
         </w:rPr>
-        <w:lastRenderedPageBreak/>
         <w:t>%</w:t>
       </w:r>
       <w:r>
@@ -24478,6 +24450,7 @@
         </w:numPr>
       </w:pPr>
       <w:r>
+        <w:lastRenderedPageBreak/>
         <w:t>http://www.jgoodies.com/freeware</w:t>
       </w:r>
       <w:r>
@@ -24493,7 +24466,6 @@
         </w:numPr>
       </w:pPr>
       <w:r>
-        <w:lastRenderedPageBreak/>
         <w:t>Pgs</w:t>
       </w:r>
     </w:p>
@@ -24794,7 +24766,7 @@
             <w:rPr>
               <w:noProof/>
             </w:rPr>
-            <w:t>2</w:t>
+            <w:t>10</w:t>
           </w:r>
         </w:fldSimple>
       </w:p>
@@ -24850,7 +24822,7 @@
         <v:path o:extrusionok="f" gradientshapeok="t" o:connecttype="rect"/>
         <o:lock v:ext="edit" aspectratio="t"/>
       </v:shapetype>
-      <v:shape id="_x0000_i1033" type="#_x0000_t75" alt="pomodoro16.png" style="width:16.3pt;height:16.3pt;visibility:visible;mso-wrap-style:square" o:bullet="t">
+      <v:shape id="_x0000_i1031" type="#_x0000_t75" alt="pomodoro16.png" style="width:16.3pt;height:16.3pt;visibility:visible;mso-wrap-style:square" o:bullet="t">
         <v:imagedata r:id="rId1" o:title="pomodoro16"/>
       </v:shape>
     </w:pict>
@@ -30371,7 +30343,7 @@
 </file>
 
 <file path=customXml/itemProps1.xml><?xml version="1.0" encoding="utf-8"?>
-<ds:datastoreItem xmlns:ds="http://schemas.openxmlformats.org/officeDocument/2006/customXml" ds:itemID="{CBF2C7D0-E192-4A15-8330-4E53BA5911AA}">
+<ds:datastoreItem xmlns:ds="http://schemas.openxmlformats.org/officeDocument/2006/customXml" ds:itemID="{82FFC86C-3661-4B6E-97AB-FD58F4915A4D}">
   <ds:schemaRefs>
     <ds:schemaRef ds:uri="http://schemas.openxmlformats.org/officeDocument/2006/bibliography"/>
   </ds:schemaRefs>

</xml_diff>

<commit_message>
removed scroll quick button on subtable title panel + improved test data + improved user guide
</commit_message>
<xml_diff>
--- a/doc/User guides/myAgilePomodoro_4.0.0.docx
+++ b/doc/User guides/myAgilePomodoro_4.0.0.docx
@@ -322,7 +322,7 @@
             </w:rPr>
             <w:fldChar w:fldCharType="separate"/>
           </w:r>
-          <w:hyperlink w:anchor="_Toc419723942" w:history="1">
+          <w:hyperlink w:anchor="_Toc419736993" w:history="1">
             <w:r>
               <w:rPr>
                 <w:rStyle w:val="Hyperlink"/>
@@ -349,7 +349,7 @@
                 <w:noProof/>
                 <w:webHidden/>
               </w:rPr>
-              <w:instrText xml:space="preserve"> PAGEREF _Toc419723942 \h </w:instrText>
+              <w:instrText xml:space="preserve"> PAGEREF _Toc419736993 \h </w:instrText>
             </w:r>
             <w:r>
               <w:rPr>
@@ -392,7 +392,7 @@
               <w:lang w:val="fr-FR" w:eastAsia="fr-FR"/>
             </w:rPr>
           </w:pPr>
-          <w:hyperlink w:anchor="_Toc419723943" w:history="1">
+          <w:hyperlink w:anchor="_Toc419736994" w:history="1">
             <w:r>
               <w:rPr>
                 <w:rStyle w:val="Hyperlink"/>
@@ -419,7 +419,7 @@
                 <w:noProof/>
                 <w:webHidden/>
               </w:rPr>
-              <w:instrText xml:space="preserve"> PAGEREF _Toc419723943 \h </w:instrText>
+              <w:instrText xml:space="preserve"> PAGEREF _Toc419736994 \h </w:instrText>
             </w:r>
             <w:r>
               <w:rPr>
@@ -462,7 +462,7 @@
               <w:lang w:val="fr-FR" w:eastAsia="fr-FR"/>
             </w:rPr>
           </w:pPr>
-          <w:hyperlink w:anchor="_Toc419723944" w:history="1">
+          <w:hyperlink w:anchor="_Toc419736995" w:history="1">
             <w:r>
               <w:rPr>
                 <w:rStyle w:val="Hyperlink"/>
@@ -489,7 +489,7 @@
                 <w:noProof/>
                 <w:webHidden/>
               </w:rPr>
-              <w:instrText xml:space="preserve"> PAGEREF _Toc419723944 \h </w:instrText>
+              <w:instrText xml:space="preserve"> PAGEREF _Toc419736995 \h </w:instrText>
             </w:r>
             <w:r>
               <w:rPr>
@@ -532,7 +532,7 @@
               <w:lang w:val="fr-FR" w:eastAsia="fr-FR"/>
             </w:rPr>
           </w:pPr>
-          <w:hyperlink w:anchor="_Toc419723945" w:history="1">
+          <w:hyperlink w:anchor="_Toc419736996" w:history="1">
             <w:r>
               <w:rPr>
                 <w:rStyle w:val="Hyperlink"/>
@@ -559,7 +559,7 @@
                 <w:noProof/>
                 <w:webHidden/>
               </w:rPr>
-              <w:instrText xml:space="preserve"> PAGEREF _Toc419723945 \h </w:instrText>
+              <w:instrText xml:space="preserve"> PAGEREF _Toc419736996 \h </w:instrText>
             </w:r>
             <w:r>
               <w:rPr>
@@ -602,7 +602,7 @@
               <w:lang w:val="fr-FR" w:eastAsia="fr-FR"/>
             </w:rPr>
           </w:pPr>
-          <w:hyperlink w:anchor="_Toc419723946" w:history="1">
+          <w:hyperlink w:anchor="_Toc419736997" w:history="1">
             <w:r>
               <w:rPr>
                 <w:rStyle w:val="Hyperlink"/>
@@ -629,7 +629,7 @@
                 <w:noProof/>
                 <w:webHidden/>
               </w:rPr>
-              <w:instrText xml:space="preserve"> PAGEREF _Toc419723946 \h </w:instrText>
+              <w:instrText xml:space="preserve"> PAGEREF _Toc419736997 \h </w:instrText>
             </w:r>
             <w:r>
               <w:rPr>
@@ -669,7 +669,7 @@
               <w:lang w:val="fr-FR" w:eastAsia="fr-FR"/>
             </w:rPr>
           </w:pPr>
-          <w:hyperlink w:anchor="_Toc419723947" w:history="1">
+          <w:hyperlink w:anchor="_Toc419736998" w:history="1">
             <w:r>
               <w:rPr>
                 <w:rStyle w:val="Hyperlink"/>
@@ -696,7 +696,7 @@
                 <w:noProof/>
                 <w:webHidden/>
               </w:rPr>
-              <w:instrText xml:space="preserve"> PAGEREF _Toc419723947 \h </w:instrText>
+              <w:instrText xml:space="preserve"> PAGEREF _Toc419736998 \h </w:instrText>
             </w:r>
             <w:r>
               <w:rPr>
@@ -736,7 +736,7 @@
               <w:lang w:val="fr-FR" w:eastAsia="fr-FR"/>
             </w:rPr>
           </w:pPr>
-          <w:hyperlink w:anchor="_Toc419723948" w:history="1">
+          <w:hyperlink w:anchor="_Toc419736999" w:history="1">
             <w:r>
               <w:rPr>
                 <w:rStyle w:val="Hyperlink"/>
@@ -763,7 +763,7 @@
                 <w:noProof/>
                 <w:webHidden/>
               </w:rPr>
-              <w:instrText xml:space="preserve"> PAGEREF _Toc419723948 \h </w:instrText>
+              <w:instrText xml:space="preserve"> PAGEREF _Toc419736999 \h </w:instrText>
             </w:r>
             <w:r>
               <w:rPr>
@@ -803,7 +803,7 @@
               <w:lang w:val="fr-FR" w:eastAsia="fr-FR"/>
             </w:rPr>
           </w:pPr>
-          <w:hyperlink w:anchor="_Toc419723949" w:history="1">
+          <w:hyperlink w:anchor="_Toc419737000" w:history="1">
             <w:r>
               <w:rPr>
                 <w:rStyle w:val="Hyperlink"/>
@@ -830,7 +830,7 @@
                 <w:noProof/>
                 <w:webHidden/>
               </w:rPr>
-              <w:instrText xml:space="preserve"> PAGEREF _Toc419723949 \h </w:instrText>
+              <w:instrText xml:space="preserve"> PAGEREF _Toc419737000 \h </w:instrText>
             </w:r>
             <w:r>
               <w:rPr>
@@ -873,7 +873,7 @@
               <w:lang w:val="fr-FR" w:eastAsia="fr-FR"/>
             </w:rPr>
           </w:pPr>
-          <w:hyperlink w:anchor="_Toc419723950" w:history="1">
+          <w:hyperlink w:anchor="_Toc419737001" w:history="1">
             <w:r>
               <w:rPr>
                 <w:rStyle w:val="Hyperlink"/>
@@ -900,7 +900,7 @@
                 <w:noProof/>
                 <w:webHidden/>
               </w:rPr>
-              <w:instrText xml:space="preserve"> PAGEREF _Toc419723950 \h </w:instrText>
+              <w:instrText xml:space="preserve"> PAGEREF _Toc419737001 \h </w:instrText>
             </w:r>
             <w:r>
               <w:rPr>
@@ -940,7 +940,7 @@
               <w:lang w:val="fr-FR" w:eastAsia="fr-FR"/>
             </w:rPr>
           </w:pPr>
-          <w:hyperlink w:anchor="_Toc419723951" w:history="1">
+          <w:hyperlink w:anchor="_Toc419737002" w:history="1">
             <w:r>
               <w:rPr>
                 <w:rStyle w:val="Hyperlink"/>
@@ -967,7 +967,7 @@
                 <w:noProof/>
                 <w:webHidden/>
               </w:rPr>
-              <w:instrText xml:space="preserve"> PAGEREF _Toc419723951 \h </w:instrText>
+              <w:instrText xml:space="preserve"> PAGEREF _Toc419737002 \h </w:instrText>
             </w:r>
             <w:r>
               <w:rPr>
@@ -1010,7 +1010,7 @@
               <w:lang w:val="fr-FR" w:eastAsia="fr-FR"/>
             </w:rPr>
           </w:pPr>
-          <w:hyperlink w:anchor="_Toc419723952" w:history="1">
+          <w:hyperlink w:anchor="_Toc419737003" w:history="1">
             <w:r>
               <w:rPr>
                 <w:rStyle w:val="Hyperlink"/>
@@ -1037,7 +1037,7 @@
                 <w:noProof/>
                 <w:webHidden/>
               </w:rPr>
-              <w:instrText xml:space="preserve"> PAGEREF _Toc419723952 \h </w:instrText>
+              <w:instrText xml:space="preserve"> PAGEREF _Toc419737003 \h </w:instrText>
             </w:r>
             <w:r>
               <w:rPr>
@@ -1077,7 +1077,7 @@
               <w:lang w:val="fr-FR" w:eastAsia="fr-FR"/>
             </w:rPr>
           </w:pPr>
-          <w:hyperlink w:anchor="_Toc419723953" w:history="1">
+          <w:hyperlink w:anchor="_Toc419737004" w:history="1">
             <w:r>
               <w:rPr>
                 <w:rStyle w:val="Hyperlink"/>
@@ -1104,7 +1104,7 @@
                 <w:noProof/>
                 <w:webHidden/>
               </w:rPr>
-              <w:instrText xml:space="preserve"> PAGEREF _Toc419723953 \h </w:instrText>
+              <w:instrText xml:space="preserve"> PAGEREF _Toc419737004 \h </w:instrText>
             </w:r>
             <w:r>
               <w:rPr>
@@ -1147,7 +1147,7 @@
               <w:lang w:val="fr-FR" w:eastAsia="fr-FR"/>
             </w:rPr>
           </w:pPr>
-          <w:hyperlink w:anchor="_Toc419723954" w:history="1">
+          <w:hyperlink w:anchor="_Toc419737005" w:history="1">
             <w:r>
               <w:rPr>
                 <w:rStyle w:val="Hyperlink"/>
@@ -1174,7 +1174,7 @@
                 <w:noProof/>
                 <w:webHidden/>
               </w:rPr>
-              <w:instrText xml:space="preserve"> PAGEREF _Toc419723954 \h </w:instrText>
+              <w:instrText xml:space="preserve"> PAGEREF _Toc419737005 \h </w:instrText>
             </w:r>
             <w:r>
               <w:rPr>
@@ -1214,7 +1214,7 @@
               <w:lang w:val="fr-FR" w:eastAsia="fr-FR"/>
             </w:rPr>
           </w:pPr>
-          <w:hyperlink w:anchor="_Toc419723955" w:history="1">
+          <w:hyperlink w:anchor="_Toc419737006" w:history="1">
             <w:r>
               <w:rPr>
                 <w:rStyle w:val="Hyperlink"/>
@@ -1241,7 +1241,7 @@
                 <w:noProof/>
                 <w:webHidden/>
               </w:rPr>
-              <w:instrText xml:space="preserve"> PAGEREF _Toc419723955 \h </w:instrText>
+              <w:instrText xml:space="preserve"> PAGEREF _Toc419737006 \h </w:instrText>
             </w:r>
             <w:r>
               <w:rPr>
@@ -1281,7 +1281,7 @@
               <w:lang w:val="fr-FR" w:eastAsia="fr-FR"/>
             </w:rPr>
           </w:pPr>
-          <w:hyperlink w:anchor="_Toc419723956" w:history="1">
+          <w:hyperlink w:anchor="_Toc419737007" w:history="1">
             <w:r>
               <w:rPr>
                 <w:rStyle w:val="Hyperlink"/>
@@ -1308,7 +1308,7 @@
                 <w:noProof/>
                 <w:webHidden/>
               </w:rPr>
-              <w:instrText xml:space="preserve"> PAGEREF _Toc419723956 \h </w:instrText>
+              <w:instrText xml:space="preserve"> PAGEREF _Toc419737007 \h </w:instrText>
             </w:r>
             <w:r>
               <w:rPr>
@@ -1348,7 +1348,7 @@
               <w:lang w:val="fr-FR" w:eastAsia="fr-FR"/>
             </w:rPr>
           </w:pPr>
-          <w:hyperlink w:anchor="_Toc419723957" w:history="1">
+          <w:hyperlink w:anchor="_Toc419737008" w:history="1">
             <w:r>
               <w:rPr>
                 <w:rStyle w:val="Hyperlink"/>
@@ -1375,7 +1375,7 @@
                 <w:noProof/>
                 <w:webHidden/>
               </w:rPr>
-              <w:instrText xml:space="preserve"> PAGEREF _Toc419723957 \h </w:instrText>
+              <w:instrText xml:space="preserve"> PAGEREF _Toc419737008 \h </w:instrText>
             </w:r>
             <w:r>
               <w:rPr>
@@ -1418,7 +1418,7 @@
               <w:lang w:val="fr-FR" w:eastAsia="fr-FR"/>
             </w:rPr>
           </w:pPr>
-          <w:hyperlink w:anchor="_Toc419723958" w:history="1">
+          <w:hyperlink w:anchor="_Toc419737009" w:history="1">
             <w:r>
               <w:rPr>
                 <w:rStyle w:val="Hyperlink"/>
@@ -1445,7 +1445,7 @@
                 <w:noProof/>
                 <w:webHidden/>
               </w:rPr>
-              <w:instrText xml:space="preserve"> PAGEREF _Toc419723958 \h </w:instrText>
+              <w:instrText xml:space="preserve"> PAGEREF _Toc419737009 \h </w:instrText>
             </w:r>
             <w:r>
               <w:rPr>
@@ -1485,7 +1485,7 @@
               <w:lang w:val="fr-FR" w:eastAsia="fr-FR"/>
             </w:rPr>
           </w:pPr>
-          <w:hyperlink w:anchor="_Toc419723959" w:history="1">
+          <w:hyperlink w:anchor="_Toc419737010" w:history="1">
             <w:r>
               <w:rPr>
                 <w:rStyle w:val="Hyperlink"/>
@@ -1512,7 +1512,7 @@
                 <w:noProof/>
                 <w:webHidden/>
               </w:rPr>
-              <w:instrText xml:space="preserve"> PAGEREF _Toc419723959 \h </w:instrText>
+              <w:instrText xml:space="preserve"> PAGEREF _Toc419737010 \h </w:instrText>
             </w:r>
             <w:r>
               <w:rPr>
@@ -1552,7 +1552,7 @@
               <w:lang w:val="fr-FR" w:eastAsia="fr-FR"/>
             </w:rPr>
           </w:pPr>
-          <w:hyperlink w:anchor="_Toc419723960" w:history="1">
+          <w:hyperlink w:anchor="_Toc419737011" w:history="1">
             <w:r>
               <w:rPr>
                 <w:rStyle w:val="Hyperlink"/>
@@ -1579,7 +1579,7 @@
                 <w:noProof/>
                 <w:webHidden/>
               </w:rPr>
-              <w:instrText xml:space="preserve"> PAGEREF _Toc419723960 \h </w:instrText>
+              <w:instrText xml:space="preserve"> PAGEREF _Toc419737011 \h </w:instrText>
             </w:r>
             <w:r>
               <w:rPr>
@@ -1619,7 +1619,7 @@
               <w:lang w:val="fr-FR" w:eastAsia="fr-FR"/>
             </w:rPr>
           </w:pPr>
-          <w:hyperlink w:anchor="_Toc419723961" w:history="1">
+          <w:hyperlink w:anchor="_Toc419737012" w:history="1">
             <w:r>
               <w:rPr>
                 <w:rStyle w:val="Hyperlink"/>
@@ -1646,7 +1646,7 @@
                 <w:noProof/>
                 <w:webHidden/>
               </w:rPr>
-              <w:instrText xml:space="preserve"> PAGEREF _Toc419723961 \h </w:instrText>
+              <w:instrText xml:space="preserve"> PAGEREF _Toc419737012 \h </w:instrText>
             </w:r>
             <w:r>
               <w:rPr>
@@ -1686,7 +1686,7 @@
               <w:lang w:val="fr-FR" w:eastAsia="fr-FR"/>
             </w:rPr>
           </w:pPr>
-          <w:hyperlink w:anchor="_Toc419723962" w:history="1">
+          <w:hyperlink w:anchor="_Toc419737013" w:history="1">
             <w:r>
               <w:rPr>
                 <w:rStyle w:val="Hyperlink"/>
@@ -1713,7 +1713,7 @@
                 <w:noProof/>
                 <w:webHidden/>
               </w:rPr>
-              <w:instrText xml:space="preserve"> PAGEREF _Toc419723962 \h </w:instrText>
+              <w:instrText xml:space="preserve"> PAGEREF _Toc419737013 \h </w:instrText>
             </w:r>
             <w:r>
               <w:rPr>
@@ -1753,7 +1753,7 @@
               <w:lang w:val="fr-FR" w:eastAsia="fr-FR"/>
             </w:rPr>
           </w:pPr>
-          <w:hyperlink w:anchor="_Toc419723963" w:history="1">
+          <w:hyperlink w:anchor="_Toc419737014" w:history="1">
             <w:r>
               <w:rPr>
                 <w:rStyle w:val="Hyperlink"/>
@@ -1780,7 +1780,7 @@
                 <w:noProof/>
                 <w:webHidden/>
               </w:rPr>
-              <w:instrText xml:space="preserve"> PAGEREF _Toc419723963 \h </w:instrText>
+              <w:instrText xml:space="preserve"> PAGEREF _Toc419737014 \h </w:instrText>
             </w:r>
             <w:r>
               <w:rPr>
@@ -1820,7 +1820,7 @@
               <w:lang w:val="fr-FR" w:eastAsia="fr-FR"/>
             </w:rPr>
           </w:pPr>
-          <w:hyperlink w:anchor="_Toc419723964" w:history="1">
+          <w:hyperlink w:anchor="_Toc419737015" w:history="1">
             <w:r>
               <w:rPr>
                 <w:rStyle w:val="Hyperlink"/>
@@ -1847,7 +1847,7 @@
                 <w:noProof/>
                 <w:webHidden/>
               </w:rPr>
-              <w:instrText xml:space="preserve"> PAGEREF _Toc419723964 \h </w:instrText>
+              <w:instrText xml:space="preserve"> PAGEREF _Toc419737015 \h </w:instrText>
             </w:r>
             <w:r>
               <w:rPr>
@@ -1887,7 +1887,7 @@
               <w:lang w:val="fr-FR" w:eastAsia="fr-FR"/>
             </w:rPr>
           </w:pPr>
-          <w:hyperlink w:anchor="_Toc419723965" w:history="1">
+          <w:hyperlink w:anchor="_Toc419737016" w:history="1">
             <w:r>
               <w:rPr>
                 <w:rStyle w:val="Hyperlink"/>
@@ -1914,7 +1914,7 @@
                 <w:noProof/>
                 <w:webHidden/>
               </w:rPr>
-              <w:instrText xml:space="preserve"> PAGEREF _Toc419723965 \h </w:instrText>
+              <w:instrText xml:space="preserve"> PAGEREF _Toc419737016 \h </w:instrText>
             </w:r>
             <w:r>
               <w:rPr>
@@ -1957,7 +1957,7 @@
               <w:lang w:val="fr-FR" w:eastAsia="fr-FR"/>
             </w:rPr>
           </w:pPr>
-          <w:hyperlink w:anchor="_Toc419723966" w:history="1">
+          <w:hyperlink w:anchor="_Toc419737017" w:history="1">
             <w:r>
               <w:rPr>
                 <w:rStyle w:val="Hyperlink"/>
@@ -1984,7 +1984,7 @@
                 <w:noProof/>
                 <w:webHidden/>
               </w:rPr>
-              <w:instrText xml:space="preserve"> PAGEREF _Toc419723966 \h </w:instrText>
+              <w:instrText xml:space="preserve"> PAGEREF _Toc419737017 \h </w:instrText>
             </w:r>
             <w:r>
               <w:rPr>
@@ -2024,7 +2024,7 @@
               <w:lang w:val="fr-FR" w:eastAsia="fr-FR"/>
             </w:rPr>
           </w:pPr>
-          <w:hyperlink w:anchor="_Toc419723967" w:history="1">
+          <w:hyperlink w:anchor="_Toc419737018" w:history="1">
             <w:r>
               <w:rPr>
                 <w:rStyle w:val="Hyperlink"/>
@@ -2051,7 +2051,7 @@
                 <w:noProof/>
                 <w:webHidden/>
               </w:rPr>
-              <w:instrText xml:space="preserve"> PAGEREF _Toc419723967 \h </w:instrText>
+              <w:instrText xml:space="preserve"> PAGEREF _Toc419737018 \h </w:instrText>
             </w:r>
             <w:r>
               <w:rPr>
@@ -2091,7 +2091,7 @@
               <w:lang w:val="fr-FR" w:eastAsia="fr-FR"/>
             </w:rPr>
           </w:pPr>
-          <w:hyperlink w:anchor="_Toc419723968" w:history="1">
+          <w:hyperlink w:anchor="_Toc419737019" w:history="1">
             <w:r>
               <w:rPr>
                 <w:rStyle w:val="Hyperlink"/>
@@ -2118,7 +2118,7 @@
                 <w:noProof/>
                 <w:webHidden/>
               </w:rPr>
-              <w:instrText xml:space="preserve"> PAGEREF _Toc419723968 \h </w:instrText>
+              <w:instrText xml:space="preserve"> PAGEREF _Toc419737019 \h </w:instrText>
             </w:r>
             <w:r>
               <w:rPr>
@@ -2158,7 +2158,7 @@
               <w:lang w:val="fr-FR" w:eastAsia="fr-FR"/>
             </w:rPr>
           </w:pPr>
-          <w:hyperlink w:anchor="_Toc419723969" w:history="1">
+          <w:hyperlink w:anchor="_Toc419737020" w:history="1">
             <w:r>
               <w:rPr>
                 <w:rStyle w:val="Hyperlink"/>
@@ -2185,7 +2185,7 @@
                 <w:noProof/>
                 <w:webHidden/>
               </w:rPr>
-              <w:instrText xml:space="preserve"> PAGEREF _Toc419723969 \h </w:instrText>
+              <w:instrText xml:space="preserve"> PAGEREF _Toc419737020 \h </w:instrText>
             </w:r>
             <w:r>
               <w:rPr>
@@ -2225,7 +2225,7 @@
               <w:lang w:val="fr-FR" w:eastAsia="fr-FR"/>
             </w:rPr>
           </w:pPr>
-          <w:hyperlink w:anchor="_Toc419723970" w:history="1">
+          <w:hyperlink w:anchor="_Toc419737021" w:history="1">
             <w:r>
               <w:rPr>
                 <w:rStyle w:val="Hyperlink"/>
@@ -2252,7 +2252,7 @@
                 <w:noProof/>
                 <w:webHidden/>
               </w:rPr>
-              <w:instrText xml:space="preserve"> PAGEREF _Toc419723970 \h </w:instrText>
+              <w:instrText xml:space="preserve"> PAGEREF _Toc419737021 \h </w:instrText>
             </w:r>
             <w:r>
               <w:rPr>
@@ -2292,7 +2292,7 @@
               <w:lang w:val="fr-FR" w:eastAsia="fr-FR"/>
             </w:rPr>
           </w:pPr>
-          <w:hyperlink w:anchor="_Toc419723971" w:history="1">
+          <w:hyperlink w:anchor="_Toc419737022" w:history="1">
             <w:r>
               <w:rPr>
                 <w:rStyle w:val="Hyperlink"/>
@@ -2319,7 +2319,7 @@
                 <w:noProof/>
                 <w:webHidden/>
               </w:rPr>
-              <w:instrText xml:space="preserve"> PAGEREF _Toc419723971 \h </w:instrText>
+              <w:instrText xml:space="preserve"> PAGEREF _Toc419737022 \h </w:instrText>
             </w:r>
             <w:r>
               <w:rPr>
@@ -2359,7 +2359,7 @@
               <w:lang w:val="fr-FR" w:eastAsia="fr-FR"/>
             </w:rPr>
           </w:pPr>
-          <w:hyperlink w:anchor="_Toc419723972" w:history="1">
+          <w:hyperlink w:anchor="_Toc419737023" w:history="1">
             <w:r>
               <w:rPr>
                 <w:rStyle w:val="Hyperlink"/>
@@ -2386,7 +2386,7 @@
                 <w:noProof/>
                 <w:webHidden/>
               </w:rPr>
-              <w:instrText xml:space="preserve"> PAGEREF _Toc419723972 \h </w:instrText>
+              <w:instrText xml:space="preserve"> PAGEREF _Toc419737023 \h </w:instrText>
             </w:r>
             <w:r>
               <w:rPr>
@@ -2426,7 +2426,7 @@
               <w:lang w:val="fr-FR" w:eastAsia="fr-FR"/>
             </w:rPr>
           </w:pPr>
-          <w:hyperlink w:anchor="_Toc419723973" w:history="1">
+          <w:hyperlink w:anchor="_Toc419737024" w:history="1">
             <w:r>
               <w:rPr>
                 <w:rStyle w:val="Hyperlink"/>
@@ -2453,7 +2453,7 @@
                 <w:noProof/>
                 <w:webHidden/>
               </w:rPr>
-              <w:instrText xml:space="preserve"> PAGEREF _Toc419723973 \h </w:instrText>
+              <w:instrText xml:space="preserve"> PAGEREF _Toc419737024 \h </w:instrText>
             </w:r>
             <w:r>
               <w:rPr>
@@ -2493,7 +2493,7 @@
               <w:lang w:val="fr-FR" w:eastAsia="fr-FR"/>
             </w:rPr>
           </w:pPr>
-          <w:hyperlink w:anchor="_Toc419723974" w:history="1">
+          <w:hyperlink w:anchor="_Toc419737025" w:history="1">
             <w:r>
               <w:rPr>
                 <w:rStyle w:val="Hyperlink"/>
@@ -2520,7 +2520,7 @@
                 <w:noProof/>
                 <w:webHidden/>
               </w:rPr>
-              <w:instrText xml:space="preserve"> PAGEREF _Toc419723974 \h </w:instrText>
+              <w:instrText xml:space="preserve"> PAGEREF _Toc419737025 \h </w:instrText>
             </w:r>
             <w:r>
               <w:rPr>
@@ -2560,7 +2560,7 @@
               <w:lang w:val="fr-FR" w:eastAsia="fr-FR"/>
             </w:rPr>
           </w:pPr>
-          <w:hyperlink w:anchor="_Toc419723975" w:history="1">
+          <w:hyperlink w:anchor="_Toc419737026" w:history="1">
             <w:r>
               <w:rPr>
                 <w:rStyle w:val="Hyperlink"/>
@@ -2587,7 +2587,7 @@
                 <w:noProof/>
                 <w:webHidden/>
               </w:rPr>
-              <w:instrText xml:space="preserve"> PAGEREF _Toc419723975 \h </w:instrText>
+              <w:instrText xml:space="preserve"> PAGEREF _Toc419737026 \h </w:instrText>
             </w:r>
             <w:r>
               <w:rPr>
@@ -2607,7 +2607,7 @@
                 <w:noProof/>
                 <w:webHidden/>
               </w:rPr>
-              <w:t>16</w:t>
+              <w:t>15</w:t>
             </w:r>
             <w:r>
               <w:rPr>
@@ -2627,7 +2627,7 @@
               <w:lang w:val="fr-FR" w:eastAsia="fr-FR"/>
             </w:rPr>
           </w:pPr>
-          <w:hyperlink w:anchor="_Toc419723976" w:history="1">
+          <w:hyperlink w:anchor="_Toc419737027" w:history="1">
             <w:r>
               <w:rPr>
                 <w:rStyle w:val="Hyperlink"/>
@@ -2654,7 +2654,7 @@
                 <w:noProof/>
                 <w:webHidden/>
               </w:rPr>
-              <w:instrText xml:space="preserve"> PAGEREF _Toc419723976 \h </w:instrText>
+              <w:instrText xml:space="preserve"> PAGEREF _Toc419737027 \h </w:instrText>
             </w:r>
             <w:r>
               <w:rPr>
@@ -2697,7 +2697,7 @@
               <w:lang w:val="fr-FR" w:eastAsia="fr-FR"/>
             </w:rPr>
           </w:pPr>
-          <w:hyperlink w:anchor="_Toc419723977" w:history="1">
+          <w:hyperlink w:anchor="_Toc419737028" w:history="1">
             <w:r>
               <w:rPr>
                 <w:rStyle w:val="Hyperlink"/>
@@ -2724,7 +2724,7 @@
                 <w:noProof/>
                 <w:webHidden/>
               </w:rPr>
-              <w:instrText xml:space="preserve"> PAGEREF _Toc419723977 \h </w:instrText>
+              <w:instrText xml:space="preserve"> PAGEREF _Toc419737028 \h </w:instrText>
             </w:r>
             <w:r>
               <w:rPr>
@@ -2764,7 +2764,7 @@
               <w:lang w:val="fr-FR" w:eastAsia="fr-FR"/>
             </w:rPr>
           </w:pPr>
-          <w:hyperlink w:anchor="_Toc419723978" w:history="1">
+          <w:hyperlink w:anchor="_Toc419737029" w:history="1">
             <w:r>
               <w:rPr>
                 <w:rStyle w:val="Hyperlink"/>
@@ -2791,7 +2791,7 @@
                 <w:noProof/>
                 <w:webHidden/>
               </w:rPr>
-              <w:instrText xml:space="preserve"> PAGEREF _Toc419723978 \h </w:instrText>
+              <w:instrText xml:space="preserve"> PAGEREF _Toc419737029 \h </w:instrText>
             </w:r>
             <w:r>
               <w:rPr>
@@ -2831,7 +2831,7 @@
               <w:lang w:val="fr-FR" w:eastAsia="fr-FR"/>
             </w:rPr>
           </w:pPr>
-          <w:hyperlink w:anchor="_Toc419723979" w:history="1">
+          <w:hyperlink w:anchor="_Toc419737030" w:history="1">
             <w:r>
               <w:rPr>
                 <w:rStyle w:val="Hyperlink"/>
@@ -2858,7 +2858,7 @@
                 <w:noProof/>
                 <w:webHidden/>
               </w:rPr>
-              <w:instrText xml:space="preserve"> PAGEREF _Toc419723979 \h </w:instrText>
+              <w:instrText xml:space="preserve"> PAGEREF _Toc419737030 \h </w:instrText>
             </w:r>
             <w:r>
               <w:rPr>
@@ -2898,7 +2898,7 @@
               <w:lang w:val="fr-FR" w:eastAsia="fr-FR"/>
             </w:rPr>
           </w:pPr>
-          <w:hyperlink w:anchor="_Toc419723980" w:history="1">
+          <w:hyperlink w:anchor="_Toc419737031" w:history="1">
             <w:r>
               <w:rPr>
                 <w:rStyle w:val="Hyperlink"/>
@@ -2925,74 +2925,7 @@
                 <w:noProof/>
                 <w:webHidden/>
               </w:rPr>
-              <w:instrText xml:space="preserve"> PAGEREF _Toc419723980 \h </w:instrText>
-            </w:r>
-            <w:r>
-              <w:rPr>
-                <w:noProof/>
-                <w:webHidden/>
-              </w:rPr>
-            </w:r>
-            <w:r>
-              <w:rPr>
-                <w:noProof/>
-                <w:webHidden/>
-              </w:rPr>
-              <w:fldChar w:fldCharType="separate"/>
-            </w:r>
-            <w:r>
-              <w:rPr>
-                <w:noProof/>
-                <w:webHidden/>
-              </w:rPr>
-              <w:t>17</w:t>
-            </w:r>
-            <w:r>
-              <w:rPr>
-                <w:noProof/>
-                <w:webHidden/>
-              </w:rPr>
-              <w:fldChar w:fldCharType="end"/>
-            </w:r>
-          </w:hyperlink>
-        </w:p>
-        <w:p>
-          <w:pPr>
-            <w:pStyle w:val="TOC2"/>
-            <w:rPr>
-              <w:rFonts w:asciiTheme="minorHAnsi" w:eastAsiaTheme="minorEastAsia" w:hAnsiTheme="minorHAnsi" w:cstheme="minorBidi"/>
-              <w:noProof/>
-              <w:lang w:val="fr-FR" w:eastAsia="fr-FR"/>
-            </w:rPr>
-          </w:pPr>
-          <w:hyperlink w:anchor="_Toc419723981" w:history="1">
-            <w:r>
-              <w:rPr>
-                <w:rStyle w:val="Hyperlink"/>
-                <w:noProof/>
-              </w:rPr>
-              <w:t>How to use the quick toolbar (sub-table)</w:t>
-            </w:r>
-            <w:r>
-              <w:rPr>
-                <w:noProof/>
-                <w:webHidden/>
-              </w:rPr>
-              <w:tab/>
-            </w:r>
-            <w:r>
-              <w:rPr>
-                <w:noProof/>
-                <w:webHidden/>
-              </w:rPr>
-              <w:fldChar w:fldCharType="begin"/>
-            </w:r>
-            <w:r>
-              <w:rPr>
-                <w:noProof/>
-                <w:webHidden/>
-              </w:rPr>
-              <w:instrText xml:space="preserve"> PAGEREF _Toc419723981 \h </w:instrText>
+              <w:instrText xml:space="preserve"> PAGEREF _Toc419737031 \h </w:instrText>
             </w:r>
             <w:r>
               <w:rPr>
@@ -3035,7 +2968,7 @@
               <w:lang w:val="fr-FR" w:eastAsia="fr-FR"/>
             </w:rPr>
           </w:pPr>
-          <w:hyperlink w:anchor="_Toc419723982" w:history="1">
+          <w:hyperlink w:anchor="_Toc419737032" w:history="1">
             <w:r>
               <w:rPr>
                 <w:rStyle w:val="Hyperlink"/>
@@ -3062,7 +2995,7 @@
                 <w:noProof/>
                 <w:webHidden/>
               </w:rPr>
-              <w:instrText xml:space="preserve"> PAGEREF _Toc419723982 \h </w:instrText>
+              <w:instrText xml:space="preserve"> PAGEREF _Toc419737032 \h </w:instrText>
             </w:r>
             <w:r>
               <w:rPr>
@@ -3102,7 +3035,7 @@
               <w:lang w:val="fr-FR" w:eastAsia="fr-FR"/>
             </w:rPr>
           </w:pPr>
-          <w:hyperlink w:anchor="_Toc419723983" w:history="1">
+          <w:hyperlink w:anchor="_Toc419737033" w:history="1">
             <w:r>
               <w:rPr>
                 <w:rStyle w:val="Hyperlink"/>
@@ -3129,7 +3062,7 @@
                 <w:noProof/>
                 <w:webHidden/>
               </w:rPr>
-              <w:instrText xml:space="preserve"> PAGEREF _Toc419723983 \h </w:instrText>
+              <w:instrText xml:space="preserve"> PAGEREF _Toc419737033 \h </w:instrText>
             </w:r>
             <w:r>
               <w:rPr>
@@ -3172,7 +3105,7 @@
               <w:lang w:val="fr-FR" w:eastAsia="fr-FR"/>
             </w:rPr>
           </w:pPr>
-          <w:hyperlink w:anchor="_Toc419723984" w:history="1">
+          <w:hyperlink w:anchor="_Toc419737034" w:history="1">
             <w:r>
               <w:rPr>
                 <w:rStyle w:val="Hyperlink"/>
@@ -3199,7 +3132,7 @@
                 <w:noProof/>
                 <w:webHidden/>
               </w:rPr>
-              <w:instrText xml:space="preserve"> PAGEREF _Toc419723984 \h </w:instrText>
+              <w:instrText xml:space="preserve"> PAGEREF _Toc419737034 \h </w:instrText>
             </w:r>
             <w:r>
               <w:rPr>
@@ -3242,7 +3175,7 @@
               <w:lang w:val="fr-FR" w:eastAsia="fr-FR"/>
             </w:rPr>
           </w:pPr>
-          <w:hyperlink w:anchor="_Toc419723985" w:history="1">
+          <w:hyperlink w:anchor="_Toc419737035" w:history="1">
             <w:r>
               <w:rPr>
                 <w:rStyle w:val="Hyperlink"/>
@@ -3269,7 +3202,7 @@
                 <w:noProof/>
                 <w:webHidden/>
               </w:rPr>
-              <w:instrText xml:space="preserve"> PAGEREF _Toc419723985 \h </w:instrText>
+              <w:instrText xml:space="preserve"> PAGEREF _Toc419737035 \h </w:instrText>
             </w:r>
             <w:r>
               <w:rPr>
@@ -3309,7 +3242,7 @@
               <w:lang w:val="fr-FR" w:eastAsia="fr-FR"/>
             </w:rPr>
           </w:pPr>
-          <w:hyperlink w:anchor="_Toc419723986" w:history="1">
+          <w:hyperlink w:anchor="_Toc419737036" w:history="1">
             <w:r>
               <w:rPr>
                 <w:rStyle w:val="Hyperlink"/>
@@ -3336,7 +3269,7 @@
                 <w:noProof/>
                 <w:webHidden/>
               </w:rPr>
-              <w:instrText xml:space="preserve"> PAGEREF _Toc419723986 \h </w:instrText>
+              <w:instrText xml:space="preserve"> PAGEREF _Toc419737036 \h </w:instrText>
             </w:r>
             <w:r>
               <w:rPr>
@@ -3376,7 +3309,7 @@
               <w:lang w:val="fr-FR" w:eastAsia="fr-FR"/>
             </w:rPr>
           </w:pPr>
-          <w:hyperlink w:anchor="_Toc419723987" w:history="1">
+          <w:hyperlink w:anchor="_Toc419737037" w:history="1">
             <w:r>
               <w:rPr>
                 <w:rStyle w:val="Hyperlink"/>
@@ -3403,7 +3336,7 @@
                 <w:noProof/>
                 <w:webHidden/>
               </w:rPr>
-              <w:instrText xml:space="preserve"> PAGEREF _Toc419723987 \h </w:instrText>
+              <w:instrText xml:space="preserve"> PAGEREF _Toc419737037 \h </w:instrText>
             </w:r>
             <w:r>
               <w:rPr>
@@ -3449,7 +3382,7 @@
       <w:pPr>
         <w:pStyle w:val="Heading1"/>
       </w:pPr>
-      <w:bookmarkStart w:id="2" w:name="_Toc419723942"/>
+      <w:bookmarkStart w:id="2" w:name="_Toc419736993"/>
       <w:r>
         <w:t>About</w:t>
       </w:r>
@@ -3566,7 +3499,7 @@
       <w:pPr>
         <w:pStyle w:val="Heading1"/>
       </w:pPr>
-      <w:bookmarkStart w:id="3" w:name="_Toc419723943"/>
+      <w:bookmarkStart w:id="3" w:name="_Toc419736994"/>
       <w:r>
         <w:t>Application</w:t>
       </w:r>
@@ -3784,7 +3717,7 @@
       <w:pPr>
         <w:pStyle w:val="Heading1"/>
       </w:pPr>
-      <w:bookmarkStart w:id="4" w:name="_Toc419723944"/>
+      <w:bookmarkStart w:id="4" w:name="_Toc419736995"/>
       <w:r>
         <w:t>License</w:t>
       </w:r>
@@ -3823,9 +3756,6 @@
       </w:r>
       <w:r>
         <w:br/>
-      </w:r>
-      <w:r>
-        <w:lastRenderedPageBreak/>
         <w:t xml:space="preserve">All documentation and images are licensed under a </w:t>
       </w:r>
       <w:hyperlink r:id="rId12" w:history="1">
@@ -3847,6 +3777,7 @@
           <w:noProof/>
           <w:lang w:val="fr-FR" w:eastAsia="fr-FR"/>
         </w:rPr>
+        <w:lastRenderedPageBreak/>
         <w:drawing>
           <wp:inline distT="0" distB="0" distL="0" distR="0">
             <wp:extent cx="203246" cy="203246"/>
@@ -3899,7 +3830,7 @@
       <w:pPr>
         <w:pStyle w:val="Heading1"/>
       </w:pPr>
-      <w:bookmarkStart w:id="5" w:name="_Toc419723945"/>
+      <w:bookmarkStart w:id="5" w:name="_Toc419736996"/>
       <w:r>
         <w:t xml:space="preserve">The </w:t>
       </w:r>
@@ -4860,7 +4791,6 @@
           </w:tcPr>
           <w:p>
             <w:r>
-              <w:lastRenderedPageBreak/>
               <w:t xml:space="preserve">Results Are Achieved </w:t>
             </w:r>
             <w:proofErr w:type="spellStart"/>
@@ -4916,7 +4846,11 @@
             </w:r>
             <w:proofErr w:type="spellEnd"/>
             <w:r>
-              <w:t xml:space="preserve"> charts.</w:t>
+              <w:t xml:space="preserve"> </w:t>
+            </w:r>
+            <w:r>
+              <w:lastRenderedPageBreak/>
+              <w:t>charts.</w:t>
             </w:r>
           </w:p>
         </w:tc>
@@ -4928,6 +4862,7 @@
           </w:tcPr>
           <w:p>
             <w:r>
+              <w:lastRenderedPageBreak/>
               <w:t xml:space="preserve">The Next </w:t>
             </w:r>
             <w:proofErr w:type="spellStart"/>
@@ -4965,7 +4900,7 @@
       <w:pPr>
         <w:pStyle w:val="Heading1"/>
       </w:pPr>
-      <w:bookmarkStart w:id="6" w:name="_Toc419723946"/>
+      <w:bookmarkStart w:id="6" w:name="_Toc419736997"/>
       <w:r>
         <w:t>Configuration</w:t>
       </w:r>
@@ -5334,7 +5269,7 @@
       <w:pPr>
         <w:pStyle w:val="Heading2"/>
       </w:pPr>
-      <w:bookmarkStart w:id="7" w:name="_Toc419723947"/>
+      <w:bookmarkStart w:id="7" w:name="_Toc419736998"/>
       <w:proofErr w:type="spellStart"/>
       <w:r>
         <w:t>MySQL</w:t>
@@ -5715,6 +5650,7 @@
         </w:numPr>
       </w:pPr>
       <w:r>
+        <w:lastRenderedPageBreak/>
         <w:t>Finally</w:t>
       </w:r>
       <w:r>
@@ -5983,7 +5919,7 @@
       <w:pPr>
         <w:pStyle w:val="Heading2"/>
       </w:pPr>
-      <w:bookmarkStart w:id="8" w:name="_Toc419723948"/>
+      <w:bookmarkStart w:id="8" w:name="_Toc419736999"/>
       <w:r>
         <w:t>Logger</w:t>
       </w:r>
@@ -6134,7 +6070,7 @@
       <w:pPr>
         <w:pStyle w:val="Heading2"/>
       </w:pPr>
-      <w:bookmarkStart w:id="9" w:name="_Toc419723949"/>
+      <w:bookmarkStart w:id="9" w:name="_Toc419737000"/>
       <w:r>
         <w:t>Google Drive configuration</w:t>
       </w:r>
@@ -6339,7 +6275,7 @@
       <w:pPr>
         <w:pStyle w:val="Heading1"/>
       </w:pPr>
-      <w:bookmarkStart w:id="10" w:name="_Toc419723950"/>
+      <w:bookmarkStart w:id="10" w:name="_Toc419737001"/>
       <w:proofErr w:type="spellStart"/>
       <w:r>
         <w:t>m</w:t>
@@ -6358,7 +6294,7 @@
       <w:pPr>
         <w:pStyle w:val="Heading2"/>
       </w:pPr>
-      <w:bookmarkStart w:id="11" w:name="_Toc419723951"/>
+      <w:bookmarkStart w:id="11" w:name="_Toc419737002"/>
       <w:r>
         <w:t>How to set the preferences</w:t>
       </w:r>
@@ -6369,6 +6305,7 @@
         <w:t>File &gt; Preferences</w:t>
       </w:r>
     </w:p>
+    <w:p/>
     <w:p>
       <w:pPr>
         <w:pStyle w:val="ListParagraph"/>
@@ -6396,7 +6333,6 @@
         <w:rPr>
           <w:b/>
         </w:rPr>
-        <w:lastRenderedPageBreak/>
         <w:t>Agile M</w:t>
       </w:r>
       <w:r>
@@ -6429,6 +6365,7 @@
         </w:rPr>
       </w:pPr>
       <w:r>
+        <w:lastRenderedPageBreak/>
         <w:t>I</w:t>
       </w:r>
       <w:r>
@@ -8267,7 +8204,6 @@
               <w:jc w:val="center"/>
             </w:pPr>
             <w:r>
-              <w:lastRenderedPageBreak/>
               <w:t>Short break length</w:t>
             </w:r>
           </w:p>
@@ -8312,6 +8248,7 @@
               <w:jc w:val="center"/>
             </w:pPr>
             <w:r>
+              <w:lastRenderedPageBreak/>
               <w:t>Long break length</w:t>
             </w:r>
           </w:p>
@@ -9198,7 +9135,7 @@
       <w:pPr>
         <w:pStyle w:val="Heading1"/>
       </w:pPr>
-      <w:bookmarkStart w:id="31" w:name="_Toc419723952"/>
+      <w:bookmarkStart w:id="31" w:name="_Toc419737003"/>
       <w:r>
         <w:t>Getting Started</w:t>
       </w:r>
@@ -9276,7 +9213,7 @@
       <w:pPr>
         <w:pStyle w:val="Heading2"/>
       </w:pPr>
-      <w:bookmarkStart w:id="32" w:name="_Toc419723953"/>
+      <w:bookmarkStart w:id="32" w:name="_Toc419737004"/>
       <w:r>
         <w:t>One</w:t>
       </w:r>
@@ -10200,7 +10137,7 @@
           </wp:anchor>
         </w:drawing>
       </w:r>
-      <w:bookmarkStart w:id="35" w:name="_Toc419723954"/>
+      <w:bookmarkStart w:id="35" w:name="_Toc419737005"/>
       <w:r>
         <w:t>New</w:t>
       </w:r>
@@ -10229,7 +10166,7 @@
       <w:pPr>
         <w:pStyle w:val="Heading2"/>
       </w:pPr>
-      <w:bookmarkStart w:id="36" w:name="_Toc419723955"/>
+      <w:bookmarkStart w:id="36" w:name="_Toc419737006"/>
       <w:r>
         <w:t>How to c</w:t>
       </w:r>
@@ -10587,7 +10524,7 @@
       <w:pPr>
         <w:pStyle w:val="Heading2"/>
       </w:pPr>
-      <w:bookmarkStart w:id="37" w:name="_Toc419723956"/>
+      <w:bookmarkStart w:id="37" w:name="_Toc419737007"/>
       <w:r>
         <w:t xml:space="preserve">How to create </w:t>
       </w:r>
@@ -10900,7 +10837,7 @@
       <w:pPr>
         <w:pStyle w:val="Heading2"/>
       </w:pPr>
-      <w:bookmarkStart w:id="38" w:name="_Toc419723957"/>
+      <w:bookmarkStart w:id="38" w:name="_Toc419737008"/>
       <w:r>
         <w:t>How to use the</w:t>
       </w:r>
@@ -11430,7 +11367,7 @@
           </wp:anchor>
         </w:drawing>
       </w:r>
-      <w:bookmarkStart w:id="49" w:name="_Toc419723958"/>
+      <w:bookmarkStart w:id="49" w:name="_Toc419737009"/>
       <w:r>
         <w:t>Ac</w:t>
       </w:r>
@@ -11465,7 +11402,7 @@
       <w:pPr>
         <w:pStyle w:val="Heading2"/>
       </w:pPr>
-      <w:bookmarkStart w:id="50" w:name="_Toc419723959"/>
+      <w:bookmarkStart w:id="50" w:name="_Toc419737010"/>
       <w:r>
         <w:t xml:space="preserve">How to read the </w:t>
       </w:r>
@@ -11790,7 +11727,7 @@
       <w:pPr>
         <w:pStyle w:val="Heading2"/>
       </w:pPr>
-      <w:bookmarkStart w:id="51" w:name="_Toc419723960"/>
+      <w:bookmarkStart w:id="51" w:name="_Toc419737011"/>
       <w:r>
         <w:t>How to</w:t>
       </w:r>
@@ -11956,7 +11893,13 @@
           </w:tcPr>
           <w:p>
             <w:r>
-              <w:t>Scroll to the selected task(s).</w:t>
+              <w:t>Scroll to the selected task(s)</w:t>
+            </w:r>
+            <w:r>
+              <w:t xml:space="preserve"> and selected subtask(s) if any</w:t>
+            </w:r>
+            <w:r>
+              <w:t>.</w:t>
             </w:r>
           </w:p>
         </w:tc>
@@ -12363,7 +12306,7 @@
       <w:pPr>
         <w:pStyle w:val="Heading2"/>
       </w:pPr>
-      <w:bookmarkStart w:id="52" w:name="_Toc419723961"/>
+      <w:bookmarkStart w:id="52" w:name="_Toc419737012"/>
       <w:r>
         <w:t>How to</w:t>
       </w:r>
@@ -12443,99 +12386,6 @@
               <w:t>Condition</w:t>
             </w:r>
           </w:p>
-        </w:tc>
-      </w:tr>
-      <w:tr>
-        <w:tc>
-          <w:tcPr>
-            <w:tcW w:w="819" w:type="dxa"/>
-            <w:shd w:val="clear" w:color="auto" w:fill="EEECE1" w:themeFill="background2"/>
-            <w:vAlign w:val="center"/>
-          </w:tcPr>
-          <w:p>
-            <w:pPr>
-              <w:jc w:val="center"/>
-            </w:pPr>
-            <w:r>
-              <w:rPr>
-                <w:noProof/>
-                <w:lang w:val="fr-FR" w:eastAsia="fr-FR"/>
-              </w:rPr>
-              <w:drawing>
-                <wp:inline distT="0" distB="0" distL="0" distR="0">
-                  <wp:extent cx="241539" cy="241539"/>
-                  <wp:effectExtent l="19050" t="0" r="6111" b="0"/>
-                  <wp:docPr id="107" name="Picture 62" descr="selected.png"/>
-                  <wp:cNvGraphicFramePr>
-                    <a:graphicFrameLocks xmlns:a="http://schemas.openxmlformats.org/drawingml/2006/main" noChangeAspect="1"/>
-                  </wp:cNvGraphicFramePr>
-                  <a:graphic xmlns:a="http://schemas.openxmlformats.org/drawingml/2006/main">
-                    <a:graphicData uri="http://schemas.openxmlformats.org/drawingml/2006/picture">
-                      <pic:pic xmlns:pic="http://schemas.openxmlformats.org/drawingml/2006/picture">
-                        <pic:nvPicPr>
-                          <pic:cNvPr id="0" name="selected.png"/>
-                          <pic:cNvPicPr/>
-                        </pic:nvPicPr>
-                        <pic:blipFill>
-                          <a:blip r:embed="rId21" cstate="print"/>
-                          <a:stretch>
-                            <a:fillRect/>
-                          </a:stretch>
-                        </pic:blipFill>
-                        <pic:spPr>
-                          <a:xfrm>
-                            <a:off x="0" y="0"/>
-                            <a:ext cx="239940" cy="239940"/>
-                          </a:xfrm>
-                          <a:prstGeom prst="rect">
-                            <a:avLst/>
-                          </a:prstGeom>
-                        </pic:spPr>
-                      </pic:pic>
-                    </a:graphicData>
-                  </a:graphic>
-                </wp:inline>
-              </w:drawing>
-            </w:r>
-          </w:p>
-        </w:tc>
-        <w:tc>
-          <w:tcPr>
-            <w:tcW w:w="1251" w:type="dxa"/>
-            <w:vAlign w:val="center"/>
-          </w:tcPr>
-          <w:p>
-            <w:pPr>
-              <w:jc w:val="center"/>
-              <w:rPr>
-                <w:b/>
-              </w:rPr>
-            </w:pPr>
-            <w:r>
-              <w:rPr>
-                <w:b/>
-              </w:rPr>
-              <w:t>CTRL + G</w:t>
-            </w:r>
-          </w:p>
-        </w:tc>
-        <w:tc>
-          <w:tcPr>
-            <w:tcW w:w="5116" w:type="dxa"/>
-            <w:vAlign w:val="center"/>
-          </w:tcPr>
-          <w:p>
-            <w:r>
-              <w:t>See above.</w:t>
-            </w:r>
-          </w:p>
-        </w:tc>
-        <w:tc>
-          <w:tcPr>
-            <w:tcW w:w="2292" w:type="dxa"/>
-            <w:vAlign w:val="center"/>
-          </w:tcPr>
-          <w:p/>
         </w:tc>
       </w:tr>
       <w:tr>
@@ -12734,7 +12584,7 @@
       <w:pPr>
         <w:pStyle w:val="Heading2"/>
       </w:pPr>
-      <w:bookmarkStart w:id="53" w:name="_Toc419723962"/>
+      <w:bookmarkStart w:id="53" w:name="_Toc419737013"/>
       <w:r>
         <w:t>How to use a task as template</w:t>
       </w:r>
@@ -12815,7 +12665,7 @@
       <w:pPr>
         <w:pStyle w:val="Heading2"/>
       </w:pPr>
-      <w:bookmarkStart w:id="54" w:name="_Toc419723963"/>
+      <w:bookmarkStart w:id="54" w:name="_Toc419737014"/>
       <w:r>
         <w:t>How to edit a task</w:t>
       </w:r>
@@ -13119,7 +12969,7 @@
       <w:pPr>
         <w:pStyle w:val="Heading2"/>
       </w:pPr>
-      <w:bookmarkStart w:id="55" w:name="_Toc419723964"/>
+      <w:bookmarkStart w:id="55" w:name="_Toc419737015"/>
       <w:r>
         <w:t>How to export data</w:t>
       </w:r>
@@ -13620,7 +13470,6 @@
                 <w:b/>
                 <w:color w:val="4F81BD" w:themeColor="accent1"/>
               </w:rPr>
-              <w:lastRenderedPageBreak/>
               <w:t>Year</w:t>
             </w:r>
           </w:p>
@@ -13998,7 +13847,7 @@
       <w:pPr>
         <w:pStyle w:val="Heading2"/>
       </w:pPr>
-      <w:bookmarkStart w:id="62" w:name="_Toc419723965"/>
+      <w:bookmarkStart w:id="62" w:name="_Toc419737016"/>
       <w:r>
         <w:t>How to impor</w:t>
       </w:r>
@@ -14265,7 +14114,7 @@
           </wp:anchor>
         </w:drawing>
       </w:r>
-      <w:bookmarkStart w:id="63" w:name="_Toc419723966"/>
+      <w:bookmarkStart w:id="63" w:name="_Toc419737017"/>
       <w:proofErr w:type="spellStart"/>
       <w:r>
         <w:t>ToDo</w:t>
@@ -14319,7 +14168,7 @@
       <w:pPr>
         <w:pStyle w:val="Heading2"/>
       </w:pPr>
-      <w:bookmarkStart w:id="64" w:name="_Toc419723967"/>
+      <w:bookmarkStart w:id="64" w:name="_Toc419737018"/>
       <w:r>
         <w:t xml:space="preserve">How to read the </w:t>
       </w:r>
@@ -14529,7 +14378,6 @@
         </w:numPr>
       </w:pPr>
       <w:r>
-        <w:lastRenderedPageBreak/>
         <w:t>(main table)</w:t>
       </w:r>
       <w:r>
@@ -14566,6 +14414,7 @@
         </w:numPr>
       </w:pPr>
       <w:r>
+        <w:lastRenderedPageBreak/>
         <w:t xml:space="preserve">(main table) </w:t>
       </w:r>
       <w:r>
@@ -14596,7 +14445,7 @@
       <w:pPr>
         <w:pStyle w:val="Heading2"/>
       </w:pPr>
-      <w:bookmarkStart w:id="65" w:name="_Toc419723968"/>
+      <w:bookmarkStart w:id="65" w:name="_Toc419737019"/>
       <w:r>
         <w:t>How to p</w:t>
       </w:r>
@@ -14662,7 +14511,7 @@
       <w:pPr>
         <w:pStyle w:val="Heading2"/>
       </w:pPr>
-      <w:bookmarkStart w:id="66" w:name="_Toc419723969"/>
+      <w:bookmarkStart w:id="66" w:name="_Toc419737020"/>
       <w:r>
         <w:t>How to</w:t>
       </w:r>
@@ -15022,7 +14871,10 @@
           </w:tcPr>
           <w:p>
             <w:r>
-              <w:t>Scroll to the selected task(s) or the running task if any (</w:t>
+              <w:t>Scroll to the selected task(s), and selected subtask(s) if any, or the running task and subtask if any</w:t>
+            </w:r>
+            <w:r>
+              <w:t xml:space="preserve"> (</w:t>
             </w:r>
             <w:r>
               <w:rPr>
@@ -15840,7 +15692,7 @@
       <w:pPr>
         <w:pStyle w:val="Heading2"/>
       </w:pPr>
-      <w:bookmarkStart w:id="67" w:name="_Toc419723970"/>
+      <w:bookmarkStart w:id="67" w:name="_Toc419737021"/>
       <w:r>
         <w:t>How to</w:t>
       </w:r>
@@ -16027,102 +15879,6 @@
               </w:rPr>
               <w:drawing>
                 <wp:inline distT="0" distB="0" distL="0" distR="0">
-                  <wp:extent cx="241539" cy="241539"/>
-                  <wp:effectExtent l="19050" t="0" r="6111" b="0"/>
-                  <wp:docPr id="76" name="Picture 62" descr="selected.png"/>
-                  <wp:cNvGraphicFramePr>
-                    <a:graphicFrameLocks xmlns:a="http://schemas.openxmlformats.org/drawingml/2006/main" noChangeAspect="1"/>
-                  </wp:cNvGraphicFramePr>
-                  <a:graphic xmlns:a="http://schemas.openxmlformats.org/drawingml/2006/main">
-                    <a:graphicData uri="http://schemas.openxmlformats.org/drawingml/2006/picture">
-                      <pic:pic xmlns:pic="http://schemas.openxmlformats.org/drawingml/2006/picture">
-                        <pic:nvPicPr>
-                          <pic:cNvPr id="0" name="selected.png"/>
-                          <pic:cNvPicPr/>
-                        </pic:nvPicPr>
-                        <pic:blipFill>
-                          <a:blip r:embed="rId21" cstate="print"/>
-                          <a:stretch>
-                            <a:fillRect/>
-                          </a:stretch>
-                        </pic:blipFill>
-                        <pic:spPr>
-                          <a:xfrm>
-                            <a:off x="0" y="0"/>
-                            <a:ext cx="239940" cy="239940"/>
-                          </a:xfrm>
-                          <a:prstGeom prst="rect">
-                            <a:avLst/>
-                          </a:prstGeom>
-                        </pic:spPr>
-                      </pic:pic>
-                    </a:graphicData>
-                  </a:graphic>
-                </wp:inline>
-              </w:drawing>
-            </w:r>
-          </w:p>
-        </w:tc>
-        <w:tc>
-          <w:tcPr>
-            <w:tcW w:w="1300" w:type="dxa"/>
-            <w:vAlign w:val="center"/>
-          </w:tcPr>
-          <w:p>
-            <w:pPr>
-              <w:jc w:val="center"/>
-              <w:rPr>
-                <w:b/>
-              </w:rPr>
-            </w:pPr>
-            <w:r>
-              <w:rPr>
-                <w:b/>
-              </w:rPr>
-              <w:t>CTRL + G</w:t>
-            </w:r>
-          </w:p>
-        </w:tc>
-        <w:tc>
-          <w:tcPr>
-            <w:tcW w:w="5588" w:type="dxa"/>
-            <w:vAlign w:val="center"/>
-          </w:tcPr>
-          <w:p>
-            <w:r>
-              <w:t>See above</w:t>
-            </w:r>
-            <w:r>
-              <w:t>.</w:t>
-            </w:r>
-          </w:p>
-        </w:tc>
-        <w:tc>
-          <w:tcPr>
-            <w:tcW w:w="2292" w:type="dxa"/>
-            <w:vAlign w:val="center"/>
-          </w:tcPr>
-          <w:p/>
-        </w:tc>
-      </w:tr>
-      <w:tr>
-        <w:tc>
-          <w:tcPr>
-            <w:tcW w:w="773" w:type="dxa"/>
-            <w:shd w:val="clear" w:color="auto" w:fill="EEECE1" w:themeFill="background2"/>
-            <w:vAlign w:val="center"/>
-          </w:tcPr>
-          <w:p>
-            <w:pPr>
-              <w:jc w:val="center"/>
-            </w:pPr>
-            <w:r>
-              <w:rPr>
-                <w:noProof/>
-                <w:lang w:val="fr-FR" w:eastAsia="fr-FR"/>
-              </w:rPr>
-              <w:drawing>
-                <wp:inline distT="0" distB="0" distL="0" distR="0">
                   <wp:extent cx="241540" cy="241540"/>
                   <wp:effectExtent l="19050" t="0" r="6110" b="0"/>
                   <wp:docPr id="95" name="Picture 51" descr="duplicate.png"/>
@@ -16709,7 +16465,19 @@
               <w:rPr>
                 <w:b/>
               </w:rPr>
-              <w:t>CTRL +E</w:t>
+              <w:t>CTRL +</w:t>
+            </w:r>
+            <w:r>
+              <w:rPr>
+                <w:b/>
+              </w:rPr>
+              <w:t xml:space="preserve"> </w:t>
+            </w:r>
+            <w:r>
+              <w:rPr>
+                <w:b/>
+              </w:rPr>
+              <w:t>E</w:t>
             </w:r>
           </w:p>
         </w:tc>
@@ -16774,7 +16542,6 @@
                 <w:noProof/>
                 <w:lang w:val="fr-FR" w:eastAsia="fr-FR"/>
               </w:rPr>
-              <w:lastRenderedPageBreak/>
               <w:drawing>
                 <wp:inline distT="0" distB="0" distL="0" distR="0">
                   <wp:extent cx="256995" cy="256995"/>
@@ -16884,8 +16651,9 @@
       <w:pPr>
         <w:pStyle w:val="Heading2"/>
       </w:pPr>
-      <w:bookmarkStart w:id="68" w:name="_Toc419723971"/>
-      <w:r>
+      <w:bookmarkStart w:id="68" w:name="_Toc419737022"/>
+      <w:r>
+        <w:lastRenderedPageBreak/>
         <w:t>How to</w:t>
       </w:r>
       <w:r>
@@ -17539,7 +17307,7 @@
       <w:pPr>
         <w:pStyle w:val="Heading2"/>
       </w:pPr>
-      <w:bookmarkStart w:id="69" w:name="_Toc419723972"/>
+      <w:bookmarkStart w:id="69" w:name="_Toc419737023"/>
       <w:r>
         <w:t>How to</w:t>
       </w:r>
@@ -18196,7 +17964,7 @@
       <w:pPr>
         <w:pStyle w:val="Heading2"/>
       </w:pPr>
-      <w:bookmarkStart w:id="70" w:name="_Toc419723973"/>
+      <w:bookmarkStart w:id="70" w:name="_Toc419737024"/>
       <w:r>
         <w:t>How to w</w:t>
       </w:r>
@@ -18512,7 +18280,6 @@
         <w:ind w:left="1080"/>
       </w:pPr>
       <w:r>
-        <w:lastRenderedPageBreak/>
         <w:t>Y</w:t>
       </w:r>
       <w:r>
@@ -18600,6 +18367,7 @@
         <w:ind w:left="1080"/>
       </w:pPr>
       <w:r>
+        <w:lastRenderedPageBreak/>
         <w:t>(</w:t>
       </w:r>
       <w:r>
@@ -19356,7 +19124,7 @@
       <w:pPr>
         <w:pStyle w:val="Heading2"/>
       </w:pPr>
-      <w:bookmarkStart w:id="76" w:name="_Toc419723974"/>
+      <w:bookmarkStart w:id="76" w:name="_Toc419737025"/>
       <w:r>
         <w:t xml:space="preserve">How to </w:t>
       </w:r>
@@ -19844,7 +19612,7 @@
       <w:pPr>
         <w:pStyle w:val="Heading2"/>
       </w:pPr>
-      <w:bookmarkStart w:id="79" w:name="_Toc419723975"/>
+      <w:bookmarkStart w:id="79" w:name="_Toc419737026"/>
       <w:r>
         <w:t xml:space="preserve">How to </w:t>
       </w:r>
@@ -19898,6 +19666,7 @@
         </w:numPr>
       </w:pPr>
       <w:r>
+        <w:lastRenderedPageBreak/>
         <w:t>Whenever an interruption happens, c</w:t>
       </w:r>
       <w:r>
@@ -20233,7 +20002,7 @@
       <w:pPr>
         <w:pStyle w:val="Heading2"/>
       </w:pPr>
-      <w:bookmarkStart w:id="80" w:name="_Toc419723976"/>
+      <w:bookmarkStart w:id="80" w:name="_Toc419737027"/>
       <w:r>
         <w:t xml:space="preserve">How to </w:t>
       </w:r>
@@ -20452,7 +20221,7 @@
           </wp:anchor>
         </w:drawing>
       </w:r>
-      <w:bookmarkStart w:id="81" w:name="_Toc419723977"/>
+      <w:bookmarkStart w:id="81" w:name="_Toc419737028"/>
       <w:r>
         <w:t>Report List / Release Backlog</w:t>
       </w:r>
@@ -20487,7 +20256,7 @@
       <w:pPr>
         <w:pStyle w:val="Heading2"/>
       </w:pPr>
-      <w:bookmarkStart w:id="82" w:name="_Toc419723978"/>
+      <w:bookmarkStart w:id="82" w:name="_Toc419737029"/>
       <w:r>
         <w:t xml:space="preserve">How to read the </w:t>
       </w:r>
@@ -20778,7 +20547,7 @@
       <w:pPr>
         <w:pStyle w:val="Heading2"/>
       </w:pPr>
-      <w:bookmarkStart w:id="83" w:name="_Toc419723979"/>
+      <w:bookmarkStart w:id="83" w:name="_Toc419737030"/>
       <w:r>
         <w:t xml:space="preserve">How to </w:t>
       </w:r>
@@ -20957,7 +20726,6 @@
         <w:rPr>
           <w:b/>
         </w:rPr>
-        <w:lastRenderedPageBreak/>
         <w:t>Type</w:t>
       </w:r>
       <w:r>
@@ -21138,6 +20906,7 @@
         <w:rPr>
           <w:b/>
         </w:rPr>
+        <w:lastRenderedPageBreak/>
         <w:t>Diff II</w:t>
       </w:r>
       <w:r>
@@ -21342,7 +21111,7 @@
       <w:pPr>
         <w:pStyle w:val="Heading2"/>
       </w:pPr>
-      <w:bookmarkStart w:id="98" w:name="_Toc419723980"/>
+      <w:bookmarkStart w:id="98" w:name="_Toc419737031"/>
       <w:r>
         <w:t>How to</w:t>
       </w:r>
@@ -21505,7 +21274,10 @@
           </w:tcPr>
           <w:p>
             <w:r>
-              <w:t>Scroll to the selected task(s).</w:t>
+              <w:t>Scroll to the selected task(s)</w:t>
+            </w:r>
+            <w:r>
+              <w:t xml:space="preserve"> and selected subtask(s) if any.</w:t>
             </w:r>
           </w:p>
         </w:tc>
@@ -21630,191 +21402,7 @@
         <w:pStyle w:val="Heading3"/>
       </w:pPr>
     </w:p>
-    <w:p>
-      <w:pPr>
-        <w:pStyle w:val="Heading2"/>
-      </w:pPr>
-      <w:bookmarkStart w:id="99" w:name="_Toc419723981"/>
-      <w:r>
-        <w:t>How to</w:t>
-      </w:r>
-      <w:r>
-        <w:t xml:space="preserve"> use</w:t>
-      </w:r>
-      <w:r>
-        <w:t xml:space="preserve"> the </w:t>
-      </w:r>
-      <w:r>
-        <w:t>quick toolbar (sub-table)</w:t>
-      </w:r>
-      <w:bookmarkEnd w:id="99"/>
-    </w:p>
-    <w:tbl>
-      <w:tblPr>
-        <w:tblStyle w:val="TableGrid"/>
-        <w:tblW w:w="9478" w:type="dxa"/>
-        <w:tblLook w:val="04A0"/>
-      </w:tblPr>
-      <w:tblGrid>
-        <w:gridCol w:w="819"/>
-        <w:gridCol w:w="1251"/>
-        <w:gridCol w:w="5116"/>
-        <w:gridCol w:w="2292"/>
-      </w:tblGrid>
-      <w:tr>
-        <w:tc>
-          <w:tcPr>
-            <w:tcW w:w="819" w:type="dxa"/>
-            <w:shd w:val="clear" w:color="auto" w:fill="EEECE1" w:themeFill="background2"/>
-          </w:tcPr>
-          <w:p>
-            <w:pPr>
-              <w:jc w:val="center"/>
-            </w:pPr>
-          </w:p>
-        </w:tc>
-        <w:tc>
-          <w:tcPr>
-            <w:tcW w:w="1251" w:type="dxa"/>
-            <w:shd w:val="clear" w:color="auto" w:fill="EEECE1" w:themeFill="background2"/>
-          </w:tcPr>
-          <w:p>
-            <w:pPr>
-              <w:jc w:val="center"/>
-            </w:pPr>
-            <w:r>
-              <w:t>Shortcut</w:t>
-            </w:r>
-          </w:p>
-        </w:tc>
-        <w:tc>
-          <w:tcPr>
-            <w:tcW w:w="5116" w:type="dxa"/>
-            <w:shd w:val="clear" w:color="auto" w:fill="EEECE1" w:themeFill="background2"/>
-          </w:tcPr>
-          <w:p>
-            <w:pPr>
-              <w:jc w:val="center"/>
-            </w:pPr>
-            <w:r>
-              <w:t>Action</w:t>
-            </w:r>
-          </w:p>
-        </w:tc>
-        <w:tc>
-          <w:tcPr>
-            <w:tcW w:w="2292" w:type="dxa"/>
-            <w:shd w:val="clear" w:color="auto" w:fill="EEECE1" w:themeFill="background2"/>
-          </w:tcPr>
-          <w:p>
-            <w:pPr>
-              <w:jc w:val="center"/>
-            </w:pPr>
-            <w:r>
-              <w:t>Condition</w:t>
-            </w:r>
-          </w:p>
-        </w:tc>
-      </w:tr>
-      <w:tr>
-        <w:tc>
-          <w:tcPr>
-            <w:tcW w:w="819" w:type="dxa"/>
-            <w:shd w:val="clear" w:color="auto" w:fill="EEECE1" w:themeFill="background2"/>
-            <w:vAlign w:val="center"/>
-          </w:tcPr>
-          <w:p>
-            <w:pPr>
-              <w:jc w:val="center"/>
-            </w:pPr>
-            <w:r>
-              <w:rPr>
-                <w:noProof/>
-                <w:lang w:val="fr-FR" w:eastAsia="fr-FR"/>
-              </w:rPr>
-              <w:drawing>
-                <wp:inline distT="0" distB="0" distL="0" distR="0">
-                  <wp:extent cx="241539" cy="241539"/>
-                  <wp:effectExtent l="19050" t="0" r="6111" b="0"/>
-                  <wp:docPr id="115" name="Picture 62" descr="selected.png"/>
-                  <wp:cNvGraphicFramePr>
-                    <a:graphicFrameLocks xmlns:a="http://schemas.openxmlformats.org/drawingml/2006/main" noChangeAspect="1"/>
-                  </wp:cNvGraphicFramePr>
-                  <a:graphic xmlns:a="http://schemas.openxmlformats.org/drawingml/2006/main">
-                    <a:graphicData uri="http://schemas.openxmlformats.org/drawingml/2006/picture">
-                      <pic:pic xmlns:pic="http://schemas.openxmlformats.org/drawingml/2006/picture">
-                        <pic:nvPicPr>
-                          <pic:cNvPr id="0" name="selected.png"/>
-                          <pic:cNvPicPr/>
-                        </pic:nvPicPr>
-                        <pic:blipFill>
-                          <a:blip r:embed="rId21" cstate="print"/>
-                          <a:stretch>
-                            <a:fillRect/>
-                          </a:stretch>
-                        </pic:blipFill>
-                        <pic:spPr>
-                          <a:xfrm>
-                            <a:off x="0" y="0"/>
-                            <a:ext cx="239940" cy="239940"/>
-                          </a:xfrm>
-                          <a:prstGeom prst="rect">
-                            <a:avLst/>
-                          </a:prstGeom>
-                        </pic:spPr>
-                      </pic:pic>
-                    </a:graphicData>
-                  </a:graphic>
-                </wp:inline>
-              </w:drawing>
-            </w:r>
-          </w:p>
-        </w:tc>
-        <w:tc>
-          <w:tcPr>
-            <w:tcW w:w="1251" w:type="dxa"/>
-            <w:vAlign w:val="center"/>
-          </w:tcPr>
-          <w:p>
-            <w:pPr>
-              <w:jc w:val="center"/>
-              <w:rPr>
-                <w:b/>
-              </w:rPr>
-            </w:pPr>
-            <w:r>
-              <w:rPr>
-                <w:b/>
-              </w:rPr>
-              <w:t>CTRL + G</w:t>
-            </w:r>
-          </w:p>
-        </w:tc>
-        <w:tc>
-          <w:tcPr>
-            <w:tcW w:w="5116" w:type="dxa"/>
-            <w:vAlign w:val="center"/>
-          </w:tcPr>
-          <w:p>
-            <w:r>
-              <w:t>See above.</w:t>
-            </w:r>
-          </w:p>
-        </w:tc>
-        <w:tc>
-          <w:tcPr>
-            <w:tcW w:w="2292" w:type="dxa"/>
-            <w:vAlign w:val="center"/>
-          </w:tcPr>
-          <w:p/>
-        </w:tc>
-      </w:tr>
-    </w:tbl>
-    <w:p>
-      <w:pPr>
-        <w:pStyle w:val="Heading2"/>
-      </w:pPr>
-    </w:p>
+    <w:p/>
     <w:p>
       <w:pPr>
         <w:pStyle w:val="Heading1"/>
@@ -21868,7 +21456,7 @@
           </wp:anchor>
         </w:drawing>
       </w:r>
-      <w:bookmarkStart w:id="100" w:name="_Toc419723982"/>
+      <w:bookmarkStart w:id="99" w:name="_Toc419737032"/>
       <w:proofErr w:type="spellStart"/>
       <w:r>
         <w:t>Burndown</w:t>
@@ -21889,39 +21477,39 @@
       <w:r>
         <w:t>Chart</w:t>
       </w:r>
+      <w:bookmarkEnd w:id="99"/>
+    </w:p>
+    <w:p>
+      <w:r>
+        <w:t>View</w:t>
+      </w:r>
+      <w:r>
+        <w:t xml:space="preserve"> &gt; </w:t>
+      </w:r>
+      <w:r>
+        <w:t>Chart</w:t>
+      </w:r>
+      <w:r>
+        <w:t>s</w:t>
+      </w:r>
+    </w:p>
+    <w:p>
+      <w:pPr>
+        <w:pStyle w:val="Heading3"/>
+      </w:pPr>
+    </w:p>
+    <w:p>
+      <w:pPr>
+        <w:pStyle w:val="Heading2"/>
+      </w:pPr>
+      <w:bookmarkStart w:id="100" w:name="_Toc419737033"/>
+      <w:r>
+        <w:t xml:space="preserve">How to </w:t>
+      </w:r>
+      <w:r>
+        <w:t>create charts</w:t>
+      </w:r>
       <w:bookmarkEnd w:id="100"/>
-    </w:p>
-    <w:p>
-      <w:r>
-        <w:t>View</w:t>
-      </w:r>
-      <w:r>
-        <w:t xml:space="preserve"> &gt; </w:t>
-      </w:r>
-      <w:r>
-        <w:t>Chart</w:t>
-      </w:r>
-      <w:r>
-        <w:t>s</w:t>
-      </w:r>
-    </w:p>
-    <w:p>
-      <w:pPr>
-        <w:pStyle w:val="Heading3"/>
-      </w:pPr>
-    </w:p>
-    <w:p>
-      <w:pPr>
-        <w:pStyle w:val="Heading2"/>
-      </w:pPr>
-      <w:bookmarkStart w:id="101" w:name="_Toc419723983"/>
-      <w:r>
-        <w:t xml:space="preserve">How to </w:t>
-      </w:r>
-      <w:r>
-        <w:t>create charts</w:t>
-      </w:r>
-      <w:bookmarkEnd w:id="101"/>
     </w:p>
     <w:p>
       <w:pPr>
@@ -22266,7 +21854,6 @@
         <w:rPr>
           <w:b/>
         </w:rPr>
-        <w:lastRenderedPageBreak/>
         <w:t>%</w:t>
       </w:r>
       <w:r>
@@ -22470,6 +22057,7 @@
         <w:rPr>
           <w:b/>
         </w:rPr>
+        <w:lastRenderedPageBreak/>
         <w:t>Scope</w:t>
       </w:r>
       <w:r>
@@ -23042,14 +22630,14 @@
       <w:pPr>
         <w:pStyle w:val="Heading1"/>
       </w:pPr>
-      <w:bookmarkStart w:id="102" w:name="_Toc419723984"/>
+      <w:bookmarkStart w:id="101" w:name="_Toc419737034"/>
       <w:r>
         <w:t>K</w:t>
       </w:r>
       <w:r>
         <w:t>eyboard shortcuts</w:t>
       </w:r>
-      <w:bookmarkEnd w:id="102"/>
+      <w:bookmarkEnd w:id="101"/>
     </w:p>
     <w:p/>
     <w:p>
@@ -23338,7 +22926,6 @@
         </w:numPr>
       </w:pPr>
       <w:r>
-        <w:lastRenderedPageBreak/>
         <w:t>ENTER: save the form.</w:t>
       </w:r>
     </w:p>
@@ -23472,7 +23059,14 @@
         </w:numPr>
       </w:pPr>
       <w:r>
-        <w:t xml:space="preserve">CTRL + G: scroll to the selected task(s) (see </w:t>
+        <w:lastRenderedPageBreak/>
+        <w:t>CTRL + G: scroll to the selected task(s)</w:t>
+      </w:r>
+      <w:r>
+        <w:t xml:space="preserve"> and selected subtask(s) if any</w:t>
+      </w:r>
+      <w:r>
+        <w:t xml:space="preserve"> (see </w:t>
       </w:r>
       <w:proofErr w:type="spellStart"/>
       <w:r>
@@ -24029,7 +23623,28 @@
         </w:numPr>
       </w:pPr>
       <w:r>
-        <w:t>CTRL + G: scroll to the selected task(s) or the running task if any.</w:t>
+        <w:t>CTRL + G: scroll to the selected task(s)</w:t>
+      </w:r>
+      <w:r>
+        <w:t>,</w:t>
+      </w:r>
+      <w:r>
+        <w:t xml:space="preserve"> and selected subtask(s)</w:t>
+      </w:r>
+      <w:r>
+        <w:t xml:space="preserve"> </w:t>
+      </w:r>
+      <w:r>
+        <w:t xml:space="preserve">if any, </w:t>
+      </w:r>
+      <w:r>
+        <w:t>or the running task</w:t>
+      </w:r>
+      <w:r>
+        <w:t xml:space="preserve"> and subtask</w:t>
+      </w:r>
+      <w:r>
+        <w:t xml:space="preserve"> if any.</w:t>
       </w:r>
     </w:p>
     <w:p>
@@ -24445,7 +24060,6 @@
         </w:numPr>
       </w:pPr>
       <w:r>
-        <w:lastRenderedPageBreak/>
         <w:t>CTRL + C: copy selected text.</w:t>
       </w:r>
     </w:p>
@@ -24539,6 +24153,7 @@
         </w:numPr>
       </w:pPr>
       <w:r>
+        <w:lastRenderedPageBreak/>
         <w:t>CTRL + L: insert unordered list at selected text’s position.</w:t>
       </w:r>
     </w:p>
@@ -24680,21 +24295,21 @@
       <w:pPr>
         <w:pStyle w:val="Heading1"/>
       </w:pPr>
-      <w:bookmarkStart w:id="103" w:name="_Toc419723985"/>
+      <w:bookmarkStart w:id="102" w:name="_Toc419737035"/>
       <w:r>
         <w:t>Annex</w:t>
       </w:r>
+      <w:bookmarkEnd w:id="102"/>
+    </w:p>
+    <w:p>
+      <w:pPr>
+        <w:pStyle w:val="Heading2"/>
+      </w:pPr>
+      <w:bookmarkStart w:id="103" w:name="_Toc419737036"/>
+      <w:r>
+        <w:t>Themes</w:t>
+      </w:r>
       <w:bookmarkEnd w:id="103"/>
-    </w:p>
-    <w:p>
-      <w:pPr>
-        <w:pStyle w:val="Heading2"/>
-      </w:pPr>
-      <w:bookmarkStart w:id="104" w:name="_Toc419723986"/>
-      <w:r>
-        <w:t>Themes</w:t>
-      </w:r>
-      <w:bookmarkEnd w:id="104"/>
     </w:p>
     <w:p>
       <w:r>
@@ -24958,11 +24573,11 @@
       <w:pPr>
         <w:pStyle w:val="Heading2"/>
       </w:pPr>
-      <w:bookmarkStart w:id="105" w:name="_Toc419723987"/>
+      <w:bookmarkStart w:id="104" w:name="_Toc419737037"/>
       <w:r>
         <w:t>Libraries</w:t>
       </w:r>
-      <w:bookmarkEnd w:id="105"/>
+      <w:bookmarkEnd w:id="104"/>
     </w:p>
     <w:p>
       <w:r>
@@ -25023,7 +24638,6 @@
         </w:numPr>
       </w:pPr>
       <w:r>
-        <w:lastRenderedPageBreak/>
         <w:t>Apache POI Open XML</w:t>
       </w:r>
     </w:p>
@@ -25196,7 +24810,7 @@
         <v:path o:extrusionok="f" gradientshapeok="t" o:connecttype="rect"/>
         <o:lock v:ext="edit" aspectratio="t"/>
       </v:shapetype>
-      <v:shape id="_x0000_i1112" type="#_x0000_t75" alt="pomodoro16.png" style="width:16.3pt;height:16.3pt;visibility:visible;mso-wrap-style:square" o:bullet="t">
+      <v:shape id="_x0000_i1040" type="#_x0000_t75" alt="pomodoro16.png" style="width:16.3pt;height:16.3pt;visibility:visible;mso-wrap-style:square" o:bullet="t">
         <v:imagedata r:id="rId1" o:title="pomodoro16"/>
       </v:shape>
     </w:pict>
@@ -30717,7 +30331,7 @@
 </file>
 
 <file path=customXml/itemProps1.xml><?xml version="1.0" encoding="utf-8"?>
-<ds:datastoreItem xmlns:ds="http://schemas.openxmlformats.org/officeDocument/2006/customXml" ds:itemID="{EE2D2EE2-18C3-487B-9814-CF259DC3EF70}">
+<ds:datastoreItem xmlns:ds="http://schemas.openxmlformats.org/officeDocument/2006/customXml" ds:itemID="{D7EB77E5-C08D-40A6-BEA4-1FD4E9ADA5DA}">
   <ds:schemaRefs>
     <ds:schemaRef ds:uri="http://schemas.openxmlformats.org/officeDocument/2006/bibliography"/>
   </ds:schemaRefs>

</xml_diff>

<commit_message>
made tabbed pane expand/fold on single click
</commit_message>
<xml_diff>
--- a/doc/User guides/myAgilePomodoro_4.0.0.docx
+++ b/doc/User guides/myAgilePomodoro_4.0.0.docx
@@ -322,7 +322,7 @@
             </w:rPr>
             <w:fldChar w:fldCharType="separate"/>
           </w:r>
-          <w:hyperlink w:anchor="_Toc419736993" w:history="1">
+          <w:hyperlink w:anchor="_Toc419822846" w:history="1">
             <w:r>
               <w:rPr>
                 <w:rStyle w:val="Hyperlink"/>
@@ -349,7 +349,7 @@
                 <w:noProof/>
                 <w:webHidden/>
               </w:rPr>
-              <w:instrText xml:space="preserve"> PAGEREF _Toc419736993 \h </w:instrText>
+              <w:instrText xml:space="preserve"> PAGEREF _Toc419822846 \h </w:instrText>
             </w:r>
             <w:r>
               <w:rPr>
@@ -392,7 +392,7 @@
               <w:lang w:val="fr-FR" w:eastAsia="fr-FR"/>
             </w:rPr>
           </w:pPr>
-          <w:hyperlink w:anchor="_Toc419736994" w:history="1">
+          <w:hyperlink w:anchor="_Toc419822847" w:history="1">
             <w:r>
               <w:rPr>
                 <w:rStyle w:val="Hyperlink"/>
@@ -419,7 +419,7 @@
                 <w:noProof/>
                 <w:webHidden/>
               </w:rPr>
-              <w:instrText xml:space="preserve"> PAGEREF _Toc419736994 \h </w:instrText>
+              <w:instrText xml:space="preserve"> PAGEREF _Toc419822847 \h </w:instrText>
             </w:r>
             <w:r>
               <w:rPr>
@@ -462,7 +462,7 @@
               <w:lang w:val="fr-FR" w:eastAsia="fr-FR"/>
             </w:rPr>
           </w:pPr>
-          <w:hyperlink w:anchor="_Toc419736995" w:history="1">
+          <w:hyperlink w:anchor="_Toc419822848" w:history="1">
             <w:r>
               <w:rPr>
                 <w:rStyle w:val="Hyperlink"/>
@@ -489,7 +489,7 @@
                 <w:noProof/>
                 <w:webHidden/>
               </w:rPr>
-              <w:instrText xml:space="preserve"> PAGEREF _Toc419736995 \h </w:instrText>
+              <w:instrText xml:space="preserve"> PAGEREF _Toc419822848 \h </w:instrText>
             </w:r>
             <w:r>
               <w:rPr>
@@ -532,7 +532,7 @@
               <w:lang w:val="fr-FR" w:eastAsia="fr-FR"/>
             </w:rPr>
           </w:pPr>
-          <w:hyperlink w:anchor="_Toc419736996" w:history="1">
+          <w:hyperlink w:anchor="_Toc419822849" w:history="1">
             <w:r>
               <w:rPr>
                 <w:rStyle w:val="Hyperlink"/>
@@ -559,7 +559,7 @@
                 <w:noProof/>
                 <w:webHidden/>
               </w:rPr>
-              <w:instrText xml:space="preserve"> PAGEREF _Toc419736996 \h </w:instrText>
+              <w:instrText xml:space="preserve"> PAGEREF _Toc419822849 \h </w:instrText>
             </w:r>
             <w:r>
               <w:rPr>
@@ -602,7 +602,7 @@
               <w:lang w:val="fr-FR" w:eastAsia="fr-FR"/>
             </w:rPr>
           </w:pPr>
-          <w:hyperlink w:anchor="_Toc419736997" w:history="1">
+          <w:hyperlink w:anchor="_Toc419822850" w:history="1">
             <w:r>
               <w:rPr>
                 <w:rStyle w:val="Hyperlink"/>
@@ -629,7 +629,7 @@
                 <w:noProof/>
                 <w:webHidden/>
               </w:rPr>
-              <w:instrText xml:space="preserve"> PAGEREF _Toc419736997 \h </w:instrText>
+              <w:instrText xml:space="preserve"> PAGEREF _Toc419822850 \h </w:instrText>
             </w:r>
             <w:r>
               <w:rPr>
@@ -669,7 +669,7 @@
               <w:lang w:val="fr-FR" w:eastAsia="fr-FR"/>
             </w:rPr>
           </w:pPr>
-          <w:hyperlink w:anchor="_Toc419736998" w:history="1">
+          <w:hyperlink w:anchor="_Toc419822851" w:history="1">
             <w:r>
               <w:rPr>
                 <w:rStyle w:val="Hyperlink"/>
@@ -696,7 +696,7 @@
                 <w:noProof/>
                 <w:webHidden/>
               </w:rPr>
-              <w:instrText xml:space="preserve"> PAGEREF _Toc419736998 \h </w:instrText>
+              <w:instrText xml:space="preserve"> PAGEREF _Toc419822851 \h </w:instrText>
             </w:r>
             <w:r>
               <w:rPr>
@@ -736,7 +736,7 @@
               <w:lang w:val="fr-FR" w:eastAsia="fr-FR"/>
             </w:rPr>
           </w:pPr>
-          <w:hyperlink w:anchor="_Toc419736999" w:history="1">
+          <w:hyperlink w:anchor="_Toc419822852" w:history="1">
             <w:r>
               <w:rPr>
                 <w:rStyle w:val="Hyperlink"/>
@@ -763,7 +763,7 @@
                 <w:noProof/>
                 <w:webHidden/>
               </w:rPr>
-              <w:instrText xml:space="preserve"> PAGEREF _Toc419736999 \h </w:instrText>
+              <w:instrText xml:space="preserve"> PAGEREF _Toc419822852 \h </w:instrText>
             </w:r>
             <w:r>
               <w:rPr>
@@ -803,7 +803,7 @@
               <w:lang w:val="fr-FR" w:eastAsia="fr-FR"/>
             </w:rPr>
           </w:pPr>
-          <w:hyperlink w:anchor="_Toc419737000" w:history="1">
+          <w:hyperlink w:anchor="_Toc419822853" w:history="1">
             <w:r>
               <w:rPr>
                 <w:rStyle w:val="Hyperlink"/>
@@ -830,7 +830,7 @@
                 <w:noProof/>
                 <w:webHidden/>
               </w:rPr>
-              <w:instrText xml:space="preserve"> PAGEREF _Toc419737000 \h </w:instrText>
+              <w:instrText xml:space="preserve"> PAGEREF _Toc419822853 \h </w:instrText>
             </w:r>
             <w:r>
               <w:rPr>
@@ -873,7 +873,7 @@
               <w:lang w:val="fr-FR" w:eastAsia="fr-FR"/>
             </w:rPr>
           </w:pPr>
-          <w:hyperlink w:anchor="_Toc419737001" w:history="1">
+          <w:hyperlink w:anchor="_Toc419822854" w:history="1">
             <w:r>
               <w:rPr>
                 <w:rStyle w:val="Hyperlink"/>
@@ -900,7 +900,7 @@
                 <w:noProof/>
                 <w:webHidden/>
               </w:rPr>
-              <w:instrText xml:space="preserve"> PAGEREF _Toc419737001 \h </w:instrText>
+              <w:instrText xml:space="preserve"> PAGEREF _Toc419822854 \h </w:instrText>
             </w:r>
             <w:r>
               <w:rPr>
@@ -940,7 +940,7 @@
               <w:lang w:val="fr-FR" w:eastAsia="fr-FR"/>
             </w:rPr>
           </w:pPr>
-          <w:hyperlink w:anchor="_Toc419737002" w:history="1">
+          <w:hyperlink w:anchor="_Toc419822855" w:history="1">
             <w:r>
               <w:rPr>
                 <w:rStyle w:val="Hyperlink"/>
@@ -967,7 +967,7 @@
                 <w:noProof/>
                 <w:webHidden/>
               </w:rPr>
-              <w:instrText xml:space="preserve"> PAGEREF _Toc419737002 \h </w:instrText>
+              <w:instrText xml:space="preserve"> PAGEREF _Toc419822855 \h </w:instrText>
             </w:r>
             <w:r>
               <w:rPr>
@@ -1010,7 +1010,7 @@
               <w:lang w:val="fr-FR" w:eastAsia="fr-FR"/>
             </w:rPr>
           </w:pPr>
-          <w:hyperlink w:anchor="_Toc419737003" w:history="1">
+          <w:hyperlink w:anchor="_Toc419822856" w:history="1">
             <w:r>
               <w:rPr>
                 <w:rStyle w:val="Hyperlink"/>
@@ -1037,7 +1037,7 @@
                 <w:noProof/>
                 <w:webHidden/>
               </w:rPr>
-              <w:instrText xml:space="preserve"> PAGEREF _Toc419737003 \h </w:instrText>
+              <w:instrText xml:space="preserve"> PAGEREF _Toc419822856 \h </w:instrText>
             </w:r>
             <w:r>
               <w:rPr>
@@ -1077,7 +1077,7 @@
               <w:lang w:val="fr-FR" w:eastAsia="fr-FR"/>
             </w:rPr>
           </w:pPr>
-          <w:hyperlink w:anchor="_Toc419737004" w:history="1">
+          <w:hyperlink w:anchor="_Toc419822857" w:history="1">
             <w:r>
               <w:rPr>
                 <w:rStyle w:val="Hyperlink"/>
@@ -1104,7 +1104,7 @@
                 <w:noProof/>
                 <w:webHidden/>
               </w:rPr>
-              <w:instrText xml:space="preserve"> PAGEREF _Toc419737004 \h </w:instrText>
+              <w:instrText xml:space="preserve"> PAGEREF _Toc419822857 \h </w:instrText>
             </w:r>
             <w:r>
               <w:rPr>
@@ -1147,7 +1147,7 @@
               <w:lang w:val="fr-FR" w:eastAsia="fr-FR"/>
             </w:rPr>
           </w:pPr>
-          <w:hyperlink w:anchor="_Toc419737005" w:history="1">
+          <w:hyperlink w:anchor="_Toc419822858" w:history="1">
             <w:r>
               <w:rPr>
                 <w:rStyle w:val="Hyperlink"/>
@@ -1174,7 +1174,7 @@
                 <w:noProof/>
                 <w:webHidden/>
               </w:rPr>
-              <w:instrText xml:space="preserve"> PAGEREF _Toc419737005 \h </w:instrText>
+              <w:instrText xml:space="preserve"> PAGEREF _Toc419822858 \h </w:instrText>
             </w:r>
             <w:r>
               <w:rPr>
@@ -1214,7 +1214,7 @@
               <w:lang w:val="fr-FR" w:eastAsia="fr-FR"/>
             </w:rPr>
           </w:pPr>
-          <w:hyperlink w:anchor="_Toc419737006" w:history="1">
+          <w:hyperlink w:anchor="_Toc419822859" w:history="1">
             <w:r>
               <w:rPr>
                 <w:rStyle w:val="Hyperlink"/>
@@ -1241,7 +1241,7 @@
                 <w:noProof/>
                 <w:webHidden/>
               </w:rPr>
-              <w:instrText xml:space="preserve"> PAGEREF _Toc419737006 \h </w:instrText>
+              <w:instrText xml:space="preserve"> PAGEREF _Toc419822859 \h </w:instrText>
             </w:r>
             <w:r>
               <w:rPr>
@@ -1281,7 +1281,7 @@
               <w:lang w:val="fr-FR" w:eastAsia="fr-FR"/>
             </w:rPr>
           </w:pPr>
-          <w:hyperlink w:anchor="_Toc419737007" w:history="1">
+          <w:hyperlink w:anchor="_Toc419822860" w:history="1">
             <w:r>
               <w:rPr>
                 <w:rStyle w:val="Hyperlink"/>
@@ -1308,7 +1308,7 @@
                 <w:noProof/>
                 <w:webHidden/>
               </w:rPr>
-              <w:instrText xml:space="preserve"> PAGEREF _Toc419737007 \h </w:instrText>
+              <w:instrText xml:space="preserve"> PAGEREF _Toc419822860 \h </w:instrText>
             </w:r>
             <w:r>
               <w:rPr>
@@ -1348,7 +1348,7 @@
               <w:lang w:val="fr-FR" w:eastAsia="fr-FR"/>
             </w:rPr>
           </w:pPr>
-          <w:hyperlink w:anchor="_Toc419737008" w:history="1">
+          <w:hyperlink w:anchor="_Toc419822861" w:history="1">
             <w:r>
               <w:rPr>
                 <w:rStyle w:val="Hyperlink"/>
@@ -1375,7 +1375,7 @@
                 <w:noProof/>
                 <w:webHidden/>
               </w:rPr>
-              <w:instrText xml:space="preserve"> PAGEREF _Toc419737008 \h </w:instrText>
+              <w:instrText xml:space="preserve"> PAGEREF _Toc419822861 \h </w:instrText>
             </w:r>
             <w:r>
               <w:rPr>
@@ -1418,7 +1418,7 @@
               <w:lang w:val="fr-FR" w:eastAsia="fr-FR"/>
             </w:rPr>
           </w:pPr>
-          <w:hyperlink w:anchor="_Toc419737009" w:history="1">
+          <w:hyperlink w:anchor="_Toc419822862" w:history="1">
             <w:r>
               <w:rPr>
                 <w:rStyle w:val="Hyperlink"/>
@@ -1445,7 +1445,7 @@
                 <w:noProof/>
                 <w:webHidden/>
               </w:rPr>
-              <w:instrText xml:space="preserve"> PAGEREF _Toc419737009 \h </w:instrText>
+              <w:instrText xml:space="preserve"> PAGEREF _Toc419822862 \h </w:instrText>
             </w:r>
             <w:r>
               <w:rPr>
@@ -1485,7 +1485,7 @@
               <w:lang w:val="fr-FR" w:eastAsia="fr-FR"/>
             </w:rPr>
           </w:pPr>
-          <w:hyperlink w:anchor="_Toc419737010" w:history="1">
+          <w:hyperlink w:anchor="_Toc419822863" w:history="1">
             <w:r>
               <w:rPr>
                 <w:rStyle w:val="Hyperlink"/>
@@ -1512,7 +1512,7 @@
                 <w:noProof/>
                 <w:webHidden/>
               </w:rPr>
-              <w:instrText xml:space="preserve"> PAGEREF _Toc419737010 \h </w:instrText>
+              <w:instrText xml:space="preserve"> PAGEREF _Toc419822863 \h </w:instrText>
             </w:r>
             <w:r>
               <w:rPr>
@@ -1552,7 +1552,7 @@
               <w:lang w:val="fr-FR" w:eastAsia="fr-FR"/>
             </w:rPr>
           </w:pPr>
-          <w:hyperlink w:anchor="_Toc419737011" w:history="1">
+          <w:hyperlink w:anchor="_Toc419822864" w:history="1">
             <w:r>
               <w:rPr>
                 <w:rStyle w:val="Hyperlink"/>
@@ -1579,7 +1579,7 @@
                 <w:noProof/>
                 <w:webHidden/>
               </w:rPr>
-              <w:instrText xml:space="preserve"> PAGEREF _Toc419737011 \h </w:instrText>
+              <w:instrText xml:space="preserve"> PAGEREF _Toc419822864 \h </w:instrText>
             </w:r>
             <w:r>
               <w:rPr>
@@ -1619,7 +1619,7 @@
               <w:lang w:val="fr-FR" w:eastAsia="fr-FR"/>
             </w:rPr>
           </w:pPr>
-          <w:hyperlink w:anchor="_Toc419737012" w:history="1">
+          <w:hyperlink w:anchor="_Toc419822865" w:history="1">
             <w:r>
               <w:rPr>
                 <w:rStyle w:val="Hyperlink"/>
@@ -1646,7 +1646,7 @@
                 <w:noProof/>
                 <w:webHidden/>
               </w:rPr>
-              <w:instrText xml:space="preserve"> PAGEREF _Toc419737012 \h </w:instrText>
+              <w:instrText xml:space="preserve"> PAGEREF _Toc419822865 \h </w:instrText>
             </w:r>
             <w:r>
               <w:rPr>
@@ -1686,7 +1686,7 @@
               <w:lang w:val="fr-FR" w:eastAsia="fr-FR"/>
             </w:rPr>
           </w:pPr>
-          <w:hyperlink w:anchor="_Toc419737013" w:history="1">
+          <w:hyperlink w:anchor="_Toc419822866" w:history="1">
             <w:r>
               <w:rPr>
                 <w:rStyle w:val="Hyperlink"/>
@@ -1713,7 +1713,7 @@
                 <w:noProof/>
                 <w:webHidden/>
               </w:rPr>
-              <w:instrText xml:space="preserve"> PAGEREF _Toc419737013 \h </w:instrText>
+              <w:instrText xml:space="preserve"> PAGEREF _Toc419822866 \h </w:instrText>
             </w:r>
             <w:r>
               <w:rPr>
@@ -1753,7 +1753,7 @@
               <w:lang w:val="fr-FR" w:eastAsia="fr-FR"/>
             </w:rPr>
           </w:pPr>
-          <w:hyperlink w:anchor="_Toc419737014" w:history="1">
+          <w:hyperlink w:anchor="_Toc419822867" w:history="1">
             <w:r>
               <w:rPr>
                 <w:rStyle w:val="Hyperlink"/>
@@ -1780,7 +1780,7 @@
                 <w:noProof/>
                 <w:webHidden/>
               </w:rPr>
-              <w:instrText xml:space="preserve"> PAGEREF _Toc419737014 \h </w:instrText>
+              <w:instrText xml:space="preserve"> PAGEREF _Toc419822867 \h </w:instrText>
             </w:r>
             <w:r>
               <w:rPr>
@@ -1820,7 +1820,7 @@
               <w:lang w:val="fr-FR" w:eastAsia="fr-FR"/>
             </w:rPr>
           </w:pPr>
-          <w:hyperlink w:anchor="_Toc419737015" w:history="1">
+          <w:hyperlink w:anchor="_Toc419822868" w:history="1">
             <w:r>
               <w:rPr>
                 <w:rStyle w:val="Hyperlink"/>
@@ -1847,7 +1847,7 @@
                 <w:noProof/>
                 <w:webHidden/>
               </w:rPr>
-              <w:instrText xml:space="preserve"> PAGEREF _Toc419737015 \h </w:instrText>
+              <w:instrText xml:space="preserve"> PAGEREF _Toc419822868 \h </w:instrText>
             </w:r>
             <w:r>
               <w:rPr>
@@ -1887,7 +1887,7 @@
               <w:lang w:val="fr-FR" w:eastAsia="fr-FR"/>
             </w:rPr>
           </w:pPr>
-          <w:hyperlink w:anchor="_Toc419737016" w:history="1">
+          <w:hyperlink w:anchor="_Toc419822869" w:history="1">
             <w:r>
               <w:rPr>
                 <w:rStyle w:val="Hyperlink"/>
@@ -1914,7 +1914,7 @@
                 <w:noProof/>
                 <w:webHidden/>
               </w:rPr>
-              <w:instrText xml:space="preserve"> PAGEREF _Toc419737016 \h </w:instrText>
+              <w:instrText xml:space="preserve"> PAGEREF _Toc419822869 \h </w:instrText>
             </w:r>
             <w:r>
               <w:rPr>
@@ -1957,7 +1957,7 @@
               <w:lang w:val="fr-FR" w:eastAsia="fr-FR"/>
             </w:rPr>
           </w:pPr>
-          <w:hyperlink w:anchor="_Toc419737017" w:history="1">
+          <w:hyperlink w:anchor="_Toc419822870" w:history="1">
             <w:r>
               <w:rPr>
                 <w:rStyle w:val="Hyperlink"/>
@@ -1984,7 +1984,7 @@
                 <w:noProof/>
                 <w:webHidden/>
               </w:rPr>
-              <w:instrText xml:space="preserve"> PAGEREF _Toc419737017 \h </w:instrText>
+              <w:instrText xml:space="preserve"> PAGEREF _Toc419822870 \h </w:instrText>
             </w:r>
             <w:r>
               <w:rPr>
@@ -2024,7 +2024,7 @@
               <w:lang w:val="fr-FR" w:eastAsia="fr-FR"/>
             </w:rPr>
           </w:pPr>
-          <w:hyperlink w:anchor="_Toc419737018" w:history="1">
+          <w:hyperlink w:anchor="_Toc419822871" w:history="1">
             <w:r>
               <w:rPr>
                 <w:rStyle w:val="Hyperlink"/>
@@ -2051,7 +2051,7 @@
                 <w:noProof/>
                 <w:webHidden/>
               </w:rPr>
-              <w:instrText xml:space="preserve"> PAGEREF _Toc419737018 \h </w:instrText>
+              <w:instrText xml:space="preserve"> PAGEREF _Toc419822871 \h </w:instrText>
             </w:r>
             <w:r>
               <w:rPr>
@@ -2091,7 +2091,7 @@
               <w:lang w:val="fr-FR" w:eastAsia="fr-FR"/>
             </w:rPr>
           </w:pPr>
-          <w:hyperlink w:anchor="_Toc419737019" w:history="1">
+          <w:hyperlink w:anchor="_Toc419822872" w:history="1">
             <w:r>
               <w:rPr>
                 <w:rStyle w:val="Hyperlink"/>
@@ -2118,7 +2118,7 @@
                 <w:noProof/>
                 <w:webHidden/>
               </w:rPr>
-              <w:instrText xml:space="preserve"> PAGEREF _Toc419737019 \h </w:instrText>
+              <w:instrText xml:space="preserve"> PAGEREF _Toc419822872 \h </w:instrText>
             </w:r>
             <w:r>
               <w:rPr>
@@ -2158,7 +2158,7 @@
               <w:lang w:val="fr-FR" w:eastAsia="fr-FR"/>
             </w:rPr>
           </w:pPr>
-          <w:hyperlink w:anchor="_Toc419737020" w:history="1">
+          <w:hyperlink w:anchor="_Toc419822873" w:history="1">
             <w:r>
               <w:rPr>
                 <w:rStyle w:val="Hyperlink"/>
@@ -2185,7 +2185,7 @@
                 <w:noProof/>
                 <w:webHidden/>
               </w:rPr>
-              <w:instrText xml:space="preserve"> PAGEREF _Toc419737020 \h </w:instrText>
+              <w:instrText xml:space="preserve"> PAGEREF _Toc419822873 \h </w:instrText>
             </w:r>
             <w:r>
               <w:rPr>
@@ -2225,7 +2225,7 @@
               <w:lang w:val="fr-FR" w:eastAsia="fr-FR"/>
             </w:rPr>
           </w:pPr>
-          <w:hyperlink w:anchor="_Toc419737021" w:history="1">
+          <w:hyperlink w:anchor="_Toc419822874" w:history="1">
             <w:r>
               <w:rPr>
                 <w:rStyle w:val="Hyperlink"/>
@@ -2252,7 +2252,7 @@
                 <w:noProof/>
                 <w:webHidden/>
               </w:rPr>
-              <w:instrText xml:space="preserve"> PAGEREF _Toc419737021 \h </w:instrText>
+              <w:instrText xml:space="preserve"> PAGEREF _Toc419822874 \h </w:instrText>
             </w:r>
             <w:r>
               <w:rPr>
@@ -2292,7 +2292,7 @@
               <w:lang w:val="fr-FR" w:eastAsia="fr-FR"/>
             </w:rPr>
           </w:pPr>
-          <w:hyperlink w:anchor="_Toc419737022" w:history="1">
+          <w:hyperlink w:anchor="_Toc419822875" w:history="1">
             <w:r>
               <w:rPr>
                 <w:rStyle w:val="Hyperlink"/>
@@ -2319,7 +2319,7 @@
                 <w:noProof/>
                 <w:webHidden/>
               </w:rPr>
-              <w:instrText xml:space="preserve"> PAGEREF _Toc419737022 \h </w:instrText>
+              <w:instrText xml:space="preserve"> PAGEREF _Toc419822875 \h </w:instrText>
             </w:r>
             <w:r>
               <w:rPr>
@@ -2359,7 +2359,7 @@
               <w:lang w:val="fr-FR" w:eastAsia="fr-FR"/>
             </w:rPr>
           </w:pPr>
-          <w:hyperlink w:anchor="_Toc419737023" w:history="1">
+          <w:hyperlink w:anchor="_Toc419822876" w:history="1">
             <w:r>
               <w:rPr>
                 <w:rStyle w:val="Hyperlink"/>
@@ -2386,7 +2386,7 @@
                 <w:noProof/>
                 <w:webHidden/>
               </w:rPr>
-              <w:instrText xml:space="preserve"> PAGEREF _Toc419737023 \h </w:instrText>
+              <w:instrText xml:space="preserve"> PAGEREF _Toc419822876 \h </w:instrText>
             </w:r>
             <w:r>
               <w:rPr>
@@ -2426,7 +2426,7 @@
               <w:lang w:val="fr-FR" w:eastAsia="fr-FR"/>
             </w:rPr>
           </w:pPr>
-          <w:hyperlink w:anchor="_Toc419737024" w:history="1">
+          <w:hyperlink w:anchor="_Toc419822877" w:history="1">
             <w:r>
               <w:rPr>
                 <w:rStyle w:val="Hyperlink"/>
@@ -2453,7 +2453,7 @@
                 <w:noProof/>
                 <w:webHidden/>
               </w:rPr>
-              <w:instrText xml:space="preserve"> PAGEREF _Toc419737024 \h </w:instrText>
+              <w:instrText xml:space="preserve"> PAGEREF _Toc419822877 \h </w:instrText>
             </w:r>
             <w:r>
               <w:rPr>
@@ -2493,7 +2493,7 @@
               <w:lang w:val="fr-FR" w:eastAsia="fr-FR"/>
             </w:rPr>
           </w:pPr>
-          <w:hyperlink w:anchor="_Toc419737025" w:history="1">
+          <w:hyperlink w:anchor="_Toc419822878" w:history="1">
             <w:r>
               <w:rPr>
                 <w:rStyle w:val="Hyperlink"/>
@@ -2520,7 +2520,7 @@
                 <w:noProof/>
                 <w:webHidden/>
               </w:rPr>
-              <w:instrText xml:space="preserve"> PAGEREF _Toc419737025 \h </w:instrText>
+              <w:instrText xml:space="preserve"> PAGEREF _Toc419822878 \h </w:instrText>
             </w:r>
             <w:r>
               <w:rPr>
@@ -2560,7 +2560,7 @@
               <w:lang w:val="fr-FR" w:eastAsia="fr-FR"/>
             </w:rPr>
           </w:pPr>
-          <w:hyperlink w:anchor="_Toc419737026" w:history="1">
+          <w:hyperlink w:anchor="_Toc419822879" w:history="1">
             <w:r>
               <w:rPr>
                 <w:rStyle w:val="Hyperlink"/>
@@ -2587,7 +2587,7 @@
                 <w:noProof/>
                 <w:webHidden/>
               </w:rPr>
-              <w:instrText xml:space="preserve"> PAGEREF _Toc419737026 \h </w:instrText>
+              <w:instrText xml:space="preserve"> PAGEREF _Toc419822879 \h </w:instrText>
             </w:r>
             <w:r>
               <w:rPr>
@@ -2627,7 +2627,7 @@
               <w:lang w:val="fr-FR" w:eastAsia="fr-FR"/>
             </w:rPr>
           </w:pPr>
-          <w:hyperlink w:anchor="_Toc419737027" w:history="1">
+          <w:hyperlink w:anchor="_Toc419822880" w:history="1">
             <w:r>
               <w:rPr>
                 <w:rStyle w:val="Hyperlink"/>
@@ -2654,7 +2654,7 @@
                 <w:noProof/>
                 <w:webHidden/>
               </w:rPr>
-              <w:instrText xml:space="preserve"> PAGEREF _Toc419737027 \h </w:instrText>
+              <w:instrText xml:space="preserve"> PAGEREF _Toc419822880 \h </w:instrText>
             </w:r>
             <w:r>
               <w:rPr>
@@ -2697,7 +2697,7 @@
               <w:lang w:val="fr-FR" w:eastAsia="fr-FR"/>
             </w:rPr>
           </w:pPr>
-          <w:hyperlink w:anchor="_Toc419737028" w:history="1">
+          <w:hyperlink w:anchor="_Toc419822881" w:history="1">
             <w:r>
               <w:rPr>
                 <w:rStyle w:val="Hyperlink"/>
@@ -2724,7 +2724,7 @@
                 <w:noProof/>
                 <w:webHidden/>
               </w:rPr>
-              <w:instrText xml:space="preserve"> PAGEREF _Toc419737028 \h </w:instrText>
+              <w:instrText xml:space="preserve"> PAGEREF _Toc419822881 \h </w:instrText>
             </w:r>
             <w:r>
               <w:rPr>
@@ -2764,7 +2764,7 @@
               <w:lang w:val="fr-FR" w:eastAsia="fr-FR"/>
             </w:rPr>
           </w:pPr>
-          <w:hyperlink w:anchor="_Toc419737029" w:history="1">
+          <w:hyperlink w:anchor="_Toc419822882" w:history="1">
             <w:r>
               <w:rPr>
                 <w:rStyle w:val="Hyperlink"/>
@@ -2791,7 +2791,7 @@
                 <w:noProof/>
                 <w:webHidden/>
               </w:rPr>
-              <w:instrText xml:space="preserve"> PAGEREF _Toc419737029 \h </w:instrText>
+              <w:instrText xml:space="preserve"> PAGEREF _Toc419822882 \h </w:instrText>
             </w:r>
             <w:r>
               <w:rPr>
@@ -2831,7 +2831,7 @@
               <w:lang w:val="fr-FR" w:eastAsia="fr-FR"/>
             </w:rPr>
           </w:pPr>
-          <w:hyperlink w:anchor="_Toc419737030" w:history="1">
+          <w:hyperlink w:anchor="_Toc419822883" w:history="1">
             <w:r>
               <w:rPr>
                 <w:rStyle w:val="Hyperlink"/>
@@ -2858,7 +2858,7 @@
                 <w:noProof/>
                 <w:webHidden/>
               </w:rPr>
-              <w:instrText xml:space="preserve"> PAGEREF _Toc419737030 \h </w:instrText>
+              <w:instrText xml:space="preserve"> PAGEREF _Toc419822883 \h </w:instrText>
             </w:r>
             <w:r>
               <w:rPr>
@@ -2898,7 +2898,7 @@
               <w:lang w:val="fr-FR" w:eastAsia="fr-FR"/>
             </w:rPr>
           </w:pPr>
-          <w:hyperlink w:anchor="_Toc419737031" w:history="1">
+          <w:hyperlink w:anchor="_Toc419822884" w:history="1">
             <w:r>
               <w:rPr>
                 <w:rStyle w:val="Hyperlink"/>
@@ -2925,7 +2925,7 @@
                 <w:noProof/>
                 <w:webHidden/>
               </w:rPr>
-              <w:instrText xml:space="preserve"> PAGEREF _Toc419737031 \h </w:instrText>
+              <w:instrText xml:space="preserve"> PAGEREF _Toc419822884 \h </w:instrText>
             </w:r>
             <w:r>
               <w:rPr>
@@ -2968,7 +2968,7 @@
               <w:lang w:val="fr-FR" w:eastAsia="fr-FR"/>
             </w:rPr>
           </w:pPr>
-          <w:hyperlink w:anchor="_Toc419737032" w:history="1">
+          <w:hyperlink w:anchor="_Toc419822885" w:history="1">
             <w:r>
               <w:rPr>
                 <w:rStyle w:val="Hyperlink"/>
@@ -2995,7 +2995,7 @@
                 <w:noProof/>
                 <w:webHidden/>
               </w:rPr>
-              <w:instrText xml:space="preserve"> PAGEREF _Toc419737032 \h </w:instrText>
+              <w:instrText xml:space="preserve"> PAGEREF _Toc419822885 \h </w:instrText>
             </w:r>
             <w:r>
               <w:rPr>
@@ -3035,7 +3035,7 @@
               <w:lang w:val="fr-FR" w:eastAsia="fr-FR"/>
             </w:rPr>
           </w:pPr>
-          <w:hyperlink w:anchor="_Toc419737033" w:history="1">
+          <w:hyperlink w:anchor="_Toc419822886" w:history="1">
             <w:r>
               <w:rPr>
                 <w:rStyle w:val="Hyperlink"/>
@@ -3062,7 +3062,7 @@
                 <w:noProof/>
                 <w:webHidden/>
               </w:rPr>
-              <w:instrText xml:space="preserve"> PAGEREF _Toc419737033 \h </w:instrText>
+              <w:instrText xml:space="preserve"> PAGEREF _Toc419822886 \h </w:instrText>
             </w:r>
             <w:r>
               <w:rPr>
@@ -3105,7 +3105,7 @@
               <w:lang w:val="fr-FR" w:eastAsia="fr-FR"/>
             </w:rPr>
           </w:pPr>
-          <w:hyperlink w:anchor="_Toc419737034" w:history="1">
+          <w:hyperlink w:anchor="_Toc419822887" w:history="1">
             <w:r>
               <w:rPr>
                 <w:rStyle w:val="Hyperlink"/>
@@ -3132,7 +3132,7 @@
                 <w:noProof/>
                 <w:webHidden/>
               </w:rPr>
-              <w:instrText xml:space="preserve"> PAGEREF _Toc419737034 \h </w:instrText>
+              <w:instrText xml:space="preserve"> PAGEREF _Toc419822887 \h </w:instrText>
             </w:r>
             <w:r>
               <w:rPr>
@@ -3175,7 +3175,7 @@
               <w:lang w:val="fr-FR" w:eastAsia="fr-FR"/>
             </w:rPr>
           </w:pPr>
-          <w:hyperlink w:anchor="_Toc419737035" w:history="1">
+          <w:hyperlink w:anchor="_Toc419822888" w:history="1">
             <w:r>
               <w:rPr>
                 <w:rStyle w:val="Hyperlink"/>
@@ -3202,7 +3202,7 @@
                 <w:noProof/>
                 <w:webHidden/>
               </w:rPr>
-              <w:instrText xml:space="preserve"> PAGEREF _Toc419737035 \h </w:instrText>
+              <w:instrText xml:space="preserve"> PAGEREF _Toc419822888 \h </w:instrText>
             </w:r>
             <w:r>
               <w:rPr>
@@ -3242,7 +3242,7 @@
               <w:lang w:val="fr-FR" w:eastAsia="fr-FR"/>
             </w:rPr>
           </w:pPr>
-          <w:hyperlink w:anchor="_Toc419737036" w:history="1">
+          <w:hyperlink w:anchor="_Toc419822889" w:history="1">
             <w:r>
               <w:rPr>
                 <w:rStyle w:val="Hyperlink"/>
@@ -3269,7 +3269,7 @@
                 <w:noProof/>
                 <w:webHidden/>
               </w:rPr>
-              <w:instrText xml:space="preserve"> PAGEREF _Toc419737036 \h </w:instrText>
+              <w:instrText xml:space="preserve"> PAGEREF _Toc419822889 \h </w:instrText>
             </w:r>
             <w:r>
               <w:rPr>
@@ -3309,7 +3309,7 @@
               <w:lang w:val="fr-FR" w:eastAsia="fr-FR"/>
             </w:rPr>
           </w:pPr>
-          <w:hyperlink w:anchor="_Toc419737037" w:history="1">
+          <w:hyperlink w:anchor="_Toc419822890" w:history="1">
             <w:r>
               <w:rPr>
                 <w:rStyle w:val="Hyperlink"/>
@@ -3336,7 +3336,7 @@
                 <w:noProof/>
                 <w:webHidden/>
               </w:rPr>
-              <w:instrText xml:space="preserve"> PAGEREF _Toc419737037 \h </w:instrText>
+              <w:instrText xml:space="preserve"> PAGEREF _Toc419822890 \h </w:instrText>
             </w:r>
             <w:r>
               <w:rPr>
@@ -3382,7 +3382,7 @@
       <w:pPr>
         <w:pStyle w:val="Heading1"/>
       </w:pPr>
-      <w:bookmarkStart w:id="2" w:name="_Toc419736993"/>
+      <w:bookmarkStart w:id="2" w:name="_Toc419822846"/>
       <w:r>
         <w:t>About</w:t>
       </w:r>
@@ -3499,7 +3499,7 @@
       <w:pPr>
         <w:pStyle w:val="Heading1"/>
       </w:pPr>
-      <w:bookmarkStart w:id="3" w:name="_Toc419736994"/>
+      <w:bookmarkStart w:id="3" w:name="_Toc419822847"/>
       <w:r>
         <w:t>Application</w:t>
       </w:r>
@@ -3717,7 +3717,7 @@
       <w:pPr>
         <w:pStyle w:val="Heading1"/>
       </w:pPr>
-      <w:bookmarkStart w:id="4" w:name="_Toc419736995"/>
+      <w:bookmarkStart w:id="4" w:name="_Toc419822848"/>
       <w:r>
         <w:t>License</w:t>
       </w:r>
@@ -3830,7 +3830,7 @@
       <w:pPr>
         <w:pStyle w:val="Heading1"/>
       </w:pPr>
-      <w:bookmarkStart w:id="5" w:name="_Toc419736996"/>
+      <w:bookmarkStart w:id="5" w:name="_Toc419822849"/>
       <w:r>
         <w:t xml:space="preserve">The </w:t>
       </w:r>
@@ -4900,7 +4900,7 @@
       <w:pPr>
         <w:pStyle w:val="Heading1"/>
       </w:pPr>
-      <w:bookmarkStart w:id="6" w:name="_Toc419736997"/>
+      <w:bookmarkStart w:id="6" w:name="_Toc419822850"/>
       <w:r>
         <w:t>Configuration</w:t>
       </w:r>
@@ -5269,7 +5269,7 @@
       <w:pPr>
         <w:pStyle w:val="Heading2"/>
       </w:pPr>
-      <w:bookmarkStart w:id="7" w:name="_Toc419736998"/>
+      <w:bookmarkStart w:id="7" w:name="_Toc419822851"/>
       <w:proofErr w:type="spellStart"/>
       <w:r>
         <w:t>MySQL</w:t>
@@ -5919,7 +5919,7 @@
       <w:pPr>
         <w:pStyle w:val="Heading2"/>
       </w:pPr>
-      <w:bookmarkStart w:id="8" w:name="_Toc419736999"/>
+      <w:bookmarkStart w:id="8" w:name="_Toc419822852"/>
       <w:r>
         <w:t>Logger</w:t>
       </w:r>
@@ -6070,7 +6070,7 @@
       <w:pPr>
         <w:pStyle w:val="Heading2"/>
       </w:pPr>
-      <w:bookmarkStart w:id="9" w:name="_Toc419737000"/>
+      <w:bookmarkStart w:id="9" w:name="_Toc419822853"/>
       <w:r>
         <w:t>Google Drive configuration</w:t>
       </w:r>
@@ -6275,7 +6275,7 @@
       <w:pPr>
         <w:pStyle w:val="Heading1"/>
       </w:pPr>
-      <w:bookmarkStart w:id="10" w:name="_Toc419737001"/>
+      <w:bookmarkStart w:id="10" w:name="_Toc419822854"/>
       <w:proofErr w:type="spellStart"/>
       <w:r>
         <w:t>m</w:t>
@@ -6294,7 +6294,7 @@
       <w:pPr>
         <w:pStyle w:val="Heading2"/>
       </w:pPr>
-      <w:bookmarkStart w:id="11" w:name="_Toc419737002"/>
+      <w:bookmarkStart w:id="11" w:name="_Toc419822855"/>
       <w:r>
         <w:t>How to set the preferences</w:t>
       </w:r>
@@ -9135,7 +9135,7 @@
       <w:pPr>
         <w:pStyle w:val="Heading1"/>
       </w:pPr>
-      <w:bookmarkStart w:id="31" w:name="_Toc419737003"/>
+      <w:bookmarkStart w:id="31" w:name="_Toc419822856"/>
       <w:r>
         <w:t>Getting Started</w:t>
       </w:r>
@@ -9213,7 +9213,7 @@
       <w:pPr>
         <w:pStyle w:val="Heading2"/>
       </w:pPr>
-      <w:bookmarkStart w:id="32" w:name="_Toc419737004"/>
+      <w:bookmarkStart w:id="32" w:name="_Toc419822857"/>
       <w:r>
         <w:t>One</w:t>
       </w:r>
@@ -10137,7 +10137,7 @@
           </wp:anchor>
         </w:drawing>
       </w:r>
-      <w:bookmarkStart w:id="35" w:name="_Toc419737005"/>
+      <w:bookmarkStart w:id="35" w:name="_Toc419822858"/>
       <w:r>
         <w:t>New</w:t>
       </w:r>
@@ -10166,7 +10166,7 @@
       <w:pPr>
         <w:pStyle w:val="Heading2"/>
       </w:pPr>
-      <w:bookmarkStart w:id="36" w:name="_Toc419737006"/>
+      <w:bookmarkStart w:id="36" w:name="_Toc419822859"/>
       <w:r>
         <w:t>How to c</w:t>
       </w:r>
@@ -10524,7 +10524,7 @@
       <w:pPr>
         <w:pStyle w:val="Heading2"/>
       </w:pPr>
-      <w:bookmarkStart w:id="37" w:name="_Toc419737007"/>
+      <w:bookmarkStart w:id="37" w:name="_Toc419822860"/>
       <w:r>
         <w:t xml:space="preserve">How to create </w:t>
       </w:r>
@@ -10837,7 +10837,7 @@
       <w:pPr>
         <w:pStyle w:val="Heading2"/>
       </w:pPr>
-      <w:bookmarkStart w:id="38" w:name="_Toc419737008"/>
+      <w:bookmarkStart w:id="38" w:name="_Toc419822861"/>
       <w:r>
         <w:t>How to use the</w:t>
       </w:r>
@@ -11367,7 +11367,7 @@
           </wp:anchor>
         </w:drawing>
       </w:r>
-      <w:bookmarkStart w:id="49" w:name="_Toc419737009"/>
+      <w:bookmarkStart w:id="49" w:name="_Toc419822862"/>
       <w:r>
         <w:t>Ac</w:t>
       </w:r>
@@ -11402,7 +11402,7 @@
       <w:pPr>
         <w:pStyle w:val="Heading2"/>
       </w:pPr>
-      <w:bookmarkStart w:id="50" w:name="_Toc419737010"/>
+      <w:bookmarkStart w:id="50" w:name="_Toc419822863"/>
       <w:r>
         <w:t xml:space="preserve">How to read the </w:t>
       </w:r>
@@ -11727,7 +11727,7 @@
       <w:pPr>
         <w:pStyle w:val="Heading2"/>
       </w:pPr>
-      <w:bookmarkStart w:id="51" w:name="_Toc419737011"/>
+      <w:bookmarkStart w:id="51" w:name="_Toc419822864"/>
       <w:r>
         <w:t>How to</w:t>
       </w:r>
@@ -12306,7 +12306,7 @@
       <w:pPr>
         <w:pStyle w:val="Heading2"/>
       </w:pPr>
-      <w:bookmarkStart w:id="52" w:name="_Toc419737012"/>
+      <w:bookmarkStart w:id="52" w:name="_Toc419822865"/>
       <w:r>
         <w:t>How to</w:t>
       </w:r>
@@ -12584,7 +12584,7 @@
       <w:pPr>
         <w:pStyle w:val="Heading2"/>
       </w:pPr>
-      <w:bookmarkStart w:id="53" w:name="_Toc419737013"/>
+      <w:bookmarkStart w:id="53" w:name="_Toc419822866"/>
       <w:r>
         <w:t>How to use a task as template</w:t>
       </w:r>
@@ -12665,7 +12665,7 @@
       <w:pPr>
         <w:pStyle w:val="Heading2"/>
       </w:pPr>
-      <w:bookmarkStart w:id="54" w:name="_Toc419737014"/>
+      <w:bookmarkStart w:id="54" w:name="_Toc419822867"/>
       <w:r>
         <w:t>How to edit a task</w:t>
       </w:r>
@@ -12853,113 +12853,6 @@
         <w:t>ave button to save.</w:t>
       </w:r>
     </w:p>
-    <w:p/>
-    <w:p>
-      <w:r>
-        <w:rPr>
-          <w:noProof/>
-          <w:lang w:val="fr-FR" w:eastAsia="fr-FR"/>
-        </w:rPr>
-        <w:drawing>
-          <wp:inline distT="0" distB="0" distL="0" distR="0">
-            <wp:extent cx="203246" cy="203246"/>
-            <wp:effectExtent l="19050" t="0" r="6304" b="0"/>
-            <wp:docPr id="33" name="Picture 1" descr="pomodoro16.png"/>
-            <wp:cNvGraphicFramePr>
-              <a:graphicFrameLocks xmlns:a="http://schemas.openxmlformats.org/drawingml/2006/main" noChangeAspect="1"/>
-            </wp:cNvGraphicFramePr>
-            <a:graphic xmlns:a="http://schemas.openxmlformats.org/drawingml/2006/main">
-              <a:graphicData uri="http://schemas.openxmlformats.org/drawingml/2006/picture">
-                <pic:pic xmlns:pic="http://schemas.openxmlformats.org/drawingml/2006/picture">
-                  <pic:nvPicPr>
-                    <pic:cNvPr id="0" name="pomodoro16.png"/>
-                    <pic:cNvPicPr/>
-                  </pic:nvPicPr>
-                  <pic:blipFill>
-                    <a:blip r:embed="rId9" cstate="print"/>
-                    <a:stretch>
-                      <a:fillRect/>
-                    </a:stretch>
-                  </pic:blipFill>
-                  <pic:spPr>
-                    <a:xfrm>
-                      <a:off x="0" y="0"/>
-                      <a:ext cx="203246" cy="203246"/>
-                    </a:xfrm>
-                    <a:prstGeom prst="rect">
-                      <a:avLst/>
-                    </a:prstGeom>
-                  </pic:spPr>
-                </pic:pic>
-              </a:graphicData>
-            </a:graphic>
-          </wp:inline>
-        </w:drawing>
-      </w:r>
-      <w:r>
-        <w:t xml:space="preserve"> </w:t>
-      </w:r>
-      <w:r>
-        <w:t>Double</w:t>
-      </w:r>
-      <w:r>
-        <w:t>-</w:t>
-      </w:r>
-      <w:r>
-        <w:t>clicking t</w:t>
-      </w:r>
-      <w:r>
-        <w:t>he</w:t>
-      </w:r>
-      <w:r>
-        <w:t xml:space="preserve"> </w:t>
-      </w:r>
-      <w:r>
-        <w:t>"</w:t>
-      </w:r>
-      <w:r>
-        <w:t>Edit</w:t>
-      </w:r>
-      <w:r>
-        <w:t>"</w:t>
-      </w:r>
-      <w:r>
-        <w:t xml:space="preserve"> </w:t>
-      </w:r>
-      <w:r>
-        <w:t>tab</w:t>
-      </w:r>
-      <w:r>
-        <w:t xml:space="preserve"> (</w:t>
-      </w:r>
-      <w:r>
-        <w:t>as</w:t>
-      </w:r>
-      <w:r>
-        <w:t xml:space="preserve"> </w:t>
-      </w:r>
-      <w:r>
-        <w:t xml:space="preserve">for </w:t>
-      </w:r>
-      <w:r>
-        <w:t>any other tab)</w:t>
-      </w:r>
-      <w:r>
-        <w:t xml:space="preserve"> </w:t>
-      </w:r>
-      <w:r>
-        <w:t xml:space="preserve">will </w:t>
-      </w:r>
-      <w:r>
-        <w:t>maximized/minimized</w:t>
-      </w:r>
-      <w:r>
-        <w:t xml:space="preserve"> the tab</w:t>
-      </w:r>
-      <w:r>
-        <w:t>.</w:t>
-      </w:r>
-    </w:p>
     <w:p>
       <w:pPr>
         <w:pStyle w:val="Heading2"/>
@@ -12969,7 +12862,7 @@
       <w:pPr>
         <w:pStyle w:val="Heading2"/>
       </w:pPr>
-      <w:bookmarkStart w:id="55" w:name="_Toc419737015"/>
+      <w:bookmarkStart w:id="55" w:name="_Toc419822868"/>
       <w:r>
         <w:t>How to export data</w:t>
       </w:r>
@@ -13597,6 +13490,7 @@
         <w:rPr>
           <w:b/>
         </w:rPr>
+        <w:lastRenderedPageBreak/>
         <w:t>Separator</w:t>
       </w:r>
       <w:r>
@@ -13847,7 +13741,7 @@
       <w:pPr>
         <w:pStyle w:val="Heading2"/>
       </w:pPr>
-      <w:bookmarkStart w:id="62" w:name="_Toc419737016"/>
+      <w:bookmarkStart w:id="62" w:name="_Toc419822869"/>
       <w:r>
         <w:t>How to impor</w:t>
       </w:r>
@@ -14114,7 +14008,7 @@
           </wp:anchor>
         </w:drawing>
       </w:r>
-      <w:bookmarkStart w:id="63" w:name="_Toc419737017"/>
+      <w:bookmarkStart w:id="63" w:name="_Toc419822870"/>
       <w:proofErr w:type="spellStart"/>
       <w:r>
         <w:t>ToDo</w:t>
@@ -14168,7 +14062,7 @@
       <w:pPr>
         <w:pStyle w:val="Heading2"/>
       </w:pPr>
-      <w:bookmarkStart w:id="64" w:name="_Toc419737018"/>
+      <w:bookmarkStart w:id="64" w:name="_Toc419822871"/>
       <w:r>
         <w:t xml:space="preserve">How to read the </w:t>
       </w:r>
@@ -14414,7 +14308,6 @@
         </w:numPr>
       </w:pPr>
       <w:r>
-        <w:lastRenderedPageBreak/>
         <w:t xml:space="preserve">(main table) </w:t>
       </w:r>
       <w:r>
@@ -14445,7 +14338,7 @@
       <w:pPr>
         <w:pStyle w:val="Heading2"/>
       </w:pPr>
-      <w:bookmarkStart w:id="65" w:name="_Toc419737019"/>
+      <w:bookmarkStart w:id="65" w:name="_Toc419822872"/>
       <w:r>
         <w:t>How to p</w:t>
       </w:r>
@@ -14511,7 +14404,7 @@
       <w:pPr>
         <w:pStyle w:val="Heading2"/>
       </w:pPr>
-      <w:bookmarkStart w:id="66" w:name="_Toc419737020"/>
+      <w:bookmarkStart w:id="66" w:name="_Toc419822873"/>
       <w:r>
         <w:t>How to</w:t>
       </w:r>
@@ -15692,7 +15585,7 @@
       <w:pPr>
         <w:pStyle w:val="Heading2"/>
       </w:pPr>
-      <w:bookmarkStart w:id="67" w:name="_Toc419737021"/>
+      <w:bookmarkStart w:id="67" w:name="_Toc419822874"/>
       <w:r>
         <w:t>How to</w:t>
       </w:r>
@@ -16651,7 +16544,7 @@
       <w:pPr>
         <w:pStyle w:val="Heading2"/>
       </w:pPr>
-      <w:bookmarkStart w:id="68" w:name="_Toc419737022"/>
+      <w:bookmarkStart w:id="68" w:name="_Toc419822875"/>
       <w:r>
         <w:lastRenderedPageBreak/>
         <w:t>How to</w:t>
@@ -17307,7 +17200,7 @@
       <w:pPr>
         <w:pStyle w:val="Heading2"/>
       </w:pPr>
-      <w:bookmarkStart w:id="69" w:name="_Toc419737023"/>
+      <w:bookmarkStart w:id="69" w:name="_Toc419822876"/>
       <w:r>
         <w:t>How to</w:t>
       </w:r>
@@ -17876,69 +17769,14 @@
                 <w:sz w:val="20"/>
                 <w:szCs w:val="20"/>
               </w:rPr>
-              <w:t xml:space="preserve">The </w:t>
-            </w:r>
-            <w:proofErr w:type="spellStart"/>
-            <w:r>
-              <w:rPr>
-                <w:b/>
+              <w:t>Th</w:t>
+            </w:r>
+            <w:r>
+              <w:rPr>
                 <w:sz w:val="20"/>
                 <w:szCs w:val="20"/>
               </w:rPr>
-              <w:t>ToDo</w:t>
-            </w:r>
-            <w:proofErr w:type="spellEnd"/>
-            <w:r>
-              <w:rPr>
-                <w:b/>
-                <w:sz w:val="20"/>
-                <w:szCs w:val="20"/>
-              </w:rPr>
-              <w:t xml:space="preserve"> List</w:t>
-            </w:r>
-            <w:r>
-              <w:rPr>
-                <w:sz w:val="20"/>
-                <w:szCs w:val="20"/>
-              </w:rPr>
-              <w:t xml:space="preserve"> /</w:t>
-            </w:r>
-            <w:r>
-              <w:rPr>
-                <w:b/>
-                <w:sz w:val="20"/>
-                <w:szCs w:val="20"/>
-              </w:rPr>
-              <w:t xml:space="preserve"> Iteration</w:t>
-            </w:r>
-            <w:r>
-              <w:rPr>
-                <w:b/>
-              </w:rPr>
-              <w:t xml:space="preserve"> Backlog</w:t>
-            </w:r>
-            <w:r>
-              <w:rPr>
-                <w:sz w:val="20"/>
-                <w:szCs w:val="20"/>
-              </w:rPr>
-              <w:t xml:space="preserve"> </w:t>
-            </w:r>
-            <w:proofErr w:type="gramStart"/>
-            <w:r>
-              <w:rPr>
-                <w:sz w:val="20"/>
-                <w:szCs w:val="20"/>
-              </w:rPr>
-              <w:t>provides</w:t>
-            </w:r>
-            <w:proofErr w:type="gramEnd"/>
-            <w:r>
-              <w:rPr>
-                <w:sz w:val="20"/>
-                <w:szCs w:val="20"/>
-              </w:rPr>
-              <w:t xml:space="preserve"> 4 sizes: </w:t>
+              <w:t xml:space="preserve">is resizes the window as follows: </w:t>
             </w:r>
             <w:r>
               <w:t>max, timer, timer + list, original window set to previous size and location.</w:t>
@@ -17964,7 +17802,7 @@
       <w:pPr>
         <w:pStyle w:val="Heading2"/>
       </w:pPr>
-      <w:bookmarkStart w:id="70" w:name="_Toc419737024"/>
+      <w:bookmarkStart w:id="70" w:name="_Toc419822877"/>
       <w:r>
         <w:t>How to w</w:t>
       </w:r>
@@ -19124,7 +18962,7 @@
       <w:pPr>
         <w:pStyle w:val="Heading2"/>
       </w:pPr>
-      <w:bookmarkStart w:id="76" w:name="_Toc419737025"/>
+      <w:bookmarkStart w:id="76" w:name="_Toc419822878"/>
       <w:r>
         <w:t xml:space="preserve">How to </w:t>
       </w:r>
@@ -19612,7 +19450,7 @@
       <w:pPr>
         <w:pStyle w:val="Heading2"/>
       </w:pPr>
-      <w:bookmarkStart w:id="79" w:name="_Toc419737026"/>
+      <w:bookmarkStart w:id="79" w:name="_Toc419822879"/>
       <w:r>
         <w:t xml:space="preserve">How to </w:t>
       </w:r>
@@ -20002,7 +19840,7 @@
       <w:pPr>
         <w:pStyle w:val="Heading2"/>
       </w:pPr>
-      <w:bookmarkStart w:id="80" w:name="_Toc419737027"/>
+      <w:bookmarkStart w:id="80" w:name="_Toc419822880"/>
       <w:r>
         <w:t xml:space="preserve">How to </w:t>
       </w:r>
@@ -20221,7 +20059,7 @@
           </wp:anchor>
         </w:drawing>
       </w:r>
-      <w:bookmarkStart w:id="81" w:name="_Toc419737028"/>
+      <w:bookmarkStart w:id="81" w:name="_Toc419822881"/>
       <w:r>
         <w:t>Report List / Release Backlog</w:t>
       </w:r>
@@ -20256,7 +20094,7 @@
       <w:pPr>
         <w:pStyle w:val="Heading2"/>
       </w:pPr>
-      <w:bookmarkStart w:id="82" w:name="_Toc419737029"/>
+      <w:bookmarkStart w:id="82" w:name="_Toc419822882"/>
       <w:r>
         <w:t xml:space="preserve">How to read the </w:t>
       </w:r>
@@ -20547,7 +20385,7 @@
       <w:pPr>
         <w:pStyle w:val="Heading2"/>
       </w:pPr>
-      <w:bookmarkStart w:id="83" w:name="_Toc419737030"/>
+      <w:bookmarkStart w:id="83" w:name="_Toc419822883"/>
       <w:r>
         <w:t xml:space="preserve">How to </w:t>
       </w:r>
@@ -21111,7 +20949,7 @@
       <w:pPr>
         <w:pStyle w:val="Heading2"/>
       </w:pPr>
-      <w:bookmarkStart w:id="98" w:name="_Toc419737031"/>
+      <w:bookmarkStart w:id="98" w:name="_Toc419822884"/>
       <w:r>
         <w:t>How to</w:t>
       </w:r>
@@ -21456,7 +21294,7 @@
           </wp:anchor>
         </w:drawing>
       </w:r>
-      <w:bookmarkStart w:id="99" w:name="_Toc419737032"/>
+      <w:bookmarkStart w:id="99" w:name="_Toc419822885"/>
       <w:proofErr w:type="spellStart"/>
       <w:r>
         <w:t>Burndown</w:t>
@@ -21502,7 +21340,7 @@
       <w:pPr>
         <w:pStyle w:val="Heading2"/>
       </w:pPr>
-      <w:bookmarkStart w:id="100" w:name="_Toc419737033"/>
+      <w:bookmarkStart w:id="100" w:name="_Toc419822886"/>
       <w:r>
         <w:t xml:space="preserve">How to </w:t>
       </w:r>
@@ -22630,7 +22468,7 @@
       <w:pPr>
         <w:pStyle w:val="Heading1"/>
       </w:pPr>
-      <w:bookmarkStart w:id="101" w:name="_Toc419737034"/>
+      <w:bookmarkStart w:id="101" w:name="_Toc419822887"/>
       <w:r>
         <w:t>K</w:t>
       </w:r>
@@ -24295,7 +24133,7 @@
       <w:pPr>
         <w:pStyle w:val="Heading1"/>
       </w:pPr>
-      <w:bookmarkStart w:id="102" w:name="_Toc419737035"/>
+      <w:bookmarkStart w:id="102" w:name="_Toc419822888"/>
       <w:r>
         <w:t>Annex</w:t>
       </w:r>
@@ -24305,7 +24143,7 @@
       <w:pPr>
         <w:pStyle w:val="Heading2"/>
       </w:pPr>
-      <w:bookmarkStart w:id="103" w:name="_Toc419737036"/>
+      <w:bookmarkStart w:id="103" w:name="_Toc419822889"/>
       <w:r>
         <w:t>Themes</w:t>
       </w:r>
@@ -24573,7 +24411,7 @@
       <w:pPr>
         <w:pStyle w:val="Heading2"/>
       </w:pPr>
-      <w:bookmarkStart w:id="104" w:name="_Toc419737037"/>
+      <w:bookmarkStart w:id="104" w:name="_Toc419822890"/>
       <w:r>
         <w:t>Libraries</w:t>
       </w:r>
@@ -24754,7 +24592,7 @@
             <w:rPr>
               <w:noProof/>
             </w:rPr>
-            <w:t>3</w:t>
+            <w:t>4</w:t>
           </w:r>
         </w:fldSimple>
       </w:p>
@@ -24810,7 +24648,7 @@
         <v:path o:extrusionok="f" gradientshapeok="t" o:connecttype="rect"/>
         <o:lock v:ext="edit" aspectratio="t"/>
       </v:shapetype>
-      <v:shape id="_x0000_i1040" type="#_x0000_t75" alt="pomodoro16.png" style="width:16.3pt;height:16.3pt;visibility:visible;mso-wrap-style:square" o:bullet="t">
+      <v:shape id="_x0000_i1034" type="#_x0000_t75" alt="pomodoro16.png" style="width:16.3pt;height:16.3pt;visibility:visible;mso-wrap-style:square" o:bullet="t">
         <v:imagedata r:id="rId1" o:title="pomodoro16"/>
       </v:shape>
     </w:pict>
@@ -30331,7 +30169,7 @@
 </file>
 
 <file path=customXml/itemProps1.xml><?xml version="1.0" encoding="utf-8"?>
-<ds:datastoreItem xmlns:ds="http://schemas.openxmlformats.org/officeDocument/2006/customXml" ds:itemID="{D7EB77E5-C08D-40A6-BEA4-1FD4E9ADA5DA}">
+<ds:datastoreItem xmlns:ds="http://schemas.openxmlformats.org/officeDocument/2006/customXml" ds:itemID="{F9CF3680-A4D2-49A7-A2F9-711FB2107F11}">
   <ds:schemaRefs>
     <ds:schemaRef ds:uri="http://schemas.openxmlformats.org/officeDocument/2006/bibliography"/>
   </ds:schemaRefs>

</xml_diff>

<commit_message>
added Iteration option and rearranged configure chart panel + updated user guide
</commit_message>
<xml_diff>
--- a/doc/User guides/myAgilePomodoro_4.0.0.docx
+++ b/doc/User guides/myAgilePomodoro_4.0.0.docx
@@ -322,7 +322,7 @@
             </w:rPr>
             <w:fldChar w:fldCharType="separate"/>
           </w:r>
-          <w:hyperlink w:anchor="_Toc419822846" w:history="1">
+          <w:hyperlink w:anchor="_Toc420004834" w:history="1">
             <w:r>
               <w:rPr>
                 <w:rStyle w:val="Hyperlink"/>
@@ -349,7 +349,7 @@
                 <w:noProof/>
                 <w:webHidden/>
               </w:rPr>
-              <w:instrText xml:space="preserve"> PAGEREF _Toc419822846 \h </w:instrText>
+              <w:instrText xml:space="preserve"> PAGEREF _Toc420004834 \h </w:instrText>
             </w:r>
             <w:r>
               <w:rPr>
@@ -392,7 +392,7 @@
               <w:lang w:val="fr-FR" w:eastAsia="fr-FR"/>
             </w:rPr>
           </w:pPr>
-          <w:hyperlink w:anchor="_Toc419822847" w:history="1">
+          <w:hyperlink w:anchor="_Toc420004835" w:history="1">
             <w:r>
               <w:rPr>
                 <w:rStyle w:val="Hyperlink"/>
@@ -419,7 +419,7 @@
                 <w:noProof/>
                 <w:webHidden/>
               </w:rPr>
-              <w:instrText xml:space="preserve"> PAGEREF _Toc419822847 \h </w:instrText>
+              <w:instrText xml:space="preserve"> PAGEREF _Toc420004835 \h </w:instrText>
             </w:r>
             <w:r>
               <w:rPr>
@@ -462,7 +462,7 @@
               <w:lang w:val="fr-FR" w:eastAsia="fr-FR"/>
             </w:rPr>
           </w:pPr>
-          <w:hyperlink w:anchor="_Toc419822848" w:history="1">
+          <w:hyperlink w:anchor="_Toc420004836" w:history="1">
             <w:r>
               <w:rPr>
                 <w:rStyle w:val="Hyperlink"/>
@@ -489,7 +489,7 @@
                 <w:noProof/>
                 <w:webHidden/>
               </w:rPr>
-              <w:instrText xml:space="preserve"> PAGEREF _Toc419822848 \h </w:instrText>
+              <w:instrText xml:space="preserve"> PAGEREF _Toc420004836 \h </w:instrText>
             </w:r>
             <w:r>
               <w:rPr>
@@ -532,7 +532,7 @@
               <w:lang w:val="fr-FR" w:eastAsia="fr-FR"/>
             </w:rPr>
           </w:pPr>
-          <w:hyperlink w:anchor="_Toc419822849" w:history="1">
+          <w:hyperlink w:anchor="_Toc420004837" w:history="1">
             <w:r>
               <w:rPr>
                 <w:rStyle w:val="Hyperlink"/>
@@ -559,7 +559,7 @@
                 <w:noProof/>
                 <w:webHidden/>
               </w:rPr>
-              <w:instrText xml:space="preserve"> PAGEREF _Toc419822849 \h </w:instrText>
+              <w:instrText xml:space="preserve"> PAGEREF _Toc420004837 \h </w:instrText>
             </w:r>
             <w:r>
               <w:rPr>
@@ -602,7 +602,7 @@
               <w:lang w:val="fr-FR" w:eastAsia="fr-FR"/>
             </w:rPr>
           </w:pPr>
-          <w:hyperlink w:anchor="_Toc419822850" w:history="1">
+          <w:hyperlink w:anchor="_Toc420004838" w:history="1">
             <w:r>
               <w:rPr>
                 <w:rStyle w:val="Hyperlink"/>
@@ -629,7 +629,7 @@
                 <w:noProof/>
                 <w:webHidden/>
               </w:rPr>
-              <w:instrText xml:space="preserve"> PAGEREF _Toc419822850 \h </w:instrText>
+              <w:instrText xml:space="preserve"> PAGEREF _Toc420004838 \h </w:instrText>
             </w:r>
             <w:r>
               <w:rPr>
@@ -669,7 +669,7 @@
               <w:lang w:val="fr-FR" w:eastAsia="fr-FR"/>
             </w:rPr>
           </w:pPr>
-          <w:hyperlink w:anchor="_Toc419822851" w:history="1">
+          <w:hyperlink w:anchor="_Toc420004839" w:history="1">
             <w:r>
               <w:rPr>
                 <w:rStyle w:val="Hyperlink"/>
@@ -696,7 +696,7 @@
                 <w:noProof/>
                 <w:webHidden/>
               </w:rPr>
-              <w:instrText xml:space="preserve"> PAGEREF _Toc419822851 \h </w:instrText>
+              <w:instrText xml:space="preserve"> PAGEREF _Toc420004839 \h </w:instrText>
             </w:r>
             <w:r>
               <w:rPr>
@@ -736,7 +736,7 @@
               <w:lang w:val="fr-FR" w:eastAsia="fr-FR"/>
             </w:rPr>
           </w:pPr>
-          <w:hyperlink w:anchor="_Toc419822852" w:history="1">
+          <w:hyperlink w:anchor="_Toc420004840" w:history="1">
             <w:r>
               <w:rPr>
                 <w:rStyle w:val="Hyperlink"/>
@@ -763,7 +763,7 @@
                 <w:noProof/>
                 <w:webHidden/>
               </w:rPr>
-              <w:instrText xml:space="preserve"> PAGEREF _Toc419822852 \h </w:instrText>
+              <w:instrText xml:space="preserve"> PAGEREF _Toc420004840 \h </w:instrText>
             </w:r>
             <w:r>
               <w:rPr>
@@ -803,7 +803,7 @@
               <w:lang w:val="fr-FR" w:eastAsia="fr-FR"/>
             </w:rPr>
           </w:pPr>
-          <w:hyperlink w:anchor="_Toc419822853" w:history="1">
+          <w:hyperlink w:anchor="_Toc420004841" w:history="1">
             <w:r>
               <w:rPr>
                 <w:rStyle w:val="Hyperlink"/>
@@ -830,7 +830,7 @@
                 <w:noProof/>
                 <w:webHidden/>
               </w:rPr>
-              <w:instrText xml:space="preserve"> PAGEREF _Toc419822853 \h </w:instrText>
+              <w:instrText xml:space="preserve"> PAGEREF _Toc420004841 \h </w:instrText>
             </w:r>
             <w:r>
               <w:rPr>
@@ -873,7 +873,7 @@
               <w:lang w:val="fr-FR" w:eastAsia="fr-FR"/>
             </w:rPr>
           </w:pPr>
-          <w:hyperlink w:anchor="_Toc419822854" w:history="1">
+          <w:hyperlink w:anchor="_Toc420004842" w:history="1">
             <w:r>
               <w:rPr>
                 <w:rStyle w:val="Hyperlink"/>
@@ -900,7 +900,7 @@
                 <w:noProof/>
                 <w:webHidden/>
               </w:rPr>
-              <w:instrText xml:space="preserve"> PAGEREF _Toc419822854 \h </w:instrText>
+              <w:instrText xml:space="preserve"> PAGEREF _Toc420004842 \h </w:instrText>
             </w:r>
             <w:r>
               <w:rPr>
@@ -940,7 +940,7 @@
               <w:lang w:val="fr-FR" w:eastAsia="fr-FR"/>
             </w:rPr>
           </w:pPr>
-          <w:hyperlink w:anchor="_Toc419822855" w:history="1">
+          <w:hyperlink w:anchor="_Toc420004843" w:history="1">
             <w:r>
               <w:rPr>
                 <w:rStyle w:val="Hyperlink"/>
@@ -967,7 +967,7 @@
                 <w:noProof/>
                 <w:webHidden/>
               </w:rPr>
-              <w:instrText xml:space="preserve"> PAGEREF _Toc419822855 \h </w:instrText>
+              <w:instrText xml:space="preserve"> PAGEREF _Toc420004843 \h </w:instrText>
             </w:r>
             <w:r>
               <w:rPr>
@@ -1010,7 +1010,7 @@
               <w:lang w:val="fr-FR" w:eastAsia="fr-FR"/>
             </w:rPr>
           </w:pPr>
-          <w:hyperlink w:anchor="_Toc419822856" w:history="1">
+          <w:hyperlink w:anchor="_Toc420004844" w:history="1">
             <w:r>
               <w:rPr>
                 <w:rStyle w:val="Hyperlink"/>
@@ -1037,7 +1037,7 @@
                 <w:noProof/>
                 <w:webHidden/>
               </w:rPr>
-              <w:instrText xml:space="preserve"> PAGEREF _Toc419822856 \h </w:instrText>
+              <w:instrText xml:space="preserve"> PAGEREF _Toc420004844 \h </w:instrText>
             </w:r>
             <w:r>
               <w:rPr>
@@ -1077,7 +1077,7 @@
               <w:lang w:val="fr-FR" w:eastAsia="fr-FR"/>
             </w:rPr>
           </w:pPr>
-          <w:hyperlink w:anchor="_Toc419822857" w:history="1">
+          <w:hyperlink w:anchor="_Toc420004845" w:history="1">
             <w:r>
               <w:rPr>
                 <w:rStyle w:val="Hyperlink"/>
@@ -1104,7 +1104,7 @@
                 <w:noProof/>
                 <w:webHidden/>
               </w:rPr>
-              <w:instrText xml:space="preserve"> PAGEREF _Toc419822857 \h </w:instrText>
+              <w:instrText xml:space="preserve"> PAGEREF _Toc420004845 \h </w:instrText>
             </w:r>
             <w:r>
               <w:rPr>
@@ -1147,7 +1147,7 @@
               <w:lang w:val="fr-FR" w:eastAsia="fr-FR"/>
             </w:rPr>
           </w:pPr>
-          <w:hyperlink w:anchor="_Toc419822858" w:history="1">
+          <w:hyperlink w:anchor="_Toc420004846" w:history="1">
             <w:r>
               <w:rPr>
                 <w:rStyle w:val="Hyperlink"/>
@@ -1174,7 +1174,7 @@
                 <w:noProof/>
                 <w:webHidden/>
               </w:rPr>
-              <w:instrText xml:space="preserve"> PAGEREF _Toc419822858 \h </w:instrText>
+              <w:instrText xml:space="preserve"> PAGEREF _Toc420004846 \h </w:instrText>
             </w:r>
             <w:r>
               <w:rPr>
@@ -1214,7 +1214,7 @@
               <w:lang w:val="fr-FR" w:eastAsia="fr-FR"/>
             </w:rPr>
           </w:pPr>
-          <w:hyperlink w:anchor="_Toc419822859" w:history="1">
+          <w:hyperlink w:anchor="_Toc420004847" w:history="1">
             <w:r>
               <w:rPr>
                 <w:rStyle w:val="Hyperlink"/>
@@ -1241,7 +1241,7 @@
                 <w:noProof/>
                 <w:webHidden/>
               </w:rPr>
-              <w:instrText xml:space="preserve"> PAGEREF _Toc419822859 \h </w:instrText>
+              <w:instrText xml:space="preserve"> PAGEREF _Toc420004847 \h </w:instrText>
             </w:r>
             <w:r>
               <w:rPr>
@@ -1281,7 +1281,7 @@
               <w:lang w:val="fr-FR" w:eastAsia="fr-FR"/>
             </w:rPr>
           </w:pPr>
-          <w:hyperlink w:anchor="_Toc419822860" w:history="1">
+          <w:hyperlink w:anchor="_Toc420004848" w:history="1">
             <w:r>
               <w:rPr>
                 <w:rStyle w:val="Hyperlink"/>
@@ -1308,7 +1308,7 @@
                 <w:noProof/>
                 <w:webHidden/>
               </w:rPr>
-              <w:instrText xml:space="preserve"> PAGEREF _Toc419822860 \h </w:instrText>
+              <w:instrText xml:space="preserve"> PAGEREF _Toc420004848 \h </w:instrText>
             </w:r>
             <w:r>
               <w:rPr>
@@ -1348,7 +1348,7 @@
               <w:lang w:val="fr-FR" w:eastAsia="fr-FR"/>
             </w:rPr>
           </w:pPr>
-          <w:hyperlink w:anchor="_Toc419822861" w:history="1">
+          <w:hyperlink w:anchor="_Toc420004849" w:history="1">
             <w:r>
               <w:rPr>
                 <w:rStyle w:val="Hyperlink"/>
@@ -1375,7 +1375,7 @@
                 <w:noProof/>
                 <w:webHidden/>
               </w:rPr>
-              <w:instrText xml:space="preserve"> PAGEREF _Toc419822861 \h </w:instrText>
+              <w:instrText xml:space="preserve"> PAGEREF _Toc420004849 \h </w:instrText>
             </w:r>
             <w:r>
               <w:rPr>
@@ -1418,7 +1418,7 @@
               <w:lang w:val="fr-FR" w:eastAsia="fr-FR"/>
             </w:rPr>
           </w:pPr>
-          <w:hyperlink w:anchor="_Toc419822862" w:history="1">
+          <w:hyperlink w:anchor="_Toc420004850" w:history="1">
             <w:r>
               <w:rPr>
                 <w:rStyle w:val="Hyperlink"/>
@@ -1445,7 +1445,7 @@
                 <w:noProof/>
                 <w:webHidden/>
               </w:rPr>
-              <w:instrText xml:space="preserve"> PAGEREF _Toc419822862 \h </w:instrText>
+              <w:instrText xml:space="preserve"> PAGEREF _Toc420004850 \h </w:instrText>
             </w:r>
             <w:r>
               <w:rPr>
@@ -1485,7 +1485,7 @@
               <w:lang w:val="fr-FR" w:eastAsia="fr-FR"/>
             </w:rPr>
           </w:pPr>
-          <w:hyperlink w:anchor="_Toc419822863" w:history="1">
+          <w:hyperlink w:anchor="_Toc420004851" w:history="1">
             <w:r>
               <w:rPr>
                 <w:rStyle w:val="Hyperlink"/>
@@ -1512,7 +1512,7 @@
                 <w:noProof/>
                 <w:webHidden/>
               </w:rPr>
-              <w:instrText xml:space="preserve"> PAGEREF _Toc419822863 \h </w:instrText>
+              <w:instrText xml:space="preserve"> PAGEREF _Toc420004851 \h </w:instrText>
             </w:r>
             <w:r>
               <w:rPr>
@@ -1552,7 +1552,7 @@
               <w:lang w:val="fr-FR" w:eastAsia="fr-FR"/>
             </w:rPr>
           </w:pPr>
-          <w:hyperlink w:anchor="_Toc419822864" w:history="1">
+          <w:hyperlink w:anchor="_Toc420004852" w:history="1">
             <w:r>
               <w:rPr>
                 <w:rStyle w:val="Hyperlink"/>
@@ -1579,7 +1579,7 @@
                 <w:noProof/>
                 <w:webHidden/>
               </w:rPr>
-              <w:instrText xml:space="preserve"> PAGEREF _Toc419822864 \h </w:instrText>
+              <w:instrText xml:space="preserve"> PAGEREF _Toc420004852 \h </w:instrText>
             </w:r>
             <w:r>
               <w:rPr>
@@ -1619,7 +1619,7 @@
               <w:lang w:val="fr-FR" w:eastAsia="fr-FR"/>
             </w:rPr>
           </w:pPr>
-          <w:hyperlink w:anchor="_Toc419822865" w:history="1">
+          <w:hyperlink w:anchor="_Toc420004853" w:history="1">
             <w:r>
               <w:rPr>
                 <w:rStyle w:val="Hyperlink"/>
@@ -1646,7 +1646,7 @@
                 <w:noProof/>
                 <w:webHidden/>
               </w:rPr>
-              <w:instrText xml:space="preserve"> PAGEREF _Toc419822865 \h </w:instrText>
+              <w:instrText xml:space="preserve"> PAGEREF _Toc420004853 \h </w:instrText>
             </w:r>
             <w:r>
               <w:rPr>
@@ -1686,7 +1686,7 @@
               <w:lang w:val="fr-FR" w:eastAsia="fr-FR"/>
             </w:rPr>
           </w:pPr>
-          <w:hyperlink w:anchor="_Toc419822866" w:history="1">
+          <w:hyperlink w:anchor="_Toc420004854" w:history="1">
             <w:r>
               <w:rPr>
                 <w:rStyle w:val="Hyperlink"/>
@@ -1713,7 +1713,7 @@
                 <w:noProof/>
                 <w:webHidden/>
               </w:rPr>
-              <w:instrText xml:space="preserve"> PAGEREF _Toc419822866 \h </w:instrText>
+              <w:instrText xml:space="preserve"> PAGEREF _Toc420004854 \h </w:instrText>
             </w:r>
             <w:r>
               <w:rPr>
@@ -1753,7 +1753,7 @@
               <w:lang w:val="fr-FR" w:eastAsia="fr-FR"/>
             </w:rPr>
           </w:pPr>
-          <w:hyperlink w:anchor="_Toc419822867" w:history="1">
+          <w:hyperlink w:anchor="_Toc420004855" w:history="1">
             <w:r>
               <w:rPr>
                 <w:rStyle w:val="Hyperlink"/>
@@ -1780,7 +1780,7 @@
                 <w:noProof/>
                 <w:webHidden/>
               </w:rPr>
-              <w:instrText xml:space="preserve"> PAGEREF _Toc419822867 \h </w:instrText>
+              <w:instrText xml:space="preserve"> PAGEREF _Toc420004855 \h </w:instrText>
             </w:r>
             <w:r>
               <w:rPr>
@@ -1820,7 +1820,7 @@
               <w:lang w:val="fr-FR" w:eastAsia="fr-FR"/>
             </w:rPr>
           </w:pPr>
-          <w:hyperlink w:anchor="_Toc419822868" w:history="1">
+          <w:hyperlink w:anchor="_Toc420004856" w:history="1">
             <w:r>
               <w:rPr>
                 <w:rStyle w:val="Hyperlink"/>
@@ -1847,7 +1847,7 @@
                 <w:noProof/>
                 <w:webHidden/>
               </w:rPr>
-              <w:instrText xml:space="preserve"> PAGEREF _Toc419822868 \h </w:instrText>
+              <w:instrText xml:space="preserve"> PAGEREF _Toc420004856 \h </w:instrText>
             </w:r>
             <w:r>
               <w:rPr>
@@ -1887,7 +1887,7 @@
               <w:lang w:val="fr-FR" w:eastAsia="fr-FR"/>
             </w:rPr>
           </w:pPr>
-          <w:hyperlink w:anchor="_Toc419822869" w:history="1">
+          <w:hyperlink w:anchor="_Toc420004857" w:history="1">
             <w:r>
               <w:rPr>
                 <w:rStyle w:val="Hyperlink"/>
@@ -1914,7 +1914,7 @@
                 <w:noProof/>
                 <w:webHidden/>
               </w:rPr>
-              <w:instrText xml:space="preserve"> PAGEREF _Toc419822869 \h </w:instrText>
+              <w:instrText xml:space="preserve"> PAGEREF _Toc420004857 \h </w:instrText>
             </w:r>
             <w:r>
               <w:rPr>
@@ -1957,7 +1957,7 @@
               <w:lang w:val="fr-FR" w:eastAsia="fr-FR"/>
             </w:rPr>
           </w:pPr>
-          <w:hyperlink w:anchor="_Toc419822870" w:history="1">
+          <w:hyperlink w:anchor="_Toc420004858" w:history="1">
             <w:r>
               <w:rPr>
                 <w:rStyle w:val="Hyperlink"/>
@@ -1984,7 +1984,7 @@
                 <w:noProof/>
                 <w:webHidden/>
               </w:rPr>
-              <w:instrText xml:space="preserve"> PAGEREF _Toc419822870 \h </w:instrText>
+              <w:instrText xml:space="preserve"> PAGEREF _Toc420004858 \h </w:instrText>
             </w:r>
             <w:r>
               <w:rPr>
@@ -2024,7 +2024,7 @@
               <w:lang w:val="fr-FR" w:eastAsia="fr-FR"/>
             </w:rPr>
           </w:pPr>
-          <w:hyperlink w:anchor="_Toc419822871" w:history="1">
+          <w:hyperlink w:anchor="_Toc420004859" w:history="1">
             <w:r>
               <w:rPr>
                 <w:rStyle w:val="Hyperlink"/>
@@ -2051,7 +2051,7 @@
                 <w:noProof/>
                 <w:webHidden/>
               </w:rPr>
-              <w:instrText xml:space="preserve"> PAGEREF _Toc419822871 \h </w:instrText>
+              <w:instrText xml:space="preserve"> PAGEREF _Toc420004859 \h </w:instrText>
             </w:r>
             <w:r>
               <w:rPr>
@@ -2091,7 +2091,7 @@
               <w:lang w:val="fr-FR" w:eastAsia="fr-FR"/>
             </w:rPr>
           </w:pPr>
-          <w:hyperlink w:anchor="_Toc419822872" w:history="1">
+          <w:hyperlink w:anchor="_Toc420004860" w:history="1">
             <w:r>
               <w:rPr>
                 <w:rStyle w:val="Hyperlink"/>
@@ -2118,7 +2118,7 @@
                 <w:noProof/>
                 <w:webHidden/>
               </w:rPr>
-              <w:instrText xml:space="preserve"> PAGEREF _Toc419822872 \h </w:instrText>
+              <w:instrText xml:space="preserve"> PAGEREF _Toc420004860 \h </w:instrText>
             </w:r>
             <w:r>
               <w:rPr>
@@ -2158,7 +2158,7 @@
               <w:lang w:val="fr-FR" w:eastAsia="fr-FR"/>
             </w:rPr>
           </w:pPr>
-          <w:hyperlink w:anchor="_Toc419822873" w:history="1">
+          <w:hyperlink w:anchor="_Toc420004861" w:history="1">
             <w:r>
               <w:rPr>
                 <w:rStyle w:val="Hyperlink"/>
@@ -2185,7 +2185,7 @@
                 <w:noProof/>
                 <w:webHidden/>
               </w:rPr>
-              <w:instrText xml:space="preserve"> PAGEREF _Toc419822873 \h </w:instrText>
+              <w:instrText xml:space="preserve"> PAGEREF _Toc420004861 \h </w:instrText>
             </w:r>
             <w:r>
               <w:rPr>
@@ -2225,7 +2225,7 @@
               <w:lang w:val="fr-FR" w:eastAsia="fr-FR"/>
             </w:rPr>
           </w:pPr>
-          <w:hyperlink w:anchor="_Toc419822874" w:history="1">
+          <w:hyperlink w:anchor="_Toc420004862" w:history="1">
             <w:r>
               <w:rPr>
                 <w:rStyle w:val="Hyperlink"/>
@@ -2252,7 +2252,7 @@
                 <w:noProof/>
                 <w:webHidden/>
               </w:rPr>
-              <w:instrText xml:space="preserve"> PAGEREF _Toc419822874 \h </w:instrText>
+              <w:instrText xml:space="preserve"> PAGEREF _Toc420004862 \h </w:instrText>
             </w:r>
             <w:r>
               <w:rPr>
@@ -2292,7 +2292,7 @@
               <w:lang w:val="fr-FR" w:eastAsia="fr-FR"/>
             </w:rPr>
           </w:pPr>
-          <w:hyperlink w:anchor="_Toc419822875" w:history="1">
+          <w:hyperlink w:anchor="_Toc420004863" w:history="1">
             <w:r>
               <w:rPr>
                 <w:rStyle w:val="Hyperlink"/>
@@ -2319,7 +2319,7 @@
                 <w:noProof/>
                 <w:webHidden/>
               </w:rPr>
-              <w:instrText xml:space="preserve"> PAGEREF _Toc419822875 \h </w:instrText>
+              <w:instrText xml:space="preserve"> PAGEREF _Toc420004863 \h </w:instrText>
             </w:r>
             <w:r>
               <w:rPr>
@@ -2359,7 +2359,7 @@
               <w:lang w:val="fr-FR" w:eastAsia="fr-FR"/>
             </w:rPr>
           </w:pPr>
-          <w:hyperlink w:anchor="_Toc419822876" w:history="1">
+          <w:hyperlink w:anchor="_Toc420004864" w:history="1">
             <w:r>
               <w:rPr>
                 <w:rStyle w:val="Hyperlink"/>
@@ -2386,7 +2386,7 @@
                 <w:noProof/>
                 <w:webHidden/>
               </w:rPr>
-              <w:instrText xml:space="preserve"> PAGEREF _Toc419822876 \h </w:instrText>
+              <w:instrText xml:space="preserve"> PAGEREF _Toc420004864 \h </w:instrText>
             </w:r>
             <w:r>
               <w:rPr>
@@ -2426,7 +2426,7 @@
               <w:lang w:val="fr-FR" w:eastAsia="fr-FR"/>
             </w:rPr>
           </w:pPr>
-          <w:hyperlink w:anchor="_Toc419822877" w:history="1">
+          <w:hyperlink w:anchor="_Toc420004865" w:history="1">
             <w:r>
               <w:rPr>
                 <w:rStyle w:val="Hyperlink"/>
@@ -2453,7 +2453,7 @@
                 <w:noProof/>
                 <w:webHidden/>
               </w:rPr>
-              <w:instrText xml:space="preserve"> PAGEREF _Toc419822877 \h </w:instrText>
+              <w:instrText xml:space="preserve"> PAGEREF _Toc420004865 \h </w:instrText>
             </w:r>
             <w:r>
               <w:rPr>
@@ -2493,7 +2493,7 @@
               <w:lang w:val="fr-FR" w:eastAsia="fr-FR"/>
             </w:rPr>
           </w:pPr>
-          <w:hyperlink w:anchor="_Toc419822878" w:history="1">
+          <w:hyperlink w:anchor="_Toc420004866" w:history="1">
             <w:r>
               <w:rPr>
                 <w:rStyle w:val="Hyperlink"/>
@@ -2520,7 +2520,7 @@
                 <w:noProof/>
                 <w:webHidden/>
               </w:rPr>
-              <w:instrText xml:space="preserve"> PAGEREF _Toc419822878 \h </w:instrText>
+              <w:instrText xml:space="preserve"> PAGEREF _Toc420004866 \h </w:instrText>
             </w:r>
             <w:r>
               <w:rPr>
@@ -2560,7 +2560,7 @@
               <w:lang w:val="fr-FR" w:eastAsia="fr-FR"/>
             </w:rPr>
           </w:pPr>
-          <w:hyperlink w:anchor="_Toc419822879" w:history="1">
+          <w:hyperlink w:anchor="_Toc420004867" w:history="1">
             <w:r>
               <w:rPr>
                 <w:rStyle w:val="Hyperlink"/>
@@ -2587,7 +2587,7 @@
                 <w:noProof/>
                 <w:webHidden/>
               </w:rPr>
-              <w:instrText xml:space="preserve"> PAGEREF _Toc419822879 \h </w:instrText>
+              <w:instrText xml:space="preserve"> PAGEREF _Toc420004867 \h </w:instrText>
             </w:r>
             <w:r>
               <w:rPr>
@@ -2627,7 +2627,7 @@
               <w:lang w:val="fr-FR" w:eastAsia="fr-FR"/>
             </w:rPr>
           </w:pPr>
-          <w:hyperlink w:anchor="_Toc419822880" w:history="1">
+          <w:hyperlink w:anchor="_Toc420004868" w:history="1">
             <w:r>
               <w:rPr>
                 <w:rStyle w:val="Hyperlink"/>
@@ -2654,7 +2654,7 @@
                 <w:noProof/>
                 <w:webHidden/>
               </w:rPr>
-              <w:instrText xml:space="preserve"> PAGEREF _Toc419822880 \h </w:instrText>
+              <w:instrText xml:space="preserve"> PAGEREF _Toc420004868 \h </w:instrText>
             </w:r>
             <w:r>
               <w:rPr>
@@ -2697,7 +2697,7 @@
               <w:lang w:val="fr-FR" w:eastAsia="fr-FR"/>
             </w:rPr>
           </w:pPr>
-          <w:hyperlink w:anchor="_Toc419822881" w:history="1">
+          <w:hyperlink w:anchor="_Toc420004869" w:history="1">
             <w:r>
               <w:rPr>
                 <w:rStyle w:val="Hyperlink"/>
@@ -2724,7 +2724,7 @@
                 <w:noProof/>
                 <w:webHidden/>
               </w:rPr>
-              <w:instrText xml:space="preserve"> PAGEREF _Toc419822881 \h </w:instrText>
+              <w:instrText xml:space="preserve"> PAGEREF _Toc420004869 \h </w:instrText>
             </w:r>
             <w:r>
               <w:rPr>
@@ -2764,7 +2764,7 @@
               <w:lang w:val="fr-FR" w:eastAsia="fr-FR"/>
             </w:rPr>
           </w:pPr>
-          <w:hyperlink w:anchor="_Toc419822882" w:history="1">
+          <w:hyperlink w:anchor="_Toc420004870" w:history="1">
             <w:r>
               <w:rPr>
                 <w:rStyle w:val="Hyperlink"/>
@@ -2791,7 +2791,7 @@
                 <w:noProof/>
                 <w:webHidden/>
               </w:rPr>
-              <w:instrText xml:space="preserve"> PAGEREF _Toc419822882 \h </w:instrText>
+              <w:instrText xml:space="preserve"> PAGEREF _Toc420004870 \h </w:instrText>
             </w:r>
             <w:r>
               <w:rPr>
@@ -2831,7 +2831,7 @@
               <w:lang w:val="fr-FR" w:eastAsia="fr-FR"/>
             </w:rPr>
           </w:pPr>
-          <w:hyperlink w:anchor="_Toc419822883" w:history="1">
+          <w:hyperlink w:anchor="_Toc420004871" w:history="1">
             <w:r>
               <w:rPr>
                 <w:rStyle w:val="Hyperlink"/>
@@ -2858,7 +2858,7 @@
                 <w:noProof/>
                 <w:webHidden/>
               </w:rPr>
-              <w:instrText xml:space="preserve"> PAGEREF _Toc419822883 \h </w:instrText>
+              <w:instrText xml:space="preserve"> PAGEREF _Toc420004871 \h </w:instrText>
             </w:r>
             <w:r>
               <w:rPr>
@@ -2898,7 +2898,7 @@
               <w:lang w:val="fr-FR" w:eastAsia="fr-FR"/>
             </w:rPr>
           </w:pPr>
-          <w:hyperlink w:anchor="_Toc419822884" w:history="1">
+          <w:hyperlink w:anchor="_Toc420004872" w:history="1">
             <w:r>
               <w:rPr>
                 <w:rStyle w:val="Hyperlink"/>
@@ -2925,7 +2925,7 @@
                 <w:noProof/>
                 <w:webHidden/>
               </w:rPr>
-              <w:instrText xml:space="preserve"> PAGEREF _Toc419822884 \h </w:instrText>
+              <w:instrText xml:space="preserve"> PAGEREF _Toc420004872 \h </w:instrText>
             </w:r>
             <w:r>
               <w:rPr>
@@ -2968,7 +2968,7 @@
               <w:lang w:val="fr-FR" w:eastAsia="fr-FR"/>
             </w:rPr>
           </w:pPr>
-          <w:hyperlink w:anchor="_Toc419822885" w:history="1">
+          <w:hyperlink w:anchor="_Toc420004873" w:history="1">
             <w:r>
               <w:rPr>
                 <w:rStyle w:val="Hyperlink"/>
@@ -2995,7 +2995,7 @@
                 <w:noProof/>
                 <w:webHidden/>
               </w:rPr>
-              <w:instrText xml:space="preserve"> PAGEREF _Toc419822885 \h </w:instrText>
+              <w:instrText xml:space="preserve"> PAGEREF _Toc420004873 \h </w:instrText>
             </w:r>
             <w:r>
               <w:rPr>
@@ -3035,7 +3035,7 @@
               <w:lang w:val="fr-FR" w:eastAsia="fr-FR"/>
             </w:rPr>
           </w:pPr>
-          <w:hyperlink w:anchor="_Toc419822886" w:history="1">
+          <w:hyperlink w:anchor="_Toc420004874" w:history="1">
             <w:r>
               <w:rPr>
                 <w:rStyle w:val="Hyperlink"/>
@@ -3062,7 +3062,7 @@
                 <w:noProof/>
                 <w:webHidden/>
               </w:rPr>
-              <w:instrText xml:space="preserve"> PAGEREF _Toc419822886 \h </w:instrText>
+              <w:instrText xml:space="preserve"> PAGEREF _Toc420004874 \h </w:instrText>
             </w:r>
             <w:r>
               <w:rPr>
@@ -3105,7 +3105,7 @@
               <w:lang w:val="fr-FR" w:eastAsia="fr-FR"/>
             </w:rPr>
           </w:pPr>
-          <w:hyperlink w:anchor="_Toc419822887" w:history="1">
+          <w:hyperlink w:anchor="_Toc420004875" w:history="1">
             <w:r>
               <w:rPr>
                 <w:rStyle w:val="Hyperlink"/>
@@ -3132,7 +3132,7 @@
                 <w:noProof/>
                 <w:webHidden/>
               </w:rPr>
-              <w:instrText xml:space="preserve"> PAGEREF _Toc419822887 \h </w:instrText>
+              <w:instrText xml:space="preserve"> PAGEREF _Toc420004875 \h </w:instrText>
             </w:r>
             <w:r>
               <w:rPr>
@@ -3175,7 +3175,7 @@
               <w:lang w:val="fr-FR" w:eastAsia="fr-FR"/>
             </w:rPr>
           </w:pPr>
-          <w:hyperlink w:anchor="_Toc419822888" w:history="1">
+          <w:hyperlink w:anchor="_Toc420004876" w:history="1">
             <w:r>
               <w:rPr>
                 <w:rStyle w:val="Hyperlink"/>
@@ -3202,7 +3202,7 @@
                 <w:noProof/>
                 <w:webHidden/>
               </w:rPr>
-              <w:instrText xml:space="preserve"> PAGEREF _Toc419822888 \h </w:instrText>
+              <w:instrText xml:space="preserve"> PAGEREF _Toc420004876 \h </w:instrText>
             </w:r>
             <w:r>
               <w:rPr>
@@ -3242,7 +3242,7 @@
               <w:lang w:val="fr-FR" w:eastAsia="fr-FR"/>
             </w:rPr>
           </w:pPr>
-          <w:hyperlink w:anchor="_Toc419822889" w:history="1">
+          <w:hyperlink w:anchor="_Toc420004877" w:history="1">
             <w:r>
               <w:rPr>
                 <w:rStyle w:val="Hyperlink"/>
@@ -3269,7 +3269,7 @@
                 <w:noProof/>
                 <w:webHidden/>
               </w:rPr>
-              <w:instrText xml:space="preserve"> PAGEREF _Toc419822889 \h </w:instrText>
+              <w:instrText xml:space="preserve"> PAGEREF _Toc420004877 \h </w:instrText>
             </w:r>
             <w:r>
               <w:rPr>
@@ -3309,7 +3309,7 @@
               <w:lang w:val="fr-FR" w:eastAsia="fr-FR"/>
             </w:rPr>
           </w:pPr>
-          <w:hyperlink w:anchor="_Toc419822890" w:history="1">
+          <w:hyperlink w:anchor="_Toc420004878" w:history="1">
             <w:r>
               <w:rPr>
                 <w:rStyle w:val="Hyperlink"/>
@@ -3336,7 +3336,7 @@
                 <w:noProof/>
                 <w:webHidden/>
               </w:rPr>
-              <w:instrText xml:space="preserve"> PAGEREF _Toc419822890 \h </w:instrText>
+              <w:instrText xml:space="preserve"> PAGEREF _Toc420004878 \h </w:instrText>
             </w:r>
             <w:r>
               <w:rPr>
@@ -3382,7 +3382,7 @@
       <w:pPr>
         <w:pStyle w:val="Heading1"/>
       </w:pPr>
-      <w:bookmarkStart w:id="2" w:name="_Toc419822846"/>
+      <w:bookmarkStart w:id="2" w:name="_Toc420004834"/>
       <w:r>
         <w:t>About</w:t>
       </w:r>
@@ -3499,7 +3499,7 @@
       <w:pPr>
         <w:pStyle w:val="Heading1"/>
       </w:pPr>
-      <w:bookmarkStart w:id="3" w:name="_Toc419822847"/>
+      <w:bookmarkStart w:id="3" w:name="_Toc420004835"/>
       <w:r>
         <w:t>Application</w:t>
       </w:r>
@@ -3717,7 +3717,7 @@
       <w:pPr>
         <w:pStyle w:val="Heading1"/>
       </w:pPr>
-      <w:bookmarkStart w:id="4" w:name="_Toc419822848"/>
+      <w:bookmarkStart w:id="4" w:name="_Toc420004836"/>
       <w:r>
         <w:t>License</w:t>
       </w:r>
@@ -3830,7 +3830,7 @@
       <w:pPr>
         <w:pStyle w:val="Heading1"/>
       </w:pPr>
-      <w:bookmarkStart w:id="5" w:name="_Toc419822849"/>
+      <w:bookmarkStart w:id="5" w:name="_Toc420004837"/>
       <w:r>
         <w:t xml:space="preserve">The </w:t>
       </w:r>
@@ -4900,7 +4900,7 @@
       <w:pPr>
         <w:pStyle w:val="Heading1"/>
       </w:pPr>
-      <w:bookmarkStart w:id="6" w:name="_Toc419822850"/>
+      <w:bookmarkStart w:id="6" w:name="_Toc420004838"/>
       <w:r>
         <w:t>Configuration</w:t>
       </w:r>
@@ -5269,7 +5269,7 @@
       <w:pPr>
         <w:pStyle w:val="Heading2"/>
       </w:pPr>
-      <w:bookmarkStart w:id="7" w:name="_Toc419822851"/>
+      <w:bookmarkStart w:id="7" w:name="_Toc420004839"/>
       <w:proofErr w:type="spellStart"/>
       <w:r>
         <w:t>MySQL</w:t>
@@ -5919,7 +5919,7 @@
       <w:pPr>
         <w:pStyle w:val="Heading2"/>
       </w:pPr>
-      <w:bookmarkStart w:id="8" w:name="_Toc419822852"/>
+      <w:bookmarkStart w:id="8" w:name="_Toc420004840"/>
       <w:r>
         <w:t>Logger</w:t>
       </w:r>
@@ -6070,7 +6070,7 @@
       <w:pPr>
         <w:pStyle w:val="Heading2"/>
       </w:pPr>
-      <w:bookmarkStart w:id="9" w:name="_Toc419822853"/>
+      <w:bookmarkStart w:id="9" w:name="_Toc420004841"/>
       <w:r>
         <w:t>Google Drive configuration</w:t>
       </w:r>
@@ -6275,7 +6275,7 @@
       <w:pPr>
         <w:pStyle w:val="Heading1"/>
       </w:pPr>
-      <w:bookmarkStart w:id="10" w:name="_Toc419822854"/>
+      <w:bookmarkStart w:id="10" w:name="_Toc420004842"/>
       <w:proofErr w:type="spellStart"/>
       <w:r>
         <w:t>m</w:t>
@@ -6294,7 +6294,7 @@
       <w:pPr>
         <w:pStyle w:val="Heading2"/>
       </w:pPr>
-      <w:bookmarkStart w:id="11" w:name="_Toc419822855"/>
+      <w:bookmarkStart w:id="11" w:name="_Toc420004843"/>
       <w:r>
         <w:t>How to set the preferences</w:t>
       </w:r>
@@ -6369,7 +6369,18 @@
         <w:t>I</w:t>
       </w:r>
       <w:r>
-        <w:t xml:space="preserve">t is Agile common practice </w:t>
+        <w:t xml:space="preserve">t is </w:t>
+      </w:r>
+      <w:r>
+        <w:t xml:space="preserve">an </w:t>
+      </w:r>
+      <w:proofErr w:type="gramStart"/>
+      <w:r>
+        <w:t>Agile</w:t>
+      </w:r>
+      <w:proofErr w:type="gramEnd"/>
+      <w:r>
+        <w:t xml:space="preserve"> common practice </w:t>
       </w:r>
       <w:r>
         <w:t xml:space="preserve">for tasks </w:t>
@@ -6399,10 +6410,10 @@
         <w:t>imum</w:t>
       </w:r>
       <w:r>
-        <w:t>,</w:t>
-      </w:r>
-      <w:r>
-        <w:t xml:space="preserve"> which set </w:t>
+        <w:t xml:space="preserve"> so to</w:t>
+      </w:r>
+      <w:r>
+        <w:t xml:space="preserve"> set </w:t>
       </w:r>
       <w:r>
         <w:t xml:space="preserve">the max </w:t>
@@ -6424,7 +6435,13 @@
         <w:t xml:space="preserve"> per task</w:t>
       </w:r>
       <w:r>
-        <w:t xml:space="preserve"> around 20 </w:t>
+        <w:t xml:space="preserve"> </w:t>
+      </w:r>
+      <w:r>
+        <w:t>to</w:t>
+      </w:r>
+      <w:r>
+        <w:t xml:space="preserve"> 20 </w:t>
       </w:r>
       <w:proofErr w:type="spellStart"/>
       <w:r>
@@ -6555,6 +6572,9 @@
       </w:pPr>
       <w:r>
         <w:t xml:space="preserve">It is </w:t>
+      </w:r>
+      <w:r>
+        <w:t xml:space="preserve">a </w:t>
       </w:r>
       <w:proofErr w:type="spellStart"/>
       <w:r>
@@ -9135,7 +9155,7 @@
       <w:pPr>
         <w:pStyle w:val="Heading1"/>
       </w:pPr>
-      <w:bookmarkStart w:id="31" w:name="_Toc419822856"/>
+      <w:bookmarkStart w:id="31" w:name="_Toc420004844"/>
       <w:r>
         <w:t>Getting Started</w:t>
       </w:r>
@@ -9213,7 +9233,7 @@
       <w:pPr>
         <w:pStyle w:val="Heading2"/>
       </w:pPr>
-      <w:bookmarkStart w:id="32" w:name="_Toc419822857"/>
+      <w:bookmarkStart w:id="32" w:name="_Toc420004845"/>
       <w:r>
         <w:t>One</w:t>
       </w:r>
@@ -10137,7 +10157,7 @@
           </wp:anchor>
         </w:drawing>
       </w:r>
-      <w:bookmarkStart w:id="35" w:name="_Toc419822858"/>
+      <w:bookmarkStart w:id="35" w:name="_Toc420004846"/>
       <w:r>
         <w:t>New</w:t>
       </w:r>
@@ -10166,7 +10186,7 @@
       <w:pPr>
         <w:pStyle w:val="Heading2"/>
       </w:pPr>
-      <w:bookmarkStart w:id="36" w:name="_Toc419822859"/>
+      <w:bookmarkStart w:id="36" w:name="_Toc420004847"/>
       <w:r>
         <w:t>How to c</w:t>
       </w:r>
@@ -10524,7 +10544,7 @@
       <w:pPr>
         <w:pStyle w:val="Heading2"/>
       </w:pPr>
-      <w:bookmarkStart w:id="37" w:name="_Toc419822860"/>
+      <w:bookmarkStart w:id="37" w:name="_Toc420004848"/>
       <w:r>
         <w:t xml:space="preserve">How to create </w:t>
       </w:r>
@@ -10837,7 +10857,7 @@
       <w:pPr>
         <w:pStyle w:val="Heading2"/>
       </w:pPr>
-      <w:bookmarkStart w:id="38" w:name="_Toc419822861"/>
+      <w:bookmarkStart w:id="38" w:name="_Toc420004849"/>
       <w:r>
         <w:t>How to use the</w:t>
       </w:r>
@@ -11367,7 +11387,7 @@
           </wp:anchor>
         </w:drawing>
       </w:r>
-      <w:bookmarkStart w:id="49" w:name="_Toc419822862"/>
+      <w:bookmarkStart w:id="49" w:name="_Toc420004850"/>
       <w:r>
         <w:t>Ac</w:t>
       </w:r>
@@ -11402,7 +11422,7 @@
       <w:pPr>
         <w:pStyle w:val="Heading2"/>
       </w:pPr>
-      <w:bookmarkStart w:id="50" w:name="_Toc419822863"/>
+      <w:bookmarkStart w:id="50" w:name="_Toc420004851"/>
       <w:r>
         <w:t xml:space="preserve">How to read the </w:t>
       </w:r>
@@ -11727,7 +11747,7 @@
       <w:pPr>
         <w:pStyle w:val="Heading2"/>
       </w:pPr>
-      <w:bookmarkStart w:id="51" w:name="_Toc419822864"/>
+      <w:bookmarkStart w:id="51" w:name="_Toc420004852"/>
       <w:r>
         <w:t>How to</w:t>
       </w:r>
@@ -12306,7 +12326,7 @@
       <w:pPr>
         <w:pStyle w:val="Heading2"/>
       </w:pPr>
-      <w:bookmarkStart w:id="52" w:name="_Toc419822865"/>
+      <w:bookmarkStart w:id="52" w:name="_Toc420004853"/>
       <w:r>
         <w:t>How to</w:t>
       </w:r>
@@ -12584,7 +12604,7 @@
       <w:pPr>
         <w:pStyle w:val="Heading2"/>
       </w:pPr>
-      <w:bookmarkStart w:id="53" w:name="_Toc419822866"/>
+      <w:bookmarkStart w:id="53" w:name="_Toc420004854"/>
       <w:r>
         <w:t>How to use a task as template</w:t>
       </w:r>
@@ -12665,7 +12685,7 @@
       <w:pPr>
         <w:pStyle w:val="Heading2"/>
       </w:pPr>
-      <w:bookmarkStart w:id="54" w:name="_Toc419822867"/>
+      <w:bookmarkStart w:id="54" w:name="_Toc420004855"/>
       <w:r>
         <w:t>How to edit a task</w:t>
       </w:r>
@@ -12862,7 +12882,7 @@
       <w:pPr>
         <w:pStyle w:val="Heading2"/>
       </w:pPr>
-      <w:bookmarkStart w:id="55" w:name="_Toc419822868"/>
+      <w:bookmarkStart w:id="55" w:name="_Toc420004856"/>
       <w:r>
         <w:t>How to export data</w:t>
       </w:r>
@@ -13741,7 +13761,7 @@
       <w:pPr>
         <w:pStyle w:val="Heading2"/>
       </w:pPr>
-      <w:bookmarkStart w:id="62" w:name="_Toc419822869"/>
+      <w:bookmarkStart w:id="62" w:name="_Toc420004857"/>
       <w:r>
         <w:t>How to impor</w:t>
       </w:r>
@@ -14008,7 +14028,7 @@
           </wp:anchor>
         </w:drawing>
       </w:r>
-      <w:bookmarkStart w:id="63" w:name="_Toc419822870"/>
+      <w:bookmarkStart w:id="63" w:name="_Toc420004858"/>
       <w:proofErr w:type="spellStart"/>
       <w:r>
         <w:t>ToDo</w:t>
@@ -14062,7 +14082,7 @@
       <w:pPr>
         <w:pStyle w:val="Heading2"/>
       </w:pPr>
-      <w:bookmarkStart w:id="64" w:name="_Toc419822871"/>
+      <w:bookmarkStart w:id="64" w:name="_Toc420004859"/>
       <w:r>
         <w:t xml:space="preserve">How to read the </w:t>
       </w:r>
@@ -14338,7 +14358,7 @@
       <w:pPr>
         <w:pStyle w:val="Heading2"/>
       </w:pPr>
-      <w:bookmarkStart w:id="65" w:name="_Toc419822872"/>
+      <w:bookmarkStart w:id="65" w:name="_Toc420004860"/>
       <w:r>
         <w:t>How to p</w:t>
       </w:r>
@@ -14404,7 +14424,7 @@
       <w:pPr>
         <w:pStyle w:val="Heading2"/>
       </w:pPr>
-      <w:bookmarkStart w:id="66" w:name="_Toc419822873"/>
+      <w:bookmarkStart w:id="66" w:name="_Toc420004861"/>
       <w:r>
         <w:t>How to</w:t>
       </w:r>
@@ -15585,7 +15605,7 @@
       <w:pPr>
         <w:pStyle w:val="Heading2"/>
       </w:pPr>
-      <w:bookmarkStart w:id="67" w:name="_Toc419822874"/>
+      <w:bookmarkStart w:id="67" w:name="_Toc420004862"/>
       <w:r>
         <w:t>How to</w:t>
       </w:r>
@@ -16544,7 +16564,7 @@
       <w:pPr>
         <w:pStyle w:val="Heading2"/>
       </w:pPr>
-      <w:bookmarkStart w:id="68" w:name="_Toc419822875"/>
+      <w:bookmarkStart w:id="68" w:name="_Toc420004863"/>
       <w:r>
         <w:lastRenderedPageBreak/>
         <w:t>How to</w:t>
@@ -17200,7 +17220,7 @@
       <w:pPr>
         <w:pStyle w:val="Heading2"/>
       </w:pPr>
-      <w:bookmarkStart w:id="69" w:name="_Toc419822876"/>
+      <w:bookmarkStart w:id="69" w:name="_Toc420004864"/>
       <w:r>
         <w:t>How to</w:t>
       </w:r>
@@ -17802,7 +17822,7 @@
       <w:pPr>
         <w:pStyle w:val="Heading2"/>
       </w:pPr>
-      <w:bookmarkStart w:id="70" w:name="_Toc419822877"/>
+      <w:bookmarkStart w:id="70" w:name="_Toc420004865"/>
       <w:r>
         <w:t>How to w</w:t>
       </w:r>
@@ -18962,7 +18982,7 @@
       <w:pPr>
         <w:pStyle w:val="Heading2"/>
       </w:pPr>
-      <w:bookmarkStart w:id="76" w:name="_Toc419822878"/>
+      <w:bookmarkStart w:id="76" w:name="_Toc420004866"/>
       <w:r>
         <w:t xml:space="preserve">How to </w:t>
       </w:r>
@@ -19450,7 +19470,7 @@
       <w:pPr>
         <w:pStyle w:val="Heading2"/>
       </w:pPr>
-      <w:bookmarkStart w:id="79" w:name="_Toc419822879"/>
+      <w:bookmarkStart w:id="79" w:name="_Toc420004867"/>
       <w:r>
         <w:t xml:space="preserve">How to </w:t>
       </w:r>
@@ -19840,7 +19860,7 @@
       <w:pPr>
         <w:pStyle w:val="Heading2"/>
       </w:pPr>
-      <w:bookmarkStart w:id="80" w:name="_Toc419822880"/>
+      <w:bookmarkStart w:id="80" w:name="_Toc420004868"/>
       <w:r>
         <w:t xml:space="preserve">How to </w:t>
       </w:r>
@@ -20059,7 +20079,7 @@
           </wp:anchor>
         </w:drawing>
       </w:r>
-      <w:bookmarkStart w:id="81" w:name="_Toc419822881"/>
+      <w:bookmarkStart w:id="81" w:name="_Toc420004869"/>
       <w:r>
         <w:t>Report List / Release Backlog</w:t>
       </w:r>
@@ -20094,7 +20114,7 @@
       <w:pPr>
         <w:pStyle w:val="Heading2"/>
       </w:pPr>
-      <w:bookmarkStart w:id="82" w:name="_Toc419822882"/>
+      <w:bookmarkStart w:id="82" w:name="_Toc420004870"/>
       <w:r>
         <w:t xml:space="preserve">How to read the </w:t>
       </w:r>
@@ -20385,7 +20405,7 @@
       <w:pPr>
         <w:pStyle w:val="Heading2"/>
       </w:pPr>
-      <w:bookmarkStart w:id="83" w:name="_Toc419822883"/>
+      <w:bookmarkStart w:id="83" w:name="_Toc420004871"/>
       <w:r>
         <w:t xml:space="preserve">How to </w:t>
       </w:r>
@@ -20949,7 +20969,7 @@
       <w:pPr>
         <w:pStyle w:val="Heading2"/>
       </w:pPr>
-      <w:bookmarkStart w:id="98" w:name="_Toc419822884"/>
+      <w:bookmarkStart w:id="98" w:name="_Toc420004872"/>
       <w:r>
         <w:t>How to</w:t>
       </w:r>
@@ -21294,7 +21314,7 @@
           </wp:anchor>
         </w:drawing>
       </w:r>
-      <w:bookmarkStart w:id="99" w:name="_Toc419822885"/>
+      <w:bookmarkStart w:id="99" w:name="_Toc420004873"/>
       <w:proofErr w:type="spellStart"/>
       <w:r>
         <w:t>Burndown</w:t>
@@ -21340,7 +21360,7 @@
       <w:pPr>
         <w:pStyle w:val="Heading2"/>
       </w:pPr>
-      <w:bookmarkStart w:id="100" w:name="_Toc419822886"/>
+      <w:bookmarkStart w:id="100" w:name="_Toc420004874"/>
       <w:r>
         <w:t xml:space="preserve">How to </w:t>
       </w:r>
@@ -21472,6 +21492,29 @@
       <w:r>
         <w:t>Type: type of data</w:t>
       </w:r>
+      <w:r>
+        <w:t xml:space="preserve"> (</w:t>
+      </w:r>
+      <w:r>
+        <w:rPr>
+          <w:b/>
+        </w:rPr>
+        <w:t>Story Points</w:t>
+      </w:r>
+      <w:r>
+        <w:t xml:space="preserve">, </w:t>
+      </w:r>
+      <w:proofErr w:type="spellStart"/>
+      <w:r>
+        <w:rPr>
+          <w:b/>
+        </w:rPr>
+        <w:t>Pomodoros</w:t>
+      </w:r>
+      <w:proofErr w:type="spellEnd"/>
+      <w:r>
+        <w:t>…)</w:t>
+      </w:r>
     </w:p>
     <w:p>
       <w:pPr>
@@ -21509,7 +21552,16 @@
         <w:t xml:space="preserve"> of the </w:t>
       </w:r>
       <w:r>
-        <w:t>initial/</w:t>
+        <w:t>initial</w:t>
+      </w:r>
+      <w:r>
+        <w:t xml:space="preserve"> </w:t>
+      </w:r>
+      <w:r>
+        <w:t>/</w:t>
+      </w:r>
+      <w:r>
+        <w:t xml:space="preserve"> </w:t>
       </w:r>
       <w:r>
         <w:t>maximum value of the target line</w:t>
@@ -21647,7 +21699,13 @@
         <w:t xml:space="preserve"> color of the target line.</w:t>
       </w:r>
       <w:r>
-        <w:t xml:space="preserve"> Click to change.</w:t>
+        <w:t xml:space="preserve"> </w:t>
+      </w:r>
+      <w:r>
+        <w:t>Press</w:t>
+      </w:r>
+      <w:r>
+        <w:t xml:space="preserve"> to change.</w:t>
       </w:r>
     </w:p>
     <w:p>
@@ -21679,6 +21737,29 @@
       <w:r>
         <w:t>Type: type of data</w:t>
       </w:r>
+      <w:r>
+        <w:t xml:space="preserve"> (</w:t>
+      </w:r>
+      <w:r>
+        <w:rPr>
+          <w:b/>
+        </w:rPr>
+        <w:t>Story Points</w:t>
+      </w:r>
+      <w:r>
+        <w:t xml:space="preserve">, </w:t>
+      </w:r>
+      <w:proofErr w:type="spellStart"/>
+      <w:r>
+        <w:rPr>
+          <w:b/>
+        </w:rPr>
+        <w:t>Pomodoros</w:t>
+      </w:r>
+      <w:proofErr w:type="spellEnd"/>
+      <w:r>
+        <w:t>…)</w:t>
+      </w:r>
     </w:p>
     <w:p>
       <w:pPr>
@@ -21716,7 +21797,16 @@
         <w:t xml:space="preserve"> displayed in percentage of the </w:t>
       </w:r>
       <w:r>
-        <w:t>last/</w:t>
+        <w:t>last</w:t>
+      </w:r>
+      <w:r>
+        <w:t xml:space="preserve"> </w:t>
+      </w:r>
+      <w:r>
+        <w:t>/</w:t>
+      </w:r>
+      <w:r>
+        <w:t xml:space="preserve"> </w:t>
       </w:r>
       <w:r>
         <w:t>maximum value of the scope line.</w:t>
@@ -21749,7 +21839,13 @@
         <w:t xml:space="preserve"> (</w:t>
       </w:r>
       <w:r>
+        <w:t>‘</w:t>
+      </w:r>
+      <w:r>
         <w:t>right</w:t>
+      </w:r>
+      <w:r>
+        <w:t>’</w:t>
       </w:r>
       <w:r>
         <w:t xml:space="preserve"> if </w:t>
@@ -21877,7 +21973,10 @@
         <w:t>:</w:t>
       </w:r>
       <w:r>
-        <w:t xml:space="preserve"> color of the guide line.</w:t>
+        <w:t xml:space="preserve"> color of the guide line</w:t>
+      </w:r>
+      <w:r>
+        <w:t>. Press to change.</w:t>
       </w:r>
       <w:r>
         <w:t xml:space="preserve"> </w:t>
@@ -21968,67 +22067,40 @@
         <w:t>Configure</w:t>
       </w:r>
       <w:r>
+        <w:t xml:space="preserve"> the</w:t>
+      </w:r>
+      <w:r>
+        <w:t xml:space="preserve"> type of</w:t>
+      </w:r>
+      <w:r>
         <w:t xml:space="preserve"> </w:t>
       </w:r>
       <w:r>
         <w:rPr>
           <w:b/>
         </w:rPr>
+        <w:t>Tasks</w:t>
+      </w:r>
+      <w:r>
+        <w:t xml:space="preserve"> and the </w:t>
+      </w:r>
+      <w:r>
+        <w:rPr>
+          <w:b/>
+        </w:rPr>
         <w:t>D</w:t>
       </w:r>
       <w:r>
         <w:rPr>
           <w:b/>
         </w:rPr>
-        <w:t>ates</w:t>
-      </w:r>
-      <w:r>
-        <w:t xml:space="preserve"> or </w:t>
-      </w:r>
-      <w:r>
-        <w:rPr>
-          <w:b/>
-        </w:rPr>
-        <w:t>I</w:t>
-      </w:r>
-      <w:r>
-        <w:rPr>
-          <w:b/>
-        </w:rPr>
-        <w:t>teration</w:t>
+        <w:t>imension</w:t>
       </w:r>
       <w:r>
         <w:rPr>
           <w:b/>
         </w:rPr>
         <w:t>s</w:t>
-      </w:r>
-      <w:r>
-        <w:t xml:space="preserve"> (</w:t>
-      </w:r>
-      <w:r>
-        <w:rPr>
-          <w:b/>
-        </w:rPr>
-        <w:t>Agile Mode</w:t>
-      </w:r>
-      <w:r>
-        <w:t>)</w:t>
-      </w:r>
-      <w:r>
-        <w:t xml:space="preserve"> and the </w:t>
-      </w:r>
-      <w:r>
-        <w:rPr>
-          <w:b/>
-        </w:rPr>
-        <w:t>D</w:t>
-      </w:r>
-      <w:r>
-        <w:rPr>
-          <w:b/>
-        </w:rPr>
-        <w:t>imension</w:t>
       </w:r>
       <w:r>
         <w:t xml:space="preserve"> of the </w:t>
@@ -22055,13 +22127,7 @@
         <w:rPr>
           <w:b/>
         </w:rPr>
-        <w:t>Dates</w:t>
-      </w:r>
-      <w:r>
-        <w:t>:</w:t>
-      </w:r>
-      <w:r>
-        <w:t xml:space="preserve"> </w:t>
+        <w:t>Tasks</w:t>
       </w:r>
     </w:p>
     <w:p>
@@ -22073,10 +22139,40 @@
         </w:numPr>
       </w:pPr>
       <w:r>
-        <w:rPr>
-          <w:b/>
-        </w:rPr>
-        <w:t>Dates</w:t>
+        <w:t>Type:</w:t>
+      </w:r>
+    </w:p>
+    <w:p>
+      <w:pPr>
+        <w:pStyle w:val="ListParagraph"/>
+        <w:numPr>
+          <w:ilvl w:val="3"/>
+          <w:numId w:val="13"/>
+        </w:numPr>
+      </w:pPr>
+      <w:r>
+        <w:rPr>
+          <w:b/>
+        </w:rPr>
+        <w:t>Iteration Backlog + Release Backlog</w:t>
+      </w:r>
+      <w:r>
+        <w:t>: tasks of both backlogs.</w:t>
+      </w:r>
+    </w:p>
+    <w:p>
+      <w:pPr>
+        <w:pStyle w:val="ListParagraph"/>
+        <w:numPr>
+          <w:ilvl w:val="3"/>
+          <w:numId w:val="13"/>
+        </w:numPr>
+      </w:pPr>
+      <w:r>
+        <w:rPr>
+          <w:b/>
+        </w:rPr>
+        <w:t>Release Backlog</w:t>
       </w:r>
       <w:r>
         <w:t>:</w:t>
@@ -22085,7 +22181,84 @@
         <w:t xml:space="preserve"> </w:t>
       </w:r>
       <w:r>
-        <w:t>start and end dates.</w:t>
+        <w:t>tasks of</w:t>
+      </w:r>
+      <w:r>
+        <w:t xml:space="preserve"> the</w:t>
+      </w:r>
+      <w:r>
+        <w:t xml:space="preserve"> </w:t>
+      </w:r>
+      <w:r>
+        <w:rPr>
+          <w:b/>
+        </w:rPr>
+        <w:t>Report List</w:t>
+      </w:r>
+      <w:r>
+        <w:t xml:space="preserve"> / </w:t>
+      </w:r>
+      <w:r>
+        <w:rPr>
+          <w:b/>
+        </w:rPr>
+        <w:t>Release backlog</w:t>
+      </w:r>
+      <w:r>
+        <w:t xml:space="preserve"> </w:t>
+      </w:r>
+      <w:r>
+        <w:t>only</w:t>
+      </w:r>
+      <w:r>
+        <w:t>.</w:t>
+      </w:r>
+      <w:r>
+        <w:t xml:space="preserve"> This excludes uncompleted tasks. This</w:t>
+      </w:r>
+      <w:r>
+        <w:t xml:space="preserve"> option</w:t>
+      </w:r>
+      <w:r>
+        <w:t xml:space="preserve"> is only relevant to </w:t>
+      </w:r>
+      <w:proofErr w:type="spellStart"/>
+      <w:r>
+        <w:rPr>
+          <w:b/>
+        </w:rPr>
+        <w:t>burndown</w:t>
+      </w:r>
+      <w:proofErr w:type="spellEnd"/>
+      <w:r>
+        <w:t xml:space="preserve"> charts.</w:t>
+      </w:r>
+    </w:p>
+    <w:p>
+      <w:pPr>
+        <w:pStyle w:val="ListParagraph"/>
+        <w:numPr>
+          <w:ilvl w:val="3"/>
+          <w:numId w:val="13"/>
+        </w:numPr>
+      </w:pPr>
+      <w:r>
+        <w:rPr>
+          <w:b/>
+        </w:rPr>
+        <w:t>Iteration</w:t>
+      </w:r>
+      <w:r>
+        <w:t xml:space="preserve">: tasks </w:t>
+      </w:r>
+      <w:r>
+        <w:t>of</w:t>
+      </w:r>
+      <w:r>
+        <w:t xml:space="preserve"> a specific iteration</w:t>
+      </w:r>
+      <w:r>
+        <w:t>.</w:t>
       </w:r>
     </w:p>
     <w:p>
@@ -22100,10 +22273,13 @@
         <w:rPr>
           <w:b/>
         </w:rPr>
-        <w:t>Exclusion</w:t>
+        <w:t>Dates</w:t>
       </w:r>
       <w:r>
         <w:t>:</w:t>
+      </w:r>
+      <w:r>
+        <w:t xml:space="preserve"> </w:t>
       </w:r>
     </w:p>
     <w:p>
@@ -22118,37 +22294,28 @@
         <w:rPr>
           <w:b/>
         </w:rPr>
-        <w:t>Saturdays</w:t>
-      </w:r>
-      <w:r>
-        <w:t xml:space="preserve">, </w:t>
-      </w:r>
-      <w:r>
-        <w:rPr>
-          <w:b/>
-        </w:rPr>
-        <w:t>Sundays</w:t>
-      </w:r>
-      <w:r>
-        <w:t xml:space="preserve"> and specific </w:t>
-      </w:r>
-      <w:r>
-        <w:rPr>
-          <w:b/>
-        </w:rPr>
-        <w:t>days</w:t>
-      </w:r>
-      <w:r>
-        <w:t xml:space="preserve">: </w:t>
-      </w:r>
-      <w:r>
-        <w:t>excludes</w:t>
-      </w:r>
-      <w:r>
-        <w:t xml:space="preserve"> tasks completed on </w:t>
-      </w:r>
-      <w:r>
-        <w:t>those days.</w:t>
+        <w:t>Dates</w:t>
+      </w:r>
+      <w:r>
+        <w:t>:</w:t>
+      </w:r>
+      <w:r>
+        <w:t xml:space="preserve"> </w:t>
+      </w:r>
+      <w:r>
+        <w:t>start and end dates</w:t>
+      </w:r>
+      <w:r>
+        <w:t xml:space="preserve"> </w:t>
+      </w:r>
+      <w:r>
+        <w:t xml:space="preserve">as range </w:t>
+      </w:r>
+      <w:r>
+        <w:t>for the X-axis of the chart</w:t>
+      </w:r>
+      <w:r>
+        <w:t>.</w:t>
       </w:r>
     </w:p>
     <w:p>
@@ -22159,57 +22326,161 @@
           <w:numId w:val="13"/>
         </w:numPr>
       </w:pPr>
-      <w:proofErr w:type="spellStart"/>
-      <w:r>
-        <w:rPr>
-          <w:b/>
-        </w:rPr>
-        <w:t>ToDo</w:t>
-      </w:r>
-      <w:proofErr w:type="spellEnd"/>
-      <w:r>
-        <w:rPr>
-          <w:b/>
-        </w:rPr>
-        <w:t xml:space="preserve"> List</w:t>
-      </w:r>
-      <w:r>
-        <w:t xml:space="preserve"> /</w:t>
-      </w:r>
-      <w:r>
-        <w:rPr>
-          <w:b/>
-        </w:rPr>
-        <w:t xml:space="preserve"> Iteration Backlog</w:t>
+      <w:r>
+        <w:rPr>
+          <w:b/>
+        </w:rPr>
+        <w:t>Exclusion</w:t>
       </w:r>
       <w:r>
         <w:t>:</w:t>
       </w:r>
+    </w:p>
+    <w:p>
+      <w:pPr>
+        <w:pStyle w:val="ListParagraph"/>
+        <w:numPr>
+          <w:ilvl w:val="4"/>
+          <w:numId w:val="46"/>
+        </w:numPr>
+      </w:pPr>
+      <w:r>
+        <w:rPr>
+          <w:b/>
+        </w:rPr>
+        <w:t>Saturdays</w:t>
+      </w:r>
+      <w:r>
+        <w:t xml:space="preserve">, </w:t>
+      </w:r>
+      <w:r>
+        <w:rPr>
+          <w:b/>
+        </w:rPr>
+        <w:t>Sundays</w:t>
+      </w:r>
+      <w:r>
+        <w:t xml:space="preserve"> and specific </w:t>
+      </w:r>
+      <w:r>
+        <w:t>days</w:t>
+      </w:r>
+      <w:r>
+        <w:t xml:space="preserve">: </w:t>
+      </w:r>
+      <w:r>
+        <w:t>excludes</w:t>
+      </w:r>
+      <w:r>
+        <w:t xml:space="preserve"> tasks completed on </w:t>
+      </w:r>
+      <w:r>
+        <w:t>those days.</w:t>
+      </w:r>
+    </w:p>
+    <w:p>
+      <w:pPr>
+        <w:pStyle w:val="ListParagraph"/>
+        <w:numPr>
+          <w:ilvl w:val="2"/>
+          <w:numId w:val="13"/>
+        </w:numPr>
+      </w:pPr>
+      <w:r>
+        <w:rPr>
+          <w:b/>
+        </w:rPr>
+        <w:t>Iterations</w:t>
+      </w:r>
+      <w:r>
+        <w:t xml:space="preserve"> (</w:t>
+      </w:r>
+      <w:r>
+        <w:rPr>
+          <w:b/>
+        </w:rPr>
+        <w:t>Agile Mode</w:t>
+      </w:r>
+      <w:r>
+        <w:t>)</w:t>
+      </w:r>
+      <w:r>
+        <w:t>:</w:t>
+      </w:r>
       <w:r>
         <w:t xml:space="preserve"> </w:t>
       </w:r>
-      <w:r>
-        <w:t>exc</w:t>
-      </w:r>
-      <w:r>
-        <w:t>ludes</w:t>
-      </w:r>
-      <w:r>
-        <w:t xml:space="preserve"> uncompleted tasks. </w:t>
-      </w:r>
-      <w:r>
-        <w:t xml:space="preserve">This is only relevant to </w:t>
-      </w:r>
-      <w:proofErr w:type="spellStart"/>
-      <w:r>
-        <w:t>b</w:t>
-      </w:r>
-      <w:r>
-        <w:t>urndown</w:t>
-      </w:r>
-      <w:proofErr w:type="spellEnd"/>
-      <w:r>
-        <w:t xml:space="preserve"> charts.</w:t>
+    </w:p>
+    <w:p>
+      <w:pPr>
+        <w:pStyle w:val="ListParagraph"/>
+        <w:numPr>
+          <w:ilvl w:val="3"/>
+          <w:numId w:val="13"/>
+        </w:numPr>
+      </w:pPr>
+      <w:r>
+        <w:rPr>
+          <w:b/>
+        </w:rPr>
+        <w:t>Iterations</w:t>
+      </w:r>
+      <w:r>
+        <w:t>:</w:t>
+      </w:r>
+      <w:r>
+        <w:t xml:space="preserve"> start and end iterations</w:t>
+      </w:r>
+      <w:r>
+        <w:t xml:space="preserve"> </w:t>
+      </w:r>
+      <w:r>
+        <w:t xml:space="preserve">as range </w:t>
+      </w:r>
+      <w:r>
+        <w:t>for the X-axis of the chart</w:t>
+      </w:r>
+      <w:r>
+        <w:t>.</w:t>
+      </w:r>
+      <w:r>
+        <w:t xml:space="preserve"> Only for tasks of both </w:t>
+      </w:r>
+      <w:r>
+        <w:rPr>
+          <w:b/>
+        </w:rPr>
+        <w:t>I</w:t>
+      </w:r>
+      <w:r>
+        <w:rPr>
+          <w:b/>
+        </w:rPr>
+        <w:t>teration</w:t>
+      </w:r>
+      <w:r>
+        <w:t xml:space="preserve"> </w:t>
+      </w:r>
+      <w:r>
+        <w:t xml:space="preserve">and </w:t>
+      </w:r>
+      <w:r>
+        <w:rPr>
+          <w:b/>
+        </w:rPr>
+        <w:t>R</w:t>
+      </w:r>
+      <w:r>
+        <w:rPr>
+          <w:b/>
+        </w:rPr>
+        <w:t>elease backlogs</w:t>
+      </w:r>
+      <w:r>
+        <w:t xml:space="preserve"> (see Type above)</w:t>
+      </w:r>
+      <w:r>
+        <w:t>.</w:t>
       </w:r>
     </w:p>
     <w:p>
@@ -22224,64 +22495,19 @@
         <w:rPr>
           <w:b/>
         </w:rPr>
-        <w:t>Iterations</w:t>
-      </w:r>
-      <w:r>
-        <w:t xml:space="preserve"> (</w:t>
-      </w:r>
-      <w:r>
-        <w:rPr>
-          <w:b/>
-        </w:rPr>
-        <w:t>Agile Mode</w:t>
-      </w:r>
-      <w:r>
-        <w:t>)</w:t>
+        <w:t>Dimension</w:t>
       </w:r>
       <w:r>
         <w:t>:</w:t>
       </w:r>
-    </w:p>
-    <w:p>
-      <w:pPr>
-        <w:pStyle w:val="ListParagraph"/>
-        <w:numPr>
-          <w:ilvl w:val="2"/>
-          <w:numId w:val="13"/>
-        </w:numPr>
-      </w:pPr>
-      <w:r>
-        <w:rPr>
-          <w:b/>
-        </w:rPr>
-        <w:t>Iterations</w:t>
-      </w:r>
-      <w:r>
-        <w:t>:</w:t>
-      </w:r>
-      <w:r>
-        <w:t xml:space="preserve"> start and end iterations.</w:t>
-      </w:r>
-    </w:p>
-    <w:p>
-      <w:pPr>
-        <w:pStyle w:val="ListParagraph"/>
-        <w:numPr>
-          <w:ilvl w:val="1"/>
-          <w:numId w:val="13"/>
-        </w:numPr>
-      </w:pPr>
-      <w:r>
-        <w:rPr>
-          <w:b/>
-        </w:rPr>
-        <w:t>Dimension</w:t>
-      </w:r>
-      <w:r>
-        <w:t>:</w:t>
-      </w:r>
-      <w:r>
-        <w:t xml:space="preserve"> width and height of the image.</w:t>
+      <w:r>
+        <w:t xml:space="preserve"> width and height of the image</w:t>
+      </w:r>
+      <w:r>
+        <w:t xml:space="preserve"> in pixel</w:t>
+      </w:r>
+      <w:r>
+        <w:t>.</w:t>
       </w:r>
     </w:p>
     <w:p>
@@ -22468,7 +22694,7 @@
       <w:pPr>
         <w:pStyle w:val="Heading1"/>
       </w:pPr>
-      <w:bookmarkStart w:id="101" w:name="_Toc419822887"/>
+      <w:bookmarkStart w:id="101" w:name="_Toc420004875"/>
       <w:r>
         <w:t>K</w:t>
       </w:r>
@@ -22797,6 +23023,7 @@
         </w:numPr>
       </w:pPr>
       <w:r>
+        <w:lastRenderedPageBreak/>
         <w:t xml:space="preserve">ALT + M: maximize the window / show original window to previous size and location (see </w:t>
       </w:r>
       <w:proofErr w:type="spellStart"/>
@@ -22897,7 +23124,6 @@
         </w:numPr>
       </w:pPr>
       <w:r>
-        <w:lastRenderedPageBreak/>
         <w:t>CTRL + G: scroll to the selected task(s)</w:t>
       </w:r>
       <w:r>
@@ -23910,6 +24136,7 @@
         </w:numPr>
       </w:pPr>
       <w:r>
+        <w:lastRenderedPageBreak/>
         <w:t>CTRL + V: paste without formatting any string content found in the clipboard.</w:t>
       </w:r>
     </w:p>
@@ -23991,7 +24218,6 @@
         </w:numPr>
       </w:pPr>
       <w:r>
-        <w:lastRenderedPageBreak/>
         <w:t>CTRL + L: insert unordered list at selected text’s position.</w:t>
       </w:r>
     </w:p>
@@ -24133,7 +24359,7 @@
       <w:pPr>
         <w:pStyle w:val="Heading1"/>
       </w:pPr>
-      <w:bookmarkStart w:id="102" w:name="_Toc419822888"/>
+      <w:bookmarkStart w:id="102" w:name="_Toc420004876"/>
       <w:r>
         <w:t>Annex</w:t>
       </w:r>
@@ -24143,7 +24369,7 @@
       <w:pPr>
         <w:pStyle w:val="Heading2"/>
       </w:pPr>
-      <w:bookmarkStart w:id="103" w:name="_Toc419822889"/>
+      <w:bookmarkStart w:id="103" w:name="_Toc420004877"/>
       <w:r>
         <w:t>Themes</w:t>
       </w:r>
@@ -24411,7 +24637,7 @@
       <w:pPr>
         <w:pStyle w:val="Heading2"/>
       </w:pPr>
-      <w:bookmarkStart w:id="104" w:name="_Toc419822890"/>
+      <w:bookmarkStart w:id="104" w:name="_Toc420004878"/>
       <w:r>
         <w:t>Libraries</w:t>
       </w:r>
@@ -24489,6 +24715,7 @@
       </w:pPr>
       <w:proofErr w:type="spellStart"/>
       <w:r>
+        <w:lastRenderedPageBreak/>
         <w:t>JFreeChart</w:t>
       </w:r>
       <w:proofErr w:type="spellEnd"/>
@@ -24592,7 +24819,7 @@
             <w:rPr>
               <w:noProof/>
             </w:rPr>
-            <w:t>4</w:t>
+            <w:t>3</w:t>
           </w:r>
         </w:fldSimple>
       </w:p>
@@ -24648,7 +24875,7 @@
         <v:path o:extrusionok="f" gradientshapeok="t" o:connecttype="rect"/>
         <o:lock v:ext="edit" aspectratio="t"/>
       </v:shapetype>
-      <v:shape id="_x0000_i1034" type="#_x0000_t75" alt="pomodoro16.png" style="width:16.3pt;height:16.3pt;visibility:visible;mso-wrap-style:square" o:bullet="t">
+      <v:shape id="_x0000_i1077" type="#_x0000_t75" alt="pomodoro16.png" style="width:16.3pt;height:16.3pt;visibility:visible;mso-wrap-style:square" o:bullet="t">
         <v:imagedata r:id="rId1" o:title="pomodoro16"/>
       </v:shape>
     </w:pict>
@@ -25935,7 +26162,7 @@
         <w:rFonts w:ascii="Courier New" w:hAnsi="Courier New" w:cs="Courier New" w:hint="default"/>
       </w:rPr>
     </w:lvl>
-    <w:lvl w:ilvl="4" w:tplc="08090019" w:tentative="1">
+    <w:lvl w:ilvl="4" w:tplc="08090019">
       <w:start w:val="1"/>
       <w:numFmt w:val="lowerLetter"/>
       <w:lvlText w:val="%5."/>
@@ -28329,6 +28556,104 @@
     </w:lvl>
   </w:abstractNum>
   <w:abstractNum w:abstractNumId="36">
+    <w:nsid w:val="632261D6"/>
+    <w:multiLevelType w:val="hybridMultilevel"/>
+    <w:tmpl w:val="345AC3CA"/>
+    <w:lvl w:ilvl="0" w:tplc="0809000F">
+      <w:start w:val="1"/>
+      <w:numFmt w:val="decimal"/>
+      <w:lvlText w:val="%1."/>
+      <w:lvlJc w:val="left"/>
+      <w:pPr>
+        <w:ind w:left="720" w:hanging="360"/>
+      </w:pPr>
+    </w:lvl>
+    <w:lvl w:ilvl="1" w:tplc="08090003">
+      <w:start w:val="1"/>
+      <w:numFmt w:val="bullet"/>
+      <w:lvlText w:val="o"/>
+      <w:lvlJc w:val="left"/>
+      <w:pPr>
+        <w:ind w:left="1440" w:hanging="360"/>
+      </w:pPr>
+      <w:rPr>
+        <w:rFonts w:ascii="Courier New" w:hAnsi="Courier New" w:cs="Courier New" w:hint="default"/>
+      </w:rPr>
+    </w:lvl>
+    <w:lvl w:ilvl="2" w:tplc="08090003">
+      <w:start w:val="1"/>
+      <w:numFmt w:val="bullet"/>
+      <w:lvlText w:val="o"/>
+      <w:lvlJc w:val="left"/>
+      <w:pPr>
+        <w:ind w:left="2160" w:hanging="180"/>
+      </w:pPr>
+      <w:rPr>
+        <w:rFonts w:ascii="Courier New" w:hAnsi="Courier New" w:cs="Courier New" w:hint="default"/>
+      </w:rPr>
+    </w:lvl>
+    <w:lvl w:ilvl="3" w:tplc="08090003">
+      <w:start w:val="1"/>
+      <w:numFmt w:val="bullet"/>
+      <w:lvlText w:val="o"/>
+      <w:lvlJc w:val="left"/>
+      <w:pPr>
+        <w:ind w:left="2880" w:hanging="360"/>
+      </w:pPr>
+      <w:rPr>
+        <w:rFonts w:ascii="Courier New" w:hAnsi="Courier New" w:cs="Courier New" w:hint="default"/>
+      </w:rPr>
+    </w:lvl>
+    <w:lvl w:ilvl="4" w:tplc="08090003">
+      <w:start w:val="1"/>
+      <w:numFmt w:val="bullet"/>
+      <w:lvlText w:val="o"/>
+      <w:lvlJc w:val="left"/>
+      <w:pPr>
+        <w:ind w:left="3600" w:hanging="360"/>
+      </w:pPr>
+      <w:rPr>
+        <w:rFonts w:ascii="Courier New" w:hAnsi="Courier New" w:cs="Courier New" w:hint="default"/>
+      </w:rPr>
+    </w:lvl>
+    <w:lvl w:ilvl="5" w:tplc="0809001B" w:tentative="1">
+      <w:start w:val="1"/>
+      <w:numFmt w:val="lowerRoman"/>
+      <w:lvlText w:val="%6."/>
+      <w:lvlJc w:val="right"/>
+      <w:pPr>
+        <w:ind w:left="4320" w:hanging="180"/>
+      </w:pPr>
+    </w:lvl>
+    <w:lvl w:ilvl="6" w:tplc="0809000F" w:tentative="1">
+      <w:start w:val="1"/>
+      <w:numFmt w:val="decimal"/>
+      <w:lvlText w:val="%7."/>
+      <w:lvlJc w:val="left"/>
+      <w:pPr>
+        <w:ind w:left="5040" w:hanging="360"/>
+      </w:pPr>
+    </w:lvl>
+    <w:lvl w:ilvl="7" w:tplc="08090019" w:tentative="1">
+      <w:start w:val="1"/>
+      <w:numFmt w:val="lowerLetter"/>
+      <w:lvlText w:val="%8."/>
+      <w:lvlJc w:val="left"/>
+      <w:pPr>
+        <w:ind w:left="5760" w:hanging="360"/>
+      </w:pPr>
+    </w:lvl>
+    <w:lvl w:ilvl="8" w:tplc="0809001B" w:tentative="1">
+      <w:start w:val="1"/>
+      <w:numFmt w:val="lowerRoman"/>
+      <w:lvlText w:val="%9."/>
+      <w:lvlJc w:val="right"/>
+      <w:pPr>
+        <w:ind w:left="6480" w:hanging="180"/>
+      </w:pPr>
+    </w:lvl>
+  </w:abstractNum>
+  <w:abstractNum w:abstractNumId="37">
     <w:nsid w:val="6FED201C"/>
     <w:multiLevelType w:val="hybridMultilevel"/>
     <w:tmpl w:val="4C08579C"/>
@@ -28417,7 +28742,7 @@
       </w:pPr>
     </w:lvl>
   </w:abstractNum>
-  <w:abstractNum w:abstractNumId="37">
+  <w:abstractNum w:abstractNumId="38">
     <w:nsid w:val="70BB0C2A"/>
     <w:multiLevelType w:val="hybridMultilevel"/>
     <w:tmpl w:val="B296BA7A"/>
@@ -28506,7 +28831,7 @@
       </w:pPr>
     </w:lvl>
   </w:abstractNum>
-  <w:abstractNum w:abstractNumId="38">
+  <w:abstractNum w:abstractNumId="39">
     <w:nsid w:val="7225446E"/>
     <w:multiLevelType w:val="hybridMultilevel"/>
     <w:tmpl w:val="F092A674"/>
@@ -28595,7 +28920,7 @@
       </w:pPr>
     </w:lvl>
   </w:abstractNum>
-  <w:abstractNum w:abstractNumId="39">
+  <w:abstractNum w:abstractNumId="40">
     <w:nsid w:val="72725359"/>
     <w:multiLevelType w:val="hybridMultilevel"/>
     <w:tmpl w:val="99E8069C"/>
@@ -28684,7 +29009,7 @@
       </w:pPr>
     </w:lvl>
   </w:abstractNum>
-  <w:abstractNum w:abstractNumId="40">
+  <w:abstractNum w:abstractNumId="41">
     <w:nsid w:val="73F01247"/>
     <w:multiLevelType w:val="hybridMultilevel"/>
     <w:tmpl w:val="D234C21E"/>
@@ -28797,7 +29122,7 @@
       </w:rPr>
     </w:lvl>
   </w:abstractNum>
-  <w:abstractNum w:abstractNumId="41">
+  <w:abstractNum w:abstractNumId="42">
     <w:nsid w:val="74CE4C23"/>
     <w:multiLevelType w:val="hybridMultilevel"/>
     <w:tmpl w:val="2F1CC2E4"/>
@@ -28886,7 +29211,7 @@
       </w:pPr>
     </w:lvl>
   </w:abstractNum>
-  <w:abstractNum w:abstractNumId="42">
+  <w:abstractNum w:abstractNumId="43">
     <w:nsid w:val="795C03CB"/>
     <w:multiLevelType w:val="hybridMultilevel"/>
     <w:tmpl w:val="3F5C0DB2"/>
@@ -28998,7 +29323,7 @@
       </w:rPr>
     </w:lvl>
   </w:abstractNum>
-  <w:abstractNum w:abstractNumId="43">
+  <w:abstractNum w:abstractNumId="44">
     <w:nsid w:val="79B972B0"/>
     <w:multiLevelType w:val="hybridMultilevel"/>
     <w:tmpl w:val="37BA4948"/>
@@ -29087,7 +29412,7 @@
       </w:pPr>
     </w:lvl>
   </w:abstractNum>
-  <w:abstractNum w:abstractNumId="44">
+  <w:abstractNum w:abstractNumId="45">
     <w:nsid w:val="7DE74A8B"/>
     <w:multiLevelType w:val="hybridMultilevel"/>
     <w:tmpl w:val="F19CA4EC"/>
@@ -29249,7 +29574,7 @@
     <w:abstractNumId w:val="11"/>
   </w:num>
   <w:num w:numId="17">
-    <w:abstractNumId w:val="38"/>
+    <w:abstractNumId w:val="39"/>
   </w:num>
   <w:num w:numId="18">
     <w:abstractNumId w:val="5"/>
@@ -29261,16 +29586,16 @@
     <w:abstractNumId w:val="3"/>
   </w:num>
   <w:num w:numId="21">
-    <w:abstractNumId w:val="39"/>
+    <w:abstractNumId w:val="40"/>
   </w:num>
   <w:num w:numId="22">
     <w:abstractNumId w:val="4"/>
   </w:num>
   <w:num w:numId="23">
-    <w:abstractNumId w:val="37"/>
+    <w:abstractNumId w:val="38"/>
   </w:num>
   <w:num w:numId="24">
-    <w:abstractNumId w:val="43"/>
+    <w:abstractNumId w:val="44"/>
   </w:num>
   <w:num w:numId="25">
     <w:abstractNumId w:val="33"/>
@@ -29288,13 +29613,13 @@
     <w:abstractNumId w:val="32"/>
   </w:num>
   <w:num w:numId="30">
-    <w:abstractNumId w:val="41"/>
+    <w:abstractNumId w:val="42"/>
   </w:num>
   <w:num w:numId="31">
-    <w:abstractNumId w:val="42"/>
+    <w:abstractNumId w:val="43"/>
   </w:num>
   <w:num w:numId="32">
-    <w:abstractNumId w:val="36"/>
+    <w:abstractNumId w:val="37"/>
   </w:num>
   <w:num w:numId="33">
     <w:abstractNumId w:val="24"/>
@@ -29309,7 +29634,7 @@
     <w:abstractNumId w:val="22"/>
   </w:num>
   <w:num w:numId="37">
-    <w:abstractNumId w:val="44"/>
+    <w:abstractNumId w:val="45"/>
   </w:num>
   <w:num w:numId="38">
     <w:abstractNumId w:val="13"/>
@@ -29318,7 +29643,7 @@
     <w:abstractNumId w:val="0"/>
   </w:num>
   <w:num w:numId="40">
-    <w:abstractNumId w:val="40"/>
+    <w:abstractNumId w:val="41"/>
   </w:num>
   <w:num w:numId="41">
     <w:abstractNumId w:val="2"/>
@@ -29334,6 +29659,9 @@
   </w:num>
   <w:num w:numId="45">
     <w:abstractNumId w:val="8"/>
+  </w:num>
+  <w:num w:numId="46">
+    <w:abstractNumId w:val="36"/>
   </w:num>
   <w:numIdMacAtCleanup w:val="26"/>
 </w:numbering>
@@ -30169,7 +30497,7 @@
 </file>
 
 <file path=customXml/itemProps1.xml><?xml version="1.0" encoding="utf-8"?>
-<ds:datastoreItem xmlns:ds="http://schemas.openxmlformats.org/officeDocument/2006/customXml" ds:itemID="{F9CF3680-A4D2-49A7-A2F9-711FB2107F11}">
+<ds:datastoreItem xmlns:ds="http://schemas.openxmlformats.org/officeDocument/2006/customXml" ds:itemID="{2C2470E2-7352-4A16-9016-45B733E44F3F}">
   <ds:schemaRefs>
     <ds:schemaRef ds:uri="http://schemas.openxmlformats.org/officeDocument/2006/bibliography"/>
   </ds:schemaRefs>

</xml_diff>

<commit_message>
added Productivity indicator to title panel of Report List
</commit_message>
<xml_diff>
--- a/doc/User guides/myAgilePomodoro_4.0.0.docx
+++ b/doc/User guides/myAgilePomodoro_4.0.0.docx
@@ -322,7 +322,7 @@
             </w:rPr>
             <w:fldChar w:fldCharType="separate"/>
           </w:r>
-          <w:hyperlink w:anchor="_Toc420058192" w:history="1">
+          <w:hyperlink w:anchor="_Toc420068030" w:history="1">
             <w:r>
               <w:rPr>
                 <w:rStyle w:val="Hyperlink"/>
@@ -349,7 +349,7 @@
                 <w:noProof/>
                 <w:webHidden/>
               </w:rPr>
-              <w:instrText xml:space="preserve"> PAGEREF _Toc420058192 \h </w:instrText>
+              <w:instrText xml:space="preserve"> PAGEREF _Toc420068030 \h </w:instrText>
             </w:r>
             <w:r>
               <w:rPr>
@@ -392,7 +392,7 @@
               <w:lang w:val="fr-FR" w:eastAsia="fr-FR"/>
             </w:rPr>
           </w:pPr>
-          <w:hyperlink w:anchor="_Toc420058193" w:history="1">
+          <w:hyperlink w:anchor="_Toc420068031" w:history="1">
             <w:r>
               <w:rPr>
                 <w:rStyle w:val="Hyperlink"/>
@@ -419,7 +419,7 @@
                 <w:noProof/>
                 <w:webHidden/>
               </w:rPr>
-              <w:instrText xml:space="preserve"> PAGEREF _Toc420058193 \h </w:instrText>
+              <w:instrText xml:space="preserve"> PAGEREF _Toc420068031 \h </w:instrText>
             </w:r>
             <w:r>
               <w:rPr>
@@ -462,7 +462,7 @@
               <w:lang w:val="fr-FR" w:eastAsia="fr-FR"/>
             </w:rPr>
           </w:pPr>
-          <w:hyperlink w:anchor="_Toc420058194" w:history="1">
+          <w:hyperlink w:anchor="_Toc420068032" w:history="1">
             <w:r>
               <w:rPr>
                 <w:rStyle w:val="Hyperlink"/>
@@ -489,7 +489,7 @@
                 <w:noProof/>
                 <w:webHidden/>
               </w:rPr>
-              <w:instrText xml:space="preserve"> PAGEREF _Toc420058194 \h </w:instrText>
+              <w:instrText xml:space="preserve"> PAGEREF _Toc420068032 \h </w:instrText>
             </w:r>
             <w:r>
               <w:rPr>
@@ -532,7 +532,7 @@
               <w:lang w:val="fr-FR" w:eastAsia="fr-FR"/>
             </w:rPr>
           </w:pPr>
-          <w:hyperlink w:anchor="_Toc420058195" w:history="1">
+          <w:hyperlink w:anchor="_Toc420068033" w:history="1">
             <w:r>
               <w:rPr>
                 <w:rStyle w:val="Hyperlink"/>
@@ -559,7 +559,7 @@
                 <w:noProof/>
                 <w:webHidden/>
               </w:rPr>
-              <w:instrText xml:space="preserve"> PAGEREF _Toc420058195 \h </w:instrText>
+              <w:instrText xml:space="preserve"> PAGEREF _Toc420068033 \h </w:instrText>
             </w:r>
             <w:r>
               <w:rPr>
@@ -602,7 +602,7 @@
               <w:lang w:val="fr-FR" w:eastAsia="fr-FR"/>
             </w:rPr>
           </w:pPr>
-          <w:hyperlink w:anchor="_Toc420058196" w:history="1">
+          <w:hyperlink w:anchor="_Toc420068034" w:history="1">
             <w:r>
               <w:rPr>
                 <w:rStyle w:val="Hyperlink"/>
@@ -629,7 +629,7 @@
                 <w:noProof/>
                 <w:webHidden/>
               </w:rPr>
-              <w:instrText xml:space="preserve"> PAGEREF _Toc420058196 \h </w:instrText>
+              <w:instrText xml:space="preserve"> PAGEREF _Toc420068034 \h </w:instrText>
             </w:r>
             <w:r>
               <w:rPr>
@@ -672,7 +672,7 @@
               <w:lang w:val="fr-FR" w:eastAsia="fr-FR"/>
             </w:rPr>
           </w:pPr>
-          <w:hyperlink w:anchor="_Toc420058197" w:history="1">
+          <w:hyperlink w:anchor="_Toc420068035" w:history="1">
             <w:r>
               <w:rPr>
                 <w:rStyle w:val="Hyperlink"/>
@@ -699,7 +699,7 @@
                 <w:noProof/>
                 <w:webHidden/>
               </w:rPr>
-              <w:instrText xml:space="preserve"> PAGEREF _Toc420058197 \h </w:instrText>
+              <w:instrText xml:space="preserve"> PAGEREF _Toc420068035 \h </w:instrText>
             </w:r>
             <w:r>
               <w:rPr>
@@ -719,7 +719,7 @@
                 <w:noProof/>
                 <w:webHidden/>
               </w:rPr>
-              <w:t>5</w:t>
+              <w:t>6</w:t>
             </w:r>
             <w:r>
               <w:rPr>
@@ -739,7 +739,7 @@
               <w:lang w:val="fr-FR" w:eastAsia="fr-FR"/>
             </w:rPr>
           </w:pPr>
-          <w:hyperlink w:anchor="_Toc420058198" w:history="1">
+          <w:hyperlink w:anchor="_Toc420068036" w:history="1">
             <w:r>
               <w:rPr>
                 <w:rStyle w:val="Hyperlink"/>
@@ -766,7 +766,7 @@
                 <w:noProof/>
                 <w:webHidden/>
               </w:rPr>
-              <w:instrText xml:space="preserve"> PAGEREF _Toc420058198 \h </w:instrText>
+              <w:instrText xml:space="preserve"> PAGEREF _Toc420068036 \h </w:instrText>
             </w:r>
             <w:r>
               <w:rPr>
@@ -806,7 +806,7 @@
               <w:lang w:val="fr-FR" w:eastAsia="fr-FR"/>
             </w:rPr>
           </w:pPr>
-          <w:hyperlink w:anchor="_Toc420058199" w:history="1">
+          <w:hyperlink w:anchor="_Toc420068037" w:history="1">
             <w:r>
               <w:rPr>
                 <w:rStyle w:val="Hyperlink"/>
@@ -833,7 +833,7 @@
                 <w:noProof/>
                 <w:webHidden/>
               </w:rPr>
-              <w:instrText xml:space="preserve"> PAGEREF _Toc420058199 \h </w:instrText>
+              <w:instrText xml:space="preserve"> PAGEREF _Toc420068037 \h </w:instrText>
             </w:r>
             <w:r>
               <w:rPr>
@@ -873,7 +873,7 @@
               <w:lang w:val="fr-FR" w:eastAsia="fr-FR"/>
             </w:rPr>
           </w:pPr>
-          <w:hyperlink w:anchor="_Toc420058200" w:history="1">
+          <w:hyperlink w:anchor="_Toc420068038" w:history="1">
             <w:r>
               <w:rPr>
                 <w:rStyle w:val="Hyperlink"/>
@@ -900,7 +900,7 @@
                 <w:noProof/>
                 <w:webHidden/>
               </w:rPr>
-              <w:instrText xml:space="preserve"> PAGEREF _Toc420058200 \h </w:instrText>
+              <w:instrText xml:space="preserve"> PAGEREF _Toc420068038 \h </w:instrText>
             </w:r>
             <w:r>
               <w:rPr>
@@ -943,7 +943,7 @@
               <w:lang w:val="fr-FR" w:eastAsia="fr-FR"/>
             </w:rPr>
           </w:pPr>
-          <w:hyperlink w:anchor="_Toc420058201" w:history="1">
+          <w:hyperlink w:anchor="_Toc420068039" w:history="1">
             <w:r>
               <w:rPr>
                 <w:rStyle w:val="Hyperlink"/>
@@ -970,7 +970,7 @@
                 <w:noProof/>
                 <w:webHidden/>
               </w:rPr>
-              <w:instrText xml:space="preserve"> PAGEREF _Toc420058201 \h </w:instrText>
+              <w:instrText xml:space="preserve"> PAGEREF _Toc420068039 \h </w:instrText>
             </w:r>
             <w:r>
               <w:rPr>
@@ -1010,7 +1010,7 @@
               <w:lang w:val="fr-FR" w:eastAsia="fr-FR"/>
             </w:rPr>
           </w:pPr>
-          <w:hyperlink w:anchor="_Toc420058202" w:history="1">
+          <w:hyperlink w:anchor="_Toc420068040" w:history="1">
             <w:r>
               <w:rPr>
                 <w:rStyle w:val="Hyperlink"/>
@@ -1037,7 +1037,7 @@
                 <w:noProof/>
                 <w:webHidden/>
               </w:rPr>
-              <w:instrText xml:space="preserve"> PAGEREF _Toc420058202 \h </w:instrText>
+              <w:instrText xml:space="preserve"> PAGEREF _Toc420068040 \h </w:instrText>
             </w:r>
             <w:r>
               <w:rPr>
@@ -1080,7 +1080,7 @@
               <w:lang w:val="fr-FR" w:eastAsia="fr-FR"/>
             </w:rPr>
           </w:pPr>
-          <w:hyperlink w:anchor="_Toc420058203" w:history="1">
+          <w:hyperlink w:anchor="_Toc420068041" w:history="1">
             <w:r>
               <w:rPr>
                 <w:rStyle w:val="Hyperlink"/>
@@ -1107,7 +1107,7 @@
                 <w:noProof/>
                 <w:webHidden/>
               </w:rPr>
-              <w:instrText xml:space="preserve"> PAGEREF _Toc420058203 \h </w:instrText>
+              <w:instrText xml:space="preserve"> PAGEREF _Toc420068041 \h </w:instrText>
             </w:r>
             <w:r>
               <w:rPr>
@@ -1147,7 +1147,7 @@
               <w:lang w:val="fr-FR" w:eastAsia="fr-FR"/>
             </w:rPr>
           </w:pPr>
-          <w:hyperlink w:anchor="_Toc420058204" w:history="1">
+          <w:hyperlink w:anchor="_Toc420068042" w:history="1">
             <w:r>
               <w:rPr>
                 <w:rStyle w:val="Hyperlink"/>
@@ -1174,7 +1174,7 @@
                 <w:noProof/>
                 <w:webHidden/>
               </w:rPr>
-              <w:instrText xml:space="preserve"> PAGEREF _Toc420058204 \h </w:instrText>
+              <w:instrText xml:space="preserve"> PAGEREF _Toc420068042 \h </w:instrText>
             </w:r>
             <w:r>
               <w:rPr>
@@ -1217,7 +1217,7 @@
               <w:lang w:val="fr-FR" w:eastAsia="fr-FR"/>
             </w:rPr>
           </w:pPr>
-          <w:hyperlink w:anchor="_Toc420058205" w:history="1">
+          <w:hyperlink w:anchor="_Toc420068043" w:history="1">
             <w:r>
               <w:rPr>
                 <w:rStyle w:val="Hyperlink"/>
@@ -1244,7 +1244,7 @@
                 <w:noProof/>
                 <w:webHidden/>
               </w:rPr>
-              <w:instrText xml:space="preserve"> PAGEREF _Toc420058205 \h </w:instrText>
+              <w:instrText xml:space="preserve"> PAGEREF _Toc420068043 \h </w:instrText>
             </w:r>
             <w:r>
               <w:rPr>
@@ -1284,7 +1284,7 @@
               <w:lang w:val="fr-FR" w:eastAsia="fr-FR"/>
             </w:rPr>
           </w:pPr>
-          <w:hyperlink w:anchor="_Toc420058206" w:history="1">
+          <w:hyperlink w:anchor="_Toc420068044" w:history="1">
             <w:r>
               <w:rPr>
                 <w:rStyle w:val="Hyperlink"/>
@@ -1311,7 +1311,7 @@
                 <w:noProof/>
                 <w:webHidden/>
               </w:rPr>
-              <w:instrText xml:space="preserve"> PAGEREF _Toc420058206 \h </w:instrText>
+              <w:instrText xml:space="preserve"> PAGEREF _Toc420068044 \h </w:instrText>
             </w:r>
             <w:r>
               <w:rPr>
@@ -1351,7 +1351,7 @@
               <w:lang w:val="fr-FR" w:eastAsia="fr-FR"/>
             </w:rPr>
           </w:pPr>
-          <w:hyperlink w:anchor="_Toc420058207" w:history="1">
+          <w:hyperlink w:anchor="_Toc420068045" w:history="1">
             <w:r>
               <w:rPr>
                 <w:rStyle w:val="Hyperlink"/>
@@ -1378,7 +1378,7 @@
                 <w:noProof/>
                 <w:webHidden/>
               </w:rPr>
-              <w:instrText xml:space="preserve"> PAGEREF _Toc420058207 \h </w:instrText>
+              <w:instrText xml:space="preserve"> PAGEREF _Toc420068045 \h </w:instrText>
             </w:r>
             <w:r>
               <w:rPr>
@@ -1418,7 +1418,7 @@
               <w:lang w:val="fr-FR" w:eastAsia="fr-FR"/>
             </w:rPr>
           </w:pPr>
-          <w:hyperlink w:anchor="_Toc420058208" w:history="1">
+          <w:hyperlink w:anchor="_Toc420068046" w:history="1">
             <w:r>
               <w:rPr>
                 <w:rStyle w:val="Hyperlink"/>
@@ -1445,7 +1445,7 @@
                 <w:noProof/>
                 <w:webHidden/>
               </w:rPr>
-              <w:instrText xml:space="preserve"> PAGEREF _Toc420058208 \h </w:instrText>
+              <w:instrText xml:space="preserve"> PAGEREF _Toc420068046 \h </w:instrText>
             </w:r>
             <w:r>
               <w:rPr>
@@ -1488,7 +1488,7 @@
               <w:lang w:val="fr-FR" w:eastAsia="fr-FR"/>
             </w:rPr>
           </w:pPr>
-          <w:hyperlink w:anchor="_Toc420058209" w:history="1">
+          <w:hyperlink w:anchor="_Toc420068047" w:history="1">
             <w:r>
               <w:rPr>
                 <w:rStyle w:val="Hyperlink"/>
@@ -1515,7 +1515,7 @@
                 <w:noProof/>
                 <w:webHidden/>
               </w:rPr>
-              <w:instrText xml:space="preserve"> PAGEREF _Toc420058209 \h </w:instrText>
+              <w:instrText xml:space="preserve"> PAGEREF _Toc420068047 \h </w:instrText>
             </w:r>
             <w:r>
               <w:rPr>
@@ -1555,13 +1555,13 @@
               <w:lang w:val="fr-FR" w:eastAsia="fr-FR"/>
             </w:rPr>
           </w:pPr>
-          <w:hyperlink w:anchor="_Toc420058210" w:history="1">
+          <w:hyperlink w:anchor="_Toc420068048" w:history="1">
             <w:r>
               <w:rPr>
                 <w:rStyle w:val="Hyperlink"/>
                 <w:noProof/>
               </w:rPr>
-              <w:t>How to read the main and sub-tables</w:t>
+              <w:t>How to read the main and sub tables’ header</w:t>
             </w:r>
             <w:r>
               <w:rPr>
@@ -1582,7 +1582,7 @@
                 <w:noProof/>
                 <w:webHidden/>
               </w:rPr>
-              <w:instrText xml:space="preserve"> PAGEREF _Toc420058210 \h </w:instrText>
+              <w:instrText xml:space="preserve"> PAGEREF _Toc420068048 \h </w:instrText>
             </w:r>
             <w:r>
               <w:rPr>
@@ -1622,13 +1622,13 @@
               <w:lang w:val="fr-FR" w:eastAsia="fr-FR"/>
             </w:rPr>
           </w:pPr>
-          <w:hyperlink w:anchor="_Toc420058211" w:history="1">
+          <w:hyperlink w:anchor="_Toc420068049" w:history="1">
             <w:r>
               <w:rPr>
                 <w:rStyle w:val="Hyperlink"/>
                 <w:noProof/>
               </w:rPr>
-              <w:t>How to use the quick toolbar (main table)</w:t>
+              <w:t>How to use the toolbar (main table)</w:t>
             </w:r>
             <w:r>
               <w:rPr>
@@ -1649,7 +1649,7 @@
                 <w:noProof/>
                 <w:webHidden/>
               </w:rPr>
-              <w:instrText xml:space="preserve"> PAGEREF _Toc420058211 \h </w:instrText>
+              <w:instrText xml:space="preserve"> PAGEREF _Toc420068049 \h </w:instrText>
             </w:r>
             <w:r>
               <w:rPr>
@@ -1689,13 +1689,13 @@
               <w:lang w:val="fr-FR" w:eastAsia="fr-FR"/>
             </w:rPr>
           </w:pPr>
-          <w:hyperlink w:anchor="_Toc420058212" w:history="1">
+          <w:hyperlink w:anchor="_Toc420068050" w:history="1">
             <w:r>
               <w:rPr>
                 <w:rStyle w:val="Hyperlink"/>
                 <w:noProof/>
               </w:rPr>
-              <w:t>How to use the quick toolbar (sub-table)</w:t>
+              <w:t>How to use the toolbar (sub-table)</w:t>
             </w:r>
             <w:r>
               <w:rPr>
@@ -1716,7 +1716,7 @@
                 <w:noProof/>
                 <w:webHidden/>
               </w:rPr>
-              <w:instrText xml:space="preserve"> PAGEREF _Toc420058212 \h </w:instrText>
+              <w:instrText xml:space="preserve"> PAGEREF _Toc420068050 \h </w:instrText>
             </w:r>
             <w:r>
               <w:rPr>
@@ -1756,7 +1756,7 @@
               <w:lang w:val="fr-FR" w:eastAsia="fr-FR"/>
             </w:rPr>
           </w:pPr>
-          <w:hyperlink w:anchor="_Toc420058213" w:history="1">
+          <w:hyperlink w:anchor="_Toc420068051" w:history="1">
             <w:r>
               <w:rPr>
                 <w:rStyle w:val="Hyperlink"/>
@@ -1783,7 +1783,7 @@
                 <w:noProof/>
                 <w:webHidden/>
               </w:rPr>
-              <w:instrText xml:space="preserve"> PAGEREF _Toc420058213 \h </w:instrText>
+              <w:instrText xml:space="preserve"> PAGEREF _Toc420068051 \h </w:instrText>
             </w:r>
             <w:r>
               <w:rPr>
@@ -1823,7 +1823,7 @@
               <w:lang w:val="fr-FR" w:eastAsia="fr-FR"/>
             </w:rPr>
           </w:pPr>
-          <w:hyperlink w:anchor="_Toc420058214" w:history="1">
+          <w:hyperlink w:anchor="_Toc420068052" w:history="1">
             <w:r>
               <w:rPr>
                 <w:rStyle w:val="Hyperlink"/>
@@ -1850,7 +1850,7 @@
                 <w:noProof/>
                 <w:webHidden/>
               </w:rPr>
-              <w:instrText xml:space="preserve"> PAGEREF _Toc420058214 \h </w:instrText>
+              <w:instrText xml:space="preserve"> PAGEREF _Toc420068052 \h </w:instrText>
             </w:r>
             <w:r>
               <w:rPr>
@@ -1890,7 +1890,7 @@
               <w:lang w:val="fr-FR" w:eastAsia="fr-FR"/>
             </w:rPr>
           </w:pPr>
-          <w:hyperlink w:anchor="_Toc420058215" w:history="1">
+          <w:hyperlink w:anchor="_Toc420068053" w:history="1">
             <w:r>
               <w:rPr>
                 <w:rStyle w:val="Hyperlink"/>
@@ -1917,7 +1917,7 @@
                 <w:noProof/>
                 <w:webHidden/>
               </w:rPr>
-              <w:instrText xml:space="preserve"> PAGEREF _Toc420058215 \h </w:instrText>
+              <w:instrText xml:space="preserve"> PAGEREF _Toc420068053 \h </w:instrText>
             </w:r>
             <w:r>
               <w:rPr>
@@ -1957,7 +1957,7 @@
               <w:lang w:val="fr-FR" w:eastAsia="fr-FR"/>
             </w:rPr>
           </w:pPr>
-          <w:hyperlink w:anchor="_Toc420058216" w:history="1">
+          <w:hyperlink w:anchor="_Toc420068054" w:history="1">
             <w:r>
               <w:rPr>
                 <w:rStyle w:val="Hyperlink"/>
@@ -1984,7 +1984,7 @@
                 <w:noProof/>
                 <w:webHidden/>
               </w:rPr>
-              <w:instrText xml:space="preserve"> PAGEREF _Toc420058216 \h </w:instrText>
+              <w:instrText xml:space="preserve"> PAGEREF _Toc420068054 \h </w:instrText>
             </w:r>
             <w:r>
               <w:rPr>
@@ -2027,7 +2027,7 @@
               <w:lang w:val="fr-FR" w:eastAsia="fr-FR"/>
             </w:rPr>
           </w:pPr>
-          <w:hyperlink w:anchor="_Toc420058217" w:history="1">
+          <w:hyperlink w:anchor="_Toc420068055" w:history="1">
             <w:r>
               <w:rPr>
                 <w:rStyle w:val="Hyperlink"/>
@@ -2054,7 +2054,7 @@
                 <w:noProof/>
                 <w:webHidden/>
               </w:rPr>
-              <w:instrText xml:space="preserve"> PAGEREF _Toc420058217 \h </w:instrText>
+              <w:instrText xml:space="preserve"> PAGEREF _Toc420068055 \h </w:instrText>
             </w:r>
             <w:r>
               <w:rPr>
@@ -2094,13 +2094,13 @@
               <w:lang w:val="fr-FR" w:eastAsia="fr-FR"/>
             </w:rPr>
           </w:pPr>
-          <w:hyperlink w:anchor="_Toc420058218" w:history="1">
+          <w:hyperlink w:anchor="_Toc420068056" w:history="1">
             <w:r>
               <w:rPr>
                 <w:rStyle w:val="Hyperlink"/>
                 <w:noProof/>
               </w:rPr>
-              <w:t>How to read the main and sub-table</w:t>
+              <w:t>How to read the main and sub tables’ header</w:t>
             </w:r>
             <w:r>
               <w:rPr>
@@ -2121,7 +2121,7 @@
                 <w:noProof/>
                 <w:webHidden/>
               </w:rPr>
-              <w:instrText xml:space="preserve"> PAGEREF _Toc420058218 \h </w:instrText>
+              <w:instrText xml:space="preserve"> PAGEREF _Toc420068056 \h </w:instrText>
             </w:r>
             <w:r>
               <w:rPr>
@@ -2161,7 +2161,7 @@
               <w:lang w:val="fr-FR" w:eastAsia="fr-FR"/>
             </w:rPr>
           </w:pPr>
-          <w:hyperlink w:anchor="_Toc420058219" w:history="1">
+          <w:hyperlink w:anchor="_Toc420068057" w:history="1">
             <w:r>
               <w:rPr>
                 <w:rStyle w:val="Hyperlink"/>
@@ -2188,7 +2188,7 @@
                 <w:noProof/>
                 <w:webHidden/>
               </w:rPr>
-              <w:instrText xml:space="preserve"> PAGEREF _Toc420058219 \h </w:instrText>
+              <w:instrText xml:space="preserve"> PAGEREF _Toc420068057 \h </w:instrText>
             </w:r>
             <w:r>
               <w:rPr>
@@ -2228,13 +2228,13 @@
               <w:lang w:val="fr-FR" w:eastAsia="fr-FR"/>
             </w:rPr>
           </w:pPr>
-          <w:hyperlink w:anchor="_Toc420058220" w:history="1">
+          <w:hyperlink w:anchor="_Toc420068058" w:history="1">
             <w:r>
               <w:rPr>
                 <w:rStyle w:val="Hyperlink"/>
                 <w:noProof/>
               </w:rPr>
-              <w:t>How to use the quick toolbar (main table)</w:t>
+              <w:t>How to use the toolbar (main table’s title bar)</w:t>
             </w:r>
             <w:r>
               <w:rPr>
@@ -2255,7 +2255,7 @@
                 <w:noProof/>
                 <w:webHidden/>
               </w:rPr>
-              <w:instrText xml:space="preserve"> PAGEREF _Toc420058220 \h </w:instrText>
+              <w:instrText xml:space="preserve"> PAGEREF _Toc420068058 \h </w:instrText>
             </w:r>
             <w:r>
               <w:rPr>
@@ -2295,13 +2295,13 @@
               <w:lang w:val="fr-FR" w:eastAsia="fr-FR"/>
             </w:rPr>
           </w:pPr>
-          <w:hyperlink w:anchor="_Toc420058221" w:history="1">
+          <w:hyperlink w:anchor="_Toc420068059" w:history="1">
             <w:r>
               <w:rPr>
                 <w:rStyle w:val="Hyperlink"/>
                 <w:noProof/>
               </w:rPr>
-              <w:t>How to use the quick toolbar (sub-table)</w:t>
+              <w:t>How to use the toolbar (sub-table’s title bar)</w:t>
             </w:r>
             <w:r>
               <w:rPr>
@@ -2322,7 +2322,7 @@
                 <w:noProof/>
                 <w:webHidden/>
               </w:rPr>
-              <w:instrText xml:space="preserve"> PAGEREF _Toc420058221 \h </w:instrText>
+              <w:instrText xml:space="preserve"> PAGEREF _Toc420068059 \h </w:instrText>
             </w:r>
             <w:r>
               <w:rPr>
@@ -2362,7 +2362,7 @@
               <w:lang w:val="fr-FR" w:eastAsia="fr-FR"/>
             </w:rPr>
           </w:pPr>
-          <w:hyperlink w:anchor="_Toc420058222" w:history="1">
+          <w:hyperlink w:anchor="_Toc420068060" w:history="1">
             <w:r>
               <w:rPr>
                 <w:rStyle w:val="Hyperlink"/>
@@ -2389,7 +2389,7 @@
                 <w:noProof/>
                 <w:webHidden/>
               </w:rPr>
-              <w:instrText xml:space="preserve"> PAGEREF _Toc420058222 \h </w:instrText>
+              <w:instrText xml:space="preserve"> PAGEREF _Toc420068060 \h </w:instrText>
             </w:r>
             <w:r>
               <w:rPr>
@@ -2429,7 +2429,7 @@
               <w:lang w:val="fr-FR" w:eastAsia="fr-FR"/>
             </w:rPr>
           </w:pPr>
-          <w:hyperlink w:anchor="_Toc420058223" w:history="1">
+          <w:hyperlink w:anchor="_Toc420068061" w:history="1">
             <w:r>
               <w:rPr>
                 <w:rStyle w:val="Hyperlink"/>
@@ -2456,7 +2456,7 @@
                 <w:noProof/>
                 <w:webHidden/>
               </w:rPr>
-              <w:instrText xml:space="preserve"> PAGEREF _Toc420058223 \h </w:instrText>
+              <w:instrText xml:space="preserve"> PAGEREF _Toc420068061 \h </w:instrText>
             </w:r>
             <w:r>
               <w:rPr>
@@ -2496,7 +2496,7 @@
               <w:lang w:val="fr-FR" w:eastAsia="fr-FR"/>
             </w:rPr>
           </w:pPr>
-          <w:hyperlink w:anchor="_Toc420058224" w:history="1">
+          <w:hyperlink w:anchor="_Toc420068062" w:history="1">
             <w:r>
               <w:rPr>
                 <w:rStyle w:val="Hyperlink"/>
@@ -2523,7 +2523,7 @@
                 <w:noProof/>
                 <w:webHidden/>
               </w:rPr>
-              <w:instrText xml:space="preserve"> PAGEREF _Toc420058224 \h </w:instrText>
+              <w:instrText xml:space="preserve"> PAGEREF _Toc420068062 \h </w:instrText>
             </w:r>
             <w:r>
               <w:rPr>
@@ -2563,7 +2563,7 @@
               <w:lang w:val="fr-FR" w:eastAsia="fr-FR"/>
             </w:rPr>
           </w:pPr>
-          <w:hyperlink w:anchor="_Toc420058225" w:history="1">
+          <w:hyperlink w:anchor="_Toc420068063" w:history="1">
             <w:r>
               <w:rPr>
                 <w:rStyle w:val="Hyperlink"/>
@@ -2590,7 +2590,7 @@
                 <w:noProof/>
                 <w:webHidden/>
               </w:rPr>
-              <w:instrText xml:space="preserve"> PAGEREF _Toc420058225 \h </w:instrText>
+              <w:instrText xml:space="preserve"> PAGEREF _Toc420068063 \h </w:instrText>
             </w:r>
             <w:r>
               <w:rPr>
@@ -2630,7 +2630,7 @@
               <w:lang w:val="fr-FR" w:eastAsia="fr-FR"/>
             </w:rPr>
           </w:pPr>
-          <w:hyperlink w:anchor="_Toc420058226" w:history="1">
+          <w:hyperlink w:anchor="_Toc420068064" w:history="1">
             <w:r>
               <w:rPr>
                 <w:rStyle w:val="Hyperlink"/>
@@ -2657,7 +2657,7 @@
                 <w:noProof/>
                 <w:webHidden/>
               </w:rPr>
-              <w:instrText xml:space="preserve"> PAGEREF _Toc420058226 \h </w:instrText>
+              <w:instrText xml:space="preserve"> PAGEREF _Toc420068064 \h </w:instrText>
             </w:r>
             <w:r>
               <w:rPr>
@@ -2697,7 +2697,7 @@
               <w:lang w:val="fr-FR" w:eastAsia="fr-FR"/>
             </w:rPr>
           </w:pPr>
-          <w:hyperlink w:anchor="_Toc420058227" w:history="1">
+          <w:hyperlink w:anchor="_Toc420068065" w:history="1">
             <w:r>
               <w:rPr>
                 <w:rStyle w:val="Hyperlink"/>
@@ -2724,7 +2724,7 @@
                 <w:noProof/>
                 <w:webHidden/>
               </w:rPr>
-              <w:instrText xml:space="preserve"> PAGEREF _Toc420058227 \h </w:instrText>
+              <w:instrText xml:space="preserve"> PAGEREF _Toc420068065 \h </w:instrText>
             </w:r>
             <w:r>
               <w:rPr>
@@ -2767,7 +2767,7 @@
               <w:lang w:val="fr-FR" w:eastAsia="fr-FR"/>
             </w:rPr>
           </w:pPr>
-          <w:hyperlink w:anchor="_Toc420058228" w:history="1">
+          <w:hyperlink w:anchor="_Toc420068066" w:history="1">
             <w:r>
               <w:rPr>
                 <w:rStyle w:val="Hyperlink"/>
@@ -2794,7 +2794,7 @@
                 <w:noProof/>
                 <w:webHidden/>
               </w:rPr>
-              <w:instrText xml:space="preserve"> PAGEREF _Toc420058228 \h </w:instrText>
+              <w:instrText xml:space="preserve"> PAGEREF _Toc420068066 \h </w:instrText>
             </w:r>
             <w:r>
               <w:rPr>
@@ -2834,13 +2834,13 @@
               <w:lang w:val="fr-FR" w:eastAsia="fr-FR"/>
             </w:rPr>
           </w:pPr>
-          <w:hyperlink w:anchor="_Toc420058229" w:history="1">
+          <w:hyperlink w:anchor="_Toc420068067" w:history="1">
             <w:r>
               <w:rPr>
                 <w:rStyle w:val="Hyperlink"/>
                 <w:noProof/>
               </w:rPr>
-              <w:t>How to read the main table’s header</w:t>
+              <w:t>How to read the main table’s title bar</w:t>
             </w:r>
             <w:r>
               <w:rPr>
@@ -2861,7 +2861,7 @@
                 <w:noProof/>
                 <w:webHidden/>
               </w:rPr>
-              <w:instrText xml:space="preserve"> PAGEREF _Toc420058229 \h </w:instrText>
+              <w:instrText xml:space="preserve"> PAGEREF _Toc420068067 \h </w:instrText>
             </w:r>
             <w:r>
               <w:rPr>
@@ -2901,13 +2901,13 @@
               <w:lang w:val="fr-FR" w:eastAsia="fr-FR"/>
             </w:rPr>
           </w:pPr>
-          <w:hyperlink w:anchor="_Toc420058230" w:history="1">
+          <w:hyperlink w:anchor="_Toc420068068" w:history="1">
             <w:r>
               <w:rPr>
                 <w:rStyle w:val="Hyperlink"/>
                 <w:noProof/>
               </w:rPr>
-              <w:t>How to read the main and sub-tables</w:t>
+              <w:t>How to read the main and sub tables’ header</w:t>
             </w:r>
             <w:r>
               <w:rPr>
@@ -2928,7 +2928,7 @@
                 <w:noProof/>
                 <w:webHidden/>
               </w:rPr>
-              <w:instrText xml:space="preserve"> PAGEREF _Toc420058230 \h </w:instrText>
+              <w:instrText xml:space="preserve"> PAGEREF _Toc420068068 \h </w:instrText>
             </w:r>
             <w:r>
               <w:rPr>
@@ -2968,13 +2968,13 @@
               <w:lang w:val="fr-FR" w:eastAsia="fr-FR"/>
             </w:rPr>
           </w:pPr>
-          <w:hyperlink w:anchor="_Toc420058231" w:history="1">
+          <w:hyperlink w:anchor="_Toc420068069" w:history="1">
             <w:r>
               <w:rPr>
                 <w:rStyle w:val="Hyperlink"/>
                 <w:noProof/>
               </w:rPr>
-              <w:t>How to use the quick toolbar (main table)</w:t>
+              <w:t>How to use the toolbar (main table)</w:t>
             </w:r>
             <w:r>
               <w:rPr>
@@ -2995,7 +2995,7 @@
                 <w:noProof/>
                 <w:webHidden/>
               </w:rPr>
-              <w:instrText xml:space="preserve"> PAGEREF _Toc420058231 \h </w:instrText>
+              <w:instrText xml:space="preserve"> PAGEREF _Toc420068069 \h </w:instrText>
             </w:r>
             <w:r>
               <w:rPr>
@@ -3038,7 +3038,7 @@
               <w:lang w:val="fr-FR" w:eastAsia="fr-FR"/>
             </w:rPr>
           </w:pPr>
-          <w:hyperlink w:anchor="_Toc420058232" w:history="1">
+          <w:hyperlink w:anchor="_Toc420068070" w:history="1">
             <w:r>
               <w:rPr>
                 <w:rStyle w:val="Hyperlink"/>
@@ -3065,7 +3065,7 @@
                 <w:noProof/>
                 <w:webHidden/>
               </w:rPr>
-              <w:instrText xml:space="preserve"> PAGEREF _Toc420058232 \h </w:instrText>
+              <w:instrText xml:space="preserve"> PAGEREF _Toc420068070 \h </w:instrText>
             </w:r>
             <w:r>
               <w:rPr>
@@ -3105,7 +3105,7 @@
               <w:lang w:val="fr-FR" w:eastAsia="fr-FR"/>
             </w:rPr>
           </w:pPr>
-          <w:hyperlink w:anchor="_Toc420058233" w:history="1">
+          <w:hyperlink w:anchor="_Toc420068071" w:history="1">
             <w:r>
               <w:rPr>
                 <w:rStyle w:val="Hyperlink"/>
@@ -3132,7 +3132,7 @@
                 <w:noProof/>
                 <w:webHidden/>
               </w:rPr>
-              <w:instrText xml:space="preserve"> PAGEREF _Toc420058233 \h </w:instrText>
+              <w:instrText xml:space="preserve"> PAGEREF _Toc420068071 \h </w:instrText>
             </w:r>
             <w:r>
               <w:rPr>
@@ -3175,7 +3175,7 @@
               <w:lang w:val="fr-FR" w:eastAsia="fr-FR"/>
             </w:rPr>
           </w:pPr>
-          <w:hyperlink w:anchor="_Toc420058234" w:history="1">
+          <w:hyperlink w:anchor="_Toc420068072" w:history="1">
             <w:r>
               <w:rPr>
                 <w:rStyle w:val="Hyperlink"/>
@@ -3202,7 +3202,7 @@
                 <w:noProof/>
                 <w:webHidden/>
               </w:rPr>
-              <w:instrText xml:space="preserve"> PAGEREF _Toc420058234 \h </w:instrText>
+              <w:instrText xml:space="preserve"> PAGEREF _Toc420068072 \h </w:instrText>
             </w:r>
             <w:r>
               <w:rPr>
@@ -3245,7 +3245,7 @@
               <w:lang w:val="fr-FR" w:eastAsia="fr-FR"/>
             </w:rPr>
           </w:pPr>
-          <w:hyperlink w:anchor="_Toc420058235" w:history="1">
+          <w:hyperlink w:anchor="_Toc420068073" w:history="1">
             <w:r>
               <w:rPr>
                 <w:rStyle w:val="Hyperlink"/>
@@ -3272,7 +3272,7 @@
                 <w:noProof/>
                 <w:webHidden/>
               </w:rPr>
-              <w:instrText xml:space="preserve"> PAGEREF _Toc420058235 \h </w:instrText>
+              <w:instrText xml:space="preserve"> PAGEREF _Toc420068073 \h </w:instrText>
             </w:r>
             <w:r>
               <w:rPr>
@@ -3312,7 +3312,7 @@
               <w:lang w:val="fr-FR" w:eastAsia="fr-FR"/>
             </w:rPr>
           </w:pPr>
-          <w:hyperlink w:anchor="_Toc420058236" w:history="1">
+          <w:hyperlink w:anchor="_Toc420068074" w:history="1">
             <w:r>
               <w:rPr>
                 <w:rStyle w:val="Hyperlink"/>
@@ -3339,7 +3339,7 @@
                 <w:noProof/>
                 <w:webHidden/>
               </w:rPr>
-              <w:instrText xml:space="preserve"> PAGEREF _Toc420058236 \h </w:instrText>
+              <w:instrText xml:space="preserve"> PAGEREF _Toc420068074 \h </w:instrText>
             </w:r>
             <w:r>
               <w:rPr>
@@ -3379,7 +3379,7 @@
               <w:lang w:val="fr-FR" w:eastAsia="fr-FR"/>
             </w:rPr>
           </w:pPr>
-          <w:hyperlink w:anchor="_Toc420058237" w:history="1">
+          <w:hyperlink w:anchor="_Toc420068075" w:history="1">
             <w:r>
               <w:rPr>
                 <w:rStyle w:val="Hyperlink"/>
@@ -3406,7 +3406,7 @@
                 <w:noProof/>
                 <w:webHidden/>
               </w:rPr>
-              <w:instrText xml:space="preserve"> PAGEREF _Toc420058237 \h </w:instrText>
+              <w:instrText xml:space="preserve"> PAGEREF _Toc420068075 \h </w:instrText>
             </w:r>
             <w:r>
               <w:rPr>
@@ -3452,7 +3452,7 @@
       <w:pPr>
         <w:pStyle w:val="Heading1"/>
       </w:pPr>
-      <w:bookmarkStart w:id="2" w:name="_Toc420058192"/>
+      <w:bookmarkStart w:id="2" w:name="_Toc420068030"/>
       <w:r>
         <w:t>About</w:t>
       </w:r>
@@ -3569,7 +3569,7 @@
       <w:pPr>
         <w:pStyle w:val="Heading1"/>
       </w:pPr>
-      <w:bookmarkStart w:id="3" w:name="_Toc420058193"/>
+      <w:bookmarkStart w:id="3" w:name="_Toc420068031"/>
       <w:r>
         <w:t>Application</w:t>
       </w:r>
@@ -3787,7 +3787,7 @@
       <w:pPr>
         <w:pStyle w:val="Heading1"/>
       </w:pPr>
-      <w:bookmarkStart w:id="4" w:name="_Toc420058194"/>
+      <w:bookmarkStart w:id="4" w:name="_Toc420068032"/>
       <w:r>
         <w:t>License</w:t>
       </w:r>
@@ -3902,7 +3902,7 @@
       <w:pPr>
         <w:pStyle w:val="Heading1"/>
       </w:pPr>
-      <w:bookmarkStart w:id="5" w:name="_Toc420058195"/>
+      <w:bookmarkStart w:id="5" w:name="_Toc420068033"/>
       <w:r>
         <w:t xml:space="preserve">The </w:t>
       </w:r>
@@ -5020,7 +5020,7 @@
       <w:pPr>
         <w:pStyle w:val="Heading1"/>
       </w:pPr>
-      <w:bookmarkStart w:id="6" w:name="_Toc420058196"/>
+      <w:bookmarkStart w:id="6" w:name="_Toc420068034"/>
       <w:r>
         <w:t xml:space="preserve">Scrum’s </w:t>
       </w:r>
@@ -5395,6 +5395,12 @@
             </w:r>
             <w:proofErr w:type="spellEnd"/>
             <w:r>
+              <w:t xml:space="preserve"> and pause</w:t>
+            </w:r>
+            <w:r>
+              <w:t>s</w:t>
+            </w:r>
+            <w:r>
               <w:t xml:space="preserve"> that fit</w:t>
             </w:r>
             <w:r>
@@ -5486,7 +5492,12 @@
               <w:t>types</w:t>
             </w:r>
             <w:r>
-              <w:t xml:space="preserve"> (User Story, Epic…). For convenience, tasks with type </w:t>
+              <w:t xml:space="preserve"> (User Story, Epic…). </w:t>
+            </w:r>
+          </w:p>
+          <w:p>
+            <w:r>
+              <w:t xml:space="preserve">For convenience, tasks with type </w:t>
             </w:r>
             <w:r>
               <w:t>"</w:t>
@@ -5557,6 +5568,9 @@
               <w:t>Iteration</w:t>
             </w:r>
             <w:r>
+              <w:t xml:space="preserve"> (Sprint)</w:t>
+            </w:r>
+            <w:r>
               <w:t xml:space="preserve"> number</w:t>
             </w:r>
             <w:r>
@@ -5569,19 +5583,7 @@
               <w:t>tasks</w:t>
             </w:r>
             <w:r>
-              <w:t xml:space="preserve"> </w:t>
-            </w:r>
-            <w:r>
-              <w:t>(</w:t>
-            </w:r>
-            <w:r>
-              <w:t>Sprint</w:t>
-            </w:r>
-            <w:r>
-              <w:t xml:space="preserve"> number</w:t>
-            </w:r>
-            <w:r>
-              <w:t>).</w:t>
+              <w:t>.</w:t>
             </w:r>
           </w:p>
           <w:p>
@@ -5593,10 +5595,10 @@
             <w:proofErr w:type="spellEnd"/>
             <w:proofErr w:type="gramEnd"/>
             <w:r>
-              <w:t xml:space="preserve"> allows sprint</w:t>
-            </w:r>
-            <w:r>
-              <w:t>s</w:t>
+              <w:t xml:space="preserve"> allows </w:t>
+            </w:r>
+            <w:r>
+              <w:t>iteration</w:t>
             </w:r>
             <w:r>
               <w:t xml:space="preserve"> with number 0 for project ramp-up,</w:t>
@@ -5744,6 +5746,9 @@
               <w:t xml:space="preserve"> (</w:t>
             </w:r>
             <w:r>
+              <w:t xml:space="preserve">tasks </w:t>
+            </w:r>
+            <w:r>
               <w:t>Done</w:t>
             </w:r>
             <w:r>
@@ -5831,6 +5836,15 @@
             </w:r>
             <w:r>
               <w:t>subtasks</w:t>
+            </w:r>
+            <w:r>
+              <w:t xml:space="preserve"> in the </w:t>
+            </w:r>
+            <w:r>
+              <w:rPr>
+                <w:b/>
+              </w:rPr>
+              <w:t>Iteration Backlog</w:t>
             </w:r>
             <w:r>
               <w:t>.</w:t>
@@ -5871,37 +5885,151 @@
               <w:t xml:space="preserve"> shows</w:t>
             </w:r>
             <w:r>
-              <w:t xml:space="preserve"> the sum of story points on the tasks </w:t>
-            </w:r>
-            <w:r>
-              <w:t xml:space="preserve">of </w:t>
-            </w:r>
-            <w:r>
-              <w:t>the</w:t>
-            </w:r>
-            <w:r>
-              <w:t xml:space="preserve"> backlog</w:t>
-            </w:r>
-            <w:r>
-              <w:t>s</w:t>
+              <w:t xml:space="preserve"> </w:t>
+            </w:r>
+            <w:r>
+              <w:t xml:space="preserve">on the </w:t>
+            </w:r>
+            <w:r>
+              <w:t>backlogs</w:t>
+            </w:r>
+            <w:r>
+              <w:t>’</w:t>
+            </w:r>
+            <w:r>
+              <w:t xml:space="preserve"> title bar</w:t>
+            </w:r>
+            <w:r>
+              <w:t xml:space="preserve"> </w:t>
+            </w:r>
+            <w:r>
+              <w:t xml:space="preserve">the </w:t>
+            </w:r>
+            <w:r>
+              <w:t>sum of story points</w:t>
+            </w:r>
+            <w:r>
+              <w:t xml:space="preserve"> (</w:t>
+            </w:r>
+            <w:r>
+              <w:rPr>
+                <w:b/>
+              </w:rPr>
+              <w:t>SP</w:t>
+            </w:r>
+            <w:r>
+              <w:t>)</w:t>
+            </w:r>
+            <w:r>
+              <w:t xml:space="preserve"> of</w:t>
+            </w:r>
+            <w:r>
+              <w:t xml:space="preserve"> the tasks</w:t>
             </w:r>
             <w:r>
               <w:t>.</w:t>
             </w:r>
             <w:r>
-              <w:t xml:space="preserve"> For convenience, it is named </w:t>
+              <w:t xml:space="preserve"> For convenience, </w:t>
+            </w:r>
+            <w:r>
+              <w:t xml:space="preserve">on the </w:t>
+            </w:r>
+            <w:r>
+              <w:rPr>
+                <w:b/>
+              </w:rPr>
+              <w:t>Release Backlog</w:t>
+            </w:r>
+            <w:r>
+              <w:t>’s title bar</w:t>
+            </w:r>
+            <w:r>
+              <w:rPr>
+                <w:b/>
+              </w:rPr>
+              <w:t>,</w:t>
+            </w:r>
+            <w:r>
+              <w:t xml:space="preserve"> </w:t>
+            </w:r>
+            <w:r>
+              <w:t xml:space="preserve">and </w:t>
+            </w:r>
+            <w:r>
+              <w:t>when tasks are selected</w:t>
+            </w:r>
+            <w:r>
+              <w:t xml:space="preserve">, </w:t>
+            </w:r>
+            <w:r>
+              <w:t xml:space="preserve">it </w:t>
+            </w:r>
+            <w:r>
+              <w:t>reads</w:t>
+            </w:r>
+            <w:r>
+              <w:t xml:space="preserve"> </w:t>
             </w:r>
             <w:r>
               <w:t>"</w:t>
             </w:r>
             <w:r>
-              <w:t xml:space="preserve">Velocity” on the </w:t>
-            </w:r>
-            <w:r>
               <w:rPr>
                 <w:b/>
               </w:rPr>
+              <w:t>V</w:t>
+            </w:r>
+            <w:r>
+              <w:t>"</w:t>
+            </w:r>
+            <w:r>
+              <w:t xml:space="preserve"> (for Velocity)</w:t>
+            </w:r>
+            <w:r>
+              <w:t>.</w:t>
+            </w:r>
+          </w:p>
+          <w:p>
+            <w:proofErr w:type="spellStart"/>
+            <w:proofErr w:type="gramStart"/>
+            <w:r>
+              <w:t>mAP</w:t>
+            </w:r>
+            <w:proofErr w:type="spellEnd"/>
+            <w:proofErr w:type="gramEnd"/>
+            <w:r>
+              <w:t xml:space="preserve"> </w:t>
+            </w:r>
+            <w:r>
+              <w:t xml:space="preserve">also </w:t>
+            </w:r>
+            <w:r>
+              <w:t xml:space="preserve">shows the </w:t>
+            </w:r>
+            <w:r>
+              <w:rPr>
+                <w:b/>
+              </w:rPr>
+              <w:t>P</w:t>
+            </w:r>
+            <w:r>
+              <w:t>roductivity</w:t>
+            </w:r>
+            <w:r>
+              <w:t xml:space="preserve"> (story points per day)</w:t>
+            </w:r>
+            <w:r>
+              <w:t xml:space="preserve"> on the </w:t>
+            </w:r>
+            <w:r>
+              <w:rPr>
+                <w:b/>
+              </w:rPr>
               <w:t>Release Backlog</w:t>
+            </w:r>
+            <w:r>
+              <w:t>’s title bar</w:t>
             </w:r>
             <w:r>
               <w:t xml:space="preserve"> when tasks are selected.</w:t>
@@ -5942,31 +6070,85 @@
               <w:t xml:space="preserve"> allows creating </w:t>
             </w:r>
             <w:r>
-              <w:t xml:space="preserve">burn-up and burn-down such as the </w:t>
-            </w:r>
-            <w:r>
-              <w:t>daily burn</w:t>
-            </w:r>
-            <w:r>
-              <w:t>-</w:t>
-            </w:r>
-            <w:r>
-              <w:t>down chart</w:t>
-            </w:r>
-            <w:r>
-              <w:t>, the</w:t>
-            </w:r>
-            <w:r>
-              <w:t xml:space="preserve"> release </w:t>
-            </w:r>
-            <w:r>
-              <w:t xml:space="preserve">burn-up </w:t>
-            </w:r>
-            <w:r>
-              <w:t>chart</w:t>
-            </w:r>
-            <w:r>
-              <w:t>s…</w:t>
+              <w:t xml:space="preserve">burn-up, </w:t>
+            </w:r>
+            <w:r>
+              <w:t xml:space="preserve">burn-down </w:t>
+            </w:r>
+            <w:r>
+              <w:t>with target, guide and scope lines upon different configurable set of tasks.</w:t>
+            </w:r>
+          </w:p>
+          <w:p>
+            <w:r>
+              <w:t xml:space="preserve">A Scrum Master </w:t>
+            </w:r>
+            <w:r>
+              <w:t>c</w:t>
+            </w:r>
+            <w:r>
+              <w:t>an</w:t>
+            </w:r>
+            <w:r>
+              <w:t xml:space="preserve"> easily create a</w:t>
+            </w:r>
+            <w:r>
+              <w:t xml:space="preserve"> </w:t>
+            </w:r>
+            <w:r>
+              <w:t>D</w:t>
+            </w:r>
+            <w:r>
+              <w:t xml:space="preserve">aily </w:t>
+            </w:r>
+            <w:proofErr w:type="spellStart"/>
+            <w:r>
+              <w:t>B</w:t>
+            </w:r>
+            <w:r>
+              <w:t>urndown</w:t>
+            </w:r>
+            <w:proofErr w:type="spellEnd"/>
+            <w:r>
+              <w:t xml:space="preserve"> chart</w:t>
+            </w:r>
+            <w:r>
+              <w:t xml:space="preserve"> </w:t>
+            </w:r>
+            <w:r>
+              <w:t xml:space="preserve">as a Product </w:t>
+            </w:r>
+            <w:r>
+              <w:t>O</w:t>
+            </w:r>
+            <w:r>
+              <w:t xml:space="preserve">wner </w:t>
+            </w:r>
+            <w:r>
+              <w:t>can</w:t>
+            </w:r>
+            <w:r>
+              <w:t xml:space="preserve"> issue a Release </w:t>
+            </w:r>
+            <w:proofErr w:type="spellStart"/>
+            <w:r>
+              <w:t>B</w:t>
+            </w:r>
+            <w:r>
+              <w:t>urnd</w:t>
+            </w:r>
+            <w:proofErr w:type="spellEnd"/>
+            <w:r>
+              <w:t>-up</w:t>
+            </w:r>
+            <w:r>
+              <w:t xml:space="preserve"> chart</w:t>
+            </w:r>
+            <w:r>
+              <w:t xml:space="preserve"> based on dates or a range of iterations</w:t>
+            </w:r>
+            <w:r>
+              <w:t>.</w:t>
             </w:r>
           </w:p>
         </w:tc>
@@ -5977,8 +6159,9 @@
       <w:pPr>
         <w:pStyle w:val="Heading1"/>
       </w:pPr>
-      <w:bookmarkStart w:id="7" w:name="_Toc420058197"/>
-      <w:r>
+      <w:bookmarkStart w:id="7" w:name="_Toc420068035"/>
+      <w:r>
+        <w:lastRenderedPageBreak/>
         <w:t>Configuration</w:t>
       </w:r>
       <w:bookmarkEnd w:id="7"/>
@@ -6023,7 +6206,6 @@
         <w:rPr>
           <w:b/>
         </w:rPr>
-        <w:lastRenderedPageBreak/>
         <w:t>Local database</w:t>
       </w:r>
       <w:r>
@@ -6347,7 +6529,7 @@
       <w:pPr>
         <w:pStyle w:val="Heading2"/>
       </w:pPr>
-      <w:bookmarkStart w:id="8" w:name="_Toc420058198"/>
+      <w:bookmarkStart w:id="8" w:name="_Toc420068036"/>
       <w:proofErr w:type="spellStart"/>
       <w:r>
         <w:t>MySQL</w:t>
@@ -6848,7 +7030,6 @@
           <w:noProof/>
           <w:lang w:val="fr-FR" w:eastAsia="fr-FR"/>
         </w:rPr>
-        <w:lastRenderedPageBreak/>
         <w:drawing>
           <wp:inline distT="0" distB="0" distL="0" distR="0">
             <wp:extent cx="203246" cy="203246"/>
@@ -6997,7 +7178,7 @@
       <w:pPr>
         <w:pStyle w:val="Heading2"/>
       </w:pPr>
-      <w:bookmarkStart w:id="9" w:name="_Toc420058199"/>
+      <w:bookmarkStart w:id="9" w:name="_Toc420068037"/>
       <w:r>
         <w:t>Logger</w:t>
       </w:r>
@@ -7148,7 +7329,7 @@
       <w:pPr>
         <w:pStyle w:val="Heading2"/>
       </w:pPr>
-      <w:bookmarkStart w:id="10" w:name="_Toc420058200"/>
+      <w:bookmarkStart w:id="10" w:name="_Toc420068038"/>
       <w:r>
         <w:t>Google Drive configuration</w:t>
       </w:r>
@@ -7353,7 +7534,7 @@
       <w:pPr>
         <w:pStyle w:val="Heading1"/>
       </w:pPr>
-      <w:bookmarkStart w:id="11" w:name="_Toc420058201"/>
+      <w:bookmarkStart w:id="11" w:name="_Toc420068039"/>
       <w:proofErr w:type="spellStart"/>
       <w:r>
         <w:t>m</w:t>
@@ -7372,7 +7553,7 @@
       <w:pPr>
         <w:pStyle w:val="Heading2"/>
       </w:pPr>
-      <w:bookmarkStart w:id="12" w:name="_Toc420058202"/>
+      <w:bookmarkStart w:id="12" w:name="_Toc420068040"/>
       <w:r>
         <w:t>How to set the preferences</w:t>
       </w:r>
@@ -7760,6 +7941,7 @@
         <w:rPr>
           <w:b/>
         </w:rPr>
+        <w:lastRenderedPageBreak/>
         <w:t>Pomodoro</w:t>
       </w:r>
       <w:proofErr w:type="spellEnd"/>
@@ -7809,7 +7991,6 @@
         <w:rPr>
           <w:b/>
         </w:rPr>
-        <w:lastRenderedPageBreak/>
         <w:t>Short break length</w:t>
       </w:r>
       <w:r>
@@ -9463,6 +9644,7 @@
         <w:rPr>
           <w:b/>
         </w:rPr>
+        <w:lastRenderedPageBreak/>
         <w:t>Effective Hours</w:t>
       </w:r>
       <w:r>
@@ -10232,7 +10414,7 @@
       <w:pPr>
         <w:pStyle w:val="Heading1"/>
       </w:pPr>
-      <w:bookmarkStart w:id="32" w:name="_Toc420058203"/>
+      <w:bookmarkStart w:id="32" w:name="_Toc420068041"/>
       <w:r>
         <w:t>Getting Started</w:t>
       </w:r>
@@ -10310,7 +10492,7 @@
       <w:pPr>
         <w:pStyle w:val="Heading2"/>
       </w:pPr>
-      <w:bookmarkStart w:id="33" w:name="_Toc420058204"/>
+      <w:bookmarkStart w:id="33" w:name="_Toc420068042"/>
       <w:r>
         <w:t>One</w:t>
       </w:r>
@@ -10902,6 +11084,7 @@
         </w:numPr>
       </w:pPr>
       <w:r>
+        <w:lastRenderedPageBreak/>
         <w:t>Complete</w:t>
       </w:r>
       <w:r>
@@ -10982,7 +11165,6 @@
         </w:numPr>
       </w:pPr>
       <w:r>
-        <w:lastRenderedPageBreak/>
         <w:t xml:space="preserve">Make reports using </w:t>
       </w:r>
       <w:r>
@@ -11229,7 +11411,7 @@
           </wp:anchor>
         </w:drawing>
       </w:r>
-      <w:bookmarkStart w:id="36" w:name="_Toc420058205"/>
+      <w:bookmarkStart w:id="36" w:name="_Toc420068043"/>
       <w:r>
         <w:t>New</w:t>
       </w:r>
@@ -11258,7 +11440,7 @@
       <w:pPr>
         <w:pStyle w:val="Heading2"/>
       </w:pPr>
-      <w:bookmarkStart w:id="37" w:name="_Toc420058206"/>
+      <w:bookmarkStart w:id="37" w:name="_Toc420068044"/>
       <w:r>
         <w:t>How to c</w:t>
       </w:r>
@@ -11616,7 +11798,7 @@
       <w:pPr>
         <w:pStyle w:val="Heading2"/>
       </w:pPr>
-      <w:bookmarkStart w:id="38" w:name="_Toc420058207"/>
+      <w:bookmarkStart w:id="38" w:name="_Toc420068045"/>
       <w:r>
         <w:t xml:space="preserve">How to create </w:t>
       </w:r>
@@ -11929,7 +12111,7 @@
       <w:pPr>
         <w:pStyle w:val="Heading2"/>
       </w:pPr>
-      <w:bookmarkStart w:id="39" w:name="_Toc420058208"/>
+      <w:bookmarkStart w:id="39" w:name="_Toc420068046"/>
       <w:r>
         <w:t>How to use the</w:t>
       </w:r>
@@ -12459,7 +12641,7 @@
           </wp:anchor>
         </w:drawing>
       </w:r>
-      <w:bookmarkStart w:id="50" w:name="_Toc420058209"/>
+      <w:bookmarkStart w:id="50" w:name="_Toc420068047"/>
       <w:r>
         <w:t>Ac</w:t>
       </w:r>
@@ -12494,7 +12676,7 @@
       <w:pPr>
         <w:pStyle w:val="Heading2"/>
       </w:pPr>
-      <w:bookmarkStart w:id="51" w:name="_Toc420058210"/>
+      <w:bookmarkStart w:id="51" w:name="_Toc420068048"/>
       <w:r>
         <w:t xml:space="preserve">How to read the </w:t>
       </w:r>
@@ -12507,10 +12689,10 @@
       <w:r>
         <w:t>s</w:t>
       </w:r>
+      <w:r>
+        <w:t>’ header</w:t>
+      </w:r>
       <w:bookmarkEnd w:id="51"/>
-      <w:r>
-        <w:t>’ header</w:t>
-      </w:r>
     </w:p>
     <w:p>
       <w:pPr>
@@ -12832,7 +13014,7 @@
       <w:pPr>
         <w:pStyle w:val="Heading2"/>
       </w:pPr>
-      <w:bookmarkStart w:id="52" w:name="_Toc420058211"/>
+      <w:bookmarkStart w:id="52" w:name="_Toc420068049"/>
       <w:r>
         <w:t>How to</w:t>
       </w:r>
@@ -13411,7 +13593,7 @@
       <w:pPr>
         <w:pStyle w:val="Heading2"/>
       </w:pPr>
-      <w:bookmarkStart w:id="53" w:name="_Toc420058212"/>
+      <w:bookmarkStart w:id="53" w:name="_Toc420068050"/>
       <w:r>
         <w:t>How to</w:t>
       </w:r>
@@ -13689,7 +13871,7 @@
       <w:pPr>
         <w:pStyle w:val="Heading2"/>
       </w:pPr>
-      <w:bookmarkStart w:id="54" w:name="_Toc420058213"/>
+      <w:bookmarkStart w:id="54" w:name="_Toc420068051"/>
       <w:r>
         <w:t>How to use a task as template</w:t>
       </w:r>
@@ -13770,7 +13952,7 @@
       <w:pPr>
         <w:pStyle w:val="Heading2"/>
       </w:pPr>
-      <w:bookmarkStart w:id="55" w:name="_Toc420058214"/>
+      <w:bookmarkStart w:id="55" w:name="_Toc420068052"/>
       <w:r>
         <w:t>How to edit a task</w:t>
       </w:r>
@@ -13967,7 +14149,7 @@
       <w:pPr>
         <w:pStyle w:val="Heading2"/>
       </w:pPr>
-      <w:bookmarkStart w:id="56" w:name="_Toc420058215"/>
+      <w:bookmarkStart w:id="56" w:name="_Toc420068053"/>
       <w:r>
         <w:t>How to export data</w:t>
       </w:r>
@@ -14845,7 +15027,7 @@
       <w:pPr>
         <w:pStyle w:val="Heading2"/>
       </w:pPr>
-      <w:bookmarkStart w:id="63" w:name="_Toc420058216"/>
+      <w:bookmarkStart w:id="63" w:name="_Toc420068054"/>
       <w:r>
         <w:t>How to impor</w:t>
       </w:r>
@@ -15112,7 +15294,7 @@
           </wp:anchor>
         </w:drawing>
       </w:r>
-      <w:bookmarkStart w:id="64" w:name="_Toc420058217"/>
+      <w:bookmarkStart w:id="64" w:name="_Toc420068055"/>
       <w:proofErr w:type="spellStart"/>
       <w:r>
         <w:t>ToDo</w:t>
@@ -15166,7 +15348,7 @@
       <w:pPr>
         <w:pStyle w:val="Heading2"/>
       </w:pPr>
-      <w:bookmarkStart w:id="65" w:name="_Toc420058218"/>
+      <w:bookmarkStart w:id="65" w:name="_Toc420068056"/>
       <w:r>
         <w:t xml:space="preserve">How to read the </w:t>
       </w:r>
@@ -15176,10 +15358,10 @@
       <w:r>
         <w:t>table</w:t>
       </w:r>
+      <w:r>
+        <w:t>s’ header</w:t>
+      </w:r>
       <w:bookmarkEnd w:id="65"/>
-      <w:r>
-        <w:t>s’ header</w:t>
-      </w:r>
     </w:p>
     <w:p>
       <w:pPr>
@@ -15466,7 +15648,7 @@
       <w:pPr>
         <w:pStyle w:val="Heading2"/>
       </w:pPr>
-      <w:bookmarkStart w:id="66" w:name="_Toc420058219"/>
+      <w:bookmarkStart w:id="66" w:name="_Toc420068057"/>
       <w:r>
         <w:t>How to p</w:t>
       </w:r>
@@ -15532,7 +15714,7 @@
       <w:pPr>
         <w:pStyle w:val="Heading2"/>
       </w:pPr>
-      <w:bookmarkStart w:id="67" w:name="_Toc420058220"/>
+      <w:bookmarkStart w:id="67" w:name="_Toc420068058"/>
       <w:r>
         <w:t>How to</w:t>
       </w:r>
@@ -15546,7 +15728,13 @@
         <w:t>toolbar</w:t>
       </w:r>
       <w:r>
-        <w:t xml:space="preserve"> (main table)</w:t>
+        <w:t xml:space="preserve"> (main table</w:t>
+      </w:r>
+      <w:r>
+        <w:t>’s title bar</w:t>
+      </w:r>
+      <w:r>
+        <w:t>)</w:t>
       </w:r>
       <w:bookmarkEnd w:id="67"/>
     </w:p>
@@ -16713,7 +16901,7 @@
       <w:pPr>
         <w:pStyle w:val="Heading2"/>
       </w:pPr>
-      <w:bookmarkStart w:id="68" w:name="_Toc420058221"/>
+      <w:bookmarkStart w:id="68" w:name="_Toc420068059"/>
       <w:r>
         <w:t>How to</w:t>
       </w:r>
@@ -16724,7 +16912,13 @@
         <w:t xml:space="preserve"> the </w:t>
       </w:r>
       <w:r>
-        <w:t>toolbar (sub-table)</w:t>
+        <w:t>toolbar (sub-table</w:t>
+      </w:r>
+      <w:r>
+        <w:t>’s title bar</w:t>
+      </w:r>
+      <w:r>
+        <w:t>)</w:t>
       </w:r>
       <w:bookmarkEnd w:id="68"/>
     </w:p>
@@ -17672,7 +17866,7 @@
       <w:pPr>
         <w:pStyle w:val="Heading2"/>
       </w:pPr>
-      <w:bookmarkStart w:id="69" w:name="_Toc420058222"/>
+      <w:bookmarkStart w:id="69" w:name="_Toc420068060"/>
       <w:r>
         <w:t>How to</w:t>
       </w:r>
@@ -18328,7 +18522,7 @@
       <w:pPr>
         <w:pStyle w:val="Heading2"/>
       </w:pPr>
-      <w:bookmarkStart w:id="70" w:name="_Toc420058223"/>
+      <w:bookmarkStart w:id="70" w:name="_Toc420068061"/>
       <w:r>
         <w:t>How to</w:t>
       </w:r>
@@ -18930,7 +19124,7 @@
       <w:pPr>
         <w:pStyle w:val="Heading2"/>
       </w:pPr>
-      <w:bookmarkStart w:id="71" w:name="_Toc420058224"/>
+      <w:bookmarkStart w:id="71" w:name="_Toc420068062"/>
       <w:r>
         <w:t>How to w</w:t>
       </w:r>
@@ -20090,7 +20284,7 @@
       <w:pPr>
         <w:pStyle w:val="Heading2"/>
       </w:pPr>
-      <w:bookmarkStart w:id="77" w:name="_Toc420058225"/>
+      <w:bookmarkStart w:id="77" w:name="_Toc420068063"/>
       <w:r>
         <w:t xml:space="preserve">How to </w:t>
       </w:r>
@@ -20578,7 +20772,7 @@
       <w:pPr>
         <w:pStyle w:val="Heading2"/>
       </w:pPr>
-      <w:bookmarkStart w:id="80" w:name="_Toc420058226"/>
+      <w:bookmarkStart w:id="80" w:name="_Toc420068064"/>
       <w:r>
         <w:t xml:space="preserve">How to </w:t>
       </w:r>
@@ -20968,7 +21162,7 @@
       <w:pPr>
         <w:pStyle w:val="Heading2"/>
       </w:pPr>
-      <w:bookmarkStart w:id="81" w:name="_Toc420058227"/>
+      <w:bookmarkStart w:id="81" w:name="_Toc420068065"/>
       <w:r>
         <w:t xml:space="preserve">How to </w:t>
       </w:r>
@@ -21187,7 +21381,7 @@
           </wp:anchor>
         </w:drawing>
       </w:r>
-      <w:bookmarkStart w:id="82" w:name="_Toc420058228"/>
+      <w:bookmarkStart w:id="82" w:name="_Toc420068066"/>
       <w:r>
         <w:t>Report List / Release Backlog</w:t>
       </w:r>
@@ -21222,7 +21416,7 @@
       <w:pPr>
         <w:pStyle w:val="Heading2"/>
       </w:pPr>
-      <w:bookmarkStart w:id="83" w:name="_Toc420058229"/>
+      <w:bookmarkStart w:id="83" w:name="_Toc420068067"/>
       <w:r>
         <w:t xml:space="preserve">How to read the </w:t>
       </w:r>
@@ -21232,10 +21426,13 @@
       <w:r>
         <w:t xml:space="preserve">table’s </w:t>
       </w:r>
+      <w:r>
+        <w:t>title</w:t>
+      </w:r>
+      <w:r>
+        <w:t xml:space="preserve"> bar</w:t>
+      </w:r>
       <w:bookmarkEnd w:id="83"/>
-      <w:r>
-        <w:t>title</w:t>
-      </w:r>
     </w:p>
     <w:p>
       <w:pPr>
@@ -21322,98 +21519,6 @@
         <w:t>pomodoros</w:t>
       </w:r>
       <w:proofErr w:type="spellEnd"/>
-      <w:r>
-        <w:t xml:space="preserve"> (</w:t>
-      </w:r>
-      <w:r>
-        <w:rPr>
-          <w:b/>
-        </w:rPr>
-        <w:t>Accuracy</w:t>
-      </w:r>
-      <w:r>
-        <w:t>:</w:t>
-      </w:r>
-      <w:r>
-        <w:t xml:space="preserve"> </w:t>
-      </w:r>
-      <w:r>
-        <w:t>global success rate =</w:t>
-      </w:r>
-      <w:r>
-        <w:t xml:space="preserve"> </w:t>
-      </w:r>
-      <w:r>
-        <w:rPr>
-          <w:i/>
-        </w:rPr>
-        <w:t>r</w:t>
-      </w:r>
-      <w:r>
-        <w:rPr>
-          <w:i/>
-        </w:rPr>
-        <w:t>eal / (</w:t>
-      </w:r>
-      <w:r>
-        <w:rPr>
-          <w:i/>
-        </w:rPr>
-        <w:t>e</w:t>
-      </w:r>
-      <w:r>
-        <w:rPr>
-          <w:i/>
-        </w:rPr>
-        <w:t xml:space="preserve">stimated + </w:t>
-      </w:r>
-      <w:r>
-        <w:rPr>
-          <w:i/>
-        </w:rPr>
-        <w:t>o</w:t>
-      </w:r>
-      <w:r>
-        <w:rPr>
-          <w:i/>
-        </w:rPr>
-        <w:t>verestimated) * 100</w:t>
-      </w:r>
-      <w:r>
-        <w:t xml:space="preserve">. </w:t>
-      </w:r>
-      <w:r>
-        <w:t xml:space="preserve"> </w:t>
-      </w:r>
-      <w:r>
-        <w:t xml:space="preserve">100% means that </w:t>
-      </w:r>
-      <w:r>
-        <w:t xml:space="preserve">all </w:t>
-      </w:r>
-      <w:proofErr w:type="spellStart"/>
-      <w:r>
-        <w:t>p</w:t>
-      </w:r>
-      <w:r>
-        <w:t>omodoros</w:t>
-      </w:r>
-      <w:proofErr w:type="spellEnd"/>
-      <w:r>
-        <w:t xml:space="preserve"> </w:t>
-      </w:r>
-      <w:r>
-        <w:t>have been</w:t>
-      </w:r>
-      <w:r>
-        <w:t xml:space="preserve"> done</w:t>
-      </w:r>
-      <w:r>
-        <w:t>.</w:t>
-      </w:r>
-      <w:r>
-        <w:t>)</w:t>
-      </w:r>
     </w:p>
     <w:p>
       <w:pPr>
@@ -21424,73 +21529,96 @@
         </w:numPr>
       </w:pPr>
       <w:r>
+        <w:rPr>
+          <w:b/>
+        </w:rPr>
+        <w:t xml:space="preserve">A </w:t>
+      </w:r>
+      <w:r>
         <w:t>(</w:t>
       </w:r>
       <w:r>
-        <w:rPr>
-          <w:b/>
-        </w:rPr>
-        <w:t>Agile Mode</w:t>
-      </w:r>
-      <w:r>
-        <w:t xml:space="preserve">) </w:t>
-      </w:r>
-      <w:r>
-        <w:rPr>
-          <w:b/>
-        </w:rPr>
-        <w:t>SP</w:t>
-      </w:r>
-      <w:r>
-        <w:rPr>
-          <w:b/>
-        </w:rPr>
+        <w:t>Accuracy</w:t>
+      </w:r>
+      <w:r>
+        <w:t>)</w:t>
+      </w:r>
+      <w:r>
+        <w:t>:</w:t>
+      </w:r>
+      <w:r>
         <w:t xml:space="preserve"> </w:t>
       </w:r>
       <w:r>
-        <w:t>(Story Points)</w:t>
-      </w:r>
-      <w:r>
-        <w:rPr>
-          <w:b/>
-        </w:rPr>
+        <w:t>global success rate =</w:t>
+      </w:r>
+      <w:r>
         <w:t xml:space="preserve"> </w:t>
       </w:r>
       <w:r>
         <w:rPr>
-          <w:b/>
-        </w:rPr>
-        <w:t>/</w:t>
-      </w:r>
-      <w:r>
-        <w:rPr>
-          <w:b/>
-        </w:rPr>
+          <w:i/>
+        </w:rPr>
+        <w:t>r</w:t>
+      </w:r>
+      <w:r>
+        <w:rPr>
+          <w:i/>
+        </w:rPr>
+        <w:t>eal / (</w:t>
+      </w:r>
+      <w:r>
+        <w:rPr>
+          <w:i/>
+        </w:rPr>
+        <w:t>e</w:t>
+      </w:r>
+      <w:r>
+        <w:rPr>
+          <w:i/>
+        </w:rPr>
+        <w:t xml:space="preserve">stimated + </w:t>
+      </w:r>
+      <w:r>
+        <w:rPr>
+          <w:i/>
+        </w:rPr>
+        <w:t>o</w:t>
+      </w:r>
+      <w:r>
+        <w:rPr>
+          <w:i/>
+        </w:rPr>
+        <w:t>verestimated) * 100</w:t>
+      </w:r>
+      <w:r>
+        <w:t xml:space="preserve">. </w:t>
+      </w:r>
+      <w:r>
         <w:t xml:space="preserve"> </w:t>
       </w:r>
       <w:r>
-        <w:rPr>
-          <w:b/>
-        </w:rPr>
-        <w:t>Velocity</w:t>
-      </w:r>
-      <w:r>
-        <w:t>:</w:t>
-      </w:r>
+        <w:t xml:space="preserve">100% means that </w:t>
+      </w:r>
+      <w:r>
+        <w:t xml:space="preserve">all </w:t>
+      </w:r>
+      <w:proofErr w:type="spellStart"/>
+      <w:r>
+        <w:t>p</w:t>
+      </w:r>
+      <w:r>
+        <w:t>omodoros</w:t>
+      </w:r>
+      <w:proofErr w:type="spellEnd"/>
       <w:r>
         <w:t xml:space="preserve"> </w:t>
       </w:r>
       <w:r>
-        <w:t>sum</w:t>
-      </w:r>
-      <w:r>
-        <w:t xml:space="preserve"> of story point</w:t>
-      </w:r>
-      <w:r>
-        <w:t>s</w:t>
-      </w:r>
-      <w:r>
-        <w:t xml:space="preserve"> of all tasks / selected tasks</w:t>
+        <w:t>have been</w:t>
+      </w:r>
+      <w:r>
+        <w:t xml:space="preserve"> done</w:t>
       </w:r>
       <w:r>
         <w:t>.</w:t>
@@ -21505,38 +21633,73 @@
         </w:numPr>
       </w:pPr>
       <w:r>
-        <w:t>Toolbar</w:t>
-      </w:r>
-    </w:p>
-    <w:p>
-      <w:pPr>
-        <w:pStyle w:val="Heading2"/>
-      </w:pPr>
-      <w:bookmarkStart w:id="84" w:name="_Toc420058230"/>
-      <w:r>
-        <w:t xml:space="preserve">How to </w:t>
-      </w:r>
-      <w:r>
-        <w:t>read the</w:t>
-      </w:r>
-      <w:r>
+        <w:t>(</w:t>
+      </w:r>
+      <w:r>
+        <w:rPr>
+          <w:b/>
+        </w:rPr>
+        <w:t>Agile Mode</w:t>
+      </w:r>
+      <w:r>
+        <w:t xml:space="preserve">) </w:t>
+      </w:r>
+      <w:r>
+        <w:rPr>
+          <w:b/>
+        </w:rPr>
+        <w:t>SP</w:t>
+      </w:r>
+      <w:r>
+        <w:rPr>
+          <w:b/>
+        </w:rPr>
         <w:t xml:space="preserve"> </w:t>
       </w:r>
       <w:r>
-        <w:t>main and sub</w:t>
-      </w:r>
-      <w:r>
+        <w:t>(Story Points)</w:t>
+      </w:r>
+      <w:r>
+        <w:rPr>
+          <w:b/>
+        </w:rPr>
         <w:t xml:space="preserve"> </w:t>
       </w:r>
       <w:r>
-        <w:t>table</w:t>
+        <w:t>/</w:t>
+      </w:r>
+      <w:r>
+        <w:rPr>
+          <w:b/>
+        </w:rPr>
+        <w:t xml:space="preserve"> </w:t>
+      </w:r>
+      <w:r>
+        <w:rPr>
+          <w:b/>
+        </w:rPr>
+        <w:t>Velocity</w:t>
+      </w:r>
+      <w:r>
+        <w:t>:</w:t>
+      </w:r>
+      <w:r>
+        <w:t xml:space="preserve"> </w:t>
+      </w:r>
+      <w:r>
+        <w:t>sum</w:t>
+      </w:r>
+      <w:r>
+        <w:t xml:space="preserve"> of story point</w:t>
       </w:r>
       <w:r>
         <w:t>s</w:t>
       </w:r>
-      <w:bookmarkEnd w:id="84"/>
-      <w:r>
-        <w:t>’ header</w:t>
+      <w:r>
+        <w:t xml:space="preserve"> of all tasks / selected tasks</w:t>
+      </w:r>
+      <w:r>
+        <w:t>.</w:t>
       </w:r>
     </w:p>
     <w:p>
@@ -21547,69 +21710,29 @@
           <w:numId w:val="6"/>
         </w:numPr>
       </w:pPr>
-      <w:bookmarkStart w:id="85" w:name="OLE_LINK271"/>
-      <w:bookmarkStart w:id="86" w:name="OLE_LINK280"/>
       <w:r>
         <w:t>(</w:t>
       </w:r>
-      <w:proofErr w:type="spellStart"/>
-      <w:r>
-        <w:rPr>
-          <w:b/>
-        </w:rPr>
-        <w:t>Pomodoro</w:t>
-      </w:r>
-      <w:proofErr w:type="spellEnd"/>
-      <w:r>
-        <w:rPr>
-          <w:b/>
-        </w:rPr>
-        <w:t xml:space="preserve"> Mode</w:t>
-      </w:r>
-      <w:r>
-        <w:t xml:space="preserve">) </w:t>
-      </w:r>
-      <w:r>
-        <w:rPr>
-          <w:b/>
-        </w:rPr>
-        <w:t>U</w:t>
-      </w:r>
-      <w:r>
-        <w:t xml:space="preserve">: </w:t>
-      </w:r>
-      <w:r>
-        <w:t>"</w:t>
-      </w:r>
-      <w:r>
-        <w:rPr>
-          <w:rFonts w:ascii="Arial Unicode MS" w:eastAsia="Arial Unicode MS" w:hAnsi="Arial Unicode MS" w:cs="Arial Unicode MS" w:hint="eastAsia"/>
-        </w:rPr>
-        <w:t>✔</w:t>
-      </w:r>
-      <w:r>
-        <w:t>"</w:t>
-      </w:r>
-      <w:r>
-        <w:t xml:space="preserve"> if </w:t>
-      </w:r>
-      <w:r>
-        <w:t xml:space="preserve">the </w:t>
-      </w:r>
-      <w:r>
-        <w:t xml:space="preserve">task </w:t>
-      </w:r>
-      <w:r>
-        <w:t xml:space="preserve">is </w:t>
-      </w:r>
-      <w:r>
-        <w:t>unplanned</w:t>
-      </w:r>
-      <w:r>
-        <w:t xml:space="preserve"> or is an interruption</w:t>
-      </w:r>
-      <w:r>
-        <w:t>.</w:t>
+      <w:r>
+        <w:rPr>
+          <w:b/>
+        </w:rPr>
+        <w:t>Agile Mode</w:t>
+      </w:r>
+      <w:r>
+        <w:t>)</w:t>
+      </w:r>
+      <w:r>
+        <w:t xml:space="preserve"> </w:t>
+      </w:r>
+      <w:r>
+        <w:rPr>
+          <w:b/>
+        </w:rPr>
+        <w:t>P</w:t>
+      </w:r>
+      <w:r>
+        <w:t xml:space="preserve"> (Productivity): number of story points per day for the selected tasks.</w:t>
       </w:r>
     </w:p>
     <w:p>
@@ -21621,39 +21744,47 @@
         </w:numPr>
       </w:pPr>
       <w:r>
-        <w:rPr>
-          <w:b/>
-        </w:rPr>
-        <w:t>Date</w:t>
-      </w:r>
-      <w:r>
-        <w:t xml:space="preserve">: </w:t>
-      </w:r>
-      <w:bookmarkStart w:id="87" w:name="OLE_LINK79"/>
-      <w:bookmarkStart w:id="88" w:name="OLE_LINK80"/>
-      <w:r>
-        <w:t>d</w:t>
-      </w:r>
-      <w:r>
-        <w:t xml:space="preserve">ate </w:t>
-      </w:r>
-      <w:bookmarkStart w:id="89" w:name="OLE_LINK164"/>
-      <w:bookmarkStart w:id="90" w:name="OLE_LINK165"/>
-      <w:r>
-        <w:t xml:space="preserve">of </w:t>
-      </w:r>
-      <w:bookmarkEnd w:id="89"/>
-      <w:bookmarkEnd w:id="90"/>
-      <w:r>
-        <w:t>completion</w:t>
-      </w:r>
-      <w:r>
-        <w:t>.</w:t>
-      </w:r>
-      <w:bookmarkEnd w:id="85"/>
-      <w:bookmarkEnd w:id="86"/>
-      <w:bookmarkEnd w:id="87"/>
-      <w:bookmarkEnd w:id="88"/>
+        <w:t>Tool</w:t>
+      </w:r>
+      <w:r>
+        <w:t>bar</w:t>
+      </w:r>
+    </w:p>
+    <w:p>
+      <w:pPr>
+        <w:pStyle w:val="ListParagraph"/>
+      </w:pPr>
+    </w:p>
+    <w:p>
+      <w:pPr>
+        <w:pStyle w:val="Heading2"/>
+      </w:pPr>
+      <w:bookmarkStart w:id="84" w:name="_Toc420068068"/>
+      <w:r>
+        <w:t xml:space="preserve">How to </w:t>
+      </w:r>
+      <w:r>
+        <w:t>read the</w:t>
+      </w:r>
+      <w:r>
+        <w:t xml:space="preserve"> </w:t>
+      </w:r>
+      <w:r>
+        <w:t>main and sub</w:t>
+      </w:r>
+      <w:r>
+        <w:t xml:space="preserve"> </w:t>
+      </w:r>
+      <w:r>
+        <w:t>table</w:t>
+      </w:r>
+      <w:r>
+        <w:t>s</w:t>
+      </w:r>
+      <w:r>
+        <w:t>’ header</w:t>
+      </w:r>
+      <w:bookmarkEnd w:id="84"/>
     </w:p>
     <w:p>
       <w:pPr>
@@ -21663,23 +21794,69 @@
           <w:numId w:val="6"/>
         </w:numPr>
       </w:pPr>
-      <w:r>
-        <w:rPr>
-          <w:b/>
-        </w:rPr>
-        <w:t>Title</w:t>
+      <w:bookmarkStart w:id="85" w:name="OLE_LINK271"/>
+      <w:bookmarkStart w:id="86" w:name="OLE_LINK280"/>
+      <w:r>
+        <w:t>(</w:t>
+      </w:r>
+      <w:proofErr w:type="spellStart"/>
+      <w:r>
+        <w:rPr>
+          <w:b/>
+        </w:rPr>
+        <w:t>Pomodoro</w:t>
+      </w:r>
+      <w:proofErr w:type="spellEnd"/>
+      <w:r>
+        <w:rPr>
+          <w:b/>
+        </w:rPr>
+        <w:t xml:space="preserve"> Mode</w:t>
+      </w:r>
+      <w:r>
+        <w:t xml:space="preserve">) </w:t>
+      </w:r>
+      <w:r>
+        <w:rPr>
+          <w:b/>
+        </w:rPr>
+        <w:t>U</w:t>
       </w:r>
       <w:r>
         <w:t xml:space="preserve">: </w:t>
       </w:r>
       <w:r>
-        <w:t>n</w:t>
-      </w:r>
-      <w:r>
-        <w:t>ame of task.</w:t>
-      </w:r>
-      <w:r>
-        <w:t xml:space="preserve"> This column is editable.</w:t>
+        <w:t>"</w:t>
+      </w:r>
+      <w:r>
+        <w:rPr>
+          <w:rFonts w:ascii="Arial Unicode MS" w:eastAsia="Arial Unicode MS" w:hAnsi="Arial Unicode MS" w:cs="Arial Unicode MS" w:hint="eastAsia"/>
+        </w:rPr>
+        <w:t>✔</w:t>
+      </w:r>
+      <w:r>
+        <w:t>"</w:t>
+      </w:r>
+      <w:r>
+        <w:t xml:space="preserve"> if </w:t>
+      </w:r>
+      <w:r>
+        <w:t xml:space="preserve">the </w:t>
+      </w:r>
+      <w:r>
+        <w:t xml:space="preserve">task </w:t>
+      </w:r>
+      <w:r>
+        <w:t xml:space="preserve">is </w:t>
+      </w:r>
+      <w:r>
+        <w:t>unplanned</w:t>
+      </w:r>
+      <w:r>
+        <w:t xml:space="preserve"> or is an interruption</w:t>
+      </w:r>
+      <w:r>
+        <w:t>.</w:t>
       </w:r>
     </w:p>
     <w:p>
@@ -21694,17 +21871,36 @@
         <w:rPr>
           <w:b/>
         </w:rPr>
-        <w:t>Type</w:t>
-      </w:r>
-      <w:r>
-        <w:t>:</w:t>
-      </w:r>
-      <w:r>
-        <w:t xml:space="preserve"> t</w:t>
-      </w:r>
-      <w:r>
-        <w:t>ype of task.</w:t>
-      </w:r>
+        <w:t>Date</w:t>
+      </w:r>
+      <w:r>
+        <w:t xml:space="preserve">: </w:t>
+      </w:r>
+      <w:bookmarkStart w:id="87" w:name="OLE_LINK79"/>
+      <w:bookmarkStart w:id="88" w:name="OLE_LINK80"/>
+      <w:r>
+        <w:t>d</w:t>
+      </w:r>
+      <w:r>
+        <w:t xml:space="preserve">ate </w:t>
+      </w:r>
+      <w:bookmarkStart w:id="89" w:name="OLE_LINK164"/>
+      <w:bookmarkStart w:id="90" w:name="OLE_LINK165"/>
+      <w:r>
+        <w:t xml:space="preserve">of </w:t>
+      </w:r>
+      <w:bookmarkEnd w:id="89"/>
+      <w:bookmarkEnd w:id="90"/>
+      <w:r>
+        <w:t>completion</w:t>
+      </w:r>
+      <w:r>
+        <w:t>.</w:t>
+      </w:r>
+      <w:bookmarkEnd w:id="85"/>
+      <w:bookmarkEnd w:id="86"/>
+      <w:bookmarkEnd w:id="87"/>
+      <w:bookmarkEnd w:id="88"/>
     </w:p>
     <w:p>
       <w:pPr>
@@ -21718,7 +21914,7 @@
         <w:rPr>
           <w:b/>
         </w:rPr>
-        <w:t>Real</w:t>
+        <w:t>Title</w:t>
       </w:r>
       <w:r>
         <w:t xml:space="preserve">: </w:t>
@@ -21727,42 +21923,10 @@
         <w:t>n</w:t>
       </w:r>
       <w:r>
-        <w:t>um</w:t>
-      </w:r>
-      <w:r>
-        <w:t>b</w:t>
-      </w:r>
-      <w:r>
-        <w:t>er</w:t>
-      </w:r>
-      <w:r>
-        <w:t xml:space="preserve"> of </w:t>
-      </w:r>
-      <w:r>
-        <w:t>real</w:t>
-      </w:r>
-      <w:r>
-        <w:t xml:space="preserve"> / </w:t>
-      </w:r>
-      <w:r>
-        <w:t>estimate</w:t>
-      </w:r>
-      <w:r>
-        <w:t>d</w:t>
-      </w:r>
-      <w:r>
-        <w:t xml:space="preserve"> (+ overestimated)</w:t>
-      </w:r>
-      <w:r>
-        <w:t xml:space="preserve"> </w:t>
-      </w:r>
-      <w:proofErr w:type="spellStart"/>
-      <w:r>
-        <w:t>pomodoros</w:t>
-      </w:r>
-      <w:proofErr w:type="spellEnd"/>
-      <w:r>
-        <w:t>.</w:t>
+        <w:t>ame of task.</w:t>
+      </w:r>
+      <w:r>
+        <w:t xml:space="preserve"> This column is editable.</w:t>
       </w:r>
     </w:p>
     <w:p>
@@ -21777,98 +21941,16 @@
         <w:rPr>
           <w:b/>
         </w:rPr>
-        <w:t xml:space="preserve">D I </w:t>
-      </w:r>
-      <w:r>
-        <w:t>(</w:t>
-      </w:r>
-      <w:r>
-        <w:t>Diff I</w:t>
-      </w:r>
-      <w:r>
-        <w:t>)</w:t>
-      </w:r>
-      <w:r>
-        <w:t>: d</w:t>
-      </w:r>
-      <w:r>
-        <w:t>i</w:t>
-      </w:r>
-      <w:r>
-        <w:t xml:space="preserve">fference </w:t>
-      </w:r>
-      <w:r>
-        <w:t>between the n</w:t>
-      </w:r>
-      <w:r>
-        <w:t>um</w:t>
-      </w:r>
-      <w:r>
-        <w:t>b</w:t>
-      </w:r>
-      <w:r>
-        <w:t>er</w:t>
-      </w:r>
-      <w:r>
-        <w:t xml:space="preserve"> of </w:t>
-      </w:r>
-      <w:r>
-        <w:t>real</w:t>
-      </w:r>
-      <w:r>
-        <w:t xml:space="preserve"> and </w:t>
-      </w:r>
-      <w:r>
-        <w:t>estimate</w:t>
-      </w:r>
-      <w:r>
-        <w:t xml:space="preserve">d </w:t>
-      </w:r>
-      <w:proofErr w:type="spellStart"/>
-      <w:r>
-        <w:t>pomodoros</w:t>
-      </w:r>
-      <w:proofErr w:type="spellEnd"/>
-      <w:r>
-        <w:t xml:space="preserve"> (Diff I = </w:t>
-      </w:r>
-      <w:bookmarkStart w:id="91" w:name="OLE_LINK89"/>
-      <w:bookmarkStart w:id="92" w:name="OLE_LINK90"/>
-      <w:bookmarkStart w:id="93" w:name="OLE_LINK113"/>
-      <w:bookmarkStart w:id="94" w:name="OLE_LINK114"/>
-      <w:r>
-        <w:rPr>
-          <w:i/>
-        </w:rPr>
-        <w:t>r</w:t>
-      </w:r>
-      <w:r>
-        <w:rPr>
-          <w:i/>
-        </w:rPr>
-        <w:t>eal -</w:t>
-      </w:r>
-      <w:r>
-        <w:rPr>
-          <w:i/>
-        </w:rPr>
-        <w:t xml:space="preserve"> e</w:t>
-      </w:r>
-      <w:r>
-        <w:rPr>
-          <w:i/>
-        </w:rPr>
-        <w:t>stimated</w:t>
-      </w:r>
-      <w:bookmarkEnd w:id="91"/>
-      <w:bookmarkEnd w:id="92"/>
-      <w:bookmarkEnd w:id="93"/>
-      <w:bookmarkEnd w:id="94"/>
-      <w:r>
-        <w:t>)</w:t>
-      </w:r>
-      <w:r>
-        <w:t>.</w:t>
+        <w:t>Type</w:t>
+      </w:r>
+      <w:r>
+        <w:t>:</w:t>
+      </w:r>
+      <w:r>
+        <w:t xml:space="preserve"> t</w:t>
+      </w:r>
+      <w:r>
+        <w:t>ype of task.</w:t>
       </w:r>
     </w:p>
     <w:p>
@@ -21883,140 +21965,43 @@
         <w:rPr>
           <w:b/>
         </w:rPr>
-        <w:t xml:space="preserve">D II </w:t>
-      </w:r>
-      <w:r>
-        <w:t>(</w:t>
-      </w:r>
-      <w:r>
-        <w:t>Diff II</w:t>
-      </w:r>
-      <w:r>
-        <w:t>)</w:t>
+        <w:t>Real</w:t>
       </w:r>
       <w:r>
         <w:t xml:space="preserve">: </w:t>
       </w:r>
       <w:r>
+        <w:t>n</w:t>
+      </w:r>
+      <w:r>
+        <w:t>um</w:t>
+      </w:r>
+      <w:r>
+        <w:t>b</w:t>
+      </w:r>
+      <w:r>
+        <w:t>er</w:t>
+      </w:r>
+      <w:r>
+        <w:t xml:space="preserve"> of </w:t>
+      </w:r>
+      <w:r>
+        <w:t>real</w:t>
+      </w:r>
+      <w:r>
+        <w:t xml:space="preserve"> / </w:t>
+      </w:r>
+      <w:r>
+        <w:t>estimate</w:t>
+      </w:r>
+      <w:r>
         <w:t>d</w:t>
       </w:r>
       <w:r>
-        <w:t>i</w:t>
-      </w:r>
-      <w:r>
-        <w:t>fference between the n</w:t>
-      </w:r>
-      <w:r>
-        <w:t>um</w:t>
-      </w:r>
-      <w:r>
-        <w:t>b</w:t>
-      </w:r>
-      <w:r>
-        <w:t>er</w:t>
-      </w:r>
-      <w:r>
-        <w:t xml:space="preserve"> of </w:t>
-      </w:r>
-      <w:r>
-        <w:t>real</w:t>
-      </w:r>
-      <w:r>
-        <w:t xml:space="preserve"> and</w:t>
-      </w:r>
-      <w:r>
-        <w:t xml:space="preserve"> estimate</w:t>
-      </w:r>
-      <w:r>
-        <w:t>d</w:t>
+        <w:t xml:space="preserve"> (+ overestimated)</w:t>
       </w:r>
       <w:r>
         <w:t xml:space="preserve"> </w:t>
-      </w:r>
-      <w:r>
-        <w:t>and overestimated</w:t>
-      </w:r>
-      <w:r>
-        <w:t xml:space="preserve"> </w:t>
-      </w:r>
-      <w:proofErr w:type="spellStart"/>
-      <w:r>
-        <w:t>pomodoros</w:t>
-      </w:r>
-      <w:proofErr w:type="spellEnd"/>
-      <w:r>
-        <w:t xml:space="preserve"> (Diff II = </w:t>
-      </w:r>
-      <w:bookmarkStart w:id="95" w:name="OLE_LINK131"/>
-      <w:bookmarkStart w:id="96" w:name="OLE_LINK132"/>
-      <w:r>
-        <w:rPr>
-          <w:i/>
-        </w:rPr>
-        <w:t>r</w:t>
-      </w:r>
-      <w:r>
-        <w:rPr>
-          <w:i/>
-        </w:rPr>
-        <w:t xml:space="preserve">eal </w:t>
-      </w:r>
-      <w:r>
-        <w:rPr>
-          <w:i/>
-        </w:rPr>
-        <w:t>-</w:t>
-      </w:r>
-      <w:r>
-        <w:rPr>
-          <w:i/>
-        </w:rPr>
-        <w:t xml:space="preserve"> </w:t>
-      </w:r>
-      <w:bookmarkStart w:id="97" w:name="OLE_LINK111"/>
-      <w:bookmarkStart w:id="98" w:name="OLE_LINK112"/>
-      <w:r>
-        <w:rPr>
-          <w:i/>
-        </w:rPr>
-        <w:t>e</w:t>
-      </w:r>
-      <w:r>
-        <w:rPr>
-          <w:i/>
-        </w:rPr>
-        <w:t xml:space="preserve">stimated </w:t>
-      </w:r>
-      <w:r>
-        <w:rPr>
-          <w:i/>
-        </w:rPr>
-        <w:t>-</w:t>
-      </w:r>
-      <w:r>
-        <w:rPr>
-          <w:i/>
-        </w:rPr>
-        <w:t xml:space="preserve"> o</w:t>
-      </w:r>
-      <w:r>
-        <w:rPr>
-          <w:i/>
-        </w:rPr>
-        <w:t>verestimated</w:t>
-      </w:r>
-      <w:bookmarkEnd w:id="95"/>
-      <w:bookmarkEnd w:id="96"/>
-      <w:bookmarkEnd w:id="97"/>
-      <w:bookmarkEnd w:id="98"/>
-      <w:r>
-        <w:t>)</w:t>
-      </w:r>
-      <w:r>
-        <w:t>.</w:t>
-      </w:r>
-      <w:r>
-        <w:t xml:space="preserve"> This value is displayed only if there are overestimated </w:t>
       </w:r>
       <w:proofErr w:type="spellStart"/>
       <w:r>
@@ -22036,34 +22021,101 @@
         </w:numPr>
       </w:pPr>
       <w:r>
+        <w:rPr>
+          <w:b/>
+        </w:rPr>
+        <w:t xml:space="preserve">D I </w:t>
+      </w:r>
+      <w:r>
         <w:t>(</w:t>
       </w:r>
       <w:r>
-        <w:rPr>
-          <w:b/>
-        </w:rPr>
-        <w:t>Agile Mode</w:t>
-      </w:r>
-      <w:r>
-        <w:t xml:space="preserve">) </w:t>
-      </w:r>
-      <w:r>
-        <w:t xml:space="preserve">(main table) </w:t>
-      </w:r>
-      <w:r>
-        <w:rPr>
-          <w:b/>
-        </w:rPr>
-        <w:t>SP</w:t>
-      </w:r>
-      <w:r>
-        <w:t xml:space="preserve"> (</w:t>
-      </w:r>
-      <w:r>
-        <w:t>Story Points</w:t>
+        <w:t>Diff I</w:t>
       </w:r>
       <w:r>
         <w:t>)</w:t>
+      </w:r>
+      <w:r>
+        <w:t>: d</w:t>
+      </w:r>
+      <w:r>
+        <w:t>i</w:t>
+      </w:r>
+      <w:r>
+        <w:t xml:space="preserve">fference </w:t>
+      </w:r>
+      <w:r>
+        <w:t>between the n</w:t>
+      </w:r>
+      <w:r>
+        <w:t>um</w:t>
+      </w:r>
+      <w:r>
+        <w:t>b</w:t>
+      </w:r>
+      <w:r>
+        <w:t>er</w:t>
+      </w:r>
+      <w:r>
+        <w:t xml:space="preserve"> of </w:t>
+      </w:r>
+      <w:r>
+        <w:t>real</w:t>
+      </w:r>
+      <w:r>
+        <w:t xml:space="preserve"> and </w:t>
+      </w:r>
+      <w:r>
+        <w:t>estimate</w:t>
+      </w:r>
+      <w:r>
+        <w:t xml:space="preserve">d </w:t>
+      </w:r>
+      <w:proofErr w:type="spellStart"/>
+      <w:r>
+        <w:t>pomodoros</w:t>
+      </w:r>
+      <w:proofErr w:type="spellEnd"/>
+      <w:r>
+        <w:t xml:space="preserve"> (Diff I = </w:t>
+      </w:r>
+      <w:bookmarkStart w:id="91" w:name="OLE_LINK89"/>
+      <w:bookmarkStart w:id="92" w:name="OLE_LINK90"/>
+      <w:bookmarkStart w:id="93" w:name="OLE_LINK113"/>
+      <w:bookmarkStart w:id="94" w:name="OLE_LINK114"/>
+      <w:r>
+        <w:rPr>
+          <w:i/>
+        </w:rPr>
+        <w:t>r</w:t>
+      </w:r>
+      <w:r>
+        <w:rPr>
+          <w:i/>
+        </w:rPr>
+        <w:t>eal -</w:t>
+      </w:r>
+      <w:r>
+        <w:rPr>
+          <w:i/>
+        </w:rPr>
+        <w:t xml:space="preserve"> e</w:t>
+      </w:r>
+      <w:r>
+        <w:rPr>
+          <w:i/>
+        </w:rPr>
+        <w:t>stimated</w:t>
+      </w:r>
+      <w:bookmarkEnd w:id="91"/>
+      <w:bookmarkEnd w:id="92"/>
+      <w:bookmarkEnd w:id="93"/>
+      <w:bookmarkEnd w:id="94"/>
+      <w:r>
+        <w:t>)</w:t>
+      </w:r>
+      <w:r>
+        <w:t>.</w:t>
       </w:r>
     </w:p>
     <w:p>
@@ -22075,9 +22127,165 @@
         </w:numPr>
       </w:pPr>
       <w:r>
+        <w:rPr>
+          <w:b/>
+        </w:rPr>
+        <w:t xml:space="preserve">D II </w:t>
+      </w:r>
+      <w:r>
         <w:t>(</w:t>
       </w:r>
       <w:r>
+        <w:t>Diff II</w:t>
+      </w:r>
+      <w:r>
+        <w:t>)</w:t>
+      </w:r>
+      <w:r>
+        <w:t xml:space="preserve">: </w:t>
+      </w:r>
+      <w:r>
+        <w:t>d</w:t>
+      </w:r>
+      <w:r>
+        <w:t>i</w:t>
+      </w:r>
+      <w:r>
+        <w:t>fference between the n</w:t>
+      </w:r>
+      <w:r>
+        <w:t>um</w:t>
+      </w:r>
+      <w:r>
+        <w:t>b</w:t>
+      </w:r>
+      <w:r>
+        <w:t>er</w:t>
+      </w:r>
+      <w:r>
+        <w:t xml:space="preserve"> of </w:t>
+      </w:r>
+      <w:r>
+        <w:t>real</w:t>
+      </w:r>
+      <w:r>
+        <w:t xml:space="preserve"> and</w:t>
+      </w:r>
+      <w:r>
+        <w:t xml:space="preserve"> estimate</w:t>
+      </w:r>
+      <w:r>
+        <w:t>d</w:t>
+      </w:r>
+      <w:r>
+        <w:t xml:space="preserve"> </w:t>
+      </w:r>
+      <w:r>
+        <w:t>and overestimated</w:t>
+      </w:r>
+      <w:r>
+        <w:t xml:space="preserve"> </w:t>
+      </w:r>
+      <w:proofErr w:type="spellStart"/>
+      <w:r>
+        <w:t>pomodoros</w:t>
+      </w:r>
+      <w:proofErr w:type="spellEnd"/>
+      <w:r>
+        <w:t xml:space="preserve"> (Diff II = </w:t>
+      </w:r>
+      <w:bookmarkStart w:id="95" w:name="OLE_LINK131"/>
+      <w:bookmarkStart w:id="96" w:name="OLE_LINK132"/>
+      <w:r>
+        <w:rPr>
+          <w:i/>
+        </w:rPr>
+        <w:t>r</w:t>
+      </w:r>
+      <w:r>
+        <w:rPr>
+          <w:i/>
+        </w:rPr>
+        <w:t xml:space="preserve">eal </w:t>
+      </w:r>
+      <w:r>
+        <w:rPr>
+          <w:i/>
+        </w:rPr>
+        <w:t>-</w:t>
+      </w:r>
+      <w:r>
+        <w:rPr>
+          <w:i/>
+        </w:rPr>
+        <w:t xml:space="preserve"> </w:t>
+      </w:r>
+      <w:bookmarkStart w:id="97" w:name="OLE_LINK111"/>
+      <w:bookmarkStart w:id="98" w:name="OLE_LINK112"/>
+      <w:r>
+        <w:rPr>
+          <w:i/>
+        </w:rPr>
+        <w:t>e</w:t>
+      </w:r>
+      <w:r>
+        <w:rPr>
+          <w:i/>
+        </w:rPr>
+        <w:t xml:space="preserve">stimated </w:t>
+      </w:r>
+      <w:r>
+        <w:rPr>
+          <w:i/>
+        </w:rPr>
+        <w:t>-</w:t>
+      </w:r>
+      <w:r>
+        <w:rPr>
+          <w:i/>
+        </w:rPr>
+        <w:t xml:space="preserve"> o</w:t>
+      </w:r>
+      <w:r>
+        <w:rPr>
+          <w:i/>
+        </w:rPr>
+        <w:t>verestimated</w:t>
+      </w:r>
+      <w:bookmarkEnd w:id="95"/>
+      <w:bookmarkEnd w:id="96"/>
+      <w:bookmarkEnd w:id="97"/>
+      <w:bookmarkEnd w:id="98"/>
+      <w:r>
+        <w:t>)</w:t>
+      </w:r>
+      <w:r>
+        <w:t>.</w:t>
+      </w:r>
+      <w:r>
+        <w:t xml:space="preserve"> This value is displayed only if there are overestimated </w:t>
+      </w:r>
+      <w:proofErr w:type="spellStart"/>
+      <w:r>
+        <w:t>pomodoros</w:t>
+      </w:r>
+      <w:proofErr w:type="spellEnd"/>
+      <w:r>
+        <w:t>.</w:t>
+      </w:r>
+    </w:p>
+    <w:p>
+      <w:pPr>
+        <w:pStyle w:val="ListParagraph"/>
+        <w:numPr>
+          <w:ilvl w:val="0"/>
+          <w:numId w:val="6"/>
+        </w:numPr>
+      </w:pPr>
+      <w:r>
+        <w:t>(</w:t>
+      </w:r>
+      <w:r>
         <w:rPr>
           <w:b/>
         </w:rPr>
@@ -22093,6 +22301,45 @@
         <w:rPr>
           <w:b/>
         </w:rPr>
+        <w:t>SP</w:t>
+      </w:r>
+      <w:r>
+        <w:t xml:space="preserve"> (</w:t>
+      </w:r>
+      <w:r>
+        <w:t>Story Points</w:t>
+      </w:r>
+      <w:r>
+        <w:t>)</w:t>
+      </w:r>
+    </w:p>
+    <w:p>
+      <w:pPr>
+        <w:pStyle w:val="ListParagraph"/>
+        <w:numPr>
+          <w:ilvl w:val="0"/>
+          <w:numId w:val="6"/>
+        </w:numPr>
+      </w:pPr>
+      <w:r>
+        <w:t>(</w:t>
+      </w:r>
+      <w:r>
+        <w:rPr>
+          <w:b/>
+        </w:rPr>
+        <w:t>Agile Mode</w:t>
+      </w:r>
+      <w:r>
+        <w:t xml:space="preserve">) </w:t>
+      </w:r>
+      <w:r>
+        <w:t xml:space="preserve">(main table) </w:t>
+      </w:r>
+      <w:r>
+        <w:rPr>
+          <w:b/>
+        </w:rPr>
         <w:t>IT</w:t>
       </w:r>
       <w:r>
@@ -22120,9 +22367,8 @@
       <w:pPr>
         <w:pStyle w:val="Heading2"/>
       </w:pPr>
-      <w:bookmarkStart w:id="99" w:name="_Toc420058231"/>
-      <w:r>
-        <w:lastRenderedPageBreak/>
+      <w:bookmarkStart w:id="99" w:name="_Toc420068069"/>
+      <w:r>
         <w:t>How to</w:t>
       </w:r>
       <w:r>
@@ -22466,7 +22712,7 @@
           </wp:anchor>
         </w:drawing>
       </w:r>
-      <w:bookmarkStart w:id="100" w:name="_Toc420058232"/>
+      <w:bookmarkStart w:id="100" w:name="_Toc420068070"/>
       <w:proofErr w:type="spellStart"/>
       <w:r>
         <w:t>Burndown</w:t>
@@ -22512,7 +22758,7 @@
       <w:pPr>
         <w:pStyle w:val="Heading2"/>
       </w:pPr>
-      <w:bookmarkStart w:id="101" w:name="_Toc420058233"/>
+      <w:bookmarkStart w:id="101" w:name="_Toc420068071"/>
       <w:r>
         <w:t xml:space="preserve">How to </w:t>
       </w:r>
@@ -23290,6 +23536,7 @@
         </w:numPr>
       </w:pPr>
       <w:r>
+        <w:lastRenderedPageBreak/>
         <w:t>Type:</w:t>
       </w:r>
     </w:p>
@@ -23323,7 +23570,6 @@
         <w:rPr>
           <w:b/>
         </w:rPr>
-        <w:lastRenderedPageBreak/>
         <w:t>Release Backlog</w:t>
       </w:r>
       <w:r>
@@ -23374,14 +23620,24 @@
       <w:r>
         <w:t xml:space="preserve"> is only relevant to </w:t>
       </w:r>
-      <w:proofErr w:type="spellStart"/>
-      <w:r>
-        <w:rPr>
-          <w:b/>
-        </w:rPr>
-        <w:t>burndown</w:t>
-      </w:r>
-      <w:proofErr w:type="spellEnd"/>
+      <w:r>
+        <w:rPr>
+          <w:b/>
+        </w:rPr>
+        <w:t>burn</w:t>
+      </w:r>
+      <w:r>
+        <w:rPr>
+          <w:b/>
+        </w:rPr>
+        <w:t>-</w:t>
+      </w:r>
+      <w:r>
+        <w:rPr>
+          <w:b/>
+        </w:rPr>
+        <w:t>down</w:t>
+      </w:r>
       <w:r>
         <w:t xml:space="preserve"> charts.</w:t>
       </w:r>
@@ -23846,7 +24102,7 @@
       <w:pPr>
         <w:pStyle w:val="Heading1"/>
       </w:pPr>
-      <w:bookmarkStart w:id="102" w:name="_Toc420058234"/>
+      <w:bookmarkStart w:id="102" w:name="_Toc420068072"/>
       <w:r>
         <w:t>K</w:t>
       </w:r>
@@ -24263,6 +24519,7 @@
         </w:numPr>
       </w:pPr>
       <w:r>
+        <w:lastRenderedPageBreak/>
         <w:t>F2: edit the selected task’s title.</w:t>
       </w:r>
     </w:p>
@@ -24275,7 +24532,6 @@
         </w:numPr>
       </w:pPr>
       <w:r>
-        <w:lastRenderedPageBreak/>
         <w:t>CTRL + G: scroll to the selected task(s)</w:t>
       </w:r>
       <w:r>
@@ -25357,6 +25613,7 @@
         </w:numPr>
       </w:pPr>
       <w:r>
+        <w:lastRenderedPageBreak/>
         <w:t>CTRL + U: underline selected text.</w:t>
       </w:r>
     </w:p>
@@ -25369,7 +25626,6 @@
         </w:numPr>
       </w:pPr>
       <w:r>
-        <w:lastRenderedPageBreak/>
         <w:t>CTRL + L: insert unordered list at selected text’s position.</w:t>
       </w:r>
     </w:p>
@@ -25511,7 +25767,7 @@
       <w:pPr>
         <w:pStyle w:val="Heading1"/>
       </w:pPr>
-      <w:bookmarkStart w:id="103" w:name="_Toc420058235"/>
+      <w:bookmarkStart w:id="103" w:name="_Toc420068073"/>
       <w:r>
         <w:t>Annex</w:t>
       </w:r>
@@ -25521,7 +25777,7 @@
       <w:pPr>
         <w:pStyle w:val="Heading2"/>
       </w:pPr>
-      <w:bookmarkStart w:id="104" w:name="_Toc420058236"/>
+      <w:bookmarkStart w:id="104" w:name="_Toc420068074"/>
       <w:r>
         <w:t>Themes</w:t>
       </w:r>
@@ -25789,7 +26045,7 @@
       <w:pPr>
         <w:pStyle w:val="Heading2"/>
       </w:pPr>
-      <w:bookmarkStart w:id="105" w:name="_Toc420058237"/>
+      <w:bookmarkStart w:id="105" w:name="_Toc420068075"/>
       <w:r>
         <w:t>Libraries</w:t>
       </w:r>
@@ -25970,7 +26226,7 @@
             <w:rPr>
               <w:noProof/>
             </w:rPr>
-            <w:t>17</w:t>
+            <w:t>2</w:t>
           </w:r>
         </w:fldSimple>
       </w:p>
@@ -26026,7 +26282,7 @@
         <v:path o:extrusionok="f" gradientshapeok="t" o:connecttype="rect"/>
         <o:lock v:ext="edit" aspectratio="t"/>
       </v:shapetype>
-      <v:shape id="_x0000_i1051" type="#_x0000_t75" alt="pomodoro16.png" style="width:16.3pt;height:16.3pt;visibility:visible;mso-wrap-style:square" o:bullet="t">
+      <v:shape id="_x0000_i1073" type="#_x0000_t75" alt="pomodoro16.png" style="width:16.3pt;height:16.3pt;visibility:visible;mso-wrap-style:square" o:bullet="t">
         <v:imagedata r:id="rId1" o:title="pomodoro16"/>
       </v:shape>
     </w:pict>
@@ -31648,7 +31904,7 @@
 </file>
 
 <file path=customXml/itemProps1.xml><?xml version="1.0" encoding="utf-8"?>
-<ds:datastoreItem xmlns:ds="http://schemas.openxmlformats.org/officeDocument/2006/customXml" ds:itemID="{5BC3D8BB-9B80-44BA-8E51-ACFD76A276BF}">
+<ds:datastoreItem xmlns:ds="http://schemas.openxmlformats.org/officeDocument/2006/customXml" ds:itemID="{D55E684A-038B-464A-85D4-39DE81C3D525}">
   <ds:schemaRefs>
     <ds:schemaRef ds:uri="http://schemas.openxmlformats.org/officeDocument/2006/bibliography"/>
   </ds:schemaRefs>

</xml_diff>

<commit_message>
improved chart choose and configure forms
</commit_message>
<xml_diff>
--- a/doc/User guides/myAgilePomodoro_4.0.0.docx
+++ b/doc/User guides/myAgilePomodoro_4.0.0.docx
@@ -3903,9 +3903,6 @@
         <w:pStyle w:val="Heading1"/>
       </w:pPr>
       <w:bookmarkStart w:id="5" w:name="_Toc420068033"/>
-      <w:r>
-        <w:t xml:space="preserve">The </w:t>
-      </w:r>
       <w:proofErr w:type="spellStart"/>
       <w:r>
         <w:t>Pomodoro</w:t>
@@ -6130,14 +6127,12 @@
             <w:r>
               <w:t xml:space="preserve"> issue a Release </w:t>
             </w:r>
-            <w:proofErr w:type="spellStart"/>
             <w:r>
               <w:t>B</w:t>
             </w:r>
             <w:r>
-              <w:t>urnd</w:t>
-            </w:r>
-            <w:proofErr w:type="spellEnd"/>
+              <w:t>urn</w:t>
+            </w:r>
             <w:r>
               <w:t>-up</w:t>
             </w:r>
@@ -26226,7 +26221,7 @@
             <w:rPr>
               <w:noProof/>
             </w:rPr>
-            <w:t>2</w:t>
+            <w:t>5</w:t>
           </w:r>
         </w:fldSimple>
       </w:p>
@@ -26282,7 +26277,7 @@
         <v:path o:extrusionok="f" gradientshapeok="t" o:connecttype="rect"/>
         <o:lock v:ext="edit" aspectratio="t"/>
       </v:shapetype>
-      <v:shape id="_x0000_i1073" type="#_x0000_t75" alt="pomodoro16.png" style="width:16.3pt;height:16.3pt;visibility:visible;mso-wrap-style:square" o:bullet="t">
+      <v:shape id="_x0000_i1028" type="#_x0000_t75" alt="pomodoro16.png" style="width:16.3pt;height:16.3pt;visibility:visible;mso-wrap-style:square" o:bullet="t">
         <v:imagedata r:id="rId1" o:title="pomodoro16"/>
       </v:shape>
     </w:pict>
@@ -31904,7 +31899,7 @@
 </file>
 
 <file path=customXml/itemProps1.xml><?xml version="1.0" encoding="utf-8"?>
-<ds:datastoreItem xmlns:ds="http://schemas.openxmlformats.org/officeDocument/2006/customXml" ds:itemID="{D55E684A-038B-464A-85D4-39DE81C3D525}">
+<ds:datastoreItem xmlns:ds="http://schemas.openxmlformats.org/officeDocument/2006/customXml" ds:itemID="{50B58EB7-3528-449A-851C-AD10A01F5F14}">
   <ds:schemaRefs>
     <ds:schemaRef ds:uri="http://schemas.openxmlformats.org/officeDocument/2006/bibliography"/>
   </ds:schemaRefs>

</xml_diff>

<commit_message>
made new set of icons  for mAP laf
</commit_message>
<xml_diff>
--- a/doc/User guides/myAgilePomodoro_4.0.0.docx
+++ b/doc/User guides/myAgilePomodoro_4.0.0.docx
@@ -322,7 +322,7 @@
             </w:rPr>
             <w:fldChar w:fldCharType="separate"/>
           </w:r>
-          <w:hyperlink w:anchor="_Toc420068030" w:history="1">
+          <w:hyperlink w:anchor="_Toc420448697" w:history="1">
             <w:r>
               <w:rPr>
                 <w:rStyle w:val="Hyperlink"/>
@@ -349,7 +349,7 @@
                 <w:noProof/>
                 <w:webHidden/>
               </w:rPr>
-              <w:instrText xml:space="preserve"> PAGEREF _Toc420068030 \h </w:instrText>
+              <w:instrText xml:space="preserve"> PAGEREF _Toc420448697 \h </w:instrText>
             </w:r>
             <w:r>
               <w:rPr>
@@ -392,7 +392,7 @@
               <w:lang w:val="fr-FR" w:eastAsia="fr-FR"/>
             </w:rPr>
           </w:pPr>
-          <w:hyperlink w:anchor="_Toc420068031" w:history="1">
+          <w:hyperlink w:anchor="_Toc420448698" w:history="1">
             <w:r>
               <w:rPr>
                 <w:rStyle w:val="Hyperlink"/>
@@ -419,7 +419,7 @@
                 <w:noProof/>
                 <w:webHidden/>
               </w:rPr>
-              <w:instrText xml:space="preserve"> PAGEREF _Toc420068031 \h </w:instrText>
+              <w:instrText xml:space="preserve"> PAGEREF _Toc420448698 \h </w:instrText>
             </w:r>
             <w:r>
               <w:rPr>
@@ -462,7 +462,7 @@
               <w:lang w:val="fr-FR" w:eastAsia="fr-FR"/>
             </w:rPr>
           </w:pPr>
-          <w:hyperlink w:anchor="_Toc420068032" w:history="1">
+          <w:hyperlink w:anchor="_Toc420448699" w:history="1">
             <w:r>
               <w:rPr>
                 <w:rStyle w:val="Hyperlink"/>
@@ -489,7 +489,7 @@
                 <w:noProof/>
                 <w:webHidden/>
               </w:rPr>
-              <w:instrText xml:space="preserve"> PAGEREF _Toc420068032 \h </w:instrText>
+              <w:instrText xml:space="preserve"> PAGEREF _Toc420448699 \h </w:instrText>
             </w:r>
             <w:r>
               <w:rPr>
@@ -532,13 +532,13 @@
               <w:lang w:val="fr-FR" w:eastAsia="fr-FR"/>
             </w:rPr>
           </w:pPr>
-          <w:hyperlink w:anchor="_Toc420068033" w:history="1">
+          <w:hyperlink w:anchor="_Toc420448700" w:history="1">
             <w:r>
               <w:rPr>
                 <w:rStyle w:val="Hyperlink"/>
                 <w:noProof/>
               </w:rPr>
-              <w:t>The Pomodoro Technique®’s rules* vs mAP</w:t>
+              <w:t>Pomodoro Technique®’s rules* vs mAP</w:t>
             </w:r>
             <w:r>
               <w:rPr>
@@ -559,7 +559,7 @@
                 <w:noProof/>
                 <w:webHidden/>
               </w:rPr>
-              <w:instrText xml:space="preserve"> PAGEREF _Toc420068033 \h </w:instrText>
+              <w:instrText xml:space="preserve"> PAGEREF _Toc420448700 \h </w:instrText>
             </w:r>
             <w:r>
               <w:rPr>
@@ -602,7 +602,7 @@
               <w:lang w:val="fr-FR" w:eastAsia="fr-FR"/>
             </w:rPr>
           </w:pPr>
-          <w:hyperlink w:anchor="_Toc420068034" w:history="1">
+          <w:hyperlink w:anchor="_Toc420448701" w:history="1">
             <w:r>
               <w:rPr>
                 <w:rStyle w:val="Hyperlink"/>
@@ -629,7 +629,7 @@
                 <w:noProof/>
                 <w:webHidden/>
               </w:rPr>
-              <w:instrText xml:space="preserve"> PAGEREF _Toc420068034 \h </w:instrText>
+              <w:instrText xml:space="preserve"> PAGEREF _Toc420448701 \h </w:instrText>
             </w:r>
             <w:r>
               <w:rPr>
@@ -672,7 +672,7 @@
               <w:lang w:val="fr-FR" w:eastAsia="fr-FR"/>
             </w:rPr>
           </w:pPr>
-          <w:hyperlink w:anchor="_Toc420068035" w:history="1">
+          <w:hyperlink w:anchor="_Toc420448702" w:history="1">
             <w:r>
               <w:rPr>
                 <w:rStyle w:val="Hyperlink"/>
@@ -699,7 +699,7 @@
                 <w:noProof/>
                 <w:webHidden/>
               </w:rPr>
-              <w:instrText xml:space="preserve"> PAGEREF _Toc420068035 \h </w:instrText>
+              <w:instrText xml:space="preserve"> PAGEREF _Toc420448702 \h </w:instrText>
             </w:r>
             <w:r>
               <w:rPr>
@@ -739,7 +739,7 @@
               <w:lang w:val="fr-FR" w:eastAsia="fr-FR"/>
             </w:rPr>
           </w:pPr>
-          <w:hyperlink w:anchor="_Toc420068036" w:history="1">
+          <w:hyperlink w:anchor="_Toc420448703" w:history="1">
             <w:r>
               <w:rPr>
                 <w:rStyle w:val="Hyperlink"/>
@@ -766,7 +766,7 @@
                 <w:noProof/>
                 <w:webHidden/>
               </w:rPr>
-              <w:instrText xml:space="preserve"> PAGEREF _Toc420068036 \h </w:instrText>
+              <w:instrText xml:space="preserve"> PAGEREF _Toc420448703 \h </w:instrText>
             </w:r>
             <w:r>
               <w:rPr>
@@ -806,7 +806,7 @@
               <w:lang w:val="fr-FR" w:eastAsia="fr-FR"/>
             </w:rPr>
           </w:pPr>
-          <w:hyperlink w:anchor="_Toc420068037" w:history="1">
+          <w:hyperlink w:anchor="_Toc420448704" w:history="1">
             <w:r>
               <w:rPr>
                 <w:rStyle w:val="Hyperlink"/>
@@ -833,7 +833,7 @@
                 <w:noProof/>
                 <w:webHidden/>
               </w:rPr>
-              <w:instrText xml:space="preserve"> PAGEREF _Toc420068037 \h </w:instrText>
+              <w:instrText xml:space="preserve"> PAGEREF _Toc420448704 \h </w:instrText>
             </w:r>
             <w:r>
               <w:rPr>
@@ -873,7 +873,7 @@
               <w:lang w:val="fr-FR" w:eastAsia="fr-FR"/>
             </w:rPr>
           </w:pPr>
-          <w:hyperlink w:anchor="_Toc420068038" w:history="1">
+          <w:hyperlink w:anchor="_Toc420448705" w:history="1">
             <w:r>
               <w:rPr>
                 <w:rStyle w:val="Hyperlink"/>
@@ -900,7 +900,7 @@
                 <w:noProof/>
                 <w:webHidden/>
               </w:rPr>
-              <w:instrText xml:space="preserve"> PAGEREF _Toc420068038 \h </w:instrText>
+              <w:instrText xml:space="preserve"> PAGEREF _Toc420448705 \h </w:instrText>
             </w:r>
             <w:r>
               <w:rPr>
@@ -943,7 +943,7 @@
               <w:lang w:val="fr-FR" w:eastAsia="fr-FR"/>
             </w:rPr>
           </w:pPr>
-          <w:hyperlink w:anchor="_Toc420068039" w:history="1">
+          <w:hyperlink w:anchor="_Toc420448706" w:history="1">
             <w:r>
               <w:rPr>
                 <w:rStyle w:val="Hyperlink"/>
@@ -970,7 +970,7 @@
                 <w:noProof/>
                 <w:webHidden/>
               </w:rPr>
-              <w:instrText xml:space="preserve"> PAGEREF _Toc420068039 \h </w:instrText>
+              <w:instrText xml:space="preserve"> PAGEREF _Toc420448706 \h </w:instrText>
             </w:r>
             <w:r>
               <w:rPr>
@@ -1010,7 +1010,7 @@
               <w:lang w:val="fr-FR" w:eastAsia="fr-FR"/>
             </w:rPr>
           </w:pPr>
-          <w:hyperlink w:anchor="_Toc420068040" w:history="1">
+          <w:hyperlink w:anchor="_Toc420448707" w:history="1">
             <w:r>
               <w:rPr>
                 <w:rStyle w:val="Hyperlink"/>
@@ -1037,7 +1037,7 @@
                 <w:noProof/>
                 <w:webHidden/>
               </w:rPr>
-              <w:instrText xml:space="preserve"> PAGEREF _Toc420068040 \h </w:instrText>
+              <w:instrText xml:space="preserve"> PAGEREF _Toc420448707 \h </w:instrText>
             </w:r>
             <w:r>
               <w:rPr>
@@ -1080,7 +1080,7 @@
               <w:lang w:val="fr-FR" w:eastAsia="fr-FR"/>
             </w:rPr>
           </w:pPr>
-          <w:hyperlink w:anchor="_Toc420068041" w:history="1">
+          <w:hyperlink w:anchor="_Toc420448708" w:history="1">
             <w:r>
               <w:rPr>
                 <w:rStyle w:val="Hyperlink"/>
@@ -1107,7 +1107,7 @@
                 <w:noProof/>
                 <w:webHidden/>
               </w:rPr>
-              <w:instrText xml:space="preserve"> PAGEREF _Toc420068041 \h </w:instrText>
+              <w:instrText xml:space="preserve"> PAGEREF _Toc420448708 \h </w:instrText>
             </w:r>
             <w:r>
               <w:rPr>
@@ -1147,7 +1147,7 @@
               <w:lang w:val="fr-FR" w:eastAsia="fr-FR"/>
             </w:rPr>
           </w:pPr>
-          <w:hyperlink w:anchor="_Toc420068042" w:history="1">
+          <w:hyperlink w:anchor="_Toc420448709" w:history="1">
             <w:r>
               <w:rPr>
                 <w:rStyle w:val="Hyperlink"/>
@@ -1174,7 +1174,7 @@
                 <w:noProof/>
                 <w:webHidden/>
               </w:rPr>
-              <w:instrText xml:space="preserve"> PAGEREF _Toc420068042 \h </w:instrText>
+              <w:instrText xml:space="preserve"> PAGEREF _Toc420448709 \h </w:instrText>
             </w:r>
             <w:r>
               <w:rPr>
@@ -1217,7 +1217,7 @@
               <w:lang w:val="fr-FR" w:eastAsia="fr-FR"/>
             </w:rPr>
           </w:pPr>
-          <w:hyperlink w:anchor="_Toc420068043" w:history="1">
+          <w:hyperlink w:anchor="_Toc420448710" w:history="1">
             <w:r>
               <w:rPr>
                 <w:rStyle w:val="Hyperlink"/>
@@ -1244,7 +1244,7 @@
                 <w:noProof/>
                 <w:webHidden/>
               </w:rPr>
-              <w:instrText xml:space="preserve"> PAGEREF _Toc420068043 \h </w:instrText>
+              <w:instrText xml:space="preserve"> PAGEREF _Toc420448710 \h </w:instrText>
             </w:r>
             <w:r>
               <w:rPr>
@@ -1284,7 +1284,7 @@
               <w:lang w:val="fr-FR" w:eastAsia="fr-FR"/>
             </w:rPr>
           </w:pPr>
-          <w:hyperlink w:anchor="_Toc420068044" w:history="1">
+          <w:hyperlink w:anchor="_Toc420448711" w:history="1">
             <w:r>
               <w:rPr>
                 <w:rStyle w:val="Hyperlink"/>
@@ -1311,7 +1311,7 @@
                 <w:noProof/>
                 <w:webHidden/>
               </w:rPr>
-              <w:instrText xml:space="preserve"> PAGEREF _Toc420068044 \h </w:instrText>
+              <w:instrText xml:space="preserve"> PAGEREF _Toc420448711 \h </w:instrText>
             </w:r>
             <w:r>
               <w:rPr>
@@ -1351,7 +1351,7 @@
               <w:lang w:val="fr-FR" w:eastAsia="fr-FR"/>
             </w:rPr>
           </w:pPr>
-          <w:hyperlink w:anchor="_Toc420068045" w:history="1">
+          <w:hyperlink w:anchor="_Toc420448712" w:history="1">
             <w:r>
               <w:rPr>
                 <w:rStyle w:val="Hyperlink"/>
@@ -1378,7 +1378,7 @@
                 <w:noProof/>
                 <w:webHidden/>
               </w:rPr>
-              <w:instrText xml:space="preserve"> PAGEREF _Toc420068045 \h </w:instrText>
+              <w:instrText xml:space="preserve"> PAGEREF _Toc420448712 \h </w:instrText>
             </w:r>
             <w:r>
               <w:rPr>
@@ -1418,7 +1418,7 @@
               <w:lang w:val="fr-FR" w:eastAsia="fr-FR"/>
             </w:rPr>
           </w:pPr>
-          <w:hyperlink w:anchor="_Toc420068046" w:history="1">
+          <w:hyperlink w:anchor="_Toc420448713" w:history="1">
             <w:r>
               <w:rPr>
                 <w:rStyle w:val="Hyperlink"/>
@@ -1445,7 +1445,7 @@
                 <w:noProof/>
                 <w:webHidden/>
               </w:rPr>
-              <w:instrText xml:space="preserve"> PAGEREF _Toc420068046 \h </w:instrText>
+              <w:instrText xml:space="preserve"> PAGEREF _Toc420448713 \h </w:instrText>
             </w:r>
             <w:r>
               <w:rPr>
@@ -1488,7 +1488,7 @@
               <w:lang w:val="fr-FR" w:eastAsia="fr-FR"/>
             </w:rPr>
           </w:pPr>
-          <w:hyperlink w:anchor="_Toc420068047" w:history="1">
+          <w:hyperlink w:anchor="_Toc420448714" w:history="1">
             <w:r>
               <w:rPr>
                 <w:rStyle w:val="Hyperlink"/>
@@ -1515,7 +1515,7 @@
                 <w:noProof/>
                 <w:webHidden/>
               </w:rPr>
-              <w:instrText xml:space="preserve"> PAGEREF _Toc420068047 \h </w:instrText>
+              <w:instrText xml:space="preserve"> PAGEREF _Toc420448714 \h </w:instrText>
             </w:r>
             <w:r>
               <w:rPr>
@@ -1555,7 +1555,7 @@
               <w:lang w:val="fr-FR" w:eastAsia="fr-FR"/>
             </w:rPr>
           </w:pPr>
-          <w:hyperlink w:anchor="_Toc420068048" w:history="1">
+          <w:hyperlink w:anchor="_Toc420448715" w:history="1">
             <w:r>
               <w:rPr>
                 <w:rStyle w:val="Hyperlink"/>
@@ -1582,7 +1582,7 @@
                 <w:noProof/>
                 <w:webHidden/>
               </w:rPr>
-              <w:instrText xml:space="preserve"> PAGEREF _Toc420068048 \h </w:instrText>
+              <w:instrText xml:space="preserve"> PAGEREF _Toc420448715 \h </w:instrText>
             </w:r>
             <w:r>
               <w:rPr>
@@ -1622,7 +1622,7 @@
               <w:lang w:val="fr-FR" w:eastAsia="fr-FR"/>
             </w:rPr>
           </w:pPr>
-          <w:hyperlink w:anchor="_Toc420068049" w:history="1">
+          <w:hyperlink w:anchor="_Toc420448716" w:history="1">
             <w:r>
               <w:rPr>
                 <w:rStyle w:val="Hyperlink"/>
@@ -1649,7 +1649,7 @@
                 <w:noProof/>
                 <w:webHidden/>
               </w:rPr>
-              <w:instrText xml:space="preserve"> PAGEREF _Toc420068049 \h </w:instrText>
+              <w:instrText xml:space="preserve"> PAGEREF _Toc420448716 \h </w:instrText>
             </w:r>
             <w:r>
               <w:rPr>
@@ -1689,7 +1689,7 @@
               <w:lang w:val="fr-FR" w:eastAsia="fr-FR"/>
             </w:rPr>
           </w:pPr>
-          <w:hyperlink w:anchor="_Toc420068050" w:history="1">
+          <w:hyperlink w:anchor="_Toc420448717" w:history="1">
             <w:r>
               <w:rPr>
                 <w:rStyle w:val="Hyperlink"/>
@@ -1716,7 +1716,7 @@
                 <w:noProof/>
                 <w:webHidden/>
               </w:rPr>
-              <w:instrText xml:space="preserve"> PAGEREF _Toc420068050 \h </w:instrText>
+              <w:instrText xml:space="preserve"> PAGEREF _Toc420448717 \h </w:instrText>
             </w:r>
             <w:r>
               <w:rPr>
@@ -1756,7 +1756,7 @@
               <w:lang w:val="fr-FR" w:eastAsia="fr-FR"/>
             </w:rPr>
           </w:pPr>
-          <w:hyperlink w:anchor="_Toc420068051" w:history="1">
+          <w:hyperlink w:anchor="_Toc420448718" w:history="1">
             <w:r>
               <w:rPr>
                 <w:rStyle w:val="Hyperlink"/>
@@ -1783,7 +1783,7 @@
                 <w:noProof/>
                 <w:webHidden/>
               </w:rPr>
-              <w:instrText xml:space="preserve"> PAGEREF _Toc420068051 \h </w:instrText>
+              <w:instrText xml:space="preserve"> PAGEREF _Toc420448718 \h </w:instrText>
             </w:r>
             <w:r>
               <w:rPr>
@@ -1823,7 +1823,7 @@
               <w:lang w:val="fr-FR" w:eastAsia="fr-FR"/>
             </w:rPr>
           </w:pPr>
-          <w:hyperlink w:anchor="_Toc420068052" w:history="1">
+          <w:hyperlink w:anchor="_Toc420448719" w:history="1">
             <w:r>
               <w:rPr>
                 <w:rStyle w:val="Hyperlink"/>
@@ -1850,7 +1850,7 @@
                 <w:noProof/>
                 <w:webHidden/>
               </w:rPr>
-              <w:instrText xml:space="preserve"> PAGEREF _Toc420068052 \h </w:instrText>
+              <w:instrText xml:space="preserve"> PAGEREF _Toc420448719 \h </w:instrText>
             </w:r>
             <w:r>
               <w:rPr>
@@ -1890,7 +1890,7 @@
               <w:lang w:val="fr-FR" w:eastAsia="fr-FR"/>
             </w:rPr>
           </w:pPr>
-          <w:hyperlink w:anchor="_Toc420068053" w:history="1">
+          <w:hyperlink w:anchor="_Toc420448720" w:history="1">
             <w:r>
               <w:rPr>
                 <w:rStyle w:val="Hyperlink"/>
@@ -1917,7 +1917,7 @@
                 <w:noProof/>
                 <w:webHidden/>
               </w:rPr>
-              <w:instrText xml:space="preserve"> PAGEREF _Toc420068053 \h </w:instrText>
+              <w:instrText xml:space="preserve"> PAGEREF _Toc420448720 \h </w:instrText>
             </w:r>
             <w:r>
               <w:rPr>
@@ -1957,7 +1957,7 @@
               <w:lang w:val="fr-FR" w:eastAsia="fr-FR"/>
             </w:rPr>
           </w:pPr>
-          <w:hyperlink w:anchor="_Toc420068054" w:history="1">
+          <w:hyperlink w:anchor="_Toc420448721" w:history="1">
             <w:r>
               <w:rPr>
                 <w:rStyle w:val="Hyperlink"/>
@@ -1984,7 +1984,7 @@
                 <w:noProof/>
                 <w:webHidden/>
               </w:rPr>
-              <w:instrText xml:space="preserve"> PAGEREF _Toc420068054 \h </w:instrText>
+              <w:instrText xml:space="preserve"> PAGEREF _Toc420448721 \h </w:instrText>
             </w:r>
             <w:r>
               <w:rPr>
@@ -2027,7 +2027,7 @@
               <w:lang w:val="fr-FR" w:eastAsia="fr-FR"/>
             </w:rPr>
           </w:pPr>
-          <w:hyperlink w:anchor="_Toc420068055" w:history="1">
+          <w:hyperlink w:anchor="_Toc420448722" w:history="1">
             <w:r>
               <w:rPr>
                 <w:rStyle w:val="Hyperlink"/>
@@ -2054,7 +2054,7 @@
                 <w:noProof/>
                 <w:webHidden/>
               </w:rPr>
-              <w:instrText xml:space="preserve"> PAGEREF _Toc420068055 \h </w:instrText>
+              <w:instrText xml:space="preserve"> PAGEREF _Toc420448722 \h </w:instrText>
             </w:r>
             <w:r>
               <w:rPr>
@@ -2094,7 +2094,7 @@
               <w:lang w:val="fr-FR" w:eastAsia="fr-FR"/>
             </w:rPr>
           </w:pPr>
-          <w:hyperlink w:anchor="_Toc420068056" w:history="1">
+          <w:hyperlink w:anchor="_Toc420448723" w:history="1">
             <w:r>
               <w:rPr>
                 <w:rStyle w:val="Hyperlink"/>
@@ -2121,7 +2121,7 @@
                 <w:noProof/>
                 <w:webHidden/>
               </w:rPr>
-              <w:instrText xml:space="preserve"> PAGEREF _Toc420068056 \h </w:instrText>
+              <w:instrText xml:space="preserve"> PAGEREF _Toc420448723 \h </w:instrText>
             </w:r>
             <w:r>
               <w:rPr>
@@ -2161,7 +2161,7 @@
               <w:lang w:val="fr-FR" w:eastAsia="fr-FR"/>
             </w:rPr>
           </w:pPr>
-          <w:hyperlink w:anchor="_Toc420068057" w:history="1">
+          <w:hyperlink w:anchor="_Toc420448724" w:history="1">
             <w:r>
               <w:rPr>
                 <w:rStyle w:val="Hyperlink"/>
@@ -2188,7 +2188,7 @@
                 <w:noProof/>
                 <w:webHidden/>
               </w:rPr>
-              <w:instrText xml:space="preserve"> PAGEREF _Toc420068057 \h </w:instrText>
+              <w:instrText xml:space="preserve"> PAGEREF _Toc420448724 \h </w:instrText>
             </w:r>
             <w:r>
               <w:rPr>
@@ -2228,7 +2228,7 @@
               <w:lang w:val="fr-FR" w:eastAsia="fr-FR"/>
             </w:rPr>
           </w:pPr>
-          <w:hyperlink w:anchor="_Toc420068058" w:history="1">
+          <w:hyperlink w:anchor="_Toc420448725" w:history="1">
             <w:r>
               <w:rPr>
                 <w:rStyle w:val="Hyperlink"/>
@@ -2255,7 +2255,7 @@
                 <w:noProof/>
                 <w:webHidden/>
               </w:rPr>
-              <w:instrText xml:space="preserve"> PAGEREF _Toc420068058 \h </w:instrText>
+              <w:instrText xml:space="preserve"> PAGEREF _Toc420448725 \h </w:instrText>
             </w:r>
             <w:r>
               <w:rPr>
@@ -2295,7 +2295,7 @@
               <w:lang w:val="fr-FR" w:eastAsia="fr-FR"/>
             </w:rPr>
           </w:pPr>
-          <w:hyperlink w:anchor="_Toc420068059" w:history="1">
+          <w:hyperlink w:anchor="_Toc420448726" w:history="1">
             <w:r>
               <w:rPr>
                 <w:rStyle w:val="Hyperlink"/>
@@ -2322,7 +2322,7 @@
                 <w:noProof/>
                 <w:webHidden/>
               </w:rPr>
-              <w:instrText xml:space="preserve"> PAGEREF _Toc420068059 \h </w:instrText>
+              <w:instrText xml:space="preserve"> PAGEREF _Toc420448726 \h </w:instrText>
             </w:r>
             <w:r>
               <w:rPr>
@@ -2362,7 +2362,7 @@
               <w:lang w:val="fr-FR" w:eastAsia="fr-FR"/>
             </w:rPr>
           </w:pPr>
-          <w:hyperlink w:anchor="_Toc420068060" w:history="1">
+          <w:hyperlink w:anchor="_Toc420448727" w:history="1">
             <w:r>
               <w:rPr>
                 <w:rStyle w:val="Hyperlink"/>
@@ -2389,7 +2389,7 @@
                 <w:noProof/>
                 <w:webHidden/>
               </w:rPr>
-              <w:instrText xml:space="preserve"> PAGEREF _Toc420068060 \h </w:instrText>
+              <w:instrText xml:space="preserve"> PAGEREF _Toc420448727 \h </w:instrText>
             </w:r>
             <w:r>
               <w:rPr>
@@ -2429,7 +2429,7 @@
               <w:lang w:val="fr-FR" w:eastAsia="fr-FR"/>
             </w:rPr>
           </w:pPr>
-          <w:hyperlink w:anchor="_Toc420068061" w:history="1">
+          <w:hyperlink w:anchor="_Toc420448728" w:history="1">
             <w:r>
               <w:rPr>
                 <w:rStyle w:val="Hyperlink"/>
@@ -2456,7 +2456,7 @@
                 <w:noProof/>
                 <w:webHidden/>
               </w:rPr>
-              <w:instrText xml:space="preserve"> PAGEREF _Toc420068061 \h </w:instrText>
+              <w:instrText xml:space="preserve"> PAGEREF _Toc420448728 \h </w:instrText>
             </w:r>
             <w:r>
               <w:rPr>
@@ -2496,7 +2496,7 @@
               <w:lang w:val="fr-FR" w:eastAsia="fr-FR"/>
             </w:rPr>
           </w:pPr>
-          <w:hyperlink w:anchor="_Toc420068062" w:history="1">
+          <w:hyperlink w:anchor="_Toc420448729" w:history="1">
             <w:r>
               <w:rPr>
                 <w:rStyle w:val="Hyperlink"/>
@@ -2523,7 +2523,7 @@
                 <w:noProof/>
                 <w:webHidden/>
               </w:rPr>
-              <w:instrText xml:space="preserve"> PAGEREF _Toc420068062 \h </w:instrText>
+              <w:instrText xml:space="preserve"> PAGEREF _Toc420448729 \h </w:instrText>
             </w:r>
             <w:r>
               <w:rPr>
@@ -2563,7 +2563,7 @@
               <w:lang w:val="fr-FR" w:eastAsia="fr-FR"/>
             </w:rPr>
           </w:pPr>
-          <w:hyperlink w:anchor="_Toc420068063" w:history="1">
+          <w:hyperlink w:anchor="_Toc420448730" w:history="1">
             <w:r>
               <w:rPr>
                 <w:rStyle w:val="Hyperlink"/>
@@ -2590,7 +2590,7 @@
                 <w:noProof/>
                 <w:webHidden/>
               </w:rPr>
-              <w:instrText xml:space="preserve"> PAGEREF _Toc420068063 \h </w:instrText>
+              <w:instrText xml:space="preserve"> PAGEREF _Toc420448730 \h </w:instrText>
             </w:r>
             <w:r>
               <w:rPr>
@@ -2630,7 +2630,7 @@
               <w:lang w:val="fr-FR" w:eastAsia="fr-FR"/>
             </w:rPr>
           </w:pPr>
-          <w:hyperlink w:anchor="_Toc420068064" w:history="1">
+          <w:hyperlink w:anchor="_Toc420448731" w:history="1">
             <w:r>
               <w:rPr>
                 <w:rStyle w:val="Hyperlink"/>
@@ -2657,7 +2657,7 @@
                 <w:noProof/>
                 <w:webHidden/>
               </w:rPr>
-              <w:instrText xml:space="preserve"> PAGEREF _Toc420068064 \h </w:instrText>
+              <w:instrText xml:space="preserve"> PAGEREF _Toc420448731 \h </w:instrText>
             </w:r>
             <w:r>
               <w:rPr>
@@ -2697,7 +2697,7 @@
               <w:lang w:val="fr-FR" w:eastAsia="fr-FR"/>
             </w:rPr>
           </w:pPr>
-          <w:hyperlink w:anchor="_Toc420068065" w:history="1">
+          <w:hyperlink w:anchor="_Toc420448732" w:history="1">
             <w:r>
               <w:rPr>
                 <w:rStyle w:val="Hyperlink"/>
@@ -2724,7 +2724,7 @@
                 <w:noProof/>
                 <w:webHidden/>
               </w:rPr>
-              <w:instrText xml:space="preserve"> PAGEREF _Toc420068065 \h </w:instrText>
+              <w:instrText xml:space="preserve"> PAGEREF _Toc420448732 \h </w:instrText>
             </w:r>
             <w:r>
               <w:rPr>
@@ -2767,7 +2767,7 @@
               <w:lang w:val="fr-FR" w:eastAsia="fr-FR"/>
             </w:rPr>
           </w:pPr>
-          <w:hyperlink w:anchor="_Toc420068066" w:history="1">
+          <w:hyperlink w:anchor="_Toc420448733" w:history="1">
             <w:r>
               <w:rPr>
                 <w:rStyle w:val="Hyperlink"/>
@@ -2794,7 +2794,7 @@
                 <w:noProof/>
                 <w:webHidden/>
               </w:rPr>
-              <w:instrText xml:space="preserve"> PAGEREF _Toc420068066 \h </w:instrText>
+              <w:instrText xml:space="preserve"> PAGEREF _Toc420448733 \h </w:instrText>
             </w:r>
             <w:r>
               <w:rPr>
@@ -2834,7 +2834,7 @@
               <w:lang w:val="fr-FR" w:eastAsia="fr-FR"/>
             </w:rPr>
           </w:pPr>
-          <w:hyperlink w:anchor="_Toc420068067" w:history="1">
+          <w:hyperlink w:anchor="_Toc420448734" w:history="1">
             <w:r>
               <w:rPr>
                 <w:rStyle w:val="Hyperlink"/>
@@ -2861,7 +2861,7 @@
                 <w:noProof/>
                 <w:webHidden/>
               </w:rPr>
-              <w:instrText xml:space="preserve"> PAGEREF _Toc420068067 \h </w:instrText>
+              <w:instrText xml:space="preserve"> PAGEREF _Toc420448734 \h </w:instrText>
             </w:r>
             <w:r>
               <w:rPr>
@@ -2901,7 +2901,7 @@
               <w:lang w:val="fr-FR" w:eastAsia="fr-FR"/>
             </w:rPr>
           </w:pPr>
-          <w:hyperlink w:anchor="_Toc420068068" w:history="1">
+          <w:hyperlink w:anchor="_Toc420448735" w:history="1">
             <w:r>
               <w:rPr>
                 <w:rStyle w:val="Hyperlink"/>
@@ -2928,7 +2928,7 @@
                 <w:noProof/>
                 <w:webHidden/>
               </w:rPr>
-              <w:instrText xml:space="preserve"> PAGEREF _Toc420068068 \h </w:instrText>
+              <w:instrText xml:space="preserve"> PAGEREF _Toc420448735 \h </w:instrText>
             </w:r>
             <w:r>
               <w:rPr>
@@ -2968,7 +2968,7 @@
               <w:lang w:val="fr-FR" w:eastAsia="fr-FR"/>
             </w:rPr>
           </w:pPr>
-          <w:hyperlink w:anchor="_Toc420068069" w:history="1">
+          <w:hyperlink w:anchor="_Toc420448736" w:history="1">
             <w:r>
               <w:rPr>
                 <w:rStyle w:val="Hyperlink"/>
@@ -2995,7 +2995,7 @@
                 <w:noProof/>
                 <w:webHidden/>
               </w:rPr>
-              <w:instrText xml:space="preserve"> PAGEREF _Toc420068069 \h </w:instrText>
+              <w:instrText xml:space="preserve"> PAGEREF _Toc420448736 \h </w:instrText>
             </w:r>
             <w:r>
               <w:rPr>
@@ -3038,7 +3038,7 @@
               <w:lang w:val="fr-FR" w:eastAsia="fr-FR"/>
             </w:rPr>
           </w:pPr>
-          <w:hyperlink w:anchor="_Toc420068070" w:history="1">
+          <w:hyperlink w:anchor="_Toc420448737" w:history="1">
             <w:r>
               <w:rPr>
                 <w:rStyle w:val="Hyperlink"/>
@@ -3065,7 +3065,7 @@
                 <w:noProof/>
                 <w:webHidden/>
               </w:rPr>
-              <w:instrText xml:space="preserve"> PAGEREF _Toc420068070 \h </w:instrText>
+              <w:instrText xml:space="preserve"> PAGEREF _Toc420448737 \h </w:instrText>
             </w:r>
             <w:r>
               <w:rPr>
@@ -3105,7 +3105,7 @@
               <w:lang w:val="fr-FR" w:eastAsia="fr-FR"/>
             </w:rPr>
           </w:pPr>
-          <w:hyperlink w:anchor="_Toc420068071" w:history="1">
+          <w:hyperlink w:anchor="_Toc420448738" w:history="1">
             <w:r>
               <w:rPr>
                 <w:rStyle w:val="Hyperlink"/>
@@ -3132,7 +3132,7 @@
                 <w:noProof/>
                 <w:webHidden/>
               </w:rPr>
-              <w:instrText xml:space="preserve"> PAGEREF _Toc420068071 \h </w:instrText>
+              <w:instrText xml:space="preserve"> PAGEREF _Toc420448738 \h </w:instrText>
             </w:r>
             <w:r>
               <w:rPr>
@@ -3175,7 +3175,7 @@
               <w:lang w:val="fr-FR" w:eastAsia="fr-FR"/>
             </w:rPr>
           </w:pPr>
-          <w:hyperlink w:anchor="_Toc420068072" w:history="1">
+          <w:hyperlink w:anchor="_Toc420448739" w:history="1">
             <w:r>
               <w:rPr>
                 <w:rStyle w:val="Hyperlink"/>
@@ -3202,7 +3202,7 @@
                 <w:noProof/>
                 <w:webHidden/>
               </w:rPr>
-              <w:instrText xml:space="preserve"> PAGEREF _Toc420068072 \h </w:instrText>
+              <w:instrText xml:space="preserve"> PAGEREF _Toc420448739 \h </w:instrText>
             </w:r>
             <w:r>
               <w:rPr>
@@ -3245,7 +3245,7 @@
               <w:lang w:val="fr-FR" w:eastAsia="fr-FR"/>
             </w:rPr>
           </w:pPr>
-          <w:hyperlink w:anchor="_Toc420068073" w:history="1">
+          <w:hyperlink w:anchor="_Toc420448740" w:history="1">
             <w:r>
               <w:rPr>
                 <w:rStyle w:val="Hyperlink"/>
@@ -3272,7 +3272,7 @@
                 <w:noProof/>
                 <w:webHidden/>
               </w:rPr>
-              <w:instrText xml:space="preserve"> PAGEREF _Toc420068073 \h </w:instrText>
+              <w:instrText xml:space="preserve"> PAGEREF _Toc420448740 \h </w:instrText>
             </w:r>
             <w:r>
               <w:rPr>
@@ -3312,7 +3312,7 @@
               <w:lang w:val="fr-FR" w:eastAsia="fr-FR"/>
             </w:rPr>
           </w:pPr>
-          <w:hyperlink w:anchor="_Toc420068074" w:history="1">
+          <w:hyperlink w:anchor="_Toc420448741" w:history="1">
             <w:r>
               <w:rPr>
                 <w:rStyle w:val="Hyperlink"/>
@@ -3339,7 +3339,7 @@
                 <w:noProof/>
                 <w:webHidden/>
               </w:rPr>
-              <w:instrText xml:space="preserve"> PAGEREF _Toc420068074 \h </w:instrText>
+              <w:instrText xml:space="preserve"> PAGEREF _Toc420448741 \h </w:instrText>
             </w:r>
             <w:r>
               <w:rPr>
@@ -3379,7 +3379,7 @@
               <w:lang w:val="fr-FR" w:eastAsia="fr-FR"/>
             </w:rPr>
           </w:pPr>
-          <w:hyperlink w:anchor="_Toc420068075" w:history="1">
+          <w:hyperlink w:anchor="_Toc420448742" w:history="1">
             <w:r>
               <w:rPr>
                 <w:rStyle w:val="Hyperlink"/>
@@ -3406,7 +3406,7 @@
                 <w:noProof/>
                 <w:webHidden/>
               </w:rPr>
-              <w:instrText xml:space="preserve"> PAGEREF _Toc420068075 \h </w:instrText>
+              <w:instrText xml:space="preserve"> PAGEREF _Toc420448742 \h </w:instrText>
             </w:r>
             <w:r>
               <w:rPr>
@@ -3452,7 +3452,7 @@
       <w:pPr>
         <w:pStyle w:val="Heading1"/>
       </w:pPr>
-      <w:bookmarkStart w:id="2" w:name="_Toc420068030"/>
+      <w:bookmarkStart w:id="2" w:name="_Toc420448697"/>
       <w:r>
         <w:t>About</w:t>
       </w:r>
@@ -3569,7 +3569,7 @@
       <w:pPr>
         <w:pStyle w:val="Heading1"/>
       </w:pPr>
-      <w:bookmarkStart w:id="3" w:name="_Toc420068031"/>
+      <w:bookmarkStart w:id="3" w:name="_Toc420448698"/>
       <w:r>
         <w:t>Application</w:t>
       </w:r>
@@ -3787,7 +3787,7 @@
       <w:pPr>
         <w:pStyle w:val="Heading1"/>
       </w:pPr>
-      <w:bookmarkStart w:id="4" w:name="_Toc420068032"/>
+      <w:bookmarkStart w:id="4" w:name="_Toc420448699"/>
       <w:r>
         <w:t>License</w:t>
       </w:r>
@@ -3902,7 +3902,7 @@
       <w:pPr>
         <w:pStyle w:val="Heading1"/>
       </w:pPr>
-      <w:bookmarkStart w:id="5" w:name="_Toc420068033"/>
+      <w:bookmarkStart w:id="5" w:name="_Toc420448700"/>
       <w:proofErr w:type="spellStart"/>
       <w:r>
         <w:t>Pomodoro</w:t>
@@ -5017,7 +5017,7 @@
       <w:pPr>
         <w:pStyle w:val="Heading1"/>
       </w:pPr>
-      <w:bookmarkStart w:id="6" w:name="_Toc420068034"/>
+      <w:bookmarkStart w:id="6" w:name="_Toc420448701"/>
       <w:r>
         <w:t xml:space="preserve">Scrum’s </w:t>
       </w:r>
@@ -6154,7 +6154,7 @@
       <w:pPr>
         <w:pStyle w:val="Heading1"/>
       </w:pPr>
-      <w:bookmarkStart w:id="7" w:name="_Toc420068035"/>
+      <w:bookmarkStart w:id="7" w:name="_Toc420448702"/>
       <w:r>
         <w:lastRenderedPageBreak/>
         <w:t>Configuration</w:t>
@@ -6524,7 +6524,7 @@
       <w:pPr>
         <w:pStyle w:val="Heading2"/>
       </w:pPr>
-      <w:bookmarkStart w:id="8" w:name="_Toc420068036"/>
+      <w:bookmarkStart w:id="8" w:name="_Toc420448703"/>
       <w:proofErr w:type="spellStart"/>
       <w:r>
         <w:t>MySQL</w:t>
@@ -7173,7 +7173,7 @@
       <w:pPr>
         <w:pStyle w:val="Heading2"/>
       </w:pPr>
-      <w:bookmarkStart w:id="9" w:name="_Toc420068037"/>
+      <w:bookmarkStart w:id="9" w:name="_Toc420448704"/>
       <w:r>
         <w:t>Logger</w:t>
       </w:r>
@@ -7324,7 +7324,7 @@
       <w:pPr>
         <w:pStyle w:val="Heading2"/>
       </w:pPr>
-      <w:bookmarkStart w:id="10" w:name="_Toc420068038"/>
+      <w:bookmarkStart w:id="10" w:name="_Toc420448705"/>
       <w:r>
         <w:t>Google Drive configuration</w:t>
       </w:r>
@@ -7529,7 +7529,7 @@
       <w:pPr>
         <w:pStyle w:val="Heading1"/>
       </w:pPr>
-      <w:bookmarkStart w:id="11" w:name="_Toc420068039"/>
+      <w:bookmarkStart w:id="11" w:name="_Toc420448706"/>
       <w:proofErr w:type="spellStart"/>
       <w:r>
         <w:t>m</w:t>
@@ -7548,7 +7548,7 @@
       <w:pPr>
         <w:pStyle w:val="Heading2"/>
       </w:pPr>
-      <w:bookmarkStart w:id="12" w:name="_Toc420068040"/>
+      <w:bookmarkStart w:id="12" w:name="_Toc420448707"/>
       <w:r>
         <w:t>How to set the preferences</w:t>
       </w:r>
@@ -10409,7 +10409,7 @@
       <w:pPr>
         <w:pStyle w:val="Heading1"/>
       </w:pPr>
-      <w:bookmarkStart w:id="32" w:name="_Toc420068041"/>
+      <w:bookmarkStart w:id="32" w:name="_Toc420448708"/>
       <w:r>
         <w:t>Getting Started</w:t>
       </w:r>
@@ -10487,7 +10487,7 @@
       <w:pPr>
         <w:pStyle w:val="Heading2"/>
       </w:pPr>
-      <w:bookmarkStart w:id="33" w:name="_Toc420068042"/>
+      <w:bookmarkStart w:id="33" w:name="_Toc420448709"/>
       <w:r>
         <w:t>One</w:t>
       </w:r>
@@ -11406,7 +11406,7 @@
           </wp:anchor>
         </w:drawing>
       </w:r>
-      <w:bookmarkStart w:id="36" w:name="_Toc420068043"/>
+      <w:bookmarkStart w:id="36" w:name="_Toc420448710"/>
       <w:r>
         <w:t>New</w:t>
       </w:r>
@@ -11435,7 +11435,7 @@
       <w:pPr>
         <w:pStyle w:val="Heading2"/>
       </w:pPr>
-      <w:bookmarkStart w:id="37" w:name="_Toc420068044"/>
+      <w:bookmarkStart w:id="37" w:name="_Toc420448711"/>
       <w:r>
         <w:t>How to c</w:t>
       </w:r>
@@ -11793,7 +11793,7 @@
       <w:pPr>
         <w:pStyle w:val="Heading2"/>
       </w:pPr>
-      <w:bookmarkStart w:id="38" w:name="_Toc420068045"/>
+      <w:bookmarkStart w:id="38" w:name="_Toc420448712"/>
       <w:r>
         <w:t xml:space="preserve">How to create </w:t>
       </w:r>
@@ -12106,7 +12106,7 @@
       <w:pPr>
         <w:pStyle w:val="Heading2"/>
       </w:pPr>
-      <w:bookmarkStart w:id="39" w:name="_Toc420068046"/>
+      <w:bookmarkStart w:id="39" w:name="_Toc420448713"/>
       <w:r>
         <w:t>How to use the</w:t>
       </w:r>
@@ -12636,7 +12636,7 @@
           </wp:anchor>
         </w:drawing>
       </w:r>
-      <w:bookmarkStart w:id="50" w:name="_Toc420068047"/>
+      <w:bookmarkStart w:id="50" w:name="_Toc420448714"/>
       <w:r>
         <w:t>Ac</w:t>
       </w:r>
@@ -12671,7 +12671,7 @@
       <w:pPr>
         <w:pStyle w:val="Heading2"/>
       </w:pPr>
-      <w:bookmarkStart w:id="51" w:name="_Toc420068048"/>
+      <w:bookmarkStart w:id="51" w:name="_Toc420448715"/>
       <w:r>
         <w:t xml:space="preserve">How to read the </w:t>
       </w:r>
@@ -13009,7 +13009,7 @@
       <w:pPr>
         <w:pStyle w:val="Heading2"/>
       </w:pPr>
-      <w:bookmarkStart w:id="52" w:name="_Toc420068049"/>
+      <w:bookmarkStart w:id="52" w:name="_Toc420448716"/>
       <w:r>
         <w:t>How to</w:t>
       </w:r>
@@ -13588,7 +13588,7 @@
       <w:pPr>
         <w:pStyle w:val="Heading2"/>
       </w:pPr>
-      <w:bookmarkStart w:id="53" w:name="_Toc420068050"/>
+      <w:bookmarkStart w:id="53" w:name="_Toc420448717"/>
       <w:r>
         <w:t>How to</w:t>
       </w:r>
@@ -13866,7 +13866,7 @@
       <w:pPr>
         <w:pStyle w:val="Heading2"/>
       </w:pPr>
-      <w:bookmarkStart w:id="54" w:name="_Toc420068051"/>
+      <w:bookmarkStart w:id="54" w:name="_Toc420448718"/>
       <w:r>
         <w:t>How to use a task as template</w:t>
       </w:r>
@@ -13947,7 +13947,7 @@
       <w:pPr>
         <w:pStyle w:val="Heading2"/>
       </w:pPr>
-      <w:bookmarkStart w:id="55" w:name="_Toc420068052"/>
+      <w:bookmarkStart w:id="55" w:name="_Toc420448719"/>
       <w:r>
         <w:t>How to edit a task</w:t>
       </w:r>
@@ -14144,7 +14144,7 @@
       <w:pPr>
         <w:pStyle w:val="Heading2"/>
       </w:pPr>
-      <w:bookmarkStart w:id="56" w:name="_Toc420068053"/>
+      <w:bookmarkStart w:id="56" w:name="_Toc420448720"/>
       <w:r>
         <w:t>How to export data</w:t>
       </w:r>
@@ -15022,7 +15022,7 @@
       <w:pPr>
         <w:pStyle w:val="Heading2"/>
       </w:pPr>
-      <w:bookmarkStart w:id="63" w:name="_Toc420068054"/>
+      <w:bookmarkStart w:id="63" w:name="_Toc420448721"/>
       <w:r>
         <w:t>How to impor</w:t>
       </w:r>
@@ -15289,7 +15289,7 @@
           </wp:anchor>
         </w:drawing>
       </w:r>
-      <w:bookmarkStart w:id="64" w:name="_Toc420068055"/>
+      <w:bookmarkStart w:id="64" w:name="_Toc420448722"/>
       <w:proofErr w:type="spellStart"/>
       <w:r>
         <w:t>ToDo</w:t>
@@ -15343,7 +15343,7 @@
       <w:pPr>
         <w:pStyle w:val="Heading2"/>
       </w:pPr>
-      <w:bookmarkStart w:id="65" w:name="_Toc420068056"/>
+      <w:bookmarkStart w:id="65" w:name="_Toc420448723"/>
       <w:r>
         <w:t xml:space="preserve">How to read the </w:t>
       </w:r>
@@ -15643,7 +15643,7 @@
       <w:pPr>
         <w:pStyle w:val="Heading2"/>
       </w:pPr>
-      <w:bookmarkStart w:id="66" w:name="_Toc420068057"/>
+      <w:bookmarkStart w:id="66" w:name="_Toc420448724"/>
       <w:r>
         <w:t>How to p</w:t>
       </w:r>
@@ -15709,7 +15709,7 @@
       <w:pPr>
         <w:pStyle w:val="Heading2"/>
       </w:pPr>
-      <w:bookmarkStart w:id="67" w:name="_Toc420068058"/>
+      <w:bookmarkStart w:id="67" w:name="_Toc420448725"/>
       <w:r>
         <w:t>How to</w:t>
       </w:r>
@@ -16075,11 +16075,36 @@
           </w:tcPr>
           <w:p>
             <w:r>
-              <w:t>Scroll to the selected task(s), and selected subtask(s) if any, or the running task and subtask if any</w:t>
-            </w:r>
-            <w:r>
-              <w:t xml:space="preserve"> (</w:t>
-            </w:r>
+              <w:t>Scroll to the selected task(s), and selected subtask(s) if any</w:t>
+            </w:r>
+            <w:r>
+              <w:t>.</w:t>
+            </w:r>
+          </w:p>
+        </w:tc>
+        <w:tc>
+          <w:tcPr>
+            <w:tcW w:w="2292" w:type="dxa"/>
+            <w:vAlign w:val="center"/>
+          </w:tcPr>
+          <w:p/>
+        </w:tc>
+      </w:tr>
+      <w:tr>
+        <w:tc>
+          <w:tcPr>
+            <w:tcW w:w="819" w:type="dxa"/>
+            <w:shd w:val="clear" w:color="auto" w:fill="EEECE1" w:themeFill="background2"/>
+            <w:vAlign w:val="center"/>
+          </w:tcPr>
+          <w:p>
+            <w:pPr>
+              <w:jc w:val="center"/>
+              <w:rPr>
+                <w:noProof/>
+                <w:lang w:val="fr-FR" w:eastAsia="fr-FR"/>
+              </w:rPr>
+            </w:pPr>
             <w:r>
               <w:rPr>
                 <w:noProof/>
@@ -16087,9 +16112,9 @@
               </w:rPr>
               <w:drawing>
                 <wp:inline distT="0" distB="0" distL="0" distR="0">
-                  <wp:extent cx="152421" cy="152421"/>
-                  <wp:effectExtent l="19050" t="0" r="0" b="0"/>
-                  <wp:docPr id="65" name="Picture 40" descr="running.png"/>
+                  <wp:extent cx="258793" cy="258793"/>
+                  <wp:effectExtent l="19050" t="0" r="7907" b="0"/>
+                  <wp:docPr id="24" name="Picture 40" descr="running.png"/>
                   <wp:cNvGraphicFramePr>
                     <a:graphicFrameLocks xmlns:a="http://schemas.openxmlformats.org/drawingml/2006/main" noChangeAspect="1"/>
                   </wp:cNvGraphicFramePr>
@@ -16109,7 +16134,7 @@
                         <pic:spPr>
                           <a:xfrm>
                             <a:off x="0" y="0"/>
-                            <a:ext cx="152421" cy="152421"/>
+                            <a:ext cx="257011" cy="257011"/>
                           </a:xfrm>
                           <a:prstGeom prst="rect">
                             <a:avLst/>
@@ -16121,8 +16146,48 @@
                 </wp:inline>
               </w:drawing>
             </w:r>
-            <w:r>
-              <w:t>).</w:t>
+          </w:p>
+        </w:tc>
+        <w:tc>
+          <w:tcPr>
+            <w:tcW w:w="1297" w:type="dxa"/>
+            <w:vAlign w:val="center"/>
+          </w:tcPr>
+          <w:p>
+            <w:pPr>
+              <w:jc w:val="center"/>
+              <w:rPr>
+                <w:b/>
+              </w:rPr>
+            </w:pPr>
+            <w:r>
+              <w:rPr>
+                <w:b/>
+              </w:rPr>
+              <w:t>CTRL + G</w:t>
+            </w:r>
+          </w:p>
+        </w:tc>
+        <w:tc>
+          <w:tcPr>
+            <w:tcW w:w="5588" w:type="dxa"/>
+            <w:vAlign w:val="center"/>
+          </w:tcPr>
+          <w:p>
+            <w:r>
+              <w:t>Scroll to</w:t>
+            </w:r>
+            <w:r>
+              <w:t xml:space="preserve"> and select</w:t>
+            </w:r>
+            <w:r>
+              <w:t xml:space="preserve"> the running task</w:t>
+            </w:r>
+            <w:r>
+              <w:t>,</w:t>
+            </w:r>
+            <w:r>
+              <w:t xml:space="preserve"> and subtask if any.</w:t>
             </w:r>
           </w:p>
         </w:tc>
@@ -16896,7 +16961,7 @@
       <w:pPr>
         <w:pStyle w:val="Heading2"/>
       </w:pPr>
-      <w:bookmarkStart w:id="68" w:name="_Toc420068059"/>
+      <w:bookmarkStart w:id="68" w:name="_Toc420448726"/>
       <w:r>
         <w:t>How to</w:t>
       </w:r>
@@ -17861,7 +17926,7 @@
       <w:pPr>
         <w:pStyle w:val="Heading2"/>
       </w:pPr>
-      <w:bookmarkStart w:id="69" w:name="_Toc420068060"/>
+      <w:bookmarkStart w:id="69" w:name="_Toc420448727"/>
       <w:r>
         <w:t>How to</w:t>
       </w:r>
@@ -18068,6 +18133,7 @@
                 <w:noProof/>
                 <w:lang w:val="fr-FR" w:eastAsia="fr-FR"/>
               </w:rPr>
+              <w:lastRenderedPageBreak/>
               <w:drawing>
                 <wp:inline distT="0" distB="0" distL="0" distR="0">
                   <wp:extent cx="200053" cy="352474"/>
@@ -18153,7 +18219,6 @@
                 <w:noProof/>
                 <w:lang w:val="fr-FR" w:eastAsia="fr-FR"/>
               </w:rPr>
-              <w:lastRenderedPageBreak/>
               <w:drawing>
                 <wp:inline distT="0" distB="0" distL="0" distR="0">
                   <wp:extent cx="200106" cy="352568"/>
@@ -18517,7 +18582,7 @@
       <w:pPr>
         <w:pStyle w:val="Heading2"/>
       </w:pPr>
-      <w:bookmarkStart w:id="70" w:name="_Toc420068061"/>
+      <w:bookmarkStart w:id="70" w:name="_Toc420448728"/>
       <w:r>
         <w:t>How to</w:t>
       </w:r>
@@ -19119,7 +19184,7 @@
       <w:pPr>
         <w:pStyle w:val="Heading2"/>
       </w:pPr>
-      <w:bookmarkStart w:id="71" w:name="_Toc420068062"/>
+      <w:bookmarkStart w:id="71" w:name="_Toc420448729"/>
       <w:r>
         <w:t>How to w</w:t>
       </w:r>
@@ -19610,6 +19675,7 @@
         </w:numPr>
       </w:pPr>
       <w:r>
+        <w:lastRenderedPageBreak/>
         <w:t xml:space="preserve">Take a </w:t>
       </w:r>
       <w:r>
@@ -19663,7 +19729,6 @@
         </w:numPr>
       </w:pPr>
       <w:r>
-        <w:lastRenderedPageBreak/>
         <w:t xml:space="preserve">If </w:t>
       </w:r>
       <w:r>
@@ -20279,7 +20344,7 @@
       <w:pPr>
         <w:pStyle w:val="Heading2"/>
       </w:pPr>
-      <w:bookmarkStart w:id="77" w:name="_Toc420068063"/>
+      <w:bookmarkStart w:id="77" w:name="_Toc420448730"/>
       <w:r>
         <w:t xml:space="preserve">How to </w:t>
       </w:r>
@@ -20767,7 +20832,7 @@
       <w:pPr>
         <w:pStyle w:val="Heading2"/>
       </w:pPr>
-      <w:bookmarkStart w:id="80" w:name="_Toc420068064"/>
+      <w:bookmarkStart w:id="80" w:name="_Toc420448731"/>
       <w:r>
         <w:t xml:space="preserve">How to </w:t>
       </w:r>
@@ -20898,6 +20963,7 @@
         <w:rPr>
           <w:b/>
         </w:rPr>
+        <w:lastRenderedPageBreak/>
         <w:t>Date</w:t>
       </w:r>
       <w:r>
@@ -20951,7 +21017,6 @@
         </w:numPr>
       </w:pPr>
       <w:r>
-        <w:lastRenderedPageBreak/>
         <w:t>If t</w:t>
       </w:r>
       <w:r>
@@ -21157,7 +21222,7 @@
       <w:pPr>
         <w:pStyle w:val="Heading2"/>
       </w:pPr>
-      <w:bookmarkStart w:id="81" w:name="_Toc420068065"/>
+      <w:bookmarkStart w:id="81" w:name="_Toc420448732"/>
       <w:r>
         <w:t xml:space="preserve">How to </w:t>
       </w:r>
@@ -21376,7 +21441,7 @@
           </wp:anchor>
         </w:drawing>
       </w:r>
-      <w:bookmarkStart w:id="82" w:name="_Toc420068066"/>
+      <w:bookmarkStart w:id="82" w:name="_Toc420448733"/>
       <w:r>
         <w:t>Report List / Release Backlog</w:t>
       </w:r>
@@ -21411,7 +21476,7 @@
       <w:pPr>
         <w:pStyle w:val="Heading2"/>
       </w:pPr>
-      <w:bookmarkStart w:id="83" w:name="_Toc420068067"/>
+      <w:bookmarkStart w:id="83" w:name="_Toc420448734"/>
       <w:r>
         <w:t xml:space="preserve">How to read the </w:t>
       </w:r>
@@ -21754,7 +21819,7 @@
       <w:pPr>
         <w:pStyle w:val="Heading2"/>
       </w:pPr>
-      <w:bookmarkStart w:id="84" w:name="_Toc420068068"/>
+      <w:bookmarkStart w:id="84" w:name="_Toc420448735"/>
       <w:r>
         <w:t xml:space="preserve">How to </w:t>
       </w:r>
@@ -22278,6 +22343,7 @@
         </w:numPr>
       </w:pPr>
       <w:r>
+        <w:lastRenderedPageBreak/>
         <w:t>(</w:t>
       </w:r>
       <w:r>
@@ -22362,7 +22428,7 @@
       <w:pPr>
         <w:pStyle w:val="Heading2"/>
       </w:pPr>
-      <w:bookmarkStart w:id="99" w:name="_Toc420068069"/>
+      <w:bookmarkStart w:id="99" w:name="_Toc420448736"/>
       <w:r>
         <w:t>How to</w:t>
       </w:r>
@@ -22707,7 +22773,7 @@
           </wp:anchor>
         </w:drawing>
       </w:r>
-      <w:bookmarkStart w:id="100" w:name="_Toc420068070"/>
+      <w:bookmarkStart w:id="100" w:name="_Toc420448737"/>
       <w:proofErr w:type="spellStart"/>
       <w:r>
         <w:t>Burndown</w:t>
@@ -22753,7 +22819,7 @@
       <w:pPr>
         <w:pStyle w:val="Heading2"/>
       </w:pPr>
-      <w:bookmarkStart w:id="101" w:name="_Toc420068071"/>
+      <w:bookmarkStart w:id="101" w:name="_Toc420448738"/>
       <w:r>
         <w:t xml:space="preserve">How to </w:t>
       </w:r>
@@ -23456,6 +23522,7 @@
         </w:numPr>
       </w:pPr>
       <w:r>
+        <w:lastRenderedPageBreak/>
         <w:t>Configure</w:t>
       </w:r>
       <w:r>
@@ -23531,7 +23598,6 @@
         </w:numPr>
       </w:pPr>
       <w:r>
-        <w:lastRenderedPageBreak/>
         <w:t>Type:</w:t>
       </w:r>
     </w:p>
@@ -24097,7 +24163,7 @@
       <w:pPr>
         <w:pStyle w:val="Heading1"/>
       </w:pPr>
-      <w:bookmarkStart w:id="102" w:name="_Toc420068072"/>
+      <w:bookmarkStart w:id="102" w:name="_Toc420448739"/>
       <w:r>
         <w:t>K</w:t>
       </w:r>
@@ -24487,6 +24553,7 @@
         </w:numPr>
       </w:pPr>
       <w:r>
+        <w:lastRenderedPageBreak/>
         <w:t>CTRL + F: search task.</w:t>
       </w:r>
       <w:r>
@@ -24514,7 +24581,6 @@
         </w:numPr>
       </w:pPr>
       <w:r>
-        <w:lastRenderedPageBreak/>
         <w:t>F2: edit the selected task’s title.</w:t>
       </w:r>
     </w:p>
@@ -25584,6 +25650,7 @@
         </w:numPr>
       </w:pPr>
       <w:r>
+        <w:lastRenderedPageBreak/>
         <w:t xml:space="preserve">CTRL + B: turn selected text bold. </w:t>
       </w:r>
     </w:p>
@@ -25608,7 +25675,6 @@
         </w:numPr>
       </w:pPr>
       <w:r>
-        <w:lastRenderedPageBreak/>
         <w:t>CTRL + U: underline selected text.</w:t>
       </w:r>
     </w:p>
@@ -25762,7 +25828,7 @@
       <w:pPr>
         <w:pStyle w:val="Heading1"/>
       </w:pPr>
-      <w:bookmarkStart w:id="103" w:name="_Toc420068073"/>
+      <w:bookmarkStart w:id="103" w:name="_Toc420448740"/>
       <w:r>
         <w:t>Annex</w:t>
       </w:r>
@@ -25772,7 +25838,7 @@
       <w:pPr>
         <w:pStyle w:val="Heading2"/>
       </w:pPr>
-      <w:bookmarkStart w:id="104" w:name="_Toc420068074"/>
+      <w:bookmarkStart w:id="104" w:name="_Toc420448741"/>
       <w:r>
         <w:t>Themes</w:t>
       </w:r>
@@ -26040,7 +26106,7 @@
       <w:pPr>
         <w:pStyle w:val="Heading2"/>
       </w:pPr>
-      <w:bookmarkStart w:id="105" w:name="_Toc420068075"/>
+      <w:bookmarkStart w:id="105" w:name="_Toc420448742"/>
       <w:r>
         <w:t>Libraries</w:t>
       </w:r>
@@ -26161,6 +26227,7 @@
       </w:pPr>
       <w:proofErr w:type="spellStart"/>
       <w:r>
+        <w:lastRenderedPageBreak/>
         <w:t>JS</w:t>
       </w:r>
       <w:r>
@@ -26221,7 +26288,7 @@
             <w:rPr>
               <w:noProof/>
             </w:rPr>
-            <w:t>5</w:t>
+            <w:t>3</w:t>
           </w:r>
         </w:fldSimple>
       </w:p>
@@ -26277,7 +26344,7 @@
         <v:path o:extrusionok="f" gradientshapeok="t" o:connecttype="rect"/>
         <o:lock v:ext="edit" aspectratio="t"/>
       </v:shapetype>
-      <v:shape id="_x0000_i1028" type="#_x0000_t75" alt="pomodoro16.png" style="width:16.3pt;height:16.3pt;visibility:visible;mso-wrap-style:square" o:bullet="t">
+      <v:shape id="_x0000_i1037" type="#_x0000_t75" alt="pomodoro16.png" style="width:16.3pt;height:16.3pt;visibility:visible;mso-wrap-style:square" o:bullet="t">
         <v:imagedata r:id="rId1" o:title="pomodoro16"/>
       </v:shape>
     </w:pict>
@@ -31899,7 +31966,7 @@
 </file>
 
 <file path=customXml/itemProps1.xml><?xml version="1.0" encoding="utf-8"?>
-<ds:datastoreItem xmlns:ds="http://schemas.openxmlformats.org/officeDocument/2006/customXml" ds:itemID="{50B58EB7-3528-449A-851C-AD10A01F5F14}">
+<ds:datastoreItem xmlns:ds="http://schemas.openxmlformats.org/officeDocument/2006/customXml" ds:itemID="{1BACB57D-3A70-4DB7-A04B-DB2146ADE352}">
   <ds:schemaRefs>
     <ds:schemaRef ds:uri="http://schemas.openxmlformats.org/officeDocument/2006/bibliography"/>
   </ds:schemaRefs>

</xml_diff>

<commit_message>
added 'how to' sections for Scrum  (sections) + fixed an issue with tooltip on timer
</commit_message>
<xml_diff>
--- a/doc/User guides/myAgilePomodoro_4.0.0.docx
+++ b/doc/User guides/myAgilePomodoro_4.0.0.docx
@@ -322,7 +322,7 @@
             </w:rPr>
             <w:fldChar w:fldCharType="separate"/>
           </w:r>
-          <w:hyperlink w:anchor="_Toc420448697" w:history="1">
+          <w:hyperlink w:anchor="_Toc420609536" w:history="1">
             <w:r>
               <w:rPr>
                 <w:rStyle w:val="Hyperlink"/>
@@ -349,7 +349,7 @@
                 <w:noProof/>
                 <w:webHidden/>
               </w:rPr>
-              <w:instrText xml:space="preserve"> PAGEREF _Toc420448697 \h </w:instrText>
+              <w:instrText xml:space="preserve"> PAGEREF _Toc420609536 \h </w:instrText>
             </w:r>
             <w:r>
               <w:rPr>
@@ -392,7 +392,7 @@
               <w:lang w:val="fr-FR" w:eastAsia="fr-FR"/>
             </w:rPr>
           </w:pPr>
-          <w:hyperlink w:anchor="_Toc420448698" w:history="1">
+          <w:hyperlink w:anchor="_Toc420609537" w:history="1">
             <w:r>
               <w:rPr>
                 <w:rStyle w:val="Hyperlink"/>
@@ -419,7 +419,7 @@
                 <w:noProof/>
                 <w:webHidden/>
               </w:rPr>
-              <w:instrText xml:space="preserve"> PAGEREF _Toc420448698 \h </w:instrText>
+              <w:instrText xml:space="preserve"> PAGEREF _Toc420609537 \h </w:instrText>
             </w:r>
             <w:r>
               <w:rPr>
@@ -462,7 +462,7 @@
               <w:lang w:val="fr-FR" w:eastAsia="fr-FR"/>
             </w:rPr>
           </w:pPr>
-          <w:hyperlink w:anchor="_Toc420448699" w:history="1">
+          <w:hyperlink w:anchor="_Toc420609538" w:history="1">
             <w:r>
               <w:rPr>
                 <w:rStyle w:val="Hyperlink"/>
@@ -489,7 +489,7 @@
                 <w:noProof/>
                 <w:webHidden/>
               </w:rPr>
-              <w:instrText xml:space="preserve"> PAGEREF _Toc420448699 \h </w:instrText>
+              <w:instrText xml:space="preserve"> PAGEREF _Toc420609538 \h </w:instrText>
             </w:r>
             <w:r>
               <w:rPr>
@@ -509,7 +509,7 @@
                 <w:noProof/>
                 <w:webHidden/>
               </w:rPr>
-              <w:t>3</w:t>
+              <w:t>4</w:t>
             </w:r>
             <w:r>
               <w:rPr>
@@ -532,7 +532,7 @@
               <w:lang w:val="fr-FR" w:eastAsia="fr-FR"/>
             </w:rPr>
           </w:pPr>
-          <w:hyperlink w:anchor="_Toc420448700" w:history="1">
+          <w:hyperlink w:anchor="_Toc420609539" w:history="1">
             <w:r>
               <w:rPr>
                 <w:rStyle w:val="Hyperlink"/>
@@ -559,7 +559,7 @@
                 <w:noProof/>
                 <w:webHidden/>
               </w:rPr>
-              <w:instrText xml:space="preserve"> PAGEREF _Toc420448700 \h </w:instrText>
+              <w:instrText xml:space="preserve"> PAGEREF _Toc420609539 \h </w:instrText>
             </w:r>
             <w:r>
               <w:rPr>
@@ -602,7 +602,7 @@
               <w:lang w:val="fr-FR" w:eastAsia="fr-FR"/>
             </w:rPr>
           </w:pPr>
-          <w:hyperlink w:anchor="_Toc420448701" w:history="1">
+          <w:hyperlink w:anchor="_Toc420609540" w:history="1">
             <w:r>
               <w:rPr>
                 <w:rStyle w:val="Hyperlink"/>
@@ -629,7 +629,7 @@
                 <w:noProof/>
                 <w:webHidden/>
               </w:rPr>
-              <w:instrText xml:space="preserve"> PAGEREF _Toc420448701 \h </w:instrText>
+              <w:instrText xml:space="preserve"> PAGEREF _Toc420609540 \h </w:instrText>
             </w:r>
             <w:r>
               <w:rPr>
@@ -672,7 +672,7 @@
               <w:lang w:val="fr-FR" w:eastAsia="fr-FR"/>
             </w:rPr>
           </w:pPr>
-          <w:hyperlink w:anchor="_Toc420448702" w:history="1">
+          <w:hyperlink w:anchor="_Toc420609541" w:history="1">
             <w:r>
               <w:rPr>
                 <w:rStyle w:val="Hyperlink"/>
@@ -699,7 +699,7 @@
                 <w:noProof/>
                 <w:webHidden/>
               </w:rPr>
-              <w:instrText xml:space="preserve"> PAGEREF _Toc420448702 \h </w:instrText>
+              <w:instrText xml:space="preserve"> PAGEREF _Toc420609541 \h </w:instrText>
             </w:r>
             <w:r>
               <w:rPr>
@@ -739,7 +739,7 @@
               <w:lang w:val="fr-FR" w:eastAsia="fr-FR"/>
             </w:rPr>
           </w:pPr>
-          <w:hyperlink w:anchor="_Toc420448703" w:history="1">
+          <w:hyperlink w:anchor="_Toc420609542" w:history="1">
             <w:r>
               <w:rPr>
                 <w:rStyle w:val="Hyperlink"/>
@@ -766,7 +766,7 @@
                 <w:noProof/>
                 <w:webHidden/>
               </w:rPr>
-              <w:instrText xml:space="preserve"> PAGEREF _Toc420448703 \h </w:instrText>
+              <w:instrText xml:space="preserve"> PAGEREF _Toc420609542 \h </w:instrText>
             </w:r>
             <w:r>
               <w:rPr>
@@ -806,7 +806,7 @@
               <w:lang w:val="fr-FR" w:eastAsia="fr-FR"/>
             </w:rPr>
           </w:pPr>
-          <w:hyperlink w:anchor="_Toc420448704" w:history="1">
+          <w:hyperlink w:anchor="_Toc420609543" w:history="1">
             <w:r>
               <w:rPr>
                 <w:rStyle w:val="Hyperlink"/>
@@ -833,7 +833,7 @@
                 <w:noProof/>
                 <w:webHidden/>
               </w:rPr>
-              <w:instrText xml:space="preserve"> PAGEREF _Toc420448704 \h </w:instrText>
+              <w:instrText xml:space="preserve"> PAGEREF _Toc420609543 \h </w:instrText>
             </w:r>
             <w:r>
               <w:rPr>
@@ -873,7 +873,7 @@
               <w:lang w:val="fr-FR" w:eastAsia="fr-FR"/>
             </w:rPr>
           </w:pPr>
-          <w:hyperlink w:anchor="_Toc420448705" w:history="1">
+          <w:hyperlink w:anchor="_Toc420609544" w:history="1">
             <w:r>
               <w:rPr>
                 <w:rStyle w:val="Hyperlink"/>
@@ -900,7 +900,7 @@
                 <w:noProof/>
                 <w:webHidden/>
               </w:rPr>
-              <w:instrText xml:space="preserve"> PAGEREF _Toc420448705 \h </w:instrText>
+              <w:instrText xml:space="preserve"> PAGEREF _Toc420609544 \h </w:instrText>
             </w:r>
             <w:r>
               <w:rPr>
@@ -943,7 +943,7 @@
               <w:lang w:val="fr-FR" w:eastAsia="fr-FR"/>
             </w:rPr>
           </w:pPr>
-          <w:hyperlink w:anchor="_Toc420448706" w:history="1">
+          <w:hyperlink w:anchor="_Toc420609545" w:history="1">
             <w:r>
               <w:rPr>
                 <w:rStyle w:val="Hyperlink"/>
@@ -970,7 +970,7 @@
                 <w:noProof/>
                 <w:webHidden/>
               </w:rPr>
-              <w:instrText xml:space="preserve"> PAGEREF _Toc420448706 \h </w:instrText>
+              <w:instrText xml:space="preserve"> PAGEREF _Toc420609545 \h </w:instrText>
             </w:r>
             <w:r>
               <w:rPr>
@@ -1010,7 +1010,7 @@
               <w:lang w:val="fr-FR" w:eastAsia="fr-FR"/>
             </w:rPr>
           </w:pPr>
-          <w:hyperlink w:anchor="_Toc420448707" w:history="1">
+          <w:hyperlink w:anchor="_Toc420609546" w:history="1">
             <w:r>
               <w:rPr>
                 <w:rStyle w:val="Hyperlink"/>
@@ -1037,7 +1037,7 @@
                 <w:noProof/>
                 <w:webHidden/>
               </w:rPr>
-              <w:instrText xml:space="preserve"> PAGEREF _Toc420448707 \h </w:instrText>
+              <w:instrText xml:space="preserve"> PAGEREF _Toc420609546 \h </w:instrText>
             </w:r>
             <w:r>
               <w:rPr>
@@ -1080,7 +1080,7 @@
               <w:lang w:val="fr-FR" w:eastAsia="fr-FR"/>
             </w:rPr>
           </w:pPr>
-          <w:hyperlink w:anchor="_Toc420448708" w:history="1">
+          <w:hyperlink w:anchor="_Toc420609547" w:history="1">
             <w:r>
               <w:rPr>
                 <w:rStyle w:val="Hyperlink"/>
@@ -1107,7 +1107,7 @@
                 <w:noProof/>
                 <w:webHidden/>
               </w:rPr>
-              <w:instrText xml:space="preserve"> PAGEREF _Toc420448708 \h </w:instrText>
+              <w:instrText xml:space="preserve"> PAGEREF _Toc420609547 \h </w:instrText>
             </w:r>
             <w:r>
               <w:rPr>
@@ -1147,7 +1147,7 @@
               <w:lang w:val="fr-FR" w:eastAsia="fr-FR"/>
             </w:rPr>
           </w:pPr>
-          <w:hyperlink w:anchor="_Toc420448709" w:history="1">
+          <w:hyperlink w:anchor="_Toc420609548" w:history="1">
             <w:r>
               <w:rPr>
                 <w:rStyle w:val="Hyperlink"/>
@@ -1174,7 +1174,7 @@
                 <w:noProof/>
                 <w:webHidden/>
               </w:rPr>
-              <w:instrText xml:space="preserve"> PAGEREF _Toc420448709 \h </w:instrText>
+              <w:instrText xml:space="preserve"> PAGEREF _Toc420609548 \h </w:instrText>
             </w:r>
             <w:r>
               <w:rPr>
@@ -1217,7 +1217,7 @@
               <w:lang w:val="fr-FR" w:eastAsia="fr-FR"/>
             </w:rPr>
           </w:pPr>
-          <w:hyperlink w:anchor="_Toc420448710" w:history="1">
+          <w:hyperlink w:anchor="_Toc420609549" w:history="1">
             <w:r>
               <w:rPr>
                 <w:rStyle w:val="Hyperlink"/>
@@ -1244,7 +1244,7 @@
                 <w:noProof/>
                 <w:webHidden/>
               </w:rPr>
-              <w:instrText xml:space="preserve"> PAGEREF _Toc420448710 \h </w:instrText>
+              <w:instrText xml:space="preserve"> PAGEREF _Toc420609549 \h </w:instrText>
             </w:r>
             <w:r>
               <w:rPr>
@@ -1284,7 +1284,7 @@
               <w:lang w:val="fr-FR" w:eastAsia="fr-FR"/>
             </w:rPr>
           </w:pPr>
-          <w:hyperlink w:anchor="_Toc420448711" w:history="1">
+          <w:hyperlink w:anchor="_Toc420609550" w:history="1">
             <w:r>
               <w:rPr>
                 <w:rStyle w:val="Hyperlink"/>
@@ -1311,7 +1311,7 @@
                 <w:noProof/>
                 <w:webHidden/>
               </w:rPr>
-              <w:instrText xml:space="preserve"> PAGEREF _Toc420448711 \h </w:instrText>
+              <w:instrText xml:space="preserve"> PAGEREF _Toc420609550 \h </w:instrText>
             </w:r>
             <w:r>
               <w:rPr>
@@ -1351,7 +1351,7 @@
               <w:lang w:val="fr-FR" w:eastAsia="fr-FR"/>
             </w:rPr>
           </w:pPr>
-          <w:hyperlink w:anchor="_Toc420448712" w:history="1">
+          <w:hyperlink w:anchor="_Toc420609551" w:history="1">
             <w:r>
               <w:rPr>
                 <w:rStyle w:val="Hyperlink"/>
@@ -1378,7 +1378,7 @@
                 <w:noProof/>
                 <w:webHidden/>
               </w:rPr>
-              <w:instrText xml:space="preserve"> PAGEREF _Toc420448712 \h </w:instrText>
+              <w:instrText xml:space="preserve"> PAGEREF _Toc420609551 \h </w:instrText>
             </w:r>
             <w:r>
               <w:rPr>
@@ -1418,7 +1418,7 @@
               <w:lang w:val="fr-FR" w:eastAsia="fr-FR"/>
             </w:rPr>
           </w:pPr>
-          <w:hyperlink w:anchor="_Toc420448713" w:history="1">
+          <w:hyperlink w:anchor="_Toc420609552" w:history="1">
             <w:r>
               <w:rPr>
                 <w:rStyle w:val="Hyperlink"/>
@@ -1445,7 +1445,7 @@
                 <w:noProof/>
                 <w:webHidden/>
               </w:rPr>
-              <w:instrText xml:space="preserve"> PAGEREF _Toc420448713 \h </w:instrText>
+              <w:instrText xml:space="preserve"> PAGEREF _Toc420609552 \h </w:instrText>
             </w:r>
             <w:r>
               <w:rPr>
@@ -1488,7 +1488,7 @@
               <w:lang w:val="fr-FR" w:eastAsia="fr-FR"/>
             </w:rPr>
           </w:pPr>
-          <w:hyperlink w:anchor="_Toc420448714" w:history="1">
+          <w:hyperlink w:anchor="_Toc420609553" w:history="1">
             <w:r>
               <w:rPr>
                 <w:rStyle w:val="Hyperlink"/>
@@ -1515,7 +1515,7 @@
                 <w:noProof/>
                 <w:webHidden/>
               </w:rPr>
-              <w:instrText xml:space="preserve"> PAGEREF _Toc420448714 \h </w:instrText>
+              <w:instrText xml:space="preserve"> PAGEREF _Toc420609553 \h </w:instrText>
             </w:r>
             <w:r>
               <w:rPr>
@@ -1555,7 +1555,7 @@
               <w:lang w:val="fr-FR" w:eastAsia="fr-FR"/>
             </w:rPr>
           </w:pPr>
-          <w:hyperlink w:anchor="_Toc420448715" w:history="1">
+          <w:hyperlink w:anchor="_Toc420609554" w:history="1">
             <w:r>
               <w:rPr>
                 <w:rStyle w:val="Hyperlink"/>
@@ -1582,7 +1582,7 @@
                 <w:noProof/>
                 <w:webHidden/>
               </w:rPr>
-              <w:instrText xml:space="preserve"> PAGEREF _Toc420448715 \h </w:instrText>
+              <w:instrText xml:space="preserve"> PAGEREF _Toc420609554 \h </w:instrText>
             </w:r>
             <w:r>
               <w:rPr>
@@ -1622,7 +1622,7 @@
               <w:lang w:val="fr-FR" w:eastAsia="fr-FR"/>
             </w:rPr>
           </w:pPr>
-          <w:hyperlink w:anchor="_Toc420448716" w:history="1">
+          <w:hyperlink w:anchor="_Toc420609555" w:history="1">
             <w:r>
               <w:rPr>
                 <w:rStyle w:val="Hyperlink"/>
@@ -1649,7 +1649,7 @@
                 <w:noProof/>
                 <w:webHidden/>
               </w:rPr>
-              <w:instrText xml:space="preserve"> PAGEREF _Toc420448716 \h </w:instrText>
+              <w:instrText xml:space="preserve"> PAGEREF _Toc420609555 \h </w:instrText>
             </w:r>
             <w:r>
               <w:rPr>
@@ -1689,7 +1689,7 @@
               <w:lang w:val="fr-FR" w:eastAsia="fr-FR"/>
             </w:rPr>
           </w:pPr>
-          <w:hyperlink w:anchor="_Toc420448717" w:history="1">
+          <w:hyperlink w:anchor="_Toc420609556" w:history="1">
             <w:r>
               <w:rPr>
                 <w:rStyle w:val="Hyperlink"/>
@@ -1716,7 +1716,7 @@
                 <w:noProof/>
                 <w:webHidden/>
               </w:rPr>
-              <w:instrText xml:space="preserve"> PAGEREF _Toc420448717 \h </w:instrText>
+              <w:instrText xml:space="preserve"> PAGEREF _Toc420609556 \h </w:instrText>
             </w:r>
             <w:r>
               <w:rPr>
@@ -1736,7 +1736,7 @@
                 <w:noProof/>
                 <w:webHidden/>
               </w:rPr>
-              <w:t>11</w:t>
+              <w:t>12</w:t>
             </w:r>
             <w:r>
               <w:rPr>
@@ -1756,7 +1756,7 @@
               <w:lang w:val="fr-FR" w:eastAsia="fr-FR"/>
             </w:rPr>
           </w:pPr>
-          <w:hyperlink w:anchor="_Toc420448718" w:history="1">
+          <w:hyperlink w:anchor="_Toc420609557" w:history="1">
             <w:r>
               <w:rPr>
                 <w:rStyle w:val="Hyperlink"/>
@@ -1783,7 +1783,7 @@
                 <w:noProof/>
                 <w:webHidden/>
               </w:rPr>
-              <w:instrText xml:space="preserve"> PAGEREF _Toc420448718 \h </w:instrText>
+              <w:instrText xml:space="preserve"> PAGEREF _Toc420609557 \h </w:instrText>
             </w:r>
             <w:r>
               <w:rPr>
@@ -1823,7 +1823,7 @@
               <w:lang w:val="fr-FR" w:eastAsia="fr-FR"/>
             </w:rPr>
           </w:pPr>
-          <w:hyperlink w:anchor="_Toc420448719" w:history="1">
+          <w:hyperlink w:anchor="_Toc420609558" w:history="1">
             <w:r>
               <w:rPr>
                 <w:rStyle w:val="Hyperlink"/>
@@ -1850,7 +1850,7 @@
                 <w:noProof/>
                 <w:webHidden/>
               </w:rPr>
-              <w:instrText xml:space="preserve"> PAGEREF _Toc420448719 \h </w:instrText>
+              <w:instrText xml:space="preserve"> PAGEREF _Toc420609558 \h </w:instrText>
             </w:r>
             <w:r>
               <w:rPr>
@@ -1890,7 +1890,7 @@
               <w:lang w:val="fr-FR" w:eastAsia="fr-FR"/>
             </w:rPr>
           </w:pPr>
-          <w:hyperlink w:anchor="_Toc420448720" w:history="1">
+          <w:hyperlink w:anchor="_Toc420609559" w:history="1">
             <w:r>
               <w:rPr>
                 <w:rStyle w:val="Hyperlink"/>
@@ -1917,7 +1917,7 @@
                 <w:noProof/>
                 <w:webHidden/>
               </w:rPr>
-              <w:instrText xml:space="preserve"> PAGEREF _Toc420448720 \h </w:instrText>
+              <w:instrText xml:space="preserve"> PAGEREF _Toc420609559 \h </w:instrText>
             </w:r>
             <w:r>
               <w:rPr>
@@ -1957,7 +1957,7 @@
               <w:lang w:val="fr-FR" w:eastAsia="fr-FR"/>
             </w:rPr>
           </w:pPr>
-          <w:hyperlink w:anchor="_Toc420448721" w:history="1">
+          <w:hyperlink w:anchor="_Toc420609560" w:history="1">
             <w:r>
               <w:rPr>
                 <w:rStyle w:val="Hyperlink"/>
@@ -1984,7 +1984,7 @@
                 <w:noProof/>
                 <w:webHidden/>
               </w:rPr>
-              <w:instrText xml:space="preserve"> PAGEREF _Toc420448721 \h </w:instrText>
+              <w:instrText xml:space="preserve"> PAGEREF _Toc420609560 \h </w:instrText>
             </w:r>
             <w:r>
               <w:rPr>
@@ -2027,7 +2027,7 @@
               <w:lang w:val="fr-FR" w:eastAsia="fr-FR"/>
             </w:rPr>
           </w:pPr>
-          <w:hyperlink w:anchor="_Toc420448722" w:history="1">
+          <w:hyperlink w:anchor="_Toc420609561" w:history="1">
             <w:r>
               <w:rPr>
                 <w:rStyle w:val="Hyperlink"/>
@@ -2054,7 +2054,7 @@
                 <w:noProof/>
                 <w:webHidden/>
               </w:rPr>
-              <w:instrText xml:space="preserve"> PAGEREF _Toc420448722 \h </w:instrText>
+              <w:instrText xml:space="preserve"> PAGEREF _Toc420609561 \h </w:instrText>
             </w:r>
             <w:r>
               <w:rPr>
@@ -2094,7 +2094,7 @@
               <w:lang w:val="fr-FR" w:eastAsia="fr-FR"/>
             </w:rPr>
           </w:pPr>
-          <w:hyperlink w:anchor="_Toc420448723" w:history="1">
+          <w:hyperlink w:anchor="_Toc420609562" w:history="1">
             <w:r>
               <w:rPr>
                 <w:rStyle w:val="Hyperlink"/>
@@ -2121,7 +2121,7 @@
                 <w:noProof/>
                 <w:webHidden/>
               </w:rPr>
-              <w:instrText xml:space="preserve"> PAGEREF _Toc420448723 \h </w:instrText>
+              <w:instrText xml:space="preserve"> PAGEREF _Toc420609562 \h </w:instrText>
             </w:r>
             <w:r>
               <w:rPr>
@@ -2161,7 +2161,7 @@
               <w:lang w:val="fr-FR" w:eastAsia="fr-FR"/>
             </w:rPr>
           </w:pPr>
-          <w:hyperlink w:anchor="_Toc420448724" w:history="1">
+          <w:hyperlink w:anchor="_Toc420609563" w:history="1">
             <w:r>
               <w:rPr>
                 <w:rStyle w:val="Hyperlink"/>
@@ -2188,7 +2188,7 @@
                 <w:noProof/>
                 <w:webHidden/>
               </w:rPr>
-              <w:instrText xml:space="preserve"> PAGEREF _Toc420448724 \h </w:instrText>
+              <w:instrText xml:space="preserve"> PAGEREF _Toc420609563 \h </w:instrText>
             </w:r>
             <w:r>
               <w:rPr>
@@ -2208,7 +2208,7 @@
                 <w:noProof/>
                 <w:webHidden/>
               </w:rPr>
-              <w:t>13</w:t>
+              <w:t>14</w:t>
             </w:r>
             <w:r>
               <w:rPr>
@@ -2228,7 +2228,7 @@
               <w:lang w:val="fr-FR" w:eastAsia="fr-FR"/>
             </w:rPr>
           </w:pPr>
-          <w:hyperlink w:anchor="_Toc420448725" w:history="1">
+          <w:hyperlink w:anchor="_Toc420609564" w:history="1">
             <w:r>
               <w:rPr>
                 <w:rStyle w:val="Hyperlink"/>
@@ -2255,7 +2255,7 @@
                 <w:noProof/>
                 <w:webHidden/>
               </w:rPr>
-              <w:instrText xml:space="preserve"> PAGEREF _Toc420448725 \h </w:instrText>
+              <w:instrText xml:space="preserve"> PAGEREF _Toc420609564 \h </w:instrText>
             </w:r>
             <w:r>
               <w:rPr>
@@ -2295,7 +2295,7 @@
               <w:lang w:val="fr-FR" w:eastAsia="fr-FR"/>
             </w:rPr>
           </w:pPr>
-          <w:hyperlink w:anchor="_Toc420448726" w:history="1">
+          <w:hyperlink w:anchor="_Toc420609565" w:history="1">
             <w:r>
               <w:rPr>
                 <w:rStyle w:val="Hyperlink"/>
@@ -2322,7 +2322,7 @@
                 <w:noProof/>
                 <w:webHidden/>
               </w:rPr>
-              <w:instrText xml:space="preserve"> PAGEREF _Toc420448726 \h </w:instrText>
+              <w:instrText xml:space="preserve"> PAGEREF _Toc420609565 \h </w:instrText>
             </w:r>
             <w:r>
               <w:rPr>
@@ -2362,7 +2362,7 @@
               <w:lang w:val="fr-FR" w:eastAsia="fr-FR"/>
             </w:rPr>
           </w:pPr>
-          <w:hyperlink w:anchor="_Toc420448727" w:history="1">
+          <w:hyperlink w:anchor="_Toc420609566" w:history="1">
             <w:r>
               <w:rPr>
                 <w:rStyle w:val="Hyperlink"/>
@@ -2389,7 +2389,7 @@
                 <w:noProof/>
                 <w:webHidden/>
               </w:rPr>
-              <w:instrText xml:space="preserve"> PAGEREF _Toc420448727 \h </w:instrText>
+              <w:instrText xml:space="preserve"> PAGEREF _Toc420609566 \h </w:instrText>
             </w:r>
             <w:r>
               <w:rPr>
@@ -2409,7 +2409,7 @@
                 <w:noProof/>
                 <w:webHidden/>
               </w:rPr>
-              <w:t>14</w:t>
+              <w:t>15</w:t>
             </w:r>
             <w:r>
               <w:rPr>
@@ -2429,7 +2429,7 @@
               <w:lang w:val="fr-FR" w:eastAsia="fr-FR"/>
             </w:rPr>
           </w:pPr>
-          <w:hyperlink w:anchor="_Toc420448728" w:history="1">
+          <w:hyperlink w:anchor="_Toc420609567" w:history="1">
             <w:r>
               <w:rPr>
                 <w:rStyle w:val="Hyperlink"/>
@@ -2456,7 +2456,7 @@
                 <w:noProof/>
                 <w:webHidden/>
               </w:rPr>
-              <w:instrText xml:space="preserve"> PAGEREF _Toc420448728 \h </w:instrText>
+              <w:instrText xml:space="preserve"> PAGEREF _Toc420609567 \h </w:instrText>
             </w:r>
             <w:r>
               <w:rPr>
@@ -2496,7 +2496,7 @@
               <w:lang w:val="fr-FR" w:eastAsia="fr-FR"/>
             </w:rPr>
           </w:pPr>
-          <w:hyperlink w:anchor="_Toc420448729" w:history="1">
+          <w:hyperlink w:anchor="_Toc420609568" w:history="1">
             <w:r>
               <w:rPr>
                 <w:rStyle w:val="Hyperlink"/>
@@ -2523,7 +2523,7 @@
                 <w:noProof/>
                 <w:webHidden/>
               </w:rPr>
-              <w:instrText xml:space="preserve"> PAGEREF _Toc420448729 \h </w:instrText>
+              <w:instrText xml:space="preserve"> PAGEREF _Toc420609568 \h </w:instrText>
             </w:r>
             <w:r>
               <w:rPr>
@@ -2563,7 +2563,7 @@
               <w:lang w:val="fr-FR" w:eastAsia="fr-FR"/>
             </w:rPr>
           </w:pPr>
-          <w:hyperlink w:anchor="_Toc420448730" w:history="1">
+          <w:hyperlink w:anchor="_Toc420609569" w:history="1">
             <w:r>
               <w:rPr>
                 <w:rStyle w:val="Hyperlink"/>
@@ -2590,7 +2590,7 @@
                 <w:noProof/>
                 <w:webHidden/>
               </w:rPr>
-              <w:instrText xml:space="preserve"> PAGEREF _Toc420448730 \h </w:instrText>
+              <w:instrText xml:space="preserve"> PAGEREF _Toc420609569 \h </w:instrText>
             </w:r>
             <w:r>
               <w:rPr>
@@ -2630,7 +2630,7 @@
               <w:lang w:val="fr-FR" w:eastAsia="fr-FR"/>
             </w:rPr>
           </w:pPr>
-          <w:hyperlink w:anchor="_Toc420448731" w:history="1">
+          <w:hyperlink w:anchor="_Toc420609570" w:history="1">
             <w:r>
               <w:rPr>
                 <w:rStyle w:val="Hyperlink"/>
@@ -2657,7 +2657,7 @@
                 <w:noProof/>
                 <w:webHidden/>
               </w:rPr>
-              <w:instrText xml:space="preserve"> PAGEREF _Toc420448731 \h </w:instrText>
+              <w:instrText xml:space="preserve"> PAGEREF _Toc420609570 \h </w:instrText>
             </w:r>
             <w:r>
               <w:rPr>
@@ -2677,7 +2677,7 @@
                 <w:noProof/>
                 <w:webHidden/>
               </w:rPr>
-              <w:t>16</w:t>
+              <w:t>17</w:t>
             </w:r>
             <w:r>
               <w:rPr>
@@ -2697,7 +2697,7 @@
               <w:lang w:val="fr-FR" w:eastAsia="fr-FR"/>
             </w:rPr>
           </w:pPr>
-          <w:hyperlink w:anchor="_Toc420448732" w:history="1">
+          <w:hyperlink w:anchor="_Toc420609571" w:history="1">
             <w:r>
               <w:rPr>
                 <w:rStyle w:val="Hyperlink"/>
@@ -2724,7 +2724,7 @@
                 <w:noProof/>
                 <w:webHidden/>
               </w:rPr>
-              <w:instrText xml:space="preserve"> PAGEREF _Toc420448732 \h </w:instrText>
+              <w:instrText xml:space="preserve"> PAGEREF _Toc420609571 \h </w:instrText>
             </w:r>
             <w:r>
               <w:rPr>
@@ -2767,7 +2767,7 @@
               <w:lang w:val="fr-FR" w:eastAsia="fr-FR"/>
             </w:rPr>
           </w:pPr>
-          <w:hyperlink w:anchor="_Toc420448733" w:history="1">
+          <w:hyperlink w:anchor="_Toc420609572" w:history="1">
             <w:r>
               <w:rPr>
                 <w:rStyle w:val="Hyperlink"/>
@@ -2794,7 +2794,7 @@
                 <w:noProof/>
                 <w:webHidden/>
               </w:rPr>
-              <w:instrText xml:space="preserve"> PAGEREF _Toc420448733 \h </w:instrText>
+              <w:instrText xml:space="preserve"> PAGEREF _Toc420609572 \h </w:instrText>
             </w:r>
             <w:r>
               <w:rPr>
@@ -2834,7 +2834,7 @@
               <w:lang w:val="fr-FR" w:eastAsia="fr-FR"/>
             </w:rPr>
           </w:pPr>
-          <w:hyperlink w:anchor="_Toc420448734" w:history="1">
+          <w:hyperlink w:anchor="_Toc420609573" w:history="1">
             <w:r>
               <w:rPr>
                 <w:rStyle w:val="Hyperlink"/>
@@ -2861,7 +2861,7 @@
                 <w:noProof/>
                 <w:webHidden/>
               </w:rPr>
-              <w:instrText xml:space="preserve"> PAGEREF _Toc420448734 \h </w:instrText>
+              <w:instrText xml:space="preserve"> PAGEREF _Toc420609573 \h </w:instrText>
             </w:r>
             <w:r>
               <w:rPr>
@@ -2901,7 +2901,7 @@
               <w:lang w:val="fr-FR" w:eastAsia="fr-FR"/>
             </w:rPr>
           </w:pPr>
-          <w:hyperlink w:anchor="_Toc420448735" w:history="1">
+          <w:hyperlink w:anchor="_Toc420609574" w:history="1">
             <w:r>
               <w:rPr>
                 <w:rStyle w:val="Hyperlink"/>
@@ -2928,7 +2928,7 @@
                 <w:noProof/>
                 <w:webHidden/>
               </w:rPr>
-              <w:instrText xml:space="preserve"> PAGEREF _Toc420448735 \h </w:instrText>
+              <w:instrText xml:space="preserve"> PAGEREF _Toc420609574 \h </w:instrText>
             </w:r>
             <w:r>
               <w:rPr>
@@ -2948,7 +2948,7 @@
                 <w:noProof/>
                 <w:webHidden/>
               </w:rPr>
-              <w:t>17</w:t>
+              <w:t>18</w:t>
             </w:r>
             <w:r>
               <w:rPr>
@@ -2968,7 +2968,7 @@
               <w:lang w:val="fr-FR" w:eastAsia="fr-FR"/>
             </w:rPr>
           </w:pPr>
-          <w:hyperlink w:anchor="_Toc420448736" w:history="1">
+          <w:hyperlink w:anchor="_Toc420609575" w:history="1">
             <w:r>
               <w:rPr>
                 <w:rStyle w:val="Hyperlink"/>
@@ -2995,7 +2995,7 @@
                 <w:noProof/>
                 <w:webHidden/>
               </w:rPr>
-              <w:instrText xml:space="preserve"> PAGEREF _Toc420448736 \h </w:instrText>
+              <w:instrText xml:space="preserve"> PAGEREF _Toc420609575 \h </w:instrText>
             </w:r>
             <w:r>
               <w:rPr>
@@ -3038,7 +3038,7 @@
               <w:lang w:val="fr-FR" w:eastAsia="fr-FR"/>
             </w:rPr>
           </w:pPr>
-          <w:hyperlink w:anchor="_Toc420448737" w:history="1">
+          <w:hyperlink w:anchor="_Toc420609576" w:history="1">
             <w:r>
               <w:rPr>
                 <w:rStyle w:val="Hyperlink"/>
@@ -3065,7 +3065,7 @@
                 <w:noProof/>
                 <w:webHidden/>
               </w:rPr>
-              <w:instrText xml:space="preserve"> PAGEREF _Toc420448737 \h </w:instrText>
+              <w:instrText xml:space="preserve"> PAGEREF _Toc420609576 \h </w:instrText>
             </w:r>
             <w:r>
               <w:rPr>
@@ -3105,7 +3105,7 @@
               <w:lang w:val="fr-FR" w:eastAsia="fr-FR"/>
             </w:rPr>
           </w:pPr>
-          <w:hyperlink w:anchor="_Toc420448738" w:history="1">
+          <w:hyperlink w:anchor="_Toc420609577" w:history="1">
             <w:r>
               <w:rPr>
                 <w:rStyle w:val="Hyperlink"/>
@@ -3132,7 +3132,7 @@
                 <w:noProof/>
                 <w:webHidden/>
               </w:rPr>
-              <w:instrText xml:space="preserve"> PAGEREF _Toc420448738 \h </w:instrText>
+              <w:instrText xml:space="preserve"> PAGEREF _Toc420609577 \h </w:instrText>
             </w:r>
             <w:r>
               <w:rPr>
@@ -3153,6 +3153,140 @@
                 <w:webHidden/>
               </w:rPr>
               <w:t>18</w:t>
+            </w:r>
+            <w:r>
+              <w:rPr>
+                <w:noProof/>
+                <w:webHidden/>
+              </w:rPr>
+              <w:fldChar w:fldCharType="end"/>
+            </w:r>
+          </w:hyperlink>
+        </w:p>
+        <w:p>
+          <w:pPr>
+            <w:pStyle w:val="TOC2"/>
+            <w:rPr>
+              <w:rFonts w:asciiTheme="minorHAnsi" w:eastAsiaTheme="minorEastAsia" w:hAnsiTheme="minorHAnsi" w:cstheme="minorBidi"/>
+              <w:noProof/>
+              <w:lang w:val="fr-FR" w:eastAsia="fr-FR"/>
+            </w:rPr>
+          </w:pPr>
+          <w:hyperlink w:anchor="_Toc420609578" w:history="1">
+            <w:r>
+              <w:rPr>
+                <w:rStyle w:val="Hyperlink"/>
+                <w:noProof/>
+              </w:rPr>
+              <w:t>How to create a Daily Burndown chart (Scrum)</w:t>
+            </w:r>
+            <w:r>
+              <w:rPr>
+                <w:noProof/>
+                <w:webHidden/>
+              </w:rPr>
+              <w:tab/>
+            </w:r>
+            <w:r>
+              <w:rPr>
+                <w:noProof/>
+                <w:webHidden/>
+              </w:rPr>
+              <w:fldChar w:fldCharType="begin"/>
+            </w:r>
+            <w:r>
+              <w:rPr>
+                <w:noProof/>
+                <w:webHidden/>
+              </w:rPr>
+              <w:instrText xml:space="preserve"> PAGEREF _Toc420609578 \h </w:instrText>
+            </w:r>
+            <w:r>
+              <w:rPr>
+                <w:noProof/>
+                <w:webHidden/>
+              </w:rPr>
+            </w:r>
+            <w:r>
+              <w:rPr>
+                <w:noProof/>
+                <w:webHidden/>
+              </w:rPr>
+              <w:fldChar w:fldCharType="separate"/>
+            </w:r>
+            <w:r>
+              <w:rPr>
+                <w:noProof/>
+                <w:webHidden/>
+              </w:rPr>
+              <w:t>19</w:t>
+            </w:r>
+            <w:r>
+              <w:rPr>
+                <w:noProof/>
+                <w:webHidden/>
+              </w:rPr>
+              <w:fldChar w:fldCharType="end"/>
+            </w:r>
+          </w:hyperlink>
+        </w:p>
+        <w:p>
+          <w:pPr>
+            <w:pStyle w:val="TOC2"/>
+            <w:rPr>
+              <w:rFonts w:asciiTheme="minorHAnsi" w:eastAsiaTheme="minorEastAsia" w:hAnsiTheme="minorHAnsi" w:cstheme="minorBidi"/>
+              <w:noProof/>
+              <w:lang w:val="fr-FR" w:eastAsia="fr-FR"/>
+            </w:rPr>
+          </w:pPr>
+          <w:hyperlink w:anchor="_Toc420609579" w:history="1">
+            <w:r>
+              <w:rPr>
+                <w:rStyle w:val="Hyperlink"/>
+                <w:noProof/>
+              </w:rPr>
+              <w:t>How to create a Release Product Burn-up chart (Scrum)</w:t>
+            </w:r>
+            <w:r>
+              <w:rPr>
+                <w:noProof/>
+                <w:webHidden/>
+              </w:rPr>
+              <w:tab/>
+            </w:r>
+            <w:r>
+              <w:rPr>
+                <w:noProof/>
+                <w:webHidden/>
+              </w:rPr>
+              <w:fldChar w:fldCharType="begin"/>
+            </w:r>
+            <w:r>
+              <w:rPr>
+                <w:noProof/>
+                <w:webHidden/>
+              </w:rPr>
+              <w:instrText xml:space="preserve"> PAGEREF _Toc420609579 \h </w:instrText>
+            </w:r>
+            <w:r>
+              <w:rPr>
+                <w:noProof/>
+                <w:webHidden/>
+              </w:rPr>
+            </w:r>
+            <w:r>
+              <w:rPr>
+                <w:noProof/>
+                <w:webHidden/>
+              </w:rPr>
+              <w:fldChar w:fldCharType="separate"/>
+            </w:r>
+            <w:r>
+              <w:rPr>
+                <w:noProof/>
+                <w:webHidden/>
+              </w:rPr>
+              <w:t>20</w:t>
             </w:r>
             <w:r>
               <w:rPr>
@@ -3175,7 +3309,7 @@
               <w:lang w:val="fr-FR" w:eastAsia="fr-FR"/>
             </w:rPr>
           </w:pPr>
-          <w:hyperlink w:anchor="_Toc420448739" w:history="1">
+          <w:hyperlink w:anchor="_Toc420609580" w:history="1">
             <w:r>
               <w:rPr>
                 <w:rStyle w:val="Hyperlink"/>
@@ -3202,7 +3336,7 @@
                 <w:noProof/>
                 <w:webHidden/>
               </w:rPr>
-              <w:instrText xml:space="preserve"> PAGEREF _Toc420448739 \h </w:instrText>
+              <w:instrText xml:space="preserve"> PAGEREF _Toc420609580 \h </w:instrText>
             </w:r>
             <w:r>
               <w:rPr>
@@ -3222,7 +3356,7 @@
                 <w:noProof/>
                 <w:webHidden/>
               </w:rPr>
-              <w:t>19</w:t>
+              <w:t>20</w:t>
             </w:r>
             <w:r>
               <w:rPr>
@@ -3245,7 +3379,7 @@
               <w:lang w:val="fr-FR" w:eastAsia="fr-FR"/>
             </w:rPr>
           </w:pPr>
-          <w:hyperlink w:anchor="_Toc420448740" w:history="1">
+          <w:hyperlink w:anchor="_Toc420609581" w:history="1">
             <w:r>
               <w:rPr>
                 <w:rStyle w:val="Hyperlink"/>
@@ -3272,7 +3406,7 @@
                 <w:noProof/>
                 <w:webHidden/>
               </w:rPr>
-              <w:instrText xml:space="preserve"> PAGEREF _Toc420448740 \h </w:instrText>
+              <w:instrText xml:space="preserve"> PAGEREF _Toc420609581 \h </w:instrText>
             </w:r>
             <w:r>
               <w:rPr>
@@ -3292,7 +3426,7 @@
                 <w:noProof/>
                 <w:webHidden/>
               </w:rPr>
-              <w:t>21</w:t>
+              <w:t>22</w:t>
             </w:r>
             <w:r>
               <w:rPr>
@@ -3312,7 +3446,7 @@
               <w:lang w:val="fr-FR" w:eastAsia="fr-FR"/>
             </w:rPr>
           </w:pPr>
-          <w:hyperlink w:anchor="_Toc420448741" w:history="1">
+          <w:hyperlink w:anchor="_Toc420609582" w:history="1">
             <w:r>
               <w:rPr>
                 <w:rStyle w:val="Hyperlink"/>
@@ -3339,7 +3473,7 @@
                 <w:noProof/>
                 <w:webHidden/>
               </w:rPr>
-              <w:instrText xml:space="preserve"> PAGEREF _Toc420448741 \h </w:instrText>
+              <w:instrText xml:space="preserve"> PAGEREF _Toc420609582 \h </w:instrText>
             </w:r>
             <w:r>
               <w:rPr>
@@ -3359,7 +3493,7 @@
                 <w:noProof/>
                 <w:webHidden/>
               </w:rPr>
-              <w:t>21</w:t>
+              <w:t>22</w:t>
             </w:r>
             <w:r>
               <w:rPr>
@@ -3379,7 +3513,7 @@
               <w:lang w:val="fr-FR" w:eastAsia="fr-FR"/>
             </w:rPr>
           </w:pPr>
-          <w:hyperlink w:anchor="_Toc420448742" w:history="1">
+          <w:hyperlink w:anchor="_Toc420609583" w:history="1">
             <w:r>
               <w:rPr>
                 <w:rStyle w:val="Hyperlink"/>
@@ -3406,7 +3540,7 @@
                 <w:noProof/>
                 <w:webHidden/>
               </w:rPr>
-              <w:instrText xml:space="preserve"> PAGEREF _Toc420448742 \h </w:instrText>
+              <w:instrText xml:space="preserve"> PAGEREF _Toc420609583 \h </w:instrText>
             </w:r>
             <w:r>
               <w:rPr>
@@ -3426,7 +3560,7 @@
                 <w:noProof/>
                 <w:webHidden/>
               </w:rPr>
-              <w:t>21</w:t>
+              <w:t>22</w:t>
             </w:r>
             <w:r>
               <w:rPr>
@@ -3452,7 +3586,7 @@
       <w:pPr>
         <w:pStyle w:val="Heading1"/>
       </w:pPr>
-      <w:bookmarkStart w:id="2" w:name="_Toc420448697"/>
+      <w:bookmarkStart w:id="2" w:name="_Toc420609536"/>
       <w:r>
         <w:t>About</w:t>
       </w:r>
@@ -3569,7 +3703,7 @@
       <w:pPr>
         <w:pStyle w:val="Heading1"/>
       </w:pPr>
-      <w:bookmarkStart w:id="3" w:name="_Toc420448698"/>
+      <w:bookmarkStart w:id="3" w:name="_Toc420609537"/>
       <w:r>
         <w:t>Application</w:t>
       </w:r>
@@ -3787,8 +3921,9 @@
       <w:pPr>
         <w:pStyle w:val="Heading1"/>
       </w:pPr>
-      <w:bookmarkStart w:id="4" w:name="_Toc420448699"/>
-      <w:r>
+      <w:bookmarkStart w:id="4" w:name="_Toc420609538"/>
+      <w:r>
+        <w:lastRenderedPageBreak/>
         <w:t>License</w:t>
       </w:r>
       <w:bookmarkEnd w:id="4"/>
@@ -3826,9 +3961,6 @@
       </w:r>
       <w:r>
         <w:br/>
-      </w:r>
-      <w:r>
-        <w:lastRenderedPageBreak/>
         <w:t xml:space="preserve">All documentation and images are licensed under a </w:t>
       </w:r>
       <w:hyperlink r:id="rId12" w:history="1">
@@ -3902,7 +4034,7 @@
       <w:pPr>
         <w:pStyle w:val="Heading1"/>
       </w:pPr>
-      <w:bookmarkStart w:id="5" w:name="_Toc420448700"/>
+      <w:bookmarkStart w:id="5" w:name="_Toc420609539"/>
       <w:proofErr w:type="spellStart"/>
       <w:r>
         <w:t>Pomodoro</w:t>
@@ -4812,6 +4944,7 @@
           </w:tcPr>
           <w:p>
             <w:r>
+              <w:lastRenderedPageBreak/>
               <w:t xml:space="preserve">If It Lasts Less Than One </w:t>
             </w:r>
             <w:proofErr w:type="spellStart"/>
@@ -4905,7 +5038,6 @@
           </w:tcPr>
           <w:p>
             <w:r>
-              <w:lastRenderedPageBreak/>
               <w:t xml:space="preserve">Results Are Achieved </w:t>
             </w:r>
             <w:proofErr w:type="spellStart"/>
@@ -5017,7 +5149,7 @@
       <w:pPr>
         <w:pStyle w:val="Heading1"/>
       </w:pPr>
-      <w:bookmarkStart w:id="6" w:name="_Toc420448701"/>
+      <w:bookmarkStart w:id="6" w:name="_Toc420609540"/>
       <w:r>
         <w:t xml:space="preserve">Scrum’s </w:t>
       </w:r>
@@ -5228,27 +5360,6 @@
               <w:t>Release Backlog</w:t>
             </w:r>
             <w:r>
-              <w:t xml:space="preserve"> </w:t>
-            </w:r>
-            <w:r>
-              <w:t>that contains all t</w:t>
-            </w:r>
-            <w:r>
-              <w:t>he</w:t>
-            </w:r>
-            <w:r>
-              <w:t xml:space="preserve"> R</w:t>
-            </w:r>
-            <w:r>
-              <w:t xml:space="preserve">elease </w:t>
-            </w:r>
-            <w:r>
-              <w:t>B</w:t>
-            </w:r>
-            <w:r>
-              <w:t>acklogs of the product</w:t>
-            </w:r>
-            <w:r>
               <w:t>.</w:t>
             </w:r>
             <w:r>
@@ -5689,64 +5800,67 @@
               <w:t>moving</w:t>
             </w:r>
             <w:r>
+              <w:t xml:space="preserve"> </w:t>
+            </w:r>
+            <w:r>
+              <w:t>tasks</w:t>
+            </w:r>
+            <w:r>
+              <w:t xml:space="preserve"> from the </w:t>
+            </w:r>
+            <w:r>
+              <w:rPr>
+                <w:b/>
+              </w:rPr>
+              <w:t>Iteration</w:t>
+            </w:r>
+            <w:r>
+              <w:rPr>
+                <w:b/>
+              </w:rPr>
+              <w:t xml:space="preserve"> Backlog</w:t>
+            </w:r>
+            <w:r>
+              <w:t xml:space="preserve"> (tasks </w:t>
+            </w:r>
+            <w:r>
+              <w:t>i</w:t>
+            </w:r>
+            <w:r>
+              <w:t>n p</w:t>
+            </w:r>
+            <w:r>
+              <w:t xml:space="preserve">rogress) to the </w:t>
+            </w:r>
+            <w:r>
+              <w:rPr>
+                <w:b/>
+              </w:rPr>
+              <w:t xml:space="preserve">Release </w:t>
+            </w:r>
+            <w:r>
+              <w:rPr>
+                <w:b/>
+              </w:rPr>
+              <w:t>Backlog</w:t>
+            </w:r>
+            <w:r>
               <w:t xml:space="preserve"> (</w:t>
             </w:r>
             <w:r>
-              <w:t>"</w:t>
-            </w:r>
-            <w:r>
-              <w:t>completing</w:t>
-            </w:r>
-            <w:r>
-              <w:t>"</w:t>
-            </w:r>
-            <w:r>
-              <w:t>)</w:t>
-            </w:r>
-            <w:r>
-              <w:t xml:space="preserve"> </w:t>
-            </w:r>
-            <w:r>
-              <w:t>tasks</w:t>
-            </w:r>
-            <w:r>
-              <w:t xml:space="preserve"> from the </w:t>
-            </w:r>
-            <w:r>
-              <w:rPr>
-                <w:b/>
-              </w:rPr>
-              <w:t>Iteration</w:t>
-            </w:r>
-            <w:r>
-              <w:rPr>
-                <w:b/>
-              </w:rPr>
-              <w:t xml:space="preserve"> Backlog</w:t>
-            </w:r>
-            <w:r>
-              <w:t xml:space="preserve"> (tasks In Progress) to the </w:t>
-            </w:r>
-            <w:r>
-              <w:rPr>
-                <w:b/>
-              </w:rPr>
-              <w:t xml:space="preserve">Release </w:t>
-            </w:r>
-            <w:r>
-              <w:rPr>
-                <w:b/>
-              </w:rPr>
-              <w:t>Backlog</w:t>
-            </w:r>
-            <w:r>
-              <w:t xml:space="preserve"> (</w:t>
-            </w:r>
-            <w:r>
               <w:t xml:space="preserve">tasks </w:t>
             </w:r>
             <w:r>
-              <w:t>Done</w:t>
+              <w:t>c</w:t>
+            </w:r>
+            <w:r>
+              <w:t xml:space="preserve">ompleted / </w:t>
+            </w:r>
+            <w:r>
+              <w:t>D</w:t>
+            </w:r>
+            <w:r>
+              <w:t>one</w:t>
             </w:r>
             <w:r>
               <w:t>)</w:t>
@@ -5785,7 +5899,13 @@
               <w:t xml:space="preserve"> </w:t>
             </w:r>
             <w:r>
-              <w:t xml:space="preserve">(tasks Done) </w:t>
+              <w:t xml:space="preserve">(tasks </w:t>
+            </w:r>
+            <w:r>
+              <w:t>D</w:t>
+            </w:r>
+            <w:r>
+              <w:t xml:space="preserve">one) </w:t>
             </w:r>
             <w:r>
               <w:t xml:space="preserve">back to the </w:t>
@@ -5800,13 +5920,23 @@
               <w:t xml:space="preserve"> (</w:t>
             </w:r>
             <w:r>
-              <w:t xml:space="preserve">tasks not Done </w:t>
-            </w:r>
-            <w:proofErr w:type="spellStart"/>
-            <w:r>
-              <w:t>Done</w:t>
-            </w:r>
-            <w:proofErr w:type="spellEnd"/>
+              <w:t xml:space="preserve">tasks reopened / not </w:t>
+            </w:r>
+            <w:r>
+              <w:t>D</w:t>
+            </w:r>
+            <w:r>
+              <w:t>one</w:t>
+            </w:r>
+            <w:r>
+              <w:t>-</w:t>
+            </w:r>
+            <w:r>
+              <w:t>D</w:t>
+            </w:r>
+            <w:r>
+              <w:t>one</w:t>
+            </w:r>
             <w:r>
               <w:t>)</w:t>
             </w:r>
@@ -6140,7 +6270,11 @@
               <w:t xml:space="preserve"> chart</w:t>
             </w:r>
             <w:r>
-              <w:t xml:space="preserve"> based on dates or a range of iterations</w:t>
+              <w:t xml:space="preserve"> based on dates or a range of </w:t>
+            </w:r>
+            <w:r>
+              <w:lastRenderedPageBreak/>
+              <w:t>iterations</w:t>
             </w:r>
             <w:r>
               <w:t>.</w:t>
@@ -6154,9 +6288,8 @@
       <w:pPr>
         <w:pStyle w:val="Heading1"/>
       </w:pPr>
-      <w:bookmarkStart w:id="7" w:name="_Toc420448702"/>
-      <w:r>
-        <w:lastRenderedPageBreak/>
+      <w:bookmarkStart w:id="7" w:name="_Toc420609541"/>
+      <w:r>
         <w:t>Configuration</w:t>
       </w:r>
       <w:bookmarkEnd w:id="7"/>
@@ -6524,7 +6657,7 @@
       <w:pPr>
         <w:pStyle w:val="Heading2"/>
       </w:pPr>
-      <w:bookmarkStart w:id="8" w:name="_Toc420448703"/>
+      <w:bookmarkStart w:id="8" w:name="_Toc420609542"/>
       <w:proofErr w:type="spellStart"/>
       <w:r>
         <w:t>MySQL</w:t>
@@ -6905,6 +7038,7 @@
         </w:numPr>
       </w:pPr>
       <w:r>
+        <w:lastRenderedPageBreak/>
         <w:t>Finally</w:t>
       </w:r>
       <w:r>
@@ -7173,7 +7307,7 @@
       <w:pPr>
         <w:pStyle w:val="Heading2"/>
       </w:pPr>
-      <w:bookmarkStart w:id="9" w:name="_Toc420448704"/>
+      <w:bookmarkStart w:id="9" w:name="_Toc420609543"/>
       <w:r>
         <w:t>Logger</w:t>
       </w:r>
@@ -7324,7 +7458,7 @@
       <w:pPr>
         <w:pStyle w:val="Heading2"/>
       </w:pPr>
-      <w:bookmarkStart w:id="10" w:name="_Toc420448705"/>
+      <w:bookmarkStart w:id="10" w:name="_Toc420609544"/>
       <w:r>
         <w:t>Google Drive configuration</w:t>
       </w:r>
@@ -7529,7 +7663,7 @@
       <w:pPr>
         <w:pStyle w:val="Heading1"/>
       </w:pPr>
-      <w:bookmarkStart w:id="11" w:name="_Toc420448706"/>
+      <w:bookmarkStart w:id="11" w:name="_Toc420609545"/>
       <w:proofErr w:type="spellStart"/>
       <w:r>
         <w:t>m</w:t>
@@ -7548,7 +7682,7 @@
       <w:pPr>
         <w:pStyle w:val="Heading2"/>
       </w:pPr>
-      <w:bookmarkStart w:id="12" w:name="_Toc420448707"/>
+      <w:bookmarkStart w:id="12" w:name="_Toc420609546"/>
       <w:r>
         <w:t>How to set the preferences</w:t>
       </w:r>
@@ -7619,6 +7753,7 @@
         </w:rPr>
       </w:pPr>
       <w:r>
+        <w:lastRenderedPageBreak/>
         <w:t>I</w:t>
       </w:r>
       <w:r>
@@ -7936,7 +8071,6 @@
         <w:rPr>
           <w:b/>
         </w:rPr>
-        <w:lastRenderedPageBreak/>
         <w:t>Pomodoro</w:t>
       </w:r>
       <w:proofErr w:type="spellEnd"/>
@@ -9522,6 +9656,7 @@
               <w:jc w:val="center"/>
             </w:pPr>
             <w:r>
+              <w:lastRenderedPageBreak/>
               <w:t>Long break length</w:t>
             </w:r>
           </w:p>
@@ -9639,7 +9774,6 @@
         <w:rPr>
           <w:b/>
         </w:rPr>
-        <w:lastRenderedPageBreak/>
         <w:t>Effective Hours</w:t>
       </w:r>
       <w:r>
@@ -10409,7 +10543,7 @@
       <w:pPr>
         <w:pStyle w:val="Heading1"/>
       </w:pPr>
-      <w:bookmarkStart w:id="32" w:name="_Toc420448708"/>
+      <w:bookmarkStart w:id="32" w:name="_Toc420609547"/>
       <w:r>
         <w:t>Getting Started</w:t>
       </w:r>
@@ -10487,7 +10621,7 @@
       <w:pPr>
         <w:pStyle w:val="Heading2"/>
       </w:pPr>
-      <w:bookmarkStart w:id="33" w:name="_Toc420448709"/>
+      <w:bookmarkStart w:id="33" w:name="_Toc420609548"/>
       <w:r>
         <w:t>One</w:t>
       </w:r>
@@ -10758,6 +10892,7 @@
         </w:numPr>
       </w:pPr>
       <w:r>
+        <w:lastRenderedPageBreak/>
         <w:t>Move</w:t>
       </w:r>
       <w:r>
@@ -11079,7 +11214,6 @@
         </w:numPr>
       </w:pPr>
       <w:r>
-        <w:lastRenderedPageBreak/>
         <w:t>Complete</w:t>
       </w:r>
       <w:r>
@@ -11406,7 +11540,7 @@
           </wp:anchor>
         </w:drawing>
       </w:r>
-      <w:bookmarkStart w:id="36" w:name="_Toc420448710"/>
+      <w:bookmarkStart w:id="36" w:name="_Toc420609549"/>
       <w:r>
         <w:t>New</w:t>
       </w:r>
@@ -11435,7 +11569,7 @@
       <w:pPr>
         <w:pStyle w:val="Heading2"/>
       </w:pPr>
-      <w:bookmarkStart w:id="37" w:name="_Toc420448711"/>
+      <w:bookmarkStart w:id="37" w:name="_Toc420609550"/>
       <w:r>
         <w:t>How to c</w:t>
       </w:r>
@@ -11793,7 +11927,7 @@
       <w:pPr>
         <w:pStyle w:val="Heading2"/>
       </w:pPr>
-      <w:bookmarkStart w:id="38" w:name="_Toc420448712"/>
+      <w:bookmarkStart w:id="38" w:name="_Toc420609551"/>
       <w:r>
         <w:t xml:space="preserve">How to create </w:t>
       </w:r>
@@ -12106,7 +12240,7 @@
       <w:pPr>
         <w:pStyle w:val="Heading2"/>
       </w:pPr>
-      <w:bookmarkStart w:id="39" w:name="_Toc420448713"/>
+      <w:bookmarkStart w:id="39" w:name="_Toc420609552"/>
       <w:r>
         <w:t>How to use the</w:t>
       </w:r>
@@ -12326,6 +12460,7 @@
         <w:rPr>
           <w:b/>
         </w:rPr>
+        <w:lastRenderedPageBreak/>
         <w:t>Type</w:t>
       </w:r>
       <w:r>
@@ -12538,7 +12673,6 @@
         <w:rPr>
           <w:b/>
         </w:rPr>
-        <w:lastRenderedPageBreak/>
         <w:t>Description</w:t>
       </w:r>
       <w:r>
@@ -12636,7 +12770,7 @@
           </wp:anchor>
         </w:drawing>
       </w:r>
-      <w:bookmarkStart w:id="50" w:name="_Toc420448714"/>
+      <w:bookmarkStart w:id="50" w:name="_Toc420609553"/>
       <w:r>
         <w:t>Ac</w:t>
       </w:r>
@@ -12671,7 +12805,7 @@
       <w:pPr>
         <w:pStyle w:val="Heading2"/>
       </w:pPr>
-      <w:bookmarkStart w:id="51" w:name="_Toc420448715"/>
+      <w:bookmarkStart w:id="51" w:name="_Toc420609554"/>
       <w:r>
         <w:t xml:space="preserve">How to read the </w:t>
       </w:r>
@@ -13009,7 +13143,7 @@
       <w:pPr>
         <w:pStyle w:val="Heading2"/>
       </w:pPr>
-      <w:bookmarkStart w:id="52" w:name="_Toc420448716"/>
+      <w:bookmarkStart w:id="52" w:name="_Toc420609555"/>
       <w:r>
         <w:t>How to</w:t>
       </w:r>
@@ -13588,7 +13722,7 @@
       <w:pPr>
         <w:pStyle w:val="Heading2"/>
       </w:pPr>
-      <w:bookmarkStart w:id="53" w:name="_Toc420448717"/>
+      <w:bookmarkStart w:id="53" w:name="_Toc420609556"/>
       <w:r>
         <w:t>How to</w:t>
       </w:r>
@@ -13866,7 +14000,7 @@
       <w:pPr>
         <w:pStyle w:val="Heading2"/>
       </w:pPr>
-      <w:bookmarkStart w:id="54" w:name="_Toc420448718"/>
+      <w:bookmarkStart w:id="54" w:name="_Toc420609557"/>
       <w:r>
         <w:t>How to use a task as template</w:t>
       </w:r>
@@ -13947,7 +14081,7 @@
       <w:pPr>
         <w:pStyle w:val="Heading2"/>
       </w:pPr>
-      <w:bookmarkStart w:id="55" w:name="_Toc420448719"/>
+      <w:bookmarkStart w:id="55" w:name="_Toc420609558"/>
       <w:r>
         <w:t>How to edit a task</w:t>
       </w:r>
@@ -14144,7 +14278,7 @@
       <w:pPr>
         <w:pStyle w:val="Heading2"/>
       </w:pPr>
-      <w:bookmarkStart w:id="56" w:name="_Toc420448720"/>
+      <w:bookmarkStart w:id="56" w:name="_Toc420609559"/>
       <w:r>
         <w:t>How to export data</w:t>
       </w:r>
@@ -14772,6 +14906,7 @@
         <w:rPr>
           <w:b/>
         </w:rPr>
+        <w:lastRenderedPageBreak/>
         <w:t>Separator</w:t>
       </w:r>
       <w:r>
@@ -15022,7 +15157,7 @@
       <w:pPr>
         <w:pStyle w:val="Heading2"/>
       </w:pPr>
-      <w:bookmarkStart w:id="63" w:name="_Toc420448721"/>
+      <w:bookmarkStart w:id="63" w:name="_Toc420609560"/>
       <w:r>
         <w:t>How to impor</w:t>
       </w:r>
@@ -15289,7 +15424,7 @@
           </wp:anchor>
         </w:drawing>
       </w:r>
-      <w:bookmarkStart w:id="64" w:name="_Toc420448722"/>
+      <w:bookmarkStart w:id="64" w:name="_Toc420609561"/>
       <w:proofErr w:type="spellStart"/>
       <w:r>
         <w:t>ToDo</w:t>
@@ -15343,7 +15478,7 @@
       <w:pPr>
         <w:pStyle w:val="Heading2"/>
       </w:pPr>
-      <w:bookmarkStart w:id="65" w:name="_Toc420448723"/>
+      <w:bookmarkStart w:id="65" w:name="_Toc420609562"/>
       <w:r>
         <w:t xml:space="preserve">How to read the </w:t>
       </w:r>
@@ -15643,7 +15778,7 @@
       <w:pPr>
         <w:pStyle w:val="Heading2"/>
       </w:pPr>
-      <w:bookmarkStart w:id="66" w:name="_Toc420448724"/>
+      <w:bookmarkStart w:id="66" w:name="_Toc420609563"/>
       <w:r>
         <w:t>How to p</w:t>
       </w:r>
@@ -15709,7 +15844,7 @@
       <w:pPr>
         <w:pStyle w:val="Heading2"/>
       </w:pPr>
-      <w:bookmarkStart w:id="67" w:name="_Toc420448725"/>
+      <w:bookmarkStart w:id="67" w:name="_Toc420609564"/>
       <w:r>
         <w:t>How to</w:t>
       </w:r>
@@ -16961,7 +17096,12 @@
       <w:pPr>
         <w:pStyle w:val="Heading2"/>
       </w:pPr>
-      <w:bookmarkStart w:id="68" w:name="_Toc420448726"/>
+    </w:p>
+    <w:p>
+      <w:pPr>
+        <w:pStyle w:val="Heading2"/>
+      </w:pPr>
+      <w:bookmarkStart w:id="68" w:name="_Toc420609565"/>
       <w:r>
         <w:t>How to</w:t>
       </w:r>
@@ -17817,6 +17957,7 @@
                 <w:noProof/>
                 <w:lang w:val="fr-FR" w:eastAsia="fr-FR"/>
               </w:rPr>
+              <w:lastRenderedPageBreak/>
               <w:drawing>
                 <wp:inline distT="0" distB="0" distL="0" distR="0">
                   <wp:extent cx="256995" cy="256995"/>
@@ -17926,7 +18067,12 @@
       <w:pPr>
         <w:pStyle w:val="Heading2"/>
       </w:pPr>
-      <w:bookmarkStart w:id="69" w:name="_Toc420448727"/>
+    </w:p>
+    <w:p>
+      <w:pPr>
+        <w:pStyle w:val="Heading2"/>
+      </w:pPr>
+      <w:bookmarkStart w:id="69" w:name="_Toc420609566"/>
       <w:r>
         <w:t>How to</w:t>
       </w:r>
@@ -18133,7 +18279,6 @@
                 <w:noProof/>
                 <w:lang w:val="fr-FR" w:eastAsia="fr-FR"/>
               </w:rPr>
-              <w:lastRenderedPageBreak/>
               <w:drawing>
                 <wp:inline distT="0" distB="0" distL="0" distR="0">
                   <wp:extent cx="200053" cy="352474"/>
@@ -18582,7 +18727,12 @@
       <w:pPr>
         <w:pStyle w:val="Heading2"/>
       </w:pPr>
-      <w:bookmarkStart w:id="70" w:name="_Toc420448728"/>
+    </w:p>
+    <w:p>
+      <w:pPr>
+        <w:pStyle w:val="Heading2"/>
+      </w:pPr>
+      <w:bookmarkStart w:id="70" w:name="_Toc420609567"/>
       <w:r>
         <w:t>How to</w:t>
       </w:r>
@@ -19184,7 +19334,12 @@
       <w:pPr>
         <w:pStyle w:val="Heading2"/>
       </w:pPr>
-      <w:bookmarkStart w:id="71" w:name="_Toc420448729"/>
+    </w:p>
+    <w:p>
+      <w:pPr>
+        <w:pStyle w:val="Heading2"/>
+      </w:pPr>
+      <w:bookmarkStart w:id="71" w:name="_Toc420609568"/>
       <w:r>
         <w:t>How to w</w:t>
       </w:r>
@@ -19298,6 +19453,7 @@
         <w:ind w:left="1080"/>
       </w:pPr>
       <w:r>
+        <w:lastRenderedPageBreak/>
         <w:t>(</w:t>
       </w:r>
       <w:r>
@@ -19675,7 +19831,6 @@
         </w:numPr>
       </w:pPr>
       <w:r>
-        <w:lastRenderedPageBreak/>
         <w:t xml:space="preserve">Take a </w:t>
       </w:r>
       <w:r>
@@ -20344,7 +20499,7 @@
       <w:pPr>
         <w:pStyle w:val="Heading2"/>
       </w:pPr>
-      <w:bookmarkStart w:id="77" w:name="_Toc420448730"/>
+      <w:bookmarkStart w:id="77" w:name="_Toc420609569"/>
       <w:r>
         <w:t xml:space="preserve">How to </w:t>
       </w:r>
@@ -20720,6 +20875,7 @@
           <w:noProof/>
           <w:lang w:val="fr-FR" w:eastAsia="fr-FR"/>
         </w:rPr>
+        <w:lastRenderedPageBreak/>
         <w:drawing>
           <wp:inline distT="0" distB="0" distL="0" distR="0">
             <wp:extent cx="203246" cy="203246"/>
@@ -20832,7 +20988,7 @@
       <w:pPr>
         <w:pStyle w:val="Heading2"/>
       </w:pPr>
-      <w:bookmarkStart w:id="80" w:name="_Toc420448731"/>
+      <w:bookmarkStart w:id="80" w:name="_Toc420609570"/>
       <w:r>
         <w:t xml:space="preserve">How to </w:t>
       </w:r>
@@ -20963,7 +21119,6 @@
         <w:rPr>
           <w:b/>
         </w:rPr>
-        <w:lastRenderedPageBreak/>
         <w:t>Date</w:t>
       </w:r>
       <w:r>
@@ -21222,7 +21377,7 @@
       <w:pPr>
         <w:pStyle w:val="Heading2"/>
       </w:pPr>
-      <w:bookmarkStart w:id="81" w:name="_Toc420448732"/>
+      <w:bookmarkStart w:id="81" w:name="_Toc420609571"/>
       <w:r>
         <w:t xml:space="preserve">How to </w:t>
       </w:r>
@@ -21441,7 +21596,7 @@
           </wp:anchor>
         </w:drawing>
       </w:r>
-      <w:bookmarkStart w:id="82" w:name="_Toc420448733"/>
+      <w:bookmarkStart w:id="82" w:name="_Toc420609572"/>
       <w:r>
         <w:t>Report List / Release Backlog</w:t>
       </w:r>
@@ -21476,7 +21631,7 @@
       <w:pPr>
         <w:pStyle w:val="Heading2"/>
       </w:pPr>
-      <w:bookmarkStart w:id="83" w:name="_Toc420448734"/>
+      <w:bookmarkStart w:id="83" w:name="_Toc420609573"/>
       <w:r>
         <w:t xml:space="preserve">How to read the </w:t>
       </w:r>
@@ -21819,7 +21974,7 @@
       <w:pPr>
         <w:pStyle w:val="Heading2"/>
       </w:pPr>
-      <w:bookmarkStart w:id="84" w:name="_Toc420448735"/>
+      <w:bookmarkStart w:id="84" w:name="_Toc420609574"/>
       <w:r>
         <w:t xml:space="preserve">How to </w:t>
       </w:r>
@@ -22343,7 +22498,6 @@
         </w:numPr>
       </w:pPr>
       <w:r>
-        <w:lastRenderedPageBreak/>
         <w:t>(</w:t>
       </w:r>
       <w:r>
@@ -22428,7 +22582,7 @@
       <w:pPr>
         <w:pStyle w:val="Heading2"/>
       </w:pPr>
-      <w:bookmarkStart w:id="99" w:name="_Toc420448736"/>
+      <w:bookmarkStart w:id="99" w:name="_Toc420609575"/>
       <w:r>
         <w:t>How to</w:t>
       </w:r>
@@ -22773,7 +22927,7 @@
           </wp:anchor>
         </w:drawing>
       </w:r>
-      <w:bookmarkStart w:id="100" w:name="_Toc420448737"/>
+      <w:bookmarkStart w:id="100" w:name="_Toc420609576"/>
       <w:proofErr w:type="spellStart"/>
       <w:r>
         <w:t>Burndown</w:t>
@@ -22819,7 +22973,7 @@
       <w:pPr>
         <w:pStyle w:val="Heading2"/>
       </w:pPr>
-      <w:bookmarkStart w:id="101" w:name="_Toc420448738"/>
+      <w:bookmarkStart w:id="101" w:name="_Toc420609577"/>
       <w:r>
         <w:t xml:space="preserve">How to </w:t>
       </w:r>
@@ -23194,6 +23348,7 @@
         </w:numPr>
       </w:pPr>
       <w:r>
+        <w:lastRenderedPageBreak/>
         <w:t>Type: type of data</w:t>
       </w:r>
       <w:r>
@@ -23247,7 +23402,22 @@
         <w:t>(</w:t>
       </w:r>
       <w:r>
-        <w:t>of completed tasks</w:t>
+        <w:t xml:space="preserve">of </w:t>
+      </w:r>
+      <w:r>
+        <w:t xml:space="preserve">tasks </w:t>
+      </w:r>
+      <w:r>
+        <w:t>completed</w:t>
+      </w:r>
+      <w:r>
+        <w:t xml:space="preserve"> /</w:t>
+      </w:r>
+      <w:r>
+        <w:t xml:space="preserve"> </w:t>
+      </w:r>
+      <w:r>
+        <w:t>done</w:t>
       </w:r>
       <w:r>
         <w:t>)</w:t>
@@ -23522,7 +23692,6 @@
         </w:numPr>
       </w:pPr>
       <w:r>
-        <w:lastRenderedPageBreak/>
         <w:t>Configure</w:t>
       </w:r>
       <w:r>
@@ -23609,11 +23778,43 @@
           <w:numId w:val="13"/>
         </w:numPr>
       </w:pPr>
-      <w:r>
-        <w:rPr>
-          <w:b/>
-        </w:rPr>
-        <w:t>Iteration Backlog + Release Backlog</w:t>
+      <w:proofErr w:type="spellStart"/>
+      <w:r>
+        <w:rPr>
+          <w:b/>
+        </w:rPr>
+        <w:t>ToDo</w:t>
+      </w:r>
+      <w:proofErr w:type="spellEnd"/>
+      <w:r>
+        <w:rPr>
+          <w:b/>
+        </w:rPr>
+        <w:t xml:space="preserve"> List</w:t>
+      </w:r>
+      <w:r>
+        <w:t xml:space="preserve"> / </w:t>
+      </w:r>
+      <w:r>
+        <w:rPr>
+          <w:b/>
+        </w:rPr>
+        <w:t xml:space="preserve">Iteration Backlog + </w:t>
+      </w:r>
+      <w:r>
+        <w:rPr>
+          <w:b/>
+        </w:rPr>
+        <w:t>Report List</w:t>
+      </w:r>
+      <w:r>
+        <w:t xml:space="preserve"> / </w:t>
+      </w:r>
+      <w:r>
+        <w:rPr>
+          <w:b/>
+        </w:rPr>
+        <w:t>Release Backlog</w:t>
       </w:r>
       <w:r>
         <w:t>: tasks of both backlogs.</w:t>
@@ -23631,6 +23832,15 @@
         <w:rPr>
           <w:b/>
         </w:rPr>
+        <w:t>Report List</w:t>
+      </w:r>
+      <w:r>
+        <w:t xml:space="preserve"> / </w:t>
+      </w:r>
+      <w:r>
+        <w:rPr>
+          <w:b/>
+        </w:rPr>
         <w:t>Release Backlog</w:t>
       </w:r>
       <w:r>
@@ -23673,7 +23883,16 @@
         <w:t>.</w:t>
       </w:r>
       <w:r>
-        <w:t xml:space="preserve"> This excludes uncompleted tasks. This</w:t>
+        <w:t xml:space="preserve"> This excludes tasks not yet </w:t>
+      </w:r>
+      <w:r>
+        <w:t>completed</w:t>
+      </w:r>
+      <w:r>
+        <w:t xml:space="preserve"> / done</w:t>
+      </w:r>
+      <w:r>
+        <w:t>. This</w:t>
       </w:r>
       <w:r>
         <w:t xml:space="preserve"> option</w:t>
@@ -23712,6 +23931,18 @@
         </w:numPr>
       </w:pPr>
       <w:r>
+        <w:t>(</w:t>
+      </w:r>
+      <w:r>
+        <w:rPr>
+          <w:b/>
+        </w:rPr>
+        <w:t>Agile Mode</w:t>
+      </w:r>
+      <w:r>
+        <w:t xml:space="preserve">) </w:t>
+      </w:r>
+      <w:r>
         <w:rPr>
           <w:b/>
         </w:rPr>
@@ -23841,7 +24072,13 @@
         <w:t>excludes</w:t>
       </w:r>
       <w:r>
-        <w:t xml:space="preserve"> tasks completed on </w:t>
+        <w:t xml:space="preserve"> tasks completed</w:t>
+      </w:r>
+      <w:r>
+        <w:t xml:space="preserve"> / done</w:t>
+      </w:r>
+      <w:r>
+        <w:t xml:space="preserve"> on </w:t>
       </w:r>
       <w:r>
         <w:t>those days.</w:t>
@@ -23856,22 +24093,22 @@
         </w:numPr>
       </w:pPr>
       <w:r>
+        <w:t>(</w:t>
+      </w:r>
+      <w:r>
+        <w:rPr>
+          <w:b/>
+        </w:rPr>
+        <w:t>Agile Mode</w:t>
+      </w:r>
+      <w:r>
+        <w:t xml:space="preserve">) </w:t>
+      </w:r>
+      <w:r>
         <w:rPr>
           <w:b/>
         </w:rPr>
         <w:t>Iterations</w:t>
-      </w:r>
-      <w:r>
-        <w:t xml:space="preserve"> (</w:t>
-      </w:r>
-      <w:r>
-        <w:rPr>
-          <w:b/>
-        </w:rPr>
-        <w:t>Agile Mode</w:t>
-      </w:r>
-      <w:r>
-        <w:t>)</w:t>
       </w:r>
       <w:r>
         <w:t>:</w:t>
@@ -23943,7 +24180,19 @@
         <w:rPr>
           <w:b/>
         </w:rPr>
-        <w:t>elease backlogs</w:t>
+        <w:t xml:space="preserve">elease </w:t>
+      </w:r>
+      <w:r>
+        <w:rPr>
+          <w:b/>
+        </w:rPr>
+        <w:t>B</w:t>
+      </w:r>
+      <w:r>
+        <w:rPr>
+          <w:b/>
+        </w:rPr>
+        <w:t>acklogs</w:t>
       </w:r>
       <w:r>
         <w:t xml:space="preserve"> (see Type above)</w:t>
@@ -24125,6 +24374,9 @@
       <w:r>
         <w:t xml:space="preserve"> of the corresponding x-axis coordinate (day or iteration). Example for </w:t>
       </w:r>
+      <w:r>
+        <w:t xml:space="preserve">a </w:t>
+      </w:r>
       <w:proofErr w:type="spellStart"/>
       <w:r>
         <w:t>burndown</w:t>
@@ -24161,16 +24413,873 @@
     <w:p/>
     <w:p>
       <w:pPr>
+        <w:pStyle w:val="Heading2"/>
+      </w:pPr>
+      <w:bookmarkStart w:id="102" w:name="_Toc420609578"/>
+      <w:r>
+        <w:t xml:space="preserve">How to create a </w:t>
+      </w:r>
+      <w:r>
+        <w:t>D</w:t>
+      </w:r>
+      <w:r>
+        <w:t xml:space="preserve">aily </w:t>
+      </w:r>
+      <w:proofErr w:type="spellStart"/>
+      <w:r>
+        <w:t>Burndown</w:t>
+      </w:r>
+      <w:proofErr w:type="spellEnd"/>
+      <w:r>
+        <w:t xml:space="preserve"> chart</w:t>
+      </w:r>
+      <w:r>
+        <w:t xml:space="preserve"> (Scrum)</w:t>
+      </w:r>
+      <w:bookmarkEnd w:id="102"/>
+    </w:p>
+    <w:p>
+      <w:pPr>
+        <w:pStyle w:val="ListParagraph"/>
+        <w:numPr>
+          <w:ilvl w:val="0"/>
+          <w:numId w:val="47"/>
+        </w:numPr>
+      </w:pPr>
+      <w:r>
+        <w:t>Choose</w:t>
+      </w:r>
+    </w:p>
+    <w:p>
+      <w:pPr>
+        <w:pStyle w:val="ListParagraph"/>
+        <w:numPr>
+          <w:ilvl w:val="1"/>
+          <w:numId w:val="47"/>
+        </w:numPr>
+      </w:pPr>
+      <w:proofErr w:type="spellStart"/>
+      <w:r>
+        <w:rPr>
+          <w:b/>
+        </w:rPr>
+        <w:t>Burndown</w:t>
+      </w:r>
+      <w:proofErr w:type="spellEnd"/>
+      <w:r>
+        <w:rPr>
+          <w:b/>
+        </w:rPr>
+        <w:t xml:space="preserve"> Chart</w:t>
+      </w:r>
+      <w:r>
+        <w:t>:</w:t>
+      </w:r>
+    </w:p>
+    <w:p>
+      <w:pPr>
+        <w:pStyle w:val="ListParagraph"/>
+        <w:numPr>
+          <w:ilvl w:val="2"/>
+          <w:numId w:val="47"/>
+        </w:numPr>
+      </w:pPr>
+      <w:r>
+        <w:t>Type:</w:t>
+      </w:r>
+      <w:r>
+        <w:t xml:space="preserve"> </w:t>
+      </w:r>
+      <w:r>
+        <w:rPr>
+          <w:b/>
+        </w:rPr>
+        <w:t>Story Points</w:t>
+      </w:r>
+    </w:p>
+    <w:p>
+      <w:pPr>
+        <w:pStyle w:val="ListParagraph"/>
+        <w:numPr>
+          <w:ilvl w:val="2"/>
+          <w:numId w:val="47"/>
+        </w:numPr>
+      </w:pPr>
+      <w:r>
+        <w:rPr>
+          <w:b/>
+        </w:rPr>
+        <w:lastRenderedPageBreak/>
+        <w:t>Y-Legend</w:t>
+      </w:r>
+      <w:r>
+        <w:t xml:space="preserve">: </w:t>
+      </w:r>
+      <w:proofErr w:type="spellStart"/>
+      <w:r>
+        <w:t>eg</w:t>
+      </w:r>
+      <w:proofErr w:type="spellEnd"/>
+      <w:r>
+        <w:t xml:space="preserve"> </w:t>
+      </w:r>
+      <w:r>
+        <w:t>"</w:t>
+      </w:r>
+      <w:r>
+        <w:t>Story Points</w:t>
+      </w:r>
+      <w:r>
+        <w:t>"</w:t>
+      </w:r>
+    </w:p>
+    <w:p>
+      <w:pPr>
+        <w:pStyle w:val="ListParagraph"/>
+        <w:numPr>
+          <w:ilvl w:val="2"/>
+          <w:numId w:val="47"/>
+        </w:numPr>
+      </w:pPr>
+      <w:r>
+        <w:rPr>
+          <w:b/>
+        </w:rPr>
+        <w:t>X-Legend</w:t>
+      </w:r>
+      <w:r>
+        <w:t>:</w:t>
+      </w:r>
+      <w:r>
+        <w:rPr>
+          <w:b/>
+        </w:rPr>
+        <w:t xml:space="preserve"> </w:t>
+      </w:r>
+      <w:proofErr w:type="spellStart"/>
+      <w:r>
+        <w:t>eg</w:t>
+      </w:r>
+      <w:proofErr w:type="spellEnd"/>
+      <w:r>
+        <w:t xml:space="preserve"> </w:t>
+      </w:r>
+      <w:r>
+        <w:t>"</w:t>
+      </w:r>
+      <w:r>
+        <w:t>Sprint</w:t>
+      </w:r>
+      <w:r>
+        <w:t>"</w:t>
+      </w:r>
+    </w:p>
+    <w:p>
+      <w:pPr>
+        <w:pStyle w:val="ListParagraph"/>
+        <w:numPr>
+          <w:ilvl w:val="2"/>
+          <w:numId w:val="47"/>
+        </w:numPr>
+      </w:pPr>
+      <w:r>
+        <w:rPr>
+          <w:b/>
+        </w:rPr>
+        <w:t>Target</w:t>
+      </w:r>
+      <w:r>
+        <w:t>:</w:t>
+      </w:r>
+    </w:p>
+    <w:p>
+      <w:pPr>
+        <w:pStyle w:val="ListParagraph"/>
+        <w:numPr>
+          <w:ilvl w:val="3"/>
+          <w:numId w:val="47"/>
+        </w:numPr>
+      </w:pPr>
+      <w:r>
+        <w:rPr>
+          <w:b/>
+        </w:rPr>
+        <w:t>X-Legend</w:t>
+      </w:r>
+      <w:r>
+        <w:t>:</w:t>
+      </w:r>
+      <w:r>
+        <w:t xml:space="preserve"> </w:t>
+      </w:r>
+      <w:proofErr w:type="spellStart"/>
+      <w:r>
+        <w:t>eg</w:t>
+      </w:r>
+      <w:proofErr w:type="spellEnd"/>
+      <w:r>
+        <w:t xml:space="preserve"> "Target"</w:t>
+      </w:r>
+    </w:p>
+    <w:p>
+      <w:pPr>
+        <w:pStyle w:val="ListParagraph"/>
+        <w:ind w:left="2880"/>
+      </w:pPr>
+    </w:p>
+    <w:p>
+      <w:pPr>
+        <w:pStyle w:val="ListParagraph"/>
+        <w:numPr>
+          <w:ilvl w:val="0"/>
+          <w:numId w:val="47"/>
+        </w:numPr>
+      </w:pPr>
+      <w:r>
+        <w:t>Configure</w:t>
+      </w:r>
+    </w:p>
+    <w:p>
+      <w:pPr>
+        <w:pStyle w:val="ListParagraph"/>
+        <w:numPr>
+          <w:ilvl w:val="1"/>
+          <w:numId w:val="47"/>
+        </w:numPr>
+      </w:pPr>
+      <w:r>
+        <w:rPr>
+          <w:b/>
+        </w:rPr>
+        <w:t>Tasks</w:t>
+      </w:r>
+    </w:p>
+    <w:p>
+      <w:pPr>
+        <w:pStyle w:val="ListParagraph"/>
+        <w:numPr>
+          <w:ilvl w:val="2"/>
+          <w:numId w:val="47"/>
+        </w:numPr>
+      </w:pPr>
+      <w:r>
+        <w:t xml:space="preserve">Type: </w:t>
+      </w:r>
+      <w:r>
+        <w:rPr>
+          <w:b/>
+        </w:rPr>
+        <w:t>Iteration</w:t>
+      </w:r>
+      <w:r>
+        <w:t xml:space="preserve"> </w:t>
+      </w:r>
+      <w:r>
+        <w:t>+</w:t>
+      </w:r>
+      <w:r>
+        <w:t xml:space="preserve"> </w:t>
+      </w:r>
+      <w:r>
+        <w:t>Sprint</w:t>
+      </w:r>
+      <w:r>
+        <w:t xml:space="preserve"> number</w:t>
+      </w:r>
+      <w:r>
+        <w:t>.</w:t>
+      </w:r>
+    </w:p>
+    <w:p>
+      <w:pPr>
+        <w:pStyle w:val="ListParagraph"/>
+        <w:numPr>
+          <w:ilvl w:val="2"/>
+          <w:numId w:val="47"/>
+        </w:numPr>
+      </w:pPr>
+      <w:r>
+        <w:rPr>
+          <w:b/>
+        </w:rPr>
+        <w:t>Dates</w:t>
+      </w:r>
+      <w:r>
+        <w:t xml:space="preserve">: </w:t>
+      </w:r>
+    </w:p>
+    <w:p>
+      <w:pPr>
+        <w:pStyle w:val="ListParagraph"/>
+        <w:numPr>
+          <w:ilvl w:val="3"/>
+          <w:numId w:val="47"/>
+        </w:numPr>
+      </w:pPr>
+      <w:r>
+        <w:rPr>
+          <w:b/>
+        </w:rPr>
+        <w:t>Dates</w:t>
+      </w:r>
+      <w:r>
+        <w:t>:</w:t>
+      </w:r>
+      <w:r>
+        <w:t xml:space="preserve"> start and end dates</w:t>
+      </w:r>
+      <w:r>
+        <w:t xml:space="preserve"> of the </w:t>
+      </w:r>
+      <w:r>
+        <w:t>Sprint</w:t>
+      </w:r>
+      <w:r>
+        <w:t>.</w:t>
+      </w:r>
+    </w:p>
+    <w:p>
+      <w:pPr>
+        <w:pStyle w:val="ListParagraph"/>
+        <w:numPr>
+          <w:ilvl w:val="3"/>
+          <w:numId w:val="47"/>
+        </w:numPr>
+      </w:pPr>
+      <w:r>
+        <w:rPr>
+          <w:b/>
+        </w:rPr>
+        <w:t>Exclusion</w:t>
+      </w:r>
+      <w:r>
+        <w:t>:</w:t>
+      </w:r>
+      <w:r>
+        <w:t xml:space="preserve"> </w:t>
+      </w:r>
+      <w:r>
+        <w:t>Saturdays, Sundays</w:t>
+      </w:r>
+      <w:r>
+        <w:t xml:space="preserve"> and specific </w:t>
+      </w:r>
+      <w:r>
+        <w:t>days</w:t>
+      </w:r>
+    </w:p>
+    <w:p>
+      <w:pPr>
+        <w:pStyle w:val="ListParagraph"/>
+        <w:numPr>
+          <w:ilvl w:val="0"/>
+          <w:numId w:val="47"/>
+        </w:numPr>
+      </w:pPr>
+      <w:r>
+        <w:t>Check: a</w:t>
+      </w:r>
+      <w:r>
+        <w:t>ll</w:t>
+      </w:r>
+      <w:r>
+        <w:t xml:space="preserve"> tasks</w:t>
+      </w:r>
+      <w:r>
+        <w:t xml:space="preserve"> (done or not)</w:t>
+      </w:r>
+      <w:r>
+        <w:t xml:space="preserve"> must</w:t>
+      </w:r>
+      <w:r>
+        <w:t xml:space="preserve"> belong to the Sprint.</w:t>
+      </w:r>
+    </w:p>
+    <w:p>
+      <w:pPr>
+        <w:pStyle w:val="ListParagraph"/>
+        <w:numPr>
+          <w:ilvl w:val="0"/>
+          <w:numId w:val="47"/>
+        </w:numPr>
+      </w:pPr>
+      <w:r>
+        <w:t xml:space="preserve">Create the </w:t>
+      </w:r>
+      <w:proofErr w:type="spellStart"/>
+      <w:r>
+        <w:t>Burndown</w:t>
+      </w:r>
+      <w:proofErr w:type="spellEnd"/>
+      <w:r>
+        <w:t xml:space="preserve"> </w:t>
+      </w:r>
+      <w:r>
+        <w:t>c</w:t>
+      </w:r>
+      <w:r>
+        <w:t>hart.</w:t>
+      </w:r>
+    </w:p>
+    <w:p>
+      <w:pPr>
+        <w:pStyle w:val="Heading2"/>
+      </w:pPr>
+    </w:p>
+    <w:p>
+      <w:pPr>
+        <w:pStyle w:val="Heading2"/>
+      </w:pPr>
+      <w:bookmarkStart w:id="103" w:name="_Toc420609579"/>
+      <w:r>
+        <w:t>How to create a Release</w:t>
+      </w:r>
+      <w:r>
+        <w:t xml:space="preserve"> </w:t>
+      </w:r>
+      <w:r>
+        <w:t>P</w:t>
+      </w:r>
+      <w:r>
+        <w:t>roduct</w:t>
+      </w:r>
+      <w:r>
+        <w:t xml:space="preserve"> Burn-up chart</w:t>
+      </w:r>
+      <w:r>
+        <w:t xml:space="preserve"> (Scrum)</w:t>
+      </w:r>
+      <w:bookmarkEnd w:id="103"/>
+    </w:p>
+    <w:p>
+      <w:pPr>
+        <w:pStyle w:val="ListParagraph"/>
+        <w:numPr>
+          <w:ilvl w:val="0"/>
+          <w:numId w:val="48"/>
+        </w:numPr>
+      </w:pPr>
+      <w:r>
+        <w:t>Choose</w:t>
+      </w:r>
+    </w:p>
+    <w:p>
+      <w:pPr>
+        <w:pStyle w:val="ListParagraph"/>
+        <w:numPr>
+          <w:ilvl w:val="1"/>
+          <w:numId w:val="48"/>
+        </w:numPr>
+      </w:pPr>
+      <w:r>
+        <w:rPr>
+          <w:b/>
+        </w:rPr>
+        <w:t>Burn-up Chart</w:t>
+      </w:r>
+      <w:r>
+        <w:t>:</w:t>
+      </w:r>
+      <w:r>
+        <w:t xml:space="preserve"> (deselect </w:t>
+      </w:r>
+      <w:proofErr w:type="spellStart"/>
+      <w:r>
+        <w:rPr>
+          <w:b/>
+        </w:rPr>
+        <w:t>Burndown</w:t>
+      </w:r>
+      <w:proofErr w:type="spellEnd"/>
+      <w:r>
+        <w:rPr>
+          <w:b/>
+        </w:rPr>
+        <w:t xml:space="preserve"> Chart</w:t>
+      </w:r>
+      <w:r>
+        <w:t>)</w:t>
+      </w:r>
+    </w:p>
+    <w:p>
+      <w:pPr>
+        <w:pStyle w:val="ListParagraph"/>
+        <w:numPr>
+          <w:ilvl w:val="2"/>
+          <w:numId w:val="47"/>
+        </w:numPr>
+      </w:pPr>
+      <w:r>
+        <w:t>Type:</w:t>
+      </w:r>
+      <w:r>
+        <w:t xml:space="preserve"> </w:t>
+      </w:r>
+      <w:r>
+        <w:rPr>
+          <w:b/>
+        </w:rPr>
+        <w:t>Story Points</w:t>
+      </w:r>
+      <w:r>
+        <w:t xml:space="preserve"> </w:t>
+      </w:r>
+    </w:p>
+    <w:p>
+      <w:pPr>
+        <w:pStyle w:val="ListParagraph"/>
+        <w:numPr>
+          <w:ilvl w:val="2"/>
+          <w:numId w:val="47"/>
+        </w:numPr>
+      </w:pPr>
+      <w:r>
+        <w:rPr>
+          <w:b/>
+        </w:rPr>
+        <w:t>Y-Legend</w:t>
+      </w:r>
+      <w:r>
+        <w:t xml:space="preserve">: </w:t>
+      </w:r>
+      <w:proofErr w:type="spellStart"/>
+      <w:r>
+        <w:t>eg</w:t>
+      </w:r>
+      <w:proofErr w:type="spellEnd"/>
+      <w:r>
+        <w:t xml:space="preserve"> </w:t>
+      </w:r>
+      <w:r>
+        <w:t>"</w:t>
+      </w:r>
+      <w:r>
+        <w:t>Story Points</w:t>
+      </w:r>
+      <w:r>
+        <w:t>"</w:t>
+      </w:r>
+    </w:p>
+    <w:p>
+      <w:pPr>
+        <w:pStyle w:val="ListParagraph"/>
+        <w:numPr>
+          <w:ilvl w:val="2"/>
+          <w:numId w:val="48"/>
+        </w:numPr>
+      </w:pPr>
+      <w:r>
+        <w:rPr>
+          <w:b/>
+        </w:rPr>
+        <w:t>X-Legend</w:t>
+      </w:r>
+      <w:r>
+        <w:t>:</w:t>
+      </w:r>
+      <w:r>
+        <w:rPr>
+          <w:b/>
+        </w:rPr>
+        <w:t xml:space="preserve"> </w:t>
+      </w:r>
+      <w:proofErr w:type="spellStart"/>
+      <w:r>
+        <w:t>eg</w:t>
+      </w:r>
+      <w:proofErr w:type="spellEnd"/>
+      <w:r>
+        <w:t xml:space="preserve"> </w:t>
+      </w:r>
+      <w:r>
+        <w:t>"</w:t>
+      </w:r>
+      <w:r>
+        <w:t>Release product</w:t>
+      </w:r>
+      <w:r>
+        <w:t>"</w:t>
+      </w:r>
+    </w:p>
+    <w:p>
+      <w:pPr>
+        <w:pStyle w:val="ListParagraph"/>
+        <w:numPr>
+          <w:ilvl w:val="2"/>
+          <w:numId w:val="48"/>
+        </w:numPr>
+      </w:pPr>
+      <w:r>
+        <w:rPr>
+          <w:b/>
+        </w:rPr>
+        <w:t>Guide</w:t>
+      </w:r>
+      <w:r>
+        <w:t>:</w:t>
+      </w:r>
+    </w:p>
+    <w:p>
+      <w:pPr>
+        <w:pStyle w:val="ListParagraph"/>
+        <w:numPr>
+          <w:ilvl w:val="3"/>
+          <w:numId w:val="48"/>
+        </w:numPr>
+      </w:pPr>
+      <w:r>
+        <w:rPr>
+          <w:b/>
+        </w:rPr>
+        <w:t>X-Legend</w:t>
+      </w:r>
+      <w:r>
+        <w:t xml:space="preserve">: </w:t>
+      </w:r>
+      <w:proofErr w:type="spellStart"/>
+      <w:r>
+        <w:t>eg</w:t>
+      </w:r>
+      <w:proofErr w:type="spellEnd"/>
+      <w:r>
+        <w:t xml:space="preserve"> </w:t>
+      </w:r>
+      <w:r>
+        <w:t>"</w:t>
+      </w:r>
+      <w:r>
+        <w:t>Guide</w:t>
+      </w:r>
+      <w:r>
+        <w:t>"</w:t>
+      </w:r>
+    </w:p>
+    <w:p>
+      <w:pPr>
+        <w:pStyle w:val="ListParagraph"/>
+        <w:numPr>
+          <w:ilvl w:val="2"/>
+          <w:numId w:val="48"/>
+        </w:numPr>
+      </w:pPr>
+      <w:r>
+        <w:rPr>
+          <w:b/>
+        </w:rPr>
+        <w:t>Scope</w:t>
+      </w:r>
+      <w:r>
+        <w:t>:</w:t>
+      </w:r>
+    </w:p>
+    <w:p>
+      <w:pPr>
+        <w:pStyle w:val="ListParagraph"/>
+        <w:numPr>
+          <w:ilvl w:val="3"/>
+          <w:numId w:val="48"/>
+        </w:numPr>
+      </w:pPr>
+      <w:r>
+        <w:rPr>
+          <w:b/>
+        </w:rPr>
+        <w:t>X-Legend</w:t>
+      </w:r>
+      <w:r>
+        <w:t xml:space="preserve">: </w:t>
+      </w:r>
+      <w:proofErr w:type="spellStart"/>
+      <w:r>
+        <w:t>eg</w:t>
+      </w:r>
+      <w:proofErr w:type="spellEnd"/>
+      <w:r>
+        <w:t xml:space="preserve"> </w:t>
+      </w:r>
+      <w:r>
+        <w:t>"</w:t>
+      </w:r>
+      <w:r>
+        <w:t>Scope</w:t>
+      </w:r>
+      <w:r>
+        <w:t>"</w:t>
+      </w:r>
+    </w:p>
+    <w:p>
+      <w:pPr>
+        <w:pStyle w:val="ListParagraph"/>
+        <w:numPr>
+          <w:ilvl w:val="0"/>
+          <w:numId w:val="48"/>
+        </w:numPr>
+      </w:pPr>
+      <w:r>
+        <w:t>Configure</w:t>
+      </w:r>
+      <w:r>
+        <w:t xml:space="preserve"> </w:t>
+      </w:r>
+    </w:p>
+    <w:p>
+      <w:pPr>
+        <w:pStyle w:val="ListParagraph"/>
+        <w:numPr>
+          <w:ilvl w:val="1"/>
+          <w:numId w:val="48"/>
+        </w:numPr>
+      </w:pPr>
+      <w:r>
+        <w:rPr>
+          <w:b/>
+        </w:rPr>
+        <w:t>Tasks</w:t>
+      </w:r>
+    </w:p>
+    <w:p>
+      <w:pPr>
+        <w:pStyle w:val="ListParagraph"/>
+        <w:numPr>
+          <w:ilvl w:val="2"/>
+          <w:numId w:val="48"/>
+        </w:numPr>
+      </w:pPr>
+      <w:r>
+        <w:t xml:space="preserve">Type: </w:t>
+      </w:r>
+      <w:r>
+        <w:rPr>
+          <w:b/>
+        </w:rPr>
+        <w:t>Iteration Backlog + Release Backlog</w:t>
+      </w:r>
+    </w:p>
+    <w:p>
+      <w:pPr>
+        <w:pStyle w:val="ListParagraph"/>
+        <w:numPr>
+          <w:ilvl w:val="2"/>
+          <w:numId w:val="48"/>
+        </w:numPr>
+      </w:pPr>
+      <w:r>
+        <w:rPr>
+          <w:b/>
+        </w:rPr>
+        <w:t>Iterations</w:t>
+      </w:r>
+      <w:r>
+        <w:t xml:space="preserve">: </w:t>
+      </w:r>
+      <w:r>
+        <w:t xml:space="preserve">start and end </w:t>
+      </w:r>
+      <w:r>
+        <w:t>Sprint</w:t>
+      </w:r>
+      <w:r>
+        <w:t>s</w:t>
+      </w:r>
+      <w:r>
+        <w:t xml:space="preserve"> </w:t>
+      </w:r>
+      <w:r>
+        <w:t xml:space="preserve">of the </w:t>
+      </w:r>
+      <w:r>
+        <w:t>R</w:t>
+      </w:r>
+      <w:r>
+        <w:t>elease</w:t>
+      </w:r>
+      <w:r>
+        <w:t xml:space="preserve"> </w:t>
+      </w:r>
+      <w:r>
+        <w:t>P</w:t>
+      </w:r>
+      <w:r>
+        <w:t>roduct</w:t>
+      </w:r>
+      <w:r>
+        <w:t>.</w:t>
+      </w:r>
+    </w:p>
+    <w:p>
+      <w:pPr>
+        <w:pStyle w:val="ListParagraph"/>
+        <w:numPr>
+          <w:ilvl w:val="0"/>
+          <w:numId w:val="48"/>
+        </w:numPr>
+      </w:pPr>
+      <w:r>
+        <w:t>Check</w:t>
+      </w:r>
+      <w:r>
+        <w:t>:</w:t>
+      </w:r>
+      <w:r>
+        <w:t xml:space="preserve"> </w:t>
+      </w:r>
+      <w:r>
+        <w:t>all tasks</w:t>
+      </w:r>
+      <w:r>
+        <w:t xml:space="preserve"> must be</w:t>
+      </w:r>
+      <w:r>
+        <w:t xml:space="preserve"> in</w:t>
+      </w:r>
+      <w:r>
+        <w:t xml:space="preserve"> the range of the </w:t>
+      </w:r>
+      <w:r>
+        <w:t>R</w:t>
+      </w:r>
+      <w:r>
+        <w:t xml:space="preserve">elease </w:t>
+      </w:r>
+      <w:r>
+        <w:t>P</w:t>
+      </w:r>
+      <w:r>
+        <w:t>roduct.</w:t>
+      </w:r>
+      <w:r>
+        <w:t xml:space="preserve"> </w:t>
+      </w:r>
+    </w:p>
+    <w:p>
+      <w:pPr>
+        <w:pStyle w:val="ListParagraph"/>
+        <w:numPr>
+          <w:ilvl w:val="0"/>
+          <w:numId w:val="48"/>
+        </w:numPr>
+      </w:pPr>
+      <w:r>
+        <w:t>Create the Burn-up chart.</w:t>
+      </w:r>
+    </w:p>
+    <w:p>
+      <w:pPr>
+        <w:pStyle w:val="ListParagraph"/>
+      </w:pPr>
+    </w:p>
+    <w:p>
+      <w:pPr>
         <w:pStyle w:val="Heading1"/>
       </w:pPr>
-      <w:bookmarkStart w:id="102" w:name="_Toc420448739"/>
+      <w:bookmarkStart w:id="104" w:name="_Toc420609580"/>
       <w:r>
         <w:t>K</w:t>
       </w:r>
       <w:r>
         <w:t>eyboard shortcuts</w:t>
       </w:r>
-      <w:bookmarkEnd w:id="102"/>
+      <w:bookmarkEnd w:id="104"/>
     </w:p>
     <w:p/>
     <w:p>
@@ -24459,6 +25568,7 @@
         </w:numPr>
       </w:pPr>
       <w:r>
+        <w:lastRenderedPageBreak/>
         <w:t>ENTER: save the form.</w:t>
       </w:r>
     </w:p>
@@ -24553,7 +25663,6 @@
         </w:numPr>
       </w:pPr>
       <w:r>
-        <w:lastRenderedPageBreak/>
         <w:t>CTRL + F: search task.</w:t>
       </w:r>
       <w:r>
@@ -25581,6 +26690,7 @@
         </w:numPr>
       </w:pPr>
       <w:r>
+        <w:lastRenderedPageBreak/>
         <w:t>CTRL + S: save.</w:t>
       </w:r>
     </w:p>
@@ -25650,7 +26760,6 @@
         </w:numPr>
       </w:pPr>
       <w:r>
-        <w:lastRenderedPageBreak/>
         <w:t xml:space="preserve">CTRL + B: turn selected text bold. </w:t>
       </w:r>
     </w:p>
@@ -25828,21 +26937,21 @@
       <w:pPr>
         <w:pStyle w:val="Heading1"/>
       </w:pPr>
-      <w:bookmarkStart w:id="103" w:name="_Toc420448740"/>
+      <w:bookmarkStart w:id="105" w:name="_Toc420609581"/>
       <w:r>
         <w:t>Annex</w:t>
       </w:r>
-      <w:bookmarkEnd w:id="103"/>
+      <w:bookmarkEnd w:id="105"/>
     </w:p>
     <w:p>
       <w:pPr>
         <w:pStyle w:val="Heading2"/>
       </w:pPr>
-      <w:bookmarkStart w:id="104" w:name="_Toc420448741"/>
+      <w:bookmarkStart w:id="106" w:name="_Toc420609582"/>
       <w:r>
         <w:t>Themes</w:t>
       </w:r>
-      <w:bookmarkEnd w:id="104"/>
+      <w:bookmarkEnd w:id="106"/>
     </w:p>
     <w:p>
       <w:r>
@@ -26106,11 +27215,11 @@
       <w:pPr>
         <w:pStyle w:val="Heading2"/>
       </w:pPr>
-      <w:bookmarkStart w:id="105" w:name="_Toc420448742"/>
+      <w:bookmarkStart w:id="107" w:name="_Toc420609583"/>
       <w:r>
         <w:t>Libraries</w:t>
       </w:r>
-      <w:bookmarkEnd w:id="105"/>
+      <w:bookmarkEnd w:id="107"/>
     </w:p>
     <w:p>
       <w:r>
@@ -26159,6 +27268,7 @@
         </w:numPr>
       </w:pPr>
       <w:r>
+        <w:lastRenderedPageBreak/>
         <w:t>Apache POI</w:t>
       </w:r>
     </w:p>
@@ -26227,7 +27337,6 @@
       </w:pPr>
       <w:proofErr w:type="spellStart"/>
       <w:r>
-        <w:lastRenderedPageBreak/>
         <w:t>JS</w:t>
       </w:r>
       <w:r>
@@ -26288,7 +27397,7 @@
             <w:rPr>
               <w:noProof/>
             </w:rPr>
-            <w:t>3</w:t>
+            <w:t>19</w:t>
           </w:r>
         </w:fldSimple>
       </w:p>
@@ -26344,7 +27453,7 @@
         <v:path o:extrusionok="f" gradientshapeok="t" o:connecttype="rect"/>
         <o:lock v:ext="edit" aspectratio="t"/>
       </v:shapetype>
-      <v:shape id="_x0000_i1037" type="#_x0000_t75" alt="pomodoro16.png" style="width:16.3pt;height:16.3pt;visibility:visible;mso-wrap-style:square" o:bullet="t">
+      <v:shape id="_x0000_i1044" type="#_x0000_t75" alt="pomodoro16.png" style="width:16.3pt;height:16.3pt;visibility:visible;mso-wrap-style:square" o:bullet="t">
         <v:imagedata r:id="rId1" o:title="pomodoro16"/>
       </v:shape>
     </w:pict>
@@ -26576,6 +27685,101 @@
     </w:lvl>
   </w:abstractNum>
   <w:abstractNum w:abstractNumId="2">
+    <w:nsid w:val="032851ED"/>
+    <w:multiLevelType w:val="hybridMultilevel"/>
+    <w:tmpl w:val="B27E0A42"/>
+    <w:lvl w:ilvl="0" w:tplc="0809000F">
+      <w:start w:val="1"/>
+      <w:numFmt w:val="decimal"/>
+      <w:lvlText w:val="%1."/>
+      <w:lvlJc w:val="left"/>
+      <w:pPr>
+        <w:ind w:left="720" w:hanging="360"/>
+      </w:pPr>
+    </w:lvl>
+    <w:lvl w:ilvl="1" w:tplc="08090003">
+      <w:start w:val="1"/>
+      <w:numFmt w:val="bullet"/>
+      <w:lvlText w:val="o"/>
+      <w:lvlJc w:val="left"/>
+      <w:pPr>
+        <w:ind w:left="1440" w:hanging="360"/>
+      </w:pPr>
+      <w:rPr>
+        <w:rFonts w:ascii="Courier New" w:hAnsi="Courier New" w:cs="Courier New" w:hint="default"/>
+      </w:rPr>
+    </w:lvl>
+    <w:lvl w:ilvl="2" w:tplc="08090003">
+      <w:start w:val="1"/>
+      <w:numFmt w:val="bullet"/>
+      <w:lvlText w:val="o"/>
+      <w:lvlJc w:val="left"/>
+      <w:pPr>
+        <w:ind w:left="2160" w:hanging="180"/>
+      </w:pPr>
+      <w:rPr>
+        <w:rFonts w:ascii="Courier New" w:hAnsi="Courier New" w:cs="Courier New" w:hint="default"/>
+      </w:rPr>
+    </w:lvl>
+    <w:lvl w:ilvl="3" w:tplc="08090003">
+      <w:start w:val="1"/>
+      <w:numFmt w:val="bullet"/>
+      <w:lvlText w:val="o"/>
+      <w:lvlJc w:val="left"/>
+      <w:pPr>
+        <w:ind w:left="2880" w:hanging="360"/>
+      </w:pPr>
+      <w:rPr>
+        <w:rFonts w:ascii="Courier New" w:hAnsi="Courier New" w:cs="Courier New" w:hint="default"/>
+      </w:rPr>
+    </w:lvl>
+    <w:lvl w:ilvl="4" w:tplc="08090019">
+      <w:start w:val="1"/>
+      <w:numFmt w:val="lowerLetter"/>
+      <w:lvlText w:val="%5."/>
+      <w:lvlJc w:val="left"/>
+      <w:pPr>
+        <w:ind w:left="3600" w:hanging="360"/>
+      </w:pPr>
+    </w:lvl>
+    <w:lvl w:ilvl="5" w:tplc="0809001B" w:tentative="1">
+      <w:start w:val="1"/>
+      <w:numFmt w:val="lowerRoman"/>
+      <w:lvlText w:val="%6."/>
+      <w:lvlJc w:val="right"/>
+      <w:pPr>
+        <w:ind w:left="4320" w:hanging="180"/>
+      </w:pPr>
+    </w:lvl>
+    <w:lvl w:ilvl="6" w:tplc="0809000F" w:tentative="1">
+      <w:start w:val="1"/>
+      <w:numFmt w:val="decimal"/>
+      <w:lvlText w:val="%7."/>
+      <w:lvlJc w:val="left"/>
+      <w:pPr>
+        <w:ind w:left="5040" w:hanging="360"/>
+      </w:pPr>
+    </w:lvl>
+    <w:lvl w:ilvl="7" w:tplc="08090019" w:tentative="1">
+      <w:start w:val="1"/>
+      <w:numFmt w:val="lowerLetter"/>
+      <w:lvlText w:val="%8."/>
+      <w:lvlJc w:val="left"/>
+      <w:pPr>
+        <w:ind w:left="5760" w:hanging="360"/>
+      </w:pPr>
+    </w:lvl>
+    <w:lvl w:ilvl="8" w:tplc="0809001B" w:tentative="1">
+      <w:start w:val="1"/>
+      <w:numFmt w:val="lowerRoman"/>
+      <w:lvlText w:val="%9."/>
+      <w:lvlJc w:val="right"/>
+      <w:pPr>
+        <w:ind w:left="6480" w:hanging="180"/>
+      </w:pPr>
+    </w:lvl>
+  </w:abstractNum>
+  <w:abstractNum w:abstractNumId="3">
     <w:nsid w:val="037C4DC9"/>
     <w:multiLevelType w:val="hybridMultilevel"/>
     <w:tmpl w:val="931C14C6"/>
@@ -26688,7 +27892,7 @@
       </w:rPr>
     </w:lvl>
   </w:abstractNum>
-  <w:abstractNum w:abstractNumId="3">
+  <w:abstractNum w:abstractNumId="4">
     <w:nsid w:val="05292F99"/>
     <w:multiLevelType w:val="hybridMultilevel"/>
     <w:tmpl w:val="81A28480"/>
@@ -26777,7 +27981,7 @@
       </w:pPr>
     </w:lvl>
   </w:abstractNum>
-  <w:abstractNum w:abstractNumId="4">
+  <w:abstractNum w:abstractNumId="5">
     <w:nsid w:val="05F83AF7"/>
     <w:multiLevelType w:val="hybridMultilevel"/>
     <w:tmpl w:val="A8C2BC50"/>
@@ -26890,7 +28094,7 @@
       </w:rPr>
     </w:lvl>
   </w:abstractNum>
-  <w:abstractNum w:abstractNumId="5">
+  <w:abstractNum w:abstractNumId="6">
     <w:nsid w:val="0B6A14CC"/>
     <w:multiLevelType w:val="hybridMultilevel"/>
     <w:tmpl w:val="FE5E1334"/>
@@ -26979,7 +28183,7 @@
       </w:pPr>
     </w:lvl>
   </w:abstractNum>
-  <w:abstractNum w:abstractNumId="6">
+  <w:abstractNum w:abstractNumId="7">
     <w:nsid w:val="1FEC661F"/>
     <w:multiLevelType w:val="hybridMultilevel"/>
     <w:tmpl w:val="DEB8EDE6"/>
@@ -27068,7 +28272,7 @@
       </w:pPr>
     </w:lvl>
   </w:abstractNum>
-  <w:abstractNum w:abstractNumId="7">
+  <w:abstractNum w:abstractNumId="8">
     <w:nsid w:val="21A1606F"/>
     <w:multiLevelType w:val="hybridMultilevel"/>
     <w:tmpl w:val="A394EA9A"/>
@@ -27181,7 +28385,7 @@
       </w:rPr>
     </w:lvl>
   </w:abstractNum>
-  <w:abstractNum w:abstractNumId="8">
+  <w:abstractNum w:abstractNumId="9">
     <w:nsid w:val="236D39FA"/>
     <w:multiLevelType w:val="hybridMultilevel"/>
     <w:tmpl w:val="88583796"/>
@@ -27267,7 +28471,102 @@
       </w:pPr>
     </w:lvl>
   </w:abstractNum>
-  <w:abstractNum w:abstractNumId="9">
+  <w:abstractNum w:abstractNumId="10">
+    <w:nsid w:val="23AB0C3A"/>
+    <w:multiLevelType w:val="hybridMultilevel"/>
+    <w:tmpl w:val="B27E0A42"/>
+    <w:lvl w:ilvl="0" w:tplc="0809000F">
+      <w:start w:val="1"/>
+      <w:numFmt w:val="decimal"/>
+      <w:lvlText w:val="%1."/>
+      <w:lvlJc w:val="left"/>
+      <w:pPr>
+        <w:ind w:left="720" w:hanging="360"/>
+      </w:pPr>
+    </w:lvl>
+    <w:lvl w:ilvl="1" w:tplc="08090003">
+      <w:start w:val="1"/>
+      <w:numFmt w:val="bullet"/>
+      <w:lvlText w:val="o"/>
+      <w:lvlJc w:val="left"/>
+      <w:pPr>
+        <w:ind w:left="1440" w:hanging="360"/>
+      </w:pPr>
+      <w:rPr>
+        <w:rFonts w:ascii="Courier New" w:hAnsi="Courier New" w:cs="Courier New" w:hint="default"/>
+      </w:rPr>
+    </w:lvl>
+    <w:lvl w:ilvl="2" w:tplc="08090003">
+      <w:start w:val="1"/>
+      <w:numFmt w:val="bullet"/>
+      <w:lvlText w:val="o"/>
+      <w:lvlJc w:val="left"/>
+      <w:pPr>
+        <w:ind w:left="2160" w:hanging="180"/>
+      </w:pPr>
+      <w:rPr>
+        <w:rFonts w:ascii="Courier New" w:hAnsi="Courier New" w:cs="Courier New" w:hint="default"/>
+      </w:rPr>
+    </w:lvl>
+    <w:lvl w:ilvl="3" w:tplc="08090003">
+      <w:start w:val="1"/>
+      <w:numFmt w:val="bullet"/>
+      <w:lvlText w:val="o"/>
+      <w:lvlJc w:val="left"/>
+      <w:pPr>
+        <w:ind w:left="2880" w:hanging="360"/>
+      </w:pPr>
+      <w:rPr>
+        <w:rFonts w:ascii="Courier New" w:hAnsi="Courier New" w:cs="Courier New" w:hint="default"/>
+      </w:rPr>
+    </w:lvl>
+    <w:lvl w:ilvl="4" w:tplc="08090019">
+      <w:start w:val="1"/>
+      <w:numFmt w:val="lowerLetter"/>
+      <w:lvlText w:val="%5."/>
+      <w:lvlJc w:val="left"/>
+      <w:pPr>
+        <w:ind w:left="3600" w:hanging="360"/>
+      </w:pPr>
+    </w:lvl>
+    <w:lvl w:ilvl="5" w:tplc="0809001B" w:tentative="1">
+      <w:start w:val="1"/>
+      <w:numFmt w:val="lowerRoman"/>
+      <w:lvlText w:val="%6."/>
+      <w:lvlJc w:val="right"/>
+      <w:pPr>
+        <w:ind w:left="4320" w:hanging="180"/>
+      </w:pPr>
+    </w:lvl>
+    <w:lvl w:ilvl="6" w:tplc="0809000F" w:tentative="1">
+      <w:start w:val="1"/>
+      <w:numFmt w:val="decimal"/>
+      <w:lvlText w:val="%7."/>
+      <w:lvlJc w:val="left"/>
+      <w:pPr>
+        <w:ind w:left="5040" w:hanging="360"/>
+      </w:pPr>
+    </w:lvl>
+    <w:lvl w:ilvl="7" w:tplc="08090019" w:tentative="1">
+      <w:start w:val="1"/>
+      <w:numFmt w:val="lowerLetter"/>
+      <w:lvlText w:val="%8."/>
+      <w:lvlJc w:val="left"/>
+      <w:pPr>
+        <w:ind w:left="5760" w:hanging="360"/>
+      </w:pPr>
+    </w:lvl>
+    <w:lvl w:ilvl="8" w:tplc="0809001B" w:tentative="1">
+      <w:start w:val="1"/>
+      <w:numFmt w:val="lowerRoman"/>
+      <w:lvlText w:val="%9."/>
+      <w:lvlJc w:val="right"/>
+      <w:pPr>
+        <w:ind w:left="6480" w:hanging="180"/>
+      </w:pPr>
+    </w:lvl>
+  </w:abstractNum>
+  <w:abstractNum w:abstractNumId="11">
     <w:nsid w:val="23C900FB"/>
     <w:multiLevelType w:val="hybridMultilevel"/>
     <w:tmpl w:val="DEB8EDE6"/>
@@ -27356,7 +28655,7 @@
       </w:pPr>
     </w:lvl>
   </w:abstractNum>
-  <w:abstractNum w:abstractNumId="10">
+  <w:abstractNum w:abstractNumId="12">
     <w:nsid w:val="23D9773F"/>
     <w:multiLevelType w:val="hybridMultilevel"/>
     <w:tmpl w:val="50AAEFC4"/>
@@ -27469,7 +28768,7 @@
       </w:rPr>
     </w:lvl>
   </w:abstractNum>
-  <w:abstractNum w:abstractNumId="11">
+  <w:abstractNum w:abstractNumId="13">
     <w:nsid w:val="25AA21E3"/>
     <w:multiLevelType w:val="hybridMultilevel"/>
     <w:tmpl w:val="6B68D32C"/>
@@ -27582,7 +28881,7 @@
       </w:rPr>
     </w:lvl>
   </w:abstractNum>
-  <w:abstractNum w:abstractNumId="12">
+  <w:abstractNum w:abstractNumId="14">
     <w:nsid w:val="292658F0"/>
     <w:multiLevelType w:val="hybridMultilevel"/>
     <w:tmpl w:val="B27E0A42"/>
@@ -27677,7 +28976,7 @@
       </w:pPr>
     </w:lvl>
   </w:abstractNum>
-  <w:abstractNum w:abstractNumId="13">
+  <w:abstractNum w:abstractNumId="15">
     <w:nsid w:val="2A1C2D90"/>
     <w:multiLevelType w:val="hybridMultilevel"/>
     <w:tmpl w:val="DA5A4A78"/>
@@ -27790,7 +29089,7 @@
       </w:rPr>
     </w:lvl>
   </w:abstractNum>
-  <w:abstractNum w:abstractNumId="14">
+  <w:abstractNum w:abstractNumId="16">
     <w:nsid w:val="2B3F3FC0"/>
     <w:multiLevelType w:val="hybridMultilevel"/>
     <w:tmpl w:val="F796C12C"/>
@@ -27903,7 +29202,7 @@
       </w:rPr>
     </w:lvl>
   </w:abstractNum>
-  <w:abstractNum w:abstractNumId="15">
+  <w:abstractNum w:abstractNumId="17">
     <w:nsid w:val="2E5830B9"/>
     <w:multiLevelType w:val="hybridMultilevel"/>
     <w:tmpl w:val="B70AAA6E"/>
@@ -28016,7 +29315,7 @@
       </w:rPr>
     </w:lvl>
   </w:abstractNum>
-  <w:abstractNum w:abstractNumId="16">
+  <w:abstractNum w:abstractNumId="18">
     <w:nsid w:val="34974EBF"/>
     <w:multiLevelType w:val="hybridMultilevel"/>
     <w:tmpl w:val="88583796"/>
@@ -28102,7 +29401,7 @@
       </w:pPr>
     </w:lvl>
   </w:abstractNum>
-  <w:abstractNum w:abstractNumId="17">
+  <w:abstractNum w:abstractNumId="19">
     <w:nsid w:val="37550953"/>
     <w:multiLevelType w:val="hybridMultilevel"/>
     <w:tmpl w:val="3D845544"/>
@@ -28191,7 +29490,7 @@
       </w:pPr>
     </w:lvl>
   </w:abstractNum>
-  <w:abstractNum w:abstractNumId="18">
+  <w:abstractNum w:abstractNumId="20">
     <w:nsid w:val="3C5C49F8"/>
     <w:multiLevelType w:val="hybridMultilevel"/>
     <w:tmpl w:val="DC261ADC"/>
@@ -28304,7 +29603,7 @@
       </w:rPr>
     </w:lvl>
   </w:abstractNum>
-  <w:abstractNum w:abstractNumId="19">
+  <w:abstractNum w:abstractNumId="21">
     <w:nsid w:val="3ED65EEF"/>
     <w:multiLevelType w:val="hybridMultilevel"/>
     <w:tmpl w:val="9084B152"/>
@@ -28417,7 +29716,7 @@
       </w:rPr>
     </w:lvl>
   </w:abstractNum>
-  <w:abstractNum w:abstractNumId="20">
+  <w:abstractNum w:abstractNumId="22">
     <w:nsid w:val="40FF3FE6"/>
     <w:multiLevelType w:val="hybridMultilevel"/>
     <w:tmpl w:val="AC0A8746"/>
@@ -28506,7 +29805,7 @@
       </w:pPr>
     </w:lvl>
   </w:abstractNum>
-  <w:abstractNum w:abstractNumId="21">
+  <w:abstractNum w:abstractNumId="23">
     <w:nsid w:val="418142BC"/>
     <w:multiLevelType w:val="hybridMultilevel"/>
     <w:tmpl w:val="E0DE6920"/>
@@ -28619,7 +29918,7 @@
       </w:rPr>
     </w:lvl>
   </w:abstractNum>
-  <w:abstractNum w:abstractNumId="22">
+  <w:abstractNum w:abstractNumId="24">
     <w:nsid w:val="42AB66B9"/>
     <w:multiLevelType w:val="hybridMultilevel"/>
     <w:tmpl w:val="1CAEC254"/>
@@ -28732,7 +30031,7 @@
       </w:rPr>
     </w:lvl>
   </w:abstractNum>
-  <w:abstractNum w:abstractNumId="23">
+  <w:abstractNum w:abstractNumId="25">
     <w:nsid w:val="45A33DDB"/>
     <w:multiLevelType w:val="hybridMultilevel"/>
     <w:tmpl w:val="8BAAA564"/>
@@ -28845,7 +30144,7 @@
       </w:rPr>
     </w:lvl>
   </w:abstractNum>
-  <w:abstractNum w:abstractNumId="24">
+  <w:abstractNum w:abstractNumId="26">
     <w:nsid w:val="4630582D"/>
     <w:multiLevelType w:val="hybridMultilevel"/>
     <w:tmpl w:val="ED58E846"/>
@@ -28931,7 +30230,7 @@
       </w:pPr>
     </w:lvl>
   </w:abstractNum>
-  <w:abstractNum w:abstractNumId="25">
+  <w:abstractNum w:abstractNumId="27">
     <w:nsid w:val="47AA0F19"/>
     <w:multiLevelType w:val="hybridMultilevel"/>
     <w:tmpl w:val="EC54EFB4"/>
@@ -29044,7 +30343,7 @@
       </w:rPr>
     </w:lvl>
   </w:abstractNum>
-  <w:abstractNum w:abstractNumId="26">
+  <w:abstractNum w:abstractNumId="28">
     <w:nsid w:val="4E50124E"/>
     <w:multiLevelType w:val="hybridMultilevel"/>
     <w:tmpl w:val="FCA0464E"/>
@@ -29157,7 +30456,7 @@
       </w:rPr>
     </w:lvl>
   </w:abstractNum>
-  <w:abstractNum w:abstractNumId="27">
+  <w:abstractNum w:abstractNumId="29">
     <w:nsid w:val="5903095E"/>
     <w:multiLevelType w:val="hybridMultilevel"/>
     <w:tmpl w:val="FD343836"/>
@@ -29246,7 +30545,7 @@
       </w:pPr>
     </w:lvl>
   </w:abstractNum>
-  <w:abstractNum w:abstractNumId="28">
+  <w:abstractNum w:abstractNumId="30">
     <w:nsid w:val="59415815"/>
     <w:multiLevelType w:val="hybridMultilevel"/>
     <w:tmpl w:val="A8ECE13E"/>
@@ -29359,7 +30658,7 @@
       </w:rPr>
     </w:lvl>
   </w:abstractNum>
-  <w:abstractNum w:abstractNumId="29">
+  <w:abstractNum w:abstractNumId="31">
     <w:nsid w:val="5B2A1822"/>
     <w:multiLevelType w:val="hybridMultilevel"/>
     <w:tmpl w:val="254A15B2"/>
@@ -29472,7 +30771,7 @@
       </w:rPr>
     </w:lvl>
   </w:abstractNum>
-  <w:abstractNum w:abstractNumId="30">
+  <w:abstractNum w:abstractNumId="32">
     <w:nsid w:val="5B6B594D"/>
     <w:multiLevelType w:val="hybridMultilevel"/>
     <w:tmpl w:val="4E206F50"/>
@@ -29558,7 +30857,7 @@
       </w:pPr>
     </w:lvl>
   </w:abstractNum>
-  <w:abstractNum w:abstractNumId="31">
+  <w:abstractNum w:abstractNumId="33">
     <w:nsid w:val="5B947B3B"/>
     <w:multiLevelType w:val="hybridMultilevel"/>
     <w:tmpl w:val="C96837AE"/>
@@ -29647,7 +30946,7 @@
       </w:pPr>
     </w:lvl>
   </w:abstractNum>
-  <w:abstractNum w:abstractNumId="32">
+  <w:abstractNum w:abstractNumId="34">
     <w:nsid w:val="5D9B4E24"/>
     <w:multiLevelType w:val="hybridMultilevel"/>
     <w:tmpl w:val="1EBED18C"/>
@@ -29733,7 +31032,7 @@
       </w:pPr>
     </w:lvl>
   </w:abstractNum>
-  <w:abstractNum w:abstractNumId="33">
+  <w:abstractNum w:abstractNumId="35">
     <w:nsid w:val="5EB1055E"/>
     <w:multiLevelType w:val="hybridMultilevel"/>
     <w:tmpl w:val="AE74272A"/>
@@ -29822,7 +31121,7 @@
       </w:pPr>
     </w:lvl>
   </w:abstractNum>
-  <w:abstractNum w:abstractNumId="34">
+  <w:abstractNum w:abstractNumId="36">
     <w:nsid w:val="61D4434F"/>
     <w:multiLevelType w:val="hybridMultilevel"/>
     <w:tmpl w:val="CFD6E1BE"/>
@@ -29911,7 +31210,7 @@
       </w:pPr>
     </w:lvl>
   </w:abstractNum>
-  <w:abstractNum w:abstractNumId="35">
+  <w:abstractNum w:abstractNumId="37">
     <w:nsid w:val="61D873E9"/>
     <w:multiLevelType w:val="hybridMultilevel"/>
     <w:tmpl w:val="1C984580"/>
@@ -30024,7 +31323,7 @@
       </w:rPr>
     </w:lvl>
   </w:abstractNum>
-  <w:abstractNum w:abstractNumId="36">
+  <w:abstractNum w:abstractNumId="38">
     <w:nsid w:val="632261D6"/>
     <w:multiLevelType w:val="hybridMultilevel"/>
     <w:tmpl w:val="345AC3CA"/>
@@ -30122,7 +31421,7 @@
       </w:pPr>
     </w:lvl>
   </w:abstractNum>
-  <w:abstractNum w:abstractNumId="37">
+  <w:abstractNum w:abstractNumId="39">
     <w:nsid w:val="6FED201C"/>
     <w:multiLevelType w:val="hybridMultilevel"/>
     <w:tmpl w:val="4C08579C"/>
@@ -30211,7 +31510,7 @@
       </w:pPr>
     </w:lvl>
   </w:abstractNum>
-  <w:abstractNum w:abstractNumId="38">
+  <w:abstractNum w:abstractNumId="40">
     <w:nsid w:val="70BB0C2A"/>
     <w:multiLevelType w:val="hybridMultilevel"/>
     <w:tmpl w:val="B296BA7A"/>
@@ -30300,7 +31599,7 @@
       </w:pPr>
     </w:lvl>
   </w:abstractNum>
-  <w:abstractNum w:abstractNumId="39">
+  <w:abstractNum w:abstractNumId="41">
     <w:nsid w:val="7225446E"/>
     <w:multiLevelType w:val="hybridMultilevel"/>
     <w:tmpl w:val="F092A674"/>
@@ -30389,7 +31688,7 @@
       </w:pPr>
     </w:lvl>
   </w:abstractNum>
-  <w:abstractNum w:abstractNumId="40">
+  <w:abstractNum w:abstractNumId="42">
     <w:nsid w:val="72725359"/>
     <w:multiLevelType w:val="hybridMultilevel"/>
     <w:tmpl w:val="99E8069C"/>
@@ -30478,7 +31777,7 @@
       </w:pPr>
     </w:lvl>
   </w:abstractNum>
-  <w:abstractNum w:abstractNumId="41">
+  <w:abstractNum w:abstractNumId="43">
     <w:nsid w:val="73F01247"/>
     <w:multiLevelType w:val="hybridMultilevel"/>
     <w:tmpl w:val="D234C21E"/>
@@ -30591,7 +31890,7 @@
       </w:rPr>
     </w:lvl>
   </w:abstractNum>
-  <w:abstractNum w:abstractNumId="42">
+  <w:abstractNum w:abstractNumId="44">
     <w:nsid w:val="74CE4C23"/>
     <w:multiLevelType w:val="hybridMultilevel"/>
     <w:tmpl w:val="2F1CC2E4"/>
@@ -30680,7 +31979,7 @@
       </w:pPr>
     </w:lvl>
   </w:abstractNum>
-  <w:abstractNum w:abstractNumId="43">
+  <w:abstractNum w:abstractNumId="45">
     <w:nsid w:val="795C03CB"/>
     <w:multiLevelType w:val="hybridMultilevel"/>
     <w:tmpl w:val="3F5C0DB2"/>
@@ -30792,7 +32091,7 @@
       </w:rPr>
     </w:lvl>
   </w:abstractNum>
-  <w:abstractNum w:abstractNumId="44">
+  <w:abstractNum w:abstractNumId="46">
     <w:nsid w:val="79B972B0"/>
     <w:multiLevelType w:val="hybridMultilevel"/>
     <w:tmpl w:val="37BA4948"/>
@@ -30881,7 +32180,7 @@
       </w:pPr>
     </w:lvl>
   </w:abstractNum>
-  <w:abstractNum w:abstractNumId="45">
+  <w:abstractNum w:abstractNumId="47">
     <w:nsid w:val="7DE74A8B"/>
     <w:multiLevelType w:val="hybridMultilevel"/>
     <w:tmpl w:val="F19CA4EC"/>
@@ -30995,142 +32294,148 @@
     </w:lvl>
   </w:abstractNum>
   <w:num w:numId="1">
-    <w:abstractNumId w:val="29"/>
+    <w:abstractNumId w:val="31"/>
   </w:num>
   <w:num w:numId="2">
+    <w:abstractNumId w:val="27"/>
+  </w:num>
+  <w:num w:numId="3">
+    <w:abstractNumId w:val="23"/>
+  </w:num>
+  <w:num w:numId="4">
+    <w:abstractNumId w:val="22"/>
+  </w:num>
+  <w:num w:numId="5">
+    <w:abstractNumId w:val="30"/>
+  </w:num>
+  <w:num w:numId="6">
     <w:abstractNumId w:val="25"/>
   </w:num>
-  <w:num w:numId="3">
-    <w:abstractNumId w:val="21"/>
-  </w:num>
-  <w:num w:numId="4">
-    <w:abstractNumId w:val="20"/>
-  </w:num>
-  <w:num w:numId="5">
-    <w:abstractNumId w:val="28"/>
-  </w:num>
-  <w:num w:numId="6">
-    <w:abstractNumId w:val="23"/>
-  </w:num>
   <w:num w:numId="7">
-    <w:abstractNumId w:val="17"/>
+    <w:abstractNumId w:val="19"/>
   </w:num>
   <w:num w:numId="8">
-    <w:abstractNumId w:val="14"/>
+    <w:abstractNumId w:val="16"/>
   </w:num>
   <w:num w:numId="9">
-    <w:abstractNumId w:val="10"/>
+    <w:abstractNumId w:val="12"/>
   </w:num>
   <w:num w:numId="10">
-    <w:abstractNumId w:val="6"/>
+    <w:abstractNumId w:val="7"/>
   </w:num>
   <w:num w:numId="11">
-    <w:abstractNumId w:val="9"/>
+    <w:abstractNumId w:val="11"/>
   </w:num>
   <w:num w:numId="12">
     <w:abstractNumId w:val="1"/>
   </w:num>
   <w:num w:numId="13">
-    <w:abstractNumId w:val="12"/>
+    <w:abstractNumId w:val="14"/>
   </w:num>
   <w:num w:numId="14">
+    <w:abstractNumId w:val="28"/>
+  </w:num>
+  <w:num w:numId="15">
+    <w:abstractNumId w:val="20"/>
+  </w:num>
+  <w:num w:numId="16">
+    <w:abstractNumId w:val="13"/>
+  </w:num>
+  <w:num w:numId="17">
+    <w:abstractNumId w:val="41"/>
+  </w:num>
+  <w:num w:numId="18">
+    <w:abstractNumId w:val="6"/>
+  </w:num>
+  <w:num w:numId="19">
+    <w:abstractNumId w:val="36"/>
+  </w:num>
+  <w:num w:numId="20">
+    <w:abstractNumId w:val="4"/>
+  </w:num>
+  <w:num w:numId="21">
+    <w:abstractNumId w:val="42"/>
+  </w:num>
+  <w:num w:numId="22">
+    <w:abstractNumId w:val="5"/>
+  </w:num>
+  <w:num w:numId="23">
+    <w:abstractNumId w:val="40"/>
+  </w:num>
+  <w:num w:numId="24">
+    <w:abstractNumId w:val="46"/>
+  </w:num>
+  <w:num w:numId="25">
+    <w:abstractNumId w:val="35"/>
+  </w:num>
+  <w:num w:numId="26">
+    <w:abstractNumId w:val="29"/>
+  </w:num>
+  <w:num w:numId="27">
+    <w:abstractNumId w:val="8"/>
+  </w:num>
+  <w:num w:numId="28">
+    <w:abstractNumId w:val="32"/>
+  </w:num>
+  <w:num w:numId="29">
+    <w:abstractNumId w:val="34"/>
+  </w:num>
+  <w:num w:numId="30">
+    <w:abstractNumId w:val="44"/>
+  </w:num>
+  <w:num w:numId="31">
+    <w:abstractNumId w:val="45"/>
+  </w:num>
+  <w:num w:numId="32">
+    <w:abstractNumId w:val="39"/>
+  </w:num>
+  <w:num w:numId="33">
     <w:abstractNumId w:val="26"/>
   </w:num>
-  <w:num w:numId="15">
-    <w:abstractNumId w:val="18"/>
+  <w:num w:numId="34">
+    <w:abstractNumId w:val="21"/>
   </w:num>
-  <w:num w:numId="16">
-    <w:abstractNumId w:val="11"/>
+  <w:num w:numId="35">
+    <w:abstractNumId w:val="17"/>
   </w:num>
-  <w:num w:numId="17">
-    <w:abstractNumId w:val="39"/>
-  </w:num>
-  <w:num w:numId="18">
-    <w:abstractNumId w:val="5"/>
-  </w:num>
-  <w:num w:numId="19">
-    <w:abstractNumId w:val="34"/>
-  </w:num>
-  <w:num w:numId="20">
-    <w:abstractNumId w:val="3"/>
-  </w:num>
-  <w:num w:numId="21">
-    <w:abstractNumId w:val="40"/>
-  </w:num>
-  <w:num w:numId="22">
-    <w:abstractNumId w:val="4"/>
-  </w:num>
-  <w:num w:numId="23">
-    <w:abstractNumId w:val="38"/>
-  </w:num>
-  <w:num w:numId="24">
-    <w:abstractNumId w:val="44"/>
-  </w:num>
-  <w:num w:numId="25">
-    <w:abstractNumId w:val="33"/>
-  </w:num>
-  <w:num w:numId="26">
-    <w:abstractNumId w:val="27"/>
-  </w:num>
-  <w:num w:numId="27">
-    <w:abstractNumId w:val="7"/>
-  </w:num>
-  <w:num w:numId="28">
-    <w:abstractNumId w:val="30"/>
-  </w:num>
-  <w:num w:numId="29">
-    <w:abstractNumId w:val="32"/>
-  </w:num>
-  <w:num w:numId="30">
-    <w:abstractNumId w:val="42"/>
-  </w:num>
-  <w:num w:numId="31">
-    <w:abstractNumId w:val="43"/>
-  </w:num>
-  <w:num w:numId="32">
-    <w:abstractNumId w:val="37"/>
-  </w:num>
-  <w:num w:numId="33">
+  <w:num w:numId="36">
     <w:abstractNumId w:val="24"/>
   </w:num>
-  <w:num w:numId="34">
-    <w:abstractNumId w:val="19"/>
-  </w:num>
-  <w:num w:numId="35">
-    <w:abstractNumId w:val="15"/>
-  </w:num>
-  <w:num w:numId="36">
-    <w:abstractNumId w:val="22"/>
-  </w:num>
   <w:num w:numId="37">
-    <w:abstractNumId w:val="45"/>
+    <w:abstractNumId w:val="47"/>
   </w:num>
   <w:num w:numId="38">
-    <w:abstractNumId w:val="13"/>
+    <w:abstractNumId w:val="15"/>
   </w:num>
   <w:num w:numId="39">
     <w:abstractNumId w:val="0"/>
   </w:num>
   <w:num w:numId="40">
-    <w:abstractNumId w:val="41"/>
+    <w:abstractNumId w:val="43"/>
   </w:num>
   <w:num w:numId="41">
-    <w:abstractNumId w:val="2"/>
+    <w:abstractNumId w:val="3"/>
   </w:num>
   <w:num w:numId="42">
-    <w:abstractNumId w:val="35"/>
+    <w:abstractNumId w:val="37"/>
   </w:num>
   <w:num w:numId="43">
-    <w:abstractNumId w:val="31"/>
+    <w:abstractNumId w:val="33"/>
   </w:num>
   <w:num w:numId="44">
-    <w:abstractNumId w:val="16"/>
+    <w:abstractNumId w:val="18"/>
   </w:num>
   <w:num w:numId="45">
-    <w:abstractNumId w:val="8"/>
+    <w:abstractNumId w:val="9"/>
   </w:num>
   <w:num w:numId="46">
-    <w:abstractNumId w:val="36"/>
+    <w:abstractNumId w:val="38"/>
+  </w:num>
+  <w:num w:numId="47">
+    <w:abstractNumId w:val="10"/>
+  </w:num>
+  <w:num w:numId="48">
+    <w:abstractNumId w:val="2"/>
   </w:num>
   <w:numIdMacAtCleanup w:val="26"/>
 </w:numbering>
@@ -31295,7 +32600,7 @@
   <w:style w:type="paragraph" w:default="1" w:styleId="Normal">
     <w:name w:val="Normal"/>
     <w:qFormat/>
-    <w:rsid w:val="00F425F3"/>
+    <w:rsid w:val="002D66C8"/>
     <w:pPr>
       <w:spacing w:after="0" w:line="240" w:lineRule="auto"/>
     </w:pPr>
@@ -31966,7 +33271,7 @@
 </file>
 
 <file path=customXml/itemProps1.xml><?xml version="1.0" encoding="utf-8"?>
-<ds:datastoreItem xmlns:ds="http://schemas.openxmlformats.org/officeDocument/2006/customXml" ds:itemID="{1BACB57D-3A70-4DB7-A04B-DB2146ADE352}">
+<ds:datastoreItem xmlns:ds="http://schemas.openxmlformats.org/officeDocument/2006/customXml" ds:itemID="{F6D05579-E75B-43E7-834B-61225C2DEE58}">
   <ds:schemaRefs>
     <ds:schemaRef ds:uri="http://schemas.openxmlformats.org/officeDocument/2006/bibliography"/>
   </ds:schemaRefs>

</xml_diff>

<commit_message>
improved tooltip on timer + added clock on right hand corner of the app
</commit_message>
<xml_diff>
--- a/doc/User guides/myAgilePomodoro_4.0.0.docx
+++ b/doc/User guides/myAgilePomodoro_4.0.0.docx
@@ -322,7 +322,7 @@
             </w:rPr>
             <w:fldChar w:fldCharType="separate"/>
           </w:r>
-          <w:hyperlink w:anchor="_Toc420609536" w:history="1">
+          <w:hyperlink w:anchor="_Toc420671957" w:history="1">
             <w:r>
               <w:rPr>
                 <w:rStyle w:val="Hyperlink"/>
@@ -349,7 +349,7 @@
                 <w:noProof/>
                 <w:webHidden/>
               </w:rPr>
-              <w:instrText xml:space="preserve"> PAGEREF _Toc420609536 \h </w:instrText>
+              <w:instrText xml:space="preserve"> PAGEREF _Toc420671957 \h </w:instrText>
             </w:r>
             <w:r>
               <w:rPr>
@@ -392,7 +392,7 @@
               <w:lang w:val="fr-FR" w:eastAsia="fr-FR"/>
             </w:rPr>
           </w:pPr>
-          <w:hyperlink w:anchor="_Toc420609537" w:history="1">
+          <w:hyperlink w:anchor="_Toc420671958" w:history="1">
             <w:r>
               <w:rPr>
                 <w:rStyle w:val="Hyperlink"/>
@@ -419,7 +419,7 @@
                 <w:noProof/>
                 <w:webHidden/>
               </w:rPr>
-              <w:instrText xml:space="preserve"> PAGEREF _Toc420609537 \h </w:instrText>
+              <w:instrText xml:space="preserve"> PAGEREF _Toc420671958 \h </w:instrText>
             </w:r>
             <w:r>
               <w:rPr>
@@ -462,7 +462,7 @@
               <w:lang w:val="fr-FR" w:eastAsia="fr-FR"/>
             </w:rPr>
           </w:pPr>
-          <w:hyperlink w:anchor="_Toc420609538" w:history="1">
+          <w:hyperlink w:anchor="_Toc420671959" w:history="1">
             <w:r>
               <w:rPr>
                 <w:rStyle w:val="Hyperlink"/>
@@ -489,7 +489,7 @@
                 <w:noProof/>
                 <w:webHidden/>
               </w:rPr>
-              <w:instrText xml:space="preserve"> PAGEREF _Toc420609538 \h </w:instrText>
+              <w:instrText xml:space="preserve"> PAGEREF _Toc420671959 \h </w:instrText>
             </w:r>
             <w:r>
               <w:rPr>
@@ -532,7 +532,7 @@
               <w:lang w:val="fr-FR" w:eastAsia="fr-FR"/>
             </w:rPr>
           </w:pPr>
-          <w:hyperlink w:anchor="_Toc420609539" w:history="1">
+          <w:hyperlink w:anchor="_Toc420671960" w:history="1">
             <w:r>
               <w:rPr>
                 <w:rStyle w:val="Hyperlink"/>
@@ -559,7 +559,7 @@
                 <w:noProof/>
                 <w:webHidden/>
               </w:rPr>
-              <w:instrText xml:space="preserve"> PAGEREF _Toc420609539 \h </w:instrText>
+              <w:instrText xml:space="preserve"> PAGEREF _Toc420671960 \h </w:instrText>
             </w:r>
             <w:r>
               <w:rPr>
@@ -602,7 +602,7 @@
               <w:lang w:val="fr-FR" w:eastAsia="fr-FR"/>
             </w:rPr>
           </w:pPr>
-          <w:hyperlink w:anchor="_Toc420609540" w:history="1">
+          <w:hyperlink w:anchor="_Toc420671961" w:history="1">
             <w:r>
               <w:rPr>
                 <w:rStyle w:val="Hyperlink"/>
@@ -629,7 +629,7 @@
                 <w:noProof/>
                 <w:webHidden/>
               </w:rPr>
-              <w:instrText xml:space="preserve"> PAGEREF _Toc420609540 \h </w:instrText>
+              <w:instrText xml:space="preserve"> PAGEREF _Toc420671961 \h </w:instrText>
             </w:r>
             <w:r>
               <w:rPr>
@@ -672,7 +672,7 @@
               <w:lang w:val="fr-FR" w:eastAsia="fr-FR"/>
             </w:rPr>
           </w:pPr>
-          <w:hyperlink w:anchor="_Toc420609541" w:history="1">
+          <w:hyperlink w:anchor="_Toc420671962" w:history="1">
             <w:r>
               <w:rPr>
                 <w:rStyle w:val="Hyperlink"/>
@@ -699,7 +699,7 @@
                 <w:noProof/>
                 <w:webHidden/>
               </w:rPr>
-              <w:instrText xml:space="preserve"> PAGEREF _Toc420609541 \h </w:instrText>
+              <w:instrText xml:space="preserve"> PAGEREF _Toc420671962 \h </w:instrText>
             </w:r>
             <w:r>
               <w:rPr>
@@ -739,7 +739,7 @@
               <w:lang w:val="fr-FR" w:eastAsia="fr-FR"/>
             </w:rPr>
           </w:pPr>
-          <w:hyperlink w:anchor="_Toc420609542" w:history="1">
+          <w:hyperlink w:anchor="_Toc420671963" w:history="1">
             <w:r>
               <w:rPr>
                 <w:rStyle w:val="Hyperlink"/>
@@ -766,7 +766,7 @@
                 <w:noProof/>
                 <w:webHidden/>
               </w:rPr>
-              <w:instrText xml:space="preserve"> PAGEREF _Toc420609542 \h </w:instrText>
+              <w:instrText xml:space="preserve"> PAGEREF _Toc420671963 \h </w:instrText>
             </w:r>
             <w:r>
               <w:rPr>
@@ -806,7 +806,7 @@
               <w:lang w:val="fr-FR" w:eastAsia="fr-FR"/>
             </w:rPr>
           </w:pPr>
-          <w:hyperlink w:anchor="_Toc420609543" w:history="1">
+          <w:hyperlink w:anchor="_Toc420671964" w:history="1">
             <w:r>
               <w:rPr>
                 <w:rStyle w:val="Hyperlink"/>
@@ -833,7 +833,7 @@
                 <w:noProof/>
                 <w:webHidden/>
               </w:rPr>
-              <w:instrText xml:space="preserve"> PAGEREF _Toc420609543 \h </w:instrText>
+              <w:instrText xml:space="preserve"> PAGEREF _Toc420671964 \h </w:instrText>
             </w:r>
             <w:r>
               <w:rPr>
@@ -873,7 +873,7 @@
               <w:lang w:val="fr-FR" w:eastAsia="fr-FR"/>
             </w:rPr>
           </w:pPr>
-          <w:hyperlink w:anchor="_Toc420609544" w:history="1">
+          <w:hyperlink w:anchor="_Toc420671965" w:history="1">
             <w:r>
               <w:rPr>
                 <w:rStyle w:val="Hyperlink"/>
@@ -900,7 +900,7 @@
                 <w:noProof/>
                 <w:webHidden/>
               </w:rPr>
-              <w:instrText xml:space="preserve"> PAGEREF _Toc420609544 \h </w:instrText>
+              <w:instrText xml:space="preserve"> PAGEREF _Toc420671965 \h </w:instrText>
             </w:r>
             <w:r>
               <w:rPr>
@@ -943,7 +943,7 @@
               <w:lang w:val="fr-FR" w:eastAsia="fr-FR"/>
             </w:rPr>
           </w:pPr>
-          <w:hyperlink w:anchor="_Toc420609545" w:history="1">
+          <w:hyperlink w:anchor="_Toc420671966" w:history="1">
             <w:r>
               <w:rPr>
                 <w:rStyle w:val="Hyperlink"/>
@@ -970,7 +970,7 @@
                 <w:noProof/>
                 <w:webHidden/>
               </w:rPr>
-              <w:instrText xml:space="preserve"> PAGEREF _Toc420609545 \h </w:instrText>
+              <w:instrText xml:space="preserve"> PAGEREF _Toc420671966 \h </w:instrText>
             </w:r>
             <w:r>
               <w:rPr>
@@ -1010,7 +1010,7 @@
               <w:lang w:val="fr-FR" w:eastAsia="fr-FR"/>
             </w:rPr>
           </w:pPr>
-          <w:hyperlink w:anchor="_Toc420609546" w:history="1">
+          <w:hyperlink w:anchor="_Toc420671967" w:history="1">
             <w:r>
               <w:rPr>
                 <w:rStyle w:val="Hyperlink"/>
@@ -1037,7 +1037,7 @@
                 <w:noProof/>
                 <w:webHidden/>
               </w:rPr>
-              <w:instrText xml:space="preserve"> PAGEREF _Toc420609546 \h </w:instrText>
+              <w:instrText xml:space="preserve"> PAGEREF _Toc420671967 \h </w:instrText>
             </w:r>
             <w:r>
               <w:rPr>
@@ -1080,7 +1080,7 @@
               <w:lang w:val="fr-FR" w:eastAsia="fr-FR"/>
             </w:rPr>
           </w:pPr>
-          <w:hyperlink w:anchor="_Toc420609547" w:history="1">
+          <w:hyperlink w:anchor="_Toc420671968" w:history="1">
             <w:r>
               <w:rPr>
                 <w:rStyle w:val="Hyperlink"/>
@@ -1107,7 +1107,7 @@
                 <w:noProof/>
                 <w:webHidden/>
               </w:rPr>
-              <w:instrText xml:space="preserve"> PAGEREF _Toc420609547 \h </w:instrText>
+              <w:instrText xml:space="preserve"> PAGEREF _Toc420671968 \h </w:instrText>
             </w:r>
             <w:r>
               <w:rPr>
@@ -1147,7 +1147,7 @@
               <w:lang w:val="fr-FR" w:eastAsia="fr-FR"/>
             </w:rPr>
           </w:pPr>
-          <w:hyperlink w:anchor="_Toc420609548" w:history="1">
+          <w:hyperlink w:anchor="_Toc420671969" w:history="1">
             <w:r>
               <w:rPr>
                 <w:rStyle w:val="Hyperlink"/>
@@ -1174,7 +1174,7 @@
                 <w:noProof/>
                 <w:webHidden/>
               </w:rPr>
-              <w:instrText xml:space="preserve"> PAGEREF _Toc420609548 \h </w:instrText>
+              <w:instrText xml:space="preserve"> PAGEREF _Toc420671969 \h </w:instrText>
             </w:r>
             <w:r>
               <w:rPr>
@@ -1217,7 +1217,7 @@
               <w:lang w:val="fr-FR" w:eastAsia="fr-FR"/>
             </w:rPr>
           </w:pPr>
-          <w:hyperlink w:anchor="_Toc420609549" w:history="1">
+          <w:hyperlink w:anchor="_Toc420671970" w:history="1">
             <w:r>
               <w:rPr>
                 <w:rStyle w:val="Hyperlink"/>
@@ -1244,7 +1244,7 @@
                 <w:noProof/>
                 <w:webHidden/>
               </w:rPr>
-              <w:instrText xml:space="preserve"> PAGEREF _Toc420609549 \h </w:instrText>
+              <w:instrText xml:space="preserve"> PAGEREF _Toc420671970 \h </w:instrText>
             </w:r>
             <w:r>
               <w:rPr>
@@ -1284,7 +1284,7 @@
               <w:lang w:val="fr-FR" w:eastAsia="fr-FR"/>
             </w:rPr>
           </w:pPr>
-          <w:hyperlink w:anchor="_Toc420609550" w:history="1">
+          <w:hyperlink w:anchor="_Toc420671971" w:history="1">
             <w:r>
               <w:rPr>
                 <w:rStyle w:val="Hyperlink"/>
@@ -1311,7 +1311,7 @@
                 <w:noProof/>
                 <w:webHidden/>
               </w:rPr>
-              <w:instrText xml:space="preserve"> PAGEREF _Toc420609550 \h </w:instrText>
+              <w:instrText xml:space="preserve"> PAGEREF _Toc420671971 \h </w:instrText>
             </w:r>
             <w:r>
               <w:rPr>
@@ -1351,7 +1351,7 @@
               <w:lang w:val="fr-FR" w:eastAsia="fr-FR"/>
             </w:rPr>
           </w:pPr>
-          <w:hyperlink w:anchor="_Toc420609551" w:history="1">
+          <w:hyperlink w:anchor="_Toc420671972" w:history="1">
             <w:r>
               <w:rPr>
                 <w:rStyle w:val="Hyperlink"/>
@@ -1378,7 +1378,7 @@
                 <w:noProof/>
                 <w:webHidden/>
               </w:rPr>
-              <w:instrText xml:space="preserve"> PAGEREF _Toc420609551 \h </w:instrText>
+              <w:instrText xml:space="preserve"> PAGEREF _Toc420671972 \h </w:instrText>
             </w:r>
             <w:r>
               <w:rPr>
@@ -1418,7 +1418,7 @@
               <w:lang w:val="fr-FR" w:eastAsia="fr-FR"/>
             </w:rPr>
           </w:pPr>
-          <w:hyperlink w:anchor="_Toc420609552" w:history="1">
+          <w:hyperlink w:anchor="_Toc420671973" w:history="1">
             <w:r>
               <w:rPr>
                 <w:rStyle w:val="Hyperlink"/>
@@ -1445,7 +1445,7 @@
                 <w:noProof/>
                 <w:webHidden/>
               </w:rPr>
-              <w:instrText xml:space="preserve"> PAGEREF _Toc420609552 \h </w:instrText>
+              <w:instrText xml:space="preserve"> PAGEREF _Toc420671973 \h </w:instrText>
             </w:r>
             <w:r>
               <w:rPr>
@@ -1488,7 +1488,7 @@
               <w:lang w:val="fr-FR" w:eastAsia="fr-FR"/>
             </w:rPr>
           </w:pPr>
-          <w:hyperlink w:anchor="_Toc420609553" w:history="1">
+          <w:hyperlink w:anchor="_Toc420671974" w:history="1">
             <w:r>
               <w:rPr>
                 <w:rStyle w:val="Hyperlink"/>
@@ -1515,7 +1515,7 @@
                 <w:noProof/>
                 <w:webHidden/>
               </w:rPr>
-              <w:instrText xml:space="preserve"> PAGEREF _Toc420609553 \h </w:instrText>
+              <w:instrText xml:space="preserve"> PAGEREF _Toc420671974 \h </w:instrText>
             </w:r>
             <w:r>
               <w:rPr>
@@ -1555,7 +1555,7 @@
               <w:lang w:val="fr-FR" w:eastAsia="fr-FR"/>
             </w:rPr>
           </w:pPr>
-          <w:hyperlink w:anchor="_Toc420609554" w:history="1">
+          <w:hyperlink w:anchor="_Toc420671975" w:history="1">
             <w:r>
               <w:rPr>
                 <w:rStyle w:val="Hyperlink"/>
@@ -1582,7 +1582,7 @@
                 <w:noProof/>
                 <w:webHidden/>
               </w:rPr>
-              <w:instrText xml:space="preserve"> PAGEREF _Toc420609554 \h </w:instrText>
+              <w:instrText xml:space="preserve"> PAGEREF _Toc420671975 \h </w:instrText>
             </w:r>
             <w:r>
               <w:rPr>
@@ -1622,7 +1622,7 @@
               <w:lang w:val="fr-FR" w:eastAsia="fr-FR"/>
             </w:rPr>
           </w:pPr>
-          <w:hyperlink w:anchor="_Toc420609555" w:history="1">
+          <w:hyperlink w:anchor="_Toc420671976" w:history="1">
             <w:r>
               <w:rPr>
                 <w:rStyle w:val="Hyperlink"/>
@@ -1649,7 +1649,7 @@
                 <w:noProof/>
                 <w:webHidden/>
               </w:rPr>
-              <w:instrText xml:space="preserve"> PAGEREF _Toc420609555 \h </w:instrText>
+              <w:instrText xml:space="preserve"> PAGEREF _Toc420671976 \h </w:instrText>
             </w:r>
             <w:r>
               <w:rPr>
@@ -1689,7 +1689,7 @@
               <w:lang w:val="fr-FR" w:eastAsia="fr-FR"/>
             </w:rPr>
           </w:pPr>
-          <w:hyperlink w:anchor="_Toc420609556" w:history="1">
+          <w:hyperlink w:anchor="_Toc420671977" w:history="1">
             <w:r>
               <w:rPr>
                 <w:rStyle w:val="Hyperlink"/>
@@ -1716,7 +1716,7 @@
                 <w:noProof/>
                 <w:webHidden/>
               </w:rPr>
-              <w:instrText xml:space="preserve"> PAGEREF _Toc420609556 \h </w:instrText>
+              <w:instrText xml:space="preserve"> PAGEREF _Toc420671977 \h </w:instrText>
             </w:r>
             <w:r>
               <w:rPr>
@@ -1756,7 +1756,7 @@
               <w:lang w:val="fr-FR" w:eastAsia="fr-FR"/>
             </w:rPr>
           </w:pPr>
-          <w:hyperlink w:anchor="_Toc420609557" w:history="1">
+          <w:hyperlink w:anchor="_Toc420671978" w:history="1">
             <w:r>
               <w:rPr>
                 <w:rStyle w:val="Hyperlink"/>
@@ -1783,7 +1783,7 @@
                 <w:noProof/>
                 <w:webHidden/>
               </w:rPr>
-              <w:instrText xml:space="preserve"> PAGEREF _Toc420609557 \h </w:instrText>
+              <w:instrText xml:space="preserve"> PAGEREF _Toc420671978 \h </w:instrText>
             </w:r>
             <w:r>
               <w:rPr>
@@ -1823,7 +1823,7 @@
               <w:lang w:val="fr-FR" w:eastAsia="fr-FR"/>
             </w:rPr>
           </w:pPr>
-          <w:hyperlink w:anchor="_Toc420609558" w:history="1">
+          <w:hyperlink w:anchor="_Toc420671979" w:history="1">
             <w:r>
               <w:rPr>
                 <w:rStyle w:val="Hyperlink"/>
@@ -1850,7 +1850,7 @@
                 <w:noProof/>
                 <w:webHidden/>
               </w:rPr>
-              <w:instrText xml:space="preserve"> PAGEREF _Toc420609558 \h </w:instrText>
+              <w:instrText xml:space="preserve"> PAGEREF _Toc420671979 \h </w:instrText>
             </w:r>
             <w:r>
               <w:rPr>
@@ -1890,7 +1890,7 @@
               <w:lang w:val="fr-FR" w:eastAsia="fr-FR"/>
             </w:rPr>
           </w:pPr>
-          <w:hyperlink w:anchor="_Toc420609559" w:history="1">
+          <w:hyperlink w:anchor="_Toc420671980" w:history="1">
             <w:r>
               <w:rPr>
                 <w:rStyle w:val="Hyperlink"/>
@@ -1917,7 +1917,7 @@
                 <w:noProof/>
                 <w:webHidden/>
               </w:rPr>
-              <w:instrText xml:space="preserve"> PAGEREF _Toc420609559 \h </w:instrText>
+              <w:instrText xml:space="preserve"> PAGEREF _Toc420671980 \h </w:instrText>
             </w:r>
             <w:r>
               <w:rPr>
@@ -1957,7 +1957,7 @@
               <w:lang w:val="fr-FR" w:eastAsia="fr-FR"/>
             </w:rPr>
           </w:pPr>
-          <w:hyperlink w:anchor="_Toc420609560" w:history="1">
+          <w:hyperlink w:anchor="_Toc420671981" w:history="1">
             <w:r>
               <w:rPr>
                 <w:rStyle w:val="Hyperlink"/>
@@ -1984,7 +1984,7 @@
                 <w:noProof/>
                 <w:webHidden/>
               </w:rPr>
-              <w:instrText xml:space="preserve"> PAGEREF _Toc420609560 \h </w:instrText>
+              <w:instrText xml:space="preserve"> PAGEREF _Toc420671981 \h </w:instrText>
             </w:r>
             <w:r>
               <w:rPr>
@@ -2027,7 +2027,7 @@
               <w:lang w:val="fr-FR" w:eastAsia="fr-FR"/>
             </w:rPr>
           </w:pPr>
-          <w:hyperlink w:anchor="_Toc420609561" w:history="1">
+          <w:hyperlink w:anchor="_Toc420671982" w:history="1">
             <w:r>
               <w:rPr>
                 <w:rStyle w:val="Hyperlink"/>
@@ -2054,7 +2054,7 @@
                 <w:noProof/>
                 <w:webHidden/>
               </w:rPr>
-              <w:instrText xml:space="preserve"> PAGEREF _Toc420609561 \h </w:instrText>
+              <w:instrText xml:space="preserve"> PAGEREF _Toc420671982 \h </w:instrText>
             </w:r>
             <w:r>
               <w:rPr>
@@ -2094,7 +2094,7 @@
               <w:lang w:val="fr-FR" w:eastAsia="fr-FR"/>
             </w:rPr>
           </w:pPr>
-          <w:hyperlink w:anchor="_Toc420609562" w:history="1">
+          <w:hyperlink w:anchor="_Toc420671983" w:history="1">
             <w:r>
               <w:rPr>
                 <w:rStyle w:val="Hyperlink"/>
@@ -2121,7 +2121,7 @@
                 <w:noProof/>
                 <w:webHidden/>
               </w:rPr>
-              <w:instrText xml:space="preserve"> PAGEREF _Toc420609562 \h </w:instrText>
+              <w:instrText xml:space="preserve"> PAGEREF _Toc420671983 \h </w:instrText>
             </w:r>
             <w:r>
               <w:rPr>
@@ -2161,7 +2161,7 @@
               <w:lang w:val="fr-FR" w:eastAsia="fr-FR"/>
             </w:rPr>
           </w:pPr>
-          <w:hyperlink w:anchor="_Toc420609563" w:history="1">
+          <w:hyperlink w:anchor="_Toc420671984" w:history="1">
             <w:r>
               <w:rPr>
                 <w:rStyle w:val="Hyperlink"/>
@@ -2188,7 +2188,7 @@
                 <w:noProof/>
                 <w:webHidden/>
               </w:rPr>
-              <w:instrText xml:space="preserve"> PAGEREF _Toc420609563 \h </w:instrText>
+              <w:instrText xml:space="preserve"> PAGEREF _Toc420671984 \h </w:instrText>
             </w:r>
             <w:r>
               <w:rPr>
@@ -2228,7 +2228,7 @@
               <w:lang w:val="fr-FR" w:eastAsia="fr-FR"/>
             </w:rPr>
           </w:pPr>
-          <w:hyperlink w:anchor="_Toc420609564" w:history="1">
+          <w:hyperlink w:anchor="_Toc420671985" w:history="1">
             <w:r>
               <w:rPr>
                 <w:rStyle w:val="Hyperlink"/>
@@ -2255,7 +2255,7 @@
                 <w:noProof/>
                 <w:webHidden/>
               </w:rPr>
-              <w:instrText xml:space="preserve"> PAGEREF _Toc420609564 \h </w:instrText>
+              <w:instrText xml:space="preserve"> PAGEREF _Toc420671985 \h </w:instrText>
             </w:r>
             <w:r>
               <w:rPr>
@@ -2295,7 +2295,7 @@
               <w:lang w:val="fr-FR" w:eastAsia="fr-FR"/>
             </w:rPr>
           </w:pPr>
-          <w:hyperlink w:anchor="_Toc420609565" w:history="1">
+          <w:hyperlink w:anchor="_Toc420671986" w:history="1">
             <w:r>
               <w:rPr>
                 <w:rStyle w:val="Hyperlink"/>
@@ -2322,7 +2322,7 @@
                 <w:noProof/>
                 <w:webHidden/>
               </w:rPr>
-              <w:instrText xml:space="preserve"> PAGEREF _Toc420609565 \h </w:instrText>
+              <w:instrText xml:space="preserve"> PAGEREF _Toc420671986 \h </w:instrText>
             </w:r>
             <w:r>
               <w:rPr>
@@ -2362,7 +2362,7 @@
               <w:lang w:val="fr-FR" w:eastAsia="fr-FR"/>
             </w:rPr>
           </w:pPr>
-          <w:hyperlink w:anchor="_Toc420609566" w:history="1">
+          <w:hyperlink w:anchor="_Toc420671987" w:history="1">
             <w:r>
               <w:rPr>
                 <w:rStyle w:val="Hyperlink"/>
@@ -2389,7 +2389,7 @@
                 <w:noProof/>
                 <w:webHidden/>
               </w:rPr>
-              <w:instrText xml:space="preserve"> PAGEREF _Toc420609566 \h </w:instrText>
+              <w:instrText xml:space="preserve"> PAGEREF _Toc420671987 \h </w:instrText>
             </w:r>
             <w:r>
               <w:rPr>
@@ -2429,7 +2429,7 @@
               <w:lang w:val="fr-FR" w:eastAsia="fr-FR"/>
             </w:rPr>
           </w:pPr>
-          <w:hyperlink w:anchor="_Toc420609567" w:history="1">
+          <w:hyperlink w:anchor="_Toc420671988" w:history="1">
             <w:r>
               <w:rPr>
                 <w:rStyle w:val="Hyperlink"/>
@@ -2456,7 +2456,7 @@
                 <w:noProof/>
                 <w:webHidden/>
               </w:rPr>
-              <w:instrText xml:space="preserve"> PAGEREF _Toc420609567 \h </w:instrText>
+              <w:instrText xml:space="preserve"> PAGEREF _Toc420671988 \h </w:instrText>
             </w:r>
             <w:r>
               <w:rPr>
@@ -2496,7 +2496,7 @@
               <w:lang w:val="fr-FR" w:eastAsia="fr-FR"/>
             </w:rPr>
           </w:pPr>
-          <w:hyperlink w:anchor="_Toc420609568" w:history="1">
+          <w:hyperlink w:anchor="_Toc420671989" w:history="1">
             <w:r>
               <w:rPr>
                 <w:rStyle w:val="Hyperlink"/>
@@ -2523,7 +2523,7 @@
                 <w:noProof/>
                 <w:webHidden/>
               </w:rPr>
-              <w:instrText xml:space="preserve"> PAGEREF _Toc420609568 \h </w:instrText>
+              <w:instrText xml:space="preserve"> PAGEREF _Toc420671989 \h </w:instrText>
             </w:r>
             <w:r>
               <w:rPr>
@@ -2543,7 +2543,7 @@
                 <w:noProof/>
                 <w:webHidden/>
               </w:rPr>
-              <w:t>15</w:t>
+              <w:t>16</w:t>
             </w:r>
             <w:r>
               <w:rPr>
@@ -2563,7 +2563,7 @@
               <w:lang w:val="fr-FR" w:eastAsia="fr-FR"/>
             </w:rPr>
           </w:pPr>
-          <w:hyperlink w:anchor="_Toc420609569" w:history="1">
+          <w:hyperlink w:anchor="_Toc420671990" w:history="1">
             <w:r>
               <w:rPr>
                 <w:rStyle w:val="Hyperlink"/>
@@ -2590,7 +2590,7 @@
                 <w:noProof/>
                 <w:webHidden/>
               </w:rPr>
-              <w:instrText xml:space="preserve"> PAGEREF _Toc420609569 \h </w:instrText>
+              <w:instrText xml:space="preserve"> PAGEREF _Toc420671990 \h </w:instrText>
             </w:r>
             <w:r>
               <w:rPr>
@@ -2630,7 +2630,7 @@
               <w:lang w:val="fr-FR" w:eastAsia="fr-FR"/>
             </w:rPr>
           </w:pPr>
-          <w:hyperlink w:anchor="_Toc420609570" w:history="1">
+          <w:hyperlink w:anchor="_Toc420671991" w:history="1">
             <w:r>
               <w:rPr>
                 <w:rStyle w:val="Hyperlink"/>
@@ -2657,7 +2657,7 @@
                 <w:noProof/>
                 <w:webHidden/>
               </w:rPr>
-              <w:instrText xml:space="preserve"> PAGEREF _Toc420609570 \h </w:instrText>
+              <w:instrText xml:space="preserve"> PAGEREF _Toc420671991 \h </w:instrText>
             </w:r>
             <w:r>
               <w:rPr>
@@ -2697,7 +2697,7 @@
               <w:lang w:val="fr-FR" w:eastAsia="fr-FR"/>
             </w:rPr>
           </w:pPr>
-          <w:hyperlink w:anchor="_Toc420609571" w:history="1">
+          <w:hyperlink w:anchor="_Toc420671992" w:history="1">
             <w:r>
               <w:rPr>
                 <w:rStyle w:val="Hyperlink"/>
@@ -2724,7 +2724,7 @@
                 <w:noProof/>
                 <w:webHidden/>
               </w:rPr>
-              <w:instrText xml:space="preserve"> PAGEREF _Toc420609571 \h </w:instrText>
+              <w:instrText xml:space="preserve"> PAGEREF _Toc420671992 \h </w:instrText>
             </w:r>
             <w:r>
               <w:rPr>
@@ -2767,7 +2767,7 @@
               <w:lang w:val="fr-FR" w:eastAsia="fr-FR"/>
             </w:rPr>
           </w:pPr>
-          <w:hyperlink w:anchor="_Toc420609572" w:history="1">
+          <w:hyperlink w:anchor="_Toc420671993" w:history="1">
             <w:r>
               <w:rPr>
                 <w:rStyle w:val="Hyperlink"/>
@@ -2794,7 +2794,7 @@
                 <w:noProof/>
                 <w:webHidden/>
               </w:rPr>
-              <w:instrText xml:space="preserve"> PAGEREF _Toc420609572 \h </w:instrText>
+              <w:instrText xml:space="preserve"> PAGEREF _Toc420671993 \h </w:instrText>
             </w:r>
             <w:r>
               <w:rPr>
@@ -2834,7 +2834,7 @@
               <w:lang w:val="fr-FR" w:eastAsia="fr-FR"/>
             </w:rPr>
           </w:pPr>
-          <w:hyperlink w:anchor="_Toc420609573" w:history="1">
+          <w:hyperlink w:anchor="_Toc420671994" w:history="1">
             <w:r>
               <w:rPr>
                 <w:rStyle w:val="Hyperlink"/>
@@ -2861,7 +2861,7 @@
                 <w:noProof/>
                 <w:webHidden/>
               </w:rPr>
-              <w:instrText xml:space="preserve"> PAGEREF _Toc420609573 \h </w:instrText>
+              <w:instrText xml:space="preserve"> PAGEREF _Toc420671994 \h </w:instrText>
             </w:r>
             <w:r>
               <w:rPr>
@@ -2881,7 +2881,7 @@
                 <w:noProof/>
                 <w:webHidden/>
               </w:rPr>
-              <w:t>17</w:t>
+              <w:t>18</w:t>
             </w:r>
             <w:r>
               <w:rPr>
@@ -2901,7 +2901,7 @@
               <w:lang w:val="fr-FR" w:eastAsia="fr-FR"/>
             </w:rPr>
           </w:pPr>
-          <w:hyperlink w:anchor="_Toc420609574" w:history="1">
+          <w:hyperlink w:anchor="_Toc420671995" w:history="1">
             <w:r>
               <w:rPr>
                 <w:rStyle w:val="Hyperlink"/>
@@ -2928,7 +2928,7 @@
                 <w:noProof/>
                 <w:webHidden/>
               </w:rPr>
-              <w:instrText xml:space="preserve"> PAGEREF _Toc420609574 \h </w:instrText>
+              <w:instrText xml:space="preserve"> PAGEREF _Toc420671995 \h </w:instrText>
             </w:r>
             <w:r>
               <w:rPr>
@@ -2968,7 +2968,7 @@
               <w:lang w:val="fr-FR" w:eastAsia="fr-FR"/>
             </w:rPr>
           </w:pPr>
-          <w:hyperlink w:anchor="_Toc420609575" w:history="1">
+          <w:hyperlink w:anchor="_Toc420671996" w:history="1">
             <w:r>
               <w:rPr>
                 <w:rStyle w:val="Hyperlink"/>
@@ -2995,7 +2995,7 @@
                 <w:noProof/>
                 <w:webHidden/>
               </w:rPr>
-              <w:instrText xml:space="preserve"> PAGEREF _Toc420609575 \h </w:instrText>
+              <w:instrText xml:space="preserve"> PAGEREF _Toc420671996 \h </w:instrText>
             </w:r>
             <w:r>
               <w:rPr>
@@ -3038,7 +3038,7 @@
               <w:lang w:val="fr-FR" w:eastAsia="fr-FR"/>
             </w:rPr>
           </w:pPr>
-          <w:hyperlink w:anchor="_Toc420609576" w:history="1">
+          <w:hyperlink w:anchor="_Toc420671997" w:history="1">
             <w:r>
               <w:rPr>
                 <w:rStyle w:val="Hyperlink"/>
@@ -3065,7 +3065,7 @@
                 <w:noProof/>
                 <w:webHidden/>
               </w:rPr>
-              <w:instrText xml:space="preserve"> PAGEREF _Toc420609576 \h </w:instrText>
+              <w:instrText xml:space="preserve"> PAGEREF _Toc420671997 \h </w:instrText>
             </w:r>
             <w:r>
               <w:rPr>
@@ -3105,7 +3105,7 @@
               <w:lang w:val="fr-FR" w:eastAsia="fr-FR"/>
             </w:rPr>
           </w:pPr>
-          <w:hyperlink w:anchor="_Toc420609577" w:history="1">
+          <w:hyperlink w:anchor="_Toc420671998" w:history="1">
             <w:r>
               <w:rPr>
                 <w:rStyle w:val="Hyperlink"/>
@@ -3132,7 +3132,7 @@
                 <w:noProof/>
                 <w:webHidden/>
               </w:rPr>
-              <w:instrText xml:space="preserve"> PAGEREF _Toc420609577 \h </w:instrText>
+              <w:instrText xml:space="preserve"> PAGEREF _Toc420671998 \h </w:instrText>
             </w:r>
             <w:r>
               <w:rPr>
@@ -3172,7 +3172,7 @@
               <w:lang w:val="fr-FR" w:eastAsia="fr-FR"/>
             </w:rPr>
           </w:pPr>
-          <w:hyperlink w:anchor="_Toc420609578" w:history="1">
+          <w:hyperlink w:anchor="_Toc420671999" w:history="1">
             <w:r>
               <w:rPr>
                 <w:rStyle w:val="Hyperlink"/>
@@ -3199,7 +3199,7 @@
                 <w:noProof/>
                 <w:webHidden/>
               </w:rPr>
-              <w:instrText xml:space="preserve"> PAGEREF _Toc420609578 \h </w:instrText>
+              <w:instrText xml:space="preserve"> PAGEREF _Toc420671999 \h </w:instrText>
             </w:r>
             <w:r>
               <w:rPr>
@@ -3219,7 +3219,7 @@
                 <w:noProof/>
                 <w:webHidden/>
               </w:rPr>
-              <w:t>19</w:t>
+              <w:t>20</w:t>
             </w:r>
             <w:r>
               <w:rPr>
@@ -3239,7 +3239,7 @@
               <w:lang w:val="fr-FR" w:eastAsia="fr-FR"/>
             </w:rPr>
           </w:pPr>
-          <w:hyperlink w:anchor="_Toc420609579" w:history="1">
+          <w:hyperlink w:anchor="_Toc420672000" w:history="1">
             <w:r>
               <w:rPr>
                 <w:rStyle w:val="Hyperlink"/>
@@ -3266,7 +3266,7 @@
                 <w:noProof/>
                 <w:webHidden/>
               </w:rPr>
-              <w:instrText xml:space="preserve"> PAGEREF _Toc420609579 \h </w:instrText>
+              <w:instrText xml:space="preserve"> PAGEREF _Toc420672000 \h </w:instrText>
             </w:r>
             <w:r>
               <w:rPr>
@@ -3309,7 +3309,7 @@
               <w:lang w:val="fr-FR" w:eastAsia="fr-FR"/>
             </w:rPr>
           </w:pPr>
-          <w:hyperlink w:anchor="_Toc420609580" w:history="1">
+          <w:hyperlink w:anchor="_Toc420672001" w:history="1">
             <w:r>
               <w:rPr>
                 <w:rStyle w:val="Hyperlink"/>
@@ -3336,7 +3336,7 @@
                 <w:noProof/>
                 <w:webHidden/>
               </w:rPr>
-              <w:instrText xml:space="preserve"> PAGEREF _Toc420609580 \h </w:instrText>
+              <w:instrText xml:space="preserve"> PAGEREF _Toc420672001 \h </w:instrText>
             </w:r>
             <w:r>
               <w:rPr>
@@ -3379,7 +3379,7 @@
               <w:lang w:val="fr-FR" w:eastAsia="fr-FR"/>
             </w:rPr>
           </w:pPr>
-          <w:hyperlink w:anchor="_Toc420609581" w:history="1">
+          <w:hyperlink w:anchor="_Toc420672002" w:history="1">
             <w:r>
               <w:rPr>
                 <w:rStyle w:val="Hyperlink"/>
@@ -3406,7 +3406,7 @@
                 <w:noProof/>
                 <w:webHidden/>
               </w:rPr>
-              <w:instrText xml:space="preserve"> PAGEREF _Toc420609581 \h </w:instrText>
+              <w:instrText xml:space="preserve"> PAGEREF _Toc420672002 \h </w:instrText>
             </w:r>
             <w:r>
               <w:rPr>
@@ -3446,7 +3446,7 @@
               <w:lang w:val="fr-FR" w:eastAsia="fr-FR"/>
             </w:rPr>
           </w:pPr>
-          <w:hyperlink w:anchor="_Toc420609582" w:history="1">
+          <w:hyperlink w:anchor="_Toc420672003" w:history="1">
             <w:r>
               <w:rPr>
                 <w:rStyle w:val="Hyperlink"/>
@@ -3473,7 +3473,7 @@
                 <w:noProof/>
                 <w:webHidden/>
               </w:rPr>
-              <w:instrText xml:space="preserve"> PAGEREF _Toc420609582 \h </w:instrText>
+              <w:instrText xml:space="preserve"> PAGEREF _Toc420672003 \h </w:instrText>
             </w:r>
             <w:r>
               <w:rPr>
@@ -3513,7 +3513,7 @@
               <w:lang w:val="fr-FR" w:eastAsia="fr-FR"/>
             </w:rPr>
           </w:pPr>
-          <w:hyperlink w:anchor="_Toc420609583" w:history="1">
+          <w:hyperlink w:anchor="_Toc420672004" w:history="1">
             <w:r>
               <w:rPr>
                 <w:rStyle w:val="Hyperlink"/>
@@ -3540,7 +3540,7 @@
                 <w:noProof/>
                 <w:webHidden/>
               </w:rPr>
-              <w:instrText xml:space="preserve"> PAGEREF _Toc420609583 \h </w:instrText>
+              <w:instrText xml:space="preserve"> PAGEREF _Toc420672004 \h </w:instrText>
             </w:r>
             <w:r>
               <w:rPr>
@@ -3560,7 +3560,7 @@
                 <w:noProof/>
                 <w:webHidden/>
               </w:rPr>
-              <w:t>22</w:t>
+              <w:t>23</w:t>
             </w:r>
             <w:r>
               <w:rPr>
@@ -3586,7 +3586,7 @@
       <w:pPr>
         <w:pStyle w:val="Heading1"/>
       </w:pPr>
-      <w:bookmarkStart w:id="2" w:name="_Toc420609536"/>
+      <w:bookmarkStart w:id="2" w:name="_Toc420671957"/>
       <w:r>
         <w:t>About</w:t>
       </w:r>
@@ -3703,7 +3703,7 @@
       <w:pPr>
         <w:pStyle w:val="Heading1"/>
       </w:pPr>
-      <w:bookmarkStart w:id="3" w:name="_Toc420609537"/>
+      <w:bookmarkStart w:id="3" w:name="_Toc420671958"/>
       <w:r>
         <w:t>Application</w:t>
       </w:r>
@@ -3921,7 +3921,7 @@
       <w:pPr>
         <w:pStyle w:val="Heading1"/>
       </w:pPr>
-      <w:bookmarkStart w:id="4" w:name="_Toc420609538"/>
+      <w:bookmarkStart w:id="4" w:name="_Toc420671959"/>
       <w:r>
         <w:lastRenderedPageBreak/>
         <w:t>License</w:t>
@@ -4034,7 +4034,7 @@
       <w:pPr>
         <w:pStyle w:val="Heading1"/>
       </w:pPr>
-      <w:bookmarkStart w:id="5" w:name="_Toc420609539"/>
+      <w:bookmarkStart w:id="5" w:name="_Toc420671960"/>
       <w:proofErr w:type="spellStart"/>
       <w:r>
         <w:t>Pomodoro</w:t>
@@ -5149,7 +5149,7 @@
       <w:pPr>
         <w:pStyle w:val="Heading1"/>
       </w:pPr>
-      <w:bookmarkStart w:id="6" w:name="_Toc420609540"/>
+      <w:bookmarkStart w:id="6" w:name="_Toc420671961"/>
       <w:r>
         <w:t xml:space="preserve">Scrum’s </w:t>
       </w:r>
@@ -6288,7 +6288,7 @@
       <w:pPr>
         <w:pStyle w:val="Heading1"/>
       </w:pPr>
-      <w:bookmarkStart w:id="7" w:name="_Toc420609541"/>
+      <w:bookmarkStart w:id="7" w:name="_Toc420671962"/>
       <w:r>
         <w:t>Configuration</w:t>
       </w:r>
@@ -6657,7 +6657,7 @@
       <w:pPr>
         <w:pStyle w:val="Heading2"/>
       </w:pPr>
-      <w:bookmarkStart w:id="8" w:name="_Toc420609542"/>
+      <w:bookmarkStart w:id="8" w:name="_Toc420671963"/>
       <w:proofErr w:type="spellStart"/>
       <w:r>
         <w:t>MySQL</w:t>
@@ -7307,7 +7307,7 @@
       <w:pPr>
         <w:pStyle w:val="Heading2"/>
       </w:pPr>
-      <w:bookmarkStart w:id="9" w:name="_Toc420609543"/>
+      <w:bookmarkStart w:id="9" w:name="_Toc420671964"/>
       <w:r>
         <w:t>Logger</w:t>
       </w:r>
@@ -7458,7 +7458,7 @@
       <w:pPr>
         <w:pStyle w:val="Heading2"/>
       </w:pPr>
-      <w:bookmarkStart w:id="10" w:name="_Toc420609544"/>
+      <w:bookmarkStart w:id="10" w:name="_Toc420671965"/>
       <w:r>
         <w:t>Google Drive configuration</w:t>
       </w:r>
@@ -7663,7 +7663,7 @@
       <w:pPr>
         <w:pStyle w:val="Heading1"/>
       </w:pPr>
-      <w:bookmarkStart w:id="11" w:name="_Toc420609545"/>
+      <w:bookmarkStart w:id="11" w:name="_Toc420671966"/>
       <w:proofErr w:type="spellStart"/>
       <w:r>
         <w:t>m</w:t>
@@ -7682,7 +7682,7 @@
       <w:pPr>
         <w:pStyle w:val="Heading2"/>
       </w:pPr>
-      <w:bookmarkStart w:id="12" w:name="_Toc420609546"/>
+      <w:bookmarkStart w:id="12" w:name="_Toc420671967"/>
       <w:r>
         <w:t>How to set the preferences</w:t>
       </w:r>
@@ -10543,7 +10543,7 @@
       <w:pPr>
         <w:pStyle w:val="Heading1"/>
       </w:pPr>
-      <w:bookmarkStart w:id="32" w:name="_Toc420609547"/>
+      <w:bookmarkStart w:id="32" w:name="_Toc420671968"/>
       <w:r>
         <w:t>Getting Started</w:t>
       </w:r>
@@ -10621,7 +10621,7 @@
       <w:pPr>
         <w:pStyle w:val="Heading2"/>
       </w:pPr>
-      <w:bookmarkStart w:id="33" w:name="_Toc420609548"/>
+      <w:bookmarkStart w:id="33" w:name="_Toc420671969"/>
       <w:r>
         <w:t>One</w:t>
       </w:r>
@@ -11540,7 +11540,7 @@
           </wp:anchor>
         </w:drawing>
       </w:r>
-      <w:bookmarkStart w:id="36" w:name="_Toc420609549"/>
+      <w:bookmarkStart w:id="36" w:name="_Toc420671970"/>
       <w:r>
         <w:t>New</w:t>
       </w:r>
@@ -11569,7 +11569,7 @@
       <w:pPr>
         <w:pStyle w:val="Heading2"/>
       </w:pPr>
-      <w:bookmarkStart w:id="37" w:name="_Toc420609550"/>
+      <w:bookmarkStart w:id="37" w:name="_Toc420671971"/>
       <w:r>
         <w:t>How to c</w:t>
       </w:r>
@@ -11927,7 +11927,7 @@
       <w:pPr>
         <w:pStyle w:val="Heading2"/>
       </w:pPr>
-      <w:bookmarkStart w:id="38" w:name="_Toc420609551"/>
+      <w:bookmarkStart w:id="38" w:name="_Toc420671972"/>
       <w:r>
         <w:t xml:space="preserve">How to create </w:t>
       </w:r>
@@ -12240,7 +12240,7 @@
       <w:pPr>
         <w:pStyle w:val="Heading2"/>
       </w:pPr>
-      <w:bookmarkStart w:id="39" w:name="_Toc420609552"/>
+      <w:bookmarkStart w:id="39" w:name="_Toc420671973"/>
       <w:r>
         <w:t>How to use the</w:t>
       </w:r>
@@ -12770,7 +12770,7 @@
           </wp:anchor>
         </w:drawing>
       </w:r>
-      <w:bookmarkStart w:id="50" w:name="_Toc420609553"/>
+      <w:bookmarkStart w:id="50" w:name="_Toc420671974"/>
       <w:r>
         <w:t>Ac</w:t>
       </w:r>
@@ -12805,7 +12805,7 @@
       <w:pPr>
         <w:pStyle w:val="Heading2"/>
       </w:pPr>
-      <w:bookmarkStart w:id="51" w:name="_Toc420609554"/>
+      <w:bookmarkStart w:id="51" w:name="_Toc420671975"/>
       <w:r>
         <w:t xml:space="preserve">How to read the </w:t>
       </w:r>
@@ -13143,7 +13143,7 @@
       <w:pPr>
         <w:pStyle w:val="Heading2"/>
       </w:pPr>
-      <w:bookmarkStart w:id="52" w:name="_Toc420609555"/>
+      <w:bookmarkStart w:id="52" w:name="_Toc420671976"/>
       <w:r>
         <w:t>How to</w:t>
       </w:r>
@@ -13722,7 +13722,7 @@
       <w:pPr>
         <w:pStyle w:val="Heading2"/>
       </w:pPr>
-      <w:bookmarkStart w:id="53" w:name="_Toc420609556"/>
+      <w:bookmarkStart w:id="53" w:name="_Toc420671977"/>
       <w:r>
         <w:t>How to</w:t>
       </w:r>
@@ -14000,7 +14000,7 @@
       <w:pPr>
         <w:pStyle w:val="Heading2"/>
       </w:pPr>
-      <w:bookmarkStart w:id="54" w:name="_Toc420609557"/>
+      <w:bookmarkStart w:id="54" w:name="_Toc420671978"/>
       <w:r>
         <w:t>How to use a task as template</w:t>
       </w:r>
@@ -14081,7 +14081,7 @@
       <w:pPr>
         <w:pStyle w:val="Heading2"/>
       </w:pPr>
-      <w:bookmarkStart w:id="55" w:name="_Toc420609558"/>
+      <w:bookmarkStart w:id="55" w:name="_Toc420671979"/>
       <w:r>
         <w:t>How to edit a task</w:t>
       </w:r>
@@ -14278,7 +14278,7 @@
       <w:pPr>
         <w:pStyle w:val="Heading2"/>
       </w:pPr>
-      <w:bookmarkStart w:id="56" w:name="_Toc420609559"/>
+      <w:bookmarkStart w:id="56" w:name="_Toc420671980"/>
       <w:r>
         <w:t>How to export data</w:t>
       </w:r>
@@ -15157,7 +15157,7 @@
       <w:pPr>
         <w:pStyle w:val="Heading2"/>
       </w:pPr>
-      <w:bookmarkStart w:id="63" w:name="_Toc420609560"/>
+      <w:bookmarkStart w:id="63" w:name="_Toc420671981"/>
       <w:r>
         <w:t>How to impor</w:t>
       </w:r>
@@ -15424,7 +15424,7 @@
           </wp:anchor>
         </w:drawing>
       </w:r>
-      <w:bookmarkStart w:id="64" w:name="_Toc420609561"/>
+      <w:bookmarkStart w:id="64" w:name="_Toc420671982"/>
       <w:proofErr w:type="spellStart"/>
       <w:r>
         <w:t>ToDo</w:t>
@@ -15478,7 +15478,7 @@
       <w:pPr>
         <w:pStyle w:val="Heading2"/>
       </w:pPr>
-      <w:bookmarkStart w:id="65" w:name="_Toc420609562"/>
+      <w:bookmarkStart w:id="65" w:name="_Toc420671983"/>
       <w:r>
         <w:t xml:space="preserve">How to read the </w:t>
       </w:r>
@@ -15778,7 +15778,7 @@
       <w:pPr>
         <w:pStyle w:val="Heading2"/>
       </w:pPr>
-      <w:bookmarkStart w:id="66" w:name="_Toc420609563"/>
+      <w:bookmarkStart w:id="66" w:name="_Toc420671984"/>
       <w:r>
         <w:t>How to p</w:t>
       </w:r>
@@ -15844,7 +15844,7 @@
       <w:pPr>
         <w:pStyle w:val="Heading2"/>
       </w:pPr>
-      <w:bookmarkStart w:id="67" w:name="_Toc420609564"/>
+      <w:bookmarkStart w:id="67" w:name="_Toc420671985"/>
       <w:r>
         <w:t>How to</w:t>
       </w:r>
@@ -17101,7 +17101,7 @@
       <w:pPr>
         <w:pStyle w:val="Heading2"/>
       </w:pPr>
-      <w:bookmarkStart w:id="68" w:name="_Toc420609565"/>
+      <w:bookmarkStart w:id="68" w:name="_Toc420671986"/>
       <w:r>
         <w:t>How to</w:t>
       </w:r>
@@ -17807,7 +17807,17 @@
             <w:tcW w:w="2292" w:type="dxa"/>
             <w:vAlign w:val="center"/>
           </w:tcPr>
-          <w:p/>
+          <w:p>
+            <w:r>
+              <w:t>The parent task must have subtask(s)</w:t>
+            </w:r>
+            <w:r>
+              <w:t xml:space="preserve"> already</w:t>
+            </w:r>
+            <w:r>
+              <w:t>.</w:t>
+            </w:r>
+          </w:p>
         </w:tc>
       </w:tr>
       <w:tr>
@@ -17826,6 +17836,7 @@
                 <w:noProof/>
                 <w:lang w:val="fr-FR" w:eastAsia="fr-FR"/>
               </w:rPr>
+              <w:lastRenderedPageBreak/>
               <w:drawing>
                 <wp:inline distT="0" distB="0" distL="0" distR="0">
                   <wp:extent cx="250166" cy="250166"/>
@@ -17924,18 +17935,23 @@
             <w:vAlign w:val="center"/>
           </w:tcPr>
           <w:p>
-            <w:r>
-              <w:rPr>
-                <w:sz w:val="20"/>
-                <w:szCs w:val="20"/>
-              </w:rPr>
-              <w:t>See above</w:t>
-            </w:r>
-            <w:r>
-              <w:rPr>
-                <w:sz w:val="20"/>
-                <w:szCs w:val="20"/>
-              </w:rPr>
+            <w:proofErr w:type="spellStart"/>
+            <w:r>
+              <w:t>Pomodoro</w:t>
+            </w:r>
+            <w:proofErr w:type="spellEnd"/>
+            <w:r>
+              <w:t xml:space="preserve"> running.</w:t>
+            </w:r>
+          </w:p>
+          <w:p>
+            <w:r>
+              <w:t>The parent task must have subtask(s)</w:t>
+            </w:r>
+            <w:r>
+              <w:t xml:space="preserve"> already</w:t>
+            </w:r>
+            <w:r>
               <w:t>.</w:t>
             </w:r>
           </w:p>
@@ -17957,7 +17973,6 @@
                 <w:noProof/>
                 <w:lang w:val="fr-FR" w:eastAsia="fr-FR"/>
               </w:rPr>
-              <w:lastRenderedPageBreak/>
               <w:drawing>
                 <wp:inline distT="0" distB="0" distL="0" distR="0">
                   <wp:extent cx="256995" cy="256995"/>
@@ -18044,18 +18059,23 @@
             <w:vAlign w:val="center"/>
           </w:tcPr>
           <w:p>
-            <w:r>
-              <w:rPr>
-                <w:sz w:val="20"/>
-                <w:szCs w:val="20"/>
-              </w:rPr>
-              <w:t>See above</w:t>
-            </w:r>
-            <w:r>
-              <w:rPr>
-                <w:sz w:val="20"/>
-                <w:szCs w:val="20"/>
-              </w:rPr>
+            <w:proofErr w:type="spellStart"/>
+            <w:r>
+              <w:t>Pomodoro</w:t>
+            </w:r>
+            <w:proofErr w:type="spellEnd"/>
+            <w:r>
+              <w:t xml:space="preserve"> running.</w:t>
+            </w:r>
+          </w:p>
+          <w:p>
+            <w:r>
+              <w:t>The parent task must have subtask(s)</w:t>
+            </w:r>
+            <w:r>
+              <w:t xml:space="preserve"> already</w:t>
+            </w:r>
+            <w:r>
               <w:t>.</w:t>
             </w:r>
           </w:p>
@@ -18072,7 +18092,7 @@
       <w:pPr>
         <w:pStyle w:val="Heading2"/>
       </w:pPr>
-      <w:bookmarkStart w:id="69" w:name="_Toc420609566"/>
+      <w:bookmarkStart w:id="69" w:name="_Toc420671987"/>
       <w:r>
         <w:t>How to</w:t>
       </w:r>
@@ -18732,7 +18752,7 @@
       <w:pPr>
         <w:pStyle w:val="Heading2"/>
       </w:pPr>
-      <w:bookmarkStart w:id="70" w:name="_Toc420609567"/>
+      <w:bookmarkStart w:id="70" w:name="_Toc420671988"/>
       <w:r>
         <w:t>How to</w:t>
       </w:r>
@@ -19339,7 +19359,7 @@
       <w:pPr>
         <w:pStyle w:val="Heading2"/>
       </w:pPr>
-      <w:bookmarkStart w:id="71" w:name="_Toc420609568"/>
+      <w:bookmarkStart w:id="71" w:name="_Toc420671989"/>
       <w:r>
         <w:t>How to w</w:t>
       </w:r>
@@ -19362,6 +19382,9 @@
         <w:t>Select a task</w:t>
       </w:r>
       <w:r>
+        <w:t xml:space="preserve"> or a subtask</w:t>
+      </w:r>
+      <w:r>
         <w:t>.</w:t>
       </w:r>
     </w:p>
@@ -19392,7 +19415,13 @@
         <w:t>I</w:t>
       </w:r>
       <w:r>
-        <w:t xml:space="preserve">f the selected task is </w:t>
+        <w:t>f the selected task</w:t>
+      </w:r>
+      <w:r>
+        <w:t xml:space="preserve"> / subtask</w:t>
+      </w:r>
+      <w:r>
+        <w:t xml:space="preserve"> is </w:t>
       </w:r>
       <w:r>
         <w:rPr>
@@ -19453,7 +19482,6 @@
         <w:ind w:left="1080"/>
       </w:pPr>
       <w:r>
-        <w:lastRenderedPageBreak/>
         <w:t>(</w:t>
       </w:r>
       <w:r>
@@ -19469,7 +19497,21 @@
         <w:t>By the time</w:t>
       </w:r>
       <w:r>
-        <w:t xml:space="preserve">, if the task has been changed by someone else, </w:t>
+        <w:t>, if the task</w:t>
+      </w:r>
+      <w:r>
+        <w:t xml:space="preserve"> / subtask</w:t>
+      </w:r>
+      <w:r>
+        <w:t xml:space="preserve"> </w:t>
+      </w:r>
+      <w:proofErr w:type="gramStart"/>
+      <w:r>
+        <w:t>has</w:t>
+      </w:r>
+      <w:proofErr w:type="gramEnd"/>
+      <w:r>
+        <w:t xml:space="preserve"> been changed by someone else, </w:t>
       </w:r>
       <w:proofErr w:type="spellStart"/>
       <w:r>
@@ -19557,6 +19599,9 @@
         <w:t>Work on the task</w:t>
       </w:r>
       <w:r>
+        <w:t xml:space="preserve"> / subtask</w:t>
+      </w:r>
+      <w:r>
         <w:t xml:space="preserve"> </w:t>
       </w:r>
     </w:p>
@@ -19572,7 +19617,13 @@
         <w:t>I</w:t>
       </w:r>
       <w:r>
-        <w:t xml:space="preserve">f the selected task is voided </w:t>
+        <w:t>f the selected task</w:t>
+      </w:r>
+      <w:r>
+        <w:t xml:space="preserve"> / subtask</w:t>
+      </w:r>
+      <w:r>
+        <w:t xml:space="preserve"> is voided </w:t>
       </w:r>
       <w:r>
         <w:sym w:font="Wingdings" w:char="F0E0"/>
@@ -19619,6 +19670,9 @@
         <w:t>ternal or external interruption</w:t>
       </w:r>
       <w:r>
+        <w:t xml:space="preserve"> task or subtask</w:t>
+      </w:r>
+      <w:r>
         <w:t>, stop the timer and</w:t>
       </w:r>
       <w:r>
@@ -19626,6 +19680,9 @@
       </w:r>
       <w:r>
         <w:t>process the urgent task</w:t>
+      </w:r>
+      <w:r>
+        <w:t xml:space="preserve"> / subtask</w:t>
       </w:r>
       <w:r>
         <w:t xml:space="preserve"> </w:t>
@@ -19660,6 +19717,9 @@
       </w:r>
       <w:r>
         <w:t>ou may select a different task</w:t>
+      </w:r>
+      <w:r>
+        <w:t xml:space="preserve"> / subtask</w:t>
       </w:r>
       <w:r>
         <w:t xml:space="preserve"> for </w:t>
@@ -19755,7 +19815,21 @@
         <w:t xml:space="preserve">) </w:t>
       </w:r>
       <w:r>
-        <w:t xml:space="preserve">By the time, if the task has been changed by someone else, </w:t>
+        <w:t>By the time, if the task</w:t>
+      </w:r>
+      <w:r>
+        <w:t xml:space="preserve"> / subtask</w:t>
+      </w:r>
+      <w:r>
+        <w:t xml:space="preserve"> </w:t>
+      </w:r>
+      <w:proofErr w:type="gramStart"/>
+      <w:r>
+        <w:t>has</w:t>
+      </w:r>
+      <w:proofErr w:type="gramEnd"/>
+      <w:r>
+        <w:t xml:space="preserve"> been changed by someone else, </w:t>
       </w:r>
       <w:proofErr w:type="spellStart"/>
       <w:r>
@@ -19763,7 +19837,10 @@
       </w:r>
       <w:proofErr w:type="spellEnd"/>
       <w:r>
-        <w:t xml:space="preserve"> will automatically update the task.</w:t>
+        <w:t xml:space="preserve"> will automatically update </w:t>
+      </w:r>
+      <w:r>
+        <w:t>it.</w:t>
       </w:r>
     </w:p>
     <w:p>
@@ -19783,7 +19860,21 @@
         <w:t xml:space="preserve">) </w:t>
       </w:r>
       <w:r>
-        <w:t xml:space="preserve">By the time, if the task has been </w:t>
+        <w:t>By the time, if the task</w:t>
+      </w:r>
+      <w:r>
+        <w:t xml:space="preserve"> / subtask</w:t>
+      </w:r>
+      <w:r>
+        <w:t xml:space="preserve"> </w:t>
+      </w:r>
+      <w:proofErr w:type="gramStart"/>
+      <w:r>
+        <w:t>has</w:t>
+      </w:r>
+      <w:proofErr w:type="gramEnd"/>
+      <w:r>
+        <w:t xml:space="preserve"> been </w:t>
       </w:r>
       <w:r>
         <w:rPr>
@@ -19802,7 +19893,10 @@
       </w:r>
       <w:proofErr w:type="spellEnd"/>
       <w:r>
-        <w:t xml:space="preserve"> will automatically overestimate the task</w:t>
+        <w:t xml:space="preserve"> will automatically overestimate </w:t>
+      </w:r>
+      <w:r>
+        <w:t>it</w:t>
       </w:r>
       <w:r>
         <w:t xml:space="preserve"> by 1</w:t>
@@ -19890,7 +19984,13 @@
         <w:t>working on a different</w:t>
       </w:r>
       <w:r>
-        <w:t xml:space="preserve"> task </w:t>
+        <w:t xml:space="preserve"> task</w:t>
+      </w:r>
+      <w:r>
+        <w:t xml:space="preserve"> / subtask</w:t>
+      </w:r>
+      <w:r>
+        <w:t xml:space="preserve"> </w:t>
       </w:r>
       <w:r>
         <w:t xml:space="preserve">is </w:t>
@@ -19962,7 +20062,13 @@
         <w:t>I</w:t>
       </w:r>
       <w:r>
-        <w:t xml:space="preserve">f the selected task is </w:t>
+        <w:t>f the selected task</w:t>
+      </w:r>
+      <w:r>
+        <w:t xml:space="preserve"> / subtask</w:t>
+      </w:r>
+      <w:r>
+        <w:t xml:space="preserve"> is </w:t>
       </w:r>
       <w:r>
         <w:rPr>
@@ -20026,7 +20132,21 @@
         <w:t xml:space="preserve">By the </w:t>
       </w:r>
       <w:r>
-        <w:t xml:space="preserve">time, if the task has been changed by someone else, </w:t>
+        <w:t>time, if the task</w:t>
+      </w:r>
+      <w:r>
+        <w:t xml:space="preserve"> / subtask</w:t>
+      </w:r>
+      <w:r>
+        <w:t xml:space="preserve"> </w:t>
+      </w:r>
+      <w:proofErr w:type="gramStart"/>
+      <w:r>
+        <w:t>has</w:t>
+      </w:r>
+      <w:proofErr w:type="gramEnd"/>
+      <w:r>
+        <w:t xml:space="preserve"> been changed by someone else, </w:t>
       </w:r>
       <w:proofErr w:type="spellStart"/>
       <w:r>
@@ -20043,13 +20163,10 @@
         <w:t>automatically</w:t>
       </w:r>
       <w:r>
-        <w:t xml:space="preserve"> update the </w:t>
-      </w:r>
-      <w:r>
-        <w:t>task</w:t>
-      </w:r>
-      <w:r>
-        <w:t>.</w:t>
+        <w:t xml:space="preserve"> update </w:t>
+      </w:r>
+      <w:r>
+        <w:t>it.</w:t>
       </w:r>
     </w:p>
     <w:p/>
@@ -20413,7 +20530,13 @@
         <w:t>the status of</w:t>
       </w:r>
       <w:r>
-        <w:t xml:space="preserve"> the tasks:</w:t>
+        <w:t xml:space="preserve"> the tasks</w:t>
+      </w:r>
+      <w:r>
+        <w:t xml:space="preserve"> / subtasks</w:t>
+      </w:r>
+      <w:r>
+        <w:t>:</w:t>
       </w:r>
     </w:p>
     <w:p>
@@ -20499,7 +20622,7 @@
       <w:pPr>
         <w:pStyle w:val="Heading2"/>
       </w:pPr>
-      <w:bookmarkStart w:id="77" w:name="_Toc420609569"/>
+      <w:bookmarkStart w:id="77" w:name="_Toc420671990"/>
       <w:r>
         <w:t xml:space="preserve">How to </w:t>
       </w:r>
@@ -20611,6 +20734,7 @@
         </w:numPr>
       </w:pPr>
       <w:r>
+        <w:lastRenderedPageBreak/>
         <w:t>As a result, the selected tasks</w:t>
       </w:r>
       <w:r>
@@ -20875,7 +20999,6 @@
           <w:noProof/>
           <w:lang w:val="fr-FR" w:eastAsia="fr-FR"/>
         </w:rPr>
-        <w:lastRenderedPageBreak/>
         <w:drawing>
           <wp:inline distT="0" distB="0" distL="0" distR="0">
             <wp:extent cx="203246" cy="203246"/>
@@ -20988,7 +21111,7 @@
       <w:pPr>
         <w:pStyle w:val="Heading2"/>
       </w:pPr>
-      <w:bookmarkStart w:id="80" w:name="_Toc420609570"/>
+      <w:bookmarkStart w:id="80" w:name="_Toc420671991"/>
       <w:r>
         <w:t xml:space="preserve">How to </w:t>
       </w:r>
@@ -21377,7 +21500,7 @@
       <w:pPr>
         <w:pStyle w:val="Heading2"/>
       </w:pPr>
-      <w:bookmarkStart w:id="81" w:name="_Toc420609571"/>
+      <w:bookmarkStart w:id="81" w:name="_Toc420671992"/>
       <w:r>
         <w:t xml:space="preserve">How to </w:t>
       </w:r>
@@ -21596,7 +21719,7 @@
           </wp:anchor>
         </w:drawing>
       </w:r>
-      <w:bookmarkStart w:id="82" w:name="_Toc420609572"/>
+      <w:bookmarkStart w:id="82" w:name="_Toc420671993"/>
       <w:r>
         <w:t>Report List / Release Backlog</w:t>
       </w:r>
@@ -21631,7 +21754,7 @@
       <w:pPr>
         <w:pStyle w:val="Heading2"/>
       </w:pPr>
-      <w:bookmarkStart w:id="83" w:name="_Toc420609573"/>
+      <w:bookmarkStart w:id="83" w:name="_Toc420671994"/>
       <w:r>
         <w:t xml:space="preserve">How to read the </w:t>
       </w:r>
@@ -21974,7 +22097,7 @@
       <w:pPr>
         <w:pStyle w:val="Heading2"/>
       </w:pPr>
-      <w:bookmarkStart w:id="84" w:name="_Toc420609574"/>
+      <w:bookmarkStart w:id="84" w:name="_Toc420671995"/>
       <w:r>
         <w:t xml:space="preserve">How to </w:t>
       </w:r>
@@ -22582,7 +22705,7 @@
       <w:pPr>
         <w:pStyle w:val="Heading2"/>
       </w:pPr>
-      <w:bookmarkStart w:id="99" w:name="_Toc420609575"/>
+      <w:bookmarkStart w:id="99" w:name="_Toc420671996"/>
       <w:r>
         <w:t>How to</w:t>
       </w:r>
@@ -22927,7 +23050,7 @@
           </wp:anchor>
         </w:drawing>
       </w:r>
-      <w:bookmarkStart w:id="100" w:name="_Toc420609576"/>
+      <w:bookmarkStart w:id="100" w:name="_Toc420671997"/>
       <w:proofErr w:type="spellStart"/>
       <w:r>
         <w:t>Burndown</w:t>
@@ -22973,7 +23096,7 @@
       <w:pPr>
         <w:pStyle w:val="Heading2"/>
       </w:pPr>
-      <w:bookmarkStart w:id="101" w:name="_Toc420609577"/>
+      <w:bookmarkStart w:id="101" w:name="_Toc420671998"/>
       <w:r>
         <w:t xml:space="preserve">How to </w:t>
       </w:r>
@@ -23103,6 +23226,7 @@
         </w:numPr>
       </w:pPr>
       <w:r>
+        <w:lastRenderedPageBreak/>
         <w:t>Type: type of data</w:t>
       </w:r>
       <w:r>
@@ -23348,7 +23472,6 @@
         </w:numPr>
       </w:pPr>
       <w:r>
-        <w:lastRenderedPageBreak/>
         <w:t>Type: type of data</w:t>
       </w:r>
       <w:r>
@@ -24308,6 +24431,7 @@
           <w:noProof/>
           <w:lang w:val="fr-FR" w:eastAsia="fr-FR"/>
         </w:rPr>
+        <w:lastRenderedPageBreak/>
         <w:drawing>
           <wp:inline distT="0" distB="0" distL="0" distR="0">
             <wp:extent cx="203246" cy="203246"/>
@@ -24415,7 +24539,7 @@
       <w:pPr>
         <w:pStyle w:val="Heading2"/>
       </w:pPr>
-      <w:bookmarkStart w:id="102" w:name="_Toc420609578"/>
+      <w:bookmarkStart w:id="102" w:name="_Toc420671999"/>
       <w:r>
         <w:t xml:space="preserve">How to create a </w:t>
       </w:r>
@@ -24509,7 +24633,6 @@
         <w:rPr>
           <w:b/>
         </w:rPr>
-        <w:lastRenderedPageBreak/>
         <w:t>Y-Legend</w:t>
       </w:r>
       <w:r>
@@ -24830,7 +24953,7 @@
       <w:pPr>
         <w:pStyle w:val="Heading2"/>
       </w:pPr>
-      <w:bookmarkStart w:id="103" w:name="_Toc420609579"/>
+      <w:bookmarkStart w:id="103" w:name="_Toc420672000"/>
       <w:r>
         <w:t>How to create a Release</w:t>
       </w:r>
@@ -25272,7 +25395,7 @@
       <w:pPr>
         <w:pStyle w:val="Heading1"/>
       </w:pPr>
-      <w:bookmarkStart w:id="104" w:name="_Toc420609580"/>
+      <w:bookmarkStart w:id="104" w:name="_Toc420672001"/>
       <w:r>
         <w:t>K</w:t>
       </w:r>
@@ -25291,6 +25414,7 @@
         </w:numPr>
       </w:pPr>
       <w:r>
+        <w:lastRenderedPageBreak/>
         <w:t>"</w:t>
       </w:r>
       <w:r>
@@ -25568,7 +25692,6 @@
         </w:numPr>
       </w:pPr>
       <w:r>
-        <w:lastRenderedPageBreak/>
         <w:t>ENTER: save the form.</w:t>
       </w:r>
     </w:p>
@@ -26361,6 +26484,7 @@
         </w:numPr>
       </w:pPr>
       <w:r>
+        <w:lastRenderedPageBreak/>
         <w:t>SHIFT + &gt;: complete selected non-running tasks</w:t>
       </w:r>
       <w:r>
@@ -26690,7 +26814,6 @@
         </w:numPr>
       </w:pPr>
       <w:r>
-        <w:lastRenderedPageBreak/>
         <w:t>CTRL + S: save.</w:t>
       </w:r>
     </w:p>
@@ -26937,7 +27060,7 @@
       <w:pPr>
         <w:pStyle w:val="Heading1"/>
       </w:pPr>
-      <w:bookmarkStart w:id="105" w:name="_Toc420609581"/>
+      <w:bookmarkStart w:id="105" w:name="_Toc420672002"/>
       <w:r>
         <w:t>Annex</w:t>
       </w:r>
@@ -26947,7 +27070,7 @@
       <w:pPr>
         <w:pStyle w:val="Heading2"/>
       </w:pPr>
-      <w:bookmarkStart w:id="106" w:name="_Toc420609582"/>
+      <w:bookmarkStart w:id="106" w:name="_Toc420672003"/>
       <w:r>
         <w:t>Themes</w:t>
       </w:r>
@@ -27120,6 +27243,7 @@
         </w:numPr>
       </w:pPr>
       <w:r>
+        <w:lastRenderedPageBreak/>
         <w:t>http://www.pagosoft.com/projects/pgslookandfeel</w:t>
       </w:r>
     </w:p>
@@ -27215,7 +27339,7 @@
       <w:pPr>
         <w:pStyle w:val="Heading2"/>
       </w:pPr>
-      <w:bookmarkStart w:id="107" w:name="_Toc420609583"/>
+      <w:bookmarkStart w:id="107" w:name="_Toc420672004"/>
       <w:r>
         <w:t>Libraries</w:t>
       </w:r>
@@ -27268,7 +27392,6 @@
         </w:numPr>
       </w:pPr>
       <w:r>
-        <w:lastRenderedPageBreak/>
         <w:t>Apache POI</w:t>
       </w:r>
     </w:p>
@@ -27397,7 +27520,7 @@
             <w:rPr>
               <w:noProof/>
             </w:rPr>
-            <w:t>19</w:t>
+            <w:t>3</w:t>
           </w:r>
         </w:fldSimple>
       </w:p>
@@ -27453,7 +27576,7 @@
         <v:path o:extrusionok="f" gradientshapeok="t" o:connecttype="rect"/>
         <o:lock v:ext="edit" aspectratio="t"/>
       </v:shapetype>
-      <v:shape id="_x0000_i1044" type="#_x0000_t75" alt="pomodoro16.png" style="width:16.3pt;height:16.3pt;visibility:visible;mso-wrap-style:square" o:bullet="t">
+      <v:shape id="_x0000_i1049" type="#_x0000_t75" alt="pomodoro16.png" style="width:16.3pt;height:16.3pt;visibility:visible;mso-wrap-style:square" o:bullet="t">
         <v:imagedata r:id="rId1" o:title="pomodoro16"/>
       </v:shape>
     </w:pict>
@@ -33271,7 +33394,7 @@
 </file>
 
 <file path=customXml/itemProps1.xml><?xml version="1.0" encoding="utf-8"?>
-<ds:datastoreItem xmlns:ds="http://schemas.openxmlformats.org/officeDocument/2006/customXml" ds:itemID="{F6D05579-E75B-43E7-834B-61225C2DEE58}">
+<ds:datastoreItem xmlns:ds="http://schemas.openxmlformats.org/officeDocument/2006/customXml" ds:itemID="{6E08B38E-F40A-4E8E-908E-ACDE7C4F68DA}">
   <ds:schemaRefs>
     <ds:schemaRef ds:uri="http://schemas.openxmlformats.org/officeDocument/2006/bibliography"/>
   </ds:schemaRefs>

</xml_diff>

<commit_message>
fixed issue with row selection in ToDo table + updated user guide with new subtasking specification (not finished) + added accuracy indicator to Report sub-table title panel
</commit_message>
<xml_diff>
--- a/doc/User guides/myAgilePomodoro_4.0.0.docx
+++ b/doc/User guides/myAgilePomodoro_4.0.0.docx
@@ -322,7 +322,7 @@
             </w:rPr>
             <w:fldChar w:fldCharType="separate"/>
           </w:r>
-          <w:hyperlink w:anchor="_Toc420753806" w:history="1">
+          <w:hyperlink w:anchor="_Toc420867566" w:history="1">
             <w:r>
               <w:rPr>
                 <w:rStyle w:val="Hyperlink"/>
@@ -349,7 +349,7 @@
                 <w:noProof/>
                 <w:webHidden/>
               </w:rPr>
-              <w:instrText xml:space="preserve"> PAGEREF _Toc420753806 \h </w:instrText>
+              <w:instrText xml:space="preserve"> PAGEREF _Toc420867566 \h </w:instrText>
             </w:r>
             <w:r>
               <w:rPr>
@@ -392,7 +392,7 @@
               <w:lang w:val="fr-FR" w:eastAsia="fr-FR"/>
             </w:rPr>
           </w:pPr>
-          <w:hyperlink w:anchor="_Toc420753807" w:history="1">
+          <w:hyperlink w:anchor="_Toc420867567" w:history="1">
             <w:r>
               <w:rPr>
                 <w:rStyle w:val="Hyperlink"/>
@@ -419,7 +419,7 @@
                 <w:noProof/>
                 <w:webHidden/>
               </w:rPr>
-              <w:instrText xml:space="preserve"> PAGEREF _Toc420753807 \h </w:instrText>
+              <w:instrText xml:space="preserve"> PAGEREF _Toc420867567 \h </w:instrText>
             </w:r>
             <w:r>
               <w:rPr>
@@ -462,7 +462,7 @@
               <w:lang w:val="fr-FR" w:eastAsia="fr-FR"/>
             </w:rPr>
           </w:pPr>
-          <w:hyperlink w:anchor="_Toc420753808" w:history="1">
+          <w:hyperlink w:anchor="_Toc420867568" w:history="1">
             <w:r>
               <w:rPr>
                 <w:rStyle w:val="Hyperlink"/>
@@ -489,7 +489,7 @@
                 <w:noProof/>
                 <w:webHidden/>
               </w:rPr>
-              <w:instrText xml:space="preserve"> PAGEREF _Toc420753808 \h </w:instrText>
+              <w:instrText xml:space="preserve"> PAGEREF _Toc420867568 \h </w:instrText>
             </w:r>
             <w:r>
               <w:rPr>
@@ -532,7 +532,7 @@
               <w:lang w:val="fr-FR" w:eastAsia="fr-FR"/>
             </w:rPr>
           </w:pPr>
-          <w:hyperlink w:anchor="_Toc420753809" w:history="1">
+          <w:hyperlink w:anchor="_Toc420867569" w:history="1">
             <w:r>
               <w:rPr>
                 <w:rStyle w:val="Hyperlink"/>
@@ -559,7 +559,7 @@
                 <w:noProof/>
                 <w:webHidden/>
               </w:rPr>
-              <w:instrText xml:space="preserve"> PAGEREF _Toc420753809 \h </w:instrText>
+              <w:instrText xml:space="preserve"> PAGEREF _Toc420867569 \h </w:instrText>
             </w:r>
             <w:r>
               <w:rPr>
@@ -602,7 +602,7 @@
               <w:lang w:val="fr-FR" w:eastAsia="fr-FR"/>
             </w:rPr>
           </w:pPr>
-          <w:hyperlink w:anchor="_Toc420753810" w:history="1">
+          <w:hyperlink w:anchor="_Toc420867570" w:history="1">
             <w:r>
               <w:rPr>
                 <w:rStyle w:val="Hyperlink"/>
@@ -629,7 +629,7 @@
                 <w:noProof/>
                 <w:webHidden/>
               </w:rPr>
-              <w:instrText xml:space="preserve"> PAGEREF _Toc420753810 \h </w:instrText>
+              <w:instrText xml:space="preserve"> PAGEREF _Toc420867570 \h </w:instrText>
             </w:r>
             <w:r>
               <w:rPr>
@@ -672,7 +672,7 @@
               <w:lang w:val="fr-FR" w:eastAsia="fr-FR"/>
             </w:rPr>
           </w:pPr>
-          <w:hyperlink w:anchor="_Toc420753811" w:history="1">
+          <w:hyperlink w:anchor="_Toc420867571" w:history="1">
             <w:r>
               <w:rPr>
                 <w:rStyle w:val="Hyperlink"/>
@@ -699,7 +699,7 @@
                 <w:noProof/>
                 <w:webHidden/>
               </w:rPr>
-              <w:instrText xml:space="preserve"> PAGEREF _Toc420753811 \h </w:instrText>
+              <w:instrText xml:space="preserve"> PAGEREF _Toc420867571 \h </w:instrText>
             </w:r>
             <w:r>
               <w:rPr>
@@ -742,7 +742,7 @@
               <w:lang w:val="fr-FR" w:eastAsia="fr-FR"/>
             </w:rPr>
           </w:pPr>
-          <w:hyperlink w:anchor="_Toc420753812" w:history="1">
+          <w:hyperlink w:anchor="_Toc420867572" w:history="1">
             <w:r>
               <w:rPr>
                 <w:rStyle w:val="Hyperlink"/>
@@ -769,7 +769,7 @@
                 <w:noProof/>
                 <w:webHidden/>
               </w:rPr>
-              <w:instrText xml:space="preserve"> PAGEREF _Toc420753812 \h </w:instrText>
+              <w:instrText xml:space="preserve"> PAGEREF _Toc420867572 \h </w:instrText>
             </w:r>
             <w:r>
               <w:rPr>
@@ -809,7 +809,7 @@
               <w:lang w:val="fr-FR" w:eastAsia="fr-FR"/>
             </w:rPr>
           </w:pPr>
-          <w:hyperlink w:anchor="_Toc420753813" w:history="1">
+          <w:hyperlink w:anchor="_Toc420867573" w:history="1">
             <w:r>
               <w:rPr>
                 <w:rStyle w:val="Hyperlink"/>
@@ -836,7 +836,7 @@
                 <w:noProof/>
                 <w:webHidden/>
               </w:rPr>
-              <w:instrText xml:space="preserve"> PAGEREF _Toc420753813 \h </w:instrText>
+              <w:instrText xml:space="preserve"> PAGEREF _Toc420867573 \h </w:instrText>
             </w:r>
             <w:r>
               <w:rPr>
@@ -876,7 +876,7 @@
               <w:lang w:val="fr-FR" w:eastAsia="fr-FR"/>
             </w:rPr>
           </w:pPr>
-          <w:hyperlink w:anchor="_Toc420753814" w:history="1">
+          <w:hyperlink w:anchor="_Toc420867574" w:history="1">
             <w:r>
               <w:rPr>
                 <w:rStyle w:val="Hyperlink"/>
@@ -903,7 +903,7 @@
                 <w:noProof/>
                 <w:webHidden/>
               </w:rPr>
-              <w:instrText xml:space="preserve"> PAGEREF _Toc420753814 \h </w:instrText>
+              <w:instrText xml:space="preserve"> PAGEREF _Toc420867574 \h </w:instrText>
             </w:r>
             <w:r>
               <w:rPr>
@@ -943,7 +943,7 @@
               <w:lang w:val="fr-FR" w:eastAsia="fr-FR"/>
             </w:rPr>
           </w:pPr>
-          <w:hyperlink w:anchor="_Toc420753815" w:history="1">
+          <w:hyperlink w:anchor="_Toc420867575" w:history="1">
             <w:r>
               <w:rPr>
                 <w:rStyle w:val="Hyperlink"/>
@@ -970,7 +970,7 @@
                 <w:noProof/>
                 <w:webHidden/>
               </w:rPr>
-              <w:instrText xml:space="preserve"> PAGEREF _Toc420753815 \h </w:instrText>
+              <w:instrText xml:space="preserve"> PAGEREF _Toc420867575 \h </w:instrText>
             </w:r>
             <w:r>
               <w:rPr>
@@ -1013,7 +1013,7 @@
               <w:lang w:val="fr-FR" w:eastAsia="fr-FR"/>
             </w:rPr>
           </w:pPr>
-          <w:hyperlink w:anchor="_Toc420753816" w:history="1">
+          <w:hyperlink w:anchor="_Toc420867576" w:history="1">
             <w:r>
               <w:rPr>
                 <w:rStyle w:val="Hyperlink"/>
@@ -1040,7 +1040,7 @@
                 <w:noProof/>
                 <w:webHidden/>
               </w:rPr>
-              <w:instrText xml:space="preserve"> PAGEREF _Toc420753816 \h </w:instrText>
+              <w:instrText xml:space="preserve"> PAGEREF _Toc420867576 \h </w:instrText>
             </w:r>
             <w:r>
               <w:rPr>
@@ -1080,7 +1080,7 @@
               <w:lang w:val="fr-FR" w:eastAsia="fr-FR"/>
             </w:rPr>
           </w:pPr>
-          <w:hyperlink w:anchor="_Toc420753817" w:history="1">
+          <w:hyperlink w:anchor="_Toc420867577" w:history="1">
             <w:r>
               <w:rPr>
                 <w:rStyle w:val="Hyperlink"/>
@@ -1107,7 +1107,7 @@
                 <w:noProof/>
                 <w:webHidden/>
               </w:rPr>
-              <w:instrText xml:space="preserve"> PAGEREF _Toc420753817 \h </w:instrText>
+              <w:instrText xml:space="preserve"> PAGEREF _Toc420867577 \h </w:instrText>
             </w:r>
             <w:r>
               <w:rPr>
@@ -1150,7 +1150,7 @@
               <w:lang w:val="fr-FR" w:eastAsia="fr-FR"/>
             </w:rPr>
           </w:pPr>
-          <w:hyperlink w:anchor="_Toc420753818" w:history="1">
+          <w:hyperlink w:anchor="_Toc420867578" w:history="1">
             <w:r>
               <w:rPr>
                 <w:rStyle w:val="Hyperlink"/>
@@ -1177,7 +1177,7 @@
                 <w:noProof/>
                 <w:webHidden/>
               </w:rPr>
-              <w:instrText xml:space="preserve"> PAGEREF _Toc420753818 \h </w:instrText>
+              <w:instrText xml:space="preserve"> PAGEREF _Toc420867578 \h </w:instrText>
             </w:r>
             <w:r>
               <w:rPr>
@@ -1217,13 +1217,13 @@
               <w:lang w:val="fr-FR" w:eastAsia="fr-FR"/>
             </w:rPr>
           </w:pPr>
-          <w:hyperlink w:anchor="_Toc420753819" w:history="1">
+          <w:hyperlink w:anchor="_Toc420867579" w:history="1">
             <w:r>
               <w:rPr>
                 <w:rStyle w:val="Hyperlink"/>
                 <w:noProof/>
               </w:rPr>
-              <w:t>One day in an Agile Pomodoro Technician’s life</w:t>
+              <w:t>NEW The (Agile) Pomodoro technician at work</w:t>
             </w:r>
             <w:r>
               <w:rPr>
@@ -1244,7 +1244,7 @@
                 <w:noProof/>
                 <w:webHidden/>
               </w:rPr>
-              <w:instrText xml:space="preserve"> PAGEREF _Toc420753819 \h </w:instrText>
+              <w:instrText xml:space="preserve"> PAGEREF _Toc420867579 \h </w:instrText>
             </w:r>
             <w:r>
               <w:rPr>
@@ -1265,6 +1265,73 @@
                 <w:webHidden/>
               </w:rPr>
               <w:t>10</w:t>
+            </w:r>
+            <w:r>
+              <w:rPr>
+                <w:noProof/>
+                <w:webHidden/>
+              </w:rPr>
+              <w:fldChar w:fldCharType="end"/>
+            </w:r>
+          </w:hyperlink>
+        </w:p>
+        <w:p>
+          <w:pPr>
+            <w:pStyle w:val="TOC2"/>
+            <w:rPr>
+              <w:rFonts w:asciiTheme="minorHAnsi" w:eastAsiaTheme="minorEastAsia" w:hAnsiTheme="minorHAnsi" w:cstheme="minorBidi"/>
+              <w:noProof/>
+              <w:lang w:val="fr-FR" w:eastAsia="fr-FR"/>
+            </w:rPr>
+          </w:pPr>
+          <w:hyperlink w:anchor="_Toc420867580" w:history="1">
+            <w:r>
+              <w:rPr>
+                <w:rStyle w:val="Hyperlink"/>
+                <w:noProof/>
+              </w:rPr>
+              <w:t>NEW The Scrum master at work</w:t>
+            </w:r>
+            <w:r>
+              <w:rPr>
+                <w:noProof/>
+                <w:webHidden/>
+              </w:rPr>
+              <w:tab/>
+            </w:r>
+            <w:r>
+              <w:rPr>
+                <w:noProof/>
+                <w:webHidden/>
+              </w:rPr>
+              <w:fldChar w:fldCharType="begin"/>
+            </w:r>
+            <w:r>
+              <w:rPr>
+                <w:noProof/>
+                <w:webHidden/>
+              </w:rPr>
+              <w:instrText xml:space="preserve"> PAGEREF _Toc420867580 \h </w:instrText>
+            </w:r>
+            <w:r>
+              <w:rPr>
+                <w:noProof/>
+                <w:webHidden/>
+              </w:rPr>
+            </w:r>
+            <w:r>
+              <w:rPr>
+                <w:noProof/>
+                <w:webHidden/>
+              </w:rPr>
+              <w:fldChar w:fldCharType="separate"/>
+            </w:r>
+            <w:r>
+              <w:rPr>
+                <w:noProof/>
+                <w:webHidden/>
+              </w:rPr>
+              <w:t>11</w:t>
             </w:r>
             <w:r>
               <w:rPr>
@@ -1287,7 +1354,7 @@
               <w:lang w:val="fr-FR" w:eastAsia="fr-FR"/>
             </w:rPr>
           </w:pPr>
-          <w:hyperlink w:anchor="_Toc420753820" w:history="1">
+          <w:hyperlink w:anchor="_Toc420867581" w:history="1">
             <w:r>
               <w:rPr>
                 <w:rStyle w:val="Hyperlink"/>
@@ -1314,7 +1381,7 @@
                 <w:noProof/>
                 <w:webHidden/>
               </w:rPr>
-              <w:instrText xml:space="preserve"> PAGEREF _Toc420753820 \h </w:instrText>
+              <w:instrText xml:space="preserve"> PAGEREF _Toc420867581 \h </w:instrText>
             </w:r>
             <w:r>
               <w:rPr>
@@ -1334,7 +1401,7 @@
                 <w:noProof/>
                 <w:webHidden/>
               </w:rPr>
-              <w:t>10</w:t>
+              <w:t>11</w:t>
             </w:r>
             <w:r>
               <w:rPr>
@@ -1354,7 +1421,7 @@
               <w:lang w:val="fr-FR" w:eastAsia="fr-FR"/>
             </w:rPr>
           </w:pPr>
-          <w:hyperlink w:anchor="_Toc420753821" w:history="1">
+          <w:hyperlink w:anchor="_Toc420867582" w:history="1">
             <w:r>
               <w:rPr>
                 <w:rStyle w:val="Hyperlink"/>
@@ -1381,7 +1448,7 @@
                 <w:noProof/>
                 <w:webHidden/>
               </w:rPr>
-              <w:instrText xml:space="preserve"> PAGEREF _Toc420753821 \h </w:instrText>
+              <w:instrText xml:space="preserve"> PAGEREF _Toc420867582 \h </w:instrText>
             </w:r>
             <w:r>
               <w:rPr>
@@ -1401,7 +1468,7 @@
                 <w:noProof/>
                 <w:webHidden/>
               </w:rPr>
-              <w:t>10</w:t>
+              <w:t>11</w:t>
             </w:r>
             <w:r>
               <w:rPr>
@@ -1421,7 +1488,7 @@
               <w:lang w:val="fr-FR" w:eastAsia="fr-FR"/>
             </w:rPr>
           </w:pPr>
-          <w:hyperlink w:anchor="_Toc420753822" w:history="1">
+          <w:hyperlink w:anchor="_Toc420867583" w:history="1">
             <w:r>
               <w:rPr>
                 <w:rStyle w:val="Hyperlink"/>
@@ -1448,7 +1515,7 @@
                 <w:noProof/>
                 <w:webHidden/>
               </w:rPr>
-              <w:instrText xml:space="preserve"> PAGEREF _Toc420753822 \h </w:instrText>
+              <w:instrText xml:space="preserve"> PAGEREF _Toc420867583 \h </w:instrText>
             </w:r>
             <w:r>
               <w:rPr>
@@ -1488,7 +1555,7 @@
               <w:lang w:val="fr-FR" w:eastAsia="fr-FR"/>
             </w:rPr>
           </w:pPr>
-          <w:hyperlink w:anchor="_Toc420753823" w:history="1">
+          <w:hyperlink w:anchor="_Toc420867584" w:history="1">
             <w:r>
               <w:rPr>
                 <w:rStyle w:val="Hyperlink"/>
@@ -1515,7 +1582,7 @@
                 <w:noProof/>
                 <w:webHidden/>
               </w:rPr>
-              <w:instrText xml:space="preserve"> PAGEREF _Toc420753823 \h </w:instrText>
+              <w:instrText xml:space="preserve"> PAGEREF _Toc420867584 \h </w:instrText>
             </w:r>
             <w:r>
               <w:rPr>
@@ -1558,7 +1625,7 @@
               <w:lang w:val="fr-FR" w:eastAsia="fr-FR"/>
             </w:rPr>
           </w:pPr>
-          <w:hyperlink w:anchor="_Toc420753824" w:history="1">
+          <w:hyperlink w:anchor="_Toc420867585" w:history="1">
             <w:r>
               <w:rPr>
                 <w:rStyle w:val="Hyperlink"/>
@@ -1585,7 +1652,7 @@
                 <w:noProof/>
                 <w:webHidden/>
               </w:rPr>
-              <w:instrText xml:space="preserve"> PAGEREF _Toc420753824 \h </w:instrText>
+              <w:instrText xml:space="preserve"> PAGEREF _Toc420867585 \h </w:instrText>
             </w:r>
             <w:r>
               <w:rPr>
@@ -1605,7 +1672,7 @@
                 <w:noProof/>
                 <w:webHidden/>
               </w:rPr>
-              <w:t>11</w:t>
+              <w:t>12</w:t>
             </w:r>
             <w:r>
               <w:rPr>
@@ -1628,7 +1695,7 @@
               <w:lang w:val="fr-FR" w:eastAsia="fr-FR"/>
             </w:rPr>
           </w:pPr>
-          <w:hyperlink w:anchor="_Toc420753825" w:history="1">
+          <w:hyperlink w:anchor="_Toc420867586" w:history="1">
             <w:r>
               <w:rPr>
                 <w:rStyle w:val="Hyperlink"/>
@@ -1655,7 +1722,7 @@
                 <w:noProof/>
                 <w:webHidden/>
               </w:rPr>
-              <w:instrText xml:space="preserve"> PAGEREF _Toc420753825 \h </w:instrText>
+              <w:instrText xml:space="preserve"> PAGEREF _Toc420867586 \h </w:instrText>
             </w:r>
             <w:r>
               <w:rPr>
@@ -1675,7 +1742,7 @@
                 <w:noProof/>
                 <w:webHidden/>
               </w:rPr>
-              <w:t>12</w:t>
+              <w:t>13</w:t>
             </w:r>
             <w:r>
               <w:rPr>
@@ -1695,7 +1762,7 @@
               <w:lang w:val="fr-FR" w:eastAsia="fr-FR"/>
             </w:rPr>
           </w:pPr>
-          <w:hyperlink w:anchor="_Toc420753826" w:history="1">
+          <w:hyperlink w:anchor="_Toc420867587" w:history="1">
             <w:r>
               <w:rPr>
                 <w:rStyle w:val="Hyperlink"/>
@@ -1722,7 +1789,7 @@
                 <w:noProof/>
                 <w:webHidden/>
               </w:rPr>
-              <w:instrText xml:space="preserve"> PAGEREF _Toc420753826 \h </w:instrText>
+              <w:instrText xml:space="preserve"> PAGEREF _Toc420867587 \h </w:instrText>
             </w:r>
             <w:r>
               <w:rPr>
@@ -1742,7 +1809,7 @@
                 <w:noProof/>
                 <w:webHidden/>
               </w:rPr>
-              <w:t>12</w:t>
+              <w:t>13</w:t>
             </w:r>
             <w:r>
               <w:rPr>
@@ -1762,7 +1829,7 @@
               <w:lang w:val="fr-FR" w:eastAsia="fr-FR"/>
             </w:rPr>
           </w:pPr>
-          <w:hyperlink w:anchor="_Toc420753827" w:history="1">
+          <w:hyperlink w:anchor="_Toc420867588" w:history="1">
             <w:r>
               <w:rPr>
                 <w:rStyle w:val="Hyperlink"/>
@@ -1789,7 +1856,7 @@
                 <w:noProof/>
                 <w:webHidden/>
               </w:rPr>
-              <w:instrText xml:space="preserve"> PAGEREF _Toc420753827 \h </w:instrText>
+              <w:instrText xml:space="preserve"> PAGEREF _Toc420867588 \h </w:instrText>
             </w:r>
             <w:r>
               <w:rPr>
@@ -1829,7 +1896,7 @@
               <w:lang w:val="fr-FR" w:eastAsia="fr-FR"/>
             </w:rPr>
           </w:pPr>
-          <w:hyperlink w:anchor="_Toc420753828" w:history="1">
+          <w:hyperlink w:anchor="_Toc420867589" w:history="1">
             <w:r>
               <w:rPr>
                 <w:rStyle w:val="Hyperlink"/>
@@ -1856,7 +1923,7 @@
                 <w:noProof/>
                 <w:webHidden/>
               </w:rPr>
-              <w:instrText xml:space="preserve"> PAGEREF _Toc420753828 \h </w:instrText>
+              <w:instrText xml:space="preserve"> PAGEREF _Toc420867589 \h </w:instrText>
             </w:r>
             <w:r>
               <w:rPr>
@@ -1876,7 +1943,7 @@
                 <w:noProof/>
                 <w:webHidden/>
               </w:rPr>
-              <w:t>13</w:t>
+              <w:t>14</w:t>
             </w:r>
             <w:r>
               <w:rPr>
@@ -1896,7 +1963,7 @@
               <w:lang w:val="fr-FR" w:eastAsia="fr-FR"/>
             </w:rPr>
           </w:pPr>
-          <w:hyperlink w:anchor="_Toc420753829" w:history="1">
+          <w:hyperlink w:anchor="_Toc420867590" w:history="1">
             <w:r>
               <w:rPr>
                 <w:rStyle w:val="Hyperlink"/>
@@ -1923,7 +1990,7 @@
                 <w:noProof/>
                 <w:webHidden/>
               </w:rPr>
-              <w:instrText xml:space="preserve"> PAGEREF _Toc420753829 \h </w:instrText>
+              <w:instrText xml:space="preserve"> PAGEREF _Toc420867590 \h </w:instrText>
             </w:r>
             <w:r>
               <w:rPr>
@@ -1943,7 +2010,7 @@
                 <w:noProof/>
                 <w:webHidden/>
               </w:rPr>
-              <w:t>13</w:t>
+              <w:t>14</w:t>
             </w:r>
             <w:r>
               <w:rPr>
@@ -1963,7 +2030,7 @@
               <w:lang w:val="fr-FR" w:eastAsia="fr-FR"/>
             </w:rPr>
           </w:pPr>
-          <w:hyperlink w:anchor="_Toc420753830" w:history="1">
+          <w:hyperlink w:anchor="_Toc420867591" w:history="1">
             <w:r>
               <w:rPr>
                 <w:rStyle w:val="Hyperlink"/>
@@ -1990,7 +2057,7 @@
                 <w:noProof/>
                 <w:webHidden/>
               </w:rPr>
-              <w:instrText xml:space="preserve"> PAGEREF _Toc420753830 \h </w:instrText>
+              <w:instrText xml:space="preserve"> PAGEREF _Toc420867591 \h </w:instrText>
             </w:r>
             <w:r>
               <w:rPr>
@@ -2010,7 +2077,7 @@
                 <w:noProof/>
                 <w:webHidden/>
               </w:rPr>
-              <w:t>13</w:t>
+              <w:t>14</w:t>
             </w:r>
             <w:r>
               <w:rPr>
@@ -2030,7 +2097,7 @@
               <w:lang w:val="fr-FR" w:eastAsia="fr-FR"/>
             </w:rPr>
           </w:pPr>
-          <w:hyperlink w:anchor="_Toc420753831" w:history="1">
+          <w:hyperlink w:anchor="_Toc420867592" w:history="1">
             <w:r>
               <w:rPr>
                 <w:rStyle w:val="Hyperlink"/>
@@ -2057,7 +2124,7 @@
                 <w:noProof/>
                 <w:webHidden/>
               </w:rPr>
-              <w:instrText xml:space="preserve"> PAGEREF _Toc420753831 \h </w:instrText>
+              <w:instrText xml:space="preserve"> PAGEREF _Toc420867592 \h </w:instrText>
             </w:r>
             <w:r>
               <w:rPr>
@@ -2097,7 +2164,7 @@
               <w:lang w:val="fr-FR" w:eastAsia="fr-FR"/>
             </w:rPr>
           </w:pPr>
-          <w:hyperlink w:anchor="_Toc420753832" w:history="1">
+          <w:hyperlink w:anchor="_Toc420867593" w:history="1">
             <w:r>
               <w:rPr>
                 <w:rStyle w:val="Hyperlink"/>
@@ -2124,7 +2191,7 @@
                 <w:noProof/>
                 <w:webHidden/>
               </w:rPr>
-              <w:instrText xml:space="preserve"> PAGEREF _Toc420753832 \h </w:instrText>
+              <w:instrText xml:space="preserve"> PAGEREF _Toc420867593 \h </w:instrText>
             </w:r>
             <w:r>
               <w:rPr>
@@ -2167,7 +2234,7 @@
               <w:lang w:val="fr-FR" w:eastAsia="fr-FR"/>
             </w:rPr>
           </w:pPr>
-          <w:hyperlink w:anchor="_Toc420753833" w:history="1">
+          <w:hyperlink w:anchor="_Toc420867594" w:history="1">
             <w:r>
               <w:rPr>
                 <w:rStyle w:val="Hyperlink"/>
@@ -2194,7 +2261,7 @@
                 <w:noProof/>
                 <w:webHidden/>
               </w:rPr>
-              <w:instrText xml:space="preserve"> PAGEREF _Toc420753833 \h </w:instrText>
+              <w:instrText xml:space="preserve"> PAGEREF _Toc420867594 \h </w:instrText>
             </w:r>
             <w:r>
               <w:rPr>
@@ -2234,7 +2301,7 @@
               <w:lang w:val="fr-FR" w:eastAsia="fr-FR"/>
             </w:rPr>
           </w:pPr>
-          <w:hyperlink w:anchor="_Toc420753834" w:history="1">
+          <w:hyperlink w:anchor="_Toc420867595" w:history="1">
             <w:r>
               <w:rPr>
                 <w:rStyle w:val="Hyperlink"/>
@@ -2261,7 +2328,7 @@
                 <w:noProof/>
                 <w:webHidden/>
               </w:rPr>
-              <w:instrText xml:space="preserve"> PAGEREF _Toc420753834 \h </w:instrText>
+              <w:instrText xml:space="preserve"> PAGEREF _Toc420867595 \h </w:instrText>
             </w:r>
             <w:r>
               <w:rPr>
@@ -2281,7 +2348,7 @@
                 <w:noProof/>
                 <w:webHidden/>
               </w:rPr>
-              <w:t>15</w:t>
+              <w:t>16</w:t>
             </w:r>
             <w:r>
               <w:rPr>
@@ -2301,7 +2368,7 @@
               <w:lang w:val="fr-FR" w:eastAsia="fr-FR"/>
             </w:rPr>
           </w:pPr>
-          <w:hyperlink w:anchor="_Toc420753835" w:history="1">
+          <w:hyperlink w:anchor="_Toc420867596" w:history="1">
             <w:r>
               <w:rPr>
                 <w:rStyle w:val="Hyperlink"/>
@@ -2328,7 +2395,7 @@
                 <w:noProof/>
                 <w:webHidden/>
               </w:rPr>
-              <w:instrText xml:space="preserve"> PAGEREF _Toc420753835 \h </w:instrText>
+              <w:instrText xml:space="preserve"> PAGEREF _Toc420867596 \h </w:instrText>
             </w:r>
             <w:r>
               <w:rPr>
@@ -2348,7 +2415,7 @@
                 <w:noProof/>
                 <w:webHidden/>
               </w:rPr>
-              <w:t>16</w:t>
+              <w:t>17</w:t>
             </w:r>
             <w:r>
               <w:rPr>
@@ -2368,7 +2435,7 @@
               <w:lang w:val="fr-FR" w:eastAsia="fr-FR"/>
             </w:rPr>
           </w:pPr>
-          <w:hyperlink w:anchor="_Toc420753836" w:history="1">
+          <w:hyperlink w:anchor="_Toc420867597" w:history="1">
             <w:r>
               <w:rPr>
                 <w:rStyle w:val="Hyperlink"/>
@@ -2395,7 +2462,7 @@
                 <w:noProof/>
                 <w:webHidden/>
               </w:rPr>
-              <w:instrText xml:space="preserve"> PAGEREF _Toc420753836 \h </w:instrText>
+              <w:instrText xml:space="preserve"> PAGEREF _Toc420867597 \h </w:instrText>
             </w:r>
             <w:r>
               <w:rPr>
@@ -2415,7 +2482,7 @@
                 <w:noProof/>
                 <w:webHidden/>
               </w:rPr>
-              <w:t>16</w:t>
+              <w:t>17</w:t>
             </w:r>
             <w:r>
               <w:rPr>
@@ -2435,7 +2502,7 @@
               <w:lang w:val="fr-FR" w:eastAsia="fr-FR"/>
             </w:rPr>
           </w:pPr>
-          <w:hyperlink w:anchor="_Toc420753837" w:history="1">
+          <w:hyperlink w:anchor="_Toc420867598" w:history="1">
             <w:r>
               <w:rPr>
                 <w:rStyle w:val="Hyperlink"/>
@@ -2462,7 +2529,7 @@
                 <w:noProof/>
                 <w:webHidden/>
               </w:rPr>
-              <w:instrText xml:space="preserve"> PAGEREF _Toc420753837 \h </w:instrText>
+              <w:instrText xml:space="preserve"> PAGEREF _Toc420867598 \h </w:instrText>
             </w:r>
             <w:r>
               <w:rPr>
@@ -2482,7 +2549,7 @@
                 <w:noProof/>
                 <w:webHidden/>
               </w:rPr>
-              <w:t>16</w:t>
+              <w:t>17</w:t>
             </w:r>
             <w:r>
               <w:rPr>
@@ -2502,7 +2569,7 @@
               <w:lang w:val="fr-FR" w:eastAsia="fr-FR"/>
             </w:rPr>
           </w:pPr>
-          <w:hyperlink w:anchor="_Toc420753838" w:history="1">
+          <w:hyperlink w:anchor="_Toc420867599" w:history="1">
             <w:r>
               <w:rPr>
                 <w:rStyle w:val="Hyperlink"/>
@@ -2529,7 +2596,7 @@
                 <w:noProof/>
                 <w:webHidden/>
               </w:rPr>
-              <w:instrText xml:space="preserve"> PAGEREF _Toc420753838 \h </w:instrText>
+              <w:instrText xml:space="preserve"> PAGEREF _Toc420867599 \h </w:instrText>
             </w:r>
             <w:r>
               <w:rPr>
@@ -2549,7 +2616,7 @@
                 <w:noProof/>
                 <w:webHidden/>
               </w:rPr>
-              <w:t>17</w:t>
+              <w:t>18</w:t>
             </w:r>
             <w:r>
               <w:rPr>
@@ -2569,7 +2636,7 @@
               <w:lang w:val="fr-FR" w:eastAsia="fr-FR"/>
             </w:rPr>
           </w:pPr>
-          <w:hyperlink w:anchor="_Toc420753839" w:history="1">
+          <w:hyperlink w:anchor="_Toc420867600" w:history="1">
             <w:r>
               <w:rPr>
                 <w:rStyle w:val="Hyperlink"/>
@@ -2596,7 +2663,7 @@
                 <w:noProof/>
                 <w:webHidden/>
               </w:rPr>
-              <w:instrText xml:space="preserve"> PAGEREF _Toc420753839 \h </w:instrText>
+              <w:instrText xml:space="preserve"> PAGEREF _Toc420867600 \h </w:instrText>
             </w:r>
             <w:r>
               <w:rPr>
@@ -2636,7 +2703,7 @@
               <w:lang w:val="fr-FR" w:eastAsia="fr-FR"/>
             </w:rPr>
           </w:pPr>
-          <w:hyperlink w:anchor="_Toc420753840" w:history="1">
+          <w:hyperlink w:anchor="_Toc420867601" w:history="1">
             <w:r>
               <w:rPr>
                 <w:rStyle w:val="Hyperlink"/>
@@ -2663,7 +2730,7 @@
                 <w:noProof/>
                 <w:webHidden/>
               </w:rPr>
-              <w:instrText xml:space="preserve"> PAGEREF _Toc420753840 \h </w:instrText>
+              <w:instrText xml:space="preserve"> PAGEREF _Toc420867601 \h </w:instrText>
             </w:r>
             <w:r>
               <w:rPr>
@@ -2703,7 +2770,7 @@
               <w:lang w:val="fr-FR" w:eastAsia="fr-FR"/>
             </w:rPr>
           </w:pPr>
-          <w:hyperlink w:anchor="_Toc420753841" w:history="1">
+          <w:hyperlink w:anchor="_Toc420867602" w:history="1">
             <w:r>
               <w:rPr>
                 <w:rStyle w:val="Hyperlink"/>
@@ -2730,7 +2797,7 @@
                 <w:noProof/>
                 <w:webHidden/>
               </w:rPr>
-              <w:instrText xml:space="preserve"> PAGEREF _Toc420753841 \h </w:instrText>
+              <w:instrText xml:space="preserve"> PAGEREF _Toc420867602 \h </w:instrText>
             </w:r>
             <w:r>
               <w:rPr>
@@ -2750,7 +2817,7 @@
                 <w:noProof/>
                 <w:webHidden/>
               </w:rPr>
-              <w:t>18</w:t>
+              <w:t>19</w:t>
             </w:r>
             <w:r>
               <w:rPr>
@@ -2770,7 +2837,7 @@
               <w:lang w:val="fr-FR" w:eastAsia="fr-FR"/>
             </w:rPr>
           </w:pPr>
-          <w:hyperlink w:anchor="_Toc420753842" w:history="1">
+          <w:hyperlink w:anchor="_Toc420867603" w:history="1">
             <w:r>
               <w:rPr>
                 <w:rStyle w:val="Hyperlink"/>
@@ -2797,7 +2864,7 @@
                 <w:noProof/>
                 <w:webHidden/>
               </w:rPr>
-              <w:instrText xml:space="preserve"> PAGEREF _Toc420753842 \h </w:instrText>
+              <w:instrText xml:space="preserve"> PAGEREF _Toc420867603 \h </w:instrText>
             </w:r>
             <w:r>
               <w:rPr>
@@ -2837,7 +2904,7 @@
               <w:lang w:val="fr-FR" w:eastAsia="fr-FR"/>
             </w:rPr>
           </w:pPr>
-          <w:hyperlink w:anchor="_Toc420753843" w:history="1">
+          <w:hyperlink w:anchor="_Toc420867604" w:history="1">
             <w:r>
               <w:rPr>
                 <w:rStyle w:val="Hyperlink"/>
@@ -2864,7 +2931,7 @@
                 <w:noProof/>
                 <w:webHidden/>
               </w:rPr>
-              <w:instrText xml:space="preserve"> PAGEREF _Toc420753843 \h </w:instrText>
+              <w:instrText xml:space="preserve"> PAGEREF _Toc420867604 \h </w:instrText>
             </w:r>
             <w:r>
               <w:rPr>
@@ -2884,7 +2951,7 @@
                 <w:noProof/>
                 <w:webHidden/>
               </w:rPr>
-              <w:t>19</w:t>
+              <w:t>20</w:t>
             </w:r>
             <w:r>
               <w:rPr>
@@ -2907,7 +2974,7 @@
               <w:lang w:val="fr-FR" w:eastAsia="fr-FR"/>
             </w:rPr>
           </w:pPr>
-          <w:hyperlink w:anchor="_Toc420753844" w:history="1">
+          <w:hyperlink w:anchor="_Toc420867605" w:history="1">
             <w:r>
               <w:rPr>
                 <w:rStyle w:val="Hyperlink"/>
@@ -2934,7 +3001,7 @@
                 <w:noProof/>
                 <w:webHidden/>
               </w:rPr>
-              <w:instrText xml:space="preserve"> PAGEREF _Toc420753844 \h </w:instrText>
+              <w:instrText xml:space="preserve"> PAGEREF _Toc420867605 \h </w:instrText>
             </w:r>
             <w:r>
               <w:rPr>
@@ -2954,7 +3021,7 @@
                 <w:noProof/>
                 <w:webHidden/>
               </w:rPr>
-              <w:t>19</w:t>
+              <w:t>20</w:t>
             </w:r>
             <w:r>
               <w:rPr>
@@ -2974,7 +3041,7 @@
               <w:lang w:val="fr-FR" w:eastAsia="fr-FR"/>
             </w:rPr>
           </w:pPr>
-          <w:hyperlink w:anchor="_Toc420753845" w:history="1">
+          <w:hyperlink w:anchor="_Toc420867606" w:history="1">
             <w:r>
               <w:rPr>
                 <w:rStyle w:val="Hyperlink"/>
@@ -3001,7 +3068,7 @@
                 <w:noProof/>
                 <w:webHidden/>
               </w:rPr>
-              <w:instrText xml:space="preserve"> PAGEREF _Toc420753845 \h </w:instrText>
+              <w:instrText xml:space="preserve"> PAGEREF _Toc420867606 \h </w:instrText>
             </w:r>
             <w:r>
               <w:rPr>
@@ -3021,7 +3088,7 @@
                 <w:noProof/>
                 <w:webHidden/>
               </w:rPr>
-              <w:t>19</w:t>
+              <w:t>20</w:t>
             </w:r>
             <w:r>
               <w:rPr>
@@ -3041,7 +3108,7 @@
               <w:lang w:val="fr-FR" w:eastAsia="fr-FR"/>
             </w:rPr>
           </w:pPr>
-          <w:hyperlink w:anchor="_Toc420753846" w:history="1">
+          <w:hyperlink w:anchor="_Toc420867607" w:history="1">
             <w:r>
               <w:rPr>
                 <w:rStyle w:val="Hyperlink"/>
@@ -3068,7 +3135,7 @@
                 <w:noProof/>
                 <w:webHidden/>
               </w:rPr>
-              <w:instrText xml:space="preserve"> PAGEREF _Toc420753846 \h </w:instrText>
+              <w:instrText xml:space="preserve"> PAGEREF _Toc420867607 \h </w:instrText>
             </w:r>
             <w:r>
               <w:rPr>
@@ -3108,7 +3175,7 @@
               <w:lang w:val="fr-FR" w:eastAsia="fr-FR"/>
             </w:rPr>
           </w:pPr>
-          <w:hyperlink w:anchor="_Toc420753847" w:history="1">
+          <w:hyperlink w:anchor="_Toc420867608" w:history="1">
             <w:r>
               <w:rPr>
                 <w:rStyle w:val="Hyperlink"/>
@@ -3135,7 +3202,7 @@
                 <w:noProof/>
                 <w:webHidden/>
               </w:rPr>
-              <w:instrText xml:space="preserve"> PAGEREF _Toc420753847 \h </w:instrText>
+              <w:instrText xml:space="preserve"> PAGEREF _Toc420867608 \h </w:instrText>
             </w:r>
             <w:r>
               <w:rPr>
@@ -3155,7 +3222,7 @@
                 <w:noProof/>
                 <w:webHidden/>
               </w:rPr>
-              <w:t>20</w:t>
+              <w:t>21</w:t>
             </w:r>
             <w:r>
               <w:rPr>
@@ -3178,7 +3245,7 @@
               <w:lang w:val="fr-FR" w:eastAsia="fr-FR"/>
             </w:rPr>
           </w:pPr>
-          <w:hyperlink w:anchor="_Toc420753848" w:history="1">
+          <w:hyperlink w:anchor="_Toc420867609" w:history="1">
             <w:r>
               <w:rPr>
                 <w:rStyle w:val="Hyperlink"/>
@@ -3205,7 +3272,7 @@
                 <w:noProof/>
                 <w:webHidden/>
               </w:rPr>
-              <w:instrText xml:space="preserve"> PAGEREF _Toc420753848 \h </w:instrText>
+              <w:instrText xml:space="preserve"> PAGEREF _Toc420867609 \h </w:instrText>
             </w:r>
             <w:r>
               <w:rPr>
@@ -3225,7 +3292,7 @@
                 <w:noProof/>
                 <w:webHidden/>
               </w:rPr>
-              <w:t>20</w:t>
+              <w:t>21</w:t>
             </w:r>
             <w:r>
               <w:rPr>
@@ -3245,7 +3312,7 @@
               <w:lang w:val="fr-FR" w:eastAsia="fr-FR"/>
             </w:rPr>
           </w:pPr>
-          <w:hyperlink w:anchor="_Toc420753849" w:history="1">
+          <w:hyperlink w:anchor="_Toc420867610" w:history="1">
             <w:r>
               <w:rPr>
                 <w:rStyle w:val="Hyperlink"/>
@@ -3272,7 +3339,7 @@
                 <w:noProof/>
                 <w:webHidden/>
               </w:rPr>
-              <w:instrText xml:space="preserve"> PAGEREF _Toc420753849 \h </w:instrText>
+              <w:instrText xml:space="preserve"> PAGEREF _Toc420867610 \h </w:instrText>
             </w:r>
             <w:r>
               <w:rPr>
@@ -3292,7 +3359,7 @@
                 <w:noProof/>
                 <w:webHidden/>
               </w:rPr>
-              <w:t>20</w:t>
+              <w:t>21</w:t>
             </w:r>
             <w:r>
               <w:rPr>
@@ -3312,7 +3379,7 @@
               <w:lang w:val="fr-FR" w:eastAsia="fr-FR"/>
             </w:rPr>
           </w:pPr>
-          <w:hyperlink w:anchor="_Toc420753850" w:history="1">
+          <w:hyperlink w:anchor="_Toc420867611" w:history="1">
             <w:r>
               <w:rPr>
                 <w:rStyle w:val="Hyperlink"/>
@@ -3339,7 +3406,7 @@
                 <w:noProof/>
                 <w:webHidden/>
               </w:rPr>
-              <w:instrText xml:space="preserve"> PAGEREF _Toc420753850 \h </w:instrText>
+              <w:instrText xml:space="preserve"> PAGEREF _Toc420867611 \h </w:instrText>
             </w:r>
             <w:r>
               <w:rPr>
@@ -3379,7 +3446,7 @@
               <w:lang w:val="fr-FR" w:eastAsia="fr-FR"/>
             </w:rPr>
           </w:pPr>
-          <w:hyperlink w:anchor="_Toc420753851" w:history="1">
+          <w:hyperlink w:anchor="_Toc420867612" w:history="1">
             <w:r>
               <w:rPr>
                 <w:rStyle w:val="Hyperlink"/>
@@ -3406,7 +3473,7 @@
                 <w:noProof/>
                 <w:webHidden/>
               </w:rPr>
-              <w:instrText xml:space="preserve"> PAGEREF _Toc420753851 \h </w:instrText>
+              <w:instrText xml:space="preserve"> PAGEREF _Toc420867612 \h </w:instrText>
             </w:r>
             <w:r>
               <w:rPr>
@@ -3426,7 +3493,7 @@
                 <w:noProof/>
                 <w:webHidden/>
               </w:rPr>
-              <w:t>22</w:t>
+              <w:t>23</w:t>
             </w:r>
             <w:r>
               <w:rPr>
@@ -3449,7 +3516,7 @@
               <w:lang w:val="fr-FR" w:eastAsia="fr-FR"/>
             </w:rPr>
           </w:pPr>
-          <w:hyperlink w:anchor="_Toc420753852" w:history="1">
+          <w:hyperlink w:anchor="_Toc420867613" w:history="1">
             <w:r>
               <w:rPr>
                 <w:rStyle w:val="Hyperlink"/>
@@ -3476,7 +3543,7 @@
                 <w:noProof/>
                 <w:webHidden/>
               </w:rPr>
-              <w:instrText xml:space="preserve"> PAGEREF _Toc420753852 \h </w:instrText>
+              <w:instrText xml:space="preserve"> PAGEREF _Toc420867613 \h </w:instrText>
             </w:r>
             <w:r>
               <w:rPr>
@@ -3516,7 +3583,7 @@
               <w:lang w:val="fr-FR" w:eastAsia="fr-FR"/>
             </w:rPr>
           </w:pPr>
-          <w:hyperlink w:anchor="_Toc420753853" w:history="1">
+          <w:hyperlink w:anchor="_Toc420867614" w:history="1">
             <w:r>
               <w:rPr>
                 <w:rStyle w:val="Hyperlink"/>
@@ -3543,7 +3610,7 @@
                 <w:noProof/>
                 <w:webHidden/>
               </w:rPr>
-              <w:instrText xml:space="preserve"> PAGEREF _Toc420753853 \h </w:instrText>
+              <w:instrText xml:space="preserve"> PAGEREF _Toc420867614 \h </w:instrText>
             </w:r>
             <w:r>
               <w:rPr>
@@ -3583,7 +3650,7 @@
               <w:lang w:val="fr-FR" w:eastAsia="fr-FR"/>
             </w:rPr>
           </w:pPr>
-          <w:hyperlink w:anchor="_Toc420753854" w:history="1">
+          <w:hyperlink w:anchor="_Toc420867615" w:history="1">
             <w:r>
               <w:rPr>
                 <w:rStyle w:val="Hyperlink"/>
@@ -3610,7 +3677,7 @@
                 <w:noProof/>
                 <w:webHidden/>
               </w:rPr>
-              <w:instrText xml:space="preserve"> PAGEREF _Toc420753854 \h </w:instrText>
+              <w:instrText xml:space="preserve"> PAGEREF _Toc420867615 \h </w:instrText>
             </w:r>
             <w:r>
               <w:rPr>
@@ -3656,7 +3723,7 @@
       <w:pPr>
         <w:pStyle w:val="Heading1"/>
       </w:pPr>
-      <w:bookmarkStart w:id="2" w:name="_Toc420753806"/>
+      <w:bookmarkStart w:id="2" w:name="_Toc420867566"/>
       <w:r>
         <w:t>About</w:t>
       </w:r>
@@ -3773,7 +3840,7 @@
       <w:pPr>
         <w:pStyle w:val="Heading1"/>
       </w:pPr>
-      <w:bookmarkStart w:id="3" w:name="_Toc420753807"/>
+      <w:bookmarkStart w:id="3" w:name="_Toc420867567"/>
       <w:r>
         <w:t>Application</w:t>
       </w:r>
@@ -3991,7 +4058,7 @@
       <w:pPr>
         <w:pStyle w:val="Heading1"/>
       </w:pPr>
-      <w:bookmarkStart w:id="4" w:name="_Toc420753808"/>
+      <w:bookmarkStart w:id="4" w:name="_Toc420867568"/>
       <w:r>
         <w:lastRenderedPageBreak/>
         <w:t>License</w:t>
@@ -4104,7 +4171,7 @@
       <w:pPr>
         <w:pStyle w:val="Heading1"/>
       </w:pPr>
-      <w:bookmarkStart w:id="5" w:name="_Toc420753809"/>
+      <w:bookmarkStart w:id="5" w:name="_Toc420867569"/>
       <w:proofErr w:type="spellStart"/>
       <w:r>
         <w:t>Pomodoro</w:t>
@@ -5343,7 +5410,7 @@
           <w:szCs w:val="32"/>
         </w:rPr>
       </w:pPr>
-      <w:bookmarkStart w:id="6" w:name="_Toc420753810"/>
+      <w:bookmarkStart w:id="6" w:name="_Toc420867570"/>
       <w:r>
         <w:rPr>
           <w:color w:val="FF0000"/>
@@ -5353,156 +5420,159 @@
       <w:r>
         <w:t xml:space="preserve"> </w:t>
       </w:r>
-      <w:r>
-        <w:t>Sub</w:t>
-      </w:r>
-      <w:r>
-        <w:t>-activities</w:t>
-      </w:r>
-      <w:r>
-        <w:t>/</w:t>
-      </w:r>
+      <w:bookmarkEnd w:id="6"/>
       <w:proofErr w:type="spellStart"/>
       <w:r>
-        <w:t>todos</w:t>
+        <w:t>Pomodoro</w:t>
       </w:r>
       <w:proofErr w:type="spellEnd"/>
       <w:r>
-        <w:t>/reports</w:t>
-      </w:r>
-      <w:r>
-        <w:t xml:space="preserve">, </w:t>
-      </w:r>
-      <w:r>
-        <w:t xml:space="preserve">the </w:t>
-      </w:r>
-      <w:proofErr w:type="spellStart"/>
-      <w:r>
-        <w:t>Pomodoro</w:t>
-      </w:r>
-      <w:proofErr w:type="spellEnd"/>
-      <w:r>
         <w:t xml:space="preserve"> Technique</w:t>
       </w:r>
       <w:r>
         <w:t>®</w:t>
       </w:r>
       <w:r>
-        <w:t xml:space="preserve"> and </w:t>
-      </w:r>
-      <w:proofErr w:type="spellStart"/>
+        <w:t>’</w:t>
+      </w:r>
+      <w:r>
+        <w:t xml:space="preserve"> </w:t>
+      </w:r>
+      <w:r>
+        <w:rPr>
+          <w:u w:val="single"/>
+        </w:rPr>
+        <w:t xml:space="preserve">sub-tasking </w:t>
+      </w:r>
       <w:r>
         <w:rPr>
           <w:sz w:val="32"/>
           <w:szCs w:val="32"/>
-        </w:rPr>
+          <w:u w:val="single"/>
+        </w:rPr>
+        <w:t>rules</w:t>
+      </w:r>
+    </w:p>
+    <w:p/>
+    <w:p>
+      <w:r>
+        <w:t xml:space="preserve">Although the idea of </w:t>
+      </w:r>
+      <w:r>
+        <w:t>sub-tasking</w:t>
+      </w:r>
+      <w:r>
+        <w:t xml:space="preserve"> may contradict the philosophy of the </w:t>
+      </w:r>
+      <w:proofErr w:type="spellStart"/>
+      <w:r>
+        <w:t>Pomodoro</w:t>
+      </w:r>
+      <w:proofErr w:type="spellEnd"/>
+      <w:r>
+        <w:t xml:space="preserve"> Technique</w:t>
+      </w:r>
+      <w:r>
+        <w:t>®</w:t>
+      </w:r>
+      <w:r>
+        <w:t xml:space="preserve">, </w:t>
+      </w:r>
+      <w:r>
+        <w:t xml:space="preserve">the implementation of the technique in </w:t>
+      </w:r>
+      <w:proofErr w:type="spellStart"/>
+      <w:r>
         <w:t>mAP</w:t>
       </w:r>
-      <w:bookmarkEnd w:id="6"/>
       <w:proofErr w:type="spellEnd"/>
-    </w:p>
-    <w:p/>
-    <w:p>
-      <w:r>
-        <w:t>Since</w:t>
-      </w:r>
       <w:r>
         <w:t xml:space="preserve"> </w:t>
       </w:r>
       <w:r>
-        <w:t xml:space="preserve">version </w:t>
-      </w:r>
-      <w:r>
-        <w:t>4.0</w:t>
-      </w:r>
-      <w:r>
-        <w:t xml:space="preserve">, </w:t>
+        <w:t>makes the management of</w:t>
+      </w:r>
+      <w:r>
+        <w:t xml:space="preserve"> projects </w:t>
+      </w:r>
+      <w:r>
+        <w:t xml:space="preserve">possible. </w:t>
+      </w:r>
+      <w:proofErr w:type="gramStart"/>
+      <w:r>
+        <w:t>using</w:t>
+      </w:r>
+      <w:proofErr w:type="gramEnd"/>
+      <w:r>
+        <w:t xml:space="preserve"> </w:t>
+      </w:r>
+      <w:r>
+        <w:t>activities</w:t>
+      </w:r>
+      <w:r>
+        <w:t xml:space="preserve"> and sub</w:t>
+      </w:r>
+      <w:r>
+        <w:t>-activities</w:t>
+      </w:r>
+      <w:r>
+        <w:t xml:space="preserve">. </w:t>
+      </w:r>
+    </w:p>
+    <w:p>
+      <w:r>
+        <w:t xml:space="preserve">For that purpose, we have come up with a set of new rules regarding </w:t>
+      </w:r>
+      <w:r>
+        <w:t xml:space="preserve">sub-tasking </w:t>
+      </w:r>
+      <w:r>
+        <w:t xml:space="preserve">we suggest </w:t>
+      </w:r>
+      <w:r>
+        <w:t>to</w:t>
+      </w:r>
+      <w:r>
+        <w:t xml:space="preserve"> be added to</w:t>
+      </w:r>
+      <w:r>
+        <w:t xml:space="preserve"> the </w:t>
       </w:r>
       <w:proofErr w:type="spellStart"/>
       <w:r>
-        <w:t>mAP</w:t>
+        <w:t>Pomodoro</w:t>
       </w:r>
       <w:proofErr w:type="spellEnd"/>
       <w:r>
-        <w:t xml:space="preserve"> has </w:t>
-      </w:r>
-      <w:r>
-        <w:t>int</w:t>
-      </w:r>
-      <w:r>
-        <w:t>r</w:t>
-      </w:r>
-      <w:r>
-        <w:t>oduce</w:t>
-      </w:r>
-      <w:r>
-        <w:t>d</w:t>
-      </w:r>
-      <w:r>
-        <w:t xml:space="preserve"> subtasks. </w:t>
-      </w:r>
-    </w:p>
-    <w:p>
-      <w:r>
-        <w:t xml:space="preserve">We suggest </w:t>
-      </w:r>
-      <w:proofErr w:type="gramStart"/>
-      <w:r>
-        <w:t>to add</w:t>
-      </w:r>
-      <w:proofErr w:type="gramEnd"/>
-      <w:r>
-        <w:t xml:space="preserve"> the following </w:t>
-      </w:r>
-      <w:r>
-        <w:t xml:space="preserve">simple </w:t>
-      </w:r>
-      <w:r>
-        <w:t xml:space="preserve">rules to the </w:t>
+        <w:t xml:space="preserve"> </w:t>
       </w:r>
       <w:proofErr w:type="spellStart"/>
       <w:r>
-        <w:t>Pomodoro</w:t>
+        <w:t>Technique</w:t>
+      </w:r>
+      <w:r>
+        <w:t>®</w:t>
+      </w:r>
+      <w:r>
+        <w:t>’s</w:t>
       </w:r>
       <w:proofErr w:type="spellEnd"/>
       <w:r>
-        <w:t xml:space="preserve"> </w:t>
-      </w:r>
-      <w:proofErr w:type="spellStart"/>
-      <w:r>
-        <w:t>Technique</w:t>
-      </w:r>
-      <w:r>
-        <w:t>®</w:t>
-      </w:r>
-      <w:r>
-        <w:t>’s</w:t>
-      </w:r>
-      <w:proofErr w:type="spellEnd"/>
-      <w:r>
-        <w:t xml:space="preserve"> specification</w:t>
-      </w:r>
-      <w:r>
-        <w:t xml:space="preserve"> to handle sub</w:t>
-      </w:r>
-      <w:r>
-        <w:t>-activities</w:t>
-      </w:r>
-      <w:r>
-        <w:t>:</w:t>
+        <w:t xml:space="preserve"> specification:</w:t>
       </w:r>
     </w:p>
     <w:p/>
     <w:tbl>
       <w:tblPr>
         <w:tblStyle w:val="TableGrid"/>
-        <w:tblW w:w="0" w:type="auto"/>
+        <w:tblW w:w="9202" w:type="dxa"/>
         <w:jc w:val="center"/>
+        <w:tblInd w:w="-476" w:type="dxa"/>
         <w:tblLook w:val="04A0"/>
       </w:tblPr>
       <w:tblGrid>
-        <w:gridCol w:w="4644"/>
-        <w:gridCol w:w="4522"/>
+        <w:gridCol w:w="4624"/>
+        <w:gridCol w:w="4578"/>
       </w:tblGrid>
       <w:tr>
         <w:trPr>
@@ -5510,7 +5580,7 @@
         </w:trPr>
         <w:tc>
           <w:tcPr>
-            <w:tcW w:w="4644" w:type="dxa"/>
+            <w:tcW w:w="4624" w:type="dxa"/>
           </w:tcPr>
           <w:p>
             <w:pPr>
@@ -5529,7 +5599,7 @@
         </w:tc>
         <w:tc>
           <w:tcPr>
-            <w:tcW w:w="4522" w:type="dxa"/>
+            <w:tcW w:w="4578" w:type="dxa"/>
           </w:tcPr>
           <w:p>
             <w:pPr>
@@ -5538,12 +5608,14 @@
                 <w:b/>
               </w:rPr>
             </w:pPr>
+            <w:proofErr w:type="spellStart"/>
             <w:r>
               <w:rPr>
                 <w:b/>
               </w:rPr>
-              <w:t>Example</w:t>
-            </w:r>
+              <w:t>mAP</w:t>
+            </w:r>
+            <w:proofErr w:type="spellEnd"/>
           </w:p>
         </w:tc>
       </w:tr>
@@ -5553,11 +5625,11 @@
         </w:trPr>
         <w:tc>
           <w:tcPr>
-            <w:tcW w:w="4644" w:type="dxa"/>
+            <w:tcW w:w="4624" w:type="dxa"/>
           </w:tcPr>
           <w:p>
             <w:r>
-              <w:t xml:space="preserve">Any change in a sub-activity in term of number of </w:t>
+              <w:t xml:space="preserve">An activity must not have less </w:t>
             </w:r>
             <w:proofErr w:type="spellStart"/>
             <w:r>
@@ -5565,13 +5637,27 @@
             </w:r>
             <w:proofErr w:type="spellEnd"/>
             <w:r>
-              <w:t xml:space="preserve"> applies equally to the parent task.</w:t>
+              <w:t xml:space="preserve"> (real, estimated</w:t>
+            </w:r>
+            <w:r>
+              <w:t xml:space="preserve"> and</w:t>
+            </w:r>
+            <w:r>
+              <w:t xml:space="preserve"> overestimated) than the sum of the respective </w:t>
+            </w:r>
+            <w:proofErr w:type="spellStart"/>
+            <w:r>
+              <w:t>pomodoros</w:t>
+            </w:r>
+            <w:proofErr w:type="spellEnd"/>
+            <w:r>
+              <w:t xml:space="preserve"> of its sub-activities.</w:t>
             </w:r>
           </w:p>
         </w:tc>
         <w:tc>
           <w:tcPr>
-            <w:tcW w:w="4522" w:type="dxa"/>
+            <w:tcW w:w="4578" w:type="dxa"/>
           </w:tcPr>
           <w:p/>
         </w:tc>
@@ -5582,17 +5668,25 @@
         </w:trPr>
         <w:tc>
           <w:tcPr>
-            <w:tcW w:w="4644" w:type="dxa"/>
+            <w:tcW w:w="4624" w:type="dxa"/>
           </w:tcPr>
           <w:p>
             <w:r>
-              <w:t>Any change in a task doesn’t apply to its subtask</w:t>
+              <w:t xml:space="preserve">When a subtask is made a task, its </w:t>
+            </w:r>
+            <w:proofErr w:type="spellStart"/>
+            <w:r>
+              <w:t>pomodoros</w:t>
+            </w:r>
+            <w:proofErr w:type="spellEnd"/>
+            <w:r>
+              <w:t xml:space="preserve"> should be removed from its tasks.</w:t>
             </w:r>
           </w:p>
         </w:tc>
         <w:tc>
           <w:tcPr>
-            <w:tcW w:w="4522" w:type="dxa"/>
+            <w:tcW w:w="4578" w:type="dxa"/>
           </w:tcPr>
           <w:p/>
         </w:tc>
@@ -5603,19 +5697,66 @@
         </w:trPr>
         <w:tc>
           <w:tcPr>
-            <w:tcW w:w="4644" w:type="dxa"/>
+            <w:tcW w:w="4624" w:type="dxa"/>
           </w:tcPr>
           <w:p>
             <w:r>
-              <w:t>Deleting a subtask has no effect on task</w:t>
+              <w:t>When</w:t>
+            </w:r>
+            <w:r>
+              <w:t xml:space="preserve"> a subtask</w:t>
+            </w:r>
+            <w:r>
+              <w:t>, that is already started (real &gt; 0), is removed</w:t>
+            </w:r>
+            <w:r>
+              <w:t xml:space="preserve"> from a task</w:t>
+            </w:r>
+            <w:r>
+              <w:t>, once</w:t>
+            </w:r>
+            <w:r>
+              <w:t xml:space="preserve"> </w:t>
+            </w:r>
+            <w:r>
+              <w:t>must</w:t>
+            </w:r>
+            <w:r>
+              <w:t xml:space="preserve"> not changed the </w:t>
+            </w:r>
+            <w:proofErr w:type="spellStart"/>
+            <w:r>
+              <w:t>pomodoros</w:t>
+            </w:r>
+            <w:proofErr w:type="spellEnd"/>
+            <w:r>
+              <w:t xml:space="preserve"> of the task. </w:t>
             </w:r>
           </w:p>
         </w:tc>
         <w:tc>
           <w:tcPr>
-            <w:tcW w:w="4522" w:type="dxa"/>
+            <w:tcW w:w="4578" w:type="dxa"/>
           </w:tcPr>
-          <w:p/>
+          <w:p>
+            <w:r>
+              <w:t>Make user</w:t>
+            </w:r>
+            <w:r>
+              <w:t>s</w:t>
+            </w:r>
+            <w:r>
+              <w:t xml:space="preserve"> honest about the </w:t>
+            </w:r>
+            <w:proofErr w:type="spellStart"/>
+            <w:r>
+              <w:t>Pomodoro</w:t>
+            </w:r>
+            <w:proofErr w:type="spellEnd"/>
+            <w:r>
+              <w:t xml:space="preserve"> Technique.</w:t>
+            </w:r>
+          </w:p>
         </w:tc>
       </w:tr>
       <w:tr>
@@ -5624,43 +5765,17 @@
         </w:trPr>
         <w:tc>
           <w:tcPr>
-            <w:tcW w:w="4644" w:type="dxa"/>
+            <w:tcW w:w="4624" w:type="dxa"/>
           </w:tcPr>
           <w:p>
             <w:r>
-              <w:t xml:space="preserve">Deleting a tasks, delete its </w:t>
-            </w:r>
-            <w:proofErr w:type="spellStart"/>
-            <w:r>
-              <w:t>sutasks</w:t>
-            </w:r>
-            <w:proofErr w:type="spellEnd"/>
+              <w:t>All the rules that apply to tasks apply to subtasks.</w:t>
+            </w:r>
           </w:p>
         </w:tc>
         <w:tc>
           <w:tcPr>
-            <w:tcW w:w="4522" w:type="dxa"/>
-          </w:tcPr>
-          <w:p/>
-        </w:tc>
-      </w:tr>
-      <w:tr>
-        <w:trPr>
-          <w:jc w:val="center"/>
-        </w:trPr>
-        <w:tc>
-          <w:tcPr>
-            <w:tcW w:w="4644" w:type="dxa"/>
-          </w:tcPr>
-          <w:p>
-            <w:r>
-              <w:t>Unplanned activities and interruptions can be subtasks</w:t>
-            </w:r>
-          </w:p>
-        </w:tc>
-        <w:tc>
-          <w:tcPr>
-            <w:tcW w:w="4522" w:type="dxa"/>
+            <w:tcW w:w="4578" w:type="dxa"/>
           </w:tcPr>
           <w:p/>
         </w:tc>
@@ -5675,7 +5790,7 @@
       <w:pPr>
         <w:pStyle w:val="Heading1"/>
       </w:pPr>
-      <w:bookmarkStart w:id="7" w:name="_Toc420753811"/>
+      <w:bookmarkStart w:id="7" w:name="_Toc420867571"/>
       <w:r>
         <w:rPr>
           <w:color w:val="FF0000"/>
@@ -5730,9 +5845,11 @@
       <w:r>
         <w:t xml:space="preserve">* </w:t>
       </w:r>
+      <w:proofErr w:type="gramStart"/>
       <w:r>
         <w:t>practices</w:t>
       </w:r>
+      <w:proofErr w:type="gramEnd"/>
       <w:r>
         <w:t>, artifacts, indicators...</w:t>
       </w:r>
@@ -5995,6 +6112,7 @@
           </w:p>
           <w:p>
             <w:r>
+              <w:lastRenderedPageBreak/>
               <w:t>Simply create tasks with</w:t>
             </w:r>
             <w:r>
@@ -6083,6 +6201,7 @@
           </w:tcPr>
           <w:p>
             <w:r>
+              <w:lastRenderedPageBreak/>
               <w:t>Items</w:t>
             </w:r>
           </w:p>
@@ -6124,11 +6243,7 @@
               <w:t>items</w:t>
             </w:r>
             <w:r>
-              <w:t>) with a set of pre-</w:t>
-            </w:r>
-            <w:r>
-              <w:lastRenderedPageBreak/>
-              <w:t xml:space="preserve">defined </w:t>
+              <w:t xml:space="preserve">) with a set of pre-defined </w:t>
             </w:r>
             <w:r>
               <w:rPr>
@@ -6184,7 +6299,6 @@
           </w:tcPr>
           <w:p>
             <w:r>
-              <w:lastRenderedPageBreak/>
               <w:t>Sprint</w:t>
             </w:r>
             <w:r>
@@ -6825,7 +6939,7 @@
       <w:pPr>
         <w:pStyle w:val="Heading1"/>
       </w:pPr>
-      <w:bookmarkStart w:id="8" w:name="_Toc420753812"/>
+      <w:bookmarkStart w:id="8" w:name="_Toc420867572"/>
       <w:r>
         <w:t>Configuration</w:t>
       </w:r>
@@ -6970,6 +7084,7 @@
     <w:p/>
     <w:p>
       <w:proofErr w:type="spellStart"/>
+      <w:proofErr w:type="gramStart"/>
       <w:r>
         <w:t>m</w:t>
       </w:r>
@@ -6977,6 +7092,7 @@
         <w:t>AP</w:t>
       </w:r>
       <w:proofErr w:type="spellEnd"/>
+      <w:proofErr w:type="gramEnd"/>
       <w:r>
         <w:t xml:space="preserve"> </w:t>
       </w:r>
@@ -7194,7 +7310,7 @@
       <w:pPr>
         <w:pStyle w:val="Heading2"/>
       </w:pPr>
-      <w:bookmarkStart w:id="9" w:name="_Toc420753813"/>
+      <w:bookmarkStart w:id="9" w:name="_Toc420867573"/>
       <w:proofErr w:type="spellStart"/>
       <w:r>
         <w:t>MySQL</w:t>
@@ -7843,7 +7959,7 @@
       <w:pPr>
         <w:pStyle w:val="Heading2"/>
       </w:pPr>
-      <w:bookmarkStart w:id="10" w:name="_Toc420753814"/>
+      <w:bookmarkStart w:id="10" w:name="_Toc420867574"/>
       <w:r>
         <w:t>Logger</w:t>
       </w:r>
@@ -7873,6 +7989,7 @@
       <w:r>
         <w:t xml:space="preserve">omodoro.log). </w:t>
       </w:r>
+      <w:proofErr w:type="gramStart"/>
       <w:r>
         <w:t>Most of the time, w</w:t>
       </w:r>
@@ -7912,7 +8029,11 @@
         <w:t>the file</w:t>
       </w:r>
       <w:r>
-        <w:t xml:space="preserve">. </w:t>
+        <w:t>.</w:t>
+      </w:r>
+      <w:proofErr w:type="gramEnd"/>
+      <w:r>
+        <w:t xml:space="preserve"> </w:t>
       </w:r>
     </w:p>
     <w:p/>
@@ -7962,10 +8083,12 @@
         <w:t xml:space="preserve"> </w:t>
       </w:r>
       <w:proofErr w:type="spellStart"/>
+      <w:proofErr w:type="gramStart"/>
       <w:r>
         <w:t>mAP</w:t>
       </w:r>
       <w:proofErr w:type="spellEnd"/>
+      <w:proofErr w:type="gramEnd"/>
       <w:r>
         <w:t xml:space="preserve"> </w:t>
       </w:r>
@@ -7994,7 +8117,7 @@
       <w:pPr>
         <w:pStyle w:val="Heading2"/>
       </w:pPr>
-      <w:bookmarkStart w:id="11" w:name="_Toc420753815"/>
+      <w:bookmarkStart w:id="11" w:name="_Toc420867575"/>
       <w:r>
         <w:t>Google Drive configuration</w:t>
       </w:r>
@@ -8199,8 +8322,9 @@
       <w:pPr>
         <w:pStyle w:val="Heading1"/>
       </w:pPr>
-      <w:bookmarkStart w:id="12" w:name="_Toc420753816"/>
+      <w:bookmarkStart w:id="12" w:name="_Toc420867576"/>
       <w:proofErr w:type="spellStart"/>
+      <w:proofErr w:type="gramStart"/>
       <w:r>
         <w:t>m</w:t>
       </w:r>
@@ -8208,6 +8332,7 @@
         <w:t>AP</w:t>
       </w:r>
       <w:proofErr w:type="spellEnd"/>
+      <w:proofErr w:type="gramEnd"/>
       <w:r>
         <w:t xml:space="preserve"> configuration</w:t>
       </w:r>
@@ -8218,7 +8343,7 @@
       <w:pPr>
         <w:pStyle w:val="Heading2"/>
       </w:pPr>
-      <w:bookmarkStart w:id="13" w:name="_Toc420753817"/>
+      <w:bookmarkStart w:id="13" w:name="_Toc420867577"/>
       <w:r>
         <w:t>How to set the preferences</w:t>
       </w:r>
@@ -9109,9 +9234,11 @@
       <w:r>
         <w:t xml:space="preserve">ong breaks </w:t>
       </w:r>
+      <w:proofErr w:type="gramStart"/>
       <w:r>
         <w:t>happen</w:t>
       </w:r>
+      <w:proofErr w:type="gramEnd"/>
       <w:r>
         <w:t xml:space="preserve"> every s</w:t>
       </w:r>
@@ -11079,7 +11206,7 @@
       <w:pPr>
         <w:pStyle w:val="Heading1"/>
       </w:pPr>
-      <w:bookmarkStart w:id="33" w:name="_Toc420753818"/>
+      <w:bookmarkStart w:id="33" w:name="_Toc420867578"/>
       <w:r>
         <w:t>Getting Started</w:t>
       </w:r>
@@ -11087,10 +11214,12 @@
     </w:p>
     <w:p>
       <w:proofErr w:type="spellStart"/>
+      <w:proofErr w:type="gramStart"/>
       <w:r>
         <w:t>mAP</w:t>
       </w:r>
       <w:proofErr w:type="spellEnd"/>
+      <w:proofErr w:type="gramEnd"/>
       <w:r>
         <w:t xml:space="preserve"> makes the </w:t>
       </w:r>
@@ -11147,13 +11276,13 @@
       <w:r>
         <w:t>days.</w:t>
       </w:r>
-      <w:bookmarkStart w:id="34" w:name="_Toc420753819"/>
     </w:p>
     <w:p/>
     <w:p>
       <w:pPr>
         <w:pStyle w:val="Heading2"/>
       </w:pPr>
+      <w:bookmarkStart w:id="34" w:name="_Toc420867579"/>
       <w:r>
         <w:rPr>
           <w:color w:val="FF0000"/>
@@ -11197,10 +11326,10 @@
       <w:r>
         <w:t>echnician</w:t>
       </w:r>
+      <w:r>
+        <w:t xml:space="preserve"> at work</w:t>
+      </w:r>
       <w:bookmarkEnd w:id="34"/>
-      <w:r>
-        <w:t xml:space="preserve"> at work</w:t>
-      </w:r>
     </w:p>
     <w:p>
       <w:pPr>
@@ -12170,6 +12299,7 @@
       <w:pPr>
         <w:pStyle w:val="Heading2"/>
       </w:pPr>
+      <w:bookmarkStart w:id="37" w:name="_Toc420867580"/>
       <w:r>
         <w:rPr>
           <w:color w:val="FF0000"/>
@@ -12194,6 +12324,7 @@
       <w:r>
         <w:t>work</w:t>
       </w:r>
+      <w:bookmarkEnd w:id="37"/>
     </w:p>
     <w:p>
       <w:pPr>
@@ -12591,14 +12722,14 @@
           </wp:anchor>
         </w:drawing>
       </w:r>
-      <w:bookmarkStart w:id="37" w:name="_Toc420753820"/>
+      <w:bookmarkStart w:id="38" w:name="_Toc420867581"/>
       <w:r>
         <w:t>New</w:t>
       </w:r>
       <w:r>
         <w:t xml:space="preserve"> task</w:t>
       </w:r>
-      <w:bookmarkEnd w:id="37"/>
+      <w:bookmarkEnd w:id="38"/>
     </w:p>
     <w:p>
       <w:r>
@@ -12620,7 +12751,7 @@
       <w:pPr>
         <w:pStyle w:val="Heading2"/>
       </w:pPr>
-      <w:bookmarkStart w:id="38" w:name="_Toc420753821"/>
+      <w:bookmarkStart w:id="39" w:name="_Toc420867582"/>
       <w:r>
         <w:t>How to c</w:t>
       </w:r>
@@ -12636,7 +12767,7 @@
       <w:r>
         <w:t xml:space="preserve"> ways)</w:t>
       </w:r>
-      <w:bookmarkEnd w:id="38"/>
+      <w:bookmarkEnd w:id="39"/>
     </w:p>
     <w:p>
       <w:pPr>
@@ -12978,7 +13109,7 @@
       <w:pPr>
         <w:pStyle w:val="Heading2"/>
       </w:pPr>
-      <w:bookmarkStart w:id="39" w:name="_Toc420753822"/>
+      <w:bookmarkStart w:id="40" w:name="_Toc420867583"/>
       <w:r>
         <w:rPr>
           <w:color w:val="FF0000"/>
@@ -13006,7 +13137,7 @@
       <w:r>
         <w:t xml:space="preserve"> ways)</w:t>
       </w:r>
-      <w:bookmarkEnd w:id="39"/>
+      <w:bookmarkEnd w:id="40"/>
     </w:p>
     <w:p>
       <w:pPr>
@@ -13300,14 +13431,14 @@
       <w:pPr>
         <w:pStyle w:val="Heading2"/>
       </w:pPr>
-      <w:bookmarkStart w:id="40" w:name="_Toc420753823"/>
+      <w:bookmarkStart w:id="41" w:name="_Toc420867584"/>
       <w:r>
         <w:t>How to use the</w:t>
       </w:r>
       <w:r>
         <w:t xml:space="preserve"> Create panel</w:t>
       </w:r>
-      <w:bookmarkEnd w:id="40"/>
+      <w:bookmarkEnd w:id="41"/>
     </w:p>
     <w:p>
       <w:pPr>
@@ -13363,13 +13494,13 @@
       <w:r>
         <w:t xml:space="preserve"> date.</w:t>
       </w:r>
-      <w:bookmarkStart w:id="41" w:name="OLE_LINK145"/>
-      <w:bookmarkStart w:id="42" w:name="OLE_LINK146"/>
+      <w:bookmarkStart w:id="42" w:name="OLE_LINK145"/>
+      <w:bookmarkStart w:id="43" w:name="OLE_LINK146"/>
       <w:r>
         <w:t xml:space="preserve"> This field is mandatory.</w:t>
       </w:r>
-      <w:bookmarkEnd w:id="41"/>
       <w:bookmarkEnd w:id="42"/>
+      <w:bookmarkEnd w:id="43"/>
     </w:p>
     <w:p>
       <w:pPr>
@@ -13538,8 +13669,8 @@
       <w:r>
         <w:t xml:space="preserve">. </w:t>
       </w:r>
-      <w:bookmarkStart w:id="43" w:name="OLE_LINK33"/>
-      <w:bookmarkStart w:id="44" w:name="OLE_LINK34"/>
+      <w:bookmarkStart w:id="44" w:name="OLE_LINK33"/>
+      <w:bookmarkStart w:id="45" w:name="OLE_LINK34"/>
       <w:r>
         <w:t>This editable list is pre-filled with existing types. When creating / editing a</w:t>
       </w:r>
@@ -13549,8 +13680,8 @@
       <w:r>
         <w:t xml:space="preserve">, the list is updated. </w:t>
       </w:r>
-      <w:bookmarkEnd w:id="43"/>
       <w:bookmarkEnd w:id="44"/>
+      <w:bookmarkEnd w:id="45"/>
       <w:r>
         <w:t xml:space="preserve">Unused types are removed at </w:t>
       </w:r>
@@ -13637,29 +13768,29 @@
       <w:r>
         <w:t xml:space="preserve">: name of the author. </w:t>
       </w:r>
-      <w:bookmarkStart w:id="45" w:name="OLE_LINK45"/>
-      <w:bookmarkStart w:id="46" w:name="OLE_LINK49"/>
+      <w:bookmarkStart w:id="46" w:name="OLE_LINK45"/>
+      <w:bookmarkStart w:id="47" w:name="OLE_LINK49"/>
       <w:r>
         <w:t xml:space="preserve">This editable list is pre-filled with existing </w:t>
       </w:r>
-      <w:bookmarkStart w:id="47" w:name="OLE_LINK37"/>
-      <w:bookmarkStart w:id="48" w:name="OLE_LINK38"/>
+      <w:bookmarkStart w:id="48" w:name="OLE_LINK37"/>
+      <w:bookmarkStart w:id="49" w:name="OLE_LINK38"/>
       <w:r>
         <w:t>authors</w:t>
       </w:r>
+      <w:bookmarkEnd w:id="48"/>
+      <w:bookmarkEnd w:id="49"/>
+      <w:r>
+        <w:t>. When creating / editing a</w:t>
+      </w:r>
+      <w:r>
+        <w:t xml:space="preserve"> task</w:t>
+      </w:r>
+      <w:r>
+        <w:t xml:space="preserve">, the list updated. </w:t>
+      </w:r>
+      <w:bookmarkEnd w:id="46"/>
       <w:bookmarkEnd w:id="47"/>
-      <w:bookmarkEnd w:id="48"/>
-      <w:r>
-        <w:t>. When creating / editing a</w:t>
-      </w:r>
-      <w:r>
-        <w:t xml:space="preserve"> task</w:t>
-      </w:r>
-      <w:r>
-        <w:t xml:space="preserve">, the list updated. </w:t>
-      </w:r>
-      <w:bookmarkEnd w:id="45"/>
-      <w:bookmarkEnd w:id="46"/>
       <w:r>
         <w:t xml:space="preserve">Unused authors are removed </w:t>
       </w:r>
@@ -13698,13 +13829,13 @@
       <w:r>
         <w:t xml:space="preserve"> takes places. This editable list is pre-filled with existing </w:t>
       </w:r>
-      <w:bookmarkStart w:id="49" w:name="OLE_LINK50"/>
-      <w:bookmarkStart w:id="50" w:name="OLE_LINK53"/>
+      <w:bookmarkStart w:id="50" w:name="OLE_LINK50"/>
+      <w:bookmarkStart w:id="51" w:name="OLE_LINK53"/>
       <w:r>
         <w:t>places</w:t>
       </w:r>
-      <w:bookmarkEnd w:id="49"/>
       <w:bookmarkEnd w:id="50"/>
+      <w:bookmarkEnd w:id="51"/>
       <w:r>
         <w:t>. When creating / editing a task</w:t>
       </w:r>
@@ -13779,14 +13910,14 @@
       <w:pPr>
         <w:pStyle w:val="Heading1"/>
       </w:pPr>
-      <w:bookmarkStart w:id="51" w:name="_Toc420753824"/>
+      <w:bookmarkStart w:id="52" w:name="_Toc420867585"/>
       <w:r>
         <w:t>Main k</w:t>
       </w:r>
       <w:r>
         <w:t>eyboard shortcuts</w:t>
       </w:r>
-      <w:bookmarkEnd w:id="51"/>
+      <w:bookmarkEnd w:id="52"/>
     </w:p>
     <w:p/>
     <w:p>
@@ -14698,14 +14829,14 @@
           </wp:anchor>
         </w:drawing>
       </w:r>
-      <w:bookmarkStart w:id="52" w:name="_Toc420753825"/>
+      <w:bookmarkStart w:id="53" w:name="_Toc420867586"/>
       <w:r>
         <w:t>Ac</w:t>
       </w:r>
       <w:r>
         <w:t>tivity List / Backlog</w:t>
       </w:r>
-      <w:bookmarkEnd w:id="52"/>
+      <w:bookmarkEnd w:id="53"/>
     </w:p>
     <w:p>
       <w:r>
@@ -14730,7 +14861,7 @@
       <w:pPr>
         <w:pStyle w:val="Heading2"/>
       </w:pPr>
-      <w:bookmarkStart w:id="53" w:name="_Toc420753826"/>
+      <w:bookmarkStart w:id="54" w:name="_Toc420867587"/>
       <w:r>
         <w:t xml:space="preserve">How to read the </w:t>
       </w:r>
@@ -14746,7 +14877,7 @@
       <w:r>
         <w:t>’ header</w:t>
       </w:r>
-      <w:bookmarkEnd w:id="53"/>
+      <w:bookmarkEnd w:id="54"/>
     </w:p>
     <w:p>
       <w:pPr>
@@ -15077,7 +15208,7 @@
       <w:pPr>
         <w:pStyle w:val="Heading2"/>
       </w:pPr>
-      <w:bookmarkStart w:id="54" w:name="_Toc420753827"/>
+      <w:bookmarkStart w:id="55" w:name="_Toc420867588"/>
       <w:r>
         <w:t xml:space="preserve">Main table: </w:t>
       </w:r>
@@ -15102,7 +15233,7 @@
       <w:r>
         <w:t>s</w:t>
       </w:r>
-      <w:bookmarkEnd w:id="54"/>
+      <w:bookmarkEnd w:id="55"/>
     </w:p>
     <w:tbl>
       <w:tblPr>
@@ -15952,7 +16083,7 @@
       <w:pPr>
         <w:pStyle w:val="Heading2"/>
       </w:pPr>
-      <w:bookmarkStart w:id="55" w:name="_Toc420753828"/>
+      <w:bookmarkStart w:id="56" w:name="_Toc420867589"/>
       <w:r>
         <w:rPr>
           <w:color w:val="FF0000"/>
@@ -15980,7 +16111,7 @@
       <w:r>
         <w:t>and shortcuts</w:t>
       </w:r>
-      <w:bookmarkEnd w:id="55"/>
+      <w:bookmarkEnd w:id="56"/>
     </w:p>
     <w:tbl>
       <w:tblPr>
@@ -16320,7 +16451,7 @@
       <w:pPr>
         <w:pStyle w:val="Heading2"/>
       </w:pPr>
-      <w:bookmarkStart w:id="56" w:name="_Toc420753829"/>
+      <w:bookmarkStart w:id="57" w:name="_Toc420867590"/>
       <w:r>
         <w:t>How to use a task</w:t>
       </w:r>
@@ -16336,7 +16467,7 @@
       <w:r>
         <w:t xml:space="preserve"> as template</w:t>
       </w:r>
-      <w:bookmarkEnd w:id="56"/>
+      <w:bookmarkEnd w:id="57"/>
     </w:p>
     <w:p>
       <w:pPr>
@@ -16425,14 +16556,14 @@
       <w:pPr>
         <w:pStyle w:val="Heading2"/>
       </w:pPr>
-      <w:bookmarkStart w:id="57" w:name="_Toc420753830"/>
+      <w:bookmarkStart w:id="58" w:name="_Toc420867591"/>
       <w:r>
         <w:t>How to edit a task</w:t>
       </w:r>
       <w:r>
         <w:t xml:space="preserve"> / subtask</w:t>
       </w:r>
-      <w:bookmarkEnd w:id="57"/>
+      <w:bookmarkEnd w:id="58"/>
     </w:p>
     <w:p>
       <w:pPr>
@@ -16637,11 +16768,11 @@
       <w:pPr>
         <w:pStyle w:val="Heading2"/>
       </w:pPr>
-      <w:bookmarkStart w:id="58" w:name="_Toc420753831"/>
+      <w:bookmarkStart w:id="59" w:name="_Toc420867592"/>
       <w:r>
         <w:t>How to export data</w:t>
       </w:r>
-      <w:bookmarkEnd w:id="58"/>
+      <w:bookmarkEnd w:id="59"/>
     </w:p>
     <w:p>
       <w:pPr>
@@ -16729,37 +16860,37 @@
       <w:r>
         <w:t xml:space="preserve">name of the export file. This field is mandatory </w:t>
       </w:r>
-      <w:bookmarkStart w:id="59" w:name="OLE_LINK210"/>
-      <w:bookmarkStart w:id="60" w:name="OLE_LINK211"/>
+      <w:bookmarkStart w:id="60" w:name="OLE_LINK210"/>
+      <w:bookmarkStart w:id="61" w:name="OLE_LINK211"/>
       <w:r>
         <w:t>(</w:t>
       </w:r>
-      <w:bookmarkStart w:id="61" w:name="OLE_LINK212"/>
-      <w:bookmarkStart w:id="62" w:name="OLE_LINK213"/>
+      <w:bookmarkStart w:id="62" w:name="OLE_LINK212"/>
+      <w:bookmarkStart w:id="63" w:name="OLE_LINK213"/>
       <w:r>
         <w:t xml:space="preserve">if this field </w:t>
       </w:r>
+      <w:bookmarkEnd w:id="62"/>
+      <w:bookmarkEnd w:id="63"/>
+      <w:r>
+        <w:t>is left empty, default name "</w:t>
+      </w:r>
+      <w:proofErr w:type="spellStart"/>
+      <w:r>
+        <w:t>myAgilePomodoro</w:t>
+      </w:r>
+      <w:proofErr w:type="spellEnd"/>
+      <w:r>
+        <w:t xml:space="preserve">" is used; if this field contains some special characters not supported by the file system, the export </w:t>
+      </w:r>
+      <w:r>
+        <w:t>will fail</w:t>
+      </w:r>
+      <w:r>
+        <w:t>)</w:t>
+      </w:r>
+      <w:bookmarkEnd w:id="60"/>
       <w:bookmarkEnd w:id="61"/>
-      <w:bookmarkEnd w:id="62"/>
-      <w:r>
-        <w:t>is left empty, default name "</w:t>
-      </w:r>
-      <w:proofErr w:type="spellStart"/>
-      <w:r>
-        <w:t>myAgilePomodoro</w:t>
-      </w:r>
-      <w:proofErr w:type="spellEnd"/>
-      <w:r>
-        <w:t xml:space="preserve">" is used; if this field contains some special characters not supported by the file system, the export </w:t>
-      </w:r>
-      <w:r>
-        <w:t>will fail</w:t>
-      </w:r>
-      <w:r>
-        <w:t>)</w:t>
-      </w:r>
-      <w:bookmarkEnd w:id="59"/>
-      <w:bookmarkEnd w:id="60"/>
       <w:r>
         <w:t>.</w:t>
       </w:r>
@@ -16781,13 +16912,13 @@
       <w:r>
         <w:t xml:space="preserve">: set of supported file formats. </w:t>
       </w:r>
-      <w:bookmarkStart w:id="63" w:name="OLE_LINK206"/>
-      <w:bookmarkStart w:id="64" w:name="OLE_LINK207"/>
+      <w:bookmarkStart w:id="64" w:name="OLE_LINK206"/>
+      <w:bookmarkStart w:id="65" w:name="OLE_LINK207"/>
       <w:r>
         <w:t>This field is mandatory.</w:t>
       </w:r>
-      <w:bookmarkEnd w:id="63"/>
       <w:bookmarkEnd w:id="64"/>
+      <w:bookmarkEnd w:id="65"/>
     </w:p>
     <w:p>
       <w:pPr>
@@ -17559,14 +17690,14 @@
       <w:pPr>
         <w:pStyle w:val="Heading2"/>
       </w:pPr>
-      <w:bookmarkStart w:id="65" w:name="_Toc420753832"/>
+      <w:bookmarkStart w:id="66" w:name="_Toc420867593"/>
       <w:r>
         <w:t>How to impor</w:t>
       </w:r>
       <w:r>
         <w:t>t data</w:t>
       </w:r>
-      <w:bookmarkEnd w:id="65"/>
+      <w:bookmarkEnd w:id="66"/>
     </w:p>
     <w:p>
       <w:r>
@@ -17839,7 +17970,7 @@
           </wp:anchor>
         </w:drawing>
       </w:r>
-      <w:bookmarkStart w:id="66" w:name="_Toc420753833"/>
+      <w:bookmarkStart w:id="67" w:name="_Toc420867594"/>
       <w:proofErr w:type="spellStart"/>
       <w:r>
         <w:t>ToDo</w:t>
@@ -17854,7 +17985,7 @@
       <w:r>
         <w:t xml:space="preserve"> Backlog</w:t>
       </w:r>
-      <w:bookmarkEnd w:id="66"/>
+      <w:bookmarkEnd w:id="67"/>
     </w:p>
     <w:p>
       <w:r>
@@ -17893,13 +18024,13 @@
       <w:pPr>
         <w:pStyle w:val="Heading2"/>
       </w:pPr>
-      <w:bookmarkStart w:id="67" w:name="_Toc420753834"/>
+      <w:bookmarkStart w:id="68" w:name="_Toc420867595"/>
       <w:r>
         <w:t>How to work with the timer</w:t>
       </w:r>
-      <w:bookmarkStart w:id="68" w:name="OLE_LINK69"/>
-      <w:bookmarkStart w:id="69" w:name="OLE_LINK70"/>
-      <w:bookmarkEnd w:id="67"/>
+      <w:bookmarkStart w:id="69" w:name="OLE_LINK69"/>
+      <w:bookmarkStart w:id="70" w:name="OLE_LINK70"/>
+      <w:bookmarkEnd w:id="68"/>
     </w:p>
     <w:p>
       <w:pPr>
@@ -18246,8 +18377,8 @@
       <w:r>
         <w:t xml:space="preserve">If </w:t>
       </w:r>
-      <w:bookmarkStart w:id="70" w:name="OLE_LINK103"/>
-      <w:bookmarkStart w:id="71" w:name="OLE_LINK104"/>
+      <w:bookmarkStart w:id="71" w:name="OLE_LINK103"/>
+      <w:bookmarkStart w:id="72" w:name="OLE_LINK104"/>
       <w:r>
         <w:t>an urgent internal or external interruption task or subtask</w:t>
       </w:r>
@@ -18275,8 +18406,8 @@
       <w:r>
         <w:t>.</w:t>
       </w:r>
-      <w:bookmarkEnd w:id="70"/>
       <w:bookmarkEnd w:id="71"/>
+      <w:bookmarkEnd w:id="72"/>
     </w:p>
     <w:p>
       <w:pPr>
@@ -18477,8 +18608,8 @@
       <w:r>
         <w:t>break</w:t>
       </w:r>
-      <w:bookmarkEnd w:id="68"/>
       <w:bookmarkEnd w:id="69"/>
+      <w:bookmarkEnd w:id="70"/>
       <w:r>
         <w:t xml:space="preserve"> </w:t>
       </w:r>
@@ -19034,13 +19165,30 @@
         </w:numPr>
       </w:pPr>
       <w:r>
-        <w:t xml:space="preserve">Black: </w:t>
-      </w:r>
-      <w:bookmarkStart w:id="72" w:name="OLE_LINK266"/>
+        <w:rPr>
+          <w:b/>
+        </w:rPr>
+        <w:t>Black</w:t>
+      </w:r>
+      <w:r>
+        <w:t xml:space="preserve">: </w:t>
+      </w:r>
+      <w:bookmarkStart w:id="73" w:name="OLE_LINK266"/>
+      <w:proofErr w:type="spellStart"/>
+      <w:r>
+        <w:t>pomodoro</w:t>
+      </w:r>
+      <w:proofErr w:type="spellEnd"/>
+      <w:r>
+        <w:t xml:space="preserve"> </w:t>
+      </w:r>
       <w:r>
         <w:t>not running</w:t>
       </w:r>
-      <w:bookmarkEnd w:id="72"/>
+      <w:bookmarkEnd w:id="73"/>
+      <w:r>
+        <w:t>.</w:t>
+      </w:r>
     </w:p>
     <w:p>
       <w:pPr>
@@ -19052,13 +19200,37 @@
       </w:pPr>
       <w:r>
         <w:rPr>
+          <w:b/>
           <w:color w:val="FF0000"/>
         </w:rPr>
         <w:lastRenderedPageBreak/>
         <w:t>Red</w:t>
       </w:r>
       <w:r>
-        <w:t>: currently running</w:t>
+        <w:t xml:space="preserve">: </w:t>
+      </w:r>
+      <w:proofErr w:type="spellStart"/>
+      <w:r>
+        <w:t>pomodoro</w:t>
+      </w:r>
+      <w:proofErr w:type="spellEnd"/>
+      <w:r>
+        <w:t xml:space="preserve"> </w:t>
+      </w:r>
+      <w:r>
+        <w:t xml:space="preserve">currently </w:t>
+      </w:r>
+      <w:r>
+        <w:rPr>
+          <w:color w:val="FF0000"/>
+        </w:rPr>
+        <w:t>running</w:t>
+      </w:r>
+      <w:r>
+        <w:t xml:space="preserve"> (the timer may be paused)</w:t>
+      </w:r>
+      <w:r>
+        <w:t>.</w:t>
       </w:r>
     </w:p>
     <w:p>
@@ -19071,6 +19243,7 @@
       </w:pPr>
       <w:r>
         <w:rPr>
+          <w:b/>
           <w:color w:val="00B050"/>
         </w:rPr>
         <w:t>Green</w:t>
@@ -19079,7 +19252,13 @@
         <w:t xml:space="preserve">:  </w:t>
       </w:r>
       <w:r>
-        <w:t>finished (</w:t>
+        <w:rPr>
+          <w:color w:val="00B050"/>
+        </w:rPr>
+        <w:t>finished</w:t>
+      </w:r>
+      <w:r>
+        <w:t xml:space="preserve"> (</w:t>
       </w:r>
       <w:r>
         <w:t xml:space="preserve">all </w:t>
@@ -19104,6 +19283,9 @@
       <w:r>
         <w:t>)</w:t>
       </w:r>
+      <w:r>
+        <w:t>.</w:t>
+      </w:r>
     </w:p>
     <w:p>
       <w:pPr>
@@ -19114,7 +19296,7 @@
       <w:pPr>
         <w:pStyle w:val="Heading2"/>
       </w:pPr>
-      <w:bookmarkStart w:id="73" w:name="_Toc420753835"/>
+      <w:bookmarkStart w:id="74" w:name="_Toc420867596"/>
       <w:r>
         <w:t xml:space="preserve">How to read the </w:t>
       </w:r>
@@ -19127,7 +19309,7 @@
       <w:r>
         <w:t>s’ header</w:t>
       </w:r>
-      <w:bookmarkEnd w:id="73"/>
+      <w:bookmarkEnd w:id="74"/>
     </w:p>
     <w:p>
       <w:pPr>
@@ -19423,7 +19605,7 @@
       <w:pPr>
         <w:pStyle w:val="Heading2"/>
       </w:pPr>
-      <w:bookmarkStart w:id="74" w:name="_Toc420753836"/>
+      <w:bookmarkStart w:id="75" w:name="_Toc420867597"/>
       <w:r>
         <w:t>How to p</w:t>
       </w:r>
@@ -19436,7 +19618,7 @@
       <w:r>
         <w:t xml:space="preserve"> tasks</w:t>
       </w:r>
-      <w:bookmarkEnd w:id="74"/>
+      <w:bookmarkEnd w:id="75"/>
     </w:p>
     <w:p>
       <w:pPr>
@@ -19489,7 +19671,7 @@
       <w:pPr>
         <w:pStyle w:val="Heading2"/>
       </w:pPr>
-      <w:bookmarkStart w:id="75" w:name="_Toc420753837"/>
+      <w:bookmarkStart w:id="76" w:name="_Toc420867598"/>
       <w:r>
         <w:t>Main ta</w:t>
       </w:r>
@@ -19514,7 +19696,7 @@
       <w:r>
         <w:t>and shortcuts</w:t>
       </w:r>
-      <w:bookmarkEnd w:id="75"/>
+      <w:bookmarkEnd w:id="76"/>
     </w:p>
     <w:tbl>
       <w:tblPr>
@@ -20535,13 +20717,31 @@
             <w:vAlign w:val="center"/>
           </w:tcPr>
           <w:p>
+            <w:r>
+              <w:t xml:space="preserve">A </w:t>
+            </w:r>
             <w:proofErr w:type="spellStart"/>
             <w:r>
-              <w:t>Pomodoro</w:t>
+              <w:t>p</w:t>
+            </w:r>
+            <w:r>
+              <w:t>omodoro</w:t>
             </w:r>
             <w:proofErr w:type="spellEnd"/>
             <w:r>
-              <w:t xml:space="preserve"> running.</w:t>
+              <w:t xml:space="preserve"> </w:t>
+            </w:r>
+            <w:r>
+              <w:t xml:space="preserve">must be </w:t>
+            </w:r>
+            <w:r>
+              <w:rPr>
+                <w:color w:val="FF0000"/>
+              </w:rPr>
+              <w:t>running</w:t>
+            </w:r>
+            <w:r>
+              <w:t>.</w:t>
             </w:r>
           </w:p>
         </w:tc>
@@ -20714,13 +20914,25 @@
             <w:vAlign w:val="center"/>
           </w:tcPr>
           <w:p>
+            <w:r>
+              <w:t xml:space="preserve">A </w:t>
+            </w:r>
             <w:proofErr w:type="spellStart"/>
             <w:r>
-              <w:t>Pomodoro</w:t>
+              <w:t>pomodoro</w:t>
             </w:r>
             <w:proofErr w:type="spellEnd"/>
             <w:r>
-              <w:t xml:space="preserve"> running.</w:t>
+              <w:t xml:space="preserve"> must be </w:t>
+            </w:r>
+            <w:r>
+              <w:rPr>
+                <w:color w:val="FF0000"/>
+              </w:rPr>
+              <w:t>running</w:t>
+            </w:r>
+            <w:r>
+              <w:t>.</w:t>
             </w:r>
           </w:p>
         </w:tc>
@@ -21156,7 +21368,7 @@
       <w:pPr>
         <w:pStyle w:val="Heading2"/>
       </w:pPr>
-      <w:bookmarkStart w:id="76" w:name="_Toc420753838"/>
+      <w:bookmarkStart w:id="77" w:name="_Toc420867599"/>
       <w:r>
         <w:rPr>
           <w:color w:val="FF0000"/>
@@ -21184,7 +21396,7 @@
       <w:r>
         <w:t>and shortcuts</w:t>
       </w:r>
-      <w:bookmarkEnd w:id="76"/>
+      <w:bookmarkEnd w:id="77"/>
     </w:p>
     <w:tbl>
       <w:tblPr>
@@ -22305,7 +22517,7 @@
       <w:pPr>
         <w:pStyle w:val="Heading2"/>
       </w:pPr>
-      <w:bookmarkStart w:id="77" w:name="_Toc420753839"/>
+      <w:bookmarkStart w:id="78" w:name="_Toc420867600"/>
       <w:r>
         <w:t>How to</w:t>
       </w:r>
@@ -22315,7 +22527,7 @@
       <w:r>
         <w:t xml:space="preserve"> the timer</w:t>
       </w:r>
-      <w:bookmarkEnd w:id="77"/>
+      <w:bookmarkEnd w:id="78"/>
     </w:p>
     <w:tbl>
       <w:tblPr>
@@ -22474,7 +22686,13 @@
           </w:tcPr>
           <w:p>
             <w:r>
-              <w:t xml:space="preserve">The selected task </w:t>
+              <w:t>The selected task</w:t>
+            </w:r>
+            <w:r>
+              <w:t xml:space="preserve"> / subtask</w:t>
+            </w:r>
+            <w:r>
+              <w:t xml:space="preserve"> </w:t>
             </w:r>
             <w:r>
               <w:rPr>
@@ -22492,14 +22710,7 @@
               <w:t>finished</w:t>
             </w:r>
             <w:r>
-              <w:rPr>
-                <w:sz w:val="20"/>
-                <w:szCs w:val="20"/>
-              </w:rPr>
-              <w:t xml:space="preserve"> </w:t>
-            </w:r>
-            <w:r>
-              <w:t>and have no subtasks.</w:t>
+              <w:t>.</w:t>
             </w:r>
           </w:p>
         </w:tc>
@@ -22584,7 +22795,33 @@
           </w:tcPr>
           <w:p>
             <w:r>
-              <w:t>Timer must be running or paused.</w:t>
+              <w:t xml:space="preserve">A </w:t>
+            </w:r>
+            <w:proofErr w:type="spellStart"/>
+            <w:r>
+              <w:t>pomodoro</w:t>
+            </w:r>
+            <w:proofErr w:type="spellEnd"/>
+            <w:r>
+              <w:t xml:space="preserve"> or a break</w:t>
+            </w:r>
+            <w:r>
+              <w:t xml:space="preserve"> </w:t>
+            </w:r>
+            <w:r>
+              <w:t>must be</w:t>
+            </w:r>
+            <w:r>
+              <w:t xml:space="preserve"> </w:t>
+            </w:r>
+            <w:r>
+              <w:rPr>
+                <w:color w:val="FF0000"/>
+              </w:rPr>
+              <w:t>running</w:t>
+            </w:r>
+            <w:r>
+              <w:t>.</w:t>
             </w:r>
           </w:p>
         </w:tc>
@@ -22674,7 +22911,16 @@
           </w:tcPr>
           <w:p>
             <w:r>
-              <w:t>Timer must be running.</w:t>
+              <w:t>The t</w:t>
+            </w:r>
+            <w:r>
+              <w:t xml:space="preserve">imer must be </w:t>
+            </w:r>
+            <w:r>
+              <w:t>running</w:t>
+            </w:r>
+            <w:r>
+              <w:t>.</w:t>
             </w:r>
           </w:p>
         </w:tc>
@@ -22772,7 +23018,10 @@
           </w:tcPr>
           <w:p>
             <w:r>
-              <w:t>Timer must be paused.</w:t>
+              <w:t>The t</w:t>
+            </w:r>
+            <w:r>
+              <w:t>imer must be paused.</w:t>
             </w:r>
           </w:p>
         </w:tc>
@@ -22973,7 +23222,7 @@
       <w:pPr>
         <w:pStyle w:val="Heading2"/>
       </w:pPr>
-      <w:bookmarkStart w:id="78" w:name="_Toc420753840"/>
+      <w:bookmarkStart w:id="79" w:name="_Toc420867601"/>
       <w:r>
         <w:t>How to</w:t>
       </w:r>
@@ -22989,7 +23238,7 @@
       <w:r>
         <w:t>bar</w:t>
       </w:r>
-      <w:bookmarkEnd w:id="78"/>
+      <w:bookmarkEnd w:id="79"/>
     </w:p>
     <w:tbl>
       <w:tblPr>
@@ -23581,7 +23830,7 @@
       <w:pPr>
         <w:pStyle w:val="Heading2"/>
       </w:pPr>
-      <w:bookmarkStart w:id="79" w:name="_Toc420753841"/>
+      <w:bookmarkStart w:id="80" w:name="_Toc420867602"/>
       <w:r>
         <w:t xml:space="preserve">How to </w:t>
       </w:r>
@@ -23591,7 +23840,7 @@
       <w:r>
         <w:t xml:space="preserve"> tasks</w:t>
       </w:r>
-      <w:bookmarkEnd w:id="79"/>
+      <w:bookmarkEnd w:id="80"/>
     </w:p>
     <w:p>
       <w:pPr>
@@ -23601,8 +23850,8 @@
           <w:numId w:val="17"/>
         </w:numPr>
       </w:pPr>
-      <w:bookmarkStart w:id="80" w:name="OLE_LINK260"/>
-      <w:bookmarkStart w:id="81" w:name="OLE_LINK261"/>
+      <w:bookmarkStart w:id="81" w:name="OLE_LINK260"/>
+      <w:bookmarkStart w:id="82" w:name="OLE_LINK261"/>
       <w:r>
         <w:t>Select</w:t>
       </w:r>
@@ -24069,14 +24318,14 @@
       <w:pPr>
         <w:pStyle w:val="Heading2"/>
       </w:pPr>
-      <w:bookmarkStart w:id="82" w:name="_Toc420753842"/>
+      <w:bookmarkStart w:id="83" w:name="_Toc420867603"/>
       <w:r>
         <w:t xml:space="preserve">How to </w:t>
       </w:r>
       <w:r>
         <w:t>handle interruptions</w:t>
       </w:r>
-      <w:bookmarkEnd w:id="82"/>
+      <w:bookmarkEnd w:id="83"/>
     </w:p>
     <w:p>
       <w:pPr>
@@ -24276,8 +24525,8 @@
       <w:r>
         <w:t>urgent</w:t>
       </w:r>
-      <w:bookmarkEnd w:id="80"/>
       <w:bookmarkEnd w:id="81"/>
+      <w:bookmarkEnd w:id="82"/>
       <w:r>
         <w:t xml:space="preserve">: </w:t>
       </w:r>
@@ -24471,7 +24720,7 @@
       <w:pPr>
         <w:pStyle w:val="Heading2"/>
       </w:pPr>
-      <w:bookmarkStart w:id="83" w:name="_Toc420753843"/>
+      <w:bookmarkStart w:id="84" w:name="_Toc420867604"/>
       <w:r>
         <w:t xml:space="preserve">How to </w:t>
       </w:r>
@@ -24481,7 +24730,7 @@
       <w:r>
         <w:t>s</w:t>
       </w:r>
-      <w:bookmarkEnd w:id="83"/>
+      <w:bookmarkEnd w:id="84"/>
     </w:p>
     <w:p>
       <w:pPr>
@@ -24690,11 +24939,11 @@
           </wp:anchor>
         </w:drawing>
       </w:r>
-      <w:bookmarkStart w:id="84" w:name="_Toc420753844"/>
+      <w:bookmarkStart w:id="85" w:name="_Toc420867605"/>
       <w:r>
         <w:t>Report List / Release Backlog</w:t>
       </w:r>
-      <w:bookmarkEnd w:id="84"/>
+      <w:bookmarkEnd w:id="85"/>
     </w:p>
     <w:p>
       <w:r>
@@ -24725,7 +24974,7 @@
       <w:pPr>
         <w:pStyle w:val="Heading2"/>
       </w:pPr>
-      <w:bookmarkStart w:id="85" w:name="_Toc420753845"/>
+      <w:bookmarkStart w:id="86" w:name="_Toc420867606"/>
       <w:r>
         <w:t xml:space="preserve">How to read the </w:t>
       </w:r>
@@ -24744,7 +24993,7 @@
       <w:r>
         <w:t xml:space="preserve"> bar</w:t>
       </w:r>
-      <w:bookmarkEnd w:id="85"/>
+      <w:bookmarkEnd w:id="86"/>
     </w:p>
     <w:p>
       <w:pPr>
@@ -25081,7 +25330,7 @@
       <w:pPr>
         <w:pStyle w:val="Heading2"/>
       </w:pPr>
-      <w:bookmarkStart w:id="86" w:name="_Toc420753846"/>
+      <w:bookmarkStart w:id="87" w:name="_Toc420867607"/>
       <w:r>
         <w:t xml:space="preserve">How to </w:t>
       </w:r>
@@ -25115,7 +25364,7 @@
       <w:r>
         <w:t>’ header</w:t>
       </w:r>
-      <w:bookmarkEnd w:id="86"/>
+      <w:bookmarkEnd w:id="87"/>
     </w:p>
     <w:p>
       <w:pPr>
@@ -25125,8 +25374,8 @@
           <w:numId w:val="5"/>
         </w:numPr>
       </w:pPr>
-      <w:bookmarkStart w:id="87" w:name="OLE_LINK271"/>
-      <w:bookmarkStart w:id="88" w:name="OLE_LINK280"/>
+      <w:bookmarkStart w:id="88" w:name="OLE_LINK271"/>
+      <w:bookmarkStart w:id="89" w:name="OLE_LINK280"/>
       <w:r>
         <w:t>(</w:t>
       </w:r>
@@ -25207,31 +25456,31 @@
       <w:r>
         <w:t xml:space="preserve">: </w:t>
       </w:r>
-      <w:bookmarkStart w:id="89" w:name="OLE_LINK79"/>
-      <w:bookmarkStart w:id="90" w:name="OLE_LINK80"/>
+      <w:bookmarkStart w:id="90" w:name="OLE_LINK79"/>
+      <w:bookmarkStart w:id="91" w:name="OLE_LINK80"/>
       <w:r>
         <w:t>d</w:t>
       </w:r>
       <w:r>
         <w:t xml:space="preserve">ate </w:t>
       </w:r>
-      <w:bookmarkStart w:id="91" w:name="OLE_LINK164"/>
-      <w:bookmarkStart w:id="92" w:name="OLE_LINK165"/>
+      <w:bookmarkStart w:id="92" w:name="OLE_LINK164"/>
+      <w:bookmarkStart w:id="93" w:name="OLE_LINK165"/>
       <w:r>
         <w:t xml:space="preserve">of </w:t>
       </w:r>
-      <w:bookmarkEnd w:id="91"/>
       <w:bookmarkEnd w:id="92"/>
+      <w:bookmarkEnd w:id="93"/>
       <w:r>
         <w:t>completion</w:t>
       </w:r>
       <w:r>
         <w:t>.</w:t>
       </w:r>
-      <w:bookmarkEnd w:id="87"/>
       <w:bookmarkEnd w:id="88"/>
       <w:bookmarkEnd w:id="89"/>
       <w:bookmarkEnd w:id="90"/>
+      <w:bookmarkEnd w:id="91"/>
     </w:p>
     <w:p>
       <w:pPr>
@@ -25410,10 +25659,10 @@
       <w:r>
         <w:t xml:space="preserve"> (Diff I = </w:t>
       </w:r>
-      <w:bookmarkStart w:id="93" w:name="OLE_LINK89"/>
-      <w:bookmarkStart w:id="94" w:name="OLE_LINK90"/>
-      <w:bookmarkStart w:id="95" w:name="OLE_LINK113"/>
-      <w:bookmarkStart w:id="96" w:name="OLE_LINK114"/>
+      <w:bookmarkStart w:id="94" w:name="OLE_LINK89"/>
+      <w:bookmarkStart w:id="95" w:name="OLE_LINK90"/>
+      <w:bookmarkStart w:id="96" w:name="OLE_LINK113"/>
+      <w:bookmarkStart w:id="97" w:name="OLE_LINK114"/>
       <w:r>
         <w:rPr>
           <w:i/>
@@ -25438,10 +25687,10 @@
         </w:rPr>
         <w:t>stimated</w:t>
       </w:r>
-      <w:bookmarkEnd w:id="93"/>
       <w:bookmarkEnd w:id="94"/>
       <w:bookmarkEnd w:id="95"/>
       <w:bookmarkEnd w:id="96"/>
+      <w:bookmarkEnd w:id="97"/>
       <w:r>
         <w:t>)</w:t>
       </w:r>
@@ -25525,8 +25774,8 @@
       <w:r>
         <w:t xml:space="preserve"> (Diff II = </w:t>
       </w:r>
-      <w:bookmarkStart w:id="97" w:name="OLE_LINK131"/>
-      <w:bookmarkStart w:id="98" w:name="OLE_LINK132"/>
+      <w:bookmarkStart w:id="98" w:name="OLE_LINK131"/>
+      <w:bookmarkStart w:id="99" w:name="OLE_LINK132"/>
       <w:r>
         <w:rPr>
           <w:i/>
@@ -25551,8 +25800,8 @@
         </w:rPr>
         <w:t xml:space="preserve"> </w:t>
       </w:r>
-      <w:bookmarkStart w:id="99" w:name="OLE_LINK111"/>
-      <w:bookmarkStart w:id="100" w:name="OLE_LINK112"/>
+      <w:bookmarkStart w:id="100" w:name="OLE_LINK111"/>
+      <w:bookmarkStart w:id="101" w:name="OLE_LINK112"/>
       <w:r>
         <w:rPr>
           <w:i/>
@@ -25583,10 +25832,10 @@
         </w:rPr>
         <w:t>verestimated</w:t>
       </w:r>
-      <w:bookmarkEnd w:id="97"/>
       <w:bookmarkEnd w:id="98"/>
       <w:bookmarkEnd w:id="99"/>
       <w:bookmarkEnd w:id="100"/>
+      <w:bookmarkEnd w:id="101"/>
       <w:r>
         <w:t>)</w:t>
       </w:r>
@@ -25707,7 +25956,7 @@
       <w:pPr>
         <w:pStyle w:val="Heading2"/>
       </w:pPr>
-      <w:bookmarkStart w:id="101" w:name="_Toc420753847"/>
+      <w:bookmarkStart w:id="102" w:name="_Toc420867608"/>
       <w:r>
         <w:lastRenderedPageBreak/>
         <w:t xml:space="preserve">Main table: </w:t>
@@ -25727,7 +25976,7 @@
       <w:r>
         <w:t xml:space="preserve"> and shortcuts</w:t>
       </w:r>
-      <w:bookmarkEnd w:id="101"/>
+      <w:bookmarkEnd w:id="102"/>
     </w:p>
     <w:tbl>
       <w:tblPr>
@@ -26337,7 +26586,7 @@
           </wp:anchor>
         </w:drawing>
       </w:r>
-      <w:bookmarkStart w:id="102" w:name="_Toc420753848"/>
+      <w:bookmarkStart w:id="103" w:name="_Toc420867609"/>
       <w:proofErr w:type="spellStart"/>
       <w:r>
         <w:t>Burndown</w:t>
@@ -26358,7 +26607,7 @@
       <w:r>
         <w:t>Chart</w:t>
       </w:r>
-      <w:bookmarkEnd w:id="102"/>
+      <w:bookmarkEnd w:id="103"/>
     </w:p>
     <w:p>
       <w:r>
@@ -26383,14 +26632,14 @@
       <w:pPr>
         <w:pStyle w:val="Heading2"/>
       </w:pPr>
-      <w:bookmarkStart w:id="103" w:name="_Toc420753849"/>
+      <w:bookmarkStart w:id="104" w:name="_Toc420867610"/>
       <w:r>
         <w:t xml:space="preserve">How to </w:t>
       </w:r>
       <w:r>
         <w:t>create charts</w:t>
       </w:r>
-      <w:bookmarkEnd w:id="103"/>
+      <w:bookmarkEnd w:id="104"/>
     </w:p>
     <w:p>
       <w:pPr>
@@ -27847,7 +28096,7 @@
       <w:pPr>
         <w:pStyle w:val="Heading2"/>
       </w:pPr>
-      <w:bookmarkStart w:id="104" w:name="_Toc420753850"/>
+      <w:bookmarkStart w:id="105" w:name="_Toc420867611"/>
       <w:r>
         <w:rPr>
           <w:color w:val="FF0000"/>
@@ -27877,7 +28126,7 @@
       <w:r>
         <w:t xml:space="preserve"> (Scrum)</w:t>
       </w:r>
-      <w:bookmarkEnd w:id="104"/>
+      <w:bookmarkEnd w:id="105"/>
     </w:p>
     <w:p>
       <w:pPr>
@@ -28271,7 +28520,7 @@
       <w:pPr>
         <w:pStyle w:val="Heading2"/>
       </w:pPr>
-      <w:bookmarkStart w:id="105" w:name="_Toc420753851"/>
+      <w:bookmarkStart w:id="106" w:name="_Toc420867612"/>
       <w:r>
         <w:rPr>
           <w:color w:val="FF0000"/>
@@ -28299,7 +28548,7 @@
       <w:r>
         <w:t xml:space="preserve"> (Scrum)</w:t>
       </w:r>
-      <w:bookmarkEnd w:id="105"/>
+      <w:bookmarkEnd w:id="106"/>
     </w:p>
     <w:p>
       <w:pPr>
@@ -28718,21 +28967,21 @@
       <w:pPr>
         <w:pStyle w:val="Heading1"/>
       </w:pPr>
-      <w:bookmarkStart w:id="106" w:name="_Toc420753852"/>
+      <w:bookmarkStart w:id="107" w:name="_Toc420867613"/>
       <w:r>
         <w:t>Annex</w:t>
       </w:r>
-      <w:bookmarkEnd w:id="106"/>
+      <w:bookmarkEnd w:id="107"/>
     </w:p>
     <w:p>
       <w:pPr>
         <w:pStyle w:val="Heading2"/>
       </w:pPr>
-      <w:bookmarkStart w:id="107" w:name="_Toc420753853"/>
+      <w:bookmarkStart w:id="108" w:name="_Toc420867614"/>
       <w:r>
         <w:t>Themes</w:t>
       </w:r>
-      <w:bookmarkEnd w:id="107"/>
+      <w:bookmarkEnd w:id="108"/>
     </w:p>
     <w:p>
       <w:r>
@@ -28996,11 +29245,11 @@
       <w:pPr>
         <w:pStyle w:val="Heading2"/>
       </w:pPr>
-      <w:bookmarkStart w:id="108" w:name="_Toc420753854"/>
+      <w:bookmarkStart w:id="109" w:name="_Toc420867615"/>
       <w:r>
         <w:t>Libraries</w:t>
       </w:r>
-      <w:bookmarkEnd w:id="108"/>
+      <w:bookmarkEnd w:id="109"/>
     </w:p>
     <w:p>
       <w:r>
@@ -29178,7 +29427,7 @@
             <w:rPr>
               <w:noProof/>
             </w:rPr>
-            <w:t>11</w:t>
+            <w:t>5</w:t>
           </w:r>
         </w:fldSimple>
       </w:p>
@@ -34064,7 +34313,7 @@
 </file>
 
 <file path=customXml/itemProps1.xml><?xml version="1.0" encoding="utf-8"?>
-<ds:datastoreItem xmlns:ds="http://schemas.openxmlformats.org/officeDocument/2006/customXml" ds:itemID="{53AF0EAC-A8AE-4666-ADFB-C254A91DB69E}">
+<ds:datastoreItem xmlns:ds="http://schemas.openxmlformats.org/officeDocument/2006/customXml" ds:itemID="{F45C5306-3C97-4ADF-B6D4-44ECA85EE57C}">
   <ds:schemaRefs>
     <ds:schemaRef ds:uri="http://schemas.openxmlformats.org/officeDocument/2006/bibliography"/>
   </ds:schemaRefs>

</xml_diff>

<commit_message>
converted times in max pomodoro per day-based day (instead of 24 hour a day) + formatting
</commit_message>
<xml_diff>
--- a/doc/User guides/myAgilePomodoro_4.0.0.docx
+++ b/doc/User guides/myAgilePomodoro_4.0.0.docx
@@ -322,7 +322,7 @@
             </w:rPr>
             <w:fldChar w:fldCharType="separate"/>
           </w:r>
-          <w:hyperlink w:anchor="_Toc421098209" w:history="1">
+          <w:hyperlink w:anchor="_Toc421128140" w:history="1">
             <w:r>
               <w:rPr>
                 <w:rStyle w:val="Hyperlink"/>
@@ -349,7 +349,7 @@
                 <w:noProof/>
                 <w:webHidden/>
               </w:rPr>
-              <w:instrText xml:space="preserve"> PAGEREF _Toc421098209 \h </w:instrText>
+              <w:instrText xml:space="preserve"> PAGEREF _Toc421128140 \h </w:instrText>
             </w:r>
             <w:r>
               <w:rPr>
@@ -392,7 +392,7 @@
               <w:lang w:val="fr-FR" w:eastAsia="fr-FR"/>
             </w:rPr>
           </w:pPr>
-          <w:hyperlink w:anchor="_Toc421098210" w:history="1">
+          <w:hyperlink w:anchor="_Toc421128141" w:history="1">
             <w:r>
               <w:rPr>
                 <w:rStyle w:val="Hyperlink"/>
@@ -419,7 +419,7 @@
                 <w:noProof/>
                 <w:webHidden/>
               </w:rPr>
-              <w:instrText xml:space="preserve"> PAGEREF _Toc421098210 \h </w:instrText>
+              <w:instrText xml:space="preserve"> PAGEREF _Toc421128141 \h </w:instrText>
             </w:r>
             <w:r>
               <w:rPr>
@@ -462,7 +462,7 @@
               <w:lang w:val="fr-FR" w:eastAsia="fr-FR"/>
             </w:rPr>
           </w:pPr>
-          <w:hyperlink w:anchor="_Toc421098211" w:history="1">
+          <w:hyperlink w:anchor="_Toc421128142" w:history="1">
             <w:r>
               <w:rPr>
                 <w:rStyle w:val="Hyperlink"/>
@@ -489,7 +489,7 @@
                 <w:noProof/>
                 <w:webHidden/>
               </w:rPr>
-              <w:instrText xml:space="preserve"> PAGEREF _Toc421098211 \h </w:instrText>
+              <w:instrText xml:space="preserve"> PAGEREF _Toc421128142 \h </w:instrText>
             </w:r>
             <w:r>
               <w:rPr>
@@ -532,7 +532,7 @@
               <w:lang w:val="fr-FR" w:eastAsia="fr-FR"/>
             </w:rPr>
           </w:pPr>
-          <w:hyperlink w:anchor="_Toc421098212" w:history="1">
+          <w:hyperlink w:anchor="_Toc421128143" w:history="1">
             <w:r>
               <w:rPr>
                 <w:rStyle w:val="Hyperlink"/>
@@ -559,7 +559,7 @@
                 <w:noProof/>
                 <w:webHidden/>
               </w:rPr>
-              <w:instrText xml:space="preserve"> PAGEREF _Toc421098212 \h </w:instrText>
+              <w:instrText xml:space="preserve"> PAGEREF _Toc421128143 \h </w:instrText>
             </w:r>
             <w:r>
               <w:rPr>
@@ -602,7 +602,7 @@
               <w:lang w:val="fr-FR" w:eastAsia="fr-FR"/>
             </w:rPr>
           </w:pPr>
-          <w:hyperlink w:anchor="_Toc421098213" w:history="1">
+          <w:hyperlink w:anchor="_Toc421128144" w:history="1">
             <w:r>
               <w:rPr>
                 <w:rStyle w:val="Hyperlink"/>
@@ -629,7 +629,7 @@
                 <w:noProof/>
                 <w:webHidden/>
               </w:rPr>
-              <w:instrText xml:space="preserve"> PAGEREF _Toc421098213 \h </w:instrText>
+              <w:instrText xml:space="preserve"> PAGEREF _Toc421128144 \h </w:instrText>
             </w:r>
             <w:r>
               <w:rPr>
@@ -672,7 +672,7 @@
               <w:lang w:val="fr-FR" w:eastAsia="fr-FR"/>
             </w:rPr>
           </w:pPr>
-          <w:hyperlink w:anchor="_Toc421098214" w:history="1">
+          <w:hyperlink w:anchor="_Toc421128145" w:history="1">
             <w:r>
               <w:rPr>
                 <w:rStyle w:val="Hyperlink"/>
@@ -699,7 +699,7 @@
                 <w:noProof/>
                 <w:webHidden/>
               </w:rPr>
-              <w:instrText xml:space="preserve"> PAGEREF _Toc421098214 \h </w:instrText>
+              <w:instrText xml:space="preserve"> PAGEREF _Toc421128145 \h </w:instrText>
             </w:r>
             <w:r>
               <w:rPr>
@@ -742,7 +742,7 @@
               <w:lang w:val="fr-FR" w:eastAsia="fr-FR"/>
             </w:rPr>
           </w:pPr>
-          <w:hyperlink w:anchor="_Toc421098215" w:history="1">
+          <w:hyperlink w:anchor="_Toc421128146" w:history="1">
             <w:r>
               <w:rPr>
                 <w:rStyle w:val="Hyperlink"/>
@@ -769,7 +769,7 @@
                 <w:noProof/>
                 <w:webHidden/>
               </w:rPr>
-              <w:instrText xml:space="preserve"> PAGEREF _Toc421098215 \h </w:instrText>
+              <w:instrText xml:space="preserve"> PAGEREF _Toc421128146 \h </w:instrText>
             </w:r>
             <w:r>
               <w:rPr>
@@ -812,7 +812,7 @@
               <w:lang w:val="fr-FR" w:eastAsia="fr-FR"/>
             </w:rPr>
           </w:pPr>
-          <w:hyperlink w:anchor="_Toc421098216" w:history="1">
+          <w:hyperlink w:anchor="_Toc421128147" w:history="1">
             <w:r>
               <w:rPr>
                 <w:rStyle w:val="Hyperlink"/>
@@ -839,7 +839,7 @@
                 <w:noProof/>
                 <w:webHidden/>
               </w:rPr>
-              <w:instrText xml:space="preserve"> PAGEREF _Toc421098216 \h </w:instrText>
+              <w:instrText xml:space="preserve"> PAGEREF _Toc421128147 \h </w:instrText>
             </w:r>
             <w:r>
               <w:rPr>
@@ -879,7 +879,7 @@
               <w:lang w:val="fr-FR" w:eastAsia="fr-FR"/>
             </w:rPr>
           </w:pPr>
-          <w:hyperlink w:anchor="_Toc421098217" w:history="1">
+          <w:hyperlink w:anchor="_Toc421128148" w:history="1">
             <w:r>
               <w:rPr>
                 <w:rStyle w:val="Hyperlink"/>
@@ -906,7 +906,7 @@
                 <w:noProof/>
                 <w:webHidden/>
               </w:rPr>
-              <w:instrText xml:space="preserve"> PAGEREF _Toc421098217 \h </w:instrText>
+              <w:instrText xml:space="preserve"> PAGEREF _Toc421128148 \h </w:instrText>
             </w:r>
             <w:r>
               <w:rPr>
@@ -946,7 +946,7 @@
               <w:lang w:val="fr-FR" w:eastAsia="fr-FR"/>
             </w:rPr>
           </w:pPr>
-          <w:hyperlink w:anchor="_Toc421098218" w:history="1">
+          <w:hyperlink w:anchor="_Toc421128149" w:history="1">
             <w:r>
               <w:rPr>
                 <w:rStyle w:val="Hyperlink"/>
@@ -973,7 +973,7 @@
                 <w:noProof/>
                 <w:webHidden/>
               </w:rPr>
-              <w:instrText xml:space="preserve"> PAGEREF _Toc421098218 \h </w:instrText>
+              <w:instrText xml:space="preserve"> PAGEREF _Toc421128149 \h </w:instrText>
             </w:r>
             <w:r>
               <w:rPr>
@@ -1013,7 +1013,7 @@
               <w:lang w:val="fr-FR" w:eastAsia="fr-FR"/>
             </w:rPr>
           </w:pPr>
-          <w:hyperlink w:anchor="_Toc421098219" w:history="1">
+          <w:hyperlink w:anchor="_Toc421128150" w:history="1">
             <w:r>
               <w:rPr>
                 <w:rStyle w:val="Hyperlink"/>
@@ -1040,7 +1040,7 @@
                 <w:noProof/>
                 <w:webHidden/>
               </w:rPr>
-              <w:instrText xml:space="preserve"> PAGEREF _Toc421098219 \h </w:instrText>
+              <w:instrText xml:space="preserve"> PAGEREF _Toc421128150 \h </w:instrText>
             </w:r>
             <w:r>
               <w:rPr>
@@ -1083,7 +1083,7 @@
               <w:lang w:val="fr-FR" w:eastAsia="fr-FR"/>
             </w:rPr>
           </w:pPr>
-          <w:hyperlink w:anchor="_Toc421098220" w:history="1">
+          <w:hyperlink w:anchor="_Toc421128151" w:history="1">
             <w:r>
               <w:rPr>
                 <w:rStyle w:val="Hyperlink"/>
@@ -1110,7 +1110,7 @@
                 <w:noProof/>
                 <w:webHidden/>
               </w:rPr>
-              <w:instrText xml:space="preserve"> PAGEREF _Toc421098220 \h </w:instrText>
+              <w:instrText xml:space="preserve"> PAGEREF _Toc421128151 \h </w:instrText>
             </w:r>
             <w:r>
               <w:rPr>
@@ -1130,7 +1130,7 @@
                 <w:noProof/>
                 <w:webHidden/>
               </w:rPr>
-              <w:t>8</w:t>
+              <w:t>9</w:t>
             </w:r>
             <w:r>
               <w:rPr>
@@ -1150,7 +1150,7 @@
               <w:lang w:val="fr-FR" w:eastAsia="fr-FR"/>
             </w:rPr>
           </w:pPr>
-          <w:hyperlink w:anchor="_Toc421098221" w:history="1">
+          <w:hyperlink w:anchor="_Toc421128152" w:history="1">
             <w:r>
               <w:rPr>
                 <w:rStyle w:val="Hyperlink"/>
@@ -1177,7 +1177,7 @@
                 <w:noProof/>
                 <w:webHidden/>
               </w:rPr>
-              <w:instrText xml:space="preserve"> PAGEREF _Toc421098221 \h </w:instrText>
+              <w:instrText xml:space="preserve"> PAGEREF _Toc421128152 \h </w:instrText>
             </w:r>
             <w:r>
               <w:rPr>
@@ -1220,7 +1220,7 @@
               <w:lang w:val="fr-FR" w:eastAsia="fr-FR"/>
             </w:rPr>
           </w:pPr>
-          <w:hyperlink w:anchor="_Toc421098222" w:history="1">
+          <w:hyperlink w:anchor="_Toc421128153" w:history="1">
             <w:r>
               <w:rPr>
                 <w:rStyle w:val="Hyperlink"/>
@@ -1247,7 +1247,7 @@
                 <w:noProof/>
                 <w:webHidden/>
               </w:rPr>
-              <w:instrText xml:space="preserve"> PAGEREF _Toc421098222 \h </w:instrText>
+              <w:instrText xml:space="preserve"> PAGEREF _Toc421128153 \h </w:instrText>
             </w:r>
             <w:r>
               <w:rPr>
@@ -1287,7 +1287,7 @@
               <w:lang w:val="fr-FR" w:eastAsia="fr-FR"/>
             </w:rPr>
           </w:pPr>
-          <w:hyperlink w:anchor="_Toc421098223" w:history="1">
+          <w:hyperlink w:anchor="_Toc421128154" w:history="1">
             <w:r>
               <w:rPr>
                 <w:rStyle w:val="Hyperlink"/>
@@ -1314,7 +1314,7 @@
                 <w:noProof/>
                 <w:webHidden/>
               </w:rPr>
-              <w:instrText xml:space="preserve"> PAGEREF _Toc421098223 \h </w:instrText>
+              <w:instrText xml:space="preserve"> PAGEREF _Toc421128154 \h </w:instrText>
             </w:r>
             <w:r>
               <w:rPr>
@@ -1334,7 +1334,7 @@
                 <w:noProof/>
                 <w:webHidden/>
               </w:rPr>
-              <w:t>10</w:t>
+              <w:t>11</w:t>
             </w:r>
             <w:r>
               <w:rPr>
@@ -1354,7 +1354,7 @@
               <w:lang w:val="fr-FR" w:eastAsia="fr-FR"/>
             </w:rPr>
           </w:pPr>
-          <w:hyperlink w:anchor="_Toc421098224" w:history="1">
+          <w:hyperlink w:anchor="_Toc421128155" w:history="1">
             <w:r>
               <w:rPr>
                 <w:rStyle w:val="Hyperlink"/>
@@ -1381,7 +1381,7 @@
                 <w:noProof/>
                 <w:webHidden/>
               </w:rPr>
-              <w:instrText xml:space="preserve"> PAGEREF _Toc421098224 \h </w:instrText>
+              <w:instrText xml:space="preserve"> PAGEREF _Toc421128155 \h </w:instrText>
             </w:r>
             <w:r>
               <w:rPr>
@@ -1424,7 +1424,7 @@
               <w:lang w:val="fr-FR" w:eastAsia="fr-FR"/>
             </w:rPr>
           </w:pPr>
-          <w:hyperlink w:anchor="_Toc421098225" w:history="1">
+          <w:hyperlink w:anchor="_Toc421128156" w:history="1">
             <w:r>
               <w:rPr>
                 <w:rStyle w:val="Hyperlink"/>
@@ -1451,7 +1451,7 @@
                 <w:noProof/>
                 <w:webHidden/>
               </w:rPr>
-              <w:instrText xml:space="preserve"> PAGEREF _Toc421098225 \h </w:instrText>
+              <w:instrText xml:space="preserve"> PAGEREF _Toc421128156 \h </w:instrText>
             </w:r>
             <w:r>
               <w:rPr>
@@ -1491,7 +1491,7 @@
               <w:lang w:val="fr-FR" w:eastAsia="fr-FR"/>
             </w:rPr>
           </w:pPr>
-          <w:hyperlink w:anchor="_Toc421098226" w:history="1">
+          <w:hyperlink w:anchor="_Toc421128157" w:history="1">
             <w:r>
               <w:rPr>
                 <w:rStyle w:val="Hyperlink"/>
@@ -1518,7 +1518,7 @@
                 <w:noProof/>
                 <w:webHidden/>
               </w:rPr>
-              <w:instrText xml:space="preserve"> PAGEREF _Toc421098226 \h </w:instrText>
+              <w:instrText xml:space="preserve"> PAGEREF _Toc421128157 \h </w:instrText>
             </w:r>
             <w:r>
               <w:rPr>
@@ -1558,7 +1558,7 @@
               <w:lang w:val="fr-FR" w:eastAsia="fr-FR"/>
             </w:rPr>
           </w:pPr>
-          <w:hyperlink w:anchor="_Toc421098227" w:history="1">
+          <w:hyperlink w:anchor="_Toc421128158" w:history="1">
             <w:r>
               <w:rPr>
                 <w:rStyle w:val="Hyperlink"/>
@@ -1585,7 +1585,7 @@
                 <w:noProof/>
                 <w:webHidden/>
               </w:rPr>
-              <w:instrText xml:space="preserve"> PAGEREF _Toc421098227 \h </w:instrText>
+              <w:instrText xml:space="preserve"> PAGEREF _Toc421128158 \h </w:instrText>
             </w:r>
             <w:r>
               <w:rPr>
@@ -1625,7 +1625,7 @@
               <w:lang w:val="fr-FR" w:eastAsia="fr-FR"/>
             </w:rPr>
           </w:pPr>
-          <w:hyperlink w:anchor="_Toc421098228" w:history="1">
+          <w:hyperlink w:anchor="_Toc421128159" w:history="1">
             <w:r>
               <w:rPr>
                 <w:rStyle w:val="Hyperlink"/>
@@ -1652,7 +1652,7 @@
                 <w:noProof/>
                 <w:webHidden/>
               </w:rPr>
-              <w:instrText xml:space="preserve"> PAGEREF _Toc421098228 \h </w:instrText>
+              <w:instrText xml:space="preserve"> PAGEREF _Toc421128159 \h </w:instrText>
             </w:r>
             <w:r>
               <w:rPr>
@@ -1695,7 +1695,7 @@
               <w:lang w:val="fr-FR" w:eastAsia="fr-FR"/>
             </w:rPr>
           </w:pPr>
-          <w:hyperlink w:anchor="_Toc421098229" w:history="1">
+          <w:hyperlink w:anchor="_Toc421128160" w:history="1">
             <w:r>
               <w:rPr>
                 <w:rStyle w:val="Hyperlink"/>
@@ -1722,7 +1722,7 @@
                 <w:noProof/>
                 <w:webHidden/>
               </w:rPr>
-              <w:instrText xml:space="preserve"> PAGEREF _Toc421098229 \h </w:instrText>
+              <w:instrText xml:space="preserve"> PAGEREF _Toc421128160 \h </w:instrText>
             </w:r>
             <w:r>
               <w:rPr>
@@ -1765,7 +1765,7 @@
               <w:lang w:val="fr-FR" w:eastAsia="fr-FR"/>
             </w:rPr>
           </w:pPr>
-          <w:hyperlink w:anchor="_Toc421098230" w:history="1">
+          <w:hyperlink w:anchor="_Toc421128161" w:history="1">
             <w:r>
               <w:rPr>
                 <w:rStyle w:val="Hyperlink"/>
@@ -1792,7 +1792,7 @@
                 <w:noProof/>
                 <w:webHidden/>
               </w:rPr>
-              <w:instrText xml:space="preserve"> PAGEREF _Toc421098230 \h </w:instrText>
+              <w:instrText xml:space="preserve"> PAGEREF _Toc421128161 \h </w:instrText>
             </w:r>
             <w:r>
               <w:rPr>
@@ -1832,7 +1832,7 @@
               <w:lang w:val="fr-FR" w:eastAsia="fr-FR"/>
             </w:rPr>
           </w:pPr>
-          <w:hyperlink w:anchor="_Toc421098231" w:history="1">
+          <w:hyperlink w:anchor="_Toc421128162" w:history="1">
             <w:r>
               <w:rPr>
                 <w:rStyle w:val="Hyperlink"/>
@@ -1859,7 +1859,7 @@
                 <w:noProof/>
                 <w:webHidden/>
               </w:rPr>
-              <w:instrText xml:space="preserve"> PAGEREF _Toc421098231 \h </w:instrText>
+              <w:instrText xml:space="preserve"> PAGEREF _Toc421128162 \h </w:instrText>
             </w:r>
             <w:r>
               <w:rPr>
@@ -1899,7 +1899,7 @@
               <w:lang w:val="fr-FR" w:eastAsia="fr-FR"/>
             </w:rPr>
           </w:pPr>
-          <w:hyperlink w:anchor="_Toc421098232" w:history="1">
+          <w:hyperlink w:anchor="_Toc421128163" w:history="1">
             <w:r>
               <w:rPr>
                 <w:rStyle w:val="Hyperlink"/>
@@ -1926,7 +1926,7 @@
                 <w:noProof/>
                 <w:webHidden/>
               </w:rPr>
-              <w:instrText xml:space="preserve"> PAGEREF _Toc421098232 \h </w:instrText>
+              <w:instrText xml:space="preserve"> PAGEREF _Toc421128163 \h </w:instrText>
             </w:r>
             <w:r>
               <w:rPr>
@@ -1966,7 +1966,7 @@
               <w:lang w:val="fr-FR" w:eastAsia="fr-FR"/>
             </w:rPr>
           </w:pPr>
-          <w:hyperlink w:anchor="_Toc421098233" w:history="1">
+          <w:hyperlink w:anchor="_Toc421128164" w:history="1">
             <w:r>
               <w:rPr>
                 <w:rStyle w:val="Hyperlink"/>
@@ -1993,7 +1993,7 @@
                 <w:noProof/>
                 <w:webHidden/>
               </w:rPr>
-              <w:instrText xml:space="preserve"> PAGEREF _Toc421098233 \h </w:instrText>
+              <w:instrText xml:space="preserve"> PAGEREF _Toc421128164 \h </w:instrText>
             </w:r>
             <w:r>
               <w:rPr>
@@ -2013,7 +2013,7 @@
                 <w:noProof/>
                 <w:webHidden/>
               </w:rPr>
-              <w:t>14</w:t>
+              <w:t>15</w:t>
             </w:r>
             <w:r>
               <w:rPr>
@@ -2033,7 +2033,7 @@
               <w:lang w:val="fr-FR" w:eastAsia="fr-FR"/>
             </w:rPr>
           </w:pPr>
-          <w:hyperlink w:anchor="_Toc421098234" w:history="1">
+          <w:hyperlink w:anchor="_Toc421128165" w:history="1">
             <w:r>
               <w:rPr>
                 <w:rStyle w:val="Hyperlink"/>
@@ -2060,7 +2060,7 @@
                 <w:noProof/>
                 <w:webHidden/>
               </w:rPr>
-              <w:instrText xml:space="preserve"> PAGEREF _Toc421098234 \h </w:instrText>
+              <w:instrText xml:space="preserve"> PAGEREF _Toc421128165 \h </w:instrText>
             </w:r>
             <w:r>
               <w:rPr>
@@ -2100,7 +2100,7 @@
               <w:lang w:val="fr-FR" w:eastAsia="fr-FR"/>
             </w:rPr>
           </w:pPr>
-          <w:hyperlink w:anchor="_Toc421098235" w:history="1">
+          <w:hyperlink w:anchor="_Toc421128166" w:history="1">
             <w:r>
               <w:rPr>
                 <w:rStyle w:val="Hyperlink"/>
@@ -2127,7 +2127,7 @@
                 <w:noProof/>
                 <w:webHidden/>
               </w:rPr>
-              <w:instrText xml:space="preserve"> PAGEREF _Toc421098235 \h </w:instrText>
+              <w:instrText xml:space="preserve"> PAGEREF _Toc421128166 \h </w:instrText>
             </w:r>
             <w:r>
               <w:rPr>
@@ -2167,7 +2167,7 @@
               <w:lang w:val="fr-FR" w:eastAsia="fr-FR"/>
             </w:rPr>
           </w:pPr>
-          <w:hyperlink w:anchor="_Toc421098236" w:history="1">
+          <w:hyperlink w:anchor="_Toc421128167" w:history="1">
             <w:r>
               <w:rPr>
                 <w:rStyle w:val="Hyperlink"/>
@@ -2194,7 +2194,7 @@
                 <w:noProof/>
                 <w:webHidden/>
               </w:rPr>
-              <w:instrText xml:space="preserve"> PAGEREF _Toc421098236 \h </w:instrText>
+              <w:instrText xml:space="preserve"> PAGEREF _Toc421128167 \h </w:instrText>
             </w:r>
             <w:r>
               <w:rPr>
@@ -2234,7 +2234,7 @@
               <w:lang w:val="fr-FR" w:eastAsia="fr-FR"/>
             </w:rPr>
           </w:pPr>
-          <w:hyperlink w:anchor="_Toc421098237" w:history="1">
+          <w:hyperlink w:anchor="_Toc421128168" w:history="1">
             <w:r>
               <w:rPr>
                 <w:rStyle w:val="Hyperlink"/>
@@ -2261,7 +2261,7 @@
                 <w:noProof/>
                 <w:webHidden/>
               </w:rPr>
-              <w:instrText xml:space="preserve"> PAGEREF _Toc421098237 \h </w:instrText>
+              <w:instrText xml:space="preserve"> PAGEREF _Toc421128168 \h </w:instrText>
             </w:r>
             <w:r>
               <w:rPr>
@@ -2304,7 +2304,7 @@
               <w:lang w:val="fr-FR" w:eastAsia="fr-FR"/>
             </w:rPr>
           </w:pPr>
-          <w:hyperlink w:anchor="_Toc421098238" w:history="1">
+          <w:hyperlink w:anchor="_Toc421128169" w:history="1">
             <w:r>
               <w:rPr>
                 <w:rStyle w:val="Hyperlink"/>
@@ -2331,7 +2331,7 @@
                 <w:noProof/>
                 <w:webHidden/>
               </w:rPr>
-              <w:instrText xml:space="preserve"> PAGEREF _Toc421098238 \h </w:instrText>
+              <w:instrText xml:space="preserve"> PAGEREF _Toc421128169 \h </w:instrText>
             </w:r>
             <w:r>
               <w:rPr>
@@ -2371,7 +2371,7 @@
               <w:lang w:val="fr-FR" w:eastAsia="fr-FR"/>
             </w:rPr>
           </w:pPr>
-          <w:hyperlink w:anchor="_Toc421098239" w:history="1">
+          <w:hyperlink w:anchor="_Toc421128170" w:history="1">
             <w:r>
               <w:rPr>
                 <w:rStyle w:val="Hyperlink"/>
@@ -2398,7 +2398,7 @@
                 <w:noProof/>
                 <w:webHidden/>
               </w:rPr>
-              <w:instrText xml:space="preserve"> PAGEREF _Toc421098239 \h </w:instrText>
+              <w:instrText xml:space="preserve"> PAGEREF _Toc421128170 \h </w:instrText>
             </w:r>
             <w:r>
               <w:rPr>
@@ -2438,7 +2438,7 @@
               <w:lang w:val="fr-FR" w:eastAsia="fr-FR"/>
             </w:rPr>
           </w:pPr>
-          <w:hyperlink w:anchor="_Toc421098240" w:history="1">
+          <w:hyperlink w:anchor="_Toc421128171" w:history="1">
             <w:r>
               <w:rPr>
                 <w:rStyle w:val="Hyperlink"/>
@@ -2465,7 +2465,7 @@
                 <w:noProof/>
                 <w:webHidden/>
               </w:rPr>
-              <w:instrText xml:space="preserve"> PAGEREF _Toc421098240 \h </w:instrText>
+              <w:instrText xml:space="preserve"> PAGEREF _Toc421128171 \h </w:instrText>
             </w:r>
             <w:r>
               <w:rPr>
@@ -2505,7 +2505,7 @@
               <w:lang w:val="fr-FR" w:eastAsia="fr-FR"/>
             </w:rPr>
           </w:pPr>
-          <w:hyperlink w:anchor="_Toc421098241" w:history="1">
+          <w:hyperlink w:anchor="_Toc421128172" w:history="1">
             <w:r>
               <w:rPr>
                 <w:rStyle w:val="Hyperlink"/>
@@ -2532,7 +2532,7 @@
                 <w:noProof/>
                 <w:webHidden/>
               </w:rPr>
-              <w:instrText xml:space="preserve"> PAGEREF _Toc421098241 \h </w:instrText>
+              <w:instrText xml:space="preserve"> PAGEREF _Toc421128172 \h </w:instrText>
             </w:r>
             <w:r>
               <w:rPr>
@@ -2552,7 +2552,7 @@
                 <w:noProof/>
                 <w:webHidden/>
               </w:rPr>
-              <w:t>17</w:t>
+              <w:t>18</w:t>
             </w:r>
             <w:r>
               <w:rPr>
@@ -2572,7 +2572,7 @@
               <w:lang w:val="fr-FR" w:eastAsia="fr-FR"/>
             </w:rPr>
           </w:pPr>
-          <w:hyperlink w:anchor="_Toc421098242" w:history="1">
+          <w:hyperlink w:anchor="_Toc421128173" w:history="1">
             <w:r>
               <w:rPr>
                 <w:rStyle w:val="Hyperlink"/>
@@ -2599,7 +2599,7 @@
                 <w:noProof/>
                 <w:webHidden/>
               </w:rPr>
-              <w:instrText xml:space="preserve"> PAGEREF _Toc421098242 \h </w:instrText>
+              <w:instrText xml:space="preserve"> PAGEREF _Toc421128173 \h </w:instrText>
             </w:r>
             <w:r>
               <w:rPr>
@@ -2639,7 +2639,7 @@
               <w:lang w:val="fr-FR" w:eastAsia="fr-FR"/>
             </w:rPr>
           </w:pPr>
-          <w:hyperlink w:anchor="_Toc421098243" w:history="1">
+          <w:hyperlink w:anchor="_Toc421128174" w:history="1">
             <w:r>
               <w:rPr>
                 <w:rStyle w:val="Hyperlink"/>
@@ -2666,7 +2666,7 @@
                 <w:noProof/>
                 <w:webHidden/>
               </w:rPr>
-              <w:instrText xml:space="preserve"> PAGEREF _Toc421098243 \h </w:instrText>
+              <w:instrText xml:space="preserve"> PAGEREF _Toc421128174 \h </w:instrText>
             </w:r>
             <w:r>
               <w:rPr>
@@ -2706,7 +2706,7 @@
               <w:lang w:val="fr-FR" w:eastAsia="fr-FR"/>
             </w:rPr>
           </w:pPr>
-          <w:hyperlink w:anchor="_Toc421098244" w:history="1">
+          <w:hyperlink w:anchor="_Toc421128175" w:history="1">
             <w:r>
               <w:rPr>
                 <w:rStyle w:val="Hyperlink"/>
@@ -2733,7 +2733,7 @@
                 <w:noProof/>
                 <w:webHidden/>
               </w:rPr>
-              <w:instrText xml:space="preserve"> PAGEREF _Toc421098244 \h </w:instrText>
+              <w:instrText xml:space="preserve"> PAGEREF _Toc421128175 \h </w:instrText>
             </w:r>
             <w:r>
               <w:rPr>
@@ -2773,7 +2773,7 @@
               <w:lang w:val="fr-FR" w:eastAsia="fr-FR"/>
             </w:rPr>
           </w:pPr>
-          <w:hyperlink w:anchor="_Toc421098245" w:history="1">
+          <w:hyperlink w:anchor="_Toc421128176" w:history="1">
             <w:r>
               <w:rPr>
                 <w:rStyle w:val="Hyperlink"/>
@@ -2800,7 +2800,7 @@
                 <w:noProof/>
                 <w:webHidden/>
               </w:rPr>
-              <w:instrText xml:space="preserve"> PAGEREF _Toc421098245 \h </w:instrText>
+              <w:instrText xml:space="preserve"> PAGEREF _Toc421128176 \h </w:instrText>
             </w:r>
             <w:r>
               <w:rPr>
@@ -2840,7 +2840,7 @@
               <w:lang w:val="fr-FR" w:eastAsia="fr-FR"/>
             </w:rPr>
           </w:pPr>
-          <w:hyperlink w:anchor="_Toc421098246" w:history="1">
+          <w:hyperlink w:anchor="_Toc421128177" w:history="1">
             <w:r>
               <w:rPr>
                 <w:rStyle w:val="Hyperlink"/>
@@ -2867,7 +2867,7 @@
                 <w:noProof/>
                 <w:webHidden/>
               </w:rPr>
-              <w:instrText xml:space="preserve"> PAGEREF _Toc421098246 \h </w:instrText>
+              <w:instrText xml:space="preserve"> PAGEREF _Toc421128177 \h </w:instrText>
             </w:r>
             <w:r>
               <w:rPr>
@@ -2907,7 +2907,7 @@
               <w:lang w:val="fr-FR" w:eastAsia="fr-FR"/>
             </w:rPr>
           </w:pPr>
-          <w:hyperlink w:anchor="_Toc421098247" w:history="1">
+          <w:hyperlink w:anchor="_Toc421128178" w:history="1">
             <w:r>
               <w:rPr>
                 <w:rStyle w:val="Hyperlink"/>
@@ -2934,7 +2934,7 @@
                 <w:noProof/>
                 <w:webHidden/>
               </w:rPr>
-              <w:instrText xml:space="preserve"> PAGEREF _Toc421098247 \h </w:instrText>
+              <w:instrText xml:space="preserve"> PAGEREF _Toc421128178 \h </w:instrText>
             </w:r>
             <w:r>
               <w:rPr>
@@ -2974,7 +2974,7 @@
               <w:lang w:val="fr-FR" w:eastAsia="fr-FR"/>
             </w:rPr>
           </w:pPr>
-          <w:hyperlink w:anchor="_Toc421098248" w:history="1">
+          <w:hyperlink w:anchor="_Toc421128179" w:history="1">
             <w:r>
               <w:rPr>
                 <w:rStyle w:val="Hyperlink"/>
@@ -3001,7 +3001,7 @@
                 <w:noProof/>
                 <w:webHidden/>
               </w:rPr>
-              <w:instrText xml:space="preserve"> PAGEREF _Toc421098248 \h </w:instrText>
+              <w:instrText xml:space="preserve"> PAGEREF _Toc421128179 \h </w:instrText>
             </w:r>
             <w:r>
               <w:rPr>
@@ -3044,7 +3044,7 @@
               <w:lang w:val="fr-FR" w:eastAsia="fr-FR"/>
             </w:rPr>
           </w:pPr>
-          <w:hyperlink w:anchor="_Toc421098249" w:history="1">
+          <w:hyperlink w:anchor="_Toc421128180" w:history="1">
             <w:r>
               <w:rPr>
                 <w:rStyle w:val="Hyperlink"/>
@@ -3071,7 +3071,7 @@
                 <w:noProof/>
                 <w:webHidden/>
               </w:rPr>
-              <w:instrText xml:space="preserve"> PAGEREF _Toc421098249 \h </w:instrText>
+              <w:instrText xml:space="preserve"> PAGEREF _Toc421128180 \h </w:instrText>
             </w:r>
             <w:r>
               <w:rPr>
@@ -3111,7 +3111,7 @@
               <w:lang w:val="fr-FR" w:eastAsia="fr-FR"/>
             </w:rPr>
           </w:pPr>
-          <w:hyperlink w:anchor="_Toc421098250" w:history="1">
+          <w:hyperlink w:anchor="_Toc421128181" w:history="1">
             <w:r>
               <w:rPr>
                 <w:rStyle w:val="Hyperlink"/>
@@ -3138,7 +3138,7 @@
                 <w:noProof/>
                 <w:webHidden/>
               </w:rPr>
-              <w:instrText xml:space="preserve"> PAGEREF _Toc421098250 \h </w:instrText>
+              <w:instrText xml:space="preserve"> PAGEREF _Toc421128181 \h </w:instrText>
             </w:r>
             <w:r>
               <w:rPr>
@@ -3178,7 +3178,7 @@
               <w:lang w:val="fr-FR" w:eastAsia="fr-FR"/>
             </w:rPr>
           </w:pPr>
-          <w:hyperlink w:anchor="_Toc421098251" w:history="1">
+          <w:hyperlink w:anchor="_Toc421128182" w:history="1">
             <w:r>
               <w:rPr>
                 <w:rStyle w:val="Hyperlink"/>
@@ -3205,7 +3205,7 @@
                 <w:noProof/>
                 <w:webHidden/>
               </w:rPr>
-              <w:instrText xml:space="preserve"> PAGEREF _Toc421098251 \h </w:instrText>
+              <w:instrText xml:space="preserve"> PAGEREF _Toc421128182 \h </w:instrText>
             </w:r>
             <w:r>
               <w:rPr>
@@ -3245,7 +3245,7 @@
               <w:lang w:val="fr-FR" w:eastAsia="fr-FR"/>
             </w:rPr>
           </w:pPr>
-          <w:hyperlink w:anchor="_Toc421098252" w:history="1">
+          <w:hyperlink w:anchor="_Toc421128183" w:history="1">
             <w:r>
               <w:rPr>
                 <w:rStyle w:val="Hyperlink"/>
@@ -3272,7 +3272,7 @@
                 <w:noProof/>
                 <w:webHidden/>
               </w:rPr>
-              <w:instrText xml:space="preserve"> PAGEREF _Toc421098252 \h </w:instrText>
+              <w:instrText xml:space="preserve"> PAGEREF _Toc421128183 \h </w:instrText>
             </w:r>
             <w:r>
               <w:rPr>
@@ -3315,7 +3315,7 @@
               <w:lang w:val="fr-FR" w:eastAsia="fr-FR"/>
             </w:rPr>
           </w:pPr>
-          <w:hyperlink w:anchor="_Toc421098253" w:history="1">
+          <w:hyperlink w:anchor="_Toc421128184" w:history="1">
             <w:r>
               <w:rPr>
                 <w:rStyle w:val="Hyperlink"/>
@@ -3342,7 +3342,7 @@
                 <w:noProof/>
                 <w:webHidden/>
               </w:rPr>
-              <w:instrText xml:space="preserve"> PAGEREF _Toc421098253 \h </w:instrText>
+              <w:instrText xml:space="preserve"> PAGEREF _Toc421128184 \h </w:instrText>
             </w:r>
             <w:r>
               <w:rPr>
@@ -3382,7 +3382,7 @@
               <w:lang w:val="fr-FR" w:eastAsia="fr-FR"/>
             </w:rPr>
           </w:pPr>
-          <w:hyperlink w:anchor="_Toc421098254" w:history="1">
+          <w:hyperlink w:anchor="_Toc421128185" w:history="1">
             <w:r>
               <w:rPr>
                 <w:rStyle w:val="Hyperlink"/>
@@ -3409,7 +3409,7 @@
                 <w:noProof/>
                 <w:webHidden/>
               </w:rPr>
-              <w:instrText xml:space="preserve"> PAGEREF _Toc421098254 \h </w:instrText>
+              <w:instrText xml:space="preserve"> PAGEREF _Toc421128185 \h </w:instrText>
             </w:r>
             <w:r>
               <w:rPr>
@@ -3449,7 +3449,7 @@
               <w:lang w:val="fr-FR" w:eastAsia="fr-FR"/>
             </w:rPr>
           </w:pPr>
-          <w:hyperlink w:anchor="_Toc421098255" w:history="1">
+          <w:hyperlink w:anchor="_Toc421128186" w:history="1">
             <w:r>
               <w:rPr>
                 <w:rStyle w:val="Hyperlink"/>
@@ -3476,7 +3476,7 @@
                 <w:noProof/>
                 <w:webHidden/>
               </w:rPr>
-              <w:instrText xml:space="preserve"> PAGEREF _Toc421098255 \h </w:instrText>
+              <w:instrText xml:space="preserve"> PAGEREF _Toc421128186 \h </w:instrText>
             </w:r>
             <w:r>
               <w:rPr>
@@ -3516,7 +3516,7 @@
               <w:lang w:val="fr-FR" w:eastAsia="fr-FR"/>
             </w:rPr>
           </w:pPr>
-          <w:hyperlink w:anchor="_Toc421098256" w:history="1">
+          <w:hyperlink w:anchor="_Toc421128187" w:history="1">
             <w:r>
               <w:rPr>
                 <w:rStyle w:val="Hyperlink"/>
@@ -3543,7 +3543,7 @@
                 <w:noProof/>
                 <w:webHidden/>
               </w:rPr>
-              <w:instrText xml:space="preserve"> PAGEREF _Toc421098256 \h </w:instrText>
+              <w:instrText xml:space="preserve"> PAGEREF _Toc421128187 \h </w:instrText>
             </w:r>
             <w:r>
               <w:rPr>
@@ -3586,7 +3586,7 @@
               <w:lang w:val="fr-FR" w:eastAsia="fr-FR"/>
             </w:rPr>
           </w:pPr>
-          <w:hyperlink w:anchor="_Toc421098257" w:history="1">
+          <w:hyperlink w:anchor="_Toc421128188" w:history="1">
             <w:r>
               <w:rPr>
                 <w:rStyle w:val="Hyperlink"/>
@@ -3613,7 +3613,7 @@
                 <w:noProof/>
                 <w:webHidden/>
               </w:rPr>
-              <w:instrText xml:space="preserve"> PAGEREF _Toc421098257 \h </w:instrText>
+              <w:instrText xml:space="preserve"> PAGEREF _Toc421128188 \h </w:instrText>
             </w:r>
             <w:r>
               <w:rPr>
@@ -3653,7 +3653,7 @@
               <w:lang w:val="fr-FR" w:eastAsia="fr-FR"/>
             </w:rPr>
           </w:pPr>
-          <w:hyperlink w:anchor="_Toc421098258" w:history="1">
+          <w:hyperlink w:anchor="_Toc421128189" w:history="1">
             <w:r>
               <w:rPr>
                 <w:rStyle w:val="Hyperlink"/>
@@ -3680,7 +3680,7 @@
                 <w:noProof/>
                 <w:webHidden/>
               </w:rPr>
-              <w:instrText xml:space="preserve"> PAGEREF _Toc421098258 \h </w:instrText>
+              <w:instrText xml:space="preserve"> PAGEREF _Toc421128189 \h </w:instrText>
             </w:r>
             <w:r>
               <w:rPr>
@@ -3720,7 +3720,7 @@
               <w:lang w:val="fr-FR" w:eastAsia="fr-FR"/>
             </w:rPr>
           </w:pPr>
-          <w:hyperlink w:anchor="_Toc421098259" w:history="1">
+          <w:hyperlink w:anchor="_Toc421128190" w:history="1">
             <w:r>
               <w:rPr>
                 <w:rStyle w:val="Hyperlink"/>
@@ -3747,7 +3747,7 @@
                 <w:noProof/>
                 <w:webHidden/>
               </w:rPr>
-              <w:instrText xml:space="preserve"> PAGEREF _Toc421098259 \h </w:instrText>
+              <w:instrText xml:space="preserve"> PAGEREF _Toc421128190 \h </w:instrText>
             </w:r>
             <w:r>
               <w:rPr>
@@ -3793,7 +3793,7 @@
       <w:pPr>
         <w:pStyle w:val="Heading1"/>
       </w:pPr>
-      <w:bookmarkStart w:id="2" w:name="_Toc421098209"/>
+      <w:bookmarkStart w:id="2" w:name="_Toc421128140"/>
       <w:r>
         <w:t>About</w:t>
       </w:r>
@@ -3916,7 +3916,7 @@
       <w:pPr>
         <w:pStyle w:val="Heading1"/>
       </w:pPr>
-      <w:bookmarkStart w:id="3" w:name="_Toc421098210"/>
+      <w:bookmarkStart w:id="3" w:name="_Toc421128141"/>
       <w:r>
         <w:t>Application</w:t>
       </w:r>
@@ -4135,7 +4135,7 @@
       <w:pPr>
         <w:pStyle w:val="Heading1"/>
       </w:pPr>
-      <w:bookmarkStart w:id="4" w:name="_Toc421098211"/>
+      <w:bookmarkStart w:id="4" w:name="_Toc421128142"/>
       <w:r>
         <w:t>License</w:t>
       </w:r>
@@ -4192,7 +4192,7 @@
       <w:pPr>
         <w:pStyle w:val="Heading1"/>
       </w:pPr>
-      <w:bookmarkStart w:id="5" w:name="_Toc421098212"/>
+      <w:bookmarkStart w:id="5" w:name="_Toc421128143"/>
       <w:r>
         <w:rPr>
           <w:color w:val="FF0000"/>
@@ -4243,7 +4243,13 @@
         <w:t xml:space="preserve"> / sub-items</w:t>
       </w:r>
       <w:r>
-        <w:t xml:space="preserve"> regardless of their type.</w:t>
+        <w:t xml:space="preserve"> regardless of</w:t>
+      </w:r>
+      <w:r>
+        <w:t xml:space="preserve"> the</w:t>
+      </w:r>
+      <w:r>
+        <w:t xml:space="preserve"> type.</w:t>
       </w:r>
     </w:p>
     <w:p/>
@@ -4260,9 +4266,16 @@
       </w:pPr>
       <w:r>
         <w:rPr>
+          <w:b/>
           <w:color w:val="000000" w:themeColor="text1"/>
         </w:rPr>
-        <w:t>Main table: table of tasks</w:t>
+        <w:t>Main</w:t>
+      </w:r>
+      <w:r>
+        <w:rPr>
+          <w:color w:val="000000" w:themeColor="text1"/>
+        </w:rPr>
+        <w:t xml:space="preserve"> table: table of tasks</w:t>
       </w:r>
     </w:p>
     <w:p>
@@ -4275,9 +4288,16 @@
       </w:pPr>
       <w:r>
         <w:rPr>
+          <w:b/>
           <w:color w:val="000000" w:themeColor="text1"/>
         </w:rPr>
-        <w:t>Sub-table: table of subtasks</w:t>
+        <w:t>Sub</w:t>
+      </w:r>
+      <w:r>
+        <w:rPr>
+          <w:color w:val="000000" w:themeColor="text1"/>
+        </w:rPr>
+        <w:t>-table: table of subtasks</w:t>
       </w:r>
     </w:p>
     <w:p>
@@ -4293,9 +4313,16 @@
       </w:pPr>
       <w:r>
         <w:rPr>
+          <w:b/>
           <w:color w:val="000000" w:themeColor="text1"/>
         </w:rPr>
-        <w:t xml:space="preserve">Parent task: </w:t>
+        <w:t>Parent</w:t>
+      </w:r>
+      <w:r>
+        <w:rPr>
+          <w:color w:val="000000" w:themeColor="text1"/>
+        </w:rPr>
+        <w:t xml:space="preserve"> task: </w:t>
       </w:r>
       <w:r>
         <w:rPr>
@@ -4446,69 +4473,68 @@
         <w:t xml:space="preserve">: </w:t>
       </w:r>
       <w:r>
-        <w:t>time</w:t>
-      </w:r>
-      <w:r>
-        <w:t xml:space="preserve"> length</w:t>
-      </w:r>
-      <w:r>
-        <w:t>,</w:t>
-      </w:r>
-      <w:r>
-        <w:t xml:space="preserve"> define</w:t>
-      </w:r>
-      <w:r>
-        <w:t>d</w:t>
+        <w:t>period of time</w:t>
+      </w:r>
+      <w:r>
+        <w:t xml:space="preserve"> defined by the </w:t>
+      </w:r>
+      <w:proofErr w:type="spellStart"/>
+      <w:r>
+        <w:t>Pomodoro</w:t>
+      </w:r>
+      <w:proofErr w:type="spellEnd"/>
+      <w:r>
+        <w:t xml:space="preserve"> Technique</w:t>
+      </w:r>
+      <w:r>
+        <w:t>®</w:t>
       </w:r>
       <w:r>
         <w:t xml:space="preserve"> </w:t>
       </w:r>
       <w:r>
-        <w:t xml:space="preserve">by </w:t>
-      </w:r>
-      <w:r>
-        <w:t xml:space="preserve">the </w:t>
+        <w:t>(</w:t>
       </w:r>
       <w:proofErr w:type="spellStart"/>
       <w:r>
-        <w:t>Pomodoro</w:t>
+        <w:t>pomodoro</w:t>
       </w:r>
       <w:proofErr w:type="spellEnd"/>
       <w:r>
-        <w:t xml:space="preserve"> Technique</w:t>
-      </w:r>
-      <w:r>
-        <w:t>®</w:t>
-      </w:r>
-      <w:r>
-        <w:t>,</w:t>
-      </w:r>
-      <w:r>
+        <w:t xml:space="preserve">) </w:t>
+      </w:r>
+      <w:r>
+        <w:t xml:space="preserve">when the timer is </w:t>
+      </w:r>
+      <w:r>
+        <w:rPr>
+          <w:color w:val="000000" w:themeColor="text1"/>
+        </w:rPr>
+        <w:t>started</w:t>
+      </w:r>
+      <w:r>
+        <w:rPr>
+          <w:color w:val="000000" w:themeColor="text1"/>
+        </w:rPr>
         <w:t xml:space="preserve"> </w:t>
       </w:r>
       <w:r>
-        <w:t>when</w:t>
-      </w:r>
-      <w:r>
-        <w:t xml:space="preserve"> a timer is </w:t>
-      </w:r>
-      <w:r>
-        <w:rPr>
-          <w:color w:val="000000" w:themeColor="text1"/>
-        </w:rPr>
-        <w:t>started</w:t>
-      </w:r>
-      <w:r>
-        <w:rPr>
-          <w:color w:val="000000" w:themeColor="text1"/>
-        </w:rPr>
-        <w:t xml:space="preserve"> </w:t>
-      </w:r>
-      <w:r>
-        <w:t>or</w:t>
-      </w:r>
-      <w:r>
-        <w:t xml:space="preserve"> paused.</w:t>
+        <w:t>or paused</w:t>
+      </w:r>
+      <w:r>
+        <w:t xml:space="preserve"> (</w:t>
+      </w:r>
+      <w:r>
+        <w:rPr>
+          <w:color w:val="FF0000"/>
+        </w:rPr>
+        <w:t>running</w:t>
+      </w:r>
+      <w:r>
+        <w:t>)</w:t>
+      </w:r>
+      <w:r>
+        <w:t>.</w:t>
       </w:r>
     </w:p>
     <w:p>
@@ -4566,7 +4592,24 @@
         <w:t xml:space="preserve"> </w:t>
       </w:r>
       <w:r>
-        <w:t xml:space="preserve">with as many real </w:t>
+        <w:t xml:space="preserve">with </w:t>
+      </w:r>
+      <w:proofErr w:type="gramStart"/>
+      <w:r>
+        <w:t>h</w:t>
+      </w:r>
+      <w:r>
+        <w:t>as</w:t>
+      </w:r>
+      <w:proofErr w:type="gramEnd"/>
+      <w:r>
+        <w:t xml:space="preserve"> </w:t>
+      </w:r>
+      <w:r>
+        <w:t xml:space="preserve">as </w:t>
+      </w:r>
+      <w:r>
+        <w:t xml:space="preserve">many real </w:t>
       </w:r>
       <w:proofErr w:type="spellStart"/>
       <w:r>
@@ -4599,6 +4642,107 @@
     </w:p>
     <w:p>
       <w:pPr>
+        <w:pStyle w:val="ListParagraph"/>
+        <w:numPr>
+          <w:ilvl w:val="0"/>
+          <w:numId w:val="40"/>
+        </w:numPr>
+        <w:rPr>
+          <w:color w:val="000000" w:themeColor="text1"/>
+        </w:rPr>
+      </w:pPr>
+      <w:r>
+        <w:rPr>
+          <w:b/>
+          <w:color w:val="000000" w:themeColor="text1"/>
+        </w:rPr>
+        <w:t>Work</w:t>
+      </w:r>
+      <w:r>
+        <w:rPr>
+          <w:b/>
+          <w:color w:val="000000" w:themeColor="text1"/>
+        </w:rPr>
+        <w:t>ing</w:t>
+      </w:r>
+      <w:r>
+        <w:rPr>
+          <w:color w:val="000000" w:themeColor="text1"/>
+        </w:rPr>
+        <w:t xml:space="preserve"> day:</w:t>
+      </w:r>
+      <w:r>
+        <w:rPr>
+          <w:color w:val="000000" w:themeColor="text1"/>
+        </w:rPr>
+        <w:t xml:space="preserve"> day which length is define</w:t>
+      </w:r>
+      <w:r>
+        <w:rPr>
+          <w:color w:val="000000" w:themeColor="text1"/>
+        </w:rPr>
+        <w:t>d</w:t>
+      </w:r>
+      <w:r>
+        <w:rPr>
+          <w:color w:val="000000" w:themeColor="text1"/>
+        </w:rPr>
+        <w:t xml:space="preserve"> by the length of the max number of </w:t>
+      </w:r>
+      <w:proofErr w:type="spellStart"/>
+      <w:r>
+        <w:rPr>
+          <w:color w:val="000000" w:themeColor="text1"/>
+        </w:rPr>
+        <w:t>pomodoro</w:t>
+      </w:r>
+      <w:r>
+        <w:rPr>
+          <w:color w:val="000000" w:themeColor="text1"/>
+        </w:rPr>
+        <w:t>s</w:t>
+      </w:r>
+      <w:proofErr w:type="spellEnd"/>
+      <w:r>
+        <w:rPr>
+          <w:color w:val="000000" w:themeColor="text1"/>
+        </w:rPr>
+        <w:t xml:space="preserve"> per day</w:t>
+      </w:r>
+      <w:r>
+        <w:rPr>
+          <w:color w:val="000000" w:themeColor="text1"/>
+        </w:rPr>
+        <w:t xml:space="preserve"> (effective day) and breaks (plain day)</w:t>
+      </w:r>
+      <w:r>
+        <w:rPr>
+          <w:color w:val="000000" w:themeColor="text1"/>
+        </w:rPr>
+        <w:t xml:space="preserve"> (see </w:t>
+      </w:r>
+      <w:r>
+        <w:rPr>
+          <w:b/>
+          <w:color w:val="000000" w:themeColor="text1"/>
+        </w:rPr>
+        <w:t>How to set the preferences</w:t>
+      </w:r>
+      <w:r>
+        <w:rPr>
+          <w:color w:val="000000" w:themeColor="text1"/>
+        </w:rPr>
+        <w:t>)</w:t>
+      </w:r>
+      <w:r>
+        <w:rPr>
+          <w:color w:val="000000" w:themeColor="text1"/>
+        </w:rPr>
+        <w:t>.</w:t>
+      </w:r>
+    </w:p>
+    <w:p>
+      <w:pPr>
         <w:ind w:left="360"/>
         <w:rPr>
           <w:color w:val="000000" w:themeColor="text1"/>
@@ -4609,7 +4753,7 @@
       <w:pPr>
         <w:pStyle w:val="Heading1"/>
       </w:pPr>
-      <w:bookmarkStart w:id="6" w:name="_Toc421098213"/>
+      <w:bookmarkStart w:id="6" w:name="_Toc421128144"/>
       <w:proofErr w:type="spellStart"/>
       <w:r>
         <w:t>Pomodoro</w:t>
@@ -5082,7 +5226,11 @@
             </w:r>
             <w:proofErr w:type="spellEnd"/>
             <w:r>
-              <w:t xml:space="preserve"> Comes a 15-30 Minute Break</w:t>
+              <w:t xml:space="preserve"> Comes a 15-30 </w:t>
+            </w:r>
+            <w:r>
+              <w:lastRenderedPageBreak/>
+              <w:t>Minute Break</w:t>
             </w:r>
           </w:p>
         </w:tc>
@@ -5092,6 +5240,7 @@
           </w:tcPr>
           <w:p>
             <w:r>
+              <w:lastRenderedPageBreak/>
               <w:t xml:space="preserve">Configurable in </w:t>
             </w:r>
             <w:r>
@@ -5108,6 +5257,7 @@
             <w:proofErr w:type="spellStart"/>
             <w:proofErr w:type="gramStart"/>
             <w:r>
+              <w:lastRenderedPageBreak/>
               <w:t>mAP</w:t>
             </w:r>
             <w:proofErr w:type="spellEnd"/>
@@ -5161,11 +5311,7 @@
               <w:t>restarting a Set</w:t>
             </w:r>
             <w:r>
-              <w:t xml:space="preserve"> after stopping </w:t>
-            </w:r>
-            <w:r>
-              <w:lastRenderedPageBreak/>
-              <w:t>the timer</w:t>
+              <w:t xml:space="preserve"> after stopping the timer</w:t>
             </w:r>
             <w:r>
               <w:t>.</w:t>
@@ -5846,7 +5992,7 @@
           <w:szCs w:val="32"/>
         </w:rPr>
       </w:pPr>
-      <w:bookmarkStart w:id="7" w:name="_Toc421098214"/>
+      <w:bookmarkStart w:id="7" w:name="_Toc421128145"/>
       <w:r>
         <w:rPr>
           <w:color w:val="FF0000"/>
@@ -6122,7 +6268,11 @@
             </w:r>
             <w:proofErr w:type="spellEnd"/>
             <w:r>
-              <w:t xml:space="preserve"> (real, estimated</w:t>
+              <w:t xml:space="preserve"> </w:t>
+            </w:r>
+            <w:r>
+              <w:lastRenderedPageBreak/>
+              <w:t>(real, estimated</w:t>
             </w:r>
             <w:r>
               <w:t xml:space="preserve"> and</w:t>
@@ -6148,6 +6298,7 @@
             <w:proofErr w:type="spellStart"/>
             <w:proofErr w:type="gramStart"/>
             <w:r>
+              <w:lastRenderedPageBreak/>
               <w:t>mAP</w:t>
             </w:r>
             <w:proofErr w:type="spellEnd"/>
@@ -6157,6 +6308,7 @@
             </w:r>
             <w:proofErr w:type="spellStart"/>
             <w:r>
+              <w:lastRenderedPageBreak/>
               <w:t>pomodoros</w:t>
             </w:r>
             <w:proofErr w:type="spellEnd"/>
@@ -6374,7 +6526,7 @@
       <w:pPr>
         <w:pStyle w:val="Heading1"/>
       </w:pPr>
-      <w:bookmarkStart w:id="8" w:name="_Toc421098215"/>
+      <w:bookmarkStart w:id="8" w:name="_Toc421128146"/>
       <w:r>
         <w:rPr>
           <w:color w:val="FF0000"/>
@@ -7142,6 +7294,7 @@
               <w:t xml:space="preserve">one) </w:t>
             </w:r>
             <w:r>
+              <w:lastRenderedPageBreak/>
               <w:t xml:space="preserve">back to the </w:t>
             </w:r>
             <w:r>
@@ -7223,6 +7376,7 @@
           </w:tcPr>
           <w:p>
             <w:r>
+              <w:lastRenderedPageBreak/>
               <w:t>Indicator</w:t>
             </w:r>
             <w:r>
@@ -7285,11 +7439,7 @@
               <w:t xml:space="preserve"> of</w:t>
             </w:r>
             <w:r>
-              <w:t xml:space="preserve"> the </w:t>
-            </w:r>
-            <w:r>
-              <w:lastRenderedPageBreak/>
-              <w:t>tasks</w:t>
+              <w:t xml:space="preserve"> the tasks</w:t>
             </w:r>
             <w:r>
               <w:t>.</w:t>
@@ -7412,7 +7562,6 @@
           </w:tcPr>
           <w:p>
             <w:r>
-              <w:lastRenderedPageBreak/>
               <w:t>Chart</w:t>
             </w:r>
             <w:r>
@@ -7526,7 +7675,7 @@
       <w:pPr>
         <w:pStyle w:val="Heading1"/>
       </w:pPr>
-      <w:bookmarkStart w:id="9" w:name="_Toc421098216"/>
+      <w:bookmarkStart w:id="9" w:name="_Toc421128147"/>
       <w:r>
         <w:t>Configuration</w:t>
       </w:r>
@@ -7897,7 +8046,7 @@
       <w:pPr>
         <w:pStyle w:val="Heading2"/>
       </w:pPr>
-      <w:bookmarkStart w:id="10" w:name="_Toc421098217"/>
+      <w:bookmarkStart w:id="10" w:name="_Toc421128148"/>
       <w:proofErr w:type="spellStart"/>
       <w:r>
         <w:t>MySQL</w:t>
@@ -8090,6 +8239,7 @@
         </w:numPr>
       </w:pPr>
       <w:r>
+        <w:lastRenderedPageBreak/>
         <w:t xml:space="preserve">A </w:t>
       </w:r>
       <w:r>
@@ -8182,7 +8332,6 @@
               <w:pStyle w:val="NoSpacing"/>
             </w:pPr>
             <w:r>
-              <w:lastRenderedPageBreak/>
               <w:t xml:space="preserve">database=&lt;database name&gt; </w:t>
             </w:r>
           </w:p>
@@ -8547,7 +8696,7 @@
       <w:pPr>
         <w:pStyle w:val="Heading2"/>
       </w:pPr>
-      <w:bookmarkStart w:id="11" w:name="_Toc421098218"/>
+      <w:bookmarkStart w:id="11" w:name="_Toc421128149"/>
       <w:r>
         <w:t>Logger</w:t>
       </w:r>
@@ -8705,7 +8854,7 @@
       <w:pPr>
         <w:pStyle w:val="Heading2"/>
       </w:pPr>
-      <w:bookmarkStart w:id="12" w:name="_Toc421098219"/>
+      <w:bookmarkStart w:id="12" w:name="_Toc421128150"/>
       <w:r>
         <w:t>Google Drive configuration</w:t>
       </w:r>
@@ -8910,10 +9059,11 @@
       <w:pPr>
         <w:pStyle w:val="Heading1"/>
       </w:pPr>
-      <w:bookmarkStart w:id="13" w:name="_Toc421098220"/>
+      <w:bookmarkStart w:id="13" w:name="_Toc421128151"/>
       <w:proofErr w:type="spellStart"/>
       <w:proofErr w:type="gramStart"/>
       <w:r>
+        <w:lastRenderedPageBreak/>
         <w:t>m</w:t>
       </w:r>
       <w:r>
@@ -8931,9 +9081,8 @@
       <w:pPr>
         <w:pStyle w:val="Heading2"/>
       </w:pPr>
-      <w:bookmarkStart w:id="14" w:name="_Toc421098221"/>
-      <w:r>
-        <w:lastRenderedPageBreak/>
+      <w:bookmarkStart w:id="14" w:name="_Toc421128152"/>
+      <w:r>
         <w:t>How to set the preferences</w:t>
       </w:r>
       <w:bookmarkEnd w:id="14"/>
@@ -9510,19 +9659,10 @@
         <w:t xml:space="preserve">. </w:t>
       </w:r>
       <w:r>
-        <w:t>U</w:t>
-      </w:r>
-      <w:r>
-        <w:t xml:space="preserve">sed </w:t>
-      </w:r>
-      <w:r>
-        <w:t>t</w:t>
-      </w:r>
-      <w:r>
-        <w:t xml:space="preserve">o </w:t>
-      </w:r>
-      <w:r>
-        <w:t xml:space="preserve">prevent </w:t>
+        <w:t xml:space="preserve">Used to prevent </w:t>
+      </w:r>
+      <w:r>
+        <w:t xml:space="preserve">the user </w:t>
       </w:r>
       <w:r>
         <w:t xml:space="preserve">from creating </w:t>
@@ -9546,6 +9686,9 @@
       </w:r>
       <w:bookmarkEnd w:id="22"/>
       <w:bookmarkEnd w:id="23"/>
+      <w:r>
+        <w:t xml:space="preserve"> </w:t>
+      </w:r>
     </w:p>
     <w:p>
       <w:pPr>
@@ -9616,13 +9759,28 @@
         <w:t xml:space="preserve"> </w:t>
       </w:r>
       <w:r>
-        <w:t xml:space="preserve"> Used to define the length of a day</w:t>
-      </w:r>
-      <w:r>
-        <w:t xml:space="preserve"> of work</w:t>
-      </w:r>
-      <w:r>
-        <w:t xml:space="preserve">. </w:t>
+        <w:t xml:space="preserve"> </w:t>
+      </w:r>
+      <w:r>
+        <w:t xml:space="preserve">Used to </w:t>
+      </w:r>
+      <w:r>
+        <w:t xml:space="preserve">define the length of a </w:t>
+      </w:r>
+      <w:r>
+        <w:rPr>
+          <w:b/>
+        </w:rPr>
+        <w:t>working</w:t>
+      </w:r>
+      <w:r>
+        <w:t xml:space="preserve"> day</w:t>
+      </w:r>
+      <w:r>
+        <w:t>.</w:t>
+      </w:r>
+      <w:r>
+        <w:t xml:space="preserve"> </w:t>
       </w:r>
       <w:r>
         <w:t>(</w:t>
@@ -9657,7 +9815,13 @@
         <w:t xml:space="preserve">also </w:t>
       </w:r>
       <w:r>
-        <w:t xml:space="preserve">to prevent </w:t>
+        <w:t>to prevent</w:t>
+      </w:r>
+      <w:r>
+        <w:t xml:space="preserve"> the user</w:t>
+      </w:r>
+      <w:r>
+        <w:t xml:space="preserve"> </w:t>
       </w:r>
       <w:r>
         <w:t xml:space="preserve">from adding </w:t>
@@ -10299,6 +10463,19 @@
       <w:r>
         <w:rPr>
           <w:b/>
+          <w:color w:val="FF0000"/>
+        </w:rPr>
+        <w:t>NEW</w:t>
+      </w:r>
+      <w:r>
+        <w:rPr>
+          <w:b/>
+        </w:rPr>
+        <w:t xml:space="preserve"> </w:t>
+      </w:r>
+      <w:r>
+        <w:rPr>
+          <w:b/>
         </w:rPr>
         <w:t>Plain Hours</w:t>
       </w:r>
@@ -10335,25 +10512,25 @@
         <w:t xml:space="preserve"> breaks</w:t>
       </w:r>
       <w:r>
-        <w:t>, including last</w:t>
-      </w:r>
-      <w:r>
-        <w:t xml:space="preserve"> extra</w:t>
-      </w:r>
-      <w:r>
-        <w:t xml:space="preserve"> break</w:t>
-      </w:r>
-      <w:r>
         <w:t>)</w:t>
       </w:r>
       <w:r>
         <w:t xml:space="preserve"> </w:t>
       </w:r>
       <w:r>
-        <w:t>in</w:t>
-      </w:r>
-      <w:r>
-        <w:t xml:space="preserve">to time </w:t>
+        <w:t xml:space="preserve">to </w:t>
+      </w:r>
+      <w:r>
+        <w:rPr>
+          <w:b/>
+        </w:rPr>
+        <w:t>working</w:t>
+      </w:r>
+      <w:r>
+        <w:t xml:space="preserve"> days</w:t>
+      </w:r>
+      <w:r>
+        <w:t xml:space="preserve"> </w:t>
       </w:r>
       <w:r>
         <w:t>(</w:t>
@@ -10365,62 +10542,53 @@
         <w:t>&lt;</w:t>
       </w:r>
       <w:r>
+        <w:t>days</w:t>
+      </w:r>
+      <w:r>
+        <w:t xml:space="preserve">&gt; </w:t>
+      </w:r>
+      <w:r>
+        <w:t xml:space="preserve">days </w:t>
+      </w:r>
+      <w:r>
+        <w:t>&lt;</w:t>
+      </w:r>
+      <w:r>
         <w:t>hours</w:t>
       </w:r>
       <w:r>
         <w:t>&gt;</w:t>
       </w:r>
       <w:r>
+        <w:t xml:space="preserve"> : </w:t>
+      </w:r>
+      <w:r>
+        <w:t>&lt;</w:t>
+      </w:r>
+      <w:r>
+        <w:t>minutes</w:t>
+      </w:r>
+      <w:r>
+        <w:t>&gt;</w:t>
+      </w:r>
+      <w:r>
+        <w:t>"</w:t>
+      </w:r>
+      <w:r>
+        <w:t>)</w:t>
+      </w:r>
+      <w:r>
+        <w:t>.</w:t>
+      </w:r>
+      <w:r>
         <w:t xml:space="preserve"> </w:t>
       </w:r>
-      <w:r>
-        <w:t>:</w:t>
-      </w:r>
-      <w:r>
-        <w:t xml:space="preserve"> </w:t>
-      </w:r>
-      <w:r>
-        <w:t>&lt;</w:t>
-      </w:r>
-      <w:r>
-        <w:t>minutes</w:t>
-      </w:r>
-      <w:r>
-        <w:t>&gt;</w:t>
-      </w:r>
-      <w:r>
-        <w:t>"</w:t>
-      </w:r>
-      <w:r>
-        <w:t xml:space="preserve"> or </w:t>
-      </w:r>
-      <w:r>
-        <w:t>"</w:t>
-      </w:r>
-      <w:r>
-        <w:t>&lt;</w:t>
-      </w:r>
-      <w:r>
-        <w:t>days</w:t>
-      </w:r>
-      <w:r>
-        <w:t>&gt;</w:t>
-      </w:r>
-      <w:r>
-        <w:t>"</w:t>
-      </w:r>
-      <w:r>
-        <w:t xml:space="preserve"> if hours &gt;= 24h</w:t>
-      </w:r>
-      <w:r>
-        <w:t>)</w:t>
-      </w:r>
-      <w:r>
-        <w:t>.</w:t>
-      </w:r>
-      <w:r>
-        <w:t xml:space="preserve"> </w:t>
-      </w:r>
+    </w:p>
+    <w:p>
+      <w:pPr>
+        <w:pStyle w:val="ListParagraph"/>
+        <w:ind w:left="1440"/>
+      </w:pPr>
     </w:p>
     <w:tbl>
       <w:tblPr>
@@ -10430,14 +10598,14 @@
         <w:tblLook w:val="04A0"/>
       </w:tblPr>
       <w:tblGrid>
-        <w:gridCol w:w="2641"/>
-        <w:gridCol w:w="2580"/>
-        <w:gridCol w:w="2581"/>
+        <w:gridCol w:w="3063"/>
+        <w:gridCol w:w="2268"/>
+        <w:gridCol w:w="2471"/>
       </w:tblGrid>
       <w:tr>
         <w:tc>
           <w:tcPr>
-            <w:tcW w:w="2641" w:type="dxa"/>
+            <w:tcW w:w="3063" w:type="dxa"/>
             <w:shd w:val="pct5" w:color="auto" w:fill="auto"/>
           </w:tcPr>
           <w:p>
@@ -10448,7 +10616,7 @@
         </w:tc>
         <w:tc>
           <w:tcPr>
-            <w:tcW w:w="2580" w:type="dxa"/>
+            <w:tcW w:w="2268" w:type="dxa"/>
             <w:shd w:val="pct5" w:color="auto" w:fill="auto"/>
           </w:tcPr>
           <w:p>
@@ -10468,7 +10636,7 @@
         </w:tc>
         <w:tc>
           <w:tcPr>
-            <w:tcW w:w="2581" w:type="dxa"/>
+            <w:tcW w:w="2471" w:type="dxa"/>
             <w:shd w:val="pct5" w:color="auto" w:fill="auto"/>
           </w:tcPr>
           <w:p>
@@ -10490,7 +10658,8 @@
       <w:tr>
         <w:tc>
           <w:tcPr>
-            <w:tcW w:w="2641" w:type="dxa"/>
+            <w:tcW w:w="3063" w:type="dxa"/>
+            <w:vAlign w:val="center"/>
           </w:tcPr>
           <w:p>
             <w:pPr>
@@ -10503,7 +10672,8 @@
         </w:tc>
         <w:tc>
           <w:tcPr>
-            <w:tcW w:w="2580" w:type="dxa"/>
+            <w:tcW w:w="2268" w:type="dxa"/>
+            <w:vAlign w:val="center"/>
           </w:tcPr>
           <w:p>
             <w:pPr>
@@ -10519,22 +10689,136 @@
             <w:r>
               <w:t>pom</w:t>
             </w:r>
+            <w:r>
+              <w:t>odoros</w:t>
+            </w:r>
             <w:proofErr w:type="spellEnd"/>
+          </w:p>
+          <w:p>
+            <w:pPr>
+              <w:jc w:val="center"/>
+            </w:pPr>
+            <w:r>
+              <w:lastRenderedPageBreak/>
+              <w:t>(+ 2 short breaks)</w:t>
+            </w:r>
           </w:p>
         </w:tc>
         <w:tc>
           <w:tcPr>
-            <w:tcW w:w="2581" w:type="dxa"/>
+            <w:tcW w:w="2471" w:type="dxa"/>
+            <w:vAlign w:val="center"/>
           </w:tcPr>
           <w:p>
             <w:pPr>
               <w:jc w:val="center"/>
             </w:pPr>
             <w:r>
-              <w:t>4</w:t>
+              <w:lastRenderedPageBreak/>
+              <w:t xml:space="preserve">12 </w:t>
+            </w:r>
+            <w:proofErr w:type="spellStart"/>
+            <w:r>
+              <w:t>pomodoros</w:t>
+            </w:r>
+            <w:proofErr w:type="spellEnd"/>
+          </w:p>
+          <w:p>
+            <w:pPr>
+              <w:jc w:val="center"/>
+            </w:pPr>
+            <w:r>
+              <w:lastRenderedPageBreak/>
+              <w:t>(</w:t>
+            </w:r>
+            <w:r>
+              <w:t>+</w:t>
             </w:r>
             <w:r>
               <w:t xml:space="preserve"> </w:t>
+            </w:r>
+            <w:r>
+              <w:t>9 shor</w:t>
+            </w:r>
+            <w:r>
+              <w:t>t</w:t>
+            </w:r>
+            <w:r>
+              <w:t xml:space="preserve"> breaks</w:t>
+            </w:r>
+            <w:r>
+              <w:t>)</w:t>
+            </w:r>
+          </w:p>
+          <w:p>
+            <w:pPr>
+              <w:jc w:val="center"/>
+            </w:pPr>
+            <w:r>
+              <w:t>(</w:t>
+            </w:r>
+            <w:r>
+              <w:t>+</w:t>
+            </w:r>
+            <w:r>
+              <w:t xml:space="preserve"> </w:t>
+            </w:r>
+            <w:r>
+              <w:t>3 long breaks</w:t>
+            </w:r>
+            <w:r>
+              <w:t>)</w:t>
+            </w:r>
+          </w:p>
+        </w:tc>
+      </w:tr>
+      <w:tr>
+        <w:tc>
+          <w:tcPr>
+            <w:tcW w:w="3063" w:type="dxa"/>
+            <w:tcBorders>
+              <w:bottom w:val="single" w:sz="4" w:space="0" w:color="auto"/>
+            </w:tcBorders>
+            <w:vAlign w:val="center"/>
+          </w:tcPr>
+          <w:p>
+            <w:pPr>
+              <w:jc w:val="center"/>
+            </w:pPr>
+            <w:proofErr w:type="spellStart"/>
+            <w:r>
+              <w:lastRenderedPageBreak/>
+              <w:t>Nb</w:t>
+            </w:r>
+            <w:proofErr w:type="spellEnd"/>
+            <w:r>
+              <w:t xml:space="preserve"> </w:t>
+            </w:r>
+            <w:proofErr w:type="spellStart"/>
+            <w:r>
+              <w:t>pom</w:t>
+            </w:r>
+            <w:proofErr w:type="spellEnd"/>
+            <w:r>
+              <w:t>/set</w:t>
+            </w:r>
+          </w:p>
+        </w:tc>
+        <w:tc>
+          <w:tcPr>
+            <w:tcW w:w="4739" w:type="dxa"/>
+            <w:gridSpan w:val="2"/>
+            <w:tcBorders>
+              <w:bottom w:val="single" w:sz="4" w:space="0" w:color="auto"/>
+            </w:tcBorders>
+            <w:vAlign w:val="center"/>
+          </w:tcPr>
+          <w:p>
+            <w:pPr>
+              <w:jc w:val="center"/>
+            </w:pPr>
+            <w:r>
+              <w:t xml:space="preserve">4 </w:t>
             </w:r>
             <w:proofErr w:type="spellStart"/>
             <w:r>
@@ -10547,10 +10831,9 @@
       <w:tr>
         <w:tc>
           <w:tcPr>
-            <w:tcW w:w="2641" w:type="dxa"/>
-            <w:tcBorders>
-              <w:bottom w:val="single" w:sz="4" w:space="0" w:color="auto"/>
-            </w:tcBorders>
+            <w:tcW w:w="3063" w:type="dxa"/>
+            <w:shd w:val="clear" w:color="auto" w:fill="auto"/>
+            <w:vAlign w:val="center"/>
           </w:tcPr>
           <w:p>
             <w:pPr>
@@ -10558,76 +10841,199 @@
             </w:pPr>
             <w:proofErr w:type="spellStart"/>
             <w:r>
-              <w:t>Nb</w:t>
+              <w:t>Pomodoro</w:t>
             </w:r>
             <w:proofErr w:type="spellEnd"/>
             <w:r>
-              <w:t xml:space="preserve"> </w:t>
-            </w:r>
-            <w:proofErr w:type="spellStart"/>
-            <w:r>
-              <w:t>pom</w:t>
-            </w:r>
-            <w:proofErr w:type="spellEnd"/>
-            <w:r>
-              <w:t>/set</w:t>
+              <w:t xml:space="preserve"> length</w:t>
             </w:r>
           </w:p>
         </w:tc>
         <w:tc>
           <w:tcPr>
-            <w:tcW w:w="2580" w:type="dxa"/>
-            <w:tcBorders>
-              <w:bottom w:val="single" w:sz="4" w:space="0" w:color="auto"/>
-            </w:tcBorders>
+            <w:tcW w:w="4739" w:type="dxa"/>
+            <w:gridSpan w:val="2"/>
+            <w:shd w:val="clear" w:color="auto" w:fill="auto"/>
+            <w:vAlign w:val="center"/>
           </w:tcPr>
           <w:p>
             <w:pPr>
               <w:jc w:val="center"/>
             </w:pPr>
             <w:r>
-              <w:t>4</w:t>
-            </w:r>
-            <w:r>
-              <w:t xml:space="preserve"> </w:t>
-            </w:r>
-            <w:proofErr w:type="spellStart"/>
-            <w:r>
-              <w:t>pom</w:t>
-            </w:r>
-            <w:proofErr w:type="spellEnd"/>
-          </w:p>
-        </w:tc>
-        <w:tc>
-          <w:tcPr>
-            <w:tcW w:w="2581" w:type="dxa"/>
-            <w:tcBorders>
-              <w:bottom w:val="single" w:sz="4" w:space="0" w:color="auto"/>
-            </w:tcBorders>
-          </w:tcPr>
-          <w:p>
-            <w:pPr>
-              <w:jc w:val="center"/>
-            </w:pPr>
-            <w:r>
-              <w:t>4</w:t>
-            </w:r>
-            <w:r>
-              <w:t xml:space="preserve"> </w:t>
-            </w:r>
-            <w:proofErr w:type="spellStart"/>
-            <w:r>
-              <w:t>pom</w:t>
-            </w:r>
-            <w:proofErr w:type="spellEnd"/>
+              <w:t>25 min</w:t>
+            </w:r>
           </w:p>
         </w:tc>
       </w:tr>
       <w:tr>
         <w:tc>
           <w:tcPr>
-            <w:tcW w:w="2641" w:type="dxa"/>
+            <w:tcW w:w="3063" w:type="dxa"/>
             <w:shd w:val="clear" w:color="auto" w:fill="auto"/>
+            <w:vAlign w:val="center"/>
+          </w:tcPr>
+          <w:p>
+            <w:pPr>
+              <w:jc w:val="center"/>
+            </w:pPr>
+            <w:r>
+              <w:t>Short break length</w:t>
+            </w:r>
+          </w:p>
+        </w:tc>
+        <w:tc>
+          <w:tcPr>
+            <w:tcW w:w="4739" w:type="dxa"/>
+            <w:gridSpan w:val="2"/>
+            <w:shd w:val="clear" w:color="auto" w:fill="auto"/>
+            <w:vAlign w:val="center"/>
+          </w:tcPr>
+          <w:p>
+            <w:pPr>
+              <w:jc w:val="center"/>
+            </w:pPr>
+            <w:r>
+              <w:t>5 min</w:t>
+            </w:r>
+          </w:p>
+        </w:tc>
+      </w:tr>
+      <w:tr>
+        <w:tc>
+          <w:tcPr>
+            <w:tcW w:w="3063" w:type="dxa"/>
+            <w:shd w:val="clear" w:color="auto" w:fill="auto"/>
+            <w:vAlign w:val="center"/>
+          </w:tcPr>
+          <w:p>
+            <w:pPr>
+              <w:jc w:val="center"/>
+            </w:pPr>
+            <w:r>
+              <w:t>Long break length</w:t>
+            </w:r>
+          </w:p>
+        </w:tc>
+        <w:tc>
+          <w:tcPr>
+            <w:tcW w:w="4739" w:type="dxa"/>
+            <w:gridSpan w:val="2"/>
+            <w:shd w:val="clear" w:color="auto" w:fill="auto"/>
+            <w:vAlign w:val="center"/>
+          </w:tcPr>
+          <w:p>
+            <w:pPr>
+              <w:jc w:val="center"/>
+            </w:pPr>
+            <w:r>
+              <w:t>20 min</w:t>
+            </w:r>
+          </w:p>
+        </w:tc>
+      </w:tr>
+      <w:tr>
+        <w:tc>
+          <w:tcPr>
+            <w:tcW w:w="3063" w:type="dxa"/>
+            <w:shd w:val="clear" w:color="auto" w:fill="auto"/>
+            <w:vAlign w:val="center"/>
+          </w:tcPr>
+          <w:p>
+            <w:pPr>
+              <w:jc w:val="center"/>
+            </w:pPr>
+            <w:r>
+              <w:t xml:space="preserve">Max number of </w:t>
+            </w:r>
+            <w:proofErr w:type="spellStart"/>
+            <w:r>
+              <w:t>pom</w:t>
+            </w:r>
+            <w:proofErr w:type="spellEnd"/>
+            <w:r>
+              <w:t xml:space="preserve"> per day</w:t>
+            </w:r>
+          </w:p>
+        </w:tc>
+        <w:tc>
+          <w:tcPr>
+            <w:tcW w:w="4739" w:type="dxa"/>
+            <w:gridSpan w:val="2"/>
+            <w:shd w:val="clear" w:color="auto" w:fill="auto"/>
+            <w:vAlign w:val="center"/>
+          </w:tcPr>
+          <w:p>
+            <w:pPr>
+              <w:jc w:val="center"/>
+            </w:pPr>
+            <w:r>
+              <w:t>10</w:t>
+            </w:r>
+            <w:r>
+              <w:t xml:space="preserve"> </w:t>
+            </w:r>
+          </w:p>
+          <w:p>
+            <w:pPr>
+              <w:jc w:val="center"/>
+            </w:pPr>
+            <w:r>
+              <w:t>(+ 8 short breaks)</w:t>
+            </w:r>
+          </w:p>
+          <w:p>
+            <w:pPr>
+              <w:jc w:val="center"/>
+            </w:pPr>
+            <w:r>
+              <w:t>(+ 2 long breaks)</w:t>
+            </w:r>
+          </w:p>
+        </w:tc>
+      </w:tr>
+      <w:tr>
+        <w:tc>
+          <w:tcPr>
+            <w:tcW w:w="3063" w:type="dxa"/>
+            <w:shd w:val="clear" w:color="auto" w:fill="auto"/>
+            <w:vAlign w:val="center"/>
+          </w:tcPr>
+          <w:p>
+            <w:pPr>
+              <w:jc w:val="center"/>
+            </w:pPr>
+            <w:r>
+              <w:t>Working</w:t>
+            </w:r>
+            <w:r>
+              <w:t xml:space="preserve"> day</w:t>
+            </w:r>
+          </w:p>
+        </w:tc>
+        <w:tc>
+          <w:tcPr>
+            <w:tcW w:w="4739" w:type="dxa"/>
+            <w:gridSpan w:val="2"/>
+            <w:shd w:val="clear" w:color="auto" w:fill="auto"/>
+            <w:vAlign w:val="center"/>
+          </w:tcPr>
+          <w:p>
+            <w:pPr>
+              <w:jc w:val="center"/>
+            </w:pPr>
+            <w:r>
+              <w:t>330 min</w:t>
+            </w:r>
+          </w:p>
+        </w:tc>
+      </w:tr>
+      <w:tr>
+        <w:tc>
+          <w:tcPr>
+            <w:tcW w:w="3063" w:type="dxa"/>
+            <w:shd w:val="clear" w:color="auto" w:fill="EEECE1" w:themeFill="background2"/>
+            <w:vAlign w:val="center"/>
           </w:tcPr>
           <w:p>
             <w:pPr>
@@ -10637,337 +11043,6 @@
           <w:p>
             <w:pPr>
               <w:jc w:val="center"/>
-            </w:pPr>
-          </w:p>
-          <w:p>
-            <w:pPr>
-              <w:jc w:val="center"/>
-              <w:rPr>
-                <w:b/>
-              </w:rPr>
-            </w:pPr>
-            <w:r>
-              <w:rPr>
-                <w:b/>
-              </w:rPr>
-              <w:lastRenderedPageBreak/>
-              <w:t>Time</w:t>
-            </w:r>
-          </w:p>
-        </w:tc>
-        <w:tc>
-          <w:tcPr>
-            <w:tcW w:w="2580" w:type="dxa"/>
-            <w:shd w:val="clear" w:color="auto" w:fill="auto"/>
-          </w:tcPr>
-          <w:p>
-            <w:pPr>
-              <w:jc w:val="center"/>
-            </w:pPr>
-          </w:p>
-          <w:p>
-            <w:pPr>
-              <w:jc w:val="center"/>
-              <w:rPr>
-                <w:i/>
-              </w:rPr>
-            </w:pPr>
-            <w:r>
-              <w:rPr>
-                <w:i/>
-              </w:rPr>
-              <w:t xml:space="preserve">2 * </w:t>
-            </w:r>
-            <w:proofErr w:type="spellStart"/>
-            <w:r>
-              <w:rPr>
-                <w:i/>
-              </w:rPr>
-              <w:t>Pomodoro</w:t>
-            </w:r>
-            <w:proofErr w:type="spellEnd"/>
-            <w:r>
-              <w:rPr>
-                <w:i/>
-              </w:rPr>
-              <w:t xml:space="preserve"> length</w:t>
-            </w:r>
-          </w:p>
-          <w:p>
-            <w:pPr>
-              <w:jc w:val="center"/>
-              <w:rPr>
-                <w:i/>
-              </w:rPr>
-            </w:pPr>
-            <w:r>
-              <w:rPr>
-                <w:i/>
-              </w:rPr>
-              <w:lastRenderedPageBreak/>
-              <w:t>+</w:t>
-            </w:r>
-          </w:p>
-          <w:p>
-            <w:pPr>
-              <w:jc w:val="center"/>
-            </w:pPr>
-            <w:r>
-              <w:rPr>
-                <w:i/>
-              </w:rPr>
-              <w:t>2 * Short break length</w:t>
-            </w:r>
-          </w:p>
-        </w:tc>
-        <w:tc>
-          <w:tcPr>
-            <w:tcW w:w="2581" w:type="dxa"/>
-            <w:shd w:val="clear" w:color="auto" w:fill="auto"/>
-          </w:tcPr>
-          <w:p>
-            <w:pPr>
-              <w:jc w:val="center"/>
-              <w:rPr>
-                <w:i/>
-              </w:rPr>
-            </w:pPr>
-            <w:r>
-              <w:rPr>
-                <w:i/>
-              </w:rPr>
-              <w:lastRenderedPageBreak/>
-              <w:t>4</w:t>
-            </w:r>
-            <w:r>
-              <w:rPr>
-                <w:i/>
-              </w:rPr>
-              <w:t xml:space="preserve"> * </w:t>
-            </w:r>
-            <w:proofErr w:type="spellStart"/>
-            <w:r>
-              <w:rPr>
-                <w:i/>
-              </w:rPr>
-              <w:t>Pomodoro</w:t>
-            </w:r>
-            <w:proofErr w:type="spellEnd"/>
-            <w:r>
-              <w:rPr>
-                <w:i/>
-              </w:rPr>
-              <w:t xml:space="preserve"> length</w:t>
-            </w:r>
-          </w:p>
-          <w:p>
-            <w:pPr>
-              <w:jc w:val="center"/>
-              <w:rPr>
-                <w:i/>
-              </w:rPr>
-            </w:pPr>
-            <w:r>
-              <w:rPr>
-                <w:i/>
-              </w:rPr>
-              <w:t>+</w:t>
-            </w:r>
-          </w:p>
-          <w:p>
-            <w:pPr>
-              <w:jc w:val="center"/>
-              <w:rPr>
-                <w:i/>
-              </w:rPr>
-            </w:pPr>
-            <w:r>
-              <w:rPr>
-                <w:i/>
-              </w:rPr>
-              <w:lastRenderedPageBreak/>
-              <w:t>3 * Short break length</w:t>
-            </w:r>
-          </w:p>
-          <w:p>
-            <w:pPr>
-              <w:jc w:val="center"/>
-              <w:rPr>
-                <w:i/>
-              </w:rPr>
-            </w:pPr>
-            <w:r>
-              <w:rPr>
-                <w:i/>
-              </w:rPr>
-              <w:t>+</w:t>
-            </w:r>
-          </w:p>
-          <w:p>
-            <w:pPr>
-              <w:jc w:val="center"/>
-            </w:pPr>
-            <w:r>
-              <w:rPr>
-                <w:i/>
-              </w:rPr>
-              <w:t>1 * Long break length</w:t>
-            </w:r>
-          </w:p>
-        </w:tc>
-      </w:tr>
-      <w:tr>
-        <w:tc>
-          <w:tcPr>
-            <w:tcW w:w="2641" w:type="dxa"/>
-            <w:shd w:val="clear" w:color="auto" w:fill="auto"/>
-          </w:tcPr>
-          <w:p>
-            <w:pPr>
-              <w:jc w:val="center"/>
-            </w:pPr>
-            <w:proofErr w:type="spellStart"/>
-            <w:r>
-              <w:lastRenderedPageBreak/>
-              <w:t>Pomodoro</w:t>
-            </w:r>
-            <w:proofErr w:type="spellEnd"/>
-            <w:r>
-              <w:t xml:space="preserve"> length</w:t>
-            </w:r>
-          </w:p>
-        </w:tc>
-        <w:tc>
-          <w:tcPr>
-            <w:tcW w:w="2580" w:type="dxa"/>
-            <w:shd w:val="clear" w:color="auto" w:fill="auto"/>
-          </w:tcPr>
-          <w:p>
-            <w:pPr>
-              <w:jc w:val="center"/>
-            </w:pPr>
-            <w:r>
-              <w:t>25 min</w:t>
-            </w:r>
-          </w:p>
-        </w:tc>
-        <w:tc>
-          <w:tcPr>
-            <w:tcW w:w="2581" w:type="dxa"/>
-            <w:shd w:val="clear" w:color="auto" w:fill="auto"/>
-          </w:tcPr>
-          <w:p>
-            <w:pPr>
-              <w:jc w:val="center"/>
-            </w:pPr>
-            <w:r>
-              <w:t>25 min</w:t>
-            </w:r>
-          </w:p>
-        </w:tc>
-      </w:tr>
-      <w:tr>
-        <w:tc>
-          <w:tcPr>
-            <w:tcW w:w="2641" w:type="dxa"/>
-            <w:shd w:val="clear" w:color="auto" w:fill="auto"/>
-          </w:tcPr>
-          <w:p>
-            <w:pPr>
-              <w:jc w:val="center"/>
-            </w:pPr>
-            <w:r>
-              <w:t>Short break length</w:t>
-            </w:r>
-          </w:p>
-        </w:tc>
-        <w:tc>
-          <w:tcPr>
-            <w:tcW w:w="2580" w:type="dxa"/>
-            <w:shd w:val="clear" w:color="auto" w:fill="auto"/>
-          </w:tcPr>
-          <w:p>
-            <w:pPr>
-              <w:jc w:val="center"/>
-            </w:pPr>
-            <w:r>
-              <w:t>5 min</w:t>
-            </w:r>
-          </w:p>
-        </w:tc>
-        <w:tc>
-          <w:tcPr>
-            <w:tcW w:w="2581" w:type="dxa"/>
-            <w:shd w:val="clear" w:color="auto" w:fill="auto"/>
-          </w:tcPr>
-          <w:p>
-            <w:pPr>
-              <w:jc w:val="center"/>
-            </w:pPr>
-            <w:r>
-              <w:t>5 min</w:t>
-            </w:r>
-          </w:p>
-        </w:tc>
-      </w:tr>
-      <w:tr>
-        <w:tc>
-          <w:tcPr>
-            <w:tcW w:w="2641" w:type="dxa"/>
-            <w:shd w:val="clear" w:color="auto" w:fill="auto"/>
-          </w:tcPr>
-          <w:p>
-            <w:pPr>
-              <w:jc w:val="center"/>
-            </w:pPr>
-            <w:r>
-              <w:t>Long break length</w:t>
-            </w:r>
-          </w:p>
-        </w:tc>
-        <w:tc>
-          <w:tcPr>
-            <w:tcW w:w="2580" w:type="dxa"/>
-            <w:shd w:val="clear" w:color="auto" w:fill="auto"/>
-          </w:tcPr>
-          <w:p>
-            <w:pPr>
-              <w:jc w:val="center"/>
-            </w:pPr>
-            <w:r>
-              <w:t>20 min</w:t>
-            </w:r>
-          </w:p>
-        </w:tc>
-        <w:tc>
-          <w:tcPr>
-            <w:tcW w:w="2581" w:type="dxa"/>
-            <w:shd w:val="clear" w:color="auto" w:fill="auto"/>
-          </w:tcPr>
-          <w:p>
-            <w:pPr>
-              <w:jc w:val="center"/>
-            </w:pPr>
-            <w:r>
-              <w:t>20 min</w:t>
-            </w:r>
-          </w:p>
-        </w:tc>
-      </w:tr>
-      <w:tr>
-        <w:tc>
-          <w:tcPr>
-            <w:tcW w:w="2641" w:type="dxa"/>
-            <w:shd w:val="clear" w:color="auto" w:fill="auto"/>
-          </w:tcPr>
-          <w:p>
-            <w:pPr>
-              <w:jc w:val="center"/>
-            </w:pPr>
-          </w:p>
-          <w:p>
-            <w:pPr>
-              <w:jc w:val="center"/>
               <w:rPr>
                 <w:b/>
               </w:rPr>
@@ -10987,40 +11062,110 @@
         </w:tc>
         <w:tc>
           <w:tcPr>
-            <w:tcW w:w="2580" w:type="dxa"/>
+            <w:tcW w:w="2268" w:type="dxa"/>
             <w:shd w:val="clear" w:color="auto" w:fill="auto"/>
+            <w:vAlign w:val="center"/>
           </w:tcPr>
           <w:p>
             <w:pPr>
               <w:jc w:val="center"/>
+              <w:rPr>
+                <w:b/>
+              </w:rPr>
+            </w:pPr>
+            <w:r>
+              <w:rPr>
+                <w:b/>
+              </w:rPr>
+              <w:t>1 hour</w:t>
+            </w:r>
+          </w:p>
+        </w:tc>
+        <w:tc>
+          <w:tcPr>
+            <w:tcW w:w="2471" w:type="dxa"/>
+            <w:shd w:val="clear" w:color="auto" w:fill="auto"/>
+            <w:vAlign w:val="center"/>
+          </w:tcPr>
+          <w:p>
+            <w:pPr>
+              <w:jc w:val="center"/>
+              <w:rPr>
+                <w:b/>
+              </w:rPr>
             </w:pPr>
           </w:p>
           <w:p>
             <w:pPr>
               <w:jc w:val="center"/>
+              <w:rPr>
+                <w:b/>
+              </w:rPr>
             </w:pPr>
             <w:r>
-              <w:t>1 hour</w:t>
-            </w:r>
-          </w:p>
-        </w:tc>
-        <w:tc>
-          <w:tcPr>
-            <w:tcW w:w="2581" w:type="dxa"/>
-            <w:shd w:val="clear" w:color="auto" w:fill="auto"/>
-          </w:tcPr>
-          <w:p>
-            <w:pPr>
-              <w:jc w:val="center"/>
-            </w:pPr>
+              <w:rPr>
+                <w:b/>
+              </w:rPr>
+              <w:t xml:space="preserve">1 </w:t>
+            </w:r>
+            <w:r>
+              <w:rPr>
+                <w:b/>
+              </w:rPr>
+              <w:t xml:space="preserve">(working) </w:t>
+            </w:r>
+            <w:r>
+              <w:rPr>
+                <w:b/>
+              </w:rPr>
+              <w:t xml:space="preserve">day </w:t>
+            </w:r>
           </w:p>
           <w:p>
             <w:pPr>
               <w:jc w:val="center"/>
+              <w:rPr>
+                <w:b/>
+              </w:rPr>
             </w:pPr>
             <w:r>
-              <w:t>2 hours : 15 minutes</w:t>
-            </w:r>
+              <w:rPr>
+                <w:b/>
+              </w:rPr>
+              <w:t>1 hour</w:t>
+            </w:r>
+            <w:r>
+              <w:rPr>
+                <w:b/>
+              </w:rPr>
+              <w:t xml:space="preserve"> </w:t>
+            </w:r>
+            <w:r>
+              <w:rPr>
+                <w:b/>
+              </w:rPr>
+              <w:t xml:space="preserve">: </w:t>
+            </w:r>
+            <w:r>
+              <w:rPr>
+                <w:b/>
+              </w:rPr>
+              <w:t>1</w:t>
+            </w:r>
+            <w:r>
+              <w:rPr>
+                <w:b/>
+              </w:rPr>
+              <w:t>5 minutes</w:t>
+            </w:r>
+          </w:p>
+          <w:p>
+            <w:pPr>
+              <w:jc w:val="center"/>
+              <w:rPr>
+                <w:b/>
+              </w:rPr>
+            </w:pPr>
           </w:p>
         </w:tc>
       </w:tr>
@@ -11037,6 +11182,19 @@
       <w:r>
         <w:rPr>
           <w:b/>
+          <w:color w:val="FF0000"/>
+        </w:rPr>
+        <w:t>NEW</w:t>
+      </w:r>
+      <w:r>
+        <w:rPr>
+          <w:b/>
+        </w:rPr>
+        <w:t xml:space="preserve"> </w:t>
+      </w:r>
+      <w:r>
+        <w:rPr>
+          <w:b/>
         </w:rPr>
         <w:t>Effective Hours</w:t>
       </w:r>
@@ -11044,7 +11202,10 @@
         <w:t xml:space="preserve">: </w:t>
       </w:r>
       <w:r>
-        <w:t>used to convert estimates (</w:t>
+        <w:t xml:space="preserve">used to </w:t>
+      </w:r>
+      <w:r>
+        <w:t>convert estimates (</w:t>
       </w:r>
       <w:proofErr w:type="spellStart"/>
       <w:r>
@@ -11052,7 +11213,25 @@
       </w:r>
       <w:proofErr w:type="spellEnd"/>
       <w:r>
-        <w:t xml:space="preserve">) into time </w:t>
+        <w:t xml:space="preserve">) </w:t>
+      </w:r>
+      <w:r>
+        <w:t xml:space="preserve">to </w:t>
+      </w:r>
+      <w:r>
+        <w:rPr>
+          <w:b/>
+        </w:rPr>
+        <w:t>working</w:t>
+      </w:r>
+      <w:r>
+        <w:t xml:space="preserve"> days</w:t>
+      </w:r>
+      <w:r>
+        <w:t xml:space="preserve"> </w:t>
+      </w:r>
+      <w:r>
+        <w:t>(</w:t>
       </w:r>
       <w:r>
         <w:t>"</w:t>
@@ -11061,6 +11240,15 @@
         <w:t>&lt;</w:t>
       </w:r>
       <w:r>
+        <w:t>days</w:t>
+      </w:r>
+      <w:r>
+        <w:t xml:space="preserve">&gt; </w:t>
+      </w:r>
+      <w:r>
+        <w:t>days &lt;</w:t>
+      </w:r>
+      <w:r>
         <w:t>hours</w:t>
       </w:r>
       <w:r>
@@ -11082,29 +11270,14 @@
         <w:t>"</w:t>
       </w:r>
       <w:r>
-        <w:t xml:space="preserve"> or </w:t>
-      </w:r>
-      <w:r>
-        <w:t>"</w:t>
-      </w:r>
-      <w:r>
-        <w:t>&lt;</w:t>
-      </w:r>
-      <w:r>
-        <w:t>days</w:t>
-      </w:r>
-      <w:r>
-        <w:t>&gt;</w:t>
-      </w:r>
-      <w:r>
-        <w:t>"</w:t>
-      </w:r>
-      <w:r>
-        <w:t xml:space="preserve"> if hours &gt;= 24h)</w:t>
-      </w:r>
-      <w:r>
-        <w:t>.</w:t>
-      </w:r>
+        <w:t>).</w:t>
+      </w:r>
+    </w:p>
+    <w:p>
+      <w:pPr>
+        <w:pStyle w:val="ListParagraph"/>
+        <w:ind w:left="1440"/>
+      </w:pPr>
     </w:p>
     <w:tbl>
       <w:tblPr>
@@ -11114,14 +11287,14 @@
         <w:tblLook w:val="04A0"/>
       </w:tblPr>
       <w:tblGrid>
-        <w:gridCol w:w="2641"/>
-        <w:gridCol w:w="2580"/>
-        <w:gridCol w:w="2581"/>
+        <w:gridCol w:w="3063"/>
+        <w:gridCol w:w="2268"/>
+        <w:gridCol w:w="2471"/>
       </w:tblGrid>
       <w:tr>
         <w:tc>
           <w:tcPr>
-            <w:tcW w:w="3055" w:type="dxa"/>
+            <w:tcW w:w="3063" w:type="dxa"/>
             <w:shd w:val="pct5" w:color="auto" w:fill="auto"/>
           </w:tcPr>
           <w:p>
@@ -11132,7 +11305,7 @@
         </w:tc>
         <w:tc>
           <w:tcPr>
-            <w:tcW w:w="3055" w:type="dxa"/>
+            <w:tcW w:w="2268" w:type="dxa"/>
             <w:shd w:val="pct5" w:color="auto" w:fill="auto"/>
           </w:tcPr>
           <w:p>
@@ -11152,7 +11325,7 @@
         </w:tc>
         <w:tc>
           <w:tcPr>
-            <w:tcW w:w="3056" w:type="dxa"/>
+            <w:tcW w:w="2471" w:type="dxa"/>
             <w:shd w:val="pct5" w:color="auto" w:fill="auto"/>
           </w:tcPr>
           <w:p>
@@ -11174,7 +11347,8 @@
       <w:tr>
         <w:tc>
           <w:tcPr>
-            <w:tcW w:w="3055" w:type="dxa"/>
+            <w:tcW w:w="3063" w:type="dxa"/>
+            <w:vAlign w:val="center"/>
           </w:tcPr>
           <w:p>
             <w:pPr>
@@ -11183,22 +11357,12 @@
             <w:r>
               <w:t>Estimate</w:t>
             </w:r>
-            <w:r>
-              <w:t xml:space="preserve"> (</w:t>
-            </w:r>
-            <w:proofErr w:type="spellStart"/>
-            <w:r>
-              <w:t>pomodoros</w:t>
-            </w:r>
-            <w:proofErr w:type="spellEnd"/>
-            <w:r>
-              <w:t>)</w:t>
-            </w:r>
           </w:p>
         </w:tc>
         <w:tc>
           <w:tcPr>
-            <w:tcW w:w="3055" w:type="dxa"/>
+            <w:tcW w:w="2268" w:type="dxa"/>
+            <w:vAlign w:val="center"/>
           </w:tcPr>
           <w:p>
             <w:pPr>
@@ -11214,19 +11378,23 @@
             <w:r>
               <w:t>pom</w:t>
             </w:r>
+            <w:r>
+              <w:t>odoros</w:t>
+            </w:r>
             <w:proofErr w:type="spellEnd"/>
           </w:p>
         </w:tc>
         <w:tc>
           <w:tcPr>
-            <w:tcW w:w="3056" w:type="dxa"/>
+            <w:tcW w:w="2471" w:type="dxa"/>
+            <w:vAlign w:val="center"/>
           </w:tcPr>
           <w:p>
             <w:pPr>
               <w:jc w:val="center"/>
             </w:pPr>
             <w:r>
-              <w:t>4</w:t>
+              <w:t>12</w:t>
             </w:r>
             <w:r>
               <w:t xml:space="preserve"> </w:t>
@@ -11234,6 +11402,9 @@
             <w:proofErr w:type="spellStart"/>
             <w:r>
               <w:t>pom</w:t>
+            </w:r>
+            <w:r>
+              <w:t>odoros</w:t>
             </w:r>
             <w:proofErr w:type="spellEnd"/>
           </w:p>
@@ -11242,10 +11413,11 @@
       <w:tr>
         <w:tc>
           <w:tcPr>
-            <w:tcW w:w="3055" w:type="dxa"/>
+            <w:tcW w:w="3063" w:type="dxa"/>
             <w:tcBorders>
               <w:bottom w:val="single" w:sz="4" w:space="0" w:color="auto"/>
             </w:tcBorders>
+            <w:vAlign w:val="center"/>
           </w:tcPr>
           <w:p>
             <w:pPr>
@@ -11271,44 +11443,19 @@
         </w:tc>
         <w:tc>
           <w:tcPr>
-            <w:tcW w:w="3055" w:type="dxa"/>
+            <w:tcW w:w="4739" w:type="dxa"/>
+            <w:gridSpan w:val="2"/>
             <w:tcBorders>
               <w:bottom w:val="single" w:sz="4" w:space="0" w:color="auto"/>
             </w:tcBorders>
+            <w:vAlign w:val="center"/>
           </w:tcPr>
           <w:p>
             <w:pPr>
               <w:jc w:val="center"/>
             </w:pPr>
             <w:r>
-              <w:t>4</w:t>
-            </w:r>
-            <w:r>
-              <w:t xml:space="preserve"> </w:t>
-            </w:r>
-            <w:proofErr w:type="spellStart"/>
-            <w:r>
-              <w:t>pom</w:t>
-            </w:r>
-            <w:proofErr w:type="spellEnd"/>
-          </w:p>
-        </w:tc>
-        <w:tc>
-          <w:tcPr>
-            <w:tcW w:w="3056" w:type="dxa"/>
-            <w:tcBorders>
-              <w:bottom w:val="single" w:sz="4" w:space="0" w:color="auto"/>
-            </w:tcBorders>
-          </w:tcPr>
-          <w:p>
-            <w:pPr>
-              <w:jc w:val="center"/>
-            </w:pPr>
-            <w:r>
-              <w:t>4</w:t>
-            </w:r>
-            <w:r>
-              <w:t xml:space="preserve"> </w:t>
+              <w:t xml:space="preserve">4 </w:t>
             </w:r>
             <w:proofErr w:type="spellStart"/>
             <w:r>
@@ -11321,8 +11468,124 @@
       <w:tr>
         <w:tc>
           <w:tcPr>
-            <w:tcW w:w="3055" w:type="dxa"/>
+            <w:tcW w:w="3063" w:type="dxa"/>
             <w:shd w:val="clear" w:color="auto" w:fill="auto"/>
+            <w:vAlign w:val="center"/>
+          </w:tcPr>
+          <w:p>
+            <w:pPr>
+              <w:jc w:val="center"/>
+            </w:pPr>
+            <w:proofErr w:type="spellStart"/>
+            <w:r>
+              <w:t>Pomodoro</w:t>
+            </w:r>
+            <w:proofErr w:type="spellEnd"/>
+            <w:r>
+              <w:t xml:space="preserve"> length</w:t>
+            </w:r>
+          </w:p>
+        </w:tc>
+        <w:tc>
+          <w:tcPr>
+            <w:tcW w:w="4739" w:type="dxa"/>
+            <w:gridSpan w:val="2"/>
+            <w:shd w:val="clear" w:color="auto" w:fill="auto"/>
+            <w:vAlign w:val="center"/>
+          </w:tcPr>
+          <w:p>
+            <w:pPr>
+              <w:jc w:val="center"/>
+            </w:pPr>
+            <w:r>
+              <w:t>25 min</w:t>
+            </w:r>
+          </w:p>
+        </w:tc>
+      </w:tr>
+      <w:tr>
+        <w:tc>
+          <w:tcPr>
+            <w:tcW w:w="3063" w:type="dxa"/>
+            <w:shd w:val="clear" w:color="auto" w:fill="auto"/>
+            <w:vAlign w:val="center"/>
+          </w:tcPr>
+          <w:p>
+            <w:pPr>
+              <w:jc w:val="center"/>
+            </w:pPr>
+            <w:r>
+              <w:t xml:space="preserve">Max number of </w:t>
+            </w:r>
+            <w:proofErr w:type="spellStart"/>
+            <w:r>
+              <w:t>pom</w:t>
+            </w:r>
+            <w:proofErr w:type="spellEnd"/>
+            <w:r>
+              <w:t xml:space="preserve"> per day</w:t>
+            </w:r>
+          </w:p>
+        </w:tc>
+        <w:tc>
+          <w:tcPr>
+            <w:tcW w:w="4739" w:type="dxa"/>
+            <w:gridSpan w:val="2"/>
+            <w:shd w:val="clear" w:color="auto" w:fill="auto"/>
+            <w:vAlign w:val="center"/>
+          </w:tcPr>
+          <w:p>
+            <w:pPr>
+              <w:jc w:val="center"/>
+            </w:pPr>
+            <w:r>
+              <w:t>10</w:t>
+            </w:r>
+          </w:p>
+        </w:tc>
+      </w:tr>
+      <w:tr>
+        <w:tc>
+          <w:tcPr>
+            <w:tcW w:w="3063" w:type="dxa"/>
+            <w:shd w:val="clear" w:color="auto" w:fill="auto"/>
+            <w:vAlign w:val="center"/>
+          </w:tcPr>
+          <w:p>
+            <w:pPr>
+              <w:jc w:val="center"/>
+            </w:pPr>
+            <w:r>
+              <w:t>Working</w:t>
+            </w:r>
+            <w:r>
+              <w:t xml:space="preserve"> day</w:t>
+            </w:r>
+          </w:p>
+        </w:tc>
+        <w:tc>
+          <w:tcPr>
+            <w:tcW w:w="4739" w:type="dxa"/>
+            <w:gridSpan w:val="2"/>
+            <w:shd w:val="clear" w:color="auto" w:fill="auto"/>
+            <w:vAlign w:val="center"/>
+          </w:tcPr>
+          <w:p>
+            <w:pPr>
+              <w:jc w:val="center"/>
+            </w:pPr>
+            <w:r>
+              <w:t>250 min</w:t>
+            </w:r>
+          </w:p>
+        </w:tc>
+      </w:tr>
+      <w:tr>
+        <w:tc>
+          <w:tcPr>
+            <w:tcW w:w="3063" w:type="dxa"/>
+            <w:shd w:val="clear" w:color="auto" w:fill="EEECE1" w:themeFill="background2"/>
+            <w:vAlign w:val="center"/>
           </w:tcPr>
           <w:p>
             <w:pPr>
@@ -11343,171 +11606,6 @@
               <w:t>Time</w:t>
             </w:r>
           </w:p>
-        </w:tc>
-        <w:tc>
-          <w:tcPr>
-            <w:tcW w:w="3055" w:type="dxa"/>
-            <w:shd w:val="clear" w:color="auto" w:fill="auto"/>
-          </w:tcPr>
-          <w:p>
-            <w:pPr>
-              <w:jc w:val="center"/>
-            </w:pPr>
-          </w:p>
-          <w:p>
-            <w:pPr>
-              <w:jc w:val="center"/>
-              <w:rPr>
-                <w:i/>
-              </w:rPr>
-            </w:pPr>
-            <w:r>
-              <w:rPr>
-                <w:i/>
-              </w:rPr>
-              <w:t xml:space="preserve">2 * </w:t>
-            </w:r>
-            <w:proofErr w:type="spellStart"/>
-            <w:r>
-              <w:rPr>
-                <w:i/>
-              </w:rPr>
-              <w:t>Pomodoro</w:t>
-            </w:r>
-            <w:proofErr w:type="spellEnd"/>
-            <w:r>
-              <w:rPr>
-                <w:i/>
-              </w:rPr>
-              <w:t xml:space="preserve"> length</w:t>
-            </w:r>
-          </w:p>
-        </w:tc>
-        <w:tc>
-          <w:tcPr>
-            <w:tcW w:w="3056" w:type="dxa"/>
-            <w:shd w:val="clear" w:color="auto" w:fill="auto"/>
-          </w:tcPr>
-          <w:p>
-            <w:pPr>
-              <w:jc w:val="center"/>
-            </w:pPr>
-          </w:p>
-          <w:p>
-            <w:pPr>
-              <w:jc w:val="center"/>
-              <w:rPr>
-                <w:i/>
-              </w:rPr>
-            </w:pPr>
-            <w:r>
-              <w:rPr>
-                <w:i/>
-              </w:rPr>
-              <w:t>4</w:t>
-            </w:r>
-            <w:r>
-              <w:rPr>
-                <w:i/>
-              </w:rPr>
-              <w:t xml:space="preserve"> * </w:t>
-            </w:r>
-            <w:proofErr w:type="spellStart"/>
-            <w:r>
-              <w:rPr>
-                <w:i/>
-              </w:rPr>
-              <w:t>Pomodoro</w:t>
-            </w:r>
-            <w:proofErr w:type="spellEnd"/>
-            <w:r>
-              <w:rPr>
-                <w:i/>
-              </w:rPr>
-              <w:t xml:space="preserve"> length</w:t>
-            </w:r>
-          </w:p>
-          <w:p>
-            <w:pPr>
-              <w:jc w:val="center"/>
-            </w:pPr>
-          </w:p>
-        </w:tc>
-      </w:tr>
-      <w:tr>
-        <w:tc>
-          <w:tcPr>
-            <w:tcW w:w="3055" w:type="dxa"/>
-            <w:shd w:val="clear" w:color="auto" w:fill="auto"/>
-          </w:tcPr>
-          <w:p>
-            <w:pPr>
-              <w:jc w:val="center"/>
-            </w:pPr>
-            <w:proofErr w:type="spellStart"/>
-            <w:r>
-              <w:t>Pomodoro</w:t>
-            </w:r>
-            <w:proofErr w:type="spellEnd"/>
-            <w:r>
-              <w:t xml:space="preserve"> length</w:t>
-            </w:r>
-          </w:p>
-        </w:tc>
-        <w:tc>
-          <w:tcPr>
-            <w:tcW w:w="3055" w:type="dxa"/>
-            <w:shd w:val="clear" w:color="auto" w:fill="auto"/>
-          </w:tcPr>
-          <w:p>
-            <w:pPr>
-              <w:jc w:val="center"/>
-            </w:pPr>
-            <w:r>
-              <w:t>25 min</w:t>
-            </w:r>
-          </w:p>
-        </w:tc>
-        <w:tc>
-          <w:tcPr>
-            <w:tcW w:w="3056" w:type="dxa"/>
-            <w:shd w:val="clear" w:color="auto" w:fill="auto"/>
-          </w:tcPr>
-          <w:p>
-            <w:pPr>
-              <w:jc w:val="center"/>
-            </w:pPr>
-            <w:r>
-              <w:t>25 min</w:t>
-            </w:r>
-          </w:p>
-        </w:tc>
-      </w:tr>
-      <w:tr>
-        <w:tc>
-          <w:tcPr>
-            <w:tcW w:w="3055" w:type="dxa"/>
-            <w:shd w:val="clear" w:color="auto" w:fill="auto"/>
-          </w:tcPr>
-          <w:p>
-            <w:pPr>
-              <w:jc w:val="center"/>
-            </w:pPr>
-          </w:p>
-          <w:p>
-            <w:pPr>
-              <w:jc w:val="center"/>
-              <w:rPr>
-                <w:b/>
-              </w:rPr>
-            </w:pPr>
-            <w:r>
-              <w:rPr>
-                <w:b/>
-              </w:rPr>
-              <w:t>Time</w:t>
-            </w:r>
-          </w:p>
           <w:p>
             <w:pPr>
               <w:jc w:val="center"/>
@@ -11516,39 +11614,75 @@
         </w:tc>
         <w:tc>
           <w:tcPr>
-            <w:tcW w:w="3055" w:type="dxa"/>
+            <w:tcW w:w="2268" w:type="dxa"/>
             <w:shd w:val="clear" w:color="auto" w:fill="auto"/>
+            <w:vAlign w:val="center"/>
           </w:tcPr>
           <w:p>
             <w:pPr>
               <w:jc w:val="center"/>
+              <w:rPr>
+                <w:b/>
+              </w:rPr>
             </w:pPr>
+            <w:r>
+              <w:rPr>
+                <w:b/>
+              </w:rPr>
+              <w:t>50 minutes</w:t>
+            </w:r>
+          </w:p>
+        </w:tc>
+        <w:tc>
+          <w:tcPr>
+            <w:tcW w:w="2471" w:type="dxa"/>
+            <w:shd w:val="clear" w:color="auto" w:fill="auto"/>
+            <w:vAlign w:val="center"/>
+          </w:tcPr>
+          <w:p>
+            <w:pPr>
+              <w:jc w:val="center"/>
+              <w:rPr>
+                <w:b/>
+              </w:rPr>
+            </w:pPr>
+            <w:r>
+              <w:rPr>
+                <w:b/>
+              </w:rPr>
+              <w:t xml:space="preserve">1 </w:t>
+            </w:r>
+            <w:r>
+              <w:rPr>
+                <w:b/>
+              </w:rPr>
+              <w:t xml:space="preserve">(working) </w:t>
+            </w:r>
+            <w:r>
+              <w:rPr>
+                <w:b/>
+              </w:rPr>
+              <w:t xml:space="preserve">day </w:t>
+            </w:r>
           </w:p>
           <w:p>
             <w:pPr>
               <w:jc w:val="center"/>
+              <w:rPr>
+                <w:b/>
+              </w:rPr>
             </w:pPr>
             <w:r>
+              <w:rPr>
+                <w:b/>
+              </w:rPr>
+              <w:t xml:space="preserve">0 hour : </w:t>
+            </w:r>
+            <w:r>
+              <w:rPr>
+                <w:b/>
+              </w:rPr>
               <w:t>50 minutes</w:t>
-            </w:r>
-          </w:p>
-        </w:tc>
-        <w:tc>
-          <w:tcPr>
-            <w:tcW w:w="3056" w:type="dxa"/>
-            <w:shd w:val="clear" w:color="auto" w:fill="auto"/>
-          </w:tcPr>
-          <w:p>
-            <w:pPr>
-              <w:jc w:val="center"/>
-            </w:pPr>
-          </w:p>
-          <w:p>
-            <w:pPr>
-              <w:jc w:val="center"/>
-            </w:pPr>
-            <w:r>
-              <w:t>1 hour : 40 minutes</w:t>
             </w:r>
           </w:p>
         </w:tc>
@@ -11807,7 +11941,7 @@
       <w:pPr>
         <w:pStyle w:val="Heading1"/>
       </w:pPr>
-      <w:bookmarkStart w:id="34" w:name="_Toc421098222"/>
+      <w:bookmarkStart w:id="34" w:name="_Toc421128153"/>
       <w:r>
         <w:t>Getting Started</w:t>
       </w:r>
@@ -11883,11 +12017,12 @@
       <w:pPr>
         <w:pStyle w:val="Heading2"/>
       </w:pPr>
-      <w:bookmarkStart w:id="35" w:name="_Toc421098223"/>
+      <w:bookmarkStart w:id="35" w:name="_Toc421128154"/>
       <w:r>
         <w:rPr>
           <w:color w:val="FF0000"/>
         </w:rPr>
+        <w:lastRenderedPageBreak/>
         <w:t>NEW</w:t>
       </w:r>
       <w:r>
@@ -12013,7 +12148,6 @@
         </w:numPr>
       </w:pPr>
       <w:r>
-        <w:lastRenderedPageBreak/>
         <w:t xml:space="preserve">Open the </w:t>
       </w:r>
       <w:r>
@@ -12901,7 +13035,7 @@
       <w:pPr>
         <w:pStyle w:val="Heading2"/>
       </w:pPr>
-      <w:bookmarkStart w:id="38" w:name="_Toc421098224"/>
+      <w:bookmarkStart w:id="38" w:name="_Toc421128155"/>
       <w:r>
         <w:rPr>
           <w:color w:val="FF0000"/>
@@ -12955,27 +13089,33 @@
         <w:t xml:space="preserve"> (see </w:t>
       </w:r>
       <w:r>
-        <w:t>"</w:t>
-      </w:r>
-      <w:r>
+        <w:rPr>
+          <w:b/>
+        </w:rPr>
         <w:t xml:space="preserve">Scrum’s practices </w:t>
       </w:r>
       <w:proofErr w:type="spellStart"/>
       <w:r>
+        <w:rPr>
+          <w:b/>
+        </w:rPr>
         <w:t>vs</w:t>
       </w:r>
       <w:proofErr w:type="spellEnd"/>
       <w:r>
+        <w:rPr>
+          <w:b/>
+        </w:rPr>
         <w:t xml:space="preserve"> </w:t>
       </w:r>
       <w:proofErr w:type="spellStart"/>
       <w:r>
+        <w:rPr>
+          <w:b/>
+        </w:rPr>
         <w:t>mAP</w:t>
       </w:r>
       <w:proofErr w:type="spellEnd"/>
-      <w:r>
-        <w:t>"</w:t>
-      </w:r>
       <w:r>
         <w:t>).</w:t>
       </w:r>
@@ -13018,21 +13158,24 @@
         <w:t xml:space="preserve"> (see </w:t>
       </w:r>
       <w:r>
-        <w:t>"</w:t>
-      </w:r>
-      <w:r>
+        <w:rPr>
+          <w:b/>
+        </w:rPr>
         <w:t xml:space="preserve">How to create a Daily </w:t>
       </w:r>
       <w:proofErr w:type="spellStart"/>
       <w:r>
+        <w:rPr>
+          <w:b/>
+        </w:rPr>
         <w:t>Burndown</w:t>
       </w:r>
       <w:proofErr w:type="spellEnd"/>
       <w:r>
+        <w:rPr>
+          <w:b/>
+        </w:rPr>
         <w:t xml:space="preserve"> chart</w:t>
-      </w:r>
-      <w:r>
-        <w:t>"</w:t>
       </w:r>
       <w:r>
         <w:t>)</w:t>
@@ -13196,6 +13339,7 @@
         </w:numPr>
       </w:pPr>
       <w:r>
+        <w:lastRenderedPageBreak/>
         <w:t>At the end of the Sprint:</w:t>
       </w:r>
     </w:p>
@@ -13323,7 +13467,7 @@
           </wp:anchor>
         </w:drawing>
       </w:r>
-      <w:bookmarkStart w:id="39" w:name="_Toc421098225"/>
+      <w:bookmarkStart w:id="39" w:name="_Toc421128156"/>
       <w:r>
         <w:t>New</w:t>
       </w:r>
@@ -13352,7 +13496,7 @@
       <w:pPr>
         <w:pStyle w:val="Heading2"/>
       </w:pPr>
-      <w:bookmarkStart w:id="40" w:name="_Toc421098226"/>
+      <w:bookmarkStart w:id="40" w:name="_Toc421128157"/>
       <w:r>
         <w:t>How to c</w:t>
       </w:r>
@@ -13710,7 +13854,7 @@
       <w:pPr>
         <w:pStyle w:val="Heading2"/>
       </w:pPr>
-      <w:bookmarkStart w:id="41" w:name="_Toc421098227"/>
+      <w:bookmarkStart w:id="41" w:name="_Toc421128158"/>
       <w:r>
         <w:rPr>
           <w:color w:val="FF0000"/>
@@ -14032,7 +14176,7 @@
       <w:pPr>
         <w:pStyle w:val="Heading2"/>
       </w:pPr>
-      <w:bookmarkStart w:id="42" w:name="_Toc421098228"/>
+      <w:bookmarkStart w:id="42" w:name="_Toc421128159"/>
       <w:r>
         <w:t>How to use the</w:t>
       </w:r>
@@ -14464,6 +14608,7 @@
         <w:rPr>
           <w:b/>
         </w:rPr>
+        <w:lastRenderedPageBreak/>
         <w:t>Description</w:t>
       </w:r>
       <w:r>
@@ -14510,9 +14655,8 @@
       <w:pPr>
         <w:pStyle w:val="Heading1"/>
       </w:pPr>
-      <w:bookmarkStart w:id="53" w:name="_Toc421098229"/>
-      <w:r>
-        <w:lastRenderedPageBreak/>
+      <w:bookmarkStart w:id="53" w:name="_Toc421128160"/>
+      <w:r>
         <w:t>Main k</w:t>
       </w:r>
       <w:r>
@@ -15280,6 +15424,7 @@
         </w:numPr>
       </w:pPr>
       <w:r>
+        <w:lastRenderedPageBreak/>
         <w:t>CTRL + L: insert unordered list at caret position.</w:t>
       </w:r>
     </w:p>
@@ -15314,7 +15459,6 @@
           <w:noProof/>
           <w:lang w:val="fr-FR" w:eastAsia="fr-FR"/>
         </w:rPr>
-        <w:lastRenderedPageBreak/>
         <w:drawing>
           <wp:inline distT="0" distB="0" distL="0" distR="0">
             <wp:extent cx="203246" cy="203246"/>
@@ -15430,7 +15574,7 @@
           </wp:anchor>
         </w:drawing>
       </w:r>
-      <w:bookmarkStart w:id="54" w:name="_Toc421098230"/>
+      <w:bookmarkStart w:id="54" w:name="_Toc421128161"/>
       <w:r>
         <w:t>Ac</w:t>
       </w:r>
@@ -15462,7 +15606,7 @@
       <w:pPr>
         <w:pStyle w:val="Heading2"/>
       </w:pPr>
-      <w:bookmarkStart w:id="55" w:name="_Toc421098231"/>
+      <w:bookmarkStart w:id="55" w:name="_Toc421128162"/>
       <w:r>
         <w:t xml:space="preserve">How to read the </w:t>
       </w:r>
@@ -15809,7 +15953,7 @@
       <w:pPr>
         <w:pStyle w:val="Heading2"/>
       </w:pPr>
-      <w:bookmarkStart w:id="56" w:name="_Toc421098232"/>
+      <w:bookmarkStart w:id="56" w:name="_Toc421128163"/>
       <w:r>
         <w:t xml:space="preserve">Main table: </w:t>
       </w:r>
@@ -16683,7 +16827,7 @@
       <w:pPr>
         <w:pStyle w:val="Heading2"/>
       </w:pPr>
-      <w:bookmarkStart w:id="57" w:name="_Toc421098233"/>
+      <w:bookmarkStart w:id="57" w:name="_Toc421128164"/>
       <w:r>
         <w:rPr>
           <w:color w:val="FF0000"/>
@@ -16995,7 +17139,6 @@
                 <w:noProof/>
                 <w:lang w:val="fr-FR" w:eastAsia="fr-FR"/>
               </w:rPr>
-              <w:lastRenderedPageBreak/>
               <w:drawing>
                 <wp:inline distT="0" distB="0" distL="0" distR="0">
                   <wp:extent cx="251281" cy="251281"/>
@@ -17125,7 +17268,7 @@
       <w:pPr>
         <w:pStyle w:val="Heading2"/>
       </w:pPr>
-      <w:bookmarkStart w:id="58" w:name="_Toc421098234"/>
+      <w:bookmarkStart w:id="58" w:name="_Toc421128165"/>
       <w:r>
         <w:t>How to use a task</w:t>
       </w:r>
@@ -17230,7 +17373,7 @@
       <w:pPr>
         <w:pStyle w:val="Heading2"/>
       </w:pPr>
-      <w:bookmarkStart w:id="59" w:name="_Toc421098235"/>
+      <w:bookmarkStart w:id="59" w:name="_Toc421128166"/>
       <w:r>
         <w:t>How to edit a task</w:t>
       </w:r>
@@ -17442,7 +17585,7 @@
       <w:pPr>
         <w:pStyle w:val="Heading2"/>
       </w:pPr>
-      <w:bookmarkStart w:id="60" w:name="_Toc421098236"/>
+      <w:bookmarkStart w:id="60" w:name="_Toc421128167"/>
       <w:r>
         <w:t>How to export data</w:t>
       </w:r>
@@ -17943,6 +18086,7 @@
                 <w:b/>
                 <w:color w:val="4F81BD" w:themeColor="accent1"/>
               </w:rPr>
+              <w:lastRenderedPageBreak/>
               <w:t>Year</w:t>
             </w:r>
           </w:p>
@@ -18100,11 +18244,7 @@
         <w:t>)</w:t>
       </w:r>
       <w:r>
-        <w:t xml:space="preserve">: set of pre-defined separators, plus an empty editable field (this must be a character, not a string). This field is mandatory </w:t>
-      </w:r>
-      <w:r>
-        <w:lastRenderedPageBreak/>
-        <w:t>(if this field is left empty or not a proper character, default separator "Comma" is used).</w:t>
+        <w:t>: set of pre-defined separators, plus an empty editable field (this must be a character, not a string). This field is mandatory (if this field is left empty or not a proper character, default separator "Comma" is used).</w:t>
       </w:r>
     </w:p>
     <w:p/>
@@ -18368,7 +18508,7 @@
       <w:pPr>
         <w:pStyle w:val="Heading2"/>
       </w:pPr>
-      <w:bookmarkStart w:id="67" w:name="_Toc421098237"/>
+      <w:bookmarkStart w:id="67" w:name="_Toc421128168"/>
       <w:r>
         <w:t>How to impor</w:t>
       </w:r>
@@ -18648,7 +18788,7 @@
           </wp:anchor>
         </w:drawing>
       </w:r>
-      <w:bookmarkStart w:id="68" w:name="_Toc421098238"/>
+      <w:bookmarkStart w:id="68" w:name="_Toc421128169"/>
       <w:proofErr w:type="spellStart"/>
       <w:r>
         <w:t>ToDo</w:t>
@@ -18702,7 +18842,7 @@
       <w:pPr>
         <w:pStyle w:val="Heading2"/>
       </w:pPr>
-      <w:bookmarkStart w:id="69" w:name="_Toc421098239"/>
+      <w:bookmarkStart w:id="69" w:name="_Toc421128170"/>
       <w:r>
         <w:t>How to work with the timer</w:t>
       </w:r>
@@ -18888,6 +19028,7 @@
         </w:numPr>
       </w:pPr>
       <w:r>
+        <w:lastRenderedPageBreak/>
         <w:t>Do not restart the Set after an urgent interruption</w:t>
       </w:r>
       <w:r>
@@ -19053,7 +19194,6 @@
         </w:numPr>
       </w:pPr>
       <w:r>
-        <w:lastRenderedPageBreak/>
         <w:t xml:space="preserve">If </w:t>
       </w:r>
       <w:bookmarkStart w:id="72" w:name="OLE_LINK103"/>
@@ -19788,7 +19928,7 @@
       <w:pPr>
         <w:pStyle w:val="Heading2"/>
       </w:pPr>
-      <w:bookmarkStart w:id="74" w:name="_Toc421098240"/>
+      <w:bookmarkStart w:id="74" w:name="_Toc421128171"/>
       <w:r>
         <w:t xml:space="preserve">How to read the </w:t>
       </w:r>
@@ -20097,7 +20237,7 @@
       <w:pPr>
         <w:pStyle w:val="Heading2"/>
       </w:pPr>
-      <w:bookmarkStart w:id="75" w:name="_Toc421098241"/>
+      <w:bookmarkStart w:id="75" w:name="_Toc421128172"/>
       <w:r>
         <w:t>How to p</w:t>
       </w:r>
@@ -20163,7 +20303,7 @@
       <w:pPr>
         <w:pStyle w:val="Heading2"/>
       </w:pPr>
-      <w:bookmarkStart w:id="76" w:name="_Toc421098242"/>
+      <w:bookmarkStart w:id="76" w:name="_Toc421128173"/>
       <w:r>
         <w:t>Main ta</w:t>
       </w:r>
@@ -21868,7 +22008,7 @@
       <w:pPr>
         <w:pStyle w:val="Heading2"/>
       </w:pPr>
-      <w:bookmarkStart w:id="77" w:name="_Toc421098243"/>
+      <w:bookmarkStart w:id="77" w:name="_Toc421128174"/>
       <w:r>
         <w:rPr>
           <w:color w:val="FF0000"/>
@@ -22175,7 +22315,11 @@
               <w:t xml:space="preserve"> </w:t>
             </w:r>
             <w:r>
-              <w:t>and date set to today.</w:t>
+              <w:t xml:space="preserve">and </w:t>
+            </w:r>
+            <w:r>
+              <w:lastRenderedPageBreak/>
+              <w:t>date set to today.</w:t>
             </w:r>
           </w:p>
         </w:tc>
@@ -22203,6 +22347,7 @@
                 <w:noProof/>
                 <w:lang w:val="fr-FR" w:eastAsia="fr-FR"/>
               </w:rPr>
+              <w:lastRenderedPageBreak/>
               <w:drawing>
                 <wp:inline distT="0" distB="0" distL="0" distR="0">
                   <wp:extent cx="215661" cy="215661"/>
@@ -22615,7 +22760,6 @@
                 <w:noProof/>
                 <w:lang w:val="fr-FR" w:eastAsia="fr-FR"/>
               </w:rPr>
-              <w:lastRenderedPageBreak/>
               <w:drawing>
                 <wp:inline distT="0" distB="0" distL="0" distR="0">
                   <wp:extent cx="265622" cy="265622"/>
@@ -23045,7 +23189,7 @@
       <w:pPr>
         <w:pStyle w:val="Heading2"/>
       </w:pPr>
-      <w:bookmarkStart w:id="78" w:name="_Toc421098244"/>
+      <w:bookmarkStart w:id="78" w:name="_Toc421128175"/>
       <w:r>
         <w:t>How to</w:t>
       </w:r>
@@ -23748,7 +23892,7 @@
       <w:pPr>
         <w:pStyle w:val="Heading2"/>
       </w:pPr>
-      <w:bookmarkStart w:id="79" w:name="_Toc421098245"/>
+      <w:bookmarkStart w:id="79" w:name="_Toc421128176"/>
       <w:r>
         <w:t>How to</w:t>
       </w:r>
@@ -24334,6 +24478,7 @@
             <w:proofErr w:type="spellStart"/>
             <w:proofErr w:type="gramStart"/>
             <w:r>
+              <w:lastRenderedPageBreak/>
               <w:t>mAP</w:t>
             </w:r>
             <w:proofErr w:type="spellEnd"/>
@@ -24355,7 +24500,7 @@
       <w:pPr>
         <w:pStyle w:val="Heading2"/>
       </w:pPr>
-      <w:bookmarkStart w:id="80" w:name="_Toc421098246"/>
+      <w:bookmarkStart w:id="80" w:name="_Toc421128177"/>
       <w:r>
         <w:t xml:space="preserve">How to </w:t>
       </w:r>
@@ -24849,7 +24994,7 @@
       <w:pPr>
         <w:pStyle w:val="Heading2"/>
       </w:pPr>
-      <w:bookmarkStart w:id="83" w:name="_Toc421098247"/>
+      <w:bookmarkStart w:id="83" w:name="_Toc421128178"/>
       <w:r>
         <w:t xml:space="preserve">How to </w:t>
       </w:r>
@@ -25259,7 +25404,7 @@
       <w:pPr>
         <w:pStyle w:val="Heading2"/>
       </w:pPr>
-      <w:bookmarkStart w:id="84" w:name="_Toc421098248"/>
+      <w:bookmarkStart w:id="84" w:name="_Toc421128179"/>
       <w:r>
         <w:t xml:space="preserve">How to </w:t>
       </w:r>
@@ -25335,6 +25480,7 @@
         </w:numPr>
       </w:pPr>
       <w:r>
+        <w:lastRenderedPageBreak/>
         <w:t>Ringing:</w:t>
       </w:r>
       <w:r>
@@ -25434,7 +25580,6 @@
           <w:noProof/>
           <w:lang w:val="fr-FR" w:eastAsia="fr-FR"/>
         </w:rPr>
-        <w:lastRenderedPageBreak/>
         <w:drawing>
           <wp:anchor distT="0" distB="0" distL="114300" distR="114300" simplePos="0" relativeHeight="251664384" behindDoc="0" locked="0" layoutInCell="1" allowOverlap="1">
             <wp:simplePos x="0" y="0"/>
@@ -25479,7 +25624,7 @@
           </wp:anchor>
         </w:drawing>
       </w:r>
-      <w:bookmarkStart w:id="85" w:name="_Toc421098249"/>
+      <w:bookmarkStart w:id="85" w:name="_Toc421128180"/>
       <w:r>
         <w:t>Report List / Release Backlog</w:t>
       </w:r>
@@ -25514,7 +25659,7 @@
       <w:pPr>
         <w:pStyle w:val="Heading2"/>
       </w:pPr>
-      <w:bookmarkStart w:id="86" w:name="_Toc421098250"/>
+      <w:bookmarkStart w:id="86" w:name="_Toc421128181"/>
       <w:r>
         <w:t xml:space="preserve">How to read the </w:t>
       </w:r>
@@ -25870,7 +26015,7 @@
       <w:pPr>
         <w:pStyle w:val="Heading2"/>
       </w:pPr>
-      <w:bookmarkStart w:id="87" w:name="_Toc421098251"/>
+      <w:bookmarkStart w:id="87" w:name="_Toc421128182"/>
       <w:r>
         <w:t xml:space="preserve">How to </w:t>
       </w:r>
@@ -26496,7 +26641,7 @@
       <w:pPr>
         <w:pStyle w:val="Heading2"/>
       </w:pPr>
-      <w:bookmarkStart w:id="102" w:name="_Toc421098252"/>
+      <w:bookmarkStart w:id="102" w:name="_Toc421128183"/>
       <w:r>
         <w:t xml:space="preserve">Main table: </w:t>
       </w:r>
@@ -26992,6 +27137,7 @@
                 <w:noProof/>
                 <w:lang w:val="fr-FR" w:eastAsia="fr-FR"/>
               </w:rPr>
+              <w:lastRenderedPageBreak/>
               <w:t>-</w:t>
             </w:r>
           </w:p>
@@ -27081,7 +27227,6 @@
           <w:noProof/>
           <w:lang w:val="fr-FR" w:eastAsia="fr-FR"/>
         </w:rPr>
-        <w:lastRenderedPageBreak/>
         <w:drawing>
           <wp:anchor distT="0" distB="0" distL="114300" distR="114300" simplePos="0" relativeHeight="251666432" behindDoc="0" locked="0" layoutInCell="1" allowOverlap="1">
             <wp:simplePos x="0" y="0"/>
@@ -27126,7 +27271,7 @@
           </wp:anchor>
         </w:drawing>
       </w:r>
-      <w:bookmarkStart w:id="103" w:name="_Toc421098253"/>
+      <w:bookmarkStart w:id="103" w:name="_Toc421128184"/>
       <w:proofErr w:type="spellStart"/>
       <w:r>
         <w:t>Burndown</w:t>
@@ -27172,7 +27317,7 @@
       <w:pPr>
         <w:pStyle w:val="Heading2"/>
       </w:pPr>
-      <w:bookmarkStart w:id="104" w:name="_Toc421098254"/>
+      <w:bookmarkStart w:id="104" w:name="_Toc421128185"/>
       <w:r>
         <w:t xml:space="preserve">How to </w:t>
       </w:r>
@@ -28145,6 +28290,7 @@
           <w:b/>
           <w:color w:val="FF0000"/>
         </w:rPr>
+        <w:lastRenderedPageBreak/>
         <w:t>NEW</w:t>
       </w:r>
       <w:r>
@@ -28349,7 +28495,6 @@
         <w:rPr>
           <w:b/>
         </w:rPr>
-        <w:lastRenderedPageBreak/>
         <w:t>Iterations</w:t>
       </w:r>
       <w:r>
@@ -28636,7 +28781,7 @@
       <w:pPr>
         <w:pStyle w:val="Heading2"/>
       </w:pPr>
-      <w:bookmarkStart w:id="105" w:name="_Toc421098255"/>
+      <w:bookmarkStart w:id="105" w:name="_Toc421128186"/>
       <w:r>
         <w:rPr>
           <w:color w:val="FF0000"/>
@@ -29059,7 +29204,7 @@
       <w:pPr>
         <w:pStyle w:val="Heading2"/>
       </w:pPr>
-      <w:bookmarkStart w:id="106" w:name="_Toc421098256"/>
+      <w:bookmarkStart w:id="106" w:name="_Toc421128187"/>
       <w:r>
         <w:rPr>
           <w:color w:val="FF0000"/>
@@ -29251,6 +29396,7 @@
         <w:rPr>
           <w:b/>
         </w:rPr>
+        <w:lastRenderedPageBreak/>
         <w:t>Guide</w:t>
       </w:r>
       <w:r>
@@ -29405,7 +29551,6 @@
         <w:rPr>
           <w:b/>
         </w:rPr>
-        <w:lastRenderedPageBreak/>
         <w:t>Iterations</w:t>
       </w:r>
       <w:r>
@@ -29507,7 +29652,7 @@
       <w:pPr>
         <w:pStyle w:val="Heading1"/>
       </w:pPr>
-      <w:bookmarkStart w:id="107" w:name="_Toc421098257"/>
+      <w:bookmarkStart w:id="107" w:name="_Toc421128188"/>
       <w:r>
         <w:t>Annex</w:t>
       </w:r>
@@ -29517,7 +29662,7 @@
       <w:pPr>
         <w:pStyle w:val="Heading2"/>
       </w:pPr>
-      <w:bookmarkStart w:id="108" w:name="_Toc421098258"/>
+      <w:bookmarkStart w:id="108" w:name="_Toc421128189"/>
       <w:r>
         <w:t>Themes</w:t>
       </w:r>
@@ -29785,7 +29930,7 @@
       <w:pPr>
         <w:pStyle w:val="Heading2"/>
       </w:pPr>
-      <w:bookmarkStart w:id="109" w:name="_Toc421098259"/>
+      <w:bookmarkStart w:id="109" w:name="_Toc421128190"/>
       <w:r>
         <w:t>Libraries</w:t>
       </w:r>
@@ -29966,7 +30111,7 @@
             <w:rPr>
               <w:noProof/>
             </w:rPr>
-            <w:t>3</w:t>
+            <w:t>9</w:t>
           </w:r>
         </w:fldSimple>
       </w:p>
@@ -30022,7 +30167,7 @@
         <v:path o:extrusionok="f" gradientshapeok="t" o:connecttype="rect"/>
         <o:lock v:ext="edit" aspectratio="t"/>
       </v:shapetype>
-      <v:shape id="_x0000_i1107" type="#_x0000_t75" alt="pomodoro16.png" style="width:16.3pt;height:16.3pt;visibility:visible;mso-wrap-style:square" o:bullet="t">
+      <v:shape id="_x0000_i1090" type="#_x0000_t75" alt="pomodoro16.png" style="width:16.3pt;height:16.3pt;visibility:visible;mso-wrap-style:square" o:bullet="t">
         <v:imagedata r:id="rId1" o:title="pomodoro16"/>
       </v:shape>
     </w:pict>
@@ -34994,7 +35139,7 @@
 </file>
 
 <file path=customXml/itemProps1.xml><?xml version="1.0" encoding="utf-8"?>
-<ds:datastoreItem xmlns:ds="http://schemas.openxmlformats.org/officeDocument/2006/customXml" ds:itemID="{FA49BB7E-0968-4828-9DB8-D4454F208028}">
+<ds:datastoreItem xmlns:ds="http://schemas.openxmlformats.org/officeDocument/2006/customXml" ds:itemID="{43B01DDC-4FE9-4125-B47B-C1FFF786D4C1}">
   <ds:schemaRefs>
     <ds:schemaRef ds:uri="http://schemas.openxmlformats.org/officeDocument/2006/bibliography"/>
   </ds:schemaRefs>

</xml_diff>

<commit_message>
improved tooltip on title panel + refactored list panels and interfaces
</commit_message>
<xml_diff>
--- a/doc/User guides/myAgilePomodoro_4.0.0.docx
+++ b/doc/User guides/myAgilePomodoro_4.0.0.docx
@@ -322,7 +322,7 @@
             </w:rPr>
             <w:fldChar w:fldCharType="separate"/>
           </w:r>
-          <w:hyperlink w:anchor="_Toc421468140" w:history="1">
+          <w:hyperlink w:anchor="_Toc421560071" w:history="1">
             <w:r>
               <w:rPr>
                 <w:rStyle w:val="Hyperlink"/>
@@ -349,7 +349,7 @@
                 <w:noProof/>
                 <w:webHidden/>
               </w:rPr>
-              <w:instrText xml:space="preserve"> PAGEREF _Toc421468140 \h </w:instrText>
+              <w:instrText xml:space="preserve"> PAGEREF _Toc421560071 \h </w:instrText>
             </w:r>
             <w:r>
               <w:rPr>
@@ -392,7 +392,7 @@
               <w:lang w:val="fr-FR" w:eastAsia="fr-FR"/>
             </w:rPr>
           </w:pPr>
-          <w:hyperlink w:anchor="_Toc421468141" w:history="1">
+          <w:hyperlink w:anchor="_Toc421560072" w:history="1">
             <w:r>
               <w:rPr>
                 <w:rStyle w:val="Hyperlink"/>
@@ -419,7 +419,7 @@
                 <w:noProof/>
                 <w:webHidden/>
               </w:rPr>
-              <w:instrText xml:space="preserve"> PAGEREF _Toc421468141 \h </w:instrText>
+              <w:instrText xml:space="preserve"> PAGEREF _Toc421560072 \h </w:instrText>
             </w:r>
             <w:r>
               <w:rPr>
@@ -462,7 +462,7 @@
               <w:lang w:val="fr-FR" w:eastAsia="fr-FR"/>
             </w:rPr>
           </w:pPr>
-          <w:hyperlink w:anchor="_Toc421468142" w:history="1">
+          <w:hyperlink w:anchor="_Toc421560073" w:history="1">
             <w:r>
               <w:rPr>
                 <w:rStyle w:val="Hyperlink"/>
@@ -489,7 +489,7 @@
                 <w:noProof/>
                 <w:webHidden/>
               </w:rPr>
-              <w:instrText xml:space="preserve"> PAGEREF _Toc421468142 \h </w:instrText>
+              <w:instrText xml:space="preserve"> PAGEREF _Toc421560073 \h </w:instrText>
             </w:r>
             <w:r>
               <w:rPr>
@@ -532,7 +532,7 @@
               <w:lang w:val="fr-FR" w:eastAsia="fr-FR"/>
             </w:rPr>
           </w:pPr>
-          <w:hyperlink w:anchor="_Toc421468143" w:history="1">
+          <w:hyperlink w:anchor="_Toc421560074" w:history="1">
             <w:r>
               <w:rPr>
                 <w:rStyle w:val="Hyperlink"/>
@@ -559,7 +559,7 @@
                 <w:noProof/>
                 <w:webHidden/>
               </w:rPr>
-              <w:instrText xml:space="preserve"> PAGEREF _Toc421468143 \h </w:instrText>
+              <w:instrText xml:space="preserve"> PAGEREF _Toc421560074 \h </w:instrText>
             </w:r>
             <w:r>
               <w:rPr>
@@ -602,7 +602,7 @@
               <w:lang w:val="fr-FR" w:eastAsia="fr-FR"/>
             </w:rPr>
           </w:pPr>
-          <w:hyperlink w:anchor="_Toc421468144" w:history="1">
+          <w:hyperlink w:anchor="_Toc421560075" w:history="1">
             <w:r>
               <w:rPr>
                 <w:rStyle w:val="Hyperlink"/>
@@ -629,7 +629,7 @@
                 <w:noProof/>
                 <w:webHidden/>
               </w:rPr>
-              <w:instrText xml:space="preserve"> PAGEREF _Toc421468144 \h </w:instrText>
+              <w:instrText xml:space="preserve"> PAGEREF _Toc421560075 \h </w:instrText>
             </w:r>
             <w:r>
               <w:rPr>
@@ -672,7 +672,7 @@
               <w:lang w:val="fr-FR" w:eastAsia="fr-FR"/>
             </w:rPr>
           </w:pPr>
-          <w:hyperlink w:anchor="_Toc421468145" w:history="1">
+          <w:hyperlink w:anchor="_Toc421560076" w:history="1">
             <w:r>
               <w:rPr>
                 <w:rStyle w:val="Hyperlink"/>
@@ -699,7 +699,7 @@
                 <w:noProof/>
                 <w:webHidden/>
               </w:rPr>
-              <w:instrText xml:space="preserve"> PAGEREF _Toc421468145 \h </w:instrText>
+              <w:instrText xml:space="preserve"> PAGEREF _Toc421560076 \h </w:instrText>
             </w:r>
             <w:r>
               <w:rPr>
@@ -742,7 +742,7 @@
               <w:lang w:val="fr-FR" w:eastAsia="fr-FR"/>
             </w:rPr>
           </w:pPr>
-          <w:hyperlink w:anchor="_Toc421468146" w:history="1">
+          <w:hyperlink w:anchor="_Toc421560077" w:history="1">
             <w:r>
               <w:rPr>
                 <w:rStyle w:val="Hyperlink"/>
@@ -769,7 +769,7 @@
                 <w:noProof/>
                 <w:webHidden/>
               </w:rPr>
-              <w:instrText xml:space="preserve"> PAGEREF _Toc421468146 \h </w:instrText>
+              <w:instrText xml:space="preserve"> PAGEREF _Toc421560077 \h </w:instrText>
             </w:r>
             <w:r>
               <w:rPr>
@@ -812,7 +812,7 @@
               <w:lang w:val="fr-FR" w:eastAsia="fr-FR"/>
             </w:rPr>
           </w:pPr>
-          <w:hyperlink w:anchor="_Toc421468147" w:history="1">
+          <w:hyperlink w:anchor="_Toc421560078" w:history="1">
             <w:r>
               <w:rPr>
                 <w:rStyle w:val="Hyperlink"/>
@@ -839,7 +839,7 @@
                 <w:noProof/>
                 <w:webHidden/>
               </w:rPr>
-              <w:instrText xml:space="preserve"> PAGEREF _Toc421468147 \h </w:instrText>
+              <w:instrText xml:space="preserve"> PAGEREF _Toc421560078 \h </w:instrText>
             </w:r>
             <w:r>
               <w:rPr>
@@ -879,7 +879,7 @@
               <w:lang w:val="fr-FR" w:eastAsia="fr-FR"/>
             </w:rPr>
           </w:pPr>
-          <w:hyperlink w:anchor="_Toc421468148" w:history="1">
+          <w:hyperlink w:anchor="_Toc421560079" w:history="1">
             <w:r>
               <w:rPr>
                 <w:rStyle w:val="Hyperlink"/>
@@ -906,7 +906,7 @@
                 <w:noProof/>
                 <w:webHidden/>
               </w:rPr>
-              <w:instrText xml:space="preserve"> PAGEREF _Toc421468148 \h </w:instrText>
+              <w:instrText xml:space="preserve"> PAGEREF _Toc421560079 \h </w:instrText>
             </w:r>
             <w:r>
               <w:rPr>
@@ -946,7 +946,7 @@
               <w:lang w:val="fr-FR" w:eastAsia="fr-FR"/>
             </w:rPr>
           </w:pPr>
-          <w:hyperlink w:anchor="_Toc421468149" w:history="1">
+          <w:hyperlink w:anchor="_Toc421560080" w:history="1">
             <w:r>
               <w:rPr>
                 <w:rStyle w:val="Hyperlink"/>
@@ -973,7 +973,7 @@
                 <w:noProof/>
                 <w:webHidden/>
               </w:rPr>
-              <w:instrText xml:space="preserve"> PAGEREF _Toc421468149 \h </w:instrText>
+              <w:instrText xml:space="preserve"> PAGEREF _Toc421560080 \h </w:instrText>
             </w:r>
             <w:r>
               <w:rPr>
@@ -1013,7 +1013,7 @@
               <w:lang w:val="fr-FR" w:eastAsia="fr-FR"/>
             </w:rPr>
           </w:pPr>
-          <w:hyperlink w:anchor="_Toc421468150" w:history="1">
+          <w:hyperlink w:anchor="_Toc421560081" w:history="1">
             <w:r>
               <w:rPr>
                 <w:rStyle w:val="Hyperlink"/>
@@ -1040,7 +1040,7 @@
                 <w:noProof/>
                 <w:webHidden/>
               </w:rPr>
-              <w:instrText xml:space="preserve"> PAGEREF _Toc421468150 \h </w:instrText>
+              <w:instrText xml:space="preserve"> PAGEREF _Toc421560081 \h </w:instrText>
             </w:r>
             <w:r>
               <w:rPr>
@@ -1083,7 +1083,7 @@
               <w:lang w:val="fr-FR" w:eastAsia="fr-FR"/>
             </w:rPr>
           </w:pPr>
-          <w:hyperlink w:anchor="_Toc421468151" w:history="1">
+          <w:hyperlink w:anchor="_Toc421560082" w:history="1">
             <w:r>
               <w:rPr>
                 <w:rStyle w:val="Hyperlink"/>
@@ -1110,7 +1110,7 @@
                 <w:noProof/>
                 <w:webHidden/>
               </w:rPr>
-              <w:instrText xml:space="preserve"> PAGEREF _Toc421468151 \h </w:instrText>
+              <w:instrText xml:space="preserve"> PAGEREF _Toc421560082 \h </w:instrText>
             </w:r>
             <w:r>
               <w:rPr>
@@ -1150,7 +1150,7 @@
               <w:lang w:val="fr-FR" w:eastAsia="fr-FR"/>
             </w:rPr>
           </w:pPr>
-          <w:hyperlink w:anchor="_Toc421468152" w:history="1">
+          <w:hyperlink w:anchor="_Toc421560083" w:history="1">
             <w:r>
               <w:rPr>
                 <w:rStyle w:val="Hyperlink"/>
@@ -1177,7 +1177,7 @@
                 <w:noProof/>
                 <w:webHidden/>
               </w:rPr>
-              <w:instrText xml:space="preserve"> PAGEREF _Toc421468152 \h </w:instrText>
+              <w:instrText xml:space="preserve"> PAGEREF _Toc421560083 \h </w:instrText>
             </w:r>
             <w:r>
               <w:rPr>
@@ -1220,7 +1220,7 @@
               <w:lang w:val="fr-FR" w:eastAsia="fr-FR"/>
             </w:rPr>
           </w:pPr>
-          <w:hyperlink w:anchor="_Toc421468153" w:history="1">
+          <w:hyperlink w:anchor="_Toc421560084" w:history="1">
             <w:r>
               <w:rPr>
                 <w:rStyle w:val="Hyperlink"/>
@@ -1247,7 +1247,7 @@
                 <w:noProof/>
                 <w:webHidden/>
               </w:rPr>
-              <w:instrText xml:space="preserve"> PAGEREF _Toc421468153 \h </w:instrText>
+              <w:instrText xml:space="preserve"> PAGEREF _Toc421560084 \h </w:instrText>
             </w:r>
             <w:r>
               <w:rPr>
@@ -1287,7 +1287,7 @@
               <w:lang w:val="fr-FR" w:eastAsia="fr-FR"/>
             </w:rPr>
           </w:pPr>
-          <w:hyperlink w:anchor="_Toc421468154" w:history="1">
+          <w:hyperlink w:anchor="_Toc421560085" w:history="1">
             <w:r>
               <w:rPr>
                 <w:rStyle w:val="Hyperlink"/>
@@ -1314,7 +1314,7 @@
                 <w:noProof/>
                 <w:webHidden/>
               </w:rPr>
-              <w:instrText xml:space="preserve"> PAGEREF _Toc421468154 \h </w:instrText>
+              <w:instrText xml:space="preserve"> PAGEREF _Toc421560085 \h </w:instrText>
             </w:r>
             <w:r>
               <w:rPr>
@@ -1354,7 +1354,7 @@
               <w:lang w:val="fr-FR" w:eastAsia="fr-FR"/>
             </w:rPr>
           </w:pPr>
-          <w:hyperlink w:anchor="_Toc421468155" w:history="1">
+          <w:hyperlink w:anchor="_Toc421560086" w:history="1">
             <w:r>
               <w:rPr>
                 <w:rStyle w:val="Hyperlink"/>
@@ -1381,7 +1381,7 @@
                 <w:noProof/>
                 <w:webHidden/>
               </w:rPr>
-              <w:instrText xml:space="preserve"> PAGEREF _Toc421468155 \h </w:instrText>
+              <w:instrText xml:space="preserve"> PAGEREF _Toc421560086 \h </w:instrText>
             </w:r>
             <w:r>
               <w:rPr>
@@ -1424,7 +1424,7 @@
               <w:lang w:val="fr-FR" w:eastAsia="fr-FR"/>
             </w:rPr>
           </w:pPr>
-          <w:hyperlink w:anchor="_Toc421468156" w:history="1">
+          <w:hyperlink w:anchor="_Toc421560087" w:history="1">
             <w:r>
               <w:rPr>
                 <w:rStyle w:val="Hyperlink"/>
@@ -1451,7 +1451,7 @@
                 <w:noProof/>
                 <w:webHidden/>
               </w:rPr>
-              <w:instrText xml:space="preserve"> PAGEREF _Toc421468156 \h </w:instrText>
+              <w:instrText xml:space="preserve"> PAGEREF _Toc421560087 \h </w:instrText>
             </w:r>
             <w:r>
               <w:rPr>
@@ -1491,7 +1491,7 @@
               <w:lang w:val="fr-FR" w:eastAsia="fr-FR"/>
             </w:rPr>
           </w:pPr>
-          <w:hyperlink w:anchor="_Toc421468157" w:history="1">
+          <w:hyperlink w:anchor="_Toc421560088" w:history="1">
             <w:r>
               <w:rPr>
                 <w:rStyle w:val="Hyperlink"/>
@@ -1518,7 +1518,7 @@
                 <w:noProof/>
                 <w:webHidden/>
               </w:rPr>
-              <w:instrText xml:space="preserve"> PAGEREF _Toc421468157 \h </w:instrText>
+              <w:instrText xml:space="preserve"> PAGEREF _Toc421560088 \h </w:instrText>
             </w:r>
             <w:r>
               <w:rPr>
@@ -1558,7 +1558,7 @@
               <w:lang w:val="fr-FR" w:eastAsia="fr-FR"/>
             </w:rPr>
           </w:pPr>
-          <w:hyperlink w:anchor="_Toc421468158" w:history="1">
+          <w:hyperlink w:anchor="_Toc421560089" w:history="1">
             <w:r>
               <w:rPr>
                 <w:rStyle w:val="Hyperlink"/>
@@ -1585,7 +1585,7 @@
                 <w:noProof/>
                 <w:webHidden/>
               </w:rPr>
-              <w:instrText xml:space="preserve"> PAGEREF _Toc421468158 \h </w:instrText>
+              <w:instrText xml:space="preserve"> PAGEREF _Toc421560089 \h </w:instrText>
             </w:r>
             <w:r>
               <w:rPr>
@@ -1605,7 +1605,7 @@
                 <w:noProof/>
                 <w:webHidden/>
               </w:rPr>
-              <w:t>13</w:t>
+              <w:t>12</w:t>
             </w:r>
             <w:r>
               <w:rPr>
@@ -1625,7 +1625,7 @@
               <w:lang w:val="fr-FR" w:eastAsia="fr-FR"/>
             </w:rPr>
           </w:pPr>
-          <w:hyperlink w:anchor="_Toc421468159" w:history="1">
+          <w:hyperlink w:anchor="_Toc421560090" w:history="1">
             <w:r>
               <w:rPr>
                 <w:rStyle w:val="Hyperlink"/>
@@ -1652,7 +1652,7 @@
                 <w:noProof/>
                 <w:webHidden/>
               </w:rPr>
-              <w:instrText xml:space="preserve"> PAGEREF _Toc421468159 \h </w:instrText>
+              <w:instrText xml:space="preserve"> PAGEREF _Toc421560090 \h </w:instrText>
             </w:r>
             <w:r>
               <w:rPr>
@@ -1695,7 +1695,7 @@
               <w:lang w:val="fr-FR" w:eastAsia="fr-FR"/>
             </w:rPr>
           </w:pPr>
-          <w:hyperlink w:anchor="_Toc421468160" w:history="1">
+          <w:hyperlink w:anchor="_Toc421560091" w:history="1">
             <w:r>
               <w:rPr>
                 <w:rStyle w:val="Hyperlink"/>
@@ -1722,7 +1722,7 @@
                 <w:noProof/>
                 <w:webHidden/>
               </w:rPr>
-              <w:instrText xml:space="preserve"> PAGEREF _Toc421468160 \h </w:instrText>
+              <w:instrText xml:space="preserve"> PAGEREF _Toc421560091 \h </w:instrText>
             </w:r>
             <w:r>
               <w:rPr>
@@ -1765,7 +1765,7 @@
               <w:lang w:val="fr-FR" w:eastAsia="fr-FR"/>
             </w:rPr>
           </w:pPr>
-          <w:hyperlink w:anchor="_Toc421468161" w:history="1">
+          <w:hyperlink w:anchor="_Toc421560092" w:history="1">
             <w:r>
               <w:rPr>
                 <w:rStyle w:val="Hyperlink"/>
@@ -1792,7 +1792,7 @@
                 <w:noProof/>
                 <w:webHidden/>
               </w:rPr>
-              <w:instrText xml:space="preserve"> PAGEREF _Toc421468161 \h </w:instrText>
+              <w:instrText xml:space="preserve"> PAGEREF _Toc421560092 \h </w:instrText>
             </w:r>
             <w:r>
               <w:rPr>
@@ -1832,7 +1832,7 @@
               <w:lang w:val="fr-FR" w:eastAsia="fr-FR"/>
             </w:rPr>
           </w:pPr>
-          <w:hyperlink w:anchor="_Toc421468162" w:history="1">
+          <w:hyperlink w:anchor="_Toc421560093" w:history="1">
             <w:r>
               <w:rPr>
                 <w:rStyle w:val="Hyperlink"/>
@@ -1859,7 +1859,7 @@
                 <w:noProof/>
                 <w:webHidden/>
               </w:rPr>
-              <w:instrText xml:space="preserve"> PAGEREF _Toc421468162 \h </w:instrText>
+              <w:instrText xml:space="preserve"> PAGEREF _Toc421560093 \h </w:instrText>
             </w:r>
             <w:r>
               <w:rPr>
@@ -1899,7 +1899,7 @@
               <w:lang w:val="fr-FR" w:eastAsia="fr-FR"/>
             </w:rPr>
           </w:pPr>
-          <w:hyperlink w:anchor="_Toc421468163" w:history="1">
+          <w:hyperlink w:anchor="_Toc421560094" w:history="1">
             <w:r>
               <w:rPr>
                 <w:rStyle w:val="Hyperlink"/>
@@ -1926,7 +1926,7 @@
                 <w:noProof/>
                 <w:webHidden/>
               </w:rPr>
-              <w:instrText xml:space="preserve"> PAGEREF _Toc421468163 \h </w:instrText>
+              <w:instrText xml:space="preserve"> PAGEREF _Toc421560094 \h </w:instrText>
             </w:r>
             <w:r>
               <w:rPr>
@@ -1946,7 +1946,7 @@
                 <w:noProof/>
                 <w:webHidden/>
               </w:rPr>
-              <w:t>15</w:t>
+              <w:t>14</w:t>
             </w:r>
             <w:r>
               <w:rPr>
@@ -1966,7 +1966,7 @@
               <w:lang w:val="fr-FR" w:eastAsia="fr-FR"/>
             </w:rPr>
           </w:pPr>
-          <w:hyperlink w:anchor="_Toc421468164" w:history="1">
+          <w:hyperlink w:anchor="_Toc421560095" w:history="1">
             <w:r>
               <w:rPr>
                 <w:rStyle w:val="Hyperlink"/>
@@ -1993,7 +1993,7 @@
                 <w:noProof/>
                 <w:webHidden/>
               </w:rPr>
-              <w:instrText xml:space="preserve"> PAGEREF _Toc421468164 \h </w:instrText>
+              <w:instrText xml:space="preserve"> PAGEREF _Toc421560095 \h </w:instrText>
             </w:r>
             <w:r>
               <w:rPr>
@@ -2033,7 +2033,7 @@
               <w:lang w:val="fr-FR" w:eastAsia="fr-FR"/>
             </w:rPr>
           </w:pPr>
-          <w:hyperlink w:anchor="_Toc421468165" w:history="1">
+          <w:hyperlink w:anchor="_Toc421560096" w:history="1">
             <w:r>
               <w:rPr>
                 <w:rStyle w:val="Hyperlink"/>
@@ -2060,7 +2060,7 @@
                 <w:noProof/>
                 <w:webHidden/>
               </w:rPr>
-              <w:instrText xml:space="preserve"> PAGEREF _Toc421468165 \h </w:instrText>
+              <w:instrText xml:space="preserve"> PAGEREF _Toc421560096 \h </w:instrText>
             </w:r>
             <w:r>
               <w:rPr>
@@ -2100,7 +2100,7 @@
               <w:lang w:val="fr-FR" w:eastAsia="fr-FR"/>
             </w:rPr>
           </w:pPr>
-          <w:hyperlink w:anchor="_Toc421468166" w:history="1">
+          <w:hyperlink w:anchor="_Toc421560097" w:history="1">
             <w:r>
               <w:rPr>
                 <w:rStyle w:val="Hyperlink"/>
@@ -2127,7 +2127,7 @@
                 <w:noProof/>
                 <w:webHidden/>
               </w:rPr>
-              <w:instrText xml:space="preserve"> PAGEREF _Toc421468166 \h </w:instrText>
+              <w:instrText xml:space="preserve"> PAGEREF _Toc421560097 \h </w:instrText>
             </w:r>
             <w:r>
               <w:rPr>
@@ -2147,7 +2147,7 @@
                 <w:noProof/>
                 <w:webHidden/>
               </w:rPr>
-              <w:t>16</w:t>
+              <w:t>15</w:t>
             </w:r>
             <w:r>
               <w:rPr>
@@ -2167,7 +2167,7 @@
               <w:lang w:val="fr-FR" w:eastAsia="fr-FR"/>
             </w:rPr>
           </w:pPr>
-          <w:hyperlink w:anchor="_Toc421468167" w:history="1">
+          <w:hyperlink w:anchor="_Toc421560098" w:history="1">
             <w:r>
               <w:rPr>
                 <w:rStyle w:val="Hyperlink"/>
@@ -2194,7 +2194,7 @@
                 <w:noProof/>
                 <w:webHidden/>
               </w:rPr>
-              <w:instrText xml:space="preserve"> PAGEREF _Toc421468167 \h </w:instrText>
+              <w:instrText xml:space="preserve"> PAGEREF _Toc421560098 \h </w:instrText>
             </w:r>
             <w:r>
               <w:rPr>
@@ -2234,7 +2234,7 @@
               <w:lang w:val="fr-FR" w:eastAsia="fr-FR"/>
             </w:rPr>
           </w:pPr>
-          <w:hyperlink w:anchor="_Toc421468168" w:history="1">
+          <w:hyperlink w:anchor="_Toc421560099" w:history="1">
             <w:r>
               <w:rPr>
                 <w:rStyle w:val="Hyperlink"/>
@@ -2261,7 +2261,7 @@
                 <w:noProof/>
                 <w:webHidden/>
               </w:rPr>
-              <w:instrText xml:space="preserve"> PAGEREF _Toc421468168 \h </w:instrText>
+              <w:instrText xml:space="preserve"> PAGEREF _Toc421560099 \h </w:instrText>
             </w:r>
             <w:r>
               <w:rPr>
@@ -2281,7 +2281,7 @@
                 <w:noProof/>
                 <w:webHidden/>
               </w:rPr>
-              <w:t>17</w:t>
+              <w:t>16</w:t>
             </w:r>
             <w:r>
               <w:rPr>
@@ -2304,7 +2304,7 @@
               <w:lang w:val="fr-FR" w:eastAsia="fr-FR"/>
             </w:rPr>
           </w:pPr>
-          <w:hyperlink w:anchor="_Toc421468169" w:history="1">
+          <w:hyperlink w:anchor="_Toc421560100" w:history="1">
             <w:r>
               <w:rPr>
                 <w:rStyle w:val="Hyperlink"/>
@@ -2331,7 +2331,7 @@
                 <w:noProof/>
                 <w:webHidden/>
               </w:rPr>
-              <w:instrText xml:space="preserve"> PAGEREF _Toc421468169 \h </w:instrText>
+              <w:instrText xml:space="preserve"> PAGEREF _Toc421560100 \h </w:instrText>
             </w:r>
             <w:r>
               <w:rPr>
@@ -2371,7 +2371,7 @@
               <w:lang w:val="fr-FR" w:eastAsia="fr-FR"/>
             </w:rPr>
           </w:pPr>
-          <w:hyperlink w:anchor="_Toc421468170" w:history="1">
+          <w:hyperlink w:anchor="_Toc421560101" w:history="1">
             <w:r>
               <w:rPr>
                 <w:rStyle w:val="Hyperlink"/>
@@ -2398,7 +2398,7 @@
                 <w:noProof/>
                 <w:webHidden/>
               </w:rPr>
-              <w:instrText xml:space="preserve"> PAGEREF _Toc421468170 \h </w:instrText>
+              <w:instrText xml:space="preserve"> PAGEREF _Toc421560101 \h </w:instrText>
             </w:r>
             <w:r>
               <w:rPr>
@@ -2438,7 +2438,7 @@
               <w:lang w:val="fr-FR" w:eastAsia="fr-FR"/>
             </w:rPr>
           </w:pPr>
-          <w:hyperlink w:anchor="_Toc421468171" w:history="1">
+          <w:hyperlink w:anchor="_Toc421560102" w:history="1">
             <w:r>
               <w:rPr>
                 <w:rStyle w:val="Hyperlink"/>
@@ -2465,7 +2465,7 @@
                 <w:noProof/>
                 <w:webHidden/>
               </w:rPr>
-              <w:instrText xml:space="preserve"> PAGEREF _Toc421468171 \h </w:instrText>
+              <w:instrText xml:space="preserve"> PAGEREF _Toc421560102 \h </w:instrText>
             </w:r>
             <w:r>
               <w:rPr>
@@ -2505,7 +2505,7 @@
               <w:lang w:val="fr-FR" w:eastAsia="fr-FR"/>
             </w:rPr>
           </w:pPr>
-          <w:hyperlink w:anchor="_Toc421468172" w:history="1">
+          <w:hyperlink w:anchor="_Toc421560103" w:history="1">
             <w:r>
               <w:rPr>
                 <w:rStyle w:val="Hyperlink"/>
@@ -2532,7 +2532,7 @@
                 <w:noProof/>
                 <w:webHidden/>
               </w:rPr>
-              <w:instrText xml:space="preserve"> PAGEREF _Toc421468172 \h </w:instrText>
+              <w:instrText xml:space="preserve"> PAGEREF _Toc421560103 \h </w:instrText>
             </w:r>
             <w:r>
               <w:rPr>
@@ -2572,7 +2572,7 @@
               <w:lang w:val="fr-FR" w:eastAsia="fr-FR"/>
             </w:rPr>
           </w:pPr>
-          <w:hyperlink w:anchor="_Toc421468173" w:history="1">
+          <w:hyperlink w:anchor="_Toc421560104" w:history="1">
             <w:r>
               <w:rPr>
                 <w:rStyle w:val="Hyperlink"/>
@@ -2599,7 +2599,7 @@
                 <w:noProof/>
                 <w:webHidden/>
               </w:rPr>
-              <w:instrText xml:space="preserve"> PAGEREF _Toc421468173 \h </w:instrText>
+              <w:instrText xml:space="preserve"> PAGEREF _Toc421560104 \h </w:instrText>
             </w:r>
             <w:r>
               <w:rPr>
@@ -2639,7 +2639,7 @@
               <w:lang w:val="fr-FR" w:eastAsia="fr-FR"/>
             </w:rPr>
           </w:pPr>
-          <w:hyperlink w:anchor="_Toc421468174" w:history="1">
+          <w:hyperlink w:anchor="_Toc421560105" w:history="1">
             <w:r>
               <w:rPr>
                 <w:rStyle w:val="Hyperlink"/>
@@ -2666,7 +2666,7 @@
                 <w:noProof/>
                 <w:webHidden/>
               </w:rPr>
-              <w:instrText xml:space="preserve"> PAGEREF _Toc421468174 \h </w:instrText>
+              <w:instrText xml:space="preserve"> PAGEREF _Toc421560105 \h </w:instrText>
             </w:r>
             <w:r>
               <w:rPr>
@@ -2706,7 +2706,7 @@
               <w:lang w:val="fr-FR" w:eastAsia="fr-FR"/>
             </w:rPr>
           </w:pPr>
-          <w:hyperlink w:anchor="_Toc421468175" w:history="1">
+          <w:hyperlink w:anchor="_Toc421560106" w:history="1">
             <w:r>
               <w:rPr>
                 <w:rStyle w:val="Hyperlink"/>
@@ -2733,7 +2733,7 @@
                 <w:noProof/>
                 <w:webHidden/>
               </w:rPr>
-              <w:instrText xml:space="preserve"> PAGEREF _Toc421468175 \h </w:instrText>
+              <w:instrText xml:space="preserve"> PAGEREF _Toc421560106 \h </w:instrText>
             </w:r>
             <w:r>
               <w:rPr>
@@ -2753,7 +2753,7 @@
                 <w:noProof/>
                 <w:webHidden/>
               </w:rPr>
-              <w:t>20</w:t>
+              <w:t>19</w:t>
             </w:r>
             <w:r>
               <w:rPr>
@@ -2773,7 +2773,7 @@
               <w:lang w:val="fr-FR" w:eastAsia="fr-FR"/>
             </w:rPr>
           </w:pPr>
-          <w:hyperlink w:anchor="_Toc421468176" w:history="1">
+          <w:hyperlink w:anchor="_Toc421560107" w:history="1">
             <w:r>
               <w:rPr>
                 <w:rStyle w:val="Hyperlink"/>
@@ -2800,7 +2800,7 @@
                 <w:noProof/>
                 <w:webHidden/>
               </w:rPr>
-              <w:instrText xml:space="preserve"> PAGEREF _Toc421468176 \h </w:instrText>
+              <w:instrText xml:space="preserve"> PAGEREF _Toc421560107 \h </w:instrText>
             </w:r>
             <w:r>
               <w:rPr>
@@ -2840,7 +2840,7 @@
               <w:lang w:val="fr-FR" w:eastAsia="fr-FR"/>
             </w:rPr>
           </w:pPr>
-          <w:hyperlink w:anchor="_Toc421468177" w:history="1">
+          <w:hyperlink w:anchor="_Toc421560108" w:history="1">
             <w:r>
               <w:rPr>
                 <w:rStyle w:val="Hyperlink"/>
@@ -2867,7 +2867,7 @@
                 <w:noProof/>
                 <w:webHidden/>
               </w:rPr>
-              <w:instrText xml:space="preserve"> PAGEREF _Toc421468177 \h </w:instrText>
+              <w:instrText xml:space="preserve"> PAGEREF _Toc421560108 \h </w:instrText>
             </w:r>
             <w:r>
               <w:rPr>
@@ -2907,7 +2907,7 @@
               <w:lang w:val="fr-FR" w:eastAsia="fr-FR"/>
             </w:rPr>
           </w:pPr>
-          <w:hyperlink w:anchor="_Toc421468178" w:history="1">
+          <w:hyperlink w:anchor="_Toc421560109" w:history="1">
             <w:r>
               <w:rPr>
                 <w:rStyle w:val="Hyperlink"/>
@@ -2934,7 +2934,7 @@
                 <w:noProof/>
                 <w:webHidden/>
               </w:rPr>
-              <w:instrText xml:space="preserve"> PAGEREF _Toc421468178 \h </w:instrText>
+              <w:instrText xml:space="preserve"> PAGEREF _Toc421560109 \h </w:instrText>
             </w:r>
             <w:r>
               <w:rPr>
@@ -2954,7 +2954,7 @@
                 <w:noProof/>
                 <w:webHidden/>
               </w:rPr>
-              <w:t>21</w:t>
+              <w:t>20</w:t>
             </w:r>
             <w:r>
               <w:rPr>
@@ -2974,7 +2974,7 @@
               <w:lang w:val="fr-FR" w:eastAsia="fr-FR"/>
             </w:rPr>
           </w:pPr>
-          <w:hyperlink w:anchor="_Toc421468179" w:history="1">
+          <w:hyperlink w:anchor="_Toc421560110" w:history="1">
             <w:r>
               <w:rPr>
                 <w:rStyle w:val="Hyperlink"/>
@@ -3001,7 +3001,7 @@
                 <w:noProof/>
                 <w:webHidden/>
               </w:rPr>
-              <w:instrText xml:space="preserve"> PAGEREF _Toc421468179 \h </w:instrText>
+              <w:instrText xml:space="preserve"> PAGEREF _Toc421560110 \h </w:instrText>
             </w:r>
             <w:r>
               <w:rPr>
@@ -3044,7 +3044,7 @@
               <w:lang w:val="fr-FR" w:eastAsia="fr-FR"/>
             </w:rPr>
           </w:pPr>
-          <w:hyperlink w:anchor="_Toc421468180" w:history="1">
+          <w:hyperlink w:anchor="_Toc421560111" w:history="1">
             <w:r>
               <w:rPr>
                 <w:rStyle w:val="Hyperlink"/>
@@ -3071,7 +3071,7 @@
                 <w:noProof/>
                 <w:webHidden/>
               </w:rPr>
-              <w:instrText xml:space="preserve"> PAGEREF _Toc421468180 \h </w:instrText>
+              <w:instrText xml:space="preserve"> PAGEREF _Toc421560111 \h </w:instrText>
             </w:r>
             <w:r>
               <w:rPr>
@@ -3111,7 +3111,7 @@
               <w:lang w:val="fr-FR" w:eastAsia="fr-FR"/>
             </w:rPr>
           </w:pPr>
-          <w:hyperlink w:anchor="_Toc421468181" w:history="1">
+          <w:hyperlink w:anchor="_Toc421560112" w:history="1">
             <w:r>
               <w:rPr>
                 <w:rStyle w:val="Hyperlink"/>
@@ -3138,7 +3138,7 @@
                 <w:noProof/>
                 <w:webHidden/>
               </w:rPr>
-              <w:instrText xml:space="preserve"> PAGEREF _Toc421468181 \h </w:instrText>
+              <w:instrText xml:space="preserve"> PAGEREF _Toc421560112 \h </w:instrText>
             </w:r>
             <w:r>
               <w:rPr>
@@ -3178,7 +3178,7 @@
               <w:lang w:val="fr-FR" w:eastAsia="fr-FR"/>
             </w:rPr>
           </w:pPr>
-          <w:hyperlink w:anchor="_Toc421468182" w:history="1">
+          <w:hyperlink w:anchor="_Toc421560113" w:history="1">
             <w:r>
               <w:rPr>
                 <w:rStyle w:val="Hyperlink"/>
@@ -3205,7 +3205,7 @@
                 <w:noProof/>
                 <w:webHidden/>
               </w:rPr>
-              <w:instrText xml:space="preserve"> PAGEREF _Toc421468182 \h </w:instrText>
+              <w:instrText xml:space="preserve"> PAGEREF _Toc421560113 \h </w:instrText>
             </w:r>
             <w:r>
               <w:rPr>
@@ -3225,7 +3225,7 @@
                 <w:noProof/>
                 <w:webHidden/>
               </w:rPr>
-              <w:t>22</w:t>
+              <w:t>21</w:t>
             </w:r>
             <w:r>
               <w:rPr>
@@ -3245,7 +3245,7 @@
               <w:lang w:val="fr-FR" w:eastAsia="fr-FR"/>
             </w:rPr>
           </w:pPr>
-          <w:hyperlink w:anchor="_Toc421468183" w:history="1">
+          <w:hyperlink w:anchor="_Toc421560114" w:history="1">
             <w:r>
               <w:rPr>
                 <w:rStyle w:val="Hyperlink"/>
@@ -3272,7 +3272,7 @@
                 <w:noProof/>
                 <w:webHidden/>
               </w:rPr>
-              <w:instrText xml:space="preserve"> PAGEREF _Toc421468183 \h </w:instrText>
+              <w:instrText xml:space="preserve"> PAGEREF _Toc421560114 \h </w:instrText>
             </w:r>
             <w:r>
               <w:rPr>
@@ -3315,7 +3315,7 @@
               <w:lang w:val="fr-FR" w:eastAsia="fr-FR"/>
             </w:rPr>
           </w:pPr>
-          <w:hyperlink w:anchor="_Toc421468184" w:history="1">
+          <w:hyperlink w:anchor="_Toc421560115" w:history="1">
             <w:r>
               <w:rPr>
                 <w:rStyle w:val="Hyperlink"/>
@@ -3342,7 +3342,7 @@
                 <w:noProof/>
                 <w:webHidden/>
               </w:rPr>
-              <w:instrText xml:space="preserve"> PAGEREF _Toc421468184 \h </w:instrText>
+              <w:instrText xml:space="preserve"> PAGEREF _Toc421560115 \h </w:instrText>
             </w:r>
             <w:r>
               <w:rPr>
@@ -3382,7 +3382,7 @@
               <w:lang w:val="fr-FR" w:eastAsia="fr-FR"/>
             </w:rPr>
           </w:pPr>
-          <w:hyperlink w:anchor="_Toc421468185" w:history="1">
+          <w:hyperlink w:anchor="_Toc421560116" w:history="1">
             <w:r>
               <w:rPr>
                 <w:rStyle w:val="Hyperlink"/>
@@ -3409,7 +3409,7 @@
                 <w:noProof/>
                 <w:webHidden/>
               </w:rPr>
-              <w:instrText xml:space="preserve"> PAGEREF _Toc421468185 \h </w:instrText>
+              <w:instrText xml:space="preserve"> PAGEREF _Toc421560116 \h </w:instrText>
             </w:r>
             <w:r>
               <w:rPr>
@@ -3449,7 +3449,7 @@
               <w:lang w:val="fr-FR" w:eastAsia="fr-FR"/>
             </w:rPr>
           </w:pPr>
-          <w:hyperlink w:anchor="_Toc421468186" w:history="1">
+          <w:hyperlink w:anchor="_Toc421560117" w:history="1">
             <w:r>
               <w:rPr>
                 <w:rStyle w:val="Hyperlink"/>
@@ -3476,7 +3476,7 @@
                 <w:noProof/>
                 <w:webHidden/>
               </w:rPr>
-              <w:instrText xml:space="preserve"> PAGEREF _Toc421468186 \h </w:instrText>
+              <w:instrText xml:space="preserve"> PAGEREF _Toc421560117 \h </w:instrText>
             </w:r>
             <w:r>
               <w:rPr>
@@ -3496,7 +3496,7 @@
                 <w:noProof/>
                 <w:webHidden/>
               </w:rPr>
-              <w:t>24</w:t>
+              <w:t>23</w:t>
             </w:r>
             <w:r>
               <w:rPr>
@@ -3516,7 +3516,7 @@
               <w:lang w:val="fr-FR" w:eastAsia="fr-FR"/>
             </w:rPr>
           </w:pPr>
-          <w:hyperlink w:anchor="_Toc421468187" w:history="1">
+          <w:hyperlink w:anchor="_Toc421560118" w:history="1">
             <w:r>
               <w:rPr>
                 <w:rStyle w:val="Hyperlink"/>
@@ -3543,7 +3543,7 @@
                 <w:noProof/>
                 <w:webHidden/>
               </w:rPr>
-              <w:instrText xml:space="preserve"> PAGEREF _Toc421468187 \h </w:instrText>
+              <w:instrText xml:space="preserve"> PAGEREF _Toc421560118 \h </w:instrText>
             </w:r>
             <w:r>
               <w:rPr>
@@ -3586,7 +3586,7 @@
               <w:lang w:val="fr-FR" w:eastAsia="fr-FR"/>
             </w:rPr>
           </w:pPr>
-          <w:hyperlink w:anchor="_Toc421468188" w:history="1">
+          <w:hyperlink w:anchor="_Toc421560119" w:history="1">
             <w:r>
               <w:rPr>
                 <w:rStyle w:val="Hyperlink"/>
@@ -3613,7 +3613,7 @@
                 <w:noProof/>
                 <w:webHidden/>
               </w:rPr>
-              <w:instrText xml:space="preserve"> PAGEREF _Toc421468188 \h </w:instrText>
+              <w:instrText xml:space="preserve"> PAGEREF _Toc421560119 \h </w:instrText>
             </w:r>
             <w:r>
               <w:rPr>
@@ -3633,7 +3633,7 @@
                 <w:noProof/>
                 <w:webHidden/>
               </w:rPr>
-              <w:t>25</w:t>
+              <w:t>24</w:t>
             </w:r>
             <w:r>
               <w:rPr>
@@ -3653,7 +3653,7 @@
               <w:lang w:val="fr-FR" w:eastAsia="fr-FR"/>
             </w:rPr>
           </w:pPr>
-          <w:hyperlink w:anchor="_Toc421468189" w:history="1">
+          <w:hyperlink w:anchor="_Toc421560120" w:history="1">
             <w:r>
               <w:rPr>
                 <w:rStyle w:val="Hyperlink"/>
@@ -3680,7 +3680,7 @@
                 <w:noProof/>
                 <w:webHidden/>
               </w:rPr>
-              <w:instrText xml:space="preserve"> PAGEREF _Toc421468189 \h </w:instrText>
+              <w:instrText xml:space="preserve"> PAGEREF _Toc421560120 \h </w:instrText>
             </w:r>
             <w:r>
               <w:rPr>
@@ -3700,7 +3700,7 @@
                 <w:noProof/>
                 <w:webHidden/>
               </w:rPr>
-              <w:t>25</w:t>
+              <w:t>24</w:t>
             </w:r>
             <w:r>
               <w:rPr>
@@ -3720,7 +3720,7 @@
               <w:lang w:val="fr-FR" w:eastAsia="fr-FR"/>
             </w:rPr>
           </w:pPr>
-          <w:hyperlink w:anchor="_Toc421468190" w:history="1">
+          <w:hyperlink w:anchor="_Toc421560121" w:history="1">
             <w:r>
               <w:rPr>
                 <w:rStyle w:val="Hyperlink"/>
@@ -3747,7 +3747,7 @@
                 <w:noProof/>
                 <w:webHidden/>
               </w:rPr>
-              <w:instrText xml:space="preserve"> PAGEREF _Toc421468190 \h </w:instrText>
+              <w:instrText xml:space="preserve"> PAGEREF _Toc421560121 \h </w:instrText>
             </w:r>
             <w:r>
               <w:rPr>
@@ -3793,18 +3793,16 @@
       <w:pPr>
         <w:pStyle w:val="Heading1"/>
       </w:pPr>
-      <w:bookmarkStart w:id="2" w:name="_Toc421468140"/>
+      <w:bookmarkStart w:id="2" w:name="_Toc421560071"/>
       <w:r>
         <w:t>About</w:t>
       </w:r>
       <w:bookmarkEnd w:id="2"/>
     </w:p>
     <w:p>
-      <w:proofErr w:type="gramStart"/>
       <w:r>
         <w:t>myAgilePomodoro</w:t>
       </w:r>
-      <w:proofErr w:type="gramEnd"/>
       <w:r>
         <w:t xml:space="preserve"> (mAP)</w:t>
       </w:r>
@@ -3834,21 +3832,19 @@
       <w:pPr>
         <w:pStyle w:val="Heading1"/>
       </w:pPr>
-      <w:bookmarkStart w:id="3" w:name="_Toc421468141"/>
+      <w:bookmarkStart w:id="3" w:name="_Toc421560072"/>
       <w:r>
         <w:t>Application</w:t>
       </w:r>
       <w:bookmarkEnd w:id="3"/>
     </w:p>
     <w:p>
-      <w:proofErr w:type="gramStart"/>
       <w:r>
         <w:t>m</w:t>
       </w:r>
       <w:r>
         <w:t>AP</w:t>
       </w:r>
-      <w:proofErr w:type="gramEnd"/>
       <w:r>
         <w:t xml:space="preserve"> is a</w:t>
       </w:r>
@@ -3939,13 +3935,8 @@
       <w:r>
         <w:t xml:space="preserve"> </w:t>
       </w:r>
-      <w:proofErr w:type="gramStart"/>
-      <w:r>
-        <w:t>mAP</w:t>
-      </w:r>
-      <w:proofErr w:type="gramEnd"/>
-      <w:r>
-        <w:t xml:space="preserve"> </w:t>
+      <w:r>
+        <w:t xml:space="preserve">mAP </w:t>
       </w:r>
       <w:r>
         <w:t xml:space="preserve">supports utf-8 providing the font </w:t>
@@ -4044,21 +4035,19 @@
       <w:pPr>
         <w:pStyle w:val="Heading1"/>
       </w:pPr>
-      <w:bookmarkStart w:id="4" w:name="_Toc421468142"/>
+      <w:bookmarkStart w:id="4" w:name="_Toc421560073"/>
       <w:r>
         <w:t>License</w:t>
       </w:r>
       <w:bookmarkEnd w:id="4"/>
     </w:p>
     <w:p>
-      <w:proofErr w:type="gramStart"/>
       <w:r>
         <w:t>m</w:t>
       </w:r>
       <w:r>
         <w:t>AP</w:t>
       </w:r>
-      <w:proofErr w:type="gramEnd"/>
       <w:r>
         <w:t xml:space="preserve"> is </w:t>
       </w:r>
@@ -4099,7 +4088,7 @@
       <w:pPr>
         <w:pStyle w:val="Heading1"/>
       </w:pPr>
-      <w:bookmarkStart w:id="5" w:name="_Toc421468143"/>
+      <w:bookmarkStart w:id="5" w:name="_Toc421560074"/>
       <w:r>
         <w:rPr>
           <w:color w:val="FF0000"/>
@@ -4115,13 +4104,8 @@
       <w:bookmarkEnd w:id="5"/>
     </w:p>
     <w:p>
-      <w:proofErr w:type="gramStart"/>
-      <w:r>
-        <w:t>mAP</w:t>
-      </w:r>
-      <w:proofErr w:type="gramEnd"/>
-      <w:r>
-        <w:t xml:space="preserve"> uses the word "task"</w:t>
+      <w:r>
+        <w:t>mAP uses the word "task"</w:t>
       </w:r>
       <w:r>
         <w:t xml:space="preserve"> /</w:t>
@@ -4540,16 +4524,11 @@
       <w:r>
         <w:t xml:space="preserve">with </w:t>
       </w:r>
-      <w:proofErr w:type="gramStart"/>
       <w:r>
         <w:t>h</w:t>
       </w:r>
       <w:r>
-        <w:t>as</w:t>
-      </w:r>
-      <w:proofErr w:type="gramEnd"/>
-      <w:r>
-        <w:t xml:space="preserve"> </w:t>
+        <w:t xml:space="preserve">as </w:t>
       </w:r>
       <w:r>
         <w:t xml:space="preserve">as </w:t>
@@ -4769,7 +4748,7 @@
       <w:pPr>
         <w:pStyle w:val="Heading1"/>
       </w:pPr>
-      <w:bookmarkStart w:id="6" w:name="_Toc421468144"/>
+      <w:bookmarkStart w:id="6" w:name="_Toc421560075"/>
       <w:r>
         <w:t>Pomodoro Technique</w:t>
       </w:r>
@@ -4815,15 +4794,7 @@
     </w:p>
     <w:p>
       <w:r>
-        <w:t xml:space="preserve">* </w:t>
-      </w:r>
-      <w:proofErr w:type="gramStart"/>
-      <w:r>
-        <w:t>as</w:t>
-      </w:r>
-      <w:proofErr w:type="gramEnd"/>
-      <w:r>
-        <w:t xml:space="preserve"> per the official book of the Pomodoro Technique</w:t>
+        <w:t>* as per the official book of the Pomodoro Technique</w:t>
       </w:r>
       <w:r>
         <w:t>®</w:t>
@@ -4834,37 +4805,32 @@
     </w:p>
     <w:p/>
     <w:p>
-      <w:proofErr w:type="gramStart"/>
+      <w:r>
+        <w:t>mAP fully implements the Pomodoro Technique</w:t>
+      </w:r>
+      <w:r>
+        <w:t>®</w:t>
+      </w:r>
+      <w:r>
+        <w:t xml:space="preserve">’s specification </w:t>
+      </w:r>
+      <w:r>
+        <w:t>(v1.3 and above)</w:t>
+      </w:r>
+      <w:r>
+        <w:t xml:space="preserve">. </w:t>
+      </w:r>
+      <w:r>
+        <w:t>Therefore mAP can be used to strictly follow the rules of the technique.</w:t>
+      </w:r>
+    </w:p>
+    <w:p>
+      <w:r>
+        <w:t xml:space="preserve">However, </w:t>
+      </w:r>
       <w:r>
         <w:t>mAP</w:t>
       </w:r>
-      <w:proofErr w:type="gramEnd"/>
-      <w:r>
-        <w:t xml:space="preserve"> fully implements the Pomodoro Technique</w:t>
-      </w:r>
-      <w:r>
-        <w:t>®</w:t>
-      </w:r>
-      <w:r>
-        <w:t xml:space="preserve">’s specification </w:t>
-      </w:r>
-      <w:r>
-        <w:t>(v1.3 and above)</w:t>
-      </w:r>
-      <w:r>
-        <w:t xml:space="preserve">. </w:t>
-      </w:r>
-      <w:r>
-        <w:t>Therefore mAP can be used to strictly follow the rules of the technique.</w:t>
-      </w:r>
-    </w:p>
-    <w:p>
-      <w:r>
-        <w:t xml:space="preserve">However, </w:t>
-      </w:r>
-      <w:r>
-        <w:t>mAP</w:t>
-      </w:r>
       <w:r>
         <w:t xml:space="preserve"> is flexible in many ways</w:t>
       </w:r>
@@ -4911,7 +4877,16 @@
         <w:t xml:space="preserve"> the specification</w:t>
       </w:r>
       <w:r>
-        <w:t xml:space="preserve"> (eg subtasks)</w:t>
+        <w:t xml:space="preserve"> (eg sub</w:t>
+      </w:r>
+      <w:r>
+        <w:t>-</w:t>
+      </w:r>
+      <w:r>
+        <w:t>tasking</w:t>
+      </w:r>
+      <w:r>
+        <w:t>)</w:t>
       </w:r>
       <w:r>
         <w:t>.</w:t>
@@ -5035,13 +5010,8 @@
             </w:r>
           </w:p>
           <w:p>
-            <w:proofErr w:type="gramStart"/>
-            <w:r>
-              <w:t>mAP</w:t>
-            </w:r>
-            <w:proofErr w:type="gramEnd"/>
-            <w:r>
-              <w:t xml:space="preserve"> allows </w:t>
+            <w:r>
+              <w:t xml:space="preserve">mAP allows </w:t>
             </w:r>
             <w:r>
               <w:rPr>
@@ -5078,13 +5048,8 @@
             </w:r>
           </w:p>
           <w:p>
-            <w:proofErr w:type="gramStart"/>
-            <w:r>
-              <w:t>mAP</w:t>
-            </w:r>
-            <w:proofErr w:type="gramEnd"/>
-            <w:r>
-              <w:t xml:space="preserve"> allows </w:t>
+            <w:r>
+              <w:t xml:space="preserve">mAP allows </w:t>
             </w:r>
             <w:r>
               <w:rPr>
@@ -5171,13 +5136,8 @@
             </w:r>
           </w:p>
           <w:p>
-            <w:proofErr w:type="gramStart"/>
-            <w:r>
-              <w:t>mAP</w:t>
-            </w:r>
-            <w:proofErr w:type="gramEnd"/>
-            <w:r>
-              <w:t xml:space="preserve"> allows </w:t>
+            <w:r>
+              <w:t xml:space="preserve">mAP allows </w:t>
             </w:r>
             <w:r>
               <w:rPr>
@@ -5208,13 +5168,8 @@
             </w:r>
           </w:p>
           <w:p>
-            <w:proofErr w:type="gramStart"/>
-            <w:r>
-              <w:t>mAP</w:t>
-            </w:r>
-            <w:proofErr w:type="gramEnd"/>
-            <w:r>
-              <w:t xml:space="preserve"> allows </w:t>
+            <w:r>
+              <w:t xml:space="preserve">mAP allows </w:t>
             </w:r>
             <w:r>
               <w:rPr>
@@ -5250,13 +5205,8 @@
             <w:tcW w:w="4522" w:type="dxa"/>
           </w:tcPr>
           <w:p>
-            <w:proofErr w:type="gramStart"/>
-            <w:r>
-              <w:t>mAP</w:t>
-            </w:r>
-            <w:proofErr w:type="gramEnd"/>
-            <w:r>
-              <w:t xml:space="preserve"> allows </w:t>
+            <w:r>
+              <w:t xml:space="preserve">mAP allows </w:t>
             </w:r>
             <w:r>
               <w:rPr>
@@ -5364,13 +5314,8 @@
                 <w:numId w:val="27"/>
               </w:numPr>
             </w:pPr>
-            <w:proofErr w:type="gramStart"/>
-            <w:r>
-              <w:t>mAP</w:t>
-            </w:r>
-            <w:proofErr w:type="gramEnd"/>
-            <w:r>
-              <w:t xml:space="preserve"> allows creating</w:t>
+            <w:r>
+              <w:t>mAP allows creating</w:t>
             </w:r>
             <w:r>
               <w:t xml:space="preserve"> unplanned tasks</w:t>
@@ -5396,13 +5341,8 @@
                 <w:numId w:val="27"/>
               </w:numPr>
             </w:pPr>
-            <w:proofErr w:type="gramStart"/>
-            <w:r>
-              <w:t>mAP</w:t>
-            </w:r>
-            <w:proofErr w:type="gramEnd"/>
-            <w:r>
-              <w:t xml:space="preserve"> allows </w:t>
+            <w:r>
+              <w:t xml:space="preserve">mAP allows </w:t>
             </w:r>
             <w:r>
               <w:rPr>
@@ -5441,13 +5381,8 @@
             <w:tcW w:w="4522" w:type="dxa"/>
           </w:tcPr>
           <w:p>
-            <w:proofErr w:type="gramStart"/>
-            <w:r>
-              <w:t>mAP</w:t>
-            </w:r>
-            <w:proofErr w:type="gramEnd"/>
-            <w:r>
-              <w:t xml:space="preserve"> allows creat</w:t>
+            <w:r>
+              <w:t>mAP allows creat</w:t>
             </w:r>
             <w:r>
               <w:t>ing</w:t>
@@ -5516,13 +5451,8 @@
             <w:tcW w:w="4522" w:type="dxa"/>
           </w:tcPr>
           <w:p>
-            <w:proofErr w:type="gramStart"/>
-            <w:r>
-              <w:t>mAP</w:t>
-            </w:r>
-            <w:proofErr w:type="gramEnd"/>
-            <w:r>
-              <w:t xml:space="preserve"> allows duplicat</w:t>
+            <w:r>
+              <w:t>mAP allows duplicat</w:t>
             </w:r>
             <w:r>
               <w:t>ing</w:t>
@@ -5573,13 +5503,8 @@
             <w:tcW w:w="4522" w:type="dxa"/>
           </w:tcPr>
           <w:p>
-            <w:proofErr w:type="gramStart"/>
-            <w:r>
-              <w:t>mAP</w:t>
-            </w:r>
-            <w:proofErr w:type="gramEnd"/>
-            <w:r>
-              <w:t xml:space="preserve"> allows merg</w:t>
+            <w:r>
+              <w:t>mAP allows merg</w:t>
             </w:r>
             <w:r>
               <w:t>ing</w:t>
@@ -5604,13 +5529,8 @@
             </w:r>
           </w:p>
           <w:p>
-            <w:proofErr w:type="gramStart"/>
-            <w:r>
-              <w:t>mAP</w:t>
-            </w:r>
-            <w:proofErr w:type="gramEnd"/>
-            <w:r>
-              <w:t xml:space="preserve"> allows</w:t>
+            <w:r>
+              <w:t>mAP allows</w:t>
             </w:r>
             <w:r>
               <w:rPr>
@@ -5682,23 +5602,13 @@
             <w:tcW w:w="4522" w:type="dxa"/>
           </w:tcPr>
           <w:p>
-            <w:proofErr w:type="gramStart"/>
-            <w:r>
-              <w:t>mAP</w:t>
-            </w:r>
-            <w:proofErr w:type="gramEnd"/>
-            <w:r>
-              <w:t xml:space="preserve"> measures accuracy and analyses errors (diff). </w:t>
-            </w:r>
-          </w:p>
-          <w:p>
-            <w:proofErr w:type="gramStart"/>
-            <w:r>
-              <w:t>mAP</w:t>
-            </w:r>
-            <w:proofErr w:type="gramEnd"/>
-            <w:r>
-              <w:t xml:space="preserve"> </w:t>
+            <w:r>
+              <w:t xml:space="preserve">mAP measures accuracy and analyses errors (diff). </w:t>
+            </w:r>
+          </w:p>
+          <w:p>
+            <w:r>
+              <w:t xml:space="preserve">mAP </w:t>
             </w:r>
             <w:r>
               <w:t>allows creating</w:t>
@@ -5744,7 +5654,7 @@
           <w:szCs w:val="32"/>
         </w:rPr>
       </w:pPr>
-      <w:bookmarkStart w:id="7" w:name="_Toc421468145"/>
+      <w:bookmarkStart w:id="7" w:name="_Toc421560076"/>
       <w:r>
         <w:rPr>
           <w:color w:val="FF0000"/>
@@ -5812,15 +5722,10 @@
         <w:t xml:space="preserve"> projects </w:t>
       </w:r>
       <w:r>
-        <w:t xml:space="preserve">possible. </w:t>
-      </w:r>
-      <w:proofErr w:type="gramStart"/>
-      <w:r>
-        <w:t>using</w:t>
-      </w:r>
-      <w:proofErr w:type="gramEnd"/>
-      <w:r>
-        <w:t xml:space="preserve"> </w:t>
+        <w:t xml:space="preserve">possible </w:t>
+      </w:r>
+      <w:r>
+        <w:t xml:space="preserve">using </w:t>
       </w:r>
       <w:r>
         <w:t>activities</w:t>
@@ -5941,13 +5846,8 @@
             <w:tcW w:w="4578" w:type="dxa"/>
           </w:tcPr>
           <w:p>
-            <w:proofErr w:type="gramStart"/>
-            <w:r>
-              <w:t>mAP</w:t>
-            </w:r>
-            <w:proofErr w:type="gramEnd"/>
-            <w:r>
-              <w:t xml:space="preserve"> al</w:t>
+            <w:r>
+              <w:t>mAP al</w:t>
             </w:r>
             <w:r>
               <w:t>lows creating, estimating and</w:t>
@@ -5990,23 +5890,13 @@
             <w:tcW w:w="4578" w:type="dxa"/>
           </w:tcPr>
           <w:p>
-            <w:proofErr w:type="gramStart"/>
-            <w:r>
-              <w:t>mAP</w:t>
-            </w:r>
-            <w:proofErr w:type="gramEnd"/>
-            <w:r>
-              <w:t xml:space="preserve"> allows parent tasks to have more pomodoros than its subtasks.</w:t>
-            </w:r>
-          </w:p>
-          <w:p>
-            <w:proofErr w:type="gramStart"/>
-            <w:r>
-              <w:t>mAP</w:t>
-            </w:r>
-            <w:proofErr w:type="gramEnd"/>
-            <w:r>
-              <w:t xml:space="preserve"> allows working on a parent task independently from its subtasks.</w:t>
+            <w:r>
+              <w:t>mAP allows parent tasks to have more pomodoros than its subtasks.</w:t>
+            </w:r>
+          </w:p>
+          <w:p>
+            <w:r>
+              <w:t>mAP allows working on a parent task independently from its subtasks.</w:t>
             </w:r>
           </w:p>
           <w:p/>
@@ -6124,23 +6014,6 @@
           </w:p>
         </w:tc>
       </w:tr>
-      <w:tr>
-        <w:trPr>
-          <w:jc w:val="center"/>
-        </w:trPr>
-        <w:tc>
-          <w:tcPr>
-            <w:tcW w:w="4624" w:type="dxa"/>
-          </w:tcPr>
-          <w:p/>
-        </w:tc>
-        <w:tc>
-          <w:tcPr>
-            <w:tcW w:w="4578" w:type="dxa"/>
-          </w:tcPr>
-          <w:p/>
-        </w:tc>
-      </w:tr>
     </w:tbl>
     <w:p>
       <w:pPr>
@@ -6151,7 +6024,7 @@
       <w:pPr>
         <w:pStyle w:val="Heading1"/>
       </w:pPr>
-      <w:bookmarkStart w:id="8" w:name="_Toc421468146"/>
+      <w:bookmarkStart w:id="8" w:name="_Toc421560077"/>
       <w:r>
         <w:rPr>
           <w:color w:val="FF0000"/>
@@ -6196,11 +6069,9 @@
       <w:r>
         <w:t xml:space="preserve">* </w:t>
       </w:r>
-      <w:proofErr w:type="gramStart"/>
       <w:r>
         <w:t>practices</w:t>
       </w:r>
-      <w:proofErr w:type="gramEnd"/>
       <w:r>
         <w:t>, artifacts, indicators...</w:t>
       </w:r>
@@ -6286,13 +6157,8 @@
             <w:tcW w:w="7237" w:type="dxa"/>
           </w:tcPr>
           <w:p>
-            <w:proofErr w:type="gramStart"/>
-            <w:r>
-              <w:t>mAP</w:t>
-            </w:r>
-            <w:proofErr w:type="gramEnd"/>
-            <w:r>
-              <w:t xml:space="preserve"> allows </w:t>
+            <w:r>
+              <w:t xml:space="preserve">mAP allows </w:t>
             </w:r>
             <w:hyperlink r:id="rId13" w:history="1">
               <w:r>
@@ -6387,13 +6253,8 @@
             <w:tcW w:w="7237" w:type="dxa"/>
           </w:tcPr>
           <w:p>
-            <w:proofErr w:type="gramStart"/>
-            <w:r>
-              <w:t>mAP</w:t>
-            </w:r>
-            <w:proofErr w:type="gramEnd"/>
-            <w:r>
-              <w:t xml:space="preserve"> may be used to monitor Sprint planning, </w:t>
+            <w:r>
+              <w:t xml:space="preserve">mAP may be used to monitor Sprint planning, </w:t>
             </w:r>
             <w:r>
               <w:t>D</w:t>
@@ -6432,7 +6293,13 @@
               <w:t>®</w:t>
             </w:r>
             <w:r>
-              <w:t xml:space="preserve"> (having pauses during meeting</w:t>
+              <w:t xml:space="preserve"> (having </w:t>
+            </w:r>
+            <w:r>
+              <w:t>breaks</w:t>
+            </w:r>
+            <w:r>
+              <w:t xml:space="preserve"> during meeting</w:t>
             </w:r>
             <w:r>
               <w:t>s</w:t>
@@ -6449,7 +6316,13 @@
           </w:p>
           <w:p>
             <w:r>
-              <w:t>Simply create tasks with</w:t>
+              <w:t xml:space="preserve">Simply create </w:t>
+            </w:r>
+            <w:r>
+              <w:t>a task</w:t>
+            </w:r>
+            <w:r>
+              <w:t xml:space="preserve"> with</w:t>
             </w:r>
             <w:r>
               <w:t xml:space="preserve"> a made-up</w:t>
@@ -6482,15 +6355,21 @@
               <w:t>length</w:t>
             </w:r>
             <w:r>
-              <w:t xml:space="preserve"> of the pomodoro</w:t>
-            </w:r>
-            <w:r>
-              <w:t xml:space="preserve"> and pause</w:t>
+              <w:t xml:space="preserve"> of </w:t>
+            </w:r>
+            <w:r>
+              <w:t>pomodoro</w:t>
             </w:r>
             <w:r>
               <w:t>s</w:t>
             </w:r>
             <w:r>
+              <w:t xml:space="preserve"> and </w:t>
+            </w:r>
+            <w:r>
+              <w:t>breaks</w:t>
+            </w:r>
+            <w:r>
               <w:t xml:space="preserve"> that fit</w:t>
             </w:r>
             <w:r>
@@ -6503,15 +6382,7 @@
               <w:t xml:space="preserve"> best.</w:t>
             </w:r>
             <w:r>
-              <w:t xml:space="preserve"> </w:t>
-            </w:r>
-            <w:proofErr w:type="gramStart"/>
-            <w:r>
-              <w:t>Revert</w:t>
-            </w:r>
-            <w:proofErr w:type="gramEnd"/>
-            <w:r>
-              <w:t xml:space="preserve"> </w:t>
+              <w:t xml:space="preserve"> Revert </w:t>
             </w:r>
             <w:r>
               <w:t xml:space="preserve">the </w:t>
@@ -6541,13 +6412,8 @@
             <w:tcW w:w="7237" w:type="dxa"/>
           </w:tcPr>
           <w:p>
-            <w:proofErr w:type="gramStart"/>
-            <w:r>
-              <w:t>mAP</w:t>
-            </w:r>
-            <w:proofErr w:type="gramEnd"/>
-            <w:r>
-              <w:t xml:space="preserve"> allows creating </w:t>
+            <w:r>
+              <w:t xml:space="preserve">mAP allows creating </w:t>
             </w:r>
             <w:r>
               <w:rPr>
@@ -6639,13 +6505,8 @@
             <w:tcW w:w="7237" w:type="dxa"/>
           </w:tcPr>
           <w:p>
-            <w:proofErr w:type="gramStart"/>
-            <w:r>
-              <w:t>mAP</w:t>
-            </w:r>
-            <w:proofErr w:type="gramEnd"/>
-            <w:r>
-              <w:t xml:space="preserve"> allows setting the </w:t>
+            <w:r>
+              <w:t xml:space="preserve">mAP allows setting the </w:t>
             </w:r>
             <w:r>
               <w:rPr>
@@ -6673,13 +6534,8 @@
             </w:r>
           </w:p>
           <w:p>
-            <w:proofErr w:type="gramStart"/>
-            <w:r>
-              <w:t>mAP</w:t>
-            </w:r>
-            <w:proofErr w:type="gramEnd"/>
-            <w:r>
-              <w:t xml:space="preserve"> allows </w:t>
+            <w:r>
+              <w:t xml:space="preserve">mAP allows </w:t>
             </w:r>
             <w:r>
               <w:t>iteration</w:t>
@@ -6700,13 +6556,8 @@
                 <w:b/>
               </w:rPr>
             </w:pPr>
-            <w:proofErr w:type="gramStart"/>
-            <w:r>
-              <w:t>mAP</w:t>
-            </w:r>
-            <w:proofErr w:type="gramEnd"/>
-            <w:r>
-              <w:t xml:space="preserve"> allows moving </w:t>
+            <w:r>
+              <w:t xml:space="preserve">mAP allows moving </w:t>
             </w:r>
             <w:r>
               <w:t>tasks</w:t>
@@ -6758,13 +6609,8 @@
             </w:r>
           </w:p>
           <w:p>
-            <w:proofErr w:type="gramStart"/>
-            <w:r>
-              <w:t>mAP</w:t>
-            </w:r>
-            <w:proofErr w:type="gramEnd"/>
-            <w:r>
-              <w:t xml:space="preserve"> allows </w:t>
+            <w:r>
+              <w:t xml:space="preserve">mAP allows </w:t>
             </w:r>
             <w:r>
               <w:t>moving</w:t>
@@ -6843,53 +6689,57 @@
             </w:r>
           </w:p>
           <w:p>
-            <w:proofErr w:type="gramStart"/>
+            <w:r>
+              <w:t xml:space="preserve">mAP allows re-opening </w:t>
+            </w:r>
+            <w:r>
+              <w:t>tasks</w:t>
+            </w:r>
+            <w:r>
+              <w:t xml:space="preserve"> from the </w:t>
+            </w:r>
+            <w:r>
+              <w:rPr>
+                <w:b/>
+              </w:rPr>
+              <w:t>Release Backlog</w:t>
+            </w:r>
+            <w:r>
+              <w:t xml:space="preserve"> </w:t>
+            </w:r>
+            <w:r>
+              <w:t xml:space="preserve">(tasks </w:t>
+            </w:r>
+            <w:r>
+              <w:t>D</w:t>
+            </w:r>
+            <w:r>
+              <w:t xml:space="preserve">one) </w:t>
+            </w:r>
             <w:r>
               <w:lastRenderedPageBreak/>
-              <w:t>mAP</w:t>
-            </w:r>
-            <w:proofErr w:type="gramEnd"/>
-            <w:r>
-              <w:t xml:space="preserve"> allows re-opening </w:t>
-            </w:r>
-            <w:r>
-              <w:t>tasks</w:t>
-            </w:r>
-            <w:r>
-              <w:t xml:space="preserve"> from the </w:t>
+              <w:t xml:space="preserve">back to the </w:t>
             </w:r>
             <w:r>
               <w:rPr>
                 <w:b/>
               </w:rPr>
-              <w:t>Release Backlog</w:t>
-            </w:r>
-            <w:r>
-              <w:t xml:space="preserve"> </w:t>
-            </w:r>
-            <w:r>
-              <w:t xml:space="preserve">(tasks </w:t>
+              <w:t>Backlog</w:t>
+            </w:r>
+            <w:r>
+              <w:t xml:space="preserve"> (</w:t>
+            </w:r>
+            <w:r>
+              <w:t xml:space="preserve">tasks reopened / not </w:t>
             </w:r>
             <w:r>
               <w:t>D</w:t>
             </w:r>
             <w:r>
-              <w:t xml:space="preserve">one) </w:t>
-            </w:r>
-            <w:r>
-              <w:t xml:space="preserve">back to the </w:t>
-            </w:r>
-            <w:r>
-              <w:rPr>
-                <w:b/>
-              </w:rPr>
-              <w:t>Backlog</w:t>
-            </w:r>
-            <w:r>
-              <w:t xml:space="preserve"> (</w:t>
-            </w:r>
-            <w:r>
-              <w:t xml:space="preserve">tasks reopened / not </w:t>
+              <w:t>one</w:t>
+            </w:r>
+            <w:r>
+              <w:t>-</w:t>
             </w:r>
             <w:r>
               <w:t>D</w:t>
@@ -6898,15 +6748,6 @@
               <w:t>one</w:t>
             </w:r>
             <w:r>
-              <w:t>-</w:t>
-            </w:r>
-            <w:r>
-              <w:t>D</w:t>
-            </w:r>
-            <w:r>
-              <w:t>one</w:t>
-            </w:r>
-            <w:r>
               <w:t>)</w:t>
             </w:r>
             <w:r>
@@ -6914,13 +6755,8 @@
             </w:r>
           </w:p>
           <w:p>
-            <w:proofErr w:type="gramStart"/>
-            <w:r>
-              <w:t>mAP</w:t>
-            </w:r>
-            <w:proofErr w:type="gramEnd"/>
-            <w:r>
-              <w:t xml:space="preserve"> allows prioritizing </w:t>
+            <w:r>
+              <w:t xml:space="preserve">mAP allows prioritizing </w:t>
             </w:r>
             <w:r>
               <w:t>tasks</w:t>
@@ -6969,13 +6805,8 @@
             <w:tcW w:w="7237" w:type="dxa"/>
           </w:tcPr>
           <w:p>
-            <w:proofErr w:type="gramStart"/>
-            <w:r>
-              <w:t>mAP</w:t>
-            </w:r>
-            <w:proofErr w:type="gramEnd"/>
-            <w:r>
-              <w:t xml:space="preserve"> shows</w:t>
+            <w:r>
+              <w:t>mAP shows</w:t>
             </w:r>
             <w:r>
               <w:t xml:space="preserve"> </w:t>
@@ -7084,13 +6915,8 @@
             </w:r>
           </w:p>
           <w:p>
-            <w:proofErr w:type="gramStart"/>
-            <w:r>
-              <w:t>mAP</w:t>
-            </w:r>
-            <w:proofErr w:type="gramEnd"/>
-            <w:r>
-              <w:t xml:space="preserve"> </w:t>
+            <w:r>
+              <w:t xml:space="preserve">mAP </w:t>
             </w:r>
             <w:r>
               <w:t xml:space="preserve">also </w:t>
@@ -7150,13 +6976,8 @@
             <w:tcW w:w="7237" w:type="dxa"/>
           </w:tcPr>
           <w:p>
-            <w:proofErr w:type="gramStart"/>
-            <w:r>
-              <w:t>mAP</w:t>
-            </w:r>
-            <w:proofErr w:type="gramEnd"/>
-            <w:r>
-              <w:t xml:space="preserve"> allows creating </w:t>
+            <w:r>
+              <w:t xml:space="preserve">mAP allows creating </w:t>
             </w:r>
             <w:r>
               <w:t xml:space="preserve">burn-up, </w:t>
@@ -7244,7 +7065,7 @@
       <w:pPr>
         <w:pStyle w:val="Heading1"/>
       </w:pPr>
-      <w:bookmarkStart w:id="9" w:name="_Toc421468147"/>
+      <w:bookmarkStart w:id="9" w:name="_Toc421560078"/>
       <w:r>
         <w:t>Configuration</w:t>
       </w:r>
@@ -7252,14 +7073,12 @@
     </w:p>
     <w:p/>
     <w:p>
-      <w:proofErr w:type="gramStart"/>
       <w:r>
         <w:t>m</w:t>
       </w:r>
       <w:r>
         <w:t>AP</w:t>
       </w:r>
-      <w:proofErr w:type="gramEnd"/>
       <w:r>
         <w:t xml:space="preserve"> </w:t>
       </w:r>
@@ -7352,14 +7171,12 @@
     </w:p>
     <w:p/>
     <w:p>
-      <w:proofErr w:type="gramStart"/>
       <w:r>
         <w:t>m</w:t>
       </w:r>
       <w:r>
         <w:t>AP</w:t>
       </w:r>
-      <w:proofErr w:type="gramEnd"/>
       <w:r>
         <w:t xml:space="preserve"> </w:t>
       </w:r>
@@ -7545,7 +7362,7 @@
       <w:pPr>
         <w:pStyle w:val="Heading2"/>
       </w:pPr>
-      <w:bookmarkStart w:id="10" w:name="_Toc421468148"/>
+      <w:bookmarkStart w:id="10" w:name="_Toc421560079"/>
       <w:r>
         <w:t>MySQL</w:t>
       </w:r>
@@ -7665,7 +7482,6 @@
         </w:numPr>
       </w:pPr>
       <w:r>
-        <w:lastRenderedPageBreak/>
         <w:t xml:space="preserve">If the server </w:t>
       </w:r>
       <w:r>
@@ -7711,6 +7527,7 @@
         </w:numPr>
       </w:pPr>
       <w:r>
+        <w:lastRenderedPageBreak/>
         <w:t xml:space="preserve">A </w:t>
       </w:r>
       <w:r>
@@ -8155,7 +7972,7 @@
       <w:pPr>
         <w:pStyle w:val="Heading2"/>
       </w:pPr>
-      <w:bookmarkStart w:id="11" w:name="_Toc421468149"/>
+      <w:bookmarkStart w:id="11" w:name="_Toc421560080"/>
       <w:r>
         <w:t>Logger</w:t>
       </w:r>
@@ -8183,7 +8000,6 @@
       <w:r>
         <w:t xml:space="preserve">omodoro.log). </w:t>
       </w:r>
-      <w:proofErr w:type="gramStart"/>
       <w:r>
         <w:t>Most of the time, w</w:t>
       </w:r>
@@ -8221,11 +8037,7 @@
         <w:t>the file</w:t>
       </w:r>
       <w:r>
-        <w:t>.</w:t>
-      </w:r>
-      <w:proofErr w:type="gramEnd"/>
-      <w:r>
-        <w:t xml:space="preserve"> </w:t>
+        <w:t xml:space="preserve">. </w:t>
       </w:r>
     </w:p>
     <w:p/>
@@ -8274,11 +8086,9 @@
       <w:r>
         <w:t xml:space="preserve"> </w:t>
       </w:r>
-      <w:proofErr w:type="gramStart"/>
       <w:r>
         <w:t>mAP</w:t>
       </w:r>
-      <w:proofErr w:type="gramEnd"/>
       <w:r>
         <w:t xml:space="preserve"> </w:t>
       </w:r>
@@ -8307,7 +8117,7 @@
       <w:pPr>
         <w:pStyle w:val="Heading2"/>
       </w:pPr>
-      <w:bookmarkStart w:id="12" w:name="_Toc421468150"/>
+      <w:bookmarkStart w:id="12" w:name="_Toc421560081"/>
       <w:r>
         <w:t>Google Drive configuration</w:t>
       </w:r>
@@ -8475,15 +8285,14 @@
       <w:pPr>
         <w:pStyle w:val="Heading1"/>
       </w:pPr>
-      <w:bookmarkStart w:id="13" w:name="_Toc421468151"/>
-      <w:proofErr w:type="gramStart"/>
-      <w:r>
+      <w:bookmarkStart w:id="13" w:name="_Toc421560082"/>
+      <w:r>
+        <w:lastRenderedPageBreak/>
         <w:t>m</w:t>
       </w:r>
       <w:r>
         <w:t>AP</w:t>
       </w:r>
-      <w:proofErr w:type="gramEnd"/>
       <w:r>
         <w:t xml:space="preserve"> configuration</w:t>
       </w:r>
@@ -8494,7 +8303,7 @@
       <w:pPr>
         <w:pStyle w:val="Heading2"/>
       </w:pPr>
-      <w:bookmarkStart w:id="14" w:name="_Toc421468152"/>
+      <w:bookmarkStart w:id="14" w:name="_Toc421560083"/>
       <w:r>
         <w:t>How to set the preferences</w:t>
       </w:r>
@@ -8568,13 +8377,8 @@
       <w:r>
         <w:t xml:space="preserve">an </w:t>
       </w:r>
-      <w:proofErr w:type="gramStart"/>
-      <w:r>
-        <w:t>Agile</w:t>
-      </w:r>
-      <w:proofErr w:type="gramEnd"/>
-      <w:r>
-        <w:t xml:space="preserve"> common practice </w:t>
+      <w:r>
+        <w:t xml:space="preserve">Agile common practice </w:t>
       </w:r>
       <w:r>
         <w:t xml:space="preserve">for tasks </w:t>
@@ -9057,7 +8861,10 @@
         <w:t xml:space="preserve">depending on the </w:t>
       </w:r>
       <w:r>
-        <w:t xml:space="preserve">type </w:t>
+        <w:t>mode</w:t>
+      </w:r>
+      <w:r>
+        <w:t xml:space="preserve"> </w:t>
       </w:r>
       <w:r>
         <w:t xml:space="preserve">of </w:t>
@@ -9075,15 +8882,7 @@
         <w:t>Also u</w:t>
       </w:r>
       <w:r>
-        <w:t xml:space="preserve">sed to set the timer. Long breaks </w:t>
-      </w:r>
-      <w:proofErr w:type="gramStart"/>
-      <w:r>
-        <w:t>happen</w:t>
-      </w:r>
-      <w:proofErr w:type="gramEnd"/>
-      <w:r>
-        <w:t xml:space="preserve"> every set of pomodoros.</w:t>
+        <w:t>sed to set the timer. Long breaks happen every set of pomodoros.</w:t>
       </w:r>
       <w:r>
         <w:t xml:space="preserve"> </w:t>
@@ -9176,13 +8975,7 @@
         <w:t xml:space="preserve">depending on the </w:t>
       </w:r>
       <w:r>
-        <w:t>type</w:t>
-      </w:r>
-      <w:r>
-        <w:t xml:space="preserve"> </w:t>
-      </w:r>
-      <w:r>
-        <w:t xml:space="preserve">of </w:t>
+        <w:t xml:space="preserve">mode of </w:t>
       </w:r>
       <w:r>
         <w:t>time calculation</w:t>
@@ -9779,7 +9572,6 @@
               <w:jc w:val="center"/>
             </w:pPr>
             <w:r>
-              <w:lastRenderedPageBreak/>
               <w:t>Plain work per day</w:t>
             </w:r>
           </w:p>
@@ -9882,6 +9674,7 @@
         <w:ind w:left="1440"/>
       </w:pPr>
       <w:r>
+        <w:lastRenderedPageBreak/>
         <w:t>P</w:t>
       </w:r>
       <w:r>
@@ -11167,7 +10960,6 @@
         </w:numPr>
       </w:pPr>
       <w:r>
-        <w:lastRenderedPageBreak/>
         <w:t>Window behavior management</w:t>
       </w:r>
     </w:p>
@@ -11312,6 +11104,7 @@
         <w:t xml:space="preserve"> </w:t>
       </w:r>
       <w:r>
+        <w:lastRenderedPageBreak/>
         <w:t>Likely u</w:t>
       </w:r>
       <w:r>
@@ -11467,20 +11260,15 @@
       <w:pPr>
         <w:pStyle w:val="Heading1"/>
       </w:pPr>
-      <w:bookmarkStart w:id="34" w:name="_Toc421468153"/>
+      <w:bookmarkStart w:id="34" w:name="_Toc421560084"/>
       <w:r>
         <w:t>Getting Started</w:t>
       </w:r>
       <w:bookmarkEnd w:id="34"/>
     </w:p>
     <w:p>
-      <w:proofErr w:type="gramStart"/>
-      <w:r>
-        <w:t>mAP</w:t>
-      </w:r>
-      <w:proofErr w:type="gramEnd"/>
-      <w:r>
-        <w:t xml:space="preserve"> makes the </w:t>
+      <w:r>
+        <w:t xml:space="preserve">mAP makes the </w:t>
       </w:r>
       <w:r>
         <w:t xml:space="preserve">management of tasks </w:t>
@@ -11536,7 +11324,7 @@
       <w:pPr>
         <w:pStyle w:val="Heading2"/>
       </w:pPr>
-      <w:bookmarkStart w:id="35" w:name="_Toc421468154"/>
+      <w:bookmarkStart w:id="35" w:name="_Toc421560085"/>
       <w:r>
         <w:rPr>
           <w:color w:val="FF0000"/>
@@ -11546,13 +11334,8 @@
       <w:r>
         <w:t xml:space="preserve"> </w:t>
       </w:r>
-      <w:proofErr w:type="gramStart"/>
-      <w:r>
-        <w:t>The</w:t>
-      </w:r>
-      <w:proofErr w:type="gramEnd"/>
-      <w:r>
-        <w:t xml:space="preserve"> </w:t>
+      <w:r>
+        <w:t xml:space="preserve">The </w:t>
       </w:r>
       <w:r>
         <w:t>(</w:t>
@@ -12112,7 +11895,6 @@
         </w:numPr>
       </w:pPr>
       <w:r>
-        <w:lastRenderedPageBreak/>
         <w:t>Work on</w:t>
       </w:r>
       <w:r>
@@ -12275,6 +12057,7 @@
         </w:numPr>
       </w:pPr>
       <w:r>
+        <w:lastRenderedPageBreak/>
         <w:t xml:space="preserve">Open </w:t>
       </w:r>
       <w:r>
@@ -12433,7 +12216,7 @@
       <w:pPr>
         <w:pStyle w:val="Heading2"/>
       </w:pPr>
-      <w:bookmarkStart w:id="38" w:name="_Toc421468155"/>
+      <w:bookmarkStart w:id="38" w:name="_Toc421560086"/>
       <w:r>
         <w:rPr>
           <w:color w:val="FF0000"/>
@@ -12441,15 +12224,7 @@
         <w:t>NEW</w:t>
       </w:r>
       <w:r>
-        <w:t xml:space="preserve"> </w:t>
-      </w:r>
-      <w:proofErr w:type="gramStart"/>
-      <w:r>
-        <w:t>The</w:t>
-      </w:r>
-      <w:proofErr w:type="gramEnd"/>
-      <w:r>
-        <w:t xml:space="preserve"> Scrum master </w:t>
+        <w:t xml:space="preserve"> The Scrum master </w:t>
       </w:r>
       <w:r>
         <w:t xml:space="preserve">at </w:t>
@@ -12786,7 +12561,7 @@
           </wp:anchor>
         </w:drawing>
       </w:r>
-      <w:bookmarkStart w:id="39" w:name="_Toc421468156"/>
+      <w:bookmarkStart w:id="39" w:name="_Toc421560087"/>
       <w:r>
         <w:t>New</w:t>
       </w:r>
@@ -12815,7 +12590,7 @@
       <w:pPr>
         <w:pStyle w:val="Heading2"/>
       </w:pPr>
-      <w:bookmarkStart w:id="40" w:name="_Toc421468157"/>
+      <w:bookmarkStart w:id="40" w:name="_Toc421560088"/>
       <w:r>
         <w:t>How to c</w:t>
       </w:r>
@@ -13173,7 +12948,7 @@
       <w:pPr>
         <w:pStyle w:val="Heading2"/>
       </w:pPr>
-      <w:bookmarkStart w:id="41" w:name="_Toc421468158"/>
+      <w:bookmarkStart w:id="41" w:name="_Toc421560089"/>
       <w:r>
         <w:rPr>
           <w:color w:val="FF0000"/>
@@ -13495,7 +13270,7 @@
       <w:pPr>
         <w:pStyle w:val="Heading2"/>
       </w:pPr>
-      <w:bookmarkStart w:id="42" w:name="_Toc421468159"/>
+      <w:bookmarkStart w:id="42" w:name="_Toc421560090"/>
       <w:r>
         <w:t>How to use the</w:t>
       </w:r>
@@ -13952,7 +13727,7 @@
       <w:pPr>
         <w:pStyle w:val="Heading1"/>
       </w:pPr>
-      <w:bookmarkStart w:id="53" w:name="_Toc421468160"/>
+      <w:bookmarkStart w:id="53" w:name="_Toc421560091"/>
       <w:r>
         <w:t>Main k</w:t>
       </w:r>
@@ -14079,15 +13854,7 @@
         </w:numPr>
       </w:pPr>
       <w:r>
-        <w:t xml:space="preserve">ALT + </w:t>
-      </w:r>
-      <w:proofErr w:type="gramStart"/>
-      <w:r>
-        <w:t>A</w:t>
-      </w:r>
-      <w:proofErr w:type="gramEnd"/>
-      <w:r>
-        <w:t xml:space="preserve">: display the </w:t>
+        <w:t xml:space="preserve">ALT + A: display the </w:t>
       </w:r>
       <w:r>
         <w:rPr>
@@ -14309,7 +14076,6 @@
         </w:numPr>
       </w:pPr>
       <w:r>
-        <w:lastRenderedPageBreak/>
         <w:t xml:space="preserve">ALT + M: maximize the window / show </w:t>
       </w:r>
       <w:r>
@@ -14397,15 +14163,7 @@
         </w:numPr>
       </w:pPr>
       <w:r>
-        <w:t xml:space="preserve">CTRL + </w:t>
-      </w:r>
-      <w:proofErr w:type="gramStart"/>
-      <w:r>
-        <w:t>A</w:t>
-      </w:r>
-      <w:proofErr w:type="gramEnd"/>
-      <w:r>
-        <w:t>: select all tasks</w:t>
+        <w:t>CTRL + A: select all tasks</w:t>
       </w:r>
       <w:r>
         <w:t xml:space="preserve"> / subtasks</w:t>
@@ -14450,6 +14208,7 @@
         </w:numPr>
       </w:pPr>
       <w:r>
+        <w:lastRenderedPageBreak/>
         <w:t>F2: edit the selected task</w:t>
       </w:r>
       <w:r>
@@ -14534,15 +14293,7 @@
         </w:numPr>
       </w:pPr>
       <w:r>
-        <w:t xml:space="preserve">CTRL + </w:t>
-      </w:r>
-      <w:proofErr w:type="gramStart"/>
-      <w:r>
-        <w:t>A</w:t>
-      </w:r>
-      <w:proofErr w:type="gramEnd"/>
-      <w:r>
-        <w:t>: select all text.</w:t>
+        <w:t>CTRL + A: select all text.</w:t>
       </w:r>
     </w:p>
     <w:p>
@@ -14845,7 +14596,7 @@
           </wp:anchor>
         </w:drawing>
       </w:r>
-      <w:bookmarkStart w:id="54" w:name="_Toc421468161"/>
+      <w:bookmarkStart w:id="54" w:name="_Toc421560092"/>
       <w:r>
         <w:t>Ac</w:t>
       </w:r>
@@ -14877,7 +14628,7 @@
       <w:pPr>
         <w:pStyle w:val="Heading2"/>
       </w:pPr>
-      <w:bookmarkStart w:id="55" w:name="_Toc421468162"/>
+      <w:bookmarkStart w:id="55" w:name="_Toc421560093"/>
       <w:r>
         <w:t xml:space="preserve">How to read the </w:t>
       </w:r>
@@ -15051,7 +14802,6 @@
         <w:rPr>
           <w:b/>
         </w:rPr>
-        <w:lastRenderedPageBreak/>
         <w:t>Type</w:t>
       </w:r>
       <w:r>
@@ -15199,7 +14949,7 @@
       <w:pPr>
         <w:pStyle w:val="Heading2"/>
       </w:pPr>
-      <w:bookmarkStart w:id="56" w:name="_Toc421468163"/>
+      <w:bookmarkStart w:id="56" w:name="_Toc421560094"/>
       <w:r>
         <w:t xml:space="preserve">Main table: </w:t>
       </w:r>
@@ -15309,6 +15059,7 @@
                 <w:noProof/>
                 <w:lang w:val="fr-FR" w:eastAsia="fr-FR"/>
               </w:rPr>
+              <w:lastRenderedPageBreak/>
               <w:drawing>
                 <wp:inline distT="0" distB="0" distL="0" distR="0">
                   <wp:extent cx="241539" cy="241539"/>
@@ -15991,6 +15742,9 @@
               <w:t>)</w:t>
             </w:r>
             <w:r>
+              <w:t xml:space="preserve"> and their subtask(s)</w:t>
+            </w:r>
+            <w:r>
               <w:t xml:space="preserve"> </w:t>
             </w:r>
             <w:r>
@@ -16043,7 +15797,7 @@
       <w:pPr>
         <w:pStyle w:val="Heading2"/>
       </w:pPr>
-      <w:bookmarkStart w:id="57" w:name="_Toc421468164"/>
+      <w:bookmarkStart w:id="57" w:name="_Toc421560095"/>
       <w:r>
         <w:rPr>
           <w:color w:val="FF0000"/>
@@ -16420,13 +16174,25 @@
           </w:tcPr>
           <w:p>
             <w:r>
-              <w:t>Send the selected subtasks to the main table c</w:t>
-            </w:r>
-            <w:r>
-              <w:t>onvert</w:t>
-            </w:r>
-            <w:r>
-              <w:t>ing them</w:t>
+              <w:t>Send the selected subtask</w:t>
+            </w:r>
+            <w:r>
+              <w:t>(</w:t>
+            </w:r>
+            <w:r>
+              <w:t>s</w:t>
+            </w:r>
+            <w:r>
+              <w:t>)</w:t>
+            </w:r>
+            <w:r>
+              <w:t xml:space="preserve"> to the main table </w:t>
+            </w:r>
+            <w:r>
+              <w:t>turning</w:t>
+            </w:r>
+            <w:r>
+              <w:t xml:space="preserve"> them</w:t>
             </w:r>
             <w:r>
               <w:t xml:space="preserve"> into tasks.</w:t>
@@ -16434,7 +16200,25 @@
           </w:p>
           <w:p>
             <w:r>
-              <w:t xml:space="preserve">The pomodoros of the subtasks </w:t>
+              <w:t xml:space="preserve">The pomodoros of the </w:t>
+            </w:r>
+            <w:r>
+              <w:t xml:space="preserve">selected </w:t>
+            </w:r>
+            <w:r>
+              <w:t>subtask</w:t>
+            </w:r>
+            <w:r>
+              <w:t>(</w:t>
+            </w:r>
+            <w:r>
+              <w:t>s</w:t>
+            </w:r>
+            <w:r>
+              <w:t>)</w:t>
+            </w:r>
+            <w:r>
+              <w:t xml:space="preserve"> </w:t>
             </w:r>
             <w:r>
               <w:t>are</w:t>
@@ -16560,7 +16344,25 @@
               <w:t>started</w:t>
             </w:r>
             <w:r>
-              <w:t xml:space="preserve">, the pomodoros of the subtasks won’t be </w:t>
+              <w:t xml:space="preserve">, the pomodoros of the </w:t>
+            </w:r>
+            <w:r>
+              <w:t xml:space="preserve">selected </w:t>
+            </w:r>
+            <w:r>
+              <w:t>subtask</w:t>
+            </w:r>
+            <w:r>
+              <w:t>(</w:t>
+            </w:r>
+            <w:r>
+              <w:t>s</w:t>
+            </w:r>
+            <w:r>
+              <w:t>)</w:t>
+            </w:r>
+            <w:r>
+              <w:t xml:space="preserve"> won’t be </w:t>
             </w:r>
             <w:r>
               <w:t>subtracted</w:t>
@@ -16594,7 +16396,7 @@
       <w:pPr>
         <w:pStyle w:val="Heading2"/>
       </w:pPr>
-      <w:bookmarkStart w:id="58" w:name="_Toc421468165"/>
+      <w:bookmarkStart w:id="58" w:name="_Toc421560096"/>
       <w:r>
         <w:t>How to use a task</w:t>
       </w:r>
@@ -16699,7 +16501,7 @@
       <w:pPr>
         <w:pStyle w:val="Heading2"/>
       </w:pPr>
-      <w:bookmarkStart w:id="59" w:name="_Toc421468166"/>
+      <w:bookmarkStart w:id="59" w:name="_Toc421560097"/>
       <w:r>
         <w:t>How to edit a task</w:t>
       </w:r>
@@ -16869,6 +16671,7 @@
         </w:numPr>
       </w:pPr>
       <w:r>
+        <w:lastRenderedPageBreak/>
         <w:t>"</w:t>
       </w:r>
       <w:r>
@@ -16911,7 +16714,7 @@
       <w:pPr>
         <w:pStyle w:val="Heading2"/>
       </w:pPr>
-      <w:bookmarkStart w:id="60" w:name="_Toc421468167"/>
+      <w:bookmarkStart w:id="60" w:name="_Toc421560098"/>
       <w:r>
         <w:t>How to export data</w:t>
       </w:r>
@@ -17588,11 +17391,9 @@
       <w:r>
         <w:t xml:space="preserve"> </w:t>
       </w:r>
-      <w:proofErr w:type="gramStart"/>
       <w:r>
         <w:t>mAP</w:t>
       </w:r>
-      <w:proofErr w:type="gramEnd"/>
       <w:r>
         <w:t xml:space="preserve"> creates a file with name "&lt;</w:t>
       </w:r>
@@ -17690,7 +17491,6 @@
           <w:noProof/>
           <w:lang w:val="fr-FR" w:eastAsia="fr-FR"/>
         </w:rPr>
-        <w:lastRenderedPageBreak/>
         <w:drawing>
           <wp:inline distT="0" distB="0" distL="0" distR="0">
             <wp:extent cx="219075" cy="219075"/>
@@ -17794,7 +17594,7 @@
       <w:pPr>
         <w:pStyle w:val="Heading2"/>
       </w:pPr>
-      <w:bookmarkStart w:id="67" w:name="_Toc421468168"/>
+      <w:bookmarkStart w:id="67" w:name="_Toc421560099"/>
       <w:r>
         <w:t>How to impor</w:t>
       </w:r>
@@ -17890,6 +17690,7 @@
           <w:noProof/>
           <w:lang w:val="fr-FR" w:eastAsia="fr-FR"/>
         </w:rPr>
+        <w:lastRenderedPageBreak/>
         <w:drawing>
           <wp:inline distT="0" distB="0" distL="0" distR="0">
             <wp:extent cx="203246" cy="203246"/>
@@ -17935,13 +17736,8 @@
       <w:r>
         <w:t xml:space="preserve"> </w:t>
       </w:r>
-      <w:proofErr w:type="gramStart"/>
-      <w:r>
-        <w:t>mAP</w:t>
-      </w:r>
-      <w:proofErr w:type="gramEnd"/>
-      <w:r>
-        <w:t xml:space="preserve"> can’t</w:t>
+      <w:r>
+        <w:t>mAP can’t</w:t>
       </w:r>
       <w:r>
         <w:t xml:space="preserve"> import subtasks alongside tasks.</w:t>
@@ -18064,7 +17860,7 @@
           </wp:anchor>
         </w:drawing>
       </w:r>
-      <w:bookmarkStart w:id="68" w:name="_Toc421468169"/>
+      <w:bookmarkStart w:id="68" w:name="_Toc421560100"/>
       <w:r>
         <w:t>ToDo</w:t>
       </w:r>
@@ -18114,7 +17910,7 @@
       <w:pPr>
         <w:pStyle w:val="Heading2"/>
       </w:pPr>
-      <w:bookmarkStart w:id="69" w:name="_Toc421468170"/>
+      <w:bookmarkStart w:id="69" w:name="_Toc421560101"/>
       <w:r>
         <w:t>How to work with the timer</w:t>
       </w:r>
@@ -18164,15 +17960,7 @@
         </w:numPr>
       </w:pPr>
       <w:r>
-        <w:t xml:space="preserve">If the task / subtask </w:t>
-      </w:r>
-      <w:proofErr w:type="gramStart"/>
-      <w:r>
-        <w:t>is</w:t>
-      </w:r>
-      <w:proofErr w:type="gramEnd"/>
-      <w:r>
-        <w:t xml:space="preserve"> </w:t>
+        <w:t xml:space="preserve">If the task / subtask is </w:t>
       </w:r>
       <w:r>
         <w:rPr>
@@ -18217,15 +18005,7 @@
         <w:t xml:space="preserve"> </w:t>
       </w:r>
       <w:r>
-        <w:t xml:space="preserve">If a task / subtask </w:t>
-      </w:r>
-      <w:proofErr w:type="gramStart"/>
-      <w:r>
-        <w:t>was</w:t>
-      </w:r>
-      <w:proofErr w:type="gramEnd"/>
-      <w:r>
-        <w:t xml:space="preserve"> previously voided</w:t>
+        <w:t>If a task / subtask was previously voided</w:t>
       </w:r>
       <w:r>
         <w:t xml:space="preserve"> or a break stopped</w:t>
@@ -18320,15 +18100,7 @@
         <w:t>Remote database</w:t>
       </w:r>
       <w:r>
-        <w:t xml:space="preserve">) By the time, if the task / subtask </w:t>
-      </w:r>
-      <w:proofErr w:type="gramStart"/>
-      <w:r>
-        <w:t>has</w:t>
-      </w:r>
-      <w:proofErr w:type="gramEnd"/>
-      <w:r>
-        <w:t xml:space="preserve"> been changed by someone else, mAP will ask you to update the list</w:t>
+        <w:t>) By the time, if the task / subtask has been changed by someone else, mAP will ask you to update the list</w:t>
       </w:r>
       <w:r>
         <w:rPr>
@@ -18511,15 +18283,7 @@
         <w:t xml:space="preserve"> may be selected</w:t>
       </w:r>
       <w:r>
-        <w:t xml:space="preserve"> for the next pomodoro to </w:t>
-      </w:r>
-      <w:proofErr w:type="gramStart"/>
-      <w:r>
-        <w:t>come</w:t>
-      </w:r>
-      <w:proofErr w:type="gramEnd"/>
-      <w:r>
-        <w:t xml:space="preserve"> </w:t>
+        <w:t xml:space="preserve"> for the next pomodoro to come </w:t>
       </w:r>
       <w:r>
         <w:sym w:font="Wingdings" w:char="F0E0"/>
@@ -18581,15 +18345,7 @@
         <w:t>Remote database</w:t>
       </w:r>
       <w:r>
-        <w:t xml:space="preserve">) By the time, if the task / subtask </w:t>
-      </w:r>
-      <w:proofErr w:type="gramStart"/>
-      <w:r>
-        <w:t>has</w:t>
-      </w:r>
-      <w:proofErr w:type="gramEnd"/>
-      <w:r>
-        <w:t xml:space="preserve"> been changed by someone else, mAP will automatically update it.</w:t>
+        <w:t>) By the time, if the task / subtask has been changed by someone else, mAP will automatically update it.</w:t>
       </w:r>
     </w:p>
     <w:p>
@@ -18597,7 +18353,6 @@
         <w:ind w:left="1080"/>
       </w:pPr>
       <w:r>
-        <w:lastRenderedPageBreak/>
         <w:t>(</w:t>
       </w:r>
       <w:r>
@@ -18607,15 +18362,7 @@
         <w:t>Remote database</w:t>
       </w:r>
       <w:r>
-        <w:t xml:space="preserve">) By the time, if the task / subtask </w:t>
-      </w:r>
-      <w:proofErr w:type="gramStart"/>
-      <w:r>
-        <w:t>has</w:t>
-      </w:r>
-      <w:proofErr w:type="gramEnd"/>
-      <w:r>
-        <w:t xml:space="preserve"> been </w:t>
+        <w:t xml:space="preserve">) By the time, if the task / subtask has been </w:t>
       </w:r>
       <w:r>
         <w:rPr>
@@ -18773,6 +18520,7 @@
         <w:ind w:left="1080"/>
       </w:pPr>
       <w:r>
+        <w:lastRenderedPageBreak/>
         <w:t>(</w:t>
       </w:r>
       <w:r>
@@ -18782,15 +18530,7 @@
         <w:t>Remote database</w:t>
       </w:r>
       <w:r>
-        <w:t xml:space="preserve">) By the time, if the task / subtask </w:t>
-      </w:r>
-      <w:proofErr w:type="gramStart"/>
-      <w:r>
-        <w:t>has</w:t>
-      </w:r>
-      <w:proofErr w:type="gramEnd"/>
-      <w:r>
-        <w:t xml:space="preserve"> been changed by someone else, mAP will automatically update it.</w:t>
+        <w:t>) By the time, if the task / subtask has been changed by someone else, mAP will automatically update it.</w:t>
       </w:r>
     </w:p>
     <w:p/>
@@ -19107,7 +18847,7 @@
       <w:pPr>
         <w:pStyle w:val="Heading2"/>
       </w:pPr>
-      <w:bookmarkStart w:id="74" w:name="_Toc421468171"/>
+      <w:bookmarkStart w:id="74" w:name="_Toc421560102"/>
       <w:r>
         <w:t xml:space="preserve">How to read the </w:t>
       </w:r>
@@ -19398,7 +19138,7 @@
       <w:pPr>
         <w:pStyle w:val="Heading2"/>
       </w:pPr>
-      <w:bookmarkStart w:id="75" w:name="_Toc421468172"/>
+      <w:bookmarkStart w:id="75" w:name="_Toc421560103"/>
       <w:r>
         <w:t>How to p</w:t>
       </w:r>
@@ -19464,7 +19204,7 @@
       <w:pPr>
         <w:pStyle w:val="Heading2"/>
       </w:pPr>
-      <w:bookmarkStart w:id="76" w:name="_Toc421468173"/>
+      <w:bookmarkStart w:id="76" w:name="_Toc421560104"/>
       <w:r>
         <w:t>Main ta</w:t>
       </w:r>
@@ -19991,7 +19731,6 @@
                 <w:noProof/>
                 <w:lang w:val="fr-FR" w:eastAsia="fr-FR"/>
               </w:rPr>
-              <w:lastRenderedPageBreak/>
               <w:drawing>
                 <wp:inline distT="0" distB="0" distL="0" distR="0">
                   <wp:extent cx="215661" cy="215661"/>
@@ -20460,7 +20199,11 @@
               <w:t>Comment / Story</w:t>
             </w:r>
             <w:r>
-              <w:t xml:space="preserve"> panel is in </w:t>
+              <w:t xml:space="preserve"> panel </w:t>
+            </w:r>
+            <w:r>
+              <w:lastRenderedPageBreak/>
+              <w:t xml:space="preserve">is in </w:t>
             </w:r>
             <w:r>
               <w:rPr>
@@ -20489,6 +20232,7 @@
           </w:tcPr>
           <w:p>
             <w:r>
+              <w:lastRenderedPageBreak/>
               <w:t>A p</w:t>
             </w:r>
             <w:r>
@@ -20525,6 +20269,7 @@
                 <w:noProof/>
                 <w:lang w:val="fr-FR" w:eastAsia="fr-FR"/>
               </w:rPr>
+              <w:lastRenderedPageBreak/>
               <w:drawing>
                 <wp:inline distT="0" distB="0" distL="0" distR="0">
                   <wp:extent cx="284672" cy="284672"/>
@@ -21114,7 +20859,7 @@
       <w:pPr>
         <w:pStyle w:val="Heading2"/>
       </w:pPr>
-      <w:bookmarkStart w:id="77" w:name="_Toc421468174"/>
+      <w:bookmarkStart w:id="77" w:name="_Toc421560105"/>
       <w:r>
         <w:rPr>
           <w:color w:val="FF0000"/>
@@ -22244,7 +21989,25 @@
               <w:t>started</w:t>
             </w:r>
             <w:r>
-              <w:t>, the pomodoros of the subtasks won’t be subtracted from the pomodoros of the parent task.</w:t>
+              <w:t xml:space="preserve">, the pomodoros of the </w:t>
+            </w:r>
+            <w:r>
+              <w:t xml:space="preserve">selected </w:t>
+            </w:r>
+            <w:r>
+              <w:t>subtask</w:t>
+            </w:r>
+            <w:r>
+              <w:t>(</w:t>
+            </w:r>
+            <w:r>
+              <w:t>s</w:t>
+            </w:r>
+            <w:r>
+              <w:t>)</w:t>
+            </w:r>
+            <w:r>
+              <w:t xml:space="preserve"> won’t be subtracted from the pomodoros of the parent task.</w:t>
             </w:r>
           </w:p>
         </w:tc>
@@ -22267,7 +22030,7 @@
       <w:pPr>
         <w:pStyle w:val="Heading2"/>
       </w:pPr>
-      <w:bookmarkStart w:id="78" w:name="_Toc421468175"/>
+      <w:bookmarkStart w:id="78" w:name="_Toc421560106"/>
       <w:r>
         <w:t>How to</w:t>
       </w:r>
@@ -22623,13 +22386,8 @@
             <w:vAlign w:val="center"/>
           </w:tcPr>
           <w:p>
-            <w:proofErr w:type="gramStart"/>
-            <w:r>
-              <w:t>Pause</w:t>
-            </w:r>
-            <w:proofErr w:type="gramEnd"/>
-            <w:r>
-              <w:t xml:space="preserve"> a pomodoro or a break.</w:t>
+            <w:r>
+              <w:t>Pause a pomodoro or a break.</w:t>
             </w:r>
           </w:p>
         </w:tc>
@@ -22766,6 +22524,7 @@
                 <w:noProof/>
                 <w:lang w:val="fr-FR" w:eastAsia="fr-FR"/>
               </w:rPr>
+              <w:lastRenderedPageBreak/>
               <w:drawing>
                 <wp:inline distT="0" distB="0" distL="0" distR="0">
                   <wp:extent cx="310551" cy="310551"/>
@@ -22930,7 +22689,7 @@
       <w:pPr>
         <w:pStyle w:val="Heading2"/>
       </w:pPr>
-      <w:bookmarkStart w:id="79" w:name="_Toc421468176"/>
+      <w:bookmarkStart w:id="79" w:name="_Toc421560107"/>
       <w:r>
         <w:t>How to</w:t>
       </w:r>
@@ -23481,13 +23240,8 @@
             </w:r>
           </w:p>
           <w:p>
-            <w:proofErr w:type="gramStart"/>
-            <w:r>
-              <w:t>mAP</w:t>
-            </w:r>
-            <w:proofErr w:type="gramEnd"/>
-            <w:r>
-              <w:t xml:space="preserve"> will keep track of the button’s location  and move the cursor accordingly.</w:t>
+            <w:r>
+              <w:t>mAP will keep track of the button’s location  and move the cursor accordingly.</w:t>
             </w:r>
           </w:p>
         </w:tc>
@@ -23503,7 +23257,7 @@
       <w:pPr>
         <w:pStyle w:val="Heading2"/>
       </w:pPr>
-      <w:bookmarkStart w:id="80" w:name="_Toc421468177"/>
+      <w:bookmarkStart w:id="80" w:name="_Toc421560108"/>
       <w:r>
         <w:t xml:space="preserve">How to </w:t>
       </w:r>
@@ -23583,15 +23337,7 @@
         <w:t>erging</w:t>
       </w:r>
       <w:r>
-        <w:t xml:space="preserve"> </w:t>
-      </w:r>
-      <w:proofErr w:type="gramStart"/>
-      <w:r>
-        <w:t>tab,</w:t>
-      </w:r>
-      <w:proofErr w:type="gramEnd"/>
-      <w:r>
-        <w:t xml:space="preserve"> </w:t>
+        <w:t xml:space="preserve"> tab, </w:t>
       </w:r>
       <w:r>
         <w:t>set the details of the new task</w:t>
@@ -23642,15 +23388,7 @@
         <w:t xml:space="preserve"> / subtask</w:t>
       </w:r>
       <w:r>
-        <w:t xml:space="preserve"> </w:t>
-      </w:r>
-      <w:proofErr w:type="gramStart"/>
-      <w:r>
-        <w:t>is</w:t>
-      </w:r>
-      <w:proofErr w:type="gramEnd"/>
-      <w:r>
-        <w:t xml:space="preserve"> </w:t>
+        <w:t xml:space="preserve"> is </w:t>
       </w:r>
       <w:r>
         <w:t xml:space="preserve">added to the </w:t>
@@ -23799,7 +23537,6 @@
         <w:pStyle w:val="ListParagraph"/>
       </w:pPr>
       <w:r>
-        <w:lastRenderedPageBreak/>
         <w:t>(</w:t>
       </w:r>
       <w:r>
@@ -23974,7 +23711,7 @@
       <w:pPr>
         <w:pStyle w:val="Heading2"/>
       </w:pPr>
-      <w:bookmarkStart w:id="83" w:name="_Toc421468178"/>
+      <w:bookmarkStart w:id="83" w:name="_Toc421560109"/>
       <w:r>
         <w:t xml:space="preserve">How to </w:t>
       </w:r>
@@ -24040,6 +23777,7 @@
         </w:numPr>
       </w:pPr>
       <w:r>
+        <w:lastRenderedPageBreak/>
         <w:t>Whenever an interruption happens, c</w:t>
       </w:r>
       <w:r>
@@ -24355,7 +24093,7 @@
       <w:pPr>
         <w:pStyle w:val="Heading2"/>
       </w:pPr>
-      <w:bookmarkStart w:id="84" w:name="_Toc421468179"/>
+      <w:bookmarkStart w:id="84" w:name="_Toc421560110"/>
       <w:r>
         <w:t xml:space="preserve">How to </w:t>
       </w:r>
@@ -24448,15 +24186,7 @@
         <w:t xml:space="preserve"> is located</w:t>
       </w:r>
       <w:r>
-        <w:t xml:space="preserve">. </w:t>
-      </w:r>
-      <w:proofErr w:type="gramStart"/>
-      <w:r>
-        <w:t>mAP</w:t>
-      </w:r>
-      <w:proofErr w:type="gramEnd"/>
-      <w:r>
-        <w:t xml:space="preserve"> </w:t>
+        <w:t xml:space="preserve">. mAP </w:t>
       </w:r>
       <w:r>
         <w:t>will play</w:t>
@@ -24549,7 +24279,7 @@
           </wp:anchor>
         </w:drawing>
       </w:r>
-      <w:bookmarkStart w:id="85" w:name="_Toc421468180"/>
+      <w:bookmarkStart w:id="85" w:name="_Toc421560111"/>
       <w:r>
         <w:t>Report List / Release Backlog</w:t>
       </w:r>
@@ -24584,7 +24314,7 @@
       <w:pPr>
         <w:pStyle w:val="Heading2"/>
       </w:pPr>
-      <w:bookmarkStart w:id="86" w:name="_Toc421468181"/>
+      <w:bookmarkStart w:id="86" w:name="_Toc421560112"/>
       <w:r>
         <w:t xml:space="preserve">How to read the </w:t>
       </w:r>
@@ -24791,7 +24521,6 @@
         </w:numPr>
       </w:pPr>
       <w:r>
-        <w:lastRenderedPageBreak/>
         <w:t>(</w:t>
       </w:r>
       <w:r>
@@ -24928,7 +24657,7 @@
       <w:pPr>
         <w:pStyle w:val="Heading2"/>
       </w:pPr>
-      <w:bookmarkStart w:id="87" w:name="_Toc421468182"/>
+      <w:bookmarkStart w:id="87" w:name="_Toc421560113"/>
       <w:r>
         <w:t xml:space="preserve">How to </w:t>
       </w:r>
@@ -25135,6 +24864,7 @@
         <w:rPr>
           <w:b/>
         </w:rPr>
+        <w:lastRenderedPageBreak/>
         <w:t>Real</w:t>
       </w:r>
       <w:r>
@@ -25523,7 +25253,7 @@
       <w:pPr>
         <w:pStyle w:val="Heading2"/>
       </w:pPr>
-      <w:bookmarkStart w:id="102" w:name="_Toc421468183"/>
+      <w:bookmarkStart w:id="102" w:name="_Toc421560114"/>
       <w:r>
         <w:t xml:space="preserve">Main table: </w:t>
       </w:r>
@@ -26050,7 +25780,13 @@
           </w:tcPr>
           <w:p>
             <w:r>
-              <w:t xml:space="preserve">Delete the selected task(s) </w:t>
+              <w:t>Delete the selected task(s)</w:t>
+            </w:r>
+            <w:r>
+              <w:t xml:space="preserve"> and their subtask(s)</w:t>
+            </w:r>
+            <w:r>
+              <w:t xml:space="preserve"> </w:t>
             </w:r>
             <w:r>
               <w:t>(</w:t>
@@ -26152,7 +25888,7 @@
           </wp:anchor>
         </w:drawing>
       </w:r>
-      <w:bookmarkStart w:id="103" w:name="_Toc421468184"/>
+      <w:bookmarkStart w:id="103" w:name="_Toc421560115"/>
       <w:r>
         <w:t>Burndown</w:t>
       </w:r>
@@ -26196,7 +25932,7 @@
       <w:pPr>
         <w:pStyle w:val="Heading2"/>
       </w:pPr>
-      <w:bookmarkStart w:id="104" w:name="_Toc421468185"/>
+      <w:bookmarkStart w:id="104" w:name="_Toc421560116"/>
       <w:r>
         <w:t xml:space="preserve">How to </w:t>
       </w:r>
@@ -26334,7 +26070,6 @@
         </w:numPr>
       </w:pPr>
       <w:r>
-        <w:lastRenderedPageBreak/>
         <w:t>Type: type of data</w:t>
       </w:r>
       <w:r>
@@ -26614,6 +26349,7 @@
         <w:rPr>
           <w:b/>
         </w:rPr>
+        <w:lastRenderedPageBreak/>
         <w:t>%</w:t>
       </w:r>
       <w:r>
@@ -27538,7 +27274,6 @@
           <w:noProof/>
           <w:lang w:val="fr-FR" w:eastAsia="fr-FR"/>
         </w:rPr>
-        <w:lastRenderedPageBreak/>
         <w:drawing>
           <wp:inline distT="0" distB="0" distL="0" distR="0">
             <wp:extent cx="203246" cy="203246"/>
@@ -27641,7 +27376,7 @@
       <w:pPr>
         <w:pStyle w:val="Heading2"/>
       </w:pPr>
-      <w:bookmarkStart w:id="105" w:name="_Toc421468186"/>
+      <w:bookmarkStart w:id="105" w:name="_Toc421560117"/>
       <w:r>
         <w:rPr>
           <w:color w:val="FF0000"/>
@@ -27761,6 +27496,7 @@
         <w:rPr>
           <w:b/>
         </w:rPr>
+        <w:lastRenderedPageBreak/>
         <w:t>X-Legend</w:t>
       </w:r>
       <w:r>
@@ -28025,7 +27761,7 @@
       <w:pPr>
         <w:pStyle w:val="Heading2"/>
       </w:pPr>
-      <w:bookmarkStart w:id="106" w:name="_Toc421468187"/>
+      <w:bookmarkStart w:id="106" w:name="_Toc421560118"/>
       <w:r>
         <w:rPr>
           <w:color w:val="FF0000"/>
@@ -28447,9 +28183,8 @@
       <w:pPr>
         <w:pStyle w:val="Heading1"/>
       </w:pPr>
-      <w:bookmarkStart w:id="107" w:name="_Toc421468188"/>
-      <w:r>
-        <w:lastRenderedPageBreak/>
+      <w:bookmarkStart w:id="107" w:name="_Toc421560119"/>
+      <w:r>
         <w:t>Annex</w:t>
       </w:r>
       <w:bookmarkEnd w:id="107"/>
@@ -28458,7 +28193,7 @@
       <w:pPr>
         <w:pStyle w:val="Heading2"/>
       </w:pPr>
-      <w:bookmarkStart w:id="108" w:name="_Toc421468189"/>
+      <w:bookmarkStart w:id="108" w:name="_Toc421560120"/>
       <w:r>
         <w:t>Themes</w:t>
       </w:r>
@@ -28610,6 +28345,7 @@
         </w:numPr>
       </w:pPr>
       <w:r>
+        <w:lastRenderedPageBreak/>
         <w:t>Apache License 2.0</w:t>
       </w:r>
     </w:p>
@@ -28710,7 +28446,7 @@
       <w:pPr>
         <w:pStyle w:val="Heading2"/>
       </w:pPr>
-      <w:bookmarkStart w:id="109" w:name="_Toc421468190"/>
+      <w:bookmarkStart w:id="109" w:name="_Toc421560121"/>
       <w:r>
         <w:t>Libraries</w:t>
       </w:r>
@@ -28873,7 +28609,7 @@
             <w:rPr>
               <w:noProof/>
             </w:rPr>
-            <w:t>9</w:t>
+            <w:t>2</w:t>
           </w:r>
         </w:fldSimple>
       </w:p>
@@ -28929,7 +28665,7 @@
         <v:path o:extrusionok="f" gradientshapeok="t" o:connecttype="rect"/>
         <o:lock v:ext="edit" aspectratio="t"/>
       </v:shapetype>
-      <v:shape id="_x0000_i1027" type="#_x0000_t75" alt="pomodoro16.png" style="width:16.3pt;height:16.3pt;visibility:visible;mso-wrap-style:square" o:bullet="t">
+      <v:shape id="_x0000_i1045" type="#_x0000_t75" alt="pomodoro16.png" style="width:16.3pt;height:16.3pt;visibility:visible;mso-wrap-style:square" o:bullet="t">
         <v:imagedata r:id="rId1" o:title="pomodoro16"/>
       </v:shape>
     </w:pict>
@@ -33901,7 +33637,7 @@
 </file>
 
 <file path=customXml/itemProps1.xml><?xml version="1.0" encoding="utf-8"?>
-<ds:datastoreItem xmlns:ds="http://schemas.openxmlformats.org/officeDocument/2006/customXml" ds:itemID="{9EBFEE84-F432-432D-8AE1-F3694188975A}">
+<ds:datastoreItem xmlns:ds="http://schemas.openxmlformats.org/officeDocument/2006/customXml" ds:itemID="{1ADFB671-DEB0-4C3C-B3B0-B8536C4546B9}">
   <ds:schemaRefs>
     <ds:schemaRef ds:uri="http://schemas.openxmlformats.org/officeDocument/2006/bibliography"/>
   </ds:schemaRefs>

</xml_diff>

<commit_message>
fixed issues with editing estimate and running tasks
</commit_message>
<xml_diff>
--- a/doc/User guides/myAgilePomodoro_4.0.0.docx
+++ b/doc/User guides/myAgilePomodoro_4.0.0.docx
@@ -322,7 +322,7 @@
             </w:rPr>
             <w:fldChar w:fldCharType="separate"/>
           </w:r>
-          <w:hyperlink w:anchor="_Toc421560071" w:history="1">
+          <w:hyperlink w:anchor="_Toc421612954" w:history="1">
             <w:r>
               <w:rPr>
                 <w:rStyle w:val="Hyperlink"/>
@@ -349,7 +349,7 @@
                 <w:noProof/>
                 <w:webHidden/>
               </w:rPr>
-              <w:instrText xml:space="preserve"> PAGEREF _Toc421560071 \h </w:instrText>
+              <w:instrText xml:space="preserve"> PAGEREF _Toc421612954 \h </w:instrText>
             </w:r>
             <w:r>
               <w:rPr>
@@ -369,7 +369,7 @@
                 <w:noProof/>
                 <w:webHidden/>
               </w:rPr>
-              <w:t>3</w:t>
+              <w:t>4</w:t>
             </w:r>
             <w:r>
               <w:rPr>
@@ -392,7 +392,7 @@
               <w:lang w:val="fr-FR" w:eastAsia="fr-FR"/>
             </w:rPr>
           </w:pPr>
-          <w:hyperlink w:anchor="_Toc421560072" w:history="1">
+          <w:hyperlink w:anchor="_Toc421612955" w:history="1">
             <w:r>
               <w:rPr>
                 <w:rStyle w:val="Hyperlink"/>
@@ -419,7 +419,7 @@
                 <w:noProof/>
                 <w:webHidden/>
               </w:rPr>
-              <w:instrText xml:space="preserve"> PAGEREF _Toc421560072 \h </w:instrText>
+              <w:instrText xml:space="preserve"> PAGEREF _Toc421612955 \h </w:instrText>
             </w:r>
             <w:r>
               <w:rPr>
@@ -439,7 +439,7 @@
                 <w:noProof/>
                 <w:webHidden/>
               </w:rPr>
-              <w:t>3</w:t>
+              <w:t>4</w:t>
             </w:r>
             <w:r>
               <w:rPr>
@@ -462,7 +462,7 @@
               <w:lang w:val="fr-FR" w:eastAsia="fr-FR"/>
             </w:rPr>
           </w:pPr>
-          <w:hyperlink w:anchor="_Toc421560073" w:history="1">
+          <w:hyperlink w:anchor="_Toc421612956" w:history="1">
             <w:r>
               <w:rPr>
                 <w:rStyle w:val="Hyperlink"/>
@@ -489,7 +489,7 @@
                 <w:noProof/>
                 <w:webHidden/>
               </w:rPr>
-              <w:instrText xml:space="preserve"> PAGEREF _Toc421560073 \h </w:instrText>
+              <w:instrText xml:space="preserve"> PAGEREF _Toc421612956 \h </w:instrText>
             </w:r>
             <w:r>
               <w:rPr>
@@ -532,7 +532,7 @@
               <w:lang w:val="fr-FR" w:eastAsia="fr-FR"/>
             </w:rPr>
           </w:pPr>
-          <w:hyperlink w:anchor="_Toc421560074" w:history="1">
+          <w:hyperlink w:anchor="_Toc421612957" w:history="1">
             <w:r>
               <w:rPr>
                 <w:rStyle w:val="Hyperlink"/>
@@ -559,7 +559,7 @@
                 <w:noProof/>
                 <w:webHidden/>
               </w:rPr>
-              <w:instrText xml:space="preserve"> PAGEREF _Toc421560074 \h </w:instrText>
+              <w:instrText xml:space="preserve"> PAGEREF _Toc421612957 \h </w:instrText>
             </w:r>
             <w:r>
               <w:rPr>
@@ -602,7 +602,7 @@
               <w:lang w:val="fr-FR" w:eastAsia="fr-FR"/>
             </w:rPr>
           </w:pPr>
-          <w:hyperlink w:anchor="_Toc421560075" w:history="1">
+          <w:hyperlink w:anchor="_Toc421612958" w:history="1">
             <w:r>
               <w:rPr>
                 <w:rStyle w:val="Hyperlink"/>
@@ -629,7 +629,7 @@
                 <w:noProof/>
                 <w:webHidden/>
               </w:rPr>
-              <w:instrText xml:space="preserve"> PAGEREF _Toc421560075 \h </w:instrText>
+              <w:instrText xml:space="preserve"> PAGEREF _Toc421612958 \h </w:instrText>
             </w:r>
             <w:r>
               <w:rPr>
@@ -649,7 +649,7 @@
                 <w:noProof/>
                 <w:webHidden/>
               </w:rPr>
-              <w:t>4</w:t>
+              <w:t>5</w:t>
             </w:r>
             <w:r>
               <w:rPr>
@@ -672,7 +672,7 @@
               <w:lang w:val="fr-FR" w:eastAsia="fr-FR"/>
             </w:rPr>
           </w:pPr>
-          <w:hyperlink w:anchor="_Toc421560076" w:history="1">
+          <w:hyperlink w:anchor="_Toc421612959" w:history="1">
             <w:r>
               <w:rPr>
                 <w:rStyle w:val="Hyperlink"/>
@@ -699,7 +699,7 @@
                 <w:noProof/>
                 <w:webHidden/>
               </w:rPr>
-              <w:instrText xml:space="preserve"> PAGEREF _Toc421560076 \h </w:instrText>
+              <w:instrText xml:space="preserve"> PAGEREF _Toc421612959 \h </w:instrText>
             </w:r>
             <w:r>
               <w:rPr>
@@ -719,7 +719,7 @@
                 <w:noProof/>
                 <w:webHidden/>
               </w:rPr>
-              <w:t>5</w:t>
+              <w:t>6</w:t>
             </w:r>
             <w:r>
               <w:rPr>
@@ -742,7 +742,7 @@
               <w:lang w:val="fr-FR" w:eastAsia="fr-FR"/>
             </w:rPr>
           </w:pPr>
-          <w:hyperlink w:anchor="_Toc421560077" w:history="1">
+          <w:hyperlink w:anchor="_Toc421612960" w:history="1">
             <w:r>
               <w:rPr>
                 <w:rStyle w:val="Hyperlink"/>
@@ -769,7 +769,7 @@
                 <w:noProof/>
                 <w:webHidden/>
               </w:rPr>
-              <w:instrText xml:space="preserve"> PAGEREF _Toc421560077 \h </w:instrText>
+              <w:instrText xml:space="preserve"> PAGEREF _Toc421612960 \h </w:instrText>
             </w:r>
             <w:r>
               <w:rPr>
@@ -812,7 +812,7 @@
               <w:lang w:val="fr-FR" w:eastAsia="fr-FR"/>
             </w:rPr>
           </w:pPr>
-          <w:hyperlink w:anchor="_Toc421560078" w:history="1">
+          <w:hyperlink w:anchor="_Toc421612961" w:history="1">
             <w:r>
               <w:rPr>
                 <w:rStyle w:val="Hyperlink"/>
@@ -839,7 +839,7 @@
                 <w:noProof/>
                 <w:webHidden/>
               </w:rPr>
-              <w:instrText xml:space="preserve"> PAGEREF _Toc421560078 \h </w:instrText>
+              <w:instrText xml:space="preserve"> PAGEREF _Toc421612961 \h </w:instrText>
             </w:r>
             <w:r>
               <w:rPr>
@@ -879,7 +879,7 @@
               <w:lang w:val="fr-FR" w:eastAsia="fr-FR"/>
             </w:rPr>
           </w:pPr>
-          <w:hyperlink w:anchor="_Toc421560079" w:history="1">
+          <w:hyperlink w:anchor="_Toc421612962" w:history="1">
             <w:r>
               <w:rPr>
                 <w:rStyle w:val="Hyperlink"/>
@@ -906,7 +906,7 @@
                 <w:noProof/>
                 <w:webHidden/>
               </w:rPr>
-              <w:instrText xml:space="preserve"> PAGEREF _Toc421560079 \h </w:instrText>
+              <w:instrText xml:space="preserve"> PAGEREF _Toc421612962 \h </w:instrText>
             </w:r>
             <w:r>
               <w:rPr>
@@ -926,7 +926,7 @@
                 <w:noProof/>
                 <w:webHidden/>
               </w:rPr>
-              <w:t>7</w:t>
+              <w:t>8</w:t>
             </w:r>
             <w:r>
               <w:rPr>
@@ -946,7 +946,7 @@
               <w:lang w:val="fr-FR" w:eastAsia="fr-FR"/>
             </w:rPr>
           </w:pPr>
-          <w:hyperlink w:anchor="_Toc421560080" w:history="1">
+          <w:hyperlink w:anchor="_Toc421612963" w:history="1">
             <w:r>
               <w:rPr>
                 <w:rStyle w:val="Hyperlink"/>
@@ -973,7 +973,7 @@
                 <w:noProof/>
                 <w:webHidden/>
               </w:rPr>
-              <w:instrText xml:space="preserve"> PAGEREF _Toc421560080 \h </w:instrText>
+              <w:instrText xml:space="preserve"> PAGEREF _Toc421612963 \h </w:instrText>
             </w:r>
             <w:r>
               <w:rPr>
@@ -1013,7 +1013,7 @@
               <w:lang w:val="fr-FR" w:eastAsia="fr-FR"/>
             </w:rPr>
           </w:pPr>
-          <w:hyperlink w:anchor="_Toc421560081" w:history="1">
+          <w:hyperlink w:anchor="_Toc421612964" w:history="1">
             <w:r>
               <w:rPr>
                 <w:rStyle w:val="Hyperlink"/>
@@ -1040,7 +1040,7 @@
                 <w:noProof/>
                 <w:webHidden/>
               </w:rPr>
-              <w:instrText xml:space="preserve"> PAGEREF _Toc421560081 \h </w:instrText>
+              <w:instrText xml:space="preserve"> PAGEREF _Toc421612964 \h </w:instrText>
             </w:r>
             <w:r>
               <w:rPr>
@@ -1083,7 +1083,7 @@
               <w:lang w:val="fr-FR" w:eastAsia="fr-FR"/>
             </w:rPr>
           </w:pPr>
-          <w:hyperlink w:anchor="_Toc421560082" w:history="1">
+          <w:hyperlink w:anchor="_Toc421612965" w:history="1">
             <w:r>
               <w:rPr>
                 <w:rStyle w:val="Hyperlink"/>
@@ -1110,7 +1110,7 @@
                 <w:noProof/>
                 <w:webHidden/>
               </w:rPr>
-              <w:instrText xml:space="preserve"> PAGEREF _Toc421560082 \h </w:instrText>
+              <w:instrText xml:space="preserve"> PAGEREF _Toc421612965 \h </w:instrText>
             </w:r>
             <w:r>
               <w:rPr>
@@ -1150,7 +1150,7 @@
               <w:lang w:val="fr-FR" w:eastAsia="fr-FR"/>
             </w:rPr>
           </w:pPr>
-          <w:hyperlink w:anchor="_Toc421560083" w:history="1">
+          <w:hyperlink w:anchor="_Toc421612966" w:history="1">
             <w:r>
               <w:rPr>
                 <w:rStyle w:val="Hyperlink"/>
@@ -1177,7 +1177,7 @@
                 <w:noProof/>
                 <w:webHidden/>
               </w:rPr>
-              <w:instrText xml:space="preserve"> PAGEREF _Toc421560083 \h </w:instrText>
+              <w:instrText xml:space="preserve"> PAGEREF _Toc421612966 \h </w:instrText>
             </w:r>
             <w:r>
               <w:rPr>
@@ -1220,7 +1220,7 @@
               <w:lang w:val="fr-FR" w:eastAsia="fr-FR"/>
             </w:rPr>
           </w:pPr>
-          <w:hyperlink w:anchor="_Toc421560084" w:history="1">
+          <w:hyperlink w:anchor="_Toc421612967" w:history="1">
             <w:r>
               <w:rPr>
                 <w:rStyle w:val="Hyperlink"/>
@@ -1247,7 +1247,7 @@
                 <w:noProof/>
                 <w:webHidden/>
               </w:rPr>
-              <w:instrText xml:space="preserve"> PAGEREF _Toc421560084 \h </w:instrText>
+              <w:instrText xml:space="preserve"> PAGEREF _Toc421612967 \h </w:instrText>
             </w:r>
             <w:r>
               <w:rPr>
@@ -1287,7 +1287,7 @@
               <w:lang w:val="fr-FR" w:eastAsia="fr-FR"/>
             </w:rPr>
           </w:pPr>
-          <w:hyperlink w:anchor="_Toc421560085" w:history="1">
+          <w:hyperlink w:anchor="_Toc421612968" w:history="1">
             <w:r>
               <w:rPr>
                 <w:rStyle w:val="Hyperlink"/>
@@ -1314,7 +1314,7 @@
                 <w:noProof/>
                 <w:webHidden/>
               </w:rPr>
-              <w:instrText xml:space="preserve"> PAGEREF _Toc421560085 \h </w:instrText>
+              <w:instrText xml:space="preserve"> PAGEREF _Toc421612968 \h </w:instrText>
             </w:r>
             <w:r>
               <w:rPr>
@@ -1354,13 +1354,13 @@
               <w:lang w:val="fr-FR" w:eastAsia="fr-FR"/>
             </w:rPr>
           </w:pPr>
-          <w:hyperlink w:anchor="_Toc421560086" w:history="1">
+          <w:hyperlink w:anchor="_Toc421612969" w:history="1">
             <w:r>
               <w:rPr>
                 <w:rStyle w:val="Hyperlink"/>
                 <w:noProof/>
               </w:rPr>
-              <w:t>NEW The Scrum master at work</w:t>
+              <w:t>NEW The Scrum Master at work</w:t>
             </w:r>
             <w:r>
               <w:rPr>
@@ -1381,7 +1381,7 @@
                 <w:noProof/>
                 <w:webHidden/>
               </w:rPr>
-              <w:instrText xml:space="preserve"> PAGEREF _Toc421560086 \h </w:instrText>
+              <w:instrText xml:space="preserve"> PAGEREF _Toc421612969 \h </w:instrText>
             </w:r>
             <w:r>
               <w:rPr>
@@ -1424,7 +1424,7 @@
               <w:lang w:val="fr-FR" w:eastAsia="fr-FR"/>
             </w:rPr>
           </w:pPr>
-          <w:hyperlink w:anchor="_Toc421560087" w:history="1">
+          <w:hyperlink w:anchor="_Toc421612970" w:history="1">
             <w:r>
               <w:rPr>
                 <w:rStyle w:val="Hyperlink"/>
@@ -1451,7 +1451,7 @@
                 <w:noProof/>
                 <w:webHidden/>
               </w:rPr>
-              <w:instrText xml:space="preserve"> PAGEREF _Toc421560087 \h </w:instrText>
+              <w:instrText xml:space="preserve"> PAGEREF _Toc421612970 \h </w:instrText>
             </w:r>
             <w:r>
               <w:rPr>
@@ -1471,7 +1471,7 @@
                 <w:noProof/>
                 <w:webHidden/>
               </w:rPr>
-              <w:t>12</w:t>
+              <w:t>13</w:t>
             </w:r>
             <w:r>
               <w:rPr>
@@ -1491,7 +1491,7 @@
               <w:lang w:val="fr-FR" w:eastAsia="fr-FR"/>
             </w:rPr>
           </w:pPr>
-          <w:hyperlink w:anchor="_Toc421560088" w:history="1">
+          <w:hyperlink w:anchor="_Toc421612971" w:history="1">
             <w:r>
               <w:rPr>
                 <w:rStyle w:val="Hyperlink"/>
@@ -1518,7 +1518,7 @@
                 <w:noProof/>
                 <w:webHidden/>
               </w:rPr>
-              <w:instrText xml:space="preserve"> PAGEREF _Toc421560088 \h </w:instrText>
+              <w:instrText xml:space="preserve"> PAGEREF _Toc421612971 \h </w:instrText>
             </w:r>
             <w:r>
               <w:rPr>
@@ -1538,7 +1538,7 @@
                 <w:noProof/>
                 <w:webHidden/>
               </w:rPr>
-              <w:t>12</w:t>
+              <w:t>13</w:t>
             </w:r>
             <w:r>
               <w:rPr>
@@ -1558,7 +1558,7 @@
               <w:lang w:val="fr-FR" w:eastAsia="fr-FR"/>
             </w:rPr>
           </w:pPr>
-          <w:hyperlink w:anchor="_Toc421560089" w:history="1">
+          <w:hyperlink w:anchor="_Toc421612972" w:history="1">
             <w:r>
               <w:rPr>
                 <w:rStyle w:val="Hyperlink"/>
@@ -1585,7 +1585,7 @@
                 <w:noProof/>
                 <w:webHidden/>
               </w:rPr>
-              <w:instrText xml:space="preserve"> PAGEREF _Toc421560089 \h </w:instrText>
+              <w:instrText xml:space="preserve"> PAGEREF _Toc421612972 \h </w:instrText>
             </w:r>
             <w:r>
               <w:rPr>
@@ -1605,7 +1605,7 @@
                 <w:noProof/>
                 <w:webHidden/>
               </w:rPr>
-              <w:t>12</w:t>
+              <w:t>13</w:t>
             </w:r>
             <w:r>
               <w:rPr>
@@ -1625,7 +1625,7 @@
               <w:lang w:val="fr-FR" w:eastAsia="fr-FR"/>
             </w:rPr>
           </w:pPr>
-          <w:hyperlink w:anchor="_Toc421560090" w:history="1">
+          <w:hyperlink w:anchor="_Toc421612973" w:history="1">
             <w:r>
               <w:rPr>
                 <w:rStyle w:val="Hyperlink"/>
@@ -1652,7 +1652,7 @@
                 <w:noProof/>
                 <w:webHidden/>
               </w:rPr>
-              <w:instrText xml:space="preserve"> PAGEREF _Toc421560090 \h </w:instrText>
+              <w:instrText xml:space="preserve"> PAGEREF _Toc421612973 \h </w:instrText>
             </w:r>
             <w:r>
               <w:rPr>
@@ -1695,7 +1695,7 @@
               <w:lang w:val="fr-FR" w:eastAsia="fr-FR"/>
             </w:rPr>
           </w:pPr>
-          <w:hyperlink w:anchor="_Toc421560091" w:history="1">
+          <w:hyperlink w:anchor="_Toc421612974" w:history="1">
             <w:r>
               <w:rPr>
                 <w:rStyle w:val="Hyperlink"/>
@@ -1722,7 +1722,7 @@
                 <w:noProof/>
                 <w:webHidden/>
               </w:rPr>
-              <w:instrText xml:space="preserve"> PAGEREF _Toc421560091 \h </w:instrText>
+              <w:instrText xml:space="preserve"> PAGEREF _Toc421612974 \h </w:instrText>
             </w:r>
             <w:r>
               <w:rPr>
@@ -1742,7 +1742,7 @@
                 <w:noProof/>
                 <w:webHidden/>
               </w:rPr>
-              <w:t>13</w:t>
+              <w:t>14</w:t>
             </w:r>
             <w:r>
               <w:rPr>
@@ -1765,7 +1765,7 @@
               <w:lang w:val="fr-FR" w:eastAsia="fr-FR"/>
             </w:rPr>
           </w:pPr>
-          <w:hyperlink w:anchor="_Toc421560092" w:history="1">
+          <w:hyperlink w:anchor="_Toc421612975" w:history="1">
             <w:r>
               <w:rPr>
                 <w:rStyle w:val="Hyperlink"/>
@@ -1792,7 +1792,7 @@
                 <w:noProof/>
                 <w:webHidden/>
               </w:rPr>
-              <w:instrText xml:space="preserve"> PAGEREF _Toc421560092 \h </w:instrText>
+              <w:instrText xml:space="preserve"> PAGEREF _Toc421612975 \h </w:instrText>
             </w:r>
             <w:r>
               <w:rPr>
@@ -1812,7 +1812,7 @@
                 <w:noProof/>
                 <w:webHidden/>
               </w:rPr>
-              <w:t>14</w:t>
+              <w:t>15</w:t>
             </w:r>
             <w:r>
               <w:rPr>
@@ -1832,7 +1832,7 @@
               <w:lang w:val="fr-FR" w:eastAsia="fr-FR"/>
             </w:rPr>
           </w:pPr>
-          <w:hyperlink w:anchor="_Toc421560093" w:history="1">
+          <w:hyperlink w:anchor="_Toc421612976" w:history="1">
             <w:r>
               <w:rPr>
                 <w:rStyle w:val="Hyperlink"/>
@@ -1859,7 +1859,7 @@
                 <w:noProof/>
                 <w:webHidden/>
               </w:rPr>
-              <w:instrText xml:space="preserve"> PAGEREF _Toc421560093 \h </w:instrText>
+              <w:instrText xml:space="preserve"> PAGEREF _Toc421612976 \h </w:instrText>
             </w:r>
             <w:r>
               <w:rPr>
@@ -1879,7 +1879,7 @@
                 <w:noProof/>
                 <w:webHidden/>
               </w:rPr>
-              <w:t>14</w:t>
+              <w:t>15</w:t>
             </w:r>
             <w:r>
               <w:rPr>
@@ -1899,7 +1899,7 @@
               <w:lang w:val="fr-FR" w:eastAsia="fr-FR"/>
             </w:rPr>
           </w:pPr>
-          <w:hyperlink w:anchor="_Toc421560094" w:history="1">
+          <w:hyperlink w:anchor="_Toc421612977" w:history="1">
             <w:r>
               <w:rPr>
                 <w:rStyle w:val="Hyperlink"/>
@@ -1926,7 +1926,7 @@
                 <w:noProof/>
                 <w:webHidden/>
               </w:rPr>
-              <w:instrText xml:space="preserve"> PAGEREF _Toc421560094 \h </w:instrText>
+              <w:instrText xml:space="preserve"> PAGEREF _Toc421612977 \h </w:instrText>
             </w:r>
             <w:r>
               <w:rPr>
@@ -1946,7 +1946,7 @@
                 <w:noProof/>
                 <w:webHidden/>
               </w:rPr>
-              <w:t>14</w:t>
+              <w:t>15</w:t>
             </w:r>
             <w:r>
               <w:rPr>
@@ -1966,7 +1966,7 @@
               <w:lang w:val="fr-FR" w:eastAsia="fr-FR"/>
             </w:rPr>
           </w:pPr>
-          <w:hyperlink w:anchor="_Toc421560095" w:history="1">
+          <w:hyperlink w:anchor="_Toc421612978" w:history="1">
             <w:r>
               <w:rPr>
                 <w:rStyle w:val="Hyperlink"/>
@@ -1993,7 +1993,7 @@
                 <w:noProof/>
                 <w:webHidden/>
               </w:rPr>
-              <w:instrText xml:space="preserve"> PAGEREF _Toc421560095 \h </w:instrText>
+              <w:instrText xml:space="preserve"> PAGEREF _Toc421612978 \h </w:instrText>
             </w:r>
             <w:r>
               <w:rPr>
@@ -2033,7 +2033,7 @@
               <w:lang w:val="fr-FR" w:eastAsia="fr-FR"/>
             </w:rPr>
           </w:pPr>
-          <w:hyperlink w:anchor="_Toc421560096" w:history="1">
+          <w:hyperlink w:anchor="_Toc421612979" w:history="1">
             <w:r>
               <w:rPr>
                 <w:rStyle w:val="Hyperlink"/>
@@ -2060,7 +2060,7 @@
                 <w:noProof/>
                 <w:webHidden/>
               </w:rPr>
-              <w:instrText xml:space="preserve"> PAGEREF _Toc421560096 \h </w:instrText>
+              <w:instrText xml:space="preserve"> PAGEREF _Toc421612979 \h </w:instrText>
             </w:r>
             <w:r>
               <w:rPr>
@@ -2080,7 +2080,7 @@
                 <w:noProof/>
                 <w:webHidden/>
               </w:rPr>
-              <w:t>15</w:t>
+              <w:t>16</w:t>
             </w:r>
             <w:r>
               <w:rPr>
@@ -2100,7 +2100,7 @@
               <w:lang w:val="fr-FR" w:eastAsia="fr-FR"/>
             </w:rPr>
           </w:pPr>
-          <w:hyperlink w:anchor="_Toc421560097" w:history="1">
+          <w:hyperlink w:anchor="_Toc421612980" w:history="1">
             <w:r>
               <w:rPr>
                 <w:rStyle w:val="Hyperlink"/>
@@ -2127,7 +2127,7 @@
                 <w:noProof/>
                 <w:webHidden/>
               </w:rPr>
-              <w:instrText xml:space="preserve"> PAGEREF _Toc421560097 \h </w:instrText>
+              <w:instrText xml:space="preserve"> PAGEREF _Toc421612980 \h </w:instrText>
             </w:r>
             <w:r>
               <w:rPr>
@@ -2147,7 +2147,7 @@
                 <w:noProof/>
                 <w:webHidden/>
               </w:rPr>
-              <w:t>15</w:t>
+              <w:t>16</w:t>
             </w:r>
             <w:r>
               <w:rPr>
@@ -2167,7 +2167,7 @@
               <w:lang w:val="fr-FR" w:eastAsia="fr-FR"/>
             </w:rPr>
           </w:pPr>
-          <w:hyperlink w:anchor="_Toc421560098" w:history="1">
+          <w:hyperlink w:anchor="_Toc421612981" w:history="1">
             <w:r>
               <w:rPr>
                 <w:rStyle w:val="Hyperlink"/>
@@ -2194,7 +2194,7 @@
                 <w:noProof/>
                 <w:webHidden/>
               </w:rPr>
-              <w:instrText xml:space="preserve"> PAGEREF _Toc421560098 \h </w:instrText>
+              <w:instrText xml:space="preserve"> PAGEREF _Toc421612981 \h </w:instrText>
             </w:r>
             <w:r>
               <w:rPr>
@@ -2234,7 +2234,7 @@
               <w:lang w:val="fr-FR" w:eastAsia="fr-FR"/>
             </w:rPr>
           </w:pPr>
-          <w:hyperlink w:anchor="_Toc421560099" w:history="1">
+          <w:hyperlink w:anchor="_Toc421612982" w:history="1">
             <w:r>
               <w:rPr>
                 <w:rStyle w:val="Hyperlink"/>
@@ -2261,7 +2261,7 @@
                 <w:noProof/>
                 <w:webHidden/>
               </w:rPr>
-              <w:instrText xml:space="preserve"> PAGEREF _Toc421560099 \h </w:instrText>
+              <w:instrText xml:space="preserve"> PAGEREF _Toc421612982 \h </w:instrText>
             </w:r>
             <w:r>
               <w:rPr>
@@ -2281,7 +2281,7 @@
                 <w:noProof/>
                 <w:webHidden/>
               </w:rPr>
-              <w:t>16</w:t>
+              <w:t>17</w:t>
             </w:r>
             <w:r>
               <w:rPr>
@@ -2304,7 +2304,7 @@
               <w:lang w:val="fr-FR" w:eastAsia="fr-FR"/>
             </w:rPr>
           </w:pPr>
-          <w:hyperlink w:anchor="_Toc421560100" w:history="1">
+          <w:hyperlink w:anchor="_Toc421612983" w:history="1">
             <w:r>
               <w:rPr>
                 <w:rStyle w:val="Hyperlink"/>
@@ -2331,7 +2331,7 @@
                 <w:noProof/>
                 <w:webHidden/>
               </w:rPr>
-              <w:instrText xml:space="preserve"> PAGEREF _Toc421560100 \h </w:instrText>
+              <w:instrText xml:space="preserve"> PAGEREF _Toc421612983 \h </w:instrText>
             </w:r>
             <w:r>
               <w:rPr>
@@ -2371,7 +2371,7 @@
               <w:lang w:val="fr-FR" w:eastAsia="fr-FR"/>
             </w:rPr>
           </w:pPr>
-          <w:hyperlink w:anchor="_Toc421560101" w:history="1">
+          <w:hyperlink w:anchor="_Toc421612984" w:history="1">
             <w:r>
               <w:rPr>
                 <w:rStyle w:val="Hyperlink"/>
@@ -2398,7 +2398,7 @@
                 <w:noProof/>
                 <w:webHidden/>
               </w:rPr>
-              <w:instrText xml:space="preserve"> PAGEREF _Toc421560101 \h </w:instrText>
+              <w:instrText xml:space="preserve"> PAGEREF _Toc421612984 \h </w:instrText>
             </w:r>
             <w:r>
               <w:rPr>
@@ -2438,7 +2438,7 @@
               <w:lang w:val="fr-FR" w:eastAsia="fr-FR"/>
             </w:rPr>
           </w:pPr>
-          <w:hyperlink w:anchor="_Toc421560102" w:history="1">
+          <w:hyperlink w:anchor="_Toc421612985" w:history="1">
             <w:r>
               <w:rPr>
                 <w:rStyle w:val="Hyperlink"/>
@@ -2465,7 +2465,7 @@
                 <w:noProof/>
                 <w:webHidden/>
               </w:rPr>
-              <w:instrText xml:space="preserve"> PAGEREF _Toc421560102 \h </w:instrText>
+              <w:instrText xml:space="preserve"> PAGEREF _Toc421612985 \h </w:instrText>
             </w:r>
             <w:r>
               <w:rPr>
@@ -2505,7 +2505,7 @@
               <w:lang w:val="fr-FR" w:eastAsia="fr-FR"/>
             </w:rPr>
           </w:pPr>
-          <w:hyperlink w:anchor="_Toc421560103" w:history="1">
+          <w:hyperlink w:anchor="_Toc421612986" w:history="1">
             <w:r>
               <w:rPr>
                 <w:rStyle w:val="Hyperlink"/>
@@ -2532,7 +2532,7 @@
                 <w:noProof/>
                 <w:webHidden/>
               </w:rPr>
-              <w:instrText xml:space="preserve"> PAGEREF _Toc421560103 \h </w:instrText>
+              <w:instrText xml:space="preserve"> PAGEREF _Toc421612986 \h </w:instrText>
             </w:r>
             <w:r>
               <w:rPr>
@@ -2552,7 +2552,7 @@
                 <w:noProof/>
                 <w:webHidden/>
               </w:rPr>
-              <w:t>18</w:t>
+              <w:t>19</w:t>
             </w:r>
             <w:r>
               <w:rPr>
@@ -2572,7 +2572,7 @@
               <w:lang w:val="fr-FR" w:eastAsia="fr-FR"/>
             </w:rPr>
           </w:pPr>
-          <w:hyperlink w:anchor="_Toc421560104" w:history="1">
+          <w:hyperlink w:anchor="_Toc421612987" w:history="1">
             <w:r>
               <w:rPr>
                 <w:rStyle w:val="Hyperlink"/>
@@ -2599,7 +2599,7 @@
                 <w:noProof/>
                 <w:webHidden/>
               </w:rPr>
-              <w:instrText xml:space="preserve"> PAGEREF _Toc421560104 \h </w:instrText>
+              <w:instrText xml:space="preserve"> PAGEREF _Toc421612987 \h </w:instrText>
             </w:r>
             <w:r>
               <w:rPr>
@@ -2619,7 +2619,7 @@
                 <w:noProof/>
                 <w:webHidden/>
               </w:rPr>
-              <w:t>18</w:t>
+              <w:t>19</w:t>
             </w:r>
             <w:r>
               <w:rPr>
@@ -2639,7 +2639,7 @@
               <w:lang w:val="fr-FR" w:eastAsia="fr-FR"/>
             </w:rPr>
           </w:pPr>
-          <w:hyperlink w:anchor="_Toc421560105" w:history="1">
+          <w:hyperlink w:anchor="_Toc421612988" w:history="1">
             <w:r>
               <w:rPr>
                 <w:rStyle w:val="Hyperlink"/>
@@ -2666,7 +2666,7 @@
                 <w:noProof/>
                 <w:webHidden/>
               </w:rPr>
-              <w:instrText xml:space="preserve"> PAGEREF _Toc421560105 \h </w:instrText>
+              <w:instrText xml:space="preserve"> PAGEREF _Toc421612988 \h </w:instrText>
             </w:r>
             <w:r>
               <w:rPr>
@@ -2706,7 +2706,7 @@
               <w:lang w:val="fr-FR" w:eastAsia="fr-FR"/>
             </w:rPr>
           </w:pPr>
-          <w:hyperlink w:anchor="_Toc421560106" w:history="1">
+          <w:hyperlink w:anchor="_Toc421612989" w:history="1">
             <w:r>
               <w:rPr>
                 <w:rStyle w:val="Hyperlink"/>
@@ -2733,7 +2733,7 @@
                 <w:noProof/>
                 <w:webHidden/>
               </w:rPr>
-              <w:instrText xml:space="preserve"> PAGEREF _Toc421560106 \h </w:instrText>
+              <w:instrText xml:space="preserve"> PAGEREF _Toc421612989 \h </w:instrText>
             </w:r>
             <w:r>
               <w:rPr>
@@ -2753,7 +2753,7 @@
                 <w:noProof/>
                 <w:webHidden/>
               </w:rPr>
-              <w:t>19</w:t>
+              <w:t>20</w:t>
             </w:r>
             <w:r>
               <w:rPr>
@@ -2773,7 +2773,7 @@
               <w:lang w:val="fr-FR" w:eastAsia="fr-FR"/>
             </w:rPr>
           </w:pPr>
-          <w:hyperlink w:anchor="_Toc421560107" w:history="1">
+          <w:hyperlink w:anchor="_Toc421612990" w:history="1">
             <w:r>
               <w:rPr>
                 <w:rStyle w:val="Hyperlink"/>
@@ -2800,7 +2800,7 @@
                 <w:noProof/>
                 <w:webHidden/>
               </w:rPr>
-              <w:instrText xml:space="preserve"> PAGEREF _Toc421560107 \h </w:instrText>
+              <w:instrText xml:space="preserve"> PAGEREF _Toc421612990 \h </w:instrText>
             </w:r>
             <w:r>
               <w:rPr>
@@ -2840,7 +2840,7 @@
               <w:lang w:val="fr-FR" w:eastAsia="fr-FR"/>
             </w:rPr>
           </w:pPr>
-          <w:hyperlink w:anchor="_Toc421560108" w:history="1">
+          <w:hyperlink w:anchor="_Toc421612991" w:history="1">
             <w:r>
               <w:rPr>
                 <w:rStyle w:val="Hyperlink"/>
@@ -2867,7 +2867,7 @@
                 <w:noProof/>
                 <w:webHidden/>
               </w:rPr>
-              <w:instrText xml:space="preserve"> PAGEREF _Toc421560108 \h </w:instrText>
+              <w:instrText xml:space="preserve"> PAGEREF _Toc421612991 \h </w:instrText>
             </w:r>
             <w:r>
               <w:rPr>
@@ -2887,7 +2887,7 @@
                 <w:noProof/>
                 <w:webHidden/>
               </w:rPr>
-              <w:t>20</w:t>
+              <w:t>21</w:t>
             </w:r>
             <w:r>
               <w:rPr>
@@ -2907,7 +2907,7 @@
               <w:lang w:val="fr-FR" w:eastAsia="fr-FR"/>
             </w:rPr>
           </w:pPr>
-          <w:hyperlink w:anchor="_Toc421560109" w:history="1">
+          <w:hyperlink w:anchor="_Toc421612992" w:history="1">
             <w:r>
               <w:rPr>
                 <w:rStyle w:val="Hyperlink"/>
@@ -2934,7 +2934,7 @@
                 <w:noProof/>
                 <w:webHidden/>
               </w:rPr>
-              <w:instrText xml:space="preserve"> PAGEREF _Toc421560109 \h </w:instrText>
+              <w:instrText xml:space="preserve"> PAGEREF _Toc421612992 \h </w:instrText>
             </w:r>
             <w:r>
               <w:rPr>
@@ -2954,7 +2954,7 @@
                 <w:noProof/>
                 <w:webHidden/>
               </w:rPr>
-              <w:t>20</w:t>
+              <w:t>21</w:t>
             </w:r>
             <w:r>
               <w:rPr>
@@ -2974,7 +2974,7 @@
               <w:lang w:val="fr-FR" w:eastAsia="fr-FR"/>
             </w:rPr>
           </w:pPr>
-          <w:hyperlink w:anchor="_Toc421560110" w:history="1">
+          <w:hyperlink w:anchor="_Toc421612993" w:history="1">
             <w:r>
               <w:rPr>
                 <w:rStyle w:val="Hyperlink"/>
@@ -3001,7 +3001,7 @@
                 <w:noProof/>
                 <w:webHidden/>
               </w:rPr>
-              <w:instrText xml:space="preserve"> PAGEREF _Toc421560110 \h </w:instrText>
+              <w:instrText xml:space="preserve"> PAGEREF _Toc421612993 \h </w:instrText>
             </w:r>
             <w:r>
               <w:rPr>
@@ -3044,7 +3044,7 @@
               <w:lang w:val="fr-FR" w:eastAsia="fr-FR"/>
             </w:rPr>
           </w:pPr>
-          <w:hyperlink w:anchor="_Toc421560111" w:history="1">
+          <w:hyperlink w:anchor="_Toc421612994" w:history="1">
             <w:r>
               <w:rPr>
                 <w:rStyle w:val="Hyperlink"/>
@@ -3071,7 +3071,7 @@
                 <w:noProof/>
                 <w:webHidden/>
               </w:rPr>
-              <w:instrText xml:space="preserve"> PAGEREF _Toc421560111 \h </w:instrText>
+              <w:instrText xml:space="preserve"> PAGEREF _Toc421612994 \h </w:instrText>
             </w:r>
             <w:r>
               <w:rPr>
@@ -3091,7 +3091,7 @@
                 <w:noProof/>
                 <w:webHidden/>
               </w:rPr>
-              <w:t>21</w:t>
+              <w:t>22</w:t>
             </w:r>
             <w:r>
               <w:rPr>
@@ -3111,7 +3111,7 @@
               <w:lang w:val="fr-FR" w:eastAsia="fr-FR"/>
             </w:rPr>
           </w:pPr>
-          <w:hyperlink w:anchor="_Toc421560112" w:history="1">
+          <w:hyperlink w:anchor="_Toc421612995" w:history="1">
             <w:r>
               <w:rPr>
                 <w:rStyle w:val="Hyperlink"/>
@@ -3138,7 +3138,7 @@
                 <w:noProof/>
                 <w:webHidden/>
               </w:rPr>
-              <w:instrText xml:space="preserve"> PAGEREF _Toc421560112 \h </w:instrText>
+              <w:instrText xml:space="preserve"> PAGEREF _Toc421612995 \h </w:instrText>
             </w:r>
             <w:r>
               <w:rPr>
@@ -3158,7 +3158,7 @@
                 <w:noProof/>
                 <w:webHidden/>
               </w:rPr>
-              <w:t>21</w:t>
+              <w:t>22</w:t>
             </w:r>
             <w:r>
               <w:rPr>
@@ -3178,7 +3178,7 @@
               <w:lang w:val="fr-FR" w:eastAsia="fr-FR"/>
             </w:rPr>
           </w:pPr>
-          <w:hyperlink w:anchor="_Toc421560113" w:history="1">
+          <w:hyperlink w:anchor="_Toc421612996" w:history="1">
             <w:r>
               <w:rPr>
                 <w:rStyle w:val="Hyperlink"/>
@@ -3205,7 +3205,7 @@
                 <w:noProof/>
                 <w:webHidden/>
               </w:rPr>
-              <w:instrText xml:space="preserve"> PAGEREF _Toc421560113 \h </w:instrText>
+              <w:instrText xml:space="preserve"> PAGEREF _Toc421612996 \h </w:instrText>
             </w:r>
             <w:r>
               <w:rPr>
@@ -3225,7 +3225,7 @@
                 <w:noProof/>
                 <w:webHidden/>
               </w:rPr>
-              <w:t>21</w:t>
+              <w:t>22</w:t>
             </w:r>
             <w:r>
               <w:rPr>
@@ -3245,7 +3245,7 @@
               <w:lang w:val="fr-FR" w:eastAsia="fr-FR"/>
             </w:rPr>
           </w:pPr>
-          <w:hyperlink w:anchor="_Toc421560114" w:history="1">
+          <w:hyperlink w:anchor="_Toc421612997" w:history="1">
             <w:r>
               <w:rPr>
                 <w:rStyle w:val="Hyperlink"/>
@@ -3272,7 +3272,7 @@
                 <w:noProof/>
                 <w:webHidden/>
               </w:rPr>
-              <w:instrText xml:space="preserve"> PAGEREF _Toc421560114 \h </w:instrText>
+              <w:instrText xml:space="preserve"> PAGEREF _Toc421612997 \h </w:instrText>
             </w:r>
             <w:r>
               <w:rPr>
@@ -3315,7 +3315,7 @@
               <w:lang w:val="fr-FR" w:eastAsia="fr-FR"/>
             </w:rPr>
           </w:pPr>
-          <w:hyperlink w:anchor="_Toc421560115" w:history="1">
+          <w:hyperlink w:anchor="_Toc421612998" w:history="1">
             <w:r>
               <w:rPr>
                 <w:rStyle w:val="Hyperlink"/>
@@ -3342,7 +3342,7 @@
                 <w:noProof/>
                 <w:webHidden/>
               </w:rPr>
-              <w:instrText xml:space="preserve"> PAGEREF _Toc421560115 \h </w:instrText>
+              <w:instrText xml:space="preserve"> PAGEREF _Toc421612998 \h </w:instrText>
             </w:r>
             <w:r>
               <w:rPr>
@@ -3362,7 +3362,7 @@
                 <w:noProof/>
                 <w:webHidden/>
               </w:rPr>
-              <w:t>22</w:t>
+              <w:t>23</w:t>
             </w:r>
             <w:r>
               <w:rPr>
@@ -3382,7 +3382,7 @@
               <w:lang w:val="fr-FR" w:eastAsia="fr-FR"/>
             </w:rPr>
           </w:pPr>
-          <w:hyperlink w:anchor="_Toc421560116" w:history="1">
+          <w:hyperlink w:anchor="_Toc421612999" w:history="1">
             <w:r>
               <w:rPr>
                 <w:rStyle w:val="Hyperlink"/>
@@ -3409,7 +3409,7 @@
                 <w:noProof/>
                 <w:webHidden/>
               </w:rPr>
-              <w:instrText xml:space="preserve"> PAGEREF _Toc421560116 \h </w:instrText>
+              <w:instrText xml:space="preserve"> PAGEREF _Toc421612999 \h </w:instrText>
             </w:r>
             <w:r>
               <w:rPr>
@@ -3429,7 +3429,7 @@
                 <w:noProof/>
                 <w:webHidden/>
               </w:rPr>
-              <w:t>22</w:t>
+              <w:t>23</w:t>
             </w:r>
             <w:r>
               <w:rPr>
@@ -3449,7 +3449,7 @@
               <w:lang w:val="fr-FR" w:eastAsia="fr-FR"/>
             </w:rPr>
           </w:pPr>
-          <w:hyperlink w:anchor="_Toc421560117" w:history="1">
+          <w:hyperlink w:anchor="_Toc421613000" w:history="1">
             <w:r>
               <w:rPr>
                 <w:rStyle w:val="Hyperlink"/>
@@ -3476,7 +3476,7 @@
                 <w:noProof/>
                 <w:webHidden/>
               </w:rPr>
-              <w:instrText xml:space="preserve"> PAGEREF _Toc421560117 \h </w:instrText>
+              <w:instrText xml:space="preserve"> PAGEREF _Toc421613000 \h </w:instrText>
             </w:r>
             <w:r>
               <w:rPr>
@@ -3496,7 +3496,7 @@
                 <w:noProof/>
                 <w:webHidden/>
               </w:rPr>
-              <w:t>23</w:t>
+              <w:t>24</w:t>
             </w:r>
             <w:r>
               <w:rPr>
@@ -3516,7 +3516,7 @@
               <w:lang w:val="fr-FR" w:eastAsia="fr-FR"/>
             </w:rPr>
           </w:pPr>
-          <w:hyperlink w:anchor="_Toc421560118" w:history="1">
+          <w:hyperlink w:anchor="_Toc421613001" w:history="1">
             <w:r>
               <w:rPr>
                 <w:rStyle w:val="Hyperlink"/>
@@ -3543,7 +3543,7 @@
                 <w:noProof/>
                 <w:webHidden/>
               </w:rPr>
-              <w:instrText xml:space="preserve"> PAGEREF _Toc421560118 \h </w:instrText>
+              <w:instrText xml:space="preserve"> PAGEREF _Toc421613001 \h </w:instrText>
             </w:r>
             <w:r>
               <w:rPr>
@@ -3586,7 +3586,7 @@
               <w:lang w:val="fr-FR" w:eastAsia="fr-FR"/>
             </w:rPr>
           </w:pPr>
-          <w:hyperlink w:anchor="_Toc421560119" w:history="1">
+          <w:hyperlink w:anchor="_Toc421613002" w:history="1">
             <w:r>
               <w:rPr>
                 <w:rStyle w:val="Hyperlink"/>
@@ -3613,7 +3613,7 @@
                 <w:noProof/>
                 <w:webHidden/>
               </w:rPr>
-              <w:instrText xml:space="preserve"> PAGEREF _Toc421560119 \h </w:instrText>
+              <w:instrText xml:space="preserve"> PAGEREF _Toc421613002 \h </w:instrText>
             </w:r>
             <w:r>
               <w:rPr>
@@ -3633,7 +3633,7 @@
                 <w:noProof/>
                 <w:webHidden/>
               </w:rPr>
-              <w:t>24</w:t>
+              <w:t>25</w:t>
             </w:r>
             <w:r>
               <w:rPr>
@@ -3653,7 +3653,7 @@
               <w:lang w:val="fr-FR" w:eastAsia="fr-FR"/>
             </w:rPr>
           </w:pPr>
-          <w:hyperlink w:anchor="_Toc421560120" w:history="1">
+          <w:hyperlink w:anchor="_Toc421613003" w:history="1">
             <w:r>
               <w:rPr>
                 <w:rStyle w:val="Hyperlink"/>
@@ -3680,7 +3680,7 @@
                 <w:noProof/>
                 <w:webHidden/>
               </w:rPr>
-              <w:instrText xml:space="preserve"> PAGEREF _Toc421560120 \h </w:instrText>
+              <w:instrText xml:space="preserve"> PAGEREF _Toc421613003 \h </w:instrText>
             </w:r>
             <w:r>
               <w:rPr>
@@ -3700,7 +3700,7 @@
                 <w:noProof/>
                 <w:webHidden/>
               </w:rPr>
-              <w:t>24</w:t>
+              <w:t>25</w:t>
             </w:r>
             <w:r>
               <w:rPr>
@@ -3720,7 +3720,7 @@
               <w:lang w:val="fr-FR" w:eastAsia="fr-FR"/>
             </w:rPr>
           </w:pPr>
-          <w:hyperlink w:anchor="_Toc421560121" w:history="1">
+          <w:hyperlink w:anchor="_Toc421613004" w:history="1">
             <w:r>
               <w:rPr>
                 <w:rStyle w:val="Hyperlink"/>
@@ -3747,7 +3747,7 @@
                 <w:noProof/>
                 <w:webHidden/>
               </w:rPr>
-              <w:instrText xml:space="preserve"> PAGEREF _Toc421560121 \h </w:instrText>
+              <w:instrText xml:space="preserve"> PAGEREF _Toc421613004 \h </w:instrText>
             </w:r>
             <w:r>
               <w:rPr>
@@ -3793,8 +3793,36 @@
       <w:pPr>
         <w:pStyle w:val="Heading1"/>
       </w:pPr>
-      <w:bookmarkStart w:id="2" w:name="_Toc421560071"/>
-      <w:r>
+    </w:p>
+    <w:p>
+      <w:pPr>
+        <w:pStyle w:val="Heading1"/>
+      </w:pPr>
+    </w:p>
+    <w:p>
+      <w:pPr>
+        <w:pStyle w:val="Heading1"/>
+      </w:pPr>
+    </w:p>
+    <w:p>
+      <w:pPr>
+        <w:pStyle w:val="Heading1"/>
+      </w:pPr>
+    </w:p>
+    <w:p>
+      <w:pPr>
+        <w:pStyle w:val="Heading1"/>
+      </w:pPr>
+    </w:p>
+    <w:p/>
+    <w:p/>
+    <w:p>
+      <w:pPr>
+        <w:pStyle w:val="Heading1"/>
+      </w:pPr>
+      <w:bookmarkStart w:id="2" w:name="_Toc421612954"/>
+      <w:r>
+        <w:lastRenderedPageBreak/>
         <w:t>About</w:t>
       </w:r>
       <w:bookmarkEnd w:id="2"/>
@@ -3832,7 +3860,7 @@
       <w:pPr>
         <w:pStyle w:val="Heading1"/>
       </w:pPr>
-      <w:bookmarkStart w:id="3" w:name="_Toc421560072"/>
+      <w:bookmarkStart w:id="3" w:name="_Toc421612955"/>
       <w:r>
         <w:t>Application</w:t>
       </w:r>
@@ -3895,7 +3923,6 @@
           <w:noProof/>
           <w:lang w:val="fr-FR" w:eastAsia="fr-FR"/>
         </w:rPr>
-        <w:lastRenderedPageBreak/>
         <w:drawing>
           <wp:inline distT="0" distB="0" distL="0" distR="0">
             <wp:extent cx="203246" cy="203246"/>
@@ -4035,7 +4062,7 @@
       <w:pPr>
         <w:pStyle w:val="Heading1"/>
       </w:pPr>
-      <w:bookmarkStart w:id="4" w:name="_Toc421560073"/>
+      <w:bookmarkStart w:id="4" w:name="_Toc421612956"/>
       <w:r>
         <w:t>License</w:t>
       </w:r>
@@ -4088,7 +4115,7 @@
       <w:pPr>
         <w:pStyle w:val="Heading1"/>
       </w:pPr>
-      <w:bookmarkStart w:id="5" w:name="_Toc421560074"/>
+      <w:bookmarkStart w:id="5" w:name="_Toc421612957"/>
       <w:r>
         <w:rPr>
           <w:color w:val="FF0000"/>
@@ -4407,16 +4434,7 @@
         <w:t xml:space="preserve">omodoro: </w:t>
       </w:r>
       <w:r>
-        <w:t>period of time</w:t>
-      </w:r>
-      <w:r>
-        <w:t xml:space="preserve"> defined by the Pomodoro Technique</w:t>
-      </w:r>
-      <w:r>
-        <w:t>®</w:t>
-      </w:r>
-      <w:r>
-        <w:t xml:space="preserve"> </w:t>
+        <w:t xml:space="preserve">period of time </w:t>
       </w:r>
       <w:r>
         <w:t xml:space="preserve">(pomodoro) </w:t>
@@ -4522,13 +4540,10 @@
         <w:t xml:space="preserve"> </w:t>
       </w:r>
       <w:r>
-        <w:t xml:space="preserve">with </w:t>
-      </w:r>
-      <w:r>
-        <w:t>h</w:t>
-      </w:r>
-      <w:r>
-        <w:t xml:space="preserve">as </w:t>
+        <w:t>with</w:t>
+      </w:r>
+      <w:r>
+        <w:t xml:space="preserve"> </w:t>
       </w:r>
       <w:r>
         <w:t xml:space="preserve">as </w:t>
@@ -4748,8 +4763,9 @@
       <w:pPr>
         <w:pStyle w:val="Heading1"/>
       </w:pPr>
-      <w:bookmarkStart w:id="6" w:name="_Toc421560075"/>
-      <w:r>
+      <w:bookmarkStart w:id="6" w:name="_Toc421612958"/>
+      <w:r>
+        <w:lastRenderedPageBreak/>
         <w:t>Pomodoro Technique</w:t>
       </w:r>
       <w:r>
@@ -5112,7 +5128,6 @@
           </w:tcPr>
           <w:p>
             <w:r>
-              <w:lastRenderedPageBreak/>
               <w:t>After Every Four Pomodoros Comes a 15-30 Minute Break</w:t>
             </w:r>
           </w:p>
@@ -5629,6 +5644,7 @@
           </w:tcPr>
           <w:p>
             <w:r>
+              <w:lastRenderedPageBreak/>
               <w:t>The Next Pomodoro Will Go Better.</w:t>
             </w:r>
           </w:p>
@@ -5654,7 +5670,7 @@
           <w:szCs w:val="32"/>
         </w:rPr>
       </w:pPr>
-      <w:bookmarkStart w:id="7" w:name="_Toc421560076"/>
+      <w:bookmarkStart w:id="7" w:name="_Toc421612959"/>
       <w:r>
         <w:rPr>
           <w:color w:val="FF0000"/>
@@ -5874,7 +5890,6 @@
           </w:tcPr>
           <w:p>
             <w:r>
-              <w:lastRenderedPageBreak/>
               <w:t>An activity must not have less pomodoros (real, estimated</w:t>
             </w:r>
             <w:r>
@@ -6024,7 +6039,7 @@
       <w:pPr>
         <w:pStyle w:val="Heading1"/>
       </w:pPr>
-      <w:bookmarkStart w:id="8" w:name="_Toc421560077"/>
+      <w:bookmarkStart w:id="8" w:name="_Toc421612960"/>
       <w:r>
         <w:rPr>
           <w:color w:val="FF0000"/>
@@ -6316,6 +6331,7 @@
           </w:p>
           <w:p>
             <w:r>
+              <w:lastRenderedPageBreak/>
               <w:t xml:space="preserve">Simply create </w:t>
             </w:r>
             <w:r>
@@ -6380,15 +6396,6 @@
             </w:r>
             <w:r>
               <w:t xml:space="preserve"> best.</w:t>
-            </w:r>
-            <w:r>
-              <w:t xml:space="preserve"> Revert </w:t>
-            </w:r>
-            <w:r>
-              <w:t xml:space="preserve">the </w:t>
-            </w:r>
-            <w:r>
-              <w:t>changes afterwards.</w:t>
             </w:r>
           </w:p>
         </w:tc>
@@ -6403,6 +6410,7 @@
           </w:tcPr>
           <w:p>
             <w:r>
+              <w:lastRenderedPageBreak/>
               <w:t>Items</w:t>
             </w:r>
           </w:p>
@@ -6717,7 +6725,6 @@
               <w:t xml:space="preserve">one) </w:t>
             </w:r>
             <w:r>
-              <w:lastRenderedPageBreak/>
               <w:t xml:space="preserve">back to the </w:t>
             </w:r>
             <w:r>
@@ -6792,7 +6799,6 @@
           </w:tcPr>
           <w:p>
             <w:r>
-              <w:lastRenderedPageBreak/>
               <w:t>Indicator</w:t>
             </w:r>
             <w:r>
@@ -7065,7 +7071,7 @@
       <w:pPr>
         <w:pStyle w:val="Heading1"/>
       </w:pPr>
-      <w:bookmarkStart w:id="9" w:name="_Toc421560078"/>
+      <w:bookmarkStart w:id="9" w:name="_Toc421612961"/>
       <w:r>
         <w:t>Configuration</w:t>
       </w:r>
@@ -7362,7 +7368,7 @@
       <w:pPr>
         <w:pStyle w:val="Heading2"/>
       </w:pPr>
-      <w:bookmarkStart w:id="10" w:name="_Toc421560079"/>
+      <w:bookmarkStart w:id="10" w:name="_Toc421612962"/>
       <w:r>
         <w:t>MySQL</w:t>
       </w:r>
@@ -7527,7 +7533,6 @@
         </w:numPr>
       </w:pPr>
       <w:r>
-        <w:lastRenderedPageBreak/>
         <w:t xml:space="preserve">A </w:t>
       </w:r>
       <w:r>
@@ -7972,7 +7977,7 @@
       <w:pPr>
         <w:pStyle w:val="Heading2"/>
       </w:pPr>
-      <w:bookmarkStart w:id="11" w:name="_Toc421560080"/>
+      <w:bookmarkStart w:id="11" w:name="_Toc421612963"/>
       <w:r>
         <w:t>Logger</w:t>
       </w:r>
@@ -8117,7 +8122,7 @@
       <w:pPr>
         <w:pStyle w:val="Heading2"/>
       </w:pPr>
-      <w:bookmarkStart w:id="12" w:name="_Toc421560081"/>
+      <w:bookmarkStart w:id="12" w:name="_Toc421612964"/>
       <w:r>
         <w:t>Google Drive configuration</w:t>
       </w:r>
@@ -8285,9 +8290,8 @@
       <w:pPr>
         <w:pStyle w:val="Heading1"/>
       </w:pPr>
-      <w:bookmarkStart w:id="13" w:name="_Toc421560082"/>
-      <w:r>
-        <w:lastRenderedPageBreak/>
+      <w:bookmarkStart w:id="13" w:name="_Toc421612965"/>
+      <w:r>
         <w:t>m</w:t>
       </w:r>
       <w:r>
@@ -8303,7 +8307,7 @@
       <w:pPr>
         <w:pStyle w:val="Heading2"/>
       </w:pPr>
-      <w:bookmarkStart w:id="14" w:name="_Toc421560083"/>
+      <w:bookmarkStart w:id="14" w:name="_Toc421612966"/>
       <w:r>
         <w:t>How to set the preferences</w:t>
       </w:r>
@@ -9674,7 +9678,6 @@
         <w:ind w:left="1440"/>
       </w:pPr>
       <w:r>
-        <w:lastRenderedPageBreak/>
         <w:t>P</w:t>
       </w:r>
       <w:r>
@@ -11104,11 +11107,19 @@
         <w:t xml:space="preserve"> </w:t>
       </w:r>
       <w:r>
-        <w:lastRenderedPageBreak/>
+        <w:rPr>
+          <w:u w:val="single"/>
+        </w:rPr>
         <w:t>Likely u</w:t>
       </w:r>
       <w:r>
-        <w:t>se case:</w:t>
+        <w:rPr>
+          <w:u w:val="single"/>
+        </w:rPr>
+        <w:t>se case</w:t>
+      </w:r>
+      <w:r>
+        <w:t>:</w:t>
       </w:r>
       <w:r>
         <w:t xml:space="preserve"> </w:t>
@@ -11260,7 +11271,7 @@
       <w:pPr>
         <w:pStyle w:val="Heading1"/>
       </w:pPr>
-      <w:bookmarkStart w:id="34" w:name="_Toc421560084"/>
+      <w:bookmarkStart w:id="34" w:name="_Toc421612967"/>
       <w:r>
         <w:t>Getting Started</w:t>
       </w:r>
@@ -11324,7 +11335,7 @@
       <w:pPr>
         <w:pStyle w:val="Heading2"/>
       </w:pPr>
-      <w:bookmarkStart w:id="35" w:name="_Toc421560085"/>
+      <w:bookmarkStart w:id="35" w:name="_Toc421612968"/>
       <w:r>
         <w:rPr>
           <w:color w:val="FF0000"/>
@@ -11622,6 +11633,7 @@
         </w:numPr>
       </w:pPr>
       <w:r>
+        <w:lastRenderedPageBreak/>
         <w:t>Move</w:t>
       </w:r>
       <w:r>
@@ -11947,105 +11959,75 @@
       <w:pPr>
         <w:pStyle w:val="ListParagraph"/>
         <w:numPr>
-          <w:ilvl w:val="0"/>
+          <w:ilvl w:val="1"/>
           <w:numId w:val="37"/>
         </w:numPr>
       </w:pPr>
       <w:r>
-        <w:t>Complete</w:t>
-      </w:r>
-      <w:r>
-        <w:t xml:space="preserve"> (</w:t>
-      </w:r>
-      <w:r>
-        <w:rPr>
-          <w:rFonts w:ascii="Arial Unicode MS" w:eastAsia="Arial Unicode MS" w:hAnsi="Arial Unicode MS" w:cs="Arial Unicode MS"/>
-        </w:rPr>
-        <w:t>&gt;&gt;</w:t>
-      </w:r>
-      <w:r>
-        <w:t>)</w:t>
-      </w:r>
-      <w:r>
-        <w:t xml:space="preserve"> (</w:t>
-      </w:r>
-      <w:r>
-        <w:rPr>
-          <w:b/>
-        </w:rPr>
-        <w:t>Pomodoro Mode</w:t>
-      </w:r>
-      <w:r>
-        <w:t>)</w:t>
+        <w:t>Advanc</w:t>
+      </w:r>
+      <w:r>
+        <w:t>ed</w:t>
+      </w:r>
+      <w:r>
+        <w:t xml:space="preserve">: one can work on a </w:t>
+      </w:r>
+      <w:r>
+        <w:t xml:space="preserve">parent </w:t>
+      </w:r>
+      <w:r>
+        <w:t xml:space="preserve">task </w:t>
+      </w:r>
+      <w:r>
+        <w:t>and</w:t>
+      </w:r>
+      <w:r>
+        <w:t xml:space="preserve"> its subtasks independently. As a result, the </w:t>
+      </w:r>
+      <w:r>
+        <w:t xml:space="preserve">parent </w:t>
+      </w:r>
+      <w:r>
+        <w:t>task may end up having more real pomodoros than the sum of the real pomodoros of its subtasks.</w:t>
       </w:r>
       <w:r>
         <w:t xml:space="preserve"> </w:t>
       </w:r>
-      <w:r>
-        <w:t>/</w:t>
+    </w:p>
+    <w:p>
+      <w:pPr>
+        <w:pStyle w:val="ListParagraph"/>
+        <w:ind w:left="1440"/>
+      </w:pPr>
+      <w:r>
+        <w:rPr>
+          <w:u w:val="single"/>
+        </w:rPr>
+        <w:t>Likely use case</w:t>
+      </w:r>
+      <w:r>
+        <w:t xml:space="preserve">: </w:t>
+      </w:r>
+      <w:r>
+        <w:t xml:space="preserve">do some </w:t>
+      </w:r>
+      <w:r>
+        <w:t xml:space="preserve">work on a parent task that doesn’t worth </w:t>
+      </w:r>
+      <w:r>
+        <w:t>creat</w:t>
+      </w:r>
+      <w:r>
+        <w:t>ing</w:t>
       </w:r>
       <w:r>
         <w:t xml:space="preserve"> </w:t>
       </w:r>
       <w:r>
-        <w:t xml:space="preserve">Set as </w:t>
-      </w:r>
-      <w:r>
-        <w:t>"</w:t>
-      </w:r>
-      <w:r>
-        <w:t>Done</w:t>
-      </w:r>
-      <w:r>
-        <w:t>"</w:t>
+        <w:t>a subtask for.</w:t>
       </w:r>
       <w:r>
         <w:t xml:space="preserve"> </w:t>
-      </w:r>
-      <w:r>
-        <w:t>(</w:t>
-      </w:r>
-      <w:r>
-        <w:rPr>
-          <w:b/>
-        </w:rPr>
-        <w:t>Agile</w:t>
-      </w:r>
-      <w:r>
-        <w:rPr>
-          <w:b/>
-        </w:rPr>
-        <w:t xml:space="preserve"> Mode</w:t>
-      </w:r>
-      <w:r>
-        <w:t>)</w:t>
-      </w:r>
-      <w:r>
-        <w:t xml:space="preserve"> tasks</w:t>
-      </w:r>
-      <w:r>
-        <w:t xml:space="preserve"> in the </w:t>
-      </w:r>
-      <w:r>
-        <w:rPr>
-          <w:b/>
-        </w:rPr>
-        <w:t>Report List</w:t>
-      </w:r>
-      <w:r>
-        <w:t xml:space="preserve"> / </w:t>
-      </w:r>
-      <w:r>
-        <w:rPr>
-          <w:b/>
-        </w:rPr>
-        <w:t>Release Backlog</w:t>
-      </w:r>
-      <w:r>
-        <w:t xml:space="preserve"> (also known as "Records Sheet" in the Pomodoro Technique®)</w:t>
-      </w:r>
-      <w:r>
-        <w:t>.</w:t>
       </w:r>
     </w:p>
     <w:p>
@@ -12057,7 +12039,111 @@
         </w:numPr>
       </w:pPr>
       <w:r>
-        <w:lastRenderedPageBreak/>
+        <w:t>Complete</w:t>
+      </w:r>
+      <w:r>
+        <w:t xml:space="preserve"> (</w:t>
+      </w:r>
+      <w:r>
+        <w:rPr>
+          <w:rFonts w:ascii="Arial Unicode MS" w:eastAsia="Arial Unicode MS" w:hAnsi="Arial Unicode MS" w:cs="Arial Unicode MS"/>
+        </w:rPr>
+        <w:t>&gt;&gt;</w:t>
+      </w:r>
+      <w:r>
+        <w:t>)</w:t>
+      </w:r>
+      <w:r>
+        <w:t xml:space="preserve"> (</w:t>
+      </w:r>
+      <w:r>
+        <w:rPr>
+          <w:b/>
+        </w:rPr>
+        <w:t>Pomodoro Mode</w:t>
+      </w:r>
+      <w:r>
+        <w:t>)</w:t>
+      </w:r>
+      <w:r>
+        <w:t xml:space="preserve"> </w:t>
+      </w:r>
+      <w:r>
+        <w:t>/</w:t>
+      </w:r>
+      <w:r>
+        <w:t xml:space="preserve"> </w:t>
+      </w:r>
+      <w:r>
+        <w:t xml:space="preserve">Set as </w:t>
+      </w:r>
+      <w:r>
+        <w:t>"</w:t>
+      </w:r>
+      <w:r>
+        <w:t>Done</w:t>
+      </w:r>
+      <w:r>
+        <w:t>"</w:t>
+      </w:r>
+      <w:r>
+        <w:t xml:space="preserve"> </w:t>
+      </w:r>
+      <w:r>
+        <w:t>(</w:t>
+      </w:r>
+      <w:r>
+        <w:rPr>
+          <w:b/>
+        </w:rPr>
+        <w:t>Agile</w:t>
+      </w:r>
+      <w:r>
+        <w:rPr>
+          <w:b/>
+        </w:rPr>
+        <w:t xml:space="preserve"> Mode</w:t>
+      </w:r>
+      <w:r>
+        <w:t>)</w:t>
+      </w:r>
+      <w:r>
+        <w:t xml:space="preserve"> tasks</w:t>
+      </w:r>
+      <w:r>
+        <w:t xml:space="preserve"> in the </w:t>
+      </w:r>
+      <w:r>
+        <w:rPr>
+          <w:b/>
+        </w:rPr>
+        <w:t>Report List</w:t>
+      </w:r>
+      <w:r>
+        <w:t xml:space="preserve"> / </w:t>
+      </w:r>
+      <w:r>
+        <w:rPr>
+          <w:b/>
+        </w:rPr>
+        <w:t>Release Backlog</w:t>
+      </w:r>
+      <w:r>
+        <w:t xml:space="preserve"> (also known as "Records Sheet" in the Pomodoro Technique®)</w:t>
+      </w:r>
+      <w:r>
+        <w:t>.</w:t>
+      </w:r>
+    </w:p>
+    <w:p>
+      <w:pPr>
+        <w:pStyle w:val="ListParagraph"/>
+        <w:numPr>
+          <w:ilvl w:val="0"/>
+          <w:numId w:val="37"/>
+        </w:numPr>
+      </w:pPr>
+      <w:r>
         <w:t xml:space="preserve">Open </w:t>
       </w:r>
       <w:r>
@@ -12216,7 +12302,7 @@
       <w:pPr>
         <w:pStyle w:val="Heading2"/>
       </w:pPr>
-      <w:bookmarkStart w:id="38" w:name="_Toc421560086"/>
+      <w:bookmarkStart w:id="38" w:name="_Toc421612969"/>
       <w:r>
         <w:rPr>
           <w:color w:val="FF0000"/>
@@ -12224,7 +12310,10 @@
         <w:t>NEW</w:t>
       </w:r>
       <w:r>
-        <w:t xml:space="preserve"> The Scrum master </w:t>
+        <w:t xml:space="preserve"> The Scrum M</w:t>
+      </w:r>
+      <w:r>
+        <w:t xml:space="preserve">aster </w:t>
       </w:r>
       <w:r>
         <w:t xml:space="preserve">at </w:t>
@@ -12243,16 +12332,196 @@
         </w:numPr>
       </w:pPr>
       <w:r>
-        <w:t xml:space="preserve">At the beginning of the Sprint, timebox the Sprint planning meeting with pomodoros (see </w:t>
-      </w:r>
-      <w:r>
-        <w:rPr>
-          <w:b/>
-        </w:rPr>
-        <w:t>Scrum’s practices vs mAP</w:t>
-      </w:r>
-      <w:r>
-        <w:t>).</w:t>
+        <w:t xml:space="preserve">At the beginning of the Sprint, timebox the Sprint planning meeting with pomodoros </w:t>
+      </w:r>
+    </w:p>
+    <w:p>
+      <w:pPr>
+        <w:pStyle w:val="ListParagraph"/>
+        <w:numPr>
+          <w:ilvl w:val="1"/>
+          <w:numId w:val="38"/>
+        </w:numPr>
+      </w:pPr>
+      <w:r>
+        <w:t xml:space="preserve"> In the preferences, set the </w:t>
+      </w:r>
+      <w:r>
+        <w:rPr>
+          <w:b/>
+        </w:rPr>
+        <w:t>length</w:t>
+      </w:r>
+      <w:r>
+        <w:t xml:space="preserve"> of pomodoros and breaks that fits the meeting best. </w:t>
+      </w:r>
+      <w:r>
+        <w:t xml:space="preserve">Switch off the ticking. </w:t>
+      </w:r>
+      <w:r>
+        <w:t xml:space="preserve">Choose </w:t>
+      </w:r>
+      <w:r>
+        <w:rPr>
+          <w:b/>
+        </w:rPr>
+        <w:t xml:space="preserve">Pomodoro </w:t>
+      </w:r>
+      <w:r>
+        <w:rPr>
+          <w:b/>
+        </w:rPr>
+        <w:t>M</w:t>
+      </w:r>
+      <w:r>
+        <w:rPr>
+          <w:b/>
+        </w:rPr>
+        <w:t>ode</w:t>
+      </w:r>
+      <w:r>
+        <w:t xml:space="preserve"> </w:t>
+      </w:r>
+      <w:r>
+        <w:t xml:space="preserve">if the meeting needs to be </w:t>
+      </w:r>
+      <w:r>
+        <w:t>schedule</w:t>
+      </w:r>
+      <w:r>
+        <w:t>d</w:t>
+      </w:r>
+      <w:r>
+        <w:t xml:space="preserve">. </w:t>
+      </w:r>
+      <w:r>
+        <w:t>Save</w:t>
+      </w:r>
+      <w:r>
+        <w:t xml:space="preserve"> and restart.</w:t>
+      </w:r>
+    </w:p>
+    <w:p>
+      <w:pPr>
+        <w:pStyle w:val="ListParagraph"/>
+        <w:numPr>
+          <w:ilvl w:val="1"/>
+          <w:numId w:val="38"/>
+        </w:numPr>
+      </w:pPr>
+      <w:r>
+        <w:t xml:space="preserve">Create a task with a made-up </w:t>
+      </w:r>
+      <w:r>
+        <w:rPr>
+          <w:b/>
+        </w:rPr>
+        <w:t>type</w:t>
+      </w:r>
+      <w:r>
+        <w:t xml:space="preserve"> and set the </w:t>
+      </w:r>
+      <w:r>
+        <w:rPr>
+          <w:b/>
+        </w:rPr>
+        <w:t>estimate</w:t>
+      </w:r>
+      <w:r>
+        <w:t>.</w:t>
+      </w:r>
+      <w:r>
+        <w:t xml:space="preserve"> </w:t>
+      </w:r>
+    </w:p>
+    <w:p>
+      <w:pPr>
+        <w:pStyle w:val="ListParagraph"/>
+        <w:ind w:left="1440"/>
+      </w:pPr>
+      <w:r>
+        <w:t>(</w:t>
+      </w:r>
+      <w:r>
+        <w:rPr>
+          <w:b/>
+        </w:rPr>
+        <w:t>Pomodoro Mode</w:t>
+      </w:r>
+      <w:r>
+        <w:t>) Set a schedule</w:t>
+      </w:r>
+      <w:r>
+        <w:t xml:space="preserve"> </w:t>
+      </w:r>
+      <w:r>
+        <w:t>date.</w:t>
+      </w:r>
+    </w:p>
+    <w:p>
+      <w:pPr>
+        <w:pStyle w:val="ListParagraph"/>
+        <w:numPr>
+          <w:ilvl w:val="1"/>
+          <w:numId w:val="38"/>
+        </w:numPr>
+      </w:pPr>
+      <w:r>
+        <w:t xml:space="preserve">Move the task to the </w:t>
+      </w:r>
+      <w:r>
+        <w:rPr>
+          <w:b/>
+        </w:rPr>
+        <w:t>ToDo List</w:t>
+      </w:r>
+      <w:r>
+        <w:t xml:space="preserve"> / </w:t>
+      </w:r>
+      <w:r>
+        <w:rPr>
+          <w:b/>
+        </w:rPr>
+        <w:t>Iteration Backlog</w:t>
+      </w:r>
+      <w:r>
+        <w:t xml:space="preserve"> </w:t>
+      </w:r>
+      <w:r>
+        <w:t>and start.</w:t>
+      </w:r>
+    </w:p>
+    <w:p>
+      <w:pPr>
+        <w:pStyle w:val="ListParagraph"/>
+        <w:numPr>
+          <w:ilvl w:val="2"/>
+          <w:numId w:val="38"/>
+        </w:numPr>
+      </w:pPr>
+      <w:r>
+        <w:t xml:space="preserve">Create </w:t>
+      </w:r>
+      <w:r>
+        <w:t>unplanned meeting and interruption tasks</w:t>
+      </w:r>
+      <w:r>
+        <w:t xml:space="preserve"> if necessary.</w:t>
+      </w:r>
+    </w:p>
+    <w:p>
+      <w:pPr>
+        <w:pStyle w:val="ListParagraph"/>
+        <w:numPr>
+          <w:ilvl w:val="1"/>
+          <w:numId w:val="38"/>
+        </w:numPr>
+      </w:pPr>
+      <w:r>
+        <w:t>At the end of the meeting, r</w:t>
+      </w:r>
+      <w:r>
+        <w:t>evert the changes.</w:t>
       </w:r>
     </w:p>
     <w:p>
@@ -12272,7 +12541,7 @@
         <w:pStyle w:val="ListParagraph"/>
         <w:numPr>
           <w:ilvl w:val="1"/>
-          <w:numId w:val="38"/>
+          <w:numId w:val="41"/>
         </w:numPr>
       </w:pPr>
       <w:r>
@@ -12320,7 +12589,7 @@
         <w:pStyle w:val="ListParagraph"/>
         <w:numPr>
           <w:ilvl w:val="1"/>
-          <w:numId w:val="38"/>
+          <w:numId w:val="41"/>
         </w:numPr>
       </w:pPr>
       <w:r>
@@ -12341,7 +12610,7 @@
         <w:pStyle w:val="ListParagraph"/>
         <w:numPr>
           <w:ilvl w:val="1"/>
-          <w:numId w:val="38"/>
+          <w:numId w:val="41"/>
         </w:numPr>
       </w:pPr>
       <w:r>
@@ -12351,7 +12620,10 @@
         <w:t xml:space="preserve">and work on </w:t>
       </w:r>
       <w:r>
-        <w:t xml:space="preserve">specific tasks regarding Scrum master’s </w:t>
+        <w:t>specific tasks regarding Scrum M</w:t>
+      </w:r>
+      <w:r>
+        <w:t xml:space="preserve">aster’s </w:t>
       </w:r>
       <w:r>
         <w:t>"</w:t>
@@ -12561,7 +12833,7 @@
           </wp:anchor>
         </w:drawing>
       </w:r>
-      <w:bookmarkStart w:id="39" w:name="_Toc421560087"/>
+      <w:bookmarkStart w:id="39" w:name="_Toc421612970"/>
       <w:r>
         <w:t>New</w:t>
       </w:r>
@@ -12590,7 +12862,7 @@
       <w:pPr>
         <w:pStyle w:val="Heading2"/>
       </w:pPr>
-      <w:bookmarkStart w:id="40" w:name="_Toc421560088"/>
+      <w:bookmarkStart w:id="40" w:name="_Toc421612971"/>
       <w:r>
         <w:t>How to c</w:t>
       </w:r>
@@ -12948,7 +13220,7 @@
       <w:pPr>
         <w:pStyle w:val="Heading2"/>
       </w:pPr>
-      <w:bookmarkStart w:id="41" w:name="_Toc421560089"/>
+      <w:bookmarkStart w:id="41" w:name="_Toc421612972"/>
       <w:r>
         <w:rPr>
           <w:color w:val="FF0000"/>
@@ -13270,7 +13542,7 @@
       <w:pPr>
         <w:pStyle w:val="Heading2"/>
       </w:pPr>
-      <w:bookmarkStart w:id="42" w:name="_Toc421560090"/>
+      <w:bookmarkStart w:id="42" w:name="_Toc421612973"/>
       <w:r>
         <w:t>How to use the</w:t>
       </w:r>
@@ -13727,8 +13999,9 @@
       <w:pPr>
         <w:pStyle w:val="Heading1"/>
       </w:pPr>
-      <w:bookmarkStart w:id="53" w:name="_Toc421560091"/>
-      <w:r>
+      <w:bookmarkStart w:id="53" w:name="_Toc421612974"/>
+      <w:r>
+        <w:lastRenderedPageBreak/>
         <w:t>Main k</w:t>
       </w:r>
       <w:r>
@@ -14208,7 +14481,6 @@
         </w:numPr>
       </w:pPr>
       <w:r>
-        <w:lastRenderedPageBreak/>
         <w:t>F2: edit the selected task</w:t>
       </w:r>
       <w:r>
@@ -14489,6 +14761,7 @@
           <w:noProof/>
           <w:lang w:val="fr-FR" w:eastAsia="fr-FR"/>
         </w:rPr>
+        <w:lastRenderedPageBreak/>
         <w:drawing>
           <wp:inline distT="0" distB="0" distL="0" distR="0">
             <wp:extent cx="203246" cy="203246"/>
@@ -14596,7 +14869,7 @@
           </wp:anchor>
         </w:drawing>
       </w:r>
-      <w:bookmarkStart w:id="54" w:name="_Toc421560092"/>
+      <w:bookmarkStart w:id="54" w:name="_Toc421612975"/>
       <w:r>
         <w:t>Ac</w:t>
       </w:r>
@@ -14628,7 +14901,7 @@
       <w:pPr>
         <w:pStyle w:val="Heading2"/>
       </w:pPr>
-      <w:bookmarkStart w:id="55" w:name="_Toc421560093"/>
+      <w:bookmarkStart w:id="55" w:name="_Toc421612976"/>
       <w:r>
         <w:t xml:space="preserve">How to read the </w:t>
       </w:r>
@@ -14949,7 +15222,7 @@
       <w:pPr>
         <w:pStyle w:val="Heading2"/>
       </w:pPr>
-      <w:bookmarkStart w:id="56" w:name="_Toc421560094"/>
+      <w:bookmarkStart w:id="56" w:name="_Toc421612977"/>
       <w:r>
         <w:t xml:space="preserve">Main table: </w:t>
       </w:r>
@@ -15059,7 +15332,6 @@
                 <w:noProof/>
                 <w:lang w:val="fr-FR" w:eastAsia="fr-FR"/>
               </w:rPr>
-              <w:lastRenderedPageBreak/>
               <w:drawing>
                 <wp:inline distT="0" distB="0" distL="0" distR="0">
                   <wp:extent cx="241539" cy="241539"/>
@@ -15797,7 +16069,7 @@
       <w:pPr>
         <w:pStyle w:val="Heading2"/>
       </w:pPr>
-      <w:bookmarkStart w:id="57" w:name="_Toc421560095"/>
+      <w:bookmarkStart w:id="57" w:name="_Toc421612978"/>
       <w:r>
         <w:rPr>
           <w:color w:val="FF0000"/>
@@ -16109,6 +16381,7 @@
                 <w:noProof/>
                 <w:lang w:val="fr-FR" w:eastAsia="fr-FR"/>
               </w:rPr>
+              <w:lastRenderedPageBreak/>
               <w:drawing>
                 <wp:inline distT="0" distB="0" distL="0" distR="0">
                   <wp:extent cx="258793" cy="258793"/>
@@ -16396,7 +16669,7 @@
       <w:pPr>
         <w:pStyle w:val="Heading2"/>
       </w:pPr>
-      <w:bookmarkStart w:id="58" w:name="_Toc421560096"/>
+      <w:bookmarkStart w:id="58" w:name="_Toc421612979"/>
       <w:r>
         <w:t>How to use a task</w:t>
       </w:r>
@@ -16501,7 +16774,7 @@
       <w:pPr>
         <w:pStyle w:val="Heading2"/>
       </w:pPr>
-      <w:bookmarkStart w:id="59" w:name="_Toc421560097"/>
+      <w:bookmarkStart w:id="59" w:name="_Toc421612980"/>
       <w:r>
         <w:t>How to edit a task</w:t>
       </w:r>
@@ -16671,7 +16944,6 @@
         </w:numPr>
       </w:pPr>
       <w:r>
-        <w:lastRenderedPageBreak/>
         <w:t>"</w:t>
       </w:r>
       <w:r>
@@ -16714,7 +16986,7 @@
       <w:pPr>
         <w:pStyle w:val="Heading2"/>
       </w:pPr>
-      <w:bookmarkStart w:id="60" w:name="_Toc421560098"/>
+      <w:bookmarkStart w:id="60" w:name="_Toc421612981"/>
       <w:r>
         <w:t>How to export data</w:t>
       </w:r>
@@ -17205,6 +17477,7 @@
                 <w:b/>
                 <w:color w:val="4F81BD" w:themeColor="accent1"/>
               </w:rPr>
+              <w:lastRenderedPageBreak/>
               <w:t>Year</w:t>
             </w:r>
           </w:p>
@@ -17594,7 +17867,7 @@
       <w:pPr>
         <w:pStyle w:val="Heading2"/>
       </w:pPr>
-      <w:bookmarkStart w:id="67" w:name="_Toc421560099"/>
+      <w:bookmarkStart w:id="67" w:name="_Toc421612982"/>
       <w:r>
         <w:t>How to impor</w:t>
       </w:r>
@@ -17690,7 +17963,6 @@
           <w:noProof/>
           <w:lang w:val="fr-FR" w:eastAsia="fr-FR"/>
         </w:rPr>
-        <w:lastRenderedPageBreak/>
         <w:drawing>
           <wp:inline distT="0" distB="0" distL="0" distR="0">
             <wp:extent cx="203246" cy="203246"/>
@@ -17860,7 +18132,7 @@
           </wp:anchor>
         </w:drawing>
       </w:r>
-      <w:bookmarkStart w:id="68" w:name="_Toc421560100"/>
+      <w:bookmarkStart w:id="68" w:name="_Toc421612983"/>
       <w:r>
         <w:t>ToDo</w:t>
       </w:r>
@@ -17910,7 +18182,7 @@
       <w:pPr>
         <w:pStyle w:val="Heading2"/>
       </w:pPr>
-      <w:bookmarkStart w:id="69" w:name="_Toc421560101"/>
+      <w:bookmarkStart w:id="69" w:name="_Toc421612984"/>
       <w:r>
         <w:t>How to work with the timer</w:t>
       </w:r>
@@ -18080,6 +18352,7 @@
         </w:numPr>
       </w:pPr>
       <w:r>
+        <w:lastRenderedPageBreak/>
         <w:t>Do not restart the Set after an urgent interruption</w:t>
       </w:r>
       <w:r>
@@ -18520,7 +18793,6 @@
         <w:ind w:left="1080"/>
       </w:pPr>
       <w:r>
-        <w:lastRenderedPageBreak/>
         <w:t>(</w:t>
       </w:r>
       <w:r>
@@ -18847,7 +19119,7 @@
       <w:pPr>
         <w:pStyle w:val="Heading2"/>
       </w:pPr>
-      <w:bookmarkStart w:id="74" w:name="_Toc421560102"/>
+      <w:bookmarkStart w:id="74" w:name="_Toc421612985"/>
       <w:r>
         <w:t xml:space="preserve">How to read the </w:t>
       </w:r>
@@ -19138,7 +19410,7 @@
       <w:pPr>
         <w:pStyle w:val="Heading2"/>
       </w:pPr>
-      <w:bookmarkStart w:id="75" w:name="_Toc421560103"/>
+      <w:bookmarkStart w:id="75" w:name="_Toc421612986"/>
       <w:r>
         <w:t>How to p</w:t>
       </w:r>
@@ -19204,7 +19476,7 @@
       <w:pPr>
         <w:pStyle w:val="Heading2"/>
       </w:pPr>
-      <w:bookmarkStart w:id="76" w:name="_Toc421560104"/>
+      <w:bookmarkStart w:id="76" w:name="_Toc421612987"/>
       <w:r>
         <w:t>Main ta</w:t>
       </w:r>
@@ -20199,11 +20471,7 @@
               <w:t>Comment / Story</w:t>
             </w:r>
             <w:r>
-              <w:t xml:space="preserve"> panel </w:t>
-            </w:r>
-            <w:r>
-              <w:lastRenderedPageBreak/>
-              <w:t xml:space="preserve">is in </w:t>
+              <w:t xml:space="preserve"> panel is in </w:t>
             </w:r>
             <w:r>
               <w:rPr>
@@ -20232,7 +20500,6 @@
           </w:tcPr>
           <w:p>
             <w:r>
-              <w:lastRenderedPageBreak/>
               <w:t>A p</w:t>
             </w:r>
             <w:r>
@@ -20269,7 +20536,6 @@
                 <w:noProof/>
                 <w:lang w:val="fr-FR" w:eastAsia="fr-FR"/>
               </w:rPr>
-              <w:lastRenderedPageBreak/>
               <w:drawing>
                 <wp:inline distT="0" distB="0" distL="0" distR="0">
                   <wp:extent cx="284672" cy="284672"/>
@@ -20859,7 +21125,7 @@
       <w:pPr>
         <w:pStyle w:val="Heading2"/>
       </w:pPr>
-      <w:bookmarkStart w:id="77" w:name="_Toc421560105"/>
+      <w:bookmarkStart w:id="77" w:name="_Toc421612988"/>
       <w:r>
         <w:rPr>
           <w:color w:val="FF0000"/>
@@ -21158,7 +21424,11 @@
               <w:t xml:space="preserve"> </w:t>
             </w:r>
             <w:r>
-              <w:t>and date set to today.</w:t>
+              <w:t xml:space="preserve">and </w:t>
+            </w:r>
+            <w:r>
+              <w:lastRenderedPageBreak/>
+              <w:t>date set to today.</w:t>
             </w:r>
           </w:p>
         </w:tc>
@@ -21186,6 +21456,7 @@
                 <w:noProof/>
                 <w:lang w:val="fr-FR" w:eastAsia="fr-FR"/>
               </w:rPr>
+              <w:lastRenderedPageBreak/>
               <w:drawing>
                 <wp:inline distT="0" distB="0" distL="0" distR="0">
                   <wp:extent cx="215661" cy="215661"/>
@@ -22030,7 +22301,7 @@
       <w:pPr>
         <w:pStyle w:val="Heading2"/>
       </w:pPr>
-      <w:bookmarkStart w:id="78" w:name="_Toc421560106"/>
+      <w:bookmarkStart w:id="78" w:name="_Toc421612989"/>
       <w:r>
         <w:t>How to</w:t>
       </w:r>
@@ -22524,7 +22795,6 @@
                 <w:noProof/>
                 <w:lang w:val="fr-FR" w:eastAsia="fr-FR"/>
               </w:rPr>
-              <w:lastRenderedPageBreak/>
               <w:drawing>
                 <wp:inline distT="0" distB="0" distL="0" distR="0">
                   <wp:extent cx="310551" cy="310551"/>
@@ -22689,7 +22959,7 @@
       <w:pPr>
         <w:pStyle w:val="Heading2"/>
       </w:pPr>
-      <w:bookmarkStart w:id="79" w:name="_Toc421560107"/>
+      <w:bookmarkStart w:id="79" w:name="_Toc421612990"/>
       <w:r>
         <w:t>How to</w:t>
       </w:r>
@@ -23241,6 +23511,7 @@
           </w:p>
           <w:p>
             <w:r>
+              <w:lastRenderedPageBreak/>
               <w:t>mAP will keep track of the button’s location  and move the cursor accordingly.</w:t>
             </w:r>
           </w:p>
@@ -23257,7 +23528,7 @@
       <w:pPr>
         <w:pStyle w:val="Heading2"/>
       </w:pPr>
-      <w:bookmarkStart w:id="80" w:name="_Toc421560108"/>
+      <w:bookmarkStart w:id="80" w:name="_Toc421612991"/>
       <w:r>
         <w:t xml:space="preserve">How to </w:t>
       </w:r>
@@ -23711,7 +23982,7 @@
       <w:pPr>
         <w:pStyle w:val="Heading2"/>
       </w:pPr>
-      <w:bookmarkStart w:id="83" w:name="_Toc421560109"/>
+      <w:bookmarkStart w:id="83" w:name="_Toc421612992"/>
       <w:r>
         <w:t xml:space="preserve">How to </w:t>
       </w:r>
@@ -23777,7 +24048,6 @@
         </w:numPr>
       </w:pPr>
       <w:r>
-        <w:lastRenderedPageBreak/>
         <w:t>Whenever an interruption happens, c</w:t>
       </w:r>
       <w:r>
@@ -24093,7 +24363,7 @@
       <w:pPr>
         <w:pStyle w:val="Heading2"/>
       </w:pPr>
-      <w:bookmarkStart w:id="84" w:name="_Toc421560110"/>
+      <w:bookmarkStart w:id="84" w:name="_Toc421612993"/>
       <w:r>
         <w:t xml:space="preserve">How to </w:t>
       </w:r>
@@ -24153,6 +24423,7 @@
         </w:numPr>
       </w:pPr>
       <w:r>
+        <w:lastRenderedPageBreak/>
         <w:t>Ringing:</w:t>
       </w:r>
       <w:r>
@@ -24279,7 +24550,7 @@
           </wp:anchor>
         </w:drawing>
       </w:r>
-      <w:bookmarkStart w:id="85" w:name="_Toc421560111"/>
+      <w:bookmarkStart w:id="85" w:name="_Toc421612994"/>
       <w:r>
         <w:t>Report List / Release Backlog</w:t>
       </w:r>
@@ -24314,7 +24585,7 @@
       <w:pPr>
         <w:pStyle w:val="Heading2"/>
       </w:pPr>
-      <w:bookmarkStart w:id="86" w:name="_Toc421560112"/>
+      <w:bookmarkStart w:id="86" w:name="_Toc421612995"/>
       <w:r>
         <w:t xml:space="preserve">How to read the </w:t>
       </w:r>
@@ -24657,7 +24928,7 @@
       <w:pPr>
         <w:pStyle w:val="Heading2"/>
       </w:pPr>
-      <w:bookmarkStart w:id="87" w:name="_Toc421560113"/>
+      <w:bookmarkStart w:id="87" w:name="_Toc421612996"/>
       <w:r>
         <w:t xml:space="preserve">How to </w:t>
       </w:r>
@@ -24864,7 +25135,6 @@
         <w:rPr>
           <w:b/>
         </w:rPr>
-        <w:lastRenderedPageBreak/>
         <w:t>Real</w:t>
       </w:r>
       <w:r>
@@ -25253,7 +25523,7 @@
       <w:pPr>
         <w:pStyle w:val="Heading2"/>
       </w:pPr>
-      <w:bookmarkStart w:id="102" w:name="_Toc421560114"/>
+      <w:bookmarkStart w:id="102" w:name="_Toc421612997"/>
       <w:r>
         <w:t xml:space="preserve">Main table: </w:t>
       </w:r>
@@ -25749,6 +26019,7 @@
                 <w:noProof/>
                 <w:lang w:val="fr-FR" w:eastAsia="fr-FR"/>
               </w:rPr>
+              <w:lastRenderedPageBreak/>
               <w:t>-</w:t>
             </w:r>
           </w:p>
@@ -25888,7 +26159,7 @@
           </wp:anchor>
         </w:drawing>
       </w:r>
-      <w:bookmarkStart w:id="103" w:name="_Toc421560115"/>
+      <w:bookmarkStart w:id="103" w:name="_Toc421612998"/>
       <w:r>
         <w:t>Burndown</w:t>
       </w:r>
@@ -25932,7 +26203,7 @@
       <w:pPr>
         <w:pStyle w:val="Heading2"/>
       </w:pPr>
-      <w:bookmarkStart w:id="104" w:name="_Toc421560116"/>
+      <w:bookmarkStart w:id="104" w:name="_Toc421612999"/>
       <w:r>
         <w:t xml:space="preserve">How to </w:t>
       </w:r>
@@ -26349,7 +26620,6 @@
         <w:rPr>
           <w:b/>
         </w:rPr>
-        <w:lastRenderedPageBreak/>
         <w:t>%</w:t>
       </w:r>
       <w:r>
@@ -26891,6 +27161,7 @@
           <w:b/>
           <w:color w:val="FF0000"/>
         </w:rPr>
+        <w:lastRenderedPageBreak/>
         <w:t>NEW</w:t>
       </w:r>
       <w:r>
@@ -27376,7 +27647,7 @@
       <w:pPr>
         <w:pStyle w:val="Heading2"/>
       </w:pPr>
-      <w:bookmarkStart w:id="105" w:name="_Toc421560117"/>
+      <w:bookmarkStart w:id="105" w:name="_Toc421613000"/>
       <w:r>
         <w:rPr>
           <w:color w:val="FF0000"/>
@@ -27496,7 +27767,6 @@
         <w:rPr>
           <w:b/>
         </w:rPr>
-        <w:lastRenderedPageBreak/>
         <w:t>X-Legend</w:t>
       </w:r>
       <w:r>
@@ -27761,7 +28031,7 @@
       <w:pPr>
         <w:pStyle w:val="Heading2"/>
       </w:pPr>
-      <w:bookmarkStart w:id="106" w:name="_Toc421560118"/>
+      <w:bookmarkStart w:id="106" w:name="_Toc421613001"/>
       <w:r>
         <w:rPr>
           <w:color w:val="FF0000"/>
@@ -27938,6 +28208,7 @@
         <w:rPr>
           <w:b/>
         </w:rPr>
+        <w:lastRenderedPageBreak/>
         <w:t>Guide</w:t>
       </w:r>
       <w:r>
@@ -28183,7 +28454,7 @@
       <w:pPr>
         <w:pStyle w:val="Heading1"/>
       </w:pPr>
-      <w:bookmarkStart w:id="107" w:name="_Toc421560119"/>
+      <w:bookmarkStart w:id="107" w:name="_Toc421613002"/>
       <w:r>
         <w:t>Annex</w:t>
       </w:r>
@@ -28193,7 +28464,7 @@
       <w:pPr>
         <w:pStyle w:val="Heading2"/>
       </w:pPr>
-      <w:bookmarkStart w:id="108" w:name="_Toc421560120"/>
+      <w:bookmarkStart w:id="108" w:name="_Toc421613003"/>
       <w:r>
         <w:t>Themes</w:t>
       </w:r>
@@ -28345,7 +28616,6 @@
         </w:numPr>
       </w:pPr>
       <w:r>
-        <w:lastRenderedPageBreak/>
         <w:t>Apache License 2.0</w:t>
       </w:r>
     </w:p>
@@ -28446,7 +28716,7 @@
       <w:pPr>
         <w:pStyle w:val="Heading2"/>
       </w:pPr>
-      <w:bookmarkStart w:id="109" w:name="_Toc421560121"/>
+      <w:bookmarkStart w:id="109" w:name="_Toc421613004"/>
       <w:r>
         <w:t>Libraries</w:t>
       </w:r>
@@ -28665,7 +28935,7 @@
         <v:path o:extrusionok="f" gradientshapeok="t" o:connecttype="rect"/>
         <o:lock v:ext="edit" aspectratio="t"/>
       </v:shapetype>
-      <v:shape id="_x0000_i1045" type="#_x0000_t75" alt="pomodoro16.png" style="width:16.3pt;height:16.3pt;visibility:visible;mso-wrap-style:square" o:bullet="t">
+      <v:shape id="_x0000_i1040" type="#_x0000_t75" alt="pomodoro16.png" style="width:16.3pt;height:16.3pt;visibility:visible;mso-wrap-style:square" o:bullet="t">
         <v:imagedata r:id="rId1" o:title="pomodoro16"/>
       </v:shape>
     </w:pict>
@@ -29083,7 +29353,7 @@
   <w:abstractNum w:abstractNumId="4">
     <w:nsid w:val="0E6F7ACB"/>
     <w:multiLevelType w:val="hybridMultilevel"/>
-    <w:tmpl w:val="AC0A8746"/>
+    <w:tmpl w:val="C21A0B26"/>
     <w:lvl w:ilvl="0" w:tplc="0809000F">
       <w:start w:val="1"/>
       <w:numFmt w:val="decimal"/>
@@ -29093,26 +29363,29 @@
         <w:ind w:left="720" w:hanging="360"/>
       </w:pPr>
     </w:lvl>
-    <w:lvl w:ilvl="1" w:tplc="08090003">
+    <w:lvl w:ilvl="1" w:tplc="040C000F">
+      <w:start w:val="1"/>
+      <w:numFmt w:val="decimal"/>
+      <w:lvlText w:val="%2."/>
+      <w:lvlJc w:val="left"/>
+      <w:pPr>
+        <w:ind w:left="1440" w:hanging="360"/>
+      </w:pPr>
+      <w:rPr>
+        <w:rFonts w:hint="default"/>
+      </w:rPr>
+    </w:lvl>
+    <w:lvl w:ilvl="2" w:tplc="08090003">
       <w:start w:val="1"/>
       <w:numFmt w:val="bullet"/>
       <w:lvlText w:val="o"/>
       <w:lvlJc w:val="left"/>
       <w:pPr>
-        <w:ind w:left="1440" w:hanging="360"/>
+        <w:ind w:left="2160" w:hanging="180"/>
       </w:pPr>
       <w:rPr>
         <w:rFonts w:ascii="Courier New" w:hAnsi="Courier New" w:cs="Courier New" w:hint="default"/>
       </w:rPr>
-    </w:lvl>
-    <w:lvl w:ilvl="2" w:tplc="0809001B">
-      <w:start w:val="1"/>
-      <w:numFmt w:val="lowerRoman"/>
-      <w:lvlText w:val="%3."/>
-      <w:lvlJc w:val="right"/>
-      <w:pPr>
-        <w:ind w:left="2160" w:hanging="180"/>
-      </w:pPr>
     </w:lvl>
     <w:lvl w:ilvl="3" w:tplc="0809000F" w:tentative="1">
       <w:start w:val="1"/>
@@ -31042,6 +31315,95 @@
     </w:lvl>
   </w:abstractNum>
   <w:abstractNum w:abstractNumId="23">
+    <w:nsid w:val="4F872B74"/>
+    <w:multiLevelType w:val="hybridMultilevel"/>
+    <w:tmpl w:val="9D6E19CC"/>
+    <w:lvl w:ilvl="0" w:tplc="0809000F">
+      <w:start w:val="1"/>
+      <w:numFmt w:val="decimal"/>
+      <w:lvlText w:val="%1."/>
+      <w:lvlJc w:val="left"/>
+      <w:pPr>
+        <w:ind w:left="720" w:hanging="360"/>
+      </w:pPr>
+    </w:lvl>
+    <w:lvl w:ilvl="1" w:tplc="040C000F">
+      <w:start w:val="1"/>
+      <w:numFmt w:val="decimal"/>
+      <w:lvlText w:val="%2."/>
+      <w:lvlJc w:val="left"/>
+      <w:pPr>
+        <w:ind w:left="1440" w:hanging="360"/>
+      </w:pPr>
+      <w:rPr>
+        <w:rFonts w:hint="default"/>
+      </w:rPr>
+    </w:lvl>
+    <w:lvl w:ilvl="2" w:tplc="0809001B">
+      <w:start w:val="1"/>
+      <w:numFmt w:val="lowerRoman"/>
+      <w:lvlText w:val="%3."/>
+      <w:lvlJc w:val="right"/>
+      <w:pPr>
+        <w:ind w:left="2160" w:hanging="180"/>
+      </w:pPr>
+    </w:lvl>
+    <w:lvl w:ilvl="3" w:tplc="0809000F" w:tentative="1">
+      <w:start w:val="1"/>
+      <w:numFmt w:val="decimal"/>
+      <w:lvlText w:val="%4."/>
+      <w:lvlJc w:val="left"/>
+      <w:pPr>
+        <w:ind w:left="2880" w:hanging="360"/>
+      </w:pPr>
+    </w:lvl>
+    <w:lvl w:ilvl="4" w:tplc="08090019" w:tentative="1">
+      <w:start w:val="1"/>
+      <w:numFmt w:val="lowerLetter"/>
+      <w:lvlText w:val="%5."/>
+      <w:lvlJc w:val="left"/>
+      <w:pPr>
+        <w:ind w:left="3600" w:hanging="360"/>
+      </w:pPr>
+    </w:lvl>
+    <w:lvl w:ilvl="5" w:tplc="0809001B" w:tentative="1">
+      <w:start w:val="1"/>
+      <w:numFmt w:val="lowerRoman"/>
+      <w:lvlText w:val="%6."/>
+      <w:lvlJc w:val="right"/>
+      <w:pPr>
+        <w:ind w:left="4320" w:hanging="180"/>
+      </w:pPr>
+    </w:lvl>
+    <w:lvl w:ilvl="6" w:tplc="0809000F" w:tentative="1">
+      <w:start w:val="1"/>
+      <w:numFmt w:val="decimal"/>
+      <w:lvlText w:val="%7."/>
+      <w:lvlJc w:val="left"/>
+      <w:pPr>
+        <w:ind w:left="5040" w:hanging="360"/>
+      </w:pPr>
+    </w:lvl>
+    <w:lvl w:ilvl="7" w:tplc="08090019" w:tentative="1">
+      <w:start w:val="1"/>
+      <w:numFmt w:val="lowerLetter"/>
+      <w:lvlText w:val="%8."/>
+      <w:lvlJc w:val="left"/>
+      <w:pPr>
+        <w:ind w:left="5760" w:hanging="360"/>
+      </w:pPr>
+    </w:lvl>
+    <w:lvl w:ilvl="8" w:tplc="0809001B" w:tentative="1">
+      <w:start w:val="1"/>
+      <w:numFmt w:val="lowerRoman"/>
+      <w:lvlText w:val="%9."/>
+      <w:lvlJc w:val="right"/>
+      <w:pPr>
+        <w:ind w:left="6480" w:hanging="180"/>
+      </w:pPr>
+    </w:lvl>
+  </w:abstractNum>
+  <w:abstractNum w:abstractNumId="24">
     <w:nsid w:val="5903095E"/>
     <w:multiLevelType w:val="hybridMultilevel"/>
     <w:tmpl w:val="FD343836"/>
@@ -31130,7 +31492,7 @@
       </w:pPr>
     </w:lvl>
   </w:abstractNum>
-  <w:abstractNum w:abstractNumId="24">
+  <w:abstractNum w:abstractNumId="25">
     <w:nsid w:val="59415815"/>
     <w:multiLevelType w:val="hybridMultilevel"/>
     <w:tmpl w:val="A8ECE13E"/>
@@ -31243,7 +31605,7 @@
       </w:rPr>
     </w:lvl>
   </w:abstractNum>
-  <w:abstractNum w:abstractNumId="25">
+  <w:abstractNum w:abstractNumId="26">
     <w:nsid w:val="5B2A1822"/>
     <w:multiLevelType w:val="hybridMultilevel"/>
     <w:tmpl w:val="254A15B2"/>
@@ -31356,7 +31718,7 @@
       </w:rPr>
     </w:lvl>
   </w:abstractNum>
-  <w:abstractNum w:abstractNumId="26">
+  <w:abstractNum w:abstractNumId="27">
     <w:nsid w:val="5B6B594D"/>
     <w:multiLevelType w:val="hybridMultilevel"/>
     <w:tmpl w:val="4E206F50"/>
@@ -31442,7 +31804,7 @@
       </w:pPr>
     </w:lvl>
   </w:abstractNum>
-  <w:abstractNum w:abstractNumId="27">
+  <w:abstractNum w:abstractNumId="28">
     <w:nsid w:val="5B947B3B"/>
     <w:multiLevelType w:val="hybridMultilevel"/>
     <w:tmpl w:val="C96837AE"/>
@@ -31531,7 +31893,7 @@
       </w:pPr>
     </w:lvl>
   </w:abstractNum>
-  <w:abstractNum w:abstractNumId="28">
+  <w:abstractNum w:abstractNumId="29">
     <w:nsid w:val="5D9B4E24"/>
     <w:multiLevelType w:val="hybridMultilevel"/>
     <w:tmpl w:val="1EBED18C"/>
@@ -31617,7 +31979,7 @@
       </w:pPr>
     </w:lvl>
   </w:abstractNum>
-  <w:abstractNum w:abstractNumId="29">
+  <w:abstractNum w:abstractNumId="30">
     <w:nsid w:val="5EB1055E"/>
     <w:multiLevelType w:val="hybridMultilevel"/>
     <w:tmpl w:val="AE74272A"/>
@@ -31706,7 +32068,7 @@
       </w:pPr>
     </w:lvl>
   </w:abstractNum>
-  <w:abstractNum w:abstractNumId="30">
+  <w:abstractNum w:abstractNumId="31">
     <w:nsid w:val="61D873E9"/>
     <w:multiLevelType w:val="hybridMultilevel"/>
     <w:tmpl w:val="1C984580"/>
@@ -31819,7 +32181,7 @@
       </w:rPr>
     </w:lvl>
   </w:abstractNum>
-  <w:abstractNum w:abstractNumId="31">
+  <w:abstractNum w:abstractNumId="32">
     <w:nsid w:val="632261D6"/>
     <w:multiLevelType w:val="hybridMultilevel"/>
     <w:tmpl w:val="345AC3CA"/>
@@ -31917,7 +32279,7 @@
       </w:pPr>
     </w:lvl>
   </w:abstractNum>
-  <w:abstractNum w:abstractNumId="32">
+  <w:abstractNum w:abstractNumId="33">
     <w:nsid w:val="6B347B31"/>
     <w:multiLevelType w:val="hybridMultilevel"/>
     <w:tmpl w:val="A6209E70"/>
@@ -32009,7 +32371,7 @@
       </w:pPr>
     </w:lvl>
   </w:abstractNum>
-  <w:abstractNum w:abstractNumId="33">
+  <w:abstractNum w:abstractNumId="34">
     <w:nsid w:val="6F124E45"/>
     <w:multiLevelType w:val="hybridMultilevel"/>
     <w:tmpl w:val="EC423642"/>
@@ -32122,7 +32484,7 @@
       </w:rPr>
     </w:lvl>
   </w:abstractNum>
-  <w:abstractNum w:abstractNumId="34">
+  <w:abstractNum w:abstractNumId="35">
     <w:nsid w:val="6FED201C"/>
     <w:multiLevelType w:val="hybridMultilevel"/>
     <w:tmpl w:val="4C08579C"/>
@@ -32211,7 +32573,7 @@
       </w:pPr>
     </w:lvl>
   </w:abstractNum>
-  <w:abstractNum w:abstractNumId="35">
+  <w:abstractNum w:abstractNumId="36">
     <w:nsid w:val="7225446E"/>
     <w:multiLevelType w:val="hybridMultilevel"/>
     <w:tmpl w:val="F092A674"/>
@@ -32300,7 +32662,7 @@
       </w:pPr>
     </w:lvl>
   </w:abstractNum>
-  <w:abstractNum w:abstractNumId="36">
+  <w:abstractNum w:abstractNumId="37">
     <w:nsid w:val="73F01247"/>
     <w:multiLevelType w:val="hybridMultilevel"/>
     <w:tmpl w:val="D234C21E"/>
@@ -32413,7 +32775,7 @@
       </w:rPr>
     </w:lvl>
   </w:abstractNum>
-  <w:abstractNum w:abstractNumId="37">
+  <w:abstractNum w:abstractNumId="38">
     <w:nsid w:val="74CE4C23"/>
     <w:multiLevelType w:val="hybridMultilevel"/>
     <w:tmpl w:val="2F1CC2E4"/>
@@ -32502,7 +32864,7 @@
       </w:pPr>
     </w:lvl>
   </w:abstractNum>
-  <w:abstractNum w:abstractNumId="38">
+  <w:abstractNum w:abstractNumId="39">
     <w:nsid w:val="796D1866"/>
     <w:multiLevelType w:val="hybridMultilevel"/>
     <w:tmpl w:val="8BD4EB50"/>
@@ -32594,7 +32956,7 @@
       </w:pPr>
     </w:lvl>
   </w:abstractNum>
-  <w:abstractNum w:abstractNumId="39">
+  <w:abstractNum w:abstractNumId="40">
     <w:nsid w:val="7D882284"/>
     <w:multiLevelType w:val="hybridMultilevel"/>
     <w:tmpl w:val="AC0A8746"/>
@@ -32684,7 +33046,7 @@
     </w:lvl>
   </w:abstractNum>
   <w:num w:numId="1">
-    <w:abstractNumId w:val="25"/>
+    <w:abstractNumId w:val="26"/>
   </w:num>
   <w:num w:numId="2">
     <w:abstractNumId w:val="21"/>
@@ -32693,7 +33055,7 @@
     <w:abstractNumId w:val="19"/>
   </w:num>
   <w:num w:numId="4">
-    <w:abstractNumId w:val="24"/>
+    <w:abstractNumId w:val="25"/>
   </w:num>
   <w:num w:numId="5">
     <w:abstractNumId w:val="20"/>
@@ -32726,31 +33088,31 @@
     <w:abstractNumId w:val="10"/>
   </w:num>
   <w:num w:numId="15">
-    <w:abstractNumId w:val="35"/>
+    <w:abstractNumId w:val="36"/>
   </w:num>
   <w:num w:numId="16">
     <w:abstractNumId w:val="3"/>
   </w:num>
   <w:num w:numId="17">
-    <w:abstractNumId w:val="29"/>
+    <w:abstractNumId w:val="30"/>
   </w:num>
   <w:num w:numId="18">
-    <w:abstractNumId w:val="23"/>
+    <w:abstractNumId w:val="24"/>
   </w:num>
   <w:num w:numId="19">
     <w:abstractNumId w:val="6"/>
   </w:num>
   <w:num w:numId="20">
-    <w:abstractNumId w:val="26"/>
+    <w:abstractNumId w:val="27"/>
   </w:num>
   <w:num w:numId="21">
-    <w:abstractNumId w:val="28"/>
+    <w:abstractNumId w:val="29"/>
   </w:num>
   <w:num w:numId="22">
-    <w:abstractNumId w:val="37"/>
+    <w:abstractNumId w:val="38"/>
   </w:num>
   <w:num w:numId="23">
-    <w:abstractNumId w:val="34"/>
+    <w:abstractNumId w:val="35"/>
   </w:num>
   <w:num w:numId="24">
     <w:abstractNumId w:val="18"/>
@@ -32765,13 +33127,13 @@
     <w:abstractNumId w:val="0"/>
   </w:num>
   <w:num w:numId="28">
-    <w:abstractNumId w:val="36"/>
+    <w:abstractNumId w:val="37"/>
   </w:num>
   <w:num w:numId="29">
-    <w:abstractNumId w:val="30"/>
+    <w:abstractNumId w:val="31"/>
   </w:num>
   <w:num w:numId="30">
-    <w:abstractNumId w:val="27"/>
+    <w:abstractNumId w:val="28"/>
   </w:num>
   <w:num w:numId="31">
     <w:abstractNumId w:val="15"/>
@@ -32780,7 +33142,7 @@
     <w:abstractNumId w:val="7"/>
   </w:num>
   <w:num w:numId="33">
-    <w:abstractNumId w:val="31"/>
+    <w:abstractNumId w:val="32"/>
   </w:num>
   <w:num w:numId="34">
     <w:abstractNumId w:val="8"/>
@@ -32789,19 +33151,22 @@
     <w:abstractNumId w:val="2"/>
   </w:num>
   <w:num w:numId="36">
-    <w:abstractNumId w:val="38"/>
+    <w:abstractNumId w:val="39"/>
   </w:num>
   <w:num w:numId="37">
-    <w:abstractNumId w:val="39"/>
+    <w:abstractNumId w:val="40"/>
   </w:num>
   <w:num w:numId="38">
     <w:abstractNumId w:val="4"/>
   </w:num>
   <w:num w:numId="39">
-    <w:abstractNumId w:val="32"/>
+    <w:abstractNumId w:val="33"/>
   </w:num>
   <w:num w:numId="40">
-    <w:abstractNumId w:val="33"/>
+    <w:abstractNumId w:val="34"/>
+  </w:num>
+  <w:num w:numId="41">
+    <w:abstractNumId w:val="23"/>
   </w:num>
   <w:numIdMacAtCleanup w:val="36"/>
 </w:numbering>
@@ -33637,7 +34002,7 @@
 </file>
 
 <file path=customXml/itemProps1.xml><?xml version="1.0" encoding="utf-8"?>
-<ds:datastoreItem xmlns:ds="http://schemas.openxmlformats.org/officeDocument/2006/customXml" ds:itemID="{1ADFB671-DEB0-4C3C-B3B0-B8536C4546B9}">
+<ds:datastoreItem xmlns:ds="http://schemas.openxmlformats.org/officeDocument/2006/customXml" ds:itemID="{9C930DBA-7898-43A2-B28E-4F84DF851438}">
   <ds:schemaRefs>
     <ds:schemaRef ds:uri="http://schemas.openxmlformats.org/officeDocument/2006/bibliography"/>
   </ds:schemaRefs>

</xml_diff>

<commit_message>
added tooltips and labels
</commit_message>
<xml_diff>
--- a/doc/User guides/myAgilePomodoro_4.0.0.docx
+++ b/doc/User guides/myAgilePomodoro_4.0.0.docx
@@ -322,7 +322,7 @@
             </w:rPr>
             <w:fldChar w:fldCharType="separate"/>
           </w:r>
-          <w:hyperlink w:anchor="_Toc421612954" w:history="1">
+          <w:hyperlink w:anchor="_Toc421725766" w:history="1">
             <w:r>
               <w:rPr>
                 <w:rStyle w:val="Hyperlink"/>
@@ -349,7 +349,7 @@
                 <w:noProof/>
                 <w:webHidden/>
               </w:rPr>
-              <w:instrText xml:space="preserve"> PAGEREF _Toc421612954 \h </w:instrText>
+              <w:instrText xml:space="preserve"> PAGEREF _Toc421725766 \h </w:instrText>
             </w:r>
             <w:r>
               <w:rPr>
@@ -392,7 +392,7 @@
               <w:lang w:val="fr-FR" w:eastAsia="fr-FR"/>
             </w:rPr>
           </w:pPr>
-          <w:hyperlink w:anchor="_Toc421612955" w:history="1">
+          <w:hyperlink w:anchor="_Toc421725767" w:history="1">
             <w:r>
               <w:rPr>
                 <w:rStyle w:val="Hyperlink"/>
@@ -419,7 +419,7 @@
                 <w:noProof/>
                 <w:webHidden/>
               </w:rPr>
-              <w:instrText xml:space="preserve"> PAGEREF _Toc421612955 \h </w:instrText>
+              <w:instrText xml:space="preserve"> PAGEREF _Toc421725767 \h </w:instrText>
             </w:r>
             <w:r>
               <w:rPr>
@@ -462,7 +462,7 @@
               <w:lang w:val="fr-FR" w:eastAsia="fr-FR"/>
             </w:rPr>
           </w:pPr>
-          <w:hyperlink w:anchor="_Toc421612956" w:history="1">
+          <w:hyperlink w:anchor="_Toc421725768" w:history="1">
             <w:r>
               <w:rPr>
                 <w:rStyle w:val="Hyperlink"/>
@@ -489,7 +489,7 @@
                 <w:noProof/>
                 <w:webHidden/>
               </w:rPr>
-              <w:instrText xml:space="preserve"> PAGEREF _Toc421612956 \h </w:instrText>
+              <w:instrText xml:space="preserve"> PAGEREF _Toc421725768 \h </w:instrText>
             </w:r>
             <w:r>
               <w:rPr>
@@ -532,7 +532,7 @@
               <w:lang w:val="fr-FR" w:eastAsia="fr-FR"/>
             </w:rPr>
           </w:pPr>
-          <w:hyperlink w:anchor="_Toc421612957" w:history="1">
+          <w:hyperlink w:anchor="_Toc421725769" w:history="1">
             <w:r>
               <w:rPr>
                 <w:rStyle w:val="Hyperlink"/>
@@ -559,7 +559,7 @@
                 <w:noProof/>
                 <w:webHidden/>
               </w:rPr>
-              <w:instrText xml:space="preserve"> PAGEREF _Toc421612957 \h </w:instrText>
+              <w:instrText xml:space="preserve"> PAGEREF _Toc421725769 \h </w:instrText>
             </w:r>
             <w:r>
               <w:rPr>
@@ -602,7 +602,7 @@
               <w:lang w:val="fr-FR" w:eastAsia="fr-FR"/>
             </w:rPr>
           </w:pPr>
-          <w:hyperlink w:anchor="_Toc421612958" w:history="1">
+          <w:hyperlink w:anchor="_Toc421725770" w:history="1">
             <w:r>
               <w:rPr>
                 <w:rStyle w:val="Hyperlink"/>
@@ -629,7 +629,7 @@
                 <w:noProof/>
                 <w:webHidden/>
               </w:rPr>
-              <w:instrText xml:space="preserve"> PAGEREF _Toc421612958 \h </w:instrText>
+              <w:instrText xml:space="preserve"> PAGEREF _Toc421725770 \h </w:instrText>
             </w:r>
             <w:r>
               <w:rPr>
@@ -672,7 +672,7 @@
               <w:lang w:val="fr-FR" w:eastAsia="fr-FR"/>
             </w:rPr>
           </w:pPr>
-          <w:hyperlink w:anchor="_Toc421612959" w:history="1">
+          <w:hyperlink w:anchor="_Toc421725771" w:history="1">
             <w:r>
               <w:rPr>
                 <w:rStyle w:val="Hyperlink"/>
@@ -699,7 +699,7 @@
                 <w:noProof/>
                 <w:webHidden/>
               </w:rPr>
-              <w:instrText xml:space="preserve"> PAGEREF _Toc421612959 \h </w:instrText>
+              <w:instrText xml:space="preserve"> PAGEREF _Toc421725771 \h </w:instrText>
             </w:r>
             <w:r>
               <w:rPr>
@@ -742,7 +742,7 @@
               <w:lang w:val="fr-FR" w:eastAsia="fr-FR"/>
             </w:rPr>
           </w:pPr>
-          <w:hyperlink w:anchor="_Toc421612960" w:history="1">
+          <w:hyperlink w:anchor="_Toc421725772" w:history="1">
             <w:r>
               <w:rPr>
                 <w:rStyle w:val="Hyperlink"/>
@@ -769,7 +769,7 @@
                 <w:noProof/>
                 <w:webHidden/>
               </w:rPr>
-              <w:instrText xml:space="preserve"> PAGEREF _Toc421612960 \h </w:instrText>
+              <w:instrText xml:space="preserve"> PAGEREF _Toc421725772 \h </w:instrText>
             </w:r>
             <w:r>
               <w:rPr>
@@ -812,7 +812,7 @@
               <w:lang w:val="fr-FR" w:eastAsia="fr-FR"/>
             </w:rPr>
           </w:pPr>
-          <w:hyperlink w:anchor="_Toc421612961" w:history="1">
+          <w:hyperlink w:anchor="_Toc421725773" w:history="1">
             <w:r>
               <w:rPr>
                 <w:rStyle w:val="Hyperlink"/>
@@ -839,7 +839,7 @@
                 <w:noProof/>
                 <w:webHidden/>
               </w:rPr>
-              <w:instrText xml:space="preserve"> PAGEREF _Toc421612961 \h </w:instrText>
+              <w:instrText xml:space="preserve"> PAGEREF _Toc421725773 \h </w:instrText>
             </w:r>
             <w:r>
               <w:rPr>
@@ -879,7 +879,7 @@
               <w:lang w:val="fr-FR" w:eastAsia="fr-FR"/>
             </w:rPr>
           </w:pPr>
-          <w:hyperlink w:anchor="_Toc421612962" w:history="1">
+          <w:hyperlink w:anchor="_Toc421725774" w:history="1">
             <w:r>
               <w:rPr>
                 <w:rStyle w:val="Hyperlink"/>
@@ -906,7 +906,7 @@
                 <w:noProof/>
                 <w:webHidden/>
               </w:rPr>
-              <w:instrText xml:space="preserve"> PAGEREF _Toc421612962 \h </w:instrText>
+              <w:instrText xml:space="preserve"> PAGEREF _Toc421725774 \h </w:instrText>
             </w:r>
             <w:r>
               <w:rPr>
@@ -946,7 +946,7 @@
               <w:lang w:val="fr-FR" w:eastAsia="fr-FR"/>
             </w:rPr>
           </w:pPr>
-          <w:hyperlink w:anchor="_Toc421612963" w:history="1">
+          <w:hyperlink w:anchor="_Toc421725775" w:history="1">
             <w:r>
               <w:rPr>
                 <w:rStyle w:val="Hyperlink"/>
@@ -973,7 +973,7 @@
                 <w:noProof/>
                 <w:webHidden/>
               </w:rPr>
-              <w:instrText xml:space="preserve"> PAGEREF _Toc421612963 \h </w:instrText>
+              <w:instrText xml:space="preserve"> PAGEREF _Toc421725775 \h </w:instrText>
             </w:r>
             <w:r>
               <w:rPr>
@@ -1013,7 +1013,7 @@
               <w:lang w:val="fr-FR" w:eastAsia="fr-FR"/>
             </w:rPr>
           </w:pPr>
-          <w:hyperlink w:anchor="_Toc421612964" w:history="1">
+          <w:hyperlink w:anchor="_Toc421725776" w:history="1">
             <w:r>
               <w:rPr>
                 <w:rStyle w:val="Hyperlink"/>
@@ -1040,7 +1040,7 @@
                 <w:noProof/>
                 <w:webHidden/>
               </w:rPr>
-              <w:instrText xml:space="preserve"> PAGEREF _Toc421612964 \h </w:instrText>
+              <w:instrText xml:space="preserve"> PAGEREF _Toc421725776 \h </w:instrText>
             </w:r>
             <w:r>
               <w:rPr>
@@ -1083,7 +1083,7 @@
               <w:lang w:val="fr-FR" w:eastAsia="fr-FR"/>
             </w:rPr>
           </w:pPr>
-          <w:hyperlink w:anchor="_Toc421612965" w:history="1">
+          <w:hyperlink w:anchor="_Toc421725777" w:history="1">
             <w:r>
               <w:rPr>
                 <w:rStyle w:val="Hyperlink"/>
@@ -1110,7 +1110,7 @@
                 <w:noProof/>
                 <w:webHidden/>
               </w:rPr>
-              <w:instrText xml:space="preserve"> PAGEREF _Toc421612965 \h </w:instrText>
+              <w:instrText xml:space="preserve"> PAGEREF _Toc421725777 \h </w:instrText>
             </w:r>
             <w:r>
               <w:rPr>
@@ -1150,7 +1150,7 @@
               <w:lang w:val="fr-FR" w:eastAsia="fr-FR"/>
             </w:rPr>
           </w:pPr>
-          <w:hyperlink w:anchor="_Toc421612966" w:history="1">
+          <w:hyperlink w:anchor="_Toc421725778" w:history="1">
             <w:r>
               <w:rPr>
                 <w:rStyle w:val="Hyperlink"/>
@@ -1177,7 +1177,7 @@
                 <w:noProof/>
                 <w:webHidden/>
               </w:rPr>
-              <w:instrText xml:space="preserve"> PAGEREF _Toc421612966 \h </w:instrText>
+              <w:instrText xml:space="preserve"> PAGEREF _Toc421725778 \h </w:instrText>
             </w:r>
             <w:r>
               <w:rPr>
@@ -1220,7 +1220,7 @@
               <w:lang w:val="fr-FR" w:eastAsia="fr-FR"/>
             </w:rPr>
           </w:pPr>
-          <w:hyperlink w:anchor="_Toc421612967" w:history="1">
+          <w:hyperlink w:anchor="_Toc421725779" w:history="1">
             <w:r>
               <w:rPr>
                 <w:rStyle w:val="Hyperlink"/>
@@ -1247,7 +1247,7 @@
                 <w:noProof/>
                 <w:webHidden/>
               </w:rPr>
-              <w:instrText xml:space="preserve"> PAGEREF _Toc421612967 \h </w:instrText>
+              <w:instrText xml:space="preserve"> PAGEREF _Toc421725779 \h </w:instrText>
             </w:r>
             <w:r>
               <w:rPr>
@@ -1287,7 +1287,7 @@
               <w:lang w:val="fr-FR" w:eastAsia="fr-FR"/>
             </w:rPr>
           </w:pPr>
-          <w:hyperlink w:anchor="_Toc421612968" w:history="1">
+          <w:hyperlink w:anchor="_Toc421725780" w:history="1">
             <w:r>
               <w:rPr>
                 <w:rStyle w:val="Hyperlink"/>
@@ -1314,7 +1314,7 @@
                 <w:noProof/>
                 <w:webHidden/>
               </w:rPr>
-              <w:instrText xml:space="preserve"> PAGEREF _Toc421612968 \h </w:instrText>
+              <w:instrText xml:space="preserve"> PAGEREF _Toc421725780 \h </w:instrText>
             </w:r>
             <w:r>
               <w:rPr>
@@ -1354,7 +1354,7 @@
               <w:lang w:val="fr-FR" w:eastAsia="fr-FR"/>
             </w:rPr>
           </w:pPr>
-          <w:hyperlink w:anchor="_Toc421612969" w:history="1">
+          <w:hyperlink w:anchor="_Toc421725781" w:history="1">
             <w:r>
               <w:rPr>
                 <w:rStyle w:val="Hyperlink"/>
@@ -1381,7 +1381,7 @@
                 <w:noProof/>
                 <w:webHidden/>
               </w:rPr>
-              <w:instrText xml:space="preserve"> PAGEREF _Toc421612969 \h </w:instrText>
+              <w:instrText xml:space="preserve"> PAGEREF _Toc421725781 \h </w:instrText>
             </w:r>
             <w:r>
               <w:rPr>
@@ -1424,7 +1424,7 @@
               <w:lang w:val="fr-FR" w:eastAsia="fr-FR"/>
             </w:rPr>
           </w:pPr>
-          <w:hyperlink w:anchor="_Toc421612970" w:history="1">
+          <w:hyperlink w:anchor="_Toc421725782" w:history="1">
             <w:r>
               <w:rPr>
                 <w:rStyle w:val="Hyperlink"/>
@@ -1451,7 +1451,7 @@
                 <w:noProof/>
                 <w:webHidden/>
               </w:rPr>
-              <w:instrText xml:space="preserve"> PAGEREF _Toc421612970 \h </w:instrText>
+              <w:instrText xml:space="preserve"> PAGEREF _Toc421725782 \h </w:instrText>
             </w:r>
             <w:r>
               <w:rPr>
@@ -1491,7 +1491,7 @@
               <w:lang w:val="fr-FR" w:eastAsia="fr-FR"/>
             </w:rPr>
           </w:pPr>
-          <w:hyperlink w:anchor="_Toc421612971" w:history="1">
+          <w:hyperlink w:anchor="_Toc421725783" w:history="1">
             <w:r>
               <w:rPr>
                 <w:rStyle w:val="Hyperlink"/>
@@ -1518,7 +1518,7 @@
                 <w:noProof/>
                 <w:webHidden/>
               </w:rPr>
-              <w:instrText xml:space="preserve"> PAGEREF _Toc421612971 \h </w:instrText>
+              <w:instrText xml:space="preserve"> PAGEREF _Toc421725783 \h </w:instrText>
             </w:r>
             <w:r>
               <w:rPr>
@@ -1558,7 +1558,7 @@
               <w:lang w:val="fr-FR" w:eastAsia="fr-FR"/>
             </w:rPr>
           </w:pPr>
-          <w:hyperlink w:anchor="_Toc421612972" w:history="1">
+          <w:hyperlink w:anchor="_Toc421725784" w:history="1">
             <w:r>
               <w:rPr>
                 <w:rStyle w:val="Hyperlink"/>
@@ -1585,7 +1585,7 @@
                 <w:noProof/>
                 <w:webHidden/>
               </w:rPr>
-              <w:instrText xml:space="preserve"> PAGEREF _Toc421612972 \h </w:instrText>
+              <w:instrText xml:space="preserve"> PAGEREF _Toc421725784 \h </w:instrText>
             </w:r>
             <w:r>
               <w:rPr>
@@ -1625,7 +1625,7 @@
               <w:lang w:val="fr-FR" w:eastAsia="fr-FR"/>
             </w:rPr>
           </w:pPr>
-          <w:hyperlink w:anchor="_Toc421612973" w:history="1">
+          <w:hyperlink w:anchor="_Toc421725785" w:history="1">
             <w:r>
               <w:rPr>
                 <w:rStyle w:val="Hyperlink"/>
@@ -1652,7 +1652,7 @@
                 <w:noProof/>
                 <w:webHidden/>
               </w:rPr>
-              <w:instrText xml:space="preserve"> PAGEREF _Toc421612973 \h </w:instrText>
+              <w:instrText xml:space="preserve"> PAGEREF _Toc421725785 \h </w:instrText>
             </w:r>
             <w:r>
               <w:rPr>
@@ -1695,7 +1695,7 @@
               <w:lang w:val="fr-FR" w:eastAsia="fr-FR"/>
             </w:rPr>
           </w:pPr>
-          <w:hyperlink w:anchor="_Toc421612974" w:history="1">
+          <w:hyperlink w:anchor="_Toc421725786" w:history="1">
             <w:r>
               <w:rPr>
                 <w:rStyle w:val="Hyperlink"/>
@@ -1722,7 +1722,7 @@
                 <w:noProof/>
                 <w:webHidden/>
               </w:rPr>
-              <w:instrText xml:space="preserve"> PAGEREF _Toc421612974 \h </w:instrText>
+              <w:instrText xml:space="preserve"> PAGEREF _Toc421725786 \h </w:instrText>
             </w:r>
             <w:r>
               <w:rPr>
@@ -1765,7 +1765,7 @@
               <w:lang w:val="fr-FR" w:eastAsia="fr-FR"/>
             </w:rPr>
           </w:pPr>
-          <w:hyperlink w:anchor="_Toc421612975" w:history="1">
+          <w:hyperlink w:anchor="_Toc421725787" w:history="1">
             <w:r>
               <w:rPr>
                 <w:rStyle w:val="Hyperlink"/>
@@ -1792,7 +1792,7 @@
                 <w:noProof/>
                 <w:webHidden/>
               </w:rPr>
-              <w:instrText xml:space="preserve"> PAGEREF _Toc421612975 \h </w:instrText>
+              <w:instrText xml:space="preserve"> PAGEREF _Toc421725787 \h </w:instrText>
             </w:r>
             <w:r>
               <w:rPr>
@@ -1832,7 +1832,7 @@
               <w:lang w:val="fr-FR" w:eastAsia="fr-FR"/>
             </w:rPr>
           </w:pPr>
-          <w:hyperlink w:anchor="_Toc421612976" w:history="1">
+          <w:hyperlink w:anchor="_Toc421725788" w:history="1">
             <w:r>
               <w:rPr>
                 <w:rStyle w:val="Hyperlink"/>
@@ -1859,7 +1859,7 @@
                 <w:noProof/>
                 <w:webHidden/>
               </w:rPr>
-              <w:instrText xml:space="preserve"> PAGEREF _Toc421612976 \h </w:instrText>
+              <w:instrText xml:space="preserve"> PAGEREF _Toc421725788 \h </w:instrText>
             </w:r>
             <w:r>
               <w:rPr>
@@ -1899,7 +1899,7 @@
               <w:lang w:val="fr-FR" w:eastAsia="fr-FR"/>
             </w:rPr>
           </w:pPr>
-          <w:hyperlink w:anchor="_Toc421612977" w:history="1">
+          <w:hyperlink w:anchor="_Toc421725789" w:history="1">
             <w:r>
               <w:rPr>
                 <w:rStyle w:val="Hyperlink"/>
@@ -1926,7 +1926,7 @@
                 <w:noProof/>
                 <w:webHidden/>
               </w:rPr>
-              <w:instrText xml:space="preserve"> PAGEREF _Toc421612977 \h </w:instrText>
+              <w:instrText xml:space="preserve"> PAGEREF _Toc421725789 \h </w:instrText>
             </w:r>
             <w:r>
               <w:rPr>
@@ -1966,7 +1966,7 @@
               <w:lang w:val="fr-FR" w:eastAsia="fr-FR"/>
             </w:rPr>
           </w:pPr>
-          <w:hyperlink w:anchor="_Toc421612978" w:history="1">
+          <w:hyperlink w:anchor="_Toc421725790" w:history="1">
             <w:r>
               <w:rPr>
                 <w:rStyle w:val="Hyperlink"/>
@@ -1993,7 +1993,7 @@
                 <w:noProof/>
                 <w:webHidden/>
               </w:rPr>
-              <w:instrText xml:space="preserve"> PAGEREF _Toc421612978 \h </w:instrText>
+              <w:instrText xml:space="preserve"> PAGEREF _Toc421725790 \h </w:instrText>
             </w:r>
             <w:r>
               <w:rPr>
@@ -2033,7 +2033,7 @@
               <w:lang w:val="fr-FR" w:eastAsia="fr-FR"/>
             </w:rPr>
           </w:pPr>
-          <w:hyperlink w:anchor="_Toc421612979" w:history="1">
+          <w:hyperlink w:anchor="_Toc421725791" w:history="1">
             <w:r>
               <w:rPr>
                 <w:rStyle w:val="Hyperlink"/>
@@ -2060,7 +2060,7 @@
                 <w:noProof/>
                 <w:webHidden/>
               </w:rPr>
-              <w:instrText xml:space="preserve"> PAGEREF _Toc421612979 \h </w:instrText>
+              <w:instrText xml:space="preserve"> PAGEREF _Toc421725791 \h </w:instrText>
             </w:r>
             <w:r>
               <w:rPr>
@@ -2100,7 +2100,7 @@
               <w:lang w:val="fr-FR" w:eastAsia="fr-FR"/>
             </w:rPr>
           </w:pPr>
-          <w:hyperlink w:anchor="_Toc421612980" w:history="1">
+          <w:hyperlink w:anchor="_Toc421725792" w:history="1">
             <w:r>
               <w:rPr>
                 <w:rStyle w:val="Hyperlink"/>
@@ -2127,7 +2127,7 @@
                 <w:noProof/>
                 <w:webHidden/>
               </w:rPr>
-              <w:instrText xml:space="preserve"> PAGEREF _Toc421612980 \h </w:instrText>
+              <w:instrText xml:space="preserve"> PAGEREF _Toc421725792 \h </w:instrText>
             </w:r>
             <w:r>
               <w:rPr>
@@ -2167,7 +2167,7 @@
               <w:lang w:val="fr-FR" w:eastAsia="fr-FR"/>
             </w:rPr>
           </w:pPr>
-          <w:hyperlink w:anchor="_Toc421612981" w:history="1">
+          <w:hyperlink w:anchor="_Toc421725793" w:history="1">
             <w:r>
               <w:rPr>
                 <w:rStyle w:val="Hyperlink"/>
@@ -2194,7 +2194,7 @@
                 <w:noProof/>
                 <w:webHidden/>
               </w:rPr>
-              <w:instrText xml:space="preserve"> PAGEREF _Toc421612981 \h </w:instrText>
+              <w:instrText xml:space="preserve"> PAGEREF _Toc421725793 \h </w:instrText>
             </w:r>
             <w:r>
               <w:rPr>
@@ -2234,7 +2234,7 @@
               <w:lang w:val="fr-FR" w:eastAsia="fr-FR"/>
             </w:rPr>
           </w:pPr>
-          <w:hyperlink w:anchor="_Toc421612982" w:history="1">
+          <w:hyperlink w:anchor="_Toc421725794" w:history="1">
             <w:r>
               <w:rPr>
                 <w:rStyle w:val="Hyperlink"/>
@@ -2261,7 +2261,7 @@
                 <w:noProof/>
                 <w:webHidden/>
               </w:rPr>
-              <w:instrText xml:space="preserve"> PAGEREF _Toc421612982 \h </w:instrText>
+              <w:instrText xml:space="preserve"> PAGEREF _Toc421725794 \h </w:instrText>
             </w:r>
             <w:r>
               <w:rPr>
@@ -2304,7 +2304,7 @@
               <w:lang w:val="fr-FR" w:eastAsia="fr-FR"/>
             </w:rPr>
           </w:pPr>
-          <w:hyperlink w:anchor="_Toc421612983" w:history="1">
+          <w:hyperlink w:anchor="_Toc421725795" w:history="1">
             <w:r>
               <w:rPr>
                 <w:rStyle w:val="Hyperlink"/>
@@ -2331,7 +2331,7 @@
                 <w:noProof/>
                 <w:webHidden/>
               </w:rPr>
-              <w:instrText xml:space="preserve"> PAGEREF _Toc421612983 \h </w:instrText>
+              <w:instrText xml:space="preserve"> PAGEREF _Toc421725795 \h </w:instrText>
             </w:r>
             <w:r>
               <w:rPr>
@@ -2371,7 +2371,7 @@
               <w:lang w:val="fr-FR" w:eastAsia="fr-FR"/>
             </w:rPr>
           </w:pPr>
-          <w:hyperlink w:anchor="_Toc421612984" w:history="1">
+          <w:hyperlink w:anchor="_Toc421725796" w:history="1">
             <w:r>
               <w:rPr>
                 <w:rStyle w:val="Hyperlink"/>
@@ -2398,7 +2398,7 @@
                 <w:noProof/>
                 <w:webHidden/>
               </w:rPr>
-              <w:instrText xml:space="preserve"> PAGEREF _Toc421612984 \h </w:instrText>
+              <w:instrText xml:space="preserve"> PAGEREF _Toc421725796 \h </w:instrText>
             </w:r>
             <w:r>
               <w:rPr>
@@ -2438,7 +2438,7 @@
               <w:lang w:val="fr-FR" w:eastAsia="fr-FR"/>
             </w:rPr>
           </w:pPr>
-          <w:hyperlink w:anchor="_Toc421612985" w:history="1">
+          <w:hyperlink w:anchor="_Toc421725797" w:history="1">
             <w:r>
               <w:rPr>
                 <w:rStyle w:val="Hyperlink"/>
@@ -2465,7 +2465,7 @@
                 <w:noProof/>
                 <w:webHidden/>
               </w:rPr>
-              <w:instrText xml:space="preserve"> PAGEREF _Toc421612985 \h </w:instrText>
+              <w:instrText xml:space="preserve"> PAGEREF _Toc421725797 \h </w:instrText>
             </w:r>
             <w:r>
               <w:rPr>
@@ -2505,7 +2505,7 @@
               <w:lang w:val="fr-FR" w:eastAsia="fr-FR"/>
             </w:rPr>
           </w:pPr>
-          <w:hyperlink w:anchor="_Toc421612986" w:history="1">
+          <w:hyperlink w:anchor="_Toc421725798" w:history="1">
             <w:r>
               <w:rPr>
                 <w:rStyle w:val="Hyperlink"/>
@@ -2532,7 +2532,7 @@
                 <w:noProof/>
                 <w:webHidden/>
               </w:rPr>
-              <w:instrText xml:space="preserve"> PAGEREF _Toc421612986 \h </w:instrText>
+              <w:instrText xml:space="preserve"> PAGEREF _Toc421725798 \h </w:instrText>
             </w:r>
             <w:r>
               <w:rPr>
@@ -2572,7 +2572,7 @@
               <w:lang w:val="fr-FR" w:eastAsia="fr-FR"/>
             </w:rPr>
           </w:pPr>
-          <w:hyperlink w:anchor="_Toc421612987" w:history="1">
+          <w:hyperlink w:anchor="_Toc421725799" w:history="1">
             <w:r>
               <w:rPr>
                 <w:rStyle w:val="Hyperlink"/>
@@ -2599,7 +2599,7 @@
                 <w:noProof/>
                 <w:webHidden/>
               </w:rPr>
-              <w:instrText xml:space="preserve"> PAGEREF _Toc421612987 \h </w:instrText>
+              <w:instrText xml:space="preserve"> PAGEREF _Toc421725799 \h </w:instrText>
             </w:r>
             <w:r>
               <w:rPr>
@@ -2639,7 +2639,7 @@
               <w:lang w:val="fr-FR" w:eastAsia="fr-FR"/>
             </w:rPr>
           </w:pPr>
-          <w:hyperlink w:anchor="_Toc421612988" w:history="1">
+          <w:hyperlink w:anchor="_Toc421725800" w:history="1">
             <w:r>
               <w:rPr>
                 <w:rStyle w:val="Hyperlink"/>
@@ -2666,7 +2666,7 @@
                 <w:noProof/>
                 <w:webHidden/>
               </w:rPr>
-              <w:instrText xml:space="preserve"> PAGEREF _Toc421612988 \h </w:instrText>
+              <w:instrText xml:space="preserve"> PAGEREF _Toc421725800 \h </w:instrText>
             </w:r>
             <w:r>
               <w:rPr>
@@ -2706,7 +2706,7 @@
               <w:lang w:val="fr-FR" w:eastAsia="fr-FR"/>
             </w:rPr>
           </w:pPr>
-          <w:hyperlink w:anchor="_Toc421612989" w:history="1">
+          <w:hyperlink w:anchor="_Toc421725801" w:history="1">
             <w:r>
               <w:rPr>
                 <w:rStyle w:val="Hyperlink"/>
@@ -2733,7 +2733,7 @@
                 <w:noProof/>
                 <w:webHidden/>
               </w:rPr>
-              <w:instrText xml:space="preserve"> PAGEREF _Toc421612989 \h </w:instrText>
+              <w:instrText xml:space="preserve"> PAGEREF _Toc421725801 \h </w:instrText>
             </w:r>
             <w:r>
               <w:rPr>
@@ -2773,7 +2773,7 @@
               <w:lang w:val="fr-FR" w:eastAsia="fr-FR"/>
             </w:rPr>
           </w:pPr>
-          <w:hyperlink w:anchor="_Toc421612990" w:history="1">
+          <w:hyperlink w:anchor="_Toc421725802" w:history="1">
             <w:r>
               <w:rPr>
                 <w:rStyle w:val="Hyperlink"/>
@@ -2800,7 +2800,7 @@
                 <w:noProof/>
                 <w:webHidden/>
               </w:rPr>
-              <w:instrText xml:space="preserve"> PAGEREF _Toc421612990 \h </w:instrText>
+              <w:instrText xml:space="preserve"> PAGEREF _Toc421725802 \h </w:instrText>
             </w:r>
             <w:r>
               <w:rPr>
@@ -2840,7 +2840,7 @@
               <w:lang w:val="fr-FR" w:eastAsia="fr-FR"/>
             </w:rPr>
           </w:pPr>
-          <w:hyperlink w:anchor="_Toc421612991" w:history="1">
+          <w:hyperlink w:anchor="_Toc421725803" w:history="1">
             <w:r>
               <w:rPr>
                 <w:rStyle w:val="Hyperlink"/>
@@ -2867,7 +2867,7 @@
                 <w:noProof/>
                 <w:webHidden/>
               </w:rPr>
-              <w:instrText xml:space="preserve"> PAGEREF _Toc421612991 \h </w:instrText>
+              <w:instrText xml:space="preserve"> PAGEREF _Toc421725803 \h </w:instrText>
             </w:r>
             <w:r>
               <w:rPr>
@@ -2907,7 +2907,7 @@
               <w:lang w:val="fr-FR" w:eastAsia="fr-FR"/>
             </w:rPr>
           </w:pPr>
-          <w:hyperlink w:anchor="_Toc421612992" w:history="1">
+          <w:hyperlink w:anchor="_Toc421725804" w:history="1">
             <w:r>
               <w:rPr>
                 <w:rStyle w:val="Hyperlink"/>
@@ -2934,7 +2934,7 @@
                 <w:noProof/>
                 <w:webHidden/>
               </w:rPr>
-              <w:instrText xml:space="preserve"> PAGEREF _Toc421612992 \h </w:instrText>
+              <w:instrText xml:space="preserve"> PAGEREF _Toc421725804 \h </w:instrText>
             </w:r>
             <w:r>
               <w:rPr>
@@ -2974,7 +2974,7 @@
               <w:lang w:val="fr-FR" w:eastAsia="fr-FR"/>
             </w:rPr>
           </w:pPr>
-          <w:hyperlink w:anchor="_Toc421612993" w:history="1">
+          <w:hyperlink w:anchor="_Toc421725805" w:history="1">
             <w:r>
               <w:rPr>
                 <w:rStyle w:val="Hyperlink"/>
@@ -3001,7 +3001,7 @@
                 <w:noProof/>
                 <w:webHidden/>
               </w:rPr>
-              <w:instrText xml:space="preserve"> PAGEREF _Toc421612993 \h </w:instrText>
+              <w:instrText xml:space="preserve"> PAGEREF _Toc421725805 \h </w:instrText>
             </w:r>
             <w:r>
               <w:rPr>
@@ -3044,7 +3044,7 @@
               <w:lang w:val="fr-FR" w:eastAsia="fr-FR"/>
             </w:rPr>
           </w:pPr>
-          <w:hyperlink w:anchor="_Toc421612994" w:history="1">
+          <w:hyperlink w:anchor="_Toc421725806" w:history="1">
             <w:r>
               <w:rPr>
                 <w:rStyle w:val="Hyperlink"/>
@@ -3071,7 +3071,7 @@
                 <w:noProof/>
                 <w:webHidden/>
               </w:rPr>
-              <w:instrText xml:space="preserve"> PAGEREF _Toc421612994 \h </w:instrText>
+              <w:instrText xml:space="preserve"> PAGEREF _Toc421725806 \h </w:instrText>
             </w:r>
             <w:r>
               <w:rPr>
@@ -3111,7 +3111,7 @@
               <w:lang w:val="fr-FR" w:eastAsia="fr-FR"/>
             </w:rPr>
           </w:pPr>
-          <w:hyperlink w:anchor="_Toc421612995" w:history="1">
+          <w:hyperlink w:anchor="_Toc421725807" w:history="1">
             <w:r>
               <w:rPr>
                 <w:rStyle w:val="Hyperlink"/>
@@ -3138,7 +3138,7 @@
                 <w:noProof/>
                 <w:webHidden/>
               </w:rPr>
-              <w:instrText xml:space="preserve"> PAGEREF _Toc421612995 \h </w:instrText>
+              <w:instrText xml:space="preserve"> PAGEREF _Toc421725807 \h </w:instrText>
             </w:r>
             <w:r>
               <w:rPr>
@@ -3178,7 +3178,7 @@
               <w:lang w:val="fr-FR" w:eastAsia="fr-FR"/>
             </w:rPr>
           </w:pPr>
-          <w:hyperlink w:anchor="_Toc421612996" w:history="1">
+          <w:hyperlink w:anchor="_Toc421725808" w:history="1">
             <w:r>
               <w:rPr>
                 <w:rStyle w:val="Hyperlink"/>
@@ -3205,7 +3205,7 @@
                 <w:noProof/>
                 <w:webHidden/>
               </w:rPr>
-              <w:instrText xml:space="preserve"> PAGEREF _Toc421612996 \h </w:instrText>
+              <w:instrText xml:space="preserve"> PAGEREF _Toc421725808 \h </w:instrText>
             </w:r>
             <w:r>
               <w:rPr>
@@ -3245,7 +3245,7 @@
               <w:lang w:val="fr-FR" w:eastAsia="fr-FR"/>
             </w:rPr>
           </w:pPr>
-          <w:hyperlink w:anchor="_Toc421612997" w:history="1">
+          <w:hyperlink w:anchor="_Toc421725809" w:history="1">
             <w:r>
               <w:rPr>
                 <w:rStyle w:val="Hyperlink"/>
@@ -3272,7 +3272,7 @@
                 <w:noProof/>
                 <w:webHidden/>
               </w:rPr>
-              <w:instrText xml:space="preserve"> PAGEREF _Toc421612997 \h </w:instrText>
+              <w:instrText xml:space="preserve"> PAGEREF _Toc421725809 \h </w:instrText>
             </w:r>
             <w:r>
               <w:rPr>
@@ -3315,7 +3315,7 @@
               <w:lang w:val="fr-FR" w:eastAsia="fr-FR"/>
             </w:rPr>
           </w:pPr>
-          <w:hyperlink w:anchor="_Toc421612998" w:history="1">
+          <w:hyperlink w:anchor="_Toc421725810" w:history="1">
             <w:r>
               <w:rPr>
                 <w:rStyle w:val="Hyperlink"/>
@@ -3342,7 +3342,7 @@
                 <w:noProof/>
                 <w:webHidden/>
               </w:rPr>
-              <w:instrText xml:space="preserve"> PAGEREF _Toc421612998 \h </w:instrText>
+              <w:instrText xml:space="preserve"> PAGEREF _Toc421725810 \h </w:instrText>
             </w:r>
             <w:r>
               <w:rPr>
@@ -3382,7 +3382,7 @@
               <w:lang w:val="fr-FR" w:eastAsia="fr-FR"/>
             </w:rPr>
           </w:pPr>
-          <w:hyperlink w:anchor="_Toc421612999" w:history="1">
+          <w:hyperlink w:anchor="_Toc421725811" w:history="1">
             <w:r>
               <w:rPr>
                 <w:rStyle w:val="Hyperlink"/>
@@ -3409,7 +3409,7 @@
                 <w:noProof/>
                 <w:webHidden/>
               </w:rPr>
-              <w:instrText xml:space="preserve"> PAGEREF _Toc421612999 \h </w:instrText>
+              <w:instrText xml:space="preserve"> PAGEREF _Toc421725811 \h </w:instrText>
             </w:r>
             <w:r>
               <w:rPr>
@@ -3449,7 +3449,7 @@
               <w:lang w:val="fr-FR" w:eastAsia="fr-FR"/>
             </w:rPr>
           </w:pPr>
-          <w:hyperlink w:anchor="_Toc421613000" w:history="1">
+          <w:hyperlink w:anchor="_Toc421725812" w:history="1">
             <w:r>
               <w:rPr>
                 <w:rStyle w:val="Hyperlink"/>
@@ -3476,7 +3476,7 @@
                 <w:noProof/>
                 <w:webHidden/>
               </w:rPr>
-              <w:instrText xml:space="preserve"> PAGEREF _Toc421613000 \h </w:instrText>
+              <w:instrText xml:space="preserve"> PAGEREF _Toc421725812 \h </w:instrText>
             </w:r>
             <w:r>
               <w:rPr>
@@ -3516,7 +3516,7 @@
               <w:lang w:val="fr-FR" w:eastAsia="fr-FR"/>
             </w:rPr>
           </w:pPr>
-          <w:hyperlink w:anchor="_Toc421613001" w:history="1">
+          <w:hyperlink w:anchor="_Toc421725813" w:history="1">
             <w:r>
               <w:rPr>
                 <w:rStyle w:val="Hyperlink"/>
@@ -3543,7 +3543,7 @@
                 <w:noProof/>
                 <w:webHidden/>
               </w:rPr>
-              <w:instrText xml:space="preserve"> PAGEREF _Toc421613001 \h </w:instrText>
+              <w:instrText xml:space="preserve"> PAGEREF _Toc421725813 \h </w:instrText>
             </w:r>
             <w:r>
               <w:rPr>
@@ -3586,7 +3586,7 @@
               <w:lang w:val="fr-FR" w:eastAsia="fr-FR"/>
             </w:rPr>
           </w:pPr>
-          <w:hyperlink w:anchor="_Toc421613002" w:history="1">
+          <w:hyperlink w:anchor="_Toc421725814" w:history="1">
             <w:r>
               <w:rPr>
                 <w:rStyle w:val="Hyperlink"/>
@@ -3613,7 +3613,7 @@
                 <w:noProof/>
                 <w:webHidden/>
               </w:rPr>
-              <w:instrText xml:space="preserve"> PAGEREF _Toc421613002 \h </w:instrText>
+              <w:instrText xml:space="preserve"> PAGEREF _Toc421725814 \h </w:instrText>
             </w:r>
             <w:r>
               <w:rPr>
@@ -3653,7 +3653,7 @@
               <w:lang w:val="fr-FR" w:eastAsia="fr-FR"/>
             </w:rPr>
           </w:pPr>
-          <w:hyperlink w:anchor="_Toc421613003" w:history="1">
+          <w:hyperlink w:anchor="_Toc421725815" w:history="1">
             <w:r>
               <w:rPr>
                 <w:rStyle w:val="Hyperlink"/>
@@ -3680,7 +3680,7 @@
                 <w:noProof/>
                 <w:webHidden/>
               </w:rPr>
-              <w:instrText xml:space="preserve"> PAGEREF _Toc421613003 \h </w:instrText>
+              <w:instrText xml:space="preserve"> PAGEREF _Toc421725815 \h </w:instrText>
             </w:r>
             <w:r>
               <w:rPr>
@@ -3720,7 +3720,7 @@
               <w:lang w:val="fr-FR" w:eastAsia="fr-FR"/>
             </w:rPr>
           </w:pPr>
-          <w:hyperlink w:anchor="_Toc421613004" w:history="1">
+          <w:hyperlink w:anchor="_Toc421725816" w:history="1">
             <w:r>
               <w:rPr>
                 <w:rStyle w:val="Hyperlink"/>
@@ -3747,7 +3747,7 @@
                 <w:noProof/>
                 <w:webHidden/>
               </w:rPr>
-              <w:instrText xml:space="preserve"> PAGEREF _Toc421613004 \h </w:instrText>
+              <w:instrText xml:space="preserve"> PAGEREF _Toc421725816 \h </w:instrText>
             </w:r>
             <w:r>
               <w:rPr>
@@ -3820,7 +3820,7 @@
       <w:pPr>
         <w:pStyle w:val="Heading1"/>
       </w:pPr>
-      <w:bookmarkStart w:id="2" w:name="_Toc421612954"/>
+      <w:bookmarkStart w:id="2" w:name="_Toc421725766"/>
       <w:r>
         <w:lastRenderedPageBreak/>
         <w:t>About</w:t>
@@ -3860,7 +3860,7 @@
       <w:pPr>
         <w:pStyle w:val="Heading1"/>
       </w:pPr>
-      <w:bookmarkStart w:id="3" w:name="_Toc421612955"/>
+      <w:bookmarkStart w:id="3" w:name="_Toc421725767"/>
       <w:r>
         <w:t>Application</w:t>
       </w:r>
@@ -4062,7 +4062,7 @@
       <w:pPr>
         <w:pStyle w:val="Heading1"/>
       </w:pPr>
-      <w:bookmarkStart w:id="4" w:name="_Toc421612956"/>
+      <w:bookmarkStart w:id="4" w:name="_Toc421725768"/>
       <w:r>
         <w:t>License</w:t>
       </w:r>
@@ -4115,7 +4115,7 @@
       <w:pPr>
         <w:pStyle w:val="Heading1"/>
       </w:pPr>
-      <w:bookmarkStart w:id="5" w:name="_Toc421612957"/>
+      <w:bookmarkStart w:id="5" w:name="_Toc421725769"/>
       <w:r>
         <w:rPr>
           <w:color w:val="FF0000"/>
@@ -4763,7 +4763,7 @@
       <w:pPr>
         <w:pStyle w:val="Heading1"/>
       </w:pPr>
-      <w:bookmarkStart w:id="6" w:name="_Toc421612958"/>
+      <w:bookmarkStart w:id="6" w:name="_Toc421725770"/>
       <w:r>
         <w:lastRenderedPageBreak/>
         <w:t>Pomodoro Technique</w:t>
@@ -4776,17 +4776,11 @@
       </w:r>
       <w:r>
         <w:rPr>
-          <w:sz w:val="32"/>
-          <w:szCs w:val="32"/>
           <w:u w:val="single"/>
         </w:rPr>
         <w:t>rules</w:t>
       </w:r>
       <w:r>
-        <w:rPr>
-          <w:sz w:val="32"/>
-          <w:szCs w:val="32"/>
-        </w:rPr>
         <w:t>*</w:t>
       </w:r>
       <w:r>
@@ -4800,8 +4794,6 @@
       </w:r>
       <w:r>
         <w:rPr>
-          <w:sz w:val="32"/>
-          <w:szCs w:val="32"/>
           <w:u w:val="single"/>
         </w:rPr>
         <w:t>mAP</w:t>
@@ -5670,7 +5662,7 @@
           <w:szCs w:val="32"/>
         </w:rPr>
       </w:pPr>
-      <w:bookmarkStart w:id="7" w:name="_Toc421612959"/>
+      <w:bookmarkStart w:id="7" w:name="_Toc421725771"/>
       <w:r>
         <w:rPr>
           <w:color w:val="FF0000"/>
@@ -5681,10 +5673,7 @@
         <w:t xml:space="preserve"> </w:t>
       </w:r>
       <w:r>
-        <w:t>Pomodoro Technique</w:t>
-      </w:r>
-      <w:r>
-        <w:t>®</w:t>
+        <w:t>Pomodoro Technique®</w:t>
       </w:r>
       <w:r>
         <w:t>’</w:t>
@@ -5696,15 +5685,7 @@
         <w:rPr>
           <w:u w:val="single"/>
         </w:rPr>
-        <w:t xml:space="preserve">sub-tasking </w:t>
-      </w:r>
-      <w:r>
-        <w:rPr>
-          <w:sz w:val="32"/>
-          <w:szCs w:val="32"/>
-          <w:u w:val="single"/>
-        </w:rPr>
-        <w:t>rules</w:t>
+        <w:t>sub-tasking rules</w:t>
       </w:r>
       <w:bookmarkEnd w:id="7"/>
     </w:p>
@@ -6039,7 +6020,7 @@
       <w:pPr>
         <w:pStyle w:val="Heading1"/>
       </w:pPr>
-      <w:bookmarkStart w:id="8" w:name="_Toc421612960"/>
+      <w:bookmarkStart w:id="8" w:name="_Toc421725772"/>
       <w:r>
         <w:rPr>
           <w:color w:val="FF0000"/>
@@ -6054,17 +6035,11 @@
       </w:r>
       <w:r>
         <w:rPr>
-          <w:sz w:val="32"/>
-          <w:szCs w:val="32"/>
           <w:u w:val="single"/>
         </w:rPr>
         <w:t>practices</w:t>
       </w:r>
       <w:r>
-        <w:rPr>
-          <w:sz w:val="32"/>
-          <w:szCs w:val="32"/>
-        </w:rPr>
         <w:t>*</w:t>
       </w:r>
       <w:r>
@@ -6072,8 +6047,6 @@
       </w:r>
       <w:r>
         <w:rPr>
-          <w:sz w:val="32"/>
-          <w:szCs w:val="32"/>
           <w:u w:val="single"/>
         </w:rPr>
         <w:t>mAP</w:t>
@@ -7071,7 +7044,7 @@
       <w:pPr>
         <w:pStyle w:val="Heading1"/>
       </w:pPr>
-      <w:bookmarkStart w:id="9" w:name="_Toc421612961"/>
+      <w:bookmarkStart w:id="9" w:name="_Toc421725773"/>
       <w:r>
         <w:t>Configuration</w:t>
       </w:r>
@@ -7368,7 +7341,7 @@
       <w:pPr>
         <w:pStyle w:val="Heading2"/>
       </w:pPr>
-      <w:bookmarkStart w:id="10" w:name="_Toc421612962"/>
+      <w:bookmarkStart w:id="10" w:name="_Toc421725774"/>
       <w:r>
         <w:t>MySQL</w:t>
       </w:r>
@@ -7977,7 +7950,7 @@
       <w:pPr>
         <w:pStyle w:val="Heading2"/>
       </w:pPr>
-      <w:bookmarkStart w:id="11" w:name="_Toc421612963"/>
+      <w:bookmarkStart w:id="11" w:name="_Toc421725775"/>
       <w:r>
         <w:t>Logger</w:t>
       </w:r>
@@ -8122,7 +8095,7 @@
       <w:pPr>
         <w:pStyle w:val="Heading2"/>
       </w:pPr>
-      <w:bookmarkStart w:id="12" w:name="_Toc421612964"/>
+      <w:bookmarkStart w:id="12" w:name="_Toc421725776"/>
       <w:r>
         <w:t>Google Drive configuration</w:t>
       </w:r>
@@ -8290,7 +8263,7 @@
       <w:pPr>
         <w:pStyle w:val="Heading1"/>
       </w:pPr>
-      <w:bookmarkStart w:id="13" w:name="_Toc421612965"/>
+      <w:bookmarkStart w:id="13" w:name="_Toc421725777"/>
       <w:r>
         <w:t>m</w:t>
       </w:r>
@@ -8307,7 +8280,7 @@
       <w:pPr>
         <w:pStyle w:val="Heading2"/>
       </w:pPr>
-      <w:bookmarkStart w:id="14" w:name="_Toc421612966"/>
+      <w:bookmarkStart w:id="14" w:name="_Toc421725778"/>
       <w:r>
         <w:t>How to set the preferences</w:t>
       </w:r>
@@ -11271,7 +11244,7 @@
       <w:pPr>
         <w:pStyle w:val="Heading1"/>
       </w:pPr>
-      <w:bookmarkStart w:id="34" w:name="_Toc421612967"/>
+      <w:bookmarkStart w:id="34" w:name="_Toc421725779"/>
       <w:r>
         <w:t>Getting Started</w:t>
       </w:r>
@@ -11335,7 +11308,7 @@
       <w:pPr>
         <w:pStyle w:val="Heading2"/>
       </w:pPr>
-      <w:bookmarkStart w:id="35" w:name="_Toc421612968"/>
+      <w:bookmarkStart w:id="35" w:name="_Toc421725780"/>
       <w:r>
         <w:rPr>
           <w:color w:val="FF0000"/>
@@ -12302,7 +12275,7 @@
       <w:pPr>
         <w:pStyle w:val="Heading2"/>
       </w:pPr>
-      <w:bookmarkStart w:id="38" w:name="_Toc421612969"/>
+      <w:bookmarkStart w:id="38" w:name="_Toc421725781"/>
       <w:r>
         <w:rPr>
           <w:color w:val="FF0000"/>
@@ -12833,7 +12806,7 @@
           </wp:anchor>
         </w:drawing>
       </w:r>
-      <w:bookmarkStart w:id="39" w:name="_Toc421612970"/>
+      <w:bookmarkStart w:id="39" w:name="_Toc421725782"/>
       <w:r>
         <w:t>New</w:t>
       </w:r>
@@ -12862,7 +12835,7 @@
       <w:pPr>
         <w:pStyle w:val="Heading2"/>
       </w:pPr>
-      <w:bookmarkStart w:id="40" w:name="_Toc421612971"/>
+      <w:bookmarkStart w:id="40" w:name="_Toc421725783"/>
       <w:r>
         <w:t>How to c</w:t>
       </w:r>
@@ -13220,7 +13193,7 @@
       <w:pPr>
         <w:pStyle w:val="Heading2"/>
       </w:pPr>
-      <w:bookmarkStart w:id="41" w:name="_Toc421612972"/>
+      <w:bookmarkStart w:id="41" w:name="_Toc421725784"/>
       <w:r>
         <w:rPr>
           <w:color w:val="FF0000"/>
@@ -13542,7 +13515,7 @@
       <w:pPr>
         <w:pStyle w:val="Heading2"/>
       </w:pPr>
-      <w:bookmarkStart w:id="42" w:name="_Toc421612973"/>
+      <w:bookmarkStart w:id="42" w:name="_Toc421725785"/>
       <w:r>
         <w:t>How to use the</w:t>
       </w:r>
@@ -13999,7 +13972,7 @@
       <w:pPr>
         <w:pStyle w:val="Heading1"/>
       </w:pPr>
-      <w:bookmarkStart w:id="53" w:name="_Toc421612974"/>
+      <w:bookmarkStart w:id="53" w:name="_Toc421725786"/>
       <w:r>
         <w:lastRenderedPageBreak/>
         <w:t>Main k</w:t>
@@ -14869,7 +14842,7 @@
           </wp:anchor>
         </w:drawing>
       </w:r>
-      <w:bookmarkStart w:id="54" w:name="_Toc421612975"/>
+      <w:bookmarkStart w:id="54" w:name="_Toc421725787"/>
       <w:r>
         <w:t>Ac</w:t>
       </w:r>
@@ -14901,7 +14874,7 @@
       <w:pPr>
         <w:pStyle w:val="Heading2"/>
       </w:pPr>
-      <w:bookmarkStart w:id="55" w:name="_Toc421612976"/>
+      <w:bookmarkStart w:id="55" w:name="_Toc421725788"/>
       <w:r>
         <w:t xml:space="preserve">How to read the </w:t>
       </w:r>
@@ -15222,7 +15195,7 @@
       <w:pPr>
         <w:pStyle w:val="Heading2"/>
       </w:pPr>
-      <w:bookmarkStart w:id="56" w:name="_Toc421612977"/>
+      <w:bookmarkStart w:id="56" w:name="_Toc421725789"/>
       <w:r>
         <w:t xml:space="preserve">Main table: </w:t>
       </w:r>
@@ -16069,7 +16042,7 @@
       <w:pPr>
         <w:pStyle w:val="Heading2"/>
       </w:pPr>
-      <w:bookmarkStart w:id="57" w:name="_Toc421612978"/>
+      <w:bookmarkStart w:id="57" w:name="_Toc421725790"/>
       <w:r>
         <w:rPr>
           <w:color w:val="FF0000"/>
@@ -16605,49 +16578,7 @@
           </w:p>
           <w:p>
             <w:r>
-              <w:t>If the parent task has already</w:t>
-            </w:r>
-            <w:r>
-              <w:t xml:space="preserve"> </w:t>
-            </w:r>
-            <w:r>
-              <w:rPr>
-                <w:b/>
-              </w:rPr>
-              <w:t>started</w:t>
-            </w:r>
-            <w:r>
-              <w:t xml:space="preserve">, the pomodoros of the </w:t>
-            </w:r>
-            <w:r>
-              <w:t xml:space="preserve">selected </w:t>
-            </w:r>
-            <w:r>
-              <w:t>subtask</w:t>
-            </w:r>
-            <w:r>
-              <w:t>(</w:t>
-            </w:r>
-            <w:r>
-              <w:t>s</w:t>
-            </w:r>
-            <w:r>
-              <w:t>)</w:t>
-            </w:r>
-            <w:r>
-              <w:t xml:space="preserve"> won’t be </w:t>
-            </w:r>
-            <w:r>
-              <w:t>subtracted</w:t>
-            </w:r>
-            <w:r>
-              <w:t xml:space="preserve"> from the </w:t>
-            </w:r>
-            <w:r>
-              <w:t xml:space="preserve">pomodoros of the </w:t>
-            </w:r>
-            <w:r>
-              <w:t>parent task.</w:t>
+              <w:t>The pomodoros of the selected subtask(s) are subtracted from the pomodoros of the parent task.</w:t>
             </w:r>
           </w:p>
         </w:tc>
@@ -16669,7 +16600,7 @@
       <w:pPr>
         <w:pStyle w:val="Heading2"/>
       </w:pPr>
-      <w:bookmarkStart w:id="58" w:name="_Toc421612979"/>
+      <w:bookmarkStart w:id="58" w:name="_Toc421725791"/>
       <w:r>
         <w:t>How to use a task</w:t>
       </w:r>
@@ -16774,7 +16705,7 @@
       <w:pPr>
         <w:pStyle w:val="Heading2"/>
       </w:pPr>
-      <w:bookmarkStart w:id="59" w:name="_Toc421612980"/>
+      <w:bookmarkStart w:id="59" w:name="_Toc421725792"/>
       <w:r>
         <w:t>How to edit a task</w:t>
       </w:r>
@@ -16986,7 +16917,7 @@
       <w:pPr>
         <w:pStyle w:val="Heading2"/>
       </w:pPr>
-      <w:bookmarkStart w:id="60" w:name="_Toc421612981"/>
+      <w:bookmarkStart w:id="60" w:name="_Toc421725793"/>
       <w:r>
         <w:t>How to export data</w:t>
       </w:r>
@@ -17477,7 +17408,6 @@
                 <w:b/>
                 <w:color w:val="4F81BD" w:themeColor="accent1"/>
               </w:rPr>
-              <w:lastRenderedPageBreak/>
               <w:t>Year</w:t>
             </w:r>
           </w:p>
@@ -17867,7 +17797,7 @@
       <w:pPr>
         <w:pStyle w:val="Heading2"/>
       </w:pPr>
-      <w:bookmarkStart w:id="67" w:name="_Toc421612982"/>
+      <w:bookmarkStart w:id="67" w:name="_Toc421725794"/>
       <w:r>
         <w:t>How to impor</w:t>
       </w:r>
@@ -18132,7 +18062,7 @@
           </wp:anchor>
         </w:drawing>
       </w:r>
-      <w:bookmarkStart w:id="68" w:name="_Toc421612983"/>
+      <w:bookmarkStart w:id="68" w:name="_Toc421725795"/>
       <w:r>
         <w:t>ToDo</w:t>
       </w:r>
@@ -18182,7 +18112,7 @@
       <w:pPr>
         <w:pStyle w:val="Heading2"/>
       </w:pPr>
-      <w:bookmarkStart w:id="69" w:name="_Toc421612984"/>
+      <w:bookmarkStart w:id="69" w:name="_Toc421725796"/>
       <w:r>
         <w:t>How to work with the timer</w:t>
       </w:r>
@@ -18352,18 +18282,18 @@
         </w:numPr>
       </w:pPr>
       <w:r>
+        <w:t>Do not restart the Set after an urgent interruption</w:t>
+      </w:r>
+      <w:r>
+        <w:t>.</w:t>
+      </w:r>
+    </w:p>
+    <w:p>
+      <w:pPr>
+        <w:ind w:left="1080"/>
+      </w:pPr>
+      <w:r>
         <w:lastRenderedPageBreak/>
-        <w:t>Do not restart the Set after an urgent interruption</w:t>
-      </w:r>
-      <w:r>
-        <w:t>.</w:t>
-      </w:r>
-    </w:p>
-    <w:p>
-      <w:pPr>
-        <w:ind w:left="1080"/>
-      </w:pPr>
-      <w:r>
         <w:t>(</w:t>
       </w:r>
       <w:r>
@@ -19119,7 +19049,7 @@
       <w:pPr>
         <w:pStyle w:val="Heading2"/>
       </w:pPr>
-      <w:bookmarkStart w:id="74" w:name="_Toc421612985"/>
+      <w:bookmarkStart w:id="74" w:name="_Toc421725797"/>
       <w:r>
         <w:t xml:space="preserve">How to read the </w:t>
       </w:r>
@@ -19410,7 +19340,7 @@
       <w:pPr>
         <w:pStyle w:val="Heading2"/>
       </w:pPr>
-      <w:bookmarkStart w:id="75" w:name="_Toc421612986"/>
+      <w:bookmarkStart w:id="75" w:name="_Toc421725798"/>
       <w:r>
         <w:t>How to p</w:t>
       </w:r>
@@ -19476,7 +19406,7 @@
       <w:pPr>
         <w:pStyle w:val="Heading2"/>
       </w:pPr>
-      <w:bookmarkStart w:id="76" w:name="_Toc421612987"/>
+      <w:bookmarkStart w:id="76" w:name="_Toc421725799"/>
       <w:r>
         <w:t>Main ta</w:t>
       </w:r>
@@ -21125,7 +21055,7 @@
       <w:pPr>
         <w:pStyle w:val="Heading2"/>
       </w:pPr>
-      <w:bookmarkStart w:id="77" w:name="_Toc421612988"/>
+      <w:bookmarkStart w:id="77" w:name="_Toc421725800"/>
       <w:r>
         <w:rPr>
           <w:color w:val="FF0000"/>
@@ -22251,34 +22181,20 @@
               </w:rPr>
             </w:pPr>
             <w:r>
-              <w:t xml:space="preserve">If the parent task has already </w:t>
-            </w:r>
-            <w:r>
-              <w:rPr>
-                <w:b/>
-              </w:rPr>
-              <w:t>started</w:t>
-            </w:r>
-            <w:r>
-              <w:t xml:space="preserve">, the pomodoros of the </w:t>
-            </w:r>
-            <w:r>
-              <w:t xml:space="preserve">selected </w:t>
-            </w:r>
-            <w:r>
-              <w:t>subtask</w:t>
-            </w:r>
-            <w:r>
-              <w:t>(</w:t>
-            </w:r>
-            <w:r>
-              <w:t>s</w:t>
-            </w:r>
-            <w:r>
-              <w:t>)</w:t>
-            </w:r>
-            <w:r>
-              <w:t xml:space="preserve"> won’t be subtracted from the pomodoros of the parent task.</w:t>
+              <w:t xml:space="preserve">The pomodoros of the selected </w:t>
+            </w:r>
+            <w:r>
+              <w:t>non-running</w:t>
+            </w:r>
+            <w:r>
+              <w:rPr>
+                <w:sz w:val="20"/>
+                <w:szCs w:val="20"/>
+              </w:rPr>
+              <w:t xml:space="preserve"> </w:t>
+            </w:r>
+            <w:r>
+              <w:t>subtask(s) are subtracted from the pomodoros of the parent task.</w:t>
             </w:r>
           </w:p>
         </w:tc>
@@ -22301,7 +22217,7 @@
       <w:pPr>
         <w:pStyle w:val="Heading2"/>
       </w:pPr>
-      <w:bookmarkStart w:id="78" w:name="_Toc421612989"/>
+      <w:bookmarkStart w:id="78" w:name="_Toc421725801"/>
       <w:r>
         <w:t>How to</w:t>
       </w:r>
@@ -22959,7 +22875,7 @@
       <w:pPr>
         <w:pStyle w:val="Heading2"/>
       </w:pPr>
-      <w:bookmarkStart w:id="79" w:name="_Toc421612990"/>
+      <w:bookmarkStart w:id="79" w:name="_Toc421725802"/>
       <w:r>
         <w:t>How to</w:t>
       </w:r>
@@ -23511,8 +23427,11 @@
           </w:p>
           <w:p>
             <w:r>
+              <w:t xml:space="preserve">mAP will keep track of the button’s location  </w:t>
+            </w:r>
+            <w:r>
               <w:lastRenderedPageBreak/>
-              <w:t>mAP will keep track of the button’s location  and move the cursor accordingly.</w:t>
+              <w:t>and move the cursor accordingly.</w:t>
             </w:r>
           </w:p>
         </w:tc>
@@ -23528,7 +23447,7 @@
       <w:pPr>
         <w:pStyle w:val="Heading2"/>
       </w:pPr>
-      <w:bookmarkStart w:id="80" w:name="_Toc421612991"/>
+      <w:bookmarkStart w:id="80" w:name="_Toc421725803"/>
       <w:r>
         <w:t xml:space="preserve">How to </w:t>
       </w:r>
@@ -23982,7 +23901,7 @@
       <w:pPr>
         <w:pStyle w:val="Heading2"/>
       </w:pPr>
-      <w:bookmarkStart w:id="83" w:name="_Toc421612992"/>
+      <w:bookmarkStart w:id="83" w:name="_Toc421725804"/>
       <w:r>
         <w:t xml:space="preserve">How to </w:t>
       </w:r>
@@ -24363,7 +24282,7 @@
       <w:pPr>
         <w:pStyle w:val="Heading2"/>
       </w:pPr>
-      <w:bookmarkStart w:id="84" w:name="_Toc421612993"/>
+      <w:bookmarkStart w:id="84" w:name="_Toc421725805"/>
       <w:r>
         <w:t xml:space="preserve">How to </w:t>
       </w:r>
@@ -24423,7 +24342,6 @@
         </w:numPr>
       </w:pPr>
       <w:r>
-        <w:lastRenderedPageBreak/>
         <w:t>Ringing:</w:t>
       </w:r>
       <w:r>
@@ -24550,7 +24468,7 @@
           </wp:anchor>
         </w:drawing>
       </w:r>
-      <w:bookmarkStart w:id="85" w:name="_Toc421612994"/>
+      <w:bookmarkStart w:id="85" w:name="_Toc421725806"/>
       <w:r>
         <w:t>Report List / Release Backlog</w:t>
       </w:r>
@@ -24585,7 +24503,7 @@
       <w:pPr>
         <w:pStyle w:val="Heading2"/>
       </w:pPr>
-      <w:bookmarkStart w:id="86" w:name="_Toc421612995"/>
+      <w:bookmarkStart w:id="86" w:name="_Toc421725807"/>
       <w:r>
         <w:t xml:space="preserve">How to read the </w:t>
       </w:r>
@@ -24928,7 +24846,7 @@
       <w:pPr>
         <w:pStyle w:val="Heading2"/>
       </w:pPr>
-      <w:bookmarkStart w:id="87" w:name="_Toc421612996"/>
+      <w:bookmarkStart w:id="87" w:name="_Toc421725808"/>
       <w:r>
         <w:t xml:space="preserve">How to </w:t>
       </w:r>
@@ -25523,7 +25441,7 @@
       <w:pPr>
         <w:pStyle w:val="Heading2"/>
       </w:pPr>
-      <w:bookmarkStart w:id="102" w:name="_Toc421612997"/>
+      <w:bookmarkStart w:id="102" w:name="_Toc421725809"/>
       <w:r>
         <w:t xml:space="preserve">Main table: </w:t>
       </w:r>
@@ -26019,7 +25937,6 @@
                 <w:noProof/>
                 <w:lang w:val="fr-FR" w:eastAsia="fr-FR"/>
               </w:rPr>
-              <w:lastRenderedPageBreak/>
               <w:t>-</w:t>
             </w:r>
           </w:p>
@@ -26159,7 +26076,7 @@
           </wp:anchor>
         </w:drawing>
       </w:r>
-      <w:bookmarkStart w:id="103" w:name="_Toc421612998"/>
+      <w:bookmarkStart w:id="103" w:name="_Toc421725810"/>
       <w:r>
         <w:t>Burndown</w:t>
       </w:r>
@@ -26203,7 +26120,7 @@
       <w:pPr>
         <w:pStyle w:val="Heading2"/>
       </w:pPr>
-      <w:bookmarkStart w:id="104" w:name="_Toc421612999"/>
+      <w:bookmarkStart w:id="104" w:name="_Toc421725811"/>
       <w:r>
         <w:t xml:space="preserve">How to </w:t>
       </w:r>
@@ -27161,7 +27078,6 @@
           <w:b/>
           <w:color w:val="FF0000"/>
         </w:rPr>
-        <w:lastRenderedPageBreak/>
         <w:t>NEW</w:t>
       </w:r>
       <w:r>
@@ -27231,6 +27147,7 @@
         <w:rPr>
           <w:b/>
         </w:rPr>
+        <w:lastRenderedPageBreak/>
         <w:t>Dates</w:t>
       </w:r>
       <w:r>
@@ -27647,7 +27564,7 @@
       <w:pPr>
         <w:pStyle w:val="Heading2"/>
       </w:pPr>
-      <w:bookmarkStart w:id="105" w:name="_Toc421613000"/>
+      <w:bookmarkStart w:id="105" w:name="_Toc421725812"/>
       <w:r>
         <w:rPr>
           <w:color w:val="FF0000"/>
@@ -28031,7 +27948,7 @@
       <w:pPr>
         <w:pStyle w:val="Heading2"/>
       </w:pPr>
-      <w:bookmarkStart w:id="106" w:name="_Toc421613001"/>
+      <w:bookmarkStart w:id="106" w:name="_Toc421725813"/>
       <w:r>
         <w:rPr>
           <w:color w:val="FF0000"/>
@@ -28208,7 +28125,6 @@
         <w:rPr>
           <w:b/>
         </w:rPr>
-        <w:lastRenderedPageBreak/>
         <w:t>Guide</w:t>
       </w:r>
       <w:r>
@@ -28257,6 +28173,7 @@
         <w:rPr>
           <w:b/>
         </w:rPr>
+        <w:lastRenderedPageBreak/>
         <w:t>Scope</w:t>
       </w:r>
       <w:r>
@@ -28454,7 +28371,7 @@
       <w:pPr>
         <w:pStyle w:val="Heading1"/>
       </w:pPr>
-      <w:bookmarkStart w:id="107" w:name="_Toc421613002"/>
+      <w:bookmarkStart w:id="107" w:name="_Toc421725814"/>
       <w:r>
         <w:t>Annex</w:t>
       </w:r>
@@ -28464,7 +28381,7 @@
       <w:pPr>
         <w:pStyle w:val="Heading2"/>
       </w:pPr>
-      <w:bookmarkStart w:id="108" w:name="_Toc421613003"/>
+      <w:bookmarkStart w:id="108" w:name="_Toc421725815"/>
       <w:r>
         <w:t>Themes</w:t>
       </w:r>
@@ -28716,7 +28633,7 @@
       <w:pPr>
         <w:pStyle w:val="Heading2"/>
       </w:pPr>
-      <w:bookmarkStart w:id="109" w:name="_Toc421613004"/>
+      <w:bookmarkStart w:id="109" w:name="_Toc421725816"/>
       <w:r>
         <w:t>Libraries</w:t>
       </w:r>
@@ -28935,7 +28852,7 @@
         <v:path o:extrusionok="f" gradientshapeok="t" o:connecttype="rect"/>
         <o:lock v:ext="edit" aspectratio="t"/>
       </v:shapetype>
-      <v:shape id="_x0000_i1040" type="#_x0000_t75" alt="pomodoro16.png" style="width:16.3pt;height:16.3pt;visibility:visible;mso-wrap-style:square" o:bullet="t">
+      <v:shape id="_x0000_i1042" type="#_x0000_t75" alt="pomodoro16.png" style="width:16.3pt;height:16.3pt;visibility:visible;mso-wrap-style:square" o:bullet="t">
         <v:imagedata r:id="rId1" o:title="pomodoro16"/>
       </v:shape>
     </w:pict>
@@ -34002,7 +33919,7 @@
 </file>
 
 <file path=customXml/itemProps1.xml><?xml version="1.0" encoding="utf-8"?>
-<ds:datastoreItem xmlns:ds="http://schemas.openxmlformats.org/officeDocument/2006/customXml" ds:itemID="{9C930DBA-7898-43A2-B28E-4F84DF851438}">
+<ds:datastoreItem xmlns:ds="http://schemas.openxmlformats.org/officeDocument/2006/customXml" ds:itemID="{21BD5FF1-0E32-41CD-BB25-F73F4D7C8848}">
   <ds:schemaRefs>
     <ds:schemaRef ds:uri="http://schemas.openxmlformats.org/officeDocument/2006/bibliography"/>
   </ds:schemaRefs>

</xml_diff>

<commit_message>
improved insertion and editing of new tasks
</commit_message>
<xml_diff>
--- a/doc/User guides/myAgilePomodoro_4.0.0.docx
+++ b/doc/User guides/myAgilePomodoro_4.0.0.docx
@@ -322,7 +322,7 @@
             </w:rPr>
             <w:fldChar w:fldCharType="separate"/>
           </w:r>
-          <w:hyperlink w:anchor="_Toc422058759" w:history="1">
+          <w:hyperlink w:anchor="_Toc422142353" w:history="1">
             <w:r>
               <w:rPr>
                 <w:rStyle w:val="Hyperlink"/>
@@ -349,7 +349,7 @@
                 <w:noProof/>
                 <w:webHidden/>
               </w:rPr>
-              <w:instrText xml:space="preserve"> PAGEREF _Toc422058759 \h </w:instrText>
+              <w:instrText xml:space="preserve"> PAGEREF _Toc422142353 \h </w:instrText>
             </w:r>
             <w:r>
               <w:rPr>
@@ -392,7 +392,7 @@
               <w:lang w:val="fr-FR" w:eastAsia="fr-FR"/>
             </w:rPr>
           </w:pPr>
-          <w:hyperlink w:anchor="_Toc422058760" w:history="1">
+          <w:hyperlink w:anchor="_Toc422142354" w:history="1">
             <w:r>
               <w:rPr>
                 <w:rStyle w:val="Hyperlink"/>
@@ -419,7 +419,7 @@
                 <w:noProof/>
                 <w:webHidden/>
               </w:rPr>
-              <w:instrText xml:space="preserve"> PAGEREF _Toc422058760 \h </w:instrText>
+              <w:instrText xml:space="preserve"> PAGEREF _Toc422142354 \h </w:instrText>
             </w:r>
             <w:r>
               <w:rPr>
@@ -462,7 +462,7 @@
               <w:lang w:val="fr-FR" w:eastAsia="fr-FR"/>
             </w:rPr>
           </w:pPr>
-          <w:hyperlink w:anchor="_Toc422058761" w:history="1">
+          <w:hyperlink w:anchor="_Toc422142355" w:history="1">
             <w:r>
               <w:rPr>
                 <w:rStyle w:val="Hyperlink"/>
@@ -489,7 +489,7 @@
                 <w:noProof/>
                 <w:webHidden/>
               </w:rPr>
-              <w:instrText xml:space="preserve"> PAGEREF _Toc422058761 \h </w:instrText>
+              <w:instrText xml:space="preserve"> PAGEREF _Toc422142355 \h </w:instrText>
             </w:r>
             <w:r>
               <w:rPr>
@@ -532,7 +532,7 @@
               <w:lang w:val="fr-FR" w:eastAsia="fr-FR"/>
             </w:rPr>
           </w:pPr>
-          <w:hyperlink w:anchor="_Toc422058762" w:history="1">
+          <w:hyperlink w:anchor="_Toc422142356" w:history="1">
             <w:r>
               <w:rPr>
                 <w:rStyle w:val="Hyperlink"/>
@@ -559,7 +559,7 @@
                 <w:noProof/>
                 <w:webHidden/>
               </w:rPr>
-              <w:instrText xml:space="preserve"> PAGEREF _Toc422058762 \h </w:instrText>
+              <w:instrText xml:space="preserve"> PAGEREF _Toc422142356 \h </w:instrText>
             </w:r>
             <w:r>
               <w:rPr>
@@ -602,7 +602,7 @@
               <w:lang w:val="fr-FR" w:eastAsia="fr-FR"/>
             </w:rPr>
           </w:pPr>
-          <w:hyperlink w:anchor="_Toc422058763" w:history="1">
+          <w:hyperlink w:anchor="_Toc422142357" w:history="1">
             <w:r>
               <w:rPr>
                 <w:rStyle w:val="Hyperlink"/>
@@ -629,7 +629,7 @@
                 <w:noProof/>
                 <w:webHidden/>
               </w:rPr>
-              <w:instrText xml:space="preserve"> PAGEREF _Toc422058763 \h </w:instrText>
+              <w:instrText xml:space="preserve"> PAGEREF _Toc422142357 \h </w:instrText>
             </w:r>
             <w:r>
               <w:rPr>
@@ -672,13 +672,13 @@
               <w:lang w:val="fr-FR" w:eastAsia="fr-FR"/>
             </w:rPr>
           </w:pPr>
-          <w:hyperlink w:anchor="_Toc422058764" w:history="1">
+          <w:hyperlink w:anchor="_Toc422142358" w:history="1">
             <w:r>
               <w:rPr>
                 <w:rStyle w:val="Hyperlink"/>
                 <w:noProof/>
               </w:rPr>
-              <w:t>NEW Pomodoro Technique®’ sub-tasking rules</w:t>
+              <w:t>NEW Sub-tasking rules vs mAP</w:t>
             </w:r>
             <w:r>
               <w:rPr>
@@ -699,7 +699,7 @@
                 <w:noProof/>
                 <w:webHidden/>
               </w:rPr>
-              <w:instrText xml:space="preserve"> PAGEREF _Toc422058764 \h </w:instrText>
+              <w:instrText xml:space="preserve"> PAGEREF _Toc422142358 \h </w:instrText>
             </w:r>
             <w:r>
               <w:rPr>
@@ -742,7 +742,7 @@
               <w:lang w:val="fr-FR" w:eastAsia="fr-FR"/>
             </w:rPr>
           </w:pPr>
-          <w:hyperlink w:anchor="_Toc422058765" w:history="1">
+          <w:hyperlink w:anchor="_Toc422142359" w:history="1">
             <w:r>
               <w:rPr>
                 <w:rStyle w:val="Hyperlink"/>
@@ -769,7 +769,7 @@
                 <w:noProof/>
                 <w:webHidden/>
               </w:rPr>
-              <w:instrText xml:space="preserve"> PAGEREF _Toc422058765 \h </w:instrText>
+              <w:instrText xml:space="preserve"> PAGEREF _Toc422142359 \h </w:instrText>
             </w:r>
             <w:r>
               <w:rPr>
@@ -812,7 +812,7 @@
               <w:lang w:val="fr-FR" w:eastAsia="fr-FR"/>
             </w:rPr>
           </w:pPr>
-          <w:hyperlink w:anchor="_Toc422058766" w:history="1">
+          <w:hyperlink w:anchor="_Toc422142360" w:history="1">
             <w:r>
               <w:rPr>
                 <w:rStyle w:val="Hyperlink"/>
@@ -839,7 +839,7 @@
                 <w:noProof/>
                 <w:webHidden/>
               </w:rPr>
-              <w:instrText xml:space="preserve"> PAGEREF _Toc422058766 \h </w:instrText>
+              <w:instrText xml:space="preserve"> PAGEREF _Toc422142360 \h </w:instrText>
             </w:r>
             <w:r>
               <w:rPr>
@@ -879,7 +879,7 @@
               <w:lang w:val="fr-FR" w:eastAsia="fr-FR"/>
             </w:rPr>
           </w:pPr>
-          <w:hyperlink w:anchor="_Toc422058767" w:history="1">
+          <w:hyperlink w:anchor="_Toc422142361" w:history="1">
             <w:r>
               <w:rPr>
                 <w:rStyle w:val="Hyperlink"/>
@@ -906,7 +906,7 @@
                 <w:noProof/>
                 <w:webHidden/>
               </w:rPr>
-              <w:instrText xml:space="preserve"> PAGEREF _Toc422058767 \h </w:instrText>
+              <w:instrText xml:space="preserve"> PAGEREF _Toc422142361 \h </w:instrText>
             </w:r>
             <w:r>
               <w:rPr>
@@ -946,7 +946,7 @@
               <w:lang w:val="fr-FR" w:eastAsia="fr-FR"/>
             </w:rPr>
           </w:pPr>
-          <w:hyperlink w:anchor="_Toc422058768" w:history="1">
+          <w:hyperlink w:anchor="_Toc422142362" w:history="1">
             <w:r>
               <w:rPr>
                 <w:rStyle w:val="Hyperlink"/>
@@ -973,7 +973,7 @@
                 <w:noProof/>
                 <w:webHidden/>
               </w:rPr>
-              <w:instrText xml:space="preserve"> PAGEREF _Toc422058768 \h </w:instrText>
+              <w:instrText xml:space="preserve"> PAGEREF _Toc422142362 \h </w:instrText>
             </w:r>
             <w:r>
               <w:rPr>
@@ -1013,7 +1013,7 @@
               <w:lang w:val="fr-FR" w:eastAsia="fr-FR"/>
             </w:rPr>
           </w:pPr>
-          <w:hyperlink w:anchor="_Toc422058769" w:history="1">
+          <w:hyperlink w:anchor="_Toc422142363" w:history="1">
             <w:r>
               <w:rPr>
                 <w:rStyle w:val="Hyperlink"/>
@@ -1040,7 +1040,7 @@
                 <w:noProof/>
                 <w:webHidden/>
               </w:rPr>
-              <w:instrText xml:space="preserve"> PAGEREF _Toc422058769 \h </w:instrText>
+              <w:instrText xml:space="preserve"> PAGEREF _Toc422142363 \h </w:instrText>
             </w:r>
             <w:r>
               <w:rPr>
@@ -1083,7 +1083,7 @@
               <w:lang w:val="fr-FR" w:eastAsia="fr-FR"/>
             </w:rPr>
           </w:pPr>
-          <w:hyperlink w:anchor="_Toc422058770" w:history="1">
+          <w:hyperlink w:anchor="_Toc422142364" w:history="1">
             <w:r>
               <w:rPr>
                 <w:rStyle w:val="Hyperlink"/>
@@ -1110,7 +1110,7 @@
                 <w:noProof/>
                 <w:webHidden/>
               </w:rPr>
-              <w:instrText xml:space="preserve"> PAGEREF _Toc422058770 \h </w:instrText>
+              <w:instrText xml:space="preserve"> PAGEREF _Toc422142364 \h </w:instrText>
             </w:r>
             <w:r>
               <w:rPr>
@@ -1150,7 +1150,7 @@
               <w:lang w:val="fr-FR" w:eastAsia="fr-FR"/>
             </w:rPr>
           </w:pPr>
-          <w:hyperlink w:anchor="_Toc422058771" w:history="1">
+          <w:hyperlink w:anchor="_Toc422142365" w:history="1">
             <w:r>
               <w:rPr>
                 <w:rStyle w:val="Hyperlink"/>
@@ -1177,7 +1177,7 @@
                 <w:noProof/>
                 <w:webHidden/>
               </w:rPr>
-              <w:instrText xml:space="preserve"> PAGEREF _Toc422058771 \h </w:instrText>
+              <w:instrText xml:space="preserve"> PAGEREF _Toc422142365 \h </w:instrText>
             </w:r>
             <w:r>
               <w:rPr>
@@ -1220,7 +1220,7 @@
               <w:lang w:val="fr-FR" w:eastAsia="fr-FR"/>
             </w:rPr>
           </w:pPr>
-          <w:hyperlink w:anchor="_Toc422058772" w:history="1">
+          <w:hyperlink w:anchor="_Toc422142366" w:history="1">
             <w:r>
               <w:rPr>
                 <w:rStyle w:val="Hyperlink"/>
@@ -1247,7 +1247,7 @@
                 <w:noProof/>
                 <w:webHidden/>
               </w:rPr>
-              <w:instrText xml:space="preserve"> PAGEREF _Toc422058772 \h </w:instrText>
+              <w:instrText xml:space="preserve"> PAGEREF _Toc422142366 \h </w:instrText>
             </w:r>
             <w:r>
               <w:rPr>
@@ -1287,7 +1287,7 @@
               <w:lang w:val="fr-FR" w:eastAsia="fr-FR"/>
             </w:rPr>
           </w:pPr>
-          <w:hyperlink w:anchor="_Toc422058773" w:history="1">
+          <w:hyperlink w:anchor="_Toc422142367" w:history="1">
             <w:r>
               <w:rPr>
                 <w:rStyle w:val="Hyperlink"/>
@@ -1314,7 +1314,7 @@
                 <w:noProof/>
                 <w:webHidden/>
               </w:rPr>
-              <w:instrText xml:space="preserve"> PAGEREF _Toc422058773 \h </w:instrText>
+              <w:instrText xml:space="preserve"> PAGEREF _Toc422142367 \h </w:instrText>
             </w:r>
             <w:r>
               <w:rPr>
@@ -1354,7 +1354,7 @@
               <w:lang w:val="fr-FR" w:eastAsia="fr-FR"/>
             </w:rPr>
           </w:pPr>
-          <w:hyperlink w:anchor="_Toc422058774" w:history="1">
+          <w:hyperlink w:anchor="_Toc422142368" w:history="1">
             <w:r>
               <w:rPr>
                 <w:rStyle w:val="Hyperlink"/>
@@ -1381,7 +1381,7 @@
                 <w:noProof/>
                 <w:webHidden/>
               </w:rPr>
-              <w:instrText xml:space="preserve"> PAGEREF _Toc422058774 \h </w:instrText>
+              <w:instrText xml:space="preserve"> PAGEREF _Toc422142368 \h </w:instrText>
             </w:r>
             <w:r>
               <w:rPr>
@@ -1424,7 +1424,7 @@
               <w:lang w:val="fr-FR" w:eastAsia="fr-FR"/>
             </w:rPr>
           </w:pPr>
-          <w:hyperlink w:anchor="_Toc422058775" w:history="1">
+          <w:hyperlink w:anchor="_Toc422142369" w:history="1">
             <w:r>
               <w:rPr>
                 <w:rStyle w:val="Hyperlink"/>
@@ -1451,7 +1451,7 @@
                 <w:noProof/>
                 <w:webHidden/>
               </w:rPr>
-              <w:instrText xml:space="preserve"> PAGEREF _Toc422058775 \h </w:instrText>
+              <w:instrText xml:space="preserve"> PAGEREF _Toc422142369 \h </w:instrText>
             </w:r>
             <w:r>
               <w:rPr>
@@ -1491,7 +1491,7 @@
               <w:lang w:val="fr-FR" w:eastAsia="fr-FR"/>
             </w:rPr>
           </w:pPr>
-          <w:hyperlink w:anchor="_Toc422058776" w:history="1">
+          <w:hyperlink w:anchor="_Toc422142370" w:history="1">
             <w:r>
               <w:rPr>
                 <w:rStyle w:val="Hyperlink"/>
@@ -1518,7 +1518,7 @@
                 <w:noProof/>
                 <w:webHidden/>
               </w:rPr>
-              <w:instrText xml:space="preserve"> PAGEREF _Toc422058776 \h </w:instrText>
+              <w:instrText xml:space="preserve"> PAGEREF _Toc422142370 \h </w:instrText>
             </w:r>
             <w:r>
               <w:rPr>
@@ -1558,7 +1558,7 @@
               <w:lang w:val="fr-FR" w:eastAsia="fr-FR"/>
             </w:rPr>
           </w:pPr>
-          <w:hyperlink w:anchor="_Toc422058777" w:history="1">
+          <w:hyperlink w:anchor="_Toc422142371" w:history="1">
             <w:r>
               <w:rPr>
                 <w:rStyle w:val="Hyperlink"/>
@@ -1585,7 +1585,7 @@
                 <w:noProof/>
                 <w:webHidden/>
               </w:rPr>
-              <w:instrText xml:space="preserve"> PAGEREF _Toc422058777 \h </w:instrText>
+              <w:instrText xml:space="preserve"> PAGEREF _Toc422142371 \h </w:instrText>
             </w:r>
             <w:r>
               <w:rPr>
@@ -1625,7 +1625,7 @@
               <w:lang w:val="fr-FR" w:eastAsia="fr-FR"/>
             </w:rPr>
           </w:pPr>
-          <w:hyperlink w:anchor="_Toc422058778" w:history="1">
+          <w:hyperlink w:anchor="_Toc422142372" w:history="1">
             <w:r>
               <w:rPr>
                 <w:rStyle w:val="Hyperlink"/>
@@ -1652,7 +1652,7 @@
                 <w:noProof/>
                 <w:webHidden/>
               </w:rPr>
-              <w:instrText xml:space="preserve"> PAGEREF _Toc422058778 \h </w:instrText>
+              <w:instrText xml:space="preserve"> PAGEREF _Toc422142372 \h </w:instrText>
             </w:r>
             <w:r>
               <w:rPr>
@@ -1695,7 +1695,7 @@
               <w:lang w:val="fr-FR" w:eastAsia="fr-FR"/>
             </w:rPr>
           </w:pPr>
-          <w:hyperlink w:anchor="_Toc422058779" w:history="1">
+          <w:hyperlink w:anchor="_Toc422142373" w:history="1">
             <w:r>
               <w:rPr>
                 <w:rStyle w:val="Hyperlink"/>
@@ -1722,7 +1722,7 @@
                 <w:noProof/>
                 <w:webHidden/>
               </w:rPr>
-              <w:instrText xml:space="preserve"> PAGEREF _Toc422058779 \h </w:instrText>
+              <w:instrText xml:space="preserve"> PAGEREF _Toc422142373 \h </w:instrText>
             </w:r>
             <w:r>
               <w:rPr>
@@ -1765,7 +1765,7 @@
               <w:lang w:val="fr-FR" w:eastAsia="fr-FR"/>
             </w:rPr>
           </w:pPr>
-          <w:hyperlink w:anchor="_Toc422058780" w:history="1">
+          <w:hyperlink w:anchor="_Toc422142374" w:history="1">
             <w:r>
               <w:rPr>
                 <w:rStyle w:val="Hyperlink"/>
@@ -1792,7 +1792,7 @@
                 <w:noProof/>
                 <w:webHidden/>
               </w:rPr>
-              <w:instrText xml:space="preserve"> PAGEREF _Toc422058780 \h </w:instrText>
+              <w:instrText xml:space="preserve"> PAGEREF _Toc422142374 \h </w:instrText>
             </w:r>
             <w:r>
               <w:rPr>
@@ -1832,7 +1832,7 @@
               <w:lang w:val="fr-FR" w:eastAsia="fr-FR"/>
             </w:rPr>
           </w:pPr>
-          <w:hyperlink w:anchor="_Toc422058781" w:history="1">
+          <w:hyperlink w:anchor="_Toc422142375" w:history="1">
             <w:r>
               <w:rPr>
                 <w:rStyle w:val="Hyperlink"/>
@@ -1859,7 +1859,7 @@
                 <w:noProof/>
                 <w:webHidden/>
               </w:rPr>
-              <w:instrText xml:space="preserve"> PAGEREF _Toc422058781 \h </w:instrText>
+              <w:instrText xml:space="preserve"> PAGEREF _Toc422142375 \h </w:instrText>
             </w:r>
             <w:r>
               <w:rPr>
@@ -1899,7 +1899,7 @@
               <w:lang w:val="fr-FR" w:eastAsia="fr-FR"/>
             </w:rPr>
           </w:pPr>
-          <w:hyperlink w:anchor="_Toc422058782" w:history="1">
+          <w:hyperlink w:anchor="_Toc422142376" w:history="1">
             <w:r>
               <w:rPr>
                 <w:rStyle w:val="Hyperlink"/>
@@ -1926,7 +1926,7 @@
                 <w:noProof/>
                 <w:webHidden/>
               </w:rPr>
-              <w:instrText xml:space="preserve"> PAGEREF _Toc422058782 \h </w:instrText>
+              <w:instrText xml:space="preserve"> PAGEREF _Toc422142376 \h </w:instrText>
             </w:r>
             <w:r>
               <w:rPr>
@@ -1966,7 +1966,7 @@
               <w:lang w:val="fr-FR" w:eastAsia="fr-FR"/>
             </w:rPr>
           </w:pPr>
-          <w:hyperlink w:anchor="_Toc422058783" w:history="1">
+          <w:hyperlink w:anchor="_Toc422142377" w:history="1">
             <w:r>
               <w:rPr>
                 <w:rStyle w:val="Hyperlink"/>
@@ -1993,7 +1993,7 @@
                 <w:noProof/>
                 <w:webHidden/>
               </w:rPr>
-              <w:instrText xml:space="preserve"> PAGEREF _Toc422058783 \h </w:instrText>
+              <w:instrText xml:space="preserve"> PAGEREF _Toc422142377 \h </w:instrText>
             </w:r>
             <w:r>
               <w:rPr>
@@ -2033,7 +2033,7 @@
               <w:lang w:val="fr-FR" w:eastAsia="fr-FR"/>
             </w:rPr>
           </w:pPr>
-          <w:hyperlink w:anchor="_Toc422058784" w:history="1">
+          <w:hyperlink w:anchor="_Toc422142378" w:history="1">
             <w:r>
               <w:rPr>
                 <w:rStyle w:val="Hyperlink"/>
@@ -2060,7 +2060,7 @@
                 <w:noProof/>
                 <w:webHidden/>
               </w:rPr>
-              <w:instrText xml:space="preserve"> PAGEREF _Toc422058784 \h </w:instrText>
+              <w:instrText xml:space="preserve"> PAGEREF _Toc422142378 \h </w:instrText>
             </w:r>
             <w:r>
               <w:rPr>
@@ -2100,7 +2100,7 @@
               <w:lang w:val="fr-FR" w:eastAsia="fr-FR"/>
             </w:rPr>
           </w:pPr>
-          <w:hyperlink w:anchor="_Toc422058785" w:history="1">
+          <w:hyperlink w:anchor="_Toc422142379" w:history="1">
             <w:r>
               <w:rPr>
                 <w:rStyle w:val="Hyperlink"/>
@@ -2127,7 +2127,7 @@
                 <w:noProof/>
                 <w:webHidden/>
               </w:rPr>
-              <w:instrText xml:space="preserve"> PAGEREF _Toc422058785 \h </w:instrText>
+              <w:instrText xml:space="preserve"> PAGEREF _Toc422142379 \h </w:instrText>
             </w:r>
             <w:r>
               <w:rPr>
@@ -2167,7 +2167,7 @@
               <w:lang w:val="fr-FR" w:eastAsia="fr-FR"/>
             </w:rPr>
           </w:pPr>
-          <w:hyperlink w:anchor="_Toc422058786" w:history="1">
+          <w:hyperlink w:anchor="_Toc422142380" w:history="1">
             <w:r>
               <w:rPr>
                 <w:rStyle w:val="Hyperlink"/>
@@ -2194,7 +2194,7 @@
                 <w:noProof/>
                 <w:webHidden/>
               </w:rPr>
-              <w:instrText xml:space="preserve"> PAGEREF _Toc422058786 \h </w:instrText>
+              <w:instrText xml:space="preserve"> PAGEREF _Toc422142380 \h </w:instrText>
             </w:r>
             <w:r>
               <w:rPr>
@@ -2234,7 +2234,7 @@
               <w:lang w:val="fr-FR" w:eastAsia="fr-FR"/>
             </w:rPr>
           </w:pPr>
-          <w:hyperlink w:anchor="_Toc422058787" w:history="1">
+          <w:hyperlink w:anchor="_Toc422142381" w:history="1">
             <w:r>
               <w:rPr>
                 <w:rStyle w:val="Hyperlink"/>
@@ -2261,7 +2261,7 @@
                 <w:noProof/>
                 <w:webHidden/>
               </w:rPr>
-              <w:instrText xml:space="preserve"> PAGEREF _Toc422058787 \h </w:instrText>
+              <w:instrText xml:space="preserve"> PAGEREF _Toc422142381 \h </w:instrText>
             </w:r>
             <w:r>
               <w:rPr>
@@ -2304,7 +2304,7 @@
               <w:lang w:val="fr-FR" w:eastAsia="fr-FR"/>
             </w:rPr>
           </w:pPr>
-          <w:hyperlink w:anchor="_Toc422058788" w:history="1">
+          <w:hyperlink w:anchor="_Toc422142382" w:history="1">
             <w:r>
               <w:rPr>
                 <w:rStyle w:val="Hyperlink"/>
@@ -2331,7 +2331,7 @@
                 <w:noProof/>
                 <w:webHidden/>
               </w:rPr>
-              <w:instrText xml:space="preserve"> PAGEREF _Toc422058788 \h </w:instrText>
+              <w:instrText xml:space="preserve"> PAGEREF _Toc422142382 \h </w:instrText>
             </w:r>
             <w:r>
               <w:rPr>
@@ -2371,7 +2371,7 @@
               <w:lang w:val="fr-FR" w:eastAsia="fr-FR"/>
             </w:rPr>
           </w:pPr>
-          <w:hyperlink w:anchor="_Toc422058789" w:history="1">
+          <w:hyperlink w:anchor="_Toc422142383" w:history="1">
             <w:r>
               <w:rPr>
                 <w:rStyle w:val="Hyperlink"/>
@@ -2398,7 +2398,7 @@
                 <w:noProof/>
                 <w:webHidden/>
               </w:rPr>
-              <w:instrText xml:space="preserve"> PAGEREF _Toc422058789 \h </w:instrText>
+              <w:instrText xml:space="preserve"> PAGEREF _Toc422142383 \h </w:instrText>
             </w:r>
             <w:r>
               <w:rPr>
@@ -2438,7 +2438,7 @@
               <w:lang w:val="fr-FR" w:eastAsia="fr-FR"/>
             </w:rPr>
           </w:pPr>
-          <w:hyperlink w:anchor="_Toc422058790" w:history="1">
+          <w:hyperlink w:anchor="_Toc422142384" w:history="1">
             <w:r>
               <w:rPr>
                 <w:rStyle w:val="Hyperlink"/>
@@ -2465,7 +2465,7 @@
                 <w:noProof/>
                 <w:webHidden/>
               </w:rPr>
-              <w:instrText xml:space="preserve"> PAGEREF _Toc422058790 \h </w:instrText>
+              <w:instrText xml:space="preserve"> PAGEREF _Toc422142384 \h </w:instrText>
             </w:r>
             <w:r>
               <w:rPr>
@@ -2505,7 +2505,7 @@
               <w:lang w:val="fr-FR" w:eastAsia="fr-FR"/>
             </w:rPr>
           </w:pPr>
-          <w:hyperlink w:anchor="_Toc422058791" w:history="1">
+          <w:hyperlink w:anchor="_Toc422142385" w:history="1">
             <w:r>
               <w:rPr>
                 <w:rStyle w:val="Hyperlink"/>
@@ -2532,7 +2532,7 @@
                 <w:noProof/>
                 <w:webHidden/>
               </w:rPr>
-              <w:instrText xml:space="preserve"> PAGEREF _Toc422058791 \h </w:instrText>
+              <w:instrText xml:space="preserve"> PAGEREF _Toc422142385 \h </w:instrText>
             </w:r>
             <w:r>
               <w:rPr>
@@ -2572,7 +2572,7 @@
               <w:lang w:val="fr-FR" w:eastAsia="fr-FR"/>
             </w:rPr>
           </w:pPr>
-          <w:hyperlink w:anchor="_Toc422058792" w:history="1">
+          <w:hyperlink w:anchor="_Toc422142386" w:history="1">
             <w:r>
               <w:rPr>
                 <w:rStyle w:val="Hyperlink"/>
@@ -2599,7 +2599,7 @@
                 <w:noProof/>
                 <w:webHidden/>
               </w:rPr>
-              <w:instrText xml:space="preserve"> PAGEREF _Toc422058792 \h </w:instrText>
+              <w:instrText xml:space="preserve"> PAGEREF _Toc422142386 \h </w:instrText>
             </w:r>
             <w:r>
               <w:rPr>
@@ -2639,7 +2639,7 @@
               <w:lang w:val="fr-FR" w:eastAsia="fr-FR"/>
             </w:rPr>
           </w:pPr>
-          <w:hyperlink w:anchor="_Toc422058793" w:history="1">
+          <w:hyperlink w:anchor="_Toc422142387" w:history="1">
             <w:r>
               <w:rPr>
                 <w:rStyle w:val="Hyperlink"/>
@@ -2666,7 +2666,7 @@
                 <w:noProof/>
                 <w:webHidden/>
               </w:rPr>
-              <w:instrText xml:space="preserve"> PAGEREF _Toc422058793 \h </w:instrText>
+              <w:instrText xml:space="preserve"> PAGEREF _Toc422142387 \h </w:instrText>
             </w:r>
             <w:r>
               <w:rPr>
@@ -2706,7 +2706,7 @@
               <w:lang w:val="fr-FR" w:eastAsia="fr-FR"/>
             </w:rPr>
           </w:pPr>
-          <w:hyperlink w:anchor="_Toc422058794" w:history="1">
+          <w:hyperlink w:anchor="_Toc422142388" w:history="1">
             <w:r>
               <w:rPr>
                 <w:rStyle w:val="Hyperlink"/>
@@ -2733,7 +2733,7 @@
                 <w:noProof/>
                 <w:webHidden/>
               </w:rPr>
-              <w:instrText xml:space="preserve"> PAGEREF _Toc422058794 \h </w:instrText>
+              <w:instrText xml:space="preserve"> PAGEREF _Toc422142388 \h </w:instrText>
             </w:r>
             <w:r>
               <w:rPr>
@@ -2773,7 +2773,7 @@
               <w:lang w:val="fr-FR" w:eastAsia="fr-FR"/>
             </w:rPr>
           </w:pPr>
-          <w:hyperlink w:anchor="_Toc422058795" w:history="1">
+          <w:hyperlink w:anchor="_Toc422142389" w:history="1">
             <w:r>
               <w:rPr>
                 <w:rStyle w:val="Hyperlink"/>
@@ -2800,7 +2800,7 @@
                 <w:noProof/>
                 <w:webHidden/>
               </w:rPr>
-              <w:instrText xml:space="preserve"> PAGEREF _Toc422058795 \h </w:instrText>
+              <w:instrText xml:space="preserve"> PAGEREF _Toc422142389 \h </w:instrText>
             </w:r>
             <w:r>
               <w:rPr>
@@ -2840,7 +2840,7 @@
               <w:lang w:val="fr-FR" w:eastAsia="fr-FR"/>
             </w:rPr>
           </w:pPr>
-          <w:hyperlink w:anchor="_Toc422058796" w:history="1">
+          <w:hyperlink w:anchor="_Toc422142390" w:history="1">
             <w:r>
               <w:rPr>
                 <w:rStyle w:val="Hyperlink"/>
@@ -2867,7 +2867,7 @@
                 <w:noProof/>
                 <w:webHidden/>
               </w:rPr>
-              <w:instrText xml:space="preserve"> PAGEREF _Toc422058796 \h </w:instrText>
+              <w:instrText xml:space="preserve"> PAGEREF _Toc422142390 \h </w:instrText>
             </w:r>
             <w:r>
               <w:rPr>
@@ -2907,7 +2907,7 @@
               <w:lang w:val="fr-FR" w:eastAsia="fr-FR"/>
             </w:rPr>
           </w:pPr>
-          <w:hyperlink w:anchor="_Toc422058797" w:history="1">
+          <w:hyperlink w:anchor="_Toc422142391" w:history="1">
             <w:r>
               <w:rPr>
                 <w:rStyle w:val="Hyperlink"/>
@@ -2934,7 +2934,7 @@
                 <w:noProof/>
                 <w:webHidden/>
               </w:rPr>
-              <w:instrText xml:space="preserve"> PAGEREF _Toc422058797 \h </w:instrText>
+              <w:instrText xml:space="preserve"> PAGEREF _Toc422142391 \h </w:instrText>
             </w:r>
             <w:r>
               <w:rPr>
@@ -2974,7 +2974,7 @@
               <w:lang w:val="fr-FR" w:eastAsia="fr-FR"/>
             </w:rPr>
           </w:pPr>
-          <w:hyperlink w:anchor="_Toc422058798" w:history="1">
+          <w:hyperlink w:anchor="_Toc422142392" w:history="1">
             <w:r>
               <w:rPr>
                 <w:rStyle w:val="Hyperlink"/>
@@ -3001,7 +3001,7 @@
                 <w:noProof/>
                 <w:webHidden/>
               </w:rPr>
-              <w:instrText xml:space="preserve"> PAGEREF _Toc422058798 \h </w:instrText>
+              <w:instrText xml:space="preserve"> PAGEREF _Toc422142392 \h </w:instrText>
             </w:r>
             <w:r>
               <w:rPr>
@@ -3044,7 +3044,7 @@
               <w:lang w:val="fr-FR" w:eastAsia="fr-FR"/>
             </w:rPr>
           </w:pPr>
-          <w:hyperlink w:anchor="_Toc422058799" w:history="1">
+          <w:hyperlink w:anchor="_Toc422142393" w:history="1">
             <w:r>
               <w:rPr>
                 <w:rStyle w:val="Hyperlink"/>
@@ -3071,7 +3071,7 @@
                 <w:noProof/>
                 <w:webHidden/>
               </w:rPr>
-              <w:instrText xml:space="preserve"> PAGEREF _Toc422058799 \h </w:instrText>
+              <w:instrText xml:space="preserve"> PAGEREF _Toc422142393 \h </w:instrText>
             </w:r>
             <w:r>
               <w:rPr>
@@ -3111,7 +3111,7 @@
               <w:lang w:val="fr-FR" w:eastAsia="fr-FR"/>
             </w:rPr>
           </w:pPr>
-          <w:hyperlink w:anchor="_Toc422058800" w:history="1">
+          <w:hyperlink w:anchor="_Toc422142394" w:history="1">
             <w:r>
               <w:rPr>
                 <w:rStyle w:val="Hyperlink"/>
@@ -3138,7 +3138,7 @@
                 <w:noProof/>
                 <w:webHidden/>
               </w:rPr>
-              <w:instrText xml:space="preserve"> PAGEREF _Toc422058800 \h </w:instrText>
+              <w:instrText xml:space="preserve"> PAGEREF _Toc422142394 \h </w:instrText>
             </w:r>
             <w:r>
               <w:rPr>
@@ -3178,7 +3178,7 @@
               <w:lang w:val="fr-FR" w:eastAsia="fr-FR"/>
             </w:rPr>
           </w:pPr>
-          <w:hyperlink w:anchor="_Toc422058801" w:history="1">
+          <w:hyperlink w:anchor="_Toc422142395" w:history="1">
             <w:r>
               <w:rPr>
                 <w:rStyle w:val="Hyperlink"/>
@@ -3205,7 +3205,7 @@
                 <w:noProof/>
                 <w:webHidden/>
               </w:rPr>
-              <w:instrText xml:space="preserve"> PAGEREF _Toc422058801 \h </w:instrText>
+              <w:instrText xml:space="preserve"> PAGEREF _Toc422142395 \h </w:instrText>
             </w:r>
             <w:r>
               <w:rPr>
@@ -3245,7 +3245,7 @@
               <w:lang w:val="fr-FR" w:eastAsia="fr-FR"/>
             </w:rPr>
           </w:pPr>
-          <w:hyperlink w:anchor="_Toc422058802" w:history="1">
+          <w:hyperlink w:anchor="_Toc422142396" w:history="1">
             <w:r>
               <w:rPr>
                 <w:rStyle w:val="Hyperlink"/>
@@ -3272,7 +3272,7 @@
                 <w:noProof/>
                 <w:webHidden/>
               </w:rPr>
-              <w:instrText xml:space="preserve"> PAGEREF _Toc422058802 \h </w:instrText>
+              <w:instrText xml:space="preserve"> PAGEREF _Toc422142396 \h </w:instrText>
             </w:r>
             <w:r>
               <w:rPr>
@@ -3315,7 +3315,7 @@
               <w:lang w:val="fr-FR" w:eastAsia="fr-FR"/>
             </w:rPr>
           </w:pPr>
-          <w:hyperlink w:anchor="_Toc422058803" w:history="1">
+          <w:hyperlink w:anchor="_Toc422142397" w:history="1">
             <w:r>
               <w:rPr>
                 <w:rStyle w:val="Hyperlink"/>
@@ -3342,7 +3342,7 @@
                 <w:noProof/>
                 <w:webHidden/>
               </w:rPr>
-              <w:instrText xml:space="preserve"> PAGEREF _Toc422058803 \h </w:instrText>
+              <w:instrText xml:space="preserve"> PAGEREF _Toc422142397 \h </w:instrText>
             </w:r>
             <w:r>
               <w:rPr>
@@ -3382,7 +3382,7 @@
               <w:lang w:val="fr-FR" w:eastAsia="fr-FR"/>
             </w:rPr>
           </w:pPr>
-          <w:hyperlink w:anchor="_Toc422058804" w:history="1">
+          <w:hyperlink w:anchor="_Toc422142398" w:history="1">
             <w:r>
               <w:rPr>
                 <w:rStyle w:val="Hyperlink"/>
@@ -3409,7 +3409,7 @@
                 <w:noProof/>
                 <w:webHidden/>
               </w:rPr>
-              <w:instrText xml:space="preserve"> PAGEREF _Toc422058804 \h </w:instrText>
+              <w:instrText xml:space="preserve"> PAGEREF _Toc422142398 \h </w:instrText>
             </w:r>
             <w:r>
               <w:rPr>
@@ -3449,7 +3449,7 @@
               <w:lang w:val="fr-FR" w:eastAsia="fr-FR"/>
             </w:rPr>
           </w:pPr>
-          <w:hyperlink w:anchor="_Toc422058805" w:history="1">
+          <w:hyperlink w:anchor="_Toc422142399" w:history="1">
             <w:r>
               <w:rPr>
                 <w:rStyle w:val="Hyperlink"/>
@@ -3476,7 +3476,7 @@
                 <w:noProof/>
                 <w:webHidden/>
               </w:rPr>
-              <w:instrText xml:space="preserve"> PAGEREF _Toc422058805 \h </w:instrText>
+              <w:instrText xml:space="preserve"> PAGEREF _Toc422142399 \h </w:instrText>
             </w:r>
             <w:r>
               <w:rPr>
@@ -3516,7 +3516,7 @@
               <w:lang w:val="fr-FR" w:eastAsia="fr-FR"/>
             </w:rPr>
           </w:pPr>
-          <w:hyperlink w:anchor="_Toc422058806" w:history="1">
+          <w:hyperlink w:anchor="_Toc422142400" w:history="1">
             <w:r>
               <w:rPr>
                 <w:rStyle w:val="Hyperlink"/>
@@ -3543,7 +3543,7 @@
                 <w:noProof/>
                 <w:webHidden/>
               </w:rPr>
-              <w:instrText xml:space="preserve"> PAGEREF _Toc422058806 \h </w:instrText>
+              <w:instrText xml:space="preserve"> PAGEREF _Toc422142400 \h </w:instrText>
             </w:r>
             <w:r>
               <w:rPr>
@@ -3586,7 +3586,7 @@
               <w:lang w:val="fr-FR" w:eastAsia="fr-FR"/>
             </w:rPr>
           </w:pPr>
-          <w:hyperlink w:anchor="_Toc422058807" w:history="1">
+          <w:hyperlink w:anchor="_Toc422142401" w:history="1">
             <w:r>
               <w:rPr>
                 <w:rStyle w:val="Hyperlink"/>
@@ -3613,7 +3613,7 @@
                 <w:noProof/>
                 <w:webHidden/>
               </w:rPr>
-              <w:instrText xml:space="preserve"> PAGEREF _Toc422058807 \h </w:instrText>
+              <w:instrText xml:space="preserve"> PAGEREF _Toc422142401 \h </w:instrText>
             </w:r>
             <w:r>
               <w:rPr>
@@ -3653,7 +3653,7 @@
               <w:lang w:val="fr-FR" w:eastAsia="fr-FR"/>
             </w:rPr>
           </w:pPr>
-          <w:hyperlink w:anchor="_Toc422058808" w:history="1">
+          <w:hyperlink w:anchor="_Toc422142402" w:history="1">
             <w:r>
               <w:rPr>
                 <w:rStyle w:val="Hyperlink"/>
@@ -3680,7 +3680,7 @@
                 <w:noProof/>
                 <w:webHidden/>
               </w:rPr>
-              <w:instrText xml:space="preserve"> PAGEREF _Toc422058808 \h </w:instrText>
+              <w:instrText xml:space="preserve"> PAGEREF _Toc422142402 \h </w:instrText>
             </w:r>
             <w:r>
               <w:rPr>
@@ -3720,7 +3720,7 @@
               <w:lang w:val="fr-FR" w:eastAsia="fr-FR"/>
             </w:rPr>
           </w:pPr>
-          <w:hyperlink w:anchor="_Toc422058809" w:history="1">
+          <w:hyperlink w:anchor="_Toc422142403" w:history="1">
             <w:r>
               <w:rPr>
                 <w:rStyle w:val="Hyperlink"/>
@@ -3747,7 +3747,7 @@
                 <w:noProof/>
                 <w:webHidden/>
               </w:rPr>
-              <w:instrText xml:space="preserve"> PAGEREF _Toc422058809 \h </w:instrText>
+              <w:instrText xml:space="preserve"> PAGEREF _Toc422142403 \h </w:instrText>
             </w:r>
             <w:r>
               <w:rPr>
@@ -3820,7 +3820,7 @@
       <w:pPr>
         <w:pStyle w:val="Heading1"/>
       </w:pPr>
-      <w:bookmarkStart w:id="2" w:name="_Toc422058759"/>
+      <w:bookmarkStart w:id="2" w:name="_Toc422142353"/>
       <w:r>
         <w:lastRenderedPageBreak/>
         <w:t>About</w:t>
@@ -3860,7 +3860,7 @@
       <w:pPr>
         <w:pStyle w:val="Heading1"/>
       </w:pPr>
-      <w:bookmarkStart w:id="3" w:name="_Toc422058760"/>
+      <w:bookmarkStart w:id="3" w:name="_Toc422142354"/>
       <w:r>
         <w:t>Application</w:t>
       </w:r>
@@ -4062,7 +4062,7 @@
       <w:pPr>
         <w:pStyle w:val="Heading1"/>
       </w:pPr>
-      <w:bookmarkStart w:id="4" w:name="_Toc422058761"/>
+      <w:bookmarkStart w:id="4" w:name="_Toc422142355"/>
       <w:r>
         <w:t>License</w:t>
       </w:r>
@@ -4115,7 +4115,7 @@
       <w:pPr>
         <w:pStyle w:val="Heading1"/>
       </w:pPr>
-      <w:bookmarkStart w:id="5" w:name="_Toc422058762"/>
+      <w:bookmarkStart w:id="5" w:name="_Toc422142356"/>
       <w:r>
         <w:rPr>
           <w:color w:val="FF0000"/>
@@ -4762,7 +4762,7 @@
       <w:pPr>
         <w:pStyle w:val="Heading1"/>
       </w:pPr>
-      <w:bookmarkStart w:id="6" w:name="_Toc422058763"/>
+      <w:bookmarkStart w:id="6" w:name="_Toc422142357"/>
       <w:r>
         <w:lastRenderedPageBreak/>
         <w:t>Pomodoro Technique</w:t>
@@ -5670,7 +5670,7 @@
           <w:szCs w:val="32"/>
         </w:rPr>
       </w:pPr>
-      <w:bookmarkStart w:id="7" w:name="_Toc422058764"/>
+      <w:bookmarkStart w:id="7" w:name="_Toc422142358"/>
       <w:r>
         <w:rPr>
           <w:color w:val="FF0000"/>
@@ -5680,11 +5680,13 @@
       <w:r>
         <w:t xml:space="preserve"> </w:t>
       </w:r>
-      <w:r>
-        <w:t>Pomodoro Technique®</w:t>
-      </w:r>
-      <w:r>
-        <w:t>’</w:t>
+      <w:bookmarkStart w:id="8" w:name="SubtaskingrulesvsmAP"/>
+      <w:bookmarkEnd w:id="8"/>
+      <w:r>
+        <w:t>S</w:t>
+      </w:r>
+      <w:r>
+        <w:t>ub-tasking</w:t>
       </w:r>
       <w:r>
         <w:t xml:space="preserve"> </w:t>
@@ -5693,82 +5695,62 @@
         <w:rPr>
           <w:u w:val="single"/>
         </w:rPr>
-        <w:t>sub-tasking rules</w:t>
+        <w:t>rules</w:t>
+      </w:r>
+      <w:r>
+        <w:t xml:space="preserve"> vs </w:t>
+      </w:r>
+      <w:r>
+        <w:rPr>
+          <w:u w:val="single"/>
+        </w:rPr>
+        <w:t>mAP</w:t>
       </w:r>
       <w:bookmarkEnd w:id="7"/>
     </w:p>
     <w:p/>
     <w:p>
       <w:r>
-        <w:t xml:space="preserve">Although the idea of </w:t>
-      </w:r>
-      <w:r>
-        <w:t>sub-tasking</w:t>
-      </w:r>
-      <w:r>
-        <w:t xml:space="preserve"> may contradict the philosophy of the Pomodoro Technique</w:t>
+        <w:t>mAP implements two new rules</w:t>
+      </w:r>
+      <w:r>
+        <w:t xml:space="preserve"> to support sub-tasking</w:t>
+      </w:r>
+      <w:r>
+        <w:t>.</w:t>
+      </w:r>
+      <w:r>
+        <w:t xml:space="preserve"> </w:t>
+      </w:r>
+      <w:r>
+        <w:t>We suggest these rule</w:t>
+      </w:r>
+      <w:r>
+        <w:t xml:space="preserve">s </w:t>
+      </w:r>
+      <w:r>
+        <w:t>be added to</w:t>
+      </w:r>
+      <w:r>
+        <w:t xml:space="preserve"> </w:t>
+      </w:r>
+      <w:r>
+        <w:t>the Pomodoro Technique</w:t>
       </w:r>
       <w:r>
         <w:t>®</w:t>
       </w:r>
       <w:r>
-        <w:t xml:space="preserve">, </w:t>
-      </w:r>
-      <w:r>
-        <w:t xml:space="preserve">the implementation of the technique in </w:t>
-      </w:r>
-      <w:r>
-        <w:t xml:space="preserve">mAP </w:t>
-      </w:r>
-      <w:r>
-        <w:t>makes the management of</w:t>
-      </w:r>
-      <w:r>
-        <w:t xml:space="preserve"> projects </w:t>
-      </w:r>
-      <w:r>
-        <w:t xml:space="preserve">possible </w:t>
-      </w:r>
-      <w:r>
-        <w:t xml:space="preserve">using </w:t>
-      </w:r>
-      <w:r>
-        <w:t>activities</w:t>
-      </w:r>
-      <w:r>
-        <w:t xml:space="preserve"> and sub</w:t>
-      </w:r>
-      <w:r>
-        <w:t>-activities</w:t>
-      </w:r>
-      <w:r>
-        <w:t xml:space="preserve">. </w:t>
-      </w:r>
-    </w:p>
-    <w:p>
-      <w:r>
-        <w:t xml:space="preserve">For that purpose, we have come up with a set of new rules regarding </w:t>
-      </w:r>
-      <w:r>
-        <w:t xml:space="preserve">sub-tasking </w:t>
-      </w:r>
-      <w:r>
-        <w:t xml:space="preserve">we suggest </w:t>
-      </w:r>
-      <w:r>
-        <w:t>to</w:t>
-      </w:r>
-      <w:r>
-        <w:t xml:space="preserve"> be added to</w:t>
-      </w:r>
-      <w:r>
-        <w:t xml:space="preserve"> the Pomodoro Technique</w:t>
-      </w:r>
-      <w:r>
-        <w:t>®</w:t>
-      </w:r>
-      <w:r>
-        <w:t>’s specification:</w:t>
+        <w:t>’s</w:t>
+      </w:r>
+      <w:r>
+        <w:t xml:space="preserve"> specification</w:t>
+      </w:r>
+      <w:r>
+        <w:t>.</w:t>
+      </w:r>
+      <w:r>
+        <w:t xml:space="preserve"> </w:t>
       </w:r>
     </w:p>
     <w:p/>
@@ -5842,13 +5824,22 @@
               </w:rPr>
             </w:pPr>
             <w:r>
-              <w:t xml:space="preserve">All the rules of the </w:t>
-            </w:r>
-            <w:r>
-              <w:t>Pomodoro T</w:t>
-            </w:r>
-            <w:r>
-              <w:t>echnique apply to</w:t>
+              <w:t>All t</w:t>
+            </w:r>
+            <w:r>
+              <w:t xml:space="preserve">he rules of the </w:t>
+            </w:r>
+            <w:r>
+              <w:t>Pomodoro Technique</w:t>
+            </w:r>
+            <w:r>
+              <w:t>®</w:t>
+            </w:r>
+            <w:r>
+              <w:t xml:space="preserve"> </w:t>
+            </w:r>
+            <w:r>
+              <w:t>apply to</w:t>
             </w:r>
             <w:r>
               <w:t xml:space="preserve"> </w:t>
@@ -5897,19 +5888,37 @@
           </w:tcPr>
           <w:p>
             <w:r>
-              <w:t xml:space="preserve">Parent </w:t>
-            </w:r>
-            <w:r>
-              <w:t>activitie</w:t>
-            </w:r>
-            <w:r>
-              <w:t xml:space="preserve">s aren’t estimated. Only </w:t>
+              <w:t>A</w:t>
+            </w:r>
+            <w:r>
+              <w:t>ctivitie</w:t>
+            </w:r>
+            <w:r>
+              <w:t xml:space="preserve">s </w:t>
+            </w:r>
+            <w:r>
+              <w:t xml:space="preserve">with sub-activities </w:t>
+            </w:r>
+            <w:r>
+              <w:t>shouldn’</w:t>
+            </w:r>
+            <w:r>
+              <w:t>t</w:t>
+            </w:r>
+            <w:r>
+              <w:t xml:space="preserve"> be</w:t>
+            </w:r>
+            <w:r>
+              <w:t xml:space="preserve"> estimated. Only </w:t>
             </w:r>
             <w:r>
               <w:t xml:space="preserve">sub-activities </w:t>
             </w:r>
             <w:r>
-              <w:t>are.</w:t>
+              <w:t>should</w:t>
+            </w:r>
+            <w:r>
+              <w:t>.</w:t>
             </w:r>
           </w:p>
         </w:tc>
@@ -5922,10 +5931,16 @@
               <w:t xml:space="preserve">mAP </w:t>
             </w:r>
             <w:r>
-              <w:t xml:space="preserve">goes a step </w:t>
-            </w:r>
-            <w:r>
-              <w:t>ahead</w:t>
+              <w:t xml:space="preserve">goes </w:t>
+            </w:r>
+            <w:r>
+              <w:t>one</w:t>
+            </w:r>
+            <w:r>
+              <w:t xml:space="preserve"> step </w:t>
+            </w:r>
+            <w:r>
+              <w:t>forward</w:t>
             </w:r>
             <w:r>
               <w:t xml:space="preserve">: it </w:t>
@@ -5940,9 +5955,6 @@
               <w:t xml:space="preserve"> parent tasks</w:t>
             </w:r>
             <w:r>
-              <w:t xml:space="preserve"> and subtasks</w:t>
-            </w:r>
-            <w:r>
               <w:t>.</w:t>
             </w:r>
             <w:r>
@@ -5964,15 +5976,15 @@
               <w:t>in</w:t>
             </w:r>
             <w:r>
-              <w:t xml:space="preserve"> subtask</w:t>
-            </w:r>
-            <w:r>
-              <w:t>s</w:t>
-            </w:r>
-            <w:r>
               <w:t xml:space="preserve"> </w:t>
             </w:r>
             <w:r>
+              <w:t xml:space="preserve">a </w:t>
+            </w:r>
+            <w:r>
+              <w:t xml:space="preserve">subtask </w:t>
+            </w:r>
+            <w:r>
               <w:t>is</w:t>
             </w:r>
             <w:r>
@@ -5985,7 +5997,7 @@
               <w:t xml:space="preserve"> to </w:t>
             </w:r>
             <w:r>
-              <w:t>the</w:t>
+              <w:t>its</w:t>
             </w:r>
             <w:r>
               <w:t xml:space="preserve"> parent task.</w:t>
@@ -6003,7 +6015,7 @@
       <w:pPr>
         <w:pStyle w:val="Heading1"/>
       </w:pPr>
-      <w:bookmarkStart w:id="8" w:name="_Toc422058765"/>
+      <w:bookmarkStart w:id="9" w:name="_Toc422142359"/>
       <w:r>
         <w:rPr>
           <w:color w:val="FF0000"/>
@@ -6034,7 +6046,7 @@
         </w:rPr>
         <w:t>mAP</w:t>
       </w:r>
-      <w:bookmarkEnd w:id="8"/>
+      <w:bookmarkEnd w:id="9"/>
     </w:p>
     <w:p>
       <w:r>
@@ -6679,7 +6691,6 @@
               <w:t xml:space="preserve">one) </w:t>
             </w:r>
             <w:r>
-              <w:lastRenderedPageBreak/>
               <w:t xml:space="preserve">back to the </w:t>
             </w:r>
             <w:r>
@@ -6754,7 +6765,6 @@
           </w:tcPr>
           <w:p>
             <w:r>
-              <w:lastRenderedPageBreak/>
               <w:t>Indicator</w:t>
             </w:r>
             <w:r>
@@ -6810,7 +6820,11 @@
               <w:t xml:space="preserve"> of</w:t>
             </w:r>
             <w:r>
-              <w:t xml:space="preserve"> the tasks</w:t>
+              <w:t xml:space="preserve"> the </w:t>
+            </w:r>
+            <w:r>
+              <w:lastRenderedPageBreak/>
+              <w:t>tasks</w:t>
             </w:r>
             <w:r>
               <w:t>.</w:t>
@@ -6926,6 +6940,7 @@
           </w:tcPr>
           <w:p>
             <w:r>
+              <w:lastRenderedPageBreak/>
               <w:t>Chart</w:t>
             </w:r>
             <w:r>
@@ -7027,11 +7042,11 @@
       <w:pPr>
         <w:pStyle w:val="Heading1"/>
       </w:pPr>
-      <w:bookmarkStart w:id="9" w:name="_Toc422058766"/>
+      <w:bookmarkStart w:id="10" w:name="_Toc422142360"/>
       <w:r>
         <w:t>Configuration</w:t>
       </w:r>
-      <w:bookmarkEnd w:id="9"/>
+      <w:bookmarkEnd w:id="10"/>
     </w:p>
     <w:p/>
     <w:p>
@@ -7366,16 +7381,16 @@
       <w:pPr>
         <w:pStyle w:val="Heading2"/>
       </w:pPr>
-      <w:bookmarkStart w:id="10" w:name="MySQLconfiguration"/>
-      <w:bookmarkStart w:id="11" w:name="_Toc422058767"/>
-      <w:bookmarkEnd w:id="10"/>
+      <w:bookmarkStart w:id="11" w:name="MySQLconfiguration"/>
+      <w:bookmarkStart w:id="12" w:name="_Toc422142361"/>
+      <w:bookmarkEnd w:id="11"/>
       <w:r>
         <w:t>MySQL</w:t>
       </w:r>
       <w:r>
         <w:t xml:space="preserve"> configuration</w:t>
       </w:r>
-      <w:bookmarkEnd w:id="11"/>
+      <w:bookmarkEnd w:id="12"/>
     </w:p>
     <w:p>
       <w:pPr>
@@ -7488,7 +7503,6 @@
         </w:numPr>
       </w:pPr>
       <w:r>
-        <w:lastRenderedPageBreak/>
         <w:t xml:space="preserve">If the server </w:t>
       </w:r>
       <w:r>
@@ -7978,14 +7992,14 @@
       <w:pPr>
         <w:pStyle w:val="Heading2"/>
       </w:pPr>
-      <w:bookmarkStart w:id="12" w:name="_Toc422058768"/>
+      <w:bookmarkStart w:id="13" w:name="_Toc422142362"/>
       <w:r>
         <w:t>Logger</w:t>
       </w:r>
       <w:r>
         <w:t xml:space="preserve"> configuration</w:t>
       </w:r>
-      <w:bookmarkEnd w:id="12"/>
+      <w:bookmarkEnd w:id="13"/>
     </w:p>
     <w:p>
       <w:r>
@@ -8123,11 +8137,11 @@
       <w:pPr>
         <w:pStyle w:val="Heading2"/>
       </w:pPr>
-      <w:bookmarkStart w:id="13" w:name="_Toc422058769"/>
+      <w:bookmarkStart w:id="14" w:name="_Toc422142363"/>
       <w:r>
         <w:t>Google Drive configuration</w:t>
       </w:r>
-      <w:bookmarkEnd w:id="13"/>
+      <w:bookmarkEnd w:id="14"/>
     </w:p>
     <w:p>
       <w:r>
@@ -8302,10 +8316,11 @@
       <w:pPr>
         <w:pStyle w:val="Heading1"/>
       </w:pPr>
-      <w:bookmarkStart w:id="14" w:name="mAPConfiguration"/>
-      <w:bookmarkStart w:id="15" w:name="_Toc422058770"/>
-      <w:bookmarkEnd w:id="14"/>
-      <w:r>
+      <w:bookmarkStart w:id="15" w:name="mAPConfiguration"/>
+      <w:bookmarkStart w:id="16" w:name="_Toc422142364"/>
+      <w:bookmarkEnd w:id="15"/>
+      <w:r>
+        <w:lastRenderedPageBreak/>
         <w:t>m</w:t>
       </w:r>
       <w:r>
@@ -8314,18 +8329,18 @@
       <w:r>
         <w:t xml:space="preserve"> configuration</w:t>
       </w:r>
-      <w:bookmarkEnd w:id="15"/>
+      <w:bookmarkEnd w:id="16"/>
     </w:p>
     <w:p/>
     <w:p>
       <w:pPr>
         <w:pStyle w:val="Heading2"/>
       </w:pPr>
-      <w:bookmarkStart w:id="16" w:name="_Toc422058771"/>
+      <w:bookmarkStart w:id="17" w:name="_Toc422142365"/>
       <w:r>
         <w:t>How to set the preferences</w:t>
       </w:r>
-      <w:bookmarkEnd w:id="16"/>
+      <w:bookmarkEnd w:id="17"/>
     </w:p>
     <w:p>
       <w:r>
@@ -8387,6 +8402,16 @@
         </w:rPr>
       </w:pPr>
       <w:r>
+        <w:rPr>
+          <w:b/>
+          <w:color w:val="FF0000"/>
+        </w:rPr>
+        <w:t>NEW</w:t>
+      </w:r>
+      <w:r>
+        <w:t xml:space="preserve"> </w:t>
+      </w:r>
+      <w:r>
         <w:t>I</w:t>
       </w:r>
       <w:r>
@@ -8396,7 +8421,13 @@
         <w:t xml:space="preserve">an </w:t>
       </w:r>
       <w:r>
-        <w:t xml:space="preserve">Agile common practice </w:t>
+        <w:t>Agile</w:t>
+      </w:r>
+      <w:r>
+        <w:t>’s</w:t>
+      </w:r>
+      <w:r>
+        <w:t xml:space="preserve"> common practice </w:t>
       </w:r>
       <w:r>
         <w:t xml:space="preserve">for tasks </w:t>
@@ -8426,70 +8457,165 @@
         <w:t>imum</w:t>
       </w:r>
       <w:r>
-        <w:t xml:space="preserve"> so to</w:t>
-      </w:r>
-      <w:r>
-        <w:t xml:space="preserve"> set </w:t>
-      </w:r>
-      <w:r>
-        <w:t>the max nb of pomodoros per task</w:t>
+        <w:t xml:space="preserve"> which is </w:t>
+      </w:r>
+      <w:r>
+        <w:t xml:space="preserve">more or less </w:t>
+      </w:r>
+      <w:r>
+        <w:t>equivalent to</w:t>
       </w:r>
       <w:r>
         <w:t xml:space="preserve"> </w:t>
       </w:r>
       <w:r>
+        <w:t xml:space="preserve">20 </w:t>
+      </w:r>
+      <w:r>
+        <w:t xml:space="preserve">pomodoros </w:t>
+      </w:r>
+      <w:r>
+        <w:t>(</w:t>
+      </w:r>
+      <w:r>
+        <w:rPr>
+          <w:b/>
+        </w:rPr>
+        <w:t>Max nb pom</w:t>
+      </w:r>
+      <w:r>
+        <w:rPr>
+          <w:b/>
+        </w:rPr>
+        <w:t xml:space="preserve"> </w:t>
+      </w:r>
+      <w:r>
+        <w:rPr>
+          <w:b/>
+        </w:rPr>
+        <w:t>/</w:t>
+      </w:r>
+      <w:r>
+        <w:rPr>
+          <w:b/>
+        </w:rPr>
+        <w:t xml:space="preserve"> T</w:t>
+      </w:r>
+      <w:r>
+        <w:rPr>
+          <w:b/>
+        </w:rPr>
+        <w:t>ask</w:t>
+      </w:r>
+      <w:r>
+        <w:t>)</w:t>
+      </w:r>
+      <w:r>
+        <w:t xml:space="preserve"> of 25 minutes</w:t>
+      </w:r>
+      <w:r>
+        <w:t xml:space="preserve"> (</w:t>
+      </w:r>
+      <w:r>
+        <w:rPr>
+          <w:b/>
+        </w:rPr>
+        <w:t>Pomodoro length</w:t>
+      </w:r>
+      <w:r>
+        <w:t>)</w:t>
+      </w:r>
+      <w:r>
+        <w:t>.</w:t>
+      </w:r>
+      <w:r>
+        <w:t xml:space="preserve"> However </w:t>
+      </w:r>
+      <w:r>
+        <w:t>i</w:t>
+      </w:r>
+      <w:r>
+        <w:t xml:space="preserve">t is </w:t>
+      </w:r>
+      <w:r>
+        <w:t xml:space="preserve">a </w:t>
+      </w:r>
+      <w:r>
+        <w:t>Pomodoro</w:t>
+      </w:r>
+      <w:r>
+        <w:t xml:space="preserve"> Technique</w:t>
+      </w:r>
+      <w:r>
+        <w:t>®</w:t>
+      </w:r>
+      <w:r>
+        <w:t>’s</w:t>
+      </w:r>
+      <w:r>
+        <w:t xml:space="preserve"> </w:t>
+      </w:r>
+      <w:r>
+        <w:t>sub</w:t>
+      </w:r>
+      <w:r>
+        <w:t>-</w:t>
+      </w:r>
+      <w:r>
+        <w:t>tasking rule</w:t>
+      </w:r>
+      <w:r>
+        <w:t xml:space="preserve"> </w:t>
+      </w:r>
+      <w:r>
+        <w:t xml:space="preserve">for </w:t>
+      </w:r>
+      <w:r>
+        <w:t xml:space="preserve">subtasks </w:t>
+      </w:r>
+      <w:r>
         <w:t>to</w:t>
       </w:r>
       <w:r>
-        <w:t xml:space="preserve"> 20 pomodoros</w:t>
-      </w:r>
-      <w:r>
-        <w:t xml:space="preserve"> of 25 minutes</w:t>
+        <w:t xml:space="preserve"> last 5 pomodoros</w:t>
       </w:r>
       <w:r>
         <w:t xml:space="preserve"> </w:t>
       </w:r>
       <w:r>
-        <w:t>(</w:t>
-      </w:r>
-      <w:r>
-        <w:rPr>
-          <w:b/>
-        </w:rPr>
-        <w:t>Max nb pom</w:t>
-      </w:r>
-      <w:r>
-        <w:rPr>
-          <w:b/>
-        </w:rPr>
+        <w:t>of 25 minutes</w:t>
+      </w:r>
+      <w:r>
+        <w:t xml:space="preserve"> (</w:t>
+      </w:r>
+      <w:r>
+        <w:rPr>
+          <w:b/>
+        </w:rPr>
+        <w:t>Pomodoro length</w:t>
+      </w:r>
+      <w:r>
+        <w:t>)</w:t>
+      </w:r>
+      <w:r>
         <w:t xml:space="preserve"> </w:t>
       </w:r>
       <w:r>
-        <w:rPr>
-          <w:b/>
-        </w:rPr>
-        <w:t>/</w:t>
-      </w:r>
-      <w:r>
-        <w:rPr>
-          <w:b/>
-        </w:rPr>
-        <w:t xml:space="preserve"> T</w:t>
-      </w:r>
-      <w:r>
-        <w:rPr>
-          <w:b/>
-        </w:rPr>
-        <w:t>ask</w:t>
-      </w:r>
-      <w:r>
-        <w:t>)</w:t>
-      </w:r>
-      <w:r>
-        <w:t>.</w:t>
-      </w:r>
-      <w:r>
-        <w:t xml:space="preserve"> </w:t>
+        <w:t>at maximum</w:t>
+      </w:r>
+      <w:r>
+        <w:t xml:space="preserve"> (see </w:t>
+      </w:r>
+      <w:hyperlink w:anchor="SubtaskingrulesvsmAP" w:history="1">
+        <w:r>
+          <w:rPr>
+            <w:rStyle w:val="Hyperlink"/>
+          </w:rPr>
+          <w:t>Sub-tasking rules vs mAP</w:t>
+        </w:r>
+      </w:hyperlink>
+      <w:r>
+        <w:t>).</w:t>
       </w:r>
     </w:p>
     <w:p>
@@ -8549,33 +8675,58 @@
         </w:rPr>
       </w:pPr>
       <w:r>
+        <w:rPr>
+          <w:b/>
+          <w:color w:val="FF0000"/>
+        </w:rPr>
+        <w:t>NEW</w:t>
+      </w:r>
+      <w:r>
+        <w:t xml:space="preserve"> </w:t>
+      </w:r>
+      <w:r>
         <w:t xml:space="preserve">It is </w:t>
       </w:r>
       <w:r>
         <w:t xml:space="preserve">a </w:t>
       </w:r>
       <w:r>
-        <w:t xml:space="preserve">Pomodoro common practice to </w:t>
-      </w:r>
-      <w:r>
-        <w:t>set</w:t>
-      </w:r>
-      <w:r>
-        <w:t xml:space="preserve"> the </w:t>
-      </w:r>
-      <w:r>
-        <w:t>max nb of pomodoros per task</w:t>
-      </w:r>
-      <w:r>
-        <w:t xml:space="preserve"> to </w:t>
-      </w:r>
-      <w:r>
-        <w:t>5 pomodoros of 25 minutes</w:t>
+        <w:t>Pomodoro</w:t>
+      </w:r>
+      <w:r>
+        <w:t xml:space="preserve"> Technique</w:t>
+      </w:r>
+      <w:r>
+        <w:t>®</w:t>
+      </w:r>
+      <w:r>
+        <w:t>’s</w:t>
       </w:r>
       <w:r>
         <w:t xml:space="preserve"> </w:t>
       </w:r>
       <w:r>
+        <w:t>rule</w:t>
+      </w:r>
+      <w:r>
+        <w:t xml:space="preserve"> </w:t>
+      </w:r>
+      <w:r>
+        <w:t>for tasks</w:t>
+      </w:r>
+      <w:r>
+        <w:t xml:space="preserve"> and subtasks</w:t>
+      </w:r>
+      <w:r>
+        <w:t xml:space="preserve"> </w:t>
+      </w:r>
+      <w:r>
+        <w:t xml:space="preserve">to </w:t>
+      </w:r>
+      <w:r>
+        <w:t xml:space="preserve">last 5 pomodoros </w:t>
+      </w:r>
+      <w:r>
         <w:t>(</w:t>
       </w:r>
       <w:r>
@@ -8610,6 +8761,27 @@
       </w:r>
       <w:r>
         <w:t>)</w:t>
+      </w:r>
+      <w:r>
+        <w:t xml:space="preserve"> of 25 minutes</w:t>
+      </w:r>
+      <w:r>
+        <w:t xml:space="preserve"> (</w:t>
+      </w:r>
+      <w:r>
+        <w:rPr>
+          <w:b/>
+        </w:rPr>
+        <w:t>Pomodoro length</w:t>
+      </w:r>
+      <w:r>
+        <w:t>)</w:t>
+      </w:r>
+      <w:r>
+        <w:t xml:space="preserve"> </w:t>
+      </w:r>
+      <w:r>
+        <w:t>at maximum</w:t>
       </w:r>
       <w:r>
         <w:t>.</w:t>
@@ -8632,8 +8804,8 @@
       <w:r>
         <w:t xml:space="preserve">: </w:t>
       </w:r>
-      <w:bookmarkStart w:id="17" w:name="OLE_LINK151"/>
-      <w:bookmarkStart w:id="18" w:name="OLE_LINK152"/>
+      <w:bookmarkStart w:id="18" w:name="OLE_LINK151"/>
+      <w:bookmarkStart w:id="19" w:name="OLE_LINK152"/>
       <w:r>
         <w:t>length of pomodoros (minutes). U</w:t>
       </w:r>
@@ -8647,8 +8819,8 @@
         <w:t>imer.</w:t>
       </w:r>
     </w:p>
-    <w:bookmarkEnd w:id="17"/>
     <w:bookmarkEnd w:id="18"/>
+    <w:bookmarkEnd w:id="19"/>
     <w:p>
       <w:pPr>
         <w:pStyle w:val="ListParagraph"/>
@@ -8666,28 +8838,28 @@
       <w:r>
         <w:t xml:space="preserve">: </w:t>
       </w:r>
-      <w:bookmarkStart w:id="19" w:name="OLE_LINK153"/>
-      <w:bookmarkStart w:id="20" w:name="OLE_LINK154"/>
-      <w:bookmarkStart w:id="21" w:name="OLE_LINK157"/>
+      <w:bookmarkStart w:id="20" w:name="OLE_LINK153"/>
+      <w:bookmarkStart w:id="21" w:name="OLE_LINK154"/>
+      <w:bookmarkStart w:id="22" w:name="OLE_LINK157"/>
       <w:r>
         <w:t>length of short breaks (minutes). U</w:t>
       </w:r>
       <w:r>
         <w:t xml:space="preserve">sed </w:t>
       </w:r>
-      <w:bookmarkStart w:id="22" w:name="OLE_LINK158"/>
-      <w:bookmarkStart w:id="23" w:name="OLE_LINK159"/>
+      <w:bookmarkStart w:id="23" w:name="OLE_LINK158"/>
+      <w:bookmarkStart w:id="24" w:name="OLE_LINK159"/>
       <w:r>
         <w:t>to set the t</w:t>
       </w:r>
       <w:r>
         <w:t>imer.</w:t>
       </w:r>
-      <w:bookmarkEnd w:id="19"/>
       <w:bookmarkEnd w:id="20"/>
       <w:bookmarkEnd w:id="21"/>
       <w:bookmarkEnd w:id="22"/>
       <w:bookmarkEnd w:id="23"/>
+      <w:bookmarkEnd w:id="24"/>
     </w:p>
     <w:p>
       <w:pPr>
@@ -8766,8 +8938,8 @@
       <w:r>
         <w:t xml:space="preserve">: </w:t>
       </w:r>
-      <w:bookmarkStart w:id="24" w:name="OLE_LINK155"/>
-      <w:bookmarkStart w:id="25" w:name="OLE_LINK156"/>
+      <w:bookmarkStart w:id="25" w:name="OLE_LINK155"/>
+      <w:bookmarkStart w:id="26" w:name="OLE_LINK156"/>
       <w:r>
         <w:t>m</w:t>
       </w:r>
@@ -8781,6 +8953,9 @@
         <w:t>task</w:t>
       </w:r>
       <w:r>
+        <w:t xml:space="preserve"> / subtask</w:t>
+      </w:r>
+      <w:r>
         <w:t xml:space="preserve">. </w:t>
       </w:r>
       <w:r>
@@ -8801,8 +8976,8 @@
       <w:r>
         <w:t xml:space="preserve"> too many pomodoros.</w:t>
       </w:r>
-      <w:bookmarkEnd w:id="24"/>
       <w:bookmarkEnd w:id="25"/>
+      <w:bookmarkEnd w:id="26"/>
     </w:p>
     <w:p>
       <w:pPr>
@@ -8812,8 +8987,8 @@
           <w:numId w:val="1"/>
         </w:numPr>
       </w:pPr>
-      <w:bookmarkStart w:id="26" w:name="HowtosetthepreferencesWorkingSet"/>
-      <w:bookmarkEnd w:id="26"/>
+      <w:bookmarkStart w:id="27" w:name="HowtosetthepreferencesWorkingSet"/>
+      <w:bookmarkEnd w:id="27"/>
       <w:r>
         <w:rPr>
           <w:b/>
@@ -8916,8 +9091,8 @@
           <w:numId w:val="1"/>
         </w:numPr>
       </w:pPr>
-      <w:bookmarkStart w:id="27" w:name="HowtosetthepreferencesWorkingDay"/>
-      <w:bookmarkEnd w:id="27"/>
+      <w:bookmarkStart w:id="28" w:name="HowtosetthepreferencesWorkingDay"/>
+      <w:bookmarkEnd w:id="28"/>
       <w:r>
         <w:rPr>
           <w:b/>
@@ -9594,7 +9769,6 @@
               <w:jc w:val="center"/>
             </w:pPr>
             <w:r>
-              <w:lastRenderedPageBreak/>
               <w:t>Plain work per day</w:t>
             </w:r>
           </w:p>
@@ -9635,6 +9809,7 @@
               <w:jc w:val="center"/>
             </w:pPr>
             <w:r>
+              <w:lastRenderedPageBreak/>
               <w:t>+ 2 long breaks</w:t>
             </w:r>
           </w:p>
@@ -9658,6 +9833,7 @@
               <w:rPr>
                 <w:b/>
               </w:rPr>
+              <w:lastRenderedPageBreak/>
               <w:t>Working day</w:t>
             </w:r>
           </w:p>
@@ -10766,8 +10942,8 @@
       <w:r>
         <w:t xml:space="preserve"> to format dates and time</w:t>
       </w:r>
-      <w:bookmarkStart w:id="28" w:name="OLE_LINK281"/>
-      <w:bookmarkStart w:id="29" w:name="OLE_LINK282"/>
+      <w:bookmarkStart w:id="29" w:name="OLE_LINK281"/>
+      <w:bookmarkStart w:id="30" w:name="OLE_LINK282"/>
       <w:r>
         <w:t>.</w:t>
       </w:r>
@@ -11091,8 +11267,8 @@
           </w:p>
         </w:tc>
       </w:tr>
-      <w:bookmarkEnd w:id="28"/>
       <w:bookmarkEnd w:id="29"/>
+      <w:bookmarkEnd w:id="30"/>
     </w:tbl>
     <w:p/>
     <w:p>
@@ -11122,14 +11298,13 @@
         <w:rPr>
           <w:b/>
         </w:rPr>
-        <w:lastRenderedPageBreak/>
         <w:t>Ticking</w:t>
       </w:r>
       <w:r>
         <w:t xml:space="preserve">: </w:t>
       </w:r>
-      <w:bookmarkStart w:id="30" w:name="OLE_LINK160"/>
-      <w:bookmarkStart w:id="31" w:name="OLE_LINK161"/>
+      <w:bookmarkStart w:id="31" w:name="OLE_LINK160"/>
+      <w:bookmarkStart w:id="32" w:name="OLE_LINK161"/>
       <w:r>
         <w:t>enable/d</w:t>
       </w:r>
@@ -11142,18 +11317,18 @@
       <w:r>
         <w:t>imer.</w:t>
       </w:r>
-      <w:bookmarkEnd w:id="30"/>
       <w:bookmarkEnd w:id="31"/>
+      <w:bookmarkEnd w:id="32"/>
       <w:r>
         <w:t xml:space="preserve"> Ticking </w:t>
       </w:r>
-      <w:bookmarkStart w:id="32" w:name="OLE_LINK187"/>
-      <w:bookmarkStart w:id="33" w:name="OLE_LINK188"/>
+      <w:bookmarkStart w:id="33" w:name="OLE_LINK187"/>
+      <w:bookmarkStart w:id="34" w:name="OLE_LINK188"/>
       <w:r>
         <w:t xml:space="preserve">happens </w:t>
       </w:r>
-      <w:bookmarkEnd w:id="32"/>
       <w:bookmarkEnd w:id="33"/>
+      <w:bookmarkEnd w:id="34"/>
       <w:r>
         <w:t>during p</w:t>
       </w:r>
@@ -11179,6 +11354,7 @@
         <w:rPr>
           <w:b/>
         </w:rPr>
+        <w:lastRenderedPageBreak/>
         <w:t>Ringing</w:t>
       </w:r>
       <w:r>
@@ -11544,11 +11720,11 @@
       <w:pPr>
         <w:pStyle w:val="Heading1"/>
       </w:pPr>
-      <w:bookmarkStart w:id="34" w:name="_Toc422058772"/>
+      <w:bookmarkStart w:id="35" w:name="_Toc422142366"/>
       <w:r>
         <w:t>Getting Started</w:t>
       </w:r>
-      <w:bookmarkEnd w:id="34"/>
+      <w:bookmarkEnd w:id="35"/>
     </w:p>
     <w:p>
       <w:r>
@@ -11608,7 +11784,7 @@
       <w:pPr>
         <w:pStyle w:val="Heading2"/>
       </w:pPr>
-      <w:bookmarkStart w:id="35" w:name="_Toc422058773"/>
+      <w:bookmarkStart w:id="36" w:name="_Toc422142367"/>
       <w:r>
         <w:rPr>
           <w:color w:val="FF0000"/>
@@ -11642,7 +11818,7 @@
       <w:r>
         <w:t xml:space="preserve"> at work</w:t>
       </w:r>
-      <w:bookmarkEnd w:id="35"/>
+      <w:bookmarkEnd w:id="36"/>
     </w:p>
     <w:p>
       <w:pPr>
@@ -11754,13 +11930,13 @@
       <w:r>
         <w:t xml:space="preserve">(also known as "Activity Inventory </w:t>
       </w:r>
-      <w:bookmarkStart w:id="36" w:name="OLE_LINK9"/>
-      <w:bookmarkStart w:id="37" w:name="OLE_LINK10"/>
+      <w:bookmarkStart w:id="37" w:name="OLE_LINK9"/>
+      <w:bookmarkStart w:id="38" w:name="OLE_LINK10"/>
       <w:r>
         <w:t>Sheet</w:t>
       </w:r>
-      <w:bookmarkEnd w:id="36"/>
       <w:bookmarkEnd w:id="37"/>
+      <w:bookmarkEnd w:id="38"/>
       <w:r>
         <w:t>" in the Pomodoro Technique®)</w:t>
       </w:r>
@@ -12149,7 +12325,6 @@
         </w:numPr>
       </w:pPr>
       <w:r>
-        <w:lastRenderedPageBreak/>
         <w:t>Remove (</w:t>
       </w:r>
       <w:r>
@@ -12180,6 +12355,7 @@
         </w:numPr>
       </w:pPr>
       <w:r>
+        <w:lastRenderedPageBreak/>
         <w:t>Work on</w:t>
       </w:r>
       <w:r>
@@ -12575,7 +12751,7 @@
       <w:pPr>
         <w:pStyle w:val="Heading2"/>
       </w:pPr>
-      <w:bookmarkStart w:id="38" w:name="_Toc422058774"/>
+      <w:bookmarkStart w:id="39" w:name="_Toc422142368"/>
       <w:r>
         <w:rPr>
           <w:color w:val="FF0000"/>
@@ -12594,7 +12770,7 @@
       <w:r>
         <w:t>work</w:t>
       </w:r>
-      <w:bookmarkEnd w:id="38"/>
+      <w:bookmarkEnd w:id="39"/>
     </w:p>
     <w:p>
       <w:pPr>
@@ -13112,14 +13288,14 @@
           </wp:anchor>
         </w:drawing>
       </w:r>
-      <w:bookmarkStart w:id="39" w:name="_Toc422058775"/>
+      <w:bookmarkStart w:id="40" w:name="_Toc422142369"/>
       <w:r>
         <w:t>New</w:t>
       </w:r>
       <w:r>
         <w:t xml:space="preserve"> task</w:t>
       </w:r>
-      <w:bookmarkEnd w:id="39"/>
+      <w:bookmarkEnd w:id="40"/>
     </w:p>
     <w:p>
       <w:r>
@@ -13141,7 +13317,7 @@
       <w:pPr>
         <w:pStyle w:val="Heading2"/>
       </w:pPr>
-      <w:bookmarkStart w:id="40" w:name="_Toc422058776"/>
+      <w:bookmarkStart w:id="41" w:name="_Toc422142370"/>
       <w:r>
         <w:t>How to c</w:t>
       </w:r>
@@ -13157,7 +13333,7 @@
       <w:r>
         <w:t xml:space="preserve"> ways)</w:t>
       </w:r>
-      <w:bookmarkEnd w:id="40"/>
+      <w:bookmarkEnd w:id="41"/>
     </w:p>
     <w:p>
       <w:pPr>
@@ -13499,7 +13675,7 @@
       <w:pPr>
         <w:pStyle w:val="Heading2"/>
       </w:pPr>
-      <w:bookmarkStart w:id="41" w:name="_Toc422058777"/>
+      <w:bookmarkStart w:id="42" w:name="_Toc422142371"/>
       <w:r>
         <w:rPr>
           <w:color w:val="FF0000"/>
@@ -13527,7 +13703,7 @@
       <w:r>
         <w:t xml:space="preserve"> ways)</w:t>
       </w:r>
-      <w:bookmarkEnd w:id="41"/>
+      <w:bookmarkEnd w:id="42"/>
     </w:p>
     <w:p>
       <w:pPr>
@@ -13821,14 +13997,14 @@
       <w:pPr>
         <w:pStyle w:val="Heading2"/>
       </w:pPr>
-      <w:bookmarkStart w:id="42" w:name="_Toc422058778"/>
+      <w:bookmarkStart w:id="43" w:name="_Toc422142372"/>
       <w:r>
         <w:t>How to use the</w:t>
       </w:r>
       <w:r>
         <w:t xml:space="preserve"> Create panel</w:t>
       </w:r>
-      <w:bookmarkEnd w:id="42"/>
+      <w:bookmarkEnd w:id="43"/>
     </w:p>
     <w:p>
       <w:pPr>
@@ -13876,13 +14052,13 @@
       <w:r>
         <w:t xml:space="preserve"> date.</w:t>
       </w:r>
-      <w:bookmarkStart w:id="43" w:name="OLE_LINK145"/>
-      <w:bookmarkStart w:id="44" w:name="OLE_LINK146"/>
+      <w:bookmarkStart w:id="44" w:name="OLE_LINK145"/>
+      <w:bookmarkStart w:id="45" w:name="OLE_LINK146"/>
       <w:r>
         <w:t xml:space="preserve"> This field is mandatory.</w:t>
       </w:r>
-      <w:bookmarkEnd w:id="43"/>
       <w:bookmarkEnd w:id="44"/>
+      <w:bookmarkEnd w:id="45"/>
     </w:p>
     <w:p>
       <w:pPr>
@@ -13942,6 +14118,27 @@
         <w:t>omodoros</w:t>
       </w:r>
       <w:r>
+        <w:t xml:space="preserve"> (the Pomodoro Technique</w:t>
+      </w:r>
+      <w:r>
+        <w:t>®</w:t>
+      </w:r>
+      <w:r>
+        <w:t xml:space="preserve"> calls this </w:t>
+      </w:r>
+      <w:r>
+        <w:t>"</w:t>
+      </w:r>
+      <w:r>
+        <w:t>First estimate</w:t>
+      </w:r>
+      <w:r>
+        <w:t>"</w:t>
+      </w:r>
+      <w:r>
+        <w:t>)</w:t>
+      </w:r>
+      <w:r>
         <w:t>.</w:t>
       </w:r>
     </w:p>
@@ -14037,8 +14234,8 @@
       <w:r>
         <w:t xml:space="preserve">. </w:t>
       </w:r>
-      <w:bookmarkStart w:id="45" w:name="OLE_LINK33"/>
-      <w:bookmarkStart w:id="46" w:name="OLE_LINK34"/>
+      <w:bookmarkStart w:id="46" w:name="OLE_LINK33"/>
+      <w:bookmarkStart w:id="47" w:name="OLE_LINK34"/>
       <w:r>
         <w:t>This editable list is pre-filled with existing types. When creating / editing a</w:t>
       </w:r>
@@ -14048,8 +14245,8 @@
       <w:r>
         <w:t xml:space="preserve">, the list is updated. </w:t>
       </w:r>
-      <w:bookmarkEnd w:id="45"/>
       <w:bookmarkEnd w:id="46"/>
+      <w:bookmarkEnd w:id="47"/>
       <w:r>
         <w:t xml:space="preserve">Unused types are removed at </w:t>
       </w:r>
@@ -14136,29 +14333,29 @@
       <w:r>
         <w:t xml:space="preserve">: name of the author. </w:t>
       </w:r>
-      <w:bookmarkStart w:id="47" w:name="OLE_LINK45"/>
-      <w:bookmarkStart w:id="48" w:name="OLE_LINK49"/>
+      <w:bookmarkStart w:id="48" w:name="OLE_LINK45"/>
+      <w:bookmarkStart w:id="49" w:name="OLE_LINK49"/>
       <w:r>
         <w:t xml:space="preserve">This editable list is pre-filled with existing </w:t>
       </w:r>
-      <w:bookmarkStart w:id="49" w:name="OLE_LINK37"/>
-      <w:bookmarkStart w:id="50" w:name="OLE_LINK38"/>
+      <w:bookmarkStart w:id="50" w:name="OLE_LINK37"/>
+      <w:bookmarkStart w:id="51" w:name="OLE_LINK38"/>
       <w:r>
         <w:t>authors</w:t>
       </w:r>
+      <w:bookmarkEnd w:id="50"/>
+      <w:bookmarkEnd w:id="51"/>
+      <w:r>
+        <w:t>. When creating / editing a</w:t>
+      </w:r>
+      <w:r>
+        <w:t xml:space="preserve"> task</w:t>
+      </w:r>
+      <w:r>
+        <w:t xml:space="preserve">, the list updated. </w:t>
+      </w:r>
+      <w:bookmarkEnd w:id="48"/>
       <w:bookmarkEnd w:id="49"/>
-      <w:bookmarkEnd w:id="50"/>
-      <w:r>
-        <w:t>. When creating / editing a</w:t>
-      </w:r>
-      <w:r>
-        <w:t xml:space="preserve"> task</w:t>
-      </w:r>
-      <w:r>
-        <w:t xml:space="preserve">, the list updated. </w:t>
-      </w:r>
-      <w:bookmarkEnd w:id="47"/>
-      <w:bookmarkEnd w:id="48"/>
       <w:r>
         <w:t xml:space="preserve">Unused authors are removed </w:t>
       </w:r>
@@ -14197,13 +14394,13 @@
       <w:r>
         <w:t xml:space="preserve"> takes places. This editable list is pre-filled with existing </w:t>
       </w:r>
-      <w:bookmarkStart w:id="51" w:name="OLE_LINK50"/>
-      <w:bookmarkStart w:id="52" w:name="OLE_LINK53"/>
+      <w:bookmarkStart w:id="52" w:name="OLE_LINK50"/>
+      <w:bookmarkStart w:id="53" w:name="OLE_LINK53"/>
       <w:r>
         <w:t>places</w:t>
       </w:r>
-      <w:bookmarkEnd w:id="51"/>
       <w:bookmarkEnd w:id="52"/>
+      <w:bookmarkEnd w:id="53"/>
       <w:r>
         <w:t>. When creating / editing a task</w:t>
       </w:r>
@@ -14278,14 +14475,14 @@
       <w:pPr>
         <w:pStyle w:val="Heading1"/>
       </w:pPr>
-      <w:bookmarkStart w:id="53" w:name="_Toc422058779"/>
+      <w:bookmarkStart w:id="54" w:name="_Toc422142373"/>
       <w:r>
         <w:t>Main k</w:t>
       </w:r>
       <w:r>
         <w:t>eyboard shortcuts</w:t>
       </w:r>
-      <w:bookmarkEnd w:id="53"/>
+      <w:bookmarkEnd w:id="54"/>
     </w:p>
     <w:p/>
     <w:p>
@@ -14363,6 +14560,7 @@
         </w:numPr>
       </w:pPr>
       <w:r>
+        <w:lastRenderedPageBreak/>
         <w:t xml:space="preserve">ALT + S: display the </w:t>
       </w:r>
       <w:r>
@@ -14384,7 +14582,6 @@
         </w:numPr>
       </w:pPr>
       <w:r>
-        <w:lastRenderedPageBreak/>
         <w:t xml:space="preserve">ALT + P: display the </w:t>
       </w:r>
       <w:r>
@@ -15098,12 +15295,16 @@
       <w:pPr>
         <w:pStyle w:val="Heading1"/>
       </w:pPr>
+    </w:p>
+    <w:p>
+      <w:pPr>
+        <w:pStyle w:val="Heading1"/>
+      </w:pPr>
       <w:r>
         <w:rPr>
           <w:noProof/>
           <w:lang w:val="fr-FR" w:eastAsia="fr-FR"/>
         </w:rPr>
-        <w:lastRenderedPageBreak/>
         <w:drawing>
           <wp:anchor distT="0" distB="0" distL="114300" distR="114300" simplePos="0" relativeHeight="251662336" behindDoc="0" locked="0" layoutInCell="1" allowOverlap="1">
             <wp:simplePos x="0" y="0"/>
@@ -15148,14 +15349,14 @@
           </wp:anchor>
         </w:drawing>
       </w:r>
-      <w:bookmarkStart w:id="54" w:name="_Toc422058780"/>
+      <w:bookmarkStart w:id="55" w:name="_Toc422142374"/>
       <w:r>
         <w:t>Ac</w:t>
       </w:r>
       <w:r>
         <w:t>tivity List / Backlog</w:t>
       </w:r>
-      <w:bookmarkEnd w:id="54"/>
+      <w:bookmarkEnd w:id="55"/>
     </w:p>
     <w:p>
       <w:r>
@@ -15179,6 +15380,7 @@
     <w:p>
       <w:r>
         <w:rPr>
+          <w:b/>
           <w:color w:val="FF0000"/>
         </w:rPr>
         <w:t>NEW</w:t>
@@ -15242,7 +15444,7 @@
       <w:pPr>
         <w:pStyle w:val="Heading2"/>
       </w:pPr>
-      <w:bookmarkStart w:id="55" w:name="_Toc422058781"/>
+      <w:bookmarkStart w:id="56" w:name="_Toc422142375"/>
       <w:r>
         <w:t xml:space="preserve">How to read the </w:t>
       </w:r>
@@ -15258,7 +15460,7 @@
       <w:r>
         <w:t>’ header</w:t>
       </w:r>
-      <w:bookmarkEnd w:id="55"/>
+      <w:bookmarkEnd w:id="56"/>
     </w:p>
     <w:p>
       <w:pPr>
@@ -15563,7 +15765,7 @@
       <w:pPr>
         <w:pStyle w:val="Heading2"/>
       </w:pPr>
-      <w:bookmarkStart w:id="56" w:name="_Toc422058782"/>
+      <w:bookmarkStart w:id="57" w:name="_Toc422142376"/>
       <w:r>
         <w:t xml:space="preserve">Main table: </w:t>
       </w:r>
@@ -15588,7 +15790,7 @@
       <w:r>
         <w:t>s</w:t>
       </w:r>
-      <w:bookmarkEnd w:id="56"/>
+      <w:bookmarkEnd w:id="57"/>
     </w:p>
     <w:tbl>
       <w:tblPr>
@@ -16410,7 +16612,7 @@
       <w:pPr>
         <w:pStyle w:val="Heading2"/>
       </w:pPr>
-      <w:bookmarkStart w:id="57" w:name="_Toc422058783"/>
+      <w:bookmarkStart w:id="58" w:name="_Toc422142377"/>
       <w:r>
         <w:rPr>
           <w:color w:val="FF0000"/>
@@ -16438,7 +16640,7 @@
       <w:r>
         <w:t>and shortcuts</w:t>
       </w:r>
-      <w:bookmarkEnd w:id="57"/>
+      <w:bookmarkEnd w:id="58"/>
     </w:p>
     <w:tbl>
       <w:tblPr>
@@ -16813,6 +17015,7 @@
           </w:p>
           <w:p>
             <w:r>
+              <w:lastRenderedPageBreak/>
               <w:t xml:space="preserve">The pomodoros of the </w:t>
             </w:r>
             <w:r>
@@ -16968,7 +17171,7 @@
       <w:pPr>
         <w:pStyle w:val="Heading2"/>
       </w:pPr>
-      <w:bookmarkStart w:id="58" w:name="_Toc422058784"/>
+      <w:bookmarkStart w:id="59" w:name="_Toc422142378"/>
       <w:r>
         <w:t>How to use a task</w:t>
       </w:r>
@@ -16984,7 +17187,7 @@
       <w:r>
         <w:t xml:space="preserve"> as template</w:t>
       </w:r>
-      <w:bookmarkEnd w:id="58"/>
+      <w:bookmarkEnd w:id="59"/>
     </w:p>
     <w:p>
       <w:pPr>
@@ -17073,14 +17276,14 @@
       <w:pPr>
         <w:pStyle w:val="Heading2"/>
       </w:pPr>
-      <w:bookmarkStart w:id="59" w:name="_Toc422058785"/>
+      <w:bookmarkStart w:id="60" w:name="_Toc422142379"/>
       <w:r>
         <w:t>How to edit a task</w:t>
       </w:r>
       <w:r>
         <w:t xml:space="preserve"> / subtask</w:t>
       </w:r>
-      <w:bookmarkEnd w:id="59"/>
+      <w:bookmarkEnd w:id="60"/>
     </w:p>
     <w:p>
       <w:pPr>
@@ -17285,11 +17488,11 @@
       <w:pPr>
         <w:pStyle w:val="Heading2"/>
       </w:pPr>
-      <w:bookmarkStart w:id="60" w:name="_Toc422058786"/>
+      <w:bookmarkStart w:id="61" w:name="_Toc422142380"/>
       <w:r>
         <w:t>How to export data</w:t>
       </w:r>
-      <w:bookmarkEnd w:id="60"/>
+      <w:bookmarkEnd w:id="61"/>
     </w:p>
     <w:p>
       <w:pPr>
@@ -17377,29 +17580,29 @@
       <w:r>
         <w:t xml:space="preserve">name of the export file. This field is mandatory </w:t>
       </w:r>
-      <w:bookmarkStart w:id="61" w:name="OLE_LINK210"/>
-      <w:bookmarkStart w:id="62" w:name="OLE_LINK211"/>
+      <w:bookmarkStart w:id="62" w:name="OLE_LINK210"/>
+      <w:bookmarkStart w:id="63" w:name="OLE_LINK211"/>
       <w:r>
         <w:t>(</w:t>
       </w:r>
-      <w:bookmarkStart w:id="63" w:name="OLE_LINK212"/>
-      <w:bookmarkStart w:id="64" w:name="OLE_LINK213"/>
+      <w:bookmarkStart w:id="64" w:name="OLE_LINK212"/>
+      <w:bookmarkStart w:id="65" w:name="OLE_LINK213"/>
       <w:r>
         <w:t xml:space="preserve">if this field </w:t>
       </w:r>
+      <w:bookmarkEnd w:id="64"/>
+      <w:bookmarkEnd w:id="65"/>
+      <w:r>
+        <w:t xml:space="preserve">is left empty, default name "myAgilePomodoro" is used; if this field contains some special characters not supported by the file system, the export </w:t>
+      </w:r>
+      <w:r>
+        <w:t>will fail</w:t>
+      </w:r>
+      <w:r>
+        <w:t>)</w:t>
+      </w:r>
+      <w:bookmarkEnd w:id="62"/>
       <w:bookmarkEnd w:id="63"/>
-      <w:bookmarkEnd w:id="64"/>
-      <w:r>
-        <w:t xml:space="preserve">is left empty, default name "myAgilePomodoro" is used; if this field contains some special characters not supported by the file system, the export </w:t>
-      </w:r>
-      <w:r>
-        <w:t>will fail</w:t>
-      </w:r>
-      <w:r>
-        <w:t>)</w:t>
-      </w:r>
-      <w:bookmarkEnd w:id="61"/>
-      <w:bookmarkEnd w:id="62"/>
       <w:r>
         <w:t>.</w:t>
       </w:r>
@@ -17421,13 +17624,13 @@
       <w:r>
         <w:t xml:space="preserve">: set of supported file formats. </w:t>
       </w:r>
-      <w:bookmarkStart w:id="65" w:name="OLE_LINK206"/>
-      <w:bookmarkStart w:id="66" w:name="OLE_LINK207"/>
+      <w:bookmarkStart w:id="66" w:name="OLE_LINK206"/>
+      <w:bookmarkStart w:id="67" w:name="OLE_LINK207"/>
       <w:r>
         <w:t>This field is mandatory.</w:t>
       </w:r>
-      <w:bookmarkEnd w:id="65"/>
       <w:bookmarkEnd w:id="66"/>
+      <w:bookmarkEnd w:id="67"/>
     </w:p>
     <w:p>
       <w:pPr>
@@ -17913,11 +18116,7 @@
         <w:t>)</w:t>
       </w:r>
       <w:r>
-        <w:t xml:space="preserve">: set of pre-defined separators, plus an empty editable field (this must be a character, not a string). This field is mandatory </w:t>
-      </w:r>
-      <w:r>
-        <w:lastRenderedPageBreak/>
-        <w:t>(if this field is left empty or not a proper character, default separator "Comma" is used).</w:t>
+        <w:t>: set of pre-defined separators, plus an empty editable field (this must be a character, not a string). This field is mandatory (if this field is left empty or not a proper character, default separator "Comma" is used).</w:t>
       </w:r>
     </w:p>
     <w:p/>
@@ -18169,14 +18368,14 @@
       <w:pPr>
         <w:pStyle w:val="Heading2"/>
       </w:pPr>
-      <w:bookmarkStart w:id="67" w:name="_Toc422058787"/>
+      <w:bookmarkStart w:id="68" w:name="_Toc422142381"/>
       <w:r>
         <w:t>How to impor</w:t>
       </w:r>
       <w:r>
         <w:t>t data</w:t>
       </w:r>
-      <w:bookmarkEnd w:id="67"/>
+      <w:bookmarkEnd w:id="68"/>
     </w:p>
     <w:p>
       <w:r>
@@ -18434,7 +18633,7 @@
           </wp:anchor>
         </w:drawing>
       </w:r>
-      <w:bookmarkStart w:id="68" w:name="_Toc422058788"/>
+      <w:bookmarkStart w:id="69" w:name="_Toc422142382"/>
       <w:r>
         <w:t>ToDo</w:t>
       </w:r>
@@ -18447,7 +18646,7 @@
       <w:r>
         <w:t xml:space="preserve"> Backlog</w:t>
       </w:r>
-      <w:bookmarkEnd w:id="68"/>
+      <w:bookmarkEnd w:id="69"/>
     </w:p>
     <w:p>
       <w:r>
@@ -18495,13 +18694,13 @@
       <w:pPr>
         <w:pStyle w:val="Heading2"/>
       </w:pPr>
-      <w:bookmarkStart w:id="69" w:name="_Toc422058789"/>
+      <w:bookmarkStart w:id="70" w:name="_Toc422142383"/>
       <w:r>
         <w:t>How to work with the timer</w:t>
       </w:r>
-      <w:bookmarkStart w:id="70" w:name="OLE_LINK69"/>
-      <w:bookmarkStart w:id="71" w:name="OLE_LINK70"/>
-      <w:bookmarkEnd w:id="69"/>
+      <w:bookmarkStart w:id="71" w:name="OLE_LINK69"/>
+      <w:bookmarkStart w:id="72" w:name="OLE_LINK70"/>
+      <w:bookmarkEnd w:id="70"/>
     </w:p>
     <w:p>
       <w:pPr>
@@ -18676,6 +18875,7 @@
         <w:ind w:left="1080"/>
       </w:pPr>
       <w:r>
+        <w:lastRenderedPageBreak/>
         <w:t>(</w:t>
       </w:r>
       <w:r>
@@ -18796,7 +18996,6 @@
         </w:numPr>
       </w:pPr>
       <w:r>
-        <w:lastRenderedPageBreak/>
         <w:t xml:space="preserve">If the selected task / subtask is voided </w:t>
       </w:r>
       <w:r>
@@ -18817,8 +19016,8 @@
       <w:r>
         <w:t xml:space="preserve">If </w:t>
       </w:r>
-      <w:bookmarkStart w:id="72" w:name="OLE_LINK103"/>
-      <w:bookmarkStart w:id="73" w:name="OLE_LINK104"/>
+      <w:bookmarkStart w:id="73" w:name="OLE_LINK103"/>
+      <w:bookmarkStart w:id="74" w:name="OLE_LINK104"/>
       <w:r>
         <w:t>an urgent internal or external interruption task or subtask</w:t>
       </w:r>
@@ -18846,8 +19045,8 @@
       <w:r>
         <w:t>.</w:t>
       </w:r>
-      <w:bookmarkEnd w:id="72"/>
       <w:bookmarkEnd w:id="73"/>
+      <w:bookmarkEnd w:id="74"/>
     </w:p>
     <w:p>
       <w:pPr>
@@ -18976,8 +19175,8 @@
       <w:r>
         <w:t>break</w:t>
       </w:r>
-      <w:bookmarkEnd w:id="70"/>
       <w:bookmarkEnd w:id="71"/>
+      <w:bookmarkEnd w:id="72"/>
       <w:r>
         <w:t xml:space="preserve"> </w:t>
       </w:r>
@@ -19494,7 +19693,7 @@
       <w:pPr>
         <w:pStyle w:val="Heading2"/>
       </w:pPr>
-      <w:bookmarkStart w:id="74" w:name="_Toc422058790"/>
+      <w:bookmarkStart w:id="75" w:name="_Toc422142384"/>
       <w:r>
         <w:t xml:space="preserve">How to read the </w:t>
       </w:r>
@@ -19507,7 +19706,7 @@
       <w:r>
         <w:t>s’ header</w:t>
       </w:r>
-      <w:bookmarkEnd w:id="74"/>
+      <w:bookmarkEnd w:id="75"/>
     </w:p>
     <w:p>
       <w:pPr>
@@ -19785,7 +19984,7 @@
       <w:pPr>
         <w:pStyle w:val="Heading2"/>
       </w:pPr>
-      <w:bookmarkStart w:id="75" w:name="_Toc422058791"/>
+      <w:bookmarkStart w:id="76" w:name="_Toc422142385"/>
       <w:r>
         <w:t>How to p</w:t>
       </w:r>
@@ -19798,7 +19997,7 @@
       <w:r>
         <w:t xml:space="preserve"> tasks</w:t>
       </w:r>
-      <w:bookmarkEnd w:id="75"/>
+      <w:bookmarkEnd w:id="76"/>
     </w:p>
     <w:p>
       <w:pPr>
@@ -19851,7 +20050,7 @@
       <w:pPr>
         <w:pStyle w:val="Heading2"/>
       </w:pPr>
-      <w:bookmarkStart w:id="76" w:name="_Toc422058792"/>
+      <w:bookmarkStart w:id="77" w:name="_Toc422142386"/>
       <w:r>
         <w:t>Main ta</w:t>
       </w:r>
@@ -19876,7 +20075,7 @@
       <w:r>
         <w:t>and shortcuts</w:t>
       </w:r>
-      <w:bookmarkEnd w:id="76"/>
+      <w:bookmarkEnd w:id="77"/>
     </w:p>
     <w:tbl>
       <w:tblPr>
@@ -20935,7 +21134,7 @@
                         <pic:spPr>
                           <a:xfrm>
                             <a:off x="0" y="0"/>
-                            <a:ext cx="282711" cy="282711"/>
+                            <a:ext cx="287604" cy="287604"/>
                           </a:xfrm>
                           <a:prstGeom prst="rect">
                             <a:avLst/>
@@ -21500,7 +21699,7 @@
       <w:pPr>
         <w:pStyle w:val="Heading2"/>
       </w:pPr>
-      <w:bookmarkStart w:id="77" w:name="_Toc422058793"/>
+      <w:bookmarkStart w:id="78" w:name="_Toc422142387"/>
       <w:r>
         <w:rPr>
           <w:color w:val="FF0000"/>
@@ -21528,7 +21727,7 @@
       <w:r>
         <w:t>and shortcuts</w:t>
       </w:r>
-      <w:bookmarkEnd w:id="77"/>
+      <w:bookmarkEnd w:id="78"/>
     </w:p>
     <w:tbl>
       <w:tblPr>
@@ -22238,8 +22437,8 @@
               </w:rPr>
               <w:drawing>
                 <wp:inline distT="0" distB="0" distL="0" distR="0">
-                  <wp:extent cx="265622" cy="265622"/>
-                  <wp:effectExtent l="19050" t="0" r="1078" b="0"/>
+                  <wp:extent cx="256995" cy="256995"/>
+                  <wp:effectExtent l="19050" t="0" r="0" b="0"/>
                   <wp:docPr id="8" name="Picture 5" descr="external.png"/>
                   <wp:cNvGraphicFramePr>
                     <a:graphicFrameLocks xmlns:a="http://schemas.openxmlformats.org/drawingml/2006/main" noChangeAspect="1"/>
@@ -22260,7 +22459,7 @@
                         <pic:spPr>
                           <a:xfrm>
                             <a:off x="0" y="0"/>
-                            <a:ext cx="268355" cy="268355"/>
+                            <a:ext cx="262024" cy="262024"/>
                           </a:xfrm>
                           <a:prstGeom prst="rect">
                             <a:avLst/>
@@ -22375,8 +22574,8 @@
               </w:rPr>
               <w:drawing>
                 <wp:inline distT="0" distB="0" distL="0" distR="0">
-                  <wp:extent cx="284672" cy="284672"/>
-                  <wp:effectExtent l="19050" t="0" r="1078" b="0"/>
+                  <wp:extent cx="241540" cy="241540"/>
+                  <wp:effectExtent l="19050" t="0" r="6110" b="0"/>
                   <wp:docPr id="9" name="Picture 6" descr="internal.png"/>
                   <wp:cNvGraphicFramePr>
                     <a:graphicFrameLocks xmlns:a="http://schemas.openxmlformats.org/drawingml/2006/main" noChangeAspect="1"/>
@@ -22397,7 +22596,7 @@
                         <pic:spPr>
                           <a:xfrm>
                             <a:off x="0" y="0"/>
-                            <a:ext cx="282711" cy="282711"/>
+                            <a:ext cx="241943" cy="241943"/>
                           </a:xfrm>
                           <a:prstGeom prst="rect">
                             <a:avLst/>
@@ -22662,7 +22861,7 @@
       <w:pPr>
         <w:pStyle w:val="Heading2"/>
       </w:pPr>
-      <w:bookmarkStart w:id="78" w:name="_Toc422058794"/>
+      <w:bookmarkStart w:id="79" w:name="_Toc422142388"/>
       <w:r>
         <w:t>How to</w:t>
       </w:r>
@@ -22672,7 +22871,7 @@
       <w:r>
         <w:t xml:space="preserve"> the timer</w:t>
       </w:r>
-      <w:bookmarkEnd w:id="78"/>
+      <w:bookmarkEnd w:id="79"/>
     </w:p>
     <w:tbl>
       <w:tblPr>
@@ -23320,7 +23519,7 @@
       <w:pPr>
         <w:pStyle w:val="Heading2"/>
       </w:pPr>
-      <w:bookmarkStart w:id="79" w:name="_Toc422058795"/>
+      <w:bookmarkStart w:id="80" w:name="_Toc422142389"/>
       <w:r>
         <w:t>How to</w:t>
       </w:r>
@@ -23336,7 +23535,7 @@
       <w:r>
         <w:t>bar</w:t>
       </w:r>
-      <w:bookmarkEnd w:id="79"/>
+      <w:bookmarkEnd w:id="80"/>
     </w:p>
     <w:tbl>
       <w:tblPr>
@@ -23872,11 +24071,7 @@
           </w:p>
           <w:p>
             <w:r>
-              <w:t xml:space="preserve">mAP will keep track of the button’s location  </w:t>
-            </w:r>
-            <w:r>
-              <w:lastRenderedPageBreak/>
-              <w:t>and move the cursor accordingly.</w:t>
+              <w:t>mAP will keep track of the button’s location  and move the cursor accordingly.</w:t>
             </w:r>
           </w:p>
         </w:tc>
@@ -23892,7 +24087,7 @@
       <w:pPr>
         <w:pStyle w:val="Heading2"/>
       </w:pPr>
-      <w:bookmarkStart w:id="80" w:name="_Toc422058796"/>
+      <w:bookmarkStart w:id="81" w:name="_Toc422142390"/>
       <w:r>
         <w:t xml:space="preserve">How to </w:t>
       </w:r>
@@ -23902,7 +24097,7 @@
       <w:r>
         <w:t xml:space="preserve"> tasks</w:t>
       </w:r>
-      <w:bookmarkEnd w:id="80"/>
+      <w:bookmarkEnd w:id="81"/>
     </w:p>
     <w:p>
       <w:pPr>
@@ -23912,8 +24107,8 @@
           <w:numId w:val="17"/>
         </w:numPr>
       </w:pPr>
-      <w:bookmarkStart w:id="81" w:name="OLE_LINK260"/>
-      <w:bookmarkStart w:id="82" w:name="OLE_LINK261"/>
+      <w:bookmarkStart w:id="82" w:name="OLE_LINK260"/>
+      <w:bookmarkStart w:id="83" w:name="OLE_LINK261"/>
       <w:r>
         <w:t>Select</w:t>
       </w:r>
@@ -24346,14 +24541,14 @@
       <w:pPr>
         <w:pStyle w:val="Heading2"/>
       </w:pPr>
-      <w:bookmarkStart w:id="83" w:name="_Toc422058797"/>
+      <w:bookmarkStart w:id="84" w:name="_Toc422142391"/>
       <w:r>
         <w:t xml:space="preserve">How to </w:t>
       </w:r>
       <w:r>
         <w:t>handle interruptions</w:t>
       </w:r>
-      <w:bookmarkEnd w:id="83"/>
+      <w:bookmarkEnd w:id="84"/>
     </w:p>
     <w:p>
       <w:pPr>
@@ -24545,8 +24740,8 @@
       <w:r>
         <w:t>urgent</w:t>
       </w:r>
-      <w:bookmarkEnd w:id="81"/>
       <w:bookmarkEnd w:id="82"/>
+      <w:bookmarkEnd w:id="83"/>
       <w:r>
         <w:t xml:space="preserve">: </w:t>
       </w:r>
@@ -24727,9 +24922,9 @@
       <w:pPr>
         <w:pStyle w:val="Heading2"/>
       </w:pPr>
-      <w:bookmarkStart w:id="84" w:name="Howtocustomizesounds"/>
-      <w:bookmarkStart w:id="85" w:name="_Toc422058798"/>
-      <w:bookmarkEnd w:id="84"/>
+      <w:bookmarkStart w:id="85" w:name="Howtocustomizesounds"/>
+      <w:bookmarkStart w:id="86" w:name="_Toc422142392"/>
+      <w:bookmarkEnd w:id="85"/>
       <w:r>
         <w:t xml:space="preserve">How to </w:t>
       </w:r>
@@ -24739,7 +24934,7 @@
       <w:r>
         <w:t>s</w:t>
       </w:r>
-      <w:bookmarkEnd w:id="85"/>
+      <w:bookmarkEnd w:id="86"/>
     </w:p>
     <w:p>
       <w:pPr>
@@ -24871,6 +25066,7 @@
           <w:noProof/>
           <w:lang w:val="fr-FR" w:eastAsia="fr-FR"/>
         </w:rPr>
+        <w:lastRenderedPageBreak/>
         <w:drawing>
           <wp:anchor distT="0" distB="0" distL="114300" distR="114300" simplePos="0" relativeHeight="251664384" behindDoc="0" locked="0" layoutInCell="1" allowOverlap="1">
             <wp:simplePos x="0" y="0"/>
@@ -24915,11 +25111,11 @@
           </wp:anchor>
         </w:drawing>
       </w:r>
-      <w:bookmarkStart w:id="86" w:name="_Toc422058799"/>
+      <w:bookmarkStart w:id="87" w:name="_Toc422142393"/>
       <w:r>
         <w:t>Report List / Release Backlog</w:t>
       </w:r>
-      <w:bookmarkEnd w:id="86"/>
+      <w:bookmarkEnd w:id="87"/>
     </w:p>
     <w:p>
       <w:r>
@@ -24961,7 +25157,7 @@
       <w:pPr>
         <w:pStyle w:val="Heading2"/>
       </w:pPr>
-      <w:bookmarkStart w:id="87" w:name="_Toc422058800"/>
+      <w:bookmarkStart w:id="88" w:name="_Toc422142394"/>
       <w:r>
         <w:t xml:space="preserve">How to read the </w:t>
       </w:r>
@@ -24980,7 +25176,7 @@
       <w:r>
         <w:t xml:space="preserve"> bar</w:t>
       </w:r>
-      <w:bookmarkEnd w:id="87"/>
+      <w:bookmarkEnd w:id="88"/>
     </w:p>
     <w:p>
       <w:pPr>
@@ -25331,7 +25527,7 @@
       <w:pPr>
         <w:pStyle w:val="Heading2"/>
       </w:pPr>
-      <w:bookmarkStart w:id="88" w:name="_Toc422058801"/>
+      <w:bookmarkStart w:id="89" w:name="_Toc422142395"/>
       <w:r>
         <w:t xml:space="preserve">How to </w:t>
       </w:r>
@@ -25365,7 +25561,7 @@
       <w:r>
         <w:t>’ header</w:t>
       </w:r>
-      <w:bookmarkEnd w:id="88"/>
+      <w:bookmarkEnd w:id="89"/>
     </w:p>
     <w:p>
       <w:pPr>
@@ -25375,8 +25571,8 @@
           <w:numId w:val="5"/>
         </w:numPr>
       </w:pPr>
-      <w:bookmarkStart w:id="89" w:name="OLE_LINK271"/>
-      <w:bookmarkStart w:id="90" w:name="OLE_LINK280"/>
+      <w:bookmarkStart w:id="90" w:name="OLE_LINK271"/>
+      <w:bookmarkStart w:id="91" w:name="OLE_LINK280"/>
       <w:r>
         <w:t>(</w:t>
       </w:r>
@@ -25449,31 +25645,31 @@
       <w:r>
         <w:t xml:space="preserve">: </w:t>
       </w:r>
-      <w:bookmarkStart w:id="91" w:name="OLE_LINK79"/>
-      <w:bookmarkStart w:id="92" w:name="OLE_LINK80"/>
+      <w:bookmarkStart w:id="92" w:name="OLE_LINK79"/>
+      <w:bookmarkStart w:id="93" w:name="OLE_LINK80"/>
       <w:r>
         <w:t>d</w:t>
       </w:r>
       <w:r>
         <w:t xml:space="preserve">ate </w:t>
       </w:r>
-      <w:bookmarkStart w:id="93" w:name="OLE_LINK164"/>
-      <w:bookmarkStart w:id="94" w:name="OLE_LINK165"/>
+      <w:bookmarkStart w:id="94" w:name="OLE_LINK164"/>
+      <w:bookmarkStart w:id="95" w:name="OLE_LINK165"/>
       <w:r>
         <w:t xml:space="preserve">of </w:t>
       </w:r>
-      <w:bookmarkEnd w:id="93"/>
       <w:bookmarkEnd w:id="94"/>
+      <w:bookmarkEnd w:id="95"/>
       <w:r>
         <w:t>completion</w:t>
       </w:r>
       <w:r>
         <w:t>.</w:t>
       </w:r>
-      <w:bookmarkEnd w:id="89"/>
       <w:bookmarkEnd w:id="90"/>
       <w:bookmarkEnd w:id="91"/>
       <w:bookmarkEnd w:id="92"/>
+      <w:bookmarkEnd w:id="93"/>
     </w:p>
     <w:p>
       <w:pPr>
@@ -25642,10 +25838,10 @@
       <w:r>
         <w:t xml:space="preserve"> (Diff I = </w:t>
       </w:r>
-      <w:bookmarkStart w:id="95" w:name="OLE_LINK89"/>
-      <w:bookmarkStart w:id="96" w:name="OLE_LINK90"/>
-      <w:bookmarkStart w:id="97" w:name="OLE_LINK113"/>
-      <w:bookmarkStart w:id="98" w:name="OLE_LINK114"/>
+      <w:bookmarkStart w:id="96" w:name="OLE_LINK89"/>
+      <w:bookmarkStart w:id="97" w:name="OLE_LINK90"/>
+      <w:bookmarkStart w:id="98" w:name="OLE_LINK113"/>
+      <w:bookmarkStart w:id="99" w:name="OLE_LINK114"/>
       <w:r>
         <w:rPr>
           <w:i/>
@@ -25670,10 +25866,10 @@
         </w:rPr>
         <w:t>stimated</w:t>
       </w:r>
-      <w:bookmarkEnd w:id="95"/>
       <w:bookmarkEnd w:id="96"/>
       <w:bookmarkEnd w:id="97"/>
       <w:bookmarkEnd w:id="98"/>
+      <w:bookmarkEnd w:id="99"/>
       <w:r>
         <w:t>)</w:t>
       </w:r>
@@ -25752,8 +25948,8 @@
       <w:r>
         <w:t xml:space="preserve"> (Diff II = </w:t>
       </w:r>
-      <w:bookmarkStart w:id="99" w:name="OLE_LINK131"/>
-      <w:bookmarkStart w:id="100" w:name="OLE_LINK132"/>
+      <w:bookmarkStart w:id="100" w:name="OLE_LINK131"/>
+      <w:bookmarkStart w:id="101" w:name="OLE_LINK132"/>
       <w:r>
         <w:rPr>
           <w:i/>
@@ -25778,8 +25974,8 @@
         </w:rPr>
         <w:t xml:space="preserve"> </w:t>
       </w:r>
-      <w:bookmarkStart w:id="101" w:name="OLE_LINK111"/>
-      <w:bookmarkStart w:id="102" w:name="OLE_LINK112"/>
+      <w:bookmarkStart w:id="102" w:name="OLE_LINK111"/>
+      <w:bookmarkStart w:id="103" w:name="OLE_LINK112"/>
       <w:r>
         <w:rPr>
           <w:i/>
@@ -25810,10 +26006,10 @@
         </w:rPr>
         <w:t>verestimated</w:t>
       </w:r>
-      <w:bookmarkEnd w:id="99"/>
       <w:bookmarkEnd w:id="100"/>
       <w:bookmarkEnd w:id="101"/>
       <w:bookmarkEnd w:id="102"/>
+      <w:bookmarkEnd w:id="103"/>
       <w:r>
         <w:t>)</w:t>
       </w:r>
@@ -25926,7 +26122,7 @@
       <w:pPr>
         <w:pStyle w:val="Heading2"/>
       </w:pPr>
-      <w:bookmarkStart w:id="103" w:name="_Toc422058802"/>
+      <w:bookmarkStart w:id="104" w:name="_Toc422142396"/>
       <w:r>
         <w:t xml:space="preserve">Main table: </w:t>
       </w:r>
@@ -25945,7 +26141,7 @@
       <w:r>
         <w:t xml:space="preserve"> and shortcuts</w:t>
       </w:r>
-      <w:bookmarkEnd w:id="103"/>
+      <w:bookmarkEnd w:id="104"/>
     </w:p>
     <w:tbl>
       <w:tblPr>
@@ -26508,6 +26704,11 @@
       </w:pPr>
     </w:p>
     <w:p/>
+    <w:p>
+      <w:pPr>
+        <w:pStyle w:val="Heading1"/>
+      </w:pPr>
+    </w:p>
     <w:p>
       <w:pPr>
         <w:pStyle w:val="Heading1"/>
@@ -26561,7 +26762,7 @@
           </wp:anchor>
         </w:drawing>
       </w:r>
-      <w:bookmarkStart w:id="104" w:name="_Toc422058803"/>
+      <w:bookmarkStart w:id="105" w:name="_Toc422142397"/>
       <w:r>
         <w:t>Burndown</w:t>
       </w:r>
@@ -26580,7 +26781,7 @@
       <w:r>
         <w:t>Chart</w:t>
       </w:r>
-      <w:bookmarkEnd w:id="104"/>
+      <w:bookmarkEnd w:id="105"/>
     </w:p>
     <w:p>
       <w:r>
@@ -26605,14 +26806,14 @@
       <w:pPr>
         <w:pStyle w:val="Heading2"/>
       </w:pPr>
-      <w:bookmarkStart w:id="105" w:name="_Toc422058804"/>
+      <w:bookmarkStart w:id="106" w:name="_Toc422142398"/>
       <w:r>
         <w:t xml:space="preserve">How to </w:t>
       </w:r>
       <w:r>
         <w:t>create charts</w:t>
       </w:r>
-      <w:bookmarkEnd w:id="105"/>
+      <w:bookmarkEnd w:id="106"/>
     </w:p>
     <w:p>
       <w:pPr>
@@ -27632,7 +27833,6 @@
         <w:rPr>
           <w:b/>
         </w:rPr>
-        <w:lastRenderedPageBreak/>
         <w:t>Dates</w:t>
       </w:r>
       <w:r>
@@ -27669,6 +27869,7 @@
         <w:rPr>
           <w:b/>
         </w:rPr>
+        <w:lastRenderedPageBreak/>
         <w:t>Exclusion</w:t>
       </w:r>
       <w:r>
@@ -28049,7 +28250,7 @@
       <w:pPr>
         <w:pStyle w:val="Heading2"/>
       </w:pPr>
-      <w:bookmarkStart w:id="106" w:name="_Toc422058805"/>
+      <w:bookmarkStart w:id="107" w:name="_Toc422142399"/>
       <w:r>
         <w:rPr>
           <w:color w:val="FF0000"/>
@@ -28059,21 +28260,21 @@
       <w:r>
         <w:t xml:space="preserve"> </w:t>
       </w:r>
-      <w:bookmarkStart w:id="107" w:name="HowtocreateaDailyBurndownchart"/>
+      <w:bookmarkStart w:id="108" w:name="HowtocreateaDailyBurndownchart"/>
+      <w:bookmarkEnd w:id="108"/>
+      <w:r>
+        <w:t xml:space="preserve">How to create a </w:t>
+      </w:r>
+      <w:r>
+        <w:t>D</w:t>
+      </w:r>
+      <w:r>
+        <w:t>aily Burndown chart</w:t>
+      </w:r>
+      <w:r>
+        <w:t xml:space="preserve"> (Scrum)</w:t>
+      </w:r>
       <w:bookmarkEnd w:id="107"/>
-      <w:r>
-        <w:t xml:space="preserve">How to create a </w:t>
-      </w:r>
-      <w:r>
-        <w:t>D</w:t>
-      </w:r>
-      <w:r>
-        <w:t>aily Burndown chart</w:t>
-      </w:r>
-      <w:r>
-        <w:t xml:space="preserve"> (Scrum)</w:t>
-      </w:r>
-      <w:bookmarkEnd w:id="106"/>
     </w:p>
     <w:p>
       <w:pPr>
@@ -28435,7 +28636,7 @@
       <w:pPr>
         <w:pStyle w:val="Heading2"/>
       </w:pPr>
-      <w:bookmarkStart w:id="108" w:name="_Toc422058806"/>
+      <w:bookmarkStart w:id="109" w:name="_Toc422142400"/>
       <w:r>
         <w:rPr>
           <w:color w:val="FF0000"/>
@@ -28463,7 +28664,7 @@
       <w:r>
         <w:t xml:space="preserve"> (Scrum)</w:t>
       </w:r>
-      <w:bookmarkEnd w:id="108"/>
+      <w:bookmarkEnd w:id="109"/>
     </w:p>
     <w:p>
       <w:pPr>
@@ -28660,7 +28861,6 @@
         <w:rPr>
           <w:b/>
         </w:rPr>
-        <w:lastRenderedPageBreak/>
         <w:t>Scope</w:t>
       </w:r>
       <w:r>
@@ -28679,6 +28879,7 @@
         <w:rPr>
           <w:b/>
         </w:rPr>
+        <w:lastRenderedPageBreak/>
         <w:t>X-Legend</w:t>
       </w:r>
       <w:r>
@@ -28858,21 +29059,21 @@
       <w:pPr>
         <w:pStyle w:val="Heading1"/>
       </w:pPr>
-      <w:bookmarkStart w:id="109" w:name="_Toc422058807"/>
+      <w:bookmarkStart w:id="110" w:name="_Toc422142401"/>
       <w:r>
         <w:t>Annex</w:t>
       </w:r>
-      <w:bookmarkEnd w:id="109"/>
+      <w:bookmarkEnd w:id="110"/>
     </w:p>
     <w:p>
       <w:pPr>
         <w:pStyle w:val="Heading2"/>
       </w:pPr>
-      <w:bookmarkStart w:id="110" w:name="_Toc422058808"/>
+      <w:bookmarkStart w:id="111" w:name="_Toc422142402"/>
       <w:r>
         <w:t>Themes</w:t>
       </w:r>
-      <w:bookmarkEnd w:id="110"/>
+      <w:bookmarkEnd w:id="111"/>
     </w:p>
     <w:p>
       <w:r>
@@ -29120,11 +29321,11 @@
       <w:pPr>
         <w:pStyle w:val="Heading2"/>
       </w:pPr>
-      <w:bookmarkStart w:id="111" w:name="_Toc422058809"/>
+      <w:bookmarkStart w:id="112" w:name="_Toc422142403"/>
       <w:r>
         <w:t>Libraries</w:t>
       </w:r>
-      <w:bookmarkEnd w:id="111"/>
+      <w:bookmarkEnd w:id="112"/>
     </w:p>
     <w:p>
       <w:r>
@@ -29339,7 +29540,7 @@
         <v:path o:extrusionok="f" gradientshapeok="t" o:connecttype="rect"/>
         <o:lock v:ext="edit" aspectratio="t"/>
       </v:shapetype>
-      <v:shape id="_x0000_i1030" type="#_x0000_t75" alt="pomodoro16.png" style="width:16.3pt;height:16.3pt;visibility:visible;mso-wrap-style:square" o:bullet="t">
+      <v:shape id="_x0000_i1055" type="#_x0000_t75" alt="pomodoro16.png" style="width:16.3pt;height:16.3pt;visibility:visible;mso-wrap-style:square" o:bullet="t">
         <v:imagedata r:id="rId1" o:title="pomodoro16"/>
       </v:shape>
     </w:pict>
@@ -34406,7 +34607,7 @@
 </file>
 
 <file path=customXml/itemProps1.xml><?xml version="1.0" encoding="utf-8"?>
-<ds:datastoreItem xmlns:ds="http://schemas.openxmlformats.org/officeDocument/2006/customXml" ds:itemID="{1F210143-6296-4BB1-B876-9747969E20DE}">
+<ds:datastoreItem xmlns:ds="http://schemas.openxmlformats.org/officeDocument/2006/customXml" ds:itemID="{8EB25E26-D9F4-471B-9E64-9BC96633A126}">
   <ds:schemaRefs>
     <ds:schemaRef ds:uri="http://schemas.openxmlformats.org/officeDocument/2006/bibliography"/>
   </ds:schemaRefs>

</xml_diff>

<commit_message>
improved XML export (not finished) + optimizations
</commit_message>
<xml_diff>
--- a/doc/User guides/myAgilePomodoro_4.0.0.docx
+++ b/doc/User guides/myAgilePomodoro_4.0.0.docx
@@ -322,7 +322,7 @@
             </w:rPr>
             <w:fldChar w:fldCharType="separate"/>
           </w:r>
-          <w:hyperlink w:anchor="_Toc422673472" w:history="1">
+          <w:hyperlink w:anchor="_Toc423000063" w:history="1">
             <w:r>
               <w:rPr>
                 <w:rStyle w:val="Hyperlink"/>
@@ -349,7 +349,7 @@
                 <w:noProof/>
                 <w:webHidden/>
               </w:rPr>
-              <w:instrText xml:space="preserve"> PAGEREF _Toc422673472 \h </w:instrText>
+              <w:instrText xml:space="preserve"> PAGEREF _Toc423000063 \h </w:instrText>
             </w:r>
             <w:r>
               <w:rPr>
@@ -392,7 +392,7 @@
               <w:lang w:val="fr-FR" w:eastAsia="fr-FR"/>
             </w:rPr>
           </w:pPr>
-          <w:hyperlink w:anchor="_Toc422673473" w:history="1">
+          <w:hyperlink w:anchor="_Toc423000064" w:history="1">
             <w:r>
               <w:rPr>
                 <w:rStyle w:val="Hyperlink"/>
@@ -419,7 +419,7 @@
                 <w:noProof/>
                 <w:webHidden/>
               </w:rPr>
-              <w:instrText xml:space="preserve"> PAGEREF _Toc422673473 \h </w:instrText>
+              <w:instrText xml:space="preserve"> PAGEREF _Toc423000064 \h </w:instrText>
             </w:r>
             <w:r>
               <w:rPr>
@@ -462,7 +462,7 @@
               <w:lang w:val="fr-FR" w:eastAsia="fr-FR"/>
             </w:rPr>
           </w:pPr>
-          <w:hyperlink w:anchor="_Toc422673474" w:history="1">
+          <w:hyperlink w:anchor="_Toc423000065" w:history="1">
             <w:r>
               <w:rPr>
                 <w:rStyle w:val="Hyperlink"/>
@@ -489,7 +489,7 @@
                 <w:noProof/>
                 <w:webHidden/>
               </w:rPr>
-              <w:instrText xml:space="preserve"> PAGEREF _Toc422673474 \h </w:instrText>
+              <w:instrText xml:space="preserve"> PAGEREF _Toc423000065 \h </w:instrText>
             </w:r>
             <w:r>
               <w:rPr>
@@ -532,7 +532,7 @@
               <w:lang w:val="fr-FR" w:eastAsia="fr-FR"/>
             </w:rPr>
           </w:pPr>
-          <w:hyperlink w:anchor="_Toc422673475" w:history="1">
+          <w:hyperlink w:anchor="_Toc423000066" w:history="1">
             <w:r>
               <w:rPr>
                 <w:rStyle w:val="Hyperlink"/>
@@ -559,7 +559,7 @@
                 <w:noProof/>
                 <w:webHidden/>
               </w:rPr>
-              <w:instrText xml:space="preserve"> PAGEREF _Toc422673475 \h </w:instrText>
+              <w:instrText xml:space="preserve"> PAGEREF _Toc423000066 \h </w:instrText>
             </w:r>
             <w:r>
               <w:rPr>
@@ -602,7 +602,7 @@
               <w:lang w:val="fr-FR" w:eastAsia="fr-FR"/>
             </w:rPr>
           </w:pPr>
-          <w:hyperlink w:anchor="_Toc422673476" w:history="1">
+          <w:hyperlink w:anchor="_Toc423000067" w:history="1">
             <w:r>
               <w:rPr>
                 <w:rStyle w:val="Hyperlink"/>
@@ -629,7 +629,7 @@
                 <w:noProof/>
                 <w:webHidden/>
               </w:rPr>
-              <w:instrText xml:space="preserve"> PAGEREF _Toc422673476 \h </w:instrText>
+              <w:instrText xml:space="preserve"> PAGEREF _Toc423000067 \h </w:instrText>
             </w:r>
             <w:r>
               <w:rPr>
@@ -672,7 +672,7 @@
               <w:lang w:val="fr-FR" w:eastAsia="fr-FR"/>
             </w:rPr>
           </w:pPr>
-          <w:hyperlink w:anchor="_Toc422673477" w:history="1">
+          <w:hyperlink w:anchor="_Toc423000068" w:history="1">
             <w:r>
               <w:rPr>
                 <w:rStyle w:val="Hyperlink"/>
@@ -699,7 +699,7 @@
                 <w:noProof/>
                 <w:webHidden/>
               </w:rPr>
-              <w:instrText xml:space="preserve"> PAGEREF _Toc422673477 \h </w:instrText>
+              <w:instrText xml:space="preserve"> PAGEREF _Toc423000068 \h </w:instrText>
             </w:r>
             <w:r>
               <w:rPr>
@@ -742,7 +742,7 @@
               <w:lang w:val="fr-FR" w:eastAsia="fr-FR"/>
             </w:rPr>
           </w:pPr>
-          <w:hyperlink w:anchor="_Toc422673478" w:history="1">
+          <w:hyperlink w:anchor="_Toc423000069" w:history="1">
             <w:r>
               <w:rPr>
                 <w:rStyle w:val="Hyperlink"/>
@@ -769,7 +769,7 @@
                 <w:noProof/>
                 <w:webHidden/>
               </w:rPr>
-              <w:instrText xml:space="preserve"> PAGEREF _Toc422673478 \h </w:instrText>
+              <w:instrText xml:space="preserve"> PAGEREF _Toc423000069 \h </w:instrText>
             </w:r>
             <w:r>
               <w:rPr>
@@ -812,7 +812,7 @@
               <w:lang w:val="fr-FR" w:eastAsia="fr-FR"/>
             </w:rPr>
           </w:pPr>
-          <w:hyperlink w:anchor="_Toc422673479" w:history="1">
+          <w:hyperlink w:anchor="_Toc423000070" w:history="1">
             <w:r>
               <w:rPr>
                 <w:rStyle w:val="Hyperlink"/>
@@ -839,7 +839,7 @@
                 <w:noProof/>
                 <w:webHidden/>
               </w:rPr>
-              <w:instrText xml:space="preserve"> PAGEREF _Toc422673479 \h </w:instrText>
+              <w:instrText xml:space="preserve"> PAGEREF _Toc423000070 \h </w:instrText>
             </w:r>
             <w:r>
               <w:rPr>
@@ -879,7 +879,7 @@
               <w:lang w:val="fr-FR" w:eastAsia="fr-FR"/>
             </w:rPr>
           </w:pPr>
-          <w:hyperlink w:anchor="_Toc422673480" w:history="1">
+          <w:hyperlink w:anchor="_Toc423000071" w:history="1">
             <w:r>
               <w:rPr>
                 <w:rStyle w:val="Hyperlink"/>
@@ -906,7 +906,7 @@
                 <w:noProof/>
                 <w:webHidden/>
               </w:rPr>
-              <w:instrText xml:space="preserve"> PAGEREF _Toc422673480 \h </w:instrText>
+              <w:instrText xml:space="preserve"> PAGEREF _Toc423000071 \h </w:instrText>
             </w:r>
             <w:r>
               <w:rPr>
@@ -946,7 +946,7 @@
               <w:lang w:val="fr-FR" w:eastAsia="fr-FR"/>
             </w:rPr>
           </w:pPr>
-          <w:hyperlink w:anchor="_Toc422673481" w:history="1">
+          <w:hyperlink w:anchor="_Toc423000072" w:history="1">
             <w:r>
               <w:rPr>
                 <w:rStyle w:val="Hyperlink"/>
@@ -973,7 +973,7 @@
                 <w:noProof/>
                 <w:webHidden/>
               </w:rPr>
-              <w:instrText xml:space="preserve"> PAGEREF _Toc422673481 \h </w:instrText>
+              <w:instrText xml:space="preserve"> PAGEREF _Toc423000072 \h </w:instrText>
             </w:r>
             <w:r>
               <w:rPr>
@@ -1013,7 +1013,7 @@
               <w:lang w:val="fr-FR" w:eastAsia="fr-FR"/>
             </w:rPr>
           </w:pPr>
-          <w:hyperlink w:anchor="_Toc422673482" w:history="1">
+          <w:hyperlink w:anchor="_Toc423000073" w:history="1">
             <w:r>
               <w:rPr>
                 <w:rStyle w:val="Hyperlink"/>
@@ -1040,7 +1040,7 @@
                 <w:noProof/>
                 <w:webHidden/>
               </w:rPr>
-              <w:instrText xml:space="preserve"> PAGEREF _Toc422673482 \h </w:instrText>
+              <w:instrText xml:space="preserve"> PAGEREF _Toc423000073 \h </w:instrText>
             </w:r>
             <w:r>
               <w:rPr>
@@ -1083,7 +1083,7 @@
               <w:lang w:val="fr-FR" w:eastAsia="fr-FR"/>
             </w:rPr>
           </w:pPr>
-          <w:hyperlink w:anchor="_Toc422673483" w:history="1">
+          <w:hyperlink w:anchor="_Toc423000074" w:history="1">
             <w:r>
               <w:rPr>
                 <w:rStyle w:val="Hyperlink"/>
@@ -1110,7 +1110,7 @@
                 <w:noProof/>
                 <w:webHidden/>
               </w:rPr>
-              <w:instrText xml:space="preserve"> PAGEREF _Toc422673483 \h </w:instrText>
+              <w:instrText xml:space="preserve"> PAGEREF _Toc423000074 \h </w:instrText>
             </w:r>
             <w:r>
               <w:rPr>
@@ -1150,7 +1150,7 @@
               <w:lang w:val="fr-FR" w:eastAsia="fr-FR"/>
             </w:rPr>
           </w:pPr>
-          <w:hyperlink w:anchor="_Toc422673484" w:history="1">
+          <w:hyperlink w:anchor="_Toc423000075" w:history="1">
             <w:r>
               <w:rPr>
                 <w:rStyle w:val="Hyperlink"/>
@@ -1177,7 +1177,7 @@
                 <w:noProof/>
                 <w:webHidden/>
               </w:rPr>
-              <w:instrText xml:space="preserve"> PAGEREF _Toc422673484 \h </w:instrText>
+              <w:instrText xml:space="preserve"> PAGEREF _Toc423000075 \h </w:instrText>
             </w:r>
             <w:r>
               <w:rPr>
@@ -1220,7 +1220,7 @@
               <w:lang w:val="fr-FR" w:eastAsia="fr-FR"/>
             </w:rPr>
           </w:pPr>
-          <w:hyperlink w:anchor="_Toc422673485" w:history="1">
+          <w:hyperlink w:anchor="_Toc423000076" w:history="1">
             <w:r>
               <w:rPr>
                 <w:rStyle w:val="Hyperlink"/>
@@ -1247,7 +1247,7 @@
                 <w:noProof/>
                 <w:webHidden/>
               </w:rPr>
-              <w:instrText xml:space="preserve"> PAGEREF _Toc422673485 \h </w:instrText>
+              <w:instrText xml:space="preserve"> PAGEREF _Toc423000076 \h </w:instrText>
             </w:r>
             <w:r>
               <w:rPr>
@@ -1287,7 +1287,7 @@
               <w:lang w:val="fr-FR" w:eastAsia="fr-FR"/>
             </w:rPr>
           </w:pPr>
-          <w:hyperlink w:anchor="_Toc422673486" w:history="1">
+          <w:hyperlink w:anchor="_Toc423000077" w:history="1">
             <w:r>
               <w:rPr>
                 <w:rStyle w:val="Hyperlink"/>
@@ -1314,7 +1314,7 @@
                 <w:noProof/>
                 <w:webHidden/>
               </w:rPr>
-              <w:instrText xml:space="preserve"> PAGEREF _Toc422673486 \h </w:instrText>
+              <w:instrText xml:space="preserve"> PAGEREF _Toc423000077 \h </w:instrText>
             </w:r>
             <w:r>
               <w:rPr>
@@ -1354,7 +1354,7 @@
               <w:lang w:val="fr-FR" w:eastAsia="fr-FR"/>
             </w:rPr>
           </w:pPr>
-          <w:hyperlink w:anchor="_Toc422673487" w:history="1">
+          <w:hyperlink w:anchor="_Toc423000078" w:history="1">
             <w:r>
               <w:rPr>
                 <w:rStyle w:val="Hyperlink"/>
@@ -1381,7 +1381,7 @@
                 <w:noProof/>
                 <w:webHidden/>
               </w:rPr>
-              <w:instrText xml:space="preserve"> PAGEREF _Toc422673487 \h </w:instrText>
+              <w:instrText xml:space="preserve"> PAGEREF _Toc423000078 \h </w:instrText>
             </w:r>
             <w:r>
               <w:rPr>
@@ -1424,7 +1424,7 @@
               <w:lang w:val="fr-FR" w:eastAsia="fr-FR"/>
             </w:rPr>
           </w:pPr>
-          <w:hyperlink w:anchor="_Toc422673488" w:history="1">
+          <w:hyperlink w:anchor="_Toc423000079" w:history="1">
             <w:r>
               <w:rPr>
                 <w:rStyle w:val="Hyperlink"/>
@@ -1451,7 +1451,7 @@
                 <w:noProof/>
                 <w:webHidden/>
               </w:rPr>
-              <w:instrText xml:space="preserve"> PAGEREF _Toc422673488 \h </w:instrText>
+              <w:instrText xml:space="preserve"> PAGEREF _Toc423000079 \h </w:instrText>
             </w:r>
             <w:r>
               <w:rPr>
@@ -1491,7 +1491,7 @@
               <w:lang w:val="fr-FR" w:eastAsia="fr-FR"/>
             </w:rPr>
           </w:pPr>
-          <w:hyperlink w:anchor="_Toc422673489" w:history="1">
+          <w:hyperlink w:anchor="_Toc423000080" w:history="1">
             <w:r>
               <w:rPr>
                 <w:rStyle w:val="Hyperlink"/>
@@ -1518,7 +1518,7 @@
                 <w:noProof/>
                 <w:webHidden/>
               </w:rPr>
-              <w:instrText xml:space="preserve"> PAGEREF _Toc422673489 \h </w:instrText>
+              <w:instrText xml:space="preserve"> PAGEREF _Toc423000080 \h </w:instrText>
             </w:r>
             <w:r>
               <w:rPr>
@@ -1558,7 +1558,7 @@
               <w:lang w:val="fr-FR" w:eastAsia="fr-FR"/>
             </w:rPr>
           </w:pPr>
-          <w:hyperlink w:anchor="_Toc422673490" w:history="1">
+          <w:hyperlink w:anchor="_Toc423000081" w:history="1">
             <w:r>
               <w:rPr>
                 <w:rStyle w:val="Hyperlink"/>
@@ -1585,7 +1585,7 @@
                 <w:noProof/>
                 <w:webHidden/>
               </w:rPr>
-              <w:instrText xml:space="preserve"> PAGEREF _Toc422673490 \h </w:instrText>
+              <w:instrText xml:space="preserve"> PAGEREF _Toc423000081 \h </w:instrText>
             </w:r>
             <w:r>
               <w:rPr>
@@ -1625,7 +1625,7 @@
               <w:lang w:val="fr-FR" w:eastAsia="fr-FR"/>
             </w:rPr>
           </w:pPr>
-          <w:hyperlink w:anchor="_Toc422673491" w:history="1">
+          <w:hyperlink w:anchor="_Toc423000082" w:history="1">
             <w:r>
               <w:rPr>
                 <w:rStyle w:val="Hyperlink"/>
@@ -1652,7 +1652,7 @@
                 <w:noProof/>
                 <w:webHidden/>
               </w:rPr>
-              <w:instrText xml:space="preserve"> PAGEREF _Toc422673491 \h </w:instrText>
+              <w:instrText xml:space="preserve"> PAGEREF _Toc423000082 \h </w:instrText>
             </w:r>
             <w:r>
               <w:rPr>
@@ -1695,7 +1695,7 @@
               <w:lang w:val="fr-FR" w:eastAsia="fr-FR"/>
             </w:rPr>
           </w:pPr>
-          <w:hyperlink w:anchor="_Toc422673492" w:history="1">
+          <w:hyperlink w:anchor="_Toc423000083" w:history="1">
             <w:r>
               <w:rPr>
                 <w:rStyle w:val="Hyperlink"/>
@@ -1722,7 +1722,7 @@
                 <w:noProof/>
                 <w:webHidden/>
               </w:rPr>
-              <w:instrText xml:space="preserve"> PAGEREF _Toc422673492 \h </w:instrText>
+              <w:instrText xml:space="preserve"> PAGEREF _Toc423000083 \h </w:instrText>
             </w:r>
             <w:r>
               <w:rPr>
@@ -1765,7 +1765,7 @@
               <w:lang w:val="fr-FR" w:eastAsia="fr-FR"/>
             </w:rPr>
           </w:pPr>
-          <w:hyperlink w:anchor="_Toc422673493" w:history="1">
+          <w:hyperlink w:anchor="_Toc423000084" w:history="1">
             <w:r>
               <w:rPr>
                 <w:rStyle w:val="Hyperlink"/>
@@ -1792,7 +1792,7 @@
                 <w:noProof/>
                 <w:webHidden/>
               </w:rPr>
-              <w:instrText xml:space="preserve"> PAGEREF _Toc422673493 \h </w:instrText>
+              <w:instrText xml:space="preserve"> PAGEREF _Toc423000084 \h </w:instrText>
             </w:r>
             <w:r>
               <w:rPr>
@@ -1832,7 +1832,7 @@
               <w:lang w:val="fr-FR" w:eastAsia="fr-FR"/>
             </w:rPr>
           </w:pPr>
-          <w:hyperlink w:anchor="_Toc422673494" w:history="1">
+          <w:hyperlink w:anchor="_Toc423000085" w:history="1">
             <w:r>
               <w:rPr>
                 <w:rStyle w:val="Hyperlink"/>
@@ -1859,7 +1859,7 @@
                 <w:noProof/>
                 <w:webHidden/>
               </w:rPr>
-              <w:instrText xml:space="preserve"> PAGEREF _Toc422673494 \h </w:instrText>
+              <w:instrText xml:space="preserve"> PAGEREF _Toc423000085 \h </w:instrText>
             </w:r>
             <w:r>
               <w:rPr>
@@ -1899,7 +1899,7 @@
               <w:lang w:val="fr-FR" w:eastAsia="fr-FR"/>
             </w:rPr>
           </w:pPr>
-          <w:hyperlink w:anchor="_Toc422673495" w:history="1">
+          <w:hyperlink w:anchor="_Toc423000086" w:history="1">
             <w:r>
               <w:rPr>
                 <w:rStyle w:val="Hyperlink"/>
@@ -1926,7 +1926,7 @@
                 <w:noProof/>
                 <w:webHidden/>
               </w:rPr>
-              <w:instrText xml:space="preserve"> PAGEREF _Toc422673495 \h </w:instrText>
+              <w:instrText xml:space="preserve"> PAGEREF _Toc423000086 \h </w:instrText>
             </w:r>
             <w:r>
               <w:rPr>
@@ -1966,7 +1966,7 @@
               <w:lang w:val="fr-FR" w:eastAsia="fr-FR"/>
             </w:rPr>
           </w:pPr>
-          <w:hyperlink w:anchor="_Toc422673496" w:history="1">
+          <w:hyperlink w:anchor="_Toc423000087" w:history="1">
             <w:r>
               <w:rPr>
                 <w:rStyle w:val="Hyperlink"/>
@@ -1993,7 +1993,7 @@
                 <w:noProof/>
                 <w:webHidden/>
               </w:rPr>
-              <w:instrText xml:space="preserve"> PAGEREF _Toc422673496 \h </w:instrText>
+              <w:instrText xml:space="preserve"> PAGEREF _Toc423000087 \h </w:instrText>
             </w:r>
             <w:r>
               <w:rPr>
@@ -2033,7 +2033,7 @@
               <w:lang w:val="fr-FR" w:eastAsia="fr-FR"/>
             </w:rPr>
           </w:pPr>
-          <w:hyperlink w:anchor="_Toc422673497" w:history="1">
+          <w:hyperlink w:anchor="_Toc423000088" w:history="1">
             <w:r>
               <w:rPr>
                 <w:rStyle w:val="Hyperlink"/>
@@ -2060,7 +2060,7 @@
                 <w:noProof/>
                 <w:webHidden/>
               </w:rPr>
-              <w:instrText xml:space="preserve"> PAGEREF _Toc422673497 \h </w:instrText>
+              <w:instrText xml:space="preserve"> PAGEREF _Toc423000088 \h </w:instrText>
             </w:r>
             <w:r>
               <w:rPr>
@@ -2100,7 +2100,7 @@
               <w:lang w:val="fr-FR" w:eastAsia="fr-FR"/>
             </w:rPr>
           </w:pPr>
-          <w:hyperlink w:anchor="_Toc422673498" w:history="1">
+          <w:hyperlink w:anchor="_Toc423000089" w:history="1">
             <w:r>
               <w:rPr>
                 <w:rStyle w:val="Hyperlink"/>
@@ -2127,7 +2127,7 @@
                 <w:noProof/>
                 <w:webHidden/>
               </w:rPr>
-              <w:instrText xml:space="preserve"> PAGEREF _Toc422673498 \h </w:instrText>
+              <w:instrText xml:space="preserve"> PAGEREF _Toc423000089 \h </w:instrText>
             </w:r>
             <w:r>
               <w:rPr>
@@ -2167,7 +2167,7 @@
               <w:lang w:val="fr-FR" w:eastAsia="fr-FR"/>
             </w:rPr>
           </w:pPr>
-          <w:hyperlink w:anchor="_Toc422673499" w:history="1">
+          <w:hyperlink w:anchor="_Toc423000090" w:history="1">
             <w:r>
               <w:rPr>
                 <w:rStyle w:val="Hyperlink"/>
@@ -2194,7 +2194,7 @@
                 <w:noProof/>
                 <w:webHidden/>
               </w:rPr>
-              <w:instrText xml:space="preserve"> PAGEREF _Toc422673499 \h </w:instrText>
+              <w:instrText xml:space="preserve"> PAGEREF _Toc423000090 \h </w:instrText>
             </w:r>
             <w:r>
               <w:rPr>
@@ -2234,7 +2234,7 @@
               <w:lang w:val="fr-FR" w:eastAsia="fr-FR"/>
             </w:rPr>
           </w:pPr>
-          <w:hyperlink w:anchor="_Toc422673500" w:history="1">
+          <w:hyperlink w:anchor="_Toc423000091" w:history="1">
             <w:r>
               <w:rPr>
                 <w:rStyle w:val="Hyperlink"/>
@@ -2261,7 +2261,7 @@
                 <w:noProof/>
                 <w:webHidden/>
               </w:rPr>
-              <w:instrText xml:space="preserve"> PAGEREF _Toc422673500 \h </w:instrText>
+              <w:instrText xml:space="preserve"> PAGEREF _Toc423000091 \h </w:instrText>
             </w:r>
             <w:r>
               <w:rPr>
@@ -2304,7 +2304,7 @@
               <w:lang w:val="fr-FR" w:eastAsia="fr-FR"/>
             </w:rPr>
           </w:pPr>
-          <w:hyperlink w:anchor="_Toc422673501" w:history="1">
+          <w:hyperlink w:anchor="_Toc423000092" w:history="1">
             <w:r>
               <w:rPr>
                 <w:rStyle w:val="Hyperlink"/>
@@ -2331,7 +2331,7 @@
                 <w:noProof/>
                 <w:webHidden/>
               </w:rPr>
-              <w:instrText xml:space="preserve"> PAGEREF _Toc422673501 \h </w:instrText>
+              <w:instrText xml:space="preserve"> PAGEREF _Toc423000092 \h </w:instrText>
             </w:r>
             <w:r>
               <w:rPr>
@@ -2371,7 +2371,7 @@
               <w:lang w:val="fr-FR" w:eastAsia="fr-FR"/>
             </w:rPr>
           </w:pPr>
-          <w:hyperlink w:anchor="_Toc422673502" w:history="1">
+          <w:hyperlink w:anchor="_Toc423000093" w:history="1">
             <w:r>
               <w:rPr>
                 <w:rStyle w:val="Hyperlink"/>
@@ -2398,7 +2398,7 @@
                 <w:noProof/>
                 <w:webHidden/>
               </w:rPr>
-              <w:instrText xml:space="preserve"> PAGEREF _Toc422673502 \h </w:instrText>
+              <w:instrText xml:space="preserve"> PAGEREF _Toc423000093 \h </w:instrText>
             </w:r>
             <w:r>
               <w:rPr>
@@ -2438,7 +2438,7 @@
               <w:lang w:val="fr-FR" w:eastAsia="fr-FR"/>
             </w:rPr>
           </w:pPr>
-          <w:hyperlink w:anchor="_Toc422673503" w:history="1">
+          <w:hyperlink w:anchor="_Toc423000094" w:history="1">
             <w:r>
               <w:rPr>
                 <w:rStyle w:val="Hyperlink"/>
@@ -2465,7 +2465,7 @@
                 <w:noProof/>
                 <w:webHidden/>
               </w:rPr>
-              <w:instrText xml:space="preserve"> PAGEREF _Toc422673503 \h </w:instrText>
+              <w:instrText xml:space="preserve"> PAGEREF _Toc423000094 \h </w:instrText>
             </w:r>
             <w:r>
               <w:rPr>
@@ -2505,7 +2505,7 @@
               <w:lang w:val="fr-FR" w:eastAsia="fr-FR"/>
             </w:rPr>
           </w:pPr>
-          <w:hyperlink w:anchor="_Toc422673504" w:history="1">
+          <w:hyperlink w:anchor="_Toc423000095" w:history="1">
             <w:r>
               <w:rPr>
                 <w:rStyle w:val="Hyperlink"/>
@@ -2532,7 +2532,7 @@
                 <w:noProof/>
                 <w:webHidden/>
               </w:rPr>
-              <w:instrText xml:space="preserve"> PAGEREF _Toc422673504 \h </w:instrText>
+              <w:instrText xml:space="preserve"> PAGEREF _Toc423000095 \h </w:instrText>
             </w:r>
             <w:r>
               <w:rPr>
@@ -2572,7 +2572,7 @@
               <w:lang w:val="fr-FR" w:eastAsia="fr-FR"/>
             </w:rPr>
           </w:pPr>
-          <w:hyperlink w:anchor="_Toc422673505" w:history="1">
+          <w:hyperlink w:anchor="_Toc423000096" w:history="1">
             <w:r>
               <w:rPr>
                 <w:rStyle w:val="Hyperlink"/>
@@ -2599,7 +2599,7 @@
                 <w:noProof/>
                 <w:webHidden/>
               </w:rPr>
-              <w:instrText xml:space="preserve"> PAGEREF _Toc422673505 \h </w:instrText>
+              <w:instrText xml:space="preserve"> PAGEREF _Toc423000096 \h </w:instrText>
             </w:r>
             <w:r>
               <w:rPr>
@@ -2639,7 +2639,7 @@
               <w:lang w:val="fr-FR" w:eastAsia="fr-FR"/>
             </w:rPr>
           </w:pPr>
-          <w:hyperlink w:anchor="_Toc422673506" w:history="1">
+          <w:hyperlink w:anchor="_Toc423000097" w:history="1">
             <w:r>
               <w:rPr>
                 <w:rStyle w:val="Hyperlink"/>
@@ -2666,7 +2666,7 @@
                 <w:noProof/>
                 <w:webHidden/>
               </w:rPr>
-              <w:instrText xml:space="preserve"> PAGEREF _Toc422673506 \h </w:instrText>
+              <w:instrText xml:space="preserve"> PAGEREF _Toc423000097 \h </w:instrText>
             </w:r>
             <w:r>
               <w:rPr>
@@ -2706,7 +2706,7 @@
               <w:lang w:val="fr-FR" w:eastAsia="fr-FR"/>
             </w:rPr>
           </w:pPr>
-          <w:hyperlink w:anchor="_Toc422673507" w:history="1">
+          <w:hyperlink w:anchor="_Toc423000098" w:history="1">
             <w:r>
               <w:rPr>
                 <w:rStyle w:val="Hyperlink"/>
@@ -2733,7 +2733,7 @@
                 <w:noProof/>
                 <w:webHidden/>
               </w:rPr>
-              <w:instrText xml:space="preserve"> PAGEREF _Toc422673507 \h </w:instrText>
+              <w:instrText xml:space="preserve"> PAGEREF _Toc423000098 \h </w:instrText>
             </w:r>
             <w:r>
               <w:rPr>
@@ -2773,7 +2773,7 @@
               <w:lang w:val="fr-FR" w:eastAsia="fr-FR"/>
             </w:rPr>
           </w:pPr>
-          <w:hyperlink w:anchor="_Toc422673508" w:history="1">
+          <w:hyperlink w:anchor="_Toc423000099" w:history="1">
             <w:r>
               <w:rPr>
                 <w:rStyle w:val="Hyperlink"/>
@@ -2800,7 +2800,7 @@
                 <w:noProof/>
                 <w:webHidden/>
               </w:rPr>
-              <w:instrText xml:space="preserve"> PAGEREF _Toc422673508 \h </w:instrText>
+              <w:instrText xml:space="preserve"> PAGEREF _Toc423000099 \h </w:instrText>
             </w:r>
             <w:r>
               <w:rPr>
@@ -2840,7 +2840,7 @@
               <w:lang w:val="fr-FR" w:eastAsia="fr-FR"/>
             </w:rPr>
           </w:pPr>
-          <w:hyperlink w:anchor="_Toc422673509" w:history="1">
+          <w:hyperlink w:anchor="_Toc423000100" w:history="1">
             <w:r>
               <w:rPr>
                 <w:rStyle w:val="Hyperlink"/>
@@ -2867,7 +2867,7 @@
                 <w:noProof/>
                 <w:webHidden/>
               </w:rPr>
-              <w:instrText xml:space="preserve"> PAGEREF _Toc422673509 \h </w:instrText>
+              <w:instrText xml:space="preserve"> PAGEREF _Toc423000100 \h </w:instrText>
             </w:r>
             <w:r>
               <w:rPr>
@@ -2907,7 +2907,7 @@
               <w:lang w:val="fr-FR" w:eastAsia="fr-FR"/>
             </w:rPr>
           </w:pPr>
-          <w:hyperlink w:anchor="_Toc422673510" w:history="1">
+          <w:hyperlink w:anchor="_Toc423000101" w:history="1">
             <w:r>
               <w:rPr>
                 <w:rStyle w:val="Hyperlink"/>
@@ -2934,7 +2934,7 @@
                 <w:noProof/>
                 <w:webHidden/>
               </w:rPr>
-              <w:instrText xml:space="preserve"> PAGEREF _Toc422673510 \h </w:instrText>
+              <w:instrText xml:space="preserve"> PAGEREF _Toc423000101 \h </w:instrText>
             </w:r>
             <w:r>
               <w:rPr>
@@ -2974,7 +2974,7 @@
               <w:lang w:val="fr-FR" w:eastAsia="fr-FR"/>
             </w:rPr>
           </w:pPr>
-          <w:hyperlink w:anchor="_Toc422673511" w:history="1">
+          <w:hyperlink w:anchor="_Toc423000102" w:history="1">
             <w:r>
               <w:rPr>
                 <w:rStyle w:val="Hyperlink"/>
@@ -3001,7 +3001,7 @@
                 <w:noProof/>
                 <w:webHidden/>
               </w:rPr>
-              <w:instrText xml:space="preserve"> PAGEREF _Toc422673511 \h </w:instrText>
+              <w:instrText xml:space="preserve"> PAGEREF _Toc423000102 \h </w:instrText>
             </w:r>
             <w:r>
               <w:rPr>
@@ -3044,7 +3044,7 @@
               <w:lang w:val="fr-FR" w:eastAsia="fr-FR"/>
             </w:rPr>
           </w:pPr>
-          <w:hyperlink w:anchor="_Toc422673512" w:history="1">
+          <w:hyperlink w:anchor="_Toc423000103" w:history="1">
             <w:r>
               <w:rPr>
                 <w:rStyle w:val="Hyperlink"/>
@@ -3071,7 +3071,7 @@
                 <w:noProof/>
                 <w:webHidden/>
               </w:rPr>
-              <w:instrText xml:space="preserve"> PAGEREF _Toc422673512 \h </w:instrText>
+              <w:instrText xml:space="preserve"> PAGEREF _Toc423000103 \h </w:instrText>
             </w:r>
             <w:r>
               <w:rPr>
@@ -3111,7 +3111,7 @@
               <w:lang w:val="fr-FR" w:eastAsia="fr-FR"/>
             </w:rPr>
           </w:pPr>
-          <w:hyperlink w:anchor="_Toc422673513" w:history="1">
+          <w:hyperlink w:anchor="_Toc423000104" w:history="1">
             <w:r>
               <w:rPr>
                 <w:rStyle w:val="Hyperlink"/>
@@ -3138,7 +3138,7 @@
                 <w:noProof/>
                 <w:webHidden/>
               </w:rPr>
-              <w:instrText xml:space="preserve"> PAGEREF _Toc422673513 \h </w:instrText>
+              <w:instrText xml:space="preserve"> PAGEREF _Toc423000104 \h </w:instrText>
             </w:r>
             <w:r>
               <w:rPr>
@@ -3178,7 +3178,7 @@
               <w:lang w:val="fr-FR" w:eastAsia="fr-FR"/>
             </w:rPr>
           </w:pPr>
-          <w:hyperlink w:anchor="_Toc422673514" w:history="1">
+          <w:hyperlink w:anchor="_Toc423000105" w:history="1">
             <w:r>
               <w:rPr>
                 <w:rStyle w:val="Hyperlink"/>
@@ -3205,7 +3205,7 @@
                 <w:noProof/>
                 <w:webHidden/>
               </w:rPr>
-              <w:instrText xml:space="preserve"> PAGEREF _Toc422673514 \h </w:instrText>
+              <w:instrText xml:space="preserve"> PAGEREF _Toc423000105 \h </w:instrText>
             </w:r>
             <w:r>
               <w:rPr>
@@ -3245,7 +3245,7 @@
               <w:lang w:val="fr-FR" w:eastAsia="fr-FR"/>
             </w:rPr>
           </w:pPr>
-          <w:hyperlink w:anchor="_Toc422673515" w:history="1">
+          <w:hyperlink w:anchor="_Toc423000106" w:history="1">
             <w:r>
               <w:rPr>
                 <w:rStyle w:val="Hyperlink"/>
@@ -3272,7 +3272,7 @@
                 <w:noProof/>
                 <w:webHidden/>
               </w:rPr>
-              <w:instrText xml:space="preserve"> PAGEREF _Toc422673515 \h </w:instrText>
+              <w:instrText xml:space="preserve"> PAGEREF _Toc423000106 \h </w:instrText>
             </w:r>
             <w:r>
               <w:rPr>
@@ -3315,7 +3315,7 @@
               <w:lang w:val="fr-FR" w:eastAsia="fr-FR"/>
             </w:rPr>
           </w:pPr>
-          <w:hyperlink w:anchor="_Toc422673516" w:history="1">
+          <w:hyperlink w:anchor="_Toc423000107" w:history="1">
             <w:r>
               <w:rPr>
                 <w:rStyle w:val="Hyperlink"/>
@@ -3342,7 +3342,7 @@
                 <w:noProof/>
                 <w:webHidden/>
               </w:rPr>
-              <w:instrText xml:space="preserve"> PAGEREF _Toc422673516 \h </w:instrText>
+              <w:instrText xml:space="preserve"> PAGEREF _Toc423000107 \h </w:instrText>
             </w:r>
             <w:r>
               <w:rPr>
@@ -3382,7 +3382,7 @@
               <w:lang w:val="fr-FR" w:eastAsia="fr-FR"/>
             </w:rPr>
           </w:pPr>
-          <w:hyperlink w:anchor="_Toc422673517" w:history="1">
+          <w:hyperlink w:anchor="_Toc423000108" w:history="1">
             <w:r>
               <w:rPr>
                 <w:rStyle w:val="Hyperlink"/>
@@ -3409,7 +3409,7 @@
                 <w:noProof/>
                 <w:webHidden/>
               </w:rPr>
-              <w:instrText xml:space="preserve"> PAGEREF _Toc422673517 \h </w:instrText>
+              <w:instrText xml:space="preserve"> PAGEREF _Toc423000108 \h </w:instrText>
             </w:r>
             <w:r>
               <w:rPr>
@@ -3449,7 +3449,7 @@
               <w:lang w:val="fr-FR" w:eastAsia="fr-FR"/>
             </w:rPr>
           </w:pPr>
-          <w:hyperlink w:anchor="_Toc422673518" w:history="1">
+          <w:hyperlink w:anchor="_Toc423000109" w:history="1">
             <w:r>
               <w:rPr>
                 <w:rStyle w:val="Hyperlink"/>
@@ -3476,7 +3476,7 @@
                 <w:noProof/>
                 <w:webHidden/>
               </w:rPr>
-              <w:instrText xml:space="preserve"> PAGEREF _Toc422673518 \h </w:instrText>
+              <w:instrText xml:space="preserve"> PAGEREF _Toc423000109 \h </w:instrText>
             </w:r>
             <w:r>
               <w:rPr>
@@ -3516,7 +3516,7 @@
               <w:lang w:val="fr-FR" w:eastAsia="fr-FR"/>
             </w:rPr>
           </w:pPr>
-          <w:hyperlink w:anchor="_Toc422673519" w:history="1">
+          <w:hyperlink w:anchor="_Toc423000110" w:history="1">
             <w:r>
               <w:rPr>
                 <w:rStyle w:val="Hyperlink"/>
@@ -3543,7 +3543,7 @@
                 <w:noProof/>
                 <w:webHidden/>
               </w:rPr>
-              <w:instrText xml:space="preserve"> PAGEREF _Toc422673519 \h </w:instrText>
+              <w:instrText xml:space="preserve"> PAGEREF _Toc423000110 \h </w:instrText>
             </w:r>
             <w:r>
               <w:rPr>
@@ -3563,7 +3563,7 @@
                 <w:noProof/>
                 <w:webHidden/>
               </w:rPr>
-              <w:t>24</w:t>
+              <w:t>25</w:t>
             </w:r>
             <w:r>
               <w:rPr>
@@ -3586,7 +3586,7 @@
               <w:lang w:val="fr-FR" w:eastAsia="fr-FR"/>
             </w:rPr>
           </w:pPr>
-          <w:hyperlink w:anchor="_Toc422673520" w:history="1">
+          <w:hyperlink w:anchor="_Toc423000111" w:history="1">
             <w:r>
               <w:rPr>
                 <w:rStyle w:val="Hyperlink"/>
@@ -3613,7 +3613,7 @@
                 <w:noProof/>
                 <w:webHidden/>
               </w:rPr>
-              <w:instrText xml:space="preserve"> PAGEREF _Toc422673520 \h </w:instrText>
+              <w:instrText xml:space="preserve"> PAGEREF _Toc423000111 \h </w:instrText>
             </w:r>
             <w:r>
               <w:rPr>
@@ -3653,7 +3653,7 @@
               <w:lang w:val="fr-FR" w:eastAsia="fr-FR"/>
             </w:rPr>
           </w:pPr>
-          <w:hyperlink w:anchor="_Toc422673521" w:history="1">
+          <w:hyperlink w:anchor="_Toc423000112" w:history="1">
             <w:r>
               <w:rPr>
                 <w:rStyle w:val="Hyperlink"/>
@@ -3680,7 +3680,7 @@
                 <w:noProof/>
                 <w:webHidden/>
               </w:rPr>
-              <w:instrText xml:space="preserve"> PAGEREF _Toc422673521 \h </w:instrText>
+              <w:instrText xml:space="preserve"> PAGEREF _Toc423000112 \h </w:instrText>
             </w:r>
             <w:r>
               <w:rPr>
@@ -3720,7 +3720,7 @@
               <w:lang w:val="fr-FR" w:eastAsia="fr-FR"/>
             </w:rPr>
           </w:pPr>
-          <w:hyperlink w:anchor="_Toc422673522" w:history="1">
+          <w:hyperlink w:anchor="_Toc423000113" w:history="1">
             <w:r>
               <w:rPr>
                 <w:rStyle w:val="Hyperlink"/>
@@ -3747,7 +3747,7 @@
                 <w:noProof/>
                 <w:webHidden/>
               </w:rPr>
-              <w:instrText xml:space="preserve"> PAGEREF _Toc422673522 \h </w:instrText>
+              <w:instrText xml:space="preserve"> PAGEREF _Toc423000113 \h </w:instrText>
             </w:r>
             <w:r>
               <w:rPr>
@@ -3820,7 +3820,7 @@
       <w:pPr>
         <w:pStyle w:val="Heading1"/>
       </w:pPr>
-      <w:bookmarkStart w:id="2" w:name="_Toc422673472"/>
+      <w:bookmarkStart w:id="2" w:name="_Toc423000063"/>
       <w:r>
         <w:lastRenderedPageBreak/>
         <w:t>About</w:t>
@@ -3944,7 +3944,7 @@
       <w:pPr>
         <w:pStyle w:val="Heading1"/>
       </w:pPr>
-      <w:bookmarkStart w:id="3" w:name="_Toc422673473"/>
+      <w:bookmarkStart w:id="3" w:name="_Toc423000064"/>
       <w:r>
         <w:t>Application</w:t>
       </w:r>
@@ -4162,7 +4162,7 @@
       <w:pPr>
         <w:pStyle w:val="Heading1"/>
       </w:pPr>
-      <w:bookmarkStart w:id="4" w:name="_Toc422673474"/>
+      <w:bookmarkStart w:id="4" w:name="_Toc423000065"/>
       <w:r>
         <w:t>License</w:t>
       </w:r>
@@ -4219,7 +4219,7 @@
       <w:pPr>
         <w:pStyle w:val="Heading1"/>
       </w:pPr>
-      <w:bookmarkStart w:id="5" w:name="_Toc422673475"/>
+      <w:bookmarkStart w:id="5" w:name="_Toc423000066"/>
       <w:r>
         <w:rPr>
           <w:color w:val="FF0000"/>
@@ -5024,7 +5024,7 @@
       <w:pPr>
         <w:pStyle w:val="Heading1"/>
       </w:pPr>
-      <w:bookmarkStart w:id="6" w:name="_Toc422673476"/>
+      <w:bookmarkStart w:id="6" w:name="_Toc423000067"/>
       <w:proofErr w:type="spellStart"/>
       <w:r>
         <w:lastRenderedPageBreak/>
@@ -6041,10 +6041,12 @@
           </w:tcPr>
           <w:p>
             <w:proofErr w:type="spellStart"/>
+            <w:proofErr w:type="gramStart"/>
             <w:r>
               <w:t>mAP</w:t>
             </w:r>
             <w:proofErr w:type="spellEnd"/>
+            <w:proofErr w:type="gramEnd"/>
             <w:r>
               <w:t xml:space="preserve"> allows merg</w:t>
             </w:r>
@@ -6072,10 +6074,12 @@
           </w:p>
           <w:p>
             <w:proofErr w:type="spellStart"/>
+            <w:proofErr w:type="gramStart"/>
             <w:r>
               <w:t>mAP</w:t>
             </w:r>
             <w:proofErr w:type="spellEnd"/>
+            <w:proofErr w:type="gramEnd"/>
             <w:r>
               <w:t xml:space="preserve"> allows</w:t>
             </w:r>
@@ -6174,20 +6178,24 @@
           </w:tcPr>
           <w:p>
             <w:proofErr w:type="spellStart"/>
+            <w:proofErr w:type="gramStart"/>
             <w:r>
               <w:t>mAP</w:t>
             </w:r>
             <w:proofErr w:type="spellEnd"/>
+            <w:proofErr w:type="gramEnd"/>
             <w:r>
               <w:t xml:space="preserve"> measures accuracy and analyses errors (diff). </w:t>
             </w:r>
           </w:p>
           <w:p>
             <w:proofErr w:type="spellStart"/>
+            <w:proofErr w:type="gramStart"/>
             <w:r>
               <w:t>mAP</w:t>
             </w:r>
             <w:proofErr w:type="spellEnd"/>
+            <w:proofErr w:type="gramEnd"/>
             <w:r>
               <w:t xml:space="preserve"> </w:t>
             </w:r>
@@ -6260,7 +6268,7 @@
           <w:szCs w:val="32"/>
         </w:rPr>
       </w:pPr>
-      <w:bookmarkStart w:id="7" w:name="_Toc422673477"/>
+      <w:bookmarkStart w:id="7" w:name="_Toc423000068"/>
       <w:r>
         <w:rPr>
           <w:color w:val="FF0000"/>
@@ -6311,10 +6319,12 @@
     <w:p/>
     <w:p>
       <w:proofErr w:type="spellStart"/>
+      <w:proofErr w:type="gramStart"/>
       <w:r>
         <w:t>mAP</w:t>
       </w:r>
       <w:proofErr w:type="spellEnd"/>
+      <w:proofErr w:type="gramEnd"/>
       <w:r>
         <w:t xml:space="preserve"> implements two new rules</w:t>
       </w:r>
@@ -6486,10 +6496,12 @@
           </w:tcPr>
           <w:p>
             <w:proofErr w:type="spellStart"/>
+            <w:proofErr w:type="gramStart"/>
             <w:r>
               <w:t>mAP</w:t>
             </w:r>
             <w:proofErr w:type="spellEnd"/>
+            <w:proofErr w:type="gramEnd"/>
             <w:r>
               <w:t xml:space="preserve"> al</w:t>
             </w:r>
@@ -6558,10 +6570,12 @@
           </w:tcPr>
           <w:p>
             <w:proofErr w:type="spellStart"/>
+            <w:proofErr w:type="gramStart"/>
             <w:r>
               <w:t>mAP</w:t>
             </w:r>
             <w:proofErr w:type="spellEnd"/>
+            <w:proofErr w:type="gramEnd"/>
             <w:r>
               <w:t xml:space="preserve"> </w:t>
             </w:r>
@@ -6658,7 +6672,7 @@
       <w:pPr>
         <w:pStyle w:val="Heading1"/>
       </w:pPr>
-      <w:bookmarkStart w:id="9" w:name="_Toc422673478"/>
+      <w:bookmarkStart w:id="9" w:name="_Toc423000069"/>
       <w:r>
         <w:rPr>
           <w:color w:val="FF0000"/>
@@ -6705,9 +6719,11 @@
       <w:r>
         <w:t xml:space="preserve">* </w:t>
       </w:r>
+      <w:proofErr w:type="gramStart"/>
       <w:r>
         <w:t>practices</w:t>
       </w:r>
+      <w:proofErr w:type="gramEnd"/>
       <w:r>
         <w:t>, artifacts, indicators...</w:t>
       </w:r>
@@ -6796,10 +6812,12 @@
           </w:tcPr>
           <w:p>
             <w:proofErr w:type="spellStart"/>
+            <w:proofErr w:type="gramStart"/>
             <w:r>
               <w:t>mAP</w:t>
             </w:r>
             <w:proofErr w:type="spellEnd"/>
+            <w:proofErr w:type="gramEnd"/>
             <w:r>
               <w:t xml:space="preserve"> allows </w:t>
             </w:r>
@@ -6897,10 +6915,12 @@
           </w:tcPr>
           <w:p>
             <w:proofErr w:type="spellStart"/>
+            <w:proofErr w:type="gramStart"/>
             <w:r>
               <w:t>mAP</w:t>
             </w:r>
             <w:proofErr w:type="spellEnd"/>
+            <w:proofErr w:type="gramEnd"/>
             <w:r>
               <w:t xml:space="preserve"> may be used to monitor Sprint planning, </w:t>
             </w:r>
@@ -7062,10 +7082,12 @@
           </w:tcPr>
           <w:p>
             <w:proofErr w:type="spellStart"/>
+            <w:proofErr w:type="gramStart"/>
             <w:r>
               <w:t>mAP</w:t>
             </w:r>
             <w:proofErr w:type="spellEnd"/>
+            <w:proofErr w:type="gramEnd"/>
             <w:r>
               <w:t xml:space="preserve"> allows creating </w:t>
             </w:r>
@@ -7160,10 +7182,12 @@
           </w:tcPr>
           <w:p>
             <w:proofErr w:type="spellStart"/>
+            <w:proofErr w:type="gramStart"/>
             <w:r>
               <w:t>mAP</w:t>
             </w:r>
             <w:proofErr w:type="spellEnd"/>
+            <w:proofErr w:type="gramEnd"/>
             <w:r>
               <w:t xml:space="preserve"> allows setting the </w:t>
             </w:r>
@@ -7194,10 +7218,12 @@
           </w:p>
           <w:p>
             <w:proofErr w:type="spellStart"/>
+            <w:proofErr w:type="gramStart"/>
             <w:r>
               <w:t>mAP</w:t>
             </w:r>
             <w:proofErr w:type="spellEnd"/>
+            <w:proofErr w:type="gramEnd"/>
             <w:r>
               <w:t xml:space="preserve"> allows </w:t>
             </w:r>
@@ -7221,10 +7247,12 @@
               </w:rPr>
             </w:pPr>
             <w:proofErr w:type="spellStart"/>
+            <w:proofErr w:type="gramStart"/>
             <w:r>
               <w:t>mAP</w:t>
             </w:r>
             <w:proofErr w:type="spellEnd"/>
+            <w:proofErr w:type="gramEnd"/>
             <w:r>
               <w:t xml:space="preserve"> allows moving </w:t>
             </w:r>
@@ -7281,10 +7309,12 @@
           </w:p>
           <w:p>
             <w:proofErr w:type="spellStart"/>
+            <w:proofErr w:type="gramStart"/>
             <w:r>
               <w:t>mAP</w:t>
             </w:r>
             <w:proofErr w:type="spellEnd"/>
+            <w:proofErr w:type="gramEnd"/>
             <w:r>
               <w:t xml:space="preserve"> allows </w:t>
             </w:r>
@@ -7366,10 +7396,12 @@
           </w:p>
           <w:p>
             <w:proofErr w:type="spellStart"/>
+            <w:proofErr w:type="gramStart"/>
             <w:r>
               <w:t>mAP</w:t>
             </w:r>
             <w:proofErr w:type="spellEnd"/>
+            <w:proofErr w:type="gramEnd"/>
             <w:r>
               <w:t xml:space="preserve"> allows re-opening </w:t>
             </w:r>
@@ -7436,10 +7468,12 @@
           </w:p>
           <w:p>
             <w:proofErr w:type="spellStart"/>
+            <w:proofErr w:type="gramStart"/>
             <w:r>
               <w:t>mAP</w:t>
             </w:r>
             <w:proofErr w:type="spellEnd"/>
+            <w:proofErr w:type="gramEnd"/>
             <w:r>
               <w:t xml:space="preserve"> allows prioritizing </w:t>
             </w:r>
@@ -7490,10 +7524,12 @@
           </w:tcPr>
           <w:p>
             <w:proofErr w:type="spellStart"/>
+            <w:proofErr w:type="gramStart"/>
             <w:r>
               <w:t>mAP</w:t>
             </w:r>
             <w:proofErr w:type="spellEnd"/>
+            <w:proofErr w:type="gramEnd"/>
             <w:r>
               <w:t xml:space="preserve"> shows</w:t>
             </w:r>
@@ -7609,10 +7645,12 @@
           </w:p>
           <w:p>
             <w:proofErr w:type="spellStart"/>
+            <w:proofErr w:type="gramStart"/>
             <w:r>
               <w:t>mAP</w:t>
             </w:r>
             <w:proofErr w:type="spellEnd"/>
+            <w:proofErr w:type="gramEnd"/>
             <w:r>
               <w:t xml:space="preserve"> </w:t>
             </w:r>
@@ -7676,10 +7714,12 @@
           </w:tcPr>
           <w:p>
             <w:proofErr w:type="spellStart"/>
+            <w:proofErr w:type="gramStart"/>
             <w:r>
               <w:t>mAP</w:t>
             </w:r>
             <w:proofErr w:type="spellEnd"/>
+            <w:proofErr w:type="gramEnd"/>
             <w:r>
               <w:t xml:space="preserve"> allows creating </w:t>
             </w:r>
@@ -7774,7 +7814,7 @@
       <w:pPr>
         <w:pStyle w:val="Heading1"/>
       </w:pPr>
-      <w:bookmarkStart w:id="10" w:name="_Toc422673479"/>
+      <w:bookmarkStart w:id="10" w:name="_Toc423000070"/>
       <w:r>
         <w:t>Configuration</w:t>
       </w:r>
@@ -7783,6 +7823,7 @@
     <w:p/>
     <w:p>
       <w:proofErr w:type="spellStart"/>
+      <w:proofErr w:type="gramStart"/>
       <w:r>
         <w:t>m</w:t>
       </w:r>
@@ -7790,6 +7831,7 @@
         <w:t>AP</w:t>
       </w:r>
       <w:proofErr w:type="spellEnd"/>
+      <w:proofErr w:type="gramEnd"/>
       <w:r>
         <w:t xml:space="preserve"> </w:t>
       </w:r>
@@ -7970,6 +8012,7 @@
     <w:p/>
     <w:p>
       <w:proofErr w:type="spellStart"/>
+      <w:proofErr w:type="gramStart"/>
       <w:r>
         <w:t>m</w:t>
       </w:r>
@@ -7977,6 +8020,7 @@
         <w:t>AP</w:t>
       </w:r>
       <w:proofErr w:type="spellEnd"/>
+      <w:proofErr w:type="gramEnd"/>
       <w:r>
         <w:t xml:space="preserve"> </w:t>
       </w:r>
@@ -8199,7 +8243,7 @@
         <w:pStyle w:val="Heading2"/>
       </w:pPr>
       <w:bookmarkStart w:id="11" w:name="MySQLconfiguration"/>
-      <w:bookmarkStart w:id="12" w:name="_Toc422673480"/>
+      <w:bookmarkStart w:id="12" w:name="_Toc423000071"/>
       <w:bookmarkEnd w:id="11"/>
       <w:proofErr w:type="spellStart"/>
       <w:r>
@@ -8849,7 +8893,7 @@
       <w:pPr>
         <w:pStyle w:val="Heading2"/>
       </w:pPr>
-      <w:bookmarkStart w:id="13" w:name="_Toc422673481"/>
+      <w:bookmarkStart w:id="13" w:name="_Toc423000072"/>
       <w:r>
         <w:t>Logger</w:t>
       </w:r>
@@ -8879,6 +8923,7 @@
       <w:r>
         <w:t xml:space="preserve">omodoro.log). </w:t>
       </w:r>
+      <w:proofErr w:type="gramStart"/>
       <w:r>
         <w:t>Most of the time, w</w:t>
       </w:r>
@@ -8918,7 +8963,11 @@
         <w:t>the file</w:t>
       </w:r>
       <w:r>
-        <w:t xml:space="preserve">. </w:t>
+        <w:t>.</w:t>
+      </w:r>
+      <w:proofErr w:type="gramEnd"/>
+      <w:r>
+        <w:t xml:space="preserve"> </w:t>
       </w:r>
     </w:p>
     <w:p/>
@@ -8968,10 +9017,12 @@
         <w:t xml:space="preserve"> </w:t>
       </w:r>
       <w:proofErr w:type="spellStart"/>
+      <w:proofErr w:type="gramStart"/>
       <w:r>
         <w:t>mAP</w:t>
       </w:r>
       <w:proofErr w:type="spellEnd"/>
+      <w:proofErr w:type="gramEnd"/>
       <w:r>
         <w:t xml:space="preserve"> </w:t>
       </w:r>
@@ -9000,7 +9051,7 @@
       <w:pPr>
         <w:pStyle w:val="Heading2"/>
       </w:pPr>
-      <w:bookmarkStart w:id="14" w:name="_Toc422673482"/>
+      <w:bookmarkStart w:id="14" w:name="_Toc423000073"/>
       <w:r>
         <w:t>Google Drive configuration</w:t>
       </w:r>
@@ -9217,9 +9268,10 @@
         <w:pStyle w:val="Heading1"/>
       </w:pPr>
       <w:bookmarkStart w:id="15" w:name="mAPConfiguration"/>
-      <w:bookmarkStart w:id="16" w:name="_Toc422673483"/>
+      <w:bookmarkStart w:id="16" w:name="_Toc423000074"/>
       <w:bookmarkEnd w:id="15"/>
       <w:proofErr w:type="spellStart"/>
+      <w:proofErr w:type="gramStart"/>
       <w:r>
         <w:lastRenderedPageBreak/>
         <w:t>m</w:t>
@@ -9228,6 +9280,7 @@
         <w:t>AP</w:t>
       </w:r>
       <w:proofErr w:type="spellEnd"/>
+      <w:proofErr w:type="gramEnd"/>
       <w:r>
         <w:t xml:space="preserve"> configuration</w:t>
       </w:r>
@@ -9238,7 +9291,7 @@
       <w:pPr>
         <w:pStyle w:val="Heading2"/>
       </w:pPr>
-      <w:bookmarkStart w:id="17" w:name="_Toc422673484"/>
+      <w:bookmarkStart w:id="17" w:name="_Toc423000075"/>
       <w:r>
         <w:t>How to set the preferences</w:t>
       </w:r>
@@ -10199,7 +10252,15 @@
         <w:t>Also u</w:t>
       </w:r>
       <w:r>
-        <w:t xml:space="preserve">sed to set the timer. Long breaks happen every set of </w:t>
+        <w:t xml:space="preserve">sed to set the timer. Long breaks </w:t>
+      </w:r>
+      <w:proofErr w:type="gramStart"/>
+      <w:r>
+        <w:t>happen</w:t>
+      </w:r>
+      <w:proofErr w:type="gramEnd"/>
+      <w:r>
+        <w:t xml:space="preserve"> every set of </w:t>
       </w:r>
       <w:proofErr w:type="spellStart"/>
       <w:r>
@@ -13151,7 +13212,7 @@
       <w:pPr>
         <w:pStyle w:val="Heading1"/>
       </w:pPr>
-      <w:bookmarkStart w:id="35" w:name="_Toc422673485"/>
+      <w:bookmarkStart w:id="35" w:name="_Toc423000076"/>
       <w:r>
         <w:t>Getting Started</w:t>
       </w:r>
@@ -13159,10 +13220,12 @@
     </w:p>
     <w:p>
       <w:proofErr w:type="spellStart"/>
+      <w:proofErr w:type="gramStart"/>
       <w:r>
         <w:t>mAP</w:t>
       </w:r>
       <w:proofErr w:type="spellEnd"/>
+      <w:proofErr w:type="gramEnd"/>
       <w:r>
         <w:t xml:space="preserve"> makes the </w:t>
       </w:r>
@@ -13225,7 +13288,7 @@
       <w:pPr>
         <w:pStyle w:val="Heading2"/>
       </w:pPr>
-      <w:bookmarkStart w:id="36" w:name="_Toc422673486"/>
+      <w:bookmarkStart w:id="36" w:name="_Toc423000077"/>
       <w:r>
         <w:rPr>
           <w:color w:val="FF0000"/>
@@ -13235,8 +13298,13 @@
       <w:r>
         <w:t xml:space="preserve"> </w:t>
       </w:r>
-      <w:r>
-        <w:t xml:space="preserve">The </w:t>
+      <w:proofErr w:type="gramStart"/>
+      <w:r>
+        <w:t>The</w:t>
+      </w:r>
+      <w:proofErr w:type="gramEnd"/>
+      <w:r>
+        <w:t xml:space="preserve"> </w:t>
       </w:r>
       <w:r>
         <w:t>(</w:t>
@@ -14329,7 +14397,7 @@
       <w:pPr>
         <w:pStyle w:val="Heading2"/>
       </w:pPr>
-      <w:bookmarkStart w:id="39" w:name="_Toc422673487"/>
+      <w:bookmarkStart w:id="39" w:name="_Toc423000078"/>
       <w:r>
         <w:rPr>
           <w:color w:val="FF0000"/>
@@ -14337,7 +14405,15 @@
         <w:t>NEW</w:t>
       </w:r>
       <w:r>
-        <w:t xml:space="preserve"> The Scrum M</w:t>
+        <w:t xml:space="preserve"> </w:t>
+      </w:r>
+      <w:proofErr w:type="gramStart"/>
+      <w:r>
+        <w:t>The</w:t>
+      </w:r>
+      <w:proofErr w:type="gramEnd"/>
+      <w:r>
+        <w:t xml:space="preserve"> Scrum M</w:t>
       </w:r>
       <w:r>
         <w:t xml:space="preserve">aster </w:t>
@@ -14596,10 +14672,18 @@
         </w:numPr>
       </w:pPr>
       <w:r>
-        <w:t>At the end of the meeting, r</w:t>
-      </w:r>
-      <w:r>
-        <w:t>evert the changes.</w:t>
+        <w:t xml:space="preserve">At the end of the meeting, </w:t>
+      </w:r>
+      <w:proofErr w:type="gramStart"/>
+      <w:r>
+        <w:t>r</w:t>
+      </w:r>
+      <w:r>
+        <w:t>evert</w:t>
+      </w:r>
+      <w:proofErr w:type="gramEnd"/>
+      <w:r>
+        <w:t xml:space="preserve"> the changes.</w:t>
       </w:r>
     </w:p>
     <w:p>
@@ -14956,7 +15040,7 @@
           </wp:anchor>
         </w:drawing>
       </w:r>
-      <w:bookmarkStart w:id="40" w:name="_Toc422673488"/>
+      <w:bookmarkStart w:id="40" w:name="_Toc423000079"/>
       <w:r>
         <w:t>New</w:t>
       </w:r>
@@ -14985,7 +15069,7 @@
       <w:pPr>
         <w:pStyle w:val="Heading2"/>
       </w:pPr>
-      <w:bookmarkStart w:id="41" w:name="_Toc422673489"/>
+      <w:bookmarkStart w:id="41" w:name="_Toc423000080"/>
       <w:r>
         <w:t>How to c</w:t>
       </w:r>
@@ -15343,7 +15427,7 @@
       <w:pPr>
         <w:pStyle w:val="Heading2"/>
       </w:pPr>
-      <w:bookmarkStart w:id="42" w:name="_Toc422673490"/>
+      <w:bookmarkStart w:id="42" w:name="_Toc423000081"/>
       <w:r>
         <w:rPr>
           <w:color w:val="FF0000"/>
@@ -15665,7 +15749,7 @@
       <w:pPr>
         <w:pStyle w:val="Heading2"/>
       </w:pPr>
-      <w:bookmarkStart w:id="43" w:name="_Toc422673491"/>
+      <w:bookmarkStart w:id="43" w:name="_Toc423000082"/>
       <w:r>
         <w:t>How to use the</w:t>
       </w:r>
@@ -16172,7 +16256,7 @@
       <w:pPr>
         <w:pStyle w:val="Heading1"/>
       </w:pPr>
-      <w:bookmarkStart w:id="54" w:name="_Toc422673492"/>
+      <w:bookmarkStart w:id="54" w:name="_Toc423000083"/>
       <w:r>
         <w:t>Main k</w:t>
       </w:r>
@@ -16308,7 +16392,15 @@
         </w:numPr>
       </w:pPr>
       <w:r>
-        <w:t xml:space="preserve">ALT + A: display the </w:t>
+        <w:t xml:space="preserve">ALT + </w:t>
+      </w:r>
+      <w:proofErr w:type="gramStart"/>
+      <w:r>
+        <w:t>A</w:t>
+      </w:r>
+      <w:proofErr w:type="gramEnd"/>
+      <w:r>
+        <w:t xml:space="preserve">: display the </w:t>
       </w:r>
       <w:r>
         <w:rPr>
@@ -16627,7 +16719,15 @@
         </w:numPr>
       </w:pPr>
       <w:r>
-        <w:t>CTRL + A: select all tasks</w:t>
+        <w:t xml:space="preserve">CTRL + </w:t>
+      </w:r>
+      <w:proofErr w:type="gramStart"/>
+      <w:r>
+        <w:t>A</w:t>
+      </w:r>
+      <w:proofErr w:type="gramEnd"/>
+      <w:r>
+        <w:t>: select all tasks</w:t>
       </w:r>
       <w:r>
         <w:t xml:space="preserve"> / subtasks</w:t>
@@ -16756,7 +16856,15 @@
         </w:numPr>
       </w:pPr>
       <w:r>
-        <w:t>CTRL + A: select all text.</w:t>
+        <w:t xml:space="preserve">CTRL + </w:t>
+      </w:r>
+      <w:proofErr w:type="gramStart"/>
+      <w:r>
+        <w:t>A</w:t>
+      </w:r>
+      <w:proofErr w:type="gramEnd"/>
+      <w:r>
+        <w:t>: select all text.</w:t>
       </w:r>
     </w:p>
     <w:p>
@@ -17072,7 +17180,7 @@
           </wp:anchor>
         </w:drawing>
       </w:r>
-      <w:bookmarkStart w:id="55" w:name="_Toc422673493"/>
+      <w:bookmarkStart w:id="55" w:name="_Toc423000084"/>
       <w:r>
         <w:t>Ac</w:t>
       </w:r>
@@ -17112,7 +17220,15 @@
         <w:t xml:space="preserve"> </w:t>
       </w:r>
       <w:r>
-        <w:t>By default, the List / Backlog is sorted by schedule</w:t>
+        <w:t xml:space="preserve">By default, the List / Backlog </w:t>
+      </w:r>
+      <w:proofErr w:type="gramStart"/>
+      <w:r>
+        <w:t>is</w:t>
+      </w:r>
+      <w:proofErr w:type="gramEnd"/>
+      <w:r>
+        <w:t xml:space="preserve"> sorted by schedule</w:t>
       </w:r>
       <w:r>
         <w:t>d</w:t>
@@ -17175,7 +17291,7 @@
       <w:pPr>
         <w:pStyle w:val="Heading2"/>
       </w:pPr>
-      <w:bookmarkStart w:id="56" w:name="_Toc422673494"/>
+      <w:bookmarkStart w:id="56" w:name="_Toc423000085"/>
       <w:r>
         <w:t xml:space="preserve">How to read the </w:t>
       </w:r>
@@ -17522,7 +17638,7 @@
       <w:pPr>
         <w:pStyle w:val="Heading2"/>
       </w:pPr>
-      <w:bookmarkStart w:id="57" w:name="_Toc422673495"/>
+      <w:bookmarkStart w:id="57" w:name="_Toc423000086"/>
       <w:r>
         <w:t xml:space="preserve">Main table: </w:t>
       </w:r>
@@ -18393,7 +18509,7 @@
       <w:pPr>
         <w:pStyle w:val="Heading2"/>
       </w:pPr>
-      <w:bookmarkStart w:id="58" w:name="_Toc422673496"/>
+      <w:bookmarkStart w:id="58" w:name="_Toc423000087"/>
       <w:r>
         <w:rPr>
           <w:color w:val="FF0000"/>
@@ -18823,7 +18939,7 @@
       <w:pPr>
         <w:pStyle w:val="Heading2"/>
       </w:pPr>
-      <w:bookmarkStart w:id="59" w:name="_Toc422673497"/>
+      <w:bookmarkStart w:id="59" w:name="_Toc423000088"/>
       <w:r>
         <w:t>How to use a task</w:t>
       </w:r>
@@ -18928,7 +19044,7 @@
       <w:pPr>
         <w:pStyle w:val="Heading2"/>
       </w:pPr>
-      <w:bookmarkStart w:id="60" w:name="_Toc422673498"/>
+      <w:bookmarkStart w:id="60" w:name="_Toc423000089"/>
       <w:r>
         <w:t>How to edit a task</w:t>
       </w:r>
@@ -19140,12 +19256,52 @@
       <w:pPr>
         <w:pStyle w:val="Heading2"/>
       </w:pPr>
-      <w:bookmarkStart w:id="61" w:name="_Toc422673499"/>
+      <w:bookmarkStart w:id="61" w:name="_Toc423000090"/>
       <w:r>
         <w:t>How to export data</w:t>
       </w:r>
       <w:bookmarkEnd w:id="61"/>
     </w:p>
+    <w:p>
+      <w:r>
+        <w:rPr>
+          <w:b/>
+          <w:color w:val="FF0000"/>
+        </w:rPr>
+        <w:t>NEW</w:t>
+      </w:r>
+      <w:r>
+        <w:t xml:space="preserve"> </w:t>
+      </w:r>
+      <w:r>
+        <w:t xml:space="preserve">The </w:t>
+      </w:r>
+      <w:r>
+        <w:rPr>
+          <w:b/>
+        </w:rPr>
+        <w:t>XML</w:t>
+      </w:r>
+      <w:r>
+        <w:t xml:space="preserve"> file format is the only file format that allows exporting tasks and subtasks alongside.</w:t>
+      </w:r>
+      <w:r>
+        <w:t xml:space="preserve"> Other</w:t>
+      </w:r>
+      <w:r>
+        <w:t xml:space="preserve"> </w:t>
+      </w:r>
+      <w:r>
+        <w:t>formats allow exporting tasks OR subtasks</w:t>
+      </w:r>
+      <w:r>
+        <w:t xml:space="preserve"> only</w:t>
+      </w:r>
+      <w:r>
+        <w:t>.</w:t>
+      </w:r>
+    </w:p>
+    <w:p/>
     <w:p>
       <w:pPr>
         <w:pStyle w:val="ListParagraph"/>
@@ -19161,10 +19317,49 @@
         <w:t>s</w:t>
       </w:r>
       <w:r>
-        <w:t xml:space="preserve"> or subtasks</w:t>
-      </w:r>
-      <w:r>
-        <w:t xml:space="preserve"> to export.</w:t>
+        <w:t xml:space="preserve"> </w:t>
+      </w:r>
+      <w:r>
+        <w:t xml:space="preserve">(all </w:t>
+      </w:r>
+      <w:r>
+        <w:t xml:space="preserve">file </w:t>
+      </w:r>
+      <w:r>
+        <w:t>formats)</w:t>
+      </w:r>
+      <w:r>
+        <w:t xml:space="preserve"> </w:t>
+      </w:r>
+      <w:r>
+        <w:t>or subtasks</w:t>
+      </w:r>
+      <w:r>
+        <w:t xml:space="preserve"> </w:t>
+      </w:r>
+      <w:r>
+        <w:t xml:space="preserve">(all </w:t>
+      </w:r>
+      <w:r>
+        <w:t xml:space="preserve">file </w:t>
+      </w:r>
+      <w:r>
+        <w:t xml:space="preserve">formats except </w:t>
+      </w:r>
+      <w:r>
+        <w:rPr>
+          <w:b/>
+        </w:rPr>
+        <w:t>XML</w:t>
+      </w:r>
+      <w:r>
+        <w:t>)</w:t>
+      </w:r>
+      <w:r>
+        <w:t xml:space="preserve"> </w:t>
+      </w:r>
+      <w:r>
+        <w:t>to export.</w:t>
       </w:r>
     </w:p>
     <w:p>
@@ -19197,6 +19392,30 @@
         <w:t>Header</w:t>
       </w:r>
       <w:r>
+        <w:rPr>
+          <w:b/>
+        </w:rPr>
+        <w:t xml:space="preserve"> </w:t>
+      </w:r>
+      <w:r>
+        <w:t xml:space="preserve">(all </w:t>
+      </w:r>
+      <w:r>
+        <w:t xml:space="preserve">file </w:t>
+      </w:r>
+      <w:r>
+        <w:t xml:space="preserve">formats except </w:t>
+      </w:r>
+      <w:r>
+        <w:rPr>
+          <w:b/>
+        </w:rPr>
+        <w:t>XML</w:t>
+      </w:r>
+      <w:r>
+        <w:t>)</w:t>
+      </w:r>
+      <w:r>
         <w:t>: first row</w:t>
       </w:r>
       <w:r>
@@ -19212,16 +19431,7 @@
         <w:t>.</w:t>
       </w:r>
       <w:r>
-        <w:t xml:space="preserve"> Doesn’t apply to </w:t>
-      </w:r>
-      <w:r>
-        <w:rPr>
-          <w:b/>
-        </w:rPr>
-        <w:t>XML</w:t>
-      </w:r>
-      <w:r>
-        <w:t xml:space="preserve"> format.</w:t>
+        <w:t xml:space="preserve"> </w:t>
       </w:r>
     </w:p>
     <w:p>
@@ -19242,22 +19452,31 @@
         <w:t xml:space="preserve">: </w:t>
       </w:r>
       <w:r>
-        <w:t xml:space="preserve">name of the export file. This field is mandatory </w:t>
+        <w:t xml:space="preserve">name of the export file. </w:t>
       </w:r>
       <w:bookmarkStart w:id="62" w:name="OLE_LINK210"/>
       <w:bookmarkStart w:id="63" w:name="OLE_LINK211"/>
-      <w:r>
-        <w:t>(</w:t>
-      </w:r>
       <w:bookmarkStart w:id="64" w:name="OLE_LINK212"/>
       <w:bookmarkStart w:id="65" w:name="OLE_LINK213"/>
-      <w:r>
-        <w:t xml:space="preserve">if this field </w:t>
+    </w:p>
+    <w:p>
+      <w:pPr>
+        <w:pStyle w:val="ListParagraph"/>
+        <w:numPr>
+          <w:ilvl w:val="1"/>
+          <w:numId w:val="7"/>
+        </w:numPr>
+      </w:pPr>
+      <w:r>
+        <w:t>I</w:t>
+      </w:r>
+      <w:r>
+        <w:t xml:space="preserve">f </w:t>
       </w:r>
       <w:bookmarkEnd w:id="64"/>
       <w:bookmarkEnd w:id="65"/>
       <w:r>
-        <w:t>is left empty, default name "</w:t>
+        <w:t>left empty, default name "</w:t>
       </w:r>
       <w:proofErr w:type="spellStart"/>
       <w:r>
@@ -19265,13 +19484,31 @@
       </w:r>
       <w:proofErr w:type="spellEnd"/>
       <w:r>
-        <w:t xml:space="preserve">" is used; if this field contains some special characters not supported by the file system, the export </w:t>
+        <w:t>" is used</w:t>
+      </w:r>
+    </w:p>
+    <w:p>
+      <w:pPr>
+        <w:pStyle w:val="ListParagraph"/>
+        <w:numPr>
+          <w:ilvl w:val="1"/>
+          <w:numId w:val="7"/>
+        </w:numPr>
+      </w:pPr>
+      <w:r>
+        <w:t>I</w:t>
+      </w:r>
+      <w:r>
+        <w:t xml:space="preserve">f </w:t>
+      </w:r>
+      <w:r>
+        <w:t>it</w:t>
+      </w:r>
+      <w:r>
+        <w:t xml:space="preserve"> contains some special characters not supported by the file system, the export </w:t>
       </w:r>
       <w:r>
         <w:t>will fail</w:t>
-      </w:r>
-      <w:r>
-        <w:t>)</w:t>
       </w:r>
       <w:bookmarkEnd w:id="62"/>
       <w:bookmarkEnd w:id="63"/>
@@ -19362,6 +19599,9 @@
       </w:r>
       <w:r>
         <w:t xml:space="preserve"> file formats</w:t>
+      </w:r>
+      <w:r>
+        <w:t xml:space="preserve"> only</w:t>
       </w:r>
       <w:r>
         <w:t>): sets of patterns for days, months and years. These fields are mandatory.</w:t>
@@ -19831,6 +20071,9 @@
         <w:t xml:space="preserve"> file formats</w:t>
       </w:r>
       <w:r>
+        <w:t xml:space="preserve"> only</w:t>
+      </w:r>
+      <w:r>
         <w:t>)</w:t>
       </w:r>
       <w:r>
@@ -19840,20 +20083,7 @@
         <w:t xml:space="preserve"> </w:t>
       </w:r>
       <w:r>
-        <w:lastRenderedPageBreak/>
-        <w:t xml:space="preserve">except for </w:t>
-      </w:r>
-      <w:r>
-        <w:rPr>
-          <w:b/>
-        </w:rPr>
-        <w:t>XML</w:t>
-      </w:r>
-      <w:r>
-        <w:t xml:space="preserve"> format</w:t>
-      </w:r>
-      <w:r>
-        <w:t xml:space="preserve"> (if this field is left empty or not a proper character, default separator "Comma" is used).</w:t>
+        <w:t>(if this field is left empty or not a proper character, default separator "Comma" is used).</w:t>
       </w:r>
     </w:p>
     <w:p/>
@@ -19903,10 +20133,12 @@
         <w:t xml:space="preserve"> </w:t>
       </w:r>
       <w:proofErr w:type="spellStart"/>
+      <w:proofErr w:type="gramStart"/>
       <w:r>
         <w:t>mAP</w:t>
       </w:r>
       <w:proofErr w:type="spellEnd"/>
+      <w:proofErr w:type="gramEnd"/>
       <w:r>
         <w:t xml:space="preserve"> creates a file with name "&lt;</w:t>
       </w:r>
@@ -20115,7 +20347,7 @@
       <w:pPr>
         <w:pStyle w:val="Heading2"/>
       </w:pPr>
-      <w:bookmarkStart w:id="68" w:name="_Toc422673500"/>
+      <w:bookmarkStart w:id="68" w:name="_Toc423000091"/>
       <w:r>
         <w:t>How to impor</w:t>
       </w:r>
@@ -20126,6 +20358,40 @@
     </w:p>
     <w:p>
       <w:r>
+        <w:rPr>
+          <w:b/>
+          <w:color w:val="FF0000"/>
+        </w:rPr>
+        <w:t>NEW</w:t>
+      </w:r>
+      <w:r>
+        <w:t xml:space="preserve"> The </w:t>
+      </w:r>
+      <w:r>
+        <w:rPr>
+          <w:b/>
+        </w:rPr>
+        <w:t>XML</w:t>
+      </w:r>
+      <w:r>
+        <w:t xml:space="preserve"> file format is the only file format that allows importing tasks and subtasks alongside. Other formats allow </w:t>
+      </w:r>
+      <w:r>
+        <w:t>im</w:t>
+      </w:r>
+      <w:r>
+        <w:t>porting tasks only</w:t>
+      </w:r>
+      <w:r>
+        <w:t xml:space="preserve"> (not subtasks)</w:t>
+      </w:r>
+      <w:r>
+        <w:t>.</w:t>
+      </w:r>
+    </w:p>
+    <w:p/>
+    <w:p>
+      <w:r>
         <w:t>As i</w:t>
       </w:r>
       <w:r>
@@ -20209,12 +20475,13 @@
         <w:t>.</w:t>
       </w:r>
     </w:p>
-    <w:p>
-      <w:r>
-        <w:t>Only the XML format allows the importing of tasks and subtasks. All tasks are imported in the main table.</w:t>
-      </w:r>
-      <w:r>
-        <w:t xml:space="preserve"> </w:t>
+    <w:p/>
+    <w:p>
+      <w:r>
+        <w:t xml:space="preserve">XML files are checked against the XSD file. See annex for </w:t>
+      </w:r>
+      <w:r>
+        <w:t>file.</w:t>
       </w:r>
     </w:p>
     <w:p/>
@@ -20334,7 +20601,7 @@
           </wp:anchor>
         </w:drawing>
       </w:r>
-      <w:bookmarkStart w:id="69" w:name="_Toc422673501"/>
+      <w:bookmarkStart w:id="69" w:name="_Toc423000092"/>
       <w:proofErr w:type="spellStart"/>
       <w:r>
         <w:t>ToDo</w:t>
@@ -20399,7 +20666,7 @@
       <w:pPr>
         <w:pStyle w:val="Heading2"/>
       </w:pPr>
-      <w:bookmarkStart w:id="70" w:name="_Toc422673502"/>
+      <w:bookmarkStart w:id="70" w:name="_Toc423000093"/>
       <w:r>
         <w:t>How to work with the timer</w:t>
       </w:r>
@@ -20569,6 +20836,7 @@
         </w:numPr>
       </w:pPr>
       <w:r>
+        <w:lastRenderedPageBreak/>
         <w:t>Do not restart the Set after an urgent interruption</w:t>
       </w:r>
       <w:r>
@@ -20708,7 +20976,6 @@
         </w:numPr>
       </w:pPr>
       <w:r>
-        <w:lastRenderedPageBreak/>
         <w:t xml:space="preserve">If the selected task / subtask is voided </w:t>
       </w:r>
       <w:r>
@@ -21507,7 +21774,7 @@
       <w:pPr>
         <w:pStyle w:val="Heading2"/>
       </w:pPr>
-      <w:bookmarkStart w:id="75" w:name="_Toc422673503"/>
+      <w:bookmarkStart w:id="75" w:name="_Toc423000094"/>
       <w:r>
         <w:t xml:space="preserve">How to read the </w:t>
       </w:r>
@@ -21766,6 +22033,7 @@
         </w:numPr>
       </w:pPr>
       <w:r>
+        <w:lastRenderedPageBreak/>
         <w:t>(</w:t>
       </w:r>
       <w:r>
@@ -21811,7 +22079,7 @@
       <w:pPr>
         <w:pStyle w:val="Heading2"/>
       </w:pPr>
-      <w:bookmarkStart w:id="76" w:name="_Toc422673504"/>
+      <w:bookmarkStart w:id="76" w:name="_Toc423000095"/>
       <w:r>
         <w:t>How to p</w:t>
       </w:r>
@@ -21877,7 +22145,7 @@
       <w:pPr>
         <w:pStyle w:val="Heading2"/>
       </w:pPr>
-      <w:bookmarkStart w:id="77" w:name="_Toc422673505"/>
+      <w:bookmarkStart w:id="77" w:name="_Toc423000096"/>
       <w:r>
         <w:t>Main ta</w:t>
       </w:r>
@@ -23582,7 +23850,7 @@
       <w:pPr>
         <w:pStyle w:val="Heading2"/>
       </w:pPr>
-      <w:bookmarkStart w:id="78" w:name="_Toc422673506"/>
+      <w:bookmarkStart w:id="78" w:name="_Toc423000097"/>
       <w:r>
         <w:rPr>
           <w:color w:val="FF0000"/>
@@ -23791,6 +24059,7 @@
                 <w:noProof/>
                 <w:lang w:val="fr-FR" w:eastAsia="fr-FR"/>
               </w:rPr>
+              <w:lastRenderedPageBreak/>
               <w:drawing>
                 <wp:inline distT="0" distB="0" distL="0" distR="0">
                   <wp:extent cx="241540" cy="241540"/>
@@ -23889,11 +24158,7 @@
               <w:t xml:space="preserve"> </w:t>
             </w:r>
             <w:r>
-              <w:t xml:space="preserve">and </w:t>
-            </w:r>
-            <w:r>
-              <w:lastRenderedPageBreak/>
-              <w:t>date set to today.</w:t>
+              <w:t>and date set to today.</w:t>
             </w:r>
           </w:p>
         </w:tc>
@@ -23921,7 +24186,6 @@
                 <w:noProof/>
                 <w:lang w:val="fr-FR" w:eastAsia="fr-FR"/>
               </w:rPr>
-              <w:lastRenderedPageBreak/>
               <w:drawing>
                 <wp:inline distT="0" distB="0" distL="0" distR="0">
                   <wp:extent cx="215661" cy="215661"/>
@@ -24776,7 +25040,7 @@
       <w:pPr>
         <w:pStyle w:val="Heading2"/>
       </w:pPr>
-      <w:bookmarkStart w:id="79" w:name="_Toc422673507"/>
+      <w:bookmarkStart w:id="79" w:name="_Toc423000098"/>
       <w:r>
         <w:t>How to</w:t>
       </w:r>
@@ -25474,7 +25738,7 @@
       <w:pPr>
         <w:pStyle w:val="Heading2"/>
       </w:pPr>
-      <w:bookmarkStart w:id="80" w:name="_Toc422673508"/>
+      <w:bookmarkStart w:id="80" w:name="_Toc423000099"/>
       <w:r>
         <w:t>How to</w:t>
       </w:r>
@@ -26059,6 +26323,7 @@
           <w:p>
             <w:proofErr w:type="spellStart"/>
             <w:r>
+              <w:lastRenderedPageBreak/>
               <w:t>mAP</w:t>
             </w:r>
             <w:proofErr w:type="spellEnd"/>
@@ -26079,7 +26344,7 @@
       <w:pPr>
         <w:pStyle w:val="Heading2"/>
       </w:pPr>
-      <w:bookmarkStart w:id="81" w:name="_Toc422673509"/>
+      <w:bookmarkStart w:id="81" w:name="_Toc423000100"/>
       <w:r>
         <w:t xml:space="preserve">How to </w:t>
       </w:r>
@@ -26557,7 +26822,7 @@
       <w:pPr>
         <w:pStyle w:val="Heading2"/>
       </w:pPr>
-      <w:bookmarkStart w:id="84" w:name="_Toc422673510"/>
+      <w:bookmarkStart w:id="84" w:name="_Toc423000101"/>
       <w:r>
         <w:t xml:space="preserve">How to </w:t>
       </w:r>
@@ -26968,7 +27233,7 @@
         <w:pStyle w:val="Heading2"/>
       </w:pPr>
       <w:bookmarkStart w:id="85" w:name="Howtocustomizesounds"/>
-      <w:bookmarkStart w:id="86" w:name="_Toc422673511"/>
+      <w:bookmarkStart w:id="86" w:name="_Toc423000102"/>
       <w:bookmarkEnd w:id="85"/>
       <w:r>
         <w:t xml:space="preserve">How to </w:t>
@@ -27045,6 +27310,7 @@
         </w:numPr>
       </w:pPr>
       <w:r>
+        <w:lastRenderedPageBreak/>
         <w:t>Ringing:</w:t>
       </w:r>
       <w:r>
@@ -27142,7 +27408,6 @@
           <w:noProof/>
           <w:lang w:val="fr-FR" w:eastAsia="fr-FR"/>
         </w:rPr>
-        <w:lastRenderedPageBreak/>
         <w:drawing>
           <wp:anchor distT="0" distB="0" distL="114300" distR="114300" simplePos="0" relativeHeight="251664384" behindDoc="0" locked="0" layoutInCell="1" allowOverlap="1">
             <wp:simplePos x="0" y="0"/>
@@ -27187,7 +27452,7 @@
           </wp:anchor>
         </w:drawing>
       </w:r>
-      <w:bookmarkStart w:id="87" w:name="_Toc422673512"/>
+      <w:bookmarkStart w:id="87" w:name="_Toc423000103"/>
       <w:r>
         <w:t>Report List / Release Backlog</w:t>
       </w:r>
@@ -27233,7 +27498,7 @@
       <w:pPr>
         <w:pStyle w:val="Heading2"/>
       </w:pPr>
-      <w:bookmarkStart w:id="88" w:name="_Toc422673513"/>
+      <w:bookmarkStart w:id="88" w:name="_Toc423000104"/>
       <w:r>
         <w:t xml:space="preserve">How to read the </w:t>
       </w:r>
@@ -27623,7 +27888,7 @@
       <w:pPr>
         <w:pStyle w:val="Heading2"/>
       </w:pPr>
-      <w:bookmarkStart w:id="89" w:name="_Toc422673514"/>
+      <w:bookmarkStart w:id="89" w:name="_Toc423000105"/>
       <w:r>
         <w:t xml:space="preserve">How to </w:t>
       </w:r>
@@ -28249,7 +28514,7 @@
       <w:pPr>
         <w:pStyle w:val="Heading2"/>
       </w:pPr>
-      <w:bookmarkStart w:id="104" w:name="_Toc422673515"/>
+      <w:bookmarkStart w:id="104" w:name="_Toc423000106"/>
       <w:r>
         <w:t xml:space="preserve">Main table: </w:t>
       </w:r>
@@ -28683,7 +28948,11 @@
               <w:t>"</w:t>
             </w:r>
             <w:r>
-              <w:t xml:space="preserve"> added to the title</w:t>
+              <w:t xml:space="preserve"> added to the </w:t>
+            </w:r>
+            <w:r>
+              <w:lastRenderedPageBreak/>
+              <w:t>title</w:t>
             </w:r>
             <w:r>
               <w:t xml:space="preserve"> (</w:t>
@@ -28745,6 +29014,7 @@
                 <w:noProof/>
                 <w:lang w:val="fr-FR" w:eastAsia="fr-FR"/>
               </w:rPr>
+              <w:lastRenderedPageBreak/>
               <w:t>-</w:t>
             </w:r>
           </w:p>
@@ -28889,7 +29159,7 @@
           </wp:anchor>
         </w:drawing>
       </w:r>
-      <w:bookmarkStart w:id="105" w:name="_Toc422673516"/>
+      <w:bookmarkStart w:id="105" w:name="_Toc423000107"/>
       <w:proofErr w:type="spellStart"/>
       <w:r>
         <w:t>Burndown</w:t>
@@ -28935,7 +29205,7 @@
       <w:pPr>
         <w:pStyle w:val="Heading2"/>
       </w:pPr>
-      <w:bookmarkStart w:id="106" w:name="_Toc422673517"/>
+      <w:bookmarkStart w:id="106" w:name="_Toc423000108"/>
       <w:r>
         <w:t xml:space="preserve">How to </w:t>
       </w:r>
@@ -29756,6 +30026,7 @@
         <w:rPr>
           <w:b/>
         </w:rPr>
+        <w:lastRenderedPageBreak/>
         <w:t>ToDo</w:t>
       </w:r>
       <w:proofErr w:type="spellEnd"/>
@@ -30013,7 +30284,6 @@
         <w:rPr>
           <w:b/>
         </w:rPr>
-        <w:lastRenderedPageBreak/>
         <w:t>Exclusion</w:t>
       </w:r>
       <w:r>
@@ -30399,7 +30669,7 @@
       <w:pPr>
         <w:pStyle w:val="Heading2"/>
       </w:pPr>
-      <w:bookmarkStart w:id="107" w:name="_Toc422673518"/>
+      <w:bookmarkStart w:id="107" w:name="_Toc423000109"/>
       <w:r>
         <w:rPr>
           <w:color w:val="FF0000"/>
@@ -30824,7 +31094,7 @@
       <w:pPr>
         <w:pStyle w:val="Heading2"/>
       </w:pPr>
-      <w:bookmarkStart w:id="109" w:name="_Toc422673519"/>
+      <w:bookmarkStart w:id="109" w:name="_Toc423000110"/>
       <w:r>
         <w:rPr>
           <w:color w:val="FF0000"/>
@@ -31087,7 +31357,6 @@
         <w:rPr>
           <w:b/>
         </w:rPr>
-        <w:lastRenderedPageBreak/>
         <w:t>X-Legend</w:t>
       </w:r>
       <w:r>
@@ -31272,7 +31541,7 @@
       <w:pPr>
         <w:pStyle w:val="Heading1"/>
       </w:pPr>
-      <w:bookmarkStart w:id="110" w:name="_Toc422673520"/>
+      <w:bookmarkStart w:id="110" w:name="_Toc423000111"/>
       <w:r>
         <w:t>Annex</w:t>
       </w:r>
@@ -31282,7 +31551,7 @@
       <w:pPr>
         <w:pStyle w:val="Heading2"/>
       </w:pPr>
-      <w:bookmarkStart w:id="111" w:name="_Toc422673521"/>
+      <w:bookmarkStart w:id="111" w:name="_Toc423000112"/>
       <w:r>
         <w:t>Themes</w:t>
       </w:r>
@@ -31550,7 +31819,7 @@
       <w:pPr>
         <w:pStyle w:val="Heading2"/>
       </w:pPr>
-      <w:bookmarkStart w:id="112" w:name="_Toc422673522"/>
+      <w:bookmarkStart w:id="112" w:name="_Toc423000113"/>
       <w:r>
         <w:t>Libraries</w:t>
       </w:r>
@@ -31603,6 +31872,7 @@
         </w:numPr>
       </w:pPr>
       <w:r>
+        <w:lastRenderedPageBreak/>
         <w:t>Apache POI</w:t>
       </w:r>
     </w:p>
@@ -31749,7 +32019,7 @@
             <w:rPr>
               <w:noProof/>
             </w:rPr>
-            <w:t>25</w:t>
+            <w:t>2</w:t>
           </w:r>
         </w:fldSimple>
       </w:p>
@@ -31805,7 +32075,7 @@
         <v:path o:extrusionok="f" gradientshapeok="t" o:connecttype="rect"/>
         <o:lock v:ext="edit" aspectratio="t"/>
       </v:shapetype>
-      <v:shape id="_x0000_i1030" type="#_x0000_t75" alt="pomodoro16.png" style="width:16.3pt;height:16.3pt;visibility:visible;mso-wrap-style:square" o:bullet="t">
+      <v:shape id="_x0000_i1056" type="#_x0000_t75" alt="pomodoro16.png" style="width:16.3pt;height:16.3pt;visibility:visible;mso-wrap-style:square" o:bullet="t">
         <v:imagedata r:id="rId1" o:title="pomodoro16"/>
       </v:shape>
     </w:pict>
@@ -33145,7 +33415,7 @@
         <w:rFonts w:ascii="Courier New" w:hAnsi="Courier New" w:cs="Courier New" w:hint="default"/>
       </w:rPr>
     </w:lvl>
-    <w:lvl w:ilvl="1" w:tplc="08090003" w:tentative="1">
+    <w:lvl w:ilvl="1" w:tplc="08090003">
       <w:start w:val="1"/>
       <w:numFmt w:val="bullet"/>
       <w:lvlText w:val="o"/>
@@ -34591,7 +34861,7 @@
   <w:abstractNum w:abstractNumId="27">
     <w:nsid w:val="5B6B594D"/>
     <w:multiLevelType w:val="hybridMultilevel"/>
-    <w:tmpl w:val="4E206F50"/>
+    <w:tmpl w:val="BA20EAE8"/>
     <w:lvl w:ilvl="0" w:tplc="0809000F">
       <w:start w:val="1"/>
       <w:numFmt w:val="decimal"/>
@@ -34601,14 +34871,17 @@
         <w:ind w:left="720" w:hanging="360"/>
       </w:pPr>
     </w:lvl>
-    <w:lvl w:ilvl="1" w:tplc="08090019" w:tentative="1">
+    <w:lvl w:ilvl="1" w:tplc="08090003">
       <w:start w:val="1"/>
-      <w:numFmt w:val="lowerLetter"/>
-      <w:lvlText w:val="%2."/>
+      <w:numFmt w:val="bullet"/>
+      <w:lvlText w:val="o"/>
       <w:lvlJc w:val="left"/>
       <w:pPr>
         <w:ind w:left="1440" w:hanging="360"/>
       </w:pPr>
+      <w:rPr>
+        <w:rFonts w:ascii="Courier New" w:hAnsi="Courier New" w:cs="Courier New" w:hint="default"/>
+      </w:rPr>
     </w:lvl>
     <w:lvl w:ilvl="2" w:tplc="0809001B" w:tentative="1">
       <w:start w:val="1"/>
@@ -36872,7 +37145,7 @@
 </file>
 
 <file path=customXml/itemProps1.xml><?xml version="1.0" encoding="utf-8"?>
-<ds:datastoreItem xmlns:ds="http://schemas.openxmlformats.org/officeDocument/2006/customXml" ds:itemID="{A202ECBA-A401-4768-AC40-279A34CA4381}">
+<ds:datastoreItem xmlns:ds="http://schemas.openxmlformats.org/officeDocument/2006/customXml" ds:itemID="{E896C884-6A40-42A9-9502-86D47EB843F4}">
   <ds:schemaRefs>
     <ds:schemaRef ds:uri="http://schemas.openxmlformats.org/officeDocument/2006/bibliography"/>
   </ds:schemaRefs>

</xml_diff>

<commit_message>
removed delete icon in title panels of subtables (replaced with Delete button and shortcut)
</commit_message>
<xml_diff>
--- a/doc/User guides/myAgilePomodoro_4.0.0.docx
+++ b/doc/User guides/myAgilePomodoro_4.0.0.docx
@@ -322,7 +322,7 @@
             </w:rPr>
             <w:fldChar w:fldCharType="separate"/>
           </w:r>
-          <w:hyperlink w:anchor="_Toc423088445" w:history="1">
+          <w:hyperlink w:anchor="_Toc423292289" w:history="1">
             <w:r>
               <w:rPr>
                 <w:rStyle w:val="Hyperlink"/>
@@ -349,7 +349,7 @@
                 <w:noProof/>
                 <w:webHidden/>
               </w:rPr>
-              <w:instrText xml:space="preserve"> PAGEREF _Toc423088445 \h </w:instrText>
+              <w:instrText xml:space="preserve"> PAGEREF _Toc423292289 \h </w:instrText>
             </w:r>
             <w:r>
               <w:rPr>
@@ -392,7 +392,7 @@
               <w:lang w:val="fr-FR" w:eastAsia="fr-FR"/>
             </w:rPr>
           </w:pPr>
-          <w:hyperlink w:anchor="_Toc423088446" w:history="1">
+          <w:hyperlink w:anchor="_Toc423292290" w:history="1">
             <w:r>
               <w:rPr>
                 <w:rStyle w:val="Hyperlink"/>
@@ -419,7 +419,7 @@
                 <w:noProof/>
                 <w:webHidden/>
               </w:rPr>
-              <w:instrText xml:space="preserve"> PAGEREF _Toc423088446 \h </w:instrText>
+              <w:instrText xml:space="preserve"> PAGEREF _Toc423292290 \h </w:instrText>
             </w:r>
             <w:r>
               <w:rPr>
@@ -462,7 +462,7 @@
               <w:lang w:val="fr-FR" w:eastAsia="fr-FR"/>
             </w:rPr>
           </w:pPr>
-          <w:hyperlink w:anchor="_Toc423088447" w:history="1">
+          <w:hyperlink w:anchor="_Toc423292291" w:history="1">
             <w:r>
               <w:rPr>
                 <w:rStyle w:val="Hyperlink"/>
@@ -489,7 +489,7 @@
                 <w:noProof/>
                 <w:webHidden/>
               </w:rPr>
-              <w:instrText xml:space="preserve"> PAGEREF _Toc423088447 \h </w:instrText>
+              <w:instrText xml:space="preserve"> PAGEREF _Toc423292291 \h </w:instrText>
             </w:r>
             <w:r>
               <w:rPr>
@@ -532,7 +532,7 @@
               <w:lang w:val="fr-FR" w:eastAsia="fr-FR"/>
             </w:rPr>
           </w:pPr>
-          <w:hyperlink w:anchor="_Toc423088448" w:history="1">
+          <w:hyperlink w:anchor="_Toc423292292" w:history="1">
             <w:r>
               <w:rPr>
                 <w:rStyle w:val="Hyperlink"/>
@@ -559,7 +559,7 @@
                 <w:noProof/>
                 <w:webHidden/>
               </w:rPr>
-              <w:instrText xml:space="preserve"> PAGEREF _Toc423088448 \h </w:instrText>
+              <w:instrText xml:space="preserve"> PAGEREF _Toc423292292 \h </w:instrText>
             </w:r>
             <w:r>
               <w:rPr>
@@ -602,7 +602,7 @@
               <w:lang w:val="fr-FR" w:eastAsia="fr-FR"/>
             </w:rPr>
           </w:pPr>
-          <w:hyperlink w:anchor="_Toc423088449" w:history="1">
+          <w:hyperlink w:anchor="_Toc423292293" w:history="1">
             <w:r>
               <w:rPr>
                 <w:rStyle w:val="Hyperlink"/>
@@ -629,7 +629,7 @@
                 <w:noProof/>
                 <w:webHidden/>
               </w:rPr>
-              <w:instrText xml:space="preserve"> PAGEREF _Toc423088449 \h </w:instrText>
+              <w:instrText xml:space="preserve"> PAGEREF _Toc423292293 \h </w:instrText>
             </w:r>
             <w:r>
               <w:rPr>
@@ -672,7 +672,7 @@
               <w:lang w:val="fr-FR" w:eastAsia="fr-FR"/>
             </w:rPr>
           </w:pPr>
-          <w:hyperlink w:anchor="_Toc423088450" w:history="1">
+          <w:hyperlink w:anchor="_Toc423292294" w:history="1">
             <w:r>
               <w:rPr>
                 <w:rStyle w:val="Hyperlink"/>
@@ -699,7 +699,7 @@
                 <w:noProof/>
                 <w:webHidden/>
               </w:rPr>
-              <w:instrText xml:space="preserve"> PAGEREF _Toc423088450 \h </w:instrText>
+              <w:instrText xml:space="preserve"> PAGEREF _Toc423292294 \h </w:instrText>
             </w:r>
             <w:r>
               <w:rPr>
@@ -742,7 +742,7 @@
               <w:lang w:val="fr-FR" w:eastAsia="fr-FR"/>
             </w:rPr>
           </w:pPr>
-          <w:hyperlink w:anchor="_Toc423088451" w:history="1">
+          <w:hyperlink w:anchor="_Toc423292295" w:history="1">
             <w:r>
               <w:rPr>
                 <w:rStyle w:val="Hyperlink"/>
@@ -769,7 +769,7 @@
                 <w:noProof/>
                 <w:webHidden/>
               </w:rPr>
-              <w:instrText xml:space="preserve"> PAGEREF _Toc423088451 \h </w:instrText>
+              <w:instrText xml:space="preserve"> PAGEREF _Toc423292295 \h </w:instrText>
             </w:r>
             <w:r>
               <w:rPr>
@@ -812,7 +812,7 @@
               <w:lang w:val="fr-FR" w:eastAsia="fr-FR"/>
             </w:rPr>
           </w:pPr>
-          <w:hyperlink w:anchor="_Toc423088452" w:history="1">
+          <w:hyperlink w:anchor="_Toc423292296" w:history="1">
             <w:r>
               <w:rPr>
                 <w:rStyle w:val="Hyperlink"/>
@@ -839,7 +839,7 @@
                 <w:noProof/>
                 <w:webHidden/>
               </w:rPr>
-              <w:instrText xml:space="preserve"> PAGEREF _Toc423088452 \h </w:instrText>
+              <w:instrText xml:space="preserve"> PAGEREF _Toc423292296 \h </w:instrText>
             </w:r>
             <w:r>
               <w:rPr>
@@ -879,7 +879,7 @@
               <w:lang w:val="fr-FR" w:eastAsia="fr-FR"/>
             </w:rPr>
           </w:pPr>
-          <w:hyperlink w:anchor="_Toc423088453" w:history="1">
+          <w:hyperlink w:anchor="_Toc423292297" w:history="1">
             <w:r>
               <w:rPr>
                 <w:rStyle w:val="Hyperlink"/>
@@ -906,7 +906,7 @@
                 <w:noProof/>
                 <w:webHidden/>
               </w:rPr>
-              <w:instrText xml:space="preserve"> PAGEREF _Toc423088453 \h </w:instrText>
+              <w:instrText xml:space="preserve"> PAGEREF _Toc423292297 \h </w:instrText>
             </w:r>
             <w:r>
               <w:rPr>
@@ -946,7 +946,7 @@
               <w:lang w:val="fr-FR" w:eastAsia="fr-FR"/>
             </w:rPr>
           </w:pPr>
-          <w:hyperlink w:anchor="_Toc423088454" w:history="1">
+          <w:hyperlink w:anchor="_Toc423292298" w:history="1">
             <w:r>
               <w:rPr>
                 <w:rStyle w:val="Hyperlink"/>
@@ -973,7 +973,7 @@
                 <w:noProof/>
                 <w:webHidden/>
               </w:rPr>
-              <w:instrText xml:space="preserve"> PAGEREF _Toc423088454 \h </w:instrText>
+              <w:instrText xml:space="preserve"> PAGEREF _Toc423292298 \h </w:instrText>
             </w:r>
             <w:r>
               <w:rPr>
@@ -1013,7 +1013,7 @@
               <w:lang w:val="fr-FR" w:eastAsia="fr-FR"/>
             </w:rPr>
           </w:pPr>
-          <w:hyperlink w:anchor="_Toc423088455" w:history="1">
+          <w:hyperlink w:anchor="_Toc423292299" w:history="1">
             <w:r>
               <w:rPr>
                 <w:rStyle w:val="Hyperlink"/>
@@ -1040,7 +1040,7 @@
                 <w:noProof/>
                 <w:webHidden/>
               </w:rPr>
-              <w:instrText xml:space="preserve"> PAGEREF _Toc423088455 \h </w:instrText>
+              <w:instrText xml:space="preserve"> PAGEREF _Toc423292299 \h </w:instrText>
             </w:r>
             <w:r>
               <w:rPr>
@@ -1083,7 +1083,7 @@
               <w:lang w:val="fr-FR" w:eastAsia="fr-FR"/>
             </w:rPr>
           </w:pPr>
-          <w:hyperlink w:anchor="_Toc423088456" w:history="1">
+          <w:hyperlink w:anchor="_Toc423292300" w:history="1">
             <w:r>
               <w:rPr>
                 <w:rStyle w:val="Hyperlink"/>
@@ -1110,7 +1110,7 @@
                 <w:noProof/>
                 <w:webHidden/>
               </w:rPr>
-              <w:instrText xml:space="preserve"> PAGEREF _Toc423088456 \h </w:instrText>
+              <w:instrText xml:space="preserve"> PAGEREF _Toc423292300 \h </w:instrText>
             </w:r>
             <w:r>
               <w:rPr>
@@ -1150,7 +1150,7 @@
               <w:lang w:val="fr-FR" w:eastAsia="fr-FR"/>
             </w:rPr>
           </w:pPr>
-          <w:hyperlink w:anchor="_Toc423088457" w:history="1">
+          <w:hyperlink w:anchor="_Toc423292301" w:history="1">
             <w:r>
               <w:rPr>
                 <w:rStyle w:val="Hyperlink"/>
@@ -1177,7 +1177,7 @@
                 <w:noProof/>
                 <w:webHidden/>
               </w:rPr>
-              <w:instrText xml:space="preserve"> PAGEREF _Toc423088457 \h </w:instrText>
+              <w:instrText xml:space="preserve"> PAGEREF _Toc423292301 \h </w:instrText>
             </w:r>
             <w:r>
               <w:rPr>
@@ -1220,7 +1220,7 @@
               <w:lang w:val="fr-FR" w:eastAsia="fr-FR"/>
             </w:rPr>
           </w:pPr>
-          <w:hyperlink w:anchor="_Toc423088458" w:history="1">
+          <w:hyperlink w:anchor="_Toc423292302" w:history="1">
             <w:r>
               <w:rPr>
                 <w:rStyle w:val="Hyperlink"/>
@@ -1247,7 +1247,7 @@
                 <w:noProof/>
                 <w:webHidden/>
               </w:rPr>
-              <w:instrText xml:space="preserve"> PAGEREF _Toc423088458 \h </w:instrText>
+              <w:instrText xml:space="preserve"> PAGEREF _Toc423292302 \h </w:instrText>
             </w:r>
             <w:r>
               <w:rPr>
@@ -1287,7 +1287,7 @@
               <w:lang w:val="fr-FR" w:eastAsia="fr-FR"/>
             </w:rPr>
           </w:pPr>
-          <w:hyperlink w:anchor="_Toc423088459" w:history="1">
+          <w:hyperlink w:anchor="_Toc423292303" w:history="1">
             <w:r>
               <w:rPr>
                 <w:rStyle w:val="Hyperlink"/>
@@ -1314,7 +1314,7 @@
                 <w:noProof/>
                 <w:webHidden/>
               </w:rPr>
-              <w:instrText xml:space="preserve"> PAGEREF _Toc423088459 \h </w:instrText>
+              <w:instrText xml:space="preserve"> PAGEREF _Toc423292303 \h </w:instrText>
             </w:r>
             <w:r>
               <w:rPr>
@@ -1354,7 +1354,7 @@
               <w:lang w:val="fr-FR" w:eastAsia="fr-FR"/>
             </w:rPr>
           </w:pPr>
-          <w:hyperlink w:anchor="_Toc423088460" w:history="1">
+          <w:hyperlink w:anchor="_Toc423292304" w:history="1">
             <w:r>
               <w:rPr>
                 <w:rStyle w:val="Hyperlink"/>
@@ -1381,7 +1381,7 @@
                 <w:noProof/>
                 <w:webHidden/>
               </w:rPr>
-              <w:instrText xml:space="preserve"> PAGEREF _Toc423088460 \h </w:instrText>
+              <w:instrText xml:space="preserve"> PAGEREF _Toc423292304 \h </w:instrText>
             </w:r>
             <w:r>
               <w:rPr>
@@ -1424,7 +1424,7 @@
               <w:lang w:val="fr-FR" w:eastAsia="fr-FR"/>
             </w:rPr>
           </w:pPr>
-          <w:hyperlink w:anchor="_Toc423088461" w:history="1">
+          <w:hyperlink w:anchor="_Toc423292305" w:history="1">
             <w:r>
               <w:rPr>
                 <w:rStyle w:val="Hyperlink"/>
@@ -1451,7 +1451,7 @@
                 <w:noProof/>
                 <w:webHidden/>
               </w:rPr>
-              <w:instrText xml:space="preserve"> PAGEREF _Toc423088461 \h </w:instrText>
+              <w:instrText xml:space="preserve"> PAGEREF _Toc423292305 \h </w:instrText>
             </w:r>
             <w:r>
               <w:rPr>
@@ -1491,7 +1491,7 @@
               <w:lang w:val="fr-FR" w:eastAsia="fr-FR"/>
             </w:rPr>
           </w:pPr>
-          <w:hyperlink w:anchor="_Toc423088462" w:history="1">
+          <w:hyperlink w:anchor="_Toc423292306" w:history="1">
             <w:r>
               <w:rPr>
                 <w:rStyle w:val="Hyperlink"/>
@@ -1518,7 +1518,7 @@
                 <w:noProof/>
                 <w:webHidden/>
               </w:rPr>
-              <w:instrText xml:space="preserve"> PAGEREF _Toc423088462 \h </w:instrText>
+              <w:instrText xml:space="preserve"> PAGEREF _Toc423292306 \h </w:instrText>
             </w:r>
             <w:r>
               <w:rPr>
@@ -1558,7 +1558,7 @@
               <w:lang w:val="fr-FR" w:eastAsia="fr-FR"/>
             </w:rPr>
           </w:pPr>
-          <w:hyperlink w:anchor="_Toc423088463" w:history="1">
+          <w:hyperlink w:anchor="_Toc423292307" w:history="1">
             <w:r>
               <w:rPr>
                 <w:rStyle w:val="Hyperlink"/>
@@ -1585,7 +1585,7 @@
                 <w:noProof/>
                 <w:webHidden/>
               </w:rPr>
-              <w:instrText xml:space="preserve"> PAGEREF _Toc423088463 \h </w:instrText>
+              <w:instrText xml:space="preserve"> PAGEREF _Toc423292307 \h </w:instrText>
             </w:r>
             <w:r>
               <w:rPr>
@@ -1625,7 +1625,7 @@
               <w:lang w:val="fr-FR" w:eastAsia="fr-FR"/>
             </w:rPr>
           </w:pPr>
-          <w:hyperlink w:anchor="_Toc423088464" w:history="1">
+          <w:hyperlink w:anchor="_Toc423292308" w:history="1">
             <w:r>
               <w:rPr>
                 <w:rStyle w:val="Hyperlink"/>
@@ -1652,7 +1652,7 @@
                 <w:noProof/>
                 <w:webHidden/>
               </w:rPr>
-              <w:instrText xml:space="preserve"> PAGEREF _Toc423088464 \h </w:instrText>
+              <w:instrText xml:space="preserve"> PAGEREF _Toc423292308 \h </w:instrText>
             </w:r>
             <w:r>
               <w:rPr>
@@ -1695,7 +1695,7 @@
               <w:lang w:val="fr-FR" w:eastAsia="fr-FR"/>
             </w:rPr>
           </w:pPr>
-          <w:hyperlink w:anchor="_Toc423088465" w:history="1">
+          <w:hyperlink w:anchor="_Toc423292309" w:history="1">
             <w:r>
               <w:rPr>
                 <w:rStyle w:val="Hyperlink"/>
@@ -1722,7 +1722,7 @@
                 <w:noProof/>
                 <w:webHidden/>
               </w:rPr>
-              <w:instrText xml:space="preserve"> PAGEREF _Toc423088465 \h </w:instrText>
+              <w:instrText xml:space="preserve"> PAGEREF _Toc423292309 \h </w:instrText>
             </w:r>
             <w:r>
               <w:rPr>
@@ -1765,7 +1765,7 @@
               <w:lang w:val="fr-FR" w:eastAsia="fr-FR"/>
             </w:rPr>
           </w:pPr>
-          <w:hyperlink w:anchor="_Toc423088466" w:history="1">
+          <w:hyperlink w:anchor="_Toc423292310" w:history="1">
             <w:r>
               <w:rPr>
                 <w:rStyle w:val="Hyperlink"/>
@@ -1792,7 +1792,7 @@
                 <w:noProof/>
                 <w:webHidden/>
               </w:rPr>
-              <w:instrText xml:space="preserve"> PAGEREF _Toc423088466 \h </w:instrText>
+              <w:instrText xml:space="preserve"> PAGEREF _Toc423292310 \h </w:instrText>
             </w:r>
             <w:r>
               <w:rPr>
@@ -1832,7 +1832,7 @@
               <w:lang w:val="fr-FR" w:eastAsia="fr-FR"/>
             </w:rPr>
           </w:pPr>
-          <w:hyperlink w:anchor="_Toc423088467" w:history="1">
+          <w:hyperlink w:anchor="_Toc423292311" w:history="1">
             <w:r>
               <w:rPr>
                 <w:rStyle w:val="Hyperlink"/>
@@ -1859,7 +1859,7 @@
                 <w:noProof/>
                 <w:webHidden/>
               </w:rPr>
-              <w:instrText xml:space="preserve"> PAGEREF _Toc423088467 \h </w:instrText>
+              <w:instrText xml:space="preserve"> PAGEREF _Toc423292311 \h </w:instrText>
             </w:r>
             <w:r>
               <w:rPr>
@@ -1899,7 +1899,7 @@
               <w:lang w:val="fr-FR" w:eastAsia="fr-FR"/>
             </w:rPr>
           </w:pPr>
-          <w:hyperlink w:anchor="_Toc423088468" w:history="1">
+          <w:hyperlink w:anchor="_Toc423292312" w:history="1">
             <w:r>
               <w:rPr>
                 <w:rStyle w:val="Hyperlink"/>
@@ -1926,7 +1926,7 @@
                 <w:noProof/>
                 <w:webHidden/>
               </w:rPr>
-              <w:instrText xml:space="preserve"> PAGEREF _Toc423088468 \h </w:instrText>
+              <w:instrText xml:space="preserve"> PAGEREF _Toc423292312 \h </w:instrText>
             </w:r>
             <w:r>
               <w:rPr>
@@ -1966,7 +1966,7 @@
               <w:lang w:val="fr-FR" w:eastAsia="fr-FR"/>
             </w:rPr>
           </w:pPr>
-          <w:hyperlink w:anchor="_Toc423088469" w:history="1">
+          <w:hyperlink w:anchor="_Toc423292313" w:history="1">
             <w:r>
               <w:rPr>
                 <w:rStyle w:val="Hyperlink"/>
@@ -1993,7 +1993,7 @@
                 <w:noProof/>
                 <w:webHidden/>
               </w:rPr>
-              <w:instrText xml:space="preserve"> PAGEREF _Toc423088469 \h </w:instrText>
+              <w:instrText xml:space="preserve"> PAGEREF _Toc423292313 \h </w:instrText>
             </w:r>
             <w:r>
               <w:rPr>
@@ -2033,7 +2033,7 @@
               <w:lang w:val="fr-FR" w:eastAsia="fr-FR"/>
             </w:rPr>
           </w:pPr>
-          <w:hyperlink w:anchor="_Toc423088470" w:history="1">
+          <w:hyperlink w:anchor="_Toc423292314" w:history="1">
             <w:r>
               <w:rPr>
                 <w:rStyle w:val="Hyperlink"/>
@@ -2060,7 +2060,7 @@
                 <w:noProof/>
                 <w:webHidden/>
               </w:rPr>
-              <w:instrText xml:space="preserve"> PAGEREF _Toc423088470 \h </w:instrText>
+              <w:instrText xml:space="preserve"> PAGEREF _Toc423292314 \h </w:instrText>
             </w:r>
             <w:r>
               <w:rPr>
@@ -2100,7 +2100,7 @@
               <w:lang w:val="fr-FR" w:eastAsia="fr-FR"/>
             </w:rPr>
           </w:pPr>
-          <w:hyperlink w:anchor="_Toc423088471" w:history="1">
+          <w:hyperlink w:anchor="_Toc423292315" w:history="1">
             <w:r>
               <w:rPr>
                 <w:rStyle w:val="Hyperlink"/>
@@ -2127,7 +2127,7 @@
                 <w:noProof/>
                 <w:webHidden/>
               </w:rPr>
-              <w:instrText xml:space="preserve"> PAGEREF _Toc423088471 \h </w:instrText>
+              <w:instrText xml:space="preserve"> PAGEREF _Toc423292315 \h </w:instrText>
             </w:r>
             <w:r>
               <w:rPr>
@@ -2167,7 +2167,7 @@
               <w:lang w:val="fr-FR" w:eastAsia="fr-FR"/>
             </w:rPr>
           </w:pPr>
-          <w:hyperlink w:anchor="_Toc423088472" w:history="1">
+          <w:hyperlink w:anchor="_Toc423292316" w:history="1">
             <w:r>
               <w:rPr>
                 <w:rStyle w:val="Hyperlink"/>
@@ -2194,7 +2194,7 @@
                 <w:noProof/>
                 <w:webHidden/>
               </w:rPr>
-              <w:instrText xml:space="preserve"> PAGEREF _Toc423088472 \h </w:instrText>
+              <w:instrText xml:space="preserve"> PAGEREF _Toc423292316 \h </w:instrText>
             </w:r>
             <w:r>
               <w:rPr>
@@ -2234,7 +2234,7 @@
               <w:lang w:val="fr-FR" w:eastAsia="fr-FR"/>
             </w:rPr>
           </w:pPr>
-          <w:hyperlink w:anchor="_Toc423088473" w:history="1">
+          <w:hyperlink w:anchor="_Toc423292317" w:history="1">
             <w:r>
               <w:rPr>
                 <w:rStyle w:val="Hyperlink"/>
@@ -2261,7 +2261,7 @@
                 <w:noProof/>
                 <w:webHidden/>
               </w:rPr>
-              <w:instrText xml:space="preserve"> PAGEREF _Toc423088473 \h </w:instrText>
+              <w:instrText xml:space="preserve"> PAGEREF _Toc423292317 \h </w:instrText>
             </w:r>
             <w:r>
               <w:rPr>
@@ -2304,7 +2304,7 @@
               <w:lang w:val="fr-FR" w:eastAsia="fr-FR"/>
             </w:rPr>
           </w:pPr>
-          <w:hyperlink w:anchor="_Toc423088474" w:history="1">
+          <w:hyperlink w:anchor="_Toc423292318" w:history="1">
             <w:r>
               <w:rPr>
                 <w:rStyle w:val="Hyperlink"/>
@@ -2331,7 +2331,7 @@
                 <w:noProof/>
                 <w:webHidden/>
               </w:rPr>
-              <w:instrText xml:space="preserve"> PAGEREF _Toc423088474 \h </w:instrText>
+              <w:instrText xml:space="preserve"> PAGEREF _Toc423292318 \h </w:instrText>
             </w:r>
             <w:r>
               <w:rPr>
@@ -2371,7 +2371,7 @@
               <w:lang w:val="fr-FR" w:eastAsia="fr-FR"/>
             </w:rPr>
           </w:pPr>
-          <w:hyperlink w:anchor="_Toc423088475" w:history="1">
+          <w:hyperlink w:anchor="_Toc423292319" w:history="1">
             <w:r>
               <w:rPr>
                 <w:rStyle w:val="Hyperlink"/>
@@ -2398,7 +2398,7 @@
                 <w:noProof/>
                 <w:webHidden/>
               </w:rPr>
-              <w:instrText xml:space="preserve"> PAGEREF _Toc423088475 \h </w:instrText>
+              <w:instrText xml:space="preserve"> PAGEREF _Toc423292319 \h </w:instrText>
             </w:r>
             <w:r>
               <w:rPr>
@@ -2438,7 +2438,7 @@
               <w:lang w:val="fr-FR" w:eastAsia="fr-FR"/>
             </w:rPr>
           </w:pPr>
-          <w:hyperlink w:anchor="_Toc423088476" w:history="1">
+          <w:hyperlink w:anchor="_Toc423292320" w:history="1">
             <w:r>
               <w:rPr>
                 <w:rStyle w:val="Hyperlink"/>
@@ -2465,7 +2465,7 @@
                 <w:noProof/>
                 <w:webHidden/>
               </w:rPr>
-              <w:instrText xml:space="preserve"> PAGEREF _Toc423088476 \h </w:instrText>
+              <w:instrText xml:space="preserve"> PAGEREF _Toc423292320 \h </w:instrText>
             </w:r>
             <w:r>
               <w:rPr>
@@ -2505,7 +2505,7 @@
               <w:lang w:val="fr-FR" w:eastAsia="fr-FR"/>
             </w:rPr>
           </w:pPr>
-          <w:hyperlink w:anchor="_Toc423088477" w:history="1">
+          <w:hyperlink w:anchor="_Toc423292321" w:history="1">
             <w:r>
               <w:rPr>
                 <w:rStyle w:val="Hyperlink"/>
@@ -2532,7 +2532,7 @@
                 <w:noProof/>
                 <w:webHidden/>
               </w:rPr>
-              <w:instrText xml:space="preserve"> PAGEREF _Toc423088477 \h </w:instrText>
+              <w:instrText xml:space="preserve"> PAGEREF _Toc423292321 \h </w:instrText>
             </w:r>
             <w:r>
               <w:rPr>
@@ -2572,7 +2572,7 @@
               <w:lang w:val="fr-FR" w:eastAsia="fr-FR"/>
             </w:rPr>
           </w:pPr>
-          <w:hyperlink w:anchor="_Toc423088478" w:history="1">
+          <w:hyperlink w:anchor="_Toc423292322" w:history="1">
             <w:r>
               <w:rPr>
                 <w:rStyle w:val="Hyperlink"/>
@@ -2599,7 +2599,7 @@
                 <w:noProof/>
                 <w:webHidden/>
               </w:rPr>
-              <w:instrText xml:space="preserve"> PAGEREF _Toc423088478 \h </w:instrText>
+              <w:instrText xml:space="preserve"> PAGEREF _Toc423292322 \h </w:instrText>
             </w:r>
             <w:r>
               <w:rPr>
@@ -2639,7 +2639,7 @@
               <w:lang w:val="fr-FR" w:eastAsia="fr-FR"/>
             </w:rPr>
           </w:pPr>
-          <w:hyperlink w:anchor="_Toc423088479" w:history="1">
+          <w:hyperlink w:anchor="_Toc423292323" w:history="1">
             <w:r>
               <w:rPr>
                 <w:rStyle w:val="Hyperlink"/>
@@ -2666,7 +2666,7 @@
                 <w:noProof/>
                 <w:webHidden/>
               </w:rPr>
-              <w:instrText xml:space="preserve"> PAGEREF _Toc423088479 \h </w:instrText>
+              <w:instrText xml:space="preserve"> PAGEREF _Toc423292323 \h </w:instrText>
             </w:r>
             <w:r>
               <w:rPr>
@@ -2706,7 +2706,7 @@
               <w:lang w:val="fr-FR" w:eastAsia="fr-FR"/>
             </w:rPr>
           </w:pPr>
-          <w:hyperlink w:anchor="_Toc423088480" w:history="1">
+          <w:hyperlink w:anchor="_Toc423292324" w:history="1">
             <w:r>
               <w:rPr>
                 <w:rStyle w:val="Hyperlink"/>
@@ -2733,7 +2733,7 @@
                 <w:noProof/>
                 <w:webHidden/>
               </w:rPr>
-              <w:instrText xml:space="preserve"> PAGEREF _Toc423088480 \h </w:instrText>
+              <w:instrText xml:space="preserve"> PAGEREF _Toc423292324 \h </w:instrText>
             </w:r>
             <w:r>
               <w:rPr>
@@ -2773,7 +2773,7 @@
               <w:lang w:val="fr-FR" w:eastAsia="fr-FR"/>
             </w:rPr>
           </w:pPr>
-          <w:hyperlink w:anchor="_Toc423088481" w:history="1">
+          <w:hyperlink w:anchor="_Toc423292325" w:history="1">
             <w:r>
               <w:rPr>
                 <w:rStyle w:val="Hyperlink"/>
@@ -2800,7 +2800,7 @@
                 <w:noProof/>
                 <w:webHidden/>
               </w:rPr>
-              <w:instrText xml:space="preserve"> PAGEREF _Toc423088481 \h </w:instrText>
+              <w:instrText xml:space="preserve"> PAGEREF _Toc423292325 \h </w:instrText>
             </w:r>
             <w:r>
               <w:rPr>
@@ -2840,7 +2840,7 @@
               <w:lang w:val="fr-FR" w:eastAsia="fr-FR"/>
             </w:rPr>
           </w:pPr>
-          <w:hyperlink w:anchor="_Toc423088482" w:history="1">
+          <w:hyperlink w:anchor="_Toc423292326" w:history="1">
             <w:r>
               <w:rPr>
                 <w:rStyle w:val="Hyperlink"/>
@@ -2867,7 +2867,7 @@
                 <w:noProof/>
                 <w:webHidden/>
               </w:rPr>
-              <w:instrText xml:space="preserve"> PAGEREF _Toc423088482 \h </w:instrText>
+              <w:instrText xml:space="preserve"> PAGEREF _Toc423292326 \h </w:instrText>
             </w:r>
             <w:r>
               <w:rPr>
@@ -2907,7 +2907,7 @@
               <w:lang w:val="fr-FR" w:eastAsia="fr-FR"/>
             </w:rPr>
           </w:pPr>
-          <w:hyperlink w:anchor="_Toc423088483" w:history="1">
+          <w:hyperlink w:anchor="_Toc423292327" w:history="1">
             <w:r>
               <w:rPr>
                 <w:rStyle w:val="Hyperlink"/>
@@ -2934,7 +2934,7 @@
                 <w:noProof/>
                 <w:webHidden/>
               </w:rPr>
-              <w:instrText xml:space="preserve"> PAGEREF _Toc423088483 \h </w:instrText>
+              <w:instrText xml:space="preserve"> PAGEREF _Toc423292327 \h </w:instrText>
             </w:r>
             <w:r>
               <w:rPr>
@@ -2974,7 +2974,7 @@
               <w:lang w:val="fr-FR" w:eastAsia="fr-FR"/>
             </w:rPr>
           </w:pPr>
-          <w:hyperlink w:anchor="_Toc423088484" w:history="1">
+          <w:hyperlink w:anchor="_Toc423292328" w:history="1">
             <w:r>
               <w:rPr>
                 <w:rStyle w:val="Hyperlink"/>
@@ -3001,7 +3001,7 @@
                 <w:noProof/>
                 <w:webHidden/>
               </w:rPr>
-              <w:instrText xml:space="preserve"> PAGEREF _Toc423088484 \h </w:instrText>
+              <w:instrText xml:space="preserve"> PAGEREF _Toc423292328 \h </w:instrText>
             </w:r>
             <w:r>
               <w:rPr>
@@ -3044,7 +3044,7 @@
               <w:lang w:val="fr-FR" w:eastAsia="fr-FR"/>
             </w:rPr>
           </w:pPr>
-          <w:hyperlink w:anchor="_Toc423088485" w:history="1">
+          <w:hyperlink w:anchor="_Toc423292329" w:history="1">
             <w:r>
               <w:rPr>
                 <w:rStyle w:val="Hyperlink"/>
@@ -3071,7 +3071,7 @@
                 <w:noProof/>
                 <w:webHidden/>
               </w:rPr>
-              <w:instrText xml:space="preserve"> PAGEREF _Toc423088485 \h </w:instrText>
+              <w:instrText xml:space="preserve"> PAGEREF _Toc423292329 \h </w:instrText>
             </w:r>
             <w:r>
               <w:rPr>
@@ -3111,7 +3111,7 @@
               <w:lang w:val="fr-FR" w:eastAsia="fr-FR"/>
             </w:rPr>
           </w:pPr>
-          <w:hyperlink w:anchor="_Toc423088486" w:history="1">
+          <w:hyperlink w:anchor="_Toc423292330" w:history="1">
             <w:r>
               <w:rPr>
                 <w:rStyle w:val="Hyperlink"/>
@@ -3138,7 +3138,7 @@
                 <w:noProof/>
                 <w:webHidden/>
               </w:rPr>
-              <w:instrText xml:space="preserve"> PAGEREF _Toc423088486 \h </w:instrText>
+              <w:instrText xml:space="preserve"> PAGEREF _Toc423292330 \h </w:instrText>
             </w:r>
             <w:r>
               <w:rPr>
@@ -3178,7 +3178,7 @@
               <w:lang w:val="fr-FR" w:eastAsia="fr-FR"/>
             </w:rPr>
           </w:pPr>
-          <w:hyperlink w:anchor="_Toc423088487" w:history="1">
+          <w:hyperlink w:anchor="_Toc423292331" w:history="1">
             <w:r>
               <w:rPr>
                 <w:rStyle w:val="Hyperlink"/>
@@ -3205,7 +3205,7 @@
                 <w:noProof/>
                 <w:webHidden/>
               </w:rPr>
-              <w:instrText xml:space="preserve"> PAGEREF _Toc423088487 \h </w:instrText>
+              <w:instrText xml:space="preserve"> PAGEREF _Toc423292331 \h </w:instrText>
             </w:r>
             <w:r>
               <w:rPr>
@@ -3245,7 +3245,7 @@
               <w:lang w:val="fr-FR" w:eastAsia="fr-FR"/>
             </w:rPr>
           </w:pPr>
-          <w:hyperlink w:anchor="_Toc423088488" w:history="1">
+          <w:hyperlink w:anchor="_Toc423292332" w:history="1">
             <w:r>
               <w:rPr>
                 <w:rStyle w:val="Hyperlink"/>
@@ -3272,7 +3272,7 @@
                 <w:noProof/>
                 <w:webHidden/>
               </w:rPr>
-              <w:instrText xml:space="preserve"> PAGEREF _Toc423088488 \h </w:instrText>
+              <w:instrText xml:space="preserve"> PAGEREF _Toc423292332 \h </w:instrText>
             </w:r>
             <w:r>
               <w:rPr>
@@ -3315,7 +3315,7 @@
               <w:lang w:val="fr-FR" w:eastAsia="fr-FR"/>
             </w:rPr>
           </w:pPr>
-          <w:hyperlink w:anchor="_Toc423088489" w:history="1">
+          <w:hyperlink w:anchor="_Toc423292333" w:history="1">
             <w:r>
               <w:rPr>
                 <w:rStyle w:val="Hyperlink"/>
@@ -3342,7 +3342,7 @@
                 <w:noProof/>
                 <w:webHidden/>
               </w:rPr>
-              <w:instrText xml:space="preserve"> PAGEREF _Toc423088489 \h </w:instrText>
+              <w:instrText xml:space="preserve"> PAGEREF _Toc423292333 \h </w:instrText>
             </w:r>
             <w:r>
               <w:rPr>
@@ -3382,7 +3382,7 @@
               <w:lang w:val="fr-FR" w:eastAsia="fr-FR"/>
             </w:rPr>
           </w:pPr>
-          <w:hyperlink w:anchor="_Toc423088490" w:history="1">
+          <w:hyperlink w:anchor="_Toc423292334" w:history="1">
             <w:r>
               <w:rPr>
                 <w:rStyle w:val="Hyperlink"/>
@@ -3409,7 +3409,7 @@
                 <w:noProof/>
                 <w:webHidden/>
               </w:rPr>
-              <w:instrText xml:space="preserve"> PAGEREF _Toc423088490 \h </w:instrText>
+              <w:instrText xml:space="preserve"> PAGEREF _Toc423292334 \h </w:instrText>
             </w:r>
             <w:r>
               <w:rPr>
@@ -3449,7 +3449,7 @@
               <w:lang w:val="fr-FR" w:eastAsia="fr-FR"/>
             </w:rPr>
           </w:pPr>
-          <w:hyperlink w:anchor="_Toc423088491" w:history="1">
+          <w:hyperlink w:anchor="_Toc423292335" w:history="1">
             <w:r>
               <w:rPr>
                 <w:rStyle w:val="Hyperlink"/>
@@ -3476,7 +3476,7 @@
                 <w:noProof/>
                 <w:webHidden/>
               </w:rPr>
-              <w:instrText xml:space="preserve"> PAGEREF _Toc423088491 \h </w:instrText>
+              <w:instrText xml:space="preserve"> PAGEREF _Toc423292335 \h </w:instrText>
             </w:r>
             <w:r>
               <w:rPr>
@@ -3516,7 +3516,7 @@
               <w:lang w:val="fr-FR" w:eastAsia="fr-FR"/>
             </w:rPr>
           </w:pPr>
-          <w:hyperlink w:anchor="_Toc423088492" w:history="1">
+          <w:hyperlink w:anchor="_Toc423292336" w:history="1">
             <w:r>
               <w:rPr>
                 <w:rStyle w:val="Hyperlink"/>
@@ -3543,7 +3543,7 @@
                 <w:noProof/>
                 <w:webHidden/>
               </w:rPr>
-              <w:instrText xml:space="preserve"> PAGEREF _Toc423088492 \h </w:instrText>
+              <w:instrText xml:space="preserve"> PAGEREF _Toc423292336 \h </w:instrText>
             </w:r>
             <w:r>
               <w:rPr>
@@ -3586,7 +3586,7 @@
               <w:lang w:val="fr-FR" w:eastAsia="fr-FR"/>
             </w:rPr>
           </w:pPr>
-          <w:hyperlink w:anchor="_Toc423088493" w:history="1">
+          <w:hyperlink w:anchor="_Toc423292337" w:history="1">
             <w:r>
               <w:rPr>
                 <w:rStyle w:val="Hyperlink"/>
@@ -3613,7 +3613,7 @@
                 <w:noProof/>
                 <w:webHidden/>
               </w:rPr>
-              <w:instrText xml:space="preserve"> PAGEREF _Toc423088493 \h </w:instrText>
+              <w:instrText xml:space="preserve"> PAGEREF _Toc423292337 \h </w:instrText>
             </w:r>
             <w:r>
               <w:rPr>
@@ -3653,7 +3653,7 @@
               <w:lang w:val="fr-FR" w:eastAsia="fr-FR"/>
             </w:rPr>
           </w:pPr>
-          <w:hyperlink w:anchor="_Toc423088494" w:history="1">
+          <w:hyperlink w:anchor="_Toc423292338" w:history="1">
             <w:r>
               <w:rPr>
                 <w:rStyle w:val="Hyperlink"/>
@@ -3680,7 +3680,7 @@
                 <w:noProof/>
                 <w:webHidden/>
               </w:rPr>
-              <w:instrText xml:space="preserve"> PAGEREF _Toc423088494 \h </w:instrText>
+              <w:instrText xml:space="preserve"> PAGEREF _Toc423292338 \h </w:instrText>
             </w:r>
             <w:r>
               <w:rPr>
@@ -3720,7 +3720,7 @@
               <w:lang w:val="fr-FR" w:eastAsia="fr-FR"/>
             </w:rPr>
           </w:pPr>
-          <w:hyperlink w:anchor="_Toc423088495" w:history="1">
+          <w:hyperlink w:anchor="_Toc423292339" w:history="1">
             <w:r>
               <w:rPr>
                 <w:rStyle w:val="Hyperlink"/>
@@ -3747,7 +3747,7 @@
                 <w:noProof/>
                 <w:webHidden/>
               </w:rPr>
-              <w:instrText xml:space="preserve"> PAGEREF _Toc423088495 \h </w:instrText>
+              <w:instrText xml:space="preserve"> PAGEREF _Toc423292339 \h </w:instrText>
             </w:r>
             <w:r>
               <w:rPr>
@@ -3787,7 +3787,7 @@
               <w:lang w:val="fr-FR" w:eastAsia="fr-FR"/>
             </w:rPr>
           </w:pPr>
-          <w:hyperlink w:anchor="_Toc423088496" w:history="1">
+          <w:hyperlink w:anchor="_Toc423292340" w:history="1">
             <w:r>
               <w:rPr>
                 <w:rStyle w:val="Hyperlink"/>
@@ -3814,7 +3814,7 @@
                 <w:noProof/>
                 <w:webHidden/>
               </w:rPr>
-              <w:instrText xml:space="preserve"> PAGEREF _Toc423088496 \h </w:instrText>
+              <w:instrText xml:space="preserve"> PAGEREF _Toc423292340 \h </w:instrText>
             </w:r>
             <w:r>
               <w:rPr>
@@ -3887,7 +3887,7 @@
       <w:pPr>
         <w:pStyle w:val="Heading1"/>
       </w:pPr>
-      <w:bookmarkStart w:id="2" w:name="_Toc423088445"/>
+      <w:bookmarkStart w:id="2" w:name="_Toc423292289"/>
       <w:r>
         <w:lastRenderedPageBreak/>
         <w:t>About</w:t>
@@ -3895,11 +3895,9 @@
       <w:bookmarkEnd w:id="2"/>
     </w:p>
     <w:p>
-      <w:proofErr w:type="gramStart"/>
       <w:r>
         <w:t>myAgilePomodoro</w:t>
       </w:r>
-      <w:proofErr w:type="gramEnd"/>
       <w:r>
         <w:t xml:space="preserve"> (mAP)</w:t>
       </w:r>
@@ -3929,21 +3927,19 @@
       <w:pPr>
         <w:pStyle w:val="Heading1"/>
       </w:pPr>
-      <w:bookmarkStart w:id="3" w:name="_Toc423088446"/>
+      <w:bookmarkStart w:id="3" w:name="_Toc423292290"/>
       <w:r>
         <w:t>Application</w:t>
       </w:r>
       <w:bookmarkEnd w:id="3"/>
     </w:p>
     <w:p>
-      <w:proofErr w:type="gramStart"/>
       <w:r>
         <w:t>m</w:t>
       </w:r>
       <w:r>
         <w:t>AP</w:t>
       </w:r>
-      <w:proofErr w:type="gramEnd"/>
       <w:r>
         <w:t xml:space="preserve"> is a</w:t>
       </w:r>
@@ -4033,13 +4029,8 @@
       <w:r>
         <w:t xml:space="preserve"> </w:t>
       </w:r>
-      <w:proofErr w:type="gramStart"/>
-      <w:r>
-        <w:t>mAP</w:t>
-      </w:r>
-      <w:proofErr w:type="gramEnd"/>
-      <w:r>
-        <w:t xml:space="preserve"> </w:t>
+      <w:r>
+        <w:t xml:space="preserve">mAP </w:t>
       </w:r>
       <w:r>
         <w:t xml:space="preserve">supports utf-8 providing the font </w:t>
@@ -4138,21 +4129,19 @@
       <w:pPr>
         <w:pStyle w:val="Heading1"/>
       </w:pPr>
-      <w:bookmarkStart w:id="4" w:name="_Toc423088447"/>
+      <w:bookmarkStart w:id="4" w:name="_Toc423292291"/>
       <w:r>
         <w:t>License</w:t>
       </w:r>
       <w:bookmarkEnd w:id="4"/>
     </w:p>
     <w:p>
-      <w:proofErr w:type="gramStart"/>
       <w:r>
         <w:t>m</w:t>
       </w:r>
       <w:r>
         <w:t>AP</w:t>
       </w:r>
-      <w:proofErr w:type="gramEnd"/>
       <w:r>
         <w:t xml:space="preserve"> is </w:t>
       </w:r>
@@ -4193,7 +4182,7 @@
       <w:pPr>
         <w:pStyle w:val="Heading1"/>
       </w:pPr>
-      <w:bookmarkStart w:id="5" w:name="_Toc423088448"/>
+      <w:bookmarkStart w:id="5" w:name="_Toc423292292"/>
       <w:r>
         <w:rPr>
           <w:color w:val="FF0000"/>
@@ -4906,7 +4895,7 @@
       <w:pPr>
         <w:pStyle w:val="Heading1"/>
       </w:pPr>
-      <w:bookmarkStart w:id="6" w:name="_Toc423088449"/>
+      <w:bookmarkStart w:id="6" w:name="_Toc423292293"/>
       <w:r>
         <w:lastRenderedPageBreak/>
         <w:t>Pomodoro Technique</w:t>
@@ -4945,15 +4934,7 @@
     </w:p>
     <w:p>
       <w:r>
-        <w:t xml:space="preserve">* </w:t>
-      </w:r>
-      <w:proofErr w:type="gramStart"/>
-      <w:r>
-        <w:t>as</w:t>
-      </w:r>
-      <w:proofErr w:type="gramEnd"/>
-      <w:r>
-        <w:t xml:space="preserve"> per the official book of the Pomodoro Technique</w:t>
+        <w:t>* as per the official book of the Pomodoro Technique</w:t>
       </w:r>
       <w:r>
         <w:t>®</w:t>
@@ -4964,13 +4945,8 @@
     </w:p>
     <w:p/>
     <w:p>
-      <w:proofErr w:type="gramStart"/>
-      <w:r>
-        <w:t>mAP</w:t>
-      </w:r>
-      <w:proofErr w:type="gramEnd"/>
-      <w:r>
-        <w:t xml:space="preserve"> fully implements the Pomodoro Technique</w:t>
+      <w:r>
+        <w:t>mAP fully implements the Pomodoro Technique</w:t>
       </w:r>
       <w:r>
         <w:t>®</w:t>
@@ -5207,13 +5183,8 @@
             </w:r>
           </w:p>
           <w:p>
-            <w:proofErr w:type="gramStart"/>
-            <w:r>
-              <w:t>mAP</w:t>
-            </w:r>
-            <w:proofErr w:type="gramEnd"/>
-            <w:r>
-              <w:t xml:space="preserve"> allows </w:t>
+            <w:r>
+              <w:t xml:space="preserve">mAP allows </w:t>
             </w:r>
             <w:r>
               <w:rPr>
@@ -5250,13 +5221,8 @@
             </w:r>
           </w:p>
           <w:p>
-            <w:proofErr w:type="gramStart"/>
-            <w:r>
-              <w:t>mAP</w:t>
-            </w:r>
-            <w:proofErr w:type="gramEnd"/>
-            <w:r>
-              <w:t xml:space="preserve"> allows </w:t>
+            <w:r>
+              <w:t xml:space="preserve">mAP allows </w:t>
             </w:r>
             <w:r>
               <w:rPr>
@@ -5342,13 +5308,8 @@
             </w:r>
           </w:p>
           <w:p>
-            <w:proofErr w:type="gramStart"/>
-            <w:r>
-              <w:t>mAP</w:t>
-            </w:r>
-            <w:proofErr w:type="gramEnd"/>
-            <w:r>
-              <w:t xml:space="preserve"> allows </w:t>
+            <w:r>
+              <w:t xml:space="preserve">mAP allows </w:t>
             </w:r>
             <w:r>
               <w:rPr>
@@ -5379,13 +5340,8 @@
             </w:r>
           </w:p>
           <w:p>
-            <w:proofErr w:type="gramStart"/>
-            <w:r>
-              <w:t>mAP</w:t>
-            </w:r>
-            <w:proofErr w:type="gramEnd"/>
-            <w:r>
-              <w:t xml:space="preserve"> allows </w:t>
+            <w:r>
+              <w:t xml:space="preserve">mAP allows </w:t>
             </w:r>
             <w:r>
               <w:rPr>
@@ -5421,13 +5377,8 @@
             <w:tcW w:w="4522" w:type="dxa"/>
           </w:tcPr>
           <w:p>
-            <w:proofErr w:type="gramStart"/>
-            <w:r>
-              <w:t>mAP</w:t>
-            </w:r>
-            <w:proofErr w:type="gramEnd"/>
-            <w:r>
-              <w:t xml:space="preserve"> allows </w:t>
+            <w:r>
+              <w:t xml:space="preserve">mAP allows </w:t>
             </w:r>
             <w:r>
               <w:rPr>
@@ -5538,13 +5489,8 @@
                 <w:numId w:val="27"/>
               </w:numPr>
             </w:pPr>
-            <w:proofErr w:type="gramStart"/>
-            <w:r>
-              <w:t>mAP</w:t>
-            </w:r>
-            <w:proofErr w:type="gramEnd"/>
-            <w:r>
-              <w:t xml:space="preserve"> allows creating</w:t>
+            <w:r>
+              <w:t>mAP allows creating</w:t>
             </w:r>
             <w:r>
               <w:t xml:space="preserve"> unplanned tasks</w:t>
@@ -5570,13 +5516,8 @@
                 <w:numId w:val="27"/>
               </w:numPr>
             </w:pPr>
-            <w:proofErr w:type="gramStart"/>
-            <w:r>
-              <w:t>mAP</w:t>
-            </w:r>
-            <w:proofErr w:type="gramEnd"/>
-            <w:r>
-              <w:t xml:space="preserve"> allows </w:t>
+            <w:r>
+              <w:t xml:space="preserve">mAP allows </w:t>
             </w:r>
             <w:r>
               <w:rPr>
@@ -5615,13 +5556,8 @@
             <w:tcW w:w="4522" w:type="dxa"/>
           </w:tcPr>
           <w:p>
-            <w:proofErr w:type="gramStart"/>
-            <w:r>
-              <w:t>mAP</w:t>
-            </w:r>
-            <w:proofErr w:type="gramEnd"/>
-            <w:r>
-              <w:t xml:space="preserve"> allows creat</w:t>
+            <w:r>
+              <w:t>mAP allows creat</w:t>
             </w:r>
             <w:r>
               <w:t>ing</w:t>
@@ -5690,13 +5626,8 @@
             <w:tcW w:w="4522" w:type="dxa"/>
           </w:tcPr>
           <w:p>
-            <w:proofErr w:type="gramStart"/>
-            <w:r>
-              <w:t>mAP</w:t>
-            </w:r>
-            <w:proofErr w:type="gramEnd"/>
-            <w:r>
-              <w:t xml:space="preserve"> allows duplicat</w:t>
+            <w:r>
+              <w:t>mAP allows duplicat</w:t>
             </w:r>
             <w:r>
               <w:t>ing</w:t>
@@ -5753,13 +5684,8 @@
             <w:tcW w:w="4522" w:type="dxa"/>
           </w:tcPr>
           <w:p>
-            <w:proofErr w:type="gramStart"/>
-            <w:r>
-              <w:t>mAP</w:t>
-            </w:r>
-            <w:proofErr w:type="gramEnd"/>
-            <w:r>
-              <w:t xml:space="preserve"> allows merg</w:t>
+            <w:r>
+              <w:t>mAP allows merg</w:t>
             </w:r>
             <w:r>
               <w:t>ing</w:t>
@@ -5784,13 +5710,8 @@
             </w:r>
           </w:p>
           <w:p>
-            <w:proofErr w:type="gramStart"/>
-            <w:r>
-              <w:t>mAP</w:t>
-            </w:r>
-            <w:proofErr w:type="gramEnd"/>
-            <w:r>
-              <w:t xml:space="preserve"> allows</w:t>
+            <w:r>
+              <w:t>mAP allows</w:t>
             </w:r>
             <w:r>
               <w:rPr>
@@ -5862,24 +5783,14 @@
             <w:tcW w:w="4522" w:type="dxa"/>
           </w:tcPr>
           <w:p>
-            <w:proofErr w:type="gramStart"/>
-            <w:r>
-              <w:t>mAP</w:t>
-            </w:r>
-            <w:proofErr w:type="gramEnd"/>
-            <w:r>
-              <w:t xml:space="preserve"> measures accuracy and analyses errors (diff). </w:t>
-            </w:r>
-          </w:p>
-          <w:p>
-            <w:proofErr w:type="gramStart"/>
+            <w:r>
+              <w:t xml:space="preserve">mAP measures accuracy and analyses errors (diff). </w:t>
+            </w:r>
+          </w:p>
+          <w:p>
             <w:r>
               <w:lastRenderedPageBreak/>
-              <w:t>mAP</w:t>
-            </w:r>
-            <w:proofErr w:type="gramEnd"/>
-            <w:r>
-              <w:t xml:space="preserve"> </w:t>
+              <w:t xml:space="preserve">mAP </w:t>
             </w:r>
             <w:r>
               <w:t>allows creating</w:t>
@@ -5926,7 +5837,7 @@
           <w:szCs w:val="32"/>
         </w:rPr>
       </w:pPr>
-      <w:bookmarkStart w:id="7" w:name="_Toc423088450"/>
+      <w:bookmarkStart w:id="7" w:name="_Toc423292294"/>
       <w:r>
         <w:rPr>
           <w:color w:val="FF0000"/>
@@ -5966,13 +5877,8 @@
     </w:p>
     <w:p/>
     <w:p>
-      <w:proofErr w:type="gramStart"/>
-      <w:r>
-        <w:t>mAP</w:t>
-      </w:r>
-      <w:proofErr w:type="gramEnd"/>
-      <w:r>
-        <w:t xml:space="preserve"> implements two new rules</w:t>
+      <w:r>
+        <w:t>mAP implements two new rules</w:t>
       </w:r>
       <w:r>
         <w:t xml:space="preserve"> to support sub-tasking</w:t>
@@ -6154,13 +6060,8 @@
             <w:tcW w:w="4578" w:type="dxa"/>
           </w:tcPr>
           <w:p>
-            <w:proofErr w:type="gramStart"/>
-            <w:r>
-              <w:t>mAP</w:t>
-            </w:r>
-            <w:proofErr w:type="gramEnd"/>
-            <w:r>
-              <w:t xml:space="preserve"> al</w:t>
+            <w:r>
+              <w:t>mAP al</w:t>
             </w:r>
             <w:r>
               <w:t>lows creating, estimating and</w:t>
@@ -6226,13 +6127,8 @@
             <w:tcW w:w="4578" w:type="dxa"/>
           </w:tcPr>
           <w:p>
-            <w:proofErr w:type="gramStart"/>
-            <w:r>
-              <w:t>mAP</w:t>
-            </w:r>
-            <w:proofErr w:type="gramEnd"/>
-            <w:r>
-              <w:t xml:space="preserve"> </w:t>
+            <w:r>
+              <w:t xml:space="preserve">mAP </w:t>
             </w:r>
             <w:r>
               <w:t xml:space="preserve">goes </w:t>
@@ -6319,7 +6215,7 @@
       <w:pPr>
         <w:pStyle w:val="Heading1"/>
       </w:pPr>
-      <w:bookmarkStart w:id="9" w:name="_Toc423088451"/>
+      <w:bookmarkStart w:id="9" w:name="_Toc423292295"/>
       <w:r>
         <w:rPr>
           <w:color w:val="FF0000"/>
@@ -6356,11 +6252,9 @@
       <w:r>
         <w:t xml:space="preserve">* </w:t>
       </w:r>
-      <w:proofErr w:type="gramStart"/>
       <w:r>
         <w:t>practices</w:t>
       </w:r>
-      <w:proofErr w:type="gramEnd"/>
       <w:r>
         <w:t>, artifacts, indicators...</w:t>
       </w:r>
@@ -6478,13 +6372,8 @@
             <w:tcW w:w="7237" w:type="dxa"/>
           </w:tcPr>
           <w:p>
-            <w:proofErr w:type="gramStart"/>
-            <w:r>
-              <w:t>mAP</w:t>
-            </w:r>
-            <w:proofErr w:type="gramEnd"/>
-            <w:r>
-              <w:t xml:space="preserve"> allows </w:t>
+            <w:r>
+              <w:t xml:space="preserve">mAP allows </w:t>
             </w:r>
             <w:hyperlink r:id="rId13" w:history="1">
               <w:r>
@@ -6579,13 +6468,8 @@
             <w:tcW w:w="7237" w:type="dxa"/>
           </w:tcPr>
           <w:p>
-            <w:proofErr w:type="gramStart"/>
-            <w:r>
-              <w:t>mAP</w:t>
-            </w:r>
-            <w:proofErr w:type="gramEnd"/>
-            <w:r>
-              <w:t xml:space="preserve"> may be used to monitor Sprint planning, </w:t>
+            <w:r>
+              <w:t xml:space="preserve">mAP may be used to monitor Sprint planning, </w:t>
             </w:r>
             <w:r>
               <w:t>D</w:t>
@@ -6734,13 +6618,8 @@
             <w:tcW w:w="7237" w:type="dxa"/>
           </w:tcPr>
           <w:p>
-            <w:proofErr w:type="gramStart"/>
-            <w:r>
-              <w:t>mAP</w:t>
-            </w:r>
-            <w:proofErr w:type="gramEnd"/>
-            <w:r>
-              <w:t xml:space="preserve"> allows creating </w:t>
+            <w:r>
+              <w:t xml:space="preserve">mAP allows creating </w:t>
             </w:r>
             <w:r>
               <w:rPr>
@@ -6832,13 +6711,8 @@
             <w:tcW w:w="7237" w:type="dxa"/>
           </w:tcPr>
           <w:p>
-            <w:proofErr w:type="gramStart"/>
-            <w:r>
-              <w:t>mAP</w:t>
-            </w:r>
-            <w:proofErr w:type="gramEnd"/>
-            <w:r>
-              <w:t xml:space="preserve"> allows setting the </w:t>
+            <w:r>
+              <w:t xml:space="preserve">mAP allows setting the </w:t>
             </w:r>
             <w:r>
               <w:rPr>
@@ -6866,13 +6740,8 @@
             </w:r>
           </w:p>
           <w:p>
-            <w:proofErr w:type="gramStart"/>
-            <w:r>
-              <w:t>mAP</w:t>
-            </w:r>
-            <w:proofErr w:type="gramEnd"/>
-            <w:r>
-              <w:t xml:space="preserve"> allows </w:t>
+            <w:r>
+              <w:t xml:space="preserve">mAP allows </w:t>
             </w:r>
             <w:r>
               <w:t>iteration</w:t>
@@ -6893,13 +6762,8 @@
                 <w:b/>
               </w:rPr>
             </w:pPr>
-            <w:proofErr w:type="gramStart"/>
-            <w:r>
-              <w:t>mAP</w:t>
-            </w:r>
-            <w:proofErr w:type="gramEnd"/>
-            <w:r>
-              <w:t xml:space="preserve"> allows moving </w:t>
+            <w:r>
+              <w:t xml:space="preserve">mAP allows moving </w:t>
             </w:r>
             <w:r>
               <w:t>tasks</w:t>
@@ -6951,13 +6815,8 @@
             </w:r>
           </w:p>
           <w:p>
-            <w:proofErr w:type="gramStart"/>
-            <w:r>
-              <w:t>mAP</w:t>
-            </w:r>
-            <w:proofErr w:type="gramEnd"/>
-            <w:r>
-              <w:t xml:space="preserve"> allows </w:t>
+            <w:r>
+              <w:t xml:space="preserve">mAP allows </w:t>
             </w:r>
             <w:r>
               <w:t>moving</w:t>
@@ -7040,13 +6899,8 @@
             </w:r>
           </w:p>
           <w:p>
-            <w:proofErr w:type="gramStart"/>
-            <w:r>
-              <w:t>mAP</w:t>
-            </w:r>
-            <w:proofErr w:type="gramEnd"/>
-            <w:r>
-              <w:t xml:space="preserve"> allows re-opening </w:t>
+            <w:r>
+              <w:t xml:space="preserve">mAP allows re-opening </w:t>
             </w:r>
             <w:r>
               <w:t>tasks</w:t>
@@ -7110,13 +6964,8 @@
             </w:r>
           </w:p>
           <w:p>
-            <w:proofErr w:type="gramStart"/>
-            <w:r>
-              <w:t>mAP</w:t>
-            </w:r>
-            <w:proofErr w:type="gramEnd"/>
-            <w:r>
-              <w:t xml:space="preserve"> allows prioritizing </w:t>
+            <w:r>
+              <w:t xml:space="preserve">mAP allows prioritizing </w:t>
             </w:r>
             <w:r>
               <w:t>tasks</w:t>
@@ -7165,13 +7014,8 @@
             <w:tcW w:w="7237" w:type="dxa"/>
           </w:tcPr>
           <w:p>
-            <w:proofErr w:type="gramStart"/>
-            <w:r>
-              <w:t>mAP</w:t>
-            </w:r>
-            <w:proofErr w:type="gramEnd"/>
-            <w:r>
-              <w:t xml:space="preserve"> shows</w:t>
+            <w:r>
+              <w:t>mAP shows</w:t>
             </w:r>
             <w:r>
               <w:t xml:space="preserve"> </w:t>
@@ -7280,13 +7124,8 @@
             </w:r>
           </w:p>
           <w:p>
-            <w:proofErr w:type="gramStart"/>
-            <w:r>
-              <w:t>mAP</w:t>
-            </w:r>
-            <w:proofErr w:type="gramEnd"/>
-            <w:r>
-              <w:t xml:space="preserve"> </w:t>
+            <w:r>
+              <w:t xml:space="preserve">mAP </w:t>
             </w:r>
             <w:r>
               <w:t xml:space="preserve">also </w:t>
@@ -7346,13 +7185,8 @@
             <w:tcW w:w="7237" w:type="dxa"/>
           </w:tcPr>
           <w:p>
-            <w:proofErr w:type="gramStart"/>
-            <w:r>
-              <w:t>mAP</w:t>
-            </w:r>
-            <w:proofErr w:type="gramEnd"/>
-            <w:r>
-              <w:t xml:space="preserve"> allows creating </w:t>
+            <w:r>
+              <w:t xml:space="preserve">mAP allows creating </w:t>
             </w:r>
             <w:r>
               <w:t xml:space="preserve">burn-up, </w:t>
@@ -7440,7 +7274,7 @@
       <w:pPr>
         <w:pStyle w:val="Heading1"/>
       </w:pPr>
-      <w:bookmarkStart w:id="10" w:name="_Toc423088452"/>
+      <w:bookmarkStart w:id="10" w:name="_Toc423292296"/>
       <w:r>
         <w:t>Configuration</w:t>
       </w:r>
@@ -7448,14 +7282,12 @@
     </w:p>
     <w:p/>
     <w:p>
-      <w:proofErr w:type="gramStart"/>
       <w:r>
         <w:t>m</w:t>
       </w:r>
       <w:r>
         <w:t>AP</w:t>
       </w:r>
-      <w:proofErr w:type="gramEnd"/>
       <w:r>
         <w:t xml:space="preserve"> </w:t>
       </w:r>
@@ -7587,14 +7419,12 @@
     </w:p>
     <w:p/>
     <w:p>
-      <w:proofErr w:type="gramStart"/>
       <w:r>
         <w:t>m</w:t>
       </w:r>
       <w:r>
         <w:t>AP</w:t>
       </w:r>
-      <w:proofErr w:type="gramEnd"/>
       <w:r>
         <w:t xml:space="preserve"> </w:t>
       </w:r>
@@ -7784,7 +7614,7 @@
         <w:pStyle w:val="Heading2"/>
       </w:pPr>
       <w:bookmarkStart w:id="11" w:name="MySQLconfiguration"/>
-      <w:bookmarkStart w:id="12" w:name="_Toc423088453"/>
+      <w:bookmarkStart w:id="12" w:name="_Toc423292297"/>
       <w:bookmarkEnd w:id="11"/>
       <w:r>
         <w:t>MySQL</w:t>
@@ -8395,7 +8225,7 @@
       <w:pPr>
         <w:pStyle w:val="Heading2"/>
       </w:pPr>
-      <w:bookmarkStart w:id="13" w:name="_Toc423088454"/>
+      <w:bookmarkStart w:id="13" w:name="_Toc423292298"/>
       <w:r>
         <w:t>Logger</w:t>
       </w:r>
@@ -8423,7 +8253,6 @@
       <w:r>
         <w:t xml:space="preserve">omodoro.log). </w:t>
       </w:r>
-      <w:proofErr w:type="gramStart"/>
       <w:r>
         <w:t>Most of the time, w</w:t>
       </w:r>
@@ -8461,11 +8290,7 @@
         <w:t>the file</w:t>
       </w:r>
       <w:r>
-        <w:t>.</w:t>
-      </w:r>
-      <w:proofErr w:type="gramEnd"/>
-      <w:r>
-        <w:t xml:space="preserve"> </w:t>
+        <w:t xml:space="preserve">. </w:t>
       </w:r>
     </w:p>
     <w:p/>
@@ -8514,11 +8339,9 @@
       <w:r>
         <w:t xml:space="preserve"> </w:t>
       </w:r>
-      <w:proofErr w:type="gramStart"/>
       <w:r>
         <w:t>mAP</w:t>
       </w:r>
-      <w:proofErr w:type="gramEnd"/>
       <w:r>
         <w:t xml:space="preserve"> </w:t>
       </w:r>
@@ -8547,7 +8370,7 @@
       <w:pPr>
         <w:pStyle w:val="Heading2"/>
       </w:pPr>
-      <w:bookmarkStart w:id="14" w:name="_Toc423088455"/>
+      <w:bookmarkStart w:id="14" w:name="_Toc423292299"/>
       <w:r>
         <w:t>Google Drive configuration</w:t>
       </w:r>
@@ -8727,16 +8550,14 @@
         <w:pStyle w:val="Heading1"/>
       </w:pPr>
       <w:bookmarkStart w:id="15" w:name="mAPConfiguration"/>
-      <w:bookmarkStart w:id="16" w:name="_Toc423088456"/>
+      <w:bookmarkStart w:id="16" w:name="_Toc423292300"/>
       <w:bookmarkEnd w:id="15"/>
-      <w:proofErr w:type="gramStart"/>
       <w:r>
         <w:t>m</w:t>
       </w:r>
       <w:r>
         <w:t>AP</w:t>
       </w:r>
-      <w:proofErr w:type="gramEnd"/>
       <w:r>
         <w:t xml:space="preserve"> configuration</w:t>
       </w:r>
@@ -8747,7 +8568,7 @@
       <w:pPr>
         <w:pStyle w:val="Heading2"/>
       </w:pPr>
-      <w:bookmarkStart w:id="17" w:name="_Toc423088457"/>
+      <w:bookmarkStart w:id="17" w:name="_Toc423292301"/>
       <w:r>
         <w:t>How to set the preferences</w:t>
       </w:r>
@@ -9488,15 +9309,7 @@
         <w:t>Also u</w:t>
       </w:r>
       <w:r>
-        <w:t xml:space="preserve">sed to set the timer. Long breaks </w:t>
-      </w:r>
-      <w:proofErr w:type="gramStart"/>
-      <w:r>
-        <w:t>happen</w:t>
-      </w:r>
-      <w:proofErr w:type="gramEnd"/>
-      <w:r>
-        <w:t xml:space="preserve"> every set of pomodoros.</w:t>
+        <w:t>sed to set the timer. Long breaks happen every set of pomodoros.</w:t>
       </w:r>
       <w:r>
         <w:t xml:space="preserve"> </w:t>
@@ -12182,20 +11995,15 @@
       <w:pPr>
         <w:pStyle w:val="Heading1"/>
       </w:pPr>
-      <w:bookmarkStart w:id="35" w:name="_Toc423088458"/>
+      <w:bookmarkStart w:id="35" w:name="_Toc423292302"/>
       <w:r>
         <w:t>Getting Started</w:t>
       </w:r>
       <w:bookmarkEnd w:id="35"/>
     </w:p>
     <w:p>
-      <w:proofErr w:type="gramStart"/>
-      <w:r>
-        <w:t>mAP</w:t>
-      </w:r>
-      <w:proofErr w:type="gramEnd"/>
-      <w:r>
-        <w:t xml:space="preserve"> makes the </w:t>
+      <w:r>
+        <w:t xml:space="preserve">mAP makes the </w:t>
       </w:r>
       <w:r>
         <w:t xml:space="preserve">management of tasks </w:t>
@@ -12251,7 +12059,7 @@
       <w:pPr>
         <w:pStyle w:val="Heading2"/>
       </w:pPr>
-      <w:bookmarkStart w:id="36" w:name="_Toc423088459"/>
+      <w:bookmarkStart w:id="36" w:name="_Toc423292303"/>
       <w:r>
         <w:rPr>
           <w:color w:val="FF0000"/>
@@ -12261,13 +12069,8 @@
       <w:r>
         <w:t xml:space="preserve"> </w:t>
       </w:r>
-      <w:proofErr w:type="gramStart"/>
-      <w:r>
-        <w:t>The</w:t>
-      </w:r>
-      <w:proofErr w:type="gramEnd"/>
-      <w:r>
-        <w:t xml:space="preserve"> </w:t>
+      <w:r>
+        <w:t xml:space="preserve">The </w:t>
       </w:r>
       <w:r>
         <w:t>(</w:t>
@@ -13223,7 +13026,7 @@
       <w:pPr>
         <w:pStyle w:val="Heading2"/>
       </w:pPr>
-      <w:bookmarkStart w:id="39" w:name="_Toc423088460"/>
+      <w:bookmarkStart w:id="39" w:name="_Toc423292304"/>
       <w:r>
         <w:rPr>
           <w:color w:val="FF0000"/>
@@ -13231,15 +13034,7 @@
         <w:t>NEW</w:t>
       </w:r>
       <w:r>
-        <w:t xml:space="preserve"> </w:t>
-      </w:r>
-      <w:proofErr w:type="gramStart"/>
-      <w:r>
-        <w:t>The</w:t>
-      </w:r>
-      <w:proofErr w:type="gramEnd"/>
-      <w:r>
-        <w:t xml:space="preserve"> Scrum M</w:t>
+        <w:t xml:space="preserve"> The Scrum M</w:t>
       </w:r>
       <w:r>
         <w:t xml:space="preserve">aster </w:t>
@@ -13450,18 +13245,10 @@
         </w:numPr>
       </w:pPr>
       <w:r>
-        <w:t xml:space="preserve">At the end of the meeting, </w:t>
-      </w:r>
-      <w:proofErr w:type="gramStart"/>
-      <w:r>
-        <w:t>r</w:t>
-      </w:r>
-      <w:r>
-        <w:t>evert</w:t>
-      </w:r>
-      <w:proofErr w:type="gramEnd"/>
-      <w:r>
-        <w:t xml:space="preserve"> the changes.</w:t>
+        <w:t>At the end of the meeting, r</w:t>
+      </w:r>
+      <w:r>
+        <w:t>evert the changes.</w:t>
       </w:r>
     </w:p>
     <w:p>
@@ -13776,7 +13563,7 @@
           </wp:anchor>
         </w:drawing>
       </w:r>
-      <w:bookmarkStart w:id="40" w:name="_Toc423088461"/>
+      <w:bookmarkStart w:id="40" w:name="_Toc423292305"/>
       <w:r>
         <w:t>New</w:t>
       </w:r>
@@ -13805,7 +13592,7 @@
       <w:pPr>
         <w:pStyle w:val="Heading2"/>
       </w:pPr>
-      <w:bookmarkStart w:id="41" w:name="_Toc423088462"/>
+      <w:bookmarkStart w:id="41" w:name="_Toc423292306"/>
       <w:r>
         <w:t>How to c</w:t>
       </w:r>
@@ -14163,7 +13950,7 @@
       <w:pPr>
         <w:pStyle w:val="Heading2"/>
       </w:pPr>
-      <w:bookmarkStart w:id="42" w:name="_Toc423088463"/>
+      <w:bookmarkStart w:id="42" w:name="_Toc423292307"/>
       <w:r>
         <w:rPr>
           <w:color w:val="FF0000"/>
@@ -14485,7 +14272,7 @@
       <w:pPr>
         <w:pStyle w:val="Heading2"/>
       </w:pPr>
-      <w:bookmarkStart w:id="43" w:name="_Toc423088464"/>
+      <w:bookmarkStart w:id="43" w:name="_Toc423292308"/>
       <w:r>
         <w:t>How to use the</w:t>
       </w:r>
@@ -14963,7 +14750,7 @@
       <w:pPr>
         <w:pStyle w:val="Heading1"/>
       </w:pPr>
-      <w:bookmarkStart w:id="54" w:name="_Toc423088465"/>
+      <w:bookmarkStart w:id="54" w:name="_Toc423292309"/>
       <w:r>
         <w:lastRenderedPageBreak/>
         <w:t>Main k</w:t>
@@ -15091,15 +14878,7 @@
         </w:numPr>
       </w:pPr>
       <w:r>
-        <w:t xml:space="preserve">ALT + </w:t>
-      </w:r>
-      <w:proofErr w:type="gramStart"/>
-      <w:r>
-        <w:t>A</w:t>
-      </w:r>
-      <w:proofErr w:type="gramEnd"/>
-      <w:r>
-        <w:t xml:space="preserve">: display the </w:t>
+        <w:t xml:space="preserve">ALT + A: display the </w:t>
       </w:r>
       <w:r>
         <w:rPr>
@@ -15408,15 +15187,7 @@
         </w:numPr>
       </w:pPr>
       <w:r>
-        <w:t xml:space="preserve">CTRL + </w:t>
-      </w:r>
-      <w:proofErr w:type="gramStart"/>
-      <w:r>
-        <w:t>A</w:t>
-      </w:r>
-      <w:proofErr w:type="gramEnd"/>
-      <w:r>
-        <w:t>: select all tasks</w:t>
+        <w:t>CTRL + A: select all tasks</w:t>
       </w:r>
       <w:r>
         <w:t xml:space="preserve"> / subtasks</w:t>
@@ -15545,15 +15316,7 @@
         </w:numPr>
       </w:pPr>
       <w:r>
-        <w:t xml:space="preserve">CTRL + </w:t>
-      </w:r>
-      <w:proofErr w:type="gramStart"/>
-      <w:r>
-        <w:t>A</w:t>
-      </w:r>
-      <w:proofErr w:type="gramEnd"/>
-      <w:r>
-        <w:t>: select all text.</w:t>
+        <w:t>CTRL + A: select all text.</w:t>
       </w:r>
     </w:p>
     <w:p>
@@ -15860,7 +15623,7 @@
           </wp:anchor>
         </w:drawing>
       </w:r>
-      <w:bookmarkStart w:id="55" w:name="_Toc423088466"/>
+      <w:bookmarkStart w:id="55" w:name="_Toc423292310"/>
       <w:r>
         <w:t>Ac</w:t>
       </w:r>
@@ -15900,15 +15663,7 @@
         <w:t xml:space="preserve"> </w:t>
       </w:r>
       <w:r>
-        <w:t xml:space="preserve">By default, the List / Backlog </w:t>
-      </w:r>
-      <w:proofErr w:type="gramStart"/>
-      <w:r>
-        <w:t>is</w:t>
-      </w:r>
-      <w:proofErr w:type="gramEnd"/>
-      <w:r>
-        <w:t xml:space="preserve"> sorted by schedule</w:t>
+        <w:t>By default, the List / Backlog is sorted by schedule</w:t>
       </w:r>
       <w:r>
         <w:t>d</w:t>
@@ -15963,7 +15718,7 @@
       <w:pPr>
         <w:pStyle w:val="Heading2"/>
       </w:pPr>
-      <w:bookmarkStart w:id="56" w:name="_Toc423088467"/>
+      <w:bookmarkStart w:id="56" w:name="_Toc423292311"/>
       <w:r>
         <w:t xml:space="preserve">How to read the </w:t>
       </w:r>
@@ -16284,7 +16039,7 @@
       <w:pPr>
         <w:pStyle w:val="Heading2"/>
       </w:pPr>
-      <w:bookmarkStart w:id="57" w:name="_Toc423088468"/>
+      <w:bookmarkStart w:id="57" w:name="_Toc423292312"/>
       <w:r>
         <w:t xml:space="preserve">Main table: </w:t>
       </w:r>
@@ -17194,7 +16949,7 @@
       <w:pPr>
         <w:pStyle w:val="Heading2"/>
       </w:pPr>
-      <w:bookmarkStart w:id="58" w:name="_Toc423088469"/>
+      <w:bookmarkStart w:id="58" w:name="_Toc423292313"/>
       <w:r>
         <w:rPr>
           <w:color w:val="FF0000"/>
@@ -17569,41 +17324,7 @@
                 <w:noProof/>
                 <w:lang w:val="fr-FR" w:eastAsia="fr-FR"/>
               </w:rPr>
-              <w:drawing>
-                <wp:inline distT="0" distB="0" distL="0" distR="0">
-                  <wp:extent cx="251281" cy="251281"/>
-                  <wp:effectExtent l="19050" t="0" r="0" b="0"/>
-                  <wp:docPr id="5" name="Picture 22" descr="delete.png"/>
-                  <wp:cNvGraphicFramePr>
-                    <a:graphicFrameLocks xmlns:a="http://schemas.openxmlformats.org/drawingml/2006/main" noChangeAspect="1"/>
-                  </wp:cNvGraphicFramePr>
-                  <a:graphic xmlns:a="http://schemas.openxmlformats.org/drawingml/2006/main">
-                    <a:graphicData uri="http://schemas.openxmlformats.org/drawingml/2006/picture">
-                      <pic:pic xmlns:pic="http://schemas.openxmlformats.org/drawingml/2006/picture">
-                        <pic:nvPicPr>
-                          <pic:cNvPr id="0" name="delete.png"/>
-                          <pic:cNvPicPr/>
-                        </pic:nvPicPr>
-                        <pic:blipFill>
-                          <a:blip r:embed="rId24" cstate="print"/>
-                          <a:stretch>
-                            <a:fillRect/>
-                          </a:stretch>
-                        </pic:blipFill>
-                        <pic:spPr>
-                          <a:xfrm>
-                            <a:off x="0" y="0"/>
-                            <a:ext cx="252492" cy="252492"/>
-                          </a:xfrm>
-                          <a:prstGeom prst="rect">
-                            <a:avLst/>
-                          </a:prstGeom>
-                        </pic:spPr>
-                      </pic:pic>
-                    </a:graphicData>
-                  </a:graphic>
-                </wp:inline>
-              </w:drawing>
+              <w:t>-</w:t>
             </w:r>
           </w:p>
         </w:tc>
@@ -17667,7 +17388,7 @@
       <w:pPr>
         <w:pStyle w:val="Heading2"/>
       </w:pPr>
-      <w:bookmarkStart w:id="59" w:name="_Toc423088470"/>
+      <w:bookmarkStart w:id="59" w:name="_Toc423292314"/>
       <w:r>
         <w:t>How to use a task</w:t>
       </w:r>
@@ -17772,7 +17493,7 @@
       <w:pPr>
         <w:pStyle w:val="Heading2"/>
       </w:pPr>
-      <w:bookmarkStart w:id="60" w:name="_Toc423088471"/>
+      <w:bookmarkStart w:id="60" w:name="_Toc423292315"/>
       <w:r>
         <w:t>How to edit a task</w:t>
       </w:r>
@@ -17984,7 +17705,7 @@
       <w:pPr>
         <w:pStyle w:val="Heading2"/>
       </w:pPr>
-      <w:bookmarkStart w:id="61" w:name="_Toc423088472"/>
+      <w:bookmarkStart w:id="61" w:name="_Toc423292316"/>
       <w:r>
         <w:t>How to export data</w:t>
       </w:r>
@@ -19227,11 +18948,9 @@
       <w:r>
         <w:t xml:space="preserve"> </w:t>
       </w:r>
-      <w:proofErr w:type="gramStart"/>
       <w:r>
         <w:t>mAP</w:t>
       </w:r>
-      <w:proofErr w:type="gramEnd"/>
       <w:r>
         <w:t xml:space="preserve"> creates a file with name "&lt;</w:t>
       </w:r>
@@ -19345,7 +19064,7 @@
                     <pic:cNvPicPr/>
                   </pic:nvPicPr>
                   <pic:blipFill>
-                    <a:blip r:embed="rId25" cstate="print"/>
+                    <a:blip r:embed="rId24" cstate="print"/>
                     <a:stretch>
                       <a:fillRect/>
                     </a:stretch>
@@ -19432,7 +19151,7 @@
       <w:pPr>
         <w:pStyle w:val="Heading2"/>
       </w:pPr>
-      <w:bookmarkStart w:id="68" w:name="_Toc423088473"/>
+      <w:bookmarkStart w:id="68" w:name="_Toc423292317"/>
       <w:r>
         <w:t>How to impor</w:t>
       </w:r>
@@ -19709,7 +19428,7 @@
                     <pic:cNvPicPr/>
                   </pic:nvPicPr>
                   <pic:blipFill>
-                    <a:blip r:embed="rId26" cstate="print"/>
+                    <a:blip r:embed="rId25" cstate="print"/>
                     <a:stretch>
                       <a:fillRect/>
                     </a:stretch>
@@ -19729,7 +19448,7 @@
           </wp:anchor>
         </w:drawing>
       </w:r>
-      <w:bookmarkStart w:id="69" w:name="_Toc423088474"/>
+      <w:bookmarkStart w:id="69" w:name="_Toc423292318"/>
       <w:r>
         <w:t>ToDo</w:t>
       </w:r>
@@ -19777,15 +19496,7 @@
     </w:p>
     <w:p>
       <w:r>
-        <w:t xml:space="preserve">By default, the List / Backlog </w:t>
-      </w:r>
-      <w:proofErr w:type="gramStart"/>
-      <w:r>
-        <w:t>is</w:t>
-      </w:r>
-      <w:proofErr w:type="gramEnd"/>
-      <w:r>
-        <w:t xml:space="preserve"> sorted by priori</w:t>
+        <w:t>By default, the List / Backlog is sorted by priori</w:t>
       </w:r>
       <w:r>
         <w:t>ty</w:t>
@@ -19798,7 +19509,7 @@
       <w:pPr>
         <w:pStyle w:val="Heading2"/>
       </w:pPr>
-      <w:bookmarkStart w:id="70" w:name="_Toc423088475"/>
+      <w:bookmarkStart w:id="70" w:name="_Toc423292319"/>
       <w:r>
         <w:t>How to work with the timer</w:t>
       </w:r>
@@ -19848,15 +19559,7 @@
         </w:numPr>
       </w:pPr>
       <w:r>
-        <w:t xml:space="preserve">If the task / subtask </w:t>
-      </w:r>
-      <w:proofErr w:type="gramStart"/>
-      <w:r>
-        <w:t>is</w:t>
-      </w:r>
-      <w:proofErr w:type="gramEnd"/>
-      <w:r>
-        <w:t xml:space="preserve"> </w:t>
+        <w:t xml:space="preserve">If the task / subtask is </w:t>
       </w:r>
       <w:r>
         <w:rPr>
@@ -19901,15 +19604,7 @@
         <w:t xml:space="preserve"> </w:t>
       </w:r>
       <w:r>
-        <w:t xml:space="preserve">If a task / subtask </w:t>
-      </w:r>
-      <w:proofErr w:type="gramStart"/>
-      <w:r>
-        <w:t>was</w:t>
-      </w:r>
-      <w:proofErr w:type="gramEnd"/>
-      <w:r>
-        <w:t xml:space="preserve"> previously voided</w:t>
+        <w:t>If a task / subtask was previously voided</w:t>
       </w:r>
       <w:r>
         <w:t xml:space="preserve"> or a break stopped</w:t>
@@ -20004,15 +19699,7 @@
         <w:t>Remote database</w:t>
       </w:r>
       <w:r>
-        <w:t xml:space="preserve">) By the time, if the task / subtask </w:t>
-      </w:r>
-      <w:proofErr w:type="gramStart"/>
-      <w:r>
-        <w:t>has</w:t>
-      </w:r>
-      <w:proofErr w:type="gramEnd"/>
-      <w:r>
-        <w:t xml:space="preserve"> been changed by someone else, mAP will ask you to update the list</w:t>
+        <w:t>) By the time, if the task / subtask has been changed by someone else, mAP will ask you to update the list</w:t>
       </w:r>
       <w:r>
         <w:rPr>
@@ -20195,15 +19882,7 @@
         <w:t xml:space="preserve"> may be selected</w:t>
       </w:r>
       <w:r>
-        <w:t xml:space="preserve"> for the next pomodoro to </w:t>
-      </w:r>
-      <w:proofErr w:type="gramStart"/>
-      <w:r>
-        <w:t>come</w:t>
-      </w:r>
-      <w:proofErr w:type="gramEnd"/>
-      <w:r>
-        <w:t xml:space="preserve"> </w:t>
+        <w:t xml:space="preserve"> for the next pomodoro to come </w:t>
       </w:r>
       <w:r>
         <w:sym w:font="Wingdings" w:char="F0E0"/>
@@ -20265,15 +19944,7 @@
         <w:t>Remote database</w:t>
       </w:r>
       <w:r>
-        <w:t xml:space="preserve">) By the time, if the task / subtask </w:t>
-      </w:r>
-      <w:proofErr w:type="gramStart"/>
-      <w:r>
-        <w:t>has</w:t>
-      </w:r>
-      <w:proofErr w:type="gramEnd"/>
-      <w:r>
-        <w:t xml:space="preserve"> been changed by someone else, mAP will automatically update it.</w:t>
+        <w:t>) By the time, if the task / subtask has been changed by someone else, mAP will automatically update it.</w:t>
       </w:r>
     </w:p>
     <w:p>
@@ -20290,15 +19961,7 @@
         <w:t>Remote database</w:t>
       </w:r>
       <w:r>
-        <w:t xml:space="preserve">) By the time, if the task / subtask </w:t>
-      </w:r>
-      <w:proofErr w:type="gramStart"/>
-      <w:r>
-        <w:t>has</w:t>
-      </w:r>
-      <w:proofErr w:type="gramEnd"/>
-      <w:r>
-        <w:t xml:space="preserve"> been </w:t>
+        <w:t xml:space="preserve">) By the time, if the task / subtask has been </w:t>
       </w:r>
       <w:r>
         <w:rPr>
@@ -20466,15 +20129,7 @@
         <w:t>Remote database</w:t>
       </w:r>
       <w:r>
-        <w:t xml:space="preserve">) By the time, if the task / subtask </w:t>
-      </w:r>
-      <w:proofErr w:type="gramStart"/>
-      <w:r>
-        <w:t>has</w:t>
-      </w:r>
-      <w:proofErr w:type="gramEnd"/>
-      <w:r>
-        <w:t xml:space="preserve"> been changed by someone else, mAP will automatically update it.</w:t>
+        <w:t>) By the time, if the task / subtask has been changed by someone else, mAP will automatically update it.</w:t>
       </w:r>
     </w:p>
     <w:p/>
@@ -20558,6 +20213,72 @@
                     </pic:cNvPicPr>
                   </pic:nvPicPr>
                   <pic:blipFill>
+                    <a:blip r:embed="rId26" cstate="print"/>
+                    <a:srcRect/>
+                    <a:stretch>
+                      <a:fillRect/>
+                    </a:stretch>
+                  </pic:blipFill>
+                  <pic:spPr bwMode="auto">
+                    <a:xfrm>
+                      <a:off x="0" y="0"/>
+                      <a:ext cx="123825" cy="123825"/>
+                    </a:xfrm>
+                    <a:prstGeom prst="rect">
+                      <a:avLst/>
+                    </a:prstGeom>
+                    <a:noFill/>
+                    <a:ln w="9525">
+                      <a:noFill/>
+                      <a:miter lim="800000"/>
+                      <a:headEnd/>
+                      <a:tailEnd/>
+                    </a:ln>
+                  </pic:spPr>
+                </pic:pic>
+              </a:graphicData>
+            </a:graphic>
+          </wp:inline>
+        </w:drawing>
+      </w:r>
+      <w:r>
+        <w:t xml:space="preserve"> (not yet done)</w:t>
+      </w:r>
+    </w:p>
+    <w:p>
+      <w:pPr>
+        <w:pStyle w:val="ListParagraph"/>
+        <w:numPr>
+          <w:ilvl w:val="0"/>
+          <w:numId w:val="13"/>
+        </w:numPr>
+      </w:pPr>
+      <w:r>
+        <w:t xml:space="preserve">Real Pomodoro: </w:t>
+      </w:r>
+      <w:r>
+        <w:rPr>
+          <w:noProof/>
+          <w:lang w:val="fr-FR" w:eastAsia="fr-FR"/>
+        </w:rPr>
+        <w:drawing>
+          <wp:inline distT="0" distB="0" distL="0" distR="0">
+            <wp:extent cx="123825" cy="123825"/>
+            <wp:effectExtent l="19050" t="0" r="9525" b="0"/>
+            <wp:docPr id="53" name="Picture 4" descr="squareCross"/>
+            <wp:cNvGraphicFramePr>
+              <a:graphicFrameLocks xmlns:a="http://schemas.openxmlformats.org/drawingml/2006/main" noChangeAspect="1"/>
+            </wp:cNvGraphicFramePr>
+            <a:graphic xmlns:a="http://schemas.openxmlformats.org/drawingml/2006/main">
+              <a:graphicData uri="http://schemas.openxmlformats.org/drawingml/2006/picture">
+                <pic:pic xmlns:pic="http://schemas.openxmlformats.org/drawingml/2006/picture">
+                  <pic:nvPicPr>
+                    <pic:cNvPr id="0" name="Picture 4" descr="squareCross"/>
+                    <pic:cNvPicPr>
+                      <a:picLocks noChangeAspect="1" noChangeArrowheads="1"/>
+                    </pic:cNvPicPr>
+                  </pic:nvPicPr>
+                  <pic:blipFill>
                     <a:blip r:embed="rId27" cstate="print"/>
                     <a:srcRect/>
                     <a:stretch>
@@ -20587,72 +20308,6 @@
         </w:drawing>
       </w:r>
       <w:r>
-        <w:t xml:space="preserve"> (not yet done)</w:t>
-      </w:r>
-    </w:p>
-    <w:p>
-      <w:pPr>
-        <w:pStyle w:val="ListParagraph"/>
-        <w:numPr>
-          <w:ilvl w:val="0"/>
-          <w:numId w:val="13"/>
-        </w:numPr>
-      </w:pPr>
-      <w:r>
-        <w:t xml:space="preserve">Real Pomodoro: </w:t>
-      </w:r>
-      <w:r>
-        <w:rPr>
-          <w:noProof/>
-          <w:lang w:val="fr-FR" w:eastAsia="fr-FR"/>
-        </w:rPr>
-        <w:drawing>
-          <wp:inline distT="0" distB="0" distL="0" distR="0">
-            <wp:extent cx="123825" cy="123825"/>
-            <wp:effectExtent l="19050" t="0" r="9525" b="0"/>
-            <wp:docPr id="53" name="Picture 4" descr="squareCross"/>
-            <wp:cNvGraphicFramePr>
-              <a:graphicFrameLocks xmlns:a="http://schemas.openxmlformats.org/drawingml/2006/main" noChangeAspect="1"/>
-            </wp:cNvGraphicFramePr>
-            <a:graphic xmlns:a="http://schemas.openxmlformats.org/drawingml/2006/main">
-              <a:graphicData uri="http://schemas.openxmlformats.org/drawingml/2006/picture">
-                <pic:pic xmlns:pic="http://schemas.openxmlformats.org/drawingml/2006/picture">
-                  <pic:nvPicPr>
-                    <pic:cNvPr id="0" name="Picture 4" descr="squareCross"/>
-                    <pic:cNvPicPr>
-                      <a:picLocks noChangeAspect="1" noChangeArrowheads="1"/>
-                    </pic:cNvPicPr>
-                  </pic:nvPicPr>
-                  <pic:blipFill>
-                    <a:blip r:embed="rId28" cstate="print"/>
-                    <a:srcRect/>
-                    <a:stretch>
-                      <a:fillRect/>
-                    </a:stretch>
-                  </pic:blipFill>
-                  <pic:spPr bwMode="auto">
-                    <a:xfrm>
-                      <a:off x="0" y="0"/>
-                      <a:ext cx="123825" cy="123825"/>
-                    </a:xfrm>
-                    <a:prstGeom prst="rect">
-                      <a:avLst/>
-                    </a:prstGeom>
-                    <a:noFill/>
-                    <a:ln w="9525">
-                      <a:noFill/>
-                      <a:miter lim="800000"/>
-                      <a:headEnd/>
-                      <a:tailEnd/>
-                    </a:ln>
-                  </pic:spPr>
-                </pic:pic>
-              </a:graphicData>
-            </a:graphic>
-          </wp:inline>
-        </w:drawing>
-      </w:r>
-      <w:r>
         <w:t xml:space="preserve"> (done)</w:t>
       </w:r>
     </w:p>
@@ -20690,7 +20345,7 @@
                     </pic:cNvPicPr>
                   </pic:nvPicPr>
                   <pic:blipFill>
-                    <a:blip r:embed="rId29" cstate="print"/>
+                    <a:blip r:embed="rId28" cstate="print"/>
                     <a:srcRect/>
                     <a:stretch>
                       <a:fillRect/>
@@ -20753,7 +20408,7 @@
                     </pic:cNvPicPr>
                   </pic:nvPicPr>
                   <pic:blipFill>
-                    <a:blip r:embed="rId30" cstate="print"/>
+                    <a:blip r:embed="rId29" cstate="print"/>
                     <a:srcRect/>
                     <a:stretch>
                       <a:fillRect/>
@@ -20853,7 +20508,7 @@
       <w:pPr>
         <w:pStyle w:val="Heading2"/>
       </w:pPr>
-      <w:bookmarkStart w:id="75" w:name="_Toc423088476"/>
+      <w:bookmarkStart w:id="75" w:name="_Toc423292320"/>
       <w:r>
         <w:t xml:space="preserve">How to read the </w:t>
       </w:r>
@@ -21144,7 +20799,7 @@
       <w:pPr>
         <w:pStyle w:val="Heading2"/>
       </w:pPr>
-      <w:bookmarkStart w:id="76" w:name="_Toc423088477"/>
+      <w:bookmarkStart w:id="76" w:name="_Toc423292321"/>
       <w:r>
         <w:t>How to p</w:t>
       </w:r>
@@ -21210,7 +20865,7 @@
       <w:pPr>
         <w:pStyle w:val="Heading2"/>
       </w:pPr>
-      <w:bookmarkStart w:id="77" w:name="_Toc423088478"/>
+      <w:bookmarkStart w:id="77" w:name="_Toc423292322"/>
       <w:r>
         <w:t>Main ta</w:t>
       </w:r>
@@ -21408,7 +21063,7 @@
                           <pic:cNvPicPr/>
                         </pic:nvPicPr>
                         <pic:blipFill>
-                          <a:blip r:embed="rId31" cstate="print"/>
+                          <a:blip r:embed="rId30" cstate="print"/>
                           <a:stretch>
                             <a:fillRect/>
                           </a:stretch>
@@ -21476,7 +21131,7 @@
                           <pic:cNvPicPr/>
                         </pic:nvPicPr>
                         <pic:blipFill>
-                          <a:blip r:embed="rId31" cstate="print"/>
+                          <a:blip r:embed="rId30" cstate="print"/>
                           <a:stretch>
                             <a:fillRect/>
                           </a:stretch>
@@ -21523,7 +21178,7 @@
                           <pic:cNvPicPr/>
                         </pic:nvPicPr>
                         <pic:blipFill>
-                          <a:blip r:embed="rId31" cstate="print"/>
+                          <a:blip r:embed="rId30" cstate="print"/>
                           <a:stretch>
                             <a:fillRect/>
                           </a:stretch>
@@ -21702,7 +21357,7 @@
                           <pic:cNvPicPr/>
                         </pic:nvPicPr>
                         <pic:blipFill>
-                          <a:blip r:embed="rId32" cstate="print"/>
+                          <a:blip r:embed="rId31" cstate="print"/>
                           <a:stretch>
                             <a:fillRect/>
                           </a:stretch>
@@ -21824,7 +21479,7 @@
                           <pic:cNvPicPr/>
                         </pic:nvPicPr>
                         <pic:blipFill>
-                          <a:blip r:embed="rId33" cstate="print"/>
+                          <a:blip r:embed="rId32" cstate="print"/>
                           <a:stretch>
                             <a:fillRect/>
                           </a:stretch>
@@ -22161,7 +21816,7 @@
                           <pic:cNvPicPr/>
                         </pic:nvPicPr>
                         <pic:blipFill>
-                          <a:blip r:embed="rId34" cstate="print"/>
+                          <a:blip r:embed="rId33" cstate="print"/>
                           <a:stretch>
                             <a:fillRect/>
                           </a:stretch>
@@ -22357,7 +22012,7 @@
                           <pic:cNvPicPr/>
                         </pic:nvPicPr>
                         <pic:blipFill>
-                          <a:blip r:embed="rId35" cstate="print"/>
+                          <a:blip r:embed="rId34" cstate="print"/>
                           <a:stretch>
                             <a:fillRect/>
                           </a:stretch>
@@ -22930,7 +22585,7 @@
       <w:pPr>
         <w:pStyle w:val="Heading2"/>
       </w:pPr>
-      <w:bookmarkStart w:id="78" w:name="_Toc423088479"/>
+      <w:bookmarkStart w:id="78" w:name="_Toc423292323"/>
       <w:r>
         <w:rPr>
           <w:color w:val="FF0000"/>
@@ -23126,7 +22781,7 @@
                           <pic:cNvPicPr/>
                         </pic:nvPicPr>
                         <pic:blipFill>
-                          <a:blip r:embed="rId31" cstate="print"/>
+                          <a:blip r:embed="rId30" cstate="print"/>
                           <a:stretch>
                             <a:fillRect/>
                           </a:stretch>
@@ -23343,7 +22998,7 @@
                           <pic:cNvPicPr/>
                         </pic:nvPicPr>
                         <pic:blipFill>
-                          <a:blip r:embed="rId33" cstate="print"/>
+                          <a:blip r:embed="rId32" cstate="print"/>
                           <a:stretch>
                             <a:fillRect/>
                           </a:stretch>
@@ -23747,7 +23402,7 @@
                           <pic:cNvPicPr/>
                         </pic:nvPicPr>
                         <pic:blipFill>
-                          <a:blip r:embed="rId34" cstate="print"/>
+                          <a:blip r:embed="rId33" cstate="print"/>
                           <a:stretch>
                             <a:fillRect/>
                           </a:stretch>
@@ -23884,7 +23539,7 @@
                           <pic:cNvPicPr/>
                         </pic:nvPicPr>
                         <pic:blipFill>
-                          <a:blip r:embed="rId35" cstate="print"/>
+                          <a:blip r:embed="rId34" cstate="print"/>
                           <a:stretch>
                             <a:fillRect/>
                           </a:stretch>
@@ -23997,41 +23652,7 @@
                 <w:noProof/>
                 <w:lang w:val="fr-FR" w:eastAsia="fr-FR"/>
               </w:rPr>
-              <w:drawing>
-                <wp:inline distT="0" distB="0" distL="0" distR="0">
-                  <wp:extent cx="276045" cy="276045"/>
-                  <wp:effectExtent l="19050" t="0" r="0" b="0"/>
-                  <wp:docPr id="23" name="Picture 22" descr="delete.png"/>
-                  <wp:cNvGraphicFramePr>
-                    <a:graphicFrameLocks xmlns:a="http://schemas.openxmlformats.org/drawingml/2006/main" noChangeAspect="1"/>
-                  </wp:cNvGraphicFramePr>
-                  <a:graphic xmlns:a="http://schemas.openxmlformats.org/drawingml/2006/main">
-                    <a:graphicData uri="http://schemas.openxmlformats.org/drawingml/2006/picture">
-                      <pic:pic xmlns:pic="http://schemas.openxmlformats.org/drawingml/2006/picture">
-                        <pic:nvPicPr>
-                          <pic:cNvPr id="0" name="delete.png"/>
-                          <pic:cNvPicPr/>
-                        </pic:nvPicPr>
-                        <pic:blipFill>
-                          <a:blip r:embed="rId24" cstate="print"/>
-                          <a:stretch>
-                            <a:fillRect/>
-                          </a:stretch>
-                        </pic:blipFill>
-                        <pic:spPr>
-                          <a:xfrm>
-                            <a:off x="0" y="0"/>
-                            <a:ext cx="288995" cy="288995"/>
-                          </a:xfrm>
-                          <a:prstGeom prst="rect">
-                            <a:avLst/>
-                          </a:prstGeom>
-                        </pic:spPr>
-                      </pic:pic>
-                    </a:graphicData>
-                  </a:graphic>
-                </wp:inline>
-              </w:drawing>
+              <w:t>-</w:t>
             </w:r>
           </w:p>
         </w:tc>
@@ -24103,7 +23724,39 @@
                 <w:sz w:val="20"/>
                 <w:szCs w:val="20"/>
               </w:rPr>
-              <w:t>subtask(s).</w:t>
+              <w:t>subtask(s)</w:t>
+            </w:r>
+            <w:r>
+              <w:rPr>
+                <w:sz w:val="20"/>
+                <w:szCs w:val="20"/>
+              </w:rPr>
+              <w:t xml:space="preserve"> </w:t>
+            </w:r>
+            <w:r>
+              <w:t>(</w:t>
+            </w:r>
+            <w:r>
+              <w:t xml:space="preserve">same as button </w:t>
+            </w:r>
+            <w:r>
+              <w:t>"</w:t>
+            </w:r>
+            <w:r>
+              <w:t>Delete</w:t>
+            </w:r>
+            <w:r>
+              <w:t>"</w:t>
+            </w:r>
+            <w:r>
+              <w:t>)</w:t>
+            </w:r>
+            <w:r>
+              <w:rPr>
+                <w:sz w:val="20"/>
+                <w:szCs w:val="20"/>
+              </w:rPr>
+              <w:t>.</w:t>
             </w:r>
             <w:r>
               <w:rPr>
@@ -24157,7 +23810,7 @@
       <w:pPr>
         <w:pStyle w:val="Heading2"/>
       </w:pPr>
-      <w:bookmarkStart w:id="79" w:name="_Toc423088480"/>
+      <w:bookmarkStart w:id="79" w:name="_Toc423292324"/>
       <w:r>
         <w:t>How to</w:t>
       </w:r>
@@ -24299,7 +23952,7 @@
                           <pic:cNvPicPr/>
                         </pic:nvPicPr>
                         <pic:blipFill>
-                          <a:blip r:embed="rId31" cstate="print"/>
+                          <a:blip r:embed="rId30" cstate="print"/>
                           <a:stretch>
                             <a:fillRect/>
                           </a:stretch>
@@ -24433,7 +24086,7 @@
                           <pic:cNvPicPr/>
                         </pic:nvPicPr>
                         <pic:blipFill>
-                          <a:blip r:embed="rId36" cstate="print"/>
+                          <a:blip r:embed="rId35" cstate="print"/>
                           <a:stretch>
                             <a:fillRect/>
                           </a:stretch>
@@ -24531,7 +24184,7 @@
                           <pic:cNvPicPr/>
                         </pic:nvPicPr>
                         <pic:blipFill>
-                          <a:blip r:embed="rId37" cstate="print"/>
+                          <a:blip r:embed="rId36" cstate="print"/>
                           <a:stretch>
                             <a:fillRect/>
                           </a:stretch>
@@ -24559,13 +24212,8 @@
             <w:vAlign w:val="center"/>
           </w:tcPr>
           <w:p>
-            <w:proofErr w:type="gramStart"/>
-            <w:r>
-              <w:t>Pause</w:t>
-            </w:r>
-            <w:proofErr w:type="gramEnd"/>
-            <w:r>
-              <w:t xml:space="preserve"> a pomodoro or a break.</w:t>
+            <w:r>
+              <w:t>Pause a pomodoro or a break.</w:t>
             </w:r>
           </w:p>
         </w:tc>
@@ -24625,7 +24273,7 @@
                           <pic:cNvPicPr/>
                         </pic:nvPicPr>
                         <pic:blipFill>
-                          <a:blip r:embed="rId38" cstate="print"/>
+                          <a:blip r:embed="rId37" cstate="print"/>
                           <a:stretch>
                             <a:fillRect/>
                           </a:stretch>
@@ -24718,7 +24366,7 @@
                           <pic:cNvPicPr/>
                         </pic:nvPicPr>
                         <pic:blipFill>
-                          <a:blip r:embed="rId39" cstate="print"/>
+                          <a:blip r:embed="rId38" cstate="print"/>
                           <a:stretch>
                             <a:fillRect/>
                           </a:stretch>
@@ -24804,7 +24452,7 @@
                           <pic:cNvPicPr/>
                         </pic:nvPicPr>
                         <pic:blipFill>
-                          <a:blip r:embed="rId40" cstate="print"/>
+                          <a:blip r:embed="rId39" cstate="print"/>
                           <a:stretch>
                             <a:fillRect/>
                           </a:stretch>
@@ -24866,7 +24514,7 @@
       <w:pPr>
         <w:pStyle w:val="Heading2"/>
       </w:pPr>
-      <w:bookmarkStart w:id="80" w:name="_Toc423088481"/>
+      <w:bookmarkStart w:id="80" w:name="_Toc423292325"/>
       <w:r>
         <w:t>How to</w:t>
       </w:r>
@@ -25021,7 +24669,7 @@
                           <pic:cNvPicPr/>
                         </pic:nvPicPr>
                         <pic:blipFill>
-                          <a:blip r:embed="rId41" cstate="print"/>
+                          <a:blip r:embed="rId40" cstate="print"/>
                           <a:stretch>
                             <a:fillRect/>
                           </a:stretch>
@@ -25155,7 +24803,7 @@
                           <pic:cNvPicPr/>
                         </pic:nvPicPr>
                         <pic:blipFill>
-                          <a:blip r:embed="rId42" cstate="print"/>
+                          <a:blip r:embed="rId41" cstate="print"/>
                           <a:stretch>
                             <a:fillRect/>
                           </a:stretch>
@@ -25274,7 +24922,7 @@
                           <pic:cNvPicPr/>
                         </pic:nvPicPr>
                         <pic:blipFill>
-                          <a:blip r:embed="rId43" cstate="print"/>
+                          <a:blip r:embed="rId42" cstate="print"/>
                           <a:stretch>
                             <a:fillRect/>
                           </a:stretch>
@@ -25397,7 +25045,7 @@
                           <pic:cNvPicPr/>
                         </pic:nvPicPr>
                         <pic:blipFill>
-                          <a:blip r:embed="rId44" cstate="print"/>
+                          <a:blip r:embed="rId43" cstate="print"/>
                           <a:stretch>
                             <a:fillRect/>
                           </a:stretch>
@@ -25467,13 +25115,8 @@
             </w:r>
           </w:p>
           <w:p>
-            <w:proofErr w:type="gramStart"/>
-            <w:r>
-              <w:t>mAP</w:t>
-            </w:r>
-            <w:proofErr w:type="gramEnd"/>
-            <w:r>
-              <w:t xml:space="preserve"> will keep track of the button’s location  and move the cursor accordingly.</w:t>
+            <w:r>
+              <w:t>mAP will keep track of the button’s location  and move the cursor accordingly.</w:t>
             </w:r>
           </w:p>
         </w:tc>
@@ -25489,7 +25132,7 @@
       <w:pPr>
         <w:pStyle w:val="Heading2"/>
       </w:pPr>
-      <w:bookmarkStart w:id="81" w:name="_Toc423088482"/>
+      <w:bookmarkStart w:id="81" w:name="_Toc423292326"/>
       <w:r>
         <w:t xml:space="preserve">How to </w:t>
       </w:r>
@@ -25569,15 +25212,7 @@
         <w:t>erging</w:t>
       </w:r>
       <w:r>
-        <w:t xml:space="preserve"> </w:t>
-      </w:r>
-      <w:proofErr w:type="gramStart"/>
-      <w:r>
-        <w:t>tab,</w:t>
-      </w:r>
-      <w:proofErr w:type="gramEnd"/>
-      <w:r>
-        <w:t xml:space="preserve"> </w:t>
+        <w:t xml:space="preserve"> tab, </w:t>
       </w:r>
       <w:r>
         <w:t>set the details of the new task</w:t>
@@ -25607,6 +25242,7 @@
         </w:numPr>
       </w:pPr>
       <w:r>
+        <w:lastRenderedPageBreak/>
         <w:t>As a result, the selected tasks</w:t>
       </w:r>
       <w:r>
@@ -25628,15 +25264,7 @@
         <w:t xml:space="preserve"> / subtask</w:t>
       </w:r>
       <w:r>
-        <w:t xml:space="preserve"> </w:t>
-      </w:r>
-      <w:proofErr w:type="gramStart"/>
-      <w:r>
-        <w:t>is</w:t>
-      </w:r>
-      <w:proofErr w:type="gramEnd"/>
-      <w:r>
-        <w:t xml:space="preserve"> </w:t>
+        <w:t xml:space="preserve"> is </w:t>
       </w:r>
       <w:r>
         <w:t xml:space="preserve">added to the </w:t>
@@ -25693,7 +25321,6 @@
         </w:numPr>
       </w:pPr>
       <w:r>
-        <w:lastRenderedPageBreak/>
         <w:t>R</w:t>
       </w:r>
       <w:r>
@@ -25960,7 +25587,7 @@
       <w:pPr>
         <w:pStyle w:val="Heading2"/>
       </w:pPr>
-      <w:bookmarkStart w:id="84" w:name="_Toc423088483"/>
+      <w:bookmarkStart w:id="84" w:name="_Toc423292327"/>
       <w:r>
         <w:t xml:space="preserve">How to </w:t>
       </w:r>
@@ -26342,7 +25969,7 @@
         <w:pStyle w:val="Heading2"/>
       </w:pPr>
       <w:bookmarkStart w:id="85" w:name="Howtocustomizesounds"/>
-      <w:bookmarkStart w:id="86" w:name="_Toc423088484"/>
+      <w:bookmarkStart w:id="86" w:name="_Toc423292328"/>
       <w:bookmarkEnd w:id="85"/>
       <w:r>
         <w:t xml:space="preserve">How to </w:t>
@@ -26436,15 +26063,7 @@
         <w:t xml:space="preserve"> is located</w:t>
       </w:r>
       <w:r>
-        <w:t xml:space="preserve">. </w:t>
-      </w:r>
-      <w:proofErr w:type="gramStart"/>
-      <w:r>
-        <w:t>mAP</w:t>
-      </w:r>
-      <w:proofErr w:type="gramEnd"/>
-      <w:r>
-        <w:t xml:space="preserve"> </w:t>
+        <w:t xml:space="preserve">. mAP </w:t>
       </w:r>
       <w:r>
         <w:t>will play</w:t>
@@ -26517,7 +26136,7 @@
                     <pic:cNvPicPr/>
                   </pic:nvPicPr>
                   <pic:blipFill>
-                    <a:blip r:embed="rId45" cstate="print"/>
+                    <a:blip r:embed="rId44" cstate="print"/>
                     <a:stretch>
                       <a:fillRect/>
                     </a:stretch>
@@ -26537,7 +26156,7 @@
           </wp:anchor>
         </w:drawing>
       </w:r>
-      <w:bookmarkStart w:id="87" w:name="_Toc423088485"/>
+      <w:bookmarkStart w:id="87" w:name="_Toc423292329"/>
       <w:r>
         <w:t>Report List / Release Backlog</w:t>
       </w:r>
@@ -26583,9 +26202,8 @@
       <w:pPr>
         <w:pStyle w:val="Heading2"/>
       </w:pPr>
-      <w:bookmarkStart w:id="88" w:name="_Toc423088486"/>
-      <w:r>
-        <w:lastRenderedPageBreak/>
+      <w:bookmarkStart w:id="88" w:name="_Toc423292330"/>
+      <w:r>
         <w:t xml:space="preserve">How to read the </w:t>
       </w:r>
       <w:r>
@@ -26954,7 +26572,7 @@
       <w:pPr>
         <w:pStyle w:val="Heading2"/>
       </w:pPr>
-      <w:bookmarkStart w:id="89" w:name="_Toc423088487"/>
+      <w:bookmarkStart w:id="89" w:name="_Toc423292331"/>
       <w:r>
         <w:t xml:space="preserve">How to </w:t>
       </w:r>
@@ -27549,7 +27167,7 @@
       <w:pPr>
         <w:pStyle w:val="Heading2"/>
       </w:pPr>
-      <w:bookmarkStart w:id="104" w:name="_Toc423088488"/>
+      <w:bookmarkStart w:id="104" w:name="_Toc423292332"/>
       <w:r>
         <w:t xml:space="preserve">Main table: </w:t>
       </w:r>
@@ -28232,7 +27850,7 @@
                     <pic:cNvPicPr/>
                   </pic:nvPicPr>
                   <pic:blipFill>
-                    <a:blip r:embed="rId46" cstate="print"/>
+                    <a:blip r:embed="rId45" cstate="print"/>
                     <a:stretch>
                       <a:fillRect/>
                     </a:stretch>
@@ -28252,7 +27870,7 @@
           </wp:anchor>
         </w:drawing>
       </w:r>
-      <w:bookmarkStart w:id="105" w:name="_Toc423088489"/>
+      <w:bookmarkStart w:id="105" w:name="_Toc423292333"/>
       <w:r>
         <w:t>Burndown</w:t>
       </w:r>
@@ -28296,7 +27914,7 @@
       <w:pPr>
         <w:pStyle w:val="Heading2"/>
       </w:pPr>
-      <w:bookmarkStart w:id="106" w:name="_Toc423088490"/>
+      <w:bookmarkStart w:id="106" w:name="_Toc423292334"/>
       <w:r>
         <w:t xml:space="preserve">How to </w:t>
       </w:r>
@@ -29740,7 +29358,7 @@
       <w:pPr>
         <w:pStyle w:val="Heading2"/>
       </w:pPr>
-      <w:bookmarkStart w:id="107" w:name="_Toc423088491"/>
+      <w:bookmarkStart w:id="107" w:name="_Toc423292335"/>
       <w:r>
         <w:rPr>
           <w:color w:val="FF0000"/>
@@ -30126,7 +29744,7 @@
       <w:pPr>
         <w:pStyle w:val="Heading2"/>
       </w:pPr>
-      <w:bookmarkStart w:id="109" w:name="_Toc423088492"/>
+      <w:bookmarkStart w:id="109" w:name="_Toc423292336"/>
       <w:r>
         <w:rPr>
           <w:color w:val="FF0000"/>
@@ -30549,7 +30167,7 @@
       <w:pPr>
         <w:pStyle w:val="Heading1"/>
       </w:pPr>
-      <w:bookmarkStart w:id="110" w:name="_Toc423088493"/>
+      <w:bookmarkStart w:id="110" w:name="_Toc423292337"/>
       <w:r>
         <w:t>Annex</w:t>
       </w:r>
@@ -30559,7 +30177,7 @@
       <w:pPr>
         <w:pStyle w:val="Heading2"/>
       </w:pPr>
-      <w:bookmarkStart w:id="111" w:name="_Toc423088494"/>
+      <w:bookmarkStart w:id="111" w:name="_Toc423292338"/>
       <w:r>
         <w:t>Themes</w:t>
       </w:r>
@@ -30644,7 +30262,7 @@
           <w:numId w:val="29"/>
         </w:numPr>
       </w:pPr>
-      <w:hyperlink r:id="rId47" w:history="1">
+      <w:hyperlink r:id="rId46" w:history="1">
         <w:r>
           <w:rPr>
             <w:rStyle w:val="Hyperlink"/>
@@ -30688,7 +30306,7 @@
           <w:numId w:val="29"/>
         </w:numPr>
       </w:pPr>
-      <w:hyperlink r:id="rId48" w:history="1">
+      <w:hyperlink r:id="rId47" w:history="1">
         <w:r>
           <w:rPr>
             <w:rStyle w:val="Hyperlink"/>
@@ -30732,7 +30350,7 @@
           <w:numId w:val="29"/>
         </w:numPr>
       </w:pPr>
-      <w:hyperlink r:id="rId49" w:history="1">
+      <w:hyperlink r:id="rId48" w:history="1">
         <w:r>
           <w:rPr>
             <w:rStyle w:val="Hyperlink"/>
@@ -30776,7 +30394,7 @@
           <w:numId w:val="29"/>
         </w:numPr>
       </w:pPr>
-      <w:hyperlink r:id="rId50" w:history="1">
+      <w:hyperlink r:id="rId49" w:history="1">
         <w:r>
           <w:rPr>
             <w:rStyle w:val="Hyperlink"/>
@@ -30823,7 +30441,7 @@
           <w:numId w:val="29"/>
         </w:numPr>
       </w:pPr>
-      <w:hyperlink r:id="rId51" w:history="1">
+      <w:hyperlink r:id="rId50" w:history="1">
         <w:r>
           <w:rPr>
             <w:rStyle w:val="Hyperlink"/>
@@ -30864,7 +30482,7 @@
           <w:numId w:val="29"/>
         </w:numPr>
       </w:pPr>
-      <w:hyperlink r:id="rId52" w:history="1">
+      <w:hyperlink r:id="rId51" w:history="1">
         <w:r>
           <w:rPr>
             <w:rStyle w:val="Hyperlink"/>
@@ -30877,7 +30495,7 @@
       <w:pPr>
         <w:pStyle w:val="Heading2"/>
       </w:pPr>
-      <w:bookmarkStart w:id="112" w:name="_Toc423088495"/>
+      <w:bookmarkStart w:id="112" w:name="_Toc423292339"/>
       <w:r>
         <w:t>Libraries</w:t>
       </w:r>
@@ -31011,7 +30629,7 @@
         <w:pStyle w:val="Heading2"/>
       </w:pPr>
       <w:bookmarkStart w:id="113" w:name="XSDSchema"/>
-      <w:bookmarkStart w:id="114" w:name="_Toc423088496"/>
+      <w:bookmarkStart w:id="114" w:name="_Toc423292340"/>
       <w:bookmarkEnd w:id="113"/>
       <w:r>
         <w:lastRenderedPageBreak/>
@@ -31045,22 +30663,21 @@
                 <w:szCs w:val="16"/>
               </w:rPr>
             </w:pPr>
-            <w:proofErr w:type="gramStart"/>
             <w:r>
               <w:rPr>
                 <w:sz w:val="16"/>
                 <w:szCs w:val="16"/>
               </w:rPr>
-              <w:t>&lt;?xml</w:t>
-            </w:r>
-            <w:proofErr w:type="gramEnd"/>
-            <w:r>
+              <w:t>&lt;?xml version="1.0" encoding="UTF-8"?&gt;</w:t>
+            </w:r>
+          </w:p>
+          <w:p>
+            <w:pPr>
               <w:rPr>
                 <w:sz w:val="16"/>
                 <w:szCs w:val="16"/>
               </w:rPr>
-              <w:t xml:space="preserve"> version="1.0" encoding="UTF-8"?&gt;</w:t>
-            </w:r>
+            </w:pPr>
           </w:p>
           <w:p>
             <w:pPr>
@@ -31069,539 +30686,401 @@
                 <w:szCs w:val="16"/>
               </w:rPr>
             </w:pPr>
-          </w:p>
-          <w:p>
-            <w:pPr>
+            <w:r>
               <w:rPr>
                 <w:sz w:val="16"/>
                 <w:szCs w:val="16"/>
               </w:rPr>
-            </w:pPr>
-            <w:r>
+              <w:t>&lt;xs:schema version="1.0"</w:t>
+            </w:r>
+          </w:p>
+          <w:p>
+            <w:pPr>
               <w:rPr>
                 <w:sz w:val="16"/>
                 <w:szCs w:val="16"/>
               </w:rPr>
-              <w:t>&lt;xs:schema version="1.0"</w:t>
-            </w:r>
-          </w:p>
-          <w:p>
-            <w:pPr>
+            </w:pPr>
+            <w:r>
               <w:rPr>
                 <w:sz w:val="16"/>
                 <w:szCs w:val="16"/>
               </w:rPr>
-            </w:pPr>
-            <w:r>
+              <w:t xml:space="preserve">           xmlns:xs="http://www.w3.org/2001/XMLSchema"</w:t>
+            </w:r>
+          </w:p>
+          <w:p>
+            <w:pPr>
               <w:rPr>
                 <w:sz w:val="16"/>
                 <w:szCs w:val="16"/>
               </w:rPr>
-              <w:t xml:space="preserve">           xmlns:xs="http://www.w3.org/2001/XMLSchema"</w:t>
-            </w:r>
-          </w:p>
-          <w:p>
-            <w:pPr>
+            </w:pPr>
+            <w:r>
               <w:rPr>
                 <w:sz w:val="16"/>
                 <w:szCs w:val="16"/>
               </w:rPr>
-            </w:pPr>
-            <w:r>
+              <w:t xml:space="preserve">           elementFormDefault="qualified"&gt;  </w:t>
+            </w:r>
+          </w:p>
+          <w:p>
+            <w:pPr>
               <w:rPr>
                 <w:sz w:val="16"/>
                 <w:szCs w:val="16"/>
               </w:rPr>
-              <w:t xml:space="preserve">           elementFormDefault="qualified"&gt;  </w:t>
-            </w:r>
-          </w:p>
-          <w:p>
-            <w:pPr>
+            </w:pPr>
+            <w:r>
               <w:rPr>
                 <w:sz w:val="16"/>
                 <w:szCs w:val="16"/>
               </w:rPr>
-            </w:pPr>
-            <w:r>
+              <w:t xml:space="preserve">  </w:t>
+            </w:r>
+          </w:p>
+          <w:p>
+            <w:pPr>
               <w:rPr>
                 <w:sz w:val="16"/>
                 <w:szCs w:val="16"/>
               </w:rPr>
-              <w:t xml:space="preserve">  </w:t>
-            </w:r>
-          </w:p>
-          <w:p>
-            <w:pPr>
+            </w:pPr>
+            <w:r>
               <w:rPr>
                 <w:sz w:val="16"/>
                 <w:szCs w:val="16"/>
               </w:rPr>
-            </w:pPr>
-            <w:r>
+              <w:t xml:space="preserve">  &lt;!-- group --&gt; </w:t>
+            </w:r>
+          </w:p>
+          <w:p>
+            <w:pPr>
               <w:rPr>
                 <w:sz w:val="16"/>
                 <w:szCs w:val="16"/>
               </w:rPr>
-              <w:t xml:space="preserve">  &lt;!-- group --&gt; </w:t>
-            </w:r>
-          </w:p>
-          <w:p>
-            <w:pPr>
+            </w:pPr>
+            <w:r>
               <w:rPr>
                 <w:sz w:val="16"/>
                 <w:szCs w:val="16"/>
               </w:rPr>
-            </w:pPr>
-            <w:r>
+              <w:t xml:space="preserve">  &lt;xs:group name="data"&gt;</w:t>
+            </w:r>
+          </w:p>
+          <w:p>
+            <w:pPr>
               <w:rPr>
                 <w:sz w:val="16"/>
                 <w:szCs w:val="16"/>
               </w:rPr>
-              <w:t xml:space="preserve">  &lt;xs:group name="data"&gt;</w:t>
-            </w:r>
-          </w:p>
-          <w:p>
-            <w:pPr>
+            </w:pPr>
+            <w:r>
               <w:rPr>
                 <w:sz w:val="16"/>
                 <w:szCs w:val="16"/>
               </w:rPr>
-            </w:pPr>
-            <w:r>
+              <w:t xml:space="preserve">    &lt;xs:sequence&gt;</w:t>
+            </w:r>
+          </w:p>
+          <w:p>
+            <w:pPr>
               <w:rPr>
                 <w:sz w:val="16"/>
                 <w:szCs w:val="16"/>
               </w:rPr>
-              <w:t xml:space="preserve">    &lt;xs:sequence&gt;</w:t>
-            </w:r>
-          </w:p>
-          <w:p>
-            <w:pPr>
+            </w:pPr>
+            <w:r>
               <w:rPr>
                 <w:sz w:val="16"/>
                 <w:szCs w:val="16"/>
               </w:rPr>
-            </w:pPr>
-            <w:r>
+              <w:t xml:space="preserve">      &lt;xs:element name="u" type="xs:boolean"/&gt;&lt;!-- 0 (false) or 1 (true - unplanned or interrruption) --&gt;</w:t>
+            </w:r>
+          </w:p>
+          <w:p>
+            <w:pPr>
               <w:rPr>
                 <w:sz w:val="16"/>
                 <w:szCs w:val="16"/>
               </w:rPr>
-              <w:t xml:space="preserve">      &lt;xs:element name="u" type="xs:boolean"/&gt;&lt;!-- 0 (false) or 1 (true - unplanned or interrruption) --&gt;</w:t>
-            </w:r>
-          </w:p>
-          <w:p>
-            <w:pPr>
+            </w:pPr>
+            <w:r>
               <w:rPr>
                 <w:sz w:val="16"/>
                 <w:szCs w:val="16"/>
               </w:rPr>
-            </w:pPr>
-            <w:r>
+              <w:t xml:space="preserve">      &lt;xs:element name="date" type="xs:string"/&gt;&lt;!-- date of creation (Agile mode) or schedule date (Pomodoro mode) --&gt;</w:t>
+            </w:r>
+          </w:p>
+          <w:p>
+            <w:pPr>
               <w:rPr>
                 <w:sz w:val="16"/>
                 <w:szCs w:val="16"/>
               </w:rPr>
-              <w:t xml:space="preserve">      &lt;xs:element name="date" type="xs:string"/&gt;&lt;!-- date of creation (Agile mode) or schedule date (Pomodoro mode) --&gt;</w:t>
-            </w:r>
-          </w:p>
-          <w:p>
-            <w:pPr>
+            </w:pPr>
+            <w:r>
               <w:rPr>
                 <w:sz w:val="16"/>
                 <w:szCs w:val="16"/>
               </w:rPr>
-            </w:pPr>
-            <w:r>
+              <w:t xml:space="preserve">      &lt;xs:element name="datecompleted" type="xs:string"/&gt;</w:t>
+            </w:r>
+          </w:p>
+          <w:p>
+            <w:pPr>
               <w:rPr>
                 <w:sz w:val="16"/>
                 <w:szCs w:val="16"/>
               </w:rPr>
-              <w:t xml:space="preserve">      &lt;xs:element name="datecompleted" type="xs:string"/&gt;</w:t>
-            </w:r>
-          </w:p>
-          <w:p>
-            <w:pPr>
+            </w:pPr>
+            <w:r>
               <w:rPr>
                 <w:sz w:val="16"/>
                 <w:szCs w:val="16"/>
               </w:rPr>
-            </w:pPr>
-            <w:r>
+              <w:t xml:space="preserve">      &lt;xs:element name="title" type="xs:string"/&gt;</w:t>
+            </w:r>
+          </w:p>
+          <w:p>
+            <w:pPr>
               <w:rPr>
                 <w:sz w:val="16"/>
                 <w:szCs w:val="16"/>
               </w:rPr>
-              <w:t xml:space="preserve">      &lt;xs:element name="title" type="xs:string"/&gt;</w:t>
-            </w:r>
-          </w:p>
-          <w:p>
-            <w:pPr>
+            </w:pPr>
+            <w:r>
               <w:rPr>
                 <w:sz w:val="16"/>
                 <w:szCs w:val="16"/>
               </w:rPr>
-            </w:pPr>
-            <w:r>
+              <w:t xml:space="preserve">      &lt;xs:element name="estimate" type="xs:nonNegativeInteger"/&gt;&lt;!-- 0, 1, 2... --&gt;</w:t>
+            </w:r>
+          </w:p>
+          <w:p>
+            <w:pPr>
               <w:rPr>
                 <w:sz w:val="16"/>
                 <w:szCs w:val="16"/>
               </w:rPr>
-              <w:t xml:space="preserve">      &lt;xs</w:t>
-            </w:r>
-            <w:proofErr w:type="gramStart"/>
+            </w:pPr>
             <w:r>
               <w:rPr>
                 <w:sz w:val="16"/>
                 <w:szCs w:val="16"/>
               </w:rPr>
-              <w:t>:element</w:t>
-            </w:r>
-            <w:proofErr w:type="gramEnd"/>
-            <w:r>
+              <w:t xml:space="preserve">      &lt;xs:element name="overestimate" type="xs:nonNegativeInteger"/&gt;&lt;!-- 0, 1, 2... --&gt;</w:t>
+            </w:r>
+          </w:p>
+          <w:p>
+            <w:pPr>
               <w:rPr>
                 <w:sz w:val="16"/>
                 <w:szCs w:val="16"/>
               </w:rPr>
-              <w:t xml:space="preserve"> name="estimate" type="xs:nonNegativeInteger"/&gt;&lt;!-- 0, 1, 2... --&gt;</w:t>
-            </w:r>
-          </w:p>
-          <w:p>
-            <w:pPr>
+            </w:pPr>
+            <w:r>
               <w:rPr>
                 <w:sz w:val="16"/>
                 <w:szCs w:val="16"/>
               </w:rPr>
-            </w:pPr>
-            <w:r>
+              <w:t xml:space="preserve">      &lt;xs:element name="real" type="xs:nonNegativeInteger"/&gt;&lt;!-- 0, 1, 2... --&gt;</w:t>
+            </w:r>
+          </w:p>
+          <w:p>
+            <w:pPr>
               <w:rPr>
                 <w:sz w:val="16"/>
                 <w:szCs w:val="16"/>
               </w:rPr>
-              <w:t xml:space="preserve">      &lt;xs</w:t>
-            </w:r>
-            <w:proofErr w:type="gramStart"/>
+            </w:pPr>
             <w:r>
               <w:rPr>
                 <w:sz w:val="16"/>
                 <w:szCs w:val="16"/>
               </w:rPr>
-              <w:t>:element</w:t>
-            </w:r>
-            <w:proofErr w:type="gramEnd"/>
+              <w:t xml:space="preserve">      &lt;xs:element name="diffi" type="xs:integer"</w:t>
+            </w:r>
             <w:r>
               <w:rPr>
                 <w:sz w:val="16"/>
                 <w:szCs w:val="16"/>
               </w:rPr>
-              <w:t xml:space="preserve"> name="overestimate" type="xs:nonNegativeInteger"/&gt;&lt;!-- 0, 1, 2... --&gt;</w:t>
-            </w:r>
-          </w:p>
-          <w:p>
-            <w:pPr>
+              <w:t xml:space="preserve"> minOccurs="0" maxOccurs="1"</w:t>
+            </w:r>
+            <w:r>
               <w:rPr>
                 <w:sz w:val="16"/>
                 <w:szCs w:val="16"/>
               </w:rPr>
-            </w:pPr>
-            <w:r>
+              <w:t>/&gt;&lt;!-- ...-1, 0, +1... : Diff I --&gt;</w:t>
+            </w:r>
+          </w:p>
+          <w:p>
+            <w:pPr>
               <w:rPr>
                 <w:sz w:val="16"/>
                 <w:szCs w:val="16"/>
               </w:rPr>
-              <w:t xml:space="preserve">      &lt;xs</w:t>
-            </w:r>
-            <w:proofErr w:type="gramStart"/>
+            </w:pPr>
             <w:r>
               <w:rPr>
                 <w:sz w:val="16"/>
                 <w:szCs w:val="16"/>
               </w:rPr>
-              <w:t>:element</w:t>
-            </w:r>
-            <w:proofErr w:type="gramEnd"/>
-            <w:r>
+              <w:t xml:space="preserve">      &lt;xs:element name="diffii" type="xs:integer" minOccurs="0" maxOccurs="1"/&gt;&lt;!-- ...-1, 0, +1...: Diff II --&gt;</w:t>
+            </w:r>
+          </w:p>
+          <w:p>
+            <w:pPr>
               <w:rPr>
                 <w:sz w:val="16"/>
                 <w:szCs w:val="16"/>
               </w:rPr>
-              <w:t xml:space="preserve"> name="real" type="xs:nonNegativeInteger"/&gt;&lt;!-- 0, 1, 2... --&gt;</w:t>
-            </w:r>
-          </w:p>
-          <w:p>
-            <w:pPr>
+            </w:pPr>
+            <w:r>
               <w:rPr>
                 <w:sz w:val="16"/>
                 <w:szCs w:val="16"/>
               </w:rPr>
-            </w:pPr>
-            <w:r>
+              <w:t xml:space="preserve">      &lt;xs:element name="internal" type="xs:nonNegativeInteger"/&gt;&lt;!-- 0, 1, 2... : number of internal interruptions --&gt;</w:t>
+            </w:r>
+          </w:p>
+          <w:p>
+            <w:pPr>
               <w:rPr>
                 <w:sz w:val="16"/>
                 <w:szCs w:val="16"/>
               </w:rPr>
-              <w:t xml:space="preserve">      &lt;xs</w:t>
-            </w:r>
-            <w:proofErr w:type="gramStart"/>
+            </w:pPr>
             <w:r>
               <w:rPr>
                 <w:sz w:val="16"/>
                 <w:szCs w:val="16"/>
               </w:rPr>
-              <w:t>:element</w:t>
-            </w:r>
-            <w:proofErr w:type="gramEnd"/>
-            <w:r>
+              <w:t xml:space="preserve">      &lt;xs:element name="external" type="xs:nonNegativeInteger"/&gt;&lt;!-- 0, 1, 2... : number of external interruptions --&gt;</w:t>
+            </w:r>
+          </w:p>
+          <w:p>
+            <w:pPr>
               <w:rPr>
                 <w:sz w:val="16"/>
                 <w:szCs w:val="16"/>
               </w:rPr>
-              <w:t xml:space="preserve"> name="diffi" type="xs:integer"/&gt;&lt;!-- ...-1, 0, +1... : Diff I --&gt;</w:t>
-            </w:r>
-          </w:p>
-          <w:p>
-            <w:pPr>
+            </w:pPr>
+            <w:r>
               <w:rPr>
                 <w:sz w:val="16"/>
                 <w:szCs w:val="16"/>
               </w:rPr>
-            </w:pPr>
-            <w:r>
+              <w:t xml:space="preserve">      &lt;xs:element name="type" type="xs:string"/&gt;</w:t>
+            </w:r>
+          </w:p>
+          <w:p>
+            <w:pPr>
               <w:rPr>
                 <w:sz w:val="16"/>
                 <w:szCs w:val="16"/>
               </w:rPr>
-              <w:t xml:space="preserve">      &lt;xs:element name="diffii" type="xs:integer" minOccurs="0" maxOccurs="1"/&gt;&lt;!-- ...-1, 0, +1...: Diff II --&gt;</w:t>
-            </w:r>
-          </w:p>
-          <w:p>
-            <w:pPr>
+            </w:pPr>
+            <w:r>
               <w:rPr>
                 <w:sz w:val="16"/>
                 <w:szCs w:val="16"/>
               </w:rPr>
-            </w:pPr>
-            <w:r>
+              <w:t xml:space="preserve">      &lt;xs:element name="author" type="xs:string"/&gt;</w:t>
+            </w:r>
+          </w:p>
+          <w:p>
+            <w:pPr>
               <w:rPr>
                 <w:sz w:val="16"/>
                 <w:szCs w:val="16"/>
               </w:rPr>
-              <w:t xml:space="preserve">      &lt;xs</w:t>
-            </w:r>
-            <w:proofErr w:type="gramStart"/>
+            </w:pPr>
             <w:r>
               <w:rPr>
                 <w:sz w:val="16"/>
                 <w:szCs w:val="16"/>
               </w:rPr>
-              <w:t>:element</w:t>
-            </w:r>
-            <w:proofErr w:type="gramEnd"/>
-            <w:r>
+              <w:t xml:space="preserve">      &lt;xs:element name="place" type="xs:string"/&gt;</w:t>
+            </w:r>
+          </w:p>
+          <w:p>
+            <w:pPr>
               <w:rPr>
                 <w:sz w:val="16"/>
                 <w:szCs w:val="16"/>
               </w:rPr>
-              <w:t xml:space="preserve"> name="internal" type="xs:nonNegativeInteger"/&gt;&lt;!-- 0, 1, 2... : number of internal interruptions --&gt;</w:t>
-            </w:r>
-          </w:p>
-          <w:p>
-            <w:pPr>
+            </w:pPr>
+            <w:r>
               <w:rPr>
                 <w:sz w:val="16"/>
                 <w:szCs w:val="16"/>
               </w:rPr>
-            </w:pPr>
-            <w:r>
+              <w:t xml:space="preserve">      &lt;xs:element name="description" type="xs:string"/&gt;</w:t>
+            </w:r>
+          </w:p>
+          <w:p>
+            <w:pPr>
               <w:rPr>
                 <w:sz w:val="16"/>
                 <w:szCs w:val="16"/>
               </w:rPr>
-              <w:t xml:space="preserve">      &lt;xs</w:t>
-            </w:r>
-            <w:proofErr w:type="gramStart"/>
+            </w:pPr>
             <w:r>
               <w:rPr>
                 <w:sz w:val="16"/>
                 <w:szCs w:val="16"/>
               </w:rPr>
-              <w:t>:element</w:t>
-            </w:r>
-            <w:proofErr w:type="gramEnd"/>
-            <w:r>
+              <w:t xml:space="preserve">      &lt;xs:element name="comment" type="xs:string"/&gt;&lt;!-- story (Agile mode) or comment (Pomodoro mode) --&gt;</w:t>
+            </w:r>
+          </w:p>
+          <w:p>
+            <w:pPr>
               <w:rPr>
                 <w:sz w:val="16"/>
                 <w:szCs w:val="16"/>
               </w:rPr>
-              <w:t xml:space="preserve"> name="external" type="xs:nonNegativeInteger"/&gt;&lt;!-- 0, 1, 2... : number of external interruptions --&gt;</w:t>
-            </w:r>
-          </w:p>
-          <w:p>
-            <w:pPr>
+            </w:pPr>
+            <w:r>
               <w:rPr>
                 <w:sz w:val="16"/>
                 <w:szCs w:val="16"/>
               </w:rPr>
-            </w:pPr>
-            <w:r>
+              <w:t xml:space="preserve">      &lt;xs:element name="storypoints" type="xs:decimal"/&gt;&lt;!-- 0.0, 0.5, 1.0... --&gt;</w:t>
+            </w:r>
+          </w:p>
+          <w:p>
+            <w:pPr>
               <w:rPr>
                 <w:sz w:val="16"/>
                 <w:szCs w:val="16"/>
               </w:rPr>
-              <w:t xml:space="preserve">      &lt;xs:element name="type" type="xs:string"/&gt;</w:t>
-            </w:r>
-          </w:p>
-          <w:p>
-            <w:pPr>
+            </w:pPr>
+            <w:r>
               <w:rPr>
                 <w:sz w:val="16"/>
                 <w:szCs w:val="16"/>
               </w:rPr>
-            </w:pPr>
-            <w:r>
+              <w:t xml:space="preserve">      &lt;xs:element name="iteration" type="xs:integer"/&gt;&lt;!-- -1, 0, 1... (Agile mode) or -1 (Pomodoro mode) --&gt;</w:t>
+            </w:r>
+          </w:p>
+          <w:p>
+            <w:pPr>
               <w:rPr>
                 <w:sz w:val="16"/>
                 <w:szCs w:val="16"/>
               </w:rPr>
-              <w:t xml:space="preserve">      &lt;xs:element name="author" type="xs:string"/&gt;</w:t>
-            </w:r>
-          </w:p>
-          <w:p>
-            <w:pPr>
+            </w:pPr>
+            <w:r>
               <w:rPr>
                 <w:sz w:val="16"/>
                 <w:szCs w:val="16"/>
               </w:rPr>
-            </w:pPr>
-            <w:r>
-              <w:rPr>
-                <w:sz w:val="16"/>
-                <w:szCs w:val="16"/>
-              </w:rPr>
-              <w:t xml:space="preserve">      &lt;xs:element name="place" type="xs:string"/&gt;</w:t>
-            </w:r>
-          </w:p>
-          <w:p>
-            <w:pPr>
-              <w:rPr>
-                <w:sz w:val="16"/>
-                <w:szCs w:val="16"/>
-              </w:rPr>
-            </w:pPr>
-            <w:r>
-              <w:rPr>
-                <w:sz w:val="16"/>
-                <w:szCs w:val="16"/>
-              </w:rPr>
-              <w:t xml:space="preserve">      &lt;xs:element name="description" type="xs:string"/&gt;</w:t>
-            </w:r>
-          </w:p>
-          <w:p>
-            <w:pPr>
-              <w:rPr>
-                <w:sz w:val="16"/>
-                <w:szCs w:val="16"/>
-              </w:rPr>
-            </w:pPr>
-            <w:r>
-              <w:rPr>
-                <w:sz w:val="16"/>
-                <w:szCs w:val="16"/>
-              </w:rPr>
-              <w:t xml:space="preserve">      &lt;xs:element name="comment" type="xs:string"/&gt;&lt;!-- story (Agile mode) or comment (Pomodoro mode) --&gt;</w:t>
-            </w:r>
-          </w:p>
-          <w:p>
-            <w:pPr>
-              <w:rPr>
-                <w:sz w:val="16"/>
-                <w:szCs w:val="16"/>
-              </w:rPr>
-            </w:pPr>
-            <w:r>
-              <w:rPr>
-                <w:sz w:val="16"/>
-                <w:szCs w:val="16"/>
-              </w:rPr>
-              <w:t xml:space="preserve">      &lt;xs</w:t>
-            </w:r>
-            <w:proofErr w:type="gramStart"/>
-            <w:r>
-              <w:rPr>
-                <w:sz w:val="16"/>
-                <w:szCs w:val="16"/>
-              </w:rPr>
-              <w:t>:element</w:t>
-            </w:r>
-            <w:proofErr w:type="gramEnd"/>
-            <w:r>
-              <w:rPr>
-                <w:sz w:val="16"/>
-                <w:szCs w:val="16"/>
-              </w:rPr>
-              <w:t xml:space="preserve"> name="storypoints" type="xs:decimal"/&gt;&lt;!-- 0.0, 0.5, 1.0... --&gt;</w:t>
-            </w:r>
-          </w:p>
-          <w:p>
-            <w:pPr>
-              <w:rPr>
-                <w:sz w:val="16"/>
-                <w:szCs w:val="16"/>
-              </w:rPr>
-            </w:pPr>
-            <w:r>
-              <w:rPr>
-                <w:sz w:val="16"/>
-                <w:szCs w:val="16"/>
-              </w:rPr>
-              <w:t xml:space="preserve">      &lt;xs</w:t>
-            </w:r>
-            <w:proofErr w:type="gramStart"/>
-            <w:r>
-              <w:rPr>
-                <w:sz w:val="16"/>
-                <w:szCs w:val="16"/>
-              </w:rPr>
-              <w:t>:element</w:t>
-            </w:r>
-            <w:proofErr w:type="gramEnd"/>
-            <w:r>
-              <w:rPr>
-                <w:sz w:val="16"/>
-                <w:szCs w:val="16"/>
-              </w:rPr>
-              <w:t xml:space="preserve"> name="iteration" type="xs:integer"/&gt;&lt;!-- -1, 0, 1... (Agile mode) or -1 (Pomodoro mode) --&gt;</w:t>
-            </w:r>
-          </w:p>
-          <w:p>
-            <w:pPr>
-              <w:rPr>
-                <w:sz w:val="16"/>
-                <w:szCs w:val="16"/>
-              </w:rPr>
-            </w:pPr>
-            <w:r>
-              <w:rPr>
-                <w:sz w:val="16"/>
-                <w:szCs w:val="16"/>
-              </w:rPr>
-              <w:t xml:space="preserve">      &lt;xs</w:t>
-            </w:r>
-            <w:proofErr w:type="gramStart"/>
-            <w:r>
-              <w:rPr>
-                <w:sz w:val="16"/>
-                <w:szCs w:val="16"/>
-              </w:rPr>
-              <w:t>:element</w:t>
-            </w:r>
-            <w:proofErr w:type="gramEnd"/>
-            <w:r>
-              <w:rPr>
-                <w:sz w:val="16"/>
-                <w:szCs w:val="16"/>
-              </w:rPr>
-              <w:t xml:space="preserve"> name="priority" type="xs:integer"/&gt;&lt;!-- -1, 0, 1... (Agile mode) or -1 (Pomodoro mode) --&gt;</w:t>
+              <w:t xml:space="preserve">      &lt;xs:element name="priority" type="xs:integer"/&gt;&lt;!-- -1, 0, 1... (Agile mode) or -1 (Pomodoro mode) --&gt;</w:t>
             </w:r>
           </w:p>
           <w:p>
@@ -32061,7 +31540,7 @@
     </w:tbl>
     <w:p/>
     <w:sectPr>
-      <w:footerReference w:type="default" r:id="rId53"/>
+      <w:footerReference w:type="default" r:id="rId52"/>
       <w:pgSz w:w="11906" w:h="16838" w:code="9"/>
       <w:pgMar w:top="1440" w:right="1440" w:bottom="1440" w:left="1440" w:header="709" w:footer="709" w:gutter="0"/>
       <w:pgNumType w:start="1"/>
@@ -32169,7 +31648,7 @@
         <v:path o:extrusionok="f" gradientshapeok="t" o:connecttype="rect"/>
         <o:lock v:ext="edit" aspectratio="t"/>
       </v:shapetype>
-      <v:shape id="_x0000_i1036" type="#_x0000_t75" alt="pomodoro16.png" style="width:16.3pt;height:16.3pt;visibility:visible" o:bullet="t">
+      <v:shape id="_x0000_i1032" type="#_x0000_t75" alt="pomodoro16.png" style="width:16.3pt;height:16.3pt;visibility:visible" o:bullet="t">
         <v:imagedata r:id="rId1" o:title="pomodoro16"/>
       </v:shape>
     </w:pict>
@@ -37358,7 +36837,7 @@
 </file>
 
 <file path=customXml/itemProps1.xml><?xml version="1.0" encoding="utf-8"?>
-<ds:datastoreItem xmlns:ds="http://schemas.openxmlformats.org/officeDocument/2006/customXml" ds:itemID="{051AC99C-5A70-49E8-97EA-AB6B738BC6C3}">
+<ds:datastoreItem xmlns:ds="http://schemas.openxmlformats.org/officeDocument/2006/customXml" ds:itemID="{5860F4C1-9FB9-4384-BE25-28F67F43EA8C}">
   <ds:schemaRefs>
     <ds:schemaRef ds:uri="http://schemas.openxmlformats.org/officeDocument/2006/bibliography"/>
   </ds:schemaRefs>

</xml_diff>

<commit_message>
fixed issues with refresh and actions
</commit_message>
<xml_diff>
--- a/doc/User guides/myAgilePomodoro_4.0.0.docx
+++ b/doc/User guides/myAgilePomodoro_4.0.0.docx
@@ -4008,6 +4008,52 @@
       </w:r>
     </w:p>
     <w:p>
+      <w:r>
+        <w:t>Regarding</w:t>
+      </w:r>
+      <w:r>
+        <w:t xml:space="preserve"> the original version</w:t>
+      </w:r>
+      <w:r>
+        <w:t>s</w:t>
+      </w:r>
+      <w:r>
+        <w:t xml:space="preserve"> </w:t>
+      </w:r>
+      <w:r>
+        <w:t xml:space="preserve">and artworks, </w:t>
+      </w:r>
+      <w:r>
+        <w:t xml:space="preserve">all </w:t>
+      </w:r>
+      <w:r>
+        <w:t>credit go</w:t>
+      </w:r>
+      <w:r>
+        <w:t>es</w:t>
+      </w:r>
+      <w:r>
+        <w:t xml:space="preserve"> to </w:t>
+      </w:r>
+      <w:r>
+        <w:t>Paul Bar</w:t>
+      </w:r>
+      <w:r>
+        <w:t>ton, Brian Wetzel, Jordan Smith and</w:t>
+      </w:r>
+      <w:r>
+        <w:t xml:space="preserve"> Robert </w:t>
+      </w:r>
+      <w:proofErr w:type="spellStart"/>
+      <w:r>
+        <w:t>Forscht</w:t>
+      </w:r>
+      <w:proofErr w:type="spellEnd"/>
+      <w:r>
+        <w:t>.</w:t>
+      </w:r>
+    </w:p>
+    <w:p>
       <w:pPr>
         <w:pStyle w:val="Heading1"/>
       </w:pPr>
@@ -4963,6 +5009,7 @@
           <w:b/>
           <w:color w:val="000000" w:themeColor="text1"/>
         </w:rPr>
+        <w:lastRenderedPageBreak/>
         <w:t>Work</w:t>
       </w:r>
       <w:r>
@@ -5094,7 +5141,6 @@
       <w:bookmarkStart w:id="6" w:name="_Toc424030000"/>
       <w:proofErr w:type="spellStart"/>
       <w:r>
-        <w:lastRenderedPageBreak/>
         <w:t>Pomodoro</w:t>
       </w:r>
       <w:proofErr w:type="spellEnd"/>
@@ -6131,7 +6177,11 @@
             </w:r>
             <w:proofErr w:type="spellEnd"/>
             <w:r>
-              <w:t>, Add It Up. Simple tasks can be combined.</w:t>
+              <w:t xml:space="preserve">, Add It </w:t>
+            </w:r>
+            <w:r>
+              <w:lastRenderedPageBreak/>
+              <w:t>Up. Simple tasks can be combined.</w:t>
             </w:r>
           </w:p>
         </w:tc>
@@ -6143,6 +6193,7 @@
             <w:proofErr w:type="spellStart"/>
             <w:proofErr w:type="gramStart"/>
             <w:r>
+              <w:lastRenderedPageBreak/>
               <w:t>mAP</w:t>
             </w:r>
             <w:proofErr w:type="spellEnd"/>
@@ -6176,6 +6227,7 @@
             <w:proofErr w:type="spellStart"/>
             <w:proofErr w:type="gramStart"/>
             <w:r>
+              <w:lastRenderedPageBreak/>
               <w:t>mAP</w:t>
             </w:r>
             <w:proofErr w:type="spellEnd"/>
@@ -6252,6 +6304,7 @@
           </w:tcPr>
           <w:p>
             <w:r>
+              <w:lastRenderedPageBreak/>
               <w:t xml:space="preserve">Results Are Achieved </w:t>
             </w:r>
             <w:proofErr w:type="spellStart"/>
@@ -6292,7 +6345,6 @@
             <w:proofErr w:type="spellStart"/>
             <w:proofErr w:type="gramStart"/>
             <w:r>
-              <w:lastRenderedPageBreak/>
               <w:t>mAP</w:t>
             </w:r>
             <w:proofErr w:type="spellEnd"/>
@@ -6327,7 +6379,6 @@
           </w:tcPr>
           <w:p>
             <w:r>
-              <w:lastRenderedPageBreak/>
               <w:t xml:space="preserve">The Next </w:t>
             </w:r>
             <w:proofErr w:type="spellStart"/>
@@ -7403,7 +7454,11 @@
               <w:t xml:space="preserve"> initial</w:t>
             </w:r>
             <w:r>
-              <w:t xml:space="preserve"> technical stories, spikes…</w:t>
+              <w:t xml:space="preserve"> technical </w:t>
+            </w:r>
+            <w:r>
+              <w:lastRenderedPageBreak/>
+              <w:t>stories, spikes…</w:t>
             </w:r>
           </w:p>
           <w:p>
@@ -7518,11 +7573,7 @@
               <w:t>n p</w:t>
             </w:r>
             <w:r>
-              <w:t xml:space="preserve">rogress) </w:t>
-            </w:r>
-            <w:r>
-              <w:lastRenderedPageBreak/>
-              <w:t xml:space="preserve">to the </w:t>
+              <w:t xml:space="preserve">rogress) to the </w:t>
             </w:r>
             <w:r>
               <w:rPr>
@@ -8501,6 +8552,7 @@
             </w:pPr>
             <w:proofErr w:type="spellStart"/>
             <w:r>
+              <w:lastRenderedPageBreak/>
               <w:t>character_set_server</w:t>
             </w:r>
             <w:proofErr w:type="spellEnd"/>
@@ -8550,7 +8602,6 @@
         </w:numPr>
       </w:pPr>
       <w:r>
-        <w:lastRenderedPageBreak/>
         <w:t xml:space="preserve">If the server </w:t>
       </w:r>
       <w:r>
@@ -9333,6 +9384,7 @@
     </w:p>
     <w:p>
       <w:r>
+        <w:lastRenderedPageBreak/>
         <w:t xml:space="preserve">Example: </w:t>
       </w:r>
     </w:p>
@@ -10873,6 +10925,7 @@
           <w:b/>
           <w:color w:val="FF0000"/>
         </w:rPr>
+        <w:lastRenderedPageBreak/>
         <w:t>NEW</w:t>
       </w:r>
       <w:r>
@@ -11075,7 +11128,6 @@
               <w:jc w:val="center"/>
             </w:pPr>
             <w:r>
-              <w:lastRenderedPageBreak/>
               <w:t>Short break length</w:t>
             </w:r>
           </w:p>
@@ -13832,6 +13884,7 @@
         </w:numPr>
       </w:pPr>
       <w:r>
+        <w:lastRenderedPageBreak/>
         <w:t xml:space="preserve">As tasks </w:t>
       </w:r>
       <w:r>
@@ -13957,7 +14010,6 @@
         </w:numPr>
       </w:pPr>
       <w:r>
-        <w:lastRenderedPageBreak/>
         <w:t>Estimate tasks and subtasks.</w:t>
       </w:r>
     </w:p>
@@ -15198,6 +15250,7 @@
         </w:numPr>
       </w:pPr>
       <w:r>
+        <w:lastRenderedPageBreak/>
         <w:t xml:space="preserve">Go through the </w:t>
       </w:r>
       <w:r>
@@ -15282,7 +15335,6 @@
       </w:pPr>
       <w:proofErr w:type="spellStart"/>
       <w:r>
-        <w:lastRenderedPageBreak/>
         <w:t>T</w:t>
       </w:r>
       <w:r>
@@ -16498,6 +16550,7 @@
         <w:rPr>
           <w:b/>
         </w:rPr>
+        <w:lastRenderedPageBreak/>
         <w:t>Place</w:t>
       </w:r>
       <w:r>
@@ -17317,6 +17370,7 @@
         </w:numPr>
       </w:pPr>
       <w:r>
+        <w:lastRenderedPageBreak/>
         <w:t>CTRL + L: insert unordered list at selected text’s position.</w:t>
       </w:r>
     </w:p>
@@ -17386,7 +17440,6 @@
         </w:numPr>
       </w:pPr>
       <w:r>
-        <w:lastRenderedPageBreak/>
         <w:t>CTRL + R: remove list item at caret position.</w:t>
       </w:r>
     </w:p>
@@ -18512,6 +18565,7 @@
                 <w:noProof/>
                 <w:lang w:val="fr-FR" w:eastAsia="fr-FR"/>
               </w:rPr>
+              <w:lastRenderedPageBreak/>
               <w:drawing>
                 <wp:inline distT="0" distB="0" distL="0" distR="0">
                   <wp:extent cx="284672" cy="284672"/>
@@ -19875,6 +19929,7 @@
         </w:numPr>
       </w:pPr>
       <w:r>
+        <w:lastRenderedPageBreak/>
         <w:t>I</w:t>
       </w:r>
       <w:r>
@@ -21061,6 +21116,7 @@
           <w:noProof/>
           <w:lang w:val="fr-FR" w:eastAsia="fr-FR"/>
         </w:rPr>
+        <w:lastRenderedPageBreak/>
         <w:drawing>
           <wp:inline distT="0" distB="0" distL="0" distR="0">
             <wp:extent cx="219075" cy="219075"/>
@@ -22087,6 +22143,7 @@
         <w:ind w:left="1080"/>
       </w:pPr>
       <w:r>
+        <w:lastRenderedPageBreak/>
         <w:t>(</w:t>
       </w:r>
       <w:r>
@@ -22163,7 +22220,6 @@
         </w:numPr>
       </w:pPr>
       <w:r>
-        <w:lastRenderedPageBreak/>
         <w:t xml:space="preserve">If the break is stopped </w:t>
       </w:r>
       <w:r>
@@ -23280,6 +23336,7 @@
                 <w:noProof/>
                 <w:lang w:val="fr-FR" w:eastAsia="fr-FR"/>
               </w:rPr>
+              <w:lastRenderedPageBreak/>
               <w:drawing>
                 <wp:inline distT="0" distB="0" distL="0" distR="0">
                   <wp:extent cx="118972" cy="224287"/>
@@ -23660,11 +23717,7 @@
               <w:t>,</w:t>
             </w:r>
             <w:r>
-              <w:t xml:space="preserve"> and subtask if </w:t>
-            </w:r>
-            <w:r>
-              <w:lastRenderedPageBreak/>
-              <w:t>any.</w:t>
+              <w:t xml:space="preserve"> and subtask if any.</w:t>
             </w:r>
           </w:p>
         </w:tc>
@@ -23695,7 +23748,6 @@
                 <w:noProof/>
                 <w:lang w:val="fr-FR" w:eastAsia="fr-FR"/>
               </w:rPr>
-              <w:lastRenderedPageBreak/>
               <w:drawing>
                 <wp:inline distT="0" distB="0" distL="0" distR="0">
                   <wp:extent cx="215661" cy="215661"/>
@@ -25831,6 +25883,7 @@
                 <w:noProof/>
                 <w:lang w:val="fr-FR" w:eastAsia="fr-FR"/>
               </w:rPr>
+              <w:lastRenderedPageBreak/>
               <w:drawing>
                 <wp:inline distT="0" distB="0" distL="0" distR="0">
                   <wp:extent cx="241540" cy="241540"/>
@@ -26103,11 +26156,7 @@
              